<commit_message>
added a map and references
</commit_message>
<xml_diff>
--- a/analysis/paper/paper.docx
+++ b/analysis/paper/paper.docx
@@ -91,13 +91,13 @@
         <w:pStyle w:val="Date"/>
       </w:pPr>
       <w:r>
-        <w:t xml:space="preserve">18</w:t>
-      </w:r>
-      <w:r>
-        <w:t xml:space="preserve"> </w:t>
-      </w:r>
-      <w:r>
-        <w:t xml:space="preserve">November,</w:t>
+        <w:t xml:space="preserve">17</w:t>
+      </w:r>
+      <w:r>
+        <w:t xml:space="preserve"> </w:t>
+      </w:r>
+      <w:r>
+        <w:t xml:space="preserve">December,</w:t>
       </w:r>
       <w:r>
         <w:t xml:space="preserve"> </w:t>
@@ -280,16 +280,7 @@
         <w:t xml:space="preserve"> </w:t>
       </w:r>
       <w:r>
-        <w:t xml:space="preserve">(</w:t>
-      </w:r>
-      <w:r>
-        <w:rPr>
-          <w:b/>
-        </w:rPr>
-        <w:t xml:space="preserve">???</w:t>
-      </w:r>
-      <w:r>
-        <w:t xml:space="preserve">)</w:t>
+        <w:t xml:space="preserve">(Peeples, 2019)</w:t>
       </w:r>
       <w:r>
         <w:t xml:space="preserve">. Node level focuses on the role of node in a network, such as centrality, representing the individual influence or social prominence in a group, while graph level assesses the whole network attributes, such as density, clustering in a network, to generalize relationship patterns</w:t>
@@ -298,16 +289,7 @@
         <w:t xml:space="preserve"> </w:t>
       </w:r>
       <w:r>
-        <w:t xml:space="preserve">(</w:t>
-      </w:r>
-      <w:r>
-        <w:rPr>
-          <w:b/>
-        </w:rPr>
-        <w:t xml:space="preserve">???</w:t>
-      </w:r>
-      <w:r>
-        <w:t xml:space="preserve">; Mills, 2017)</w:t>
+        <w:t xml:space="preserve">(Mills, 2017; Peeples, 2019)</w:t>
       </w:r>
       <w:r>
         <w:t xml:space="preserve">. By quantifying those network properties, archaeologists can answer a wide range of research questions. Examples includes exploring the political centralization in the Kofun period in Japan through the hierarchical communication network constructed by prestige goods</w:t>
@@ -367,7 +349,7 @@
         <w:t xml:space="preserve">(Gjesfjeld, 2015)</w:t>
       </w:r>
       <w:r>
-        <w:t xml:space="preserve">. This paper will use a novel Bayesian modeling approach to investigate the formation of relationship between burials in northeastern Taiwan to explore the indirect impact of foreign contacts on social organization.</w:t>
+        <w:t xml:space="preserve">. This paper will use a novel Bayesian approach on exponential random graph model to investigate the formation of relationship between burials in northeastern Taiwan to explore the indirect impact of foreign contacts on social organization.</w:t>
       </w:r>
     </w:p>
     <w:p>
@@ -437,7 +419,7 @@
         <w:pStyle w:val="BodyText"/>
       </w:pPr>
       <w:r>
-        <w:t xml:space="preserve">In this study, we use a pericolonial model to explore the changes in social inequality at Kiwulan, an Iron Age site in northeastern Taiwan, which covers the time before the European arrival, the presence of the Europeans, including the Spanish and the Dutch, in the 17th century, and finally the Chinese in the 19th century</w:t>
+        <w:t xml:space="preserve">In this study, we explore the changes in social inequality in a pericolonial context at Kiwulan, an Iron Age site in northeastern Taiwan, which covers the time before the European arrival, the presence of the Europeans, including the Spanish and the Dutch, in the 17th century, and finally the Chinese in the 19th century</w:t>
       </w:r>
       <w:r>
         <w:t xml:space="preserve"> </w:t>
@@ -446,7 +428,7 @@
         <w:t xml:space="preserve">(Chen, 2007)</w:t>
       </w:r>
       <w:r>
-        <w:t xml:space="preserve">. We assume that the social changes at Kiwulan would be supported by chronological differences in the structure of burial networks. We examine burial networks before and after the foreign contacts, and test our hypothesis that increased social inequality can be observed in the network after the European arrival. We ask: (1) does the observed burial data after the start of European presence resemble the of network our hypothesized model? (2) did European colonial activities in 17th century Taiwan result in the emergence of social inequality in an Indigenous society in ways that can be detected by burials networks? (3) what are the major variables affecting or forming the higher degree of popularity (e.g. a few nodes have more relationships with other nodes) in the European contact period that might hint at social heterogeneity during this period? By answering these questions, this study helps to expand the use of burials in understanding the indirect effects of a colonial presence on Indigenous groups. This is important to understand the reactions of Kiwulan residents in the context of indirect impacts of European colonization.</w:t>
+        <w:t xml:space="preserve">. We assume that the social changes at Kiwulan would be supported by chronological differences in the structure of burial networks. We examine burial networks before and after the foreign contacts, and test our hypothesis that increased social inequality can be observed in the network after the European arrival. We ask: (1) does the observed burial data after the start of European presence resemble the network of our hypothesized model? (2) did European colonial activities in 17th century Taiwan result in an increased social inequality in an Indigenous society in ways that can be detected by burials networks? (3) what are the major variables affecting or forming the higher degree of popularity (e.g. a few nodes have more relationships with other nodes) in the European contact period that might hint at social heterogeneity during this period? By answering these questions, this study helps to expand the use of statistical modeling for burials in understanding the indirect effects of a colonial presence on Indigenous groups. This is important to understand the reactions of Kiwulan residents in the context of indirect impacts of European colonization.</w:t>
       </w:r>
     </w:p>
     <w:p>
@@ -464,7 +446,16 @@
         <w:pStyle w:val="FirstParagraph"/>
       </w:pPr>
       <w:r>
-        <w:t xml:space="preserve">Exponential Random Graph Models (ERGMs) are an important family of statistical models for networks that allows direct modeling for the formation of edges, or ties, between nodes</w:t>
+        <w:t xml:space="preserve">Bayesian approach to Exponential Random Graph Models (ERGMs) is an effective way to examine relationships by incorporating prior information into networks to better understand dependencies of variables in complex networks and improve computational issues in ERGMs</w:t>
+      </w:r>
+      <w:r>
+        <w:t xml:space="preserve"> </w:t>
+      </w:r>
+      <w:r>
+        <w:t xml:space="preserve">(Caimo et al., 2017; Lehmann et al., 2020)</w:t>
+      </w:r>
+      <w:r>
+        <w:t xml:space="preserve">. Current network analysis used by archaeologist is mostly restricted to a single rational structure without consideration of interaction between network variables. Our use of Bayesian inference on ERGMs is the first application to archaeological data that can bring new insights to understand past social structures by characterizing network properties as a whole. ERGMs are an important family of statistical models for networks that allows direct modeling for the formation of edges, or ties, between nodes</w:t>
       </w:r>
       <w:r>
         <w:t xml:space="preserve"> </w:t>
@@ -482,16 +473,7 @@
         <w:t xml:space="preserve">(Robins et al., 2007)</w:t>
       </w:r>
       <w:r>
-        <w:t xml:space="preserve">. ERGMs differs from traditional network approaches in that edges are only formed according to their corresponding predictors separately without taking into account the interactions among edges</w:t>
-      </w:r>
-      <w:r>
-        <w:t xml:space="preserve"> </w:t>
-      </w:r>
-      <w:r>
-        <w:t xml:space="preserve">(Morris et al., 2008)</w:t>
-      </w:r>
-      <w:r>
-        <w:t xml:space="preserve">. In ERGMs, networks are viewed as dependent variables, the formation of a tie is also influenced by network dependencies, and the attributes of nodes/edges</w:t>
+        <w:t xml:space="preserve">. In other words, networks in ERGMs are viewed as dependent variables, where network dependencies and the attributes of nodes/edges can influence the formation of a tie</w:t>
       </w:r>
       <w:r>
         <w:t xml:space="preserve"> </w:t>
@@ -500,7 +482,7 @@
         <w:t xml:space="preserve">(Snijders, 2011)</w:t>
       </w:r>
       <w:r>
-        <w:t xml:space="preserve">. For example, nodes with similar attributes are more likely to form a relationship, such as friendship between people with the same hobby. Ties form a small structure in a network called a graph configuration, that describes the form of dependence, such as reciprocity (relationship between two actors), transitivity or clustering (relationship between two actors through a shared third actor), homophily (relationship between actors with a similar attribute), or popularity (actors have many relationships with others)</w:t>
+        <w:t xml:space="preserve">. For example, nodes with similar attributes are more likely to form a relationship, such as friendship between people with the same hobby. Ties form a small structure in a network called a graph configuration, that describes the form of dependence, such as reciprocity (relationship between two actors), transitivity or clustering (relationship between two actors through a shared third actor), homophily (relationship between actors with a similar attribute), and popularity (actors have many relationships with others)</w:t>
       </w:r>
       <w:r>
         <w:t xml:space="preserve"> </w:t>
@@ -509,7 +491,7 @@
         <w:t xml:space="preserve">(Morris et al., 2008; Robins et al., 2007; Snijders et al., 2006)</w:t>
       </w:r>
       <w:r>
-        <w:t xml:space="preserve">. Those configurations represent the structure or the property of a network and can be expressed by network statistics. We can model those network statistics as direct functions of ties, where the probability of occurrence of ties can be specified and hypothesized</w:t>
+        <w:t xml:space="preserve">. Those configurations represent the structure or the property of a network and can be expressed by network statistics. By modeling those network statistics as direct functions of ties by specifying the forms of configurations, we can generate a distribution of random networks that represent our hypothesis-based model</w:t>
       </w:r>
       <w:r>
         <w:t xml:space="preserve"> </w:t>
@@ -518,7 +500,7 @@
         <w:t xml:space="preserve">(Morris et al., 2008; Robins et al., 2007)</w:t>
       </w:r>
       <w:r>
-        <w:t xml:space="preserve">. By specifying the forms of configurations, we can build a hypothesis-based model to generate a distribution of random networks that represent our model. Such distribution consists of a large number of possible networks that enables statistical inference and comparison with an observed network</w:t>
+        <w:t xml:space="preserve">. Such distribution consists of a large number of possible networks that enables statistical inference and comparison with an observed network</w:t>
       </w:r>
       <w:r>
         <w:t xml:space="preserve"> </w:t>
@@ -527,7 +509,7 @@
         <w:t xml:space="preserve">(Robins et al., 2007)</w:t>
       </w:r>
       <w:r>
-        <w:t xml:space="preserve">. This helps us understand whether an observed network shows significantly more or less of a property of interest than the random networks generated from our model assumptions.</w:t>
+        <w:t xml:space="preserve">. ERGMs helps us understand whether an observed network shows significantly more or less of a property of interest than the random networks generated from our model assumptions.</w:t>
       </w:r>
     </w:p>
     <w:p>
@@ -547,7 +529,7 @@
         <w:t xml:space="preserve"> </w:t>
       </w:r>
       <w:r>
-        <w:t xml:space="preserve">who reconstructed three different networks consisting of 15 sites (AD 100 to 400) in the Caribbean to explore their interaction mechanisms. These network models evaluated different hypotheses about the importance of three variables, proximity, inter-cultural items, and pottery types, on the presence of hub sites they observed. They found that the presence of hubs can be efficiently explained by multiple interdependent mechanisms instead of only one variable exclusively. They also pointed out some limitations of ERGMs, such as static outcomes and sensitivity to missing data. In addition, it is difficult in ERGMs to estimate model parameters and interpret the result due to intractable likelihood normalizing constants and model degeneracy</w:t>
+        <w:t xml:space="preserve">who reconstructed three different networks consisting of 15 sites (AD 100 to 400) in the Caribbean to explore their interaction mechanisms. These network models evaluated different hypotheses about the importance of three variables, proximity, inter-cultural items, and pottery types, on the presence of hub sites they observed. They found that the presence of hubs can be efficiently explained by multiple interdependent mechanisms instead of only one variable exclusively. However, they also point out some limitations of ERGMs, such as static outcomes and sensitivity to missing data. In addition, it is difficult in ERGMs to estimate model parameters and interpret the result due to intractable likelihood normalizing constants and model degeneracy</w:t>
       </w:r>
       <w:r>
         <w:t xml:space="preserve"> </w:t>
@@ -672,88 +654,227 @@
     </w:p>
     <w:p>
       <w:pPr>
+        <w:pStyle w:val="CaptionedFigure"/>
+      </w:pPr>
+      <w:r>
+        <w:drawing>
+          <wp:inline>
+            <wp:extent cx="5943600" cy="5427451"/>
+            <wp:effectExtent b="0" l="0" r="0" t="0"/>
+            <wp:docPr descr="Figure 1: Map illustrating the location of burials at Kiwulan (suare size is 4 X 4 meters)" title="" id="1" name="Picture"/>
+            <a:graphic>
+              <a:graphicData uri="http://schemas.openxmlformats.org/drawingml/2006/picture">
+                <pic:pic>
+                  <pic:nvPicPr>
+                    <pic:cNvPr descr="/Users/EmilyWang/Desktop/School%20document/LW-Papers/kwl-burials-2020/analysis/figures/burial-map.png" id="0" name="Picture"/>
+                    <pic:cNvPicPr>
+                      <a:picLocks noChangeArrowheads="1" noChangeAspect="1"/>
+                    </pic:cNvPicPr>
+                  </pic:nvPicPr>
+                  <pic:blipFill>
+                    <a:blip r:embed="rId23"/>
+                    <a:stretch>
+                      <a:fillRect/>
+                    </a:stretch>
+                  </pic:blipFill>
+                  <pic:spPr bwMode="auto">
+                    <a:xfrm>
+                      <a:off x="0" y="0"/>
+                      <a:ext cx="5943600" cy="5427451"/>
+                    </a:xfrm>
+                    <a:prstGeom prst="rect">
+                      <a:avLst/>
+                    </a:prstGeom>
+                    <a:noFill/>
+                    <a:ln w="9525">
+                      <a:noFill/>
+                      <a:headEnd/>
+                      <a:tailEnd/>
+                    </a:ln>
+                  </pic:spPr>
+                </pic:pic>
+              </a:graphicData>
+            </a:graphic>
+          </wp:inline>
+        </w:drawing>
+      </w:r>
+    </w:p>
+    <w:p>
+      <w:pPr>
+        <w:pStyle w:val="ImageCaption"/>
+      </w:pPr>
+      <w:r>
+        <w:t xml:space="preserve">Figure 1: Map illustrating the location of burials at Kiwulan (suare size is 4 X 4 meters)</w:t>
+      </w:r>
+    </w:p>
+    <w:p>
+      <w:pPr>
+        <w:pStyle w:val="BodyText"/>
+      </w:pPr>
+      <w:r>
+        <w:t xml:space="preserve">We analyzed burial data collected from the upper component of Kiwulan, an Iron Age settlement (1350-1850 AD) located in northeastern Taiwan, which experienced European colonial impacts in the early 17th century and a large wave of Chinese immigrants in the 19th century</w:t>
+      </w:r>
+      <w:r>
+        <w:t xml:space="preserve"> </w:t>
+      </w:r>
+      <w:r>
+        <w:t xml:space="preserve">(Chen, 2007)</w:t>
+      </w:r>
+      <w:r>
+        <w:t xml:space="preserve">. Excavations revealed abundant pottery sherds, imported ceramics and stonewares, wooden artifacts, stone tools, metal artifacts, imported glass beads and agates beads, and pipes</w:t>
+      </w:r>
+      <w:r>
+        <w:t xml:space="preserve"> </w:t>
+      </w:r>
+      <w:r>
+        <w:t xml:space="preserve">(Chen, 2007)</w:t>
+      </w:r>
+      <w:r>
+        <w:t xml:space="preserve">. In addition to these artifacts, 90 burials, hundreds of middens, storage pits, and postholes with</w:t>
+      </w:r>
+      <w:r>
+        <w:t xml:space="preserve"> </w:t>
+      </w:r>
+      <w:r>
+        <w:rPr>
+          <w:i/>
+        </w:rPr>
+        <w:t xml:space="preserve">in-situ</w:t>
+      </w:r>
+      <w:r>
+        <w:t xml:space="preserve"> </w:t>
+      </w:r>
+      <w:r>
+        <w:t xml:space="preserve">posts were also excavated. The burials are mostly located in the middle section of the excavation area, which is the largest open area at Kiwulan that provides continuous stratigraphic sections suitable for temporal comparison (Figure</w:t>
+      </w:r>
+      <w:r>
+        <w:t xml:space="preserve"> </w:t>
+      </w:r>
+      <w:r>
+        <w:t xml:space="preserve">1</w:t>
+      </w:r>
+      <w:r>
+        <w:t xml:space="preserve">). Burials are oriented in an east-west direction on the north side of the residential area, indicated by post-holes and</w:t>
+      </w:r>
+      <w:r>
+        <w:t xml:space="preserve"> </w:t>
+      </w:r>
+      <w:r>
+        <w:rPr>
+          <w:rStyle w:val="VerbatimChar"/>
+        </w:rPr>
+        <w:t xml:space="preserve">in-situ</w:t>
+      </w:r>
+      <w:r>
+        <w:t xml:space="preserve"> </w:t>
+      </w:r>
+      <w:r>
+        <w:t xml:space="preserve">wooden posts, indicating a well organized spatial arrangement. Previous studies report an uneven distribution of prestige goods across burials without agreement about whether this uneven distribution hints at vertical social differences. For example,</w:t>
+      </w:r>
+      <w:r>
+        <w:t xml:space="preserve"> </w:t>
+      </w:r>
+      <w:r>
+        <w:t xml:space="preserve">Cheng (2008)</w:t>
+      </w:r>
+      <w:r>
+        <w:t xml:space="preserve"> </w:t>
+      </w:r>
+      <w:r>
+        <w:t xml:space="preserve">interpreted the unequal distribution of glass beads, especially the gold-foil beads between burials, as evidence for hierarchy, indicating a stratified society. However,</w:t>
+      </w:r>
+      <w:r>
+        <w:t xml:space="preserve"> </w:t>
+      </w:r>
+      <w:r>
+        <w:t xml:space="preserve">Hsieh (2012)</w:t>
+      </w:r>
+      <w:r>
+        <w:t xml:space="preserve"> </w:t>
+      </w:r>
+      <w:r>
+        <w:t xml:space="preserve">suggested a relatively egalitarian structure based on comparative analysis of the frequencies of all burial goods. She found that the burials with high value burial goods were usually associated with elders, which might indicate achieved, rather than inherited, status. One important limitation of these previous studies is that they did not use analytical units suitable for comparing pre-European social organization with post-European social organization. Here, we adopt a new chronological framework for the burials to test if network configurations differ from the pre-European period to the post-European period. The discord over the discussion of Kiwulan social organization could be associated with chronological differences that has not yet been well studied.</w:t>
+      </w:r>
+    </w:p>
+    <w:p>
+      <w:pPr>
+        <w:pStyle w:val="BodyText"/>
+      </w:pPr>
+      <w:r>
+        <w:t xml:space="preserve">To compare burial networks, we assigned burials to the pre-European period (n = 29), European and post-European period (n = 49). Our assignments are based on an established fine-grained chronology that was reexamined and cross-validated by diagnostic materials, stratigraphic data, depth, and radiocarbon ages</w:t>
+      </w:r>
+      <w:r>
+        <w:t xml:space="preserve"> </w:t>
+      </w:r>
+      <w:r>
+        <w:t xml:space="preserve">(Chen, 2007; Wang and Marwick, 2020)</w:t>
+      </w:r>
+      <w:r>
+        <w:t xml:space="preserve">. We excluded burials from the Chinese phase (n = 4) due to the smaller sample size. There are eight burials heavily disturbed by modern construction that are also excluded because we cannot determine their chronology. We reconstructed social relations between individuals by linking them according to similar prestige goods</w:t>
+      </w:r>
+      <w:r>
+        <w:t xml:space="preserve"> </w:t>
+      </w:r>
+      <w:r>
+        <w:t xml:space="preserve">(cf. Coward, 2013, p. 252)</w:t>
+      </w:r>
+      <w:r>
+        <w:t xml:space="preserve">.Therefore, we built networks where burials represent actors (nodes in the network) that are linked when they have the same prestige goods in common. The prestige goods we identified include agate beads, gold-foil beads, imported Chinese porcelains, gold foils, and fish-shaped ornaments. Previous studies indicate that these items are considered as high-value across different archaeological contexts</w:t>
+      </w:r>
+      <w:r>
+        <w:t xml:space="preserve"> </w:t>
+      </w:r>
+      <w:r>
+        <w:t xml:space="preserve">(Cheng, 2008; Hsieh, 2012, 2009; Wang, 2011)</w:t>
+      </w:r>
+      <w:r>
+        <w:t xml:space="preserve">. Historical accounts also support these items as prestige goods</w:t>
+      </w:r>
+      <w:r>
+        <w:t xml:space="preserve"> </w:t>
+      </w:r>
+      <w:r>
+        <w:t xml:space="preserve">(Borao Mateo, 2009; Li and Wu, 2006)</w:t>
+      </w:r>
+      <w:r>
+        <w:t xml:space="preserve">.</w:t>
+      </w:r>
+    </w:p>
+    <w:p>
+      <w:pPr>
+        <w:pStyle w:val="Heading1"/>
+      </w:pPr>
+      <w:bookmarkStart w:id="24" w:name="methods"/>
+      <w:r>
+        <w:t xml:space="preserve">Methods</w:t>
+      </w:r>
+      <w:bookmarkEnd w:id="24"/>
+    </w:p>
+    <w:p>
+      <w:pPr>
+        <w:pStyle w:val="Heading2"/>
+      </w:pPr>
+      <w:bookmarkStart w:id="25" w:name="data-and-hypothesis"/>
+      <w:r>
+        <w:t xml:space="preserve">Data and Hypothesis</w:t>
+      </w:r>
+      <w:bookmarkEnd w:id="25"/>
+    </w:p>
+    <w:p>
+      <w:pPr>
         <w:pStyle w:val="FirstParagraph"/>
       </w:pPr>
       <w:r>
-        <w:t xml:space="preserve">We analyzed burial data collected from the upper component of Kiwulan, an Iron Age settlement (1350-1850 AD) located in northeastern Taiwan, which experienced European colonial impacts in the early 17th century and a large wave of Chinese immigrants in the 19th century</w:t>
-      </w:r>
-      <w:r>
-        <w:t xml:space="preserve"> </w:t>
-      </w:r>
-      <w:r>
-        <w:t xml:space="preserve">(Chen, 2007)</w:t>
-      </w:r>
-      <w:r>
-        <w:t xml:space="preserve">. Excavations revealed abundant pottery sherds, imported ceramics and stonewares, wooden artifacts, stone tools, metal artifacts, imported glass beads and agates beads, and pipes</w:t>
-      </w:r>
-      <w:r>
-        <w:t xml:space="preserve"> </w:t>
-      </w:r>
-      <w:r>
-        <w:t xml:space="preserve">(Chen, 2007)</w:t>
-      </w:r>
-      <w:r>
-        <w:t xml:space="preserve">. In addition to these artifacts, 90 burials, hundreds of middens, storage pits, and postholes with</w:t>
-      </w:r>
-      <w:r>
-        <w:t xml:space="preserve"> </w:t>
-      </w:r>
-      <w:r>
-        <w:rPr>
-          <w:i/>
-        </w:rPr>
-        <w:t xml:space="preserve">in-situ</w:t>
-      </w:r>
-      <w:r>
-        <w:t xml:space="preserve"> </w:t>
-      </w:r>
-      <w:r>
-        <w:t xml:space="preserve">posts were also excavated. The burials are mostly located in the middle section of the excavation area, which is the largest open area at Kiwulan that provides continuous stratigraphic sections suitable for temporal comparison</w:t>
-      </w:r>
-      <w:r>
-        <w:t xml:space="preserve"> </w:t>
-      </w:r>
-      <w:r>
-        <w:t xml:space="preserve">. Burials are oriented in an east-west direction on the north side of the residential area, indicated by post-holes and</w:t>
-      </w:r>
-      <w:r>
-        <w:t xml:space="preserve"> </w:t>
-      </w:r>
-      <w:r>
-        <w:rPr>
-          <w:rStyle w:val="VerbatimChar"/>
-        </w:rPr>
-        <w:t xml:space="preserve">in-situ</w:t>
-      </w:r>
-      <w:r>
-        <w:t xml:space="preserve"> </w:t>
-      </w:r>
-      <w:r>
-        <w:t xml:space="preserve">wooden posts, indicating a well organized spatial arrangement. Previous studies report an uneven distribution of prestige goods across burials without agreement about whether this uneven distribution hints at vertical social differences. For example,</w:t>
-      </w:r>
-      <w:r>
-        <w:t xml:space="preserve"> </w:t>
-      </w:r>
-      <w:r>
-        <w:t xml:space="preserve">Cheng (2008)</w:t>
-      </w:r>
-      <w:r>
-        <w:t xml:space="preserve"> </w:t>
-      </w:r>
-      <w:r>
-        <w:t xml:space="preserve">interpreted the unequal distribution of glass beads, especially the gold-foil beads between burials, as evidence for hierarchy, indicating a stratified society. However,</w:t>
-      </w:r>
-      <w:r>
-        <w:t xml:space="preserve"> </w:t>
-      </w:r>
-      <w:r>
-        <w:t xml:space="preserve">Hsieh (2012)</w:t>
-      </w:r>
-      <w:r>
-        <w:t xml:space="preserve"> </w:t>
-      </w:r>
-      <w:r>
-        <w:t xml:space="preserve">suggested a relatively egalitarian structure based on comparative analysis of the frequencies of all burial goods. She found that the burials with high value burial goods were usually associated with elders, which might indicate achieved, rather than inherited, status. One important limitation of these previous studies is that they did not use analytical units suitable for comparing pre-European social organization with post-European social organization. Here, we adopt a new chronological framework for the burials to test if network configurations differ from the pre-European period to the post-European period. The discord over the discussion of Kiwulan social organization could be associated with chronological differences that has not yet been well studied.</w:t>
+        <w:t xml:space="preserve">We analyzed burial data collected from the published excavation reports, and the original fieldwork notes of Kiwulan. Trade beads are commonly found across burials with substantial differences in quantities, so we described each burial as having one of three levels, high, medium, and low, according to their distributions across all burials. Gold-foil beads are in levels of high (&gt;3), medium (=2-3), and low (=1); glass beads and carnelian beads are in levels of high (&gt;6), medium (=3-6), and low (=1-2). That means if burial 1 and burial 2 both have high quantities of agate beads, then there will be a tie connecting them. For less frequent prestige goods, including imported porcelains, gold foils, and fish-shaped ornaments, we linked two burials when they possess each type of goods in common (i.e. presence or absence). Node attributes here include osteological data, such as age and sex, and cultural data, such as ritual pottery, and burial value index. Ritual pottery was identified as locally made ceramics placed above graves that suggests funeral feasting according to historical records. The burial value index is an important attribute for economical inequality that we assigned the burials into three classes, high (&gt;30), medium (&gt;11 and &lt;30), and low (&lt;12), as an index of wealth. The number is the sum of values of each type of prestige good, which is calculate by the total number of a prestige item from burial context over the number of prestige item in a burial. Since burials tend to have multiple prestige goods in common, the network ties are weighted instead of binary data (where the value 1 represents a tie and the value 0 otherwise)</w:t>
+      </w:r>
+      <w:r>
+        <w:t xml:space="preserve"> </w:t>
+      </w:r>
+      <w:r>
+        <w:t xml:space="preserve">(Snijders, 2011)</w:t>
+      </w:r>
+      <w:r>
+        <w:t xml:space="preserve">. For example, if two burials have both low quantity of glass beads and porcelain in common, the tie is given a value of 2. Our networks are non-directed, which means ties have no orientation forming the relationship between actors to indicate a mutual relationship.</w:t>
       </w:r>
     </w:p>
     <w:p>
@@ -761,43 +882,7 @@
         <w:pStyle w:val="BodyText"/>
       </w:pPr>
       <w:r>
-        <w:t xml:space="preserve">To compare burial networks, we assigned burials to the pre-European period (n = 29), European and post-European period (n = 49). Our assignments are based on an established fine-grained chronology that was reexamined and cross-validated by diagnostic materials, stratigraphic data, depth, and radiocarbon ages</w:t>
-      </w:r>
-      <w:r>
-        <w:t xml:space="preserve"> </w:t>
-      </w:r>
-      <w:r>
-        <w:t xml:space="preserve">(Chen, 2007; Wang and Marwick, 2020)</w:t>
-      </w:r>
-      <w:r>
-        <w:t xml:space="preserve">. We excluded burials from the Chinese phase (n = 4) due to the smaller sample size. There are eight burials heavily disturbed by modern construction that are also excluded because we cannot determine their chronology. We reconstructed social relations between individuals by linking them according to similar prestige goods</w:t>
-      </w:r>
-      <w:r>
-        <w:t xml:space="preserve"> </w:t>
-      </w:r>
-      <w:r>
-        <w:t xml:space="preserve">(cf. Coward, 2013, p. 252)</w:t>
-      </w:r>
-      <w:r>
-        <w:t xml:space="preserve">.Therefore, we built networks where burials represent actors (nodes in the network) that are linked when they have the same prestige goods in common. The prestige goods we identified include agate beads, gold-foil beads, imported Chinese porcelains, gold foils, and fish-shaped ornaments. Previous studies indicate that these items are considered as high-value across different archaeological contexts</w:t>
-      </w:r>
-      <w:r>
-        <w:t xml:space="preserve"> </w:t>
-      </w:r>
-      <w:r>
-        <w:t xml:space="preserve">(</w:t>
-      </w:r>
-      <w:r>
-        <w:rPr>
-          <w:b/>
-        </w:rPr>
-        <w:t xml:space="preserve">???</w:t>
-      </w:r>
-      <w:r>
-        <w:t xml:space="preserve">; Cheng, 2008; Hsieh, 2012, 2009)</w:t>
-      </w:r>
-      <w:r>
-        <w:t xml:space="preserve">. Historical accounts also support these items as prestige goods</w:t>
+        <w:t xml:space="preserve">Our pericolonial impact hypothesis is that rare, high quality grave goods accumulated in only a few individuals’ burials after the European presence in the 17th century, because of increased social inequality at Kiwulan due to differential access to these goods. We can identify these high value trade goods from historical documents written by Europeans and the Han Chinese</w:t>
       </w:r>
       <w:r>
         <w:t xml:space="preserve"> </w:t>
@@ -806,44 +891,703 @@
         <w:t xml:space="preserve">(Borao Mateo, 2009; Li and Wu, 2006)</w:t>
       </w:r>
       <w:r>
-        <w:t xml:space="preserve">.</w:t>
+        <w:t xml:space="preserve">. A related effect of the European presence in northeastern Taiwan may have been manipulation of the European colonial image by ambitious local Indigenous individuals for building their personal status and power. If social inequality gradually increased in Kiwulan as we hypothesize, then we expect to observe a network with higher degree (popularity), less transitivity (cohesion), and strong inequality based on age difference (achieved status). To test this prediction, we use ERGM in a Bayesian framework to examine the formation of network ties and the underlying mechanisms that shape relationships between people at Kiwulan. By comparing networks from the pre-European period and the post-European period we can examine the effects of foreign contact on community relationships at Kiwulan.</w:t>
+      </w:r>
+    </w:p>
+    <w:p>
+      <w:pPr>
+        <w:pStyle w:val="Heading2"/>
+      </w:pPr>
+      <w:bookmarkStart w:id="26" w:name="Xd605f7269e86ccd6b2b8b39b2c599ff50eb1757"/>
+      <w:r>
+        <w:t xml:space="preserve">Model specification in a Bayesian framework</w:t>
+      </w:r>
+      <w:bookmarkEnd w:id="26"/>
+    </w:p>
+    <w:p>
+      <w:pPr>
+        <w:pStyle w:val="TableCaption"/>
+      </w:pPr>
+      <w:r>
+        <w:t xml:space="preserve">Table 1: The parameters of exponential random graph models for a undirected network to corresponding with archaeological evidence.</w:t>
+      </w:r>
+    </w:p>
+    <w:tbl>
+      <w:tblPr>
+        <w:tblStyle w:val="Table"/>
+        <w:tblW w:type="pct" w:w="5000.0"/>
+        <w:tblLook w:firstRow="1"/>
+        <w:tblCaption w:val="Table 1: The parameters of exponential random graph models for a undirected network to corresponding with archaeological evidence."/>
+      </w:tblPr>
+      <w:tblGrid>
+        <w:gridCol w:w="933"/>
+        <w:gridCol w:w="1905"/>
+        <w:gridCol w:w="2988"/>
+        <w:gridCol w:w="2092"/>
+      </w:tblGrid>
+      <w:tr>
+        <w:trPr>
+          <w:cnfStyle w:firstRow="1"/>
+        </w:trPr>
+        <w:tc>
+          <w:tcPr>
+            <w:tcBorders>
+              <w:bottom w:val="single"/>
+            </w:tcBorders>
+            <w:vAlign w:val="bottom"/>
+          </w:tcPr>
+          <w:p>
+            <w:pPr>
+              <w:pStyle w:val="Compact"/>
+              <w:jc w:val="left"/>
+            </w:pPr>
+            <w:r>
+              <w:t xml:space="preserve">Property</w:t>
+            </w:r>
+          </w:p>
+        </w:tc>
+        <w:tc>
+          <w:tcPr>
+            <w:tcBorders>
+              <w:bottom w:val="single"/>
+            </w:tcBorders>
+            <w:vAlign w:val="bottom"/>
+          </w:tcPr>
+          <w:p>
+            <w:pPr>
+              <w:pStyle w:val="Compact"/>
+              <w:jc w:val="left"/>
+            </w:pPr>
+            <w:r>
+              <w:t xml:space="preserve">Configurations (effect)</w:t>
+            </w:r>
+          </w:p>
+        </w:tc>
+        <w:tc>
+          <w:tcPr>
+            <w:tcBorders>
+              <w:bottom w:val="single"/>
+            </w:tcBorders>
+            <w:vAlign w:val="bottom"/>
+          </w:tcPr>
+          <w:p>
+            <w:pPr>
+              <w:pStyle w:val="Compact"/>
+              <w:jc w:val="left"/>
+            </w:pPr>
+            <w:r>
+              <w:t xml:space="preserve">Description</w:t>
+            </w:r>
+          </w:p>
+        </w:tc>
+        <w:tc>
+          <w:tcPr>
+            <w:tcBorders>
+              <w:bottom w:val="single"/>
+            </w:tcBorders>
+            <w:vAlign w:val="bottom"/>
+          </w:tcPr>
+          <w:p>
+            <w:pPr>
+              <w:pStyle w:val="Compact"/>
+              <w:jc w:val="left"/>
+            </w:pPr>
+            <w:r>
+              <w:t xml:space="preserve">Interpretation</w:t>
+            </w:r>
+          </w:p>
+        </w:tc>
+      </w:tr>
+      <w:tr>
+        <w:tc>
+          <w:p>
+            <w:pPr>
+              <w:pStyle w:val="Compact"/>
+              <w:jc w:val="left"/>
+            </w:pPr>
+            <w:r>
+              <w:t xml:space="preserve">Density</w:t>
+            </w:r>
+          </w:p>
+        </w:tc>
+        <w:tc>
+          <w:p>
+            <w:pPr>
+              <w:pStyle w:val="Compact"/>
+              <w:jc w:val="left"/>
+            </w:pPr>
+            <w:r>
+              <w:t xml:space="preserve">Edges</w:t>
+            </w:r>
+          </w:p>
+        </w:tc>
+        <w:tc>
+          <w:p>
+            <w:pPr>
+              <w:pStyle w:val="Compact"/>
+              <w:jc w:val="left"/>
+            </w:pPr>
+            <w:r>
+              <w:t xml:space="preserve">Numer of ties in the network</w:t>
+            </w:r>
+          </w:p>
+        </w:tc>
+        <w:tc>
+          <w:p>
+            <w:pPr>
+              <w:pStyle w:val="Compact"/>
+              <w:jc w:val="left"/>
+            </w:pPr>
+            <w:r>
+              <w:t xml:space="preserve">two burial having relationship</w:t>
+            </w:r>
+          </w:p>
+        </w:tc>
+      </w:tr>
+      <w:tr>
+        <w:tc>
+          <w:p>
+            <w:pPr>
+              <w:pStyle w:val="Compact"/>
+              <w:jc w:val="left"/>
+            </w:pPr>
+            <w:r>
+              <w:t xml:space="preserve">Cohesion or transitivity</w:t>
+            </w:r>
+          </w:p>
+        </w:tc>
+        <w:tc>
+          <w:p>
+            <w:pPr>
+              <w:pStyle w:val="Compact"/>
+              <w:jc w:val="left"/>
+            </w:pPr>
+            <w:r>
+              <w:t xml:space="preserve">Geometrically weighted edgewise shared partner</w:t>
+            </w:r>
+          </w:p>
+        </w:tc>
+        <w:tc>
+          <w:p>
+            <w:pPr>
+              <w:pStyle w:val="Compact"/>
+              <w:jc w:val="left"/>
+            </w:pPr>
+            <w:r>
+              <w:t xml:space="preserve">Tendency for nodes with shared partners to be tied</w:t>
+            </w:r>
+          </w:p>
+        </w:tc>
+        <w:tc>
+          <w:p>
+            <w:pPr>
+              <w:pStyle w:val="Compact"/>
+              <w:jc w:val="left"/>
+            </w:pPr>
+            <w:r>
+              <w:t xml:space="preserve">burial to be connected with a third shared burial</w:t>
+            </w:r>
+          </w:p>
+        </w:tc>
+      </w:tr>
+      <w:tr>
+        <w:tc>
+          <w:p>
+            <w:pPr>
+              <w:pStyle w:val="Compact"/>
+              <w:jc w:val="left"/>
+            </w:pPr>
+            <w:r>
+              <w:t xml:space="preserve">Multiple connectivity</w:t>
+            </w:r>
+          </w:p>
+        </w:tc>
+        <w:tc>
+          <w:p>
+            <w:pPr>
+              <w:pStyle w:val="Compact"/>
+              <w:jc w:val="left"/>
+            </w:pPr>
+            <w:r>
+              <w:t xml:space="preserve">Geometrically weighted non-edgewise shared partner</w:t>
+            </w:r>
+          </w:p>
+        </w:tc>
+        <w:tc>
+          <w:p>
+            <w:pPr>
+              <w:pStyle w:val="Compact"/>
+              <w:jc w:val="left"/>
+            </w:pPr>
+            <w:r>
+              <w:t xml:space="preserve">Tendency of nondirectly connected nodes to be connected through multiple others</w:t>
+            </w:r>
+          </w:p>
+        </w:tc>
+        <w:tc>
+          <w:p>
+            <w:pPr>
+              <w:pStyle w:val="Compact"/>
+              <w:jc w:val="left"/>
+            </w:pPr>
+            <w:r>
+              <w:t xml:space="preserve">burial to be connected without a third shared burial</w:t>
+            </w:r>
+          </w:p>
+        </w:tc>
+      </w:tr>
+      <w:tr>
+        <w:tc>
+          <w:p>
+            <w:pPr>
+              <w:pStyle w:val="Compact"/>
+              <w:jc w:val="left"/>
+            </w:pPr>
+            <w:r>
+              <w:t xml:space="preserve">Popularity</w:t>
+            </w:r>
+          </w:p>
+        </w:tc>
+        <w:tc>
+          <w:p>
+            <w:pPr>
+              <w:pStyle w:val="Compact"/>
+              <w:jc w:val="left"/>
+            </w:pPr>
+            <w:r>
+              <w:t xml:space="preserve">geometrically weighted degree distribution</w:t>
+            </w:r>
+          </w:p>
+        </w:tc>
+        <w:tc>
+          <w:p>
+            <w:pPr>
+              <w:pStyle w:val="Compact"/>
+              <w:jc w:val="left"/>
+            </w:pPr>
+            <w:r>
+              <w:t xml:space="preserve">Tendency towards centralization in distribution</w:t>
+            </w:r>
+          </w:p>
+        </w:tc>
+        <w:tc>
+          <w:p>
+            <w:pPr>
+              <w:pStyle w:val="Compact"/>
+              <w:jc w:val="left"/>
+            </w:pPr>
+            <w:r>
+              <w:t xml:space="preserve">burial being connected with mutiple partners</w:t>
+            </w:r>
+          </w:p>
+        </w:tc>
+      </w:tr>
+      <w:tr>
+        <w:tc>
+          <w:p>
+            <w:pPr>
+              <w:pStyle w:val="Compact"/>
+              <w:jc w:val="left"/>
+            </w:pPr>
+            <w:r>
+              <w:t xml:space="preserve">Node covariate (gender)</w:t>
+            </w:r>
+          </w:p>
+        </w:tc>
+        <w:tc>
+          <w:p>
+            <w:pPr>
+              <w:pStyle w:val="Compact"/>
+              <w:jc w:val="left"/>
+            </w:pPr>
+            <w:r>
+              <w:t xml:space="preserve">Homophily</w:t>
+            </w:r>
+          </w:p>
+        </w:tc>
+        <w:tc>
+          <w:p>
+            <w:pPr>
+              <w:pStyle w:val="Compact"/>
+              <w:jc w:val="left"/>
+            </w:pPr>
+            <w:r>
+              <w:t xml:space="preserve">Density of ties between nodes with same gender</w:t>
+            </w:r>
+          </w:p>
+        </w:tc>
+        <w:tc>
+          <w:p>
+            <w:pPr>
+              <w:pStyle w:val="Compact"/>
+              <w:jc w:val="left"/>
+            </w:pPr>
+            <w:r>
+              <w:t xml:space="preserve">burial having the same gender to be connected</w:t>
+            </w:r>
+          </w:p>
+        </w:tc>
+      </w:tr>
+      <w:tr>
+        <w:tc>
+          <w:p>
+            <w:pPr>
+              <w:pStyle w:val="Compact"/>
+              <w:jc w:val="left"/>
+            </w:pPr>
+            <w:r>
+              <w:t xml:space="preserve">Node covariate (age)</w:t>
+            </w:r>
+          </w:p>
+        </w:tc>
+        <w:tc>
+          <w:p>
+            <w:pPr>
+              <w:pStyle w:val="Compact"/>
+              <w:jc w:val="left"/>
+            </w:pPr>
+            <w:r>
+              <w:t xml:space="preserve">Homophily</w:t>
+            </w:r>
+          </w:p>
+        </w:tc>
+        <w:tc>
+          <w:p>
+            <w:pPr>
+              <w:pStyle w:val="Compact"/>
+              <w:jc w:val="left"/>
+            </w:pPr>
+            <w:r>
+              <w:t xml:space="preserve">Density of ties between nodes with same age</w:t>
+            </w:r>
+          </w:p>
+        </w:tc>
+        <w:tc>
+          <w:p>
+            <w:pPr>
+              <w:pStyle w:val="Compact"/>
+              <w:jc w:val="left"/>
+            </w:pPr>
+            <w:r>
+              <w:t xml:space="preserve">burial having the same age to be connected</w:t>
+            </w:r>
+          </w:p>
+        </w:tc>
+      </w:tr>
+      <w:tr>
+        <w:tc>
+          <w:p>
+            <w:pPr>
+              <w:pStyle w:val="Compact"/>
+              <w:jc w:val="left"/>
+            </w:pPr>
+            <w:r>
+              <w:t xml:space="preserve">Node covariate (wealth)</w:t>
+            </w:r>
+          </w:p>
+        </w:tc>
+        <w:tc>
+          <w:p>
+            <w:pPr>
+              <w:pStyle w:val="Compact"/>
+              <w:jc w:val="left"/>
+            </w:pPr>
+            <w:r>
+              <w:t xml:space="preserve">Homophily</w:t>
+            </w:r>
+          </w:p>
+        </w:tc>
+        <w:tc>
+          <w:p>
+            <w:pPr>
+              <w:pStyle w:val="Compact"/>
+              <w:jc w:val="left"/>
+            </w:pPr>
+            <w:r>
+              <w:t xml:space="preserve">Density of ties between nodes with same scale of wealth</w:t>
+            </w:r>
+          </w:p>
+        </w:tc>
+        <w:tc>
+          <w:p>
+            <w:pPr>
+              <w:pStyle w:val="Compact"/>
+              <w:jc w:val="left"/>
+            </w:pPr>
+            <w:r>
+              <w:t xml:space="preserve">burial having the same scale of wealth to be connected</w:t>
+            </w:r>
+          </w:p>
+        </w:tc>
+      </w:tr>
+      <w:tr>
+        <w:tc>
+          <w:p>
+            <w:pPr>
+              <w:pStyle w:val="Compact"/>
+              <w:jc w:val="left"/>
+            </w:pPr>
+            <w:r>
+              <w:t xml:space="preserve">Node covariate (ritual)</w:t>
+            </w:r>
+          </w:p>
+        </w:tc>
+        <w:tc>
+          <w:p>
+            <w:pPr>
+              <w:pStyle w:val="Compact"/>
+              <w:jc w:val="left"/>
+            </w:pPr>
+            <w:r>
+              <w:t xml:space="preserve">Homophily</w:t>
+            </w:r>
+          </w:p>
+        </w:tc>
+        <w:tc>
+          <w:p>
+            <w:pPr>
+              <w:pStyle w:val="Compact"/>
+              <w:jc w:val="left"/>
+            </w:pPr>
+            <w:r>
+              <w:t xml:space="preserve">Density of ties between nodes with same ritual treatment</w:t>
+            </w:r>
+          </w:p>
+        </w:tc>
+        <w:tc>
+          <w:p>
+            <w:pPr>
+              <w:pStyle w:val="Compact"/>
+              <w:jc w:val="left"/>
+            </w:pPr>
+            <w:r>
+              <w:t xml:space="preserve">burial having the same ritual treatment to be connected</w:t>
+            </w:r>
+          </w:p>
+        </w:tc>
+      </w:tr>
+    </w:tbl>
+    <w:p>
+      <w:pPr>
+        <w:pStyle w:val="BodyText"/>
+      </w:pPr>
+      <w:r>
+        <w:t xml:space="preserve">We used Bayesian inference on exponential random graph models (ERGMs) to quantify the relations among burials and test our hypothesis of social change using the R programming language</w:t>
+      </w:r>
+      <w:r>
+        <w:t xml:space="preserve"> </w:t>
+      </w:r>
+      <w:r>
+        <w:t xml:space="preserve">(R Core Team, 2019)</w:t>
+      </w:r>
+      <w:r>
+        <w:t xml:space="preserve"> </w:t>
+      </w:r>
+      <w:r>
+        <w:t xml:space="preserve">with the bergm package</w:t>
+      </w:r>
+      <w:r>
+        <w:t xml:space="preserve"> </w:t>
+      </w:r>
+      <w:r>
+        <w:t xml:space="preserve">(Caimo and Friel, 2014)</w:t>
+      </w:r>
+      <w:r>
+        <w:t xml:space="preserve">, which is built upon the statnet package for model specification and simulation procedures</w:t>
+      </w:r>
+      <w:r>
+        <w:t xml:space="preserve"> </w:t>
+      </w:r>
+      <w:r>
+        <w:t xml:space="preserve">(Handcock et al., 2008; Hunter et al., 2008; Morris et al., 2008)</w:t>
+      </w:r>
+      <w:r>
+        <w:t xml:space="preserve">. Table</w:t>
+      </w:r>
+      <w:r>
+        <w:t xml:space="preserve"> </w:t>
+      </w:r>
+      <w:r>
+        <w:t xml:space="preserve">1</w:t>
+      </w:r>
+      <w:r>
+        <w:t xml:space="preserve"> </w:t>
+      </w:r>
+      <w:r>
+        <w:t xml:space="preserve">lists the configurations we used for the model specification for burials with the corresponding archaeological evidence. Every parameter in an ERGM has an associated algorithm for computing the probability of observing relations in terms of grave goods between two burials. Based on our hypothesis, we model a network with increased social inequality that is represented by endogenous network effects, low transitivity and high popularity. We include burial-specific attributes as covariate effects for homophily, such as age, sex, ritual activity, and the degree of wealth, to test whether burials with similar attributes tend to form relationships. For example, age-homophily means people of the same age to have the same burial goods. We also take into account the physical distance between burials as an indicator of a kinship-based relation since the deceased from the same family tend to be buried nearby</w:t>
+      </w:r>
+      <w:r>
+        <w:t xml:space="preserve"> </w:t>
+      </w:r>
+      <w:r>
+        <w:t xml:space="preserve">(Li and Wu, 2006)</w:t>
+      </w:r>
+      <w:r>
+        <w:t xml:space="preserve">. Our model could reveal the emergence of social inequality via the presence of a few individuals as network centers, having more relations with others. This would be indicated by high popularity or degree values in the network statistics, with covariates to control the preferential tendency of formation of relationship. According to our hypothesis, the burial evidence from after the European arrival will show higher popularity compared with the burial evidence from before European contact.</w:t>
+      </w:r>
+    </w:p>
+    <w:p>
+      <w:pPr>
+        <w:pStyle w:val="BodyText"/>
+      </w:pPr>
+      <w:r>
+        <w:t xml:space="preserve">After we set our model parameters, we simulated networks in a Bayesian framework using a Markov chain Monte Carlo (MCMC) algorithm. MCMC algorithms allow estimation of posterior distributions through direct random sampling the posterior without assuming the prior comes from any specific distribution</w:t>
+      </w:r>
+      <w:r>
+        <w:t xml:space="preserve"> </w:t>
+      </w:r>
+      <w:r>
+        <w:t xml:space="preserve">(Hamra et al., 2013)</w:t>
+      </w:r>
+      <w:r>
+        <w:t xml:space="preserve">. We can obtain a posterior distribution by constructing a Markov chain that describes a sequence of moves from current state to the next state following probabilistic rules based on an algorithm. This enables a random or stochastic simulation in a long run where each move does not depend on the previous move. More chains ensures a more desirable posterior distribution that is close to the target distribution under study, or convergence. In Bayesian ERGMs, MCMC first selects a set of edges (or a set of empty pair of actors) with equal probability, and then switches to a pair of actors at random within the chosen set</w:t>
+      </w:r>
+      <w:r>
+        <w:t xml:space="preserve"> </w:t>
+      </w:r>
+      <w:r>
+        <w:t xml:space="preserve">(Caimo and Friel, 2011)</w:t>
+      </w:r>
+      <w:r>
+        <w:t xml:space="preserve">. In our case, we set the number of chains to six. For each chain, the number of burn-in iterations was 200 and the number of iterations after the burn-in was 1000. We set the number of iterations used to simulate a network y′ at each iteration to 10^{4}.</w:t>
+      </w:r>
+    </w:p>
+    <w:p>
+      <w:pPr>
+        <w:pStyle w:val="BodyText"/>
+      </w:pPr>
+      <w:r>
+        <w:t xml:space="preserve">Normal distributions for the priors are typical in network analysis studies that assume networks to have low density and high transitivity, as are commonly found in the real world</w:t>
+      </w:r>
+      <w:r>
+        <w:t xml:space="preserve"> </w:t>
+      </w:r>
+      <w:r>
+        <w:t xml:space="preserve">(Caimo et al., 2017)</w:t>
+      </w:r>
+      <w:r>
+        <w:t xml:space="preserve">. Thus, we specified the prior of the edge density parameter to low for both network models. For covariates based on burial attributes, such as age, sex, and our wealth index, we specified a vague prior that follows a normal distribution with mean at 0 and standard deviation at 5 (i.e. N(0, 5)) for both models. For physical distance between burials, we set a negative covariate effect (N(-1, 5)) to infer kinship-based proximity, e.g. stronger correlations for shorter distances. To evaluate our anthropological assumption about increased social inequality over time, we incorporated different prior information for the network variables that are meaningful for social inequality, especially for transitivity (gwesp) and popularity (gwedegree). We set the priors to higher transitivity (N(5, 7)), lower popularity (N(4, 7)), and higher covariate effect based on ritual activity (N(2, 5)) for network before European contact to indicate less social inequality. On the contrary, we set the priors for the network after the European arrival to lower transitivity (N(4, 8)), and higher popularity (N(8, 8)) to model an increased social inequality. This prior information derives from theory about horizontal hierarchies, which can be viewed as a spectrum that illustrates an increasing social inequality from a corporate mode at one end toward a network mode at the other end</w:t>
+      </w:r>
+      <w:r>
+        <w:t xml:space="preserve"> </w:t>
+      </w:r>
+      <w:r>
+        <w:t xml:space="preserve">(Drennan et al., 2010; Feinman, 2000)</w:t>
+      </w:r>
+      <w:r>
+        <w:t xml:space="preserve">. The priors for density were also set differently with N(-17, 7) for pre-European network and N(-20, 6) for post-European network.</w:t>
+      </w:r>
+    </w:p>
+    <w:p>
+      <w:pPr>
+        <w:pStyle w:val="BodyText"/>
+      </w:pPr>
+      <w:r>
+        <w:t xml:space="preserve">As an informal way to diagnose model convergence, we first evaluated three diagnostic visual summaries of our MCMC output, including density plots, trace plots, and autocorrelation plots</w:t>
+      </w:r>
+      <w:r>
+        <w:t xml:space="preserve"> </w:t>
+      </w:r>
+      <w:r>
+        <w:t xml:space="preserve">(Hamra et al., 2013)</w:t>
+      </w:r>
+      <w:r>
+        <w:t xml:space="preserve">, which we include in our Supplementary Online Materials. In general, we can see the informative prior contributed to a better convergence of the MCMC according to the diagnostic plots showing more stationary distributions and decreased autocorrelation. Then we summarize output from our two models by goodness-of-fit (GOF) diagnostics in the Bayesian framework, where the observed network is compared with the set of networks simulated from the estimated posterior distributions of the parameters of each model</w:t>
+      </w:r>
+      <w:r>
+        <w:t xml:space="preserve"> </w:t>
+      </w:r>
+      <w:r>
+        <w:t xml:space="preserve">(Caimo and Friel, 2011; Caimo et al., 2017)</w:t>
+      </w:r>
+      <w:r>
+        <w:t xml:space="preserve">. We set 10,000 network graphs simulated from the estimated posterior distribution in ERGMs. Our Bayesian GOF diagnostics summarized three distributions, including degree, minimum geodesic distance, and edgewise shared partner distributions. This provides a statistical approach to check how well the estimated posterior parameter distribution, based on our hypotheses, can reproduce networks with similar general structural features of the observed networks. We then compared the distribution of our observed networks, the networks before and after the arrival of Europeans, with the distribution of our hypothesized models. We expect to see the models fit with our hypotheses, indicative of a increased social inequality after the foreign contact. In addition, the covariates can give some more clues for the underlying mechanisms for the formations of each network, such as the relative importance of age and sex.</w:t>
       </w:r>
     </w:p>
     <w:p>
       <w:pPr>
         <w:pStyle w:val="Heading1"/>
       </w:pPr>
-      <w:bookmarkStart w:id="23" w:name="methods"/>
-      <w:r>
-        <w:t xml:space="preserve">Methods</w:t>
-      </w:r>
-      <w:bookmarkEnd w:id="23"/>
-    </w:p>
-    <w:p>
-      <w:pPr>
-        <w:pStyle w:val="Heading2"/>
-      </w:pPr>
-      <w:bookmarkStart w:id="24" w:name="data-and-hypothesis"/>
-      <w:r>
-        <w:t xml:space="preserve">Data and Hypothesis</w:t>
-      </w:r>
-      <w:bookmarkEnd w:id="24"/>
+      <w:bookmarkStart w:id="27" w:name="X1d9039aecbbcb44c2dfa3a9268a6c9535658f66"/>
+      <w:r>
+        <w:t xml:space="preserve">Reproducibility and open source materials</w:t>
+      </w:r>
+      <w:bookmarkEnd w:id="27"/>
     </w:p>
     <w:p>
       <w:pPr>
         <w:pStyle w:val="FirstParagraph"/>
       </w:pPr>
       <w:r>
-        <w:t xml:space="preserve">We analyzed burial data collected from the published excavation reports, and the original fieldwork notes of Kiwulan. Gold-foil and agate beads are commonly found across burials with substantial differences in quantities, so we described each burial as having one of three levels, high (&gt; 10), medium (&gt; 1 and &lt; 10), and low (= 1), of these beads. Glass beads are in levels of high (&gt; 100), medium (&gt; 99 and &lt; 900), and low (&lt; 100). That means if burial 1 and burial 2 both have high quantities of agate beads, then there will be a tie connecting them. For less frequent prestige goods, including imported porcelains, gold foils, and fish-shaped ornaments, we linked two burials when they possess each type of goods in common (i.e. presence or absence). Node attributes here include osteological data, such as age and sex, and cultural data, such as ritual pottery, and burial value index. Ritual pottery was identified as locally made ceramics placed above graves that suggests funeral feasting according to historical records. The burial value index is an important attribute for economical inequality that we assigned the burials into three classes, high (&gt;30), medium (&gt;11 and &lt;30), and low (&lt;12), as an index of wealth. The number is the sum of values of each type of prestige good, which is calculate by the total number of a prestige item from burial context over the number of prestige item in a burial. Since burials tend to have multiple prestige goods in common, the network ties are weighted instead of binary data (where the value 1 represents a tie and the value 0 otherwise)</w:t>
-      </w:r>
-      <w:r>
-        <w:t xml:space="preserve"> </w:t>
-      </w:r>
-      <w:r>
-        <w:t xml:space="preserve">(Snijders, 2011)</w:t>
-      </w:r>
-      <w:r>
-        <w:t xml:space="preserve">. For example, if two burials have both low quantity of glass beads and porcelain in common, the tie is given a value of 2. Our networks are non-directed, which means ties have no orientation forming the relationship between actors to indicate a mutual relationship.</w:t>
+        <w:t xml:space="preserve">The entire R code</w:t>
+      </w:r>
+      <w:r>
+        <w:t xml:space="preserve"> </w:t>
+      </w:r>
+      <w:r>
+        <w:t xml:space="preserve">(R Core Team, 2019)</w:t>
+      </w:r>
+      <w:r>
+        <w:t xml:space="preserve"> </w:t>
+      </w:r>
+      <w:r>
+        <w:t xml:space="preserve">used for all the analysis and visualizations contained in this paper is included in the Supplementary Online Materials at</w:t>
+      </w:r>
+      <w:r>
+        <w:t xml:space="preserve"> </w:t>
+      </w:r>
+      <w:hyperlink r:id="rId28">
+        <w:r>
+          <w:rPr>
+            <w:rStyle w:val="Hyperlink"/>
+          </w:rPr>
+          <w:t xml:space="preserve">https://doi.org/xxx/xxx</w:t>
+        </w:r>
+      </w:hyperlink>
+      <w:r>
+        <w:t xml:space="preserve"> </w:t>
+      </w:r>
+      <w:r>
+        <w:t xml:space="preserve">to enable re-use of materials and improve reproducibility and transparency</w:t>
+      </w:r>
+      <w:r>
+        <w:t xml:space="preserve"> </w:t>
+      </w:r>
+      <w:r>
+        <w:t xml:space="preserve">(Marwick, 2017)</w:t>
+      </w:r>
+      <w:r>
+        <w:t xml:space="preserve">. Also in this version-controlled compendium</w:t>
+      </w:r>
+      <w:r>
+        <w:t xml:space="preserve"> </w:t>
+      </w:r>
+      <w:r>
+        <w:t xml:space="preserve">(Marwick et al., 2018)</w:t>
+      </w:r>
+      <w:r>
+        <w:t xml:space="preserve"> </w:t>
+      </w:r>
+      <w:r>
+        <w:t xml:space="preserve">are the raw data for all the visualizations and tests reported here. All of the figures, tables, and statistical test results presented here can be independently reproduced with the code and data in this repository. The code is released under the MIT license, the data as CC-0, and figures as CC-BY, to enable maximum re-use.</w:t>
+      </w:r>
+    </w:p>
+    <w:p>
+      <w:pPr>
+        <w:pStyle w:val="Heading1"/>
+      </w:pPr>
+      <w:bookmarkStart w:id="29" w:name="results"/>
+      <w:r>
+        <w:t xml:space="preserve">Results</w:t>
+      </w:r>
+      <w:bookmarkEnd w:id="29"/>
+    </w:p>
+    <w:p>
+      <w:pPr>
+        <w:pStyle w:val="FirstParagraph"/>
+      </w:pPr>
+      <w:r>
+        <w:t xml:space="preserve">We compared estimated statistics from the posterior distributions to examine their differences in structure of the simulated networks (Table XX). For the pre-European network simulations, two nodal covariates, age-homophily and ritual-homophily, have significant effects on the formation of relations between burials. The age homophily shows a negative effect that indicates burials of the same age tend to not share similar prestige goods, while the ritual-homophily demonstrates the positive effect that means burials with ritual pottery tend to form relations. Despite positive values for some covariates, such as sex-homophily and burial value-homophily, they do not show a significant tendency to form relations duo to value of zero in the confidence intervals. Similarly, the dyadic covariate, physical distance, shows positive effects but not significantly, indicating that physical proximity does not affect relations. For the endogenous network effects, transitivity (gwesp) present significant positive effect, while popularity (gwdegree) demonstrates negative effect. The positive value for transitivity suggests a tendency of burials to be clustered in closed transitive structures, indicative of the presence of multiple corporate groups sharing burial goods in common. The negative popularity shows there is a tendency toward decentralization that reflects most burials have similar number of ties without any prominent ones. This might imply that individuals have equal access to trade goods in terms of the flow of goods.</w:t>
       </w:r>
     </w:p>
     <w:p>
@@ -851,7 +1595,158 @@
         <w:pStyle w:val="BodyText"/>
       </w:pPr>
       <w:r>
-        <w:t xml:space="preserve">Our pericolonial impact hypothesis is that rare, high quality grave goods accumulated in only a few individuals’ burials after the European presence in the 17th century, because of increased social inequality at Kiwulan due to differential access to these goods. We can identify these high value trade goods had been from historical documents written by the Europeans and the Han Chinese</w:t>
+        <w:t xml:space="preserve">For the network after the arrival of Europeans the nodal covariates of age-homophily, sex-homophily, ritual-homophily, and the dyadic covariate of physical distance all show positive effects, while the burial value-homophily has a negative effect. However, there are no significant effects for these nodal and dyadic covariates. We also found that the burials in the same wealth level tend not to form relations. Similar to the pre-European network, the endogenous network variable, transitivity (gwesp) demonstrates a significant positive effect. In contrast to the pre-European network, the popularity (gwdegree) shows a significant positive effect. This means there is a tendency toward centralization that reflects a limited number of burials have many more ties than others. This implies that a few central individuals may have better access to trade goods and developed personal networks through wealth accumulation. In general, the post-European network has a smaller transitivity effect and a positive popularity effect than the pre-European network. This may suggest a reduced tendency toward clustering but high tendency toward centralization after the European presence. Both posterior estimates present symmetric distributions, with the posterior means located close to posterior medians (Table XX).</w:t>
+      </w:r>
+    </w:p>
+    <w:p>
+      <w:pPr>
+        <w:pStyle w:val="BodyText"/>
+      </w:pPr>
+      <w:r>
+        <w:t xml:space="preserve">One key difference between the pre-European and post-European networks is their size, with 29 burials compared to 49 burials. To understand the robustness of comparison between two networks, we used vertex bootstrap to cross-validate the results based on Bayesian network analysis. Vertex bootstrap is a non-parametric method that conducts resampling for all vertices (i.e. node) of a network to quantify standard errors in the network statistics of interest</w:t>
+      </w:r>
+      <w:r>
+        <w:t xml:space="preserve"> </w:t>
+      </w:r>
+      <w:r>
+        <w:t xml:space="preserve">(Chen et al., 2019; Snijders and Borgatti, 1999)</w:t>
+      </w:r>
+      <w:r>
+        <w:t xml:space="preserve">. This enables the evaluation of uncertainty for networks and tests the difference between multiple networks by examining their confidence intervals for the network population. Networks with unoverlapped intervals means there is a significant difference. We set the resampling size to 1,000 networks to compute endogenous network statistics, including density, transitivity, and popularity for our two networks. The result shows a significant difference in network popularity between the two networks, which is consistent with our finding of negative popularity in the pre-European period and positive popularity in the post-European period using the Bayesian approach. For density and transitivity, the 95% confidence intervals from two networks overlapped with each other that indicates no significant difference. This is also consistent with our results of Bayesian modeling, where both networks present similar positive or negative effects some degree of difference.</w:t>
+      </w:r>
+    </w:p>
+    <w:p>
+      <w:pPr>
+        <w:pStyle w:val="BodyText"/>
+      </w:pPr>
+      <w:r>
+        <w:t xml:space="preserve">Using the same vertex bootstrap procedure, we can also test the difference of network populations with a t-test on density, transitivity, and popularity. The results show that there are significant differences in all network statistics. Moreover, we explored the sample size effect by removing nodes at certain percents (5-40%) for both networks and compared their confidence intervals. The results demonstrate a consistent difference between the two networks that means they are robust to the different sizes. In general, those statistical methods support the presence of anthropologically meaningful differences in the pre-and post-European networks. The procedure of cross-validation ensures our results can provide robust comparison between two networks without sample size effects.</w:t>
+      </w:r>
+    </w:p>
+    <w:p>
+      <w:pPr>
+        <w:pStyle w:val="BodyText"/>
+      </w:pPr>
+      <w:r>
+        <w:t xml:space="preserve">Bayesian goodness of fit (GOF) diagnostics plots show that both models fit the observed networks very well for the minimum geodesic distance distribution (i.e. the number of edges between node pairs in a shortest path</w:t>
+      </w:r>
+      <w:r>
+        <w:t xml:space="preserve"> </w:t>
+      </w:r>
+      <w:r>
+        <w:t xml:space="preserve">(Hunter et al., 2008)</w:t>
+      </w:r>
+      <w:r>
+        <w:t xml:space="preserve">) and the degree distribution. For edgewise shared partner (gwesp) distribution, despite some observations falling outside the 95% interval, the fit is generally good with most observations within it. This also suggests that our observed network statistics do not follow a normal distribution, especially for the network after the arrival of the Europeans that presents a bimodal pattern. We compared the first three distribution moments of each observed distribution and their corresponding simulated distributions, represented by means. Figure</w:t>
+      </w:r>
+      <w:r>
+        <w:t xml:space="preserve"> </w:t>
+      </w:r>
+      <w:r>
+        <w:t xml:space="preserve">??</w:t>
+      </w:r>
+      <w:r>
+        <w:t xml:space="preserve"> </w:t>
+      </w:r>
+      <w:r>
+        <w:t xml:space="preserve">shows that modeled values from the pre-European network are closer to the observed values overall, compared to the values from the post-European network. For the variance of degree, the values from the modeled post-European distribution are closer to the observed distribution. In general, this demonstrates a better fit for the pre-European network. However, it should be noted that the differences between the statistics of two models are relatively small, which still allows direct comparison of two networks.</w:t>
+      </w:r>
+    </w:p>
+    <w:p>
+      <w:pPr>
+        <w:pStyle w:val="Heading1"/>
+      </w:pPr>
+      <w:bookmarkStart w:id="30" w:name="discussion"/>
+      <w:r>
+        <w:t xml:space="preserve">Discussion</w:t>
+      </w:r>
+      <w:bookmarkEnd w:id="30"/>
+    </w:p>
+    <w:p>
+      <w:pPr>
+        <w:pStyle w:val="FirstParagraph"/>
+      </w:pPr>
+      <w:r>
+        <w:t xml:space="preserve">A striking finding in our results is the change in network properties of Kiwulan burials from a more cohesive network with multiple subgroups (represented by higher transitivity and negative popularity) toward a more centralized network with concentration in a limited burials (lower transitivity and positive popularity) after the European presence during the 17th century. This supports our hypothesized models of chronological change from a more corporate society to a more networked society, as indicated in the grave goods and burial attributes. These observations are in line with theoretical assumptions of horizontal hierarchy, the corporate-network continuum that focuses on distinct strategies for achieving power as an alternative explanation to understand the emergence and level of social inequality</w:t>
+      </w:r>
+      <w:r>
+        <w:t xml:space="preserve"> </w:t>
+      </w:r>
+      <w:r>
+        <w:t xml:space="preserve">(Drennan et al., 2010; Feinman, 2000; Feinman et al., 2000)</w:t>
+      </w:r>
+      <w:r>
+        <w:t xml:space="preserve">. Compared to traditional models of vertical hierarchies that stress stratified social characteristics, the corporate-network model may be more relevant for understanding how a small scale society was organized, such as we see here in the pericolonial context of Kiwulan. A corporate-based society, such as the pre-European situation at Kiwulan, stresses shared power between individuals, communal rituals, and social inequality, if any, would be associated with a group association</w:t>
+      </w:r>
+      <w:r>
+        <w:t xml:space="preserve"> </w:t>
+      </w:r>
+      <w:r>
+        <w:t xml:space="preserve">(Siegel, 1999)</w:t>
+      </w:r>
+      <w:r>
+        <w:t xml:space="preserve">. In contrast, a more network-based society, indicated by the post-European data from Kiwulan, presents wealth accumulation through individual networks, prestige good system manipulation, and trade monopolization</w:t>
+      </w:r>
+      <w:r>
+        <w:t xml:space="preserve"> </w:t>
+      </w:r>
+      <w:r>
+        <w:t xml:space="preserve">(Blanton et al., 1996)</w:t>
+      </w:r>
+      <w:r>
+        <w:t xml:space="preserve">. It should be noted that corporate/network continuum represents a dynamic process with different degree of hierarchical complexity instead of a static ideal-type stage.</w:t>
+      </w:r>
+    </w:p>
+    <w:p>
+      <w:pPr>
+        <w:pStyle w:val="BodyText"/>
+      </w:pPr>
+      <w:r>
+        <w:t xml:space="preserve">The covariants for both networks, before and after the European presence, provide further information to give insights into how specific elements of the archaeological record relate to the formation of networks (Table</w:t>
+      </w:r>
+      <w:r>
+        <w:t xml:space="preserve"> </w:t>
+      </w:r>
+      <w:r>
+        <w:t xml:space="preserve">??</w:t>
+      </w:r>
+      <w:r>
+        <w:t xml:space="preserve">). We included age, sex, ritual pottery, and a wealth index based on the value of grave goods. The pre-European network shows that burials with pottery as ritual vessels tend to be tied. On the other hand, in the post-European network ties tend to be between burials within the same level of wealth. Moreover, in the post-European network, burials with ritual vessels tend not to be tied. This illustrates that different social and economic mechanisms determined relations between burials for the two periods. Before European arrival, ritual behaviors seem to have been important status indicators, relative to the use of prestige goods. After European presence was established, status indicators shifted from ritual to wealth differences. Distance between burials did not correlate to network formation for both periods that means geographical proximity, implying some kinship association, is not a factor for sharing similar goods between burials. This may suggest that the use of burial goods is more individual-oriented instead of kinship-based sharing. In addition, demographic information, such as age and sex, do not show any correlations with network formation for either period. This may be due to the unavailability of age and sex values for many burials in our sample.</w:t>
+      </w:r>
+    </w:p>
+    <w:p>
+      <w:pPr>
+        <w:pStyle w:val="BodyText"/>
+      </w:pPr>
+      <w:r>
+        <w:t xml:space="preserve">We used burial data as a proxy to explore the social relations based on the argument that burials could be viewed as a social representation to understand social structures</w:t>
+      </w:r>
+      <w:r>
+        <w:t xml:space="preserve"> </w:t>
+      </w:r>
+      <w:r>
+        <w:t xml:space="preserve">(Binford, 1971; Saxe, 1970)</w:t>
+      </w:r>
+      <w:r>
+        <w:t xml:space="preserve">. We note that there could be an issue of disconnection between the role of the deceased in a burial context and their real life, which should be reduced by examining evidence from the residential context</w:t>
+      </w:r>
+      <w:r>
+        <w:t xml:space="preserve"> </w:t>
+      </w:r>
+      <w:r>
+        <w:t xml:space="preserve">(Chapman, 2003)</w:t>
+      </w:r>
+      <w:r>
+        <w:t xml:space="preserve">. Previous studies of trade ornaments from the residential area of Kiwulan suggests an uneven spatial distribution when the Europeans were active in northern Taiwan that hints at an increased social differentiation at Kiwulan in a pericolonial context</w:t>
+      </w:r>
+      <w:r>
+        <w:t xml:space="preserve"> </w:t>
+      </w:r>
+      <w:r>
+        <w:t xml:space="preserve">(Wang and Marwick, 2020)</w:t>
+      </w:r>
+      <w:r>
+        <w:t xml:space="preserve">. This is consistent with the result of a more centralized burial network after the presence of the Europeans, which supports the assumption of social role representation from burials in this case. Since the burial goods used for making ties were treated as prestige goods or status items in local Indigenous culture</w:t>
       </w:r>
       <w:r>
         <w:t xml:space="preserve"> </w:t>
@@ -860,313 +1755,7 @@
         <w:t xml:space="preserve">(Borao Mateo, 2009; Li and Wu, 2006)</w:t>
       </w:r>
       <w:r>
-        <w:t xml:space="preserve">. A related effect of the European presence in northeastern Taiwan may have been manipulation of the European colonial image by ambitious local Indigenous individuals for building their personal status and power. If social inequality gradually increased in Kiwulan as we hypothesize, then we expect to observe a network with higher degree (popularity), less transitivity (cohesion), and strong inequality based on age difference (achieved status). To test this prediction, we use ERGM in a Bayesian framework to examine the formation of network ties and the underlying mechanisms that shape relationships between people at Kiwulan. By comparing networks from the pre-European period and the post-European period we can examine the effects of foreign contact on community relationships at Kiwulan.</w:t>
-      </w:r>
-    </w:p>
-    <w:p>
-      <w:pPr>
-        <w:pStyle w:val="Heading2"/>
-      </w:pPr>
-      <w:bookmarkStart w:id="25" w:name="Xd605f7269e86ccd6b2b8b39b2c599ff50eb1757"/>
-      <w:r>
-        <w:t xml:space="preserve">Model specification in a Bayesian framework</w:t>
-      </w:r>
-      <w:bookmarkEnd w:id="25"/>
-    </w:p>
-    <w:p>
-      <w:pPr>
-        <w:pStyle w:val="Compact"/>
-      </w:pPr>
-      <w:r>
-        <w:t xml:space="preserve">Table 1: The parameters of exponential random graph models for a undirected network to corresponding with archaeological evidence.</w:t>
-      </w:r>
-    </w:p>
-    <w:p>
-      <w:pPr>
-        <w:pStyle w:val="Compact"/>
-      </w:pPr>
-      <w:r>
-        <w:t xml:space="preserve">Property</w:t>
-      </w:r>
-    </w:p>
-    <w:p>
-      <w:pPr>
-        <w:pStyle w:val="Compact"/>
-      </w:pPr>
-      <w:r>
-        <w:t xml:space="preserve">Configurations (effect)</w:t>
-      </w:r>
-    </w:p>
-    <w:p>
-      <w:pPr>
-        <w:pStyle w:val="Compact"/>
-      </w:pPr>
-      <w:r>
-        <w:t xml:space="preserve">Description</w:t>
-      </w:r>
-    </w:p>
-    <w:p>
-      <w:pPr>
-        <w:pStyle w:val="Compact"/>
-      </w:pPr>
-      <w:r>
-        <w:t xml:space="preserve">Interpretation</w:t>
-      </w:r>
-    </w:p>
-    <w:p>
-      <w:pPr>
-        <w:pStyle w:val="Compact"/>
-      </w:pPr>
-      <w:r>
-        <w:t xml:space="preserve">Density</w:t>
-      </w:r>
-    </w:p>
-    <w:p>
-      <w:pPr>
-        <w:pStyle w:val="Compact"/>
-      </w:pPr>
-      <w:r>
-        <w:t xml:space="preserve">Edges</w:t>
-      </w:r>
-    </w:p>
-    <w:p>
-      <w:pPr>
-        <w:pStyle w:val="Compact"/>
-      </w:pPr>
-      <w:r>
-        <w:t xml:space="preserve">Numer of ties in the network</w:t>
-      </w:r>
-    </w:p>
-    <w:p>
-      <w:pPr>
-        <w:pStyle w:val="Compact"/>
-      </w:pPr>
-      <w:r>
-        <w:t xml:space="preserve">two burial having relationship</w:t>
-      </w:r>
-    </w:p>
-    <w:p>
-      <w:pPr>
-        <w:pStyle w:val="Compact"/>
-      </w:pPr>
-      <w:r>
-        <w:t xml:space="preserve">Cohesion or transitivity</w:t>
-      </w:r>
-    </w:p>
-    <w:p>
-      <w:pPr>
-        <w:pStyle w:val="Compact"/>
-      </w:pPr>
-      <w:r>
-        <w:t xml:space="preserve">Geometrically weighted edgewise shared partner</w:t>
-      </w:r>
-    </w:p>
-    <w:p>
-      <w:pPr>
-        <w:pStyle w:val="Compact"/>
-      </w:pPr>
-      <w:r>
-        <w:t xml:space="preserve">Tendency for nodes with shared partners to be tied</w:t>
-      </w:r>
-    </w:p>
-    <w:p>
-      <w:pPr>
-        <w:pStyle w:val="Compact"/>
-      </w:pPr>
-      <w:r>
-        <w:t xml:space="preserve">burial to be connected with a third shared burial</w:t>
-      </w:r>
-    </w:p>
-    <w:p>
-      <w:pPr>
-        <w:pStyle w:val="Compact"/>
-      </w:pPr>
-      <w:r>
-        <w:t xml:space="preserve">Multiple connectivity</w:t>
-      </w:r>
-    </w:p>
-    <w:p>
-      <w:pPr>
-        <w:pStyle w:val="Compact"/>
-      </w:pPr>
-      <w:r>
-        <w:t xml:space="preserve">Geometrically weighted non-edgewise shared partner</w:t>
-      </w:r>
-    </w:p>
-    <w:p>
-      <w:pPr>
-        <w:pStyle w:val="Compact"/>
-      </w:pPr>
-      <w:r>
-        <w:t xml:space="preserve">Tendency of nondirectly connected nodes to be connected through multiple others</w:t>
-      </w:r>
-    </w:p>
-    <w:p>
-      <w:pPr>
-        <w:pStyle w:val="Compact"/>
-      </w:pPr>
-      <w:r>
-        <w:t xml:space="preserve">burial to be connected without a third shared burial</w:t>
-      </w:r>
-    </w:p>
-    <w:p>
-      <w:pPr>
-        <w:pStyle w:val="Compact"/>
-      </w:pPr>
-      <w:r>
-        <w:t xml:space="preserve">Popularity</w:t>
-      </w:r>
-    </w:p>
-    <w:p>
-      <w:pPr>
-        <w:pStyle w:val="Compact"/>
-      </w:pPr>
-      <w:r>
-        <w:t xml:space="preserve">geometrically weighted degree distribution</w:t>
-      </w:r>
-    </w:p>
-    <w:p>
-      <w:pPr>
-        <w:pStyle w:val="Compact"/>
-      </w:pPr>
-      <w:r>
-        <w:t xml:space="preserve">Tendency towards centralization in distribution</w:t>
-      </w:r>
-    </w:p>
-    <w:p>
-      <w:pPr>
-        <w:pStyle w:val="Compact"/>
-      </w:pPr>
-      <w:r>
-        <w:t xml:space="preserve">burial being connected with mutiple partners</w:t>
-      </w:r>
-    </w:p>
-    <w:p>
-      <w:pPr>
-        <w:pStyle w:val="Compact"/>
-      </w:pPr>
-      <w:r>
-        <w:t xml:space="preserve">Node covariate (gender)</w:t>
-      </w:r>
-    </w:p>
-    <w:p>
-      <w:pPr>
-        <w:pStyle w:val="Compact"/>
-      </w:pPr>
-      <w:r>
-        <w:t xml:space="preserve">Homophily</w:t>
-      </w:r>
-    </w:p>
-    <w:p>
-      <w:pPr>
-        <w:pStyle w:val="Compact"/>
-      </w:pPr>
-      <w:r>
-        <w:t xml:space="preserve">Density of ties between nodes with same gender</w:t>
-      </w:r>
-    </w:p>
-    <w:p>
-      <w:pPr>
-        <w:pStyle w:val="Compact"/>
-      </w:pPr>
-      <w:r>
-        <w:t xml:space="preserve">burial having the same gender to be connected</w:t>
-      </w:r>
-    </w:p>
-    <w:p>
-      <w:pPr>
-        <w:pStyle w:val="Compact"/>
-      </w:pPr>
-      <w:r>
-        <w:t xml:space="preserve">Node covariate (age)</w:t>
-      </w:r>
-    </w:p>
-    <w:p>
-      <w:pPr>
-        <w:pStyle w:val="Compact"/>
-      </w:pPr>
-      <w:r>
-        <w:t xml:space="preserve">Homophily</w:t>
-      </w:r>
-    </w:p>
-    <w:p>
-      <w:pPr>
-        <w:pStyle w:val="Compact"/>
-      </w:pPr>
-      <w:r>
-        <w:t xml:space="preserve">Density of ties between nodes with same age</w:t>
-      </w:r>
-    </w:p>
-    <w:p>
-      <w:pPr>
-        <w:pStyle w:val="Compact"/>
-      </w:pPr>
-      <w:r>
-        <w:t xml:space="preserve">burial having the same age to be connected</w:t>
-      </w:r>
-    </w:p>
-    <w:p>
-      <w:pPr>
-        <w:pStyle w:val="Compact"/>
-      </w:pPr>
-      <w:r>
-        <w:t xml:space="preserve">Node covariate (wealth)</w:t>
-      </w:r>
-    </w:p>
-    <w:p>
-      <w:pPr>
-        <w:pStyle w:val="Compact"/>
-      </w:pPr>
-      <w:r>
-        <w:t xml:space="preserve">Homophily</w:t>
-      </w:r>
-    </w:p>
-    <w:p>
-      <w:pPr>
-        <w:pStyle w:val="Compact"/>
-      </w:pPr>
-      <w:r>
-        <w:t xml:space="preserve">Density of ties between nodes with same scale of wealth</w:t>
-      </w:r>
-    </w:p>
-    <w:p>
-      <w:pPr>
-        <w:pStyle w:val="Compact"/>
-      </w:pPr>
-      <w:r>
-        <w:t xml:space="preserve">burial having the same scale of wealth to be connected</w:t>
-      </w:r>
-    </w:p>
-    <w:p>
-      <w:pPr>
-        <w:pStyle w:val="Compact"/>
-      </w:pPr>
-      <w:r>
-        <w:t xml:space="preserve">Node covariate (ritual)</w:t>
-      </w:r>
-    </w:p>
-    <w:p>
-      <w:pPr>
-        <w:pStyle w:val="Compact"/>
-      </w:pPr>
-      <w:r>
-        <w:t xml:space="preserve">Homophily</w:t>
-      </w:r>
-    </w:p>
-    <w:p>
-      <w:pPr>
-        <w:pStyle w:val="Compact"/>
-      </w:pPr>
-      <w:r>
-        <w:t xml:space="preserve">Density of ties between nodes with same ritual treatment</w:t>
-      </w:r>
-    </w:p>
-    <w:p>
-      <w:pPr>
-        <w:pStyle w:val="Compact"/>
-      </w:pPr>
-      <w:r>
-        <w:t xml:space="preserve">burial having the same ritual treatment to be connected</w:t>
+        <w:t xml:space="preserve">, the interrelations represented by the flow of goods could reflect the process of social changes at Kiwulan in a pericolonial context.</w:t>
       </w:r>
     </w:p>
     <w:p>
@@ -1174,58 +1763,43 @@
         <w:pStyle w:val="BodyText"/>
       </w:pPr>
       <w:r>
-        <w:t xml:space="preserve">We used Bayesian inference on exponential random graph models (ERGMs) to quantify the relations among burials and test our hypothesis of social change using the R programming language</w:t>
-      </w:r>
-      <w:r>
-        <w:t xml:space="preserve"> </w:t>
-      </w:r>
-      <w:r>
-        <w:t xml:space="preserve">(R Core Team, 2019)</w:t>
-      </w:r>
-      <w:r>
-        <w:t xml:space="preserve"> </w:t>
-      </w:r>
-      <w:r>
-        <w:t xml:space="preserve">with the bergm package</w:t>
-      </w:r>
-      <w:r>
-        <w:t xml:space="preserve"> </w:t>
-      </w:r>
-      <w:r>
-        <w:t xml:space="preserve">(Caimo and Friel, 2014)</w:t>
-      </w:r>
-      <w:r>
-        <w:t xml:space="preserve">, which is built upon the statnet package for model specification and simulation procedures</w:t>
-      </w:r>
-      <w:r>
-        <w:t xml:space="preserve"> </w:t>
-      </w:r>
-      <w:r>
-        <w:t xml:space="preserve">(Handcock et al., 2008; Hunter et al., 2008; Morris et al., 2008)</w:t>
-      </w:r>
-      <w:r>
-        <w:t xml:space="preserve">. Table</w:t>
-      </w:r>
-      <w:r>
-        <w:t xml:space="preserve"> </w:t>
-      </w:r>
-      <w:r>
-        <w:t xml:space="preserve">1</w:t>
-      </w:r>
-      <w:r>
-        <w:t xml:space="preserve"> </w:t>
-      </w:r>
-      <w:r>
-        <w:t xml:space="preserve">lists the configurations we used for the model specification for burials with the corresponding archaeological evidence. Every parameter in an ERGM has an associated algorithm for computing the probability of observing relations in terms of grave goods between two burials. Based on our hypothesis, we model a network with increased social inequality that is represented by endogenous network effects, low transitivity and high popularity. We include burial-specific attributes as covariate effects for homophily, such as age, gender, ritual activity, and the degree of wealth, to test whether burials with similar attributes tend to form relationships. For example, age-homophily means people of the same age to have the same burial goods. We also take into account the physical distance between burials as an indicator of a kinship-based relation since the deceased from the same family tend to be buried nearby</w:t>
-      </w:r>
-      <w:r>
-        <w:t xml:space="preserve"> </w:t>
-      </w:r>
-      <w:r>
-        <w:t xml:space="preserve">(Li and Wu, 2006)</w:t>
-      </w:r>
-      <w:r>
-        <w:t xml:space="preserve">. Our model could reveal the emergence of social inequality via the presence of a few individuals as network centers, having more relations with others. This would be indicated by high popularity or degree values in the network statistics, with covariates to control the preferential tendency of formation of relationship. According to our hypothesis, the burial evidence from after the European arrival will show higher popularity compared with the burial evidence from before European contact.</w:t>
+        <w:t xml:space="preserve">The involvement in long-distance exchange is often associated with changes in political-economic strategies to a network mode, where ambitious individuals are able to build their local power base and personal influence through the distribution of high-value goods</w:t>
+      </w:r>
+      <w:r>
+        <w:t xml:space="preserve"> </w:t>
+      </w:r>
+      <w:r>
+        <w:t xml:space="preserve">(Blanton et al., 1996; Feinman, 2000; Klehm, 2017)</w:t>
+      </w:r>
+      <w:r>
+        <w:t xml:space="preserve">. Northeastern Taiwan was involved in a regional exchange in East Asia since the 14th century and long-distance trade during the European presence in the 17th century</w:t>
+      </w:r>
+      <w:r>
+        <w:t xml:space="preserve"> </w:t>
+      </w:r>
+      <w:r>
+        <w:t xml:space="preserve">(Chen, 2005; Wang and Liu, 2007)</w:t>
+      </w:r>
+      <w:r>
+        <w:t xml:space="preserve">. In 1626, the Spanish built their forts in Keelung and Tamsui, northern Taiwan, and later defeated and took over by the Dutch in 1642</w:t>
+      </w:r>
+      <w:r>
+        <w:t xml:space="preserve"> </w:t>
+      </w:r>
+      <w:r>
+        <w:t xml:space="preserve">(Andrade, 2007)</w:t>
+      </w:r>
+      <w:r>
+        <w:t xml:space="preserve">. Indigenous people in northeastern Taiwan first encountered colonial power in 1632 when they were attached by the Spanish and later in 1647 by the Dutch, who also asked them to pay annual tributes in a flexible way</w:t>
+      </w:r>
+      <w:r>
+        <w:t xml:space="preserve"> </w:t>
+      </w:r>
+      <w:r>
+        <w:t xml:space="preserve">(Borao Mateo, 2009; Kang, 2016)</w:t>
+      </w:r>
+      <w:r>
+        <w:t xml:space="preserve">. The Dutch would give local Indigenous leaders symbolic items or trade goods to assert their political authority and consolidate their relationship with Indigenous societies.</w:t>
       </w:r>
     </w:p>
     <w:p>
@@ -1233,25 +1807,52 @@
         <w:pStyle w:val="BodyText"/>
       </w:pPr>
       <w:r>
-        <w:t xml:space="preserve">After we set our model parameters, we simulated networks in a Bayesian framework using a Markov chain Monte Carlo (MCMC) algorithm. MCMC algorithms allow estimation of posterior distributions through direct random sampling the posterior without assuming the prior comes from any specific distribution</w:t>
-      </w:r>
-      <w:r>
-        <w:t xml:space="preserve"> </w:t>
-      </w:r>
-      <w:r>
-        <w:t xml:space="preserve">(Hamra et al., 2013)</w:t>
-      </w:r>
-      <w:r>
-        <w:t xml:space="preserve">. We can obtain a posterior distribution by constructing a Markov chain that describes a sequence of moves from current state to the next state following probabilistic rules based on an algorithm. This enables a random or stochastic simulation in a long run where each move does not depend on the previous move. More chains ensures a more desirable posterior distribution that is close to the target distribution under study, or convergence. In Bayesian ERGMs, MCMC first selects a set of edges (or a set of empty pair of actors) with equal probability, and then switches to a pair of actors at random within the chosen set</w:t>
-      </w:r>
-      <w:r>
-        <w:t xml:space="preserve"> </w:t>
-      </w:r>
-      <w:r>
-        <w:t xml:space="preserve">(Caimo and Friel, 2011)</w:t>
-      </w:r>
-      <w:r>
-        <w:t xml:space="preserve">. In our case, we set the number of chains to six. For each chain, the number of burn-in iterations was 200 and the number of iterations after the burn-in was 1000. We set the number of iterations used to simulate a network y′ at each iteration to 10^{4}.</w:t>
+        <w:t xml:space="preserve">At Kiwulan, after the European presence, some individuals may be differentiated or privileged to possess more distinctive goods through becoming the trade partners with the Europeans. Changes in interburial networks we observed may result from differential access to exotic trade relative to the European colonization and gradually led to an increased social differentiation. The image of European power could be embedded into prestige objects pre-existing in Indigenous culture where their values were amplified with concepts of wealth or power, since good values are contextually mutable and entangled in historical processes</w:t>
+      </w:r>
+      <w:r>
+        <w:t xml:space="preserve"> </w:t>
+      </w:r>
+      <w:r>
+        <w:t xml:space="preserve">(Aswani et al., 2003; Thomas, 2009)</w:t>
+      </w:r>
+      <w:r>
+        <w:t xml:space="preserve">. This may lead to ambitious individuals to compete with each other for the goods and accumulate wealth. It also demonstrates the agency of local Indigenous societies to incorporate and manipulate trade items in a precolonial context with weak colonial control, gradually resulting in social changes from a more corporate to a more network strategy. Our interpretation is based on relations indicated by burial data that can be supported by the clustered distribution of trade goods in Kiwulan residential area</w:t>
+      </w:r>
+      <w:r>
+        <w:t xml:space="preserve"> </w:t>
+      </w:r>
+      <w:r>
+        <w:t xml:space="preserve">(eg. Wang and Marwick, 2020)</w:t>
+      </w:r>
+      <w:r>
+        <w:t xml:space="preserve">. We would still need more other different evidence to understand the process of social change. In addition, we acknowledge the fragmentation issue in archaeology data that might limit network interpretation</w:t>
+      </w:r>
+      <w:r>
+        <w:t xml:space="preserve"> </w:t>
+      </w:r>
+      <w:r>
+        <w:t xml:space="preserve">(eg. Gjesfjeld, 2015)</w:t>
+      </w:r>
+      <w:r>
+        <w:t xml:space="preserve">, such as missing age and sex nodal attributes for some burials in our data. Despite we lack of informative results about their effect on network formation, the Bayesian approach still provides effective and reliable statistical inferences on the overall network properties by reducing the missing data effect.</w:t>
+      </w:r>
+    </w:p>
+    <w:p>
+      <w:pPr>
+        <w:pStyle w:val="Heading1"/>
+      </w:pPr>
+      <w:bookmarkStart w:id="31" w:name="conclusion"/>
+      <w:r>
+        <w:t xml:space="preserve">Conclusion</w:t>
+      </w:r>
+      <w:bookmarkEnd w:id="31"/>
+    </w:p>
+    <w:p>
+      <w:pPr>
+        <w:pStyle w:val="FirstParagraph"/>
+      </w:pPr>
+      <w:r>
+        <w:t xml:space="preserve">In this paper, we presented a naval approach for studying burial relations using ERGM network analysis within a Bayesian framework to rigorously examined social changes in a European percicolonial context in northeastern Taiwan. We tested the hypotheses of chronological changes in interburial networks at Kiwulan with the evaluation of both endogenous and exogenous network effects. The results support our hypothesize model that the relationship between burials changed after European colonization period in the 17th century. Before the arrival of the Europeans, the network properties has a tendency of more closed burial relationships with ritual elements as the key formation mechanism. After the European arrival, the network has a tendency of centralization relative to the rarity of goods. The changes in formation mechanisms for networks from ritual-oriented practices to wealth-oriented possession suggest the behavior of wealth accumulation and an increased differentiation stimulated by the European presence and associated long-distance trade network. This aliens with changes in social complexity from a more corporate to a more network mode society that stress different strategies for achieving power and different degrees of social inequality, indicative of an increased social inequality. Using burial data with historical documents, we are able to detect the processes of changes in Indigenous societies in the periphery of European colonial bases to better understand indirect impacts that are underestimated in this region. This study not only discuss pericolonal impacts that are not well understood yet, but also points out the agency of local people to manipulate colonial power instead of being passive recipients of trade goods.</w:t>
       </w:r>
     </w:p>
     <w:p>
@@ -1259,215 +1860,41 @@
         <w:pStyle w:val="BodyText"/>
       </w:pPr>
       <w:r>
-        <w:t xml:space="preserve">Normal distribution for the priors is typical in network analysis studies that assume networks to have low density and high transitivity, as are commonly found in the real world</w:t>
-      </w:r>
-      <w:r>
-        <w:t xml:space="preserve"> </w:t>
-      </w:r>
-      <w:r>
-        <w:t xml:space="preserve">(Caimo et al., 2017)</w:t>
-      </w:r>
-      <w:r>
-        <w:t xml:space="preserve">. Thus, we specified the prior of edge to low density for both network models. For covariates based on burial attributes, such as age, gender, and wealth index, we specified a vague prior information that follows a normal distribution with mean at 0 and standard deviation at 5 (i.e. N(0, 5)) for both models. For physical distance between burials, we set a negative covariate effect (N(-1, 5)) to infer the kinship-based proximity. To evaluate our anthropological assumption about increased social inequality over time, we incorporated different prior information for the network variables that are meaningful for social inequality, especially for gwesp and gwedegree representing transitivity and popularity. We set the priors to higher transitivity (N(5, 7)), lower popularity (N(4, 7)), and higher covariate effect based on the ritual (N(2, 5)) for network before European contact to indicate less social inequality. On the contrary, we set the prior for the network after the European arrival to lower transitivity (N(4, 8)), and higher popularity (N(8, 8)) to illustrate an increased social inequality. This prior information derives from the theory about horizontal hierarchy, which can be viewed as a spectrum that illustrates an increasing social inequality from a corporate mode at one end toward a network mode at the other end</w:t>
-      </w:r>
-      <w:r>
-        <w:t xml:space="preserve"> </w:t>
-      </w:r>
-      <w:r>
-        <w:t xml:space="preserve">(Drennan et al., 2010; Feinman, 2000)</w:t>
-      </w:r>
-      <w:r>
-        <w:t xml:space="preserve">. The priors for density were also set differently with N(-17, 7) for earlier network and N(-20, 6) for later network. It should be noted the idea of those settings is to reflect the relative differences between two networks, and the standard deviation was adjusted in terms of different networks to indicate uncertainty.</w:t>
-      </w:r>
-    </w:p>
-    <w:p>
-      <w:pPr>
-        <w:pStyle w:val="BodyText"/>
-      </w:pPr>
-      <w:r>
-        <w:t xml:space="preserve">To assess MCMC analysis, we first evaluate three diagnostics presented as visual summaries, including density plots, trace plots, and autocorrelation plots</w:t>
-      </w:r>
-      <w:r>
-        <w:t xml:space="preserve"> </w:t>
-      </w:r>
-      <w:r>
-        <w:t xml:space="preserve">(Hamra et al., 2013)</w:t>
-      </w:r>
-      <w:r>
-        <w:t xml:space="preserve">. Those plots provide an informal way to diagnose model convergence by identifying any unexpected peaks or shapes in distribution. Then we access output from our two models by goodness-of-fit (GOF) diagnostics in the Bayesian framework, where the observed network is compared with the set of networks simulated from the estimated posterior distributions of the parameters of each model</w:t>
-      </w:r>
-      <w:r>
-        <w:t xml:space="preserve"> </w:t>
-      </w:r>
-      <w:r>
-        <w:t xml:space="preserve">(Caimo and Friel, 2011; Caimo et al., 2017)</w:t>
-      </w:r>
-      <w:r>
-        <w:t xml:space="preserve">. Our Bayesian GOF summarized three distributions, including degree, minimum geodesic distance, and edgewise shared partner distributions. We set of 10000 network graphs simulated from the estimated posterior distribution in ERGMs. This provides a statistical approach to check how well the estimated posterior parameter distribution based on our hypotheses can reproduce networks similar to the general structural features of the observed network. We then compared the distribution of our observed networks, networks before and after the arrival of Europeans, with the distribution of our hypothesized models. We expect to see the models fit with our hypotheses, indicative of a increased social inequality after the foreign contact. In addition, the covariates can give some more clues for the underlying mechanisms for the formations of each network.</w:t>
+        <w:t xml:space="preserve">This case study highlights the methodological improvement that Bayesian inference on ERGM can inform and enhance studies in rational data in archaeology. A Bayesian framework can reduce the effects of small sample size or missing data commonly present in archaeological data by incorporating prior information and MCMC estimations. Moreover, probabilistic inference provides robust results of interrelations that are not statistically tested by traditional network approaches. Bayesian network modeling can be applied to a wide range of archaeological data to examine the formation of relationships. This allows in-depth discussion of dynamic processes of relationship formation and their underlying factors that are informative of historical trajectories or socio-cultural phenomena.</w:t>
       </w:r>
     </w:p>
     <w:p>
       <w:pPr>
         <w:pStyle w:val="Heading1"/>
       </w:pPr>
-      <w:bookmarkStart w:id="26" w:name="X1d9039aecbbcb44c2dfa3a9268a6c9535658f66"/>
-      <w:r>
-        <w:t xml:space="preserve">Reproducibility and open source materials</w:t>
-      </w:r>
-      <w:bookmarkEnd w:id="26"/>
-    </w:p>
-    <w:p>
-      <w:pPr>
-        <w:pStyle w:val="FirstParagraph"/>
-      </w:pPr>
-      <w:r>
-        <w:t xml:space="preserve">The entire R code</w:t>
-      </w:r>
-      <w:r>
-        <w:t xml:space="preserve"> </w:t>
-      </w:r>
-      <w:r>
-        <w:t xml:space="preserve">(R Core Team, 2019)</w:t>
-      </w:r>
-      <w:r>
-        <w:t xml:space="preserve"> </w:t>
-      </w:r>
-      <w:r>
-        <w:t xml:space="preserve">used for all the analysis and visualizations contained in this paper is included in the Supplementary Online Materials at xxx to enable re-use of materials and improve reproducibility and transparency</w:t>
-      </w:r>
-      <w:r>
-        <w:t xml:space="preserve"> </w:t>
-      </w:r>
-      <w:r>
-        <w:t xml:space="preserve">(Marwick, 2017)</w:t>
-      </w:r>
-      <w:r>
-        <w:t xml:space="preserve">. Also in this version-controlled compendium</w:t>
-      </w:r>
-      <w:r>
-        <w:t xml:space="preserve"> </w:t>
-      </w:r>
-      <w:r>
-        <w:t xml:space="preserve">(Marwick et al., 2018)</w:t>
-      </w:r>
-      <w:r>
-        <w:t xml:space="preserve"> </w:t>
-      </w:r>
-      <w:r>
-        <w:t xml:space="preserve">are the raw data for all the visualizations and tests reported here. All of the figures, tables, and statistical test results presented here can be independently reproduced with the code and data in this repository. The code is released under the MIT license, the data as CC-0, and figures as CC-BY, to enable maximum re-use.</w:t>
-      </w:r>
+      <w:bookmarkStart w:id="32" w:name="acknowledgments"/>
+      <w:r>
+        <w:t xml:space="preserve">Acknowledgments</w:t>
+      </w:r>
+      <w:bookmarkEnd w:id="32"/>
+    </w:p>
+    <w:p>
+      <w:pPr>
+        <w:pStyle w:val="Heading5"/>
+      </w:pPr>
+      <w:bookmarkStart w:id="33" w:name="pagebreak"/>
+      <w:r>
+        <w:t xml:space="preserve">pagebreak</w:t>
+      </w:r>
+      <w:bookmarkEnd w:id="33"/>
     </w:p>
     <w:p>
       <w:pPr>
         <w:pStyle w:val="Heading1"/>
       </w:pPr>
-      <w:bookmarkStart w:id="27" w:name="results"/>
-      <w:r>
-        <w:t xml:space="preserve">Results</w:t>
-      </w:r>
-      <w:bookmarkEnd w:id="27"/>
-    </w:p>
-    <w:p>
-      <w:pPr>
-        <w:pStyle w:val="FirstParagraph"/>
-      </w:pPr>
-      <w:r>
-        <w:t xml:space="preserve">We compared estimated statistics from the posterior distributions, networks before and after the European presence, to examine their differences in network structure (Table XX). For the former network, the nodal covariates, age-homophily and ritual-homophily, have significant effects on the relations between burials. The age homophiligy shows a negative effect that indicates burials of the same age tend to not share similar prestige goods, while the ritual-homophily demonstrates the positive effect that means burials with ritual pottery tend to form relations. Despite other covariates are positive, such as sex-homophily and burial value-homophily, they do not show a significant tendency to forming relations duo to value of zero in a confidence interval. Similarly, the dyadic covariate, physical distance, shows positive effects but not significantly. For the endogenous network effects, both gwesp and gwdegree present significant positive effects. The positive value of gwesp suggests a tendency of burials to be clustered in closed transitive structures, while positive gwdegree indicates a tendency toward centralization that means the presence of a limited number of burials with more relations.</w:t>
-      </w:r>
-    </w:p>
-    <w:p>
-      <w:pPr>
-        <w:pStyle w:val="BodyText"/>
-      </w:pPr>
-      <w:r>
-        <w:t xml:space="preserve">For the network after the arrival of Europeans, there are no significant effects of nodal and dyadic covariates, but we still have a clue of possible tendency. The nodal covariates of age-homophily, sex-homophily, ritual-homophily, and dyadic covariate of physical distance all show positive effects, while the burial value-homophily has a negative effect. The interesting thing is that the burials in the same wealth level may tend not to form relations. Similar to the network before the European arrival, the endogenous network variables, gwesp and gwdegree, all demonstrate positive effects significantly. However, there are differences in values of positive effects between two networks. The later network has a smaller gwesp effect and a larger gwedegree effect that may suggest a less tendency toward clustering but more tendency toward centralization after the European presence. Both posterior estimates presents symmetric distributions because of the posterior means are close to posterior medians (Table XX).</w:t>
-      </w:r>
-    </w:p>
-    <w:p>
-      <w:pPr>
-        <w:pStyle w:val="BodyText"/>
-      </w:pPr>
-      <w:r>
-        <w:t xml:space="preserve">To understand whether the differences in posterior distributions are affected by different network sizes, we conducted a sensitivity test using vertex bootstrap inference on networks that allows a comparison for multiple networks of different sizes</w:t>
-      </w:r>
-      <w:r>
-        <w:t xml:space="preserve"> </w:t>
-      </w:r>
-      <w:r>
-        <w:t xml:space="preserve">(Chen et al., 2019)</w:t>
-      </w:r>
-      <w:r>
-        <w:t xml:space="preserve">. Vertex bootstrap is a non-parametric method that conducts resampling for all vertices (i.e. node) of a network to quantify standard errors in the network statistics estimation of interest. This enables the evaluation of uncertainty for networks and the comparison between networks by examining their confidence interval for the network population. We set the resampling size to 1,000 for network statistics, including density, clustering, and degree, for two networks. The result shows that the 95% confidence interval of each network statistic contains the observed network of both periods, which indicates our network is less sensitive to sample size. This suggests a limited sample size effect on both models. In addition, since the prior setting will have impacts on the posterior, we compared the posterior estimates with the same prior for all parameters, and those with the informative prior based on our assumptions for some parameters. In general, there are no significant changes in the posterior estimates using different sets of priors. But we can see the informative prior contributed to a better convergence of the MCMC according to the diagnostic plots showing more stationary distributions and decreased autocorrelation.</w:t>
-      </w:r>
-    </w:p>
-    <w:p>
-      <w:pPr>
-        <w:pStyle w:val="BodyText"/>
-      </w:pPr>
-      <w:r>
-        <w:t xml:space="preserve">The Bayesian goodness of fit diagnostics plots allows an evaluation of our model fit by comparing our observed data with the simulated distributions. We compared two models based on diagnostic plots that a good fit to estimated ERGM is indicated by observed data falls inside the 95% intervals.</w:t>
-      </w:r>
-    </w:p>
-    <w:p>
-      <w:pPr>
-        <w:pStyle w:val="Heading1"/>
-      </w:pPr>
-      <w:bookmarkStart w:id="28" w:name="discussion"/>
-      <w:r>
-        <w:t xml:space="preserve">Discussion</w:t>
-      </w:r>
-      <w:bookmarkEnd w:id="28"/>
-    </w:p>
-    <w:p>
-      <w:pPr>
-        <w:pStyle w:val="FirstParagraph"/>
-      </w:pPr>
-      <w:r>
-        <w:t xml:space="preserve">Age and gender attributes serve as indicators for distinguishing ascribed or achieved status in a society [citation].</w:t>
-      </w:r>
-    </w:p>
-    <w:p>
-      <w:pPr>
-        <w:pStyle w:val="Heading1"/>
-      </w:pPr>
-      <w:bookmarkStart w:id="29" w:name="conclusion"/>
-      <w:r>
-        <w:t xml:space="preserve">Conclusion</w:t>
-      </w:r>
-      <w:bookmarkEnd w:id="29"/>
-    </w:p>
-    <w:p>
-      <w:pPr>
-        <w:pStyle w:val="Heading1"/>
-      </w:pPr>
-      <w:bookmarkStart w:id="30" w:name="acknowledgments"/>
-      <w:r>
-        <w:t xml:space="preserve">Acknowledgments</w:t>
-      </w:r>
-      <w:bookmarkEnd w:id="30"/>
-    </w:p>
-    <w:p>
-      <w:pPr>
-        <w:pStyle w:val="Heading5"/>
-      </w:pPr>
-      <w:bookmarkStart w:id="31" w:name="pagebreak"/>
-      <w:r>
-        <w:t xml:space="preserve">pagebreak</w:t>
-      </w:r>
-      <w:bookmarkEnd w:id="31"/>
-    </w:p>
-    <w:p>
-      <w:pPr>
-        <w:pStyle w:val="Heading1"/>
-      </w:pPr>
-      <w:bookmarkStart w:id="32" w:name="references"/>
+      <w:bookmarkStart w:id="34" w:name="references"/>
       <w:r>
         <w:t xml:space="preserve">References</w:t>
       </w:r>
-      <w:bookmarkEnd w:id="32"/>
-    </w:p>
-    <w:bookmarkStart w:id="92" w:name="refs"/>
-    <w:bookmarkStart w:id="33" w:name="ref-Amati2019"/>
+      <w:bookmarkEnd w:id="34"/>
+    </w:p>
+    <w:bookmarkStart w:id="108" w:name="refs"/>
+    <w:bookmarkStart w:id="35" w:name="ref-Amati2019"/>
     <w:p>
       <w:pPr>
         <w:pStyle w:val="Bibliography"/>
@@ -1476,8 +1903,28 @@
         <w:t xml:space="preserve">Amati, V., Mol, A., Shafie, T., Hofman, C., Brandes, U., 2019. A framework for reconstructing archaeological networks using exponential random graph models. Journal of Archaeological Method and Theory 1–28.</w:t>
       </w:r>
     </w:p>
-    <w:bookmarkEnd w:id="33"/>
-    <w:bookmarkStart w:id="34" w:name="ref-Binford1971"/>
+    <w:bookmarkEnd w:id="35"/>
+    <w:bookmarkStart w:id="36" w:name="ref-Andrade2007"/>
+    <w:p>
+      <w:pPr>
+        <w:pStyle w:val="Bibliography"/>
+      </w:pPr>
+      <w:r>
+        <w:t xml:space="preserve">Andrade, T., 2007. How Taiwan became Chinese: Dutch, Spanish, and Han colonization in the seventeenth century. Columbia University Press, New York.</w:t>
+      </w:r>
+    </w:p>
+    <w:bookmarkEnd w:id="36"/>
+    <w:bookmarkStart w:id="37" w:name="ref-Aswani2003"/>
+    <w:p>
+      <w:pPr>
+        <w:pStyle w:val="Bibliography"/>
+      </w:pPr>
+      <w:r>
+        <w:t xml:space="preserve">Aswani, S., Sheppard, P., Battaglia, D., BaylissSmith, T., Breton, S., Foster, R., Hviding, E., Schneider, G., Aswani, S., Sheppard, P., 2003. The archaeology and ethnohistory of exchange in precolonial and colonial roviana: Gifts, commodities, and inalienable possessions. Current Anthropology 44, S51–S78.</w:t>
+      </w:r>
+    </w:p>
+    <w:bookmarkEnd w:id="37"/>
+    <w:bookmarkStart w:id="38" w:name="ref-Binford1971"/>
     <w:p>
       <w:pPr>
         <w:pStyle w:val="Bibliography"/>
@@ -1486,8 +1933,18 @@
         <w:t xml:space="preserve">Binford, L., 1971. Mortuary practices: Their study and their potential. In approaches to the social dimensions of mortuary practices, in: Brown, J. (Ed.), Approaches to the Social Dimensions of Mortuary Practices. Memoirs of the Society for American Archaeology., pp. 6–29.</w:t>
       </w:r>
     </w:p>
-    <w:bookmarkEnd w:id="34"/>
-    <w:bookmarkStart w:id="35" w:name="ref-Borao2009"/>
+    <w:bookmarkEnd w:id="38"/>
+    <w:bookmarkStart w:id="39" w:name="ref-Blanton1996"/>
+    <w:p>
+      <w:pPr>
+        <w:pStyle w:val="Bibliography"/>
+      </w:pPr>
+      <w:r>
+        <w:t xml:space="preserve">Blanton, R.E., Feinman, G.M., Kowalewski, S.A., Peregrine, P.N., 1996. A dual-processual theory for the evolution of mesoamerican civilization. Current anthropology 37, 1–14.</w:t>
+      </w:r>
+    </w:p>
+    <w:bookmarkEnd w:id="39"/>
+    <w:bookmarkStart w:id="40" w:name="ref-Borao2009"/>
     <w:p>
       <w:pPr>
         <w:pStyle w:val="Bibliography"/>
@@ -1496,8 +1953,8 @@
         <w:t xml:space="preserve">Borao Mateo, J.E., 2009. The spanish experience in Taiwan, 1626-1642 the baroque ending of a renaissance endeavor. Hong Kong University Press, Hong Kong.</w:t>
       </w:r>
     </w:p>
-    <w:bookmarkEnd w:id="35"/>
-    <w:bookmarkStart w:id="36" w:name="ref-Borgatti2009"/>
+    <w:bookmarkEnd w:id="40"/>
+    <w:bookmarkStart w:id="41" w:name="ref-Borgatti2009"/>
     <w:p>
       <w:pPr>
         <w:pStyle w:val="Bibliography"/>
@@ -1506,8 +1963,8 @@
         <w:t xml:space="preserve">Borgatti, S.P., Mehra, A., Brass, D.J., Labianca, G., 2009. Network analysis in the social sciences. science 323, 892–895.</w:t>
       </w:r>
     </w:p>
-    <w:bookmarkEnd w:id="36"/>
-    <w:bookmarkStart w:id="37" w:name="ref-Brandes2013"/>
+    <w:bookmarkEnd w:id="41"/>
+    <w:bookmarkStart w:id="42" w:name="ref-Brandes2013"/>
     <w:p>
       <w:pPr>
         <w:pStyle w:val="Bibliography"/>
@@ -1516,8 +1973,8 @@
         <w:t xml:space="preserve">Brandes, U., Robins, G., McCranie, A., Wasserman, S., 2013. What is network science? Network science 1, 1–15.</w:t>
       </w:r>
     </w:p>
-    <w:bookmarkEnd w:id="37"/>
-    <w:bookmarkStart w:id="38" w:name="ref-Brughmans2013"/>
+    <w:bookmarkEnd w:id="42"/>
+    <w:bookmarkStart w:id="43" w:name="ref-Brughmans2013"/>
     <w:p>
       <w:pPr>
         <w:pStyle w:val="Bibliography"/>
@@ -1526,8 +1983,8 @@
         <w:t xml:space="preserve">Brughmans, T., 2013. Thinking through networks: A review of formal network methods in archaeology. Journal of Archaeological Method and Theory 20, 623–662.</w:t>
       </w:r>
     </w:p>
-    <w:bookmarkEnd w:id="38"/>
-    <w:bookmarkStart w:id="39" w:name="ref-Brughmans2018"/>
+    <w:bookmarkEnd w:id="43"/>
+    <w:bookmarkStart w:id="44" w:name="ref-Brughmans2018"/>
     <w:p>
       <w:pPr>
         <w:pStyle w:val="Bibliography"/>
@@ -1536,8 +1993,8 @@
         <w:t xml:space="preserve">Brughmans, T., Peeples, M.A., 2018. Network science. The Encyclopedia of Archaeological Sciences 1–4.</w:t>
       </w:r>
     </w:p>
-    <w:bookmarkEnd w:id="39"/>
-    <w:bookmarkStart w:id="40" w:name="ref-Brumfiel1994"/>
+    <w:bookmarkEnd w:id="44"/>
+    <w:bookmarkStart w:id="45" w:name="ref-Brumfiel1994"/>
     <w:p>
       <w:pPr>
         <w:pStyle w:val="Bibliography"/>
@@ -1546,8 +2003,8 @@
         <w:t xml:space="preserve">Brumfiel, E.M., 1994. Factional competition and political development in the New World: An introduction, in: Brumfiel, E.M., Fox, J. (Eds.), Factional Competition and Political Development in the New World. Cambridge: Cambridge University Press, pp. 3–13.</w:t>
       </w:r>
     </w:p>
-    <w:bookmarkEnd w:id="40"/>
-    <w:bookmarkStart w:id="41" w:name="ref-Byrd1995"/>
+    <w:bookmarkEnd w:id="45"/>
+    <w:bookmarkStart w:id="46" w:name="ref-Byrd1995"/>
     <w:p>
       <w:pPr>
         <w:pStyle w:val="Bibliography"/>
@@ -1556,8 +2013,8 @@
         <w:t xml:space="preserve">Byrd, B.F., Monahan, C.M., 1995. Death, mortuary ritual, and natufian social structure. Journal of Anthropological Archaeology 14, 251–287.</w:t>
       </w:r>
     </w:p>
-    <w:bookmarkEnd w:id="41"/>
-    <w:bookmarkStart w:id="42" w:name="ref-Caimo2014"/>
+    <w:bookmarkEnd w:id="46"/>
+    <w:bookmarkStart w:id="47" w:name="ref-Caimo2014"/>
     <w:p>
       <w:pPr>
         <w:pStyle w:val="Bibliography"/>
@@ -1566,8 +2023,8 @@
         <w:t xml:space="preserve">Caimo, A., Friel, N., 2014. Bergm: Bayesian exponential random graphs in r. Journal of Statistical Software 61, 1–25.</w:t>
       </w:r>
     </w:p>
-    <w:bookmarkEnd w:id="42"/>
-    <w:bookmarkStart w:id="43" w:name="ref-Caimo2013"/>
+    <w:bookmarkEnd w:id="47"/>
+    <w:bookmarkStart w:id="48" w:name="ref-Caimo2013"/>
     <w:p>
       <w:pPr>
         <w:pStyle w:val="Bibliography"/>
@@ -1576,8 +2033,8 @@
         <w:t xml:space="preserve">Caimo, A., Friel, N., 2013. Bayesian model selection for exponential random graph models. Social Networks 35, 11–24.</w:t>
       </w:r>
     </w:p>
-    <w:bookmarkEnd w:id="43"/>
-    <w:bookmarkStart w:id="44" w:name="ref-Caimo2011"/>
+    <w:bookmarkEnd w:id="48"/>
+    <w:bookmarkStart w:id="49" w:name="ref-Caimo2011"/>
     <w:p>
       <w:pPr>
         <w:pStyle w:val="Bibliography"/>
@@ -1586,8 +2043,8 @@
         <w:t xml:space="preserve">Caimo, A., Friel, N., 2011. Bayesian inference for exponential random graph models. Social Networks 33, 41–55.</w:t>
       </w:r>
     </w:p>
-    <w:bookmarkEnd w:id="44"/>
-    <w:bookmarkStart w:id="45" w:name="ref-Caimo2017bayesian"/>
+    <w:bookmarkEnd w:id="49"/>
+    <w:bookmarkStart w:id="50" w:name="ref-Caimo2017bayesian"/>
     <w:p>
       <w:pPr>
         <w:pStyle w:val="Bibliography"/>
@@ -1596,8 +2053,8 @@
         <w:t xml:space="preserve">Caimo, A., Gollini, I., 2017. Bayesian computational algorithms for social network analysis. QSAR/QSPR.</w:t>
       </w:r>
     </w:p>
-    <w:bookmarkEnd w:id="45"/>
-    <w:bookmarkStart w:id="46" w:name="ref-Caimo2015"/>
+    <w:bookmarkEnd w:id="50"/>
+    <w:bookmarkStart w:id="51" w:name="ref-Caimo2015"/>
     <w:p>
       <w:pPr>
         <w:pStyle w:val="Bibliography"/>
@@ -1606,8 +2063,8 @@
         <w:t xml:space="preserve">Caimo, A., Lomi, A., 2015. Knowledge sharing in organizations: A bayesian analysis of the role of reciprocity and formal structure. Journal of Management 41, 665–691.</w:t>
       </w:r>
     </w:p>
-    <w:bookmarkEnd w:id="46"/>
-    <w:bookmarkStart w:id="47" w:name="ref-Caimo2017"/>
+    <w:bookmarkEnd w:id="51"/>
+    <w:bookmarkStart w:id="52" w:name="ref-Caimo2017"/>
     <w:p>
       <w:pPr>
         <w:pStyle w:val="Bibliography"/>
@@ -1616,8 +2073,8 @@
         <w:t xml:space="preserve">Caimo, A., Pallotti, F., Lomi, A., 2017. Bayesian exponential random graph modelling of interhospital patient referral networks. Statistics in medicine 36, 2902–2920.</w:t>
       </w:r>
     </w:p>
-    <w:bookmarkEnd w:id="47"/>
-    <w:bookmarkStart w:id="48" w:name="ref-Chapman2003"/>
+    <w:bookmarkEnd w:id="52"/>
+    <w:bookmarkStart w:id="53" w:name="ref-Chapman2003"/>
     <w:p>
       <w:pPr>
         <w:pStyle w:val="Bibliography"/>
@@ -1626,8 +2083,18 @@
         <w:t xml:space="preserve">Chapman, R., 2003. Death, society and archaeology: The social dimensions of mortuary practices. Mortality 8, 305–312.</w:t>
       </w:r>
     </w:p>
-    <w:bookmarkEnd w:id="48"/>
-    <w:bookmarkStart w:id="49" w:name="ref-Chen2019"/>
+    <w:bookmarkEnd w:id="53"/>
+    <w:bookmarkStart w:id="54" w:name="ref-Chen2005"/>
+    <w:p>
+      <w:pPr>
+        <w:pStyle w:val="Bibliography"/>
+      </w:pPr>
+      <w:r>
+        <w:t xml:space="preserve">Chen, T.-j., 2005. Keelung shan yu Danshui yang: Dongya haiyu yu Taiwan zaoqishi yanjiu, 1400-1700 [Mount Keelung and Danshui Sea: A study of East Asian Seas and the early history of Taiwan from 1400 to 1700]. Lian jing, Taipei.</w:t>
+      </w:r>
+    </w:p>
+    <w:bookmarkEnd w:id="54"/>
+    <w:bookmarkStart w:id="55" w:name="ref-Chen2019"/>
     <w:p>
       <w:pPr>
         <w:pStyle w:val="Bibliography"/>
@@ -1636,8 +2103,8 @@
         <w:t xml:space="preserve">Chen, Y., Gel, Y.R., Lyubchich, V., Nezafati, K., 2019. Snowboot: Bootstrap methods for network inference. arXiv preprint arXiv:1902.09029.</w:t>
       </w:r>
     </w:p>
-    <w:bookmarkEnd w:id="49"/>
-    <w:bookmarkStart w:id="50" w:name="ref-Chen2007"/>
+    <w:bookmarkEnd w:id="55"/>
+    <w:bookmarkStart w:id="56" w:name="ref-Chen2007"/>
     <w:p>
       <w:pPr>
         <w:pStyle w:val="Bibliography"/>
@@ -1646,8 +2113,8 @@
         <w:t xml:space="preserve">Chen, Y.-p., 2007. Qi wu lan yi zhi qiang jiu fa jue bao gao [report on the archaeological excavations at ki-wu-lan site]. Lanyang museum, Yilan, Taiwan.</w:t>
       </w:r>
     </w:p>
-    <w:bookmarkEnd w:id="50"/>
-    <w:bookmarkStart w:id="51" w:name="ref-Cheng2008"/>
+    <w:bookmarkEnd w:id="56"/>
+    <w:bookmarkStart w:id="57" w:name="ref-Cheng2008"/>
     <w:p>
       <w:pPr>
         <w:pStyle w:val="Bibliography"/>
@@ -1656,8 +2123,8 @@
         <w:t xml:space="preserve">Cheng, C.-f., 2008. Qi wu lan yi zhi yu she nei yi zhi chu tu bo li zhu de xiang guan yan jiu [studies of glass beads excavated from kivulan and shenei site, Taiwan] (Master’s thesis).</w:t>
       </w:r>
     </w:p>
-    <w:bookmarkEnd w:id="51"/>
-    <w:bookmarkStart w:id="52" w:name="ref-Clark1994"/>
+    <w:bookmarkEnd w:id="57"/>
+    <w:bookmarkStart w:id="58" w:name="ref-Clark1994"/>
     <w:p>
       <w:pPr>
         <w:pStyle w:val="Bibliography"/>
@@ -1666,8 +2133,8 @@
         <w:t xml:space="preserve">Clark, J.E., Blake, M., 1994. The power of prestige: Competitive generosity and the emergence of rank societies in lowland Mesoamerica, in: Brumfiel, E.M., Fox, J. (Eds.), Factional Competition and Political Development in the New World. Cambridge: Cambridge University Press, pp. 17–33.</w:t>
       </w:r>
     </w:p>
-    <w:bookmarkEnd w:id="52"/>
-    <w:bookmarkStart w:id="53" w:name="ref-Collar2015"/>
+    <w:bookmarkEnd w:id="58"/>
+    <w:bookmarkStart w:id="59" w:name="ref-Collar2015"/>
     <w:p>
       <w:pPr>
         <w:pStyle w:val="Bibliography"/>
@@ -1676,8 +2143,8 @@
         <w:t xml:space="preserve">Collar, A., Coward, F., Brughmans, T., Mills, B.J., 2015. Networks in archaeology: Phenomena, abstraction, representation. Journal of Archaeological Method and Theory 22, 1–32.</w:t>
       </w:r>
     </w:p>
-    <w:bookmarkEnd w:id="53"/>
-    <w:bookmarkStart w:id="54" w:name="ref-Coward2013"/>
+    <w:bookmarkEnd w:id="59"/>
+    <w:bookmarkStart w:id="60" w:name="ref-Coward2013"/>
     <w:p>
       <w:pPr>
         <w:pStyle w:val="Bibliography"/>
@@ -1686,8 +2153,8 @@
         <w:t xml:space="preserve">Coward, F., 2013. Grounding the net: Social networks, material culture and geography in the epipalaeolithic and early neolithic of the near east (  21,000–6,000 cal bce), in: Knappett, C. (Ed.), Network Analysis in Archaeology: New Regional Approaches to Interaction. Oxford University Press, Oxford, pp. 247–280.</w:t>
       </w:r>
     </w:p>
-    <w:bookmarkEnd w:id="54"/>
-    <w:bookmarkStart w:id="55" w:name="ref-Crabtree2015"/>
+    <w:bookmarkEnd w:id="60"/>
+    <w:bookmarkStart w:id="61" w:name="ref-Crabtree2015"/>
     <w:p>
       <w:pPr>
         <w:pStyle w:val="Bibliography"/>
@@ -1696,8 +2163,8 @@
         <w:t xml:space="preserve">Crabtree, S.A., 2015. Inferring ancestral pueblo social networks from simulation in the central mesa verde. Journal of Archaeological Method and Theory 22, 144–181.</w:t>
       </w:r>
     </w:p>
-    <w:bookmarkEnd w:id="55"/>
-    <w:bookmarkStart w:id="56" w:name="ref-Drennan2010"/>
+    <w:bookmarkEnd w:id="61"/>
+    <w:bookmarkStart w:id="62" w:name="ref-Drennan2010"/>
     <w:p>
       <w:pPr>
         <w:pStyle w:val="Bibliography"/>
@@ -1706,8 +2173,8 @@
         <w:t xml:space="preserve">Drennan, R.D., Peterson, C.E., Fox, J.R., 2010. Degrees and kinds of inequality, in: Feinman, G., Price, T.D. (Eds.), Pathways to Power: New Perspectives on the Emergence of Social Inequality. Springer, pp. 45–76.</w:t>
       </w:r>
     </w:p>
-    <w:bookmarkEnd w:id="56"/>
-    <w:bookmarkStart w:id="57" w:name="ref-Feinman2000"/>
+    <w:bookmarkEnd w:id="62"/>
+    <w:bookmarkStart w:id="63" w:name="ref-Feinman2000"/>
     <w:p>
       <w:pPr>
         <w:pStyle w:val="Bibliography"/>
@@ -1716,8 +2183,18 @@
         <w:t xml:space="preserve">Feinman, G.M., 2000. Corporate/network: New perspectives on models of political action and the Puebloan Southwest, in: Schiffer, M.B. (Ed.), Social Theory in Archaeology. University of Utah Press, pp. 31–51.</w:t>
       </w:r>
     </w:p>
-    <w:bookmarkEnd w:id="57"/>
-    <w:bookmarkStart w:id="58" w:name="ref-Freeman2004"/>
+    <w:bookmarkEnd w:id="63"/>
+    <w:bookmarkStart w:id="64" w:name="ref-Feinman2000political"/>
+    <w:p>
+      <w:pPr>
+        <w:pStyle w:val="Bibliography"/>
+      </w:pPr>
+      <w:r>
+        <w:t xml:space="preserve">Feinman, G.M., Lightfoot, K.G., Upham, S., 2000. Political hierarchies and organizational strategies in the puebloan southwest. American Antiquity 449–470.</w:t>
+      </w:r>
+    </w:p>
+    <w:bookmarkEnd w:id="64"/>
+    <w:bookmarkStart w:id="65" w:name="ref-Freeman2004"/>
     <w:p>
       <w:pPr>
         <w:pStyle w:val="Bibliography"/>
@@ -1726,8 +2203,8 @@
         <w:t xml:space="preserve">Freeman, L., 2004. The development of social network analysis. A Study in the Sociology of Science.</w:t>
       </w:r>
     </w:p>
-    <w:bookmarkEnd w:id="58"/>
-    <w:bookmarkStart w:id="59" w:name="ref-Gamble2002"/>
+    <w:bookmarkEnd w:id="65"/>
+    <w:bookmarkStart w:id="66" w:name="ref-Gamble2002"/>
     <w:p>
       <w:pPr>
         <w:pStyle w:val="Bibliography"/>
@@ -1736,8 +2213,8 @@
         <w:t xml:space="preserve">Gamble, L.H., Zepeda, I.C., 2002. Social differentiation and exchange among the kumeyaay indians during the historic period in california. Historical Archaeology 71–91.</w:t>
       </w:r>
     </w:p>
-    <w:bookmarkEnd w:id="59"/>
-    <w:bookmarkStart w:id="60" w:name="ref-Erik2015"/>
+    <w:bookmarkEnd w:id="66"/>
+    <w:bookmarkStart w:id="67" w:name="ref-Erik2015"/>
     <w:p>
       <w:pPr>
         <w:pStyle w:val="Bibliography"/>
@@ -1746,8 +2223,8 @@
         <w:t xml:space="preserve">Gjesfjeld, E., 2015. Network analysis of archaeological data from hunter-gatherers: Methodological problems and potential solutions. Journal of Archaeological Method and Theory 22, 182–205.</w:t>
       </w:r>
     </w:p>
-    <w:bookmarkEnd w:id="60"/>
-    <w:bookmarkStart w:id="61" w:name="ref-Hamra2013"/>
+    <w:bookmarkEnd w:id="67"/>
+    <w:bookmarkStart w:id="68" w:name="ref-Hamra2013"/>
     <w:p>
       <w:pPr>
         <w:pStyle w:val="Bibliography"/>
@@ -1756,8 +2233,8 @@
         <w:t xml:space="preserve">Hamra, G., MacLehose, R., Richardson, D., 2013. Markov chain monte carlo: An introduction for epidemiologists. International journal of epidemiology 42, 627–634.</w:t>
       </w:r>
     </w:p>
-    <w:bookmarkEnd w:id="61"/>
-    <w:bookmarkStart w:id="62" w:name="ref-Handcock2008"/>
+    <w:bookmarkEnd w:id="68"/>
+    <w:bookmarkStart w:id="69" w:name="ref-Handcock2008"/>
     <w:p>
       <w:pPr>
         <w:pStyle w:val="Bibliography"/>
@@ -1766,8 +2243,8 @@
         <w:t xml:space="preserve">Handcock, M.S., Hunter, D.R., Butts, C.T., Goodreau, S.M., Morris, M., 2008. Statnet: Software tools for the representation, visualization, analysis and simulation of network data. Journal of statistical software 24, 1548.</w:t>
       </w:r>
     </w:p>
-    <w:bookmarkEnd w:id="62"/>
-    <w:bookmarkStart w:id="63" w:name="ref-Hodder1980"/>
+    <w:bookmarkEnd w:id="69"/>
+    <w:bookmarkStart w:id="70" w:name="ref-Hodder1980"/>
     <w:p>
       <w:pPr>
         <w:pStyle w:val="Bibliography"/>
@@ -1776,8 +2253,8 @@
         <w:t xml:space="preserve">Hodder, I., 1980. Social structure and cemeteries: A critical appraisal, in: Rahtz, P., Dickinson, T., Watts, L. (Eds.), Anglo-Saxon Cemeteries. Oxford: British Archaeological Reports 82, pp. 6–29.</w:t>
       </w:r>
     </w:p>
-    <w:bookmarkEnd w:id="63"/>
-    <w:bookmarkStart w:id="64" w:name="ref-Hsieh2012"/>
+    <w:bookmarkEnd w:id="70"/>
+    <w:bookmarkStart w:id="71" w:name="ref-Hsieh2012"/>
     <w:p>
       <w:pPr>
         <w:pStyle w:val="Bibliography"/>
@@ -1786,8 +2263,8 @@
         <w:t xml:space="preserve">Hsieh, E., 2012. You pei zang pin de liang hua yan jiu kan qi wu lan yi zhi shang wen hua ceng zao qi nei bu de she hui guan xi [exploring the social relation: A quantitative analysis of burial goods for upper culture layer of kiwulan site].</w:t>
       </w:r>
     </w:p>
-    <w:bookmarkEnd w:id="64"/>
-    <w:bookmarkStart w:id="65" w:name="ref-Hsieh2009"/>
+    <w:bookmarkEnd w:id="71"/>
+    <w:bookmarkStart w:id="72" w:name="ref-Hsieh2009"/>
     <w:p>
       <w:pPr>
         <w:pStyle w:val="Bibliography"/>
@@ -1796,8 +2273,8 @@
         <w:t xml:space="preserve">Hsieh, E., 2009. Yi lan qi wu lan yi zhi chu tu wai lai tao ci qi zhi xiang guan yan jiu [the study of imported ceramics excavated at the ki-wu-lan site, i-lan] (Master’s thesis).</w:t>
       </w:r>
     </w:p>
-    <w:bookmarkEnd w:id="65"/>
-    <w:bookmarkStart w:id="66" w:name="ref-Hunter2008"/>
+    <w:bookmarkEnd w:id="72"/>
+    <w:bookmarkStart w:id="73" w:name="ref-Hunter2008"/>
     <w:p>
       <w:pPr>
         <w:pStyle w:val="Bibliography"/>
@@ -1806,8 +2283,8 @@
         <w:t xml:space="preserve">Hunter, D.R., Handcock, M.S., Butts, C.T., Goodreau, S.M., Morris, M., 2008. Ergm: A package to fit, simulate and diagnose exponential-family models for networks. Journal of statistical software 24, nihpa54860.</w:t>
       </w:r>
     </w:p>
-    <w:bookmarkEnd w:id="66"/>
-    <w:bookmarkStart w:id="67" w:name="ref-Janes2013"/>
+    <w:bookmarkEnd w:id="73"/>
+    <w:bookmarkStart w:id="74" w:name="ref-Janes2013"/>
     <w:p>
       <w:pPr>
         <w:pStyle w:val="Bibliography"/>
@@ -1816,8 +2293,8 @@
         <w:t xml:space="preserve">Janes, S., 2013. Death and burial in the age of the cypriot city-kingdoms: Social complexity based on the mortuary evidence. Bulletin of the American Schools of Oriental Research 145–168.</w:t>
       </w:r>
     </w:p>
-    <w:bookmarkEnd w:id="67"/>
-    <w:bookmarkStart w:id="68" w:name="ref-Jin2013"/>
+    <w:bookmarkEnd w:id="74"/>
+    <w:bookmarkStart w:id="75" w:name="ref-Jin2013"/>
     <w:p>
       <w:pPr>
         <w:pStyle w:val="Bibliography"/>
@@ -1826,8 +2303,28 @@
         <w:t xml:space="preserve">Jin, I.H., Yuan, Y., Liang, F., 2013. Bayesian analysis for exponential random graph models using the adaptive exchange sampler. Statistics and its interface 6, 559.</w:t>
       </w:r>
     </w:p>
-    <w:bookmarkEnd w:id="68"/>
-    <w:bookmarkStart w:id="69" w:name="ref-Koskinen2010"/>
+    <w:bookmarkEnd w:id="75"/>
+    <w:bookmarkStart w:id="76" w:name="ref-Kang2016"/>
+    <w:p>
+      <w:pPr>
+        <w:pStyle w:val="Bibliography"/>
+      </w:pPr>
+      <w:r>
+        <w:t xml:space="preserve">Kang, P., 2016. Zhimin xiangxiang yu difang liubian: Helan dongyindu gongsi yu Taiwan yuanzhumin [Colonial imagination and local variations: The Dutch East India Company and the Formosan Austronesians]. Lian-jing.</w:t>
+      </w:r>
+    </w:p>
+    <w:bookmarkEnd w:id="76"/>
+    <w:bookmarkStart w:id="77" w:name="ref-Klehm2017"/>
+    <w:p>
+      <w:pPr>
+        <w:pStyle w:val="Bibliography"/>
+      </w:pPr>
+      <w:r>
+        <w:t xml:space="preserve">Klehm, C.E., 2017. Local dynamics and the emergence of social inequality in iron age botswana. Current Anthropology 58, 604–633.</w:t>
+      </w:r>
+    </w:p>
+    <w:bookmarkEnd w:id="77"/>
+    <w:bookmarkStart w:id="78" w:name="ref-Koskinen2010"/>
     <w:p>
       <w:pPr>
         <w:pStyle w:val="Bibliography"/>
@@ -1836,8 +2333,18 @@
         <w:t xml:space="preserve">Koskinen, J.H., Robins, G.L., Pattison, P.E., 2010. Analysing exponential random graph (p-star) models with missing data using bayesian data augmentation. Statistical Methodology 7, 366–384.</w:t>
       </w:r>
     </w:p>
-    <w:bookmarkEnd w:id="69"/>
-    <w:bookmarkStart w:id="70" w:name="ref-LiandWu2006"/>
+    <w:bookmarkEnd w:id="78"/>
+    <w:bookmarkStart w:id="79" w:name="ref-Lehmann2020"/>
+    <w:p>
+      <w:pPr>
+        <w:pStyle w:val="Bibliography"/>
+      </w:pPr>
+      <w:r>
+        <w:t xml:space="preserve">Lehmann, B.C., Henson, R.N., Geerligs, L., White, S.R., others, 2020. Characterising group-level brain connectivity: A framework using bayesian exponential random graph models. bioRxiv 665398.</w:t>
+      </w:r>
+    </w:p>
+    <w:bookmarkEnd w:id="79"/>
+    <w:bookmarkStart w:id="80" w:name="ref-LiandWu2006"/>
     <w:p>
       <w:pPr>
         <w:pStyle w:val="Bibliography"/>
@@ -1846,8 +2353,8 @@
         <w:t xml:space="preserve">Li, Y.-z., Wu, M.-z., 2006. Qing zai xi ban ya ren zai tai wan, 1626-1642 [the spanish in Taiwan]. Taiwan Historica, Nantou.</w:t>
       </w:r>
     </w:p>
-    <w:bookmarkEnd w:id="70"/>
-    <w:bookmarkStart w:id="71" w:name="ref-Lyne2015"/>
+    <w:bookmarkEnd w:id="80"/>
+    <w:bookmarkStart w:id="81" w:name="ref-Lyne2015"/>
     <w:p>
       <w:pPr>
         <w:pStyle w:val="Bibliography"/>
@@ -1856,8 +2363,8 @@
         <w:t xml:space="preserve">Lyne, A.-M., Girolami, M., Atchadé, Y., Strathmann, H., Simpson, D., others, 2015. On russian roulette estimates for bayesian inference with doubly-intractable likelihoods. Statistical science 30, 443–467.</w:t>
       </w:r>
     </w:p>
-    <w:bookmarkEnd w:id="71"/>
-    <w:bookmarkStart w:id="72" w:name="ref-Marin2011"/>
+    <w:bookmarkEnd w:id="81"/>
+    <w:bookmarkStart w:id="82" w:name="ref-Marin2011"/>
     <w:p>
       <w:pPr>
         <w:pStyle w:val="Bibliography"/>
@@ -1866,8 +2373,8 @@
         <w:t xml:space="preserve">Marin, A., Wellman, B., 2011. Social network analysis: An introduction. The SAGE handbook of social network analysis 11.</w:t>
       </w:r>
     </w:p>
-    <w:bookmarkEnd w:id="72"/>
-    <w:bookmarkStart w:id="74" w:name="ref-Marwick2017"/>
+    <w:bookmarkEnd w:id="82"/>
+    <w:bookmarkStart w:id="84" w:name="ref-Marwick2017"/>
     <w:p>
       <w:pPr>
         <w:pStyle w:val="Bibliography"/>
@@ -1878,7 +2385,7 @@
       <w:r>
         <w:t xml:space="preserve"> </w:t>
       </w:r>
-      <w:hyperlink r:id="rId73">
+      <w:hyperlink r:id="rId83">
         <w:r>
           <w:rPr>
             <w:rStyle w:val="Hyperlink"/>
@@ -1887,8 +2394,8 @@
         </w:r>
       </w:hyperlink>
     </w:p>
-    <w:bookmarkEnd w:id="74"/>
-    <w:bookmarkStart w:id="75" w:name="ref-Marwick2018"/>
+    <w:bookmarkEnd w:id="84"/>
+    <w:bookmarkStart w:id="85" w:name="ref-Marwick2018"/>
     <w:p>
       <w:pPr>
         <w:pStyle w:val="Bibliography"/>
@@ -1897,8 +2404,8 @@
         <w:t xml:space="preserve">Marwick, B., Boettiger, C., Mullen, L., 2018. Packaging data analytical work reproducibly using R (and friends). The American Statistician 72, 80–88.</w:t>
       </w:r>
     </w:p>
-    <w:bookmarkEnd w:id="75"/>
-    <w:bookmarkStart w:id="76" w:name="ref-Mills2017"/>
+    <w:bookmarkEnd w:id="85"/>
+    <w:bookmarkStart w:id="86" w:name="ref-Mills2017"/>
     <w:p>
       <w:pPr>
         <w:pStyle w:val="Bibliography"/>
@@ -1907,8 +2414,8 @@
         <w:t xml:space="preserve">Mills, B.J., 2017. Social network analysis in archaeology. Annual review of anthropology 46, 379–397.</w:t>
       </w:r>
     </w:p>
-    <w:bookmarkEnd w:id="76"/>
-    <w:bookmarkStart w:id="77" w:name="ref-Mizoguchi2013"/>
+    <w:bookmarkEnd w:id="86"/>
+    <w:bookmarkStart w:id="87" w:name="ref-Mizoguchi2013"/>
     <w:p>
       <w:pPr>
         <w:pStyle w:val="Bibliography"/>
@@ -1917,8 +2424,8 @@
         <w:t xml:space="preserve">Mizoguchi, K., 2013. Evolution of prestige good systems: An application of network analysis to the transformation of communication systems and their media, in: Knappett, C. (Ed.), Network Analysis in Archaeology: New Regional Approaches to Interaction. Oxford University Press, Oxford, pp. 151–180.</w:t>
       </w:r>
     </w:p>
-    <w:bookmarkEnd w:id="77"/>
-    <w:bookmarkStart w:id="78" w:name="ref-Morris2008"/>
+    <w:bookmarkEnd w:id="87"/>
+    <w:bookmarkStart w:id="88" w:name="ref-Morris2008"/>
     <w:p>
       <w:pPr>
         <w:pStyle w:val="Bibliography"/>
@@ -1927,8 +2434,8 @@
         <w:t xml:space="preserve">Morris, M., Handcock, M.S., Hunter, D.R., 2008. Specification of exponential-family random graph models: Terms and computational aspects. Journal of statistical software 24, 1548.</w:t>
       </w:r>
     </w:p>
-    <w:bookmarkEnd w:id="78"/>
-    <w:bookmarkStart w:id="79" w:name="ref-Nemmers2019"/>
+    <w:bookmarkEnd w:id="88"/>
+    <w:bookmarkStart w:id="89" w:name="ref-Nemmers2019"/>
     <w:p>
       <w:pPr>
         <w:pStyle w:val="Bibliography"/>
@@ -1937,8 +2444,8 @@
         <w:t xml:space="preserve">Nemmers, T., Narayan, A., Banerjee, S., 2019. Bayesian modeling and uncertainty quantification for descriptive social networks. Statistics and its interface 12, 181.</w:t>
       </w:r>
     </w:p>
-    <w:bookmarkEnd w:id="79"/>
-    <w:bookmarkStart w:id="80" w:name="ref-Pearson1982"/>
+    <w:bookmarkEnd w:id="89"/>
+    <w:bookmarkStart w:id="90" w:name="ref-Pearson1982"/>
     <w:p>
       <w:pPr>
         <w:pStyle w:val="Bibliography"/>
@@ -1947,8 +2454,18 @@
         <w:t xml:space="preserve">Pearson, P., 1982. Mortuary practices, society and ideology: An ethnoarchaeological study, in: Hodder, I. (Ed.), Symbolic and Structural Archaeology. Cambridge.</w:t>
       </w:r>
     </w:p>
-    <w:bookmarkEnd w:id="80"/>
-    <w:bookmarkStart w:id="81" w:name="ref-Rlanguage2019"/>
+    <w:bookmarkEnd w:id="90"/>
+    <w:bookmarkStart w:id="91" w:name="ref-Peeples2019"/>
+    <w:p>
+      <w:pPr>
+        <w:pStyle w:val="Bibliography"/>
+      </w:pPr>
+      <w:r>
+        <w:t xml:space="preserve">Peeples, M.A., 2019. Finding a place for networks in archaeology. Journal of Archaeological Research 27, 451–499.</w:t>
+      </w:r>
+    </w:p>
+    <w:bookmarkEnd w:id="91"/>
+    <w:bookmarkStart w:id="92" w:name="ref-Rlanguage2019"/>
     <w:p>
       <w:pPr>
         <w:pStyle w:val="Bibliography"/>
@@ -1957,8 +2474,8 @@
         <w:t xml:space="preserve">R Core Team, 2019. R: A language and environment for statistical computing. R Foundation for Statistical Computing, Vienna, Austria.</w:t>
       </w:r>
     </w:p>
-    <w:bookmarkEnd w:id="81"/>
-    <w:bookmarkStart w:id="82" w:name="ref-Robins2007"/>
+    <w:bookmarkEnd w:id="92"/>
+    <w:bookmarkStart w:id="93" w:name="ref-Robins2007"/>
     <w:p>
       <w:pPr>
         <w:pStyle w:val="Bibliography"/>
@@ -1967,8 +2484,8 @@
         <w:t xml:space="preserve">Robins, G., Pattison, P., Kalish, Y., Lusher, D., 2007. An introduction to exponential random graph (p*) models for social networks. Social networks 29, 173–191.</w:t>
       </w:r>
     </w:p>
-    <w:bookmarkEnd w:id="82"/>
-    <w:bookmarkStart w:id="83" w:name="ref-Salvini2010"/>
+    <w:bookmarkEnd w:id="93"/>
+    <w:bookmarkStart w:id="94" w:name="ref-Salvini2010"/>
     <w:p>
       <w:pPr>
         <w:pStyle w:val="Bibliography"/>
@@ -1977,8 +2494,8 @@
         <w:t xml:space="preserve">Salvini, A., 2010. Symbolic interactionism and social network analysis: An uncertain encounter. Symbolic Interaction 33, 364–388.</w:t>
       </w:r>
     </w:p>
-    <w:bookmarkEnd w:id="83"/>
-    <w:bookmarkStart w:id="84" w:name="ref-Saxe1970"/>
+    <w:bookmarkEnd w:id="94"/>
+    <w:bookmarkStart w:id="95" w:name="ref-Saxe1970"/>
     <w:p>
       <w:pPr>
         <w:pStyle w:val="Bibliography"/>
@@ -1987,8 +2504,8 @@
         <w:t xml:space="preserve">Saxe, A., 1970. Social dimensions of mortuary practices (PhD thesis). University of Michigan.</w:t>
       </w:r>
     </w:p>
-    <w:bookmarkEnd w:id="84"/>
-    <w:bookmarkStart w:id="85" w:name="ref-Schweinberger2011"/>
+    <w:bookmarkEnd w:id="95"/>
+    <w:bookmarkStart w:id="96" w:name="ref-Schweinberger2011"/>
     <w:p>
       <w:pPr>
         <w:pStyle w:val="Bibliography"/>
@@ -1997,8 +2514,8 @@
         <w:t xml:space="preserve">Schweinberger, M., 2011. Instability, sensitivity, and degeneracy of discrete exponential families. Journal of the American Statistical Association 106, 1361–1370.</w:t>
       </w:r>
     </w:p>
-    <w:bookmarkEnd w:id="85"/>
-    <w:bookmarkStart w:id="86" w:name="ref-Seikel2011"/>
+    <w:bookmarkEnd w:id="96"/>
+    <w:bookmarkStart w:id="97" w:name="ref-Seikel2011"/>
     <w:p>
       <w:pPr>
         <w:pStyle w:val="Bibliography"/>
@@ -2007,8 +2524,18 @@
         <w:t xml:space="preserve">Seikel, K., 2011. Mortuary contexts and social structure at nan madol, pohnpei. The Journal of Island and Coastal Archaeology 6, 442–460.</w:t>
       </w:r>
     </w:p>
-    <w:bookmarkEnd w:id="86"/>
-    <w:bookmarkStart w:id="87" w:name="ref-Snijders2011"/>
+    <w:bookmarkEnd w:id="97"/>
+    <w:bookmarkStart w:id="98" w:name="ref-Siegel1999"/>
+    <w:p>
+      <w:pPr>
+        <w:pStyle w:val="Bibliography"/>
+      </w:pPr>
+      <w:r>
+        <w:t xml:space="preserve">Siegel, P.E., 1999. Contested places and places of contest: The evolution of social power and ceremonial space in prehistoric puerto rico. Latin American Antiquity 209–238.</w:t>
+      </w:r>
+    </w:p>
+    <w:bookmarkEnd w:id="98"/>
+    <w:bookmarkStart w:id="99" w:name="ref-Snijders2011"/>
     <w:p>
       <w:pPr>
         <w:pStyle w:val="Bibliography"/>
@@ -2017,8 +2544,18 @@
         <w:t xml:space="preserve">Snijders, T.A., 2011. Statistical models for social networks. Annual Review of Sociology 37.</w:t>
       </w:r>
     </w:p>
-    <w:bookmarkEnd w:id="87"/>
-    <w:bookmarkStart w:id="88" w:name="ref-Snijders2006"/>
+    <w:bookmarkEnd w:id="99"/>
+    <w:bookmarkStart w:id="100" w:name="ref-Snijders1999"/>
+    <w:p>
+      <w:pPr>
+        <w:pStyle w:val="Bibliography"/>
+      </w:pPr>
+      <w:r>
+        <w:t xml:space="preserve">Snijders, T.A., Borgatti, S.P., 1999. Non-parametric standard errors and tests for network statistics. Connections 22, 161–170.</w:t>
+      </w:r>
+    </w:p>
+    <w:bookmarkEnd w:id="100"/>
+    <w:bookmarkStart w:id="101" w:name="ref-Snijders2006"/>
     <w:p>
       <w:pPr>
         <w:pStyle w:val="Bibliography"/>
@@ -2027,8 +2564,8 @@
         <w:t xml:space="preserve">Snijders, T.A., Pattison, P.E., Robins, G.L., Handcock, M.S., 2006. New specifications for exponential random graph models. Sociological methodology 36, 99–153.</w:t>
       </w:r>
     </w:p>
-    <w:bookmarkEnd w:id="88"/>
-    <w:bookmarkStart w:id="89" w:name="ref-Sosna2013"/>
+    <w:bookmarkEnd w:id="101"/>
+    <w:bookmarkStart w:id="102" w:name="ref-Sosna2013"/>
     <w:p>
       <w:pPr>
         <w:pStyle w:val="Bibliography"/>
@@ -2037,8 +2574,28 @@
         <w:t xml:space="preserve">Sosna, D., Galeta, P., Šmejda, L., Sladek, V., Bruzek, J., 2013. Burials and graphs: Relational approach to mortuary analysis. Social Science Computer Review 31, 56–70.</w:t>
       </w:r>
     </w:p>
-    <w:bookmarkEnd w:id="89"/>
-    <w:bookmarkStart w:id="90" w:name="ref-LWandBM2020ornament"/>
+    <w:bookmarkEnd w:id="102"/>
+    <w:bookmarkStart w:id="103" w:name="ref-Thomas2009"/>
+    <w:p>
+      <w:pPr>
+        <w:pStyle w:val="Bibliography"/>
+      </w:pPr>
+      <w:r>
+        <w:t xml:space="preserve">Thomas, N., 2009. Entangled objects: Exchange, material culture, and colonialism in the pacific. Harvard University Press.</w:t>
+      </w:r>
+    </w:p>
+    <w:bookmarkEnd w:id="103"/>
+    <w:bookmarkStart w:id="104" w:name="ref-Wang2011"/>
+    <w:p>
+      <w:pPr>
+        <w:pStyle w:val="Bibliography"/>
+      </w:pPr>
+      <w:r>
+        <w:t xml:space="preserve">Wang, L.-Y., 2011. Yilan Kiwulan yizhi chutu zhuangshipin zhi xiangguan yanjiu [A research of ornaments excavated at Kiwulan site, I-lan] (Master’s thesis).</w:t>
+      </w:r>
+    </w:p>
+    <w:bookmarkEnd w:id="104"/>
+    <w:bookmarkStart w:id="105" w:name="ref-LWandBM2020ornament"/>
     <w:p>
       <w:pPr>
         <w:pStyle w:val="Bibliography"/>
@@ -2047,8 +2604,18 @@
         <w:t xml:space="preserve">Wang, L.-Y., Marwick, B., 2020. Trade ornaments as indicators of social changes resulting from indirect effects of colonialism in northeastern taiwan. Archaeological Research in Asia.</w:t>
       </w:r>
     </w:p>
-    <w:bookmarkEnd w:id="90"/>
-    <w:bookmarkStart w:id="91" w:name="ref-Wasserman1994"/>
+    <w:bookmarkEnd w:id="105"/>
+    <w:bookmarkStart w:id="106" w:name="ref-Wang2007"/>
+    <w:p>
+      <w:pPr>
+        <w:pStyle w:val="Bibliography"/>
+      </w:pPr>
+      <w:r>
+        <w:t xml:space="preserve">Wang, S.-C., Liu, Y.-C., 2007. Shiqi shiji qianhou Taiwan boli zhushi yu yancao, yandou de shuru wangluo -yige xin de jiaohuan jieduan [The import networks of tobacco, tobacco pipes, and glass bead ornaments into Taiwan circa the seventeenth century: A new phase of exchange]. Taida Journal of Art History 22, 51–83.</w:t>
+      </w:r>
+    </w:p>
+    <w:bookmarkEnd w:id="106"/>
+    <w:bookmarkStart w:id="107" w:name="ref-Wasserman1994"/>
     <w:p>
       <w:pPr>
         <w:pStyle w:val="Bibliography"/>
@@ -2057,34 +2624,34 @@
         <w:t xml:space="preserve">Wasserman, S., Faust, K., others, 1994. Social network analysis: Methods and applications. Cambridge university press.</w:t>
       </w:r>
     </w:p>
-    <w:bookmarkEnd w:id="91"/>
-    <w:bookmarkEnd w:id="92"/>
+    <w:bookmarkEnd w:id="107"/>
+    <w:bookmarkEnd w:id="108"/>
     <w:p>
       <w:pPr>
         <w:pStyle w:val="Heading5"/>
       </w:pPr>
-      <w:bookmarkStart w:id="93" w:name="pagebreak-1"/>
+      <w:bookmarkStart w:id="109" w:name="pagebreak-1"/>
       <w:r>
         <w:t xml:space="preserve">pagebreak</w:t>
       </w:r>
-      <w:bookmarkEnd w:id="93"/>
+      <w:bookmarkEnd w:id="109"/>
     </w:p>
     <w:p>
       <w:pPr>
         <w:pStyle w:val="Heading3"/>
       </w:pPr>
-      <w:bookmarkStart w:id="94" w:name="colophon"/>
+      <w:bookmarkStart w:id="110" w:name="colophon"/>
       <w:r>
         <w:t xml:space="preserve">Colophon</w:t>
       </w:r>
-      <w:bookmarkEnd w:id="94"/>
+      <w:bookmarkEnd w:id="110"/>
     </w:p>
     <w:p>
       <w:pPr>
         <w:pStyle w:val="FirstParagraph"/>
       </w:pPr>
       <w:r>
-        <w:t xml:space="preserve">This report was generated on 2020-11-18 11:14:20 using the following computational environment and dependencies:</w:t>
+        <w:t xml:space="preserve">This report was generated on 2020-12-17 19:35:07 using the following computational environment and dependencies:</w:t>
       </w:r>
     </w:p>
     <w:p>
@@ -2185,7 +2752,7 @@
         <w:rPr>
           <w:rStyle w:val="VerbatimChar"/>
         </w:rPr>
-        <w:t xml:space="preserve">#&gt;  date     2020-11-18                  </w:t>
+        <w:t xml:space="preserve">#&gt;  date     2020-12-17                  </w:t>
       </w:r>
       <w:r>
         <w:br/>
@@ -2509,15 +3076,6 @@
         <w:rPr>
           <w:rStyle w:val="VerbatimChar"/>
         </w:rPr>
-        <w:t xml:space="preserve">#&gt;  kableExtra    1.2.1   2020-08-27 [1] CRAN (R 4.0.2)</w:t>
-      </w:r>
-      <w:r>
-        <w:br/>
-      </w:r>
-      <w:r>
-        <w:rPr>
-          <w:rStyle w:val="VerbatimChar"/>
-        </w:rPr>
         <w:t xml:space="preserve">#&gt;  knitr         1.29    2020-06-23 [1] CRAN (R 4.0.0)</w:t>
       </w:r>
       <w:r>
@@ -2617,6 +3175,15 @@
         <w:rPr>
           <w:rStyle w:val="VerbatimChar"/>
         </w:rPr>
+        <w:t xml:space="preserve">#&gt;  png           0.1-7   2013-12-03 [1] CRAN (R 4.0.0)</w:t>
+      </w:r>
+      <w:r>
+        <w:br/>
+      </w:r>
+      <w:r>
+        <w:rPr>
+          <w:rStyle w:val="VerbatimChar"/>
+        </w:rPr>
         <w:t xml:space="preserve">#&gt;  prettyunits   1.1.1   2020-01-24 [1] CRAN (R 4.0.0)</w:t>
       </w:r>
       <w:r>
@@ -2851,24 +3418,6 @@
         <w:rPr>
           <w:rStyle w:val="VerbatimChar"/>
         </w:rPr>
-        <w:t xml:space="preserve">#&gt;  viridisLite   0.3.0   2018-02-01 [1] CRAN (R 4.0.0)</w:t>
-      </w:r>
-      <w:r>
-        <w:br/>
-      </w:r>
-      <w:r>
-        <w:rPr>
-          <w:rStyle w:val="VerbatimChar"/>
-        </w:rPr>
-        <w:t xml:space="preserve">#&gt;  webshot       0.5.2   2019-11-22 [1] CRAN (R 4.0.0)</w:t>
-      </w:r>
-      <w:r>
-        <w:br/>
-      </w:r>
-      <w:r>
-        <w:rPr>
-          <w:rStyle w:val="VerbatimChar"/>
-        </w:rPr>
         <w:t xml:space="preserve">#&gt;  withr         2.3.0   2020-09-22 [1] CRAN (R 4.0.2)</w:t>
       </w:r>
       <w:r>
@@ -2951,7 +3500,15 @@
         <w:rPr>
           <w:rStyle w:val="VerbatimChar"/>
         </w:rPr>
-        <w:t xml:space="preserve">#&gt; Head:     [b4883d1] 2020-11-17: work on network comparison para and adjust the setting for ties</w:t>
+        <w:t xml:space="preserve">#&gt; Head:     [1fa4094] 2020-12-17: edit intro, result, and conclusion section</w:t>
+      </w:r>
+    </w:p>
+    <w:p>
+      <w:pPr>
+        <w:pStyle w:val="FirstParagraph"/>
+      </w:pPr>
+      <w:r>
+        <w:t xml:space="preserve">Word count: 2829</w:t>
       </w:r>
     </w:p>
     <w:sectPr>

</xml_diff>

<commit_message>
source R scripts in the Rmd
</commit_message>
<xml_diff>
--- a/analysis/paper/paper.docx
+++ b/analysis/paper/paper.docx
@@ -7,12 +7,566 @@
         <w:pStyle w:val="Title"/>
       </w:pPr>
       <w:r>
+        <w:t xml:space="preserve">A</w:t>
+      </w:r>
+      <w:r>
+        <w:t xml:space="preserve"> </w:t>
+      </w:r>
+      <w:r>
         <w:t xml:space="preserve">Bayesian</w:t>
       </w:r>
       <w:r>
         <w:t xml:space="preserve"> </w:t>
       </w:r>
       <w:r>
+        <w:t xml:space="preserve">approach</w:t>
+      </w:r>
+      <w:r>
+        <w:t xml:space="preserve"> </w:t>
+      </w:r>
+      <w:r>
+        <w:t xml:space="preserve">to</w:t>
+      </w:r>
+      <w:r>
+        <w:t xml:space="preserve"> </w:t>
+      </w:r>
+      <w:r>
+        <w:t xml:space="preserve">burial</w:t>
+      </w:r>
+      <w:r>
+        <w:t xml:space="preserve"> </w:t>
+      </w:r>
+      <w:r>
+        <w:t xml:space="preserve">networks</w:t>
+      </w:r>
+      <w:r>
+        <w:t xml:space="preserve"> </w:t>
+      </w:r>
+      <w:r>
+        <w:t xml:space="preserve">to</w:t>
+      </w:r>
+      <w:r>
+        <w:t xml:space="preserve"> </w:t>
+      </w:r>
+      <w:r>
+        <w:t xml:space="preserve">infer</w:t>
+      </w:r>
+      <w:r>
+        <w:t xml:space="preserve"> </w:t>
+      </w:r>
+      <w:r>
+        <w:t xml:space="preserve">social</w:t>
+      </w:r>
+      <w:r>
+        <w:t xml:space="preserve"> </w:t>
+      </w:r>
+      <w:r>
+        <w:t xml:space="preserve">changes</w:t>
+      </w:r>
+      <w:r>
+        <w:t xml:space="preserve"> </w:t>
+      </w:r>
+      <w:r>
+        <w:t xml:space="preserve">in</w:t>
+      </w:r>
+      <w:r>
+        <w:t xml:space="preserve"> </w:t>
+      </w:r>
+      <w:r>
+        <w:t xml:space="preserve">17th</w:t>
+      </w:r>
+      <w:r>
+        <w:t xml:space="preserve"> </w:t>
+      </w:r>
+      <w:r>
+        <w:t xml:space="preserve">northeastern</w:t>
+      </w:r>
+      <w:r>
+        <w:t xml:space="preserve"> </w:t>
+      </w:r>
+      <w:r>
+        <w:t xml:space="preserve">Taiwan</w:t>
+      </w:r>
+      <w:r>
+        <w:t xml:space="preserve"> </w:t>
+      </w:r>
+      <w:r>
+        <w:t xml:space="preserve">during</w:t>
+      </w:r>
+      <w:r>
+        <w:t xml:space="preserve"> </w:t>
+      </w:r>
+      <w:r>
+        <w:t xml:space="preserve">the</w:t>
+      </w:r>
+      <w:r>
+        <w:t xml:space="preserve"> </w:t>
+      </w:r>
+      <w:r>
+        <w:t xml:space="preserve">European</w:t>
+      </w:r>
+      <w:r>
+        <w:t xml:space="preserve"> </w:t>
+      </w:r>
+      <w:r>
+        <w:t xml:space="preserve">colonization</w:t>
+      </w:r>
+      <w:r>
+        <w:t xml:space="preserve"> </w:t>
+      </w:r>
+      <w:r>
+        <w:t xml:space="preserve">period</w:t>
+      </w:r>
+    </w:p>
+    <w:p>
+      <w:pPr>
+        <w:pStyle w:val="Author"/>
+      </w:pPr>
+      <w:r>
+        <w:t xml:space="preserve">Li-Ying</w:t>
+      </w:r>
+      <w:r>
+        <w:t xml:space="preserve"> </w:t>
+      </w:r>
+      <w:r>
+        <w:t xml:space="preserve">Wang</w:t>
+      </w:r>
+    </w:p>
+    <w:p>
+      <w:pPr>
+        <w:pStyle w:val="Author"/>
+      </w:pPr>
+      <w:r>
+        <w:t xml:space="preserve">Ben</w:t>
+      </w:r>
+      <w:r>
+        <w:t xml:space="preserve"> </w:t>
+      </w:r>
+      <w:r>
+        <w:t xml:space="preserve">Marwick</w:t>
+      </w:r>
+    </w:p>
+    <w:p>
+      <w:pPr>
+        <w:pStyle w:val="Date"/>
+      </w:pPr>
+      <w:r>
+        <w:t xml:space="preserve">04</w:t>
+      </w:r>
+      <w:r>
+        <w:t xml:space="preserve"> </w:t>
+      </w:r>
+      <w:r>
+        <w:t xml:space="preserve">January,</w:t>
+      </w:r>
+      <w:r>
+        <w:t xml:space="preserve"> </w:t>
+      </w:r>
+      <w:r>
+        <w:t xml:space="preserve">2021</w:t>
+      </w:r>
+    </w:p>
+    <w:p>
+      <w:pPr>
+        <w:pStyle w:val="Abstract"/>
+      </w:pPr>
+      <w:r>
+        <w:t xml:space="preserve">Burials</w:t>
+      </w:r>
+      <w:r>
+        <w:t xml:space="preserve"> </w:t>
+      </w:r>
+      <w:r>
+        <w:t xml:space="preserve">provide</w:t>
+      </w:r>
+      <w:r>
+        <w:t xml:space="preserve"> </w:t>
+      </w:r>
+      <w:r>
+        <w:t xml:space="preserve">valuable</w:t>
+      </w:r>
+      <w:r>
+        <w:t xml:space="preserve"> </w:t>
+      </w:r>
+      <w:r>
+        <w:t xml:space="preserve">information</w:t>
+      </w:r>
+      <w:r>
+        <w:t xml:space="preserve"> </w:t>
+      </w:r>
+      <w:r>
+        <w:t xml:space="preserve">to</w:t>
+      </w:r>
+      <w:r>
+        <w:t xml:space="preserve"> </w:t>
+      </w:r>
+      <w:r>
+        <w:t xml:space="preserve">study</w:t>
+      </w:r>
+      <w:r>
+        <w:t xml:space="preserve"> </w:t>
+      </w:r>
+      <w:r>
+        <w:t xml:space="preserve">social</w:t>
+      </w:r>
+      <w:r>
+        <w:t xml:space="preserve"> </w:t>
+      </w:r>
+      <w:r>
+        <w:t xml:space="preserve">structures</w:t>
+      </w:r>
+      <w:r>
+        <w:t xml:space="preserve"> </w:t>
+      </w:r>
+      <w:r>
+        <w:t xml:space="preserve">based</w:t>
+      </w:r>
+      <w:r>
+        <w:t xml:space="preserve"> </w:t>
+      </w:r>
+      <w:r>
+        <w:t xml:space="preserve">on</w:t>
+      </w:r>
+      <w:r>
+        <w:t xml:space="preserve"> </w:t>
+      </w:r>
+      <w:r>
+        <w:t xml:space="preserve">the</w:t>
+      </w:r>
+      <w:r>
+        <w:t xml:space="preserve"> </w:t>
+      </w:r>
+      <w:r>
+        <w:t xml:space="preserve">assumption</w:t>
+      </w:r>
+      <w:r>
+        <w:t xml:space="preserve"> </w:t>
+      </w:r>
+      <w:r>
+        <w:t xml:space="preserve">that</w:t>
+      </w:r>
+      <w:r>
+        <w:t xml:space="preserve"> </w:t>
+      </w:r>
+      <w:r>
+        <w:t xml:space="preserve">burials</w:t>
+      </w:r>
+      <w:r>
+        <w:t xml:space="preserve"> </w:t>
+      </w:r>
+      <w:r>
+        <w:t xml:space="preserve">and</w:t>
+      </w:r>
+      <w:r>
+        <w:t xml:space="preserve"> </w:t>
+      </w:r>
+      <w:r>
+        <w:t xml:space="preserve">associated</w:t>
+      </w:r>
+      <w:r>
+        <w:t xml:space="preserve"> </w:t>
+      </w:r>
+      <w:r>
+        <w:t xml:space="preserve">grave</w:t>
+      </w:r>
+      <w:r>
+        <w:t xml:space="preserve"> </w:t>
+      </w:r>
+      <w:r>
+        <w:t xml:space="preserve">goods</w:t>
+      </w:r>
+      <w:r>
+        <w:t xml:space="preserve"> </w:t>
+      </w:r>
+      <w:r>
+        <w:t xml:space="preserve">can</w:t>
+      </w:r>
+      <w:r>
+        <w:t xml:space="preserve"> </w:t>
+      </w:r>
+      <w:r>
+        <w:t xml:space="preserve">represent</w:t>
+      </w:r>
+      <w:r>
+        <w:t xml:space="preserve"> </w:t>
+      </w:r>
+      <w:r>
+        <w:t xml:space="preserve">social</w:t>
+      </w:r>
+      <w:r>
+        <w:t xml:space="preserve"> </w:t>
+      </w:r>
+      <w:r>
+        <w:t xml:space="preserve">roles</w:t>
+      </w:r>
+      <w:r>
+        <w:t xml:space="preserve"> </w:t>
+      </w:r>
+      <w:r>
+        <w:t xml:space="preserve">and</w:t>
+      </w:r>
+      <w:r>
+        <w:t xml:space="preserve"> </w:t>
+      </w:r>
+      <w:r>
+        <w:t xml:space="preserve">relations</w:t>
+      </w:r>
+      <w:r>
+        <w:t xml:space="preserve"> </w:t>
+      </w:r>
+      <w:r>
+        <w:t xml:space="preserve">in</w:t>
+      </w:r>
+      <w:r>
+        <w:t xml:space="preserve"> </w:t>
+      </w:r>
+      <w:r>
+        <w:t xml:space="preserve">a</w:t>
+      </w:r>
+      <w:r>
+        <w:t xml:space="preserve"> </w:t>
+      </w:r>
+      <w:r>
+        <w:t xml:space="preserve">society.</w:t>
+      </w:r>
+      <w:r>
+        <w:t xml:space="preserve"> </w:t>
+      </w:r>
+      <w:r>
+        <w:t xml:space="preserve">To</w:t>
+      </w:r>
+      <w:r>
+        <w:t xml:space="preserve"> </w:t>
+      </w:r>
+      <w:r>
+        <w:t xml:space="preserve">study</w:t>
+      </w:r>
+      <w:r>
+        <w:t xml:space="preserve"> </w:t>
+      </w:r>
+      <w:r>
+        <w:t xml:space="preserve">social</w:t>
+      </w:r>
+      <w:r>
+        <w:t xml:space="preserve"> </w:t>
+      </w:r>
+      <w:r>
+        <w:t xml:space="preserve">relationships,</w:t>
+      </w:r>
+      <w:r>
+        <w:t xml:space="preserve"> </w:t>
+      </w:r>
+      <w:r>
+        <w:t xml:space="preserve">network</w:t>
+      </w:r>
+      <w:r>
+        <w:t xml:space="preserve"> </w:t>
+      </w:r>
+      <w:r>
+        <w:t xml:space="preserve">analysis</w:t>
+      </w:r>
+      <w:r>
+        <w:t xml:space="preserve"> </w:t>
+      </w:r>
+      <w:r>
+        <w:t xml:space="preserve">has</w:t>
+      </w:r>
+      <w:r>
+        <w:t xml:space="preserve"> </w:t>
+      </w:r>
+      <w:r>
+        <w:t xml:space="preserve">been</w:t>
+      </w:r>
+      <w:r>
+        <w:t xml:space="preserve"> </w:t>
+      </w:r>
+      <w:r>
+        <w:t xml:space="preserve">increasingly</w:t>
+      </w:r>
+      <w:r>
+        <w:t xml:space="preserve"> </w:t>
+      </w:r>
+      <w:r>
+        <w:t xml:space="preserve">applied</w:t>
+      </w:r>
+      <w:r>
+        <w:t xml:space="preserve"> </w:t>
+      </w:r>
+      <w:r>
+        <w:t xml:space="preserve">to</w:t>
+      </w:r>
+      <w:r>
+        <w:t xml:space="preserve"> </w:t>
+      </w:r>
+      <w:r>
+        <w:t xml:space="preserve">archaeological</w:t>
+      </w:r>
+      <w:r>
+        <w:t xml:space="preserve"> </w:t>
+      </w:r>
+      <w:r>
+        <w:t xml:space="preserve">data</w:t>
+      </w:r>
+      <w:r>
+        <w:t xml:space="preserve"> </w:t>
+      </w:r>
+      <w:r>
+        <w:t xml:space="preserve">to</w:t>
+      </w:r>
+      <w:r>
+        <w:t xml:space="preserve"> </w:t>
+      </w:r>
+      <w:r>
+        <w:t xml:space="preserve">explore</w:t>
+      </w:r>
+      <w:r>
+        <w:t xml:space="preserve"> </w:t>
+      </w:r>
+      <w:r>
+        <w:t xml:space="preserve">network</w:t>
+      </w:r>
+      <w:r>
+        <w:t xml:space="preserve"> </w:t>
+      </w:r>
+      <w:r>
+        <w:t xml:space="preserve">structures</w:t>
+      </w:r>
+      <w:r>
+        <w:t xml:space="preserve"> </w:t>
+      </w:r>
+      <w:r>
+        <w:t xml:space="preserve">and</w:t>
+      </w:r>
+      <w:r>
+        <w:t xml:space="preserve"> </w:t>
+      </w:r>
+      <w:r>
+        <w:t xml:space="preserve">patterns</w:t>
+      </w:r>
+      <w:r>
+        <w:t xml:space="preserve"> </w:t>
+      </w:r>
+      <w:r>
+        <w:t xml:space="preserve">that</w:t>
+      </w:r>
+      <w:r>
+        <w:t xml:space="preserve"> </w:t>
+      </w:r>
+      <w:r>
+        <w:t xml:space="preserve">can</w:t>
+      </w:r>
+      <w:r>
+        <w:t xml:space="preserve"> </w:t>
+      </w:r>
+      <w:r>
+        <w:t xml:space="preserve">infer</w:t>
+      </w:r>
+      <w:r>
+        <w:t xml:space="preserve"> </w:t>
+      </w:r>
+      <w:r>
+        <w:t xml:space="preserve">interactions</w:t>
+      </w:r>
+      <w:r>
+        <w:t xml:space="preserve"> </w:t>
+      </w:r>
+      <w:r>
+        <w:t xml:space="preserve">and</w:t>
+      </w:r>
+      <w:r>
+        <w:t xml:space="preserve"> </w:t>
+      </w:r>
+      <w:r>
+        <w:t xml:space="preserve">relationship</w:t>
+      </w:r>
+      <w:r>
+        <w:t xml:space="preserve"> </w:t>
+      </w:r>
+      <w:r>
+        <w:t xml:space="preserve">between</w:t>
+      </w:r>
+      <w:r>
+        <w:t xml:space="preserve"> </w:t>
+      </w:r>
+      <w:r>
+        <w:t xml:space="preserve">entities.</w:t>
+      </w:r>
+      <w:r>
+        <w:t xml:space="preserve"> </w:t>
+      </w:r>
+      <w:r>
+        <w:t xml:space="preserve">Different</w:t>
+      </w:r>
+      <w:r>
+        <w:t xml:space="preserve"> </w:t>
+      </w:r>
+      <w:r>
+        <w:t xml:space="preserve">from</w:t>
+      </w:r>
+      <w:r>
+        <w:t xml:space="preserve"> </w:t>
+      </w:r>
+      <w:r>
+        <w:t xml:space="preserve">traditional</w:t>
+      </w:r>
+      <w:r>
+        <w:t xml:space="preserve"> </w:t>
+      </w:r>
+      <w:r>
+        <w:t xml:space="preserve">static</w:t>
+      </w:r>
+      <w:r>
+        <w:t xml:space="preserve"> </w:t>
+      </w:r>
+      <w:r>
+        <w:t xml:space="preserve">networks,</w:t>
+      </w:r>
+      <w:r>
+        <w:t xml:space="preserve"> </w:t>
+      </w:r>
+      <w:r>
+        <w:t xml:space="preserve">statistical</w:t>
+      </w:r>
+      <w:r>
+        <w:t xml:space="preserve"> </w:t>
+      </w:r>
+      <w:r>
+        <w:t xml:space="preserve">approaches</w:t>
+      </w:r>
+      <w:r>
+        <w:t xml:space="preserve"> </w:t>
+      </w:r>
+      <w:r>
+        <w:t xml:space="preserve">to</w:t>
+      </w:r>
+      <w:r>
+        <w:t xml:space="preserve"> </w:t>
+      </w:r>
+      <w:r>
+        <w:t xml:space="preserve">network</w:t>
+      </w:r>
+      <w:r>
+        <w:t xml:space="preserve"> </w:t>
+      </w:r>
+      <w:r>
+        <w:t xml:space="preserve">analysis,</w:t>
+      </w:r>
+      <w:r>
+        <w:t xml:space="preserve"> </w:t>
+      </w:r>
+      <w:r>
+        <w:t xml:space="preserve">such</w:t>
+      </w:r>
+      <w:r>
+        <w:t xml:space="preserve"> </w:t>
+      </w:r>
+      <w:r>
+        <w:t xml:space="preserve">as</w:t>
+      </w:r>
+      <w:r>
+        <w:t xml:space="preserve"> </w:t>
+      </w:r>
+      <w:r>
         <w:t xml:space="preserve">exponential</w:t>
       </w:r>
       <w:r>
@@ -31,7 +585,67 @@
         <w:t xml:space="preserve"> </w:t>
       </w:r>
       <w:r>
-        <w:t xml:space="preserve">modeling</w:t>
+        <w:t xml:space="preserve">models</w:t>
+      </w:r>
+      <w:r>
+        <w:t xml:space="preserve"> </w:t>
+      </w:r>
+      <w:r>
+        <w:t xml:space="preserve">(ERGMs),</w:t>
+      </w:r>
+      <w:r>
+        <w:t xml:space="preserve"> </w:t>
+      </w:r>
+      <w:r>
+        <w:t xml:space="preserve">provides</w:t>
+      </w:r>
+      <w:r>
+        <w:t xml:space="preserve"> </w:t>
+      </w:r>
+      <w:r>
+        <w:t xml:space="preserve">a</w:t>
+      </w:r>
+      <w:r>
+        <w:t xml:space="preserve"> </w:t>
+      </w:r>
+      <w:r>
+        <w:t xml:space="preserve">way</w:t>
+      </w:r>
+      <w:r>
+        <w:t xml:space="preserve"> </w:t>
+      </w:r>
+      <w:r>
+        <w:t xml:space="preserve">to</w:t>
+      </w:r>
+      <w:r>
+        <w:t xml:space="preserve"> </w:t>
+      </w:r>
+      <w:r>
+        <w:t xml:space="preserve">test</w:t>
+      </w:r>
+      <w:r>
+        <w:t xml:space="preserve"> </w:t>
+      </w:r>
+      <w:r>
+        <w:t xml:space="preserve">hypotheses</w:t>
+      </w:r>
+      <w:r>
+        <w:t xml:space="preserve"> </w:t>
+      </w:r>
+      <w:r>
+        <w:t xml:space="preserve">on</w:t>
+      </w:r>
+      <w:r>
+        <w:t xml:space="preserve"> </w:t>
+      </w:r>
+      <w:r>
+        <w:t xml:space="preserve">dynamic</w:t>
+      </w:r>
+      <w:r>
+        <w:t xml:space="preserve"> </w:t>
+      </w:r>
+      <w:r>
+        <w:t xml:space="preserve">process</w:t>
       </w:r>
       <w:r>
         <w:t xml:space="preserve"> </w:t>
@@ -43,75 +657,79 @@
         <w:t xml:space="preserve"> </w:t>
       </w:r>
       <w:r>
-        <w:t xml:space="preserve">KWL</w:t>
-      </w:r>
-      <w:r>
-        <w:t xml:space="preserve"> </w:t>
-      </w:r>
-      <w:r>
-        <w:t xml:space="preserve">Burial</w:t>
-      </w:r>
-      <w:r>
-        <w:t xml:space="preserve"> </w:t>
-      </w:r>
-      <w:r>
         <w:t xml:space="preserve">network</w:t>
       </w:r>
-    </w:p>
-    <w:p>
-      <w:pPr>
-        <w:pStyle w:val="Author"/>
-      </w:pPr>
-      <w:r>
-        <w:t xml:space="preserve">Author</w:t>
-      </w:r>
-      <w:r>
-        <w:t xml:space="preserve"> </w:t>
-      </w:r>
-      <w:r>
-        <w:t xml:space="preserve">One</w:t>
-      </w:r>
-    </w:p>
-    <w:p>
-      <w:pPr>
-        <w:pStyle w:val="Author"/>
-      </w:pPr>
-      <w:r>
-        <w:t xml:space="preserve">Author</w:t>
-      </w:r>
-      <w:r>
-        <w:t xml:space="preserve"> </w:t>
-      </w:r>
-      <w:r>
-        <w:t xml:space="preserve">Two</w:t>
-      </w:r>
-    </w:p>
-    <w:p>
-      <w:pPr>
-        <w:pStyle w:val="Date"/>
-      </w:pPr>
-      <w:r>
-        <w:t xml:space="preserve">17</w:t>
-      </w:r>
-      <w:r>
-        <w:t xml:space="preserve"> </w:t>
-      </w:r>
-      <w:r>
-        <w:t xml:space="preserve">December,</w:t>
-      </w:r>
-      <w:r>
-        <w:t xml:space="preserve"> </w:t>
-      </w:r>
-      <w:r>
-        <w:t xml:space="preserve">2020</w:t>
-      </w:r>
-    </w:p>
-    <w:p>
-      <w:pPr>
-        <w:pStyle w:val="Abstract"/>
-      </w:pPr>
-      <w:r>
-        <w:t xml:space="preserve">Text</w:t>
+      <w:r>
+        <w:t xml:space="preserve"> </w:t>
+      </w:r>
+      <w:r>
+        <w:t xml:space="preserve">formation.</w:t>
+      </w:r>
+      <w:r>
+        <w:t xml:space="preserve"> </w:t>
+      </w:r>
+      <w:r>
+        <w:t xml:space="preserve">However,</w:t>
+      </w:r>
+      <w:r>
+        <w:t xml:space="preserve"> </w:t>
+      </w:r>
+      <w:r>
+        <w:t xml:space="preserve">the</w:t>
+      </w:r>
+      <w:r>
+        <w:t xml:space="preserve"> </w:t>
+      </w:r>
+      <w:r>
+        <w:t xml:space="preserve">computational</w:t>
+      </w:r>
+      <w:r>
+        <w:t xml:space="preserve"> </w:t>
+      </w:r>
+      <w:r>
+        <w:t xml:space="preserve">difficulty</w:t>
+      </w:r>
+      <w:r>
+        <w:t xml:space="preserve"> </w:t>
+      </w:r>
+      <w:r>
+        <w:t xml:space="preserve">and</w:t>
+      </w:r>
+      <w:r>
+        <w:t xml:space="preserve"> </w:t>
+      </w:r>
+      <w:r>
+        <w:t xml:space="preserve">sensitivity</w:t>
+      </w:r>
+      <w:r>
+        <w:t xml:space="preserve"> </w:t>
+      </w:r>
+      <w:r>
+        <w:t xml:space="preserve">to</w:t>
+      </w:r>
+      <w:r>
+        <w:t xml:space="preserve"> </w:t>
+      </w:r>
+      <w:r>
+        <w:t xml:space="preserve">uncertainties</w:t>
+      </w:r>
+      <w:r>
+        <w:t xml:space="preserve"> </w:t>
+      </w:r>
+      <w:r>
+        <w:t xml:space="preserve">limits</w:t>
+      </w:r>
+      <w:r>
+        <w:t xml:space="preserve"> </w:t>
+      </w:r>
+      <w:r>
+        <w:t xml:space="preserve">the</w:t>
+      </w:r>
+      <w:r>
+        <w:t xml:space="preserve"> </w:t>
+      </w:r>
+      <w:r>
+        <w:t xml:space="preserve">application</w:t>
       </w:r>
       <w:r>
         <w:t xml:space="preserve"> </w:t>
@@ -123,7 +741,649 @@
         <w:t xml:space="preserve"> </w:t>
       </w:r>
       <w:r>
-        <w:t xml:space="preserve">abstract</w:t>
+        <w:t xml:space="preserve">ERGMs.</w:t>
+      </w:r>
+      <w:r>
+        <w:t xml:space="preserve"> </w:t>
+      </w:r>
+      <w:r>
+        <w:t xml:space="preserve">In</w:t>
+      </w:r>
+      <w:r>
+        <w:t xml:space="preserve"> </w:t>
+      </w:r>
+      <w:r>
+        <w:t xml:space="preserve">this</w:t>
+      </w:r>
+      <w:r>
+        <w:t xml:space="preserve"> </w:t>
+      </w:r>
+      <w:r>
+        <w:t xml:space="preserve">paper,</w:t>
+      </w:r>
+      <w:r>
+        <w:t xml:space="preserve"> </w:t>
+      </w:r>
+      <w:r>
+        <w:t xml:space="preserve">we</w:t>
+      </w:r>
+      <w:r>
+        <w:t xml:space="preserve"> </w:t>
+      </w:r>
+      <w:r>
+        <w:t xml:space="preserve">introduced</w:t>
+      </w:r>
+      <w:r>
+        <w:t xml:space="preserve"> </w:t>
+      </w:r>
+      <w:r>
+        <w:t xml:space="preserve">a</w:t>
+      </w:r>
+      <w:r>
+        <w:t xml:space="preserve"> </w:t>
+      </w:r>
+      <w:r>
+        <w:t xml:space="preserve">Bayesian</w:t>
+      </w:r>
+      <w:r>
+        <w:t xml:space="preserve"> </w:t>
+      </w:r>
+      <w:r>
+        <w:t xml:space="preserve">framework</w:t>
+      </w:r>
+      <w:r>
+        <w:t xml:space="preserve"> </w:t>
+      </w:r>
+      <w:r>
+        <w:t xml:space="preserve">on</w:t>
+      </w:r>
+      <w:r>
+        <w:t xml:space="preserve"> </w:t>
+      </w:r>
+      <w:r>
+        <w:t xml:space="preserve">ERGMs</w:t>
+      </w:r>
+      <w:r>
+        <w:t xml:space="preserve"> </w:t>
+      </w:r>
+      <w:r>
+        <w:t xml:space="preserve">that</w:t>
+      </w:r>
+      <w:r>
+        <w:t xml:space="preserve"> </w:t>
+      </w:r>
+      <w:r>
+        <w:t xml:space="preserve">enables</w:t>
+      </w:r>
+      <w:r>
+        <w:t xml:space="preserve"> </w:t>
+      </w:r>
+      <w:r>
+        <w:t xml:space="preserve">an</w:t>
+      </w:r>
+      <w:r>
+        <w:t xml:space="preserve"> </w:t>
+      </w:r>
+      <w:r>
+        <w:t xml:space="preserve">efficient</w:t>
+      </w:r>
+      <w:r>
+        <w:t xml:space="preserve"> </w:t>
+      </w:r>
+      <w:r>
+        <w:t xml:space="preserve">computational</w:t>
+      </w:r>
+      <w:r>
+        <w:t xml:space="preserve"> </w:t>
+      </w:r>
+      <w:r>
+        <w:t xml:space="preserve">process,</w:t>
+      </w:r>
+      <w:r>
+        <w:t xml:space="preserve"> </w:t>
+      </w:r>
+      <w:r>
+        <w:t xml:space="preserve">effective</w:t>
+      </w:r>
+      <w:r>
+        <w:t xml:space="preserve"> </w:t>
+      </w:r>
+      <w:r>
+        <w:t xml:space="preserve">quantification</w:t>
+      </w:r>
+      <w:r>
+        <w:t xml:space="preserve"> </w:t>
+      </w:r>
+      <w:r>
+        <w:t xml:space="preserve">for</w:t>
+      </w:r>
+      <w:r>
+        <w:t xml:space="preserve"> </w:t>
+      </w:r>
+      <w:r>
+        <w:t xml:space="preserve">uncertainty,</w:t>
+      </w:r>
+      <w:r>
+        <w:t xml:space="preserve"> </w:t>
+      </w:r>
+      <w:r>
+        <w:t xml:space="preserve">and</w:t>
+      </w:r>
+      <w:r>
+        <w:t xml:space="preserve"> </w:t>
+      </w:r>
+      <w:r>
+        <w:t xml:space="preserve">robust</w:t>
+      </w:r>
+      <w:r>
+        <w:t xml:space="preserve"> </w:t>
+      </w:r>
+      <w:r>
+        <w:t xml:space="preserve">model</w:t>
+      </w:r>
+      <w:r>
+        <w:t xml:space="preserve"> </w:t>
+      </w:r>
+      <w:r>
+        <w:t xml:space="preserve">evaluation</w:t>
+      </w:r>
+      <w:r>
+        <w:t xml:space="preserve"> </w:t>
+      </w:r>
+      <w:r>
+        <w:t xml:space="preserve">of</w:t>
+      </w:r>
+      <w:r>
+        <w:t xml:space="preserve"> </w:t>
+      </w:r>
+      <w:r>
+        <w:t xml:space="preserve">network</w:t>
+      </w:r>
+      <w:r>
+        <w:t xml:space="preserve"> </w:t>
+      </w:r>
+      <w:r>
+        <w:t xml:space="preserve">properties.</w:t>
+      </w:r>
+      <w:r>
+        <w:t xml:space="preserve"> </w:t>
+      </w:r>
+      <w:r>
+        <w:t xml:space="preserve">We</w:t>
+      </w:r>
+      <w:r>
+        <w:t xml:space="preserve"> </w:t>
+      </w:r>
+      <w:r>
+        <w:t xml:space="preserve">tested</w:t>
+      </w:r>
+      <w:r>
+        <w:t xml:space="preserve"> </w:t>
+      </w:r>
+      <w:r>
+        <w:t xml:space="preserve">the</w:t>
+      </w:r>
+      <w:r>
+        <w:t xml:space="preserve"> </w:t>
+      </w:r>
+      <w:r>
+        <w:t xml:space="preserve">hypothesis</w:t>
+      </w:r>
+      <w:r>
+        <w:t xml:space="preserve"> </w:t>
+      </w:r>
+      <w:r>
+        <w:t xml:space="preserve">of</w:t>
+      </w:r>
+      <w:r>
+        <w:t xml:space="preserve"> </w:t>
+      </w:r>
+      <w:r>
+        <w:t xml:space="preserve">social</w:t>
+      </w:r>
+      <w:r>
+        <w:t xml:space="preserve"> </w:t>
+      </w:r>
+      <w:r>
+        <w:t xml:space="preserve">changes</w:t>
+      </w:r>
+      <w:r>
+        <w:t xml:space="preserve"> </w:t>
+      </w:r>
+      <w:r>
+        <w:t xml:space="preserve">relative</w:t>
+      </w:r>
+      <w:r>
+        <w:t xml:space="preserve"> </w:t>
+      </w:r>
+      <w:r>
+        <w:t xml:space="preserve">to</w:t>
+      </w:r>
+      <w:r>
+        <w:t xml:space="preserve"> </w:t>
+      </w:r>
+      <w:r>
+        <w:t xml:space="preserve">the</w:t>
+      </w:r>
+      <w:r>
+        <w:t xml:space="preserve"> </w:t>
+      </w:r>
+      <w:r>
+        <w:t xml:space="preserve">arrival</w:t>
+      </w:r>
+      <w:r>
+        <w:t xml:space="preserve"> </w:t>
+      </w:r>
+      <w:r>
+        <w:t xml:space="preserve">of</w:t>
+      </w:r>
+      <w:r>
+        <w:t xml:space="preserve"> </w:t>
+      </w:r>
+      <w:r>
+        <w:t xml:space="preserve">Europeans</w:t>
+      </w:r>
+      <w:r>
+        <w:t xml:space="preserve"> </w:t>
+      </w:r>
+      <w:r>
+        <w:t xml:space="preserve">by</w:t>
+      </w:r>
+      <w:r>
+        <w:t xml:space="preserve"> </w:t>
+      </w:r>
+      <w:r>
+        <w:t xml:space="preserve">studying</w:t>
+      </w:r>
+      <w:r>
+        <w:t xml:space="preserve"> </w:t>
+      </w:r>
+      <w:r>
+        <w:t xml:space="preserve">burial</w:t>
+      </w:r>
+      <w:r>
+        <w:t xml:space="preserve"> </w:t>
+      </w:r>
+      <w:r>
+        <w:t xml:space="preserve">data</w:t>
+      </w:r>
+      <w:r>
+        <w:t xml:space="preserve"> </w:t>
+      </w:r>
+      <w:r>
+        <w:t xml:space="preserve">from</w:t>
+      </w:r>
+      <w:r>
+        <w:t xml:space="preserve"> </w:t>
+      </w:r>
+      <w:r>
+        <w:t xml:space="preserve">Kiwulan,</w:t>
+      </w:r>
+      <w:r>
+        <w:t xml:space="preserve"> </w:t>
+      </w:r>
+      <w:r>
+        <w:t xml:space="preserve">an</w:t>
+      </w:r>
+      <w:r>
+        <w:t xml:space="preserve"> </w:t>
+      </w:r>
+      <w:r>
+        <w:t xml:space="preserve">Iron</w:t>
+      </w:r>
+      <w:r>
+        <w:t xml:space="preserve"> </w:t>
+      </w:r>
+      <w:r>
+        <w:t xml:space="preserve">Age</w:t>
+      </w:r>
+      <w:r>
+        <w:t xml:space="preserve"> </w:t>
+      </w:r>
+      <w:r>
+        <w:t xml:space="preserve">site</w:t>
+      </w:r>
+      <w:r>
+        <w:t xml:space="preserve"> </w:t>
+      </w:r>
+      <w:r>
+        <w:t xml:space="preserve">in</w:t>
+      </w:r>
+      <w:r>
+        <w:t xml:space="preserve"> </w:t>
+      </w:r>
+      <w:r>
+        <w:t xml:space="preserve">northeastern</w:t>
+      </w:r>
+      <w:r>
+        <w:t xml:space="preserve"> </w:t>
+      </w:r>
+      <w:r>
+        <w:t xml:space="preserve">Taiwan.</w:t>
+      </w:r>
+      <w:r>
+        <w:t xml:space="preserve"> </w:t>
+      </w:r>
+      <w:r>
+        <w:t xml:space="preserve">The</w:t>
+      </w:r>
+      <w:r>
+        <w:t xml:space="preserve"> </w:t>
+      </w:r>
+      <w:r>
+        <w:t xml:space="preserve">results</w:t>
+      </w:r>
+      <w:r>
+        <w:t xml:space="preserve"> </w:t>
+      </w:r>
+      <w:r>
+        <w:t xml:space="preserve">indicate</w:t>
+      </w:r>
+      <w:r>
+        <w:t xml:space="preserve"> </w:t>
+      </w:r>
+      <w:r>
+        <w:t xml:space="preserve">a</w:t>
+      </w:r>
+      <w:r>
+        <w:t xml:space="preserve"> </w:t>
+      </w:r>
+      <w:r>
+        <w:t xml:space="preserve">more</w:t>
+      </w:r>
+      <w:r>
+        <w:t xml:space="preserve"> </w:t>
+      </w:r>
+      <w:r>
+        <w:t xml:space="preserve">centralized</w:t>
+      </w:r>
+      <w:r>
+        <w:t xml:space="preserve"> </w:t>
+      </w:r>
+      <w:r>
+        <w:t xml:space="preserve">structure</w:t>
+      </w:r>
+      <w:r>
+        <w:t xml:space="preserve"> </w:t>
+      </w:r>
+      <w:r>
+        <w:t xml:space="preserve">with</w:t>
+      </w:r>
+      <w:r>
+        <w:t xml:space="preserve"> </w:t>
+      </w:r>
+      <w:r>
+        <w:t xml:space="preserve">an</w:t>
+      </w:r>
+      <w:r>
+        <w:t xml:space="preserve"> </w:t>
+      </w:r>
+      <w:r>
+        <w:t xml:space="preserve">emphasis</w:t>
+      </w:r>
+      <w:r>
+        <w:t xml:space="preserve"> </w:t>
+      </w:r>
+      <w:r>
+        <w:t xml:space="preserve">of</w:t>
+      </w:r>
+      <w:r>
+        <w:t xml:space="preserve"> </w:t>
+      </w:r>
+      <w:r>
+        <w:t xml:space="preserve">social</w:t>
+      </w:r>
+      <w:r>
+        <w:t xml:space="preserve"> </w:t>
+      </w:r>
+      <w:r>
+        <w:t xml:space="preserve">differentiation</w:t>
+      </w:r>
+      <w:r>
+        <w:t xml:space="preserve"> </w:t>
+      </w:r>
+      <w:r>
+        <w:t xml:space="preserve">after</w:t>
+      </w:r>
+      <w:r>
+        <w:t xml:space="preserve"> </w:t>
+      </w:r>
+      <w:r>
+        <w:t xml:space="preserve">the</w:t>
+      </w:r>
+      <w:r>
+        <w:t xml:space="preserve"> </w:t>
+      </w:r>
+      <w:r>
+        <w:t xml:space="preserve">European</w:t>
+      </w:r>
+      <w:r>
+        <w:t xml:space="preserve"> </w:t>
+      </w:r>
+      <w:r>
+        <w:t xml:space="preserve">presence</w:t>
+      </w:r>
+      <w:r>
+        <w:t xml:space="preserve"> </w:t>
+      </w:r>
+      <w:r>
+        <w:t xml:space="preserve">in</w:t>
+      </w:r>
+      <w:r>
+        <w:t xml:space="preserve"> </w:t>
+      </w:r>
+      <w:r>
+        <w:t xml:space="preserve">the</w:t>
+      </w:r>
+      <w:r>
+        <w:t xml:space="preserve"> </w:t>
+      </w:r>
+      <w:r>
+        <w:t xml:space="preserve">17th</w:t>
+      </w:r>
+      <w:r>
+        <w:t xml:space="preserve"> </w:t>
+      </w:r>
+      <w:r>
+        <w:t xml:space="preserve">century.</w:t>
+      </w:r>
+      <w:r>
+        <w:t xml:space="preserve"> </w:t>
+      </w:r>
+      <w:r>
+        <w:t xml:space="preserve">Our</w:t>
+      </w:r>
+      <w:r>
+        <w:t xml:space="preserve"> </w:t>
+      </w:r>
+      <w:r>
+        <w:t xml:space="preserve">case</w:t>
+      </w:r>
+      <w:r>
+        <w:t xml:space="preserve"> </w:t>
+      </w:r>
+      <w:r>
+        <w:t xml:space="preserve">study</w:t>
+      </w:r>
+      <w:r>
+        <w:t xml:space="preserve"> </w:t>
+      </w:r>
+      <w:r>
+        <w:t xml:space="preserve">demonstrates</w:t>
+      </w:r>
+      <w:r>
+        <w:t xml:space="preserve"> </w:t>
+      </w:r>
+      <w:r>
+        <w:t xml:space="preserve">the</w:t>
+      </w:r>
+      <w:r>
+        <w:t xml:space="preserve"> </w:t>
+      </w:r>
+      <w:r>
+        <w:t xml:space="preserve">effectiveness</w:t>
+      </w:r>
+      <w:r>
+        <w:t xml:space="preserve"> </w:t>
+      </w:r>
+      <w:r>
+        <w:t xml:space="preserve">of</w:t>
+      </w:r>
+      <w:r>
+        <w:t xml:space="preserve"> </w:t>
+      </w:r>
+      <w:r>
+        <w:t xml:space="preserve">Bayesian</w:t>
+      </w:r>
+      <w:r>
+        <w:t xml:space="preserve"> </w:t>
+      </w:r>
+      <w:r>
+        <w:t xml:space="preserve">network</w:t>
+      </w:r>
+      <w:r>
+        <w:t xml:space="preserve"> </w:t>
+      </w:r>
+      <w:r>
+        <w:t xml:space="preserve">analysis</w:t>
+      </w:r>
+      <w:r>
+        <w:t xml:space="preserve"> </w:t>
+      </w:r>
+      <w:r>
+        <w:t xml:space="preserve">for</w:t>
+      </w:r>
+      <w:r>
+        <w:t xml:space="preserve"> </w:t>
+      </w:r>
+      <w:r>
+        <w:t xml:space="preserve">archaeological</w:t>
+      </w:r>
+      <w:r>
+        <w:t xml:space="preserve"> </w:t>
+      </w:r>
+      <w:r>
+        <w:t xml:space="preserve">data,</w:t>
+      </w:r>
+      <w:r>
+        <w:t xml:space="preserve"> </w:t>
+      </w:r>
+      <w:r>
+        <w:t xml:space="preserve">and</w:t>
+      </w:r>
+      <w:r>
+        <w:t xml:space="preserve"> </w:t>
+      </w:r>
+      <w:r>
+        <w:t xml:space="preserve">expand</w:t>
+      </w:r>
+      <w:r>
+        <w:t xml:space="preserve"> </w:t>
+      </w:r>
+      <w:r>
+        <w:t xml:space="preserve">the</w:t>
+      </w:r>
+      <w:r>
+        <w:t xml:space="preserve"> </w:t>
+      </w:r>
+      <w:r>
+        <w:t xml:space="preserve">use</w:t>
+      </w:r>
+      <w:r>
+        <w:t xml:space="preserve"> </w:t>
+      </w:r>
+      <w:r>
+        <w:t xml:space="preserve">of</w:t>
+      </w:r>
+      <w:r>
+        <w:t xml:space="preserve"> </w:t>
+      </w:r>
+      <w:r>
+        <w:t xml:space="preserve">burials</w:t>
+      </w:r>
+      <w:r>
+        <w:t xml:space="preserve"> </w:t>
+      </w:r>
+      <w:r>
+        <w:t xml:space="preserve">in</w:t>
+      </w:r>
+      <w:r>
+        <w:t xml:space="preserve"> </w:t>
+      </w:r>
+      <w:r>
+        <w:t xml:space="preserve">understanding</w:t>
+      </w:r>
+      <w:r>
+        <w:t xml:space="preserve"> </w:t>
+      </w:r>
+      <w:r>
+        <w:t xml:space="preserve">the</w:t>
+      </w:r>
+      <w:r>
+        <w:t xml:space="preserve"> </w:t>
+      </w:r>
+      <w:r>
+        <w:t xml:space="preserve">impacts</w:t>
+      </w:r>
+      <w:r>
+        <w:t xml:space="preserve"> </w:t>
+      </w:r>
+      <w:r>
+        <w:t xml:space="preserve">of</w:t>
+      </w:r>
+      <w:r>
+        <w:t xml:space="preserve"> </w:t>
+      </w:r>
+      <w:r>
+        <w:t xml:space="preserve">colonial</w:t>
+      </w:r>
+      <w:r>
+        <w:t xml:space="preserve"> </w:t>
+      </w:r>
+      <w:r>
+        <w:t xml:space="preserve">presence</w:t>
+      </w:r>
+      <w:r>
+        <w:t xml:space="preserve"> </w:t>
+      </w:r>
+      <w:r>
+        <w:t xml:space="preserve">on</w:t>
+      </w:r>
+      <w:r>
+        <w:t xml:space="preserve"> </w:t>
+      </w:r>
+      <w:r>
+        <w:t xml:space="preserve">Indigenous</w:t>
+      </w:r>
+      <w:r>
+        <w:t xml:space="preserve"> </w:t>
+      </w:r>
+      <w:r>
+        <w:t xml:space="preserve">groups</w:t>
+      </w:r>
+      <w:r>
+        <w:t xml:space="preserve"> </w:t>
+      </w:r>
+      <w:r>
+        <w:t xml:space="preserve">in</w:t>
+      </w:r>
+      <w:r>
+        <w:t xml:space="preserve"> </w:t>
+      </w:r>
+      <w:r>
+        <w:t xml:space="preserve">a</w:t>
+      </w:r>
+      <w:r>
+        <w:t xml:space="preserve"> </w:t>
+      </w:r>
+      <w:r>
+        <w:t xml:space="preserve">pericolonial</w:t>
+      </w:r>
+      <w:r>
+        <w:t xml:space="preserve"> </w:t>
+      </w:r>
+      <w:r>
+        <w:t xml:space="preserve">context.</w:t>
       </w:r>
     </w:p>
     <w:p>
@@ -227,16 +1487,7 @@
         <w:t xml:space="preserve"> </w:t>
       </w:r>
       <w:r>
-        <w:t xml:space="preserve">(</w:t>
-      </w:r>
-      <w:r>
-        <w:rPr>
-          <w:b/>
-        </w:rPr>
-        <w:t xml:space="preserve">???</w:t>
-      </w:r>
-      <w:r>
-        <w:t xml:space="preserve">; Brughmans and Peeples, 2018; Mills, 2017)</w:t>
+        <w:t xml:space="preserve">(Brughmans and Peeples, 2018; Mills, 2017; Peeples, 2019)</w:t>
       </w:r>
       <w:r>
         <w:t xml:space="preserve">. For example, past trade can be conceptualized as a network of individual entities connected by shared similarity, the flow of goods, to represent their interactions</w:t>
@@ -517,7 +1768,16 @@
         <w:pStyle w:val="BodyText"/>
       </w:pPr>
       <w:r>
-        <w:t xml:space="preserve">To date, ERGM has only been used once in archaeology, by</w:t>
+        <w:t xml:space="preserve">The use of ERGM in archaeology is first introduced by</w:t>
+      </w:r>
+      <w:r>
+        <w:t xml:space="preserve"> </w:t>
+      </w:r>
+      <w:r>
+        <w:t xml:space="preserve">Brughmans et al. (2014)</w:t>
+      </w:r>
+      <w:r>
+        <w:t xml:space="preserve">, who studied the Iron age settlement pattern based on 159 Iron Age sites in Southern Spain by modeling inter-settlement visibility networks and visual control. Although their models do not fit perfectly with the observed network of archaeological data, they proposed that ERGM is a promising method for exploration and hypothesis testing for social processes. Similarly,</w:t>
       </w:r>
       <w:r>
         <w:t xml:space="preserve"> </w:t>
@@ -529,7 +1789,7 @@
         <w:t xml:space="preserve"> </w:t>
       </w:r>
       <w:r>
-        <w:t xml:space="preserve">who reconstructed three different networks consisting of 15 sites (AD 100 to 400) in the Caribbean to explore their interaction mechanisms. These network models evaluated different hypotheses about the importance of three variables, proximity, inter-cultural items, and pottery types, on the presence of hub sites they observed. They found that the presence of hubs can be efficiently explained by multiple interdependent mechanisms instead of only one variable exclusively. However, they also point out some limitations of ERGMs, such as static outcomes and sensitivity to missing data. In addition, it is difficult in ERGMs to estimate model parameters and interpret the result due to intractable likelihood normalizing constants and model degeneracy</w:t>
+        <w:t xml:space="preserve">reconstructed three different networks consisting of 15 sites (AD 100 to 400) in the Caribbean to explore their interaction mechanisms. These network models evaluated different hypotheses about the importance of three variables, proximity, inter-cultural items, and pottery types, on the presence of hub sites they observed. They found that the presence of hubs can be efficiently explained by multiple interdependent mechanisms instead of only one variable exclusively. However, those studies also point out some limitations of ERGM, such as sensitivity to missing data and less ability to handle uncertainty. In addition, it is difficult in ERGM to estimate model parameters and interpret the result due to intractable likelihood normalizing constants and model degeneracy</w:t>
       </w:r>
       <w:r>
         <w:t xml:space="preserve"> </w:t>
@@ -659,7 +1919,7 @@
       <w:r>
         <w:drawing>
           <wp:inline>
-            <wp:extent cx="5943600" cy="5427451"/>
+            <wp:extent cx="5943600" cy="4733231"/>
             <wp:effectExtent b="0" l="0" r="0" t="0"/>
             <wp:docPr descr="Figure 1: Map illustrating the location of burials at Kiwulan (suare size is 4 X 4 meters)" title="" id="1" name="Picture"/>
             <a:graphic>
@@ -680,7 +1940,7 @@
                   <pic:spPr bwMode="auto">
                     <a:xfrm>
                       <a:off x="0" y="0"/>
-                      <a:ext cx="5943600" cy="5427451"/>
+                      <a:ext cx="5943600" cy="4733231"/>
                     </a:xfrm>
                     <a:prstGeom prst="rect">
                       <a:avLst/>
@@ -865,7 +2125,7 @@
         <w:pStyle w:val="FirstParagraph"/>
       </w:pPr>
       <w:r>
-        <w:t xml:space="preserve">We analyzed burial data collected from the published excavation reports, and the original fieldwork notes of Kiwulan. Trade beads are commonly found across burials with substantial differences in quantities, so we described each burial as having one of three levels, high, medium, and low, according to their distributions across all burials. Gold-foil beads are in levels of high (&gt;3), medium (=2-3), and low (=1); glass beads and carnelian beads are in levels of high (&gt;6), medium (=3-6), and low (=1-2). That means if burial 1 and burial 2 both have high quantities of agate beads, then there will be a tie connecting them. For less frequent prestige goods, including imported porcelains, gold foils, and fish-shaped ornaments, we linked two burials when they possess each type of goods in common (i.e. presence or absence). Node attributes here include osteological data, such as age and sex, and cultural data, such as ritual pottery, and burial value index. Ritual pottery was identified as locally made ceramics placed above graves that suggests funeral feasting according to historical records. The burial value index is an important attribute for economical inequality that we assigned the burials into three classes, high (&gt;30), medium (&gt;11 and &lt;30), and low (&lt;12), as an index of wealth. The number is the sum of values of each type of prestige good, which is calculate by the total number of a prestige item from burial context over the number of prestige item in a burial. Since burials tend to have multiple prestige goods in common, the network ties are weighted instead of binary data (where the value 1 represents a tie and the value 0 otherwise)</w:t>
+        <w:t xml:space="preserve">We analyzed burial data collected from the published excavation reports, and the original fieldwork notes of Kiwulan. Trade beads are commonly found across burials with substantial differences in quantities, so we described each burial as having one of four levels, high, upper-middle, lower-middle, and low, according to their distributions across all burials. Gold-foil beads are in levels of high (&gt;3), upper-middle (=3), lower-middle (=2), and low (=1); carnelian beads are in levels of high (&gt;6), upper-middle (=4-6), lower-middle (=3), and low (=1-2); glass beads are in levels of high (&gt;6), upper-middle (=3-6), lower-middle (=2), and low (=1). That means if burial 1 and burial 2 both have high quantities of agate beads, then there will be a tie connecting them. For less frequent prestige goods, including imported porcelains, gold foils, and fish-shaped ornaments, we linked two burials when they possess each type of goods in common (i.e. presence or absence). Node attributes here include osteological data, such as age and sex, and cultural data, such as ritual pottery, and burial value index. Ritual pottery was identified as locally made ceramics placed above graves that suggests funeral feasting according to historical records. The burial value index is an important attribute for economical inequality that we assigned the burials into three levels, high (&gt;30), above average (&gt;11 and &lt;30), and below average (&lt;12), as an index of wealth. The number is the sum of values of each type of prestige good, which is calculate by the total number of a prestige item from burial context over the number of prestige item in a burial. Since burials tend to have multiple prestige goods in common, the network ties are weighted instead of binary data (where the value 1 represents a tie and the value 0 otherwise)</w:t>
       </w:r>
       <w:r>
         <w:t xml:space="preserve"> </w:t>
@@ -1466,7 +2726,7 @@
         <w:t xml:space="preserve">(Caimo et al., 2017)</w:t>
       </w:r>
       <w:r>
-        <w:t xml:space="preserve">. Thus, we specified the prior of the edge density parameter to low for both network models. For covariates based on burial attributes, such as age, sex, and our wealth index, we specified a vague prior that follows a normal distribution with mean at 0 and standard deviation at 5 (i.e. N(0, 5)) for both models. For physical distance between burials, we set a negative covariate effect (N(-1, 5)) to infer kinship-based proximity, e.g. stronger correlations for shorter distances. To evaluate our anthropological assumption about increased social inequality over time, we incorporated different prior information for the network variables that are meaningful for social inequality, especially for transitivity (gwesp) and popularity (gwedegree). We set the priors to higher transitivity (N(5, 7)), lower popularity (N(4, 7)), and higher covariate effect based on ritual activity (N(2, 5)) for network before European contact to indicate less social inequality. On the contrary, we set the priors for the network after the European arrival to lower transitivity (N(4, 8)), and higher popularity (N(8, 8)) to model an increased social inequality. This prior information derives from theory about horizontal hierarchies, which can be viewed as a spectrum that illustrates an increasing social inequality from a corporate mode at one end toward a network mode at the other end</w:t>
+        <w:t xml:space="preserve">. Thus, we specified the prior of the edge density parameter to low for both network models. For covariates based on burial attributes, such as age, sex, and our wealth index, we specified a vague prior that follows a normal distribution with mean at 0 and standard deviation at 3 (i.e. N(0, 3)) for both models. For physical distance between burials, we set a negative covariate effect (N(-1, 1)) to infer kinship-based proximity, e.g. stronger correlations for shorter distances. To evaluate our anthropological assumption about increased social inequality over time, we incorporated different prior information for the network variables that are meaningful for social inequality, especially for transitivity (gwesp) and popularity (gwedegree). We set the priors to higher transitivity (N(2, 4)), lower popularity (N(-1, 1)), and higher covariate effect based on ritual activity (N(1, 5)) for network before European contact to indicate less social inequality. On the contrary, we set the priors for the network after the European arrival to lower transitivity (N(1, 2)), and higher popularity (N(1, 2)) to model an increased social inequality. This prior information derives from theory about horizontal hierarchies, which can be viewed as a spectrum that illustrates an increasing social inequality from a corporate mode at one end toward a network mode at the other end</w:t>
       </w:r>
       <w:r>
         <w:t xml:space="preserve"> </w:t>
@@ -1475,7 +2735,7 @@
         <w:t xml:space="preserve">(Drennan et al., 2010; Feinman, 2000)</w:t>
       </w:r>
       <w:r>
-        <w:t xml:space="preserve">. The priors for density were also set differently with N(-17, 7) for pre-European network and N(-20, 6) for post-European network.</w:t>
+        <w:t xml:space="preserve">. The priors for density were also set the same with N(-3, 3) for both pre- and post-European networks.</w:t>
       </w:r>
     </w:p>
     <w:p>
@@ -1603,13 +2863,13 @@
         <w:pStyle w:val="BodyText"/>
       </w:pPr>
       <w:r>
-        <w:t xml:space="preserve">One key difference between the pre-European and post-European networks is their size, with 29 burials compared to 49 burials. To understand the robustness of comparison between two networks, we used vertex bootstrap to cross-validate the results based on Bayesian network analysis. Vertex bootstrap is a non-parametric method that conducts resampling for all vertices (i.e. node) of a network to quantify standard errors in the network statistics of interest</w:t>
-      </w:r>
-      <w:r>
-        <w:t xml:space="preserve"> </w:t>
-      </w:r>
-      <w:r>
-        <w:t xml:space="preserve">(Chen et al., 2019; Snijders and Borgatti, 1999)</w:t>
+        <w:t xml:space="preserve">One key difference between the pre-European and post-European networks is their size, with 29 burials compared to 49 burials. To understand the robustness of comparison between two networks, we used vertex bootstrap to cross-validate the results based on Bayesian network analysis. Vertex bootstrap is a non-parametric method that conducts resampling for all vertices (i.e. node) that is useful for quantifying standard errors and estimating sampling variability in the network statistics of interest</w:t>
+      </w:r>
+      <w:r>
+        <w:t xml:space="preserve"> </w:t>
+      </w:r>
+      <w:r>
+        <w:t xml:space="preserve">(Chen et al., 2019; Roberts et al., 2021; Snijders and Borgatti, 1999)</w:t>
       </w:r>
       <w:r>
         <w:t xml:space="preserve">. This enables the evaluation of uncertainty for networks and tests the difference between multiple networks by examining their confidence intervals for the network population. Networks with unoverlapped intervals means there is a significant difference. We set the resampling size to 1,000 networks to compute endogenous network statistics, including density, transitivity, and popularity for our two networks. The result shows a significant difference in network popularity between the two networks, which is consistent with our finding of negative popularity in the pre-European period and positive popularity in the post-European period using the Bayesian approach. For density and transitivity, the 95% confidence intervals from two networks overlapped with each other that indicates no significant difference. This is also consistent with our results of Bayesian modeling, where both networks present similar positive or negative effects some degree of difference.</w:t>
@@ -1852,7 +3112,16 @@
         <w:pStyle w:val="FirstParagraph"/>
       </w:pPr>
       <w:r>
-        <w:t xml:space="preserve">In this paper, we presented a naval approach for studying burial relations using ERGM network analysis within a Bayesian framework to rigorously examined social changes in a European percicolonial context in northeastern Taiwan. We tested the hypotheses of chronological changes in interburial networks at Kiwulan with the evaluation of both endogenous and exogenous network effects. The results support our hypothesize model that the relationship between burials changed after European colonization period in the 17th century. Before the arrival of the Europeans, the network properties has a tendency of more closed burial relationships with ritual elements as the key formation mechanism. After the European arrival, the network has a tendency of centralization relative to the rarity of goods. The changes in formation mechanisms for networks from ritual-oriented practices to wealth-oriented possession suggest the behavior of wealth accumulation and an increased differentiation stimulated by the European presence and associated long-distance trade network. This aliens with changes in social complexity from a more corporate to a more network mode society that stress different strategies for achieving power and different degrees of social inequality, indicative of an increased social inequality. Using burial data with historical documents, we are able to detect the processes of changes in Indigenous societies in the periphery of European colonial bases to better understand indirect impacts that are underestimated in this region. This study not only discuss pericolonal impacts that are not well understood yet, but also points out the agency of local people to manipulate colonial power instead of being passive recipients of trade goods.</w:t>
+        <w:t xml:space="preserve">In this paper, we presented a naval approach for studying burial relations using ERGM network analysis within a Bayesian framework to rigorously examined social changes in a European pericolonial context in northeastern Taiwan. We tested the hypotheses of chronological changes in interburial networks at Kiwulan with the evaluation of both endogenous and exogenous network effects. The results support our hypothesize model that the relationship between burials changed after European colonization period in the 17th century. Before the arrival of the Europeans, the network properties has a tendency of more closed burial relationships with ritual elements as the key formation mechanism. After the European arrival, the network has a tendency of centralization relative to the rarity of goods. The changes in formation mechanisms for networks from ritual-oriented practices to wealth-oriented possession suggest the behavior of wealth accumulation and an increased differentiation stimulated by the European presence and associated long-distance trade network. This aliens with changes in social complexity from a more corporate to a more network mode society that stress different strategies for achieving power and different degrees of social inequality, indicative of an increased social inequality. Using burial data with historical documents, we are able to detect the processes of changes in Indigenous societies in the periphery of European colonial bases to better understand indirect impacts that are underestimated in this region</w:t>
+      </w:r>
+      <w:r>
+        <w:t xml:space="preserve"> </w:t>
+      </w:r>
+      <w:r>
+        <w:t xml:space="preserve">(Acabado, 2017; Trabert, 2017)</w:t>
+      </w:r>
+      <w:r>
+        <w:t xml:space="preserve">. This study not only discuss pericolonal impacts that are not well understood yet, but also points out the agency of local people to manipulate colonial power instead of being passive recipients of trade goods.</w:t>
       </w:r>
     </w:p>
     <w:p>
@@ -1875,6 +3144,14 @@
     </w:p>
     <w:p>
       <w:pPr>
+        <w:pStyle w:val="FirstParagraph"/>
+      </w:pPr>
+      <w:r>
+        <w:t xml:space="preserve">We would like to thank the Yilan County Cultural Affairs Bureau in Taiwan for permitting access to the data used in this paper. We thank the excavation team of Kiwulan led by Yu-pei Chen for their post-excavation analysis and detailed documents about burials that enables this study. We also thank Alberto Caimo and Steven M. Goodreau for the discussion regarding the methods at the earliest stage fo analysis. This work was supported in part by the travel grant from the Department of Anthropology at University of Washington and the Doctoral Dissertation Fellowship from the Chiang Ching-kuo Foundation for International Scholarly Exchange (Project #DF009-A-18). We thank Ben Fitzhugh and Peter Lape for their insightful comments on an early draft. We also acknowledge comments from anonymous reviewers that have greatly improved this manuscript.</w:t>
+      </w:r>
+    </w:p>
+    <w:p>
+      <w:pPr>
         <w:pStyle w:val="Heading5"/>
       </w:pPr>
       <w:bookmarkStart w:id="33" w:name="pagebreak"/>
@@ -1893,8 +3170,18 @@
       </w:r>
       <w:bookmarkEnd w:id="34"/>
     </w:p>
-    <w:bookmarkStart w:id="108" w:name="refs"/>
-    <w:bookmarkStart w:id="35" w:name="ref-Amati2019"/>
+    <w:bookmarkStart w:id="113" w:name="refs"/>
+    <w:bookmarkStart w:id="35" w:name="ref-Acabado2017"/>
+    <w:p>
+      <w:pPr>
+        <w:pStyle w:val="Bibliography"/>
+      </w:pPr>
+      <w:r>
+        <w:t xml:space="preserve">Acabado, S., 2017. The archaeology of pericolonialism: Responses of the “unconquered” to spanish conquest and colonialism in ifugao, philippines. International Journal of Historical Archaeology 21, 1–26.</w:t>
+      </w:r>
+    </w:p>
+    <w:bookmarkEnd w:id="35"/>
+    <w:bookmarkStart w:id="36" w:name="ref-Amati2019"/>
     <w:p>
       <w:pPr>
         <w:pStyle w:val="Bibliography"/>
@@ -1903,8 +3190,8 @@
         <w:t xml:space="preserve">Amati, V., Mol, A., Shafie, T., Hofman, C., Brandes, U., 2019. A framework for reconstructing archaeological networks using exponential random graph models. Journal of Archaeological Method and Theory 1–28.</w:t>
       </w:r>
     </w:p>
-    <w:bookmarkEnd w:id="35"/>
-    <w:bookmarkStart w:id="36" w:name="ref-Andrade2007"/>
+    <w:bookmarkEnd w:id="36"/>
+    <w:bookmarkStart w:id="37" w:name="ref-Andrade2007"/>
     <w:p>
       <w:pPr>
         <w:pStyle w:val="Bibliography"/>
@@ -1913,8 +3200,8 @@
         <w:t xml:space="preserve">Andrade, T., 2007. How Taiwan became Chinese: Dutch, Spanish, and Han colonization in the seventeenth century. Columbia University Press, New York.</w:t>
       </w:r>
     </w:p>
-    <w:bookmarkEnd w:id="36"/>
-    <w:bookmarkStart w:id="37" w:name="ref-Aswani2003"/>
+    <w:bookmarkEnd w:id="37"/>
+    <w:bookmarkStart w:id="38" w:name="ref-Aswani2003"/>
     <w:p>
       <w:pPr>
         <w:pStyle w:val="Bibliography"/>
@@ -1923,8 +3210,8 @@
         <w:t xml:space="preserve">Aswani, S., Sheppard, P., Battaglia, D., BaylissSmith, T., Breton, S., Foster, R., Hviding, E., Schneider, G., Aswani, S., Sheppard, P., 2003. The archaeology and ethnohistory of exchange in precolonial and colonial roviana: Gifts, commodities, and inalienable possessions. Current Anthropology 44, S51–S78.</w:t>
       </w:r>
     </w:p>
-    <w:bookmarkEnd w:id="37"/>
-    <w:bookmarkStart w:id="38" w:name="ref-Binford1971"/>
+    <w:bookmarkEnd w:id="38"/>
+    <w:bookmarkStart w:id="39" w:name="ref-Binford1971"/>
     <w:p>
       <w:pPr>
         <w:pStyle w:val="Bibliography"/>
@@ -1933,8 +3220,8 @@
         <w:t xml:space="preserve">Binford, L., 1971. Mortuary practices: Their study and their potential. In approaches to the social dimensions of mortuary practices, in: Brown, J. (Ed.), Approaches to the Social Dimensions of Mortuary Practices. Memoirs of the Society for American Archaeology., pp. 6–29.</w:t>
       </w:r>
     </w:p>
-    <w:bookmarkEnd w:id="38"/>
-    <w:bookmarkStart w:id="39" w:name="ref-Blanton1996"/>
+    <w:bookmarkEnd w:id="39"/>
+    <w:bookmarkStart w:id="40" w:name="ref-Blanton1996"/>
     <w:p>
       <w:pPr>
         <w:pStyle w:val="Bibliography"/>
@@ -1943,8 +3230,8 @@
         <w:t xml:space="preserve">Blanton, R.E., Feinman, G.M., Kowalewski, S.A., Peregrine, P.N., 1996. A dual-processual theory for the evolution of mesoamerican civilization. Current anthropology 37, 1–14.</w:t>
       </w:r>
     </w:p>
-    <w:bookmarkEnd w:id="39"/>
-    <w:bookmarkStart w:id="40" w:name="ref-Borao2009"/>
+    <w:bookmarkEnd w:id="40"/>
+    <w:bookmarkStart w:id="41" w:name="ref-Borao2009"/>
     <w:p>
       <w:pPr>
         <w:pStyle w:val="Bibliography"/>
@@ -1953,8 +3240,8 @@
         <w:t xml:space="preserve">Borao Mateo, J.E., 2009. The spanish experience in Taiwan, 1626-1642 the baroque ending of a renaissance endeavor. Hong Kong University Press, Hong Kong.</w:t>
       </w:r>
     </w:p>
-    <w:bookmarkEnd w:id="40"/>
-    <w:bookmarkStart w:id="41" w:name="ref-Borgatti2009"/>
+    <w:bookmarkEnd w:id="41"/>
+    <w:bookmarkStart w:id="42" w:name="ref-Borgatti2009"/>
     <w:p>
       <w:pPr>
         <w:pStyle w:val="Bibliography"/>
@@ -1963,8 +3250,8 @@
         <w:t xml:space="preserve">Borgatti, S.P., Mehra, A., Brass, D.J., Labianca, G., 2009. Network analysis in the social sciences. science 323, 892–895.</w:t>
       </w:r>
     </w:p>
-    <w:bookmarkEnd w:id="41"/>
-    <w:bookmarkStart w:id="42" w:name="ref-Brandes2013"/>
+    <w:bookmarkEnd w:id="42"/>
+    <w:bookmarkStart w:id="43" w:name="ref-Brandes2013"/>
     <w:p>
       <w:pPr>
         <w:pStyle w:val="Bibliography"/>
@@ -1973,8 +3260,8 @@
         <w:t xml:space="preserve">Brandes, U., Robins, G., McCranie, A., Wasserman, S., 2013. What is network science? Network science 1, 1–15.</w:t>
       </w:r>
     </w:p>
-    <w:bookmarkEnd w:id="42"/>
-    <w:bookmarkStart w:id="43" w:name="ref-Brughmans2013"/>
+    <w:bookmarkEnd w:id="43"/>
+    <w:bookmarkStart w:id="44" w:name="ref-Brughmans2013"/>
     <w:p>
       <w:pPr>
         <w:pStyle w:val="Bibliography"/>
@@ -1983,8 +3270,18 @@
         <w:t xml:space="preserve">Brughmans, T., 2013. Thinking through networks: A review of formal network methods in archaeology. Journal of Archaeological Method and Theory 20, 623–662.</w:t>
       </w:r>
     </w:p>
-    <w:bookmarkEnd w:id="43"/>
-    <w:bookmarkStart w:id="44" w:name="ref-Brughmans2018"/>
+    <w:bookmarkEnd w:id="44"/>
+    <w:bookmarkStart w:id="45" w:name="ref-Brughmans2014"/>
+    <w:p>
+      <w:pPr>
+        <w:pStyle w:val="Bibliography"/>
+      </w:pPr>
+      <w:r>
+        <w:t xml:space="preserve">Brughmans, T., Keay, S., Earl, G., 2014. Introducing exponential random graph models for visibility networks. Journal of Archaeological Science 49, 442–454.</w:t>
+      </w:r>
+    </w:p>
+    <w:bookmarkEnd w:id="45"/>
+    <w:bookmarkStart w:id="46" w:name="ref-Brughmans2018"/>
     <w:p>
       <w:pPr>
         <w:pStyle w:val="Bibliography"/>
@@ -1993,8 +3290,8 @@
         <w:t xml:space="preserve">Brughmans, T., Peeples, M.A., 2018. Network science. The Encyclopedia of Archaeological Sciences 1–4.</w:t>
       </w:r>
     </w:p>
-    <w:bookmarkEnd w:id="44"/>
-    <w:bookmarkStart w:id="45" w:name="ref-Brumfiel1994"/>
+    <w:bookmarkEnd w:id="46"/>
+    <w:bookmarkStart w:id="47" w:name="ref-Brumfiel1994"/>
     <w:p>
       <w:pPr>
         <w:pStyle w:val="Bibliography"/>
@@ -2003,8 +3300,8 @@
         <w:t xml:space="preserve">Brumfiel, E.M., 1994. Factional competition and political development in the New World: An introduction, in: Brumfiel, E.M., Fox, J. (Eds.), Factional Competition and Political Development in the New World. Cambridge: Cambridge University Press, pp. 3–13.</w:t>
       </w:r>
     </w:p>
-    <w:bookmarkEnd w:id="45"/>
-    <w:bookmarkStart w:id="46" w:name="ref-Byrd1995"/>
+    <w:bookmarkEnd w:id="47"/>
+    <w:bookmarkStart w:id="48" w:name="ref-Byrd1995"/>
     <w:p>
       <w:pPr>
         <w:pStyle w:val="Bibliography"/>
@@ -2013,8 +3310,8 @@
         <w:t xml:space="preserve">Byrd, B.F., Monahan, C.M., 1995. Death, mortuary ritual, and natufian social structure. Journal of Anthropological Archaeology 14, 251–287.</w:t>
       </w:r>
     </w:p>
-    <w:bookmarkEnd w:id="46"/>
-    <w:bookmarkStart w:id="47" w:name="ref-Caimo2014"/>
+    <w:bookmarkEnd w:id="48"/>
+    <w:bookmarkStart w:id="49" w:name="ref-Caimo2014"/>
     <w:p>
       <w:pPr>
         <w:pStyle w:val="Bibliography"/>
@@ -2023,8 +3320,8 @@
         <w:t xml:space="preserve">Caimo, A., Friel, N., 2014. Bergm: Bayesian exponential random graphs in r. Journal of Statistical Software 61, 1–25.</w:t>
       </w:r>
     </w:p>
-    <w:bookmarkEnd w:id="47"/>
-    <w:bookmarkStart w:id="48" w:name="ref-Caimo2013"/>
+    <w:bookmarkEnd w:id="49"/>
+    <w:bookmarkStart w:id="50" w:name="ref-Caimo2013"/>
     <w:p>
       <w:pPr>
         <w:pStyle w:val="Bibliography"/>
@@ -2033,8 +3330,8 @@
         <w:t xml:space="preserve">Caimo, A., Friel, N., 2013. Bayesian model selection for exponential random graph models. Social Networks 35, 11–24.</w:t>
       </w:r>
     </w:p>
-    <w:bookmarkEnd w:id="48"/>
-    <w:bookmarkStart w:id="49" w:name="ref-Caimo2011"/>
+    <w:bookmarkEnd w:id="50"/>
+    <w:bookmarkStart w:id="51" w:name="ref-Caimo2011"/>
     <w:p>
       <w:pPr>
         <w:pStyle w:val="Bibliography"/>
@@ -2043,8 +3340,8 @@
         <w:t xml:space="preserve">Caimo, A., Friel, N., 2011. Bayesian inference for exponential random graph models. Social Networks 33, 41–55.</w:t>
       </w:r>
     </w:p>
-    <w:bookmarkEnd w:id="49"/>
-    <w:bookmarkStart w:id="50" w:name="ref-Caimo2017bayesian"/>
+    <w:bookmarkEnd w:id="51"/>
+    <w:bookmarkStart w:id="52" w:name="ref-Caimo2017bayesian"/>
     <w:p>
       <w:pPr>
         <w:pStyle w:val="Bibliography"/>
@@ -2053,8 +3350,8 @@
         <w:t xml:space="preserve">Caimo, A., Gollini, I., 2017. Bayesian computational algorithms for social network analysis. QSAR/QSPR.</w:t>
       </w:r>
     </w:p>
-    <w:bookmarkEnd w:id="50"/>
-    <w:bookmarkStart w:id="51" w:name="ref-Caimo2015"/>
+    <w:bookmarkEnd w:id="52"/>
+    <w:bookmarkStart w:id="53" w:name="ref-Caimo2015"/>
     <w:p>
       <w:pPr>
         <w:pStyle w:val="Bibliography"/>
@@ -2063,8 +3360,8 @@
         <w:t xml:space="preserve">Caimo, A., Lomi, A., 2015. Knowledge sharing in organizations: A bayesian analysis of the role of reciprocity and formal structure. Journal of Management 41, 665–691.</w:t>
       </w:r>
     </w:p>
-    <w:bookmarkEnd w:id="51"/>
-    <w:bookmarkStart w:id="52" w:name="ref-Caimo2017"/>
+    <w:bookmarkEnd w:id="53"/>
+    <w:bookmarkStart w:id="54" w:name="ref-Caimo2017"/>
     <w:p>
       <w:pPr>
         <w:pStyle w:val="Bibliography"/>
@@ -2073,8 +3370,8 @@
         <w:t xml:space="preserve">Caimo, A., Pallotti, F., Lomi, A., 2017. Bayesian exponential random graph modelling of interhospital patient referral networks. Statistics in medicine 36, 2902–2920.</w:t>
       </w:r>
     </w:p>
-    <w:bookmarkEnd w:id="52"/>
-    <w:bookmarkStart w:id="53" w:name="ref-Chapman2003"/>
+    <w:bookmarkEnd w:id="54"/>
+    <w:bookmarkStart w:id="55" w:name="ref-Chapman2003"/>
     <w:p>
       <w:pPr>
         <w:pStyle w:val="Bibliography"/>
@@ -2083,8 +3380,8 @@
         <w:t xml:space="preserve">Chapman, R., 2003. Death, society and archaeology: The social dimensions of mortuary practices. Mortality 8, 305–312.</w:t>
       </w:r>
     </w:p>
-    <w:bookmarkEnd w:id="53"/>
-    <w:bookmarkStart w:id="54" w:name="ref-Chen2005"/>
+    <w:bookmarkEnd w:id="55"/>
+    <w:bookmarkStart w:id="56" w:name="ref-Chen2005"/>
     <w:p>
       <w:pPr>
         <w:pStyle w:val="Bibliography"/>
@@ -2093,8 +3390,8 @@
         <w:t xml:space="preserve">Chen, T.-j., 2005. Keelung shan yu Danshui yang: Dongya haiyu yu Taiwan zaoqishi yanjiu, 1400-1700 [Mount Keelung and Danshui Sea: A study of East Asian Seas and the early history of Taiwan from 1400 to 1700]. Lian jing, Taipei.</w:t>
       </w:r>
     </w:p>
-    <w:bookmarkEnd w:id="54"/>
-    <w:bookmarkStart w:id="55" w:name="ref-Chen2019"/>
+    <w:bookmarkEnd w:id="56"/>
+    <w:bookmarkStart w:id="57" w:name="ref-Chen2019"/>
     <w:p>
       <w:pPr>
         <w:pStyle w:val="Bibliography"/>
@@ -2103,8 +3400,8 @@
         <w:t xml:space="preserve">Chen, Y., Gel, Y.R., Lyubchich, V., Nezafati, K., 2019. Snowboot: Bootstrap methods for network inference. arXiv preprint arXiv:1902.09029.</w:t>
       </w:r>
     </w:p>
-    <w:bookmarkEnd w:id="55"/>
-    <w:bookmarkStart w:id="56" w:name="ref-Chen2007"/>
+    <w:bookmarkEnd w:id="57"/>
+    <w:bookmarkStart w:id="58" w:name="ref-Chen2007"/>
     <w:p>
       <w:pPr>
         <w:pStyle w:val="Bibliography"/>
@@ -2113,8 +3410,8 @@
         <w:t xml:space="preserve">Chen, Y.-p., 2007. Qi wu lan yi zhi qiang jiu fa jue bao gao [report on the archaeological excavations at ki-wu-lan site]. Lanyang museum, Yilan, Taiwan.</w:t>
       </w:r>
     </w:p>
-    <w:bookmarkEnd w:id="56"/>
-    <w:bookmarkStart w:id="57" w:name="ref-Cheng2008"/>
+    <w:bookmarkEnd w:id="58"/>
+    <w:bookmarkStart w:id="59" w:name="ref-Cheng2008"/>
     <w:p>
       <w:pPr>
         <w:pStyle w:val="Bibliography"/>
@@ -2123,8 +3420,8 @@
         <w:t xml:space="preserve">Cheng, C.-f., 2008. Qi wu lan yi zhi yu she nei yi zhi chu tu bo li zhu de xiang guan yan jiu [studies of glass beads excavated from kivulan and shenei site, Taiwan] (Master’s thesis).</w:t>
       </w:r>
     </w:p>
-    <w:bookmarkEnd w:id="57"/>
-    <w:bookmarkStart w:id="58" w:name="ref-Clark1994"/>
+    <w:bookmarkEnd w:id="59"/>
+    <w:bookmarkStart w:id="60" w:name="ref-Clark1994"/>
     <w:p>
       <w:pPr>
         <w:pStyle w:val="Bibliography"/>
@@ -2133,8 +3430,8 @@
         <w:t xml:space="preserve">Clark, J.E., Blake, M., 1994. The power of prestige: Competitive generosity and the emergence of rank societies in lowland Mesoamerica, in: Brumfiel, E.M., Fox, J. (Eds.), Factional Competition and Political Development in the New World. Cambridge: Cambridge University Press, pp. 17–33.</w:t>
       </w:r>
     </w:p>
-    <w:bookmarkEnd w:id="58"/>
-    <w:bookmarkStart w:id="59" w:name="ref-Collar2015"/>
+    <w:bookmarkEnd w:id="60"/>
+    <w:bookmarkStart w:id="61" w:name="ref-Collar2015"/>
     <w:p>
       <w:pPr>
         <w:pStyle w:val="Bibliography"/>
@@ -2143,8 +3440,8 @@
         <w:t xml:space="preserve">Collar, A., Coward, F., Brughmans, T., Mills, B.J., 2015. Networks in archaeology: Phenomena, abstraction, representation. Journal of Archaeological Method and Theory 22, 1–32.</w:t>
       </w:r>
     </w:p>
-    <w:bookmarkEnd w:id="59"/>
-    <w:bookmarkStart w:id="60" w:name="ref-Coward2013"/>
+    <w:bookmarkEnd w:id="61"/>
+    <w:bookmarkStart w:id="62" w:name="ref-Coward2013"/>
     <w:p>
       <w:pPr>
         <w:pStyle w:val="Bibliography"/>
@@ -2153,8 +3450,8 @@
         <w:t xml:space="preserve">Coward, F., 2013. Grounding the net: Social networks, material culture and geography in the epipalaeolithic and early neolithic of the near east (  21,000–6,000 cal bce), in: Knappett, C. (Ed.), Network Analysis in Archaeology: New Regional Approaches to Interaction. Oxford University Press, Oxford, pp. 247–280.</w:t>
       </w:r>
     </w:p>
-    <w:bookmarkEnd w:id="60"/>
-    <w:bookmarkStart w:id="61" w:name="ref-Crabtree2015"/>
+    <w:bookmarkEnd w:id="62"/>
+    <w:bookmarkStart w:id="63" w:name="ref-Crabtree2015"/>
     <w:p>
       <w:pPr>
         <w:pStyle w:val="Bibliography"/>
@@ -2163,8 +3460,8 @@
         <w:t xml:space="preserve">Crabtree, S.A., 2015. Inferring ancestral pueblo social networks from simulation in the central mesa verde. Journal of Archaeological Method and Theory 22, 144–181.</w:t>
       </w:r>
     </w:p>
-    <w:bookmarkEnd w:id="61"/>
-    <w:bookmarkStart w:id="62" w:name="ref-Drennan2010"/>
+    <w:bookmarkEnd w:id="63"/>
+    <w:bookmarkStart w:id="64" w:name="ref-Drennan2010"/>
     <w:p>
       <w:pPr>
         <w:pStyle w:val="Bibliography"/>
@@ -2173,8 +3470,8 @@
         <w:t xml:space="preserve">Drennan, R.D., Peterson, C.E., Fox, J.R., 2010. Degrees and kinds of inequality, in: Feinman, G., Price, T.D. (Eds.), Pathways to Power: New Perspectives on the Emergence of Social Inequality. Springer, pp. 45–76.</w:t>
       </w:r>
     </w:p>
-    <w:bookmarkEnd w:id="62"/>
-    <w:bookmarkStart w:id="63" w:name="ref-Feinman2000"/>
+    <w:bookmarkEnd w:id="64"/>
+    <w:bookmarkStart w:id="65" w:name="ref-Feinman2000"/>
     <w:p>
       <w:pPr>
         <w:pStyle w:val="Bibliography"/>
@@ -2183,8 +3480,8 @@
         <w:t xml:space="preserve">Feinman, G.M., 2000. Corporate/network: New perspectives on models of political action and the Puebloan Southwest, in: Schiffer, M.B. (Ed.), Social Theory in Archaeology. University of Utah Press, pp. 31–51.</w:t>
       </w:r>
     </w:p>
-    <w:bookmarkEnd w:id="63"/>
-    <w:bookmarkStart w:id="64" w:name="ref-Feinman2000political"/>
+    <w:bookmarkEnd w:id="65"/>
+    <w:bookmarkStart w:id="66" w:name="ref-Feinman2000political"/>
     <w:p>
       <w:pPr>
         <w:pStyle w:val="Bibliography"/>
@@ -2193,8 +3490,8 @@
         <w:t xml:space="preserve">Feinman, G.M., Lightfoot, K.G., Upham, S., 2000. Political hierarchies and organizational strategies in the puebloan southwest. American Antiquity 449–470.</w:t>
       </w:r>
     </w:p>
-    <w:bookmarkEnd w:id="64"/>
-    <w:bookmarkStart w:id="65" w:name="ref-Freeman2004"/>
+    <w:bookmarkEnd w:id="66"/>
+    <w:bookmarkStart w:id="67" w:name="ref-Freeman2004"/>
     <w:p>
       <w:pPr>
         <w:pStyle w:val="Bibliography"/>
@@ -2203,8 +3500,8 @@
         <w:t xml:space="preserve">Freeman, L., 2004. The development of social network analysis. A Study in the Sociology of Science.</w:t>
       </w:r>
     </w:p>
-    <w:bookmarkEnd w:id="65"/>
-    <w:bookmarkStart w:id="66" w:name="ref-Gamble2002"/>
+    <w:bookmarkEnd w:id="67"/>
+    <w:bookmarkStart w:id="68" w:name="ref-Gamble2002"/>
     <w:p>
       <w:pPr>
         <w:pStyle w:val="Bibliography"/>
@@ -2213,8 +3510,8 @@
         <w:t xml:space="preserve">Gamble, L.H., Zepeda, I.C., 2002. Social differentiation and exchange among the kumeyaay indians during the historic period in california. Historical Archaeology 71–91.</w:t>
       </w:r>
     </w:p>
-    <w:bookmarkEnd w:id="66"/>
-    <w:bookmarkStart w:id="67" w:name="ref-Erik2015"/>
+    <w:bookmarkEnd w:id="68"/>
+    <w:bookmarkStart w:id="69" w:name="ref-Erik2015"/>
     <w:p>
       <w:pPr>
         <w:pStyle w:val="Bibliography"/>
@@ -2223,8 +3520,8 @@
         <w:t xml:space="preserve">Gjesfjeld, E., 2015. Network analysis of archaeological data from hunter-gatherers: Methodological problems and potential solutions. Journal of Archaeological Method and Theory 22, 182–205.</w:t>
       </w:r>
     </w:p>
-    <w:bookmarkEnd w:id="67"/>
-    <w:bookmarkStart w:id="68" w:name="ref-Hamra2013"/>
+    <w:bookmarkEnd w:id="69"/>
+    <w:bookmarkStart w:id="70" w:name="ref-Hamra2013"/>
     <w:p>
       <w:pPr>
         <w:pStyle w:val="Bibliography"/>
@@ -2233,8 +3530,8 @@
         <w:t xml:space="preserve">Hamra, G., MacLehose, R., Richardson, D., 2013. Markov chain monte carlo: An introduction for epidemiologists. International journal of epidemiology 42, 627–634.</w:t>
       </w:r>
     </w:p>
-    <w:bookmarkEnd w:id="68"/>
-    <w:bookmarkStart w:id="69" w:name="ref-Handcock2008"/>
+    <w:bookmarkEnd w:id="70"/>
+    <w:bookmarkStart w:id="71" w:name="ref-Handcock2008"/>
     <w:p>
       <w:pPr>
         <w:pStyle w:val="Bibliography"/>
@@ -2243,8 +3540,8 @@
         <w:t xml:space="preserve">Handcock, M.S., Hunter, D.R., Butts, C.T., Goodreau, S.M., Morris, M., 2008. Statnet: Software tools for the representation, visualization, analysis and simulation of network data. Journal of statistical software 24, 1548.</w:t>
       </w:r>
     </w:p>
-    <w:bookmarkEnd w:id="69"/>
-    <w:bookmarkStart w:id="70" w:name="ref-Hodder1980"/>
+    <w:bookmarkEnd w:id="71"/>
+    <w:bookmarkStart w:id="72" w:name="ref-Hodder1980"/>
     <w:p>
       <w:pPr>
         <w:pStyle w:val="Bibliography"/>
@@ -2253,8 +3550,8 @@
         <w:t xml:space="preserve">Hodder, I., 1980. Social structure and cemeteries: A critical appraisal, in: Rahtz, P., Dickinson, T., Watts, L. (Eds.), Anglo-Saxon Cemeteries. Oxford: British Archaeological Reports 82, pp. 6–29.</w:t>
       </w:r>
     </w:p>
-    <w:bookmarkEnd w:id="70"/>
-    <w:bookmarkStart w:id="71" w:name="ref-Hsieh2012"/>
+    <w:bookmarkEnd w:id="72"/>
+    <w:bookmarkStart w:id="73" w:name="ref-Hsieh2012"/>
     <w:p>
       <w:pPr>
         <w:pStyle w:val="Bibliography"/>
@@ -2263,8 +3560,8 @@
         <w:t xml:space="preserve">Hsieh, E., 2012. You pei zang pin de liang hua yan jiu kan qi wu lan yi zhi shang wen hua ceng zao qi nei bu de she hui guan xi [exploring the social relation: A quantitative analysis of burial goods for upper culture layer of kiwulan site].</w:t>
       </w:r>
     </w:p>
-    <w:bookmarkEnd w:id="71"/>
-    <w:bookmarkStart w:id="72" w:name="ref-Hsieh2009"/>
+    <w:bookmarkEnd w:id="73"/>
+    <w:bookmarkStart w:id="74" w:name="ref-Hsieh2009"/>
     <w:p>
       <w:pPr>
         <w:pStyle w:val="Bibliography"/>
@@ -2273,8 +3570,8 @@
         <w:t xml:space="preserve">Hsieh, E., 2009. Yi lan qi wu lan yi zhi chu tu wai lai tao ci qi zhi xiang guan yan jiu [the study of imported ceramics excavated at the ki-wu-lan site, i-lan] (Master’s thesis).</w:t>
       </w:r>
     </w:p>
-    <w:bookmarkEnd w:id="72"/>
-    <w:bookmarkStart w:id="73" w:name="ref-Hunter2008"/>
+    <w:bookmarkEnd w:id="74"/>
+    <w:bookmarkStart w:id="75" w:name="ref-Hunter2008"/>
     <w:p>
       <w:pPr>
         <w:pStyle w:val="Bibliography"/>
@@ -2283,8 +3580,8 @@
         <w:t xml:space="preserve">Hunter, D.R., Handcock, M.S., Butts, C.T., Goodreau, S.M., Morris, M., 2008. Ergm: A package to fit, simulate and diagnose exponential-family models for networks. Journal of statistical software 24, nihpa54860.</w:t>
       </w:r>
     </w:p>
-    <w:bookmarkEnd w:id="73"/>
-    <w:bookmarkStart w:id="74" w:name="ref-Janes2013"/>
+    <w:bookmarkEnd w:id="75"/>
+    <w:bookmarkStart w:id="76" w:name="ref-Janes2013"/>
     <w:p>
       <w:pPr>
         <w:pStyle w:val="Bibliography"/>
@@ -2293,8 +3590,8 @@
         <w:t xml:space="preserve">Janes, S., 2013. Death and burial in the age of the cypriot city-kingdoms: Social complexity based on the mortuary evidence. Bulletin of the American Schools of Oriental Research 145–168.</w:t>
       </w:r>
     </w:p>
-    <w:bookmarkEnd w:id="74"/>
-    <w:bookmarkStart w:id="75" w:name="ref-Jin2013"/>
+    <w:bookmarkEnd w:id="76"/>
+    <w:bookmarkStart w:id="77" w:name="ref-Jin2013"/>
     <w:p>
       <w:pPr>
         <w:pStyle w:val="Bibliography"/>
@@ -2303,8 +3600,8 @@
         <w:t xml:space="preserve">Jin, I.H., Yuan, Y., Liang, F., 2013. Bayesian analysis for exponential random graph models using the adaptive exchange sampler. Statistics and its interface 6, 559.</w:t>
       </w:r>
     </w:p>
-    <w:bookmarkEnd w:id="75"/>
-    <w:bookmarkStart w:id="76" w:name="ref-Kang2016"/>
+    <w:bookmarkEnd w:id="77"/>
+    <w:bookmarkStart w:id="78" w:name="ref-Kang2016"/>
     <w:p>
       <w:pPr>
         <w:pStyle w:val="Bibliography"/>
@@ -2313,8 +3610,8 @@
         <w:t xml:space="preserve">Kang, P., 2016. Zhimin xiangxiang yu difang liubian: Helan dongyindu gongsi yu Taiwan yuanzhumin [Colonial imagination and local variations: The Dutch East India Company and the Formosan Austronesians]. Lian-jing.</w:t>
       </w:r>
     </w:p>
-    <w:bookmarkEnd w:id="76"/>
-    <w:bookmarkStart w:id="77" w:name="ref-Klehm2017"/>
+    <w:bookmarkEnd w:id="78"/>
+    <w:bookmarkStart w:id="79" w:name="ref-Klehm2017"/>
     <w:p>
       <w:pPr>
         <w:pStyle w:val="Bibliography"/>
@@ -2323,8 +3620,8 @@
         <w:t xml:space="preserve">Klehm, C.E., 2017. Local dynamics and the emergence of social inequality in iron age botswana. Current Anthropology 58, 604–633.</w:t>
       </w:r>
     </w:p>
-    <w:bookmarkEnd w:id="77"/>
-    <w:bookmarkStart w:id="78" w:name="ref-Koskinen2010"/>
+    <w:bookmarkEnd w:id="79"/>
+    <w:bookmarkStart w:id="80" w:name="ref-Koskinen2010"/>
     <w:p>
       <w:pPr>
         <w:pStyle w:val="Bibliography"/>
@@ -2333,8 +3630,8 @@
         <w:t xml:space="preserve">Koskinen, J.H., Robins, G.L., Pattison, P.E., 2010. Analysing exponential random graph (p-star) models with missing data using bayesian data augmentation. Statistical Methodology 7, 366–384.</w:t>
       </w:r>
     </w:p>
-    <w:bookmarkEnd w:id="78"/>
-    <w:bookmarkStart w:id="79" w:name="ref-Lehmann2020"/>
+    <w:bookmarkEnd w:id="80"/>
+    <w:bookmarkStart w:id="81" w:name="ref-Lehmann2020"/>
     <w:p>
       <w:pPr>
         <w:pStyle w:val="Bibliography"/>
@@ -2343,8 +3640,8 @@
         <w:t xml:space="preserve">Lehmann, B.C., Henson, R.N., Geerligs, L., White, S.R., others, 2020. Characterising group-level brain connectivity: A framework using bayesian exponential random graph models. bioRxiv 665398.</w:t>
       </w:r>
     </w:p>
-    <w:bookmarkEnd w:id="79"/>
-    <w:bookmarkStart w:id="80" w:name="ref-LiandWu2006"/>
+    <w:bookmarkEnd w:id="81"/>
+    <w:bookmarkStart w:id="82" w:name="ref-LiandWu2006"/>
     <w:p>
       <w:pPr>
         <w:pStyle w:val="Bibliography"/>
@@ -2353,8 +3650,8 @@
         <w:t xml:space="preserve">Li, Y.-z., Wu, M.-z., 2006. Qing zai xi ban ya ren zai tai wan, 1626-1642 [the spanish in Taiwan]. Taiwan Historica, Nantou.</w:t>
       </w:r>
     </w:p>
-    <w:bookmarkEnd w:id="80"/>
-    <w:bookmarkStart w:id="81" w:name="ref-Lyne2015"/>
+    <w:bookmarkEnd w:id="82"/>
+    <w:bookmarkStart w:id="83" w:name="ref-Lyne2015"/>
     <w:p>
       <w:pPr>
         <w:pStyle w:val="Bibliography"/>
@@ -2363,8 +3660,8 @@
         <w:t xml:space="preserve">Lyne, A.-M., Girolami, M., Atchadé, Y., Strathmann, H., Simpson, D., others, 2015. On russian roulette estimates for bayesian inference with doubly-intractable likelihoods. Statistical science 30, 443–467.</w:t>
       </w:r>
     </w:p>
-    <w:bookmarkEnd w:id="81"/>
-    <w:bookmarkStart w:id="82" w:name="ref-Marin2011"/>
+    <w:bookmarkEnd w:id="83"/>
+    <w:bookmarkStart w:id="84" w:name="ref-Marin2011"/>
     <w:p>
       <w:pPr>
         <w:pStyle w:val="Bibliography"/>
@@ -2373,8 +3670,8 @@
         <w:t xml:space="preserve">Marin, A., Wellman, B., 2011. Social network analysis: An introduction. The SAGE handbook of social network analysis 11.</w:t>
       </w:r>
     </w:p>
-    <w:bookmarkEnd w:id="82"/>
-    <w:bookmarkStart w:id="84" w:name="ref-Marwick2017"/>
+    <w:bookmarkEnd w:id="84"/>
+    <w:bookmarkStart w:id="86" w:name="ref-Marwick2017"/>
     <w:p>
       <w:pPr>
         <w:pStyle w:val="Bibliography"/>
@@ -2385,7 +3682,7 @@
       <w:r>
         <w:t xml:space="preserve"> </w:t>
       </w:r>
-      <w:hyperlink r:id="rId83">
+      <w:hyperlink r:id="rId85">
         <w:r>
           <w:rPr>
             <w:rStyle w:val="Hyperlink"/>
@@ -2394,8 +3691,8 @@
         </w:r>
       </w:hyperlink>
     </w:p>
-    <w:bookmarkEnd w:id="84"/>
-    <w:bookmarkStart w:id="85" w:name="ref-Marwick2018"/>
+    <w:bookmarkEnd w:id="86"/>
+    <w:bookmarkStart w:id="87" w:name="ref-Marwick2018"/>
     <w:p>
       <w:pPr>
         <w:pStyle w:val="Bibliography"/>
@@ -2404,8 +3701,8 @@
         <w:t xml:space="preserve">Marwick, B., Boettiger, C., Mullen, L., 2018. Packaging data analytical work reproducibly using R (and friends). The American Statistician 72, 80–88.</w:t>
       </w:r>
     </w:p>
-    <w:bookmarkEnd w:id="85"/>
-    <w:bookmarkStart w:id="86" w:name="ref-Mills2017"/>
+    <w:bookmarkEnd w:id="87"/>
+    <w:bookmarkStart w:id="88" w:name="ref-Mills2017"/>
     <w:p>
       <w:pPr>
         <w:pStyle w:val="Bibliography"/>
@@ -2414,8 +3711,8 @@
         <w:t xml:space="preserve">Mills, B.J., 2017. Social network analysis in archaeology. Annual review of anthropology 46, 379–397.</w:t>
       </w:r>
     </w:p>
-    <w:bookmarkEnd w:id="86"/>
-    <w:bookmarkStart w:id="87" w:name="ref-Mizoguchi2013"/>
+    <w:bookmarkEnd w:id="88"/>
+    <w:bookmarkStart w:id="89" w:name="ref-Mizoguchi2013"/>
     <w:p>
       <w:pPr>
         <w:pStyle w:val="Bibliography"/>
@@ -2424,8 +3721,8 @@
         <w:t xml:space="preserve">Mizoguchi, K., 2013. Evolution of prestige good systems: An application of network analysis to the transformation of communication systems and their media, in: Knappett, C. (Ed.), Network Analysis in Archaeology: New Regional Approaches to Interaction. Oxford University Press, Oxford, pp. 151–180.</w:t>
       </w:r>
     </w:p>
-    <w:bookmarkEnd w:id="87"/>
-    <w:bookmarkStart w:id="88" w:name="ref-Morris2008"/>
+    <w:bookmarkEnd w:id="89"/>
+    <w:bookmarkStart w:id="90" w:name="ref-Morris2008"/>
     <w:p>
       <w:pPr>
         <w:pStyle w:val="Bibliography"/>
@@ -2434,8 +3731,8 @@
         <w:t xml:space="preserve">Morris, M., Handcock, M.S., Hunter, D.R., 2008. Specification of exponential-family random graph models: Terms and computational aspects. Journal of statistical software 24, 1548.</w:t>
       </w:r>
     </w:p>
-    <w:bookmarkEnd w:id="88"/>
-    <w:bookmarkStart w:id="89" w:name="ref-Nemmers2019"/>
+    <w:bookmarkEnd w:id="90"/>
+    <w:bookmarkStart w:id="91" w:name="ref-Nemmers2019"/>
     <w:p>
       <w:pPr>
         <w:pStyle w:val="Bibliography"/>
@@ -2444,8 +3741,8 @@
         <w:t xml:space="preserve">Nemmers, T., Narayan, A., Banerjee, S., 2019. Bayesian modeling and uncertainty quantification for descriptive social networks. Statistics and its interface 12, 181.</w:t>
       </w:r>
     </w:p>
-    <w:bookmarkEnd w:id="89"/>
-    <w:bookmarkStart w:id="90" w:name="ref-Pearson1982"/>
+    <w:bookmarkEnd w:id="91"/>
+    <w:bookmarkStart w:id="92" w:name="ref-Pearson1982"/>
     <w:p>
       <w:pPr>
         <w:pStyle w:val="Bibliography"/>
@@ -2454,8 +3751,8 @@
         <w:t xml:space="preserve">Pearson, P., 1982. Mortuary practices, society and ideology: An ethnoarchaeological study, in: Hodder, I. (Ed.), Symbolic and Structural Archaeology. Cambridge.</w:t>
       </w:r>
     </w:p>
-    <w:bookmarkEnd w:id="90"/>
-    <w:bookmarkStart w:id="91" w:name="ref-Peeples2019"/>
+    <w:bookmarkEnd w:id="92"/>
+    <w:bookmarkStart w:id="93" w:name="ref-Peeples2019"/>
     <w:p>
       <w:pPr>
         <w:pStyle w:val="Bibliography"/>
@@ -2464,8 +3761,8 @@
         <w:t xml:space="preserve">Peeples, M.A., 2019. Finding a place for networks in archaeology. Journal of Archaeological Research 27, 451–499.</w:t>
       </w:r>
     </w:p>
-    <w:bookmarkEnd w:id="91"/>
-    <w:bookmarkStart w:id="92" w:name="ref-Rlanguage2019"/>
+    <w:bookmarkEnd w:id="93"/>
+    <w:bookmarkStart w:id="94" w:name="ref-Rlanguage2019"/>
     <w:p>
       <w:pPr>
         <w:pStyle w:val="Bibliography"/>
@@ -2474,8 +3771,29 @@
         <w:t xml:space="preserve">R Core Team, 2019. R: A language and environment for statistical computing. R Foundation for Statistical Computing, Vienna, Austria.</w:t>
       </w:r>
     </w:p>
-    <w:bookmarkEnd w:id="92"/>
-    <w:bookmarkStart w:id="93" w:name="ref-Robins2007"/>
+    <w:bookmarkEnd w:id="94"/>
+    <w:bookmarkStart w:id="96" w:name="ref-Rroberts2021"/>
+    <w:p>
+      <w:pPr>
+        <w:pStyle w:val="Bibliography"/>
+      </w:pPr>
+      <w:r>
+        <w:t xml:space="preserve">Roberts, J.M., Yin, Y., Dorshorst, E., Peeples, M.A., Mills, B.J., 2021. Assessing the performance of the bootstrap in simulated assemblage networks. Social Networks 65, 98–109.</w:t>
+      </w:r>
+      <w:r>
+        <w:t xml:space="preserve"> </w:t>
+      </w:r>
+      <w:hyperlink r:id="rId95">
+        <w:r>
+          <w:rPr>
+            <w:rStyle w:val="Hyperlink"/>
+          </w:rPr>
+          <w:t xml:space="preserve">https://doi.org/https://doi.org/10.1016/j.socnet.2020.11.005</w:t>
+        </w:r>
+      </w:hyperlink>
+    </w:p>
+    <w:bookmarkEnd w:id="96"/>
+    <w:bookmarkStart w:id="97" w:name="ref-Robins2007"/>
     <w:p>
       <w:pPr>
         <w:pStyle w:val="Bibliography"/>
@@ -2484,8 +3802,8 @@
         <w:t xml:space="preserve">Robins, G., Pattison, P., Kalish, Y., Lusher, D., 2007. An introduction to exponential random graph (p*) models for social networks. Social networks 29, 173–191.</w:t>
       </w:r>
     </w:p>
-    <w:bookmarkEnd w:id="93"/>
-    <w:bookmarkStart w:id="94" w:name="ref-Salvini2010"/>
+    <w:bookmarkEnd w:id="97"/>
+    <w:bookmarkStart w:id="98" w:name="ref-Salvini2010"/>
     <w:p>
       <w:pPr>
         <w:pStyle w:val="Bibliography"/>
@@ -2494,8 +3812,8 @@
         <w:t xml:space="preserve">Salvini, A., 2010. Symbolic interactionism and social network analysis: An uncertain encounter. Symbolic Interaction 33, 364–388.</w:t>
       </w:r>
     </w:p>
-    <w:bookmarkEnd w:id="94"/>
-    <w:bookmarkStart w:id="95" w:name="ref-Saxe1970"/>
+    <w:bookmarkEnd w:id="98"/>
+    <w:bookmarkStart w:id="99" w:name="ref-Saxe1970"/>
     <w:p>
       <w:pPr>
         <w:pStyle w:val="Bibliography"/>
@@ -2504,8 +3822,8 @@
         <w:t xml:space="preserve">Saxe, A., 1970. Social dimensions of mortuary practices (PhD thesis). University of Michigan.</w:t>
       </w:r>
     </w:p>
-    <w:bookmarkEnd w:id="95"/>
-    <w:bookmarkStart w:id="96" w:name="ref-Schweinberger2011"/>
+    <w:bookmarkEnd w:id="99"/>
+    <w:bookmarkStart w:id="100" w:name="ref-Schweinberger2011"/>
     <w:p>
       <w:pPr>
         <w:pStyle w:val="Bibliography"/>
@@ -2514,8 +3832,8 @@
         <w:t xml:space="preserve">Schweinberger, M., 2011. Instability, sensitivity, and degeneracy of discrete exponential families. Journal of the American Statistical Association 106, 1361–1370.</w:t>
       </w:r>
     </w:p>
-    <w:bookmarkEnd w:id="96"/>
-    <w:bookmarkStart w:id="97" w:name="ref-Seikel2011"/>
+    <w:bookmarkEnd w:id="100"/>
+    <w:bookmarkStart w:id="101" w:name="ref-Seikel2011"/>
     <w:p>
       <w:pPr>
         <w:pStyle w:val="Bibliography"/>
@@ -2524,8 +3842,8 @@
         <w:t xml:space="preserve">Seikel, K., 2011. Mortuary contexts and social structure at nan madol, pohnpei. The Journal of Island and Coastal Archaeology 6, 442–460.</w:t>
       </w:r>
     </w:p>
-    <w:bookmarkEnd w:id="97"/>
-    <w:bookmarkStart w:id="98" w:name="ref-Siegel1999"/>
+    <w:bookmarkEnd w:id="101"/>
+    <w:bookmarkStart w:id="102" w:name="ref-Siegel1999"/>
     <w:p>
       <w:pPr>
         <w:pStyle w:val="Bibliography"/>
@@ -2534,8 +3852,8 @@
         <w:t xml:space="preserve">Siegel, P.E., 1999. Contested places and places of contest: The evolution of social power and ceremonial space in prehistoric puerto rico. Latin American Antiquity 209–238.</w:t>
       </w:r>
     </w:p>
-    <w:bookmarkEnd w:id="98"/>
-    <w:bookmarkStart w:id="99" w:name="ref-Snijders2011"/>
+    <w:bookmarkEnd w:id="102"/>
+    <w:bookmarkStart w:id="103" w:name="ref-Snijders2011"/>
     <w:p>
       <w:pPr>
         <w:pStyle w:val="Bibliography"/>
@@ -2544,8 +3862,8 @@
         <w:t xml:space="preserve">Snijders, T.A., 2011. Statistical models for social networks. Annual Review of Sociology 37.</w:t>
       </w:r>
     </w:p>
-    <w:bookmarkEnd w:id="99"/>
-    <w:bookmarkStart w:id="100" w:name="ref-Snijders1999"/>
+    <w:bookmarkEnd w:id="103"/>
+    <w:bookmarkStart w:id="104" w:name="ref-Snijders1999"/>
     <w:p>
       <w:pPr>
         <w:pStyle w:val="Bibliography"/>
@@ -2554,8 +3872,8 @@
         <w:t xml:space="preserve">Snijders, T.A., Borgatti, S.P., 1999. Non-parametric standard errors and tests for network statistics. Connections 22, 161–170.</w:t>
       </w:r>
     </w:p>
-    <w:bookmarkEnd w:id="100"/>
-    <w:bookmarkStart w:id="101" w:name="ref-Snijders2006"/>
+    <w:bookmarkEnd w:id="104"/>
+    <w:bookmarkStart w:id="105" w:name="ref-Snijders2006"/>
     <w:p>
       <w:pPr>
         <w:pStyle w:val="Bibliography"/>
@@ -2564,8 +3882,8 @@
         <w:t xml:space="preserve">Snijders, T.A., Pattison, P.E., Robins, G.L., Handcock, M.S., 2006. New specifications for exponential random graph models. Sociological methodology 36, 99–153.</w:t>
       </w:r>
     </w:p>
-    <w:bookmarkEnd w:id="101"/>
-    <w:bookmarkStart w:id="102" w:name="ref-Sosna2013"/>
+    <w:bookmarkEnd w:id="105"/>
+    <w:bookmarkStart w:id="106" w:name="ref-Sosna2013"/>
     <w:p>
       <w:pPr>
         <w:pStyle w:val="Bibliography"/>
@@ -2574,8 +3892,8 @@
         <w:t xml:space="preserve">Sosna, D., Galeta, P., Šmejda, L., Sladek, V., Bruzek, J., 2013. Burials and graphs: Relational approach to mortuary analysis. Social Science Computer Review 31, 56–70.</w:t>
       </w:r>
     </w:p>
-    <w:bookmarkEnd w:id="102"/>
-    <w:bookmarkStart w:id="103" w:name="ref-Thomas2009"/>
+    <w:bookmarkEnd w:id="106"/>
+    <w:bookmarkStart w:id="107" w:name="ref-Thomas2009"/>
     <w:p>
       <w:pPr>
         <w:pStyle w:val="Bibliography"/>
@@ -2584,8 +3902,18 @@
         <w:t xml:space="preserve">Thomas, N., 2009. Entangled objects: Exchange, material culture, and colonialism in the pacific. Harvard University Press.</w:t>
       </w:r>
     </w:p>
-    <w:bookmarkEnd w:id="103"/>
-    <w:bookmarkStart w:id="104" w:name="ref-Wang2011"/>
+    <w:bookmarkEnd w:id="107"/>
+    <w:bookmarkStart w:id="108" w:name="ref-Trabert2017"/>
+    <w:p>
+      <w:pPr>
+        <w:pStyle w:val="Bibliography"/>
+      </w:pPr>
+      <w:r>
+        <w:t xml:space="preserve">Trabert, S., 2017. Considering the indirect effects of colonialism: Example from a great plains middle ground. Journal of Anthropological Archaeology 48, 17–27.</w:t>
+      </w:r>
+    </w:p>
+    <w:bookmarkEnd w:id="108"/>
+    <w:bookmarkStart w:id="109" w:name="ref-Wang2011"/>
     <w:p>
       <w:pPr>
         <w:pStyle w:val="Bibliography"/>
@@ -2594,8 +3922,8 @@
         <w:t xml:space="preserve">Wang, L.-Y., 2011. Yilan Kiwulan yizhi chutu zhuangshipin zhi xiangguan yanjiu [A research of ornaments excavated at Kiwulan site, I-lan] (Master’s thesis).</w:t>
       </w:r>
     </w:p>
-    <w:bookmarkEnd w:id="104"/>
-    <w:bookmarkStart w:id="105" w:name="ref-LWandBM2020ornament"/>
+    <w:bookmarkEnd w:id="109"/>
+    <w:bookmarkStart w:id="110" w:name="ref-LWandBM2020ornament"/>
     <w:p>
       <w:pPr>
         <w:pStyle w:val="Bibliography"/>
@@ -2604,8 +3932,8 @@
         <w:t xml:space="preserve">Wang, L.-Y., Marwick, B., 2020. Trade ornaments as indicators of social changes resulting from indirect effects of colonialism in northeastern taiwan. Archaeological Research in Asia.</w:t>
       </w:r>
     </w:p>
-    <w:bookmarkEnd w:id="105"/>
-    <w:bookmarkStart w:id="106" w:name="ref-Wang2007"/>
+    <w:bookmarkEnd w:id="110"/>
+    <w:bookmarkStart w:id="111" w:name="ref-Wang2007"/>
     <w:p>
       <w:pPr>
         <w:pStyle w:val="Bibliography"/>
@@ -2614,8 +3942,8 @@
         <w:t xml:space="preserve">Wang, S.-C., Liu, Y.-C., 2007. Shiqi shiji qianhou Taiwan boli zhushi yu yancao, yandou de shuru wangluo -yige xin de jiaohuan jieduan [The import networks of tobacco, tobacco pipes, and glass bead ornaments into Taiwan circa the seventeenth century: A new phase of exchange]. Taida Journal of Art History 22, 51–83.</w:t>
       </w:r>
     </w:p>
-    <w:bookmarkEnd w:id="106"/>
-    <w:bookmarkStart w:id="107" w:name="ref-Wasserman1994"/>
+    <w:bookmarkEnd w:id="111"/>
+    <w:bookmarkStart w:id="112" w:name="ref-Wasserman1994"/>
     <w:p>
       <w:pPr>
         <w:pStyle w:val="Bibliography"/>
@@ -2624,34 +3952,34 @@
         <w:t xml:space="preserve">Wasserman, S., Faust, K., others, 1994. Social network analysis: Methods and applications. Cambridge university press.</w:t>
       </w:r>
     </w:p>
-    <w:bookmarkEnd w:id="107"/>
-    <w:bookmarkEnd w:id="108"/>
+    <w:bookmarkEnd w:id="112"/>
+    <w:bookmarkEnd w:id="113"/>
     <w:p>
       <w:pPr>
         <w:pStyle w:val="Heading5"/>
       </w:pPr>
-      <w:bookmarkStart w:id="109" w:name="pagebreak-1"/>
+      <w:bookmarkStart w:id="114" w:name="pagebreak-1"/>
       <w:r>
         <w:t xml:space="preserve">pagebreak</w:t>
       </w:r>
-      <w:bookmarkEnd w:id="109"/>
+      <w:bookmarkEnd w:id="114"/>
     </w:p>
     <w:p>
       <w:pPr>
         <w:pStyle w:val="Heading3"/>
       </w:pPr>
-      <w:bookmarkStart w:id="110" w:name="colophon"/>
+      <w:bookmarkStart w:id="115" w:name="colophon"/>
       <w:r>
         <w:t xml:space="preserve">Colophon</w:t>
       </w:r>
-      <w:bookmarkEnd w:id="110"/>
+      <w:bookmarkEnd w:id="115"/>
     </w:p>
     <w:p>
       <w:pPr>
         <w:pStyle w:val="FirstParagraph"/>
       </w:pPr>
       <w:r>
-        <w:t xml:space="preserve">This report was generated on 2020-12-17 19:35:07 using the following computational environment and dependencies:</w:t>
+        <w:t xml:space="preserve">This report was generated on 2021-01-04 14:17:22 using the following computational environment and dependencies:</w:t>
       </w:r>
     </w:p>
     <w:p>
@@ -2743,16 +4071,16 @@
         <w:rPr>
           <w:rStyle w:val="VerbatimChar"/>
         </w:rPr>
-        <w:t xml:space="preserve">#&gt;  tz       America/Los_Angeles         </w:t>
-      </w:r>
-      <w:r>
-        <w:br/>
-      </w:r>
-      <w:r>
-        <w:rPr>
-          <w:rStyle w:val="VerbatimChar"/>
-        </w:rPr>
-        <w:t xml:space="preserve">#&gt;  date     2020-12-17                  </w:t>
+        <w:t xml:space="preserve">#&gt;  tz       Asia/Taipei                 </w:t>
+      </w:r>
+      <w:r>
+        <w:br/>
+      </w:r>
+      <w:r>
+        <w:rPr>
+          <w:rStyle w:val="VerbatimChar"/>
+        </w:rPr>
+        <w:t xml:space="preserve">#&gt;  date     2021-01-04                  </w:t>
       </w:r>
       <w:r>
         <w:br/>
@@ -2806,15 +4134,6 @@
         <w:rPr>
           <w:rStyle w:val="VerbatimChar"/>
         </w:rPr>
-        <w:t xml:space="preserve">#&gt;  blob          1.2.1   2020-01-20 [1] CRAN (R 4.0.0)</w:t>
-      </w:r>
-      <w:r>
-        <w:br/>
-      </w:r>
-      <w:r>
-        <w:rPr>
-          <w:rStyle w:val="VerbatimChar"/>
-        </w:rPr>
         <w:t xml:space="preserve">#&gt;  bookdown      0.20    2020-06-23 [1] CRAN (R 4.0.0)</w:t>
       </w:r>
       <w:r>
@@ -2887,7 +4206,7 @@
         <w:rPr>
           <w:rStyle w:val="VerbatimChar"/>
         </w:rPr>
-        <w:t xml:space="preserve">#&gt;  dbplyr        1.4.4   2020-05-27 [1] CRAN (R 4.0.0)</w:t>
+        <w:t xml:space="preserve">#&gt;  dbplyr        2.0.0   2020-11-03 [1] CRAN (R 4.0.2)</w:t>
       </w:r>
       <w:r>
         <w:br/>
@@ -3022,7 +4341,7 @@
         <w:rPr>
           <w:rStyle w:val="VerbatimChar"/>
         </w:rPr>
-        <w:t xml:space="preserve">#&gt;  here        * 0.1     2017-05-28 [1] CRAN (R 4.0.0)</w:t>
+        <w:t xml:space="preserve">#&gt;  here          1.0.1   2020-12-13 [1] CRAN (R 4.0.2)</w:t>
       </w:r>
       <w:r>
         <w:br/>
@@ -3238,16 +4557,16 @@
         <w:rPr>
           <w:rStyle w:val="VerbatimChar"/>
         </w:rPr>
-        <w:t xml:space="preserve">#&gt;  readr       * 1.3.1   2018-12-21 [1] CRAN (R 4.0.0)</w:t>
-      </w:r>
-      <w:r>
-        <w:br/>
-      </w:r>
-      <w:r>
-        <w:rPr>
-          <w:rStyle w:val="VerbatimChar"/>
-        </w:rPr>
-        <w:t xml:space="preserve">#&gt;  readxl      * 1.3.1   2019-03-13 [1] CRAN (R 4.0.0)</w:t>
+        <w:t xml:space="preserve">#&gt;  readr       * 1.4.0   2020-10-05 [1] CRAN (R 4.0.2)</w:t>
+      </w:r>
+      <w:r>
+        <w:br/>
+      </w:r>
+      <w:r>
+        <w:rPr>
+          <w:rStyle w:val="VerbatimChar"/>
+        </w:rPr>
+        <w:t xml:space="preserve">#&gt;  readxl        1.3.1   2019-03-13 [1] CRAN (R 4.0.0)</w:t>
       </w:r>
       <w:r>
         <w:br/>
@@ -3292,7 +4611,7 @@
         <w:rPr>
           <w:rStyle w:val="VerbatimChar"/>
         </w:rPr>
-        <w:t xml:space="preserve">#&gt;  rprojroot     1.3-2   2018-01-03 [1] CRAN (R 4.0.0)</w:t>
+        <w:t xml:space="preserve">#&gt;  rprojroot     2.0.2   2020-11-15 [1] CRAN (R 4.0.2)</w:t>
       </w:r>
       <w:r>
         <w:br/>
@@ -3500,7 +4819,7 @@
         <w:rPr>
           <w:rStyle w:val="VerbatimChar"/>
         </w:rPr>
-        <w:t xml:space="preserve">#&gt; Head:     [1fa4094] 2020-12-17: edit intro, result, and conclusion section</w:t>
+        <w:t xml:space="preserve">#&gt; Head:     [94b1950] 2021-01-04: edit code for burial values and update both models</w:t>
       </w:r>
     </w:p>
     <w:p>
@@ -3508,7 +4827,7 @@
         <w:pStyle w:val="FirstParagraph"/>
       </w:pPr>
       <w:r>
-        <w:t xml:space="preserve">Word count: 2829</w:t>
+        <w:t xml:space="preserve">Word count: 2911</w:t>
       </w:r>
     </w:p>
     <w:sectPr>

</xml_diff>

<commit_message>
editing through to conlcusion
</commit_message>
<xml_diff>
--- a/analysis/paper/paper.docx
+++ b/analysis/paper/paper.docx
@@ -1386,15 +1386,23 @@
         <w:t xml:space="preserve">context.</w:t>
       </w:r>
     </w:p>
+    <w:bookmarkStart w:id="20" w:name="introduction"/>
     <w:p>
       <w:pPr>
         <w:pStyle w:val="Heading1"/>
       </w:pPr>
-      <w:bookmarkStart w:id="20" w:name="introduction"/>
+      <w:r>
+        <w:rPr>
+          <w:rStyle w:val="SectionNumber"/>
+        </w:rPr>
+        <w:t xml:space="preserve">1</w:t>
+      </w:r>
+      <w:r>
+        <w:tab/>
+      </w:r>
       <w:r>
         <w:t xml:space="preserve">Introduction</w:t>
       </w:r>
-      <w:bookmarkEnd w:id="20"/>
     </w:p>
     <w:p>
       <w:pPr>
@@ -1623,7 +1631,7 @@
         <w:t xml:space="preserve"> </w:t>
       </w:r>
       <w:r>
-        <w:t xml:space="preserve">(Borao Mateo, 2009; Li and Wu, 2006)</w:t>
+        <w:t xml:space="preserve">(Borao, 2009; Li and Wu, 2006)</w:t>
       </w:r>
       <w:r>
         <w:t xml:space="preserve">. For example, the document written by a Spanish Priest described that the Spanish soldier used carnelian beads to exchange natural resources with local Indigenous people since their high values in Indigenous culture</w:t>
@@ -1650,7 +1658,7 @@
         <w:t xml:space="preserve"> </w:t>
       </w:r>
       <w:r>
-        <w:t xml:space="preserve">(Borao Mateo, 2009; Li and Wu, 2006; Wang and Marwick, 2020)</w:t>
+        <w:t xml:space="preserve">(Borao, 2009; Li and Wu, 2006; Wang and Marwick, 2020)</w:t>
       </w:r>
       <w:r>
         <w:t xml:space="preserve">. A general model to summarize this situation in northeastern Taiwan might be that the influence of a colonial power, combined with high local values of imported goods, might lead to increased social inequality due to competition among individuals, and unequal access to trade networks</w:t>
@@ -1682,15 +1690,24 @@
         <w:t xml:space="preserve">. We assume that the social changes at Kiwulan would be supported by chronological differences in the structure of burial networks. We examine burial networks before and after the foreign contacts, and test our hypothesis that increased social inequality can be observed in the network after the European arrival. We ask: (1) does the observed burial data after the start of European presence resemble the network of our hypothesized model? (2) did European colonial activities in 17th century Taiwan result in an increased social inequality in an Indigenous society in ways that can be detected by burials networks? (3) what are the major variables affecting or forming the higher degree of popularity (e.g. a few nodes have more relationships with other nodes) in the European contact period that might hint at social heterogeneity during this period? By answering these questions, this study helps to expand the use of statistical modeling for burials in understanding the indirect effects of a colonial presence on Indigenous groups. This is important to understand the reactions of Kiwulan residents in the context of indirect impacts of European colonization.</w:t>
       </w:r>
     </w:p>
+    <w:bookmarkEnd w:id="20"/>
+    <w:bookmarkStart w:id="21" w:name="X9f442a34850d9249fdd5db7947391d321101960"/>
     <w:p>
       <w:pPr>
         <w:pStyle w:val="Heading1"/>
       </w:pPr>
-      <w:bookmarkStart w:id="21" w:name="X9f442a34850d9249fdd5db7947391d321101960"/>
+      <w:r>
+        <w:rPr>
+          <w:rStyle w:val="SectionNumber"/>
+        </w:rPr>
+        <w:t xml:space="preserve">2</w:t>
+      </w:r>
+      <w:r>
+        <w:tab/>
+      </w:r>
       <w:r>
         <w:t xml:space="preserve">Exponential random graph models in a Baysesian framework</w:t>
       </w:r>
-      <w:bookmarkEnd w:id="21"/>
     </w:p>
     <w:p>
       <w:pPr>
@@ -1902,15 +1919,113 @@
         <w:t xml:space="preserve">shows that the effect of missing data can be reduced with Bayesian modeling that can predict, on the average, 80% of the ties when a third of data missing.</w:t>
       </w:r>
     </w:p>
+    <w:bookmarkEnd w:id="21"/>
+    <w:bookmarkStart w:id="23" w:name="X29156064237ce8617303616fb4b41e8dea6d695"/>
     <w:p>
       <w:pPr>
         <w:pStyle w:val="Heading1"/>
       </w:pPr>
-      <w:bookmarkStart w:id="22" w:name="X29156064237ce8617303616fb4b41e8dea6d695"/>
+      <w:r>
+        <w:rPr>
+          <w:rStyle w:val="SectionNumber"/>
+        </w:rPr>
+        <w:t xml:space="preserve">3</w:t>
+      </w:r>
+      <w:r>
+        <w:tab/>
+      </w:r>
       <w:r>
         <w:t xml:space="preserve">Burial data from Kiwulan, Northeastern Taiwan</w:t>
       </w:r>
-      <w:bookmarkEnd w:id="22"/>
+    </w:p>
+    <w:p>
+      <w:pPr>
+        <w:pStyle w:val="FirstParagraph"/>
+      </w:pPr>
+      <w:r>
+        <w:t xml:space="preserve">We analyzed burial data collected from the upper component of Kiwulan, an Iron Age settlement (1350-1850 AD) located in northeastern Taiwan, which experienced European colonial impacts in the early 17th century and a large wave of Chinese immigrants in the 19th century</w:t>
+      </w:r>
+      <w:r>
+        <w:t xml:space="preserve"> </w:t>
+      </w:r>
+      <w:r>
+        <w:t xml:space="preserve">(Chen, 2007)</w:t>
+      </w:r>
+      <w:r>
+        <w:t xml:space="preserve">. Excavations revealed abundant pottery sherds, imported ceramics and stonewares, wooden artifacts, stone tools, metal artifacts, imported glass beads and agates beads, and pipes</w:t>
+      </w:r>
+      <w:r>
+        <w:t xml:space="preserve"> </w:t>
+      </w:r>
+      <w:r>
+        <w:t xml:space="preserve">(Chen, 2007)</w:t>
+      </w:r>
+      <w:r>
+        <w:t xml:space="preserve">. In addition to these artifacts, 90 burials, hundreds of middens, storage pits, and postholes with</w:t>
+      </w:r>
+      <w:r>
+        <w:t xml:space="preserve"> </w:t>
+      </w:r>
+      <w:r>
+        <w:rPr>
+          <w:i/>
+        </w:rPr>
+        <w:t xml:space="preserve">in-situ</w:t>
+      </w:r>
+      <w:r>
+        <w:t xml:space="preserve"> </w:t>
+      </w:r>
+      <w:r>
+        <w:t xml:space="preserve">posts were also excavated. The burials are mostly located in the middle section of the excavation area, which is the largest open area at Kiwulan that provides continuous stratigraphic sections suitable for temporal comparison (Figure</w:t>
+      </w:r>
+      <w:r>
+        <w:t xml:space="preserve"> </w:t>
+      </w:r>
+      <w:r>
+        <w:t xml:space="preserve">3.1</w:t>
+      </w:r>
+      <w:r>
+        <w:t xml:space="preserve">). Burials are oriented in an east-west direction on the north side of the residential area, indicated by post-holes and</w:t>
+      </w:r>
+      <w:r>
+        <w:t xml:space="preserve"> </w:t>
+      </w:r>
+      <w:r>
+        <w:rPr>
+          <w:rStyle w:val="VerbatimChar"/>
+        </w:rPr>
+        <w:t xml:space="preserve">in-situ</w:t>
+      </w:r>
+      <w:r>
+        <w:t xml:space="preserve"> </w:t>
+      </w:r>
+      <w:r>
+        <w:t xml:space="preserve">wooden posts, indicating a well organized spatial arrangement. Previous studies report an uneven distribution of prestige goods across burials without agreement about whether this uneven distribution hints at vertical social differences. For example,</w:t>
+      </w:r>
+      <w:r>
+        <w:t xml:space="preserve"> </w:t>
+      </w:r>
+      <w:r>
+        <w:t xml:space="preserve">Cheng (2008)</w:t>
+      </w:r>
+      <w:r>
+        <w:t xml:space="preserve"> </w:t>
+      </w:r>
+      <w:r>
+        <w:t xml:space="preserve">interpreted the unequal distribution of glass beads, especially the gold-foil beads between burials, as evidence for hierarchy, indicating a stratified society. However,</w:t>
+      </w:r>
+      <w:r>
+        <w:t xml:space="preserve"> </w:t>
+      </w:r>
+      <w:r>
+        <w:t xml:space="preserve">Hsieh (2012)</w:t>
+      </w:r>
+      <w:r>
+        <w:t xml:space="preserve"> </w:t>
+      </w:r>
+      <w:r>
+        <w:t xml:space="preserve">suggested a relatively egalitarian structure based on comparative analysis of the frequencies of all burial goods. She found that the burials with high value burial goods were usually associated with elders, which might indicate achieved, rather than inherited, status. One important limitation of these previous studies is that they did not use analytical units suitable for comparing pre-European social organization with post-European social organization. Here, we adopt a new chronological framework for the burials to test if network configurations differ from the pre-European period to the post-European period. The discord over the discussion of Kiwulan social organization could be associated with chronological differences that has not yet been well studied.</w:t>
+      </w:r>
     </w:p>
     <w:p>
       <w:pPr>
@@ -1921,18 +2036,18 @@
           <wp:inline>
             <wp:extent cx="5943600" cy="4733231"/>
             <wp:effectExtent b="0" l="0" r="0" t="0"/>
-            <wp:docPr descr="Figure 1: Map illustrating the location of burials at Kiwulan (suare size is 4 X 4 meters)" title="" id="1" name="Picture"/>
+            <wp:docPr descr="Figure 3.1: Map illustrating the location of burials at Kiwulan (suare size is 4 X 4 meters)" title="" id="1" name="Picture"/>
             <a:graphic>
               <a:graphicData uri="http://schemas.openxmlformats.org/drawingml/2006/picture">
                 <pic:pic>
                   <pic:nvPicPr>
-                    <pic:cNvPr descr="/Users/EmilyWang/Desktop/School%20document/LW-Papers/kwl-burials-2020/analysis/figures/burial-map.png" id="0" name="Picture"/>
+                    <pic:cNvPr descr="/Users/bmarwick/Desktop/kwl-burials/analysis/figures/burial-map.png" id="0" name="Picture"/>
                     <pic:cNvPicPr>
                       <a:picLocks noChangeArrowheads="1" noChangeAspect="1"/>
                     </pic:cNvPicPr>
                   </pic:nvPicPr>
                   <pic:blipFill>
-                    <a:blip r:embed="rId23"/>
+                    <a:blip r:embed="rId22"/>
                     <a:stretch>
                       <a:fillRect/>
                     </a:stretch>
@@ -1964,7 +2079,7 @@
         <w:pStyle w:val="ImageCaption"/>
       </w:pPr>
       <w:r>
-        <w:t xml:space="preserve">Figure 1: Map illustrating the location of burials at Kiwulan (suare size is 4 X 4 meters)</w:t>
+        <w:t xml:space="preserve">Figure 3.1: Map illustrating the location of burials at Kiwulan (suare size is 4 X 4 meters)</w:t>
       </w:r>
     </w:p>
     <w:p>
@@ -1972,88 +2087,97 @@
         <w:pStyle w:val="BodyText"/>
       </w:pPr>
       <w:r>
-        <w:t xml:space="preserve">We analyzed burial data collected from the upper component of Kiwulan, an Iron Age settlement (1350-1850 AD) located in northeastern Taiwan, which experienced European colonial impacts in the early 17th century and a large wave of Chinese immigrants in the 19th century</w:t>
-      </w:r>
-      <w:r>
-        <w:t xml:space="preserve"> </w:t>
-      </w:r>
-      <w:r>
-        <w:t xml:space="preserve">(Chen, 2007)</w:t>
-      </w:r>
-      <w:r>
-        <w:t xml:space="preserve">. Excavations revealed abundant pottery sherds, imported ceramics and stonewares, wooden artifacts, stone tools, metal artifacts, imported glass beads and agates beads, and pipes</w:t>
-      </w:r>
-      <w:r>
-        <w:t xml:space="preserve"> </w:t>
-      </w:r>
-      <w:r>
-        <w:t xml:space="preserve">(Chen, 2007)</w:t>
-      </w:r>
-      <w:r>
-        <w:t xml:space="preserve">. In addition to these artifacts, 90 burials, hundreds of middens, storage pits, and postholes with</w:t>
-      </w:r>
-      <w:r>
-        <w:t xml:space="preserve"> </w:t>
-      </w:r>
-      <w:r>
-        <w:rPr>
-          <w:i/>
-        </w:rPr>
-        <w:t xml:space="preserve">in-situ</w:t>
-      </w:r>
-      <w:r>
-        <w:t xml:space="preserve"> </w:t>
-      </w:r>
-      <w:r>
-        <w:t xml:space="preserve">posts were also excavated. The burials are mostly located in the middle section of the excavation area, which is the largest open area at Kiwulan that provides continuous stratigraphic sections suitable for temporal comparison (Figure</w:t>
-      </w:r>
-      <w:r>
-        <w:t xml:space="preserve"> </w:t>
-      </w:r>
-      <w:r>
-        <w:t xml:space="preserve">1</w:t>
-      </w:r>
-      <w:r>
-        <w:t xml:space="preserve">). Burials are oriented in an east-west direction on the north side of the residential area, indicated by post-holes and</w:t>
-      </w:r>
-      <w:r>
-        <w:t xml:space="preserve"> </w:t>
-      </w:r>
-      <w:r>
-        <w:rPr>
-          <w:rStyle w:val="VerbatimChar"/>
-        </w:rPr>
-        <w:t xml:space="preserve">in-situ</w:t>
-      </w:r>
-      <w:r>
-        <w:t xml:space="preserve"> </w:t>
-      </w:r>
-      <w:r>
-        <w:t xml:space="preserve">wooden posts, indicating a well organized spatial arrangement. Previous studies report an uneven distribution of prestige goods across burials without agreement about whether this uneven distribution hints at vertical social differences. For example,</w:t>
-      </w:r>
-      <w:r>
-        <w:t xml:space="preserve"> </w:t>
-      </w:r>
-      <w:r>
-        <w:t xml:space="preserve">Cheng (2008)</w:t>
-      </w:r>
-      <w:r>
-        <w:t xml:space="preserve"> </w:t>
-      </w:r>
-      <w:r>
-        <w:t xml:space="preserve">interpreted the unequal distribution of glass beads, especially the gold-foil beads between burials, as evidence for hierarchy, indicating a stratified society. However,</w:t>
-      </w:r>
-      <w:r>
-        <w:t xml:space="preserve"> </w:t>
-      </w:r>
-      <w:r>
-        <w:t xml:space="preserve">Hsieh (2012)</w:t>
-      </w:r>
-      <w:r>
-        <w:t xml:space="preserve"> </w:t>
-      </w:r>
-      <w:r>
-        <w:t xml:space="preserve">suggested a relatively egalitarian structure based on comparative analysis of the frequencies of all burial goods. She found that the burials with high value burial goods were usually associated with elders, which might indicate achieved, rather than inherited, status. One important limitation of these previous studies is that they did not use analytical units suitable for comparing pre-European social organization with post-European social organization. Here, we adopt a new chronological framework for the burials to test if network configurations differ from the pre-European period to the post-European period. The discord over the discussion of Kiwulan social organization could be associated with chronological differences that has not yet been well studied.</w:t>
+        <w:t xml:space="preserve">To compare burial networks, we assigned burials to the pre-European period (n = 29), European and post-European period (n = 49). Our assignments are based on an established fine-grained chronology that was reexamined and cross-validated by diagnostic materials, stratigraphic data, depth, and radiocarbon ages</w:t>
+      </w:r>
+      <w:r>
+        <w:t xml:space="preserve"> </w:t>
+      </w:r>
+      <w:r>
+        <w:t xml:space="preserve">(Chen, 2007; Wang and Marwick, 2020)</w:t>
+      </w:r>
+      <w:r>
+        <w:t xml:space="preserve">. We excluded burials from the Chinese phase (n = 4) due to the smaller sample size. There are eight burials heavily disturbed by modern construction that are also excluded because we cannot determine their chronology. We reconstructed social relations between individuals by linking them according to similar prestige goods</w:t>
+      </w:r>
+      <w:r>
+        <w:t xml:space="preserve"> </w:t>
+      </w:r>
+      <w:r>
+        <w:t xml:space="preserve">(cf. Coward, 2013, p. 252)</w:t>
+      </w:r>
+      <w:r>
+        <w:t xml:space="preserve">.Therefore, we built networks where burials represent actors (nodes in the network) that are linked when they have the same prestige goods in common. The prestige goods we identified include agate beads, gold-foil beads, imported Chinese porcelains, gold foils, and fish-shaped ornaments. Previous studies indicate that these items are considered as high-value across different archaeological contexts</w:t>
+      </w:r>
+      <w:r>
+        <w:t xml:space="preserve"> </w:t>
+      </w:r>
+      <w:r>
+        <w:t xml:space="preserve">(Cheng, 2008; Hsieh, 2012, 2009; Wang, 2011)</w:t>
+      </w:r>
+      <w:r>
+        <w:t xml:space="preserve">. Historical accounts also support these items as prestige goods</w:t>
+      </w:r>
+      <w:r>
+        <w:t xml:space="preserve"> </w:t>
+      </w:r>
+      <w:r>
+        <w:t xml:space="preserve">(Borao, 2009; Li and Wu, 2006)</w:t>
+      </w:r>
+      <w:r>
+        <w:t xml:space="preserve">.</w:t>
+      </w:r>
+    </w:p>
+    <w:bookmarkEnd w:id="23"/>
+    <w:bookmarkStart w:id="26" w:name="methods"/>
+    <w:p>
+      <w:pPr>
+        <w:pStyle w:val="Heading1"/>
+      </w:pPr>
+      <w:r>
+        <w:rPr>
+          <w:rStyle w:val="SectionNumber"/>
+        </w:rPr>
+        <w:t xml:space="preserve">4</w:t>
+      </w:r>
+      <w:r>
+        <w:tab/>
+      </w:r>
+      <w:r>
+        <w:t xml:space="preserve">Methods</w:t>
+      </w:r>
+    </w:p>
+    <w:bookmarkStart w:id="24" w:name="data-and-hypothesis"/>
+    <w:p>
+      <w:pPr>
+        <w:pStyle w:val="Heading2"/>
+      </w:pPr>
+      <w:r>
+        <w:rPr>
+          <w:rStyle w:val="SectionNumber"/>
+        </w:rPr>
+        <w:t xml:space="preserve">4.1</w:t>
+      </w:r>
+      <w:r>
+        <w:tab/>
+      </w:r>
+      <w:r>
+        <w:t xml:space="preserve">Data and Hypothesis</w:t>
+      </w:r>
+    </w:p>
+    <w:p>
+      <w:pPr>
+        <w:pStyle w:val="FirstParagraph"/>
+      </w:pPr>
+      <w:r>
+        <w:t xml:space="preserve">We analyzed burial data collected from the published excavation reports, and the original fieldwork notes of Kiwulan. Trade beads are commonly found across burials with substantial differences in quantities, so we described each burial as having one of four levels, high, upper-middle, lower-middle, and low, according to their distributions across all burials. Gold-foil beads are in levels of high (&gt; 3), upper-middle (= 3), lower-middle (= 2), and low (= 1); carnelian beads are in levels of high (&gt; 6), upper-middle (= 4-6), lower-middle (= 3), and low (= 1-2); glass beads are in levels of high (&gt; 6), upper-middle (= 3-6), lower-middle (= 2), and low (= 1). That means if burial 1 and burial 2 both have high quantities of agate beads, then there will be a tie connecting them. For less frequent prestige goods, including imported porcelains, gold foils, and fish-shaped ornaments, we linked two burials when they possess each type of goods in common (i.e. presence or absence). Node attributes here include osteological data, such as age and sex, and cultural data, such as ritual pottery, and burial value index. Ritual pottery was identified as locally made ceramics placed above graves that suggests funeral feasting according to historical records. The burial value index is an important attribute for economical inequality that we assigned the burials into three levels, high (&gt;= 29, account for 10%), above average (= 12-28), and below average (&lt; 12), as an index of wealth. The number is the sum of values of each type of prestige good, which is calculate by the total number of a prestige item from burial context over the number of prestige item in a burial. Since burials tend to have multiple prestige goods in common, the network ties are weighted instead of binary data (where the value 1 represents a tie and the value 0 otherwise)</w:t>
+      </w:r>
+      <w:r>
+        <w:t xml:space="preserve"> </w:t>
+      </w:r>
+      <w:r>
+        <w:t xml:space="preserve">(Snijders, 2011)</w:t>
+      </w:r>
+      <w:r>
+        <w:t xml:space="preserve">. For example, if two burials have both low quantity of glass beads and porcelain in common, the tie is given a value of 2. Our networks are non-directed, which means ties have no orientation forming the relationship between actors to indicate a mutual relationship.</w:t>
       </w:r>
     </w:p>
     <w:p>
@@ -2061,123 +2185,51 @@
         <w:pStyle w:val="BodyText"/>
       </w:pPr>
       <w:r>
-        <w:t xml:space="preserve">To compare burial networks, we assigned burials to the pre-European period (n = 29), European and post-European period (n = 49). Our assignments are based on an established fine-grained chronology that was reexamined and cross-validated by diagnostic materials, stratigraphic data, depth, and radiocarbon ages</w:t>
-      </w:r>
-      <w:r>
-        <w:t xml:space="preserve"> </w:t>
-      </w:r>
-      <w:r>
-        <w:t xml:space="preserve">(Chen, 2007; Wang and Marwick, 2020)</w:t>
-      </w:r>
-      <w:r>
-        <w:t xml:space="preserve">. We excluded burials from the Chinese phase (n = 4) due to the smaller sample size. There are eight burials heavily disturbed by modern construction that are also excluded because we cannot determine their chronology. We reconstructed social relations between individuals by linking them according to similar prestige goods</w:t>
-      </w:r>
-      <w:r>
-        <w:t xml:space="preserve"> </w:t>
-      </w:r>
-      <w:r>
-        <w:t xml:space="preserve">(cf. Coward, 2013, p. 252)</w:t>
-      </w:r>
-      <w:r>
-        <w:t xml:space="preserve">.Therefore, we built networks where burials represent actors (nodes in the network) that are linked when they have the same prestige goods in common. The prestige goods we identified include agate beads, gold-foil beads, imported Chinese porcelains, gold foils, and fish-shaped ornaments. Previous studies indicate that these items are considered as high-value across different archaeological contexts</w:t>
-      </w:r>
-      <w:r>
-        <w:t xml:space="preserve"> </w:t>
-      </w:r>
-      <w:r>
-        <w:t xml:space="preserve">(Cheng, 2008; Hsieh, 2012, 2009; Wang, 2011)</w:t>
-      </w:r>
-      <w:r>
-        <w:t xml:space="preserve">. Historical accounts also support these items as prestige goods</w:t>
-      </w:r>
-      <w:r>
-        <w:t xml:space="preserve"> </w:t>
-      </w:r>
-      <w:r>
-        <w:t xml:space="preserve">(Borao Mateo, 2009; Li and Wu, 2006)</w:t>
-      </w:r>
-      <w:r>
-        <w:t xml:space="preserve">.</w:t>
-      </w:r>
-    </w:p>
-    <w:p>
-      <w:pPr>
-        <w:pStyle w:val="Heading1"/>
-      </w:pPr>
-      <w:bookmarkStart w:id="24" w:name="methods"/>
-      <w:r>
-        <w:t xml:space="preserve">Methods</w:t>
-      </w:r>
-      <w:bookmarkEnd w:id="24"/>
-    </w:p>
+        <w:t xml:space="preserve">Our pericolonial impact hypothesis is that rare, high quality grave goods accumulated in only a few individuals’ burials after the European presence in the 17th century, because of increased social inequality at Kiwulan due to differential access to these goods. We can identify these high value trade goods from historical documents written by Europeans and the Han Chinese</w:t>
+      </w:r>
+      <w:r>
+        <w:t xml:space="preserve"> </w:t>
+      </w:r>
+      <w:r>
+        <w:t xml:space="preserve">(Borao, 2009; Li and Wu, 2006)</w:t>
+      </w:r>
+      <w:r>
+        <w:t xml:space="preserve">. A related effect of the European presence in northeastern Taiwan may have been manipulation of the European colonial image by ambitious local Indigenous individuals for building their personal status and power. If social inequality gradually increased in Kiwulan as we hypothesize, then we expect to observe a network with higher degree (popularity), less transitivity (cohesion), and strong inequality based on age difference (achieved status). To test this prediction, we use ERGM in a Bayesian framework to examine the formation of network ties and the underlying mechanisms that shape relationships between people at Kiwulan. By comparing networks from the pre-European period and the post-European period we can examine the effects of foreign contact on community relationships at Kiwulan.</w:t>
+      </w:r>
+    </w:p>
+    <w:bookmarkEnd w:id="24"/>
+    <w:bookmarkStart w:id="25" w:name="Xd605f7269e86ccd6b2b8b39b2c599ff50eb1757"/>
     <w:p>
       <w:pPr>
         <w:pStyle w:val="Heading2"/>
       </w:pPr>
-      <w:bookmarkStart w:id="25" w:name="data-and-hypothesis"/>
-      <w:r>
-        <w:t xml:space="preserve">Data and Hypothesis</w:t>
-      </w:r>
-      <w:bookmarkEnd w:id="25"/>
-    </w:p>
-    <w:p>
-      <w:pPr>
-        <w:pStyle w:val="FirstParagraph"/>
-      </w:pPr>
-      <w:r>
-        <w:t xml:space="preserve">We analyzed burial data collected from the published excavation reports, and the original fieldwork notes of Kiwulan. Trade beads are commonly found across burials with substantial differences in quantities, so we described each burial as having one of four levels, high, upper-middle, lower-middle, and low, according to their distributions across all burials. Gold-foil beads are in levels of high (&gt;3), upper-middle (=3), lower-middle (=2), and low (=1); carnelian beads are in levels of high (&gt;6), upper-middle (=4-6), lower-middle (=3), and low (=1-2); glass beads are in levels of high (&gt;6), upper-middle (=3-6), lower-middle (=2), and low (=1). That means if burial 1 and burial 2 both have high quantities of agate beads, then there will be a tie connecting them. For less frequent prestige goods, including imported porcelains, gold foils, and fish-shaped ornaments, we linked two burials when they possess each type of goods in common (i.e. presence or absence). Node attributes here include osteological data, such as age and sex, and cultural data, such as ritual pottery, and burial value index. Ritual pottery was identified as locally made ceramics placed above graves that suggests funeral feasting according to historical records. The burial value index is an important attribute for economical inequality that we assigned the burials into three levels, high (&gt;30), above average (&gt;11 and &lt;30), and below average (&lt;12), as an index of wealth. The number is the sum of values of each type of prestige good, which is calculate by the total number of a prestige item from burial context over the number of prestige item in a burial. Since burials tend to have multiple prestige goods in common, the network ties are weighted instead of binary data (where the value 1 represents a tie and the value 0 otherwise)</w:t>
-      </w:r>
-      <w:r>
-        <w:t xml:space="preserve"> </w:t>
-      </w:r>
-      <w:r>
-        <w:t xml:space="preserve">(Snijders, 2011)</w:t>
-      </w:r>
-      <w:r>
-        <w:t xml:space="preserve">. For example, if two burials have both low quantity of glass beads and porcelain in common, the tie is given a value of 2. Our networks are non-directed, which means ties have no orientation forming the relationship between actors to indicate a mutual relationship.</w:t>
-      </w:r>
-    </w:p>
-    <w:p>
-      <w:pPr>
-        <w:pStyle w:val="BodyText"/>
-      </w:pPr>
-      <w:r>
-        <w:t xml:space="preserve">Our pericolonial impact hypothesis is that rare, high quality grave goods accumulated in only a few individuals’ burials after the European presence in the 17th century, because of increased social inequality at Kiwulan due to differential access to these goods. We can identify these high value trade goods from historical documents written by Europeans and the Han Chinese</w:t>
-      </w:r>
-      <w:r>
-        <w:t xml:space="preserve"> </w:t>
-      </w:r>
-      <w:r>
-        <w:t xml:space="preserve">(Borao Mateo, 2009; Li and Wu, 2006)</w:t>
-      </w:r>
-      <w:r>
-        <w:t xml:space="preserve">. A related effect of the European presence in northeastern Taiwan may have been manipulation of the European colonial image by ambitious local Indigenous individuals for building their personal status and power. If social inequality gradually increased in Kiwulan as we hypothesize, then we expect to observe a network with higher degree (popularity), less transitivity (cohesion), and strong inequality based on age difference (achieved status). To test this prediction, we use ERGM in a Bayesian framework to examine the formation of network ties and the underlying mechanisms that shape relationships between people at Kiwulan. By comparing networks from the pre-European period and the post-European period we can examine the effects of foreign contact on community relationships at Kiwulan.</w:t>
-      </w:r>
-    </w:p>
-    <w:p>
-      <w:pPr>
-        <w:pStyle w:val="Heading2"/>
-      </w:pPr>
-      <w:bookmarkStart w:id="26" w:name="Xd605f7269e86ccd6b2b8b39b2c599ff50eb1757"/>
+      <w:r>
+        <w:rPr>
+          <w:rStyle w:val="SectionNumber"/>
+        </w:rPr>
+        <w:t xml:space="preserve">4.2</w:t>
+      </w:r>
+      <w:r>
+        <w:tab/>
+      </w:r>
       <w:r>
         <w:t xml:space="preserve">Model specification in a Bayesian framework</w:t>
       </w:r>
-      <w:bookmarkEnd w:id="26"/>
     </w:p>
     <w:p>
       <w:pPr>
         <w:pStyle w:val="TableCaption"/>
       </w:pPr>
       <w:r>
-        <w:t xml:space="preserve">Table 1: The parameters of exponential random graph models for a undirected network to corresponding with archaeological evidence.</w:t>
+        <w:t xml:space="preserve">Table 4.1: The parameters of exponential random graph models for a undirected network to corresponding with archaeological evidence.</w:t>
       </w:r>
     </w:p>
     <w:tbl>
       <w:tblPr>
         <w:tblStyle w:val="Table"/>
         <w:tblW w:type="pct" w:w="5000.0"/>
-        <w:tblLook w:firstRow="1"/>
-        <w:tblCaption w:val="Table 1: The parameters of exponential random graph models for a undirected network to corresponding with archaeological evidence."/>
+        <w:tblLook w:firstRow="1" w:lastRow="0" w:firstColumn="0" w:lastColumn="0" w:noHBand="0" w:noVBand="0"/>
+        <w:tblCaption w:val="Table 4.1: The parameters of exponential random graph models for a undirected network to corresponding with archaeological evidence."/>
       </w:tblPr>
       <w:tblGrid>
         <w:gridCol w:w="933"/>
@@ -2668,7 +2720,7 @@
         <w:t xml:space="preserve"> </w:t>
       </w:r>
       <w:r>
-        <w:t xml:space="preserve">1</w:t>
+        <w:t xml:space="preserve">4.1</w:t>
       </w:r>
       <w:r>
         <w:t xml:space="preserve"> </w:t>
@@ -2709,7 +2761,7 @@
         <w:t xml:space="preserve">(Caimo and Friel, 2011)</w:t>
       </w:r>
       <w:r>
-        <w:t xml:space="preserve">. In our case, we set the number of chains to six. For each chain, the number of burn-in iterations was 200 and the number of iterations after the burn-in was 1000. We set the number of iterations used to simulate a network y′ at each iteration to 10^{4}.</w:t>
+        <w:t xml:space="preserve">. In our case, we set the number of chains to six. For each chain, the number of burn-in iterations was 100 and the number of iterations after the burn-in was 1000. We set the number of iterations used to simulate a network y′ at each iteration to 4000.</w:t>
       </w:r>
     </w:p>
     <w:p>
@@ -2758,21 +2810,31 @@
         <w:t xml:space="preserve"> </w:t>
       </w:r>
       <w:r>
-        <w:t xml:space="preserve">(Caimo and Friel, 2011; Caimo et al., 2017)</w:t>
+        <w:t xml:space="preserve">(Caimo et al., 2017; Caimo and Friel, 2011)</w:t>
       </w:r>
       <w:r>
         <w:t xml:space="preserve">. We set 10,000 network graphs simulated from the estimated posterior distribution in ERGMs. Our Bayesian GOF diagnostics summarized three distributions, including degree, minimum geodesic distance, and edgewise shared partner distributions. This provides a statistical approach to check how well the estimated posterior parameter distribution, based on our hypotheses, can reproduce networks with similar general structural features of the observed networks. We then compared the distribution of our observed networks, the networks before and after the arrival of Europeans, with the distribution of our hypothesized models. We expect to see the models fit with our hypotheses, indicative of a increased social inequality after the foreign contact. In addition, the covariates can give some more clues for the underlying mechanisms for the formations of each network, such as the relative importance of age and sex.</w:t>
       </w:r>
     </w:p>
+    <w:bookmarkEnd w:id="25"/>
+    <w:bookmarkEnd w:id="26"/>
+    <w:bookmarkStart w:id="28" w:name="X1d9039aecbbcb44c2dfa3a9268a6c9535658f66"/>
     <w:p>
       <w:pPr>
         <w:pStyle w:val="Heading1"/>
       </w:pPr>
-      <w:bookmarkStart w:id="27" w:name="X1d9039aecbbcb44c2dfa3a9268a6c9535658f66"/>
+      <w:r>
+        <w:rPr>
+          <w:rStyle w:val="SectionNumber"/>
+        </w:rPr>
+        <w:t xml:space="preserve">5</w:t>
+      </w:r>
+      <w:r>
+        <w:tab/>
+      </w:r>
       <w:r>
         <w:t xml:space="preserve">Reproducibility and open source materials</w:t>
       </w:r>
-      <w:bookmarkEnd w:id="27"/>
     </w:p>
     <w:p>
       <w:pPr>
@@ -2796,7 +2858,7 @@
       <w:r>
         <w:t xml:space="preserve"> </w:t>
       </w:r>
-      <w:hyperlink r:id="rId28">
+      <w:hyperlink r:id="rId27">
         <w:r>
           <w:rPr>
             <w:rStyle w:val="Hyperlink"/>
@@ -2832,15 +2894,24 @@
         <w:t xml:space="preserve">are the raw data for all the visualizations and tests reported here. All of the figures, tables, and statistical test results presented here can be independently reproduced with the code and data in this repository. The code is released under the MIT license, the data as CC-0, and figures as CC-BY, to enable maximum re-use.</w:t>
       </w:r>
     </w:p>
+    <w:bookmarkEnd w:id="28"/>
+    <w:bookmarkStart w:id="29" w:name="results"/>
     <w:p>
       <w:pPr>
         <w:pStyle w:val="Heading1"/>
       </w:pPr>
-      <w:bookmarkStart w:id="29" w:name="results"/>
+      <w:r>
+        <w:rPr>
+          <w:rStyle w:val="SectionNumber"/>
+        </w:rPr>
+        <w:t xml:space="preserve">6</w:t>
+      </w:r>
+      <w:r>
+        <w:tab/>
+      </w:r>
       <w:r>
         <w:t xml:space="preserve">Results</w:t>
       </w:r>
-      <w:bookmarkEnd w:id="29"/>
     </w:p>
     <w:p>
       <w:pPr>
@@ -2912,15 +2983,24 @@
         <w:t xml:space="preserve">shows that modeled values from the pre-European network are closer to the observed values overall, compared to the values from the post-European network. For the variance of degree, the values from the modeled post-European distribution are closer to the observed distribution. In general, this demonstrates a better fit for the pre-European network. However, it should be noted that the differences between the statistics of two models are relatively small, which still allows direct comparison of two networks.</w:t>
       </w:r>
     </w:p>
+    <w:bookmarkEnd w:id="29"/>
+    <w:bookmarkStart w:id="30" w:name="discussion"/>
     <w:p>
       <w:pPr>
         <w:pStyle w:val="Heading1"/>
       </w:pPr>
-      <w:bookmarkStart w:id="30" w:name="discussion"/>
+      <w:r>
+        <w:rPr>
+          <w:rStyle w:val="SectionNumber"/>
+        </w:rPr>
+        <w:t xml:space="preserve">7</w:t>
+      </w:r>
+      <w:r>
+        <w:tab/>
+      </w:r>
       <w:r>
         <w:t xml:space="preserve">Discussion</w:t>
       </w:r>
-      <w:bookmarkEnd w:id="30"/>
     </w:p>
     <w:p>
       <w:pPr>
@@ -3012,7 +3092,7 @@
         <w:t xml:space="preserve"> </w:t>
       </w:r>
       <w:r>
-        <w:t xml:space="preserve">(Borao Mateo, 2009; Li and Wu, 2006)</w:t>
+        <w:t xml:space="preserve">(Borao, 2009; Li and Wu, 2006)</w:t>
       </w:r>
       <w:r>
         <w:t xml:space="preserve">, the interrelations represented by the flow of goods could reflect the process of social changes at Kiwulan in a pericolonial context.</w:t>
@@ -3056,7 +3136,7 @@
         <w:t xml:space="preserve"> </w:t>
       </w:r>
       <w:r>
-        <w:t xml:space="preserve">(Borao Mateo, 2009; Kang, 2016)</w:t>
+        <w:t xml:space="preserve">(Borao, 2009; Kang, 2016)</w:t>
       </w:r>
       <w:r>
         <w:t xml:space="preserve">. The Dutch would give local Indigenous leaders symbolic items or trade goods to assert their political authority and consolidate their relationship with Indigenous societies.</w:t>
@@ -3097,15 +3177,24 @@
         <w:t xml:space="preserve">, such as missing age and sex nodal attributes for some burials in our data. Despite we lack of informative results about their effect on network formation, the Bayesian approach still provides effective and reliable statistical inferences on the overall network properties by reducing the missing data effect.</w:t>
       </w:r>
     </w:p>
+    <w:bookmarkEnd w:id="30"/>
+    <w:bookmarkStart w:id="31" w:name="conclusion"/>
     <w:p>
       <w:pPr>
         <w:pStyle w:val="Heading1"/>
       </w:pPr>
-      <w:bookmarkStart w:id="31" w:name="conclusion"/>
+      <w:r>
+        <w:rPr>
+          <w:rStyle w:val="SectionNumber"/>
+        </w:rPr>
+        <w:t xml:space="preserve">8</w:t>
+      </w:r>
+      <w:r>
+        <w:tab/>
+      </w:r>
       <w:r>
         <w:t xml:space="preserve">Conclusion</w:t>
       </w:r>
-      <w:bookmarkEnd w:id="31"/>
     </w:p>
     <w:p>
       <w:pPr>
@@ -3132,15 +3221,24 @@
         <w:t xml:space="preserve">This case study highlights the methodological improvement that Bayesian inference on ERGM can inform and enhance studies in rational data in archaeology. A Bayesian framework can reduce the effects of small sample size or missing data commonly present in archaeological data by incorporating prior information and MCMC estimations. Moreover, probabilistic inference provides robust results of interrelations that are not statistically tested by traditional network approaches. Bayesian network modeling can be applied to a wide range of archaeological data to examine the formation of relationships. This allows in-depth discussion of dynamic processes of relationship formation and their underlying factors that are informative of historical trajectories or socio-cultural phenomena.</w:t>
       </w:r>
     </w:p>
+    <w:bookmarkEnd w:id="31"/>
+    <w:bookmarkStart w:id="33" w:name="acknowledgments"/>
     <w:p>
       <w:pPr>
         <w:pStyle w:val="Heading1"/>
       </w:pPr>
-      <w:bookmarkStart w:id="32" w:name="acknowledgments"/>
+      <w:r>
+        <w:rPr>
+          <w:rStyle w:val="SectionNumber"/>
+        </w:rPr>
+        <w:t xml:space="preserve">9</w:t>
+      </w:r>
+      <w:r>
+        <w:tab/>
+      </w:r>
       <w:r>
         <w:t xml:space="preserve">Acknowledgments</w:t>
       </w:r>
-      <w:bookmarkEnd w:id="32"/>
     </w:p>
     <w:p>
       <w:pPr>
@@ -3150,84 +3248,211 @@
         <w:t xml:space="preserve">We would like to thank the Yilan County Cultural Affairs Bureau in Taiwan for permitting access to the data used in this paper. We thank the excavation team of Kiwulan led by Yu-pei Chen for their post-excavation analysis and detailed documents about burials that enables this study. We also thank Alberto Caimo and Steven M. Goodreau for the discussion regarding the methods at the earliest stage fo analysis. This work was supported in part by the travel grant from the Department of Anthropology at University of Washington and the Doctoral Dissertation Fellowship from the Chiang Ching-kuo Foundation for International Scholarly Exchange (Project #DF009-A-18). We thank Ben Fitzhugh and Peter Lape for their insightful comments on an early draft. We also acknowledge comments from anonymous reviewers that have greatly improved this manuscript.</w:t>
       </w:r>
     </w:p>
+    <w:bookmarkStart w:id="32" w:name="pagebreak"/>
     <w:p>
       <w:pPr>
         <w:pStyle w:val="Heading5"/>
       </w:pPr>
-      <w:bookmarkStart w:id="33" w:name="pagebreak"/>
+      <w:r>
+        <w:rPr>
+          <w:rStyle w:val="SectionNumber"/>
+        </w:rPr>
+        <w:t xml:space="preserve">9.0.0.0.1</w:t>
+      </w:r>
+      <w:r>
+        <w:tab/>
+      </w:r>
       <w:r>
         <w:t xml:space="preserve">pagebreak</w:t>
       </w:r>
-      <w:bookmarkEnd w:id="33"/>
-    </w:p>
+    </w:p>
+    <w:bookmarkEnd w:id="32"/>
+    <w:bookmarkEnd w:id="33"/>
+    <w:bookmarkStart w:id="117" w:name="references"/>
     <w:p>
       <w:pPr>
         <w:pStyle w:val="Heading1"/>
       </w:pPr>
-      <w:bookmarkStart w:id="34" w:name="references"/>
+      <w:r>
+        <w:rPr>
+          <w:rStyle w:val="SectionNumber"/>
+        </w:rPr>
+        <w:t xml:space="preserve">10</w:t>
+      </w:r>
+      <w:r>
+        <w:tab/>
+      </w:r>
       <w:r>
         <w:t xml:space="preserve">References</w:t>
       </w:r>
-      <w:bookmarkEnd w:id="34"/>
-    </w:p>
-    <w:bookmarkStart w:id="113" w:name="refs"/>
-    <w:bookmarkStart w:id="35" w:name="ref-Acabado2017"/>
-    <w:p>
-      <w:pPr>
-        <w:pStyle w:val="Bibliography"/>
-      </w:pPr>
-      <w:r>
-        <w:t xml:space="preserve">Acabado, S., 2017. The archaeology of pericolonialism: Responses of the “unconquered” to spanish conquest and colonialism in ifugao, philippines. International Journal of Historical Archaeology 21, 1–26.</w:t>
+    </w:p>
+    <w:bookmarkStart w:id="114" w:name="refs"/>
+    <w:bookmarkStart w:id="34" w:name="ref-Acabado2017"/>
+    <w:p>
+      <w:pPr>
+        <w:pStyle w:val="Bibliography"/>
+      </w:pPr>
+      <w:r>
+        <w:t xml:space="preserve">Acabado, S., 2017. The archaeology of pericolonialism: Responses of the</w:t>
+      </w:r>
+      <w:r>
+        <w:t xml:space="preserve"> </w:t>
+      </w:r>
+      <w:r>
+        <w:t xml:space="preserve">“unconquered”</w:t>
+      </w:r>
+      <w:r>
+        <w:t xml:space="preserve"> </w:t>
+      </w:r>
+      <w:r>
+        <w:t xml:space="preserve">to spanish conquest and colonialism in ifugao, philippines. International Journal of Historical Archaeology 21, 1–26.</w:t>
+      </w:r>
+    </w:p>
+    <w:bookmarkEnd w:id="34"/>
+    <w:bookmarkStart w:id="35" w:name="ref-Amati2019"/>
+    <w:p>
+      <w:pPr>
+        <w:pStyle w:val="Bibliography"/>
+      </w:pPr>
+      <w:r>
+        <w:t xml:space="preserve">Amati, V., Mol, A., Shafie, T., Hofman, C., Brandes, U., 2019. A framework for reconstructing archaeological networks using exponential random graph models. Journal of Archaeological Method and Theory 1–28.</w:t>
       </w:r>
     </w:p>
     <w:bookmarkEnd w:id="35"/>
-    <w:bookmarkStart w:id="36" w:name="ref-Amati2019"/>
-    <w:p>
-      <w:pPr>
-        <w:pStyle w:val="Bibliography"/>
-      </w:pPr>
-      <w:r>
-        <w:t xml:space="preserve">Amati, V., Mol, A., Shafie, T., Hofman, C., Brandes, U., 2019. A framework for reconstructing archaeological networks using exponential random graph models. Journal of Archaeological Method and Theory 1–28.</w:t>
+    <w:bookmarkStart w:id="36" w:name="ref-Andrade2007"/>
+    <w:p>
+      <w:pPr>
+        <w:pStyle w:val="Bibliography"/>
+      </w:pPr>
+      <w:r>
+        <w:t xml:space="preserve">Andrade, T., 2007. How</w:t>
+      </w:r>
+      <w:r>
+        <w:t xml:space="preserve"> </w:t>
+      </w:r>
+      <w:r>
+        <w:t xml:space="preserve">Taiwan</w:t>
+      </w:r>
+      <w:r>
+        <w:t xml:space="preserve"> </w:t>
+      </w:r>
+      <w:r>
+        <w:t xml:space="preserve">became</w:t>
+      </w:r>
+      <w:r>
+        <w:t xml:space="preserve"> </w:t>
+      </w:r>
+      <w:r>
+        <w:t xml:space="preserve">Chinese</w:t>
+      </w:r>
+      <w:r>
+        <w:t xml:space="preserve">: Dutch,</w:t>
+      </w:r>
+      <w:r>
+        <w:t xml:space="preserve"> </w:t>
+      </w:r>
+      <w:r>
+        <w:t xml:space="preserve">Spanish</w:t>
+      </w:r>
+      <w:r>
+        <w:t xml:space="preserve">, and</w:t>
+      </w:r>
+      <w:r>
+        <w:t xml:space="preserve"> </w:t>
+      </w:r>
+      <w:r>
+        <w:t xml:space="preserve">Han</w:t>
+      </w:r>
+      <w:r>
+        <w:t xml:space="preserve"> </w:t>
+      </w:r>
+      <w:r>
+        <w:t xml:space="preserve">colonization in the seventeenth century. Columbia University Press, New York.</w:t>
       </w:r>
     </w:p>
     <w:bookmarkEnd w:id="36"/>
-    <w:bookmarkStart w:id="37" w:name="ref-Andrade2007"/>
-    <w:p>
-      <w:pPr>
-        <w:pStyle w:val="Bibliography"/>
-      </w:pPr>
-      <w:r>
-        <w:t xml:space="preserve">Andrade, T., 2007. How Taiwan became Chinese: Dutch, Spanish, and Han colonization in the seventeenth century. Columbia University Press, New York.</w:t>
+    <w:bookmarkStart w:id="37" w:name="ref-Aswani2003"/>
+    <w:p>
+      <w:pPr>
+        <w:pStyle w:val="Bibliography"/>
+      </w:pPr>
+      <w:r>
+        <w:t xml:space="preserve">Aswani, S., Sheppard, P., Battaglia, D., BaylissSmith, T., Breton, S., Foster, R., Hviding, E., Schneider, G., Aswani, S., Sheppard, P., 2003. The archaeology and ethnohistory of exchange in precolonial and colonial roviana: Gifts, commodities, and inalienable possessions. Current Anthropology 44, S51–S78.</w:t>
       </w:r>
     </w:p>
     <w:bookmarkEnd w:id="37"/>
-    <w:bookmarkStart w:id="38" w:name="ref-Aswani2003"/>
-    <w:p>
-      <w:pPr>
-        <w:pStyle w:val="Bibliography"/>
-      </w:pPr>
-      <w:r>
-        <w:t xml:space="preserve">Aswani, S., Sheppard, P., Battaglia, D., BaylissSmith, T., Breton, S., Foster, R., Hviding, E., Schneider, G., Aswani, S., Sheppard, P., 2003. The archaeology and ethnohistory of exchange in precolonial and colonial roviana: Gifts, commodities, and inalienable possessions. Current Anthropology 44, S51–S78.</w:t>
+    <w:bookmarkStart w:id="38" w:name="ref-Binford1971"/>
+    <w:p>
+      <w:pPr>
+        <w:pStyle w:val="Bibliography"/>
+      </w:pPr>
+      <w:r>
+        <w:t xml:space="preserve">Binford, L., 1971. Mortuary practices: Their study and their potential. In approaches to the social dimensions of mortuary practices, in: Brown, J. (Ed.), Approaches to the Social Dimensions of Mortuary Practices. Memoirs of the Society for American Archaeology., pp. 6–29.</w:t>
       </w:r>
     </w:p>
     <w:bookmarkEnd w:id="38"/>
-    <w:bookmarkStart w:id="39" w:name="ref-Binford1971"/>
-    <w:p>
-      <w:pPr>
-        <w:pStyle w:val="Bibliography"/>
-      </w:pPr>
-      <w:r>
-        <w:t xml:space="preserve">Binford, L., 1971. Mortuary practices: Their study and their potential. In approaches to the social dimensions of mortuary practices, in: Brown, J. (Ed.), Approaches to the Social Dimensions of Mortuary Practices. Memoirs of the Society for American Archaeology., pp. 6–29.</w:t>
+    <w:bookmarkStart w:id="39" w:name="ref-Blanton1996"/>
+    <w:p>
+      <w:pPr>
+        <w:pStyle w:val="Bibliography"/>
+      </w:pPr>
+      <w:r>
+        <w:t xml:space="preserve">Blanton, R.E., Feinman, G.M., Kowalewski, S.A., Peregrine, P.N., 1996. A dual-processual theory for the evolution of mesoamerican civilization. Current anthropology 37, 1–14.</w:t>
       </w:r>
     </w:p>
     <w:bookmarkEnd w:id="39"/>
-    <w:bookmarkStart w:id="40" w:name="ref-Blanton1996"/>
-    <w:p>
-      <w:pPr>
-        <w:pStyle w:val="Bibliography"/>
-      </w:pPr>
-      <w:r>
-        <w:t xml:space="preserve">Blanton, R.E., Feinman, G.M., Kowalewski, S.A., Peregrine, P.N., 1996. A dual-processual theory for the evolution of mesoamerican civilization. Current anthropology 37, 1–14.</w:t>
+    <w:bookmarkStart w:id="40" w:name="ref-Borao2009"/>
+    <w:p>
+      <w:pPr>
+        <w:pStyle w:val="Bibliography"/>
+      </w:pPr>
+      <w:r>
+        <w:t xml:space="preserve">Borao, J.E., 2009. The</w:t>
+      </w:r>
+      <w:r>
+        <w:t xml:space="preserve"> </w:t>
+      </w:r>
+      <w:r>
+        <w:t xml:space="preserve">Spanish</w:t>
+      </w:r>
+      <w:r>
+        <w:t xml:space="preserve"> </w:t>
+      </w:r>
+      <w:r>
+        <w:t xml:space="preserve">experience in</w:t>
+      </w:r>
+      <w:r>
+        <w:t xml:space="preserve"> </w:t>
+      </w:r>
+      <w:r>
+        <w:t xml:space="preserve">Taiwan</w:t>
+      </w:r>
+      <w:r>
+        <w:t xml:space="preserve">, 1626-1642: The</w:t>
+      </w:r>
+      <w:r>
+        <w:t xml:space="preserve"> </w:t>
+      </w:r>
+      <w:r>
+        <w:t xml:space="preserve">Baroque</w:t>
+      </w:r>
+      <w:r>
+        <w:t xml:space="preserve"> </w:t>
+      </w:r>
+      <w:r>
+        <w:t xml:space="preserve">ending of a</w:t>
+      </w:r>
+      <w:r>
+        <w:t xml:space="preserve"> </w:t>
+      </w:r>
+      <w:r>
+        <w:t xml:space="preserve">Renaissance</w:t>
+      </w:r>
+      <w:r>
+        <w:t xml:space="preserve"> </w:t>
+      </w:r>
+      <w:r>
+        <w:t xml:space="preserve">endeavor. Hong Kong University Press, Hong Kong.</w:t>
       </w:r>
     </w:p>
     <w:bookmarkEnd w:id="40"/>
@@ -3237,7 +3462,52 @@
         <w:pStyle w:val="Bibliography"/>
       </w:pPr>
       <w:r>
-        <w:t xml:space="preserve">Borao Mateo, J.E., 2009. The spanish experience in Taiwan, 1626-1642 the baroque ending of a renaissance endeavor. Hong Kong University Press, Hong Kong.</w:t>
+        <w:t xml:space="preserve">Borao, J.E., 2009. The</w:t>
+      </w:r>
+      <w:r>
+        <w:t xml:space="preserve"> </w:t>
+      </w:r>
+      <w:r>
+        <w:t xml:space="preserve">Spanish</w:t>
+      </w:r>
+      <w:r>
+        <w:t xml:space="preserve"> </w:t>
+      </w:r>
+      <w:r>
+        <w:t xml:space="preserve">experience in</w:t>
+      </w:r>
+      <w:r>
+        <w:t xml:space="preserve"> </w:t>
+      </w:r>
+      <w:r>
+        <w:t xml:space="preserve">Taiwan</w:t>
+      </w:r>
+      <w:r>
+        <w:t xml:space="preserve">, 1626-1642: The</w:t>
+      </w:r>
+      <w:r>
+        <w:t xml:space="preserve"> </w:t>
+      </w:r>
+      <w:r>
+        <w:t xml:space="preserve">Baroque</w:t>
+      </w:r>
+      <w:r>
+        <w:t xml:space="preserve"> </w:t>
+      </w:r>
+      <w:r>
+        <w:t xml:space="preserve">ending of a</w:t>
+      </w:r>
+      <w:r>
+        <w:t xml:space="preserve"> </w:t>
+      </w:r>
+      <w:r>
+        <w:t xml:space="preserve">Renaissance</w:t>
+      </w:r>
+      <w:r>
+        <w:t xml:space="preserve"> </w:t>
+      </w:r>
+      <w:r>
+        <w:t xml:space="preserve">endeavor. Hong Kong University Press, Hong Kong.</w:t>
       </w:r>
     </w:p>
     <w:bookmarkEnd w:id="41"/>
@@ -3297,7 +3567,25 @@
         <w:pStyle w:val="Bibliography"/>
       </w:pPr>
       <w:r>
-        <w:t xml:space="preserve">Brumfiel, E.M., 1994. Factional competition and political development in the New World: An introduction, in: Brumfiel, E.M., Fox, J. (Eds.), Factional Competition and Political Development in the New World. Cambridge: Cambridge University Press, pp. 3–13.</w:t>
+        <w:t xml:space="preserve">Brumfiel, E.M., 1994. Factional competition and political development in the</w:t>
+      </w:r>
+      <w:r>
+        <w:t xml:space="preserve"> </w:t>
+      </w:r>
+      <w:r>
+        <w:t xml:space="preserve">New World</w:t>
+      </w:r>
+      <w:r>
+        <w:t xml:space="preserve">: An introduction, in: Brumfiel, E.M., Fox, J. (Eds.), Factional Competition and Political Development in the</w:t>
+      </w:r>
+      <w:r>
+        <w:t xml:space="preserve"> </w:t>
+      </w:r>
+      <w:r>
+        <w:t xml:space="preserve">New World</w:t>
+      </w:r>
+      <w:r>
+        <w:t xml:space="preserve">. Cambridge: Cambridge University Press, pp. 3–13.</w:t>
       </w:r>
     </w:p>
     <w:bookmarkEnd w:id="47"/>
@@ -3387,27 +3675,102 @@
         <w:pStyle w:val="Bibliography"/>
       </w:pPr>
       <w:r>
-        <w:t xml:space="preserve">Chen, T.-j., 2005. Keelung shan yu Danshui yang: Dongya haiyu yu Taiwan zaoqishi yanjiu, 1400-1700 [Mount Keelung and Danshui Sea: A study of East Asian Seas and the early history of Taiwan from 1400 to 1700]. Lian jing, Taipei.</w:t>
+        <w:t xml:space="preserve">Chen, T., 2005. Keelung shan yu</w:t>
+      </w:r>
+      <w:r>
+        <w:t xml:space="preserve"> </w:t>
+      </w:r>
+      <w:r>
+        <w:t xml:space="preserve">Danshui</w:t>
+      </w:r>
+      <w:r>
+        <w:t xml:space="preserve"> </w:t>
+      </w:r>
+      <w:r>
+        <w:t xml:space="preserve">yang: Dongya haiyu yu</w:t>
+      </w:r>
+      <w:r>
+        <w:t xml:space="preserve"> </w:t>
+      </w:r>
+      <w:r>
+        <w:t xml:space="preserve">Taiwan</w:t>
+      </w:r>
+      <w:r>
+        <w:t xml:space="preserve"> </w:t>
+      </w:r>
+      <w:r>
+        <w:t xml:space="preserve">zaoqishi yanjiu, 1400-1700 [</w:t>
+      </w:r>
+      <w:r>
+        <w:t xml:space="preserve">Mount Keelung</w:t>
+      </w:r>
+      <w:r>
+        <w:t xml:space="preserve"> </w:t>
+      </w:r>
+      <w:r>
+        <w:t xml:space="preserve">and</w:t>
+      </w:r>
+      <w:r>
+        <w:t xml:space="preserve"> </w:t>
+      </w:r>
+      <w:r>
+        <w:t xml:space="preserve">Danshui Sea</w:t>
+      </w:r>
+      <w:r>
+        <w:t xml:space="preserve">: A study of</w:t>
+      </w:r>
+      <w:r>
+        <w:t xml:space="preserve"> </w:t>
+      </w:r>
+      <w:r>
+        <w:t xml:space="preserve">East Asian Seas</w:t>
+      </w:r>
+      <w:r>
+        <w:t xml:space="preserve"> </w:t>
+      </w:r>
+      <w:r>
+        <w:t xml:space="preserve">and the early history of</w:t>
+      </w:r>
+      <w:r>
+        <w:t xml:space="preserve"> </w:t>
+      </w:r>
+      <w:r>
+        <w:t xml:space="preserve">Taiwan</w:t>
+      </w:r>
+      <w:r>
+        <w:t xml:space="preserve"> </w:t>
+      </w:r>
+      <w:r>
+        <w:t xml:space="preserve">from 1400 to 1700]. Lian jing, Taipei.</w:t>
       </w:r>
     </w:p>
     <w:bookmarkEnd w:id="56"/>
-    <w:bookmarkStart w:id="57" w:name="ref-Chen2019"/>
+    <w:bookmarkStart w:id="57" w:name="ref-Chen2007"/>
+    <w:p>
+      <w:pPr>
+        <w:pStyle w:val="Bibliography"/>
+      </w:pPr>
+      <w:r>
+        <w:t xml:space="preserve">Chen, Y., 2007. Qi wu lan yi zhi qiang jiu fa jue bao gao [report on the archaeological excavations at ki-wu-lan site]. Lanyang museum, Yilan,</w:t>
+      </w:r>
+      <w:r>
+        <w:t xml:space="preserve"> </w:t>
+      </w:r>
+      <w:r>
+        <w:t xml:space="preserve">Taiwan</w:t>
+      </w:r>
+      <w:r>
+        <w:t xml:space="preserve">.</w:t>
+      </w:r>
+    </w:p>
+    <w:bookmarkEnd w:id="57"/>
+    <w:bookmarkStart w:id="58" w:name="ref-Chen2019"/>
     <w:p>
       <w:pPr>
         <w:pStyle w:val="Bibliography"/>
       </w:pPr>
       <w:r>
         <w:t xml:space="preserve">Chen, Y., Gel, Y.R., Lyubchich, V., Nezafati, K., 2019. Snowboot: Bootstrap methods for network inference. arXiv preprint arXiv:1902.09029.</w:t>
-      </w:r>
-    </w:p>
-    <w:bookmarkEnd w:id="57"/>
-    <w:bookmarkStart w:id="58" w:name="ref-Chen2007"/>
-    <w:p>
-      <w:pPr>
-        <w:pStyle w:val="Bibliography"/>
-      </w:pPr>
-      <w:r>
-        <w:t xml:space="preserve">Chen, Y.-p., 2007. Qi wu lan yi zhi qiang jiu fa jue bao gao [report on the archaeological excavations at ki-wu-lan site]. Lanyang museum, Yilan, Taiwan.</w:t>
       </w:r>
     </w:p>
     <w:bookmarkEnd w:id="58"/>
@@ -3417,7 +3780,16 @@
         <w:pStyle w:val="Bibliography"/>
       </w:pPr>
       <w:r>
-        <w:t xml:space="preserve">Cheng, C.-f., 2008. Qi wu lan yi zhi yu she nei yi zhi chu tu bo li zhu de xiang guan yan jiu [studies of glass beads excavated from kivulan and shenei site, Taiwan] (Master’s thesis).</w:t>
+        <w:t xml:space="preserve">Cheng, C., 2008. Qi wu lan yi zhi yu she nei yi zhi chu tu bo li zhu de xiang guan yan jiu [studies of glass beads excavated from kivulan and shenei site,</w:t>
+      </w:r>
+      <w:r>
+        <w:t xml:space="preserve"> </w:t>
+      </w:r>
+      <w:r>
+        <w:t xml:space="preserve">Taiwan</w:t>
+      </w:r>
+      <w:r>
+        <w:t xml:space="preserve">] (Master’s thesis).</w:t>
       </w:r>
     </w:p>
     <w:bookmarkEnd w:id="59"/>
@@ -3427,7 +3799,25 @@
         <w:pStyle w:val="Bibliography"/>
       </w:pPr>
       <w:r>
-        <w:t xml:space="preserve">Clark, J.E., Blake, M., 1994. The power of prestige: Competitive generosity and the emergence of rank societies in lowland Mesoamerica, in: Brumfiel, E.M., Fox, J. (Eds.), Factional Competition and Political Development in the New World. Cambridge: Cambridge University Press, pp. 17–33.</w:t>
+        <w:t xml:space="preserve">Clark, J.E., Blake, M., 1994. The power of prestige: Competitive generosity and the emergence of rank societies in lowland</w:t>
+      </w:r>
+      <w:r>
+        <w:t xml:space="preserve"> </w:t>
+      </w:r>
+      <w:r>
+        <w:t xml:space="preserve">Mesoamerica</w:t>
+      </w:r>
+      <w:r>
+        <w:t xml:space="preserve">, in: Brumfiel, E.M., Fox, J. (Eds.), Factional Competition and Political Development in the</w:t>
+      </w:r>
+      <w:r>
+        <w:t xml:space="preserve"> </w:t>
+      </w:r>
+      <w:r>
+        <w:t xml:space="preserve">New World</w:t>
+      </w:r>
+      <w:r>
+        <w:t xml:space="preserve">. Cambridge: Cambridge University Press, pp. 17–33.</w:t>
       </w:r>
     </w:p>
     <w:bookmarkEnd w:id="60"/>
@@ -3447,7 +3837,7 @@
         <w:pStyle w:val="Bibliography"/>
       </w:pPr>
       <w:r>
-        <w:t xml:space="preserve">Coward, F., 2013. Grounding the net: Social networks, material culture and geography in the epipalaeolithic and early neolithic of the near east (  21,000–6,000 cal bce), in: Knappett, C. (Ed.), Network Analysis in Archaeology: New Regional Approaches to Interaction. Oxford University Press, Oxford, pp. 247–280.</w:t>
+        <w:t xml:space="preserve">Coward, F., 2013. Grounding the net: Social networks, material culture and geography in the epipalaeolithic and early neolithic of the near east (  21,000–6,000 cal BCE), in: Knappett, C. (Ed.), Network Analysis in Archaeology: New Regional Approaches to Interaction. Oxford University Press, Oxford, pp. 247–280.</w:t>
       </w:r>
     </w:p>
     <w:bookmarkEnd w:id="62"/>
@@ -3477,7 +3867,16 @@
         <w:pStyle w:val="Bibliography"/>
       </w:pPr>
       <w:r>
-        <w:t xml:space="preserve">Feinman, G.M., 2000. Corporate/network: New perspectives on models of political action and the Puebloan Southwest, in: Schiffer, M.B. (Ed.), Social Theory in Archaeology. University of Utah Press, pp. 31–51.</w:t>
+        <w:t xml:space="preserve">Feinman, G.M., 2000. Corporate/network: New perspectives on models of political action and the</w:t>
+      </w:r>
+      <w:r>
+        <w:t xml:space="preserve"> </w:t>
+      </w:r>
+      <w:r>
+        <w:t xml:space="preserve">Puebloan Southwest</w:t>
+      </w:r>
+      <w:r>
+        <w:t xml:space="preserve">, in: Schiffer, M.B. (Ed.), Social Theory in Archaeology. University of Utah Press, pp. 31–51.</w:t>
       </w:r>
     </w:p>
     <w:bookmarkEnd w:id="65"/>
@@ -3607,7 +4006,49 @@
         <w:pStyle w:val="Bibliography"/>
       </w:pPr>
       <w:r>
-        <w:t xml:space="preserve">Kang, P., 2016. Zhimin xiangxiang yu difang liubian: Helan dongyindu gongsi yu Taiwan yuanzhumin [Colonial imagination and local variations: The Dutch East India Company and the Formosan Austronesians]. Lian-jing.</w:t>
+        <w:t xml:space="preserve">Kang, P., 2016. Zhimin xiangxiang yu difang liubian: Helan dongyindu gongsi yu</w:t>
+      </w:r>
+      <w:r>
+        <w:t xml:space="preserve"> </w:t>
+      </w:r>
+      <w:r>
+        <w:t xml:space="preserve">Taiwan</w:t>
+      </w:r>
+      <w:r>
+        <w:t xml:space="preserve"> </w:t>
+      </w:r>
+      <w:r>
+        <w:t xml:space="preserve">yuanzhumin [</w:t>
+      </w:r>
+      <w:r>
+        <w:t xml:space="preserve">Colonial</w:t>
+      </w:r>
+      <w:r>
+        <w:t xml:space="preserve"> </w:t>
+      </w:r>
+      <w:r>
+        <w:t xml:space="preserve">imagination and local variations: The</w:t>
+      </w:r>
+      <w:r>
+        <w:t xml:space="preserve"> </w:t>
+      </w:r>
+      <w:r>
+        <w:t xml:space="preserve">Dutch East India Company</w:t>
+      </w:r>
+      <w:r>
+        <w:t xml:space="preserve"> </w:t>
+      </w:r>
+      <w:r>
+        <w:t xml:space="preserve">and the</w:t>
+      </w:r>
+      <w:r>
+        <w:t xml:space="preserve"> </w:t>
+      </w:r>
+      <w:r>
+        <w:t xml:space="preserve">Formosan Austronesians</w:t>
+      </w:r>
+      <w:r>
+        <w:t xml:space="preserve">]. Lian-jing.</w:t>
       </w:r>
     </w:p>
     <w:bookmarkEnd w:id="78"/>
@@ -3647,11 +4088,63 @@
         <w:pStyle w:val="Bibliography"/>
       </w:pPr>
       <w:r>
-        <w:t xml:space="preserve">Li, Y.-z., Wu, M.-z., 2006. Qing zai xi ban ya ren zai tai wan, 1626-1642 [the spanish in Taiwan]. Taiwan Historica, Nantou.</w:t>
+        <w:t xml:space="preserve">Li, Y., Wu, M., 2006. Qing zai xi ban ya ren zai tai wan, 1626-1642 [the spanish in</w:t>
+      </w:r>
+      <w:r>
+        <w:t xml:space="preserve"> </w:t>
+      </w:r>
+      <w:r>
+        <w:t xml:space="preserve">Taiwan</w:t>
+      </w:r>
+      <w:r>
+        <w:t xml:space="preserve">].</w:t>
+      </w:r>
+      <w:r>
+        <w:t xml:space="preserve"> </w:t>
+      </w:r>
+      <w:r>
+        <w:t xml:space="preserve">Taiwan</w:t>
+      </w:r>
+      <w:r>
+        <w:t xml:space="preserve"> </w:t>
+      </w:r>
+      <w:r>
+        <w:t xml:space="preserve">Historica, Nantou.</w:t>
       </w:r>
     </w:p>
     <w:bookmarkEnd w:id="82"/>
-    <w:bookmarkStart w:id="83" w:name="ref-Lyne2015"/>
+    <w:bookmarkStart w:id="83" w:name="ref-LiandWu2006"/>
+    <w:p>
+      <w:pPr>
+        <w:pStyle w:val="Bibliography"/>
+      </w:pPr>
+      <w:r>
+        <w:t xml:space="preserve">Li, Y., Wu, M., 2006. Qing zai xi ban ya ren zai tai wan, 1626-1642 [the spanish in</w:t>
+      </w:r>
+      <w:r>
+        <w:t xml:space="preserve"> </w:t>
+      </w:r>
+      <w:r>
+        <w:t xml:space="preserve">Taiwan</w:t>
+      </w:r>
+      <w:r>
+        <w:t xml:space="preserve">].</w:t>
+      </w:r>
+      <w:r>
+        <w:t xml:space="preserve"> </w:t>
+      </w:r>
+      <w:r>
+        <w:t xml:space="preserve">Taiwan</w:t>
+      </w:r>
+      <w:r>
+        <w:t xml:space="preserve"> </w:t>
+      </w:r>
+      <w:r>
+        <w:t xml:space="preserve">Historica, Nantou.</w:t>
+      </w:r>
+    </w:p>
+    <w:bookmarkEnd w:id="83"/>
+    <w:bookmarkStart w:id="84" w:name="ref-Lyne2015"/>
     <w:p>
       <w:pPr>
         <w:pStyle w:val="Bibliography"/>
@@ -3660,8 +4153,8 @@
         <w:t xml:space="preserve">Lyne, A.-M., Girolami, M., Atchadé, Y., Strathmann, H., Simpson, D., others, 2015. On russian roulette estimates for bayesian inference with doubly-intractable likelihoods. Statistical science 30, 443–467.</w:t>
       </w:r>
     </w:p>
-    <w:bookmarkEnd w:id="83"/>
-    <w:bookmarkStart w:id="84" w:name="ref-Marin2011"/>
+    <w:bookmarkEnd w:id="84"/>
+    <w:bookmarkStart w:id="85" w:name="ref-Marin2011"/>
     <w:p>
       <w:pPr>
         <w:pStyle w:val="Bibliography"/>
@@ -3670,8 +4163,8 @@
         <w:t xml:space="preserve">Marin, A., Wellman, B., 2011. Social network analysis: An introduction. The SAGE handbook of social network analysis 11.</w:t>
       </w:r>
     </w:p>
-    <w:bookmarkEnd w:id="84"/>
-    <w:bookmarkStart w:id="86" w:name="ref-Marwick2017"/>
+    <w:bookmarkEnd w:id="85"/>
+    <w:bookmarkStart w:id="87" w:name="ref-Marwick2017"/>
     <w:p>
       <w:pPr>
         <w:pStyle w:val="Bibliography"/>
@@ -3682,7 +4175,7 @@
       <w:r>
         <w:t xml:space="preserve"> </w:t>
       </w:r>
-      <w:hyperlink r:id="rId85">
+      <w:hyperlink r:id="rId86">
         <w:r>
           <w:rPr>
             <w:rStyle w:val="Hyperlink"/>
@@ -3691,18 +4184,30 @@
         </w:r>
       </w:hyperlink>
     </w:p>
-    <w:bookmarkEnd w:id="86"/>
-    <w:bookmarkStart w:id="87" w:name="ref-Marwick2018"/>
-    <w:p>
-      <w:pPr>
-        <w:pStyle w:val="Bibliography"/>
-      </w:pPr>
-      <w:r>
-        <w:t xml:space="preserve">Marwick, B., Boettiger, C., Mullen, L., 2018. Packaging data analytical work reproducibly using R (and friends). The American Statistician 72, 80–88.</w:t>
-      </w:r>
-    </w:p>
     <w:bookmarkEnd w:id="87"/>
-    <w:bookmarkStart w:id="88" w:name="ref-Mills2017"/>
+    <w:bookmarkStart w:id="88" w:name="ref-Marwick2018"/>
+    <w:p>
+      <w:pPr>
+        <w:pStyle w:val="Bibliography"/>
+      </w:pPr>
+      <w:r>
+        <w:t xml:space="preserve">Marwick, B., Boettiger, C., Mullen, L., 2018. Packaging data analytical work reproducibly using</w:t>
+      </w:r>
+      <w:r>
+        <w:t xml:space="preserve"> </w:t>
+      </w:r>
+      <w:r>
+        <w:t xml:space="preserve">R</w:t>
+      </w:r>
+      <w:r>
+        <w:t xml:space="preserve"> </w:t>
+      </w:r>
+      <w:r>
+        <w:t xml:space="preserve">(and friends). The American Statistician 72, 80–88.</w:t>
+      </w:r>
+    </w:p>
+    <w:bookmarkEnd w:id="88"/>
+    <w:bookmarkStart w:id="89" w:name="ref-Mills2017"/>
     <w:p>
       <w:pPr>
         <w:pStyle w:val="Bibliography"/>
@@ -3711,8 +4216,8 @@
         <w:t xml:space="preserve">Mills, B.J., 2017. Social network analysis in archaeology. Annual review of anthropology 46, 379–397.</w:t>
       </w:r>
     </w:p>
-    <w:bookmarkEnd w:id="88"/>
-    <w:bookmarkStart w:id="89" w:name="ref-Mizoguchi2013"/>
+    <w:bookmarkEnd w:id="89"/>
+    <w:bookmarkStart w:id="90" w:name="ref-Mizoguchi2013"/>
     <w:p>
       <w:pPr>
         <w:pStyle w:val="Bibliography"/>
@@ -3721,8 +4226,8 @@
         <w:t xml:space="preserve">Mizoguchi, K., 2013. Evolution of prestige good systems: An application of network analysis to the transformation of communication systems and their media, in: Knappett, C. (Ed.), Network Analysis in Archaeology: New Regional Approaches to Interaction. Oxford University Press, Oxford, pp. 151–180.</w:t>
       </w:r>
     </w:p>
-    <w:bookmarkEnd w:id="89"/>
-    <w:bookmarkStart w:id="90" w:name="ref-Morris2008"/>
+    <w:bookmarkEnd w:id="90"/>
+    <w:bookmarkStart w:id="91" w:name="ref-Morris2008"/>
     <w:p>
       <w:pPr>
         <w:pStyle w:val="Bibliography"/>
@@ -3731,8 +4236,8 @@
         <w:t xml:space="preserve">Morris, M., Handcock, M.S., Hunter, D.R., 2008. Specification of exponential-family random graph models: Terms and computational aspects. Journal of statistical software 24, 1548.</w:t>
       </w:r>
     </w:p>
-    <w:bookmarkEnd w:id="90"/>
-    <w:bookmarkStart w:id="91" w:name="ref-Nemmers2019"/>
+    <w:bookmarkEnd w:id="91"/>
+    <w:bookmarkStart w:id="92" w:name="ref-Nemmers2019"/>
     <w:p>
       <w:pPr>
         <w:pStyle w:val="Bibliography"/>
@@ -3741,8 +4246,8 @@
         <w:t xml:space="preserve">Nemmers, T., Narayan, A., Banerjee, S., 2019. Bayesian modeling and uncertainty quantification for descriptive social networks. Statistics and its interface 12, 181.</w:t>
       </w:r>
     </w:p>
-    <w:bookmarkEnd w:id="91"/>
-    <w:bookmarkStart w:id="92" w:name="ref-Pearson1982"/>
+    <w:bookmarkEnd w:id="92"/>
+    <w:bookmarkStart w:id="93" w:name="ref-Pearson1982"/>
     <w:p>
       <w:pPr>
         <w:pStyle w:val="Bibliography"/>
@@ -3751,8 +4256,8 @@
         <w:t xml:space="preserve">Pearson, P., 1982. Mortuary practices, society and ideology: An ethnoarchaeological study, in: Hodder, I. (Ed.), Symbolic and Structural Archaeology. Cambridge.</w:t>
       </w:r>
     </w:p>
-    <w:bookmarkEnd w:id="92"/>
-    <w:bookmarkStart w:id="93" w:name="ref-Peeples2019"/>
+    <w:bookmarkEnd w:id="93"/>
+    <w:bookmarkStart w:id="94" w:name="ref-Peeples2019"/>
     <w:p>
       <w:pPr>
         <w:pStyle w:val="Bibliography"/>
@@ -3761,8 +4266,8 @@
         <w:t xml:space="preserve">Peeples, M.A., 2019. Finding a place for networks in archaeology. Journal of Archaeological Research 27, 451–499.</w:t>
       </w:r>
     </w:p>
-    <w:bookmarkEnd w:id="93"/>
-    <w:bookmarkStart w:id="94" w:name="ref-Rlanguage2019"/>
+    <w:bookmarkEnd w:id="94"/>
+    <w:bookmarkStart w:id="95" w:name="ref-Rlanguage2019"/>
     <w:p>
       <w:pPr>
         <w:pStyle w:val="Bibliography"/>
@@ -3771,29 +4276,26 @@
         <w:t xml:space="preserve">R Core Team, 2019. R: A language and environment for statistical computing. R Foundation for Statistical Computing, Vienna, Austria.</w:t>
       </w:r>
     </w:p>
-    <w:bookmarkEnd w:id="94"/>
-    <w:bookmarkStart w:id="96" w:name="ref-Rroberts2021"/>
-    <w:p>
-      <w:pPr>
-        <w:pStyle w:val="Bibliography"/>
-      </w:pPr>
-      <w:r>
-        <w:t xml:space="preserve">Roberts, J.M., Yin, Y., Dorshorst, E., Peeples, M.A., Mills, B.J., 2021. Assessing the performance of the bootstrap in simulated assemblage networks. Social Networks 65, 98–109.</w:t>
-      </w:r>
-      <w:r>
-        <w:t xml:space="preserve"> </w:t>
-      </w:r>
-      <w:hyperlink r:id="rId95">
+    <w:bookmarkEnd w:id="95"/>
+    <w:bookmarkStart w:id="97" w:name="ref-Rroberts2021"/>
+    <w:p>
+      <w:pPr>
+        <w:pStyle w:val="Bibliography"/>
+      </w:pPr>
+      <w:r>
+        <w:t xml:space="preserve">Roberts, J.M., Yin, Y., Dorshorst, E., Peeples, M.A., Mills, B.J., 2021. Assessing the performance of the bootstrap in simulated assemblage networks. Social Networks 65, 98–109. https://doi.org/</w:t>
+      </w:r>
+      <w:hyperlink r:id="rId96">
         <w:r>
           <w:rPr>
             <w:rStyle w:val="Hyperlink"/>
           </w:rPr>
-          <w:t xml:space="preserve">https://doi.org/https://doi.org/10.1016/j.socnet.2020.11.005</w:t>
+          <w:t xml:space="preserve">https://doi.org/10.1016/j.socnet.2020.11.005</w:t>
         </w:r>
       </w:hyperlink>
     </w:p>
-    <w:bookmarkEnd w:id="96"/>
-    <w:bookmarkStart w:id="97" w:name="ref-Robins2007"/>
+    <w:bookmarkEnd w:id="97"/>
+    <w:bookmarkStart w:id="98" w:name="ref-Robins2007"/>
     <w:p>
       <w:pPr>
         <w:pStyle w:val="Bibliography"/>
@@ -3802,8 +4304,8 @@
         <w:t xml:space="preserve">Robins, G., Pattison, P., Kalish, Y., Lusher, D., 2007. An introduction to exponential random graph (p*) models for social networks. Social networks 29, 173–191.</w:t>
       </w:r>
     </w:p>
-    <w:bookmarkEnd w:id="97"/>
-    <w:bookmarkStart w:id="98" w:name="ref-Salvini2010"/>
+    <w:bookmarkEnd w:id="98"/>
+    <w:bookmarkStart w:id="99" w:name="ref-Salvini2010"/>
     <w:p>
       <w:pPr>
         <w:pStyle w:val="Bibliography"/>
@@ -3812,8 +4314,8 @@
         <w:t xml:space="preserve">Salvini, A., 2010. Symbolic interactionism and social network analysis: An uncertain encounter. Symbolic Interaction 33, 364–388.</w:t>
       </w:r>
     </w:p>
-    <w:bookmarkEnd w:id="98"/>
-    <w:bookmarkStart w:id="99" w:name="ref-Saxe1970"/>
+    <w:bookmarkEnd w:id="99"/>
+    <w:bookmarkStart w:id="100" w:name="ref-Saxe1970"/>
     <w:p>
       <w:pPr>
         <w:pStyle w:val="Bibliography"/>
@@ -3822,8 +4324,8 @@
         <w:t xml:space="preserve">Saxe, A., 1970. Social dimensions of mortuary practices (PhD thesis). University of Michigan.</w:t>
       </w:r>
     </w:p>
-    <w:bookmarkEnd w:id="99"/>
-    <w:bookmarkStart w:id="100" w:name="ref-Schweinberger2011"/>
+    <w:bookmarkEnd w:id="100"/>
+    <w:bookmarkStart w:id="101" w:name="ref-Schweinberger2011"/>
     <w:p>
       <w:pPr>
         <w:pStyle w:val="Bibliography"/>
@@ -3832,8 +4334,8 @@
         <w:t xml:space="preserve">Schweinberger, M., 2011. Instability, sensitivity, and degeneracy of discrete exponential families. Journal of the American Statistical Association 106, 1361–1370.</w:t>
       </w:r>
     </w:p>
-    <w:bookmarkEnd w:id="100"/>
-    <w:bookmarkStart w:id="101" w:name="ref-Seikel2011"/>
+    <w:bookmarkEnd w:id="101"/>
+    <w:bookmarkStart w:id="102" w:name="ref-Seikel2011"/>
     <w:p>
       <w:pPr>
         <w:pStyle w:val="Bibliography"/>
@@ -3842,8 +4344,8 @@
         <w:t xml:space="preserve">Seikel, K., 2011. Mortuary contexts and social structure at nan madol, pohnpei. The Journal of Island and Coastal Archaeology 6, 442–460.</w:t>
       </w:r>
     </w:p>
-    <w:bookmarkEnd w:id="101"/>
-    <w:bookmarkStart w:id="102" w:name="ref-Siegel1999"/>
+    <w:bookmarkEnd w:id="102"/>
+    <w:bookmarkStart w:id="103" w:name="ref-Siegel1999"/>
     <w:p>
       <w:pPr>
         <w:pStyle w:val="Bibliography"/>
@@ -3852,8 +4354,8 @@
         <w:t xml:space="preserve">Siegel, P.E., 1999. Contested places and places of contest: The evolution of social power and ceremonial space in prehistoric puerto rico. Latin American Antiquity 209–238.</w:t>
       </w:r>
     </w:p>
-    <w:bookmarkEnd w:id="102"/>
-    <w:bookmarkStart w:id="103" w:name="ref-Snijders2011"/>
+    <w:bookmarkEnd w:id="103"/>
+    <w:bookmarkStart w:id="104" w:name="ref-Snijders2011"/>
     <w:p>
       <w:pPr>
         <w:pStyle w:val="Bibliography"/>
@@ -3862,8 +4364,8 @@
         <w:t xml:space="preserve">Snijders, T.A., 2011. Statistical models for social networks. Annual Review of Sociology 37.</w:t>
       </w:r>
     </w:p>
-    <w:bookmarkEnd w:id="103"/>
-    <w:bookmarkStart w:id="104" w:name="ref-Snijders1999"/>
+    <w:bookmarkEnd w:id="104"/>
+    <w:bookmarkStart w:id="105" w:name="ref-Snijders1999"/>
     <w:p>
       <w:pPr>
         <w:pStyle w:val="Bibliography"/>
@@ -3872,8 +4374,8 @@
         <w:t xml:space="preserve">Snijders, T.A., Borgatti, S.P., 1999. Non-parametric standard errors and tests for network statistics. Connections 22, 161–170.</w:t>
       </w:r>
     </w:p>
-    <w:bookmarkEnd w:id="104"/>
-    <w:bookmarkStart w:id="105" w:name="ref-Snijders2006"/>
+    <w:bookmarkEnd w:id="105"/>
+    <w:bookmarkStart w:id="106" w:name="ref-Snijders2006"/>
     <w:p>
       <w:pPr>
         <w:pStyle w:val="Bibliography"/>
@@ -3882,8 +4384,8 @@
         <w:t xml:space="preserve">Snijders, T.A., Pattison, P.E., Robins, G.L., Handcock, M.S., 2006. New specifications for exponential random graph models. Sociological methodology 36, 99–153.</w:t>
       </w:r>
     </w:p>
-    <w:bookmarkEnd w:id="105"/>
-    <w:bookmarkStart w:id="106" w:name="ref-Sosna2013"/>
+    <w:bookmarkEnd w:id="106"/>
+    <w:bookmarkStart w:id="107" w:name="ref-Sosna2013"/>
     <w:p>
       <w:pPr>
         <w:pStyle w:val="Bibliography"/>
@@ -3892,8 +4394,8 @@
         <w:t xml:space="preserve">Sosna, D., Galeta, P., Šmejda, L., Sladek, V., Bruzek, J., 2013. Burials and graphs: Relational approach to mortuary analysis. Social Science Computer Review 31, 56–70.</w:t>
       </w:r>
     </w:p>
-    <w:bookmarkEnd w:id="106"/>
-    <w:bookmarkStart w:id="107" w:name="ref-Thomas2009"/>
+    <w:bookmarkEnd w:id="107"/>
+    <w:bookmarkStart w:id="108" w:name="ref-Thomas2009"/>
     <w:p>
       <w:pPr>
         <w:pStyle w:val="Bibliography"/>
@@ -3902,8 +4404,8 @@
         <w:t xml:space="preserve">Thomas, N., 2009. Entangled objects: Exchange, material culture, and colonialism in the pacific. Harvard University Press.</w:t>
       </w:r>
     </w:p>
-    <w:bookmarkEnd w:id="107"/>
-    <w:bookmarkStart w:id="108" w:name="ref-Trabert2017"/>
+    <w:bookmarkEnd w:id="108"/>
+    <w:bookmarkStart w:id="109" w:name="ref-Trabert2017"/>
     <w:p>
       <w:pPr>
         <w:pStyle w:val="Bibliography"/>
@@ -3912,18 +4414,60 @@
         <w:t xml:space="preserve">Trabert, S., 2017. Considering the indirect effects of colonialism: Example from a great plains middle ground. Journal of Anthropological Archaeology 48, 17–27.</w:t>
       </w:r>
     </w:p>
-    <w:bookmarkEnd w:id="108"/>
-    <w:bookmarkStart w:id="109" w:name="ref-Wang2011"/>
-    <w:p>
-      <w:pPr>
-        <w:pStyle w:val="Bibliography"/>
-      </w:pPr>
-      <w:r>
-        <w:t xml:space="preserve">Wang, L.-Y., 2011. Yilan Kiwulan yizhi chutu zhuangshipin zhi xiangguan yanjiu [A research of ornaments excavated at Kiwulan site, I-lan] (Master’s thesis).</w:t>
-      </w:r>
-    </w:p>
     <w:bookmarkEnd w:id="109"/>
-    <w:bookmarkStart w:id="110" w:name="ref-LWandBM2020ornament"/>
+    <w:bookmarkStart w:id="110" w:name="ref-Wang2011"/>
+    <w:p>
+      <w:pPr>
+        <w:pStyle w:val="Bibliography"/>
+      </w:pPr>
+      <w:r>
+        <w:t xml:space="preserve">Wang, L.-Y., 2011. Yilan</w:t>
+      </w:r>
+      <w:r>
+        <w:t xml:space="preserve"> </w:t>
+      </w:r>
+      <w:r>
+        <w:t xml:space="preserve">Kiwulan</w:t>
+      </w:r>
+      <w:r>
+        <w:t xml:space="preserve"> </w:t>
+      </w:r>
+      <w:r>
+        <w:t xml:space="preserve">yizhi chutu zhuangshipin zhi xiangguan yanjiu [</w:t>
+      </w:r>
+      <w:r>
+        <w:t xml:space="preserve">A</w:t>
+      </w:r>
+      <w:r>
+        <w:t xml:space="preserve"> </w:t>
+      </w:r>
+      <w:r>
+        <w:t xml:space="preserve">research of ornaments excavated at</w:t>
+      </w:r>
+      <w:r>
+        <w:t xml:space="preserve"> </w:t>
+      </w:r>
+      <w:r>
+        <w:t xml:space="preserve">Kiwulan</w:t>
+      </w:r>
+      <w:r>
+        <w:t xml:space="preserve"> </w:t>
+      </w:r>
+      <w:r>
+        <w:t xml:space="preserve">site,</w:t>
+      </w:r>
+      <w:r>
+        <w:t xml:space="preserve"> </w:t>
+      </w:r>
+      <w:r>
+        <w:t xml:space="preserve">I</w:t>
+      </w:r>
+      <w:r>
+        <w:t xml:space="preserve">-lan] (Master’s thesis).</w:t>
+      </w:r>
+    </w:p>
+    <w:bookmarkEnd w:id="110"/>
+    <w:bookmarkStart w:id="111" w:name="ref-LWandBM2020ornament"/>
     <w:p>
       <w:pPr>
         <w:pStyle w:val="Bibliography"/>
@@ -3932,18 +4476,51 @@
         <w:t xml:space="preserve">Wang, L.-Y., Marwick, B., 2020. Trade ornaments as indicators of social changes resulting from indirect effects of colonialism in northeastern taiwan. Archaeological Research in Asia.</w:t>
       </w:r>
     </w:p>
-    <w:bookmarkEnd w:id="110"/>
-    <w:bookmarkStart w:id="111" w:name="ref-Wang2007"/>
-    <w:p>
-      <w:pPr>
-        <w:pStyle w:val="Bibliography"/>
-      </w:pPr>
-      <w:r>
-        <w:t xml:space="preserve">Wang, S.-C., Liu, Y.-C., 2007. Shiqi shiji qianhou Taiwan boli zhushi yu yancao, yandou de shuru wangluo -yige xin de jiaohuan jieduan [The import networks of tobacco, tobacco pipes, and glass bead ornaments into Taiwan circa the seventeenth century: A new phase of exchange]. Taida Journal of Art History 22, 51–83.</w:t>
-      </w:r>
-    </w:p>
     <w:bookmarkEnd w:id="111"/>
-    <w:bookmarkStart w:id="112" w:name="ref-Wasserman1994"/>
+    <w:bookmarkStart w:id="112" w:name="ref-Wang2007"/>
+    <w:p>
+      <w:pPr>
+        <w:pStyle w:val="Bibliography"/>
+      </w:pPr>
+      <w:r>
+        <w:t xml:space="preserve">Wang, S.-C., Liu, Y.-C., 2007. Shiqi shiji qianhou</w:t>
+      </w:r>
+      <w:r>
+        <w:t xml:space="preserve"> </w:t>
+      </w:r>
+      <w:r>
+        <w:t xml:space="preserve">Taiwan</w:t>
+      </w:r>
+      <w:r>
+        <w:t xml:space="preserve"> </w:t>
+      </w:r>
+      <w:r>
+        <w:t xml:space="preserve">boli zhushi yu yancao, yandou de shuru wangluo -yige xin de jiaohuan jieduan [</w:t>
+      </w:r>
+      <w:r>
+        <w:t xml:space="preserve">The</w:t>
+      </w:r>
+      <w:r>
+        <w:t xml:space="preserve"> </w:t>
+      </w:r>
+      <w:r>
+        <w:t xml:space="preserve">import networks of tobacco, tobacco pipes, and glass bead ornaments into</w:t>
+      </w:r>
+      <w:r>
+        <w:t xml:space="preserve"> </w:t>
+      </w:r>
+      <w:r>
+        <w:t xml:space="preserve">Taiwan</w:t>
+      </w:r>
+      <w:r>
+        <w:t xml:space="preserve"> </w:t>
+      </w:r>
+      <w:r>
+        <w:t xml:space="preserve">circa the seventeenth century: A new phase of exchange]. Taida Journal of Art History 22, 51–83.</w:t>
+      </w:r>
+    </w:p>
+    <w:bookmarkEnd w:id="112"/>
+    <w:bookmarkStart w:id="113" w:name="ref-Wasserman1994"/>
     <w:p>
       <w:pPr>
         <w:pStyle w:val="Bibliography"/>
@@ -3952,34 +4529,51 @@
         <w:t xml:space="preserve">Wasserman, S., Faust, K., others, 1994. Social network analysis: Methods and applications. Cambridge university press.</w:t>
       </w:r>
     </w:p>
-    <w:bookmarkEnd w:id="112"/>
     <w:bookmarkEnd w:id="113"/>
+    <w:bookmarkEnd w:id="114"/>
+    <w:bookmarkStart w:id="115" w:name="pagebreak-1"/>
     <w:p>
       <w:pPr>
         <w:pStyle w:val="Heading5"/>
       </w:pPr>
-      <w:bookmarkStart w:id="114" w:name="pagebreak-1"/>
+      <w:r>
+        <w:rPr>
+          <w:rStyle w:val="SectionNumber"/>
+        </w:rPr>
+        <w:t xml:space="preserve">10.0.0.0.1</w:t>
+      </w:r>
+      <w:r>
+        <w:tab/>
+      </w:r>
       <w:r>
         <w:t xml:space="preserve">pagebreak</w:t>
       </w:r>
-      <w:bookmarkEnd w:id="114"/>
-    </w:p>
+    </w:p>
+    <w:bookmarkEnd w:id="115"/>
+    <w:bookmarkStart w:id="116" w:name="colophon"/>
     <w:p>
       <w:pPr>
         <w:pStyle w:val="Heading3"/>
       </w:pPr>
-      <w:bookmarkStart w:id="115" w:name="colophon"/>
+      <w:r>
+        <w:rPr>
+          <w:rStyle w:val="SectionNumber"/>
+        </w:rPr>
+        <w:t xml:space="preserve">10.0.1</w:t>
+      </w:r>
+      <w:r>
+        <w:tab/>
+      </w:r>
       <w:r>
         <w:t xml:space="preserve">Colophon</w:t>
       </w:r>
-      <w:bookmarkEnd w:id="115"/>
     </w:p>
     <w:p>
       <w:pPr>
         <w:pStyle w:val="FirstParagraph"/>
       </w:pPr>
       <w:r>
-        <w:t xml:space="preserve">This report was generated on 2021-01-04 14:17:22 using the following computational environment and dependencies:</w:t>
+        <w:t xml:space="preserve">This report was generated on 2021-01-04 07:26:02 using the following computational environment and dependencies:</w:t>
       </w:r>
     </w:p>
     <w:p>
@@ -4008,16 +4602,16 @@
         <w:rPr>
           <w:rStyle w:val="VerbatimChar"/>
         </w:rPr>
-        <w:t xml:space="preserve">#&gt;  version  R version 4.0.2 (2020-06-22)</w:t>
-      </w:r>
-      <w:r>
-        <w:br/>
-      </w:r>
-      <w:r>
-        <w:rPr>
-          <w:rStyle w:val="VerbatimChar"/>
-        </w:rPr>
-        <w:t xml:space="preserve">#&gt;  os       macOS Catalina 10.15.6      </w:t>
+        <w:t xml:space="preserve">#&gt;  version  R version 4.0.3 (2020-10-10)</w:t>
+      </w:r>
+      <w:r>
+        <w:br/>
+      </w:r>
+      <w:r>
+        <w:rPr>
+          <w:rStyle w:val="VerbatimChar"/>
+        </w:rPr>
+        <w:t xml:space="preserve">#&gt;  os       macOS Catalina 10.15.7      </w:t>
       </w:r>
       <w:r>
         <w:br/>
@@ -4071,7 +4665,7 @@
         <w:rPr>
           <w:rStyle w:val="VerbatimChar"/>
         </w:rPr>
-        <w:t xml:space="preserve">#&gt;  tz       Asia/Taipei                 </w:t>
+        <w:t xml:space="preserve">#&gt;  tz       America/Los_Angeles         </w:t>
       </w:r>
       <w:r>
         <w:br/>
@@ -4125,25 +4719,25 @@
         <w:rPr>
           <w:rStyle w:val="VerbatimChar"/>
         </w:rPr>
-        <w:t xml:space="preserve">#&gt;  backports     1.2.0   2020-11-02 [1] CRAN (R 4.0.2)</w:t>
-      </w:r>
-      <w:r>
-        <w:br/>
-      </w:r>
-      <w:r>
-        <w:rPr>
-          <w:rStyle w:val="VerbatimChar"/>
-        </w:rPr>
-        <w:t xml:space="preserve">#&gt;  bookdown      0.20    2020-06-23 [1] CRAN (R 4.0.0)</w:t>
-      </w:r>
-      <w:r>
-        <w:br/>
-      </w:r>
-      <w:r>
-        <w:rPr>
-          <w:rStyle w:val="VerbatimChar"/>
-        </w:rPr>
-        <w:t xml:space="preserve">#&gt;  broom         0.7.0   2020-07-09 [1] CRAN (R 4.0.2)</w:t>
+        <w:t xml:space="preserve">#&gt;  backports     1.2.1   2020-12-09 [1] CRAN (R 4.0.2)</w:t>
+      </w:r>
+      <w:r>
+        <w:br/>
+      </w:r>
+      <w:r>
+        <w:rPr>
+          <w:rStyle w:val="VerbatimChar"/>
+        </w:rPr>
+        <w:t xml:space="preserve">#&gt;  bookdown      0.21    2020-10-13 [1] CRAN (R 4.0.2)</w:t>
+      </w:r>
+      <w:r>
+        <w:br/>
+      </w:r>
+      <w:r>
+        <w:rPr>
+          <w:rStyle w:val="VerbatimChar"/>
+        </w:rPr>
+        <w:t xml:space="preserve">#&gt;  broom         0.7.3   2020-12-16 [1] CRAN (R 4.0.2)</w:t>
       </w:r>
       <w:r>
         <w:br/>
@@ -4170,16 +4764,25 @@
         <w:rPr>
           <w:rStyle w:val="VerbatimChar"/>
         </w:rPr>
-        <w:t xml:space="preserve">#&gt;  cli           2.1.0   2020-10-12 [1] CRAN (R 4.0.2)</w:t>
-      </w:r>
-      <w:r>
-        <w:br/>
-      </w:r>
-      <w:r>
-        <w:rPr>
-          <w:rStyle w:val="VerbatimChar"/>
-        </w:rPr>
-        <w:t xml:space="preserve">#&gt;  colorspace    1.4-1   2019-03-18 [1] CRAN (R 4.0.2)</w:t>
+        <w:t xml:space="preserve">#&gt;  cli           2.2.0   2020-11-20 [1] CRAN (R 4.0.2)</w:t>
+      </w:r>
+      <w:r>
+        <w:br/>
+      </w:r>
+      <w:r>
+        <w:rPr>
+          <w:rStyle w:val="VerbatimChar"/>
+        </w:rPr>
+        <w:t xml:space="preserve">#&gt;  codetools     0.2-18  2020-11-04 [1] CRAN (R 4.0.2)</w:t>
+      </w:r>
+      <w:r>
+        <w:br/>
+      </w:r>
+      <w:r>
+        <w:rPr>
+          <w:rStyle w:val="VerbatimChar"/>
+        </w:rPr>
+        <w:t xml:space="preserve">#&gt;  colorspace    2.0-0   2020-11-11 [1] CRAN (R 4.0.2)</w:t>
       </w:r>
       <w:r>
         <w:br/>
@@ -4296,7 +4899,7 @@
         <w:rPr>
           <w:rStyle w:val="VerbatimChar"/>
         </w:rPr>
-        <w:t xml:space="preserve">#&gt;  generics      0.0.2   2018-11-29 [1] CRAN (R 4.0.0)</w:t>
+        <w:t xml:space="preserve">#&gt;  generics      0.1.0   2020-10-31 [1] CRAN (R 4.0.2)</w:t>
       </w:r>
       <w:r>
         <w:br/>
@@ -4341,7 +4944,7 @@
         <w:rPr>
           <w:rStyle w:val="VerbatimChar"/>
         </w:rPr>
-        <w:t xml:space="preserve">#&gt;  here          1.0.1   2020-12-13 [1] CRAN (R 4.0.2)</w:t>
+        <w:t xml:space="preserve">#&gt;  here        * 1.0.1   2020-12-13 [1] CRAN (R 4.0.2)</w:t>
       </w:r>
       <w:r>
         <w:br/>
@@ -4386,16 +4989,25 @@
         <w:rPr>
           <w:rStyle w:val="VerbatimChar"/>
         </w:rPr>
-        <w:t xml:space="preserve">#&gt;  jsonlite      1.7.1   2020-09-07 [1] CRAN (R 4.0.2)</w:t>
-      </w:r>
-      <w:r>
-        <w:br/>
-      </w:r>
-      <w:r>
-        <w:rPr>
-          <w:rStyle w:val="VerbatimChar"/>
-        </w:rPr>
-        <w:t xml:space="preserve">#&gt;  knitr         1.29    2020-06-23 [1] CRAN (R 4.0.0)</w:t>
+        <w:t xml:space="preserve">#&gt;  janitor       2.0.1   2020-04-12 [1] CRAN (R 4.0.0)</w:t>
+      </w:r>
+      <w:r>
+        <w:br/>
+      </w:r>
+      <w:r>
+        <w:rPr>
+          <w:rStyle w:val="VerbatimChar"/>
+        </w:rPr>
+        <w:t xml:space="preserve">#&gt;  jsonlite      1.7.2   2020-12-09 [1] CRAN (R 4.0.2)</w:t>
+      </w:r>
+      <w:r>
+        <w:br/>
+      </w:r>
+      <w:r>
+        <w:rPr>
+          <w:rStyle w:val="VerbatimChar"/>
+        </w:rPr>
+        <w:t xml:space="preserve">#&gt;  knitr         1.30    2020-09-22 [1] CRAN (R 4.0.2)</w:t>
       </w:r>
       <w:r>
         <w:br/>
@@ -4413,16 +5025,16 @@
         <w:rPr>
           <w:rStyle w:val="VerbatimChar"/>
         </w:rPr>
-        <w:t xml:space="preserve">#&gt;  lubridate     1.7.9   2020-06-08 [1] CRAN (R 4.0.0)</w:t>
-      </w:r>
-      <w:r>
-        <w:br/>
-      </w:r>
-      <w:r>
-        <w:rPr>
-          <w:rStyle w:val="VerbatimChar"/>
-        </w:rPr>
-        <w:t xml:space="preserve">#&gt;  magrittr      1.5     2014-11-22 [1] CRAN (R 4.0.0)</w:t>
+        <w:t xml:space="preserve">#&gt;  lubridate     1.7.9.2 2020-11-13 [1] CRAN (R 4.0.2)</w:t>
+      </w:r>
+      <w:r>
+        <w:br/>
+      </w:r>
+      <w:r>
+        <w:rPr>
+          <w:rStyle w:val="VerbatimChar"/>
+        </w:rPr>
+        <w:t xml:space="preserve">#&gt;  magrittr      2.0.1   2020-11-17 [1] CRAN (R 4.0.2)</w:t>
       </w:r>
       <w:r>
         <w:br/>
@@ -4458,16 +5070,16 @@
         <w:rPr>
           <w:rStyle w:val="VerbatimChar"/>
         </w:rPr>
-        <w:t xml:space="preserve">#&gt;  pillar        1.4.6   2020-07-10 [1] CRAN (R 4.0.2)</w:t>
-      </w:r>
-      <w:r>
-        <w:br/>
-      </w:r>
-      <w:r>
-        <w:rPr>
-          <w:rStyle w:val="VerbatimChar"/>
-        </w:rPr>
-        <w:t xml:space="preserve">#&gt;  pkgbuild      1.1.0   2020-07-13 [1] CRAN (R 4.0.2)</w:t>
+        <w:t xml:space="preserve">#&gt;  pillar        1.4.7   2020-11-20 [1] CRAN (R 4.0.2)</w:t>
+      </w:r>
+      <w:r>
+        <w:br/>
+      </w:r>
+      <w:r>
+        <w:rPr>
+          <w:rStyle w:val="VerbatimChar"/>
+        </w:rPr>
+        <w:t xml:space="preserve">#&gt;  pkgbuild      1.2.0   2020-12-15 [1] CRAN (R 4.0.2)</w:t>
       </w:r>
       <w:r>
         <w:br/>
@@ -4512,16 +5124,16 @@
         <w:rPr>
           <w:rStyle w:val="VerbatimChar"/>
         </w:rPr>
-        <w:t xml:space="preserve">#&gt;  processx      3.4.4   2020-09-03 [1] CRAN (R 4.0.2)</w:t>
-      </w:r>
-      <w:r>
-        <w:br/>
-      </w:r>
-      <w:r>
-        <w:rPr>
-          <w:rStyle w:val="VerbatimChar"/>
-        </w:rPr>
-        <w:t xml:space="preserve">#&gt;  ps            1.4.0   2020-10-07 [1] CRAN (R 4.0.2)</w:t>
+        <w:t xml:space="preserve">#&gt;  processx      3.4.5   2020-11-30 [1] CRAN (R 4.0.2)</w:t>
+      </w:r>
+      <w:r>
+        <w:br/>
+      </w:r>
+      <w:r>
+        <w:rPr>
+          <w:rStyle w:val="VerbatimChar"/>
+        </w:rPr>
+        <w:t xml:space="preserve">#&gt;  ps            1.5.0   2020-12-05 [1] CRAN (R 4.0.2)</w:t>
       </w:r>
       <w:r>
         <w:br/>
@@ -4548,7 +5160,7 @@
         <w:rPr>
           <w:rStyle w:val="VerbatimChar"/>
         </w:rPr>
-        <w:t xml:space="preserve">#&gt;  Rcpp          1.0.5   2020-07-06 [1] CRAN (R 4.0.0)</w:t>
+        <w:t xml:space="preserve">#&gt;  Rcpp          1.0.5   2020-07-06 [1] CRAN (R 4.0.2)</w:t>
       </w:r>
       <w:r>
         <w:br/>
@@ -4566,7 +5178,7 @@
         <w:rPr>
           <w:rStyle w:val="VerbatimChar"/>
         </w:rPr>
-        <w:t xml:space="preserve">#&gt;  readxl        1.3.1   2019-03-13 [1] CRAN (R 4.0.0)</w:t>
+        <w:t xml:space="preserve">#&gt;  readxl      * 1.3.1   2019-03-13 [1] CRAN (R 4.0.0)</w:t>
       </w:r>
       <w:r>
         <w:br/>
@@ -4593,16 +5205,16 @@
         <w:rPr>
           <w:rStyle w:val="VerbatimChar"/>
         </w:rPr>
-        <w:t xml:space="preserve">#&gt;  rlang         0.4.8   2020-10-08 [1] CRAN (R 4.0.2)</w:t>
-      </w:r>
-      <w:r>
-        <w:br/>
-      </w:r>
-      <w:r>
-        <w:rPr>
-          <w:rStyle w:val="VerbatimChar"/>
-        </w:rPr>
-        <w:t xml:space="preserve">#&gt;  rmarkdown     2.3     2020-06-18 [1] CRAN (R 4.0.0)</w:t>
+        <w:t xml:space="preserve">#&gt;  rlang         0.4.10  2020-12-30 [1] CRAN (R 4.0.3)</w:t>
+      </w:r>
+      <w:r>
+        <w:br/>
+      </w:r>
+      <w:r>
+        <w:rPr>
+          <w:rStyle w:val="VerbatimChar"/>
+        </w:rPr>
+        <w:t xml:space="preserve">#&gt;  rmarkdown     2.6     2020-12-14 [1] CRAN (R 4.0.2)</w:t>
       </w:r>
       <w:r>
         <w:br/>
@@ -4656,6 +5268,15 @@
         <w:rPr>
           <w:rStyle w:val="VerbatimChar"/>
         </w:rPr>
+        <w:t xml:space="preserve">#&gt;  snakecase     0.11.0  2019-05-25 [1] CRAN (R 4.0.0)</w:t>
+      </w:r>
+      <w:r>
+        <w:br/>
+      </w:r>
+      <w:r>
+        <w:rPr>
+          <w:rStyle w:val="VerbatimChar"/>
+        </w:rPr>
         <w:t xml:space="preserve">#&gt;  stringi       1.5.3   2020-09-09 [1] CRAN (R 4.0.2)</w:t>
       </w:r>
       <w:r>
@@ -4674,7 +5295,7 @@
         <w:rPr>
           <w:rStyle w:val="VerbatimChar"/>
         </w:rPr>
-        <w:t xml:space="preserve">#&gt;  testthat      3.0.0   2020-10-31 [1] CRAN (R 4.0.2)</w:t>
+        <w:t xml:space="preserve">#&gt;  testthat      3.0.1   2020-12-17 [1] CRAN (R 4.0.2)</w:t>
       </w:r>
       <w:r>
         <w:br/>
@@ -4719,16 +5340,16 @@
         <w:rPr>
           <w:rStyle w:val="VerbatimChar"/>
         </w:rPr>
-        <w:t xml:space="preserve">#&gt;  usethis       1.6.3   2020-09-17 [1] CRAN (R 4.0.2)</w:t>
-      </w:r>
-      <w:r>
-        <w:br/>
-      </w:r>
-      <w:r>
-        <w:rPr>
-          <w:rStyle w:val="VerbatimChar"/>
-        </w:rPr>
-        <w:t xml:space="preserve">#&gt;  vctrs         0.3.4   2020-08-29 [1] CRAN (R 4.0.2)</w:t>
+        <w:t xml:space="preserve">#&gt;  usethis       2.0.0   2020-12-10 [1] CRAN (R 4.0.2)</w:t>
+      </w:r>
+      <w:r>
+        <w:br/>
+      </w:r>
+      <w:r>
+        <w:rPr>
+          <w:rStyle w:val="VerbatimChar"/>
+        </w:rPr>
+        <w:t xml:space="preserve">#&gt;  vctrs         0.3.6   2020-12-17 [1] CRAN (R 4.0.2)</w:t>
       </w:r>
       <w:r>
         <w:br/>
@@ -4746,7 +5367,7 @@
         <w:rPr>
           <w:rStyle w:val="VerbatimChar"/>
         </w:rPr>
-        <w:t xml:space="preserve">#&gt;  xfun          0.16    2020-07-24 [1] CRAN (R 4.0.2)</w:t>
+        <w:t xml:space="preserve">#&gt;  xfun          0.19    2020-10-30 [1] CRAN (R 4.0.2)</w:t>
       </w:r>
       <w:r>
         <w:br/>
@@ -4801,25 +5422,25 @@
         <w:rPr>
           <w:rStyle w:val="VerbatimChar"/>
         </w:rPr>
-        <w:t xml:space="preserve">#&gt; Local:    master /Users/EmilyWang/Desktop/School document/LW-Papers/kwl-burials-2020</w:t>
-      </w:r>
-      <w:r>
-        <w:br/>
-      </w:r>
-      <w:r>
-        <w:rPr>
-          <w:rStyle w:val="VerbatimChar"/>
-        </w:rPr>
-        <w:t xml:space="preserve">#&gt; Remote:   master @ origin (https://github.com/LiYingWang/kwlburials.git)</w:t>
-      </w:r>
-      <w:r>
-        <w:br/>
-      </w:r>
-      <w:r>
-        <w:rPr>
-          <w:rStyle w:val="VerbatimChar"/>
-        </w:rPr>
-        <w:t xml:space="preserve">#&gt; Head:     [94b1950] 2021-01-04: edit code for burial values and update both models</w:t>
+        <w:t xml:space="preserve">#&gt; Local:    master /Users/bmarwick/Desktop/kwl-burials</w:t>
+      </w:r>
+      <w:r>
+        <w:br/>
+      </w:r>
+      <w:r>
+        <w:rPr>
+          <w:rStyle w:val="VerbatimChar"/>
+        </w:rPr>
+        <w:t xml:space="preserve">#&gt; Remote:   master @ origin (https://github.com/LiYingWang/kwl-burials)</w:t>
+      </w:r>
+      <w:r>
+        <w:br/>
+      </w:r>
+      <w:r>
+        <w:rPr>
+          <w:rStyle w:val="VerbatimChar"/>
+        </w:rPr>
+        <w:t xml:space="preserve">#&gt; Head:     [e5e59b4] 2021-01-04: source R scripts in the Rmd</w:t>
       </w:r>
     </w:p>
     <w:p>
@@ -4827,9 +5448,11 @@
         <w:pStyle w:val="FirstParagraph"/>
       </w:pPr>
       <w:r>
-        <w:t xml:space="preserve">Word count: 2911</w:t>
-      </w:r>
-    </w:p>
+        <w:t xml:space="preserve">Word count: 2917</w:t>
+      </w:r>
+    </w:p>
+    <w:bookmarkEnd w:id="116"/>
+    <w:bookmarkEnd w:id="117"/>
     <w:sectPr>
       <w:pgSz w:w="12240" w:h="15840"/>
       <w:pgMar w:top="1440" w:right="1440" w:bottom="1440" w:left="1440" w:header="720" w:footer="720" w:gutter="0"/>

</xml_diff>

<commit_message>
correct chunk header and delete some duplicated figures
</commit_message>
<xml_diff>
--- a/analysis/paper/paper.docx
+++ b/analysis/paper/paper.docx
@@ -145,7 +145,7 @@
         <w:pStyle w:val="Date"/>
       </w:pPr>
       <w:r>
-        <w:t xml:space="preserve">04</w:t>
+        <w:t xml:space="preserve">05</w:t>
       </w:r>
       <w:r>
         <w:t xml:space="preserve"> </w:t>
@@ -2962,7 +2962,7 @@
       <w:r>
         <w:drawing>
           <wp:inline>
-            <wp:extent cx="5943600" cy="2502568"/>
+            <wp:extent cx="5943600" cy="2377440"/>
             <wp:effectExtent b="0" l="0" r="0" t="0"/>
             <wp:docPr descr="Figure 2: A: Burial network before the European arrival, B: Burial network after the European arrival. The size of the nodes is proportional to the node degrees that means the number of connections to a node. The thickness of tie represents the number of goods in common between nodes." title="" id="1" name="Picture"/>
             <a:graphic>
@@ -2983,7 +2983,7 @@
                   <pic:spPr bwMode="auto">
                     <a:xfrm>
                       <a:off x="0" y="0"/>
-                      <a:ext cx="5943600" cy="2502568"/>
+                      <a:ext cx="5943600" cy="2377440"/>
                     </a:xfrm>
                     <a:prstGeom prst="rect">
                       <a:avLst/>
@@ -4086,7 +4086,7 @@
         <w:pStyle w:val="FirstParagraph"/>
       </w:pPr>
       <w:r>
-        <w:t xml:space="preserve">This report was generated on 2021-01-04 20:53:19 using the following computational environment and dependencies:</w:t>
+        <w:t xml:space="preserve">This report was generated on 2021-01-05 23:04:02 using the following computational environment and dependencies:</w:t>
       </w:r>
     </w:p>
     <w:p>
@@ -4187,7 +4187,7 @@
         <w:rPr>
           <w:rStyle w:val="VerbatimChar"/>
         </w:rPr>
-        <w:t xml:space="preserve">#&gt;  date     2021-01-04                  </w:t>
+        <w:t xml:space="preserve">#&gt;  date     2021-01-05                  </w:t>
       </w:r>
       <w:r>
         <w:br/>
@@ -5007,7 +5007,7 @@
         <w:rPr>
           <w:rStyle w:val="VerbatimChar"/>
         </w:rPr>
-        <w:t xml:space="preserve">#&gt; Head:     [3f583b0] 2021-01-04: editing through to conlcusion</w:t>
+        <w:t xml:space="preserve">#&gt; Head:     [d08067b] 2021-01-05: source 002-005 script files in rmd and cache the data</w:t>
       </w:r>
     </w:p>
     <w:p>

</xml_diff>

<commit_message>
source 006 file in rmd and cross-reference figures
</commit_message>
<xml_diff>
--- a/analysis/paper/paper.docx
+++ b/analysis/paper/paper.docx
@@ -2247,18 +2247,82 @@
         <w:t xml:space="preserve">(Snijders, 2011)</w:t>
       </w:r>
       <w:r>
-        <w:t xml:space="preserve">. For example, if two burials have both low quantity of glass beads and porcelain in common, the tie is given a value of 2. Our networks are non-directed, which means ties have no orientation forming the relationship between actors to indicate a mutual relationship.</w:t>
+        <w:t xml:space="preserve">. For example, if two burials have both low quantity of glass beads and porcelain in common, the tie is given a value of 2. Our networks are non-directed, which means ties have no orientation forming the relationship between actors to indicate a mutual relationship. The networks constructed based on this principles show that the network after the European presence has higher node degrees in general (Figure</w:t>
+      </w:r>
+      <w:r>
+        <w:t xml:space="preserve"> </w:t>
+      </w:r>
+      <w:r>
+        <w:t xml:space="preserve">2</w:t>
+      </w:r>
+      <w:r>
+        <w:t xml:space="preserve">).</w:t>
+      </w:r>
+    </w:p>
+    <w:p>
+      <w:pPr>
+        <w:pStyle w:val="CaptionedFigure"/>
+      </w:pPr>
+      <w:r>
+        <w:drawing>
+          <wp:inline>
+            <wp:extent cx="5943600" cy="2228850"/>
+            <wp:effectExtent b="0" l="0" r="0" t="0"/>
+            <wp:docPr descr="Figure 2: A: Burial network before the European arrival, B: Burial network after the European arrival. The size of the nodes is proportional to the node degrees that means the number of connections to a node. The thickness of tie represents the number of goods in common between nodes." title="" id="1" name="Picture"/>
+            <a:graphic>
+              <a:graphicData uri="http://schemas.openxmlformats.org/drawingml/2006/picture">
+                <pic:pic>
+                  <pic:nvPicPr>
+                    <pic:cNvPr descr="/Users/EmilyWang/Desktop/School%20document/LW-Papers/kwl-burials-2020/analysis/figures/005-network-diagrams.png" id="0" name="Picture"/>
+                    <pic:cNvPicPr>
+                      <a:picLocks noChangeArrowheads="1" noChangeAspect="1"/>
+                    </pic:cNvPicPr>
+                  </pic:nvPicPr>
+                  <pic:blipFill>
+                    <a:blip r:embed="rId27"/>
+                    <a:stretch>
+                      <a:fillRect/>
+                    </a:stretch>
+                  </pic:blipFill>
+                  <pic:spPr bwMode="auto">
+                    <a:xfrm>
+                      <a:off x="0" y="0"/>
+                      <a:ext cx="5943600" cy="2228850"/>
+                    </a:xfrm>
+                    <a:prstGeom prst="rect">
+                      <a:avLst/>
+                    </a:prstGeom>
+                    <a:noFill/>
+                    <a:ln w="9525">
+                      <a:noFill/>
+                      <a:headEnd/>
+                      <a:tailEnd/>
+                    </a:ln>
+                  </pic:spPr>
+                </pic:pic>
+              </a:graphicData>
+            </a:graphic>
+          </wp:inline>
+        </w:drawing>
+      </w:r>
+    </w:p>
+    <w:p>
+      <w:pPr>
+        <w:pStyle w:val="ImageCaption"/>
+      </w:pPr>
+      <w:r>
+        <w:t xml:space="preserve">Figure 2: A: Burial network before the European arrival, B: Burial network after the European arrival. The size of the nodes is proportional to the node degrees that means the number of connections to a node. The thickness of tie represents the number of goods in common between nodes.</w:t>
       </w:r>
     </w:p>
     <w:p>
       <w:pPr>
         <w:pStyle w:val="Heading2"/>
       </w:pPr>
-      <w:bookmarkStart w:id="27" w:name="Xd605f7269e86ccd6b2b8b39b2c599ff50eb1757"/>
+      <w:bookmarkStart w:id="28" w:name="Xd605f7269e86ccd6b2b8b39b2c599ff50eb1757"/>
       <w:r>
         <w:t xml:space="preserve">Model specification in a Bayesian framework</w:t>
       </w:r>
-      <w:bookmarkEnd w:id="27"/>
+      <w:bookmarkEnd w:id="28"/>
     </w:p>
     <w:p>
       <w:pPr>
@@ -2764,7 +2828,7 @@
         <w:t xml:space="preserve"> </w:t>
       </w:r>
       <w:r>
-        <w:t xml:space="preserve">1</w:t>
+        <w:t xml:space="preserve">??</w:t>
       </w:r>
       <w:r>
         <w:t xml:space="preserve"> </w:t>
@@ -2864,11 +2928,11 @@
       <w:pPr>
         <w:pStyle w:val="Heading1"/>
       </w:pPr>
-      <w:bookmarkStart w:id="28" w:name="X1d9039aecbbcb44c2dfa3a9268a6c9535658f66"/>
+      <w:bookmarkStart w:id="29" w:name="X1d9039aecbbcb44c2dfa3a9268a6c9535658f66"/>
       <w:r>
         <w:t xml:space="preserve">Reproducibility and open source materials</w:t>
       </w:r>
-      <w:bookmarkEnd w:id="28"/>
+      <w:bookmarkEnd w:id="29"/>
     </w:p>
     <w:p>
       <w:pPr>
@@ -2892,7 +2956,7 @@
       <w:r>
         <w:t xml:space="preserve"> </w:t>
       </w:r>
-      <w:hyperlink r:id="rId29">
+      <w:hyperlink r:id="rId30">
         <w:r>
           <w:rPr>
             <w:rStyle w:val="Hyperlink"/>
@@ -2932,27 +2996,27 @@
       <w:pPr>
         <w:pStyle w:val="Heading1"/>
       </w:pPr>
-      <w:bookmarkStart w:id="30" w:name="results"/>
+      <w:bookmarkStart w:id="31" w:name="results"/>
       <w:r>
         <w:t xml:space="preserve">Results</w:t>
       </w:r>
-      <w:bookmarkEnd w:id="30"/>
+      <w:bookmarkEnd w:id="31"/>
     </w:p>
     <w:p>
       <w:pPr>
         <w:pStyle w:val="FirstParagraph"/>
       </w:pPr>
       <w:r>
-        <w:t xml:space="preserve">The networks constructed from observed burial data show that the network after the European presence has higher node degrees in general (Figure</w:t>
-      </w:r>
-      <w:r>
-        <w:t xml:space="preserve"> </w:t>
-      </w:r>
-      <w:r>
-        <w:t xml:space="preserve">??</w:t>
-      </w:r>
-      <w:r>
-        <w:t xml:space="preserve">). We compared estimated statistics from the posterior distributions to examine their differences in structure of the simulated networks (Table XX). For the pre-European network simulations, two nodal covariates, age-homophily and ritual-homophily, have significant effects on the formation of relations between burials. The age homophily shows a negative effect that indicates burials of the same age tend to not share similar prestige goods, while the ritual-homophily demonstrates the positive effect that means burials with ritual pottery tend to form relations. Despite positive values for some covariates, such as sex-homophily and burial value-homophily, they do not show a significant tendency to form relations duo to value of zero in the confidence intervals. Similarly, the dyadic covariate, physical distance, shows positive effects but not significantly, indicating that physical proximity does not affect relations. For the endogenous network effects, transitivity (gwesp) present significant positive effect, while popularity (gwdegree) demonstrates negative effect. The positive value for transitivity suggests a tendency of burials to be clustered in closed transitive structures, indicative of the presence of multiple corporate groups sharing burial goods in common. The negative popularity shows there is a tendency toward decentralization that reflects most burials have similar number of ties without any prominent ones. This might imply that individuals have equal access to trade goods in terms of the flow of goods.</w:t>
+        <w:t xml:space="preserve">We examine the estimates from the posterior distributions to compare their differences in structure of the simulated networks (Table XX; Figure</w:t>
+      </w:r>
+      <w:r>
+        <w:t xml:space="preserve"> </w:t>
+      </w:r>
+      <w:r>
+        <w:t xml:space="preserve">3</w:t>
+      </w:r>
+      <w:r>
+        <w:t xml:space="preserve">). For the pre-European network simulations, two nodal covariates, age-homophily and ritual-homophily, have significant effects on the formation of relations between burials. The age homophily shows a negative effect that indicates burials of the same age tend to not share similar prestige goods, while the ritual-homophily demonstrates the positive effect that means burials with ritual pottery tend to form relations. Despite positive values for some covariates, such as sex-homophily and burial value-homophily, they do not show a significant tendency to form relations duo to value of zero in the confidence intervals. Similarly, the dyadic covariate, physical distance, shows positive effects but not significantly, indicating that physical proximity does not affect relations. For the endogenous network effects, transitivity (gwesp) present significant positive effect, while popularity (gwdegree) demonstrates negative effect. The positive value for transitivity suggests a tendency of burials to be clustered in closed transitive structures, indicative of the presence of multiple corporate groups sharing burial goods in common. The negative popularity shows there is a tendency toward decentralization that reflects most burials have similar number of ties without any prominent ones. This might imply that individuals have equal access to trade goods in terms of the flow of goods.</w:t>
       </w:r>
     </w:p>
     <w:p>
@@ -2962,20 +3026,20 @@
       <w:r>
         <w:drawing>
           <wp:inline>
-            <wp:extent cx="5943600" cy="2228850"/>
+            <wp:extent cx="5943600" cy="3714750"/>
             <wp:effectExtent b="0" l="0" r="0" t="0"/>
-            <wp:docPr descr="Figure 2: Map illustrating the location of burials by periods at the central excavation area of Kiwulan (each square is 4 X 4 meters). The gray dots are post holes." title="" id="1" name="Picture"/>
+            <wp:docPr descr="Figure 3: Posterior density estimates for the parameters associated with edges, GWESP, GWDeg, and distance-dyadcov by phases. The pre-European group presents remarkedly larger values for the GWESP, but lower vlaues for the edges and GWDeg parameters comapred to the post-Eruoepan group. The distance parameters overlap between two groups." title="" id="1" name="Picture"/>
             <a:graphic>
               <a:graphicData uri="http://schemas.openxmlformats.org/drawingml/2006/picture">
                 <pic:pic>
                   <pic:nvPicPr>
-                    <pic:cNvPr descr="/Users/EmilyWang/Desktop/School%20document/LW-Papers/kwl-burials-2020/analysis/figures/005-network-diagrams.png" id="0" name="Picture"/>
+                    <pic:cNvPr descr="/Users/EmilyWang/Desktop/School%20document/LW-Papers/kwl-burials-2020/analysis/figures/006-posterior-distribution.png" id="0" name="Picture"/>
                     <pic:cNvPicPr>
                       <a:picLocks noChangeArrowheads="1" noChangeAspect="1"/>
                     </pic:cNvPicPr>
                   </pic:nvPicPr>
                   <pic:blipFill>
-                    <a:blip r:embed="rId31"/>
+                    <a:blip r:embed="rId32"/>
                     <a:stretch>
                       <a:fillRect/>
                     </a:stretch>
@@ -2983,7 +3047,7 @@
                   <pic:spPr bwMode="auto">
                     <a:xfrm>
                       <a:off x="0" y="0"/>
-                      <a:ext cx="5943600" cy="2228850"/>
+                      <a:ext cx="5943600" cy="3714750"/>
                     </a:xfrm>
                     <a:prstGeom prst="rect">
                       <a:avLst/>
@@ -3007,7 +3071,7 @@
         <w:pStyle w:val="ImageCaption"/>
       </w:pPr>
       <w:r>
-        <w:t xml:space="preserve">Figure 2: Map illustrating the location of burials by periods at the central excavation area of Kiwulan (each square is 4 X 4 meters). The gray dots are post holes.</w:t>
+        <w:t xml:space="preserve">Figure 3: Posterior density estimates for the parameters associated with edges, GWESP, GWDeg, and distance-dyadcov by phases. The pre-European group presents remarkedly larger values for the GWESP, but lower vlaues for the edges and GWDeg parameters comapred to the post-Eruoepan group. The distance parameters overlap between two groups.</w:t>
       </w:r>
     </w:p>
     <w:p>
@@ -3015,7 +3079,7 @@
         <w:pStyle w:val="BodyText"/>
       </w:pPr>
       <w:r>
-        <w:t xml:space="preserve">For the network after the arrival of Europeans the nodal covariates of age-homophily, sex-homophily, ritual-homophily, and the dyadic covariate of physical distance all show positive effects, while the burial value-homophily has a negative effect. However, there are no significant effects for these nodal and dyadic covariates. We also found that the burials in the same wealth level tend not to form relations. Similar to the pre-European network, the endogenous network variable, transitivity (gwesp) demonstrates a significant positive effect. In contrast to the pre-European network, the popularity (gwdegree) shows a significant positive effect. This means there is a tendency toward centralization that reflects a limited number of burials have many more ties than others. This implies that a few central individuals may have better access to trade goods and developed personal networks through wealth accumulation. In general, the post-European network has a smaller transitivity effect and a positive popularity effect than the pre-European network. This may suggest a reduced tendency toward clustering but high tendency toward centralization after the European presence. Both posterior estimates present symmetric distributions, with the posterior means located close to posterior medians (Table XX).</w:t>
+        <w:t xml:space="preserve">For the network after the arrival of Europeans the nodal covariates of age-homophily, sex-homophily, ritual-homophily, and the dyadic covariate of physical distance all show positive effects, while the burial value-homophily has a negative effect. However, there are no significant effects for these nodal and dyadic covariates. We also found that the burials in the same wealth level tend not to form relations. Similar to the pre-European network, the endogenous network variable, transitivity (gwesp) demonstrates a significant positive effect. In contrast to the pre-European network, the popularity (gwdegree) shows a significant positive effect. This means there is a tendency toward centralization that reflects a limited number of burials have many more ties than others. This implies that a few central individuals may have better access to trade goods and developed personal networks through wealth accumulation. In general, the post-European network has a smaller transitivity effect and a positive popularity effect than the pre-European network . This may suggest a reduced tendency toward clustering but high tendency toward centralization after the European presence. Both posterior estimates present symmetric distributions, with the posterior means located close to posterior medians (Table XX).</w:t>
       </w:r>
     </w:p>
     <w:p>
@@ -3063,58 +3127,227 @@
         <w:t xml:space="preserve"> </w:t>
       </w:r>
       <w:r>
+        <w:t xml:space="preserve">4</w:t>
+      </w:r>
+      <w:r>
+        <w:t xml:space="preserve"> </w:t>
+      </w:r>
+      <w:r>
+        <w:t xml:space="preserve">shows that modeled values from the pre-European network are closer to the observed values overall, compared to the values from the post-European network. For the variance of degree, the values from the modeled post-European distribution are closer to the observed distribution. In general, this demonstrates a better fit for the pre-European network. However, it should be noted that the differences between the statistics of two models are relatively small, which still allows direct comparison of two networks.</w:t>
+      </w:r>
+    </w:p>
+    <w:p>
+      <w:pPr>
+        <w:pStyle w:val="CaptionedFigure"/>
+      </w:pPr>
+      <w:r>
+        <w:drawing>
+          <wp:inline>
+            <wp:extent cx="5943600" cy="3714750"/>
+            <wp:effectExtent b="0" l="0" r="0" t="0"/>
+            <wp:docPr descr="Figure 4: Comparison of statistics calculated on the observed and simulated GOF distributions for models between phase groups" title="" id="1" name="Picture"/>
+            <a:graphic>
+              <a:graphicData uri="http://schemas.openxmlformats.org/drawingml/2006/picture">
+                <pic:pic>
+                  <pic:nvPicPr>
+                    <pic:cNvPr descr="/Users/EmilyWang/Desktop/School%20document/LW-Papers/kwl-burials-2020/analysis/figures/006-distribution-moments.png" id="0" name="Picture"/>
+                    <pic:cNvPicPr>
+                      <a:picLocks noChangeArrowheads="1" noChangeAspect="1"/>
+                    </pic:cNvPicPr>
+                  </pic:nvPicPr>
+                  <pic:blipFill>
+                    <a:blip r:embed="rId33"/>
+                    <a:stretch>
+                      <a:fillRect/>
+                    </a:stretch>
+                  </pic:blipFill>
+                  <pic:spPr bwMode="auto">
+                    <a:xfrm>
+                      <a:off x="0" y="0"/>
+                      <a:ext cx="5943600" cy="3714750"/>
+                    </a:xfrm>
+                    <a:prstGeom prst="rect">
+                      <a:avLst/>
+                    </a:prstGeom>
+                    <a:noFill/>
+                    <a:ln w="9525">
+                      <a:noFill/>
+                      <a:headEnd/>
+                      <a:tailEnd/>
+                    </a:ln>
+                  </pic:spPr>
+                </pic:pic>
+              </a:graphicData>
+            </a:graphic>
+          </wp:inline>
+        </w:drawing>
+      </w:r>
+    </w:p>
+    <w:p>
+      <w:pPr>
+        <w:pStyle w:val="ImageCaption"/>
+      </w:pPr>
+      <w:r>
+        <w:t xml:space="preserve">Figure 4: Comparison of statistics calculated on the observed and simulated GOF distributions for models between phase groups</w:t>
+      </w:r>
+    </w:p>
+    <w:p>
+      <w:pPr>
+        <w:pStyle w:val="Heading1"/>
+      </w:pPr>
+      <w:bookmarkStart w:id="34" w:name="discussion"/>
+      <w:r>
+        <w:t xml:space="preserve">Discussion</w:t>
+      </w:r>
+      <w:bookmarkEnd w:id="34"/>
+    </w:p>
+    <w:p>
+      <w:pPr>
+        <w:pStyle w:val="FirstParagraph"/>
+      </w:pPr>
+      <w:r>
+        <w:t xml:space="preserve">A striking finding in our results is the change in network properties of Kiwulan burials from a more cohesive network with multiple subgroups (represented by higher transitivity and negative popularity) toward a more centralized network with concentration of connections among fewer burials (lower transitivity and positive popularity) after the European presence during the 17th century. This supports our models of chronological change from a more corporate society to a more networked society, as indicated in the grave goods and burial attributes. These observations are in line with theoretical assumptions of horizontal hierarchy, the corporate-network continuum that focuses on distinct strategies for achieving power as an alternative explanation to understand the emergence and level of social inequality</w:t>
+      </w:r>
+      <w:r>
+        <w:t xml:space="preserve"> </w:t>
+      </w:r>
+      <w:r>
+        <w:t xml:space="preserve">(Drennan et al., 2010; Feinman, 2000; Feinman et al., 2000)</w:t>
+      </w:r>
+      <w:r>
+        <w:t xml:space="preserve">. Compared to traditional models of vertical hierarchies that stress stratified social characteristics, the corporate-network model may be more relevant for understanding how a small scale society was organized, such as we see here in the pericolonial context of Kiwulan. A corporate-based society, such as the pre-European situation at Kiwulan, stresses shared power between individuals, communalrituals, and social inequality, if any, would be associated with groups</w:t>
+      </w:r>
+      <w:r>
+        <w:t xml:space="preserve"> </w:t>
+      </w:r>
+      <w:r>
+        <w:t xml:space="preserve">(Siegel, 1999)</w:t>
+      </w:r>
+      <w:r>
+        <w:t xml:space="preserve">. In contrast, a more network-based society, indicated by the post-European data from Kiwulan, presents wealth accumulation through individual networks, prestige good manipulation, and trade monopolization</w:t>
+      </w:r>
+      <w:r>
+        <w:t xml:space="preserve"> </w:t>
+      </w:r>
+      <w:r>
+        <w:t xml:space="preserve">(Blanton et al., 1996)</w:t>
+      </w:r>
+      <w:r>
+        <w:t xml:space="preserve">. It should be noted that the corporate/network continuum represents a dynamic process with different degrees of hierarchical complexity instead of static ideal-type stages.</w:t>
+      </w:r>
+    </w:p>
+    <w:p>
+      <w:pPr>
+        <w:pStyle w:val="BodyText"/>
+      </w:pPr>
+      <w:r>
+        <w:t xml:space="preserve">The covariants for both networks, before and after the European presence, provide further information to give insights into how specific elements of the archaeological record relate to the formation of networks (Table</w:t>
+      </w:r>
+      <w:r>
+        <w:t xml:space="preserve"> </w:t>
+      </w:r>
+      <w:r>
         <w:t xml:space="preserve">??</w:t>
       </w:r>
       <w:r>
-        <w:t xml:space="preserve"> </w:t>
-      </w:r>
-      <w:r>
-        <w:t xml:space="preserve">shows that modeled values from the pre-European network are closer to the observed values overall, compared to the values from the post-European network. For the variance of degree, the values from the modeled post-European distribution are closer to the observed distribution. In general, this demonstrates a better fit for the pre-European network. However, it should be noted that the differences between the statistics of two models are relatively small, which still allows direct comparison of two networks.</w:t>
+        <w:t xml:space="preserve">). Our covariants were age, sex, ritual pottery, and a wealth index based on the value of grave goods. The pre-European network shows that burials with pottery as ritual vessels tend to be tied. On the other hand, in the post-European network ties tend to be between burials within the same level of wealth. Moreover, in the post-European network, burials with ritual vessels tend not to be tied. This illustrates that different social and economic mechanisms determined relations between burials for the two periods. Before European arrival, ritual behaviors seem to have been important status indicators, relative to the use of prestige goods. After European presence was established, status indicators shifted from ritual to wealth differences. Physical distance between burials did not correlate to network formation for either period. This means geographical proximity, implying some kinship association, is not a factor for sharing similar goods between burials. This may suggest that the use of burial goods is more individual-oriented instead of kinship-based. In addition, demographic information, such as age and sex, do not show any correlations with network formation for either period. This may be due to the unavailability of age and sex values for many burials in our sample.</w:t>
+      </w:r>
+    </w:p>
+    <w:p>
+      <w:pPr>
+        <w:pStyle w:val="BodyText"/>
+      </w:pPr>
+      <w:r>
+        <w:t xml:space="preserve">We used burial data as a proxy to explore the relations based on the argument that burials represent social structures</w:t>
+      </w:r>
+      <w:r>
+        <w:t xml:space="preserve"> </w:t>
+      </w:r>
+      <w:r>
+        <w:t xml:space="preserve">(Binford, 1971; Saxe, 1970)</w:t>
+      </w:r>
+      <w:r>
+        <w:t xml:space="preserve">. We note that there could be an issue of disconnection between the role of the deceased in a burial context and their life, which could be reduced by examining evidence from the residential context</w:t>
+      </w:r>
+      <w:r>
+        <w:t xml:space="preserve"> </w:t>
+      </w:r>
+      <w:r>
+        <w:t xml:space="preserve">(Chapman, 2003)</w:t>
+      </w:r>
+      <w:r>
+        <w:t xml:space="preserve">. Previous studies of trade ornaments from the residential area of Kiwulan suggests an uneven spatial distribution when the Europeans were active in northern Taiwan that hints at an increased social differentiation at Kiwulan in a pericolonial context</w:t>
+      </w:r>
+      <w:r>
+        <w:t xml:space="preserve"> </w:t>
+      </w:r>
+      <w:r>
+        <w:t xml:space="preserve">(Wang and Marwick, 2020)</w:t>
+      </w:r>
+      <w:r>
+        <w:t xml:space="preserve">. This is consistent with the result of a more centralized burial network after the presence of Europeans, which supports a connection between a burial and the social role of the living person. Since the burial goods used for making ties were treated as prestige goods or status items in the local Indigenous culture</w:t>
+      </w:r>
+      <w:r>
+        <w:t xml:space="preserve"> </w:t>
+      </w:r>
+      <w:r>
+        <w:t xml:space="preserve">(Borao Mateo, 2009; Li and Wu, 2006)</w:t>
+      </w:r>
+      <w:r>
+        <w:t xml:space="preserve">, the interrelations represented by the flow of goods observed in the burial data likely reflect social contexts of the living people at Kiwulan in a pericolonial context.</w:t>
+      </w:r>
+    </w:p>
+    <w:p>
+      <w:pPr>
+        <w:pStyle w:val="BodyText"/>
+      </w:pPr>
+      <w:r>
+        <w:t xml:space="preserve">At Kiwulan, changes in interburial networks may result from differential access to exotic trade enabled by European contact, gradually leading to increased social differentiation. The image of European power could be embedded into prestige objects pre-existing in local Indigenous culture where their values were amplified with concepts of wealth or power, since their values are contextually mutable and entangled in historical processes</w:t>
+      </w:r>
+      <w:r>
+        <w:t xml:space="preserve"> </w:t>
+      </w:r>
+      <w:r>
+        <w:t xml:space="preserve">(Aswani et al., 2003; Thomas, 2009)</w:t>
+      </w:r>
+      <w:r>
+        <w:t xml:space="preserve">. This may lead to ambitious individuals to competing with each other for traditional goods and accumulating wealth. It also demonstrates the agency of local Indigenous societies to incorporate and manipulate trade items in a pericolonial context with weak colonial control, gradually resulting in social changes from a more corporate to a more network strategy. We recognise that the meaning of the burial goods remains speculative without rich ethnographic data to support our interpretations. Furthermore, a detailed material culture context for burial goods in residential settings would also help to strengthen our interpretations, but this is not available from Kiwulan. In addition, we acknowledge the fragmentation issue in our archaeological data that limit network interpretations</w:t>
+      </w:r>
+      <w:r>
+        <w:t xml:space="preserve"> </w:t>
+      </w:r>
+      <w:r>
+        <w:t xml:space="preserve">(eg. Gjesfjeld, 2015)</w:t>
+      </w:r>
+      <w:r>
+        <w:t xml:space="preserve">, such as missing age and sex attributes for some burials at Kiwulan.</w:t>
       </w:r>
     </w:p>
     <w:p>
       <w:pPr>
         <w:pStyle w:val="Heading1"/>
       </w:pPr>
-      <w:bookmarkStart w:id="32" w:name="discussion"/>
-      <w:r>
-        <w:t xml:space="preserve">Discussion</w:t>
-      </w:r>
-      <w:bookmarkEnd w:id="32"/>
+      <w:bookmarkStart w:id="35" w:name="conclusion"/>
+      <w:r>
+        <w:t xml:space="preserve">Conclusion</w:t>
+      </w:r>
+      <w:bookmarkEnd w:id="35"/>
     </w:p>
     <w:p>
       <w:pPr>
         <w:pStyle w:val="FirstParagraph"/>
       </w:pPr>
       <w:r>
-        <w:t xml:space="preserve">A striking finding in our results is the change in network properties of Kiwulan burials from a more cohesive network with multiple subgroups (represented by higher transitivity and negative popularity) toward a more centralized network with concentration of connections among fewer burials (lower transitivity and positive popularity) after the European presence during the 17th century. This supports our models of chronological change from a more corporate society to a more networked society, as indicated in the grave goods and burial attributes. These observations are in line with theoretical assumptions of horizontal hierarchy, the corporate-network continuum that focuses on distinct strategies for achieving power as an alternative explanation to understand the emergence and level of social inequality</w:t>
-      </w:r>
-      <w:r>
-        <w:t xml:space="preserve"> </w:t>
-      </w:r>
-      <w:r>
-        <w:t xml:space="preserve">(Drennan et al., 2010; Feinman, 2000; Feinman et al., 2000)</w:t>
-      </w:r>
-      <w:r>
-        <w:t xml:space="preserve">. Compared to traditional models of vertical hierarchies that stress stratified social characteristics, the corporate-network model may be more relevant for understanding how a small scale society was organized, such as we see here in the pericolonial context of Kiwulan. A corporate-based society, such as the pre-European situation at Kiwulan, stresses shared power between individuals, communalrituals, and social inequality, if any, would be associated with groups</w:t>
-      </w:r>
-      <w:r>
-        <w:t xml:space="preserve"> </w:t>
-      </w:r>
-      <w:r>
-        <w:t xml:space="preserve">(Siegel, 1999)</w:t>
-      </w:r>
-      <w:r>
-        <w:t xml:space="preserve">. In contrast, a more network-based society, indicated by the post-European data from Kiwulan, presents wealth accumulation through individual networks, prestige good manipulation, and trade monopolization</w:t>
-      </w:r>
-      <w:r>
-        <w:t xml:space="preserve"> </w:t>
-      </w:r>
-      <w:r>
-        <w:t xml:space="preserve">(Blanton et al., 1996)</w:t>
-      </w:r>
-      <w:r>
-        <w:t xml:space="preserve">. It should be noted that the corporate/network continuum represents a dynamic process with different degrees of hierarchical complexity instead of static ideal-type stages.</w:t>
+        <w:t xml:space="preserve">In this paper, we presented a novel approach for studying burial relations using ERGM network analysis within a Bayesian framework. We examined social changes in a European pericolonial context in northeastern Taiwan. We tested the hypotheses of chronological changes in interburial networks at Kiwulan with the evaluation of both endogenous and exogenous network effects. The results support our model that the relationship between burials changed after the European colonization period in the 17th century. Before the arrival of Europeans, the burial network has a tendency of more closed relationships with ritual elements as the key formation mechanism. After European arrival, the network has a tendency of centralization relative to the rarity of goods. The changes in formation mechanisms for networks from ritual-oriented practices to wealth possession suggest increased behavior of wealth accumulation and differentiation stimulated by the European presence and associated long-distance trade network. This aligns with changes in social complexity from a more corporate to a more network mode society with different strategies for achieving power and different degrees of social inequality. Using burial data with historical documents, we are able to detect changes in Indigenous societies indicative of increased social inequality to better understand indirect European colonial impacts that have been underestimated in this region</w:t>
+      </w:r>
+      <w:r>
+        <w:t xml:space="preserve"> </w:t>
+      </w:r>
+      <w:r>
+        <w:t xml:space="preserve">(e.g. Acabado, 2017; Trabert, 2017)</w:t>
+      </w:r>
+      <w:r>
+        <w:t xml:space="preserve">. Furthermore, our study also highlights the agency of local people to manipulate colonial power instead of being passive recipients of trade goods.</w:t>
       </w:r>
     </w:p>
     <w:p>
@@ -3122,163 +3355,49 @@
         <w:pStyle w:val="BodyText"/>
       </w:pPr>
       <w:r>
-        <w:t xml:space="preserve">The covariants for both networks, before and after the European presence, provide further information to give insights into how specific elements of the archaeological record relate to the formation of networks (Table</w:t>
-      </w:r>
-      <w:r>
-        <w:t xml:space="preserve"> </w:t>
-      </w:r>
-      <w:r>
-        <w:t xml:space="preserve">??</w:t>
-      </w:r>
-      <w:r>
-        <w:t xml:space="preserve">). Our covariants were age, sex, ritual pottery, and a wealth index based on the value of grave goods. The pre-European network shows that burials with pottery as ritual vessels tend to be tied. On the other hand, in the post-European network ties tend to be between burials within the same level of wealth. Moreover, in the post-European network, burials with ritual vessels tend not to be tied. This illustrates that different social and economic mechanisms determined relations between burials for the two periods. Before European arrival, ritual behaviors seem to have been important status indicators, relative to the use of prestige goods. After European presence was established, status indicators shifted from ritual to wealth differences. Physical distance between burials did not correlate to network formation for either period. This means geographical proximity, implying some kinship association, is not a factor for sharing similar goods between burials. This may suggest that the use of burial goods is more individual-oriented instead of kinship-based. In addition, demographic information, such as age and sex, do not show any correlations with network formation for either period. This may be due to the unavailability of age and sex values for many burials in our sample.</w:t>
-      </w:r>
-    </w:p>
-    <w:p>
-      <w:pPr>
-        <w:pStyle w:val="BodyText"/>
-      </w:pPr>
-      <w:r>
-        <w:t xml:space="preserve">We used burial data as a proxy to explore the relations based on the argument that burials represent social structures</w:t>
-      </w:r>
-      <w:r>
-        <w:t xml:space="preserve"> </w:t>
-      </w:r>
-      <w:r>
-        <w:t xml:space="preserve">(Binford, 1971; Saxe, 1970)</w:t>
-      </w:r>
-      <w:r>
-        <w:t xml:space="preserve">. We note that there could be an issue of disconnection between the role of the deceased in a burial context and their life, which could be reduced by examining evidence from the residential context</w:t>
-      </w:r>
-      <w:r>
-        <w:t xml:space="preserve"> </w:t>
-      </w:r>
-      <w:r>
-        <w:t xml:space="preserve">(Chapman, 2003)</w:t>
-      </w:r>
-      <w:r>
-        <w:t xml:space="preserve">. Previous studies of trade ornaments from the residential area of Kiwulan suggests an uneven spatial distribution when the Europeans were active in northern Taiwan that hints at an increased social differentiation at Kiwulan in a pericolonial context</w:t>
-      </w:r>
-      <w:r>
-        <w:t xml:space="preserve"> </w:t>
-      </w:r>
-      <w:r>
-        <w:t xml:space="preserve">(Wang and Marwick, 2020)</w:t>
-      </w:r>
-      <w:r>
-        <w:t xml:space="preserve">. This is consistent with the result of a more centralized burial network after the presence of Europeans, which supports a connection between a burial and the social role of the living person. Since the burial goods used for making ties were treated as prestige goods or status items in the local Indigenous culture</w:t>
-      </w:r>
-      <w:r>
-        <w:t xml:space="preserve"> </w:t>
-      </w:r>
-      <w:r>
-        <w:t xml:space="preserve">(Borao Mateo, 2009; Li and Wu, 2006)</w:t>
-      </w:r>
-      <w:r>
-        <w:t xml:space="preserve">, the interrelations represented by the flow of goods observed in the burial data likely reflect social contexts of the living people at Kiwulan in a pericolonial context.</w:t>
-      </w:r>
-    </w:p>
-    <w:p>
-      <w:pPr>
-        <w:pStyle w:val="BodyText"/>
-      </w:pPr>
-      <w:r>
-        <w:t xml:space="preserve">At Kiwulan, changes in interburial networks may result from differential access to exotic trade enabled by European contact, gradually leading to increased social differentiation. The image of European power could be embedded into prestige objects pre-existing in local Indigenous culture where their values were amplified with concepts of wealth or power, since their values are contextually mutable and entangled in historical processes</w:t>
-      </w:r>
-      <w:r>
-        <w:t xml:space="preserve"> </w:t>
-      </w:r>
-      <w:r>
-        <w:t xml:space="preserve">(Aswani et al., 2003; Thomas, 2009)</w:t>
-      </w:r>
-      <w:r>
-        <w:t xml:space="preserve">. This may lead to ambitious individuals to competing with each other for traditional goods and accumulating wealth. It also demonstrates the agency of local Indigenous societies to incorporate and manipulate trade items in a pericolonial context with weak colonial control, gradually resulting in social changes from a more corporate to a more network strategy. We recognise that the meaning of the burial goods remains speculative without rich ethnographic data to support our interpretations. Furthermore, a detailed material culture context for burial goods in residential settings would also help to strengthen our interpretations, but this is not available from Kiwulan. In addition, we acknowledge the fragmentation issue in our archaeological data that limit network interpretations</w:t>
-      </w:r>
-      <w:r>
-        <w:t xml:space="preserve"> </w:t>
-      </w:r>
-      <w:r>
-        <w:t xml:space="preserve">(eg. Gjesfjeld, 2015)</w:t>
-      </w:r>
-      <w:r>
-        <w:t xml:space="preserve">, such as missing age and sex attributes for some burials at Kiwulan.</w:t>
+        <w:t xml:space="preserve">This case study demonstrates the methodological improvement that Bayesian inference on ERGM provides to inform and enhance studies of relational data in archaeology. A Bayesian framework can reduce the effects of small sample size or missing data commonly present in archaeological data by incorporating prior information and MCMC estimations. Bayesian network modeling can be applied to a wide range of archaeological data to examine the formation of relationships using robust probabilistic inference. This enables insights into the dynamic processes of relationship formation and the underlying factors of historical trajectories of socio-cultural phenomena.</w:t>
       </w:r>
     </w:p>
     <w:p>
       <w:pPr>
         <w:pStyle w:val="Heading1"/>
       </w:pPr>
-      <w:bookmarkStart w:id="33" w:name="conclusion"/>
-      <w:r>
-        <w:t xml:space="preserve">Conclusion</w:t>
-      </w:r>
-      <w:bookmarkEnd w:id="33"/>
+      <w:bookmarkStart w:id="36" w:name="acknowledgments"/>
+      <w:r>
+        <w:t xml:space="preserve">Acknowledgments</w:t>
+      </w:r>
+      <w:bookmarkEnd w:id="36"/>
     </w:p>
     <w:p>
       <w:pPr>
         <w:pStyle w:val="FirstParagraph"/>
       </w:pPr>
       <w:r>
-        <w:t xml:space="preserve">In this paper, we presented a novel approach for studying burial relations using ERGM network analysis within a Bayesian framework. We examined social changes in a European pericolonial context in northeastern Taiwan. We tested the hypotheses of chronological changes in interburial networks at Kiwulan with the evaluation of both endogenous and exogenous network effects. The results support our model that the relationship between burials changed after the European colonization period in the 17th century. Before the arrival of Europeans, the burial network has a tendency of more closed relationships with ritual elements as the key formation mechanism. After European arrival, the network has a tendency of centralization relative to the rarity of goods. The changes in formation mechanisms for networks from ritual-oriented practices to wealth possession suggest increased behavior of wealth accumulation and differentiation stimulated by the European presence and associated long-distance trade network. This aligns with changes in social complexity from a more corporate to a more network mode society with different strategies for achieving power and different degrees of social inequality. Using burial data with historical documents, we are able to detect changes in Indigenous societies indicative of increased social inequality to better understand indirect European colonial impacts that have been underestimated in this region</w:t>
-      </w:r>
-      <w:r>
-        <w:t xml:space="preserve"> </w:t>
-      </w:r>
-      <w:r>
-        <w:t xml:space="preserve">(e.g. Acabado, 2017; Trabert, 2017)</w:t>
-      </w:r>
-      <w:r>
-        <w:t xml:space="preserve">. Furthermore, our study also highlights the agency of local people to manipulate colonial power instead of being passive recipients of trade goods.</w:t>
-      </w:r>
-    </w:p>
-    <w:p>
-      <w:pPr>
-        <w:pStyle w:val="BodyText"/>
-      </w:pPr>
-      <w:r>
-        <w:t xml:space="preserve">This case study demonstrates the methodological improvement that Bayesian inference on ERGM provides to inform and enhance studies of relational data in archaeology. A Bayesian framework can reduce the effects of small sample size or missing data commonly present in archaeological data by incorporating prior information and MCMC estimations. Bayesian network modeling can be applied to a wide range of archaeological data to examine the formation of relationships using robust probabilistic inference. This enables insights into the dynamic processes of relationship formation and the underlying factors of historical trajectories of socio-cultural phenomena.</w:t>
-      </w:r>
+        <w:t xml:space="preserve">We would like to thank the Yilan County Cultural Affairs Bureau in Taiwan for permitting access to the data used in this paper. We thank the excavation team of Kiwulan led by Yu-pei Chen for their post-excavation analysis and detailed documents about burials that enables this study. We also thank Alberto Caimo and Steven M. Goodreau for the discussion regarding the methods at the earliest stage fo analysis. This work was supported in part by the travel grant from the Department of Anthropology at University of Washington and the Doctoral Dissertation Fellowship from the Chiang Ching-kuo Foundation for International Scholarly Exchange (Project #DF009-A-18). We thank Ben Fitzhugh and Peter Lape for their insightful comments on an early draft. We also acknowledge comments from anonymous reviewers that have greatly improved this manuscript.</w:t>
+      </w:r>
+    </w:p>
+    <w:p>
+      <w:pPr>
+        <w:pStyle w:val="Heading5"/>
+      </w:pPr>
+      <w:bookmarkStart w:id="37" w:name="pagebreak"/>
+      <w:r>
+        <w:t xml:space="preserve">pagebreak</w:t>
+      </w:r>
+      <w:bookmarkEnd w:id="37"/>
     </w:p>
     <w:p>
       <w:pPr>
         <w:pStyle w:val="Heading1"/>
       </w:pPr>
-      <w:bookmarkStart w:id="34" w:name="acknowledgments"/>
-      <w:r>
-        <w:t xml:space="preserve">Acknowledgments</w:t>
-      </w:r>
-      <w:bookmarkEnd w:id="34"/>
-    </w:p>
-    <w:p>
-      <w:pPr>
-        <w:pStyle w:val="FirstParagraph"/>
-      </w:pPr>
-      <w:r>
-        <w:t xml:space="preserve">We would like to thank the Yilan County Cultural Affairs Bureau in Taiwan for permitting access to the data used in this paper. We thank the excavation team of Kiwulan led by Yu-pei Chen for their post-excavation analysis and detailed documents about burials that enables this study. We also thank Alberto Caimo and Steven M. Goodreau for the discussion regarding the methods at the earliest stage fo analysis. This work was supported in part by the travel grant from the Department of Anthropology at University of Washington and the Doctoral Dissertation Fellowship from the Chiang Ching-kuo Foundation for International Scholarly Exchange (Project #DF009-A-18). We thank Ben Fitzhugh and Peter Lape for their insightful comments on an early draft. We also acknowledge comments from anonymous reviewers that have greatly improved this manuscript.</w:t>
-      </w:r>
-    </w:p>
-    <w:p>
-      <w:pPr>
-        <w:pStyle w:val="Heading5"/>
-      </w:pPr>
-      <w:bookmarkStart w:id="35" w:name="pagebreak"/>
-      <w:r>
-        <w:t xml:space="preserve">pagebreak</w:t>
-      </w:r>
-      <w:bookmarkEnd w:id="35"/>
-    </w:p>
-    <w:p>
-      <w:pPr>
-        <w:pStyle w:val="Heading1"/>
-      </w:pPr>
-      <w:bookmarkStart w:id="36" w:name="references"/>
+      <w:bookmarkStart w:id="38" w:name="references"/>
       <w:r>
         <w:t xml:space="preserve">References</w:t>
       </w:r>
-      <w:bookmarkEnd w:id="36"/>
-    </w:p>
-    <w:bookmarkStart w:id="115" w:name="refs"/>
-    <w:bookmarkStart w:id="37" w:name="ref-Acabado2017"/>
+      <w:bookmarkEnd w:id="38"/>
+    </w:p>
+    <w:bookmarkStart w:id="117" w:name="refs"/>
+    <w:bookmarkStart w:id="39" w:name="ref-Acabado2017"/>
     <w:p>
       <w:pPr>
         <w:pStyle w:val="Bibliography"/>
@@ -3287,8 +3406,8 @@
         <w:t xml:space="preserve">Acabado, S., 2017. The archaeology of pericolonialism: Responses of the “unconquered” to spanish conquest and colonialism in ifugao, philippines. International Journal of Historical Archaeology 21, 1–26.</w:t>
       </w:r>
     </w:p>
-    <w:bookmarkEnd w:id="37"/>
-    <w:bookmarkStart w:id="38" w:name="ref-Amati2019"/>
+    <w:bookmarkEnd w:id="39"/>
+    <w:bookmarkStart w:id="40" w:name="ref-Amati2019"/>
     <w:p>
       <w:pPr>
         <w:pStyle w:val="Bibliography"/>
@@ -3297,8 +3416,8 @@
         <w:t xml:space="preserve">Amati, V., Mol, A., Shafie, T., Hofman, C., Brandes, U., 2019. A framework for reconstructing archaeological networks using exponential random graph models. Journal of Archaeological Method and Theory 1–28.</w:t>
       </w:r>
     </w:p>
-    <w:bookmarkEnd w:id="38"/>
-    <w:bookmarkStart w:id="39" w:name="ref-Andrade2007"/>
+    <w:bookmarkEnd w:id="40"/>
+    <w:bookmarkStart w:id="41" w:name="ref-Andrade2007"/>
     <w:p>
       <w:pPr>
         <w:pStyle w:val="Bibliography"/>
@@ -3307,8 +3426,8 @@
         <w:t xml:space="preserve">Andrade, T., 2007. How Taiwan became Chinese: Dutch, Spanish, and Han colonization in the seventeenth century. Columbia University Press, New York.</w:t>
       </w:r>
     </w:p>
-    <w:bookmarkEnd w:id="39"/>
-    <w:bookmarkStart w:id="40" w:name="ref-Aswani2003"/>
+    <w:bookmarkEnd w:id="41"/>
+    <w:bookmarkStart w:id="42" w:name="ref-Aswani2003"/>
     <w:p>
       <w:pPr>
         <w:pStyle w:val="Bibliography"/>
@@ -3317,8 +3436,8 @@
         <w:t xml:space="preserve">Aswani, S., Sheppard, P., Battaglia, D., BaylissSmith, T., Breton, S., Foster, R., Hviding, E., Schneider, G., Aswani, S., Sheppard, P., 2003. The archaeology and ethnohistory of exchange in precolonial and colonial roviana: Gifts, commodities, and inalienable possessions. Current Anthropology 44, S51–S78.</w:t>
       </w:r>
     </w:p>
-    <w:bookmarkEnd w:id="40"/>
-    <w:bookmarkStart w:id="41" w:name="ref-Binford1971"/>
+    <w:bookmarkEnd w:id="42"/>
+    <w:bookmarkStart w:id="43" w:name="ref-Binford1971"/>
     <w:p>
       <w:pPr>
         <w:pStyle w:val="Bibliography"/>
@@ -3327,8 +3446,8 @@
         <w:t xml:space="preserve">Binford, L., 1971. Mortuary practices: Their study and their potential. In approaches to the social dimensions of mortuary practices, in: Brown, J. (Ed.), Approaches to the Social Dimensions of Mortuary Practices. Memoirs of the Society for American Archaeology., pp. 6–29.</w:t>
       </w:r>
     </w:p>
-    <w:bookmarkEnd w:id="41"/>
-    <w:bookmarkStart w:id="42" w:name="ref-Blanton1996"/>
+    <w:bookmarkEnd w:id="43"/>
+    <w:bookmarkStart w:id="44" w:name="ref-Blanton1996"/>
     <w:p>
       <w:pPr>
         <w:pStyle w:val="Bibliography"/>
@@ -3337,8 +3456,8 @@
         <w:t xml:space="preserve">Blanton, R.E., Feinman, G.M., Kowalewski, S.A., Peregrine, P.N., 1996. A dual-processual theory for the evolution of mesoamerican civilization. Current anthropology 37, 1–14.</w:t>
       </w:r>
     </w:p>
-    <w:bookmarkEnd w:id="42"/>
-    <w:bookmarkStart w:id="43" w:name="ref-Borao2009"/>
+    <w:bookmarkEnd w:id="44"/>
+    <w:bookmarkStart w:id="45" w:name="ref-Borao2009"/>
     <w:p>
       <w:pPr>
         <w:pStyle w:val="Bibliography"/>
@@ -3347,8 +3466,8 @@
         <w:t xml:space="preserve">Borao Mateo, J.E., 2009. The spanish experience in Taiwan, 1626-1642 the baroque ending of a renaissance endeavor. Hong Kong University Press, Hong Kong.</w:t>
       </w:r>
     </w:p>
-    <w:bookmarkEnd w:id="43"/>
-    <w:bookmarkStart w:id="44" w:name="ref-Borgatti2009"/>
+    <w:bookmarkEnd w:id="45"/>
+    <w:bookmarkStart w:id="46" w:name="ref-Borgatti2009"/>
     <w:p>
       <w:pPr>
         <w:pStyle w:val="Bibliography"/>
@@ -3357,8 +3476,8 @@
         <w:t xml:space="preserve">Borgatti, S.P., Mehra, A., Brass, D.J., Labianca, G., 2009. Network analysis in the social sciences. science 323, 892–895.</w:t>
       </w:r>
     </w:p>
-    <w:bookmarkEnd w:id="44"/>
-    <w:bookmarkStart w:id="45" w:name="ref-Brandes2013"/>
+    <w:bookmarkEnd w:id="46"/>
+    <w:bookmarkStart w:id="47" w:name="ref-Brandes2013"/>
     <w:p>
       <w:pPr>
         <w:pStyle w:val="Bibliography"/>
@@ -3367,8 +3486,8 @@
         <w:t xml:space="preserve">Brandes, U., Robins, G., McCranie, A., Wasserman, S., 2013. What is network science? Network science 1, 1–15.</w:t>
       </w:r>
     </w:p>
-    <w:bookmarkEnd w:id="45"/>
-    <w:bookmarkStart w:id="46" w:name="ref-Brughmans2013"/>
+    <w:bookmarkEnd w:id="47"/>
+    <w:bookmarkStart w:id="48" w:name="ref-Brughmans2013"/>
     <w:p>
       <w:pPr>
         <w:pStyle w:val="Bibliography"/>
@@ -3377,8 +3496,8 @@
         <w:t xml:space="preserve">Brughmans, T., 2013. Thinking through networks: A review of formal network methods in archaeology. Journal of Archaeological Method and Theory 20, 623–662.</w:t>
       </w:r>
     </w:p>
-    <w:bookmarkEnd w:id="46"/>
-    <w:bookmarkStart w:id="47" w:name="ref-Brughmans2014"/>
+    <w:bookmarkEnd w:id="48"/>
+    <w:bookmarkStart w:id="49" w:name="ref-Brughmans2014"/>
     <w:p>
       <w:pPr>
         <w:pStyle w:val="Bibliography"/>
@@ -3387,8 +3506,8 @@
         <w:t xml:space="preserve">Brughmans, T., Keay, S., Earl, G., 2014. Introducing exponential random graph models for visibility networks. Journal of Archaeological Science 49, 442–454.</w:t>
       </w:r>
     </w:p>
-    <w:bookmarkEnd w:id="47"/>
-    <w:bookmarkStart w:id="48" w:name="ref-Brughmans2018"/>
+    <w:bookmarkEnd w:id="49"/>
+    <w:bookmarkStart w:id="50" w:name="ref-Brughmans2018"/>
     <w:p>
       <w:pPr>
         <w:pStyle w:val="Bibliography"/>
@@ -3397,8 +3516,8 @@
         <w:t xml:space="preserve">Brughmans, T., Peeples, M.A., 2018. Network science. The Encyclopedia of Archaeological Sciences 1–4.</w:t>
       </w:r>
     </w:p>
-    <w:bookmarkEnd w:id="48"/>
-    <w:bookmarkStart w:id="49" w:name="ref-Brumfiel1994"/>
+    <w:bookmarkEnd w:id="50"/>
+    <w:bookmarkStart w:id="51" w:name="ref-Brumfiel1994"/>
     <w:p>
       <w:pPr>
         <w:pStyle w:val="Bibliography"/>
@@ -3407,8 +3526,8 @@
         <w:t xml:space="preserve">Brumfiel, E.M., 1994. Factional competition and political development in the New World: An introduction, in: Brumfiel, E.M., Fox, J. (Eds.), Factional Competition and Political Development in the New World. Cambridge: Cambridge University Press, pp. 3–13.</w:t>
       </w:r>
     </w:p>
-    <w:bookmarkEnd w:id="49"/>
-    <w:bookmarkStart w:id="50" w:name="ref-Byrd1995"/>
+    <w:bookmarkEnd w:id="51"/>
+    <w:bookmarkStart w:id="52" w:name="ref-Byrd1995"/>
     <w:p>
       <w:pPr>
         <w:pStyle w:val="Bibliography"/>
@@ -3417,8 +3536,8 @@
         <w:t xml:space="preserve">Byrd, B.F., Monahan, C.M., 1995. Death, mortuary ritual, and natufian social structure. Journal of Anthropological Archaeology 14, 251–287.</w:t>
       </w:r>
     </w:p>
-    <w:bookmarkEnd w:id="50"/>
-    <w:bookmarkStart w:id="51" w:name="ref-Caimo2014"/>
+    <w:bookmarkEnd w:id="52"/>
+    <w:bookmarkStart w:id="53" w:name="ref-Caimo2014"/>
     <w:p>
       <w:pPr>
         <w:pStyle w:val="Bibliography"/>
@@ -3427,8 +3546,8 @@
         <w:t xml:space="preserve">Caimo, A., Friel, N., 2014. Bergm: Bayesian exponential random graphs in r. Journal of Statistical Software 61, 1–25.</w:t>
       </w:r>
     </w:p>
-    <w:bookmarkEnd w:id="51"/>
-    <w:bookmarkStart w:id="52" w:name="ref-Caimo2013"/>
+    <w:bookmarkEnd w:id="53"/>
+    <w:bookmarkStart w:id="54" w:name="ref-Caimo2013"/>
     <w:p>
       <w:pPr>
         <w:pStyle w:val="Bibliography"/>
@@ -3437,8 +3556,8 @@
         <w:t xml:space="preserve">Caimo, A., Friel, N., 2013. Bayesian model selection for exponential random graph models. Social Networks 35, 11–24.</w:t>
       </w:r>
     </w:p>
-    <w:bookmarkEnd w:id="52"/>
-    <w:bookmarkStart w:id="53" w:name="ref-Caimo2011"/>
+    <w:bookmarkEnd w:id="54"/>
+    <w:bookmarkStart w:id="55" w:name="ref-Caimo2011"/>
     <w:p>
       <w:pPr>
         <w:pStyle w:val="Bibliography"/>
@@ -3447,8 +3566,8 @@
         <w:t xml:space="preserve">Caimo, A., Friel, N., 2011. Bayesian inference for exponential random graph models. Social Networks 33, 41–55.</w:t>
       </w:r>
     </w:p>
-    <w:bookmarkEnd w:id="53"/>
-    <w:bookmarkStart w:id="54" w:name="ref-Caimo2017bayesian"/>
+    <w:bookmarkEnd w:id="55"/>
+    <w:bookmarkStart w:id="56" w:name="ref-Caimo2017bayesian"/>
     <w:p>
       <w:pPr>
         <w:pStyle w:val="Bibliography"/>
@@ -3457,8 +3576,8 @@
         <w:t xml:space="preserve">Caimo, A., Gollini, I., 2017. Bayesian computational algorithms for social network analysis. QSAR/QSPR.</w:t>
       </w:r>
     </w:p>
-    <w:bookmarkEnd w:id="54"/>
-    <w:bookmarkStart w:id="55" w:name="ref-Caimo2015"/>
+    <w:bookmarkEnd w:id="56"/>
+    <w:bookmarkStart w:id="57" w:name="ref-Caimo2015"/>
     <w:p>
       <w:pPr>
         <w:pStyle w:val="Bibliography"/>
@@ -3467,8 +3586,8 @@
         <w:t xml:space="preserve">Caimo, A., Lomi, A., 2015. Knowledge sharing in organizations: A bayesian analysis of the role of reciprocity and formal structure. Journal of Management 41, 665–691.</w:t>
       </w:r>
     </w:p>
-    <w:bookmarkEnd w:id="55"/>
-    <w:bookmarkStart w:id="56" w:name="ref-Caimo2017"/>
+    <w:bookmarkEnd w:id="57"/>
+    <w:bookmarkStart w:id="58" w:name="ref-Caimo2017"/>
     <w:p>
       <w:pPr>
         <w:pStyle w:val="Bibliography"/>
@@ -3477,8 +3596,8 @@
         <w:t xml:space="preserve">Caimo, A., Pallotti, F., Lomi, A., 2017. Bayesian exponential random graph modelling of interhospital patient referral networks. Statistics in medicine 36, 2902–2920.</w:t>
       </w:r>
     </w:p>
-    <w:bookmarkEnd w:id="56"/>
-    <w:bookmarkStart w:id="57" w:name="ref-Chapman2003"/>
+    <w:bookmarkEnd w:id="58"/>
+    <w:bookmarkStart w:id="59" w:name="ref-Chapman2003"/>
     <w:p>
       <w:pPr>
         <w:pStyle w:val="Bibliography"/>
@@ -3487,8 +3606,8 @@
         <w:t xml:space="preserve">Chapman, R., 2003. Death, society and archaeology: The social dimensions of mortuary practices. Mortality 8, 305–312.</w:t>
       </w:r>
     </w:p>
-    <w:bookmarkEnd w:id="57"/>
-    <w:bookmarkStart w:id="58" w:name="ref-Chen2005"/>
+    <w:bookmarkEnd w:id="59"/>
+    <w:bookmarkStart w:id="60" w:name="ref-Chen2005"/>
     <w:p>
       <w:pPr>
         <w:pStyle w:val="Bibliography"/>
@@ -3497,8 +3616,8 @@
         <w:t xml:space="preserve">Chen, T.-j., 2005. Keelung shan yu Danshui yang: Dongya haiyu yu Taiwan zaoqishi yanjiu, 1400-1700 [Mount Keelung and Danshui Sea: A study of East Asian Seas and the early history of Taiwan from 1400 to 1700]. Lian jing, Taipei.</w:t>
       </w:r>
     </w:p>
-    <w:bookmarkEnd w:id="58"/>
-    <w:bookmarkStart w:id="59" w:name="ref-Chen2019"/>
+    <w:bookmarkEnd w:id="60"/>
+    <w:bookmarkStart w:id="61" w:name="ref-Chen2019"/>
     <w:p>
       <w:pPr>
         <w:pStyle w:val="Bibliography"/>
@@ -3507,8 +3626,8 @@
         <w:t xml:space="preserve">Chen, Y., Gel, Y.R., Lyubchich, V., Nezafati, K., 2019. Snowboot: Bootstrap methods for network inference. arXiv preprint arXiv:1902.09029.</w:t>
       </w:r>
     </w:p>
-    <w:bookmarkEnd w:id="59"/>
-    <w:bookmarkStart w:id="60" w:name="ref-Chen2007"/>
+    <w:bookmarkEnd w:id="61"/>
+    <w:bookmarkStart w:id="62" w:name="ref-Chen2007"/>
     <w:p>
       <w:pPr>
         <w:pStyle w:val="Bibliography"/>
@@ -3517,8 +3636,8 @@
         <w:t xml:space="preserve">Chen, Y.-p., 2007. Qi wu lan yi zhi qiang jiu fa jue bao gao [report on the archaeological excavations at ki-wu-lan site]. Lanyang museum, Yilan, Taiwan.</w:t>
       </w:r>
     </w:p>
-    <w:bookmarkEnd w:id="60"/>
-    <w:bookmarkStart w:id="61" w:name="ref-Cheng2008"/>
+    <w:bookmarkEnd w:id="62"/>
+    <w:bookmarkStart w:id="63" w:name="ref-Cheng2008"/>
     <w:p>
       <w:pPr>
         <w:pStyle w:val="Bibliography"/>
@@ -3527,8 +3646,8 @@
         <w:t xml:space="preserve">Cheng, C.-f., 2008. Qi wu lan yi zhi yu she nei yi zhi chu tu bo li zhu de xiang guan yan jiu [studies of glass beads excavated from kivulan and shenei site, Taiwan] (Master’s thesis).</w:t>
       </w:r>
     </w:p>
-    <w:bookmarkEnd w:id="61"/>
-    <w:bookmarkStart w:id="62" w:name="ref-Clark1994"/>
+    <w:bookmarkEnd w:id="63"/>
+    <w:bookmarkStart w:id="64" w:name="ref-Clark1994"/>
     <w:p>
       <w:pPr>
         <w:pStyle w:val="Bibliography"/>
@@ -3537,8 +3656,8 @@
         <w:t xml:space="preserve">Clark, J.E., Blake, M., 1994. The power of prestige: Competitive generosity and the emergence of rank societies in lowland Mesoamerica, in: Brumfiel, E.M., Fox, J. (Eds.), Factional Competition and Political Development in the New World. Cambridge: Cambridge University Press, pp. 17–33.</w:t>
       </w:r>
     </w:p>
-    <w:bookmarkEnd w:id="62"/>
-    <w:bookmarkStart w:id="63" w:name="ref-Collar2015"/>
+    <w:bookmarkEnd w:id="64"/>
+    <w:bookmarkStart w:id="65" w:name="ref-Collar2015"/>
     <w:p>
       <w:pPr>
         <w:pStyle w:val="Bibliography"/>
@@ -3547,8 +3666,8 @@
         <w:t xml:space="preserve">Collar, A., Coward, F., Brughmans, T., Mills, B.J., 2015. Networks in archaeology: Phenomena, abstraction, representation. Journal of Archaeological Method and Theory 22, 1–32.</w:t>
       </w:r>
     </w:p>
-    <w:bookmarkEnd w:id="63"/>
-    <w:bookmarkStart w:id="64" w:name="ref-Coward2013"/>
+    <w:bookmarkEnd w:id="65"/>
+    <w:bookmarkStart w:id="66" w:name="ref-Coward2013"/>
     <w:p>
       <w:pPr>
         <w:pStyle w:val="Bibliography"/>
@@ -3557,8 +3676,8 @@
         <w:t xml:space="preserve">Coward, F., 2013. Grounding the net: Social networks, material culture and geography in the epipalaeolithic and early neolithic of the near east (  21,000–6,000 cal bce), in: Knappett, C. (Ed.), Network Analysis in Archaeology: New Regional Approaches to Interaction. Oxford University Press, Oxford, pp. 247–280.</w:t>
       </w:r>
     </w:p>
-    <w:bookmarkEnd w:id="64"/>
-    <w:bookmarkStart w:id="65" w:name="ref-Crabtree2015"/>
+    <w:bookmarkEnd w:id="66"/>
+    <w:bookmarkStart w:id="67" w:name="ref-Crabtree2015"/>
     <w:p>
       <w:pPr>
         <w:pStyle w:val="Bibliography"/>
@@ -3567,8 +3686,8 @@
         <w:t xml:space="preserve">Crabtree, S.A., 2015. Inferring ancestral pueblo social networks from simulation in the central mesa verde. Journal of Archaeological Method and Theory 22, 144–181.</w:t>
       </w:r>
     </w:p>
-    <w:bookmarkEnd w:id="65"/>
-    <w:bookmarkStart w:id="66" w:name="ref-Drennan2010"/>
+    <w:bookmarkEnd w:id="67"/>
+    <w:bookmarkStart w:id="68" w:name="ref-Drennan2010"/>
     <w:p>
       <w:pPr>
         <w:pStyle w:val="Bibliography"/>
@@ -3577,8 +3696,8 @@
         <w:t xml:space="preserve">Drennan, R.D., Peterson, C.E., Fox, J.R., 2010. Degrees and kinds of inequality, in: Feinman, G., Price, T.D. (Eds.), Pathways to Power: New Perspectives on the Emergence of Social Inequality. Springer, pp. 45–76.</w:t>
       </w:r>
     </w:p>
-    <w:bookmarkEnd w:id="66"/>
-    <w:bookmarkStart w:id="67" w:name="ref-Feinman2000"/>
+    <w:bookmarkEnd w:id="68"/>
+    <w:bookmarkStart w:id="69" w:name="ref-Feinman2000"/>
     <w:p>
       <w:pPr>
         <w:pStyle w:val="Bibliography"/>
@@ -3587,8 +3706,8 @@
         <w:t xml:space="preserve">Feinman, G.M., 2000. Corporate/network: New perspectives on models of political action and the Puebloan Southwest, in: Schiffer, M.B. (Ed.), Social Theory in Archaeology. University of Utah Press, pp. 31–51.</w:t>
       </w:r>
     </w:p>
-    <w:bookmarkEnd w:id="67"/>
-    <w:bookmarkStart w:id="68" w:name="ref-Feinman2000political"/>
+    <w:bookmarkEnd w:id="69"/>
+    <w:bookmarkStart w:id="70" w:name="ref-Feinman2000political"/>
     <w:p>
       <w:pPr>
         <w:pStyle w:val="Bibliography"/>
@@ -3597,8 +3716,8 @@
         <w:t xml:space="preserve">Feinman, G.M., Lightfoot, K.G., Upham, S., 2000. Political hierarchies and organizational strategies in the puebloan southwest. American Antiquity 449–470.</w:t>
       </w:r>
     </w:p>
-    <w:bookmarkEnd w:id="68"/>
-    <w:bookmarkStart w:id="69" w:name="ref-Freeman2004"/>
+    <w:bookmarkEnd w:id="70"/>
+    <w:bookmarkStart w:id="71" w:name="ref-Freeman2004"/>
     <w:p>
       <w:pPr>
         <w:pStyle w:val="Bibliography"/>
@@ -3607,8 +3726,8 @@
         <w:t xml:space="preserve">Freeman, L., 2004. The development of social network analysis. A Study in the Sociology of Science.</w:t>
       </w:r>
     </w:p>
-    <w:bookmarkEnd w:id="69"/>
-    <w:bookmarkStart w:id="70" w:name="ref-Gamble2002"/>
+    <w:bookmarkEnd w:id="71"/>
+    <w:bookmarkStart w:id="72" w:name="ref-Gamble2002"/>
     <w:p>
       <w:pPr>
         <w:pStyle w:val="Bibliography"/>
@@ -3617,8 +3736,8 @@
         <w:t xml:space="preserve">Gamble, L.H., Zepeda, I.C., 2002. Social differentiation and exchange among the kumeyaay indians during the historic period in california. Historical Archaeology 71–91.</w:t>
       </w:r>
     </w:p>
-    <w:bookmarkEnd w:id="70"/>
-    <w:bookmarkStart w:id="71" w:name="ref-Erik2015"/>
+    <w:bookmarkEnd w:id="72"/>
+    <w:bookmarkStart w:id="73" w:name="ref-Erik2015"/>
     <w:p>
       <w:pPr>
         <w:pStyle w:val="Bibliography"/>
@@ -3627,8 +3746,8 @@
         <w:t xml:space="preserve">Gjesfjeld, E., 2015. Network analysis of archaeological data from hunter-gatherers: Methodological problems and potential solutions. Journal of Archaeological Method and Theory 22, 182–205.</w:t>
       </w:r>
     </w:p>
-    <w:bookmarkEnd w:id="71"/>
-    <w:bookmarkStart w:id="72" w:name="ref-Hamra2013"/>
+    <w:bookmarkEnd w:id="73"/>
+    <w:bookmarkStart w:id="74" w:name="ref-Hamra2013"/>
     <w:p>
       <w:pPr>
         <w:pStyle w:val="Bibliography"/>
@@ -3637,8 +3756,8 @@
         <w:t xml:space="preserve">Hamra, G., MacLehose, R., Richardson, D., 2013. Markov chain monte carlo: An introduction for epidemiologists. International journal of epidemiology 42, 627–634.</w:t>
       </w:r>
     </w:p>
-    <w:bookmarkEnd w:id="72"/>
-    <w:bookmarkStart w:id="73" w:name="ref-Handcock2008"/>
+    <w:bookmarkEnd w:id="74"/>
+    <w:bookmarkStart w:id="75" w:name="ref-Handcock2008"/>
     <w:p>
       <w:pPr>
         <w:pStyle w:val="Bibliography"/>
@@ -3647,8 +3766,8 @@
         <w:t xml:space="preserve">Handcock, M.S., Hunter, D.R., Butts, C.T., Goodreau, S.M., Morris, M., 2008. Statnet: Software tools for the representation, visualization, analysis and simulation of network data. Journal of statistical software 24, 1548.</w:t>
       </w:r>
     </w:p>
-    <w:bookmarkEnd w:id="73"/>
-    <w:bookmarkStart w:id="74" w:name="ref-Hodder1980"/>
+    <w:bookmarkEnd w:id="75"/>
+    <w:bookmarkStart w:id="76" w:name="ref-Hodder1980"/>
     <w:p>
       <w:pPr>
         <w:pStyle w:val="Bibliography"/>
@@ -3657,8 +3776,8 @@
         <w:t xml:space="preserve">Hodder, I., 1980. Social structure and cemeteries: A critical appraisal, in: Rahtz, P., Dickinson, T., Watts, L. (Eds.), Anglo-Saxon Cemeteries. Oxford: British Archaeological Reports 82, pp. 6–29.</w:t>
       </w:r>
     </w:p>
-    <w:bookmarkEnd w:id="74"/>
-    <w:bookmarkStart w:id="75" w:name="ref-Hsieh2012"/>
+    <w:bookmarkEnd w:id="76"/>
+    <w:bookmarkStart w:id="77" w:name="ref-Hsieh2012"/>
     <w:p>
       <w:pPr>
         <w:pStyle w:val="Bibliography"/>
@@ -3667,8 +3786,8 @@
         <w:t xml:space="preserve">Hsieh, E., 2012. You pei zang pin de liang hua yan jiu kan qi wu lan yi zhi shang wen hua ceng zao qi nei bu de she hui guan xi [exploring the social relation: A quantitative analysis of burial goods for upper culture layer of kiwulan site].</w:t>
       </w:r>
     </w:p>
-    <w:bookmarkEnd w:id="75"/>
-    <w:bookmarkStart w:id="76" w:name="ref-Hsieh2009"/>
+    <w:bookmarkEnd w:id="77"/>
+    <w:bookmarkStart w:id="78" w:name="ref-Hsieh2009"/>
     <w:p>
       <w:pPr>
         <w:pStyle w:val="Bibliography"/>
@@ -3677,8 +3796,8 @@
         <w:t xml:space="preserve">Hsieh, E., 2009. Yi lan qi wu lan yi zhi chu tu wai lai tao ci qi zhi xiang guan yan jiu [the study of imported ceramics excavated at the ki-wu-lan site, i-lan] (Master’s thesis).</w:t>
       </w:r>
     </w:p>
-    <w:bookmarkEnd w:id="76"/>
-    <w:bookmarkStart w:id="77" w:name="ref-Hunter2008"/>
+    <w:bookmarkEnd w:id="78"/>
+    <w:bookmarkStart w:id="79" w:name="ref-Hunter2008"/>
     <w:p>
       <w:pPr>
         <w:pStyle w:val="Bibliography"/>
@@ -3687,8 +3806,8 @@
         <w:t xml:space="preserve">Hunter, D.R., Handcock, M.S., Butts, C.T., Goodreau, S.M., Morris, M., 2008. Ergm: A package to fit, simulate and diagnose exponential-family models for networks. Journal of statistical software 24, nihpa54860.</w:t>
       </w:r>
     </w:p>
-    <w:bookmarkEnd w:id="77"/>
-    <w:bookmarkStart w:id="78" w:name="ref-Janes2013"/>
+    <w:bookmarkEnd w:id="79"/>
+    <w:bookmarkStart w:id="80" w:name="ref-Janes2013"/>
     <w:p>
       <w:pPr>
         <w:pStyle w:val="Bibliography"/>
@@ -3697,8 +3816,8 @@
         <w:t xml:space="preserve">Janes, S., 2013. Death and burial in the age of the cypriot city-kingdoms: Social complexity based on the mortuary evidence. Bulletin of the American Schools of Oriental Research 145–168.</w:t>
       </w:r>
     </w:p>
-    <w:bookmarkEnd w:id="78"/>
-    <w:bookmarkStart w:id="79" w:name="ref-Jin2013"/>
+    <w:bookmarkEnd w:id="80"/>
+    <w:bookmarkStart w:id="81" w:name="ref-Jin2013"/>
     <w:p>
       <w:pPr>
         <w:pStyle w:val="Bibliography"/>
@@ -3707,8 +3826,8 @@
         <w:t xml:space="preserve">Jin, I.H., Yuan, Y., Liang, F., 2013. Bayesian analysis for exponential random graph models using the adaptive exchange sampler. Statistics and its interface 6, 559.</w:t>
       </w:r>
     </w:p>
-    <w:bookmarkEnd w:id="79"/>
-    <w:bookmarkStart w:id="80" w:name="ref-Kang2016"/>
+    <w:bookmarkEnd w:id="81"/>
+    <w:bookmarkStart w:id="82" w:name="ref-Kang2016"/>
     <w:p>
       <w:pPr>
         <w:pStyle w:val="Bibliography"/>
@@ -3717,8 +3836,8 @@
         <w:t xml:space="preserve">Kang, P., 2016. Zhimin xiangxiang yu difang liubian: Helan dongyindu gongsi yu Taiwan yuanzhumin [Colonial imagination and local variations: The Dutch East India Company and the Formosan Austronesians]. Lian-jing.</w:t>
       </w:r>
     </w:p>
-    <w:bookmarkEnd w:id="80"/>
-    <w:bookmarkStart w:id="81" w:name="ref-Klehm2017"/>
+    <w:bookmarkEnd w:id="82"/>
+    <w:bookmarkStart w:id="83" w:name="ref-Klehm2017"/>
     <w:p>
       <w:pPr>
         <w:pStyle w:val="Bibliography"/>
@@ -3727,8 +3846,8 @@
         <w:t xml:space="preserve">Klehm, C.E., 2017. Local dynamics and the emergence of social inequality in iron age botswana. Current Anthropology 58, 604–633.</w:t>
       </w:r>
     </w:p>
-    <w:bookmarkEnd w:id="81"/>
-    <w:bookmarkStart w:id="82" w:name="ref-Koskinen2010"/>
+    <w:bookmarkEnd w:id="83"/>
+    <w:bookmarkStart w:id="84" w:name="ref-Koskinen2010"/>
     <w:p>
       <w:pPr>
         <w:pStyle w:val="Bibliography"/>
@@ -3737,8 +3856,8 @@
         <w:t xml:space="preserve">Koskinen, J.H., Robins, G.L., Pattison, P.E., 2010. Analysing exponential random graph (p-star) models with missing data using bayesian data augmentation. Statistical Methodology 7, 366–384.</w:t>
       </w:r>
     </w:p>
-    <w:bookmarkEnd w:id="82"/>
-    <w:bookmarkStart w:id="83" w:name="ref-Lehmann2020"/>
+    <w:bookmarkEnd w:id="84"/>
+    <w:bookmarkStart w:id="85" w:name="ref-Lehmann2020"/>
     <w:p>
       <w:pPr>
         <w:pStyle w:val="Bibliography"/>
@@ -3747,8 +3866,8 @@
         <w:t xml:space="preserve">Lehmann, B.C., Henson, R.N., Geerligs, L., White, S.R., others, 2020. Characterising group-level brain connectivity: A framework using bayesian exponential random graph models. bioRxiv 665398.</w:t>
       </w:r>
     </w:p>
-    <w:bookmarkEnd w:id="83"/>
-    <w:bookmarkStart w:id="84" w:name="ref-LiandWu2006"/>
+    <w:bookmarkEnd w:id="85"/>
+    <w:bookmarkStart w:id="86" w:name="ref-LiandWu2006"/>
     <w:p>
       <w:pPr>
         <w:pStyle w:val="Bibliography"/>
@@ -3757,8 +3876,8 @@
         <w:t xml:space="preserve">Li, Y.-z., Wu, M.-z., 2006. Qing zai xi ban ya ren zai tai wan, 1626-1642 [the spanish in Taiwan]. Taiwan Historica, Nantou.</w:t>
       </w:r>
     </w:p>
-    <w:bookmarkEnd w:id="84"/>
-    <w:bookmarkStart w:id="85" w:name="ref-Lyne2015"/>
+    <w:bookmarkEnd w:id="86"/>
+    <w:bookmarkStart w:id="87" w:name="ref-Lyne2015"/>
     <w:p>
       <w:pPr>
         <w:pStyle w:val="Bibliography"/>
@@ -3767,8 +3886,8 @@
         <w:t xml:space="preserve">Lyne, A.-M., Girolami, M., Atchadé, Y., Strathmann, H., Simpson, D., others, 2015. On russian roulette estimates for bayesian inference with doubly-intractable likelihoods. Statistical science 30, 443–467.</w:t>
       </w:r>
     </w:p>
-    <w:bookmarkEnd w:id="85"/>
-    <w:bookmarkStart w:id="86" w:name="ref-Marin2011"/>
+    <w:bookmarkEnd w:id="87"/>
+    <w:bookmarkStart w:id="88" w:name="ref-Marin2011"/>
     <w:p>
       <w:pPr>
         <w:pStyle w:val="Bibliography"/>
@@ -3777,8 +3896,8 @@
         <w:t xml:space="preserve">Marin, A., Wellman, B., 2011. Social network analysis: An introduction. The SAGE handbook of social network analysis 11.</w:t>
       </w:r>
     </w:p>
-    <w:bookmarkEnd w:id="86"/>
-    <w:bookmarkStart w:id="88" w:name="ref-Marwick2017"/>
+    <w:bookmarkEnd w:id="88"/>
+    <w:bookmarkStart w:id="90" w:name="ref-Marwick2017"/>
     <w:p>
       <w:pPr>
         <w:pStyle w:val="Bibliography"/>
@@ -3789,7 +3908,7 @@
       <w:r>
         <w:t xml:space="preserve"> </w:t>
       </w:r>
-      <w:hyperlink r:id="rId87">
+      <w:hyperlink r:id="rId89">
         <w:r>
           <w:rPr>
             <w:rStyle w:val="Hyperlink"/>
@@ -3798,8 +3917,8 @@
         </w:r>
       </w:hyperlink>
     </w:p>
-    <w:bookmarkEnd w:id="88"/>
-    <w:bookmarkStart w:id="89" w:name="ref-Marwick2018"/>
+    <w:bookmarkEnd w:id="90"/>
+    <w:bookmarkStart w:id="91" w:name="ref-Marwick2018"/>
     <w:p>
       <w:pPr>
         <w:pStyle w:val="Bibliography"/>
@@ -3808,8 +3927,8 @@
         <w:t xml:space="preserve">Marwick, B., Boettiger, C., Mullen, L., 2018. Packaging data analytical work reproducibly using R (and friends). The American Statistician 72, 80–88.</w:t>
       </w:r>
     </w:p>
-    <w:bookmarkEnd w:id="89"/>
-    <w:bookmarkStart w:id="90" w:name="ref-Mills2017"/>
+    <w:bookmarkEnd w:id="91"/>
+    <w:bookmarkStart w:id="92" w:name="ref-Mills2017"/>
     <w:p>
       <w:pPr>
         <w:pStyle w:val="Bibliography"/>
@@ -3818,8 +3937,8 @@
         <w:t xml:space="preserve">Mills, B.J., 2017. Social network analysis in archaeology. Annual review of anthropology 46, 379–397.</w:t>
       </w:r>
     </w:p>
-    <w:bookmarkEnd w:id="90"/>
-    <w:bookmarkStart w:id="91" w:name="ref-Mizoguchi2013"/>
+    <w:bookmarkEnd w:id="92"/>
+    <w:bookmarkStart w:id="93" w:name="ref-Mizoguchi2013"/>
     <w:p>
       <w:pPr>
         <w:pStyle w:val="Bibliography"/>
@@ -3828,8 +3947,8 @@
         <w:t xml:space="preserve">Mizoguchi, K., 2013. Evolution of prestige good systems: An application of network analysis to the transformation of communication systems and their media, in: Knappett, C. (Ed.), Network Analysis in Archaeology: New Regional Approaches to Interaction. Oxford University Press, Oxford, pp. 151–180.</w:t>
       </w:r>
     </w:p>
-    <w:bookmarkEnd w:id="91"/>
-    <w:bookmarkStart w:id="92" w:name="ref-Morris2008"/>
+    <w:bookmarkEnd w:id="93"/>
+    <w:bookmarkStart w:id="94" w:name="ref-Morris2008"/>
     <w:p>
       <w:pPr>
         <w:pStyle w:val="Bibliography"/>
@@ -3838,8 +3957,8 @@
         <w:t xml:space="preserve">Morris, M., Handcock, M.S., Hunter, D.R., 2008. Specification of exponential-family random graph models: Terms and computational aspects. Journal of statistical software 24, 1548.</w:t>
       </w:r>
     </w:p>
-    <w:bookmarkEnd w:id="92"/>
-    <w:bookmarkStart w:id="93" w:name="ref-Nemmers2019"/>
+    <w:bookmarkEnd w:id="94"/>
+    <w:bookmarkStart w:id="95" w:name="ref-Nemmers2019"/>
     <w:p>
       <w:pPr>
         <w:pStyle w:val="Bibliography"/>
@@ -3848,8 +3967,8 @@
         <w:t xml:space="preserve">Nemmers, T., Narayan, A., Banerjee, S., 2019. Bayesian modeling and uncertainty quantification for descriptive social networks. Statistics and its interface 12, 181.</w:t>
       </w:r>
     </w:p>
-    <w:bookmarkEnd w:id="93"/>
-    <w:bookmarkStart w:id="94" w:name="ref-Pearson1982"/>
+    <w:bookmarkEnd w:id="95"/>
+    <w:bookmarkStart w:id="96" w:name="ref-Pearson1982"/>
     <w:p>
       <w:pPr>
         <w:pStyle w:val="Bibliography"/>
@@ -3858,8 +3977,8 @@
         <w:t xml:space="preserve">Pearson, P., 1982. Mortuary practices, society and ideology: An ethnoarchaeological study, in: Hodder, I. (Ed.), Symbolic and Structural Archaeology. Cambridge.</w:t>
       </w:r>
     </w:p>
-    <w:bookmarkEnd w:id="94"/>
-    <w:bookmarkStart w:id="95" w:name="ref-Peeples2019"/>
+    <w:bookmarkEnd w:id="96"/>
+    <w:bookmarkStart w:id="97" w:name="ref-Peeples2019"/>
     <w:p>
       <w:pPr>
         <w:pStyle w:val="Bibliography"/>
@@ -3868,8 +3987,8 @@
         <w:t xml:space="preserve">Peeples, M.A., 2019. Finding a place for networks in archaeology. Journal of Archaeological Research 27, 451–499.</w:t>
       </w:r>
     </w:p>
-    <w:bookmarkEnd w:id="95"/>
-    <w:bookmarkStart w:id="96" w:name="ref-Rlanguage2019"/>
+    <w:bookmarkEnd w:id="97"/>
+    <w:bookmarkStart w:id="98" w:name="ref-Rlanguage2019"/>
     <w:p>
       <w:pPr>
         <w:pStyle w:val="Bibliography"/>
@@ -3878,8 +3997,8 @@
         <w:t xml:space="preserve">R Core Team, 2019. R: A language and environment for statistical computing. R Foundation for Statistical Computing, Vienna, Austria.</w:t>
       </w:r>
     </w:p>
-    <w:bookmarkEnd w:id="96"/>
-    <w:bookmarkStart w:id="98" w:name="ref-Rroberts2021"/>
+    <w:bookmarkEnd w:id="98"/>
+    <w:bookmarkStart w:id="100" w:name="ref-Rroberts2021"/>
     <w:p>
       <w:pPr>
         <w:pStyle w:val="Bibliography"/>
@@ -3890,7 +4009,7 @@
       <w:r>
         <w:t xml:space="preserve"> </w:t>
       </w:r>
-      <w:hyperlink r:id="rId97">
+      <w:hyperlink r:id="rId99">
         <w:r>
           <w:rPr>
             <w:rStyle w:val="Hyperlink"/>
@@ -3899,8 +4018,8 @@
         </w:r>
       </w:hyperlink>
     </w:p>
-    <w:bookmarkEnd w:id="98"/>
-    <w:bookmarkStart w:id="99" w:name="ref-Robins2007"/>
+    <w:bookmarkEnd w:id="100"/>
+    <w:bookmarkStart w:id="101" w:name="ref-Robins2007"/>
     <w:p>
       <w:pPr>
         <w:pStyle w:val="Bibliography"/>
@@ -3909,8 +4028,8 @@
         <w:t xml:space="preserve">Robins, G., Pattison, P., Kalish, Y., Lusher, D., 2007. An introduction to exponential random graph (p*) models for social networks. Social networks 29, 173–191.</w:t>
       </w:r>
     </w:p>
-    <w:bookmarkEnd w:id="99"/>
-    <w:bookmarkStart w:id="100" w:name="ref-Salvini2010"/>
+    <w:bookmarkEnd w:id="101"/>
+    <w:bookmarkStart w:id="102" w:name="ref-Salvini2010"/>
     <w:p>
       <w:pPr>
         <w:pStyle w:val="Bibliography"/>
@@ -3919,8 +4038,8 @@
         <w:t xml:space="preserve">Salvini, A., 2010. Symbolic interactionism and social network analysis: An uncertain encounter. Symbolic Interaction 33, 364–388.</w:t>
       </w:r>
     </w:p>
-    <w:bookmarkEnd w:id="100"/>
-    <w:bookmarkStart w:id="101" w:name="ref-Saxe1970"/>
+    <w:bookmarkEnd w:id="102"/>
+    <w:bookmarkStart w:id="103" w:name="ref-Saxe1970"/>
     <w:p>
       <w:pPr>
         <w:pStyle w:val="Bibliography"/>
@@ -3929,8 +4048,8 @@
         <w:t xml:space="preserve">Saxe, A., 1970. Social dimensions of mortuary practices (PhD thesis). University of Michigan.</w:t>
       </w:r>
     </w:p>
-    <w:bookmarkEnd w:id="101"/>
-    <w:bookmarkStart w:id="102" w:name="ref-Schweinberger2011"/>
+    <w:bookmarkEnd w:id="103"/>
+    <w:bookmarkStart w:id="104" w:name="ref-Schweinberger2011"/>
     <w:p>
       <w:pPr>
         <w:pStyle w:val="Bibliography"/>
@@ -3939,8 +4058,8 @@
         <w:t xml:space="preserve">Schweinberger, M., 2011. Instability, sensitivity, and degeneracy of discrete exponential families. Journal of the American Statistical Association 106, 1361–1370.</w:t>
       </w:r>
     </w:p>
-    <w:bookmarkEnd w:id="102"/>
-    <w:bookmarkStart w:id="103" w:name="ref-Seikel2011"/>
+    <w:bookmarkEnd w:id="104"/>
+    <w:bookmarkStart w:id="105" w:name="ref-Seikel2011"/>
     <w:p>
       <w:pPr>
         <w:pStyle w:val="Bibliography"/>
@@ -3949,8 +4068,8 @@
         <w:t xml:space="preserve">Seikel, K., 2011. Mortuary contexts and social structure at nan madol, pohnpei. The Journal of Island and Coastal Archaeology 6, 442–460.</w:t>
       </w:r>
     </w:p>
-    <w:bookmarkEnd w:id="103"/>
-    <w:bookmarkStart w:id="104" w:name="ref-Siegel1999"/>
+    <w:bookmarkEnd w:id="105"/>
+    <w:bookmarkStart w:id="106" w:name="ref-Siegel1999"/>
     <w:p>
       <w:pPr>
         <w:pStyle w:val="Bibliography"/>
@@ -3959,8 +4078,8 @@
         <w:t xml:space="preserve">Siegel, P.E., 1999. Contested places and places of contest: The evolution of social power and ceremonial space in prehistoric puerto rico. Latin American Antiquity 209–238.</w:t>
       </w:r>
     </w:p>
-    <w:bookmarkEnd w:id="104"/>
-    <w:bookmarkStart w:id="105" w:name="ref-Snijders2011"/>
+    <w:bookmarkEnd w:id="106"/>
+    <w:bookmarkStart w:id="107" w:name="ref-Snijders2011"/>
     <w:p>
       <w:pPr>
         <w:pStyle w:val="Bibliography"/>
@@ -3969,8 +4088,8 @@
         <w:t xml:space="preserve">Snijders, T.A., 2011. Statistical models for social networks. Annual Review of Sociology 37.</w:t>
       </w:r>
     </w:p>
-    <w:bookmarkEnd w:id="105"/>
-    <w:bookmarkStart w:id="106" w:name="ref-Snijders1999"/>
+    <w:bookmarkEnd w:id="107"/>
+    <w:bookmarkStart w:id="108" w:name="ref-Snijders1999"/>
     <w:p>
       <w:pPr>
         <w:pStyle w:val="Bibliography"/>
@@ -3979,8 +4098,8 @@
         <w:t xml:space="preserve">Snijders, T.A., Borgatti, S.P., 1999. Non-parametric standard errors and tests for network statistics. Connections 22, 161–170.</w:t>
       </w:r>
     </w:p>
-    <w:bookmarkEnd w:id="106"/>
-    <w:bookmarkStart w:id="107" w:name="ref-Snijders2006"/>
+    <w:bookmarkEnd w:id="108"/>
+    <w:bookmarkStart w:id="109" w:name="ref-Snijders2006"/>
     <w:p>
       <w:pPr>
         <w:pStyle w:val="Bibliography"/>
@@ -3989,8 +4108,8 @@
         <w:t xml:space="preserve">Snijders, T.A., Pattison, P.E., Robins, G.L., Handcock, M.S., 2006. New specifications for exponential random graph models. Sociological methodology 36, 99–153.</w:t>
       </w:r>
     </w:p>
-    <w:bookmarkEnd w:id="107"/>
-    <w:bookmarkStart w:id="108" w:name="ref-Sosna2013"/>
+    <w:bookmarkEnd w:id="109"/>
+    <w:bookmarkStart w:id="110" w:name="ref-Sosna2013"/>
     <w:p>
       <w:pPr>
         <w:pStyle w:val="Bibliography"/>
@@ -3999,8 +4118,8 @@
         <w:t xml:space="preserve">Sosna, D., Galeta, P., Šmejda, L., Sladek, V., Bruzek, J., 2013. Burials and graphs: Relational approach to mortuary analysis. Social Science Computer Review 31, 56–70.</w:t>
       </w:r>
     </w:p>
-    <w:bookmarkEnd w:id="108"/>
-    <w:bookmarkStart w:id="109" w:name="ref-Thomas2009"/>
+    <w:bookmarkEnd w:id="110"/>
+    <w:bookmarkStart w:id="111" w:name="ref-Thomas2009"/>
     <w:p>
       <w:pPr>
         <w:pStyle w:val="Bibliography"/>
@@ -4009,8 +4128,8 @@
         <w:t xml:space="preserve">Thomas, N., 2009. Entangled objects: Exchange, material culture, and colonialism in the pacific. Harvard University Press.</w:t>
       </w:r>
     </w:p>
-    <w:bookmarkEnd w:id="109"/>
-    <w:bookmarkStart w:id="110" w:name="ref-Trabert2017"/>
+    <w:bookmarkEnd w:id="111"/>
+    <w:bookmarkStart w:id="112" w:name="ref-Trabert2017"/>
     <w:p>
       <w:pPr>
         <w:pStyle w:val="Bibliography"/>
@@ -4019,8 +4138,8 @@
         <w:t xml:space="preserve">Trabert, S., 2017. Considering the indirect effects of colonialism: Example from a great plains middle ground. Journal of Anthropological Archaeology 48, 17–27.</w:t>
       </w:r>
     </w:p>
-    <w:bookmarkEnd w:id="110"/>
-    <w:bookmarkStart w:id="111" w:name="ref-Wang2011"/>
+    <w:bookmarkEnd w:id="112"/>
+    <w:bookmarkStart w:id="113" w:name="ref-Wang2011"/>
     <w:p>
       <w:pPr>
         <w:pStyle w:val="Bibliography"/>
@@ -4029,8 +4148,8 @@
         <w:t xml:space="preserve">Wang, L.-Y., 2011. Yilan Kiwulan yizhi chutu zhuangshipin zhi xiangguan yanjiu [A research of ornaments excavated at Kiwulan site, I-lan] (Master’s thesis).</w:t>
       </w:r>
     </w:p>
-    <w:bookmarkEnd w:id="111"/>
-    <w:bookmarkStart w:id="112" w:name="ref-LWandBM2020ornament"/>
+    <w:bookmarkEnd w:id="113"/>
+    <w:bookmarkStart w:id="114" w:name="ref-LWandBM2020ornament"/>
     <w:p>
       <w:pPr>
         <w:pStyle w:val="Bibliography"/>
@@ -4039,8 +4158,8 @@
         <w:t xml:space="preserve">Wang, L.-Y., Marwick, B., 2020. Trade ornaments as indicators of social changes resulting from indirect effects of colonialism in northeastern taiwan. Archaeological Research in Asia.</w:t>
       </w:r>
     </w:p>
-    <w:bookmarkEnd w:id="112"/>
-    <w:bookmarkStart w:id="113" w:name="ref-Wang2007"/>
+    <w:bookmarkEnd w:id="114"/>
+    <w:bookmarkStart w:id="115" w:name="ref-Wang2007"/>
     <w:p>
       <w:pPr>
         <w:pStyle w:val="Bibliography"/>
@@ -4049,8 +4168,8 @@
         <w:t xml:space="preserve">Wang, S.-C., Liu, Y.-C., 2007. Shiqi shiji qianhou Taiwan boli zhushi yu yancao, yandou de shuru wangluo -yige xin de jiaohuan jieduan [The import networks of tobacco, tobacco pipes, and glass bead ornaments into Taiwan circa the seventeenth century: A new phase of exchange]. Taida Journal of Art History 22, 51–83.</w:t>
       </w:r>
     </w:p>
-    <w:bookmarkEnd w:id="113"/>
-    <w:bookmarkStart w:id="114" w:name="ref-Wasserman1994"/>
+    <w:bookmarkEnd w:id="115"/>
+    <w:bookmarkStart w:id="116" w:name="ref-Wasserman1994"/>
     <w:p>
       <w:pPr>
         <w:pStyle w:val="Bibliography"/>
@@ -4059,34 +4178,34 @@
         <w:t xml:space="preserve">Wasserman, S., Faust, K., others, 1994. Social network analysis: Methods and applications. Cambridge university press.</w:t>
       </w:r>
     </w:p>
-    <w:bookmarkEnd w:id="114"/>
-    <w:bookmarkEnd w:id="115"/>
+    <w:bookmarkEnd w:id="116"/>
+    <w:bookmarkEnd w:id="117"/>
     <w:p>
       <w:pPr>
         <w:pStyle w:val="Heading5"/>
       </w:pPr>
-      <w:bookmarkStart w:id="116" w:name="pagebreak-1"/>
+      <w:bookmarkStart w:id="118" w:name="pagebreak-1"/>
       <w:r>
         <w:t xml:space="preserve">pagebreak</w:t>
       </w:r>
-      <w:bookmarkEnd w:id="116"/>
+      <w:bookmarkEnd w:id="118"/>
     </w:p>
     <w:p>
       <w:pPr>
         <w:pStyle w:val="Heading3"/>
       </w:pPr>
-      <w:bookmarkStart w:id="117" w:name="colophon"/>
+      <w:bookmarkStart w:id="119" w:name="colophon"/>
       <w:r>
         <w:t xml:space="preserve">Colophon</w:t>
       </w:r>
-      <w:bookmarkEnd w:id="117"/>
+      <w:bookmarkEnd w:id="119"/>
     </w:p>
     <w:p>
       <w:pPr>
         <w:pStyle w:val="FirstParagraph"/>
       </w:pPr>
       <w:r>
-        <w:t xml:space="preserve">This report was generated on 2021-01-06 00:20:34 using the following computational environment and dependencies:</w:t>
+        <w:t xml:space="preserve">This report was generated on 2021-01-06 23:51:56 using the following computational environment and dependencies:</w:t>
       </w:r>
     </w:p>
     <w:p>
@@ -4214,1240 +4333,664 @@
         <w:rPr>
           <w:rStyle w:val="VerbatimChar"/>
         </w:rPr>
-        <w:t xml:space="preserve">#&gt;  package        * version date       lib source        </w:t>
-      </w:r>
-      <w:r>
-        <w:br/>
-      </w:r>
-      <w:r>
-        <w:rPr>
-          <w:rStyle w:val="VerbatimChar"/>
-        </w:rPr>
-        <w:t xml:space="preserve">#&gt;  assertthat       0.2.1   2019-03-21 [1] CRAN (R 4.0.0)</w:t>
-      </w:r>
-      <w:r>
-        <w:br/>
-      </w:r>
-      <w:r>
-        <w:rPr>
-          <w:rStyle w:val="VerbatimChar"/>
-        </w:rPr>
-        <w:t xml:space="preserve">#&gt;  backports        1.2.0   2020-11-02 [1] CRAN (R 4.0.2)</w:t>
-      </w:r>
-      <w:r>
-        <w:br/>
-      </w:r>
-      <w:r>
-        <w:rPr>
-          <w:rStyle w:val="VerbatimChar"/>
-        </w:rPr>
-        <w:t xml:space="preserve">#&gt;  Bergm          * 5.0.2   2020-11-12 [1] CRAN (R 4.0.2)</w:t>
-      </w:r>
-      <w:r>
-        <w:br/>
-      </w:r>
-      <w:r>
-        <w:rPr>
-          <w:rStyle w:val="VerbatimChar"/>
-        </w:rPr>
-        <w:t xml:space="preserve">#&gt;  bitops           1.0-6   2013-08-17 [1] CRAN (R 4.0.0)</w:t>
-      </w:r>
-      <w:r>
-        <w:br/>
-      </w:r>
-      <w:r>
-        <w:rPr>
-          <w:rStyle w:val="VerbatimChar"/>
-        </w:rPr>
-        <w:t xml:space="preserve">#&gt;  bookdown         0.20    2020-06-23 [1] CRAN (R 4.0.0)</w:t>
-      </w:r>
-      <w:r>
-        <w:br/>
-      </w:r>
-      <w:r>
-        <w:rPr>
-          <w:rStyle w:val="VerbatimChar"/>
-        </w:rPr>
-        <w:t xml:space="preserve">#&gt;  broom            0.7.0   2020-07-09 [1] CRAN (R 4.0.2)</w:t>
-      </w:r>
-      <w:r>
-        <w:br/>
-      </w:r>
-      <w:r>
-        <w:rPr>
-          <w:rStyle w:val="VerbatimChar"/>
-        </w:rPr>
-        <w:t xml:space="preserve">#&gt;  callr            3.5.1   2020-10-13 [1] CRAN (R 4.0.2)</w:t>
-      </w:r>
-      <w:r>
-        <w:br/>
-      </w:r>
-      <w:r>
-        <w:rPr>
-          <w:rStyle w:val="VerbatimChar"/>
-        </w:rPr>
-        <w:t xml:space="preserve">#&gt;  cellranger       1.1.0   2016-07-27 [1] CRAN (R 4.0.0)</w:t>
-      </w:r>
-      <w:r>
-        <w:br/>
-      </w:r>
-      <w:r>
-        <w:rPr>
-          <w:rStyle w:val="VerbatimChar"/>
-        </w:rPr>
-        <w:t xml:space="preserve">#&gt;  class            7.3-17  2020-04-26 [1] CRAN (R 4.0.2)</w:t>
-      </w:r>
-      <w:r>
-        <w:br/>
-      </w:r>
-      <w:r>
-        <w:rPr>
-          <w:rStyle w:val="VerbatimChar"/>
-        </w:rPr>
-        <w:t xml:space="preserve">#&gt;  classInt         0.4-3   2020-04-07 [1] CRAN (R 4.0.0)</w:t>
-      </w:r>
-      <w:r>
-        <w:br/>
-      </w:r>
-      <w:r>
-        <w:rPr>
-          <w:rStyle w:val="VerbatimChar"/>
-        </w:rPr>
-        <w:t xml:space="preserve">#&gt;  cli              2.1.0   2020-10-12 [1] CRAN (R 4.0.2)</w:t>
-      </w:r>
-      <w:r>
-        <w:br/>
-      </w:r>
-      <w:r>
-        <w:rPr>
-          <w:rStyle w:val="VerbatimChar"/>
-        </w:rPr>
-        <w:t xml:space="preserve">#&gt;  coda             0.19-3  2019-07-05 [1] CRAN (R 4.0.0)</w:t>
-      </w:r>
-      <w:r>
-        <w:br/>
-      </w:r>
-      <w:r>
-        <w:rPr>
-          <w:rStyle w:val="VerbatimChar"/>
-        </w:rPr>
-        <w:t xml:space="preserve">#&gt;  codetools        0.2-16  2018-12-24 [1] CRAN (R 4.0.2)</w:t>
-      </w:r>
-      <w:r>
-        <w:br/>
-      </w:r>
-      <w:r>
-        <w:rPr>
-          <w:rStyle w:val="VerbatimChar"/>
-        </w:rPr>
-        <w:t xml:space="preserve">#&gt;  colorspace       1.4-1   2019-03-18 [1] CRAN (R 4.0.2)</w:t>
-      </w:r>
-      <w:r>
-        <w:br/>
-      </w:r>
-      <w:r>
-        <w:rPr>
-          <w:rStyle w:val="VerbatimChar"/>
-        </w:rPr>
-        <w:t xml:space="preserve">#&gt;  conquer          1.0.1   2020-05-06 [1] CRAN (R 4.0.0)</w:t>
-      </w:r>
-      <w:r>
-        <w:br/>
-      </w:r>
-      <w:r>
-        <w:rPr>
-          <w:rStyle w:val="VerbatimChar"/>
-        </w:rPr>
-        <w:t xml:space="preserve">#&gt;  cowplot        * 1.1.0   2020-09-08 [1] CRAN (R 4.0.2)</w:t>
-      </w:r>
-      <w:r>
-        <w:br/>
-      </w:r>
-      <w:r>
-        <w:rPr>
-          <w:rStyle w:val="VerbatimChar"/>
-        </w:rPr>
-        <w:t xml:space="preserve">#&gt;  crayon           1.3.4   2017-09-16 [1] CRAN (R 4.0.0)</w:t>
-      </w:r>
-      <w:r>
-        <w:br/>
-      </w:r>
-      <w:r>
-        <w:rPr>
-          <w:rStyle w:val="VerbatimChar"/>
-        </w:rPr>
-        <w:t xml:space="preserve">#&gt;  DBI              1.1.0   2019-12-15 [1] CRAN (R 4.0.0)</w:t>
-      </w:r>
-      <w:r>
-        <w:br/>
-      </w:r>
-      <w:r>
-        <w:rPr>
-          <w:rStyle w:val="VerbatimChar"/>
-        </w:rPr>
-        <w:t xml:space="preserve">#&gt;  dbplyr           2.0.0   2020-11-03 [1] CRAN (R 4.0.2)</w:t>
-      </w:r>
-      <w:r>
-        <w:br/>
-      </w:r>
-      <w:r>
-        <w:rPr>
-          <w:rStyle w:val="VerbatimChar"/>
-        </w:rPr>
-        <w:t xml:space="preserve">#&gt;  DEoptimR         1.0-8   2016-11-19 [1] CRAN (R 4.0.0)</w:t>
-      </w:r>
-      <w:r>
-        <w:br/>
-      </w:r>
-      <w:r>
-        <w:rPr>
-          <w:rStyle w:val="VerbatimChar"/>
-        </w:rPr>
-        <w:t xml:space="preserve">#&gt;  desc             1.2.0   2018-05-01 [1] CRAN (R 4.0.0)</w:t>
-      </w:r>
-      <w:r>
-        <w:br/>
-      </w:r>
-      <w:r>
-        <w:rPr>
-          <w:rStyle w:val="VerbatimChar"/>
-        </w:rPr>
-        <w:t xml:space="preserve">#&gt;  devtools         2.3.2   2020-09-18 [1] CRAN (R 4.0.2)</w:t>
-      </w:r>
-      <w:r>
-        <w:br/>
-      </w:r>
-      <w:r>
-        <w:rPr>
-          <w:rStyle w:val="VerbatimChar"/>
-        </w:rPr>
-        <w:t xml:space="preserve">#&gt;  digest           0.6.27  2020-10-24 [1] CRAN (R 4.0.2)</w:t>
-      </w:r>
-      <w:r>
-        <w:br/>
-      </w:r>
-      <w:r>
-        <w:rPr>
-          <w:rStyle w:val="VerbatimChar"/>
-        </w:rPr>
-        <w:t xml:space="preserve">#&gt;  dplyr          * 1.0.2   2020-08-18 [1] CRAN (R 4.0.2)</w:t>
-      </w:r>
-      <w:r>
-        <w:br/>
-      </w:r>
-      <w:r>
-        <w:rPr>
-          <w:rStyle w:val="VerbatimChar"/>
-        </w:rPr>
-        <w:t xml:space="preserve">#&gt;  e1071            1.7-3   2019-11-26 [1] CRAN (R 4.0.0)</w:t>
-      </w:r>
-      <w:r>
-        <w:br/>
-      </w:r>
-      <w:r>
-        <w:rPr>
-          <w:rStyle w:val="VerbatimChar"/>
-        </w:rPr>
-        <w:t xml:space="preserve">#&gt;  ellipsis         0.3.1   2020-05-15 [1] CRAN (R 4.0.0)</w:t>
-      </w:r>
-      <w:r>
-        <w:br/>
-      </w:r>
-      <w:r>
-        <w:rPr>
-          <w:rStyle w:val="VerbatimChar"/>
-        </w:rPr>
-        <w:t xml:space="preserve">#&gt;  ergm           * 3.11.0  2020-10-14 [1] CRAN (R 4.0.2)</w:t>
-      </w:r>
-      <w:r>
-        <w:br/>
-      </w:r>
-      <w:r>
-        <w:rPr>
-          <w:rStyle w:val="VerbatimChar"/>
-        </w:rPr>
-        <w:t xml:space="preserve">#&gt;  ergm.count     * 3.4.0   2019-05-15 [1] CRAN (R 4.0.0)</w:t>
-      </w:r>
-      <w:r>
-        <w:br/>
-      </w:r>
-      <w:r>
-        <w:rPr>
-          <w:rStyle w:val="VerbatimChar"/>
-        </w:rPr>
-        <w:t xml:space="preserve">#&gt;  evaluate         0.14    2019-05-28 [1] CRAN (R 4.0.0)</w:t>
-      </w:r>
-      <w:r>
-        <w:br/>
-      </w:r>
-      <w:r>
-        <w:rPr>
-          <w:rStyle w:val="VerbatimChar"/>
-        </w:rPr>
-        <w:t xml:space="preserve">#&gt;  fansi            0.4.1   2020-01-08 [1] CRAN (R 4.0.0)</w:t>
-      </w:r>
-      <w:r>
-        <w:br/>
-      </w:r>
-      <w:r>
-        <w:rPr>
-          <w:rStyle w:val="VerbatimChar"/>
-        </w:rPr>
-        <w:t xml:space="preserve">#&gt;  farver           2.0.3   2020-01-16 [1] CRAN (R 4.0.0)</w:t>
-      </w:r>
-      <w:r>
-        <w:br/>
-      </w:r>
-      <w:r>
-        <w:rPr>
-          <w:rStyle w:val="VerbatimChar"/>
-        </w:rPr>
-        <w:t xml:space="preserve">#&gt;  forcats        * 0.5.0   2020-03-01 [1] CRAN (R 4.0.0)</w:t>
-      </w:r>
-      <w:r>
-        <w:br/>
-      </w:r>
-      <w:r>
-        <w:rPr>
-          <w:rStyle w:val="VerbatimChar"/>
-        </w:rPr>
-        <w:t xml:space="preserve">#&gt;  foreign          0.8-80  2020-05-24 [1] CRAN (R 4.0.2)</w:t>
-      </w:r>
-      <w:r>
-        <w:br/>
-      </w:r>
-      <w:r>
-        <w:rPr>
-          <w:rStyle w:val="VerbatimChar"/>
-        </w:rPr>
-        <w:t xml:space="preserve">#&gt;  fs               1.5.0   2020-07-31 [1] CRAN (R 4.0.2)</w:t>
-      </w:r>
-      <w:r>
-        <w:br/>
-      </w:r>
-      <w:r>
-        <w:rPr>
-          <w:rStyle w:val="VerbatimChar"/>
-        </w:rPr>
-        <w:t xml:space="preserve">#&gt;  generics         0.0.2   2018-11-29 [1] CRAN (R 4.0.0)</w:t>
-      </w:r>
-      <w:r>
-        <w:br/>
-      </w:r>
-      <w:r>
-        <w:rPr>
-          <w:rStyle w:val="VerbatimChar"/>
-        </w:rPr>
-        <w:t xml:space="preserve">#&gt;  ggforce          0.3.2   2020-06-23 [1] CRAN (R 4.0.0)</w:t>
-      </w:r>
-      <w:r>
-        <w:br/>
-      </w:r>
-      <w:r>
-        <w:rPr>
-          <w:rStyle w:val="VerbatimChar"/>
-        </w:rPr>
-        <w:t xml:space="preserve">#&gt;  ggmap            3.0.0   2019-02-05 [1] CRAN (R 4.0.0)</w:t>
-      </w:r>
-      <w:r>
-        <w:br/>
-      </w:r>
-      <w:r>
-        <w:rPr>
-          <w:rStyle w:val="VerbatimChar"/>
-        </w:rPr>
-        <w:t xml:space="preserve">#&gt;  ggplot2        * 3.3.2   2020-06-19 [1] CRAN (R 4.0.0)</w:t>
-      </w:r>
-      <w:r>
-        <w:br/>
-      </w:r>
-      <w:r>
-        <w:rPr>
-          <w:rStyle w:val="VerbatimChar"/>
-        </w:rPr>
-        <w:t xml:space="preserve">#&gt;  ggraph         * 2.0.4   2020-11-16 [1] CRAN (R 4.0.2)</w:t>
-      </w:r>
-      <w:r>
-        <w:br/>
-      </w:r>
-      <w:r>
-        <w:rPr>
-          <w:rStyle w:val="VerbatimChar"/>
-        </w:rPr>
-        <w:t xml:space="preserve">#&gt;  ggrepel          0.8.2   2020-03-08 [1] CRAN (R 4.0.0)</w:t>
-      </w:r>
-      <w:r>
-        <w:br/>
-      </w:r>
-      <w:r>
-        <w:rPr>
-          <w:rStyle w:val="VerbatimChar"/>
-        </w:rPr>
-        <w:t xml:space="preserve">#&gt;  ggsn           * 0.5.0   2019-02-18 [1] CRAN (R 4.0.2)</w:t>
-      </w:r>
-      <w:r>
-        <w:br/>
-      </w:r>
-      <w:r>
-        <w:rPr>
-          <w:rStyle w:val="VerbatimChar"/>
-        </w:rPr>
-        <w:t xml:space="preserve">#&gt;  glue             1.4.2   2020-08-27 [1] CRAN (R 4.0.2)</w:t>
-      </w:r>
-      <w:r>
-        <w:br/>
-      </w:r>
-      <w:r>
-        <w:rPr>
-          <w:rStyle w:val="VerbatimChar"/>
-        </w:rPr>
-        <w:t xml:space="preserve">#&gt;  graphlayouts     0.7.0   2020-04-25 [1] CRAN (R 4.0.0)</w:t>
-      </w:r>
-      <w:r>
-        <w:br/>
-      </w:r>
-      <w:r>
-        <w:rPr>
-          <w:rStyle w:val="VerbatimChar"/>
-        </w:rPr>
-        <w:t xml:space="preserve">#&gt;  gridExtra        2.3     2017-09-09 [1] CRAN (R 4.0.0)</w:t>
-      </w:r>
-      <w:r>
-        <w:br/>
-      </w:r>
-      <w:r>
-        <w:rPr>
-          <w:rStyle w:val="VerbatimChar"/>
-        </w:rPr>
-        <w:t xml:space="preserve">#&gt;  gtable           0.3.0   2019-03-25 [1] CRAN (R 4.0.0)</w:t>
-      </w:r>
-      <w:r>
-        <w:br/>
-      </w:r>
-      <w:r>
-        <w:rPr>
-          <w:rStyle w:val="VerbatimChar"/>
-        </w:rPr>
-        <w:t xml:space="preserve">#&gt;  gtools         * 3.8.2   2020-03-31 [1] CRAN (R 4.0.0)</w:t>
-      </w:r>
-      <w:r>
-        <w:br/>
-      </w:r>
-      <w:r>
-        <w:rPr>
-          <w:rStyle w:val="VerbatimChar"/>
-        </w:rPr>
-        <w:t xml:space="preserve">#&gt;  haven            2.3.1   2020-06-01 [1] CRAN (R 4.0.0)</w:t>
-      </w:r>
-      <w:r>
-        <w:br/>
-      </w:r>
-      <w:r>
-        <w:rPr>
-          <w:rStyle w:val="VerbatimChar"/>
-        </w:rPr>
-        <w:t xml:space="preserve">#&gt;  here           * 1.0.1   2020-12-13 [1] CRAN (R 4.0.2)</w:t>
-      </w:r>
-      <w:r>
-        <w:br/>
-      </w:r>
-      <w:r>
-        <w:rPr>
-          <w:rStyle w:val="VerbatimChar"/>
-        </w:rPr>
-        <w:t xml:space="preserve">#&gt;  highr            0.8     2019-03-20 [1] CRAN (R 4.0.0)</w:t>
-      </w:r>
-      <w:r>
-        <w:br/>
-      </w:r>
-      <w:r>
-        <w:rPr>
-          <w:rStyle w:val="VerbatimChar"/>
-        </w:rPr>
-        <w:t xml:space="preserve">#&gt;  hms              0.5.3   2020-01-08 [1] CRAN (R 4.0.0)</w:t>
-      </w:r>
-      <w:r>
-        <w:br/>
-      </w:r>
-      <w:r>
-        <w:rPr>
-          <w:rStyle w:val="VerbatimChar"/>
-        </w:rPr>
-        <w:t xml:space="preserve">#&gt;  htmltools        0.5.0   2020-06-16 [1] CRAN (R 4.0.0)</w:t>
-      </w:r>
-      <w:r>
-        <w:br/>
-      </w:r>
-      <w:r>
-        <w:rPr>
-          <w:rStyle w:val="VerbatimChar"/>
-        </w:rPr>
-        <w:t xml:space="preserve">#&gt;  httr             1.4.2   2020-07-20 [1] CRAN (R 4.0.2)</w:t>
-      </w:r>
-      <w:r>
-        <w:br/>
-      </w:r>
-      <w:r>
-        <w:rPr>
-          <w:rStyle w:val="VerbatimChar"/>
-        </w:rPr>
-        <w:t xml:space="preserve">#&gt;  igraph           1.2.6   2020-10-06 [1] CRAN (R 4.0.2)</w:t>
-      </w:r>
-      <w:r>
-        <w:br/>
-      </w:r>
-      <w:r>
-        <w:rPr>
-          <w:rStyle w:val="VerbatimChar"/>
-        </w:rPr>
-        <w:t xml:space="preserve">#&gt;  jpeg             0.1-8.1 2019-10-24 [1] CRAN (R 4.0.0)</w:t>
-      </w:r>
-      <w:r>
-        <w:br/>
-      </w:r>
-      <w:r>
-        <w:rPr>
-          <w:rStyle w:val="VerbatimChar"/>
-        </w:rPr>
-        <w:t xml:space="preserve">#&gt;  jsonlite         1.7.1   2020-09-07 [1] CRAN (R 4.0.2)</w:t>
-      </w:r>
-      <w:r>
-        <w:br/>
-      </w:r>
-      <w:r>
-        <w:rPr>
-          <w:rStyle w:val="VerbatimChar"/>
-        </w:rPr>
-        <w:t xml:space="preserve">#&gt;  KernSmooth       2.23-17 2020-04-26 [1] CRAN (R 4.0.2)</w:t>
-      </w:r>
-      <w:r>
-        <w:br/>
-      </w:r>
-      <w:r>
-        <w:rPr>
-          <w:rStyle w:val="VerbatimChar"/>
-        </w:rPr>
-        <w:t xml:space="preserve">#&gt;  knitr            1.29    2020-06-23 [1] CRAN (R 4.0.0)</w:t>
-      </w:r>
-      <w:r>
-        <w:br/>
-      </w:r>
-      <w:r>
-        <w:rPr>
-          <w:rStyle w:val="VerbatimChar"/>
-        </w:rPr>
-        <w:t xml:space="preserve">#&gt;  labeling         0.4.2   2020-10-20 [1] CRAN (R 4.0.2)</w:t>
-      </w:r>
-      <w:r>
-        <w:br/>
-      </w:r>
-      <w:r>
-        <w:rPr>
-          <w:rStyle w:val="VerbatimChar"/>
-        </w:rPr>
-        <w:t xml:space="preserve">#&gt;  lattice          0.20-41 2020-04-02 [1] CRAN (R 4.0.2)</w:t>
-      </w:r>
-      <w:r>
-        <w:br/>
-      </w:r>
-      <w:r>
-        <w:rPr>
-          <w:rStyle w:val="VerbatimChar"/>
-        </w:rPr>
-        <w:t xml:space="preserve">#&gt;  lifecycle        0.2.0   2020-03-06 [1] CRAN (R 4.0.0)</w:t>
-      </w:r>
-      <w:r>
-        <w:br/>
-      </w:r>
-      <w:r>
-        <w:rPr>
-          <w:rStyle w:val="VerbatimChar"/>
-        </w:rPr>
-        <w:t xml:space="preserve">#&gt;  lpSolve          5.6.15  2020-01-24 [1] CRAN (R 4.0.0)</w:t>
-      </w:r>
-      <w:r>
-        <w:br/>
-      </w:r>
-      <w:r>
-        <w:rPr>
-          <w:rStyle w:val="VerbatimChar"/>
-        </w:rPr>
-        <w:t xml:space="preserve">#&gt;  lubridate        1.7.9   2020-06-08 [1] CRAN (R 4.0.0)</w:t>
-      </w:r>
-      <w:r>
-        <w:br/>
-      </w:r>
-      <w:r>
-        <w:rPr>
-          <w:rStyle w:val="VerbatimChar"/>
-        </w:rPr>
-        <w:t xml:space="preserve">#&gt;  magrittr         1.5     2014-11-22 [1] CRAN (R 4.0.0)</w:t>
-      </w:r>
-      <w:r>
-        <w:br/>
-      </w:r>
-      <w:r>
-        <w:rPr>
-          <w:rStyle w:val="VerbatimChar"/>
-        </w:rPr>
-        <w:t xml:space="preserve">#&gt;  maptools         1.0-1   2020-05-14 [1] CRAN (R 4.0.0)</w:t>
-      </w:r>
-      <w:r>
-        <w:br/>
-      </w:r>
-      <w:r>
-        <w:rPr>
-          <w:rStyle w:val="VerbatimChar"/>
-        </w:rPr>
-        <w:t xml:space="preserve">#&gt;  MASS             7.3-52  2020-08-18 [1] CRAN (R 4.0.2)</w:t>
-      </w:r>
-      <w:r>
-        <w:br/>
-      </w:r>
-      <w:r>
-        <w:rPr>
-          <w:rStyle w:val="VerbatimChar"/>
-        </w:rPr>
-        <w:t xml:space="preserve">#&gt;  Matrix           1.2-18  2019-11-27 [1] CRAN (R 4.0.2)</w:t>
-      </w:r>
-      <w:r>
-        <w:br/>
-      </w:r>
-      <w:r>
-        <w:rPr>
-          <w:rStyle w:val="VerbatimChar"/>
-        </w:rPr>
-        <w:t xml:space="preserve">#&gt;  matrixcalc       1.0-3   2012-09-15 [1] CRAN (R 4.0.0)</w:t>
-      </w:r>
-      <w:r>
-        <w:br/>
-      </w:r>
-      <w:r>
-        <w:rPr>
-          <w:rStyle w:val="VerbatimChar"/>
-        </w:rPr>
-        <w:t xml:space="preserve">#&gt;  MatrixModels     0.4-1   2015-08-22 [1] CRAN (R 4.0.0)</w:t>
-      </w:r>
-      <w:r>
-        <w:br/>
-      </w:r>
-      <w:r>
-        <w:rPr>
-          <w:rStyle w:val="VerbatimChar"/>
-        </w:rPr>
-        <w:t xml:space="preserve">#&gt;  matrixStats      0.56.0  2020-03-13 [1] CRAN (R 4.0.0)</w:t>
-      </w:r>
-      <w:r>
-        <w:br/>
-      </w:r>
-      <w:r>
-        <w:rPr>
-          <w:rStyle w:val="VerbatimChar"/>
-        </w:rPr>
-        <w:t xml:space="preserve">#&gt;  mcmc             0.9-7   2020-03-21 [1] CRAN (R 4.0.0)</w:t>
-      </w:r>
-      <w:r>
-        <w:br/>
-      </w:r>
-      <w:r>
-        <w:rPr>
-          <w:rStyle w:val="VerbatimChar"/>
-        </w:rPr>
-        <w:t xml:space="preserve">#&gt;  MCMCpack         1.4-9   2020-08-02 [1] CRAN (R 4.0.2)</w:t>
-      </w:r>
-      <w:r>
-        <w:br/>
-      </w:r>
-      <w:r>
-        <w:rPr>
-          <w:rStyle w:val="VerbatimChar"/>
-        </w:rPr>
-        <w:t xml:space="preserve">#&gt;  memoise          1.1.0   2017-04-21 [1] CRAN (R 4.0.0)</w:t>
-      </w:r>
-      <w:r>
-        <w:br/>
-      </w:r>
-      <w:r>
-        <w:rPr>
-          <w:rStyle w:val="VerbatimChar"/>
-        </w:rPr>
-        <w:t xml:space="preserve">#&gt;  mnormt           2.0.1   2020-06-29 [1] CRAN (R 4.0.2)</w:t>
-      </w:r>
-      <w:r>
-        <w:br/>
-      </w:r>
-      <w:r>
-        <w:rPr>
-          <w:rStyle w:val="VerbatimChar"/>
-        </w:rPr>
-        <w:t xml:space="preserve">#&gt;  modelr           0.1.8   2020-05-19 [1] CRAN (R 4.0.0)</w:t>
-      </w:r>
-      <w:r>
-        <w:br/>
-      </w:r>
-      <w:r>
-        <w:rPr>
-          <w:rStyle w:val="VerbatimChar"/>
-        </w:rPr>
-        <w:t xml:space="preserve">#&gt;  munsell          0.5.0   2018-06-12 [1] CRAN (R 4.0.0)</w:t>
-      </w:r>
-      <w:r>
-        <w:br/>
-      </w:r>
-      <w:r>
-        <w:rPr>
-          <w:rStyle w:val="VerbatimChar"/>
-        </w:rPr>
-        <w:t xml:space="preserve">#&gt;  mvtnorm          1.1-1   2020-06-09 [1] CRAN (R 4.0.0)</w:t>
-      </w:r>
-      <w:r>
-        <w:br/>
-      </w:r>
-      <w:r>
-        <w:rPr>
-          <w:rStyle w:val="VerbatimChar"/>
-        </w:rPr>
-        <w:t xml:space="preserve">#&gt;  network        * 1.16.0  2019-12-01 [1] CRAN (R 4.0.0)</w:t>
-      </w:r>
-      <w:r>
-        <w:br/>
-      </w:r>
-      <w:r>
-        <w:rPr>
-          <w:rStyle w:val="VerbatimChar"/>
-        </w:rPr>
-        <w:t xml:space="preserve">#&gt;  networkDynamic * 0.10.1  2020-01-21 [1] CRAN (R 4.0.0)</w:t>
-      </w:r>
-      <w:r>
-        <w:br/>
-      </w:r>
-      <w:r>
-        <w:rPr>
-          <w:rStyle w:val="VerbatimChar"/>
-        </w:rPr>
-        <w:t xml:space="preserve">#&gt;  nlme             3.1-148 2020-05-24 [1] CRAN (R 4.0.2)</w:t>
-      </w:r>
-      <w:r>
-        <w:br/>
-      </w:r>
-      <w:r>
-        <w:rPr>
-          <w:rStyle w:val="VerbatimChar"/>
-        </w:rPr>
-        <w:t xml:space="preserve">#&gt;  pillar           1.4.6   2020-07-10 [1] CRAN (R 4.0.2)</w:t>
-      </w:r>
-      <w:r>
-        <w:br/>
-      </w:r>
-      <w:r>
-        <w:rPr>
-          <w:rStyle w:val="VerbatimChar"/>
-        </w:rPr>
-        <w:t xml:space="preserve">#&gt;  pkgbuild         1.1.0   2020-07-13 [1] CRAN (R 4.0.2)</w:t>
-      </w:r>
-      <w:r>
-        <w:br/>
-      </w:r>
-      <w:r>
-        <w:rPr>
-          <w:rStyle w:val="VerbatimChar"/>
-        </w:rPr>
-        <w:t xml:space="preserve">#&gt;  pkgconfig        2.0.3   2019-09-22 [1] CRAN (R 4.0.0)</w:t>
-      </w:r>
-      <w:r>
-        <w:br/>
-      </w:r>
-      <w:r>
-        <w:rPr>
-          <w:rStyle w:val="VerbatimChar"/>
-        </w:rPr>
-        <w:t xml:space="preserve">#&gt;  pkgload          1.1.0   2020-05-29 [1] CRAN (R 4.0.0)</w:t>
-      </w:r>
-      <w:r>
-        <w:br/>
-      </w:r>
-      <w:r>
-        <w:rPr>
-          <w:rStyle w:val="VerbatimChar"/>
-        </w:rPr>
-        <w:t xml:space="preserve">#&gt;  plyr             1.8.6   2020-03-03 [1] CRAN (R 4.0.0)</w:t>
-      </w:r>
-      <w:r>
-        <w:br/>
-      </w:r>
-      <w:r>
-        <w:rPr>
-          <w:rStyle w:val="VerbatimChar"/>
-        </w:rPr>
-        <w:t xml:space="preserve">#&gt;  png              0.1-7   2013-12-03 [1] CRAN (R 4.0.0)</w:t>
-      </w:r>
-      <w:r>
-        <w:br/>
-      </w:r>
-      <w:r>
-        <w:rPr>
-          <w:rStyle w:val="VerbatimChar"/>
-        </w:rPr>
-        <w:t xml:space="preserve">#&gt;  polyclip         1.10-0  2019-03-14 [1] CRAN (R 4.0.0)</w:t>
-      </w:r>
-      <w:r>
-        <w:br/>
-      </w:r>
-      <w:r>
-        <w:rPr>
-          <w:rStyle w:val="VerbatimChar"/>
-        </w:rPr>
-        <w:t xml:space="preserve">#&gt;  prettyunits      1.1.1   2020-01-24 [1] CRAN (R 4.0.0)</w:t>
-      </w:r>
-      <w:r>
-        <w:br/>
-      </w:r>
-      <w:r>
-        <w:rPr>
-          <w:rStyle w:val="VerbatimChar"/>
-        </w:rPr>
-        <w:t xml:space="preserve">#&gt;  processx         3.4.4   2020-09-03 [1] CRAN (R 4.0.2)</w:t>
-      </w:r>
-      <w:r>
-        <w:br/>
-      </w:r>
-      <w:r>
-        <w:rPr>
-          <w:rStyle w:val="VerbatimChar"/>
-        </w:rPr>
-        <w:t xml:space="preserve">#&gt;  ps               1.4.0   2020-10-07 [1] CRAN (R 4.0.2)</w:t>
-      </w:r>
-      <w:r>
-        <w:br/>
-      </w:r>
-      <w:r>
-        <w:rPr>
-          <w:rStyle w:val="VerbatimChar"/>
-        </w:rPr>
-        <w:t xml:space="preserve">#&gt;  psych          * 2.0.8   2020-09-04 [1] CRAN (R 4.0.2)</w:t>
-      </w:r>
-      <w:r>
-        <w:br/>
-      </w:r>
-      <w:r>
-        <w:rPr>
-          <w:rStyle w:val="VerbatimChar"/>
-        </w:rPr>
-        <w:t xml:space="preserve">#&gt;  purrr          * 0.3.4   2020-04-17 [1] CRAN (R 4.0.0)</w:t>
-      </w:r>
-      <w:r>
-        <w:br/>
-      </w:r>
-      <w:r>
-        <w:rPr>
-          <w:rStyle w:val="VerbatimChar"/>
-        </w:rPr>
-        <w:t xml:space="preserve">#&gt;  quantreg         5.61    2020-07-09 [1] CRAN (R 4.0.2)</w:t>
-      </w:r>
-      <w:r>
-        <w:br/>
-      </w:r>
-      <w:r>
-        <w:rPr>
-          <w:rStyle w:val="VerbatimChar"/>
-        </w:rPr>
-        <w:t xml:space="preserve">#&gt;  R6               2.5.0   2020-10-28 [1] CRAN (R 4.0.2)</w:t>
-      </w:r>
-      <w:r>
-        <w:br/>
-      </w:r>
-      <w:r>
-        <w:rPr>
-          <w:rStyle w:val="VerbatimChar"/>
-        </w:rPr>
-        <w:t xml:space="preserve">#&gt;  Rcpp             1.0.5   2020-07-06 [1] CRAN (R 4.0.0)</w:t>
-      </w:r>
-      <w:r>
-        <w:br/>
-      </w:r>
-      <w:r>
-        <w:rPr>
-          <w:rStyle w:val="VerbatimChar"/>
-        </w:rPr>
-        <w:t xml:space="preserve">#&gt;  readr          * 1.4.0   2020-10-05 [1] CRAN (R 4.0.2)</w:t>
-      </w:r>
-      <w:r>
-        <w:br/>
-      </w:r>
-      <w:r>
-        <w:rPr>
-          <w:rStyle w:val="VerbatimChar"/>
-        </w:rPr>
-        <w:t xml:space="preserve">#&gt;  readxl         * 1.3.1   2019-03-13 [1] CRAN (R 4.0.0)</w:t>
-      </w:r>
-      <w:r>
-        <w:br/>
-      </w:r>
-      <w:r>
-        <w:rPr>
-          <w:rStyle w:val="VerbatimChar"/>
-        </w:rPr>
-        <w:t xml:space="preserve">#&gt;  remotes          2.2.0   2020-07-21 [1] CRAN (R 4.0.2)</w:t>
-      </w:r>
-      <w:r>
-        <w:br/>
-      </w:r>
-      <w:r>
-        <w:rPr>
-          <w:rStyle w:val="VerbatimChar"/>
-        </w:rPr>
-        <w:t xml:space="preserve">#&gt;  reprex           0.3.0   2019-05-16 [1] CRAN (R 4.0.0)</w:t>
-      </w:r>
-      <w:r>
-        <w:br/>
-      </w:r>
-      <w:r>
-        <w:rPr>
-          <w:rStyle w:val="VerbatimChar"/>
-        </w:rPr>
-        <w:t xml:space="preserve">#&gt;  RgoogleMaps      1.4.5.3 2020-02-12 [1] CRAN (R 4.0.0)</w:t>
-      </w:r>
-      <w:r>
-        <w:br/>
-      </w:r>
-      <w:r>
-        <w:rPr>
-          <w:rStyle w:val="VerbatimChar"/>
-        </w:rPr>
-        <w:t xml:space="preserve">#&gt;  rjson            0.2.20  2018-06-08 [1] CRAN (R 4.0.0)</w:t>
-      </w:r>
-      <w:r>
-        <w:br/>
-      </w:r>
-      <w:r>
-        <w:rPr>
-          <w:rStyle w:val="VerbatimChar"/>
-        </w:rPr>
-        <w:t xml:space="preserve">#&gt;  rlang            0.4.8   2020-10-08 [1] CRAN (R 4.0.2)</w:t>
-      </w:r>
-      <w:r>
-        <w:br/>
-      </w:r>
-      <w:r>
-        <w:rPr>
-          <w:rStyle w:val="VerbatimChar"/>
-        </w:rPr>
-        <w:t xml:space="preserve">#&gt;  rle              0.9.2   2020-09-25 [1] CRAN (R 4.0.2)</w:t>
-      </w:r>
-      <w:r>
-        <w:br/>
-      </w:r>
-      <w:r>
-        <w:rPr>
-          <w:rStyle w:val="VerbatimChar"/>
-        </w:rPr>
-        <w:t xml:space="preserve">#&gt;  rmarkdown        2.3     2020-06-18 [1] CRAN (R 4.0.0)</w:t>
-      </w:r>
-      <w:r>
-        <w:br/>
-      </w:r>
-      <w:r>
-        <w:rPr>
-          <w:rStyle w:val="VerbatimChar"/>
-        </w:rPr>
-        <w:t xml:space="preserve">#&gt;  robustbase       0.93-6  2020-03-23 [1] CRAN (R 4.0.0)</w:t>
-      </w:r>
-      <w:r>
-        <w:br/>
-      </w:r>
-      <w:r>
-        <w:rPr>
-          <w:rStyle w:val="VerbatimChar"/>
-        </w:rPr>
-        <w:t xml:space="preserve">#&gt;  rprojroot        2.0.2   2020-11-15 [1] CRAN (R 4.0.2)</w:t>
-      </w:r>
-      <w:r>
-        <w:br/>
-      </w:r>
-      <w:r>
-        <w:rPr>
-          <w:rStyle w:val="VerbatimChar"/>
-        </w:rPr>
-        <w:t xml:space="preserve">#&gt;  rstudioapi       0.13    2020-11-12 [1] CRAN (R 4.0.2)</w:t>
-      </w:r>
-      <w:r>
-        <w:br/>
-      </w:r>
-      <w:r>
-        <w:rPr>
-          <w:rStyle w:val="VerbatimChar"/>
-        </w:rPr>
-        <w:t xml:space="preserve">#&gt;  rvest            0.3.6   2020-07-25 [1] CRAN (R 4.0.2)</w:t>
-      </w:r>
-      <w:r>
-        <w:br/>
-      </w:r>
-      <w:r>
-        <w:rPr>
-          <w:rStyle w:val="VerbatimChar"/>
-        </w:rPr>
-        <w:t xml:space="preserve">#&gt;  scales           1.1.1   2020-05-11 [1] CRAN (R 4.0.0)</w:t>
-      </w:r>
-      <w:r>
-        <w:br/>
-      </w:r>
-      <w:r>
-        <w:rPr>
-          <w:rStyle w:val="VerbatimChar"/>
-        </w:rPr>
-        <w:t xml:space="preserve">#&gt;  sessioninfo      1.1.1   2018-11-05 [1] CRAN (R 4.0.0)</w:t>
-      </w:r>
-      <w:r>
-        <w:br/>
-      </w:r>
-      <w:r>
-        <w:rPr>
-          <w:rStyle w:val="VerbatimChar"/>
-        </w:rPr>
-        <w:t xml:space="preserve">#&gt;  sf             * 0.9-6   2020-09-13 [1] CRAN (R 4.0.2)</w:t>
-      </w:r>
-      <w:r>
-        <w:br/>
-      </w:r>
-      <w:r>
-        <w:rPr>
-          <w:rStyle w:val="VerbatimChar"/>
-        </w:rPr>
-        <w:t xml:space="preserve">#&gt;  sna            * 2.5     2019-12-10 [1] CRAN (R 4.0.0)</w:t>
-      </w:r>
-      <w:r>
-        <w:br/>
-      </w:r>
-      <w:r>
-        <w:rPr>
-          <w:rStyle w:val="VerbatimChar"/>
-        </w:rPr>
-        <w:t xml:space="preserve">#&gt;  sp               1.4-2   2020-05-20 [1] CRAN (R 4.0.0)</w:t>
-      </w:r>
-      <w:r>
-        <w:br/>
-      </w:r>
-      <w:r>
-        <w:rPr>
-          <w:rStyle w:val="VerbatimChar"/>
-        </w:rPr>
-        <w:t xml:space="preserve">#&gt;  SparseM          1.78    2019-12-13 [1] CRAN (R 4.0.0)</w:t>
-      </w:r>
-      <w:r>
-        <w:br/>
-      </w:r>
-      <w:r>
-        <w:rPr>
-          <w:rStyle w:val="VerbatimChar"/>
-        </w:rPr>
-        <w:t xml:space="preserve">#&gt;  statnet        * 2019.6  2019-06-14 [1] CRAN (R 4.0.0)</w:t>
-      </w:r>
-      <w:r>
-        <w:br/>
-      </w:r>
-      <w:r>
-        <w:rPr>
-          <w:rStyle w:val="VerbatimChar"/>
-        </w:rPr>
-        <w:t xml:space="preserve">#&gt;  statnet.common * 4.4.1   2020-10-03 [1] CRAN (R 4.0.2)</w:t>
-      </w:r>
-      <w:r>
-        <w:br/>
-      </w:r>
-      <w:r>
-        <w:rPr>
-          <w:rStyle w:val="VerbatimChar"/>
-        </w:rPr>
-        <w:t xml:space="preserve">#&gt;  stringi          1.5.3   2020-09-09 [1] CRAN (R 4.0.2)</w:t>
-      </w:r>
-      <w:r>
-        <w:br/>
-      </w:r>
-      <w:r>
-        <w:rPr>
-          <w:rStyle w:val="VerbatimChar"/>
-        </w:rPr>
-        <w:t xml:space="preserve">#&gt;  stringr        * 1.4.0   2019-02-10 [1] CRAN (R 4.0.0)</w:t>
-      </w:r>
-      <w:r>
-        <w:br/>
-      </w:r>
-      <w:r>
-        <w:rPr>
-          <w:rStyle w:val="VerbatimChar"/>
-        </w:rPr>
-        <w:t xml:space="preserve">#&gt;  tergm          * 3.6.1   2019-06-12 [1] CRAN (R 4.0.0)</w:t>
-      </w:r>
-      <w:r>
-        <w:br/>
-      </w:r>
-      <w:r>
-        <w:rPr>
-          <w:rStyle w:val="VerbatimChar"/>
-        </w:rPr>
-        <w:t xml:space="preserve">#&gt;  testthat         3.0.0   2020-10-31 [1] CRAN (R 4.0.2)</w:t>
-      </w:r>
-      <w:r>
-        <w:br/>
-      </w:r>
-      <w:r>
-        <w:rPr>
-          <w:rStyle w:val="VerbatimChar"/>
-        </w:rPr>
-        <w:t xml:space="preserve">#&gt;  tibble         * 3.0.4   2020-10-12 [1] CRAN (R 4.0.2)</w:t>
-      </w:r>
-      <w:r>
-        <w:br/>
-      </w:r>
-      <w:r>
-        <w:rPr>
-          <w:rStyle w:val="VerbatimChar"/>
-        </w:rPr>
-        <w:t xml:space="preserve">#&gt;  tidygraph      * 1.2.0   2020-05-12 [1] CRAN (R 4.0.0)</w:t>
-      </w:r>
-      <w:r>
-        <w:br/>
-      </w:r>
-      <w:r>
-        <w:rPr>
-          <w:rStyle w:val="VerbatimChar"/>
-        </w:rPr>
-        <w:t xml:space="preserve">#&gt;  tidyr          * 1.1.2   2020-08-27 [1] CRAN (R 4.0.2)</w:t>
-      </w:r>
-      <w:r>
-        <w:br/>
-      </w:r>
-      <w:r>
-        <w:rPr>
-          <w:rStyle w:val="VerbatimChar"/>
-        </w:rPr>
-        <w:t xml:space="preserve">#&gt;  tidyselect       1.1.0   2020-05-11 [1] CRAN (R 4.0.0)</w:t>
-      </w:r>
-      <w:r>
-        <w:br/>
-      </w:r>
-      <w:r>
-        <w:rPr>
-          <w:rStyle w:val="VerbatimChar"/>
-        </w:rPr>
-        <w:t xml:space="preserve">#&gt;  tidyverse      * 1.3.0   2019-11-21 [1] CRAN (R 4.0.2)</w:t>
-      </w:r>
-      <w:r>
-        <w:br/>
-      </w:r>
-      <w:r>
-        <w:rPr>
-          <w:rStyle w:val="VerbatimChar"/>
-        </w:rPr>
-        <w:t xml:space="preserve">#&gt;  tmvnsim          1.0-2   2016-12-15 [1] CRAN (R 4.0.2)</w:t>
-      </w:r>
-      <w:r>
-        <w:br/>
-      </w:r>
-      <w:r>
-        <w:rPr>
-          <w:rStyle w:val="VerbatimChar"/>
-        </w:rPr>
-        <w:t xml:space="preserve">#&gt;  trust            0.1-8   2020-01-10 [1] CRAN (R 4.0.0)</w:t>
-      </w:r>
-      <w:r>
-        <w:br/>
-      </w:r>
-      <w:r>
-        <w:rPr>
-          <w:rStyle w:val="VerbatimChar"/>
-        </w:rPr>
-        <w:t xml:space="preserve">#&gt;  tsna           * 0.3.1   2020-01-20 [1] CRAN (R 4.0.0)</w:t>
-      </w:r>
-      <w:r>
-        <w:br/>
-      </w:r>
-      <w:r>
-        <w:rPr>
-          <w:rStyle w:val="VerbatimChar"/>
-        </w:rPr>
-        <w:t xml:space="preserve">#&gt;  tweenr           1.0.1   2018-12-14 [1] CRAN (R 4.0.0)</w:t>
-      </w:r>
-      <w:r>
-        <w:br/>
-      </w:r>
-      <w:r>
-        <w:rPr>
-          <w:rStyle w:val="VerbatimChar"/>
-        </w:rPr>
-        <w:t xml:space="preserve">#&gt;  units            0.6-7   2020-06-13 [1] CRAN (R 4.0.0)</w:t>
-      </w:r>
-      <w:r>
-        <w:br/>
-      </w:r>
-      <w:r>
-        <w:rPr>
-          <w:rStyle w:val="VerbatimChar"/>
-        </w:rPr>
-        <w:t xml:space="preserve">#&gt;  usethis          1.6.3   2020-09-17 [1] CRAN (R 4.0.2)</w:t>
-      </w:r>
-      <w:r>
-        <w:br/>
-      </w:r>
-      <w:r>
-        <w:rPr>
-          <w:rStyle w:val="VerbatimChar"/>
-        </w:rPr>
-        <w:t xml:space="preserve">#&gt;  vctrs            0.3.4   2020-08-29 [1] CRAN (R 4.0.2)</w:t>
-      </w:r>
-      <w:r>
-        <w:br/>
-      </w:r>
-      <w:r>
-        <w:rPr>
-          <w:rStyle w:val="VerbatimChar"/>
-        </w:rPr>
-        <w:t xml:space="preserve">#&gt;  viridis          0.5.1   2018-03-29 [1] CRAN (R 4.0.0)</w:t>
-      </w:r>
-      <w:r>
-        <w:br/>
-      </w:r>
-      <w:r>
-        <w:rPr>
-          <w:rStyle w:val="VerbatimChar"/>
-        </w:rPr>
-        <w:t xml:space="preserve">#&gt;  viridisLite      0.3.0   2018-02-01 [1] CRAN (R 4.0.0)</w:t>
-      </w:r>
-      <w:r>
-        <w:br/>
-      </w:r>
-      <w:r>
-        <w:rPr>
-          <w:rStyle w:val="VerbatimChar"/>
-        </w:rPr>
-        <w:t xml:space="preserve">#&gt;  withr            2.3.0   2020-09-22 [1] CRAN (R 4.0.2)</w:t>
-      </w:r>
-      <w:r>
-        <w:br/>
-      </w:r>
-      <w:r>
-        <w:rPr>
-          <w:rStyle w:val="VerbatimChar"/>
-        </w:rPr>
-        <w:t xml:space="preserve">#&gt;  xfun             0.16    2020-07-24 [1] CRAN (R 4.0.2)</w:t>
-      </w:r>
-      <w:r>
-        <w:br/>
-      </w:r>
-      <w:r>
-        <w:rPr>
-          <w:rStyle w:val="VerbatimChar"/>
-        </w:rPr>
-        <w:t xml:space="preserve">#&gt;  xml2             1.3.2   2020-04-23 [1] CRAN (R 4.0.0)</w:t>
-      </w:r>
-      <w:r>
-        <w:br/>
-      </w:r>
-      <w:r>
-        <w:rPr>
-          <w:rStyle w:val="VerbatimChar"/>
-        </w:rPr>
-        <w:t xml:space="preserve">#&gt;  yaml             2.2.1   2020-02-01 [1] CRAN (R 4.0.0)</w:t>
+        <w:t xml:space="preserve">#&gt;  package     * version date       lib source        </w:t>
+      </w:r>
+      <w:r>
+        <w:br/>
+      </w:r>
+      <w:r>
+        <w:rPr>
+          <w:rStyle w:val="VerbatimChar"/>
+        </w:rPr>
+        <w:t xml:space="preserve">#&gt;  assertthat    0.2.1   2019-03-21 [1] CRAN (R 4.0.0)</w:t>
+      </w:r>
+      <w:r>
+        <w:br/>
+      </w:r>
+      <w:r>
+        <w:rPr>
+          <w:rStyle w:val="VerbatimChar"/>
+        </w:rPr>
+        <w:t xml:space="preserve">#&gt;  backports     1.2.0   2020-11-02 [1] CRAN (R 4.0.2)</w:t>
+      </w:r>
+      <w:r>
+        <w:br/>
+      </w:r>
+      <w:r>
+        <w:rPr>
+          <w:rStyle w:val="VerbatimChar"/>
+        </w:rPr>
+        <w:t xml:space="preserve">#&gt;  bookdown      0.20    2020-06-23 [1] CRAN (R 4.0.0)</w:t>
+      </w:r>
+      <w:r>
+        <w:br/>
+      </w:r>
+      <w:r>
+        <w:rPr>
+          <w:rStyle w:val="VerbatimChar"/>
+        </w:rPr>
+        <w:t xml:space="preserve">#&gt;  broom         0.7.0   2020-07-09 [1] CRAN (R 4.0.2)</w:t>
+      </w:r>
+      <w:r>
+        <w:br/>
+      </w:r>
+      <w:r>
+        <w:rPr>
+          <w:rStyle w:val="VerbatimChar"/>
+        </w:rPr>
+        <w:t xml:space="preserve">#&gt;  callr         3.5.1   2020-10-13 [1] CRAN (R 4.0.2)</w:t>
+      </w:r>
+      <w:r>
+        <w:br/>
+      </w:r>
+      <w:r>
+        <w:rPr>
+          <w:rStyle w:val="VerbatimChar"/>
+        </w:rPr>
+        <w:t xml:space="preserve">#&gt;  cellranger    1.1.0   2016-07-27 [1] CRAN (R 4.0.0)</w:t>
+      </w:r>
+      <w:r>
+        <w:br/>
+      </w:r>
+      <w:r>
+        <w:rPr>
+          <w:rStyle w:val="VerbatimChar"/>
+        </w:rPr>
+        <w:t xml:space="preserve">#&gt;  cli           2.1.0   2020-10-12 [1] CRAN (R 4.0.2)</w:t>
+      </w:r>
+      <w:r>
+        <w:br/>
+      </w:r>
+      <w:r>
+        <w:rPr>
+          <w:rStyle w:val="VerbatimChar"/>
+        </w:rPr>
+        <w:t xml:space="preserve">#&gt;  colorspace    1.4-1   2019-03-18 [1] CRAN (R 4.0.2)</w:t>
+      </w:r>
+      <w:r>
+        <w:br/>
+      </w:r>
+      <w:r>
+        <w:rPr>
+          <w:rStyle w:val="VerbatimChar"/>
+        </w:rPr>
+        <w:t xml:space="preserve">#&gt;  crayon        1.3.4   2017-09-16 [1] CRAN (R 4.0.0)</w:t>
+      </w:r>
+      <w:r>
+        <w:br/>
+      </w:r>
+      <w:r>
+        <w:rPr>
+          <w:rStyle w:val="VerbatimChar"/>
+        </w:rPr>
+        <w:t xml:space="preserve">#&gt;  DBI           1.1.0   2019-12-15 [1] CRAN (R 4.0.0)</w:t>
+      </w:r>
+      <w:r>
+        <w:br/>
+      </w:r>
+      <w:r>
+        <w:rPr>
+          <w:rStyle w:val="VerbatimChar"/>
+        </w:rPr>
+        <w:t xml:space="preserve">#&gt;  dbplyr        2.0.0   2020-11-03 [1] CRAN (R 4.0.2)</w:t>
+      </w:r>
+      <w:r>
+        <w:br/>
+      </w:r>
+      <w:r>
+        <w:rPr>
+          <w:rStyle w:val="VerbatimChar"/>
+        </w:rPr>
+        <w:t xml:space="preserve">#&gt;  desc          1.2.0   2018-05-01 [1] CRAN (R 4.0.0)</w:t>
+      </w:r>
+      <w:r>
+        <w:br/>
+      </w:r>
+      <w:r>
+        <w:rPr>
+          <w:rStyle w:val="VerbatimChar"/>
+        </w:rPr>
+        <w:t xml:space="preserve">#&gt;  devtools      2.3.2   2020-09-18 [1] CRAN (R 4.0.2)</w:t>
+      </w:r>
+      <w:r>
+        <w:br/>
+      </w:r>
+      <w:r>
+        <w:rPr>
+          <w:rStyle w:val="VerbatimChar"/>
+        </w:rPr>
+        <w:t xml:space="preserve">#&gt;  digest        0.6.27  2020-10-24 [1] CRAN (R 4.0.2)</w:t>
+      </w:r>
+      <w:r>
+        <w:br/>
+      </w:r>
+      <w:r>
+        <w:rPr>
+          <w:rStyle w:val="VerbatimChar"/>
+        </w:rPr>
+        <w:t xml:space="preserve">#&gt;  dplyr       * 1.0.2   2020-08-18 [1] CRAN (R 4.0.2)</w:t>
+      </w:r>
+      <w:r>
+        <w:br/>
+      </w:r>
+      <w:r>
+        <w:rPr>
+          <w:rStyle w:val="VerbatimChar"/>
+        </w:rPr>
+        <w:t xml:space="preserve">#&gt;  ellipsis      0.3.1   2020-05-15 [1] CRAN (R 4.0.0)</w:t>
+      </w:r>
+      <w:r>
+        <w:br/>
+      </w:r>
+      <w:r>
+        <w:rPr>
+          <w:rStyle w:val="VerbatimChar"/>
+        </w:rPr>
+        <w:t xml:space="preserve">#&gt;  evaluate      0.14    2019-05-28 [1] CRAN (R 4.0.0)</w:t>
+      </w:r>
+      <w:r>
+        <w:br/>
+      </w:r>
+      <w:r>
+        <w:rPr>
+          <w:rStyle w:val="VerbatimChar"/>
+        </w:rPr>
+        <w:t xml:space="preserve">#&gt;  fansi         0.4.1   2020-01-08 [1] CRAN (R 4.0.0)</w:t>
+      </w:r>
+      <w:r>
+        <w:br/>
+      </w:r>
+      <w:r>
+        <w:rPr>
+          <w:rStyle w:val="VerbatimChar"/>
+        </w:rPr>
+        <w:t xml:space="preserve">#&gt;  forcats     * 0.5.0   2020-03-01 [1] CRAN (R 4.0.0)</w:t>
+      </w:r>
+      <w:r>
+        <w:br/>
+      </w:r>
+      <w:r>
+        <w:rPr>
+          <w:rStyle w:val="VerbatimChar"/>
+        </w:rPr>
+        <w:t xml:space="preserve">#&gt;  fs            1.5.0   2020-07-31 [1] CRAN (R 4.0.2)</w:t>
+      </w:r>
+      <w:r>
+        <w:br/>
+      </w:r>
+      <w:r>
+        <w:rPr>
+          <w:rStyle w:val="VerbatimChar"/>
+        </w:rPr>
+        <w:t xml:space="preserve">#&gt;  generics      0.0.2   2018-11-29 [1] CRAN (R 4.0.0)</w:t>
+      </w:r>
+      <w:r>
+        <w:br/>
+      </w:r>
+      <w:r>
+        <w:rPr>
+          <w:rStyle w:val="VerbatimChar"/>
+        </w:rPr>
+        <w:t xml:space="preserve">#&gt;  ggplot2     * 3.3.2   2020-06-19 [1] CRAN (R 4.0.0)</w:t>
+      </w:r>
+      <w:r>
+        <w:br/>
+      </w:r>
+      <w:r>
+        <w:rPr>
+          <w:rStyle w:val="VerbatimChar"/>
+        </w:rPr>
+        <w:t xml:space="preserve">#&gt;  glue          1.4.2   2020-08-27 [1] CRAN (R 4.0.2)</w:t>
+      </w:r>
+      <w:r>
+        <w:br/>
+      </w:r>
+      <w:r>
+        <w:rPr>
+          <w:rStyle w:val="VerbatimChar"/>
+        </w:rPr>
+        <w:t xml:space="preserve">#&gt;  gtable        0.3.0   2019-03-25 [1] CRAN (R 4.0.0)</w:t>
+      </w:r>
+      <w:r>
+        <w:br/>
+      </w:r>
+      <w:r>
+        <w:rPr>
+          <w:rStyle w:val="VerbatimChar"/>
+        </w:rPr>
+        <w:t xml:space="preserve">#&gt;  haven         2.3.1   2020-06-01 [1] CRAN (R 4.0.0)</w:t>
+      </w:r>
+      <w:r>
+        <w:br/>
+      </w:r>
+      <w:r>
+        <w:rPr>
+          <w:rStyle w:val="VerbatimChar"/>
+        </w:rPr>
+        <w:t xml:space="preserve">#&gt;  here          1.0.1   2020-12-13 [1] CRAN (R 4.0.2)</w:t>
+      </w:r>
+      <w:r>
+        <w:br/>
+      </w:r>
+      <w:r>
+        <w:rPr>
+          <w:rStyle w:val="VerbatimChar"/>
+        </w:rPr>
+        <w:t xml:space="preserve">#&gt;  highr         0.8     2019-03-20 [1] CRAN (R 4.0.0)</w:t>
+      </w:r>
+      <w:r>
+        <w:br/>
+      </w:r>
+      <w:r>
+        <w:rPr>
+          <w:rStyle w:val="VerbatimChar"/>
+        </w:rPr>
+        <w:t xml:space="preserve">#&gt;  hms           0.5.3   2020-01-08 [1] CRAN (R 4.0.0)</w:t>
+      </w:r>
+      <w:r>
+        <w:br/>
+      </w:r>
+      <w:r>
+        <w:rPr>
+          <w:rStyle w:val="VerbatimChar"/>
+        </w:rPr>
+        <w:t xml:space="preserve">#&gt;  htmltools     0.5.0   2020-06-16 [1] CRAN (R 4.0.0)</w:t>
+      </w:r>
+      <w:r>
+        <w:br/>
+      </w:r>
+      <w:r>
+        <w:rPr>
+          <w:rStyle w:val="VerbatimChar"/>
+        </w:rPr>
+        <w:t xml:space="preserve">#&gt;  httr          1.4.2   2020-07-20 [1] CRAN (R 4.0.2)</w:t>
+      </w:r>
+      <w:r>
+        <w:br/>
+      </w:r>
+      <w:r>
+        <w:rPr>
+          <w:rStyle w:val="VerbatimChar"/>
+        </w:rPr>
+        <w:t xml:space="preserve">#&gt;  jsonlite      1.7.1   2020-09-07 [1] CRAN (R 4.0.2)</w:t>
+      </w:r>
+      <w:r>
+        <w:br/>
+      </w:r>
+      <w:r>
+        <w:rPr>
+          <w:rStyle w:val="VerbatimChar"/>
+        </w:rPr>
+        <w:t xml:space="preserve">#&gt;  knitr         1.29    2020-06-23 [1] CRAN (R 4.0.0)</w:t>
+      </w:r>
+      <w:r>
+        <w:br/>
+      </w:r>
+      <w:r>
+        <w:rPr>
+          <w:rStyle w:val="VerbatimChar"/>
+        </w:rPr>
+        <w:t xml:space="preserve">#&gt;  lifecycle     0.2.0   2020-03-06 [1] CRAN (R 4.0.0)</w:t>
+      </w:r>
+      <w:r>
+        <w:br/>
+      </w:r>
+      <w:r>
+        <w:rPr>
+          <w:rStyle w:val="VerbatimChar"/>
+        </w:rPr>
+        <w:t xml:space="preserve">#&gt;  lubridate     1.7.9   2020-06-08 [1] CRAN (R 4.0.0)</w:t>
+      </w:r>
+      <w:r>
+        <w:br/>
+      </w:r>
+      <w:r>
+        <w:rPr>
+          <w:rStyle w:val="VerbatimChar"/>
+        </w:rPr>
+        <w:t xml:space="preserve">#&gt;  magrittr      1.5     2014-11-22 [1] CRAN (R 4.0.0)</w:t>
+      </w:r>
+      <w:r>
+        <w:br/>
+      </w:r>
+      <w:r>
+        <w:rPr>
+          <w:rStyle w:val="VerbatimChar"/>
+        </w:rPr>
+        <w:t xml:space="preserve">#&gt;  memoise       1.1.0   2017-04-21 [1] CRAN (R 4.0.0)</w:t>
+      </w:r>
+      <w:r>
+        <w:br/>
+      </w:r>
+      <w:r>
+        <w:rPr>
+          <w:rStyle w:val="VerbatimChar"/>
+        </w:rPr>
+        <w:t xml:space="preserve">#&gt;  modelr        0.1.8   2020-05-19 [1] CRAN (R 4.0.0)</w:t>
+      </w:r>
+      <w:r>
+        <w:br/>
+      </w:r>
+      <w:r>
+        <w:rPr>
+          <w:rStyle w:val="VerbatimChar"/>
+        </w:rPr>
+        <w:t xml:space="preserve">#&gt;  munsell       0.5.0   2018-06-12 [1] CRAN (R 4.0.0)</w:t>
+      </w:r>
+      <w:r>
+        <w:br/>
+      </w:r>
+      <w:r>
+        <w:rPr>
+          <w:rStyle w:val="VerbatimChar"/>
+        </w:rPr>
+        <w:t xml:space="preserve">#&gt;  pillar        1.4.6   2020-07-10 [1] CRAN (R 4.0.2)</w:t>
+      </w:r>
+      <w:r>
+        <w:br/>
+      </w:r>
+      <w:r>
+        <w:rPr>
+          <w:rStyle w:val="VerbatimChar"/>
+        </w:rPr>
+        <w:t xml:space="preserve">#&gt;  pkgbuild      1.1.0   2020-07-13 [1] CRAN (R 4.0.2)</w:t>
+      </w:r>
+      <w:r>
+        <w:br/>
+      </w:r>
+      <w:r>
+        <w:rPr>
+          <w:rStyle w:val="VerbatimChar"/>
+        </w:rPr>
+        <w:t xml:space="preserve">#&gt;  pkgconfig     2.0.3   2019-09-22 [1] CRAN (R 4.0.0)</w:t>
+      </w:r>
+      <w:r>
+        <w:br/>
+      </w:r>
+      <w:r>
+        <w:rPr>
+          <w:rStyle w:val="VerbatimChar"/>
+        </w:rPr>
+        <w:t xml:space="preserve">#&gt;  pkgload       1.1.0   2020-05-29 [1] CRAN (R 4.0.0)</w:t>
+      </w:r>
+      <w:r>
+        <w:br/>
+      </w:r>
+      <w:r>
+        <w:rPr>
+          <w:rStyle w:val="VerbatimChar"/>
+        </w:rPr>
+        <w:t xml:space="preserve">#&gt;  png           0.1-7   2013-12-03 [1] CRAN (R 4.0.0)</w:t>
+      </w:r>
+      <w:r>
+        <w:br/>
+      </w:r>
+      <w:r>
+        <w:rPr>
+          <w:rStyle w:val="VerbatimChar"/>
+        </w:rPr>
+        <w:t xml:space="preserve">#&gt;  prettyunits   1.1.1   2020-01-24 [1] CRAN (R 4.0.0)</w:t>
+      </w:r>
+      <w:r>
+        <w:br/>
+      </w:r>
+      <w:r>
+        <w:rPr>
+          <w:rStyle w:val="VerbatimChar"/>
+        </w:rPr>
+        <w:t xml:space="preserve">#&gt;  processx      3.4.4   2020-09-03 [1] CRAN (R 4.0.2)</w:t>
+      </w:r>
+      <w:r>
+        <w:br/>
+      </w:r>
+      <w:r>
+        <w:rPr>
+          <w:rStyle w:val="VerbatimChar"/>
+        </w:rPr>
+        <w:t xml:space="preserve">#&gt;  ps            1.4.0   2020-10-07 [1] CRAN (R 4.0.2)</w:t>
+      </w:r>
+      <w:r>
+        <w:br/>
+      </w:r>
+      <w:r>
+        <w:rPr>
+          <w:rStyle w:val="VerbatimChar"/>
+        </w:rPr>
+        <w:t xml:space="preserve">#&gt;  purrr       * 0.3.4   2020-04-17 [1] CRAN (R 4.0.0)</w:t>
+      </w:r>
+      <w:r>
+        <w:br/>
+      </w:r>
+      <w:r>
+        <w:rPr>
+          <w:rStyle w:val="VerbatimChar"/>
+        </w:rPr>
+        <w:t xml:space="preserve">#&gt;  R6            2.5.0   2020-10-28 [1] CRAN (R 4.0.2)</w:t>
+      </w:r>
+      <w:r>
+        <w:br/>
+      </w:r>
+      <w:r>
+        <w:rPr>
+          <w:rStyle w:val="VerbatimChar"/>
+        </w:rPr>
+        <w:t xml:space="preserve">#&gt;  Rcpp          1.0.5   2020-07-06 [1] CRAN (R 4.0.0)</w:t>
+      </w:r>
+      <w:r>
+        <w:br/>
+      </w:r>
+      <w:r>
+        <w:rPr>
+          <w:rStyle w:val="VerbatimChar"/>
+        </w:rPr>
+        <w:t xml:space="preserve">#&gt;  readr       * 1.4.0   2020-10-05 [1] CRAN (R 4.0.2)</w:t>
+      </w:r>
+      <w:r>
+        <w:br/>
+      </w:r>
+      <w:r>
+        <w:rPr>
+          <w:rStyle w:val="VerbatimChar"/>
+        </w:rPr>
+        <w:t xml:space="preserve">#&gt;  readxl        1.3.1   2019-03-13 [1] CRAN (R 4.0.0)</w:t>
+      </w:r>
+      <w:r>
+        <w:br/>
+      </w:r>
+      <w:r>
+        <w:rPr>
+          <w:rStyle w:val="VerbatimChar"/>
+        </w:rPr>
+        <w:t xml:space="preserve">#&gt;  remotes       2.2.0   2020-07-21 [1] CRAN (R 4.0.2)</w:t>
+      </w:r>
+      <w:r>
+        <w:br/>
+      </w:r>
+      <w:r>
+        <w:rPr>
+          <w:rStyle w:val="VerbatimChar"/>
+        </w:rPr>
+        <w:t xml:space="preserve">#&gt;  reprex        0.3.0   2019-05-16 [1] CRAN (R 4.0.0)</w:t>
+      </w:r>
+      <w:r>
+        <w:br/>
+      </w:r>
+      <w:r>
+        <w:rPr>
+          <w:rStyle w:val="VerbatimChar"/>
+        </w:rPr>
+        <w:t xml:space="preserve">#&gt;  rlang         0.4.8   2020-10-08 [1] CRAN (R 4.0.2)</w:t>
+      </w:r>
+      <w:r>
+        <w:br/>
+      </w:r>
+      <w:r>
+        <w:rPr>
+          <w:rStyle w:val="VerbatimChar"/>
+        </w:rPr>
+        <w:t xml:space="preserve">#&gt;  rmarkdown     2.3     2020-06-18 [1] CRAN (R 4.0.0)</w:t>
+      </w:r>
+      <w:r>
+        <w:br/>
+      </w:r>
+      <w:r>
+        <w:rPr>
+          <w:rStyle w:val="VerbatimChar"/>
+        </w:rPr>
+        <w:t xml:space="preserve">#&gt;  rprojroot     2.0.2   2020-11-15 [1] CRAN (R 4.0.2)</w:t>
+      </w:r>
+      <w:r>
+        <w:br/>
+      </w:r>
+      <w:r>
+        <w:rPr>
+          <w:rStyle w:val="VerbatimChar"/>
+        </w:rPr>
+        <w:t xml:space="preserve">#&gt;  rstudioapi    0.13    2020-11-12 [1] CRAN (R 4.0.2)</w:t>
+      </w:r>
+      <w:r>
+        <w:br/>
+      </w:r>
+      <w:r>
+        <w:rPr>
+          <w:rStyle w:val="VerbatimChar"/>
+        </w:rPr>
+        <w:t xml:space="preserve">#&gt;  rvest         0.3.6   2020-07-25 [1] CRAN (R 4.0.2)</w:t>
+      </w:r>
+      <w:r>
+        <w:br/>
+      </w:r>
+      <w:r>
+        <w:rPr>
+          <w:rStyle w:val="VerbatimChar"/>
+        </w:rPr>
+        <w:t xml:space="preserve">#&gt;  scales        1.1.1   2020-05-11 [1] CRAN (R 4.0.0)</w:t>
+      </w:r>
+      <w:r>
+        <w:br/>
+      </w:r>
+      <w:r>
+        <w:rPr>
+          <w:rStyle w:val="VerbatimChar"/>
+        </w:rPr>
+        <w:t xml:space="preserve">#&gt;  sessioninfo   1.1.1   2018-11-05 [1] CRAN (R 4.0.0)</w:t>
+      </w:r>
+      <w:r>
+        <w:br/>
+      </w:r>
+      <w:r>
+        <w:rPr>
+          <w:rStyle w:val="VerbatimChar"/>
+        </w:rPr>
+        <w:t xml:space="preserve">#&gt;  stringi       1.5.3   2020-09-09 [1] CRAN (R 4.0.2)</w:t>
+      </w:r>
+      <w:r>
+        <w:br/>
+      </w:r>
+      <w:r>
+        <w:rPr>
+          <w:rStyle w:val="VerbatimChar"/>
+        </w:rPr>
+        <w:t xml:space="preserve">#&gt;  stringr     * 1.4.0   2019-02-10 [1] CRAN (R 4.0.0)</w:t>
+      </w:r>
+      <w:r>
+        <w:br/>
+      </w:r>
+      <w:r>
+        <w:rPr>
+          <w:rStyle w:val="VerbatimChar"/>
+        </w:rPr>
+        <w:t xml:space="preserve">#&gt;  testthat      3.0.0   2020-10-31 [1] CRAN (R 4.0.2)</w:t>
+      </w:r>
+      <w:r>
+        <w:br/>
+      </w:r>
+      <w:r>
+        <w:rPr>
+          <w:rStyle w:val="VerbatimChar"/>
+        </w:rPr>
+        <w:t xml:space="preserve">#&gt;  tibble      * 3.0.4   2020-10-12 [1] CRAN (R 4.0.2)</w:t>
+      </w:r>
+      <w:r>
+        <w:br/>
+      </w:r>
+      <w:r>
+        <w:rPr>
+          <w:rStyle w:val="VerbatimChar"/>
+        </w:rPr>
+        <w:t xml:space="preserve">#&gt;  tidyr       * 1.1.2   2020-08-27 [1] CRAN (R 4.0.2)</w:t>
+      </w:r>
+      <w:r>
+        <w:br/>
+      </w:r>
+      <w:r>
+        <w:rPr>
+          <w:rStyle w:val="VerbatimChar"/>
+        </w:rPr>
+        <w:t xml:space="preserve">#&gt;  tidyselect    1.1.0   2020-05-11 [1] CRAN (R 4.0.0)</w:t>
+      </w:r>
+      <w:r>
+        <w:br/>
+      </w:r>
+      <w:r>
+        <w:rPr>
+          <w:rStyle w:val="VerbatimChar"/>
+        </w:rPr>
+        <w:t xml:space="preserve">#&gt;  tidyverse   * 1.3.0   2019-11-21 [1] CRAN (R 4.0.2)</w:t>
+      </w:r>
+      <w:r>
+        <w:br/>
+      </w:r>
+      <w:r>
+        <w:rPr>
+          <w:rStyle w:val="VerbatimChar"/>
+        </w:rPr>
+        <w:t xml:space="preserve">#&gt;  usethis       1.6.3   2020-09-17 [1] CRAN (R 4.0.2)</w:t>
+      </w:r>
+      <w:r>
+        <w:br/>
+      </w:r>
+      <w:r>
+        <w:rPr>
+          <w:rStyle w:val="VerbatimChar"/>
+        </w:rPr>
+        <w:t xml:space="preserve">#&gt;  vctrs         0.3.4   2020-08-29 [1] CRAN (R 4.0.2)</w:t>
+      </w:r>
+      <w:r>
+        <w:br/>
+      </w:r>
+      <w:r>
+        <w:rPr>
+          <w:rStyle w:val="VerbatimChar"/>
+        </w:rPr>
+        <w:t xml:space="preserve">#&gt;  withr         2.3.0   2020-09-22 [1] CRAN (R 4.0.2)</w:t>
+      </w:r>
+      <w:r>
+        <w:br/>
+      </w:r>
+      <w:r>
+        <w:rPr>
+          <w:rStyle w:val="VerbatimChar"/>
+        </w:rPr>
+        <w:t xml:space="preserve">#&gt;  xfun          0.16    2020-07-24 [1] CRAN (R 4.0.2)</w:t>
+      </w:r>
+      <w:r>
+        <w:br/>
+      </w:r>
+      <w:r>
+        <w:rPr>
+          <w:rStyle w:val="VerbatimChar"/>
+        </w:rPr>
+        <w:t xml:space="preserve">#&gt;  xml2          1.3.2   2020-04-23 [1] CRAN (R 4.0.0)</w:t>
+      </w:r>
+      <w:r>
+        <w:br/>
+      </w:r>
+      <w:r>
+        <w:rPr>
+          <w:rStyle w:val="VerbatimChar"/>
+        </w:rPr>
+        <w:t xml:space="preserve">#&gt;  yaml          2.2.1   2020-02-01 [1] CRAN (R 4.0.0)</w:t>
       </w:r>
       <w:r>
         <w:br/>
@@ -5502,7 +5045,7 @@
         <w:rPr>
           <w:rStyle w:val="VerbatimChar"/>
         </w:rPr>
-        <w:t xml:space="preserve">#&gt; Head:     [644f83a] 2021-01-06: correct chunk header and delete some duplicated figures</w:t>
+        <w:t xml:space="preserve">#&gt; Head:     [18f7534] 2021-01-07: edit posterior density plot</w:t>
       </w:r>
     </w:p>
     <w:p>

</xml_diff>

<commit_message>
update bergm code and cache
</commit_message>
<xml_diff>
--- a/analysis/paper/paper.docx
+++ b/analysis/paper/paper.docx
@@ -145,7 +145,7 @@
         <w:pStyle w:val="Date"/>
       </w:pPr>
       <w:r>
-        <w:t xml:space="preserve">06</w:t>
+        <w:t xml:space="preserve">09</w:t>
       </w:r>
       <w:r>
         <w:t xml:space="preserve"> </w:t>
@@ -2238,7 +2238,7 @@
         <w:pStyle w:val="BodyText"/>
       </w:pPr>
       <w:r>
-        <w:t xml:space="preserve">We used burial goods in common to construct ties for representing a flow of good between burials. Trade beads are commonly found across burials with substantial differences in quantities, so we described each burial as having one of four levels, high, upper-middle, lower-middle, and low, according to their distributions across all burials. Gold-foil beads are in levels of high (&gt; 3), upper-middle (= 3), lower-middle (= 2), and low (= 1); carnelian beads are in levels of high (&gt; 6), upper-middle (= 4-6), lower-middle (= 3), and low (= 1-2); glass beads are in levels of high (&gt; 6), upper-middle (= 3-6), lower-middle (= 2), and low (= 1). That means if burial 1 and burial 2 both have high quantities of agate beads, then there will be a tie connecting them. For less frequent prestige goods, including imported porcelains, gold foils, and fish-shaped ornaments, we linked two burials when they possess each type of goods in common (i.e. presence or absence). Node attributes here include osteological data, such as age and sex, and cultural data, such as ritual pottery, and burial value index. Ritual pottery was identified as locally made ceramics placed above graves that suggests funeral feasting according to historical records. The burial value index is an important attribute for economical inequality that we assigned the burials into three levels, high (&gt;= 29, account for 10%), above average (= 12-28), and below average (&lt; 12), as an index of wealth. The number is the sum of values of each type of prestige good, which is calculate by the total number of a prestige item from burial context over the number of prestige item in a burial. Since burials tend to have multiple prestige goods in common, the network ties are weighted instead of binary data (where the value 1 represents a tie and the value 0 otherwise)</w:t>
+        <w:t xml:space="preserve">We used burial goods in common to construct ties for representing a flow of good between burials. Trade beads are commonly found across burials with substantial differences in quantities, so we described each burial as having one of four levels, high, upper-middle, lower-middle, and low, according to their distributions across all burials. Gold-foil beads are in levels of high (&gt; 3), upper-middle (= 3), lower-middle (= 2), and low (= 1); carnelian beads are in levels of high (&gt; 6), upper-middle (= 4-6), lower-middle (= 3), and low (= 1-2); glass beads are in levels of high (&gt; 6), upper-middle (= 3-6), lower-middle (= 2), and low (= 1). That means if burial 1 and burial 2 both have high quantities of agate beads, then there will be a tie connecting them. For less frequent prestige goods, including imported porcelains, gold foils, and fish-shaped ornaments, we linked two burials when they possess each type of goods in common (i.e. presence or absence). Node attributes here include osteological data, such as age and sex, and cultural data, such as ritual pottery, and burial value index. Ritual pottery was identified as locally made ceramics placed above graves that suggests funeral feasting according to historical records. The burial value index is an important attribute for economical inequality that we assigned the burials into three levels, high (&gt;= 29, about 10 percent), above average (= 12-28), and below average (&lt; 12), as an index of wealth. The number is the sum of values of each type of prestige good, which is calculate by the total number of a prestige item from burial context over the number of prestige item in a burial. Since burials tend to have multiple prestige goods in common, the network ties are weighted instead of binary data (where the value 1 represents a tie and the value 0 otherwise)</w:t>
       </w:r>
       <w:r>
         <w:t xml:space="preserve"> </w:t>
@@ -2266,7 +2266,7 @@
       <w:r>
         <w:drawing>
           <wp:inline>
-            <wp:extent cx="5943600" cy="2228850"/>
+            <wp:extent cx="5943600" cy="2377440"/>
             <wp:effectExtent b="0" l="0" r="0" t="0"/>
             <wp:docPr descr="Figure 2: A: Burial network before the European arrival, B: Burial network after the European arrival. The size of the nodes is proportional to the node degrees that means the number of connections to a node. The thickness of tie represents the number of goods in common between nodes." title="" id="1" name="Picture"/>
             <a:graphic>
@@ -2287,7 +2287,7 @@
                   <pic:spPr bwMode="auto">
                     <a:xfrm>
                       <a:off x="0" y="0"/>
-                      <a:ext cx="5943600" cy="2228850"/>
+                      <a:ext cx="5943600" cy="2377440"/>
                     </a:xfrm>
                     <a:prstGeom prst="rect">
                       <a:avLst/>
@@ -3007,7 +3007,16 @@
         <w:pStyle w:val="FirstParagraph"/>
       </w:pPr>
       <w:r>
-        <w:t xml:space="preserve">We examine the estimates from the posterior distributions to compare their differences in structure of the simulated networks (Table XX; Figure</w:t>
+        <w:t xml:space="preserve">We examine the estimates from the posterior distributions to compare their differences in structure of the simulated networks (Table</w:t>
+      </w:r>
+      <w:r>
+        <w:t xml:space="preserve"> </w:t>
+      </w:r>
+      <w:r>
+        <w:t xml:space="preserve">2</w:t>
+      </w:r>
+      <w:r>
+        <w:t xml:space="preserve">; Figure</w:t>
       </w:r>
       <w:r>
         <w:t xml:space="preserve"> </w:t>
@@ -3019,6 +3028,1218 @@
         <w:t xml:space="preserve">). For the pre-European network simulations, two nodal covariates, age-homophily and ritual-homophily, have significant effects on the formation of relations between burials. The age homophily shows a negative effect that indicates burials of the same age tend to not share similar prestige goods, while the ritual-homophily demonstrates the positive effect that means burials with ritual pottery tend to form relations. Despite positive values for some covariates, such as sex-homophily and burial value-homophily, they do not show a significant tendency to form relations duo to value of zero in the confidence intervals. Similarly, the dyadic covariate, physical distance, shows positive effects but not significantly, indicating that physical proximity does not affect relations. For the endogenous network effects, transitivity (gwesp) present significant positive effect, while popularity (gwdegree) demonstrates negative effect. The positive value for transitivity suggests a tendency of burials to be clustered in closed transitive structures, indicative of the presence of multiple corporate groups sharing burial goods in common. The negative popularity shows there is a tendency toward decentralization that reflects most burials have similar number of ties without any prominent ones. This might imply that individuals have equal access to trade goods in terms of the flow of goods.</w:t>
       </w:r>
     </w:p>
+    <w:p>
+      <w:pPr>
+        <w:pStyle w:val="TableCaption"/>
+      </w:pPr>
+      <w:r>
+        <w:t xml:space="preserve">Table 2: Estimated posterior means, standard deviation, medians, and 95% credible intervals for the pre-Euroepan model</w:t>
+      </w:r>
+    </w:p>
+    <w:tbl>
+      <w:tblPr>
+        <w:tblStyle w:val="Table"/>
+        <w:tblW w:type="pct" w:w="0.0"/>
+        <w:tblLook w:firstRow="1"/>
+        <w:tblCaption w:val="Table 2: Estimated posterior means, standard deviation, medians, and 95% credible intervals for the pre-Euroepan model"/>
+      </w:tblPr>
+      <w:tblGrid/>
+      <w:tr>
+        <w:trPr>
+          <w:cnfStyle w:firstRow="1"/>
+        </w:trPr>
+        <w:tc>
+          <w:tcPr>
+            <w:tcBorders>
+              <w:bottom w:val="single"/>
+            </w:tcBorders>
+            <w:vAlign w:val="bottom"/>
+          </w:tcPr>
+          <w:p>
+            <w:pPr>
+              <w:pStyle w:val="Compact"/>
+              <w:jc w:val="left"/>
+            </w:pPr>
+            <w:r>
+              <w:t xml:space="preserve">parameter</w:t>
+            </w:r>
+          </w:p>
+        </w:tc>
+        <w:tc>
+          <w:tcPr>
+            <w:tcBorders>
+              <w:bottom w:val="single"/>
+            </w:tcBorders>
+            <w:vAlign w:val="bottom"/>
+          </w:tcPr>
+          <w:p>
+            <w:pPr>
+              <w:pStyle w:val="Compact"/>
+              <w:jc w:val="left"/>
+            </w:pPr>
+            <w:r>
+              <w:t xml:space="preserve">phase</w:t>
+            </w:r>
+          </w:p>
+        </w:tc>
+        <w:tc>
+          <w:tcPr>
+            <w:tcBorders>
+              <w:bottom w:val="single"/>
+            </w:tcBorders>
+            <w:vAlign w:val="bottom"/>
+          </w:tcPr>
+          <w:p>
+            <w:pPr>
+              <w:pStyle w:val="Compact"/>
+              <w:jc w:val="right"/>
+            </w:pPr>
+            <w:r>
+              <w:t xml:space="preserve">mean</w:t>
+            </w:r>
+          </w:p>
+        </w:tc>
+        <w:tc>
+          <w:tcPr>
+            <w:tcBorders>
+              <w:bottom w:val="single"/>
+            </w:tcBorders>
+            <w:vAlign w:val="bottom"/>
+          </w:tcPr>
+          <w:p>
+            <w:pPr>
+              <w:pStyle w:val="Compact"/>
+              <w:jc w:val="right"/>
+            </w:pPr>
+            <w:r>
+              <w:t xml:space="preserve">median</w:t>
+            </w:r>
+          </w:p>
+        </w:tc>
+        <w:tc>
+          <w:tcPr>
+            <w:tcBorders>
+              <w:bottom w:val="single"/>
+            </w:tcBorders>
+            <w:vAlign w:val="bottom"/>
+          </w:tcPr>
+          <w:p>
+            <w:pPr>
+              <w:pStyle w:val="Compact"/>
+              <w:jc w:val="right"/>
+            </w:pPr>
+            <w:r>
+              <w:t xml:space="preserve">2.5%</w:t>
+            </w:r>
+          </w:p>
+        </w:tc>
+        <w:tc>
+          <w:tcPr>
+            <w:tcBorders>
+              <w:bottom w:val="single"/>
+            </w:tcBorders>
+            <w:vAlign w:val="bottom"/>
+          </w:tcPr>
+          <w:p>
+            <w:pPr>
+              <w:pStyle w:val="Compact"/>
+              <w:jc w:val="right"/>
+            </w:pPr>
+            <w:r>
+              <w:t xml:space="preserve">97.5%</w:t>
+            </w:r>
+          </w:p>
+        </w:tc>
+      </w:tr>
+      <w:tr>
+        <w:tc>
+          <w:p>
+            <w:pPr>
+              <w:pStyle w:val="Compact"/>
+              <w:jc w:val="left"/>
+            </w:pPr>
+            <w:r>
+              <w:t xml:space="preserve">edges</w:t>
+            </w:r>
+          </w:p>
+        </w:tc>
+        <w:tc>
+          <w:p>
+            <w:pPr>
+              <w:pStyle w:val="Compact"/>
+              <w:jc w:val="left"/>
+            </w:pPr>
+            <w:r>
+              <w:t xml:space="preserve">post</w:t>
+            </w:r>
+          </w:p>
+        </w:tc>
+        <w:tc>
+          <w:p>
+            <w:pPr>
+              <w:pStyle w:val="Compact"/>
+              <w:jc w:val="right"/>
+            </w:pPr>
+            <w:r>
+              <w:t xml:space="preserve">-13.91</w:t>
+            </w:r>
+          </w:p>
+        </w:tc>
+        <w:tc>
+          <w:p>
+            <w:pPr>
+              <w:pStyle w:val="Compact"/>
+              <w:jc w:val="right"/>
+            </w:pPr>
+            <w:r>
+              <w:t xml:space="preserve">-13.91</w:t>
+            </w:r>
+          </w:p>
+        </w:tc>
+        <w:tc>
+          <w:p>
+            <w:pPr>
+              <w:pStyle w:val="Compact"/>
+              <w:jc w:val="right"/>
+            </w:pPr>
+            <w:r>
+              <w:t xml:space="preserve">-14.35</w:t>
+            </w:r>
+          </w:p>
+        </w:tc>
+        <w:tc>
+          <w:p>
+            <w:pPr>
+              <w:pStyle w:val="Compact"/>
+              <w:jc w:val="right"/>
+            </w:pPr>
+            <w:r>
+              <w:t xml:space="preserve">-14.26</w:t>
+            </w:r>
+          </w:p>
+        </w:tc>
+      </w:tr>
+      <w:tr>
+        <w:tc>
+          <w:p>
+            <w:pPr>
+              <w:pStyle w:val="Compact"/>
+              <w:jc w:val="left"/>
+            </w:pPr>
+            <w:r>
+              <w:t xml:space="preserve">edges</w:t>
+            </w:r>
+          </w:p>
+        </w:tc>
+        <w:tc>
+          <w:p>
+            <w:pPr>
+              <w:pStyle w:val="Compact"/>
+              <w:jc w:val="left"/>
+            </w:pPr>
+            <w:r>
+              <w:t xml:space="preserve">pre</w:t>
+            </w:r>
+          </w:p>
+        </w:tc>
+        <w:tc>
+          <w:p>
+            <w:pPr>
+              <w:pStyle w:val="Compact"/>
+              <w:jc w:val="right"/>
+            </w:pPr>
+            <w:r>
+              <w:t xml:space="preserve">-24.23</w:t>
+            </w:r>
+          </w:p>
+        </w:tc>
+        <w:tc>
+          <w:p>
+            <w:pPr>
+              <w:pStyle w:val="Compact"/>
+              <w:jc w:val="right"/>
+            </w:pPr>
+            <w:r>
+              <w:t xml:space="preserve">-24.35</w:t>
+            </w:r>
+          </w:p>
+        </w:tc>
+        <w:tc>
+          <w:p>
+            <w:pPr>
+              <w:pStyle w:val="Compact"/>
+              <w:jc w:val="right"/>
+            </w:pPr>
+            <w:r>
+              <w:t xml:space="preserve">-25.55</w:t>
+            </w:r>
+          </w:p>
+        </w:tc>
+        <w:tc>
+          <w:p>
+            <w:pPr>
+              <w:pStyle w:val="Compact"/>
+              <w:jc w:val="right"/>
+            </w:pPr>
+            <w:r>
+              <w:t xml:space="preserve">-25.36</w:t>
+            </w:r>
+          </w:p>
+        </w:tc>
+      </w:tr>
+      <w:tr>
+        <w:tc>
+          <w:p>
+            <w:pPr>
+              <w:pStyle w:val="Compact"/>
+              <w:jc w:val="left"/>
+            </w:pPr>
+            <w:r>
+              <w:t xml:space="preserve">nodematch.age</w:t>
+            </w:r>
+          </w:p>
+        </w:tc>
+        <w:tc>
+          <w:p>
+            <w:pPr>
+              <w:pStyle w:val="Compact"/>
+              <w:jc w:val="left"/>
+            </w:pPr>
+            <w:r>
+              <w:t xml:space="preserve">post</w:t>
+            </w:r>
+          </w:p>
+        </w:tc>
+        <w:tc>
+          <w:p>
+            <w:pPr>
+              <w:pStyle w:val="Compact"/>
+              <w:jc w:val="right"/>
+            </w:pPr>
+            <w:r>
+              <w:t xml:space="preserve">0.07</w:t>
+            </w:r>
+          </w:p>
+        </w:tc>
+        <w:tc>
+          <w:p>
+            <w:pPr>
+              <w:pStyle w:val="Compact"/>
+              <w:jc w:val="right"/>
+            </w:pPr>
+            <w:r>
+              <w:t xml:space="preserve">0.09</w:t>
+            </w:r>
+          </w:p>
+        </w:tc>
+        <w:tc>
+          <w:p>
+            <w:pPr>
+              <w:pStyle w:val="Compact"/>
+              <w:jc w:val="right"/>
+            </w:pPr>
+            <w:r>
+              <w:t xml:space="preserve">-0.37</w:t>
+            </w:r>
+          </w:p>
+        </w:tc>
+        <w:tc>
+          <w:p>
+            <w:pPr>
+              <w:pStyle w:val="Compact"/>
+              <w:jc w:val="right"/>
+            </w:pPr>
+            <w:r>
+              <w:t xml:space="preserve">-0.25</w:t>
+            </w:r>
+          </w:p>
+        </w:tc>
+      </w:tr>
+      <w:tr>
+        <w:tc>
+          <w:p>
+            <w:pPr>
+              <w:pStyle w:val="Compact"/>
+              <w:jc w:val="left"/>
+            </w:pPr>
+            <w:r>
+              <w:t xml:space="preserve">nodematch.age</w:t>
+            </w:r>
+          </w:p>
+        </w:tc>
+        <w:tc>
+          <w:p>
+            <w:pPr>
+              <w:pStyle w:val="Compact"/>
+              <w:jc w:val="left"/>
+            </w:pPr>
+            <w:r>
+              <w:t xml:space="preserve">pre</w:t>
+            </w:r>
+          </w:p>
+        </w:tc>
+        <w:tc>
+          <w:p>
+            <w:pPr>
+              <w:pStyle w:val="Compact"/>
+              <w:jc w:val="right"/>
+            </w:pPr>
+            <w:r>
+              <w:t xml:space="preserve">0.24</w:t>
+            </w:r>
+          </w:p>
+        </w:tc>
+        <w:tc>
+          <w:p>
+            <w:pPr>
+              <w:pStyle w:val="Compact"/>
+              <w:jc w:val="right"/>
+            </w:pPr>
+            <w:r>
+              <w:t xml:space="preserve">0.25</w:t>
+            </w:r>
+          </w:p>
+        </w:tc>
+        <w:tc>
+          <w:p>
+            <w:pPr>
+              <w:pStyle w:val="Compact"/>
+              <w:jc w:val="right"/>
+            </w:pPr>
+            <w:r>
+              <w:t xml:space="preserve">-0.36</w:t>
+            </w:r>
+          </w:p>
+        </w:tc>
+        <w:tc>
+          <w:p>
+            <w:pPr>
+              <w:pStyle w:val="Compact"/>
+              <w:jc w:val="right"/>
+            </w:pPr>
+            <w:r>
+              <w:t xml:space="preserve">-0.19</w:t>
+            </w:r>
+          </w:p>
+        </w:tc>
+      </w:tr>
+      <w:tr>
+        <w:tc>
+          <w:p>
+            <w:pPr>
+              <w:pStyle w:val="Compact"/>
+              <w:jc w:val="left"/>
+            </w:pPr>
+            <w:r>
+              <w:t xml:space="preserve">nodematch.sex</w:t>
+            </w:r>
+          </w:p>
+        </w:tc>
+        <w:tc>
+          <w:p>
+            <w:pPr>
+              <w:pStyle w:val="Compact"/>
+              <w:jc w:val="left"/>
+            </w:pPr>
+            <w:r>
+              <w:t xml:space="preserve">post</w:t>
+            </w:r>
+          </w:p>
+        </w:tc>
+        <w:tc>
+          <w:p>
+            <w:pPr>
+              <w:pStyle w:val="Compact"/>
+              <w:jc w:val="right"/>
+            </w:pPr>
+            <w:r>
+              <w:t xml:space="preserve">-0.17</w:t>
+            </w:r>
+          </w:p>
+        </w:tc>
+        <w:tc>
+          <w:p>
+            <w:pPr>
+              <w:pStyle w:val="Compact"/>
+              <w:jc w:val="right"/>
+            </w:pPr>
+            <w:r>
+              <w:t xml:space="preserve">-0.19</w:t>
+            </w:r>
+          </w:p>
+        </w:tc>
+        <w:tc>
+          <w:p>
+            <w:pPr>
+              <w:pStyle w:val="Compact"/>
+              <w:jc w:val="right"/>
+            </w:pPr>
+            <w:r>
+              <w:t xml:space="preserve">-0.51</w:t>
+            </w:r>
+          </w:p>
+        </w:tc>
+        <w:tc>
+          <w:p>
+            <w:pPr>
+              <w:pStyle w:val="Compact"/>
+              <w:jc w:val="right"/>
+            </w:pPr>
+            <w:r>
+              <w:t xml:space="preserve">-0.44</w:t>
+            </w:r>
+          </w:p>
+        </w:tc>
+      </w:tr>
+      <w:tr>
+        <w:tc>
+          <w:p>
+            <w:pPr>
+              <w:pStyle w:val="Compact"/>
+              <w:jc w:val="left"/>
+            </w:pPr>
+            <w:r>
+              <w:t xml:space="preserve">nodematch.sex</w:t>
+            </w:r>
+          </w:p>
+        </w:tc>
+        <w:tc>
+          <w:p>
+            <w:pPr>
+              <w:pStyle w:val="Compact"/>
+              <w:jc w:val="left"/>
+            </w:pPr>
+            <w:r>
+              <w:t xml:space="preserve">pre</w:t>
+            </w:r>
+          </w:p>
+        </w:tc>
+        <w:tc>
+          <w:p>
+            <w:pPr>
+              <w:pStyle w:val="Compact"/>
+              <w:jc w:val="right"/>
+            </w:pPr>
+            <w:r>
+              <w:t xml:space="preserve">0.27</w:t>
+            </w:r>
+          </w:p>
+        </w:tc>
+        <w:tc>
+          <w:p>
+            <w:pPr>
+              <w:pStyle w:val="Compact"/>
+              <w:jc w:val="right"/>
+            </w:pPr>
+            <w:r>
+              <w:t xml:space="preserve">0.26</w:t>
+            </w:r>
+          </w:p>
+        </w:tc>
+        <w:tc>
+          <w:p>
+            <w:pPr>
+              <w:pStyle w:val="Compact"/>
+              <w:jc w:val="right"/>
+            </w:pPr>
+            <w:r>
+              <w:t xml:space="preserve">-0.32</w:t>
+            </w:r>
+          </w:p>
+        </w:tc>
+        <w:tc>
+          <w:p>
+            <w:pPr>
+              <w:pStyle w:val="Compact"/>
+              <w:jc w:val="right"/>
+            </w:pPr>
+            <w:r>
+              <w:t xml:space="preserve">-0.16</w:t>
+            </w:r>
+          </w:p>
+        </w:tc>
+      </w:tr>
+      <w:tr>
+        <w:tc>
+          <w:p>
+            <w:pPr>
+              <w:pStyle w:val="Compact"/>
+              <w:jc w:val="left"/>
+            </w:pPr>
+            <w:r>
+              <w:t xml:space="preserve">nodematch.ritual</w:t>
+            </w:r>
+          </w:p>
+        </w:tc>
+        <w:tc>
+          <w:p>
+            <w:pPr>
+              <w:pStyle w:val="Compact"/>
+              <w:jc w:val="left"/>
+            </w:pPr>
+            <w:r>
+              <w:t xml:space="preserve">post</w:t>
+            </w:r>
+          </w:p>
+        </w:tc>
+        <w:tc>
+          <w:p>
+            <w:pPr>
+              <w:pStyle w:val="Compact"/>
+              <w:jc w:val="right"/>
+            </w:pPr>
+            <w:r>
+              <w:t xml:space="preserve">-0.11</w:t>
+            </w:r>
+          </w:p>
+        </w:tc>
+        <w:tc>
+          <w:p>
+            <w:pPr>
+              <w:pStyle w:val="Compact"/>
+              <w:jc w:val="right"/>
+            </w:pPr>
+            <w:r>
+              <w:t xml:space="preserve">-0.11</w:t>
+            </w:r>
+          </w:p>
+        </w:tc>
+        <w:tc>
+          <w:p>
+            <w:pPr>
+              <w:pStyle w:val="Compact"/>
+              <w:jc w:val="right"/>
+            </w:pPr>
+            <w:r>
+              <w:t xml:space="preserve">-0.43</w:t>
+            </w:r>
+          </w:p>
+        </w:tc>
+        <w:tc>
+          <w:p>
+            <w:pPr>
+              <w:pStyle w:val="Compact"/>
+              <w:jc w:val="right"/>
+            </w:pPr>
+            <w:r>
+              <w:t xml:space="preserve">-0.37</w:t>
+            </w:r>
+          </w:p>
+        </w:tc>
+      </w:tr>
+      <w:tr>
+        <w:tc>
+          <w:p>
+            <w:pPr>
+              <w:pStyle w:val="Compact"/>
+              <w:jc w:val="left"/>
+            </w:pPr>
+            <w:r>
+              <w:t xml:space="preserve">nodematch.ritual</w:t>
+            </w:r>
+          </w:p>
+        </w:tc>
+        <w:tc>
+          <w:p>
+            <w:pPr>
+              <w:pStyle w:val="Compact"/>
+              <w:jc w:val="left"/>
+            </w:pPr>
+            <w:r>
+              <w:t xml:space="preserve">pre</w:t>
+            </w:r>
+          </w:p>
+        </w:tc>
+        <w:tc>
+          <w:p>
+            <w:pPr>
+              <w:pStyle w:val="Compact"/>
+              <w:jc w:val="right"/>
+            </w:pPr>
+            <w:r>
+              <w:t xml:space="preserve">1.97</w:t>
+            </w:r>
+          </w:p>
+        </w:tc>
+        <w:tc>
+          <w:p>
+            <w:pPr>
+              <w:pStyle w:val="Compact"/>
+              <w:jc w:val="right"/>
+            </w:pPr>
+            <w:r>
+              <w:t xml:space="preserve">2.08</w:t>
+            </w:r>
+          </w:p>
+        </w:tc>
+        <w:tc>
+          <w:p>
+            <w:pPr>
+              <w:pStyle w:val="Compact"/>
+              <w:jc w:val="right"/>
+            </w:pPr>
+            <w:r>
+              <w:t xml:space="preserve">0.83</w:t>
+            </w:r>
+          </w:p>
+        </w:tc>
+        <w:tc>
+          <w:p>
+            <w:pPr>
+              <w:pStyle w:val="Compact"/>
+              <w:jc w:val="right"/>
+            </w:pPr>
+            <w:r>
+              <w:t xml:space="preserve">1.07</w:t>
+            </w:r>
+          </w:p>
+        </w:tc>
+      </w:tr>
+      <w:tr>
+        <w:tc>
+          <w:p>
+            <w:pPr>
+              <w:pStyle w:val="Compact"/>
+              <w:jc w:val="left"/>
+            </w:pPr>
+            <w:r>
+              <w:t xml:space="preserve">nodematch.value</w:t>
+            </w:r>
+          </w:p>
+        </w:tc>
+        <w:tc>
+          <w:p>
+            <w:pPr>
+              <w:pStyle w:val="Compact"/>
+              <w:jc w:val="left"/>
+            </w:pPr>
+            <w:r>
+              <w:t xml:space="preserve">post</w:t>
+            </w:r>
+          </w:p>
+        </w:tc>
+        <w:tc>
+          <w:p>
+            <w:pPr>
+              <w:pStyle w:val="Compact"/>
+              <w:jc w:val="right"/>
+            </w:pPr>
+            <w:r>
+              <w:t xml:space="preserve">0.52</w:t>
+            </w:r>
+          </w:p>
+        </w:tc>
+        <w:tc>
+          <w:p>
+            <w:pPr>
+              <w:pStyle w:val="Compact"/>
+              <w:jc w:val="right"/>
+            </w:pPr>
+            <w:r>
+              <w:t xml:space="preserve">0.52</w:t>
+            </w:r>
+          </w:p>
+        </w:tc>
+        <w:tc>
+          <w:p>
+            <w:pPr>
+              <w:pStyle w:val="Compact"/>
+              <w:jc w:val="right"/>
+            </w:pPr>
+            <w:r>
+              <w:t xml:space="preserve">0.15</w:t>
+            </w:r>
+          </w:p>
+        </w:tc>
+        <w:tc>
+          <w:p>
+            <w:pPr>
+              <w:pStyle w:val="Compact"/>
+              <w:jc w:val="right"/>
+            </w:pPr>
+            <w:r>
+              <w:t xml:space="preserve">0.21</w:t>
+            </w:r>
+          </w:p>
+        </w:tc>
+      </w:tr>
+      <w:tr>
+        <w:tc>
+          <w:p>
+            <w:pPr>
+              <w:pStyle w:val="Compact"/>
+              <w:jc w:val="left"/>
+            </w:pPr>
+            <w:r>
+              <w:t xml:space="preserve">nodematch.value</w:t>
+            </w:r>
+          </w:p>
+        </w:tc>
+        <w:tc>
+          <w:p>
+            <w:pPr>
+              <w:pStyle w:val="Compact"/>
+              <w:jc w:val="left"/>
+            </w:pPr>
+            <w:r>
+              <w:t xml:space="preserve">pre</w:t>
+            </w:r>
+          </w:p>
+        </w:tc>
+        <w:tc>
+          <w:p>
+            <w:pPr>
+              <w:pStyle w:val="Compact"/>
+              <w:jc w:val="right"/>
+            </w:pPr>
+            <w:r>
+              <w:t xml:space="preserve">0.10</w:t>
+            </w:r>
+          </w:p>
+        </w:tc>
+        <w:tc>
+          <w:p>
+            <w:pPr>
+              <w:pStyle w:val="Compact"/>
+              <w:jc w:val="right"/>
+            </w:pPr>
+            <w:r>
+              <w:t xml:space="preserve">0.09</w:t>
+            </w:r>
+          </w:p>
+        </w:tc>
+        <w:tc>
+          <w:p>
+            <w:pPr>
+              <w:pStyle w:val="Compact"/>
+              <w:jc w:val="right"/>
+            </w:pPr>
+            <w:r>
+              <w:t xml:space="preserve">-0.37</w:t>
+            </w:r>
+          </w:p>
+        </w:tc>
+        <w:tc>
+          <w:p>
+            <w:pPr>
+              <w:pStyle w:val="Compact"/>
+              <w:jc w:val="right"/>
+            </w:pPr>
+            <w:r>
+              <w:t xml:space="preserve">-0.28</w:t>
+            </w:r>
+          </w:p>
+        </w:tc>
+      </w:tr>
+      <w:tr>
+        <w:tc>
+          <w:p>
+            <w:pPr>
+              <w:pStyle w:val="Compact"/>
+              <w:jc w:val="left"/>
+            </w:pPr>
+            <w:r>
+              <w:t xml:space="preserve">gwesp</w:t>
+            </w:r>
+          </w:p>
+        </w:tc>
+        <w:tc>
+          <w:p>
+            <w:pPr>
+              <w:pStyle w:val="Compact"/>
+              <w:jc w:val="left"/>
+            </w:pPr>
+            <w:r>
+              <w:t xml:space="preserve">post</w:t>
+            </w:r>
+          </w:p>
+        </w:tc>
+        <w:tc>
+          <w:p>
+            <w:pPr>
+              <w:pStyle w:val="Compact"/>
+              <w:jc w:val="right"/>
+            </w:pPr>
+            <w:r>
+              <w:t xml:space="preserve">3.48</w:t>
+            </w:r>
+          </w:p>
+        </w:tc>
+        <w:tc>
+          <w:p>
+            <w:pPr>
+              <w:pStyle w:val="Compact"/>
+              <w:jc w:val="right"/>
+            </w:pPr>
+            <w:r>
+              <w:t xml:space="preserve">3.48</w:t>
+            </w:r>
+          </w:p>
+        </w:tc>
+        <w:tc>
+          <w:p>
+            <w:pPr>
+              <w:pStyle w:val="Compact"/>
+              <w:jc w:val="right"/>
+            </w:pPr>
+            <w:r>
+              <w:t xml:space="preserve">3.31</w:t>
+            </w:r>
+          </w:p>
+        </w:tc>
+        <w:tc>
+          <w:p>
+            <w:pPr>
+              <w:pStyle w:val="Compact"/>
+              <w:jc w:val="right"/>
+            </w:pPr>
+            <w:r>
+              <w:t xml:space="preserve">3.36</w:t>
+            </w:r>
+          </w:p>
+        </w:tc>
+      </w:tr>
+      <w:tr>
+        <w:tc>
+          <w:p>
+            <w:pPr>
+              <w:pStyle w:val="Compact"/>
+              <w:jc w:val="left"/>
+            </w:pPr>
+            <w:r>
+              <w:t xml:space="preserve">gwesp</w:t>
+            </w:r>
+          </w:p>
+        </w:tc>
+        <w:tc>
+          <w:p>
+            <w:pPr>
+              <w:pStyle w:val="Compact"/>
+              <w:jc w:val="left"/>
+            </w:pPr>
+            <w:r>
+              <w:t xml:space="preserve">pre</w:t>
+            </w:r>
+          </w:p>
+        </w:tc>
+        <w:tc>
+          <w:p>
+            <w:pPr>
+              <w:pStyle w:val="Compact"/>
+              <w:jc w:val="right"/>
+            </w:pPr>
+            <w:r>
+              <w:t xml:space="preserve">13.47</w:t>
+            </w:r>
+          </w:p>
+        </w:tc>
+        <w:tc>
+          <w:p>
+            <w:pPr>
+              <w:pStyle w:val="Compact"/>
+              <w:jc w:val="right"/>
+            </w:pPr>
+            <w:r>
+              <w:t xml:space="preserve">13.47</w:t>
+            </w:r>
+          </w:p>
+        </w:tc>
+        <w:tc>
+          <w:p>
+            <w:pPr>
+              <w:pStyle w:val="Compact"/>
+              <w:jc w:val="right"/>
+            </w:pPr>
+            <w:r>
+              <w:t xml:space="preserve">12.51</w:t>
+            </w:r>
+          </w:p>
+        </w:tc>
+        <w:tc>
+          <w:p>
+            <w:pPr>
+              <w:pStyle w:val="Compact"/>
+              <w:jc w:val="right"/>
+            </w:pPr>
+            <w:r>
+              <w:t xml:space="preserve">12.69</w:t>
+            </w:r>
+          </w:p>
+        </w:tc>
+      </w:tr>
+      <w:tr>
+        <w:tc>
+          <w:p>
+            <w:pPr>
+              <w:pStyle w:val="Compact"/>
+              <w:jc w:val="left"/>
+            </w:pPr>
+            <w:r>
+              <w:t xml:space="preserve">gwdeg</w:t>
+            </w:r>
+          </w:p>
+        </w:tc>
+        <w:tc>
+          <w:p>
+            <w:pPr>
+              <w:pStyle w:val="Compact"/>
+              <w:jc w:val="left"/>
+            </w:pPr>
+            <w:r>
+              <w:t xml:space="preserve">post</w:t>
+            </w:r>
+          </w:p>
+        </w:tc>
+        <w:tc>
+          <w:p>
+            <w:pPr>
+              <w:pStyle w:val="Compact"/>
+              <w:jc w:val="right"/>
+            </w:pPr>
+            <w:r>
+              <w:t xml:space="preserve">4.50</w:t>
+            </w:r>
+          </w:p>
+        </w:tc>
+        <w:tc>
+          <w:p>
+            <w:pPr>
+              <w:pStyle w:val="Compact"/>
+              <w:jc w:val="right"/>
+            </w:pPr>
+            <w:r>
+              <w:t xml:space="preserve">4.49</w:t>
+            </w:r>
+          </w:p>
+        </w:tc>
+        <w:tc>
+          <w:p>
+            <w:pPr>
+              <w:pStyle w:val="Compact"/>
+              <w:jc w:val="right"/>
+            </w:pPr>
+            <w:r>
+              <w:t xml:space="preserve">4.02</w:t>
+            </w:r>
+          </w:p>
+        </w:tc>
+        <w:tc>
+          <w:p>
+            <w:pPr>
+              <w:pStyle w:val="Compact"/>
+              <w:jc w:val="right"/>
+            </w:pPr>
+            <w:r>
+              <w:t xml:space="preserve">4.13</w:t>
+            </w:r>
+          </w:p>
+        </w:tc>
+      </w:tr>
+      <w:tr>
+        <w:tc>
+          <w:p>
+            <w:pPr>
+              <w:pStyle w:val="Compact"/>
+              <w:jc w:val="left"/>
+            </w:pPr>
+            <w:r>
+              <w:t xml:space="preserve">gwdeg</w:t>
+            </w:r>
+          </w:p>
+        </w:tc>
+        <w:tc>
+          <w:p>
+            <w:pPr>
+              <w:pStyle w:val="Compact"/>
+              <w:jc w:val="left"/>
+            </w:pPr>
+            <w:r>
+              <w:t xml:space="preserve">pre</w:t>
+            </w:r>
+          </w:p>
+        </w:tc>
+        <w:tc>
+          <w:p>
+            <w:pPr>
+              <w:pStyle w:val="Compact"/>
+              <w:jc w:val="right"/>
+            </w:pPr>
+            <w:r>
+              <w:t xml:space="preserve">-17.45</w:t>
+            </w:r>
+          </w:p>
+        </w:tc>
+        <w:tc>
+          <w:p>
+            <w:pPr>
+              <w:pStyle w:val="Compact"/>
+              <w:jc w:val="right"/>
+            </w:pPr>
+            <w:r>
+              <w:t xml:space="preserve">-17.49</w:t>
+            </w:r>
+          </w:p>
+        </w:tc>
+        <w:tc>
+          <w:p>
+            <w:pPr>
+              <w:pStyle w:val="Compact"/>
+              <w:jc w:val="right"/>
+            </w:pPr>
+            <w:r>
+              <w:t xml:space="preserve">-18.61</w:t>
+            </w:r>
+          </w:p>
+        </w:tc>
+        <w:tc>
+          <w:p>
+            <w:pPr>
+              <w:pStyle w:val="Compact"/>
+              <w:jc w:val="right"/>
+            </w:pPr>
+            <w:r>
+              <w:t xml:space="preserve">-18.46</w:t>
+            </w:r>
+          </w:p>
+        </w:tc>
+      </w:tr>
+      <w:tr>
+        <w:tc>
+          <w:p>
+            <w:pPr>
+              <w:pStyle w:val="Compact"/>
+              <w:jc w:val="left"/>
+            </w:pPr>
+            <w:r>
+              <w:t xml:space="preserve">dyadcov.distance</w:t>
+            </w:r>
+          </w:p>
+        </w:tc>
+        <w:tc>
+          <w:p>
+            <w:pPr>
+              <w:pStyle w:val="Compact"/>
+              <w:jc w:val="left"/>
+            </w:pPr>
+            <w:r>
+              <w:t xml:space="preserve">post</w:t>
+            </w:r>
+          </w:p>
+        </w:tc>
+        <w:tc>
+          <w:p>
+            <w:pPr>
+              <w:pStyle w:val="Compact"/>
+              <w:jc w:val="right"/>
+            </w:pPr>
+            <w:r>
+              <w:t xml:space="preserve">0.00</w:t>
+            </w:r>
+          </w:p>
+        </w:tc>
+        <w:tc>
+          <w:p>
+            <w:pPr>
+              <w:pStyle w:val="Compact"/>
+              <w:jc w:val="right"/>
+            </w:pPr>
+            <w:r>
+              <w:t xml:space="preserve">0.00</w:t>
+            </w:r>
+          </w:p>
+        </w:tc>
+        <w:tc>
+          <w:p>
+            <w:pPr>
+              <w:pStyle w:val="Compact"/>
+              <w:jc w:val="right"/>
+            </w:pPr>
+            <w:r>
+              <w:t xml:space="preserve">-0.01</w:t>
+            </w:r>
+          </w:p>
+        </w:tc>
+        <w:tc>
+          <w:p>
+            <w:pPr>
+              <w:pStyle w:val="Compact"/>
+              <w:jc w:val="right"/>
+            </w:pPr>
+            <w:r>
+              <w:t xml:space="preserve">-0.01</w:t>
+            </w:r>
+          </w:p>
+        </w:tc>
+      </w:tr>
+      <w:tr>
+        <w:tc>
+          <w:p>
+            <w:pPr>
+              <w:pStyle w:val="Compact"/>
+              <w:jc w:val="left"/>
+            </w:pPr>
+            <w:r>
+              <w:t xml:space="preserve">dyadcov.distance</w:t>
+            </w:r>
+          </w:p>
+        </w:tc>
+        <w:tc>
+          <w:p>
+            <w:pPr>
+              <w:pStyle w:val="Compact"/>
+              <w:jc w:val="left"/>
+            </w:pPr>
+            <w:r>
+              <w:t xml:space="preserve">pre</w:t>
+            </w:r>
+          </w:p>
+        </w:tc>
+        <w:tc>
+          <w:p>
+            <w:pPr>
+              <w:pStyle w:val="Compact"/>
+              <w:jc w:val="right"/>
+            </w:pPr>
+            <w:r>
+              <w:t xml:space="preserve">0.03</w:t>
+            </w:r>
+          </w:p>
+        </w:tc>
+        <w:tc>
+          <w:p>
+            <w:pPr>
+              <w:pStyle w:val="Compact"/>
+              <w:jc w:val="right"/>
+            </w:pPr>
+            <w:r>
+              <w:t xml:space="preserve">0.03</w:t>
+            </w:r>
+          </w:p>
+        </w:tc>
+        <w:tc>
+          <w:p>
+            <w:pPr>
+              <w:pStyle w:val="Compact"/>
+              <w:jc w:val="right"/>
+            </w:pPr>
+            <w:r>
+              <w:t xml:space="preserve">-0.01</w:t>
+            </w:r>
+          </w:p>
+        </w:tc>
+        <w:tc>
+          <w:p>
+            <w:pPr>
+              <w:pStyle w:val="Compact"/>
+              <w:jc w:val="right"/>
+            </w:pPr>
+            <w:r>
+              <w:t xml:space="preserve">0.00</w:t>
+            </w:r>
+          </w:p>
+        </w:tc>
+      </w:tr>
+    </w:tbl>
     <w:p>
       <w:pPr>
         <w:pStyle w:val="CaptionedFigure"/>
@@ -4205,7 +5426,7 @@
         <w:pStyle w:val="FirstParagraph"/>
       </w:pPr>
       <w:r>
-        <w:t xml:space="preserve">This report was generated on 2021-01-06 23:51:56 using the following computational environment and dependencies:</w:t>
+        <w:t xml:space="preserve">This report was generated on 2021-01-09 23:29:42 using the following computational environment and dependencies:</w:t>
       </w:r>
     </w:p>
     <w:p>
@@ -4306,7 +5527,7 @@
         <w:rPr>
           <w:rStyle w:val="VerbatimChar"/>
         </w:rPr>
-        <w:t xml:space="preserve">#&gt;  date     2021-01-06                  </w:t>
+        <w:t xml:space="preserve">#&gt;  date     2021-01-09                  </w:t>
       </w:r>
       <w:r>
         <w:br/>
@@ -4333,664 +5554,1321 @@
         <w:rPr>
           <w:rStyle w:val="VerbatimChar"/>
         </w:rPr>
-        <w:t xml:space="preserve">#&gt;  package     * version date       lib source        </w:t>
-      </w:r>
-      <w:r>
-        <w:br/>
-      </w:r>
-      <w:r>
-        <w:rPr>
-          <w:rStyle w:val="VerbatimChar"/>
-        </w:rPr>
-        <w:t xml:space="preserve">#&gt;  assertthat    0.2.1   2019-03-21 [1] CRAN (R 4.0.0)</w:t>
-      </w:r>
-      <w:r>
-        <w:br/>
-      </w:r>
-      <w:r>
-        <w:rPr>
-          <w:rStyle w:val="VerbatimChar"/>
-        </w:rPr>
-        <w:t xml:space="preserve">#&gt;  backports     1.2.0   2020-11-02 [1] CRAN (R 4.0.2)</w:t>
-      </w:r>
-      <w:r>
-        <w:br/>
-      </w:r>
-      <w:r>
-        <w:rPr>
-          <w:rStyle w:val="VerbatimChar"/>
-        </w:rPr>
-        <w:t xml:space="preserve">#&gt;  bookdown      0.20    2020-06-23 [1] CRAN (R 4.0.0)</w:t>
-      </w:r>
-      <w:r>
-        <w:br/>
-      </w:r>
-      <w:r>
-        <w:rPr>
-          <w:rStyle w:val="VerbatimChar"/>
-        </w:rPr>
-        <w:t xml:space="preserve">#&gt;  broom         0.7.0   2020-07-09 [1] CRAN (R 4.0.2)</w:t>
-      </w:r>
-      <w:r>
-        <w:br/>
-      </w:r>
-      <w:r>
-        <w:rPr>
-          <w:rStyle w:val="VerbatimChar"/>
-        </w:rPr>
-        <w:t xml:space="preserve">#&gt;  callr         3.5.1   2020-10-13 [1] CRAN (R 4.0.2)</w:t>
-      </w:r>
-      <w:r>
-        <w:br/>
-      </w:r>
-      <w:r>
-        <w:rPr>
-          <w:rStyle w:val="VerbatimChar"/>
-        </w:rPr>
-        <w:t xml:space="preserve">#&gt;  cellranger    1.1.0   2016-07-27 [1] CRAN (R 4.0.0)</w:t>
-      </w:r>
-      <w:r>
-        <w:br/>
-      </w:r>
-      <w:r>
-        <w:rPr>
-          <w:rStyle w:val="VerbatimChar"/>
-        </w:rPr>
-        <w:t xml:space="preserve">#&gt;  cli           2.1.0   2020-10-12 [1] CRAN (R 4.0.2)</w:t>
-      </w:r>
-      <w:r>
-        <w:br/>
-      </w:r>
-      <w:r>
-        <w:rPr>
-          <w:rStyle w:val="VerbatimChar"/>
-        </w:rPr>
-        <w:t xml:space="preserve">#&gt;  colorspace    1.4-1   2019-03-18 [1] CRAN (R 4.0.2)</w:t>
-      </w:r>
-      <w:r>
-        <w:br/>
-      </w:r>
-      <w:r>
-        <w:rPr>
-          <w:rStyle w:val="VerbatimChar"/>
-        </w:rPr>
-        <w:t xml:space="preserve">#&gt;  crayon        1.3.4   2017-09-16 [1] CRAN (R 4.0.0)</w:t>
-      </w:r>
-      <w:r>
-        <w:br/>
-      </w:r>
-      <w:r>
-        <w:rPr>
-          <w:rStyle w:val="VerbatimChar"/>
-        </w:rPr>
-        <w:t xml:space="preserve">#&gt;  DBI           1.1.0   2019-12-15 [1] CRAN (R 4.0.0)</w:t>
-      </w:r>
-      <w:r>
-        <w:br/>
-      </w:r>
-      <w:r>
-        <w:rPr>
-          <w:rStyle w:val="VerbatimChar"/>
-        </w:rPr>
-        <w:t xml:space="preserve">#&gt;  dbplyr        2.0.0   2020-11-03 [1] CRAN (R 4.0.2)</w:t>
-      </w:r>
-      <w:r>
-        <w:br/>
-      </w:r>
-      <w:r>
-        <w:rPr>
-          <w:rStyle w:val="VerbatimChar"/>
-        </w:rPr>
-        <w:t xml:space="preserve">#&gt;  desc          1.2.0   2018-05-01 [1] CRAN (R 4.0.0)</w:t>
-      </w:r>
-      <w:r>
-        <w:br/>
-      </w:r>
-      <w:r>
-        <w:rPr>
-          <w:rStyle w:val="VerbatimChar"/>
-        </w:rPr>
-        <w:t xml:space="preserve">#&gt;  devtools      2.3.2   2020-09-18 [1] CRAN (R 4.0.2)</w:t>
-      </w:r>
-      <w:r>
-        <w:br/>
-      </w:r>
-      <w:r>
-        <w:rPr>
-          <w:rStyle w:val="VerbatimChar"/>
-        </w:rPr>
-        <w:t xml:space="preserve">#&gt;  digest        0.6.27  2020-10-24 [1] CRAN (R 4.0.2)</w:t>
-      </w:r>
-      <w:r>
-        <w:br/>
-      </w:r>
-      <w:r>
-        <w:rPr>
-          <w:rStyle w:val="VerbatimChar"/>
-        </w:rPr>
-        <w:t xml:space="preserve">#&gt;  dplyr       * 1.0.2   2020-08-18 [1] CRAN (R 4.0.2)</w:t>
-      </w:r>
-      <w:r>
-        <w:br/>
-      </w:r>
-      <w:r>
-        <w:rPr>
-          <w:rStyle w:val="VerbatimChar"/>
-        </w:rPr>
-        <w:t xml:space="preserve">#&gt;  ellipsis      0.3.1   2020-05-15 [1] CRAN (R 4.0.0)</w:t>
-      </w:r>
-      <w:r>
-        <w:br/>
-      </w:r>
-      <w:r>
-        <w:rPr>
-          <w:rStyle w:val="VerbatimChar"/>
-        </w:rPr>
-        <w:t xml:space="preserve">#&gt;  evaluate      0.14    2019-05-28 [1] CRAN (R 4.0.0)</w:t>
-      </w:r>
-      <w:r>
-        <w:br/>
-      </w:r>
-      <w:r>
-        <w:rPr>
-          <w:rStyle w:val="VerbatimChar"/>
-        </w:rPr>
-        <w:t xml:space="preserve">#&gt;  fansi         0.4.1   2020-01-08 [1] CRAN (R 4.0.0)</w:t>
-      </w:r>
-      <w:r>
-        <w:br/>
-      </w:r>
-      <w:r>
-        <w:rPr>
-          <w:rStyle w:val="VerbatimChar"/>
-        </w:rPr>
-        <w:t xml:space="preserve">#&gt;  forcats     * 0.5.0   2020-03-01 [1] CRAN (R 4.0.0)</w:t>
-      </w:r>
-      <w:r>
-        <w:br/>
-      </w:r>
-      <w:r>
-        <w:rPr>
-          <w:rStyle w:val="VerbatimChar"/>
-        </w:rPr>
-        <w:t xml:space="preserve">#&gt;  fs            1.5.0   2020-07-31 [1] CRAN (R 4.0.2)</w:t>
-      </w:r>
-      <w:r>
-        <w:br/>
-      </w:r>
-      <w:r>
-        <w:rPr>
-          <w:rStyle w:val="VerbatimChar"/>
-        </w:rPr>
-        <w:t xml:space="preserve">#&gt;  generics      0.0.2   2018-11-29 [1] CRAN (R 4.0.0)</w:t>
-      </w:r>
-      <w:r>
-        <w:br/>
-      </w:r>
-      <w:r>
-        <w:rPr>
-          <w:rStyle w:val="VerbatimChar"/>
-        </w:rPr>
-        <w:t xml:space="preserve">#&gt;  ggplot2     * 3.3.2   2020-06-19 [1] CRAN (R 4.0.0)</w:t>
-      </w:r>
-      <w:r>
-        <w:br/>
-      </w:r>
-      <w:r>
-        <w:rPr>
-          <w:rStyle w:val="VerbatimChar"/>
-        </w:rPr>
-        <w:t xml:space="preserve">#&gt;  glue          1.4.2   2020-08-27 [1] CRAN (R 4.0.2)</w:t>
-      </w:r>
-      <w:r>
-        <w:br/>
-      </w:r>
-      <w:r>
-        <w:rPr>
-          <w:rStyle w:val="VerbatimChar"/>
-        </w:rPr>
-        <w:t xml:space="preserve">#&gt;  gtable        0.3.0   2019-03-25 [1] CRAN (R 4.0.0)</w:t>
-      </w:r>
-      <w:r>
-        <w:br/>
-      </w:r>
-      <w:r>
-        <w:rPr>
-          <w:rStyle w:val="VerbatimChar"/>
-        </w:rPr>
-        <w:t xml:space="preserve">#&gt;  haven         2.3.1   2020-06-01 [1] CRAN (R 4.0.0)</w:t>
-      </w:r>
-      <w:r>
-        <w:br/>
-      </w:r>
-      <w:r>
-        <w:rPr>
-          <w:rStyle w:val="VerbatimChar"/>
-        </w:rPr>
-        <w:t xml:space="preserve">#&gt;  here          1.0.1   2020-12-13 [1] CRAN (R 4.0.2)</w:t>
-      </w:r>
-      <w:r>
-        <w:br/>
-      </w:r>
-      <w:r>
-        <w:rPr>
-          <w:rStyle w:val="VerbatimChar"/>
-        </w:rPr>
-        <w:t xml:space="preserve">#&gt;  highr         0.8     2019-03-20 [1] CRAN (R 4.0.0)</w:t>
-      </w:r>
-      <w:r>
-        <w:br/>
-      </w:r>
-      <w:r>
-        <w:rPr>
-          <w:rStyle w:val="VerbatimChar"/>
-        </w:rPr>
-        <w:t xml:space="preserve">#&gt;  hms           0.5.3   2020-01-08 [1] CRAN (R 4.0.0)</w:t>
-      </w:r>
-      <w:r>
-        <w:br/>
-      </w:r>
-      <w:r>
-        <w:rPr>
-          <w:rStyle w:val="VerbatimChar"/>
-        </w:rPr>
-        <w:t xml:space="preserve">#&gt;  htmltools     0.5.0   2020-06-16 [1] CRAN (R 4.0.0)</w:t>
-      </w:r>
-      <w:r>
-        <w:br/>
-      </w:r>
-      <w:r>
-        <w:rPr>
-          <w:rStyle w:val="VerbatimChar"/>
-        </w:rPr>
-        <w:t xml:space="preserve">#&gt;  httr          1.4.2   2020-07-20 [1] CRAN (R 4.0.2)</w:t>
-      </w:r>
-      <w:r>
-        <w:br/>
-      </w:r>
-      <w:r>
-        <w:rPr>
-          <w:rStyle w:val="VerbatimChar"/>
-        </w:rPr>
-        <w:t xml:space="preserve">#&gt;  jsonlite      1.7.1   2020-09-07 [1] CRAN (R 4.0.2)</w:t>
-      </w:r>
-      <w:r>
-        <w:br/>
-      </w:r>
-      <w:r>
-        <w:rPr>
-          <w:rStyle w:val="VerbatimChar"/>
-        </w:rPr>
-        <w:t xml:space="preserve">#&gt;  knitr         1.29    2020-06-23 [1] CRAN (R 4.0.0)</w:t>
-      </w:r>
-      <w:r>
-        <w:br/>
-      </w:r>
-      <w:r>
-        <w:rPr>
-          <w:rStyle w:val="VerbatimChar"/>
-        </w:rPr>
-        <w:t xml:space="preserve">#&gt;  lifecycle     0.2.0   2020-03-06 [1] CRAN (R 4.0.0)</w:t>
-      </w:r>
-      <w:r>
-        <w:br/>
-      </w:r>
-      <w:r>
-        <w:rPr>
-          <w:rStyle w:val="VerbatimChar"/>
-        </w:rPr>
-        <w:t xml:space="preserve">#&gt;  lubridate     1.7.9   2020-06-08 [1] CRAN (R 4.0.0)</w:t>
-      </w:r>
-      <w:r>
-        <w:br/>
-      </w:r>
-      <w:r>
-        <w:rPr>
-          <w:rStyle w:val="VerbatimChar"/>
-        </w:rPr>
-        <w:t xml:space="preserve">#&gt;  magrittr      1.5     2014-11-22 [1] CRAN (R 4.0.0)</w:t>
-      </w:r>
-      <w:r>
-        <w:br/>
-      </w:r>
-      <w:r>
-        <w:rPr>
-          <w:rStyle w:val="VerbatimChar"/>
-        </w:rPr>
-        <w:t xml:space="preserve">#&gt;  memoise       1.1.0   2017-04-21 [1] CRAN (R 4.0.0)</w:t>
-      </w:r>
-      <w:r>
-        <w:br/>
-      </w:r>
-      <w:r>
-        <w:rPr>
-          <w:rStyle w:val="VerbatimChar"/>
-        </w:rPr>
-        <w:t xml:space="preserve">#&gt;  modelr        0.1.8   2020-05-19 [1] CRAN (R 4.0.0)</w:t>
-      </w:r>
-      <w:r>
-        <w:br/>
-      </w:r>
-      <w:r>
-        <w:rPr>
-          <w:rStyle w:val="VerbatimChar"/>
-        </w:rPr>
-        <w:t xml:space="preserve">#&gt;  munsell       0.5.0   2018-06-12 [1] CRAN (R 4.0.0)</w:t>
-      </w:r>
-      <w:r>
-        <w:br/>
-      </w:r>
-      <w:r>
-        <w:rPr>
-          <w:rStyle w:val="VerbatimChar"/>
-        </w:rPr>
-        <w:t xml:space="preserve">#&gt;  pillar        1.4.6   2020-07-10 [1] CRAN (R 4.0.2)</w:t>
-      </w:r>
-      <w:r>
-        <w:br/>
-      </w:r>
-      <w:r>
-        <w:rPr>
-          <w:rStyle w:val="VerbatimChar"/>
-        </w:rPr>
-        <w:t xml:space="preserve">#&gt;  pkgbuild      1.1.0   2020-07-13 [1] CRAN (R 4.0.2)</w:t>
-      </w:r>
-      <w:r>
-        <w:br/>
-      </w:r>
-      <w:r>
-        <w:rPr>
-          <w:rStyle w:val="VerbatimChar"/>
-        </w:rPr>
-        <w:t xml:space="preserve">#&gt;  pkgconfig     2.0.3   2019-09-22 [1] CRAN (R 4.0.0)</w:t>
-      </w:r>
-      <w:r>
-        <w:br/>
-      </w:r>
-      <w:r>
-        <w:rPr>
-          <w:rStyle w:val="VerbatimChar"/>
-        </w:rPr>
-        <w:t xml:space="preserve">#&gt;  pkgload       1.1.0   2020-05-29 [1] CRAN (R 4.0.0)</w:t>
-      </w:r>
-      <w:r>
-        <w:br/>
-      </w:r>
-      <w:r>
-        <w:rPr>
-          <w:rStyle w:val="VerbatimChar"/>
-        </w:rPr>
-        <w:t xml:space="preserve">#&gt;  png           0.1-7   2013-12-03 [1] CRAN (R 4.0.0)</w:t>
-      </w:r>
-      <w:r>
-        <w:br/>
-      </w:r>
-      <w:r>
-        <w:rPr>
-          <w:rStyle w:val="VerbatimChar"/>
-        </w:rPr>
-        <w:t xml:space="preserve">#&gt;  prettyunits   1.1.1   2020-01-24 [1] CRAN (R 4.0.0)</w:t>
-      </w:r>
-      <w:r>
-        <w:br/>
-      </w:r>
-      <w:r>
-        <w:rPr>
-          <w:rStyle w:val="VerbatimChar"/>
-        </w:rPr>
-        <w:t xml:space="preserve">#&gt;  processx      3.4.4   2020-09-03 [1] CRAN (R 4.0.2)</w:t>
-      </w:r>
-      <w:r>
-        <w:br/>
-      </w:r>
-      <w:r>
-        <w:rPr>
-          <w:rStyle w:val="VerbatimChar"/>
-        </w:rPr>
-        <w:t xml:space="preserve">#&gt;  ps            1.4.0   2020-10-07 [1] CRAN (R 4.0.2)</w:t>
-      </w:r>
-      <w:r>
-        <w:br/>
-      </w:r>
-      <w:r>
-        <w:rPr>
-          <w:rStyle w:val="VerbatimChar"/>
-        </w:rPr>
-        <w:t xml:space="preserve">#&gt;  purrr       * 0.3.4   2020-04-17 [1] CRAN (R 4.0.0)</w:t>
-      </w:r>
-      <w:r>
-        <w:br/>
-      </w:r>
-      <w:r>
-        <w:rPr>
-          <w:rStyle w:val="VerbatimChar"/>
-        </w:rPr>
-        <w:t xml:space="preserve">#&gt;  R6            2.5.0   2020-10-28 [1] CRAN (R 4.0.2)</w:t>
-      </w:r>
-      <w:r>
-        <w:br/>
-      </w:r>
-      <w:r>
-        <w:rPr>
-          <w:rStyle w:val="VerbatimChar"/>
-        </w:rPr>
-        <w:t xml:space="preserve">#&gt;  Rcpp          1.0.5   2020-07-06 [1] CRAN (R 4.0.0)</w:t>
-      </w:r>
-      <w:r>
-        <w:br/>
-      </w:r>
-      <w:r>
-        <w:rPr>
-          <w:rStyle w:val="VerbatimChar"/>
-        </w:rPr>
-        <w:t xml:space="preserve">#&gt;  readr       * 1.4.0   2020-10-05 [1] CRAN (R 4.0.2)</w:t>
-      </w:r>
-      <w:r>
-        <w:br/>
-      </w:r>
-      <w:r>
-        <w:rPr>
-          <w:rStyle w:val="VerbatimChar"/>
-        </w:rPr>
-        <w:t xml:space="preserve">#&gt;  readxl        1.3.1   2019-03-13 [1] CRAN (R 4.0.0)</w:t>
-      </w:r>
-      <w:r>
-        <w:br/>
-      </w:r>
-      <w:r>
-        <w:rPr>
-          <w:rStyle w:val="VerbatimChar"/>
-        </w:rPr>
-        <w:t xml:space="preserve">#&gt;  remotes       2.2.0   2020-07-21 [1] CRAN (R 4.0.2)</w:t>
-      </w:r>
-      <w:r>
-        <w:br/>
-      </w:r>
-      <w:r>
-        <w:rPr>
-          <w:rStyle w:val="VerbatimChar"/>
-        </w:rPr>
-        <w:t xml:space="preserve">#&gt;  reprex        0.3.0   2019-05-16 [1] CRAN (R 4.0.0)</w:t>
-      </w:r>
-      <w:r>
-        <w:br/>
-      </w:r>
-      <w:r>
-        <w:rPr>
-          <w:rStyle w:val="VerbatimChar"/>
-        </w:rPr>
-        <w:t xml:space="preserve">#&gt;  rlang         0.4.8   2020-10-08 [1] CRAN (R 4.0.2)</w:t>
-      </w:r>
-      <w:r>
-        <w:br/>
-      </w:r>
-      <w:r>
-        <w:rPr>
-          <w:rStyle w:val="VerbatimChar"/>
-        </w:rPr>
-        <w:t xml:space="preserve">#&gt;  rmarkdown     2.3     2020-06-18 [1] CRAN (R 4.0.0)</w:t>
-      </w:r>
-      <w:r>
-        <w:br/>
-      </w:r>
-      <w:r>
-        <w:rPr>
-          <w:rStyle w:val="VerbatimChar"/>
-        </w:rPr>
-        <w:t xml:space="preserve">#&gt;  rprojroot     2.0.2   2020-11-15 [1] CRAN (R 4.0.2)</w:t>
-      </w:r>
-      <w:r>
-        <w:br/>
-      </w:r>
-      <w:r>
-        <w:rPr>
-          <w:rStyle w:val="VerbatimChar"/>
-        </w:rPr>
-        <w:t xml:space="preserve">#&gt;  rstudioapi    0.13    2020-11-12 [1] CRAN (R 4.0.2)</w:t>
-      </w:r>
-      <w:r>
-        <w:br/>
-      </w:r>
-      <w:r>
-        <w:rPr>
-          <w:rStyle w:val="VerbatimChar"/>
-        </w:rPr>
-        <w:t xml:space="preserve">#&gt;  rvest         0.3.6   2020-07-25 [1] CRAN (R 4.0.2)</w:t>
-      </w:r>
-      <w:r>
-        <w:br/>
-      </w:r>
-      <w:r>
-        <w:rPr>
-          <w:rStyle w:val="VerbatimChar"/>
-        </w:rPr>
-        <w:t xml:space="preserve">#&gt;  scales        1.1.1   2020-05-11 [1] CRAN (R 4.0.0)</w:t>
-      </w:r>
-      <w:r>
-        <w:br/>
-      </w:r>
-      <w:r>
-        <w:rPr>
-          <w:rStyle w:val="VerbatimChar"/>
-        </w:rPr>
-        <w:t xml:space="preserve">#&gt;  sessioninfo   1.1.1   2018-11-05 [1] CRAN (R 4.0.0)</w:t>
-      </w:r>
-      <w:r>
-        <w:br/>
-      </w:r>
-      <w:r>
-        <w:rPr>
-          <w:rStyle w:val="VerbatimChar"/>
-        </w:rPr>
-        <w:t xml:space="preserve">#&gt;  stringi       1.5.3   2020-09-09 [1] CRAN (R 4.0.2)</w:t>
-      </w:r>
-      <w:r>
-        <w:br/>
-      </w:r>
-      <w:r>
-        <w:rPr>
-          <w:rStyle w:val="VerbatimChar"/>
-        </w:rPr>
-        <w:t xml:space="preserve">#&gt;  stringr     * 1.4.0   2019-02-10 [1] CRAN (R 4.0.0)</w:t>
-      </w:r>
-      <w:r>
-        <w:br/>
-      </w:r>
-      <w:r>
-        <w:rPr>
-          <w:rStyle w:val="VerbatimChar"/>
-        </w:rPr>
-        <w:t xml:space="preserve">#&gt;  testthat      3.0.0   2020-10-31 [1] CRAN (R 4.0.2)</w:t>
-      </w:r>
-      <w:r>
-        <w:br/>
-      </w:r>
-      <w:r>
-        <w:rPr>
-          <w:rStyle w:val="VerbatimChar"/>
-        </w:rPr>
-        <w:t xml:space="preserve">#&gt;  tibble      * 3.0.4   2020-10-12 [1] CRAN (R 4.0.2)</w:t>
-      </w:r>
-      <w:r>
-        <w:br/>
-      </w:r>
-      <w:r>
-        <w:rPr>
-          <w:rStyle w:val="VerbatimChar"/>
-        </w:rPr>
-        <w:t xml:space="preserve">#&gt;  tidyr       * 1.1.2   2020-08-27 [1] CRAN (R 4.0.2)</w:t>
-      </w:r>
-      <w:r>
-        <w:br/>
-      </w:r>
-      <w:r>
-        <w:rPr>
-          <w:rStyle w:val="VerbatimChar"/>
-        </w:rPr>
-        <w:t xml:space="preserve">#&gt;  tidyselect    1.1.0   2020-05-11 [1] CRAN (R 4.0.0)</w:t>
-      </w:r>
-      <w:r>
-        <w:br/>
-      </w:r>
-      <w:r>
-        <w:rPr>
-          <w:rStyle w:val="VerbatimChar"/>
-        </w:rPr>
-        <w:t xml:space="preserve">#&gt;  tidyverse   * 1.3.0   2019-11-21 [1] CRAN (R 4.0.2)</w:t>
-      </w:r>
-      <w:r>
-        <w:br/>
-      </w:r>
-      <w:r>
-        <w:rPr>
-          <w:rStyle w:val="VerbatimChar"/>
-        </w:rPr>
-        <w:t xml:space="preserve">#&gt;  usethis       1.6.3   2020-09-17 [1] CRAN (R 4.0.2)</w:t>
-      </w:r>
-      <w:r>
-        <w:br/>
-      </w:r>
-      <w:r>
-        <w:rPr>
-          <w:rStyle w:val="VerbatimChar"/>
-        </w:rPr>
-        <w:t xml:space="preserve">#&gt;  vctrs         0.3.4   2020-08-29 [1] CRAN (R 4.0.2)</w:t>
-      </w:r>
-      <w:r>
-        <w:br/>
-      </w:r>
-      <w:r>
-        <w:rPr>
-          <w:rStyle w:val="VerbatimChar"/>
-        </w:rPr>
-        <w:t xml:space="preserve">#&gt;  withr         2.3.0   2020-09-22 [1] CRAN (R 4.0.2)</w:t>
-      </w:r>
-      <w:r>
-        <w:br/>
-      </w:r>
-      <w:r>
-        <w:rPr>
-          <w:rStyle w:val="VerbatimChar"/>
-        </w:rPr>
-        <w:t xml:space="preserve">#&gt;  xfun          0.16    2020-07-24 [1] CRAN (R 4.0.2)</w:t>
-      </w:r>
-      <w:r>
-        <w:br/>
-      </w:r>
-      <w:r>
-        <w:rPr>
-          <w:rStyle w:val="VerbatimChar"/>
-        </w:rPr>
-        <w:t xml:space="preserve">#&gt;  xml2          1.3.2   2020-04-23 [1] CRAN (R 4.0.0)</w:t>
-      </w:r>
-      <w:r>
-        <w:br/>
-      </w:r>
-      <w:r>
-        <w:rPr>
-          <w:rStyle w:val="VerbatimChar"/>
-        </w:rPr>
-        <w:t xml:space="preserve">#&gt;  yaml          2.2.1   2020-02-01 [1] CRAN (R 4.0.0)</w:t>
+        <w:t xml:space="preserve">#&gt;  package        * version date       lib source                              </w:t>
+      </w:r>
+      <w:r>
+        <w:br/>
+      </w:r>
+      <w:r>
+        <w:rPr>
+          <w:rStyle w:val="VerbatimChar"/>
+        </w:rPr>
+        <w:t xml:space="preserve">#&gt;  assertthat       0.2.1   2019-03-21 [1] CRAN (R 4.0.0)                      </w:t>
+      </w:r>
+      <w:r>
+        <w:br/>
+      </w:r>
+      <w:r>
+        <w:rPr>
+          <w:rStyle w:val="VerbatimChar"/>
+        </w:rPr>
+        <w:t xml:space="preserve">#&gt;  backports        1.2.0   2020-11-02 [1] CRAN (R 4.0.2)                      </w:t>
+      </w:r>
+      <w:r>
+        <w:br/>
+      </w:r>
+      <w:r>
+        <w:rPr>
+          <w:rStyle w:val="VerbatimChar"/>
+        </w:rPr>
+        <w:t xml:space="preserve">#&gt;  Bergm          * 5.0.2   2020-11-12 [1] CRAN (R 4.0.2)                      </w:t>
+      </w:r>
+      <w:r>
+        <w:br/>
+      </w:r>
+      <w:r>
+        <w:rPr>
+          <w:rStyle w:val="VerbatimChar"/>
+        </w:rPr>
+        <w:t xml:space="preserve">#&gt;  bitops           1.0-6   2013-08-17 [1] CRAN (R 4.0.0)                      </w:t>
+      </w:r>
+      <w:r>
+        <w:br/>
+      </w:r>
+      <w:r>
+        <w:rPr>
+          <w:rStyle w:val="VerbatimChar"/>
+        </w:rPr>
+        <w:t xml:space="preserve">#&gt;  bookdown         0.20    2020-06-23 [1] CRAN (R 4.0.0)                      </w:t>
+      </w:r>
+      <w:r>
+        <w:br/>
+      </w:r>
+      <w:r>
+        <w:rPr>
+          <w:rStyle w:val="VerbatimChar"/>
+        </w:rPr>
+        <w:t xml:space="preserve">#&gt;  broom            0.7.0   2020-07-09 [1] CRAN (R 4.0.2)                      </w:t>
+      </w:r>
+      <w:r>
+        <w:br/>
+      </w:r>
+      <w:r>
+        <w:rPr>
+          <w:rStyle w:val="VerbatimChar"/>
+        </w:rPr>
+        <w:t xml:space="preserve">#&gt;  callr            3.5.1   2020-10-13 [1] CRAN (R 4.0.2)                      </w:t>
+      </w:r>
+      <w:r>
+        <w:br/>
+      </w:r>
+      <w:r>
+        <w:rPr>
+          <w:rStyle w:val="VerbatimChar"/>
+        </w:rPr>
+        <w:t xml:space="preserve">#&gt;  cellranger       1.1.0   2016-07-27 [1] CRAN (R 4.0.0)                      </w:t>
+      </w:r>
+      <w:r>
+        <w:br/>
+      </w:r>
+      <w:r>
+        <w:rPr>
+          <w:rStyle w:val="VerbatimChar"/>
+        </w:rPr>
+        <w:t xml:space="preserve">#&gt;  checkmate        2.0.0   2020-02-06 [1] CRAN (R 4.0.2)                      </w:t>
+      </w:r>
+      <w:r>
+        <w:br/>
+      </w:r>
+      <w:r>
+        <w:rPr>
+          <w:rStyle w:val="VerbatimChar"/>
+        </w:rPr>
+        <w:t xml:space="preserve">#&gt;  class            7.3-17  2020-04-26 [1] CRAN (R 4.0.2)                      </w:t>
+      </w:r>
+      <w:r>
+        <w:br/>
+      </w:r>
+      <w:r>
+        <w:rPr>
+          <w:rStyle w:val="VerbatimChar"/>
+        </w:rPr>
+        <w:t xml:space="preserve">#&gt;  classInt         0.4-3   2020-04-07 [1] CRAN (R 4.0.0)                      </w:t>
+      </w:r>
+      <w:r>
+        <w:br/>
+      </w:r>
+      <w:r>
+        <w:rPr>
+          <w:rStyle w:val="VerbatimChar"/>
+        </w:rPr>
+        <w:t xml:space="preserve">#&gt;  cli              2.1.0   2020-10-12 [1] CRAN (R 4.0.2)                      </w:t>
+      </w:r>
+      <w:r>
+        <w:br/>
+      </w:r>
+      <w:r>
+        <w:rPr>
+          <w:rStyle w:val="VerbatimChar"/>
+        </w:rPr>
+        <w:t xml:space="preserve">#&gt;  coda             0.19-3  2019-07-05 [1] CRAN (R 4.0.0)                      </w:t>
+      </w:r>
+      <w:r>
+        <w:br/>
+      </w:r>
+      <w:r>
+        <w:rPr>
+          <w:rStyle w:val="VerbatimChar"/>
+        </w:rPr>
+        <w:t xml:space="preserve">#&gt;  codetools        0.2-16  2018-12-24 [1] CRAN (R 4.0.2)                      </w:t>
+      </w:r>
+      <w:r>
+        <w:br/>
+      </w:r>
+      <w:r>
+        <w:rPr>
+          <w:rStyle w:val="VerbatimChar"/>
+        </w:rPr>
+        <w:t xml:space="preserve">#&gt;  colorspace       1.4-1   2019-03-18 [1] CRAN (R 4.0.2)                      </w:t>
+      </w:r>
+      <w:r>
+        <w:br/>
+      </w:r>
+      <w:r>
+        <w:rPr>
+          <w:rStyle w:val="VerbatimChar"/>
+        </w:rPr>
+        <w:t xml:space="preserve">#&gt;  conquer          1.0.1   2020-05-06 [1] CRAN (R 4.0.0)                      </w:t>
+      </w:r>
+      <w:r>
+        <w:br/>
+      </w:r>
+      <w:r>
+        <w:rPr>
+          <w:rStyle w:val="VerbatimChar"/>
+        </w:rPr>
+        <w:t xml:space="preserve">#&gt;  cowplot        * 1.1.0   2020-09-08 [1] CRAN (R 4.0.2)                      </w:t>
+      </w:r>
+      <w:r>
+        <w:br/>
+      </w:r>
+      <w:r>
+        <w:rPr>
+          <w:rStyle w:val="VerbatimChar"/>
+        </w:rPr>
+        <w:t xml:space="preserve">#&gt;  crayon           1.3.4   2017-09-16 [1] CRAN (R 4.0.0)                      </w:t>
+      </w:r>
+      <w:r>
+        <w:br/>
+      </w:r>
+      <w:r>
+        <w:rPr>
+          <w:rStyle w:val="VerbatimChar"/>
+        </w:rPr>
+        <w:t xml:space="preserve">#&gt;  DBI              1.1.0   2019-12-15 [1] CRAN (R 4.0.0)                      </w:t>
+      </w:r>
+      <w:r>
+        <w:br/>
+      </w:r>
+      <w:r>
+        <w:rPr>
+          <w:rStyle w:val="VerbatimChar"/>
+        </w:rPr>
+        <w:t xml:space="preserve">#&gt;  dbplyr           2.0.0   2020-11-03 [1] CRAN (R 4.0.2)                      </w:t>
+      </w:r>
+      <w:r>
+        <w:br/>
+      </w:r>
+      <w:r>
+        <w:rPr>
+          <w:rStyle w:val="VerbatimChar"/>
+        </w:rPr>
+        <w:t xml:space="preserve">#&gt;  DEoptimR         1.0-8   2016-11-19 [1] CRAN (R 4.0.0)                      </w:t>
+      </w:r>
+      <w:r>
+        <w:br/>
+      </w:r>
+      <w:r>
+        <w:rPr>
+          <w:rStyle w:val="VerbatimChar"/>
+        </w:rPr>
+        <w:t xml:space="preserve">#&gt;  desc             1.2.0   2018-05-01 [1] CRAN (R 4.0.0)                      </w:t>
+      </w:r>
+      <w:r>
+        <w:br/>
+      </w:r>
+      <w:r>
+        <w:rPr>
+          <w:rStyle w:val="VerbatimChar"/>
+        </w:rPr>
+        <w:t xml:space="preserve">#&gt;  devtools         2.3.2   2020-09-18 [1] CRAN (R 4.0.2)                      </w:t>
+      </w:r>
+      <w:r>
+        <w:br/>
+      </w:r>
+      <w:r>
+        <w:rPr>
+          <w:rStyle w:val="VerbatimChar"/>
+        </w:rPr>
+        <w:t xml:space="preserve">#&gt;  digest           0.6.27  2020-10-24 [1] CRAN (R 4.0.2)                      </w:t>
+      </w:r>
+      <w:r>
+        <w:br/>
+      </w:r>
+      <w:r>
+        <w:rPr>
+          <w:rStyle w:val="VerbatimChar"/>
+        </w:rPr>
+        <w:t xml:space="preserve">#&gt;  dotCall64        1.0-0   2018-07-30 [1] CRAN (R 4.0.2)                      </w:t>
+      </w:r>
+      <w:r>
+        <w:br/>
+      </w:r>
+      <w:r>
+        <w:rPr>
+          <w:rStyle w:val="VerbatimChar"/>
+        </w:rPr>
+        <w:t xml:space="preserve">#&gt;  dplyr          * 1.0.2   2020-08-18 [1] CRAN (R 4.0.2)                      </w:t>
+      </w:r>
+      <w:r>
+        <w:br/>
+      </w:r>
+      <w:r>
+        <w:rPr>
+          <w:rStyle w:val="VerbatimChar"/>
+        </w:rPr>
+        <w:t xml:space="preserve">#&gt;  e1071            1.7-3   2019-11-26 [1] CRAN (R 4.0.0)                      </w:t>
+      </w:r>
+      <w:r>
+        <w:br/>
+      </w:r>
+      <w:r>
+        <w:rPr>
+          <w:rStyle w:val="VerbatimChar"/>
+        </w:rPr>
+        <w:t xml:space="preserve">#&gt;  ellipsis         0.3.1   2020-05-15 [1] CRAN (R 4.0.0)                      </w:t>
+      </w:r>
+      <w:r>
+        <w:br/>
+      </w:r>
+      <w:r>
+        <w:rPr>
+          <w:rStyle w:val="VerbatimChar"/>
+        </w:rPr>
+        <w:t xml:space="preserve">#&gt;  ergm           * 3.11.0  2020-10-14 [1] CRAN (R 4.0.2)                      </w:t>
+      </w:r>
+      <w:r>
+        <w:br/>
+      </w:r>
+      <w:r>
+        <w:rPr>
+          <w:rStyle w:val="VerbatimChar"/>
+        </w:rPr>
+        <w:t xml:space="preserve">#&gt;  ergm.count     * 3.4.0   2019-05-15 [1] CRAN (R 4.0.0)                      </w:t>
+      </w:r>
+      <w:r>
+        <w:br/>
+      </w:r>
+      <w:r>
+        <w:rPr>
+          <w:rStyle w:val="VerbatimChar"/>
+        </w:rPr>
+        <w:t xml:space="preserve">#&gt;  evaluate         0.14    2019-05-28 [1] CRAN (R 4.0.0)                      </w:t>
+      </w:r>
+      <w:r>
+        <w:br/>
+      </w:r>
+      <w:r>
+        <w:rPr>
+          <w:rStyle w:val="VerbatimChar"/>
+        </w:rPr>
+        <w:t xml:space="preserve">#&gt;  fansi            0.4.1   2020-01-08 [1] CRAN (R 4.0.0)                      </w:t>
+      </w:r>
+      <w:r>
+        <w:br/>
+      </w:r>
+      <w:r>
+        <w:rPr>
+          <w:rStyle w:val="VerbatimChar"/>
+        </w:rPr>
+        <w:t xml:space="preserve">#&gt;  farver           2.0.3   2020-01-16 [1] CRAN (R 4.0.0)                      </w:t>
+      </w:r>
+      <w:r>
+        <w:br/>
+      </w:r>
+      <w:r>
+        <w:rPr>
+          <w:rStyle w:val="VerbatimChar"/>
+        </w:rPr>
+        <w:t xml:space="preserve">#&gt;  fields           11.6    2020-10-09 [1] CRAN (R 4.0.2)                      </w:t>
+      </w:r>
+      <w:r>
+        <w:br/>
+      </w:r>
+      <w:r>
+        <w:rPr>
+          <w:rStyle w:val="VerbatimChar"/>
+        </w:rPr>
+        <w:t xml:space="preserve">#&gt;  forcats        * 0.5.0   2020-03-01 [1] CRAN (R 4.0.0)                      </w:t>
+      </w:r>
+      <w:r>
+        <w:br/>
+      </w:r>
+      <w:r>
+        <w:rPr>
+          <w:rStyle w:val="VerbatimChar"/>
+        </w:rPr>
+        <w:t xml:space="preserve">#&gt;  foreign          0.8-80  2020-05-24 [1] CRAN (R 4.0.2)                      </w:t>
+      </w:r>
+      <w:r>
+        <w:br/>
+      </w:r>
+      <w:r>
+        <w:rPr>
+          <w:rStyle w:val="VerbatimChar"/>
+        </w:rPr>
+        <w:t xml:space="preserve">#&gt;  fs               1.5.0   2020-07-31 [1] CRAN (R 4.0.2)                      </w:t>
+      </w:r>
+      <w:r>
+        <w:br/>
+      </w:r>
+      <w:r>
+        <w:rPr>
+          <w:rStyle w:val="VerbatimChar"/>
+        </w:rPr>
+        <w:t xml:space="preserve">#&gt;  generics         0.0.2   2018-11-29 [1] CRAN (R 4.0.0)                      </w:t>
+      </w:r>
+      <w:r>
+        <w:br/>
+      </w:r>
+      <w:r>
+        <w:rPr>
+          <w:rStyle w:val="VerbatimChar"/>
+        </w:rPr>
+        <w:t xml:space="preserve">#&gt;  ggforce          0.3.2   2020-06-23 [1] CRAN (R 4.0.0)                      </w:t>
+      </w:r>
+      <w:r>
+        <w:br/>
+      </w:r>
+      <w:r>
+        <w:rPr>
+          <w:rStyle w:val="VerbatimChar"/>
+        </w:rPr>
+        <w:t xml:space="preserve">#&gt;  ggmap            3.0.0   2019-02-05 [1] CRAN (R 4.0.0)                      </w:t>
+      </w:r>
+      <w:r>
+        <w:br/>
+      </w:r>
+      <w:r>
+        <w:rPr>
+          <w:rStyle w:val="VerbatimChar"/>
+        </w:rPr>
+        <w:t xml:space="preserve">#&gt;  ggplot2        * 3.3.2   2020-06-19 [1] CRAN (R 4.0.0)                      </w:t>
+      </w:r>
+      <w:r>
+        <w:br/>
+      </w:r>
+      <w:r>
+        <w:rPr>
+          <w:rStyle w:val="VerbatimChar"/>
+        </w:rPr>
+        <w:t xml:space="preserve">#&gt;  ggpointgrid      1.0.0   2020-11-13 [1] Github (nevrome/ggpointgrid@1dceed9)</w:t>
+      </w:r>
+      <w:r>
+        <w:br/>
+      </w:r>
+      <w:r>
+        <w:rPr>
+          <w:rStyle w:val="VerbatimChar"/>
+        </w:rPr>
+        <w:t xml:space="preserve">#&gt;  ggraph         * 2.0.4   2020-11-16 [1] CRAN (R 4.0.2)                      </w:t>
+      </w:r>
+      <w:r>
+        <w:br/>
+      </w:r>
+      <w:r>
+        <w:rPr>
+          <w:rStyle w:val="VerbatimChar"/>
+        </w:rPr>
+        <w:t xml:space="preserve">#&gt;  ggrepel          0.8.2   2020-03-08 [1] CRAN (R 4.0.0)                      </w:t>
+      </w:r>
+      <w:r>
+        <w:br/>
+      </w:r>
+      <w:r>
+        <w:rPr>
+          <w:rStyle w:val="VerbatimChar"/>
+        </w:rPr>
+        <w:t xml:space="preserve">#&gt;  ggsn           * 0.5.0   2019-02-18 [1] CRAN (R 4.0.2)                      </w:t>
+      </w:r>
+      <w:r>
+        <w:br/>
+      </w:r>
+      <w:r>
+        <w:rPr>
+          <w:rStyle w:val="VerbatimChar"/>
+        </w:rPr>
+        <w:t xml:space="preserve">#&gt;  glue             1.4.2   2020-08-27 [1] CRAN (R 4.0.2)                      </w:t>
+      </w:r>
+      <w:r>
+        <w:br/>
+      </w:r>
+      <w:r>
+        <w:rPr>
+          <w:rStyle w:val="VerbatimChar"/>
+        </w:rPr>
+        <w:t xml:space="preserve">#&gt;  graphlayouts     0.7.0   2020-04-25 [1] CRAN (R 4.0.0)                      </w:t>
+      </w:r>
+      <w:r>
+        <w:br/>
+      </w:r>
+      <w:r>
+        <w:rPr>
+          <w:rStyle w:val="VerbatimChar"/>
+        </w:rPr>
+        <w:t xml:space="preserve">#&gt;  gridExtra        2.3     2017-09-09 [1] CRAN (R 4.0.0)                      </w:t>
+      </w:r>
+      <w:r>
+        <w:br/>
+      </w:r>
+      <w:r>
+        <w:rPr>
+          <w:rStyle w:val="VerbatimChar"/>
+        </w:rPr>
+        <w:t xml:space="preserve">#&gt;  gtable           0.3.0   2019-03-25 [1] CRAN (R 4.0.0)                      </w:t>
+      </w:r>
+      <w:r>
+        <w:br/>
+      </w:r>
+      <w:r>
+        <w:rPr>
+          <w:rStyle w:val="VerbatimChar"/>
+        </w:rPr>
+        <w:t xml:space="preserve">#&gt;  gtools         * 3.8.2   2020-03-31 [1] CRAN (R 4.0.0)                      </w:t>
+      </w:r>
+      <w:r>
+        <w:br/>
+      </w:r>
+      <w:r>
+        <w:rPr>
+          <w:rStyle w:val="VerbatimChar"/>
+        </w:rPr>
+        <w:t xml:space="preserve">#&gt;  haven            2.3.1   2020-06-01 [1] CRAN (R 4.0.0)                      </w:t>
+      </w:r>
+      <w:r>
+        <w:br/>
+      </w:r>
+      <w:r>
+        <w:rPr>
+          <w:rStyle w:val="VerbatimChar"/>
+        </w:rPr>
+        <w:t xml:space="preserve">#&gt;  here           * 1.0.1   2020-12-13 [1] CRAN (R 4.0.2)                      </w:t>
+      </w:r>
+      <w:r>
+        <w:br/>
+      </w:r>
+      <w:r>
+        <w:rPr>
+          <w:rStyle w:val="VerbatimChar"/>
+        </w:rPr>
+        <w:t xml:space="preserve">#&gt;  highr            0.8     2019-03-20 [1] CRAN (R 4.0.0)                      </w:t>
+      </w:r>
+      <w:r>
+        <w:br/>
+      </w:r>
+      <w:r>
+        <w:rPr>
+          <w:rStyle w:val="VerbatimChar"/>
+        </w:rPr>
+        <w:t xml:space="preserve">#&gt;  hms              0.5.3   2020-01-08 [1] CRAN (R 4.0.0)                      </w:t>
+      </w:r>
+      <w:r>
+        <w:br/>
+      </w:r>
+      <w:r>
+        <w:rPr>
+          <w:rStyle w:val="VerbatimChar"/>
+        </w:rPr>
+        <w:t xml:space="preserve">#&gt;  htmltools        0.5.0   2020-06-16 [1] CRAN (R 4.0.0)                      </w:t>
+      </w:r>
+      <w:r>
+        <w:br/>
+      </w:r>
+      <w:r>
+        <w:rPr>
+          <w:rStyle w:val="VerbatimChar"/>
+        </w:rPr>
+        <w:t xml:space="preserve">#&gt;  httr             1.4.2   2020-07-20 [1] CRAN (R 4.0.2)                      </w:t>
+      </w:r>
+      <w:r>
+        <w:br/>
+      </w:r>
+      <w:r>
+        <w:rPr>
+          <w:rStyle w:val="VerbatimChar"/>
+        </w:rPr>
+        <w:t xml:space="preserve">#&gt;  igraph           1.2.6   2020-10-06 [1] CRAN (R 4.0.2)                      </w:t>
+      </w:r>
+      <w:r>
+        <w:br/>
+      </w:r>
+      <w:r>
+        <w:rPr>
+          <w:rStyle w:val="VerbatimChar"/>
+        </w:rPr>
+        <w:t xml:space="preserve">#&gt;  janitor          2.0.1   2020-04-12 [1] CRAN (R 4.0.0)                      </w:t>
+      </w:r>
+      <w:r>
+        <w:br/>
+      </w:r>
+      <w:r>
+        <w:rPr>
+          <w:rStyle w:val="VerbatimChar"/>
+        </w:rPr>
+        <w:t xml:space="preserve">#&gt;  jpeg             0.1-8.1 2019-10-24 [1] CRAN (R 4.0.0)                      </w:t>
+      </w:r>
+      <w:r>
+        <w:br/>
+      </w:r>
+      <w:r>
+        <w:rPr>
+          <w:rStyle w:val="VerbatimChar"/>
+        </w:rPr>
+        <w:t xml:space="preserve">#&gt;  jsonlite         1.7.1   2020-09-07 [1] CRAN (R 4.0.2)                      </w:t>
+      </w:r>
+      <w:r>
+        <w:br/>
+      </w:r>
+      <w:r>
+        <w:rPr>
+          <w:rStyle w:val="VerbatimChar"/>
+        </w:rPr>
+        <w:t xml:space="preserve">#&gt;  KernSmooth       2.23-17 2020-04-26 [1] CRAN (R 4.0.2)                      </w:t>
+      </w:r>
+      <w:r>
+        <w:br/>
+      </w:r>
+      <w:r>
+        <w:rPr>
+          <w:rStyle w:val="VerbatimChar"/>
+        </w:rPr>
+        <w:t xml:space="preserve">#&gt;  knitr            1.29    2020-06-23 [1] CRAN (R 4.0.0)                      </w:t>
+      </w:r>
+      <w:r>
+        <w:br/>
+      </w:r>
+      <w:r>
+        <w:rPr>
+          <w:rStyle w:val="VerbatimChar"/>
+        </w:rPr>
+        <w:t xml:space="preserve">#&gt;  labeling         0.4.2   2020-10-20 [1] CRAN (R 4.0.2)                      </w:t>
+      </w:r>
+      <w:r>
+        <w:br/>
+      </w:r>
+      <w:r>
+        <w:rPr>
+          <w:rStyle w:val="VerbatimChar"/>
+        </w:rPr>
+        <w:t xml:space="preserve">#&gt;  lattice          0.20-41 2020-04-02 [1] CRAN (R 4.0.2)                      </w:t>
+      </w:r>
+      <w:r>
+        <w:br/>
+      </w:r>
+      <w:r>
+        <w:rPr>
+          <w:rStyle w:val="VerbatimChar"/>
+        </w:rPr>
+        <w:t xml:space="preserve">#&gt;  lifecycle        0.2.0   2020-03-06 [1] CRAN (R 4.0.0)                      </w:t>
+      </w:r>
+      <w:r>
+        <w:br/>
+      </w:r>
+      <w:r>
+        <w:rPr>
+          <w:rStyle w:val="VerbatimChar"/>
+        </w:rPr>
+        <w:t xml:space="preserve">#&gt;  lpSolve          5.6.15  2020-01-24 [1] CRAN (R 4.0.0)                      </w:t>
+      </w:r>
+      <w:r>
+        <w:br/>
+      </w:r>
+      <w:r>
+        <w:rPr>
+          <w:rStyle w:val="VerbatimChar"/>
+        </w:rPr>
+        <w:t xml:space="preserve">#&gt;  lubridate        1.7.9   2020-06-08 [1] CRAN (R 4.0.0)                      </w:t>
+      </w:r>
+      <w:r>
+        <w:br/>
+      </w:r>
+      <w:r>
+        <w:rPr>
+          <w:rStyle w:val="VerbatimChar"/>
+        </w:rPr>
+        <w:t xml:space="preserve">#&gt;  magrittr         1.5     2014-11-22 [1] CRAN (R 4.0.0)                      </w:t>
+      </w:r>
+      <w:r>
+        <w:br/>
+      </w:r>
+      <w:r>
+        <w:rPr>
+          <w:rStyle w:val="VerbatimChar"/>
+        </w:rPr>
+        <w:t xml:space="preserve">#&gt;  maps             3.3.0   2018-04-03 [1] CRAN (R 4.0.0)                      </w:t>
+      </w:r>
+      <w:r>
+        <w:br/>
+      </w:r>
+      <w:r>
+        <w:rPr>
+          <w:rStyle w:val="VerbatimChar"/>
+        </w:rPr>
+        <w:t xml:space="preserve">#&gt;  maptools         1.0-1   2020-05-14 [1] CRAN (R 4.0.0)                      </w:t>
+      </w:r>
+      <w:r>
+        <w:br/>
+      </w:r>
+      <w:r>
+        <w:rPr>
+          <w:rStyle w:val="VerbatimChar"/>
+        </w:rPr>
+        <w:t xml:space="preserve">#&gt;  MASS             7.3-52  2020-08-18 [1] CRAN (R 4.0.2)                      </w:t>
+      </w:r>
+      <w:r>
+        <w:br/>
+      </w:r>
+      <w:r>
+        <w:rPr>
+          <w:rStyle w:val="VerbatimChar"/>
+        </w:rPr>
+        <w:t xml:space="preserve">#&gt;  Matrix           1.2-18  2019-11-27 [1] CRAN (R 4.0.2)                      </w:t>
+      </w:r>
+      <w:r>
+        <w:br/>
+      </w:r>
+      <w:r>
+        <w:rPr>
+          <w:rStyle w:val="VerbatimChar"/>
+        </w:rPr>
+        <w:t xml:space="preserve">#&gt;  matrixcalc       1.0-3   2012-09-15 [1] CRAN (R 4.0.0)                      </w:t>
+      </w:r>
+      <w:r>
+        <w:br/>
+      </w:r>
+      <w:r>
+        <w:rPr>
+          <w:rStyle w:val="VerbatimChar"/>
+        </w:rPr>
+        <w:t xml:space="preserve">#&gt;  MatrixModels     0.4-1   2015-08-22 [1] CRAN (R 4.0.0)                      </w:t>
+      </w:r>
+      <w:r>
+        <w:br/>
+      </w:r>
+      <w:r>
+        <w:rPr>
+          <w:rStyle w:val="VerbatimChar"/>
+        </w:rPr>
+        <w:t xml:space="preserve">#&gt;  matrixStats      0.56.0  2020-03-13 [1] CRAN (R 4.0.0)                      </w:t>
+      </w:r>
+      <w:r>
+        <w:br/>
+      </w:r>
+      <w:r>
+        <w:rPr>
+          <w:rStyle w:val="VerbatimChar"/>
+        </w:rPr>
+        <w:t xml:space="preserve">#&gt;  mcmc             0.9-7   2020-03-21 [1] CRAN (R 4.0.0)                      </w:t>
+      </w:r>
+      <w:r>
+        <w:br/>
+      </w:r>
+      <w:r>
+        <w:rPr>
+          <w:rStyle w:val="VerbatimChar"/>
+        </w:rPr>
+        <w:t xml:space="preserve">#&gt;  MCMCpack         1.4-9   2020-08-02 [1] CRAN (R 4.0.2)                      </w:t>
+      </w:r>
+      <w:r>
+        <w:br/>
+      </w:r>
+      <w:r>
+        <w:rPr>
+          <w:rStyle w:val="VerbatimChar"/>
+        </w:rPr>
+        <w:t xml:space="preserve">#&gt;  memoise          1.1.0   2017-04-21 [1] CRAN (R 4.0.0)                      </w:t>
+      </w:r>
+      <w:r>
+        <w:br/>
+      </w:r>
+      <w:r>
+        <w:rPr>
+          <w:rStyle w:val="VerbatimChar"/>
+        </w:rPr>
+        <w:t xml:space="preserve">#&gt;  mnormt           2.0.1   2020-06-29 [1] CRAN (R 4.0.2)                      </w:t>
+      </w:r>
+      <w:r>
+        <w:br/>
+      </w:r>
+      <w:r>
+        <w:rPr>
+          <w:rStyle w:val="VerbatimChar"/>
+        </w:rPr>
+        <w:t xml:space="preserve">#&gt;  modelr           0.1.8   2020-05-19 [1] CRAN (R 4.0.0)                      </w:t>
+      </w:r>
+      <w:r>
+        <w:br/>
+      </w:r>
+      <w:r>
+        <w:rPr>
+          <w:rStyle w:val="VerbatimChar"/>
+        </w:rPr>
+        <w:t xml:space="preserve">#&gt;  munsell          0.5.0   2018-06-12 [1] CRAN (R 4.0.0)                      </w:t>
+      </w:r>
+      <w:r>
+        <w:br/>
+      </w:r>
+      <w:r>
+        <w:rPr>
+          <w:rStyle w:val="VerbatimChar"/>
+        </w:rPr>
+        <w:t xml:space="preserve">#&gt;  mvtnorm          1.1-1   2020-06-09 [1] CRAN (R 4.0.0)                      </w:t>
+      </w:r>
+      <w:r>
+        <w:br/>
+      </w:r>
+      <w:r>
+        <w:rPr>
+          <w:rStyle w:val="VerbatimChar"/>
+        </w:rPr>
+        <w:t xml:space="preserve">#&gt;  network        * 1.16.0  2019-12-01 [1] CRAN (R 4.0.0)                      </w:t>
+      </w:r>
+      <w:r>
+        <w:br/>
+      </w:r>
+      <w:r>
+        <w:rPr>
+          <w:rStyle w:val="VerbatimChar"/>
+        </w:rPr>
+        <w:t xml:space="preserve">#&gt;  networkDynamic * 0.10.1  2020-01-21 [1] CRAN (R 4.0.0)                      </w:t>
+      </w:r>
+      <w:r>
+        <w:br/>
+      </w:r>
+      <w:r>
+        <w:rPr>
+          <w:rStyle w:val="VerbatimChar"/>
+        </w:rPr>
+        <w:t xml:space="preserve">#&gt;  nlme             3.1-148 2020-05-24 [1] CRAN (R 4.0.2)                      </w:t>
+      </w:r>
+      <w:r>
+        <w:br/>
+      </w:r>
+      <w:r>
+        <w:rPr>
+          <w:rStyle w:val="VerbatimChar"/>
+        </w:rPr>
+        <w:t xml:space="preserve">#&gt;  pillar           1.4.6   2020-07-10 [1] CRAN (R 4.0.2)                      </w:t>
+      </w:r>
+      <w:r>
+        <w:br/>
+      </w:r>
+      <w:r>
+        <w:rPr>
+          <w:rStyle w:val="VerbatimChar"/>
+        </w:rPr>
+        <w:t xml:space="preserve">#&gt;  pkgbuild         1.1.0   2020-07-13 [1] CRAN (R 4.0.2)                      </w:t>
+      </w:r>
+      <w:r>
+        <w:br/>
+      </w:r>
+      <w:r>
+        <w:rPr>
+          <w:rStyle w:val="VerbatimChar"/>
+        </w:rPr>
+        <w:t xml:space="preserve">#&gt;  pkgconfig        2.0.3   2019-09-22 [1] CRAN (R 4.0.0)                      </w:t>
+      </w:r>
+      <w:r>
+        <w:br/>
+      </w:r>
+      <w:r>
+        <w:rPr>
+          <w:rStyle w:val="VerbatimChar"/>
+        </w:rPr>
+        <w:t xml:space="preserve">#&gt;  pkgload          1.1.0   2020-05-29 [1] CRAN (R 4.0.0)                      </w:t>
+      </w:r>
+      <w:r>
+        <w:br/>
+      </w:r>
+      <w:r>
+        <w:rPr>
+          <w:rStyle w:val="VerbatimChar"/>
+        </w:rPr>
+        <w:t xml:space="preserve">#&gt;  plyr             1.8.6   2020-03-03 [1] CRAN (R 4.0.0)                      </w:t>
+      </w:r>
+      <w:r>
+        <w:br/>
+      </w:r>
+      <w:r>
+        <w:rPr>
+          <w:rStyle w:val="VerbatimChar"/>
+        </w:rPr>
+        <w:t xml:space="preserve">#&gt;  png              0.1-7   2013-12-03 [1] CRAN (R 4.0.0)                      </w:t>
+      </w:r>
+      <w:r>
+        <w:br/>
+      </w:r>
+      <w:r>
+        <w:rPr>
+          <w:rStyle w:val="VerbatimChar"/>
+        </w:rPr>
+        <w:t xml:space="preserve">#&gt;  polyclip         1.10-0  2019-03-14 [1] CRAN (R 4.0.0)                      </w:t>
+      </w:r>
+      <w:r>
+        <w:br/>
+      </w:r>
+      <w:r>
+        <w:rPr>
+          <w:rStyle w:val="VerbatimChar"/>
+        </w:rPr>
+        <w:t xml:space="preserve">#&gt;  prettyunits      1.1.1   2020-01-24 [1] CRAN (R 4.0.0)                      </w:t>
+      </w:r>
+      <w:r>
+        <w:br/>
+      </w:r>
+      <w:r>
+        <w:rPr>
+          <w:rStyle w:val="VerbatimChar"/>
+        </w:rPr>
+        <w:t xml:space="preserve">#&gt;  processx         3.4.4   2020-09-03 [1] CRAN (R 4.0.2)                      </w:t>
+      </w:r>
+      <w:r>
+        <w:br/>
+      </w:r>
+      <w:r>
+        <w:rPr>
+          <w:rStyle w:val="VerbatimChar"/>
+        </w:rPr>
+        <w:t xml:space="preserve">#&gt;  ps               1.4.0   2020-10-07 [1] CRAN (R 4.0.2)                      </w:t>
+      </w:r>
+      <w:r>
+        <w:br/>
+      </w:r>
+      <w:r>
+        <w:rPr>
+          <w:rStyle w:val="VerbatimChar"/>
+        </w:rPr>
+        <w:t xml:space="preserve">#&gt;  psych          * 2.0.8   2020-09-04 [1] CRAN (R 4.0.2)                      </w:t>
+      </w:r>
+      <w:r>
+        <w:br/>
+      </w:r>
+      <w:r>
+        <w:rPr>
+          <w:rStyle w:val="VerbatimChar"/>
+        </w:rPr>
+        <w:t xml:space="preserve">#&gt;  purrr          * 0.3.4   2020-04-17 [1] CRAN (R 4.0.0)                      </w:t>
+      </w:r>
+      <w:r>
+        <w:br/>
+      </w:r>
+      <w:r>
+        <w:rPr>
+          <w:rStyle w:val="VerbatimChar"/>
+        </w:rPr>
+        <w:t xml:space="preserve">#&gt;  quantreg         5.61    2020-07-09 [1] CRAN (R 4.0.2)                      </w:t>
+      </w:r>
+      <w:r>
+        <w:br/>
+      </w:r>
+      <w:r>
+        <w:rPr>
+          <w:rStyle w:val="VerbatimChar"/>
+        </w:rPr>
+        <w:t xml:space="preserve">#&gt;  R6               2.5.0   2020-10-28 [1] CRAN (R 4.0.2)                      </w:t>
+      </w:r>
+      <w:r>
+        <w:br/>
+      </w:r>
+      <w:r>
+        <w:rPr>
+          <w:rStyle w:val="VerbatimChar"/>
+        </w:rPr>
+        <w:t xml:space="preserve">#&gt;  Rcpp             1.0.5   2020-07-06 [1] CRAN (R 4.0.0)                      </w:t>
+      </w:r>
+      <w:r>
+        <w:br/>
+      </w:r>
+      <w:r>
+        <w:rPr>
+          <w:rStyle w:val="VerbatimChar"/>
+        </w:rPr>
+        <w:t xml:space="preserve">#&gt;  readr          * 1.4.0   2020-10-05 [1] CRAN (R 4.0.2)                      </w:t>
+      </w:r>
+      <w:r>
+        <w:br/>
+      </w:r>
+      <w:r>
+        <w:rPr>
+          <w:rStyle w:val="VerbatimChar"/>
+        </w:rPr>
+        <w:t xml:space="preserve">#&gt;  readxl         * 1.3.1   2019-03-13 [1] CRAN (R 4.0.0)                      </w:t>
+      </w:r>
+      <w:r>
+        <w:br/>
+      </w:r>
+      <w:r>
+        <w:rPr>
+          <w:rStyle w:val="VerbatimChar"/>
+        </w:rPr>
+        <w:t xml:space="preserve">#&gt;  remotes          2.2.0   2020-07-21 [1] CRAN (R 4.0.2)                      </w:t>
+      </w:r>
+      <w:r>
+        <w:br/>
+      </w:r>
+      <w:r>
+        <w:rPr>
+          <w:rStyle w:val="VerbatimChar"/>
+        </w:rPr>
+        <w:t xml:space="preserve">#&gt;  reprex           0.3.0   2019-05-16 [1] CRAN (R 4.0.0)                      </w:t>
+      </w:r>
+      <w:r>
+        <w:br/>
+      </w:r>
+      <w:r>
+        <w:rPr>
+          <w:rStyle w:val="VerbatimChar"/>
+        </w:rPr>
+        <w:t xml:space="preserve">#&gt;  reshape2         1.4.4   2020-04-09 [1] CRAN (R 4.0.0)                      </w:t>
+      </w:r>
+      <w:r>
+        <w:br/>
+      </w:r>
+      <w:r>
+        <w:rPr>
+          <w:rStyle w:val="VerbatimChar"/>
+        </w:rPr>
+        <w:t xml:space="preserve">#&gt;  RgoogleMaps      1.4.5.3 2020-02-12 [1] CRAN (R 4.0.0)                      </w:t>
+      </w:r>
+      <w:r>
+        <w:br/>
+      </w:r>
+      <w:r>
+        <w:rPr>
+          <w:rStyle w:val="VerbatimChar"/>
+        </w:rPr>
+        <w:t xml:space="preserve">#&gt;  rjson            0.2.20  2018-06-08 [1] CRAN (R 4.0.0)                      </w:t>
+      </w:r>
+      <w:r>
+        <w:br/>
+      </w:r>
+      <w:r>
+        <w:rPr>
+          <w:rStyle w:val="VerbatimChar"/>
+        </w:rPr>
+        <w:t xml:space="preserve">#&gt;  rlang            0.4.8   2020-10-08 [1] CRAN (R 4.0.2)                      </w:t>
+      </w:r>
+      <w:r>
+        <w:br/>
+      </w:r>
+      <w:r>
+        <w:rPr>
+          <w:rStyle w:val="VerbatimChar"/>
+        </w:rPr>
+        <w:t xml:space="preserve">#&gt;  rle              0.9.2   2020-09-25 [1] CRAN (R 4.0.2)                      </w:t>
+      </w:r>
+      <w:r>
+        <w:br/>
+      </w:r>
+      <w:r>
+        <w:rPr>
+          <w:rStyle w:val="VerbatimChar"/>
+        </w:rPr>
+        <w:t xml:space="preserve">#&gt;  rmarkdown        2.3     2020-06-18 [1] CRAN (R 4.0.0)                      </w:t>
+      </w:r>
+      <w:r>
+        <w:br/>
+      </w:r>
+      <w:r>
+        <w:rPr>
+          <w:rStyle w:val="VerbatimChar"/>
+        </w:rPr>
+        <w:t xml:space="preserve">#&gt;  robustbase       0.93-6  2020-03-23 [1] CRAN (R 4.0.0)                      </w:t>
+      </w:r>
+      <w:r>
+        <w:br/>
+      </w:r>
+      <w:r>
+        <w:rPr>
+          <w:rStyle w:val="VerbatimChar"/>
+        </w:rPr>
+        <w:t xml:space="preserve">#&gt;  rprojroot        2.0.2   2020-11-15 [1] CRAN (R 4.0.2)                      </w:t>
+      </w:r>
+      <w:r>
+        <w:br/>
+      </w:r>
+      <w:r>
+        <w:rPr>
+          <w:rStyle w:val="VerbatimChar"/>
+        </w:rPr>
+        <w:t xml:space="preserve">#&gt;  rstudioapi       0.13    2020-11-12 [1] CRAN (R 4.0.2)                      </w:t>
+      </w:r>
+      <w:r>
+        <w:br/>
+      </w:r>
+      <w:r>
+        <w:rPr>
+          <w:rStyle w:val="VerbatimChar"/>
+        </w:rPr>
+        <w:t xml:space="preserve">#&gt;  rvest            0.3.6   2020-07-25 [1] CRAN (R 4.0.2)                      </w:t>
+      </w:r>
+      <w:r>
+        <w:br/>
+      </w:r>
+      <w:r>
+        <w:rPr>
+          <w:rStyle w:val="VerbatimChar"/>
+        </w:rPr>
+        <w:t xml:space="preserve">#&gt;  scales           1.1.1   2020-05-11 [1] CRAN (R 4.0.0)                      </w:t>
+      </w:r>
+      <w:r>
+        <w:br/>
+      </w:r>
+      <w:r>
+        <w:rPr>
+          <w:rStyle w:val="VerbatimChar"/>
+        </w:rPr>
+        <w:t xml:space="preserve">#&gt;  sessioninfo      1.1.1   2018-11-05 [1] CRAN (R 4.0.0)                      </w:t>
+      </w:r>
+      <w:r>
+        <w:br/>
+      </w:r>
+      <w:r>
+        <w:rPr>
+          <w:rStyle w:val="VerbatimChar"/>
+        </w:rPr>
+        <w:t xml:space="preserve">#&gt;  sf             * 0.9-6   2020-09-13 [1] CRAN (R 4.0.2)                      </w:t>
+      </w:r>
+      <w:r>
+        <w:br/>
+      </w:r>
+      <w:r>
+        <w:rPr>
+          <w:rStyle w:val="VerbatimChar"/>
+        </w:rPr>
+        <w:t xml:space="preserve">#&gt;  sna            * 2.5     2019-12-10 [1] CRAN (R 4.0.0)                      </w:t>
+      </w:r>
+      <w:r>
+        <w:br/>
+      </w:r>
+      <w:r>
+        <w:rPr>
+          <w:rStyle w:val="VerbatimChar"/>
+        </w:rPr>
+        <w:t xml:space="preserve">#&gt;  snakecase        0.11.0  2019-05-25 [1] CRAN (R 4.0.0)                      </w:t>
+      </w:r>
+      <w:r>
+        <w:br/>
+      </w:r>
+      <w:r>
+        <w:rPr>
+          <w:rStyle w:val="VerbatimChar"/>
+        </w:rPr>
+        <w:t xml:space="preserve">#&gt;  sp               1.4-2   2020-05-20 [1] CRAN (R 4.0.0)                      </w:t>
+      </w:r>
+      <w:r>
+        <w:br/>
+      </w:r>
+      <w:r>
+        <w:rPr>
+          <w:rStyle w:val="VerbatimChar"/>
+        </w:rPr>
+        <w:t xml:space="preserve">#&gt;  spam             2.5-1   2019-12-12 [1] CRAN (R 4.0.2)                      </w:t>
+      </w:r>
+      <w:r>
+        <w:br/>
+      </w:r>
+      <w:r>
+        <w:rPr>
+          <w:rStyle w:val="VerbatimChar"/>
+        </w:rPr>
+        <w:t xml:space="preserve">#&gt;  SparseM          1.78    2019-12-13 [1] CRAN (R 4.0.0)                      </w:t>
+      </w:r>
+      <w:r>
+        <w:br/>
+      </w:r>
+      <w:r>
+        <w:rPr>
+          <w:rStyle w:val="VerbatimChar"/>
+        </w:rPr>
+        <w:t xml:space="preserve">#&gt;  statnet        * 2019.6  2019-06-14 [1] CRAN (R 4.0.0)                      </w:t>
+      </w:r>
+      <w:r>
+        <w:br/>
+      </w:r>
+      <w:r>
+        <w:rPr>
+          <w:rStyle w:val="VerbatimChar"/>
+        </w:rPr>
+        <w:t xml:space="preserve">#&gt;  statnet.common * 4.4.1   2020-10-03 [1] CRAN (R 4.0.2)                      </w:t>
+      </w:r>
+      <w:r>
+        <w:br/>
+      </w:r>
+      <w:r>
+        <w:rPr>
+          <w:rStyle w:val="VerbatimChar"/>
+        </w:rPr>
+        <w:t xml:space="preserve">#&gt;  stringi          1.5.3   2020-09-09 [1] CRAN (R 4.0.2)                      </w:t>
+      </w:r>
+      <w:r>
+        <w:br/>
+      </w:r>
+      <w:r>
+        <w:rPr>
+          <w:rStyle w:val="VerbatimChar"/>
+        </w:rPr>
+        <w:t xml:space="preserve">#&gt;  stringr        * 1.4.0   2019-02-10 [1] CRAN (R 4.0.0)                      </w:t>
+      </w:r>
+      <w:r>
+        <w:br/>
+      </w:r>
+      <w:r>
+        <w:rPr>
+          <w:rStyle w:val="VerbatimChar"/>
+        </w:rPr>
+        <w:t xml:space="preserve">#&gt;  tergm          * 3.6.1   2019-06-12 [1] CRAN (R 4.0.0)                      </w:t>
+      </w:r>
+      <w:r>
+        <w:br/>
+      </w:r>
+      <w:r>
+        <w:rPr>
+          <w:rStyle w:val="VerbatimChar"/>
+        </w:rPr>
+        <w:t xml:space="preserve">#&gt;  testthat         3.0.0   2020-10-31 [1] CRAN (R 4.0.2)                      </w:t>
+      </w:r>
+      <w:r>
+        <w:br/>
+      </w:r>
+      <w:r>
+        <w:rPr>
+          <w:rStyle w:val="VerbatimChar"/>
+        </w:rPr>
+        <w:t xml:space="preserve">#&gt;  tibble         * 3.0.4   2020-10-12 [1] CRAN (R 4.0.2)                      </w:t>
+      </w:r>
+      <w:r>
+        <w:br/>
+      </w:r>
+      <w:r>
+        <w:rPr>
+          <w:rStyle w:val="VerbatimChar"/>
+        </w:rPr>
+        <w:t xml:space="preserve">#&gt;  tidygraph      * 1.2.0   2020-05-12 [1] CRAN (R 4.0.0)                      </w:t>
+      </w:r>
+      <w:r>
+        <w:br/>
+      </w:r>
+      <w:r>
+        <w:rPr>
+          <w:rStyle w:val="VerbatimChar"/>
+        </w:rPr>
+        <w:t xml:space="preserve">#&gt;  tidyr          * 1.1.2   2020-08-27 [1] CRAN (R 4.0.2)                      </w:t>
+      </w:r>
+      <w:r>
+        <w:br/>
+      </w:r>
+      <w:r>
+        <w:rPr>
+          <w:rStyle w:val="VerbatimChar"/>
+        </w:rPr>
+        <w:t xml:space="preserve">#&gt;  tidyselect       1.1.0   2020-05-11 [1] CRAN (R 4.0.0)                      </w:t>
+      </w:r>
+      <w:r>
+        <w:br/>
+      </w:r>
+      <w:r>
+        <w:rPr>
+          <w:rStyle w:val="VerbatimChar"/>
+        </w:rPr>
+        <w:t xml:space="preserve">#&gt;  tidyverse      * 1.3.0   2019-11-21 [1] CRAN (R 4.0.2)                      </w:t>
+      </w:r>
+      <w:r>
+        <w:br/>
+      </w:r>
+      <w:r>
+        <w:rPr>
+          <w:rStyle w:val="VerbatimChar"/>
+        </w:rPr>
+        <w:t xml:space="preserve">#&gt;  tmvnsim          1.0-2   2016-12-15 [1] CRAN (R 4.0.2)                      </w:t>
+      </w:r>
+      <w:r>
+        <w:br/>
+      </w:r>
+      <w:r>
+        <w:rPr>
+          <w:rStyle w:val="VerbatimChar"/>
+        </w:rPr>
+        <w:t xml:space="preserve">#&gt;  trust            0.1-8   2020-01-10 [1] CRAN (R 4.0.0)                      </w:t>
+      </w:r>
+      <w:r>
+        <w:br/>
+      </w:r>
+      <w:r>
+        <w:rPr>
+          <w:rStyle w:val="VerbatimChar"/>
+        </w:rPr>
+        <w:t xml:space="preserve">#&gt;  tsna           * 0.3.1   2020-01-20 [1] CRAN (R 4.0.0)                      </w:t>
+      </w:r>
+      <w:r>
+        <w:br/>
+      </w:r>
+      <w:r>
+        <w:rPr>
+          <w:rStyle w:val="VerbatimChar"/>
+        </w:rPr>
+        <w:t xml:space="preserve">#&gt;  tweenr           1.0.1   2018-12-14 [1] CRAN (R 4.0.0)                      </w:t>
+      </w:r>
+      <w:r>
+        <w:br/>
+      </w:r>
+      <w:r>
+        <w:rPr>
+          <w:rStyle w:val="VerbatimChar"/>
+        </w:rPr>
+        <w:t xml:space="preserve">#&gt;  units            0.6-7   2020-06-13 [1] CRAN (R 4.0.0)                      </w:t>
+      </w:r>
+      <w:r>
+        <w:br/>
+      </w:r>
+      <w:r>
+        <w:rPr>
+          <w:rStyle w:val="VerbatimChar"/>
+        </w:rPr>
+        <w:t xml:space="preserve">#&gt;  usethis          1.6.3   2020-09-17 [1] CRAN (R 4.0.2)                      </w:t>
+      </w:r>
+      <w:r>
+        <w:br/>
+      </w:r>
+      <w:r>
+        <w:rPr>
+          <w:rStyle w:val="VerbatimChar"/>
+        </w:rPr>
+        <w:t xml:space="preserve">#&gt;  vctrs            0.3.4   2020-08-29 [1] CRAN (R 4.0.2)                      </w:t>
+      </w:r>
+      <w:r>
+        <w:br/>
+      </w:r>
+      <w:r>
+        <w:rPr>
+          <w:rStyle w:val="VerbatimChar"/>
+        </w:rPr>
+        <w:t xml:space="preserve">#&gt;  viridis          0.5.1   2018-03-29 [1] CRAN (R 4.0.0)                      </w:t>
+      </w:r>
+      <w:r>
+        <w:br/>
+      </w:r>
+      <w:r>
+        <w:rPr>
+          <w:rStyle w:val="VerbatimChar"/>
+        </w:rPr>
+        <w:t xml:space="preserve">#&gt;  viridisLite      0.3.0   2018-02-01 [1] CRAN (R 4.0.0)                      </w:t>
+      </w:r>
+      <w:r>
+        <w:br/>
+      </w:r>
+      <w:r>
+        <w:rPr>
+          <w:rStyle w:val="VerbatimChar"/>
+        </w:rPr>
+        <w:t xml:space="preserve">#&gt;  withr            2.3.0   2020-09-22 [1] CRAN (R 4.0.2)                      </w:t>
+      </w:r>
+      <w:r>
+        <w:br/>
+      </w:r>
+      <w:r>
+        <w:rPr>
+          <w:rStyle w:val="VerbatimChar"/>
+        </w:rPr>
+        <w:t xml:space="preserve">#&gt;  xfun             0.16    2020-07-24 [1] CRAN (R 4.0.2)                      </w:t>
+      </w:r>
+      <w:r>
+        <w:br/>
+      </w:r>
+      <w:r>
+        <w:rPr>
+          <w:rStyle w:val="VerbatimChar"/>
+        </w:rPr>
+        <w:t xml:space="preserve">#&gt;  xml2             1.3.2   2020-04-23 [1] CRAN (R 4.0.0)                      </w:t>
+      </w:r>
+      <w:r>
+        <w:br/>
+      </w:r>
+      <w:r>
+        <w:rPr>
+          <w:rStyle w:val="VerbatimChar"/>
+        </w:rPr>
+        <w:t xml:space="preserve">#&gt;  yaml             2.2.1   2020-02-01 [1] CRAN (R 4.0.0)                      </w:t>
       </w:r>
       <w:r>
         <w:br/>
@@ -5045,7 +6923,7 @@
         <w:rPr>
           <w:rStyle w:val="VerbatimChar"/>
         </w:rPr>
-        <w:t xml:space="preserve">#&gt; Head:     [18f7534] 2021-01-07: edit posterior density plot</w:t>
+        <w:t xml:space="preserve">#&gt; Head:     [3648038] 2021-01-10: revise code for network diagram</w:t>
       </w:r>
     </w:p>
     <w:p>

</xml_diff>

<commit_message>
source 007 and 008 files in rmd, add figures, and cache
</commit_message>
<xml_diff>
--- a/analysis/paper/paper.docx
+++ b/analysis/paper/paper.docx
@@ -145,7 +145,7 @@
         <w:pStyle w:val="Date"/>
       </w:pPr>
       <w:r>
-        <w:t xml:space="preserve">09</w:t>
+        <w:t xml:space="preserve">10</w:t>
       </w:r>
       <w:r>
         <w:t xml:space="preserve"> </w:t>
@@ -1740,7 +1740,16 @@
         <w:t xml:space="preserve">(Chen, 2005; Wang and Liu, 2007)</w:t>
       </w:r>
       <w:r>
-        <w:t xml:space="preserve">. In 1626, the Spanish built their forts in Keelung and Tamsui, northern Taiwan, and later were defeated and taken over by the Dutch in 1642</w:t>
+        <w:t xml:space="preserve">. In 1626, the Spanish built their forts in Heping dao and Tamsui (Figure</w:t>
+      </w:r>
+      <w:r>
+        <w:t xml:space="preserve"> </w:t>
+      </w:r>
+      <w:r>
+        <w:t xml:space="preserve">1</w:t>
+      </w:r>
+      <w:r>
+        <w:t xml:space="preserve">), northern Taiwan, and later were defeated and taken over by the Dutch in 1642</w:t>
       </w:r>
       <w:r>
         <w:t xml:space="preserve"> </w:t>
@@ -1758,7 +1767,13 @@
         <w:t xml:space="preserve">(Borao Mateo, 2009; Kang, 2016)</w:t>
       </w:r>
       <w:r>
-        <w:t xml:space="preserve">. The Dutch would give local Indigenous leaders symbolic items or trade goods to assert their political authority and consolidate their relationship with Indigenous societies.</w:t>
+        <w:t xml:space="preserve">. The Dutch would give l</w:t>
+      </w:r>
+      <w:r>
+        <w:t xml:space="preserve"> </w:t>
+      </w:r>
+      <w:r>
+        <w:t xml:space="preserve">ocal Indigenous leaders symbolic items or trade goods to assert their political authority and consolidate their relationship with Indigenous societies.</w:t>
       </w:r>
     </w:p>
     <w:p>
@@ -1766,7 +1781,16 @@
         <w:pStyle w:val="BodyText"/>
       </w:pPr>
       <w:r>
-        <w:t xml:space="preserve">In this study, we explore the changes in social inequality in a pericolonial context at Kiwulan, an Iron Age site in northeastern Taiwan, which covers the time before the European arrival, the presence of the Europeans, including the Spanish and the Dutch, in the 17th century, and finally the Chinese in the 19th century</w:t>
+        <w:t xml:space="preserve">In this study, we explore the changes in social inequality in a pericolonial context at Kiwulan (Figure</w:t>
+      </w:r>
+      <w:r>
+        <w:t xml:space="preserve"> </w:t>
+      </w:r>
+      <w:r>
+        <w:t xml:space="preserve">1</w:t>
+      </w:r>
+      <w:r>
+        <w:t xml:space="preserve">), an Iron Age site in northeastern Taiwan, which covers the time before the European arrival, the presence of the Europeans, including the Spanish and the Dutch, in the 17th century, and finally the Chinese in the 19th century</w:t>
       </w:r>
       <w:r>
         <w:t xml:space="preserve"> </w:t>
@@ -1780,13 +1804,68 @@
     </w:p>
     <w:p>
       <w:pPr>
+        <w:pStyle w:val="CaptionedFigure"/>
+      </w:pPr>
+      <w:r>
+        <w:drawing>
+          <wp:inline>
+            <wp:extent cx="5943600" cy="2639942"/>
+            <wp:effectExtent b="0" l="0" r="0" t="0"/>
+            <wp:docPr descr="Figure 1: The location of Kiwulan and other places with the European forts in northern Taiwan mentioned in the text (map modified from Wang and Marwick, 2020). Map data from naturalearthdata.com." title="" id="1" name="Picture"/>
+            <a:graphic>
+              <a:graphicData uri="http://schemas.openxmlformats.org/drawingml/2006/picture">
+                <pic:pic>
+                  <pic:nvPicPr>
+                    <pic:cNvPr descr="/Users/EmilyWang/Desktop/School%20document/LW-Papers/kwl-burials-2020/analysis/figures/000-KWL-map.png" id="0" name="Picture"/>
+                    <pic:cNvPicPr>
+                      <a:picLocks noChangeArrowheads="1" noChangeAspect="1"/>
+                    </pic:cNvPicPr>
+                  </pic:nvPicPr>
+                  <pic:blipFill>
+                    <a:blip r:embed="rId22"/>
+                    <a:stretch>
+                      <a:fillRect/>
+                    </a:stretch>
+                  </pic:blipFill>
+                  <pic:spPr bwMode="auto">
+                    <a:xfrm>
+                      <a:off x="0" y="0"/>
+                      <a:ext cx="5943600" cy="2639942"/>
+                    </a:xfrm>
+                    <a:prstGeom prst="rect">
+                      <a:avLst/>
+                    </a:prstGeom>
+                    <a:noFill/>
+                    <a:ln w="9525">
+                      <a:noFill/>
+                      <a:headEnd/>
+                      <a:tailEnd/>
+                    </a:ln>
+                  </pic:spPr>
+                </pic:pic>
+              </a:graphicData>
+            </a:graphic>
+          </wp:inline>
+        </w:drawing>
+      </w:r>
+    </w:p>
+    <w:p>
+      <w:pPr>
+        <w:pStyle w:val="ImageCaption"/>
+      </w:pPr>
+      <w:r>
+        <w:t xml:space="preserve">Figure 1: The location of Kiwulan and other places with the European forts in northern Taiwan mentioned in the text (map modified from Wang and Marwick, 2020). Map data from naturalearthdata.com.</w:t>
+      </w:r>
+    </w:p>
+    <w:p>
+      <w:pPr>
         <w:pStyle w:val="Heading1"/>
       </w:pPr>
-      <w:bookmarkStart w:id="22" w:name="X9f442a34850d9249fdd5db7947391d321101960"/>
+      <w:bookmarkStart w:id="23" w:name="X9f442a34850d9249fdd5db7947391d321101960"/>
       <w:r>
         <w:t xml:space="preserve">Exponential random graph models in a Baysesian framework</w:t>
       </w:r>
-      <w:bookmarkEnd w:id="22"/>
+      <w:bookmarkEnd w:id="23"/>
     </w:p>
     <w:p>
       <w:pPr>
@@ -2002,11 +2081,11 @@
       <w:pPr>
         <w:pStyle w:val="Heading1"/>
       </w:pPr>
-      <w:bookmarkStart w:id="23" w:name="materials"/>
+      <w:bookmarkStart w:id="24" w:name="materials"/>
       <w:r>
         <w:t xml:space="preserve">Materials</w:t>
       </w:r>
-      <w:bookmarkEnd w:id="23"/>
+      <w:bookmarkEnd w:id="24"/>
     </w:p>
     <w:p>
       <w:pPr>
@@ -2052,7 +2131,7 @@
         <w:t xml:space="preserve"> </w:t>
       </w:r>
       <w:r>
-        <w:t xml:space="preserve">??</w:t>
+        <w:t xml:space="preserve">2</w:t>
       </w:r>
       <w:r>
         <w:t xml:space="preserve">). Burials are oriented in an east-west direction on the north side of the residential area, indicated by post-holes and</w:t>
@@ -2106,7 +2185,7 @@
           <wp:inline>
             <wp:extent cx="5943600" cy="2971800"/>
             <wp:effectExtent b="0" l="0" r="0" t="0"/>
-            <wp:docPr descr="Figure 1: Map illustrating the location of burials by periods at the central excavation area of Kiwulan (each square is 4 X 4 meters). The gray dots are post holes." title="" id="1" name="Picture"/>
+            <wp:docPr descr="Figure 2: Map illustrating the location of burials by periods at the central excavation area of Kiwulan (each square is 4 X 4 meters). The gray dots are post holes." title="" id="1" name="Picture"/>
             <a:graphic>
               <a:graphicData uri="http://schemas.openxmlformats.org/drawingml/2006/picture">
                 <pic:pic>
@@ -2117,7 +2196,7 @@
                     </pic:cNvPicPr>
                   </pic:nvPicPr>
                   <pic:blipFill>
-                    <a:blip r:embed="rId24"/>
+                    <a:blip r:embed="rId25"/>
                     <a:stretch>
                       <a:fillRect/>
                     </a:stretch>
@@ -2149,7 +2228,7 @@
         <w:pStyle w:val="ImageCaption"/>
       </w:pPr>
       <w:r>
-        <w:t xml:space="preserve">Figure 1: Map illustrating the location of burials by periods at the central excavation area of Kiwulan (each square is 4 X 4 meters). The gray dots are post holes.</w:t>
+        <w:t xml:space="preserve">Figure 2: Map illustrating the location of burials by periods at the central excavation area of Kiwulan (each square is 4 X 4 meters). The gray dots are post holes.</w:t>
       </w:r>
     </w:p>
     <w:p>
@@ -2200,21 +2279,21 @@
       <w:pPr>
         <w:pStyle w:val="Heading1"/>
       </w:pPr>
-      <w:bookmarkStart w:id="25" w:name="methods"/>
+      <w:bookmarkStart w:id="26" w:name="methods"/>
       <w:r>
         <w:t xml:space="preserve">Methods</w:t>
       </w:r>
-      <w:bookmarkEnd w:id="25"/>
+      <w:bookmarkEnd w:id="26"/>
     </w:p>
     <w:p>
       <w:pPr>
         <w:pStyle w:val="Heading2"/>
       </w:pPr>
-      <w:bookmarkStart w:id="26" w:name="hypothesis-and-construction-of-networks"/>
+      <w:bookmarkStart w:id="27" w:name="hypothesis-and-construction-of-networks"/>
       <w:r>
         <w:t xml:space="preserve">Hypothesis and construction of networks</w:t>
       </w:r>
-      <w:bookmarkEnd w:id="26"/>
+      <w:bookmarkEnd w:id="27"/>
     </w:p>
     <w:p>
       <w:pPr>
@@ -2253,7 +2332,7 @@
         <w:t xml:space="preserve"> </w:t>
       </w:r>
       <w:r>
-        <w:t xml:space="preserve">2</w:t>
+        <w:t xml:space="preserve">3</w:t>
       </w:r>
       <w:r>
         <w:t xml:space="preserve">).</w:t>
@@ -2268,7 +2347,7 @@
           <wp:inline>
             <wp:extent cx="5943600" cy="2377440"/>
             <wp:effectExtent b="0" l="0" r="0" t="0"/>
-            <wp:docPr descr="Figure 2: A: Burial network before the European arrival, B: Burial network after the European arrival. The size of the nodes is proportional to the node degrees that means the number of connections to a node. The thickness of tie represents the number of goods in common between nodes." title="" id="1" name="Picture"/>
+            <wp:docPr descr="Figure 3: A: Burial network before the European arrival, B: Burial network after the European arrival. The size of the nodes is proportional to the node degrees that means the number of connections to a node. The thickness of tie represents the number of goods in common between nodes." title="" id="1" name="Picture"/>
             <a:graphic>
               <a:graphicData uri="http://schemas.openxmlformats.org/drawingml/2006/picture">
                 <pic:pic>
@@ -2279,7 +2358,7 @@
                     </pic:cNvPicPr>
                   </pic:nvPicPr>
                   <pic:blipFill>
-                    <a:blip r:embed="rId27"/>
+                    <a:blip r:embed="rId28"/>
                     <a:stretch>
                       <a:fillRect/>
                     </a:stretch>
@@ -2311,18 +2390,77 @@
         <w:pStyle w:val="ImageCaption"/>
       </w:pPr>
       <w:r>
-        <w:t xml:space="preserve">Figure 2: A: Burial network before the European arrival, B: Burial network after the European arrival. The size of the nodes is proportional to the node degrees that means the number of connections to a node. The thickness of tie represents the number of goods in common between nodes.</w:t>
+        <w:t xml:space="preserve">Figure 3: A: Burial network before the European arrival, B: Burial network after the European arrival. The size of the nodes is proportional to the node degrees that means the number of connections to a node. The thickness of tie represents the number of goods in common between nodes.</w:t>
       </w:r>
     </w:p>
     <w:p>
       <w:pPr>
         <w:pStyle w:val="Heading2"/>
       </w:pPr>
-      <w:bookmarkStart w:id="28" w:name="Xd605f7269e86ccd6b2b8b39b2c599ff50eb1757"/>
+      <w:bookmarkStart w:id="29" w:name="Xd605f7269e86ccd6b2b8b39b2c599ff50eb1757"/>
       <w:r>
         <w:t xml:space="preserve">Model specification in a Bayesian framework</w:t>
       </w:r>
-      <w:bookmarkEnd w:id="28"/>
+      <w:bookmarkEnd w:id="29"/>
+    </w:p>
+    <w:p>
+      <w:pPr>
+        <w:pStyle w:val="FirstParagraph"/>
+      </w:pPr>
+      <w:r>
+        <w:t xml:space="preserve">We used Bayesian inference on exponential random graph models (ERGMs) to quantify the relations among burials and test our hypothesis of social change using the R programming language</w:t>
+      </w:r>
+      <w:r>
+        <w:t xml:space="preserve"> </w:t>
+      </w:r>
+      <w:r>
+        <w:t xml:space="preserve">(R Core Team, 2019)</w:t>
+      </w:r>
+      <w:r>
+        <w:t xml:space="preserve"> </w:t>
+      </w:r>
+      <w:r>
+        <w:t xml:space="preserve">with the bergm package</w:t>
+      </w:r>
+      <w:r>
+        <w:t xml:space="preserve"> </w:t>
+      </w:r>
+      <w:r>
+        <w:t xml:space="preserve">(Caimo and Friel, 2014)</w:t>
+      </w:r>
+      <w:r>
+        <w:t xml:space="preserve">, which is built upon the statnet package for model specification and simulation procedures</w:t>
+      </w:r>
+      <w:r>
+        <w:t xml:space="preserve"> </w:t>
+      </w:r>
+      <w:r>
+        <w:t xml:space="preserve">(Handcock et al., 2008; Hunter et al., 2008; Morris et al., 2008)</w:t>
+      </w:r>
+      <w:r>
+        <w:t xml:space="preserve">. Table</w:t>
+      </w:r>
+      <w:r>
+        <w:t xml:space="preserve"> </w:t>
+      </w:r>
+      <w:r>
+        <w:t xml:space="preserve">1</w:t>
+      </w:r>
+      <w:r>
+        <w:t xml:space="preserve"> </w:t>
+      </w:r>
+      <w:r>
+        <w:t xml:space="preserve">lists the configurations we used for the model specification for burials with the corresponding archaeological evidence. Every parameter in an ERGM has an associated algorithm for computing the probability of observing relations in terms of grave goods between two burials. Based on our hypothesis, we model a network with increased social inequality that is represented by endogenous network effects, low transitivity and high popularity. We include burial-specific attributes as covariate effects for homophily, such as age, sex, ritual activity, and the degree of wealth, to test whether burials with similar attributes tend to form relationships. For example, age-homophily means people of the same age to have the same burial goods. We also take into account the physical distance between burials as an indicator of a kinship-based relation since the deceased from the same family tend to be buried nearby</w:t>
+      </w:r>
+      <w:r>
+        <w:t xml:space="preserve"> </w:t>
+      </w:r>
+      <w:r>
+        <w:t xml:space="preserve">(Li and Wu, 2006)</w:t>
+      </w:r>
+      <w:r>
+        <w:t xml:space="preserve">. Our model could reveal the emergence of social inequality via the presence of a few individuals as network centers, having more relations with others. This would be indicated by high popularity or degree values in the network statistics, with covariates to control the preferential tendency of formation of relationship. According to our hypothesis, the burial evidence from after the European arrival will show higher popularity compared with the burial evidence from before European contact.</w:t>
+      </w:r>
     </w:p>
     <w:p>
       <w:pPr>
@@ -2340,10 +2478,10 @@
         <w:tblCaption w:val="Table 1: The parameters of exponential random graph models for a undirected network to corresponding with archaeological evidence."/>
       </w:tblPr>
       <w:tblGrid>
-        <w:gridCol w:w="933"/>
-        <w:gridCol w:w="1905"/>
-        <w:gridCol w:w="2988"/>
-        <w:gridCol w:w="2092"/>
+        <w:gridCol w:w="1166"/>
+        <w:gridCol w:w="1944"/>
+        <w:gridCol w:w="2015"/>
+        <w:gridCol w:w="2793"/>
       </w:tblGrid>
       <w:tr>
         <w:trPr>
@@ -2362,7 +2500,7 @@
               <w:jc w:val="left"/>
             </w:pPr>
             <w:r>
-              <w:t xml:space="preserve">Property</w:t>
+              <w:t xml:space="preserve">Network Property</w:t>
             </w:r>
           </w:p>
         </w:tc>
@@ -2379,7 +2517,7 @@
               <w:jc w:val="left"/>
             </w:pPr>
             <w:r>
-              <w:t xml:space="preserve">Configurations (effect)</w:t>
+              <w:t xml:space="preserve">Configurations (effect/parameter)</w:t>
             </w:r>
           </w:p>
         </w:tc>
@@ -2448,7 +2586,7 @@
               <w:jc w:val="left"/>
             </w:pPr>
             <w:r>
-              <w:t xml:space="preserve">Numer of ties in the network</w:t>
+              <w:t xml:space="preserve">Number of ties in the network</w:t>
             </w:r>
           </w:p>
         </w:tc>
@@ -2459,7 +2597,7 @@
               <w:jc w:val="left"/>
             </w:pPr>
             <w:r>
-              <w:t xml:space="preserve">two burial having relationship</w:t>
+              <w:t xml:space="preserve">two burials having relationship</w:t>
             </w:r>
           </w:p>
         </w:tc>
@@ -2472,7 +2610,7 @@
               <w:jc w:val="left"/>
             </w:pPr>
             <w:r>
-              <w:t xml:space="preserve">Cohesion or transitivity</w:t>
+              <w:t xml:space="preserve">Node covariate of age</w:t>
             </w:r>
           </w:p>
         </w:tc>
@@ -2483,7 +2621,7 @@
               <w:jc w:val="left"/>
             </w:pPr>
             <w:r>
-              <w:t xml:space="preserve">Geometrically weighted edgewise shared partner</w:t>
+              <w:t xml:space="preserve">Homophily/nodematch.age</w:t>
             </w:r>
           </w:p>
         </w:tc>
@@ -2494,7 +2632,7 @@
               <w:jc w:val="left"/>
             </w:pPr>
             <w:r>
-              <w:t xml:space="preserve">Tendency for nodes with shared partners to be tied</w:t>
+              <w:t xml:space="preserve">Density of ties between nodes with the same age</w:t>
             </w:r>
           </w:p>
         </w:tc>
@@ -2505,7 +2643,7 @@
               <w:jc w:val="left"/>
             </w:pPr>
             <w:r>
-              <w:t xml:space="preserve">burial to be connected with a third shared burial</w:t>
+              <w:t xml:space="preserve">burials having the same age to be connected</w:t>
             </w:r>
           </w:p>
         </w:tc>
@@ -2518,7 +2656,7 @@
               <w:jc w:val="left"/>
             </w:pPr>
             <w:r>
-              <w:t xml:space="preserve">Multiple connectivity</w:t>
+              <w:t xml:space="preserve">Node covariate of sex</w:t>
             </w:r>
           </w:p>
         </w:tc>
@@ -2529,7 +2667,7 @@
               <w:jc w:val="left"/>
             </w:pPr>
             <w:r>
-              <w:t xml:space="preserve">Geometrically weighted non-edgewise shared partner</w:t>
+              <w:t xml:space="preserve">Homophily/nodematch.sex</w:t>
             </w:r>
           </w:p>
         </w:tc>
@@ -2540,7 +2678,7 @@
               <w:jc w:val="left"/>
             </w:pPr>
             <w:r>
-              <w:t xml:space="preserve">Tendency of nondirectly connected nodes to be connected through multiple others</w:t>
+              <w:t xml:space="preserve">Density of ties between nodes with the same gender</w:t>
             </w:r>
           </w:p>
         </w:tc>
@@ -2551,7 +2689,7 @@
               <w:jc w:val="left"/>
             </w:pPr>
             <w:r>
-              <w:t xml:space="preserve">burial to be connected without a third shared burial</w:t>
+              <w:t xml:space="preserve">burials having the same gender to be connected</w:t>
             </w:r>
           </w:p>
         </w:tc>
@@ -2564,7 +2702,7 @@
               <w:jc w:val="left"/>
             </w:pPr>
             <w:r>
-              <w:t xml:space="preserve">Popularity</w:t>
+              <w:t xml:space="preserve">Node covariate of ritual pottery</w:t>
             </w:r>
           </w:p>
         </w:tc>
@@ -2575,7 +2713,7 @@
               <w:jc w:val="left"/>
             </w:pPr>
             <w:r>
-              <w:t xml:space="preserve">geometrically weighted degree distribution</w:t>
+              <w:t xml:space="preserve">Homophily/nodematch.ritual</w:t>
             </w:r>
           </w:p>
         </w:tc>
@@ -2586,7 +2724,7 @@
               <w:jc w:val="left"/>
             </w:pPr>
             <w:r>
-              <w:t xml:space="preserve">Tendency towards centralization in distribution</w:t>
+              <w:t xml:space="preserve">Density of ties between nodes with same ritual treatment</w:t>
             </w:r>
           </w:p>
         </w:tc>
@@ -2597,7 +2735,7 @@
               <w:jc w:val="left"/>
             </w:pPr>
             <w:r>
-              <w:t xml:space="preserve">burial being connected with mutiple partners</w:t>
+              <w:t xml:space="preserve">burials having the same ritual treatment to be connected</w:t>
             </w:r>
           </w:p>
         </w:tc>
@@ -2610,7 +2748,7 @@
               <w:jc w:val="left"/>
             </w:pPr>
             <w:r>
-              <w:t xml:space="preserve">Node covariate (gender)</w:t>
+              <w:t xml:space="preserve">Node covariate of burial value</w:t>
             </w:r>
           </w:p>
         </w:tc>
@@ -2621,7 +2759,7 @@
               <w:jc w:val="left"/>
             </w:pPr>
             <w:r>
-              <w:t xml:space="preserve">Homophily</w:t>
+              <w:t xml:space="preserve">Homophily/nodematch.value</w:t>
             </w:r>
           </w:p>
         </w:tc>
@@ -2632,7 +2770,7 @@
               <w:jc w:val="left"/>
             </w:pPr>
             <w:r>
-              <w:t xml:space="preserve">Density of ties between nodes with same gender</w:t>
+              <w:t xml:space="preserve">Density of ties between nodes with same scale of wealth</w:t>
             </w:r>
           </w:p>
         </w:tc>
@@ -2643,7 +2781,7 @@
               <w:jc w:val="left"/>
             </w:pPr>
             <w:r>
-              <w:t xml:space="preserve">burial having the same gender to be connected</w:t>
+              <w:t xml:space="preserve">burials having the same scale of wealth to be connected</w:t>
             </w:r>
           </w:p>
         </w:tc>
@@ -2656,7 +2794,7 @@
               <w:jc w:val="left"/>
             </w:pPr>
             <w:r>
-              <w:t xml:space="preserve">Node covariate (age)</w:t>
+              <w:t xml:space="preserve">Transitivity or cohesion</w:t>
             </w:r>
           </w:p>
         </w:tc>
@@ -2667,7 +2805,7 @@
               <w:jc w:val="left"/>
             </w:pPr>
             <w:r>
-              <w:t xml:space="preserve">Homophily</w:t>
+              <w:t xml:space="preserve">Geometrically weighted edgewise shared partner (gwesp)</w:t>
             </w:r>
           </w:p>
         </w:tc>
@@ -2678,7 +2816,7 @@
               <w:jc w:val="left"/>
             </w:pPr>
             <w:r>
-              <w:t xml:space="preserve">Density of ties between nodes with same age</w:t>
+              <w:t xml:space="preserve">Tendency for nodes with shared partners to be tied</w:t>
             </w:r>
           </w:p>
         </w:tc>
@@ -2689,7 +2827,7 @@
               <w:jc w:val="left"/>
             </w:pPr>
             <w:r>
-              <w:t xml:space="preserve">burial having the same age to be connected</w:t>
+              <w:t xml:space="preserve">burials to be connected with a third shared burial</w:t>
             </w:r>
           </w:p>
         </w:tc>
@@ -2702,7 +2840,7 @@
               <w:jc w:val="left"/>
             </w:pPr>
             <w:r>
-              <w:t xml:space="preserve">Node covariate (wealth)</w:t>
+              <w:t xml:space="preserve">Popularity</w:t>
             </w:r>
           </w:p>
         </w:tc>
@@ -2713,7 +2851,7 @@
               <w:jc w:val="left"/>
             </w:pPr>
             <w:r>
-              <w:t xml:space="preserve">Homophily</w:t>
+              <w:t xml:space="preserve">geometrically weighted degree distribution (gwdeg)</w:t>
             </w:r>
           </w:p>
         </w:tc>
@@ -2724,7 +2862,7 @@
               <w:jc w:val="left"/>
             </w:pPr>
             <w:r>
-              <w:t xml:space="preserve">Density of ties between nodes with same scale of wealth</w:t>
+              <w:t xml:space="preserve">Tendency towards centralization in distribution</w:t>
             </w:r>
           </w:p>
         </w:tc>
@@ -2735,7 +2873,7 @@
               <w:jc w:val="left"/>
             </w:pPr>
             <w:r>
-              <w:t xml:space="preserve">burial having the same scale of wealth to be connected</w:t>
+              <w:t xml:space="preserve">burials being connected with multiple partners</w:t>
             </w:r>
           </w:p>
         </w:tc>
@@ -2748,7 +2886,7 @@
               <w:jc w:val="left"/>
             </w:pPr>
             <w:r>
-              <w:t xml:space="preserve">Node covariate (ritual)</w:t>
+              <w:t xml:space="preserve">physical distance</w:t>
             </w:r>
           </w:p>
         </w:tc>
@@ -2759,7 +2897,7 @@
               <w:jc w:val="left"/>
             </w:pPr>
             <w:r>
-              <w:t xml:space="preserve">Homophily</w:t>
+              <w:t xml:space="preserve">dyadic relationship/dyadcov.distance</w:t>
             </w:r>
           </w:p>
         </w:tc>
@@ -2770,7 +2908,7 @@
               <w:jc w:val="left"/>
             </w:pPr>
             <w:r>
-              <w:t xml:space="preserve">Density of ties between nodes with same ritual treatment</w:t>
+              <w:t xml:space="preserve">Distance (in meter) between each pairs of burials</w:t>
             </w:r>
           </w:p>
         </w:tc>
@@ -2781,7 +2919,7 @@
               <w:jc w:val="left"/>
             </w:pPr>
             <w:r>
-              <w:t xml:space="preserve">burial having the same ritual treatment to be connected</w:t>
+              <w:t xml:space="preserve">burials with shorter distance to be connected based on kinship-based relations</w:t>
             </w:r>
           </w:p>
         </w:tc>
@@ -2792,7 +2930,95 @@
         <w:pStyle w:val="BodyText"/>
       </w:pPr>
       <w:r>
-        <w:t xml:space="preserve">We used Bayesian inference on exponential random graph models (ERGMs) to quantify the relations among burials and test our hypothesis of social change using the R programming language</w:t>
+        <w:t xml:space="preserve">After we set our model parameters, we simulated networks in a Bayesian framework using a Markov chain Monte Carlo (MCMC) algorithm. MCMC algorithms allow estimation of posterior distributions through direct random sampling the posterior without assuming the prior comes from any specific distribution</w:t>
+      </w:r>
+      <w:r>
+        <w:t xml:space="preserve"> </w:t>
+      </w:r>
+      <w:r>
+        <w:t xml:space="preserve">(Hamra et al., 2013)</w:t>
+      </w:r>
+      <w:r>
+        <w:t xml:space="preserve">. We can obtain a posterior distribution by constructing a Markov chain that describes a sequence of moves from current state to the next state following probabilistic rules based on an algorithm. This enables a random or stochastic simulation in a long run where each move does not depend on the previous move. More chains ensures a more desirable posterior distribution that is close to the target distribution under study, or convergence. In Bayesian ERGMs, MCMC first selects a set of edges (or a set of empty pair of actors) with equal probability, and then switches to a pair of actors at random within the chosen set</w:t>
+      </w:r>
+      <w:r>
+        <w:t xml:space="preserve"> </w:t>
+      </w:r>
+      <w:r>
+        <w:t xml:space="preserve">(Caimo and Friel, 2011)</w:t>
+      </w:r>
+      <w:r>
+        <w:t xml:space="preserve">. In our case, we set the number of chains to six. For each chain, the number of burn-in iterations was 100 and the number of iterations after the burn-in was 1000. We set the number of iterations used to simulate a network y’ at each iteration to 4000.</w:t>
+      </w:r>
+    </w:p>
+    <w:p>
+      <w:pPr>
+        <w:pStyle w:val="BodyText"/>
+      </w:pPr>
+      <w:r>
+        <w:t xml:space="preserve">Normal distributions for the priors are typical in network analysis studies that assume networks to have low density and high transitivity, as are commonly found in the real world</w:t>
+      </w:r>
+      <w:r>
+        <w:t xml:space="preserve"> </w:t>
+      </w:r>
+      <w:r>
+        <w:t xml:space="preserve">(Caimo et al., 2017)</w:t>
+      </w:r>
+      <w:r>
+        <w:t xml:space="preserve">. Thus, we specified the prior of the edge density parameter to low for both network models. For covariates based on burial attributes, such as age, sex, and our wealth index, we specified a vague prior that follows a normal distribution with mean at 0 and standard deviation at 5 (i.e. N(0, 5)) for both models. For physical distance between burials, we also set a vague prior effect (N(0, 1)) to explore whether there is kinship-based proximity, e.g. stronger correlations for shorter distances. To evaluate our anthropological assumption about increased social inequality over time, we incorporated different prior information for the network variables that are meaningful for social inequality, especially for transitivity (gwesp) and popularity (gwedegree). We set the priors to higher transitivity (N(2, 2)), lower popularity (N(-2, 3)), and higher covariate effect based on ritual activity (N(1, 5)) for network before European contact to indicate less social inequality and stress ritual element shared in corporate groups. On the contrary, we set the priors for the network after the European arrival to lower transitivity (N(1, 3)), higher popularity (N(2, 3)), and higher covariate effect of burial values (N(2, 3)) to model an increased social inequality. This prior information derives from theory about horizontal hierarchies, which can be viewed as a spectrum that illustrates an increasing social inequality from a corporate mode at one end toward a network mode at the other end</w:t>
+      </w:r>
+      <w:r>
+        <w:t xml:space="preserve"> </w:t>
+      </w:r>
+      <w:r>
+        <w:t xml:space="preserve">(Drennan et al., 2010; Feinman, 2000)</w:t>
+      </w:r>
+      <w:r>
+        <w:t xml:space="preserve">. The priors for density were also set the same with N(-3, 3) for both pre- and post-European networks based on a common observation of network density.</w:t>
+      </w:r>
+    </w:p>
+    <w:p>
+      <w:pPr>
+        <w:pStyle w:val="BodyText"/>
+      </w:pPr>
+      <w:r>
+        <w:t xml:space="preserve">As an informal way to diagnose model convergence, we first evaluated three diagnostic visual summaries of our MCMC output, including density plots, trace plots, and autocorrelation plots</w:t>
+      </w:r>
+      <w:r>
+        <w:t xml:space="preserve"> </w:t>
+      </w:r>
+      <w:r>
+        <w:t xml:space="preserve">(Hamra et al., 2013)</w:t>
+      </w:r>
+      <w:r>
+        <w:t xml:space="preserve">, which we include in our Supplementary Online Materials. In general, we can see the informative prior contributed to a better convergence of the MCMC according to the diagnostic plots showing more stationary distributions and decreased autocorrelation. Then we summarize output from our two models by goodness-of-fit (GOF) diagnostics in the Bayesian framework, where the observed network is compared with the set of networks simulated from the estimated posterior distributions of the parameters of each model</w:t>
+      </w:r>
+      <w:r>
+        <w:t xml:space="preserve"> </w:t>
+      </w:r>
+      <w:r>
+        <w:t xml:space="preserve">(Caimo and Friel, 2011; Caimo et al., 2017)</w:t>
+      </w:r>
+      <w:r>
+        <w:t xml:space="preserve">. We set 10^{4} network graphs simulated from the estimated posterior distribution in ERGMs. Our Bayesian GOF diagnostics summarized three distributions, including degree, minimum geodesic distance, and edgewise shared partner distributions. This provides a statistical approach to check how well the estimated posterior parameter distribution, based on our hypotheses, can reproduce networks with similar general structural features of the observed networks. We then compared the distribution of our observed networks, the networks before and after the arrival of Europeans, with the distribution of our hypothesized models. We expect to see the models fit with our hypotheses, indicative of a increased social inequality after the foreign contact. In addition, the covariates can give some more clues for the underlying mechanisms for the formations of each network, such as the relative importance of age and sex.</w:t>
+      </w:r>
+    </w:p>
+    <w:p>
+      <w:pPr>
+        <w:pStyle w:val="Heading1"/>
+      </w:pPr>
+      <w:bookmarkStart w:id="30" w:name="X1d9039aecbbcb44c2dfa3a9268a6c9535658f66"/>
+      <w:r>
+        <w:t xml:space="preserve">Reproducibility and open source materials</w:t>
+      </w:r>
+      <w:bookmarkEnd w:id="30"/>
+    </w:p>
+    <w:p>
+      <w:pPr>
+        <w:pStyle w:val="FirstParagraph"/>
+      </w:pPr>
+      <w:r>
+        <w:t xml:space="preserve">The entire R code</w:t>
       </w:r>
       <w:r>
         <w:t xml:space="preserve"> </w:t>
@@ -2804,159 +3030,12 @@
         <w:t xml:space="preserve"> </w:t>
       </w:r>
       <w:r>
-        <w:t xml:space="preserve">with the bergm package</w:t>
-      </w:r>
-      <w:r>
-        <w:t xml:space="preserve"> </w:t>
-      </w:r>
-      <w:r>
-        <w:t xml:space="preserve">(Caimo and Friel, 2014)</w:t>
-      </w:r>
-      <w:r>
-        <w:t xml:space="preserve">, which is built upon the statnet package for model specification and simulation procedures</w:t>
-      </w:r>
-      <w:r>
-        <w:t xml:space="preserve"> </w:t>
-      </w:r>
-      <w:r>
-        <w:t xml:space="preserve">(Handcock et al., 2008; Hunter et al., 2008; Morris et al., 2008)</w:t>
-      </w:r>
-      <w:r>
-        <w:t xml:space="preserve">. Table</w:t>
-      </w:r>
-      <w:r>
-        <w:t xml:space="preserve"> </w:t>
-      </w:r>
-      <w:r>
-        <w:t xml:space="preserve">??</w:t>
-      </w:r>
-      <w:r>
-        <w:t xml:space="preserve"> </w:t>
-      </w:r>
-      <w:r>
-        <w:t xml:space="preserve">lists the configurations we used for the model specification for burials with the corresponding archaeological evidence. Every parameter in an ERGM has an associated algorithm for computing the probability of observing relations in terms of grave goods between two burials. Based on our hypothesis, we model a network with increased social inequality that is represented by endogenous network effects, low transitivity and high popularity. We include burial-specific attributes as covariate effects for homophily, such as age, sex, ritual activity, and the degree of wealth, to test whether burials with similar attributes tend to form relationships. For example, age-homophily means people of the same age to have the same burial goods. We also take into account the physical distance between burials as an indicator of a kinship-based relation since the deceased from the same family tend to be buried nearby</w:t>
-      </w:r>
-      <w:r>
-        <w:t xml:space="preserve"> </w:t>
-      </w:r>
-      <w:r>
-        <w:t xml:space="preserve">(Li and Wu, 2006)</w:t>
-      </w:r>
-      <w:r>
-        <w:t xml:space="preserve">. Our model could reveal the emergence of social inequality via the presence of a few individuals as network centers, having more relations with others. This would be indicated by high popularity or degree values in the network statistics, with covariates to control the preferential tendency of formation of relationship. According to our hypothesis, the burial evidence from after the European arrival will show higher popularity compared with the burial evidence from before European contact.</w:t>
-      </w:r>
-    </w:p>
-    <w:p>
-      <w:pPr>
-        <w:pStyle w:val="BodyText"/>
-      </w:pPr>
-      <w:r>
-        <w:t xml:space="preserve">After we set our model parameters, we simulated networks in a Bayesian framework using a Markov chain Monte Carlo (MCMC) algorithm. MCMC algorithms allow estimation of posterior distributions through direct random sampling the posterior without assuming the prior comes from any specific distribution</w:t>
-      </w:r>
-      <w:r>
-        <w:t xml:space="preserve"> </w:t>
-      </w:r>
-      <w:r>
-        <w:t xml:space="preserve">(Hamra et al., 2013)</w:t>
-      </w:r>
-      <w:r>
-        <w:t xml:space="preserve">. We can obtain a posterior distribution by constructing a Markov chain that describes a sequence of moves from current state to the next state following probabilistic rules based on an algorithm. This enables a random or stochastic simulation in a long run where each move does not depend on the previous move. More chains ensures a more desirable posterior distribution that is close to the target distribution under study, or convergence. In Bayesian ERGMs, MCMC first selects a set of edges (or a set of empty pair of actors) with equal probability, and then switches to a pair of actors at random within the chosen set</w:t>
-      </w:r>
-      <w:r>
-        <w:t xml:space="preserve"> </w:t>
-      </w:r>
-      <w:r>
-        <w:t xml:space="preserve">(Caimo and Friel, 2011)</w:t>
-      </w:r>
-      <w:r>
-        <w:t xml:space="preserve">. In our case, we set the number of chains to six. For each chain, the number of burn-in iterations was 100 and the number of iterations after the burn-in was 1000. We set the number of iterations used to simulate a network y’ at each iteration to 4000.</w:t>
-      </w:r>
-    </w:p>
-    <w:p>
-      <w:pPr>
-        <w:pStyle w:val="BodyText"/>
-      </w:pPr>
-      <w:r>
-        <w:t xml:space="preserve">Normal distributions for the priors are typical in network analysis studies that assume networks to have low density and high transitivity, as are commonly found in the real world</w:t>
-      </w:r>
-      <w:r>
-        <w:t xml:space="preserve"> </w:t>
-      </w:r>
-      <w:r>
-        <w:t xml:space="preserve">(Caimo et al., 2017)</w:t>
-      </w:r>
-      <w:r>
-        <w:t xml:space="preserve">. Thus, we specified the prior of the edge density parameter to low for both network models. For covariates based on burial attributes, such as age, sex, and our wealth index, we specified a vague prior that follows a normal distribution with mean at 0 and standard deviation at 3 (i.e. N(0, 3)) for both models. For physical distance between burials, we set a negative covariate effect (N(-1, 1)) to infer kinship-based proximity, e.g. stronger correlations for shorter distances. To evaluate our anthropological assumption about increased social inequality over time, we incorporated different prior information for the network variables that are meaningful for social inequality, especially for transitivity (gwesp) and popularity (gwedegree). We set the priors to higher transitivity (N(2, 4)), lower popularity (N(-1, 1)), and higher covariate effect based on ritual activity (N(1, 5)) for network before European contact to indicate less social inequality. On the contrary, we set the priors for the network after the European arrival to lower transitivity (N(1, 2)), and higher popularity (N(1, 2)) to model an increased social inequality. This prior information derives from theory about horizontal hierarchies, which can be viewed as a spectrum that illustrates an increasing social inequality from a corporate mode at one end toward a network mode at the other end</w:t>
-      </w:r>
-      <w:r>
-        <w:t xml:space="preserve"> </w:t>
-      </w:r>
-      <w:r>
-        <w:t xml:space="preserve">(Drennan et al., 2010; Feinman, 2000)</w:t>
-      </w:r>
-      <w:r>
-        <w:t xml:space="preserve">. The priors for density were also set the same with N(-3, 3) for both pre- and post-European networks.</w:t>
-      </w:r>
-    </w:p>
-    <w:p>
-      <w:pPr>
-        <w:pStyle w:val="BodyText"/>
-      </w:pPr>
-      <w:r>
-        <w:t xml:space="preserve">As an informal way to diagnose model convergence, we first evaluated three diagnostic visual summaries of our MCMC output, including density plots, trace plots, and autocorrelation plots</w:t>
-      </w:r>
-      <w:r>
-        <w:t xml:space="preserve"> </w:t>
-      </w:r>
-      <w:r>
-        <w:t xml:space="preserve">(Hamra et al., 2013)</w:t>
-      </w:r>
-      <w:r>
-        <w:t xml:space="preserve">, which we include in our Supplementary Online Materials. In general, we can see the informative prior contributed to a better convergence of the MCMC according to the diagnostic plots showing more stationary distributions and decreased autocorrelation. Then we summarize output from our two models by goodness-of-fit (GOF) diagnostics in the Bayesian framework, where the observed network is compared with the set of networks simulated from the estimated posterior distributions of the parameters of each model</w:t>
-      </w:r>
-      <w:r>
-        <w:t xml:space="preserve"> </w:t>
-      </w:r>
-      <w:r>
-        <w:t xml:space="preserve">(Caimo and Friel, 2011; Caimo et al., 2017)</w:t>
-      </w:r>
-      <w:r>
-        <w:t xml:space="preserve">. We set 10,000 network graphs simulated from the estimated posterior distribution in ERGMs. Our Bayesian GOF diagnostics summarized three distributions, including degree, minimum geodesic distance, and edgewise shared partner distributions. This provides a statistical approach to check how well the estimated posterior parameter distribution, based on our hypotheses, can reproduce networks with similar general structural features of the observed networks. We then compared the distribution of our observed networks, the networks before and after the arrival of Europeans, with the distribution of our hypothesized models. We expect to see the models fit with our hypotheses, indicative of a increased social inequality after the foreign contact. In addition, the covariates can give some more clues for the underlying mechanisms for the formations of each network, such as the relative importance of age and sex.</w:t>
-      </w:r>
-    </w:p>
-    <w:p>
-      <w:pPr>
-        <w:pStyle w:val="Heading1"/>
-      </w:pPr>
-      <w:bookmarkStart w:id="29" w:name="X1d9039aecbbcb44c2dfa3a9268a6c9535658f66"/>
-      <w:r>
-        <w:t xml:space="preserve">Reproducibility and open source materials</w:t>
-      </w:r>
-      <w:bookmarkEnd w:id="29"/>
-    </w:p>
-    <w:p>
-      <w:pPr>
-        <w:pStyle w:val="FirstParagraph"/>
-      </w:pPr>
-      <w:r>
-        <w:t xml:space="preserve">The entire R code</w:t>
-      </w:r>
-      <w:r>
-        <w:t xml:space="preserve"> </w:t>
-      </w:r>
-      <w:r>
-        <w:t xml:space="preserve">(R Core Team, 2019)</w:t>
-      </w:r>
-      <w:r>
-        <w:t xml:space="preserve"> </w:t>
-      </w:r>
-      <w:r>
         <w:t xml:space="preserve">used for all the analysis and visualizations contained in this paper is included in the Supplementary Online Materials at</w:t>
       </w:r>
       <w:r>
         <w:t xml:space="preserve"> </w:t>
       </w:r>
-      <w:hyperlink r:id="rId30">
+      <w:hyperlink r:id="rId31">
         <w:r>
           <w:rPr>
             <w:rStyle w:val="Hyperlink"/>
@@ -2996,11 +3075,11 @@
       <w:pPr>
         <w:pStyle w:val="Heading1"/>
       </w:pPr>
-      <w:bookmarkStart w:id="31" w:name="results"/>
+      <w:bookmarkStart w:id="32" w:name="results"/>
       <w:r>
         <w:t xml:space="preserve">Results</w:t>
       </w:r>
-      <w:bookmarkEnd w:id="31"/>
+      <w:bookmarkEnd w:id="32"/>
     </w:p>
     <w:p>
       <w:pPr>
@@ -3022,10 +3101,10 @@
         <w:t xml:space="preserve"> </w:t>
       </w:r>
       <w:r>
-        <w:t xml:space="preserve">3</w:t>
-      </w:r>
-      <w:r>
-        <w:t xml:space="preserve">). For the pre-European network simulations, two nodal covariates, age-homophily and ritual-homophily, have significant effects on the formation of relations between burials. The age homophily shows a negative effect that indicates burials of the same age tend to not share similar prestige goods, while the ritual-homophily demonstrates the positive effect that means burials with ritual pottery tend to form relations. Despite positive values for some covariates, such as sex-homophily and burial value-homophily, they do not show a significant tendency to form relations duo to value of zero in the confidence intervals. Similarly, the dyadic covariate, physical distance, shows positive effects but not significantly, indicating that physical proximity does not affect relations. For the endogenous network effects, transitivity (gwesp) present significant positive effect, while popularity (gwdegree) demonstrates negative effect. The positive value for transitivity suggests a tendency of burials to be clustered in closed transitive structures, indicative of the presence of multiple corporate groups sharing burial goods in common. The negative popularity shows there is a tendency toward decentralization that reflects most burials have similar number of ties without any prominent ones. This might imply that individuals have equal access to trade goods in terms of the flow of goods.</w:t>
+        <w:t xml:space="preserve">4</w:t>
+      </w:r>
+      <w:r>
+        <w:t xml:space="preserve">). For the pre-European network simulations, the nodal covariates, ritual-homophily, have significant effects on the formation of relations between burials. The positive effect demostrates that burials with ritual pottery tend to form relations. Despite positive values for some covariates, such as age-homophily, sex-homophily and burial value-homophily, they do not show a significant tendency to form relations duo to value of zero in the confidence intervals. Similarly, the dyadic covariate, physical distance, shows no significant effect, indicating that physical proximity between burials does not affect the formation of relations. For the endogenous network effects, transitivity (gwesp) present significant positive effect, while popularity (gwdegree) demonstrates negative effect. The high positive value for transitivity suggests a tendency of burials to be clustered in closed transitive structures, indicative of the presence of multiple corporate groups sharing burial goods in common. The negative popularity shows there is a tendency toward decentralization that reflects most burials have similar number of ties without any prominent ones. This might imply that individuals have equal access to trade goods in terms of the flow of goods.</w:t>
       </w:r>
     </w:p>
     <w:p>
@@ -4249,129 +4328,12 @@
           <wp:inline>
             <wp:extent cx="5943600" cy="3714750"/>
             <wp:effectExtent b="0" l="0" r="0" t="0"/>
-            <wp:docPr descr="Figure 3: Posterior density estimates for the parameters associated with edges, GWESP, GWDeg, and distance-dyadcov by phases. The pre-European group presents remarkedly larger values for the GWESP, but lower vlaues for the edges and GWDeg parameters comapred to the post-Eruoepan group. The distance parameters overlap between two groups." title="" id="1" name="Picture"/>
+            <wp:docPr descr="Figure 4: Posterior density estimates for the parameters associated with edges, gwesp, gwdegree, and distance-dyadcov by phases. The pre-European group presents remarkedly larger values for the gwesp, but lower vlaues for the edges and gwdegree parameters comapred to the post-Eruoepan group. The distance parameters overlap between two groups." title="" id="1" name="Picture"/>
             <a:graphic>
               <a:graphicData uri="http://schemas.openxmlformats.org/drawingml/2006/picture">
                 <pic:pic>
                   <pic:nvPicPr>
                     <pic:cNvPr descr="/Users/EmilyWang/Desktop/School%20document/LW-Papers/kwl-burials-2020/analysis/figures/006-posterior-distribution.png" id="0" name="Picture"/>
-                    <pic:cNvPicPr>
-                      <a:picLocks noChangeArrowheads="1" noChangeAspect="1"/>
-                    </pic:cNvPicPr>
-                  </pic:nvPicPr>
-                  <pic:blipFill>
-                    <a:blip r:embed="rId32"/>
-                    <a:stretch>
-                      <a:fillRect/>
-                    </a:stretch>
-                  </pic:blipFill>
-                  <pic:spPr bwMode="auto">
-                    <a:xfrm>
-                      <a:off x="0" y="0"/>
-                      <a:ext cx="5943600" cy="3714750"/>
-                    </a:xfrm>
-                    <a:prstGeom prst="rect">
-                      <a:avLst/>
-                    </a:prstGeom>
-                    <a:noFill/>
-                    <a:ln w="9525">
-                      <a:noFill/>
-                      <a:headEnd/>
-                      <a:tailEnd/>
-                    </a:ln>
-                  </pic:spPr>
-                </pic:pic>
-              </a:graphicData>
-            </a:graphic>
-          </wp:inline>
-        </w:drawing>
-      </w:r>
-    </w:p>
-    <w:p>
-      <w:pPr>
-        <w:pStyle w:val="ImageCaption"/>
-      </w:pPr>
-      <w:r>
-        <w:t xml:space="preserve">Figure 3: Posterior density estimates for the parameters associated with edges, GWESP, GWDeg, and distance-dyadcov by phases. The pre-European group presents remarkedly larger values for the GWESP, but lower vlaues for the edges and GWDeg parameters comapred to the post-Eruoepan group. The distance parameters overlap between two groups.</w:t>
-      </w:r>
-    </w:p>
-    <w:p>
-      <w:pPr>
-        <w:pStyle w:val="BodyText"/>
-      </w:pPr>
-      <w:r>
-        <w:t xml:space="preserve">For the network after the arrival of Europeans the nodal covariates of age-homophily, sex-homophily, ritual-homophily, and the dyadic covariate of physical distance all show positive effects, while the burial value-homophily has a negative effect. However, there are no significant effects for these nodal and dyadic covariates. We also found that the burials in the same wealth level tend not to form relations. Similar to the pre-European network, the endogenous network variable, transitivity (gwesp) demonstrates a significant positive effect. In contrast to the pre-European network, the popularity (gwdegree) shows a significant positive effect. This means there is a tendency toward centralization that reflects a limited number of burials have many more ties than others. This implies that a few central individuals may have better access to trade goods and developed personal networks through wealth accumulation. In general, the post-European network has a smaller transitivity effect and a positive popularity effect than the pre-European network . This may suggest a reduced tendency toward clustering but high tendency toward centralization after the European presence. Both posterior estimates present symmetric distributions, with the posterior means located close to posterior medians (Table XX).</w:t>
-      </w:r>
-    </w:p>
-    <w:p>
-      <w:pPr>
-        <w:pStyle w:val="BodyText"/>
-      </w:pPr>
-      <w:r>
-        <w:t xml:space="preserve">One key difference between the pre-European and post-European networks is their size, with 29 burials compared to 49 burials. To understand the robustness of comparison between two networks, we used vertex bootstrap to cross-validate the results based on Bayesian network analysis. Vertex bootstrap is a non-parametric method that conducts resampling for all vertices (i.e. node) that is useful for quantifying standard errors and estimating sampling variability in the network statistics of interest</w:t>
-      </w:r>
-      <w:r>
-        <w:t xml:space="preserve"> </w:t>
-      </w:r>
-      <w:r>
-        <w:t xml:space="preserve">(Chen et al., 2019; Roberts et al., 2021; Snijders and Borgatti, 1999)</w:t>
-      </w:r>
-      <w:r>
-        <w:t xml:space="preserve">. This enables the evaluation of uncertainty for networks and tests the difference between multiple networks by examining their confidence intervals for the network population. Networks with unoverlapped intervals means there is a significant difference. We set the resampling size to 1,000 networks to compute endogenous network statistics, including density, transitivity, and popularity for our two networks. The result shows a significant difference in network popularity between the two networks, which is consistent with our finding of negative popularity in the pre-European period and positive popularity in the post-European period using the Bayesian approach. For density and transitivity, the 95% confidence intervals from two networks overlapped with each other that indicates no significant difference. This is also consistent with our results of Bayesian modeling, where both networks present similar positive or negative effects some degree of difference.</w:t>
-      </w:r>
-    </w:p>
-    <w:p>
-      <w:pPr>
-        <w:pStyle w:val="BodyText"/>
-      </w:pPr>
-      <w:r>
-        <w:t xml:space="preserve">Using the same vertex bootstrap procedure, we can also test the difference of network populations with a t-test on density, transitivity, and popularity. The results show that there are significant differences in all network statistics. Moreover, we explored the sample size effect by removing nodes at certain percents (5-40%) for both networks and compared their confidence intervals. The results demonstrate a consistent difference between the two networks that means they are robust to the different sizes. In general, those statistical methods support the presence of anthropologically meaningful differences in the pre-and post-European networks. The procedure of cross-validation ensures our results can provide robust comparison between two networks without sample size effects.</w:t>
-      </w:r>
-    </w:p>
-    <w:p>
-      <w:pPr>
-        <w:pStyle w:val="BodyText"/>
-      </w:pPr>
-      <w:r>
-        <w:t xml:space="preserve">Bayesian goodness of fit (GOF) diagnostics plots show that both models fit the observed networks very well for the minimum geodesic distance distribution (i.e. the number of edges between node pairs in a shortest path</w:t>
-      </w:r>
-      <w:r>
-        <w:t xml:space="preserve"> </w:t>
-      </w:r>
-      <w:r>
-        <w:t xml:space="preserve">(Hunter et al., 2008)</w:t>
-      </w:r>
-      <w:r>
-        <w:t xml:space="preserve">) and the degree distribution. For edgewise shared partner (gwesp) distribution, despite some observations falling outside the 95% interval, the fit is generally good with most observations within it. This also suggests that our observed network statistics do not follow a normal distribution, especially for the network after the arrival of the Europeans that presents a bimodal pattern. We compared the first three distribution moments of each observed distribution and their corresponding simulated distributions, represented by means. Figure</w:t>
-      </w:r>
-      <w:r>
-        <w:t xml:space="preserve"> </w:t>
-      </w:r>
-      <w:r>
-        <w:t xml:space="preserve">4</w:t>
-      </w:r>
-      <w:r>
-        <w:t xml:space="preserve"> </w:t>
-      </w:r>
-      <w:r>
-        <w:t xml:space="preserve">shows that modeled values from the pre-European network are closer to the observed values overall, compared to the values from the post-European network. For the variance of degree, the values from the modeled post-European distribution are closer to the observed distribution. In general, this demonstrates a better fit for the pre-European network. However, it should be noted that the differences between the statistics of two models are relatively small, which still allows direct comparison of two networks.</w:t>
-      </w:r>
-    </w:p>
-    <w:p>
-      <w:pPr>
-        <w:pStyle w:val="CaptionedFigure"/>
-      </w:pPr>
-      <w:r>
-        <w:drawing>
-          <wp:inline>
-            <wp:extent cx="5943600" cy="3714750"/>
-            <wp:effectExtent b="0" l="0" r="0" t="0"/>
-            <wp:docPr descr="Figure 4: Comparison of statistics calculated on the observed and simulated GOF distributions for models between phase groups" title="" id="1" name="Picture"/>
-            <a:graphic>
-              <a:graphicData uri="http://schemas.openxmlformats.org/drawingml/2006/picture">
-                <pic:pic>
-                  <pic:nvPicPr>
-                    <pic:cNvPr descr="/Users/EmilyWang/Desktop/School%20document/LW-Papers/kwl-burials-2020/analysis/figures/006-distribution-moments.png" id="0" name="Picture"/>
                     <pic:cNvPicPr>
                       <a:picLocks noChangeArrowheads="1" noChangeAspect="1"/>
                     </pic:cNvPicPr>
@@ -4409,18 +4371,359 @@
         <w:pStyle w:val="ImageCaption"/>
       </w:pPr>
       <w:r>
-        <w:t xml:space="preserve">Figure 4: Comparison of statistics calculated on the observed and simulated GOF distributions for models between phase groups</w:t>
+        <w:t xml:space="preserve">Figure 4: Posterior density estimates for the parameters associated with edges, gwesp, gwdegree, and distance-dyadcov by phases. The pre-European group presents remarkedly larger values for the gwesp, but lower vlaues for the edges and gwdegree parameters comapred to the post-Eruoepan group. The distance parameters overlap between two groups.</w:t>
+      </w:r>
+    </w:p>
+    <w:p>
+      <w:pPr>
+        <w:pStyle w:val="BodyText"/>
+      </w:pPr>
+      <w:r>
+        <w:t xml:space="preserve">For the network after the arrival of Europeans, the nodal covariates of burial value-homophily show positive effects, while the ritual-homophily and sex-homophily have a negative effect. Despite the effect is not strong, it could indicate the burials in the same wealth level tend to form relations. On the contrary, the same sex burials and burial with ritual pottery in common tend not to form relations. There are no significant effects for age-homophily and the dyadic covariate, physical distance. Similar to the pre-European network, the endogenous network variable, transitivity (gwesp) demonstrates a significant positive effect but much lower than the effect of pre-European network. In contrast, the popularity (gwdegree) shows a significantly higher positive effect than the effect of pre-European network. This means there is a tendency toward centralization that reflects a limited number of burials have many more ties than others. This implies that a few central individuals may have better access to trade goods and developed personal networks through wealth accumulation. In general, the post-European network has a smaller transitivity effect and a positive popularity effect than the pre-European network. This may suggest a reduced tendency toward clustering but high tendency toward centralization after the European presence. Both posterior estimates present symmetric distributions, with the posterior means close to posterior medians (Table</w:t>
+      </w:r>
+      <w:r>
+        <w:t xml:space="preserve"> </w:t>
+      </w:r>
+      <w:r>
+        <w:t xml:space="preserve">2</w:t>
+      </w:r>
+      <w:r>
+        <w:t xml:space="preserve">).</w:t>
+      </w:r>
+    </w:p>
+    <w:p>
+      <w:pPr>
+        <w:pStyle w:val="BodyText"/>
+      </w:pPr>
+      <w:r>
+        <w:t xml:space="preserve">One key difference between the pre-European and post-European networks is their size, with 29 burials compared to 49 burials. To understand the robustness of comparison between two networks, we used vertex bootstrap to cross-validate the results based on Bayesian network analysis. Vertex bootstrap is a non-parametric method that conducts resampling for all vertices (i.e. node) that is useful for quantifying standard errors and estimating sampling variability in the network statistics of interest</w:t>
+      </w:r>
+      <w:r>
+        <w:t xml:space="preserve"> </w:t>
+      </w:r>
+      <w:r>
+        <w:t xml:space="preserve">(Chen et al., 2019; Roberts et al., 2021; Snijders and Borgatti, 1999)</w:t>
+      </w:r>
+      <w:r>
+        <w:t xml:space="preserve">. This enables the evaluation of uncertainty for networks and tests the difference between multiple networks by examining their confidence intervals for the network population. Networks with unoverlapped intervals means there is a significant difference. We computed and compared endogenous network statistics, including density, popularity, and transitivity for our two networks. Figure</w:t>
+      </w:r>
+      <w:r>
+        <w:t xml:space="preserve"> </w:t>
+      </w:r>
+      <w:r>
+        <w:t xml:space="preserve">5</w:t>
+      </w:r>
+      <w:r>
+        <w:t xml:space="preserve"> </w:t>
+      </w:r>
+      <w:r>
+        <w:t xml:space="preserve">shows a significant difference in observed network popularity between the two networks, which is consistent with our finding of negative popularity in the pre-European period and positive popularity in the post-European period using the Bayesian approach. For density and transitivity, the 95% confidence intervals from two networks overlapped with each other that indicates no significant difference. This is also consistent with our results of Bayesian modeling, where both networks present similar positive or negative effects with smaller degree of difference.</w:t>
+      </w:r>
+    </w:p>
+    <w:p>
+      <w:pPr>
+        <w:pStyle w:val="CaptionedFigure"/>
+      </w:pPr>
+      <w:r>
+        <w:drawing>
+          <wp:inline>
+            <wp:extent cx="5943600" cy="3714750"/>
+            <wp:effectExtent b="0" l="0" r="0" t="0"/>
+            <wp:docPr descr="Figure 5: The 95% bootstrap confidence intervals for the observed networks, indicated by 0 nodes removal, and networks with different number of node removal. The number of bootstrap samples is 1000." title="" id="1" name="Picture"/>
+            <a:graphic>
+              <a:graphicData uri="http://schemas.openxmlformats.org/drawingml/2006/picture">
+                <pic:pic>
+                  <pic:nvPicPr>
+                    <pic:cNvPr descr="/Users/EmilyWang/Desktop/School%20document/LW-Papers/kwl-burials-2020/analysis/figures/007-bootstrap-CI.png" id="0" name="Picture"/>
+                    <pic:cNvPicPr>
+                      <a:picLocks noChangeArrowheads="1" noChangeAspect="1"/>
+                    </pic:cNvPicPr>
+                  </pic:nvPicPr>
+                  <pic:blipFill>
+                    <a:blip r:embed="rId34"/>
+                    <a:stretch>
+                      <a:fillRect/>
+                    </a:stretch>
+                  </pic:blipFill>
+                  <pic:spPr bwMode="auto">
+                    <a:xfrm>
+                      <a:off x="0" y="0"/>
+                      <a:ext cx="5943600" cy="3714750"/>
+                    </a:xfrm>
+                    <a:prstGeom prst="rect">
+                      <a:avLst/>
+                    </a:prstGeom>
+                    <a:noFill/>
+                    <a:ln w="9525">
+                      <a:noFill/>
+                      <a:headEnd/>
+                      <a:tailEnd/>
+                    </a:ln>
+                  </pic:spPr>
+                </pic:pic>
+              </a:graphicData>
+            </a:graphic>
+          </wp:inline>
+        </w:drawing>
+      </w:r>
+    </w:p>
+    <w:p>
+      <w:pPr>
+        <w:pStyle w:val="ImageCaption"/>
+      </w:pPr>
+      <w:r>
+        <w:t xml:space="preserve">Figure 5: The 95% bootstrap confidence intervals for the observed networks, indicated by 0 nodes removal, and networks with different number of node removal. The number of bootstrap samples is 1000.</w:t>
+      </w:r>
+    </w:p>
+    <w:p>
+      <w:pPr>
+        <w:pStyle w:val="BodyText"/>
+      </w:pPr>
+      <w:r>
+        <w:t xml:space="preserve">The vertex bootstrap procedure with a t-test on the difference of network populations also shows that there are significant differences in network density(p =</w:t>
+      </w:r>
+      <w:r>
+        <w:t xml:space="preserve"> </w:t>
+      </w:r>
+      <m:oMath>
+        <m:r>
+          <m:t>2.578</m:t>
+        </m:r>
+        <m:r>
+          <m:t>×</m:t>
+        </m:r>
+        <m:sSup>
+          <m:e>
+            <m:r>
+              <m:t>10</m:t>
+            </m:r>
+          </m:e>
+          <m:sup>
+            <m:r>
+              <m:t>−</m:t>
+            </m:r>
+            <m:r>
+              <m:t>173</m:t>
+            </m:r>
+          </m:sup>
+        </m:sSup>
+      </m:oMath>
+      <w:r>
+        <w:t xml:space="preserve">), transitivity (p =</w:t>
+      </w:r>
+      <w:r>
+        <w:t xml:space="preserve"> </w:t>
+      </w:r>
+      <m:oMath>
+        <m:r>
+          <m:t>1.376</m:t>
+        </m:r>
+        <m:r>
+          <m:t>×</m:t>
+        </m:r>
+        <m:sSup>
+          <m:e>
+            <m:r>
+              <m:t>10</m:t>
+            </m:r>
+          </m:e>
+          <m:sup>
+            <m:r>
+              <m:t>−</m:t>
+            </m:r>
+            <m:r>
+              <m:t>114</m:t>
+            </m:r>
+          </m:sup>
+        </m:sSup>
+      </m:oMath>
+      <w:r>
+        <w:t xml:space="preserve">), and popularity (p =</w:t>
+      </w:r>
+      <w:r>
+        <w:t xml:space="preserve"> </w:t>
+      </w:r>
+      <m:oMath>
+        <m:r>
+          <m:t>0</m:t>
+        </m:r>
+      </m:oMath>
+      <w:r>
+        <w:t xml:space="preserve">). Moreover, we explored the sample size effect by removing nodes at certain percents (5-40%) for both networks and compared their confidence intervals. The results (Figure</w:t>
+      </w:r>
+      <w:r>
+        <w:t xml:space="preserve"> </w:t>
+      </w:r>
+      <w:r>
+        <w:t xml:space="preserve">5</w:t>
+      </w:r>
+      <w:r>
+        <w:t xml:space="preserve">) demonstrate a consistent difference between the two networks within 30 % node removals that suggest they are robust to the different sizes. In general, those statistical methods support the presence of anthropologically meaningful differences in the pre-and post-European networks. The procedure of cross-validation ensures our results can provide robust comparison between two networks without sample size effects.</w:t>
+      </w:r>
+    </w:p>
+    <w:p>
+      <w:pPr>
+        <w:pStyle w:val="CaptionedFigure"/>
+      </w:pPr>
+      <w:r>
+        <w:drawing>
+          <wp:inline>
+            <wp:extent cx="5943600" cy="2377440"/>
+            <wp:effectExtent b="0" l="0" r="0" t="0"/>
+            <wp:docPr descr="Figure 6: Goodness-of-fit diagnostics for the pre-European model (left) and the post-European model (right). Boxplots represent distributions calculated on 100 network graphs simulated from the estimated posterior distribution. Red lines represent distributions of observed networks, and gray lines show the 95% intervals." title="" id="1" name="Picture"/>
+            <a:graphic>
+              <a:graphicData uri="http://schemas.openxmlformats.org/drawingml/2006/picture">
+                <pic:pic>
+                  <pic:nvPicPr>
+                    <pic:cNvPr descr="../figures/figure-bgof-two-phases-1.png" id="0" name="Picture"/>
+                    <pic:cNvPicPr>
+                      <a:picLocks noChangeArrowheads="1" noChangeAspect="1"/>
+                    </pic:cNvPicPr>
+                  </pic:nvPicPr>
+                  <pic:blipFill>
+                    <a:blip r:embed="rId35"/>
+                    <a:stretch>
+                      <a:fillRect/>
+                    </a:stretch>
+                  </pic:blipFill>
+                  <pic:spPr bwMode="auto">
+                    <a:xfrm>
+                      <a:off x="0" y="0"/>
+                      <a:ext cx="5943600" cy="2377440"/>
+                    </a:xfrm>
+                    <a:prstGeom prst="rect">
+                      <a:avLst/>
+                    </a:prstGeom>
+                    <a:noFill/>
+                    <a:ln w="9525">
+                      <a:noFill/>
+                      <a:headEnd/>
+                      <a:tailEnd/>
+                    </a:ln>
+                  </pic:spPr>
+                </pic:pic>
+              </a:graphicData>
+            </a:graphic>
+          </wp:inline>
+        </w:drawing>
+      </w:r>
+    </w:p>
+    <w:p>
+      <w:pPr>
+        <w:pStyle w:val="ImageCaption"/>
+      </w:pPr>
+      <w:r>
+        <w:t xml:space="preserve">Figure 6: Goodness-of-fit diagnostics for the pre-European model (left) and the post-European model (right). Boxplots represent distributions calculated on 100 network graphs simulated from the estimated posterior distribution. Red lines represent distributions of observed networks, and gray lines show the 95% intervals.</w:t>
+      </w:r>
+    </w:p>
+    <w:p>
+      <w:pPr>
+        <w:pStyle w:val="BodyText"/>
+      </w:pPr>
+      <w:r>
+        <w:t xml:space="preserve">Bayesian goodness of fit (GOF) diagnostics plots (Figure</w:t>
+      </w:r>
+      <w:r>
+        <w:t xml:space="preserve"> </w:t>
+      </w:r>
+      <w:r>
+        <w:t xml:space="preserve">6</w:t>
+      </w:r>
+      <w:r>
+        <w:t xml:space="preserve">) show that both models fit the observed networks very well for the minimum geodesic distance distribution (i.e. the number of edges between node pairs in a shortest path</w:t>
+      </w:r>
+      <w:r>
+        <w:t xml:space="preserve"> </w:t>
+      </w:r>
+      <w:r>
+        <w:t xml:space="preserve">(Hunter et al., 2008)</w:t>
+      </w:r>
+      <w:r>
+        <w:t xml:space="preserve">) and the degree distribution. For edgewise shared partner (gwesp) distribution, despite some observations falling outside the 95% interval, the fit is generally good with most observations within it. This also suggests that our</w:t>
+      </w:r>
+      <w:r>
+        <w:t xml:space="preserve"> </w:t>
+      </w:r>
+      <w:r>
+        <w:t xml:space="preserve">models can reproduce networks that resemble the structural features of our observed networks. We compared the first three distribution moments of each observed distribution and their corresponding simulated distributions, represented by means. Figure</w:t>
+      </w:r>
+      <w:r>
+        <w:t xml:space="preserve"> </w:t>
+      </w:r>
+      <w:r>
+        <w:t xml:space="preserve">7</w:t>
+      </w:r>
+      <w:r>
+        <w:t xml:space="preserve"> </w:t>
+      </w:r>
+      <w:r>
+        <w:t xml:space="preserve">shows that modeled values from the pre-European network are slightly closer to the observed values for the mean and the variance of distributions, compared to the values from the post-European network. In general, this demonstrates a better fit for the pre-European network. However, it should be noted that the differences between the statistics of two models are relatively small, which still allows direct comparison of two networks.</w:t>
+      </w:r>
+    </w:p>
+    <w:p>
+      <w:pPr>
+        <w:pStyle w:val="CaptionedFigure"/>
+      </w:pPr>
+      <w:r>
+        <w:drawing>
+          <wp:inline>
+            <wp:extent cx="5943600" cy="3714750"/>
+            <wp:effectExtent b="0" l="0" r="0" t="0"/>
+            <wp:docPr descr="Figure 7: Distribution moments (mean, skewness, variance) calculated on the observed data and simulated distributions for pre- and post- European models." title="" id="1" name="Picture"/>
+            <a:graphic>
+              <a:graphicData uri="http://schemas.openxmlformats.org/drawingml/2006/picture">
+                <pic:pic>
+                  <pic:nvPicPr>
+                    <pic:cNvPr descr="/Users/EmilyWang/Desktop/School%20document/LW-Papers/kwl-burials-2020/analysis/figures/006-distribution-moments.png" id="0" name="Picture"/>
+                    <pic:cNvPicPr>
+                      <a:picLocks noChangeArrowheads="1" noChangeAspect="1"/>
+                    </pic:cNvPicPr>
+                  </pic:nvPicPr>
+                  <pic:blipFill>
+                    <a:blip r:embed="rId36"/>
+                    <a:stretch>
+                      <a:fillRect/>
+                    </a:stretch>
+                  </pic:blipFill>
+                  <pic:spPr bwMode="auto">
+                    <a:xfrm>
+                      <a:off x="0" y="0"/>
+                      <a:ext cx="5943600" cy="3714750"/>
+                    </a:xfrm>
+                    <a:prstGeom prst="rect">
+                      <a:avLst/>
+                    </a:prstGeom>
+                    <a:noFill/>
+                    <a:ln w="9525">
+                      <a:noFill/>
+                      <a:headEnd/>
+                      <a:tailEnd/>
+                    </a:ln>
+                  </pic:spPr>
+                </pic:pic>
+              </a:graphicData>
+            </a:graphic>
+          </wp:inline>
+        </w:drawing>
+      </w:r>
+    </w:p>
+    <w:p>
+      <w:pPr>
+        <w:pStyle w:val="ImageCaption"/>
+      </w:pPr>
+      <w:r>
+        <w:t xml:space="preserve">Figure 7: Distribution moments (mean, skewness, variance) calculated on the observed data and simulated distributions for pre- and post- European models.</w:t>
       </w:r>
     </w:p>
     <w:p>
       <w:pPr>
         <w:pStyle w:val="Heading1"/>
       </w:pPr>
-      <w:bookmarkStart w:id="34" w:name="discussion"/>
+      <w:bookmarkStart w:id="37" w:name="discussion"/>
       <w:r>
         <w:t xml:space="preserve">Discussion</w:t>
       </w:r>
-      <w:bookmarkEnd w:id="34"/>
+      <w:bookmarkEnd w:id="37"/>
     </w:p>
     <w:p>
       <w:pPr>
@@ -4471,7 +4774,7 @@
         <w:t xml:space="preserve">??</w:t>
       </w:r>
       <w:r>
-        <w:t xml:space="preserve">). Our covariants were age, sex, ritual pottery, and a wealth index based on the value of grave goods. The pre-European network shows that burials with pottery as ritual vessels tend to be tied. On the other hand, in the post-European network ties tend to be between burials within the same level of wealth. Moreover, in the post-European network, burials with ritual vessels tend not to be tied. This illustrates that different social and economic mechanisms determined relations between burials for the two periods. Before European arrival, ritual behaviors seem to have been important status indicators, relative to the use of prestige goods. After European presence was established, status indicators shifted from ritual to wealth differences. Physical distance between burials did not correlate to network formation for either period. This means geographical proximity, implying some kinship association, is not a factor for sharing similar goods between burials. This may suggest that the use of burial goods is more individual-oriented instead of kinship-based. In addition, demographic information, such as age and sex, do not show any correlations with network formation for either period. This may be due to the unavailability of age and sex values for many burials in our sample.</w:t>
+        <w:t xml:space="preserve">). Our covariants were age, sex, ritual pottery, and a wealth index based on the value of grave goods. The pre-European network shows that burials with pottery as ritual vessels tend to be tied. On the other hand, in the post-European network ties tend to be between burials within the same level of wealth. Moreover, in the post-European network, burials with ritual vessels or same sex tend not to be tied. This illustrates that different social and economic mechanisms determined relations between burials for the two periods. Before European arrival, ritual behaviors seem to have been important status indicators, relative to the use of prestige goods. After European presence was established, status indicators shifted from ritual to wealth differences and sex is not associated with status. Physical distance between burials did not correlate to network formation for either period. This means geographical proximity, implying some kinship association, is not a factor for sharing similar goods between burials. This may suggest that the use of burial goods is more individual-oriented instead of kinship-based. In addition, demographic information, such as age and sex, do not show any correlations with network formation for the pre-European network and only sex shows small effect for the post European network. This may be due to the unavailability of age and sex values for many burials in our sample.</w:t>
       </w:r>
     </w:p>
     <w:p>
@@ -4548,11 +4851,11 @@
       <w:pPr>
         <w:pStyle w:val="Heading1"/>
       </w:pPr>
-      <w:bookmarkStart w:id="35" w:name="conclusion"/>
+      <w:bookmarkStart w:id="38" w:name="conclusion"/>
       <w:r>
         <w:t xml:space="preserve">Conclusion</w:t>
       </w:r>
-      <w:bookmarkEnd w:id="35"/>
+      <w:bookmarkEnd w:id="38"/>
     </w:p>
     <w:p>
       <w:pPr>
@@ -4583,11 +4886,11 @@
       <w:pPr>
         <w:pStyle w:val="Heading1"/>
       </w:pPr>
-      <w:bookmarkStart w:id="36" w:name="acknowledgments"/>
+      <w:bookmarkStart w:id="39" w:name="acknowledgments"/>
       <w:r>
         <w:t xml:space="preserve">Acknowledgments</w:t>
       </w:r>
-      <w:bookmarkEnd w:id="36"/>
+      <w:bookmarkEnd w:id="39"/>
     </w:p>
     <w:p>
       <w:pPr>
@@ -4601,24 +4904,24 @@
       <w:pPr>
         <w:pStyle w:val="Heading5"/>
       </w:pPr>
-      <w:bookmarkStart w:id="37" w:name="pagebreak"/>
+      <w:bookmarkStart w:id="40" w:name="pagebreak"/>
       <w:r>
         <w:t xml:space="preserve">pagebreak</w:t>
       </w:r>
-      <w:bookmarkEnd w:id="37"/>
+      <w:bookmarkEnd w:id="40"/>
     </w:p>
     <w:p>
       <w:pPr>
         <w:pStyle w:val="Heading1"/>
       </w:pPr>
-      <w:bookmarkStart w:id="38" w:name="references"/>
+      <w:bookmarkStart w:id="41" w:name="references"/>
       <w:r>
         <w:t xml:space="preserve">References</w:t>
       </w:r>
-      <w:bookmarkEnd w:id="38"/>
-    </w:p>
-    <w:bookmarkStart w:id="117" w:name="refs"/>
-    <w:bookmarkStart w:id="39" w:name="ref-Acabado2017"/>
+      <w:bookmarkEnd w:id="41"/>
+    </w:p>
+    <w:bookmarkStart w:id="120" w:name="refs"/>
+    <w:bookmarkStart w:id="42" w:name="ref-Acabado2017"/>
     <w:p>
       <w:pPr>
         <w:pStyle w:val="Bibliography"/>
@@ -4627,8 +4930,8 @@
         <w:t xml:space="preserve">Acabado, S., 2017. The archaeology of pericolonialism: Responses of the “unconquered” to spanish conquest and colonialism in ifugao, philippines. International Journal of Historical Archaeology 21, 1–26.</w:t>
       </w:r>
     </w:p>
-    <w:bookmarkEnd w:id="39"/>
-    <w:bookmarkStart w:id="40" w:name="ref-Amati2019"/>
+    <w:bookmarkEnd w:id="42"/>
+    <w:bookmarkStart w:id="43" w:name="ref-Amati2019"/>
     <w:p>
       <w:pPr>
         <w:pStyle w:val="Bibliography"/>
@@ -4637,8 +4940,8 @@
         <w:t xml:space="preserve">Amati, V., Mol, A., Shafie, T., Hofman, C., Brandes, U., 2019. A framework for reconstructing archaeological networks using exponential random graph models. Journal of Archaeological Method and Theory 1–28.</w:t>
       </w:r>
     </w:p>
-    <w:bookmarkEnd w:id="40"/>
-    <w:bookmarkStart w:id="41" w:name="ref-Andrade2007"/>
+    <w:bookmarkEnd w:id="43"/>
+    <w:bookmarkStart w:id="44" w:name="ref-Andrade2007"/>
     <w:p>
       <w:pPr>
         <w:pStyle w:val="Bibliography"/>
@@ -4647,8 +4950,8 @@
         <w:t xml:space="preserve">Andrade, T., 2007. How Taiwan became Chinese: Dutch, Spanish, and Han colonization in the seventeenth century. Columbia University Press, New York.</w:t>
       </w:r>
     </w:p>
-    <w:bookmarkEnd w:id="41"/>
-    <w:bookmarkStart w:id="42" w:name="ref-Aswani2003"/>
+    <w:bookmarkEnd w:id="44"/>
+    <w:bookmarkStart w:id="45" w:name="ref-Aswani2003"/>
     <w:p>
       <w:pPr>
         <w:pStyle w:val="Bibliography"/>
@@ -4657,8 +4960,8 @@
         <w:t xml:space="preserve">Aswani, S., Sheppard, P., Battaglia, D., BaylissSmith, T., Breton, S., Foster, R., Hviding, E., Schneider, G., Aswani, S., Sheppard, P., 2003. The archaeology and ethnohistory of exchange in precolonial and colonial roviana: Gifts, commodities, and inalienable possessions. Current Anthropology 44, S51–S78.</w:t>
       </w:r>
     </w:p>
-    <w:bookmarkEnd w:id="42"/>
-    <w:bookmarkStart w:id="43" w:name="ref-Binford1971"/>
+    <w:bookmarkEnd w:id="45"/>
+    <w:bookmarkStart w:id="46" w:name="ref-Binford1971"/>
     <w:p>
       <w:pPr>
         <w:pStyle w:val="Bibliography"/>
@@ -4667,8 +4970,8 @@
         <w:t xml:space="preserve">Binford, L., 1971. Mortuary practices: Their study and their potential. In approaches to the social dimensions of mortuary practices, in: Brown, J. (Ed.), Approaches to the Social Dimensions of Mortuary Practices. Memoirs of the Society for American Archaeology., pp. 6–29.</w:t>
       </w:r>
     </w:p>
-    <w:bookmarkEnd w:id="43"/>
-    <w:bookmarkStart w:id="44" w:name="ref-Blanton1996"/>
+    <w:bookmarkEnd w:id="46"/>
+    <w:bookmarkStart w:id="47" w:name="ref-Blanton1996"/>
     <w:p>
       <w:pPr>
         <w:pStyle w:val="Bibliography"/>
@@ -4677,8 +4980,8 @@
         <w:t xml:space="preserve">Blanton, R.E., Feinman, G.M., Kowalewski, S.A., Peregrine, P.N., 1996. A dual-processual theory for the evolution of mesoamerican civilization. Current anthropology 37, 1–14.</w:t>
       </w:r>
     </w:p>
-    <w:bookmarkEnd w:id="44"/>
-    <w:bookmarkStart w:id="45" w:name="ref-Borao2009"/>
+    <w:bookmarkEnd w:id="47"/>
+    <w:bookmarkStart w:id="48" w:name="ref-Borao2009"/>
     <w:p>
       <w:pPr>
         <w:pStyle w:val="Bibliography"/>
@@ -4687,8 +4990,8 @@
         <w:t xml:space="preserve">Borao Mateo, J.E., 2009. The spanish experience in Taiwan, 1626-1642 the baroque ending of a renaissance endeavor. Hong Kong University Press, Hong Kong.</w:t>
       </w:r>
     </w:p>
-    <w:bookmarkEnd w:id="45"/>
-    <w:bookmarkStart w:id="46" w:name="ref-Borgatti2009"/>
+    <w:bookmarkEnd w:id="48"/>
+    <w:bookmarkStart w:id="49" w:name="ref-Borgatti2009"/>
     <w:p>
       <w:pPr>
         <w:pStyle w:val="Bibliography"/>
@@ -4697,8 +5000,8 @@
         <w:t xml:space="preserve">Borgatti, S.P., Mehra, A., Brass, D.J., Labianca, G., 2009. Network analysis in the social sciences. science 323, 892–895.</w:t>
       </w:r>
     </w:p>
-    <w:bookmarkEnd w:id="46"/>
-    <w:bookmarkStart w:id="47" w:name="ref-Brandes2013"/>
+    <w:bookmarkEnd w:id="49"/>
+    <w:bookmarkStart w:id="50" w:name="ref-Brandes2013"/>
     <w:p>
       <w:pPr>
         <w:pStyle w:val="Bibliography"/>
@@ -4707,8 +5010,8 @@
         <w:t xml:space="preserve">Brandes, U., Robins, G., McCranie, A., Wasserman, S., 2013. What is network science? Network science 1, 1–15.</w:t>
       </w:r>
     </w:p>
-    <w:bookmarkEnd w:id="47"/>
-    <w:bookmarkStart w:id="48" w:name="ref-Brughmans2013"/>
+    <w:bookmarkEnd w:id="50"/>
+    <w:bookmarkStart w:id="51" w:name="ref-Brughmans2013"/>
     <w:p>
       <w:pPr>
         <w:pStyle w:val="Bibliography"/>
@@ -4717,8 +5020,8 @@
         <w:t xml:space="preserve">Brughmans, T., 2013. Thinking through networks: A review of formal network methods in archaeology. Journal of Archaeological Method and Theory 20, 623–662.</w:t>
       </w:r>
     </w:p>
-    <w:bookmarkEnd w:id="48"/>
-    <w:bookmarkStart w:id="49" w:name="ref-Brughmans2014"/>
+    <w:bookmarkEnd w:id="51"/>
+    <w:bookmarkStart w:id="52" w:name="ref-Brughmans2014"/>
     <w:p>
       <w:pPr>
         <w:pStyle w:val="Bibliography"/>
@@ -4727,8 +5030,8 @@
         <w:t xml:space="preserve">Brughmans, T., Keay, S., Earl, G., 2014. Introducing exponential random graph models for visibility networks. Journal of Archaeological Science 49, 442–454.</w:t>
       </w:r>
     </w:p>
-    <w:bookmarkEnd w:id="49"/>
-    <w:bookmarkStart w:id="50" w:name="ref-Brughmans2018"/>
+    <w:bookmarkEnd w:id="52"/>
+    <w:bookmarkStart w:id="53" w:name="ref-Brughmans2018"/>
     <w:p>
       <w:pPr>
         <w:pStyle w:val="Bibliography"/>
@@ -4737,8 +5040,8 @@
         <w:t xml:space="preserve">Brughmans, T., Peeples, M.A., 2018. Network science. The Encyclopedia of Archaeological Sciences 1–4.</w:t>
       </w:r>
     </w:p>
-    <w:bookmarkEnd w:id="50"/>
-    <w:bookmarkStart w:id="51" w:name="ref-Brumfiel1994"/>
+    <w:bookmarkEnd w:id="53"/>
+    <w:bookmarkStart w:id="54" w:name="ref-Brumfiel1994"/>
     <w:p>
       <w:pPr>
         <w:pStyle w:val="Bibliography"/>
@@ -4747,8 +5050,8 @@
         <w:t xml:space="preserve">Brumfiel, E.M., 1994. Factional competition and political development in the New World: An introduction, in: Brumfiel, E.M., Fox, J. (Eds.), Factional Competition and Political Development in the New World. Cambridge: Cambridge University Press, pp. 3–13.</w:t>
       </w:r>
     </w:p>
-    <w:bookmarkEnd w:id="51"/>
-    <w:bookmarkStart w:id="52" w:name="ref-Byrd1995"/>
+    <w:bookmarkEnd w:id="54"/>
+    <w:bookmarkStart w:id="55" w:name="ref-Byrd1995"/>
     <w:p>
       <w:pPr>
         <w:pStyle w:val="Bibliography"/>
@@ -4757,8 +5060,8 @@
         <w:t xml:space="preserve">Byrd, B.F., Monahan, C.M., 1995. Death, mortuary ritual, and natufian social structure. Journal of Anthropological Archaeology 14, 251–287.</w:t>
       </w:r>
     </w:p>
-    <w:bookmarkEnd w:id="52"/>
-    <w:bookmarkStart w:id="53" w:name="ref-Caimo2014"/>
+    <w:bookmarkEnd w:id="55"/>
+    <w:bookmarkStart w:id="56" w:name="ref-Caimo2014"/>
     <w:p>
       <w:pPr>
         <w:pStyle w:val="Bibliography"/>
@@ -4767,8 +5070,8 @@
         <w:t xml:space="preserve">Caimo, A., Friel, N., 2014. Bergm: Bayesian exponential random graphs in r. Journal of Statistical Software 61, 1–25.</w:t>
       </w:r>
     </w:p>
-    <w:bookmarkEnd w:id="53"/>
-    <w:bookmarkStart w:id="54" w:name="ref-Caimo2013"/>
+    <w:bookmarkEnd w:id="56"/>
+    <w:bookmarkStart w:id="57" w:name="ref-Caimo2013"/>
     <w:p>
       <w:pPr>
         <w:pStyle w:val="Bibliography"/>
@@ -4777,8 +5080,8 @@
         <w:t xml:space="preserve">Caimo, A., Friel, N., 2013. Bayesian model selection for exponential random graph models. Social Networks 35, 11–24.</w:t>
       </w:r>
     </w:p>
-    <w:bookmarkEnd w:id="54"/>
-    <w:bookmarkStart w:id="55" w:name="ref-Caimo2011"/>
+    <w:bookmarkEnd w:id="57"/>
+    <w:bookmarkStart w:id="58" w:name="ref-Caimo2011"/>
     <w:p>
       <w:pPr>
         <w:pStyle w:val="Bibliography"/>
@@ -4787,8 +5090,8 @@
         <w:t xml:space="preserve">Caimo, A., Friel, N., 2011. Bayesian inference for exponential random graph models. Social Networks 33, 41–55.</w:t>
       </w:r>
     </w:p>
-    <w:bookmarkEnd w:id="55"/>
-    <w:bookmarkStart w:id="56" w:name="ref-Caimo2017bayesian"/>
+    <w:bookmarkEnd w:id="58"/>
+    <w:bookmarkStart w:id="59" w:name="ref-Caimo2017bayesian"/>
     <w:p>
       <w:pPr>
         <w:pStyle w:val="Bibliography"/>
@@ -4797,8 +5100,8 @@
         <w:t xml:space="preserve">Caimo, A., Gollini, I., 2017. Bayesian computational algorithms for social network analysis. QSAR/QSPR.</w:t>
       </w:r>
     </w:p>
-    <w:bookmarkEnd w:id="56"/>
-    <w:bookmarkStart w:id="57" w:name="ref-Caimo2015"/>
+    <w:bookmarkEnd w:id="59"/>
+    <w:bookmarkStart w:id="60" w:name="ref-Caimo2015"/>
     <w:p>
       <w:pPr>
         <w:pStyle w:val="Bibliography"/>
@@ -4807,8 +5110,8 @@
         <w:t xml:space="preserve">Caimo, A., Lomi, A., 2015. Knowledge sharing in organizations: A bayesian analysis of the role of reciprocity and formal structure. Journal of Management 41, 665–691.</w:t>
       </w:r>
     </w:p>
-    <w:bookmarkEnd w:id="57"/>
-    <w:bookmarkStart w:id="58" w:name="ref-Caimo2017"/>
+    <w:bookmarkEnd w:id="60"/>
+    <w:bookmarkStart w:id="61" w:name="ref-Caimo2017"/>
     <w:p>
       <w:pPr>
         <w:pStyle w:val="Bibliography"/>
@@ -4817,8 +5120,8 @@
         <w:t xml:space="preserve">Caimo, A., Pallotti, F., Lomi, A., 2017. Bayesian exponential random graph modelling of interhospital patient referral networks. Statistics in medicine 36, 2902–2920.</w:t>
       </w:r>
     </w:p>
-    <w:bookmarkEnd w:id="58"/>
-    <w:bookmarkStart w:id="59" w:name="ref-Chapman2003"/>
+    <w:bookmarkEnd w:id="61"/>
+    <w:bookmarkStart w:id="62" w:name="ref-Chapman2003"/>
     <w:p>
       <w:pPr>
         <w:pStyle w:val="Bibliography"/>
@@ -4827,8 +5130,8 @@
         <w:t xml:space="preserve">Chapman, R., 2003. Death, society and archaeology: The social dimensions of mortuary practices. Mortality 8, 305–312.</w:t>
       </w:r>
     </w:p>
-    <w:bookmarkEnd w:id="59"/>
-    <w:bookmarkStart w:id="60" w:name="ref-Chen2005"/>
+    <w:bookmarkEnd w:id="62"/>
+    <w:bookmarkStart w:id="63" w:name="ref-Chen2005"/>
     <w:p>
       <w:pPr>
         <w:pStyle w:val="Bibliography"/>
@@ -4837,8 +5140,8 @@
         <w:t xml:space="preserve">Chen, T.-j., 2005. Keelung shan yu Danshui yang: Dongya haiyu yu Taiwan zaoqishi yanjiu, 1400-1700 [Mount Keelung and Danshui Sea: A study of East Asian Seas and the early history of Taiwan from 1400 to 1700]. Lian jing, Taipei.</w:t>
       </w:r>
     </w:p>
-    <w:bookmarkEnd w:id="60"/>
-    <w:bookmarkStart w:id="61" w:name="ref-Chen2019"/>
+    <w:bookmarkEnd w:id="63"/>
+    <w:bookmarkStart w:id="64" w:name="ref-Chen2019"/>
     <w:p>
       <w:pPr>
         <w:pStyle w:val="Bibliography"/>
@@ -4847,8 +5150,8 @@
         <w:t xml:space="preserve">Chen, Y., Gel, Y.R., Lyubchich, V., Nezafati, K., 2019. Snowboot: Bootstrap methods for network inference. arXiv preprint arXiv:1902.09029.</w:t>
       </w:r>
     </w:p>
-    <w:bookmarkEnd w:id="61"/>
-    <w:bookmarkStart w:id="62" w:name="ref-Chen2007"/>
+    <w:bookmarkEnd w:id="64"/>
+    <w:bookmarkStart w:id="65" w:name="ref-Chen2007"/>
     <w:p>
       <w:pPr>
         <w:pStyle w:val="Bibliography"/>
@@ -4857,8 +5160,8 @@
         <w:t xml:space="preserve">Chen, Y.-p., 2007. Qi wu lan yi zhi qiang jiu fa jue bao gao [report on the archaeological excavations at ki-wu-lan site]. Lanyang museum, Yilan, Taiwan.</w:t>
       </w:r>
     </w:p>
-    <w:bookmarkEnd w:id="62"/>
-    <w:bookmarkStart w:id="63" w:name="ref-Cheng2008"/>
+    <w:bookmarkEnd w:id="65"/>
+    <w:bookmarkStart w:id="66" w:name="ref-Cheng2008"/>
     <w:p>
       <w:pPr>
         <w:pStyle w:val="Bibliography"/>
@@ -4867,8 +5170,8 @@
         <w:t xml:space="preserve">Cheng, C.-f., 2008. Qi wu lan yi zhi yu she nei yi zhi chu tu bo li zhu de xiang guan yan jiu [studies of glass beads excavated from kivulan and shenei site, Taiwan] (Master’s thesis).</w:t>
       </w:r>
     </w:p>
-    <w:bookmarkEnd w:id="63"/>
-    <w:bookmarkStart w:id="64" w:name="ref-Clark1994"/>
+    <w:bookmarkEnd w:id="66"/>
+    <w:bookmarkStart w:id="67" w:name="ref-Clark1994"/>
     <w:p>
       <w:pPr>
         <w:pStyle w:val="Bibliography"/>
@@ -4877,8 +5180,8 @@
         <w:t xml:space="preserve">Clark, J.E., Blake, M., 1994. The power of prestige: Competitive generosity and the emergence of rank societies in lowland Mesoamerica, in: Brumfiel, E.M., Fox, J. (Eds.), Factional Competition and Political Development in the New World. Cambridge: Cambridge University Press, pp. 17–33.</w:t>
       </w:r>
     </w:p>
-    <w:bookmarkEnd w:id="64"/>
-    <w:bookmarkStart w:id="65" w:name="ref-Collar2015"/>
+    <w:bookmarkEnd w:id="67"/>
+    <w:bookmarkStart w:id="68" w:name="ref-Collar2015"/>
     <w:p>
       <w:pPr>
         <w:pStyle w:val="Bibliography"/>
@@ -4887,8 +5190,8 @@
         <w:t xml:space="preserve">Collar, A., Coward, F., Brughmans, T., Mills, B.J., 2015. Networks in archaeology: Phenomena, abstraction, representation. Journal of Archaeological Method and Theory 22, 1–32.</w:t>
       </w:r>
     </w:p>
-    <w:bookmarkEnd w:id="65"/>
-    <w:bookmarkStart w:id="66" w:name="ref-Coward2013"/>
+    <w:bookmarkEnd w:id="68"/>
+    <w:bookmarkStart w:id="69" w:name="ref-Coward2013"/>
     <w:p>
       <w:pPr>
         <w:pStyle w:val="Bibliography"/>
@@ -4897,8 +5200,8 @@
         <w:t xml:space="preserve">Coward, F., 2013. Grounding the net: Social networks, material culture and geography in the epipalaeolithic and early neolithic of the near east (  21,000–6,000 cal bce), in: Knappett, C. (Ed.), Network Analysis in Archaeology: New Regional Approaches to Interaction. Oxford University Press, Oxford, pp. 247–280.</w:t>
       </w:r>
     </w:p>
-    <w:bookmarkEnd w:id="66"/>
-    <w:bookmarkStart w:id="67" w:name="ref-Crabtree2015"/>
+    <w:bookmarkEnd w:id="69"/>
+    <w:bookmarkStart w:id="70" w:name="ref-Crabtree2015"/>
     <w:p>
       <w:pPr>
         <w:pStyle w:val="Bibliography"/>
@@ -4907,8 +5210,8 @@
         <w:t xml:space="preserve">Crabtree, S.A., 2015. Inferring ancestral pueblo social networks from simulation in the central mesa verde. Journal of Archaeological Method and Theory 22, 144–181.</w:t>
       </w:r>
     </w:p>
-    <w:bookmarkEnd w:id="67"/>
-    <w:bookmarkStart w:id="68" w:name="ref-Drennan2010"/>
+    <w:bookmarkEnd w:id="70"/>
+    <w:bookmarkStart w:id="71" w:name="ref-Drennan2010"/>
     <w:p>
       <w:pPr>
         <w:pStyle w:val="Bibliography"/>
@@ -4917,8 +5220,8 @@
         <w:t xml:space="preserve">Drennan, R.D., Peterson, C.E., Fox, J.R., 2010. Degrees and kinds of inequality, in: Feinman, G., Price, T.D. (Eds.), Pathways to Power: New Perspectives on the Emergence of Social Inequality. Springer, pp. 45–76.</w:t>
       </w:r>
     </w:p>
-    <w:bookmarkEnd w:id="68"/>
-    <w:bookmarkStart w:id="69" w:name="ref-Feinman2000"/>
+    <w:bookmarkEnd w:id="71"/>
+    <w:bookmarkStart w:id="72" w:name="ref-Feinman2000"/>
     <w:p>
       <w:pPr>
         <w:pStyle w:val="Bibliography"/>
@@ -4927,8 +5230,8 @@
         <w:t xml:space="preserve">Feinman, G.M., 2000. Corporate/network: New perspectives on models of political action and the Puebloan Southwest, in: Schiffer, M.B. (Ed.), Social Theory in Archaeology. University of Utah Press, pp. 31–51.</w:t>
       </w:r>
     </w:p>
-    <w:bookmarkEnd w:id="69"/>
-    <w:bookmarkStart w:id="70" w:name="ref-Feinman2000political"/>
+    <w:bookmarkEnd w:id="72"/>
+    <w:bookmarkStart w:id="73" w:name="ref-Feinman2000political"/>
     <w:p>
       <w:pPr>
         <w:pStyle w:val="Bibliography"/>
@@ -4937,8 +5240,8 @@
         <w:t xml:space="preserve">Feinman, G.M., Lightfoot, K.G., Upham, S., 2000. Political hierarchies and organizational strategies in the puebloan southwest. American Antiquity 449–470.</w:t>
       </w:r>
     </w:p>
-    <w:bookmarkEnd w:id="70"/>
-    <w:bookmarkStart w:id="71" w:name="ref-Freeman2004"/>
+    <w:bookmarkEnd w:id="73"/>
+    <w:bookmarkStart w:id="74" w:name="ref-Freeman2004"/>
     <w:p>
       <w:pPr>
         <w:pStyle w:val="Bibliography"/>
@@ -4947,8 +5250,8 @@
         <w:t xml:space="preserve">Freeman, L., 2004. The development of social network analysis. A Study in the Sociology of Science.</w:t>
       </w:r>
     </w:p>
-    <w:bookmarkEnd w:id="71"/>
-    <w:bookmarkStart w:id="72" w:name="ref-Gamble2002"/>
+    <w:bookmarkEnd w:id="74"/>
+    <w:bookmarkStart w:id="75" w:name="ref-Gamble2002"/>
     <w:p>
       <w:pPr>
         <w:pStyle w:val="Bibliography"/>
@@ -4957,8 +5260,8 @@
         <w:t xml:space="preserve">Gamble, L.H., Zepeda, I.C., 2002. Social differentiation and exchange among the kumeyaay indians during the historic period in california. Historical Archaeology 71–91.</w:t>
       </w:r>
     </w:p>
-    <w:bookmarkEnd w:id="72"/>
-    <w:bookmarkStart w:id="73" w:name="ref-Erik2015"/>
+    <w:bookmarkEnd w:id="75"/>
+    <w:bookmarkStart w:id="76" w:name="ref-Erik2015"/>
     <w:p>
       <w:pPr>
         <w:pStyle w:val="Bibliography"/>
@@ -4967,8 +5270,8 @@
         <w:t xml:space="preserve">Gjesfjeld, E., 2015. Network analysis of archaeological data from hunter-gatherers: Methodological problems and potential solutions. Journal of Archaeological Method and Theory 22, 182–205.</w:t>
       </w:r>
     </w:p>
-    <w:bookmarkEnd w:id="73"/>
-    <w:bookmarkStart w:id="74" w:name="ref-Hamra2013"/>
+    <w:bookmarkEnd w:id="76"/>
+    <w:bookmarkStart w:id="77" w:name="ref-Hamra2013"/>
     <w:p>
       <w:pPr>
         <w:pStyle w:val="Bibliography"/>
@@ -4977,8 +5280,8 @@
         <w:t xml:space="preserve">Hamra, G., MacLehose, R., Richardson, D., 2013. Markov chain monte carlo: An introduction for epidemiologists. International journal of epidemiology 42, 627–634.</w:t>
       </w:r>
     </w:p>
-    <w:bookmarkEnd w:id="74"/>
-    <w:bookmarkStart w:id="75" w:name="ref-Handcock2008"/>
+    <w:bookmarkEnd w:id="77"/>
+    <w:bookmarkStart w:id="78" w:name="ref-Handcock2008"/>
     <w:p>
       <w:pPr>
         <w:pStyle w:val="Bibliography"/>
@@ -4987,8 +5290,8 @@
         <w:t xml:space="preserve">Handcock, M.S., Hunter, D.R., Butts, C.T., Goodreau, S.M., Morris, M., 2008. Statnet: Software tools for the representation, visualization, analysis and simulation of network data. Journal of statistical software 24, 1548.</w:t>
       </w:r>
     </w:p>
-    <w:bookmarkEnd w:id="75"/>
-    <w:bookmarkStart w:id="76" w:name="ref-Hodder1980"/>
+    <w:bookmarkEnd w:id="78"/>
+    <w:bookmarkStart w:id="79" w:name="ref-Hodder1980"/>
     <w:p>
       <w:pPr>
         <w:pStyle w:val="Bibliography"/>
@@ -4997,8 +5300,8 @@
         <w:t xml:space="preserve">Hodder, I., 1980. Social structure and cemeteries: A critical appraisal, in: Rahtz, P., Dickinson, T., Watts, L. (Eds.), Anglo-Saxon Cemeteries. Oxford: British Archaeological Reports 82, pp. 6–29.</w:t>
       </w:r>
     </w:p>
-    <w:bookmarkEnd w:id="76"/>
-    <w:bookmarkStart w:id="77" w:name="ref-Hsieh2012"/>
+    <w:bookmarkEnd w:id="79"/>
+    <w:bookmarkStart w:id="80" w:name="ref-Hsieh2012"/>
     <w:p>
       <w:pPr>
         <w:pStyle w:val="Bibliography"/>
@@ -5007,8 +5310,8 @@
         <w:t xml:space="preserve">Hsieh, E., 2012. You pei zang pin de liang hua yan jiu kan qi wu lan yi zhi shang wen hua ceng zao qi nei bu de she hui guan xi [exploring the social relation: A quantitative analysis of burial goods for upper culture layer of kiwulan site].</w:t>
       </w:r>
     </w:p>
-    <w:bookmarkEnd w:id="77"/>
-    <w:bookmarkStart w:id="78" w:name="ref-Hsieh2009"/>
+    <w:bookmarkEnd w:id="80"/>
+    <w:bookmarkStart w:id="81" w:name="ref-Hsieh2009"/>
     <w:p>
       <w:pPr>
         <w:pStyle w:val="Bibliography"/>
@@ -5017,8 +5320,8 @@
         <w:t xml:space="preserve">Hsieh, E., 2009. Yi lan qi wu lan yi zhi chu tu wai lai tao ci qi zhi xiang guan yan jiu [the study of imported ceramics excavated at the ki-wu-lan site, i-lan] (Master’s thesis).</w:t>
       </w:r>
     </w:p>
-    <w:bookmarkEnd w:id="78"/>
-    <w:bookmarkStart w:id="79" w:name="ref-Hunter2008"/>
+    <w:bookmarkEnd w:id="81"/>
+    <w:bookmarkStart w:id="82" w:name="ref-Hunter2008"/>
     <w:p>
       <w:pPr>
         <w:pStyle w:val="Bibliography"/>
@@ -5027,8 +5330,8 @@
         <w:t xml:space="preserve">Hunter, D.R., Handcock, M.S., Butts, C.T., Goodreau, S.M., Morris, M., 2008. Ergm: A package to fit, simulate and diagnose exponential-family models for networks. Journal of statistical software 24, nihpa54860.</w:t>
       </w:r>
     </w:p>
-    <w:bookmarkEnd w:id="79"/>
-    <w:bookmarkStart w:id="80" w:name="ref-Janes2013"/>
+    <w:bookmarkEnd w:id="82"/>
+    <w:bookmarkStart w:id="83" w:name="ref-Janes2013"/>
     <w:p>
       <w:pPr>
         <w:pStyle w:val="Bibliography"/>
@@ -5037,8 +5340,8 @@
         <w:t xml:space="preserve">Janes, S., 2013. Death and burial in the age of the cypriot city-kingdoms: Social complexity based on the mortuary evidence. Bulletin of the American Schools of Oriental Research 145–168.</w:t>
       </w:r>
     </w:p>
-    <w:bookmarkEnd w:id="80"/>
-    <w:bookmarkStart w:id="81" w:name="ref-Jin2013"/>
+    <w:bookmarkEnd w:id="83"/>
+    <w:bookmarkStart w:id="84" w:name="ref-Jin2013"/>
     <w:p>
       <w:pPr>
         <w:pStyle w:val="Bibliography"/>
@@ -5047,8 +5350,8 @@
         <w:t xml:space="preserve">Jin, I.H., Yuan, Y., Liang, F., 2013. Bayesian analysis for exponential random graph models using the adaptive exchange sampler. Statistics and its interface 6, 559.</w:t>
       </w:r>
     </w:p>
-    <w:bookmarkEnd w:id="81"/>
-    <w:bookmarkStart w:id="82" w:name="ref-Kang2016"/>
+    <w:bookmarkEnd w:id="84"/>
+    <w:bookmarkStart w:id="85" w:name="ref-Kang2016"/>
     <w:p>
       <w:pPr>
         <w:pStyle w:val="Bibliography"/>
@@ -5057,8 +5360,8 @@
         <w:t xml:space="preserve">Kang, P., 2016. Zhimin xiangxiang yu difang liubian: Helan dongyindu gongsi yu Taiwan yuanzhumin [Colonial imagination and local variations: The Dutch East India Company and the Formosan Austronesians]. Lian-jing.</w:t>
       </w:r>
     </w:p>
-    <w:bookmarkEnd w:id="82"/>
-    <w:bookmarkStart w:id="83" w:name="ref-Klehm2017"/>
+    <w:bookmarkEnd w:id="85"/>
+    <w:bookmarkStart w:id="86" w:name="ref-Klehm2017"/>
     <w:p>
       <w:pPr>
         <w:pStyle w:val="Bibliography"/>
@@ -5067,8 +5370,8 @@
         <w:t xml:space="preserve">Klehm, C.E., 2017. Local dynamics and the emergence of social inequality in iron age botswana. Current Anthropology 58, 604–633.</w:t>
       </w:r>
     </w:p>
-    <w:bookmarkEnd w:id="83"/>
-    <w:bookmarkStart w:id="84" w:name="ref-Koskinen2010"/>
+    <w:bookmarkEnd w:id="86"/>
+    <w:bookmarkStart w:id="87" w:name="ref-Koskinen2010"/>
     <w:p>
       <w:pPr>
         <w:pStyle w:val="Bibliography"/>
@@ -5077,8 +5380,8 @@
         <w:t xml:space="preserve">Koskinen, J.H., Robins, G.L., Pattison, P.E., 2010. Analysing exponential random graph (p-star) models with missing data using bayesian data augmentation. Statistical Methodology 7, 366–384.</w:t>
       </w:r>
     </w:p>
-    <w:bookmarkEnd w:id="84"/>
-    <w:bookmarkStart w:id="85" w:name="ref-Lehmann2020"/>
+    <w:bookmarkEnd w:id="87"/>
+    <w:bookmarkStart w:id="88" w:name="ref-Lehmann2020"/>
     <w:p>
       <w:pPr>
         <w:pStyle w:val="Bibliography"/>
@@ -5087,8 +5390,8 @@
         <w:t xml:space="preserve">Lehmann, B.C., Henson, R.N., Geerligs, L., White, S.R., others, 2020. Characterising group-level brain connectivity: A framework using bayesian exponential random graph models. bioRxiv 665398.</w:t>
       </w:r>
     </w:p>
-    <w:bookmarkEnd w:id="85"/>
-    <w:bookmarkStart w:id="86" w:name="ref-LiandWu2006"/>
+    <w:bookmarkEnd w:id="88"/>
+    <w:bookmarkStart w:id="89" w:name="ref-LiandWu2006"/>
     <w:p>
       <w:pPr>
         <w:pStyle w:val="Bibliography"/>
@@ -5097,8 +5400,8 @@
         <w:t xml:space="preserve">Li, Y.-z., Wu, M.-z., 2006. Qing zai xi ban ya ren zai tai wan, 1626-1642 [the spanish in Taiwan]. Taiwan Historica, Nantou.</w:t>
       </w:r>
     </w:p>
-    <w:bookmarkEnd w:id="86"/>
-    <w:bookmarkStart w:id="87" w:name="ref-Lyne2015"/>
+    <w:bookmarkEnd w:id="89"/>
+    <w:bookmarkStart w:id="90" w:name="ref-Lyne2015"/>
     <w:p>
       <w:pPr>
         <w:pStyle w:val="Bibliography"/>
@@ -5107,8 +5410,8 @@
         <w:t xml:space="preserve">Lyne, A.-M., Girolami, M., Atchadé, Y., Strathmann, H., Simpson, D., others, 2015. On russian roulette estimates for bayesian inference with doubly-intractable likelihoods. Statistical science 30, 443–467.</w:t>
       </w:r>
     </w:p>
-    <w:bookmarkEnd w:id="87"/>
-    <w:bookmarkStart w:id="88" w:name="ref-Marin2011"/>
+    <w:bookmarkEnd w:id="90"/>
+    <w:bookmarkStart w:id="91" w:name="ref-Marin2011"/>
     <w:p>
       <w:pPr>
         <w:pStyle w:val="Bibliography"/>
@@ -5117,8 +5420,8 @@
         <w:t xml:space="preserve">Marin, A., Wellman, B., 2011. Social network analysis: An introduction. The SAGE handbook of social network analysis 11.</w:t>
       </w:r>
     </w:p>
-    <w:bookmarkEnd w:id="88"/>
-    <w:bookmarkStart w:id="90" w:name="ref-Marwick2017"/>
+    <w:bookmarkEnd w:id="91"/>
+    <w:bookmarkStart w:id="93" w:name="ref-Marwick2017"/>
     <w:p>
       <w:pPr>
         <w:pStyle w:val="Bibliography"/>
@@ -5129,7 +5432,7 @@
       <w:r>
         <w:t xml:space="preserve"> </w:t>
       </w:r>
-      <w:hyperlink r:id="rId89">
+      <w:hyperlink r:id="rId92">
         <w:r>
           <w:rPr>
             <w:rStyle w:val="Hyperlink"/>
@@ -5138,8 +5441,8 @@
         </w:r>
       </w:hyperlink>
     </w:p>
-    <w:bookmarkEnd w:id="90"/>
-    <w:bookmarkStart w:id="91" w:name="ref-Marwick2018"/>
+    <w:bookmarkEnd w:id="93"/>
+    <w:bookmarkStart w:id="94" w:name="ref-Marwick2018"/>
     <w:p>
       <w:pPr>
         <w:pStyle w:val="Bibliography"/>
@@ -5148,8 +5451,8 @@
         <w:t xml:space="preserve">Marwick, B., Boettiger, C., Mullen, L., 2018. Packaging data analytical work reproducibly using R (and friends). The American Statistician 72, 80–88.</w:t>
       </w:r>
     </w:p>
-    <w:bookmarkEnd w:id="91"/>
-    <w:bookmarkStart w:id="92" w:name="ref-Mills2017"/>
+    <w:bookmarkEnd w:id="94"/>
+    <w:bookmarkStart w:id="95" w:name="ref-Mills2017"/>
     <w:p>
       <w:pPr>
         <w:pStyle w:val="Bibliography"/>
@@ -5158,8 +5461,8 @@
         <w:t xml:space="preserve">Mills, B.J., 2017. Social network analysis in archaeology. Annual review of anthropology 46, 379–397.</w:t>
       </w:r>
     </w:p>
-    <w:bookmarkEnd w:id="92"/>
-    <w:bookmarkStart w:id="93" w:name="ref-Mizoguchi2013"/>
+    <w:bookmarkEnd w:id="95"/>
+    <w:bookmarkStart w:id="96" w:name="ref-Mizoguchi2013"/>
     <w:p>
       <w:pPr>
         <w:pStyle w:val="Bibliography"/>
@@ -5168,8 +5471,8 @@
         <w:t xml:space="preserve">Mizoguchi, K., 2013. Evolution of prestige good systems: An application of network analysis to the transformation of communication systems and their media, in: Knappett, C. (Ed.), Network Analysis in Archaeology: New Regional Approaches to Interaction. Oxford University Press, Oxford, pp. 151–180.</w:t>
       </w:r>
     </w:p>
-    <w:bookmarkEnd w:id="93"/>
-    <w:bookmarkStart w:id="94" w:name="ref-Morris2008"/>
+    <w:bookmarkEnd w:id="96"/>
+    <w:bookmarkStart w:id="97" w:name="ref-Morris2008"/>
     <w:p>
       <w:pPr>
         <w:pStyle w:val="Bibliography"/>
@@ -5178,8 +5481,8 @@
         <w:t xml:space="preserve">Morris, M., Handcock, M.S., Hunter, D.R., 2008. Specification of exponential-family random graph models: Terms and computational aspects. Journal of statistical software 24, 1548.</w:t>
       </w:r>
     </w:p>
-    <w:bookmarkEnd w:id="94"/>
-    <w:bookmarkStart w:id="95" w:name="ref-Nemmers2019"/>
+    <w:bookmarkEnd w:id="97"/>
+    <w:bookmarkStart w:id="98" w:name="ref-Nemmers2019"/>
     <w:p>
       <w:pPr>
         <w:pStyle w:val="Bibliography"/>
@@ -5188,8 +5491,8 @@
         <w:t xml:space="preserve">Nemmers, T., Narayan, A., Banerjee, S., 2019. Bayesian modeling and uncertainty quantification for descriptive social networks. Statistics and its interface 12, 181.</w:t>
       </w:r>
     </w:p>
-    <w:bookmarkEnd w:id="95"/>
-    <w:bookmarkStart w:id="96" w:name="ref-Pearson1982"/>
+    <w:bookmarkEnd w:id="98"/>
+    <w:bookmarkStart w:id="99" w:name="ref-Pearson1982"/>
     <w:p>
       <w:pPr>
         <w:pStyle w:val="Bibliography"/>
@@ -5198,8 +5501,8 @@
         <w:t xml:space="preserve">Pearson, P., 1982. Mortuary practices, society and ideology: An ethnoarchaeological study, in: Hodder, I. (Ed.), Symbolic and Structural Archaeology. Cambridge.</w:t>
       </w:r>
     </w:p>
-    <w:bookmarkEnd w:id="96"/>
-    <w:bookmarkStart w:id="97" w:name="ref-Peeples2019"/>
+    <w:bookmarkEnd w:id="99"/>
+    <w:bookmarkStart w:id="100" w:name="ref-Peeples2019"/>
     <w:p>
       <w:pPr>
         <w:pStyle w:val="Bibliography"/>
@@ -5208,8 +5511,8 @@
         <w:t xml:space="preserve">Peeples, M.A., 2019. Finding a place for networks in archaeology. Journal of Archaeological Research 27, 451–499.</w:t>
       </w:r>
     </w:p>
-    <w:bookmarkEnd w:id="97"/>
-    <w:bookmarkStart w:id="98" w:name="ref-Rlanguage2019"/>
+    <w:bookmarkEnd w:id="100"/>
+    <w:bookmarkStart w:id="101" w:name="ref-Rlanguage2019"/>
     <w:p>
       <w:pPr>
         <w:pStyle w:val="Bibliography"/>
@@ -5218,8 +5521,8 @@
         <w:t xml:space="preserve">R Core Team, 2019. R: A language and environment for statistical computing. R Foundation for Statistical Computing, Vienna, Austria.</w:t>
       </w:r>
     </w:p>
-    <w:bookmarkEnd w:id="98"/>
-    <w:bookmarkStart w:id="100" w:name="ref-Rroberts2021"/>
+    <w:bookmarkEnd w:id="101"/>
+    <w:bookmarkStart w:id="103" w:name="ref-Rroberts2021"/>
     <w:p>
       <w:pPr>
         <w:pStyle w:val="Bibliography"/>
@@ -5230,7 +5533,7 @@
       <w:r>
         <w:t xml:space="preserve"> </w:t>
       </w:r>
-      <w:hyperlink r:id="rId99">
+      <w:hyperlink r:id="rId102">
         <w:r>
           <w:rPr>
             <w:rStyle w:val="Hyperlink"/>
@@ -5239,8 +5542,8 @@
         </w:r>
       </w:hyperlink>
     </w:p>
-    <w:bookmarkEnd w:id="100"/>
-    <w:bookmarkStart w:id="101" w:name="ref-Robins2007"/>
+    <w:bookmarkEnd w:id="103"/>
+    <w:bookmarkStart w:id="104" w:name="ref-Robins2007"/>
     <w:p>
       <w:pPr>
         <w:pStyle w:val="Bibliography"/>
@@ -5249,8 +5552,8 @@
         <w:t xml:space="preserve">Robins, G., Pattison, P., Kalish, Y., Lusher, D., 2007. An introduction to exponential random graph (p*) models for social networks. Social networks 29, 173–191.</w:t>
       </w:r>
     </w:p>
-    <w:bookmarkEnd w:id="101"/>
-    <w:bookmarkStart w:id="102" w:name="ref-Salvini2010"/>
+    <w:bookmarkEnd w:id="104"/>
+    <w:bookmarkStart w:id="105" w:name="ref-Salvini2010"/>
     <w:p>
       <w:pPr>
         <w:pStyle w:val="Bibliography"/>
@@ -5259,8 +5562,8 @@
         <w:t xml:space="preserve">Salvini, A., 2010. Symbolic interactionism and social network analysis: An uncertain encounter. Symbolic Interaction 33, 364–388.</w:t>
       </w:r>
     </w:p>
-    <w:bookmarkEnd w:id="102"/>
-    <w:bookmarkStart w:id="103" w:name="ref-Saxe1970"/>
+    <w:bookmarkEnd w:id="105"/>
+    <w:bookmarkStart w:id="106" w:name="ref-Saxe1970"/>
     <w:p>
       <w:pPr>
         <w:pStyle w:val="Bibliography"/>
@@ -5269,8 +5572,8 @@
         <w:t xml:space="preserve">Saxe, A., 1970. Social dimensions of mortuary practices (PhD thesis). University of Michigan.</w:t>
       </w:r>
     </w:p>
-    <w:bookmarkEnd w:id="103"/>
-    <w:bookmarkStart w:id="104" w:name="ref-Schweinberger2011"/>
+    <w:bookmarkEnd w:id="106"/>
+    <w:bookmarkStart w:id="107" w:name="ref-Schweinberger2011"/>
     <w:p>
       <w:pPr>
         <w:pStyle w:val="Bibliography"/>
@@ -5279,8 +5582,8 @@
         <w:t xml:space="preserve">Schweinberger, M., 2011. Instability, sensitivity, and degeneracy of discrete exponential families. Journal of the American Statistical Association 106, 1361–1370.</w:t>
       </w:r>
     </w:p>
-    <w:bookmarkEnd w:id="104"/>
-    <w:bookmarkStart w:id="105" w:name="ref-Seikel2011"/>
+    <w:bookmarkEnd w:id="107"/>
+    <w:bookmarkStart w:id="108" w:name="ref-Seikel2011"/>
     <w:p>
       <w:pPr>
         <w:pStyle w:val="Bibliography"/>
@@ -5289,8 +5592,8 @@
         <w:t xml:space="preserve">Seikel, K., 2011. Mortuary contexts and social structure at nan madol, pohnpei. The Journal of Island and Coastal Archaeology 6, 442–460.</w:t>
       </w:r>
     </w:p>
-    <w:bookmarkEnd w:id="105"/>
-    <w:bookmarkStart w:id="106" w:name="ref-Siegel1999"/>
+    <w:bookmarkEnd w:id="108"/>
+    <w:bookmarkStart w:id="109" w:name="ref-Siegel1999"/>
     <w:p>
       <w:pPr>
         <w:pStyle w:val="Bibliography"/>
@@ -5299,8 +5602,8 @@
         <w:t xml:space="preserve">Siegel, P.E., 1999. Contested places and places of contest: The evolution of social power and ceremonial space in prehistoric puerto rico. Latin American Antiquity 209–238.</w:t>
       </w:r>
     </w:p>
-    <w:bookmarkEnd w:id="106"/>
-    <w:bookmarkStart w:id="107" w:name="ref-Snijders2011"/>
+    <w:bookmarkEnd w:id="109"/>
+    <w:bookmarkStart w:id="110" w:name="ref-Snijders2011"/>
     <w:p>
       <w:pPr>
         <w:pStyle w:val="Bibliography"/>
@@ -5309,8 +5612,8 @@
         <w:t xml:space="preserve">Snijders, T.A., 2011. Statistical models for social networks. Annual Review of Sociology 37.</w:t>
       </w:r>
     </w:p>
-    <w:bookmarkEnd w:id="107"/>
-    <w:bookmarkStart w:id="108" w:name="ref-Snijders1999"/>
+    <w:bookmarkEnd w:id="110"/>
+    <w:bookmarkStart w:id="111" w:name="ref-Snijders1999"/>
     <w:p>
       <w:pPr>
         <w:pStyle w:val="Bibliography"/>
@@ -5319,8 +5622,8 @@
         <w:t xml:space="preserve">Snijders, T.A., Borgatti, S.P., 1999. Non-parametric standard errors and tests for network statistics. Connections 22, 161–170.</w:t>
       </w:r>
     </w:p>
-    <w:bookmarkEnd w:id="108"/>
-    <w:bookmarkStart w:id="109" w:name="ref-Snijders2006"/>
+    <w:bookmarkEnd w:id="111"/>
+    <w:bookmarkStart w:id="112" w:name="ref-Snijders2006"/>
     <w:p>
       <w:pPr>
         <w:pStyle w:val="Bibliography"/>
@@ -5329,8 +5632,8 @@
         <w:t xml:space="preserve">Snijders, T.A., Pattison, P.E., Robins, G.L., Handcock, M.S., 2006. New specifications for exponential random graph models. Sociological methodology 36, 99–153.</w:t>
       </w:r>
     </w:p>
-    <w:bookmarkEnd w:id="109"/>
-    <w:bookmarkStart w:id="110" w:name="ref-Sosna2013"/>
+    <w:bookmarkEnd w:id="112"/>
+    <w:bookmarkStart w:id="113" w:name="ref-Sosna2013"/>
     <w:p>
       <w:pPr>
         <w:pStyle w:val="Bibliography"/>
@@ -5339,8 +5642,8 @@
         <w:t xml:space="preserve">Sosna, D., Galeta, P., Šmejda, L., Sladek, V., Bruzek, J., 2013. Burials and graphs: Relational approach to mortuary analysis. Social Science Computer Review 31, 56–70.</w:t>
       </w:r>
     </w:p>
-    <w:bookmarkEnd w:id="110"/>
-    <w:bookmarkStart w:id="111" w:name="ref-Thomas2009"/>
+    <w:bookmarkEnd w:id="113"/>
+    <w:bookmarkStart w:id="114" w:name="ref-Thomas2009"/>
     <w:p>
       <w:pPr>
         <w:pStyle w:val="Bibliography"/>
@@ -5349,8 +5652,8 @@
         <w:t xml:space="preserve">Thomas, N., 2009. Entangled objects: Exchange, material culture, and colonialism in the pacific. Harvard University Press.</w:t>
       </w:r>
     </w:p>
-    <w:bookmarkEnd w:id="111"/>
-    <w:bookmarkStart w:id="112" w:name="ref-Trabert2017"/>
+    <w:bookmarkEnd w:id="114"/>
+    <w:bookmarkStart w:id="115" w:name="ref-Trabert2017"/>
     <w:p>
       <w:pPr>
         <w:pStyle w:val="Bibliography"/>
@@ -5359,8 +5662,8 @@
         <w:t xml:space="preserve">Trabert, S., 2017. Considering the indirect effects of colonialism: Example from a great plains middle ground. Journal of Anthropological Archaeology 48, 17–27.</w:t>
       </w:r>
     </w:p>
-    <w:bookmarkEnd w:id="112"/>
-    <w:bookmarkStart w:id="113" w:name="ref-Wang2011"/>
+    <w:bookmarkEnd w:id="115"/>
+    <w:bookmarkStart w:id="116" w:name="ref-Wang2011"/>
     <w:p>
       <w:pPr>
         <w:pStyle w:val="Bibliography"/>
@@ -5369,8 +5672,8 @@
         <w:t xml:space="preserve">Wang, L.-Y., 2011. Yilan Kiwulan yizhi chutu zhuangshipin zhi xiangguan yanjiu [A research of ornaments excavated at Kiwulan site, I-lan] (Master’s thesis).</w:t>
       </w:r>
     </w:p>
-    <w:bookmarkEnd w:id="113"/>
-    <w:bookmarkStart w:id="114" w:name="ref-LWandBM2020ornament"/>
+    <w:bookmarkEnd w:id="116"/>
+    <w:bookmarkStart w:id="117" w:name="ref-LWandBM2020ornament"/>
     <w:p>
       <w:pPr>
         <w:pStyle w:val="Bibliography"/>
@@ -5379,8 +5682,8 @@
         <w:t xml:space="preserve">Wang, L.-Y., Marwick, B., 2020. Trade ornaments as indicators of social changes resulting from indirect effects of colonialism in northeastern taiwan. Archaeological Research in Asia.</w:t>
       </w:r>
     </w:p>
-    <w:bookmarkEnd w:id="114"/>
-    <w:bookmarkStart w:id="115" w:name="ref-Wang2007"/>
+    <w:bookmarkEnd w:id="117"/>
+    <w:bookmarkStart w:id="118" w:name="ref-Wang2007"/>
     <w:p>
       <w:pPr>
         <w:pStyle w:val="Bibliography"/>
@@ -5389,8 +5692,8 @@
         <w:t xml:space="preserve">Wang, S.-C., Liu, Y.-C., 2007. Shiqi shiji qianhou Taiwan boli zhushi yu yancao, yandou de shuru wangluo -yige xin de jiaohuan jieduan [The import networks of tobacco, tobacco pipes, and glass bead ornaments into Taiwan circa the seventeenth century: A new phase of exchange]. Taida Journal of Art History 22, 51–83.</w:t>
       </w:r>
     </w:p>
-    <w:bookmarkEnd w:id="115"/>
-    <w:bookmarkStart w:id="116" w:name="ref-Wasserman1994"/>
+    <w:bookmarkEnd w:id="118"/>
+    <w:bookmarkStart w:id="119" w:name="ref-Wasserman1994"/>
     <w:p>
       <w:pPr>
         <w:pStyle w:val="Bibliography"/>
@@ -5399,34 +5702,34 @@
         <w:t xml:space="preserve">Wasserman, S., Faust, K., others, 1994. Social network analysis: Methods and applications. Cambridge university press.</w:t>
       </w:r>
     </w:p>
-    <w:bookmarkEnd w:id="116"/>
-    <w:bookmarkEnd w:id="117"/>
+    <w:bookmarkEnd w:id="119"/>
+    <w:bookmarkEnd w:id="120"/>
     <w:p>
       <w:pPr>
         <w:pStyle w:val="Heading5"/>
       </w:pPr>
-      <w:bookmarkStart w:id="118" w:name="pagebreak-1"/>
+      <w:bookmarkStart w:id="121" w:name="pagebreak-1"/>
       <w:r>
         <w:t xml:space="preserve">pagebreak</w:t>
       </w:r>
-      <w:bookmarkEnd w:id="118"/>
+      <w:bookmarkEnd w:id="121"/>
     </w:p>
     <w:p>
       <w:pPr>
         <w:pStyle w:val="Heading3"/>
       </w:pPr>
-      <w:bookmarkStart w:id="119" w:name="colophon"/>
+      <w:bookmarkStart w:id="122" w:name="colophon"/>
       <w:r>
         <w:t xml:space="preserve">Colophon</w:t>
       </w:r>
-      <w:bookmarkEnd w:id="119"/>
+      <w:bookmarkEnd w:id="122"/>
     </w:p>
     <w:p>
       <w:pPr>
         <w:pStyle w:val="FirstParagraph"/>
       </w:pPr>
       <w:r>
-        <w:t xml:space="preserve">This report was generated on 2021-01-09 23:29:42 using the following computational environment and dependencies:</w:t>
+        <w:t xml:space="preserve">This report was generated on 2021-01-10 18:00:57 using the following computational environment and dependencies:</w:t>
       </w:r>
     </w:p>
     <w:p>
@@ -5527,7 +5830,7 @@
         <w:rPr>
           <w:rStyle w:val="VerbatimChar"/>
         </w:rPr>
-        <w:t xml:space="preserve">#&gt;  date     2021-01-09                  </w:t>
+        <w:t xml:space="preserve">#&gt;  date     2021-01-10                  </w:t>
       </w:r>
       <w:r>
         <w:br/>
@@ -5554,1321 +5857,673 @@
         <w:rPr>
           <w:rStyle w:val="VerbatimChar"/>
         </w:rPr>
-        <w:t xml:space="preserve">#&gt;  package        * version date       lib source                              </w:t>
-      </w:r>
-      <w:r>
-        <w:br/>
-      </w:r>
-      <w:r>
-        <w:rPr>
-          <w:rStyle w:val="VerbatimChar"/>
-        </w:rPr>
-        <w:t xml:space="preserve">#&gt;  assertthat       0.2.1   2019-03-21 [1] CRAN (R 4.0.0)                      </w:t>
-      </w:r>
-      <w:r>
-        <w:br/>
-      </w:r>
-      <w:r>
-        <w:rPr>
-          <w:rStyle w:val="VerbatimChar"/>
-        </w:rPr>
-        <w:t xml:space="preserve">#&gt;  backports        1.2.0   2020-11-02 [1] CRAN (R 4.0.2)                      </w:t>
-      </w:r>
-      <w:r>
-        <w:br/>
-      </w:r>
-      <w:r>
-        <w:rPr>
-          <w:rStyle w:val="VerbatimChar"/>
-        </w:rPr>
-        <w:t xml:space="preserve">#&gt;  Bergm          * 5.0.2   2020-11-12 [1] CRAN (R 4.0.2)                      </w:t>
-      </w:r>
-      <w:r>
-        <w:br/>
-      </w:r>
-      <w:r>
-        <w:rPr>
-          <w:rStyle w:val="VerbatimChar"/>
-        </w:rPr>
-        <w:t xml:space="preserve">#&gt;  bitops           1.0-6   2013-08-17 [1] CRAN (R 4.0.0)                      </w:t>
-      </w:r>
-      <w:r>
-        <w:br/>
-      </w:r>
-      <w:r>
-        <w:rPr>
-          <w:rStyle w:val="VerbatimChar"/>
-        </w:rPr>
-        <w:t xml:space="preserve">#&gt;  bookdown         0.20    2020-06-23 [1] CRAN (R 4.0.0)                      </w:t>
-      </w:r>
-      <w:r>
-        <w:br/>
-      </w:r>
-      <w:r>
-        <w:rPr>
-          <w:rStyle w:val="VerbatimChar"/>
-        </w:rPr>
-        <w:t xml:space="preserve">#&gt;  broom            0.7.0   2020-07-09 [1] CRAN (R 4.0.2)                      </w:t>
-      </w:r>
-      <w:r>
-        <w:br/>
-      </w:r>
-      <w:r>
-        <w:rPr>
-          <w:rStyle w:val="VerbatimChar"/>
-        </w:rPr>
-        <w:t xml:space="preserve">#&gt;  callr            3.5.1   2020-10-13 [1] CRAN (R 4.0.2)                      </w:t>
-      </w:r>
-      <w:r>
-        <w:br/>
-      </w:r>
-      <w:r>
-        <w:rPr>
-          <w:rStyle w:val="VerbatimChar"/>
-        </w:rPr>
-        <w:t xml:space="preserve">#&gt;  cellranger       1.1.0   2016-07-27 [1] CRAN (R 4.0.0)                      </w:t>
-      </w:r>
-      <w:r>
-        <w:br/>
-      </w:r>
-      <w:r>
-        <w:rPr>
-          <w:rStyle w:val="VerbatimChar"/>
-        </w:rPr>
-        <w:t xml:space="preserve">#&gt;  checkmate        2.0.0   2020-02-06 [1] CRAN (R 4.0.2)                      </w:t>
-      </w:r>
-      <w:r>
-        <w:br/>
-      </w:r>
-      <w:r>
-        <w:rPr>
-          <w:rStyle w:val="VerbatimChar"/>
-        </w:rPr>
-        <w:t xml:space="preserve">#&gt;  class            7.3-17  2020-04-26 [1] CRAN (R 4.0.2)                      </w:t>
-      </w:r>
-      <w:r>
-        <w:br/>
-      </w:r>
-      <w:r>
-        <w:rPr>
-          <w:rStyle w:val="VerbatimChar"/>
-        </w:rPr>
-        <w:t xml:space="preserve">#&gt;  classInt         0.4-3   2020-04-07 [1] CRAN (R 4.0.0)                      </w:t>
-      </w:r>
-      <w:r>
-        <w:br/>
-      </w:r>
-      <w:r>
-        <w:rPr>
-          <w:rStyle w:val="VerbatimChar"/>
-        </w:rPr>
-        <w:t xml:space="preserve">#&gt;  cli              2.1.0   2020-10-12 [1] CRAN (R 4.0.2)                      </w:t>
-      </w:r>
-      <w:r>
-        <w:br/>
-      </w:r>
-      <w:r>
-        <w:rPr>
-          <w:rStyle w:val="VerbatimChar"/>
-        </w:rPr>
-        <w:t xml:space="preserve">#&gt;  coda             0.19-3  2019-07-05 [1] CRAN (R 4.0.0)                      </w:t>
-      </w:r>
-      <w:r>
-        <w:br/>
-      </w:r>
-      <w:r>
-        <w:rPr>
-          <w:rStyle w:val="VerbatimChar"/>
-        </w:rPr>
-        <w:t xml:space="preserve">#&gt;  codetools        0.2-16  2018-12-24 [1] CRAN (R 4.0.2)                      </w:t>
-      </w:r>
-      <w:r>
-        <w:br/>
-      </w:r>
-      <w:r>
-        <w:rPr>
-          <w:rStyle w:val="VerbatimChar"/>
-        </w:rPr>
-        <w:t xml:space="preserve">#&gt;  colorspace       1.4-1   2019-03-18 [1] CRAN (R 4.0.2)                      </w:t>
-      </w:r>
-      <w:r>
-        <w:br/>
-      </w:r>
-      <w:r>
-        <w:rPr>
-          <w:rStyle w:val="VerbatimChar"/>
-        </w:rPr>
-        <w:t xml:space="preserve">#&gt;  conquer          1.0.1   2020-05-06 [1] CRAN (R 4.0.0)                      </w:t>
-      </w:r>
-      <w:r>
-        <w:br/>
-      </w:r>
-      <w:r>
-        <w:rPr>
-          <w:rStyle w:val="VerbatimChar"/>
-        </w:rPr>
-        <w:t xml:space="preserve">#&gt;  cowplot        * 1.1.0   2020-09-08 [1] CRAN (R 4.0.2)                      </w:t>
-      </w:r>
-      <w:r>
-        <w:br/>
-      </w:r>
-      <w:r>
-        <w:rPr>
-          <w:rStyle w:val="VerbatimChar"/>
-        </w:rPr>
-        <w:t xml:space="preserve">#&gt;  crayon           1.3.4   2017-09-16 [1] CRAN (R 4.0.0)                      </w:t>
-      </w:r>
-      <w:r>
-        <w:br/>
-      </w:r>
-      <w:r>
-        <w:rPr>
-          <w:rStyle w:val="VerbatimChar"/>
-        </w:rPr>
-        <w:t xml:space="preserve">#&gt;  DBI              1.1.0   2019-12-15 [1] CRAN (R 4.0.0)                      </w:t>
-      </w:r>
-      <w:r>
-        <w:br/>
-      </w:r>
-      <w:r>
-        <w:rPr>
-          <w:rStyle w:val="VerbatimChar"/>
-        </w:rPr>
-        <w:t xml:space="preserve">#&gt;  dbplyr           2.0.0   2020-11-03 [1] CRAN (R 4.0.2)                      </w:t>
-      </w:r>
-      <w:r>
-        <w:br/>
-      </w:r>
-      <w:r>
-        <w:rPr>
-          <w:rStyle w:val="VerbatimChar"/>
-        </w:rPr>
-        <w:t xml:space="preserve">#&gt;  DEoptimR         1.0-8   2016-11-19 [1] CRAN (R 4.0.0)                      </w:t>
-      </w:r>
-      <w:r>
-        <w:br/>
-      </w:r>
-      <w:r>
-        <w:rPr>
-          <w:rStyle w:val="VerbatimChar"/>
-        </w:rPr>
-        <w:t xml:space="preserve">#&gt;  desc             1.2.0   2018-05-01 [1] CRAN (R 4.0.0)                      </w:t>
-      </w:r>
-      <w:r>
-        <w:br/>
-      </w:r>
-      <w:r>
-        <w:rPr>
-          <w:rStyle w:val="VerbatimChar"/>
-        </w:rPr>
-        <w:t xml:space="preserve">#&gt;  devtools         2.3.2   2020-09-18 [1] CRAN (R 4.0.2)                      </w:t>
-      </w:r>
-      <w:r>
-        <w:br/>
-      </w:r>
-      <w:r>
-        <w:rPr>
-          <w:rStyle w:val="VerbatimChar"/>
-        </w:rPr>
-        <w:t xml:space="preserve">#&gt;  digest           0.6.27  2020-10-24 [1] CRAN (R 4.0.2)                      </w:t>
-      </w:r>
-      <w:r>
-        <w:br/>
-      </w:r>
-      <w:r>
-        <w:rPr>
-          <w:rStyle w:val="VerbatimChar"/>
-        </w:rPr>
-        <w:t xml:space="preserve">#&gt;  dotCall64        1.0-0   2018-07-30 [1] CRAN (R 4.0.2)                      </w:t>
-      </w:r>
-      <w:r>
-        <w:br/>
-      </w:r>
-      <w:r>
-        <w:rPr>
-          <w:rStyle w:val="VerbatimChar"/>
-        </w:rPr>
-        <w:t xml:space="preserve">#&gt;  dplyr          * 1.0.2   2020-08-18 [1] CRAN (R 4.0.2)                      </w:t>
-      </w:r>
-      <w:r>
-        <w:br/>
-      </w:r>
-      <w:r>
-        <w:rPr>
-          <w:rStyle w:val="VerbatimChar"/>
-        </w:rPr>
-        <w:t xml:space="preserve">#&gt;  e1071            1.7-3   2019-11-26 [1] CRAN (R 4.0.0)                      </w:t>
-      </w:r>
-      <w:r>
-        <w:br/>
-      </w:r>
-      <w:r>
-        <w:rPr>
-          <w:rStyle w:val="VerbatimChar"/>
-        </w:rPr>
-        <w:t xml:space="preserve">#&gt;  ellipsis         0.3.1   2020-05-15 [1] CRAN (R 4.0.0)                      </w:t>
-      </w:r>
-      <w:r>
-        <w:br/>
-      </w:r>
-      <w:r>
-        <w:rPr>
-          <w:rStyle w:val="VerbatimChar"/>
-        </w:rPr>
-        <w:t xml:space="preserve">#&gt;  ergm           * 3.11.0  2020-10-14 [1] CRAN (R 4.0.2)                      </w:t>
-      </w:r>
-      <w:r>
-        <w:br/>
-      </w:r>
-      <w:r>
-        <w:rPr>
-          <w:rStyle w:val="VerbatimChar"/>
-        </w:rPr>
-        <w:t xml:space="preserve">#&gt;  ergm.count     * 3.4.0   2019-05-15 [1] CRAN (R 4.0.0)                      </w:t>
-      </w:r>
-      <w:r>
-        <w:br/>
-      </w:r>
-      <w:r>
-        <w:rPr>
-          <w:rStyle w:val="VerbatimChar"/>
-        </w:rPr>
-        <w:t xml:space="preserve">#&gt;  evaluate         0.14    2019-05-28 [1] CRAN (R 4.0.0)                      </w:t>
-      </w:r>
-      <w:r>
-        <w:br/>
-      </w:r>
-      <w:r>
-        <w:rPr>
-          <w:rStyle w:val="VerbatimChar"/>
-        </w:rPr>
-        <w:t xml:space="preserve">#&gt;  fansi            0.4.1   2020-01-08 [1] CRAN (R 4.0.0)                      </w:t>
-      </w:r>
-      <w:r>
-        <w:br/>
-      </w:r>
-      <w:r>
-        <w:rPr>
-          <w:rStyle w:val="VerbatimChar"/>
-        </w:rPr>
-        <w:t xml:space="preserve">#&gt;  farver           2.0.3   2020-01-16 [1] CRAN (R 4.0.0)                      </w:t>
-      </w:r>
-      <w:r>
-        <w:br/>
-      </w:r>
-      <w:r>
-        <w:rPr>
-          <w:rStyle w:val="VerbatimChar"/>
-        </w:rPr>
-        <w:t xml:space="preserve">#&gt;  fields           11.6    2020-10-09 [1] CRAN (R 4.0.2)                      </w:t>
-      </w:r>
-      <w:r>
-        <w:br/>
-      </w:r>
-      <w:r>
-        <w:rPr>
-          <w:rStyle w:val="VerbatimChar"/>
-        </w:rPr>
-        <w:t xml:space="preserve">#&gt;  forcats        * 0.5.0   2020-03-01 [1] CRAN (R 4.0.0)                      </w:t>
-      </w:r>
-      <w:r>
-        <w:br/>
-      </w:r>
-      <w:r>
-        <w:rPr>
-          <w:rStyle w:val="VerbatimChar"/>
-        </w:rPr>
-        <w:t xml:space="preserve">#&gt;  foreign          0.8-80  2020-05-24 [1] CRAN (R 4.0.2)                      </w:t>
-      </w:r>
-      <w:r>
-        <w:br/>
-      </w:r>
-      <w:r>
-        <w:rPr>
-          <w:rStyle w:val="VerbatimChar"/>
-        </w:rPr>
-        <w:t xml:space="preserve">#&gt;  fs               1.5.0   2020-07-31 [1] CRAN (R 4.0.2)                      </w:t>
-      </w:r>
-      <w:r>
-        <w:br/>
-      </w:r>
-      <w:r>
-        <w:rPr>
-          <w:rStyle w:val="VerbatimChar"/>
-        </w:rPr>
-        <w:t xml:space="preserve">#&gt;  generics         0.0.2   2018-11-29 [1] CRAN (R 4.0.0)                      </w:t>
-      </w:r>
-      <w:r>
-        <w:br/>
-      </w:r>
-      <w:r>
-        <w:rPr>
-          <w:rStyle w:val="VerbatimChar"/>
-        </w:rPr>
-        <w:t xml:space="preserve">#&gt;  ggforce          0.3.2   2020-06-23 [1] CRAN (R 4.0.0)                      </w:t>
-      </w:r>
-      <w:r>
-        <w:br/>
-      </w:r>
-      <w:r>
-        <w:rPr>
-          <w:rStyle w:val="VerbatimChar"/>
-        </w:rPr>
-        <w:t xml:space="preserve">#&gt;  ggmap            3.0.0   2019-02-05 [1] CRAN (R 4.0.0)                      </w:t>
-      </w:r>
-      <w:r>
-        <w:br/>
-      </w:r>
-      <w:r>
-        <w:rPr>
-          <w:rStyle w:val="VerbatimChar"/>
-        </w:rPr>
-        <w:t xml:space="preserve">#&gt;  ggplot2        * 3.3.2   2020-06-19 [1] CRAN (R 4.0.0)                      </w:t>
-      </w:r>
-      <w:r>
-        <w:br/>
-      </w:r>
-      <w:r>
-        <w:rPr>
-          <w:rStyle w:val="VerbatimChar"/>
-        </w:rPr>
-        <w:t xml:space="preserve">#&gt;  ggpointgrid      1.0.0   2020-11-13 [1] Github (nevrome/ggpointgrid@1dceed9)</w:t>
-      </w:r>
-      <w:r>
-        <w:br/>
-      </w:r>
-      <w:r>
-        <w:rPr>
-          <w:rStyle w:val="VerbatimChar"/>
-        </w:rPr>
-        <w:t xml:space="preserve">#&gt;  ggraph         * 2.0.4   2020-11-16 [1] CRAN (R 4.0.2)                      </w:t>
-      </w:r>
-      <w:r>
-        <w:br/>
-      </w:r>
-      <w:r>
-        <w:rPr>
-          <w:rStyle w:val="VerbatimChar"/>
-        </w:rPr>
-        <w:t xml:space="preserve">#&gt;  ggrepel          0.8.2   2020-03-08 [1] CRAN (R 4.0.0)                      </w:t>
-      </w:r>
-      <w:r>
-        <w:br/>
-      </w:r>
-      <w:r>
-        <w:rPr>
-          <w:rStyle w:val="VerbatimChar"/>
-        </w:rPr>
-        <w:t xml:space="preserve">#&gt;  ggsn           * 0.5.0   2019-02-18 [1] CRAN (R 4.0.2)                      </w:t>
-      </w:r>
-      <w:r>
-        <w:br/>
-      </w:r>
-      <w:r>
-        <w:rPr>
-          <w:rStyle w:val="VerbatimChar"/>
-        </w:rPr>
-        <w:t xml:space="preserve">#&gt;  glue             1.4.2   2020-08-27 [1] CRAN (R 4.0.2)                      </w:t>
-      </w:r>
-      <w:r>
-        <w:br/>
-      </w:r>
-      <w:r>
-        <w:rPr>
-          <w:rStyle w:val="VerbatimChar"/>
-        </w:rPr>
-        <w:t xml:space="preserve">#&gt;  graphlayouts     0.7.0   2020-04-25 [1] CRAN (R 4.0.0)                      </w:t>
-      </w:r>
-      <w:r>
-        <w:br/>
-      </w:r>
-      <w:r>
-        <w:rPr>
-          <w:rStyle w:val="VerbatimChar"/>
-        </w:rPr>
-        <w:t xml:space="preserve">#&gt;  gridExtra        2.3     2017-09-09 [1] CRAN (R 4.0.0)                      </w:t>
-      </w:r>
-      <w:r>
-        <w:br/>
-      </w:r>
-      <w:r>
-        <w:rPr>
-          <w:rStyle w:val="VerbatimChar"/>
-        </w:rPr>
-        <w:t xml:space="preserve">#&gt;  gtable           0.3.0   2019-03-25 [1] CRAN (R 4.0.0)                      </w:t>
-      </w:r>
-      <w:r>
-        <w:br/>
-      </w:r>
-      <w:r>
-        <w:rPr>
-          <w:rStyle w:val="VerbatimChar"/>
-        </w:rPr>
-        <w:t xml:space="preserve">#&gt;  gtools         * 3.8.2   2020-03-31 [1] CRAN (R 4.0.0)                      </w:t>
-      </w:r>
-      <w:r>
-        <w:br/>
-      </w:r>
-      <w:r>
-        <w:rPr>
-          <w:rStyle w:val="VerbatimChar"/>
-        </w:rPr>
-        <w:t xml:space="preserve">#&gt;  haven            2.3.1   2020-06-01 [1] CRAN (R 4.0.0)                      </w:t>
-      </w:r>
-      <w:r>
-        <w:br/>
-      </w:r>
-      <w:r>
-        <w:rPr>
-          <w:rStyle w:val="VerbatimChar"/>
-        </w:rPr>
-        <w:t xml:space="preserve">#&gt;  here           * 1.0.1   2020-12-13 [1] CRAN (R 4.0.2)                      </w:t>
-      </w:r>
-      <w:r>
-        <w:br/>
-      </w:r>
-      <w:r>
-        <w:rPr>
-          <w:rStyle w:val="VerbatimChar"/>
-        </w:rPr>
-        <w:t xml:space="preserve">#&gt;  highr            0.8     2019-03-20 [1] CRAN (R 4.0.0)                      </w:t>
-      </w:r>
-      <w:r>
-        <w:br/>
-      </w:r>
-      <w:r>
-        <w:rPr>
-          <w:rStyle w:val="VerbatimChar"/>
-        </w:rPr>
-        <w:t xml:space="preserve">#&gt;  hms              0.5.3   2020-01-08 [1] CRAN (R 4.0.0)                      </w:t>
-      </w:r>
-      <w:r>
-        <w:br/>
-      </w:r>
-      <w:r>
-        <w:rPr>
-          <w:rStyle w:val="VerbatimChar"/>
-        </w:rPr>
-        <w:t xml:space="preserve">#&gt;  htmltools        0.5.0   2020-06-16 [1] CRAN (R 4.0.0)                      </w:t>
-      </w:r>
-      <w:r>
-        <w:br/>
-      </w:r>
-      <w:r>
-        <w:rPr>
-          <w:rStyle w:val="VerbatimChar"/>
-        </w:rPr>
-        <w:t xml:space="preserve">#&gt;  httr             1.4.2   2020-07-20 [1] CRAN (R 4.0.2)                      </w:t>
-      </w:r>
-      <w:r>
-        <w:br/>
-      </w:r>
-      <w:r>
-        <w:rPr>
-          <w:rStyle w:val="VerbatimChar"/>
-        </w:rPr>
-        <w:t xml:space="preserve">#&gt;  igraph           1.2.6   2020-10-06 [1] CRAN (R 4.0.2)                      </w:t>
-      </w:r>
-      <w:r>
-        <w:br/>
-      </w:r>
-      <w:r>
-        <w:rPr>
-          <w:rStyle w:val="VerbatimChar"/>
-        </w:rPr>
-        <w:t xml:space="preserve">#&gt;  janitor          2.0.1   2020-04-12 [1] CRAN (R 4.0.0)                      </w:t>
-      </w:r>
-      <w:r>
-        <w:br/>
-      </w:r>
-      <w:r>
-        <w:rPr>
-          <w:rStyle w:val="VerbatimChar"/>
-        </w:rPr>
-        <w:t xml:space="preserve">#&gt;  jpeg             0.1-8.1 2019-10-24 [1] CRAN (R 4.0.0)                      </w:t>
-      </w:r>
-      <w:r>
-        <w:br/>
-      </w:r>
-      <w:r>
-        <w:rPr>
-          <w:rStyle w:val="VerbatimChar"/>
-        </w:rPr>
-        <w:t xml:space="preserve">#&gt;  jsonlite         1.7.1   2020-09-07 [1] CRAN (R 4.0.2)                      </w:t>
-      </w:r>
-      <w:r>
-        <w:br/>
-      </w:r>
-      <w:r>
-        <w:rPr>
-          <w:rStyle w:val="VerbatimChar"/>
-        </w:rPr>
-        <w:t xml:space="preserve">#&gt;  KernSmooth       2.23-17 2020-04-26 [1] CRAN (R 4.0.2)                      </w:t>
-      </w:r>
-      <w:r>
-        <w:br/>
-      </w:r>
-      <w:r>
-        <w:rPr>
-          <w:rStyle w:val="VerbatimChar"/>
-        </w:rPr>
-        <w:t xml:space="preserve">#&gt;  knitr            1.29    2020-06-23 [1] CRAN (R 4.0.0)                      </w:t>
-      </w:r>
-      <w:r>
-        <w:br/>
-      </w:r>
-      <w:r>
-        <w:rPr>
-          <w:rStyle w:val="VerbatimChar"/>
-        </w:rPr>
-        <w:t xml:space="preserve">#&gt;  labeling         0.4.2   2020-10-20 [1] CRAN (R 4.0.2)                      </w:t>
-      </w:r>
-      <w:r>
-        <w:br/>
-      </w:r>
-      <w:r>
-        <w:rPr>
-          <w:rStyle w:val="VerbatimChar"/>
-        </w:rPr>
-        <w:t xml:space="preserve">#&gt;  lattice          0.20-41 2020-04-02 [1] CRAN (R 4.0.2)                      </w:t>
-      </w:r>
-      <w:r>
-        <w:br/>
-      </w:r>
-      <w:r>
-        <w:rPr>
-          <w:rStyle w:val="VerbatimChar"/>
-        </w:rPr>
-        <w:t xml:space="preserve">#&gt;  lifecycle        0.2.0   2020-03-06 [1] CRAN (R 4.0.0)                      </w:t>
-      </w:r>
-      <w:r>
-        <w:br/>
-      </w:r>
-      <w:r>
-        <w:rPr>
-          <w:rStyle w:val="VerbatimChar"/>
-        </w:rPr>
-        <w:t xml:space="preserve">#&gt;  lpSolve          5.6.15  2020-01-24 [1] CRAN (R 4.0.0)                      </w:t>
-      </w:r>
-      <w:r>
-        <w:br/>
-      </w:r>
-      <w:r>
-        <w:rPr>
-          <w:rStyle w:val="VerbatimChar"/>
-        </w:rPr>
-        <w:t xml:space="preserve">#&gt;  lubridate        1.7.9   2020-06-08 [1] CRAN (R 4.0.0)                      </w:t>
-      </w:r>
-      <w:r>
-        <w:br/>
-      </w:r>
-      <w:r>
-        <w:rPr>
-          <w:rStyle w:val="VerbatimChar"/>
-        </w:rPr>
-        <w:t xml:space="preserve">#&gt;  magrittr         1.5     2014-11-22 [1] CRAN (R 4.0.0)                      </w:t>
-      </w:r>
-      <w:r>
-        <w:br/>
-      </w:r>
-      <w:r>
-        <w:rPr>
-          <w:rStyle w:val="VerbatimChar"/>
-        </w:rPr>
-        <w:t xml:space="preserve">#&gt;  maps             3.3.0   2018-04-03 [1] CRAN (R 4.0.0)                      </w:t>
-      </w:r>
-      <w:r>
-        <w:br/>
-      </w:r>
-      <w:r>
-        <w:rPr>
-          <w:rStyle w:val="VerbatimChar"/>
-        </w:rPr>
-        <w:t xml:space="preserve">#&gt;  maptools         1.0-1   2020-05-14 [1] CRAN (R 4.0.0)                      </w:t>
-      </w:r>
-      <w:r>
-        <w:br/>
-      </w:r>
-      <w:r>
-        <w:rPr>
-          <w:rStyle w:val="VerbatimChar"/>
-        </w:rPr>
-        <w:t xml:space="preserve">#&gt;  MASS             7.3-52  2020-08-18 [1] CRAN (R 4.0.2)                      </w:t>
-      </w:r>
-      <w:r>
-        <w:br/>
-      </w:r>
-      <w:r>
-        <w:rPr>
-          <w:rStyle w:val="VerbatimChar"/>
-        </w:rPr>
-        <w:t xml:space="preserve">#&gt;  Matrix           1.2-18  2019-11-27 [1] CRAN (R 4.0.2)                      </w:t>
-      </w:r>
-      <w:r>
-        <w:br/>
-      </w:r>
-      <w:r>
-        <w:rPr>
-          <w:rStyle w:val="VerbatimChar"/>
-        </w:rPr>
-        <w:t xml:space="preserve">#&gt;  matrixcalc       1.0-3   2012-09-15 [1] CRAN (R 4.0.0)                      </w:t>
-      </w:r>
-      <w:r>
-        <w:br/>
-      </w:r>
-      <w:r>
-        <w:rPr>
-          <w:rStyle w:val="VerbatimChar"/>
-        </w:rPr>
-        <w:t xml:space="preserve">#&gt;  MatrixModels     0.4-1   2015-08-22 [1] CRAN (R 4.0.0)                      </w:t>
-      </w:r>
-      <w:r>
-        <w:br/>
-      </w:r>
-      <w:r>
-        <w:rPr>
-          <w:rStyle w:val="VerbatimChar"/>
-        </w:rPr>
-        <w:t xml:space="preserve">#&gt;  matrixStats      0.56.0  2020-03-13 [1] CRAN (R 4.0.0)                      </w:t>
-      </w:r>
-      <w:r>
-        <w:br/>
-      </w:r>
-      <w:r>
-        <w:rPr>
-          <w:rStyle w:val="VerbatimChar"/>
-        </w:rPr>
-        <w:t xml:space="preserve">#&gt;  mcmc             0.9-7   2020-03-21 [1] CRAN (R 4.0.0)                      </w:t>
-      </w:r>
-      <w:r>
-        <w:br/>
-      </w:r>
-      <w:r>
-        <w:rPr>
-          <w:rStyle w:val="VerbatimChar"/>
-        </w:rPr>
-        <w:t xml:space="preserve">#&gt;  MCMCpack         1.4-9   2020-08-02 [1] CRAN (R 4.0.2)                      </w:t>
-      </w:r>
-      <w:r>
-        <w:br/>
-      </w:r>
-      <w:r>
-        <w:rPr>
-          <w:rStyle w:val="VerbatimChar"/>
-        </w:rPr>
-        <w:t xml:space="preserve">#&gt;  memoise          1.1.0   2017-04-21 [1] CRAN (R 4.0.0)                      </w:t>
-      </w:r>
-      <w:r>
-        <w:br/>
-      </w:r>
-      <w:r>
-        <w:rPr>
-          <w:rStyle w:val="VerbatimChar"/>
-        </w:rPr>
-        <w:t xml:space="preserve">#&gt;  mnormt           2.0.1   2020-06-29 [1] CRAN (R 4.0.2)                      </w:t>
-      </w:r>
-      <w:r>
-        <w:br/>
-      </w:r>
-      <w:r>
-        <w:rPr>
-          <w:rStyle w:val="VerbatimChar"/>
-        </w:rPr>
-        <w:t xml:space="preserve">#&gt;  modelr           0.1.8   2020-05-19 [1] CRAN (R 4.0.0)                      </w:t>
-      </w:r>
-      <w:r>
-        <w:br/>
-      </w:r>
-      <w:r>
-        <w:rPr>
-          <w:rStyle w:val="VerbatimChar"/>
-        </w:rPr>
-        <w:t xml:space="preserve">#&gt;  munsell          0.5.0   2018-06-12 [1] CRAN (R 4.0.0)                      </w:t>
-      </w:r>
-      <w:r>
-        <w:br/>
-      </w:r>
-      <w:r>
-        <w:rPr>
-          <w:rStyle w:val="VerbatimChar"/>
-        </w:rPr>
-        <w:t xml:space="preserve">#&gt;  mvtnorm          1.1-1   2020-06-09 [1] CRAN (R 4.0.0)                      </w:t>
-      </w:r>
-      <w:r>
-        <w:br/>
-      </w:r>
-      <w:r>
-        <w:rPr>
-          <w:rStyle w:val="VerbatimChar"/>
-        </w:rPr>
-        <w:t xml:space="preserve">#&gt;  network        * 1.16.0  2019-12-01 [1] CRAN (R 4.0.0)                      </w:t>
-      </w:r>
-      <w:r>
-        <w:br/>
-      </w:r>
-      <w:r>
-        <w:rPr>
-          <w:rStyle w:val="VerbatimChar"/>
-        </w:rPr>
-        <w:t xml:space="preserve">#&gt;  networkDynamic * 0.10.1  2020-01-21 [1] CRAN (R 4.0.0)                      </w:t>
-      </w:r>
-      <w:r>
-        <w:br/>
-      </w:r>
-      <w:r>
-        <w:rPr>
-          <w:rStyle w:val="VerbatimChar"/>
-        </w:rPr>
-        <w:t xml:space="preserve">#&gt;  nlme             3.1-148 2020-05-24 [1] CRAN (R 4.0.2)                      </w:t>
-      </w:r>
-      <w:r>
-        <w:br/>
-      </w:r>
-      <w:r>
-        <w:rPr>
-          <w:rStyle w:val="VerbatimChar"/>
-        </w:rPr>
-        <w:t xml:space="preserve">#&gt;  pillar           1.4.6   2020-07-10 [1] CRAN (R 4.0.2)                      </w:t>
-      </w:r>
-      <w:r>
-        <w:br/>
-      </w:r>
-      <w:r>
-        <w:rPr>
-          <w:rStyle w:val="VerbatimChar"/>
-        </w:rPr>
-        <w:t xml:space="preserve">#&gt;  pkgbuild         1.1.0   2020-07-13 [1] CRAN (R 4.0.2)                      </w:t>
-      </w:r>
-      <w:r>
-        <w:br/>
-      </w:r>
-      <w:r>
-        <w:rPr>
-          <w:rStyle w:val="VerbatimChar"/>
-        </w:rPr>
-        <w:t xml:space="preserve">#&gt;  pkgconfig        2.0.3   2019-09-22 [1] CRAN (R 4.0.0)                      </w:t>
-      </w:r>
-      <w:r>
-        <w:br/>
-      </w:r>
-      <w:r>
-        <w:rPr>
-          <w:rStyle w:val="VerbatimChar"/>
-        </w:rPr>
-        <w:t xml:space="preserve">#&gt;  pkgload          1.1.0   2020-05-29 [1] CRAN (R 4.0.0)                      </w:t>
-      </w:r>
-      <w:r>
-        <w:br/>
-      </w:r>
-      <w:r>
-        <w:rPr>
-          <w:rStyle w:val="VerbatimChar"/>
-        </w:rPr>
-        <w:t xml:space="preserve">#&gt;  plyr             1.8.6   2020-03-03 [1] CRAN (R 4.0.0)                      </w:t>
-      </w:r>
-      <w:r>
-        <w:br/>
-      </w:r>
-      <w:r>
-        <w:rPr>
-          <w:rStyle w:val="VerbatimChar"/>
-        </w:rPr>
-        <w:t xml:space="preserve">#&gt;  png              0.1-7   2013-12-03 [1] CRAN (R 4.0.0)                      </w:t>
-      </w:r>
-      <w:r>
-        <w:br/>
-      </w:r>
-      <w:r>
-        <w:rPr>
-          <w:rStyle w:val="VerbatimChar"/>
-        </w:rPr>
-        <w:t xml:space="preserve">#&gt;  polyclip         1.10-0  2019-03-14 [1] CRAN (R 4.0.0)                      </w:t>
-      </w:r>
-      <w:r>
-        <w:br/>
-      </w:r>
-      <w:r>
-        <w:rPr>
-          <w:rStyle w:val="VerbatimChar"/>
-        </w:rPr>
-        <w:t xml:space="preserve">#&gt;  prettyunits      1.1.1   2020-01-24 [1] CRAN (R 4.0.0)                      </w:t>
-      </w:r>
-      <w:r>
-        <w:br/>
-      </w:r>
-      <w:r>
-        <w:rPr>
-          <w:rStyle w:val="VerbatimChar"/>
-        </w:rPr>
-        <w:t xml:space="preserve">#&gt;  processx         3.4.4   2020-09-03 [1] CRAN (R 4.0.2)                      </w:t>
-      </w:r>
-      <w:r>
-        <w:br/>
-      </w:r>
-      <w:r>
-        <w:rPr>
-          <w:rStyle w:val="VerbatimChar"/>
-        </w:rPr>
-        <w:t xml:space="preserve">#&gt;  ps               1.4.0   2020-10-07 [1] CRAN (R 4.0.2)                      </w:t>
-      </w:r>
-      <w:r>
-        <w:br/>
-      </w:r>
-      <w:r>
-        <w:rPr>
-          <w:rStyle w:val="VerbatimChar"/>
-        </w:rPr>
-        <w:t xml:space="preserve">#&gt;  psych          * 2.0.8   2020-09-04 [1] CRAN (R 4.0.2)                      </w:t>
-      </w:r>
-      <w:r>
-        <w:br/>
-      </w:r>
-      <w:r>
-        <w:rPr>
-          <w:rStyle w:val="VerbatimChar"/>
-        </w:rPr>
-        <w:t xml:space="preserve">#&gt;  purrr          * 0.3.4   2020-04-17 [1] CRAN (R 4.0.0)                      </w:t>
-      </w:r>
-      <w:r>
-        <w:br/>
-      </w:r>
-      <w:r>
-        <w:rPr>
-          <w:rStyle w:val="VerbatimChar"/>
-        </w:rPr>
-        <w:t xml:space="preserve">#&gt;  quantreg         5.61    2020-07-09 [1] CRAN (R 4.0.2)                      </w:t>
-      </w:r>
-      <w:r>
-        <w:br/>
-      </w:r>
-      <w:r>
-        <w:rPr>
-          <w:rStyle w:val="VerbatimChar"/>
-        </w:rPr>
-        <w:t xml:space="preserve">#&gt;  R6               2.5.0   2020-10-28 [1] CRAN (R 4.0.2)                      </w:t>
-      </w:r>
-      <w:r>
-        <w:br/>
-      </w:r>
-      <w:r>
-        <w:rPr>
-          <w:rStyle w:val="VerbatimChar"/>
-        </w:rPr>
-        <w:t xml:space="preserve">#&gt;  Rcpp             1.0.5   2020-07-06 [1] CRAN (R 4.0.0)                      </w:t>
-      </w:r>
-      <w:r>
-        <w:br/>
-      </w:r>
-      <w:r>
-        <w:rPr>
-          <w:rStyle w:val="VerbatimChar"/>
-        </w:rPr>
-        <w:t xml:space="preserve">#&gt;  readr          * 1.4.0   2020-10-05 [1] CRAN (R 4.0.2)                      </w:t>
-      </w:r>
-      <w:r>
-        <w:br/>
-      </w:r>
-      <w:r>
-        <w:rPr>
-          <w:rStyle w:val="VerbatimChar"/>
-        </w:rPr>
-        <w:t xml:space="preserve">#&gt;  readxl         * 1.3.1   2019-03-13 [1] CRAN (R 4.0.0)                      </w:t>
-      </w:r>
-      <w:r>
-        <w:br/>
-      </w:r>
-      <w:r>
-        <w:rPr>
-          <w:rStyle w:val="VerbatimChar"/>
-        </w:rPr>
-        <w:t xml:space="preserve">#&gt;  remotes          2.2.0   2020-07-21 [1] CRAN (R 4.0.2)                      </w:t>
-      </w:r>
-      <w:r>
-        <w:br/>
-      </w:r>
-      <w:r>
-        <w:rPr>
-          <w:rStyle w:val="VerbatimChar"/>
-        </w:rPr>
-        <w:t xml:space="preserve">#&gt;  reprex           0.3.0   2019-05-16 [1] CRAN (R 4.0.0)                      </w:t>
-      </w:r>
-      <w:r>
-        <w:br/>
-      </w:r>
-      <w:r>
-        <w:rPr>
-          <w:rStyle w:val="VerbatimChar"/>
-        </w:rPr>
-        <w:t xml:space="preserve">#&gt;  reshape2         1.4.4   2020-04-09 [1] CRAN (R 4.0.0)                      </w:t>
-      </w:r>
-      <w:r>
-        <w:br/>
-      </w:r>
-      <w:r>
-        <w:rPr>
-          <w:rStyle w:val="VerbatimChar"/>
-        </w:rPr>
-        <w:t xml:space="preserve">#&gt;  RgoogleMaps      1.4.5.3 2020-02-12 [1] CRAN (R 4.0.0)                      </w:t>
-      </w:r>
-      <w:r>
-        <w:br/>
-      </w:r>
-      <w:r>
-        <w:rPr>
-          <w:rStyle w:val="VerbatimChar"/>
-        </w:rPr>
-        <w:t xml:space="preserve">#&gt;  rjson            0.2.20  2018-06-08 [1] CRAN (R 4.0.0)                      </w:t>
-      </w:r>
-      <w:r>
-        <w:br/>
-      </w:r>
-      <w:r>
-        <w:rPr>
-          <w:rStyle w:val="VerbatimChar"/>
-        </w:rPr>
-        <w:t xml:space="preserve">#&gt;  rlang            0.4.8   2020-10-08 [1] CRAN (R 4.0.2)                      </w:t>
-      </w:r>
-      <w:r>
-        <w:br/>
-      </w:r>
-      <w:r>
-        <w:rPr>
-          <w:rStyle w:val="VerbatimChar"/>
-        </w:rPr>
-        <w:t xml:space="preserve">#&gt;  rle              0.9.2   2020-09-25 [1] CRAN (R 4.0.2)                      </w:t>
-      </w:r>
-      <w:r>
-        <w:br/>
-      </w:r>
-      <w:r>
-        <w:rPr>
-          <w:rStyle w:val="VerbatimChar"/>
-        </w:rPr>
-        <w:t xml:space="preserve">#&gt;  rmarkdown        2.3     2020-06-18 [1] CRAN (R 4.0.0)                      </w:t>
-      </w:r>
-      <w:r>
-        <w:br/>
-      </w:r>
-      <w:r>
-        <w:rPr>
-          <w:rStyle w:val="VerbatimChar"/>
-        </w:rPr>
-        <w:t xml:space="preserve">#&gt;  robustbase       0.93-6  2020-03-23 [1] CRAN (R 4.0.0)                      </w:t>
-      </w:r>
-      <w:r>
-        <w:br/>
-      </w:r>
-      <w:r>
-        <w:rPr>
-          <w:rStyle w:val="VerbatimChar"/>
-        </w:rPr>
-        <w:t xml:space="preserve">#&gt;  rprojroot        2.0.2   2020-11-15 [1] CRAN (R 4.0.2)                      </w:t>
-      </w:r>
-      <w:r>
-        <w:br/>
-      </w:r>
-      <w:r>
-        <w:rPr>
-          <w:rStyle w:val="VerbatimChar"/>
-        </w:rPr>
-        <w:t xml:space="preserve">#&gt;  rstudioapi       0.13    2020-11-12 [1] CRAN (R 4.0.2)                      </w:t>
-      </w:r>
-      <w:r>
-        <w:br/>
-      </w:r>
-      <w:r>
-        <w:rPr>
-          <w:rStyle w:val="VerbatimChar"/>
-        </w:rPr>
-        <w:t xml:space="preserve">#&gt;  rvest            0.3.6   2020-07-25 [1] CRAN (R 4.0.2)                      </w:t>
-      </w:r>
-      <w:r>
-        <w:br/>
-      </w:r>
-      <w:r>
-        <w:rPr>
-          <w:rStyle w:val="VerbatimChar"/>
-        </w:rPr>
-        <w:t xml:space="preserve">#&gt;  scales           1.1.1   2020-05-11 [1] CRAN (R 4.0.0)                      </w:t>
-      </w:r>
-      <w:r>
-        <w:br/>
-      </w:r>
-      <w:r>
-        <w:rPr>
-          <w:rStyle w:val="VerbatimChar"/>
-        </w:rPr>
-        <w:t xml:space="preserve">#&gt;  sessioninfo      1.1.1   2018-11-05 [1] CRAN (R 4.0.0)                      </w:t>
-      </w:r>
-      <w:r>
-        <w:br/>
-      </w:r>
-      <w:r>
-        <w:rPr>
-          <w:rStyle w:val="VerbatimChar"/>
-        </w:rPr>
-        <w:t xml:space="preserve">#&gt;  sf             * 0.9-6   2020-09-13 [1] CRAN (R 4.0.2)                      </w:t>
-      </w:r>
-      <w:r>
-        <w:br/>
-      </w:r>
-      <w:r>
-        <w:rPr>
-          <w:rStyle w:val="VerbatimChar"/>
-        </w:rPr>
-        <w:t xml:space="preserve">#&gt;  sna            * 2.5     2019-12-10 [1] CRAN (R 4.0.0)                      </w:t>
-      </w:r>
-      <w:r>
-        <w:br/>
-      </w:r>
-      <w:r>
-        <w:rPr>
-          <w:rStyle w:val="VerbatimChar"/>
-        </w:rPr>
-        <w:t xml:space="preserve">#&gt;  snakecase        0.11.0  2019-05-25 [1] CRAN (R 4.0.0)                      </w:t>
-      </w:r>
-      <w:r>
-        <w:br/>
-      </w:r>
-      <w:r>
-        <w:rPr>
-          <w:rStyle w:val="VerbatimChar"/>
-        </w:rPr>
-        <w:t xml:space="preserve">#&gt;  sp               1.4-2   2020-05-20 [1] CRAN (R 4.0.0)                      </w:t>
-      </w:r>
-      <w:r>
-        <w:br/>
-      </w:r>
-      <w:r>
-        <w:rPr>
-          <w:rStyle w:val="VerbatimChar"/>
-        </w:rPr>
-        <w:t xml:space="preserve">#&gt;  spam             2.5-1   2019-12-12 [1] CRAN (R 4.0.2)                      </w:t>
-      </w:r>
-      <w:r>
-        <w:br/>
-      </w:r>
-      <w:r>
-        <w:rPr>
-          <w:rStyle w:val="VerbatimChar"/>
-        </w:rPr>
-        <w:t xml:space="preserve">#&gt;  SparseM          1.78    2019-12-13 [1] CRAN (R 4.0.0)                      </w:t>
-      </w:r>
-      <w:r>
-        <w:br/>
-      </w:r>
-      <w:r>
-        <w:rPr>
-          <w:rStyle w:val="VerbatimChar"/>
-        </w:rPr>
-        <w:t xml:space="preserve">#&gt;  statnet        * 2019.6  2019-06-14 [1] CRAN (R 4.0.0)                      </w:t>
-      </w:r>
-      <w:r>
-        <w:br/>
-      </w:r>
-      <w:r>
-        <w:rPr>
-          <w:rStyle w:val="VerbatimChar"/>
-        </w:rPr>
-        <w:t xml:space="preserve">#&gt;  statnet.common * 4.4.1   2020-10-03 [1] CRAN (R 4.0.2)                      </w:t>
-      </w:r>
-      <w:r>
-        <w:br/>
-      </w:r>
-      <w:r>
-        <w:rPr>
-          <w:rStyle w:val="VerbatimChar"/>
-        </w:rPr>
-        <w:t xml:space="preserve">#&gt;  stringi          1.5.3   2020-09-09 [1] CRAN (R 4.0.2)                      </w:t>
-      </w:r>
-      <w:r>
-        <w:br/>
-      </w:r>
-      <w:r>
-        <w:rPr>
-          <w:rStyle w:val="VerbatimChar"/>
-        </w:rPr>
-        <w:t xml:space="preserve">#&gt;  stringr        * 1.4.0   2019-02-10 [1] CRAN (R 4.0.0)                      </w:t>
-      </w:r>
-      <w:r>
-        <w:br/>
-      </w:r>
-      <w:r>
-        <w:rPr>
-          <w:rStyle w:val="VerbatimChar"/>
-        </w:rPr>
-        <w:t xml:space="preserve">#&gt;  tergm          * 3.6.1   2019-06-12 [1] CRAN (R 4.0.0)                      </w:t>
-      </w:r>
-      <w:r>
-        <w:br/>
-      </w:r>
-      <w:r>
-        <w:rPr>
-          <w:rStyle w:val="VerbatimChar"/>
-        </w:rPr>
-        <w:t xml:space="preserve">#&gt;  testthat         3.0.0   2020-10-31 [1] CRAN (R 4.0.2)                      </w:t>
-      </w:r>
-      <w:r>
-        <w:br/>
-      </w:r>
-      <w:r>
-        <w:rPr>
-          <w:rStyle w:val="VerbatimChar"/>
-        </w:rPr>
-        <w:t xml:space="preserve">#&gt;  tibble         * 3.0.4   2020-10-12 [1] CRAN (R 4.0.2)                      </w:t>
-      </w:r>
-      <w:r>
-        <w:br/>
-      </w:r>
-      <w:r>
-        <w:rPr>
-          <w:rStyle w:val="VerbatimChar"/>
-        </w:rPr>
-        <w:t xml:space="preserve">#&gt;  tidygraph      * 1.2.0   2020-05-12 [1] CRAN (R 4.0.0)                      </w:t>
-      </w:r>
-      <w:r>
-        <w:br/>
-      </w:r>
-      <w:r>
-        <w:rPr>
-          <w:rStyle w:val="VerbatimChar"/>
-        </w:rPr>
-        <w:t xml:space="preserve">#&gt;  tidyr          * 1.1.2   2020-08-27 [1] CRAN (R 4.0.2)                      </w:t>
-      </w:r>
-      <w:r>
-        <w:br/>
-      </w:r>
-      <w:r>
-        <w:rPr>
-          <w:rStyle w:val="VerbatimChar"/>
-        </w:rPr>
-        <w:t xml:space="preserve">#&gt;  tidyselect       1.1.0   2020-05-11 [1] CRAN (R 4.0.0)                      </w:t>
-      </w:r>
-      <w:r>
-        <w:br/>
-      </w:r>
-      <w:r>
-        <w:rPr>
-          <w:rStyle w:val="VerbatimChar"/>
-        </w:rPr>
-        <w:t xml:space="preserve">#&gt;  tidyverse      * 1.3.0   2019-11-21 [1] CRAN (R 4.0.2)                      </w:t>
-      </w:r>
-      <w:r>
-        <w:br/>
-      </w:r>
-      <w:r>
-        <w:rPr>
-          <w:rStyle w:val="VerbatimChar"/>
-        </w:rPr>
-        <w:t xml:space="preserve">#&gt;  tmvnsim          1.0-2   2016-12-15 [1] CRAN (R 4.0.2)                      </w:t>
-      </w:r>
-      <w:r>
-        <w:br/>
-      </w:r>
-      <w:r>
-        <w:rPr>
-          <w:rStyle w:val="VerbatimChar"/>
-        </w:rPr>
-        <w:t xml:space="preserve">#&gt;  trust            0.1-8   2020-01-10 [1] CRAN (R 4.0.0)                      </w:t>
-      </w:r>
-      <w:r>
-        <w:br/>
-      </w:r>
-      <w:r>
-        <w:rPr>
-          <w:rStyle w:val="VerbatimChar"/>
-        </w:rPr>
-        <w:t xml:space="preserve">#&gt;  tsna           * 0.3.1   2020-01-20 [1] CRAN (R 4.0.0)                      </w:t>
-      </w:r>
-      <w:r>
-        <w:br/>
-      </w:r>
-      <w:r>
-        <w:rPr>
-          <w:rStyle w:val="VerbatimChar"/>
-        </w:rPr>
-        <w:t xml:space="preserve">#&gt;  tweenr           1.0.1   2018-12-14 [1] CRAN (R 4.0.0)                      </w:t>
-      </w:r>
-      <w:r>
-        <w:br/>
-      </w:r>
-      <w:r>
-        <w:rPr>
-          <w:rStyle w:val="VerbatimChar"/>
-        </w:rPr>
-        <w:t xml:space="preserve">#&gt;  units            0.6-7   2020-06-13 [1] CRAN (R 4.0.0)                      </w:t>
-      </w:r>
-      <w:r>
-        <w:br/>
-      </w:r>
-      <w:r>
-        <w:rPr>
-          <w:rStyle w:val="VerbatimChar"/>
-        </w:rPr>
-        <w:t xml:space="preserve">#&gt;  usethis          1.6.3   2020-09-17 [1] CRAN (R 4.0.2)                      </w:t>
-      </w:r>
-      <w:r>
-        <w:br/>
-      </w:r>
-      <w:r>
-        <w:rPr>
-          <w:rStyle w:val="VerbatimChar"/>
-        </w:rPr>
-        <w:t xml:space="preserve">#&gt;  vctrs            0.3.4   2020-08-29 [1] CRAN (R 4.0.2)                      </w:t>
-      </w:r>
-      <w:r>
-        <w:br/>
-      </w:r>
-      <w:r>
-        <w:rPr>
-          <w:rStyle w:val="VerbatimChar"/>
-        </w:rPr>
-        <w:t xml:space="preserve">#&gt;  viridis          0.5.1   2018-03-29 [1] CRAN (R 4.0.0)                      </w:t>
-      </w:r>
-      <w:r>
-        <w:br/>
-      </w:r>
-      <w:r>
-        <w:rPr>
-          <w:rStyle w:val="VerbatimChar"/>
-        </w:rPr>
-        <w:t xml:space="preserve">#&gt;  viridisLite      0.3.0   2018-02-01 [1] CRAN (R 4.0.0)                      </w:t>
-      </w:r>
-      <w:r>
-        <w:br/>
-      </w:r>
-      <w:r>
-        <w:rPr>
-          <w:rStyle w:val="VerbatimChar"/>
-        </w:rPr>
-        <w:t xml:space="preserve">#&gt;  withr            2.3.0   2020-09-22 [1] CRAN (R 4.0.2)                      </w:t>
-      </w:r>
-      <w:r>
-        <w:br/>
-      </w:r>
-      <w:r>
-        <w:rPr>
-          <w:rStyle w:val="VerbatimChar"/>
-        </w:rPr>
-        <w:t xml:space="preserve">#&gt;  xfun             0.16    2020-07-24 [1] CRAN (R 4.0.2)                      </w:t>
-      </w:r>
-      <w:r>
-        <w:br/>
-      </w:r>
-      <w:r>
-        <w:rPr>
-          <w:rStyle w:val="VerbatimChar"/>
-        </w:rPr>
-        <w:t xml:space="preserve">#&gt;  xml2             1.3.2   2020-04-23 [1] CRAN (R 4.0.0)                      </w:t>
-      </w:r>
-      <w:r>
-        <w:br/>
-      </w:r>
-      <w:r>
-        <w:rPr>
-          <w:rStyle w:val="VerbatimChar"/>
-        </w:rPr>
-        <w:t xml:space="preserve">#&gt;  yaml             2.2.1   2020-02-01 [1] CRAN (R 4.0.0)                      </w:t>
+        <w:t xml:space="preserve">#&gt;  package     * version date       lib source        </w:t>
+      </w:r>
+      <w:r>
+        <w:br/>
+      </w:r>
+      <w:r>
+        <w:rPr>
+          <w:rStyle w:val="VerbatimChar"/>
+        </w:rPr>
+        <w:t xml:space="preserve">#&gt;  assertthat    0.2.1   2019-03-21 [1] CRAN (R 4.0.0)</w:t>
+      </w:r>
+      <w:r>
+        <w:br/>
+      </w:r>
+      <w:r>
+        <w:rPr>
+          <w:rStyle w:val="VerbatimChar"/>
+        </w:rPr>
+        <w:t xml:space="preserve">#&gt;  backports     1.2.0   2020-11-02 [1] CRAN (R 4.0.2)</w:t>
+      </w:r>
+      <w:r>
+        <w:br/>
+      </w:r>
+      <w:r>
+        <w:rPr>
+          <w:rStyle w:val="VerbatimChar"/>
+        </w:rPr>
+        <w:t xml:space="preserve">#&gt;  bookdown      0.20    2020-06-23 [1] CRAN (R 4.0.0)</w:t>
+      </w:r>
+      <w:r>
+        <w:br/>
+      </w:r>
+      <w:r>
+        <w:rPr>
+          <w:rStyle w:val="VerbatimChar"/>
+        </w:rPr>
+        <w:t xml:space="preserve">#&gt;  broom         0.7.0   2020-07-09 [1] CRAN (R 4.0.2)</w:t>
+      </w:r>
+      <w:r>
+        <w:br/>
+      </w:r>
+      <w:r>
+        <w:rPr>
+          <w:rStyle w:val="VerbatimChar"/>
+        </w:rPr>
+        <w:t xml:space="preserve">#&gt;  callr         3.5.1   2020-10-13 [1] CRAN (R 4.0.2)</w:t>
+      </w:r>
+      <w:r>
+        <w:br/>
+      </w:r>
+      <w:r>
+        <w:rPr>
+          <w:rStyle w:val="VerbatimChar"/>
+        </w:rPr>
+        <w:t xml:space="preserve">#&gt;  cellranger    1.1.0   2016-07-27 [1] CRAN (R 4.0.0)</w:t>
+      </w:r>
+      <w:r>
+        <w:br/>
+      </w:r>
+      <w:r>
+        <w:rPr>
+          <w:rStyle w:val="VerbatimChar"/>
+        </w:rPr>
+        <w:t xml:space="preserve">#&gt;  cli           2.1.0   2020-10-12 [1] CRAN (R 4.0.2)</w:t>
+      </w:r>
+      <w:r>
+        <w:br/>
+      </w:r>
+      <w:r>
+        <w:rPr>
+          <w:rStyle w:val="VerbatimChar"/>
+        </w:rPr>
+        <w:t xml:space="preserve">#&gt;  colorspace    1.4-1   2019-03-18 [1] CRAN (R 4.0.2)</w:t>
+      </w:r>
+      <w:r>
+        <w:br/>
+      </w:r>
+      <w:r>
+        <w:rPr>
+          <w:rStyle w:val="VerbatimChar"/>
+        </w:rPr>
+        <w:t xml:space="preserve">#&gt;  crayon        1.3.4   2017-09-16 [1] CRAN (R 4.0.0)</w:t>
+      </w:r>
+      <w:r>
+        <w:br/>
+      </w:r>
+      <w:r>
+        <w:rPr>
+          <w:rStyle w:val="VerbatimChar"/>
+        </w:rPr>
+        <w:t xml:space="preserve">#&gt;  DBI           1.1.0   2019-12-15 [1] CRAN (R 4.0.0)</w:t>
+      </w:r>
+      <w:r>
+        <w:br/>
+      </w:r>
+      <w:r>
+        <w:rPr>
+          <w:rStyle w:val="VerbatimChar"/>
+        </w:rPr>
+        <w:t xml:space="preserve">#&gt;  dbplyr        2.0.0   2020-11-03 [1] CRAN (R 4.0.2)</w:t>
+      </w:r>
+      <w:r>
+        <w:br/>
+      </w:r>
+      <w:r>
+        <w:rPr>
+          <w:rStyle w:val="VerbatimChar"/>
+        </w:rPr>
+        <w:t xml:space="preserve">#&gt;  desc          1.2.0   2018-05-01 [1] CRAN (R 4.0.0)</w:t>
+      </w:r>
+      <w:r>
+        <w:br/>
+      </w:r>
+      <w:r>
+        <w:rPr>
+          <w:rStyle w:val="VerbatimChar"/>
+        </w:rPr>
+        <w:t xml:space="preserve">#&gt;  devtools      2.3.2   2020-09-18 [1] CRAN (R 4.0.2)</w:t>
+      </w:r>
+      <w:r>
+        <w:br/>
+      </w:r>
+      <w:r>
+        <w:rPr>
+          <w:rStyle w:val="VerbatimChar"/>
+        </w:rPr>
+        <w:t xml:space="preserve">#&gt;  digest        0.6.27  2020-10-24 [1] CRAN (R 4.0.2)</w:t>
+      </w:r>
+      <w:r>
+        <w:br/>
+      </w:r>
+      <w:r>
+        <w:rPr>
+          <w:rStyle w:val="VerbatimChar"/>
+        </w:rPr>
+        <w:t xml:space="preserve">#&gt;  dplyr       * 1.0.2   2020-08-18 [1] CRAN (R 4.0.2)</w:t>
+      </w:r>
+      <w:r>
+        <w:br/>
+      </w:r>
+      <w:r>
+        <w:rPr>
+          <w:rStyle w:val="VerbatimChar"/>
+        </w:rPr>
+        <w:t xml:space="preserve">#&gt;  ellipsis      0.3.1   2020-05-15 [1] CRAN (R 4.0.0)</w:t>
+      </w:r>
+      <w:r>
+        <w:br/>
+      </w:r>
+      <w:r>
+        <w:rPr>
+          <w:rStyle w:val="VerbatimChar"/>
+        </w:rPr>
+        <w:t xml:space="preserve">#&gt;  evaluate      0.14    2019-05-28 [1] CRAN (R 4.0.0)</w:t>
+      </w:r>
+      <w:r>
+        <w:br/>
+      </w:r>
+      <w:r>
+        <w:rPr>
+          <w:rStyle w:val="VerbatimChar"/>
+        </w:rPr>
+        <w:t xml:space="preserve">#&gt;  fansi         0.4.1   2020-01-08 [1] CRAN (R 4.0.0)</w:t>
+      </w:r>
+      <w:r>
+        <w:br/>
+      </w:r>
+      <w:r>
+        <w:rPr>
+          <w:rStyle w:val="VerbatimChar"/>
+        </w:rPr>
+        <w:t xml:space="preserve">#&gt;  forcats     * 0.5.0   2020-03-01 [1] CRAN (R 4.0.0)</w:t>
+      </w:r>
+      <w:r>
+        <w:br/>
+      </w:r>
+      <w:r>
+        <w:rPr>
+          <w:rStyle w:val="VerbatimChar"/>
+        </w:rPr>
+        <w:t xml:space="preserve">#&gt;  fs            1.5.0   2020-07-31 [1] CRAN (R 4.0.2)</w:t>
+      </w:r>
+      <w:r>
+        <w:br/>
+      </w:r>
+      <w:r>
+        <w:rPr>
+          <w:rStyle w:val="VerbatimChar"/>
+        </w:rPr>
+        <w:t xml:space="preserve">#&gt;  generics      0.0.2   2018-11-29 [1] CRAN (R 4.0.0)</w:t>
+      </w:r>
+      <w:r>
+        <w:br/>
+      </w:r>
+      <w:r>
+        <w:rPr>
+          <w:rStyle w:val="VerbatimChar"/>
+        </w:rPr>
+        <w:t xml:space="preserve">#&gt;  ggplot2     * 3.3.2   2020-06-19 [1] CRAN (R 4.0.0)</w:t>
+      </w:r>
+      <w:r>
+        <w:br/>
+      </w:r>
+      <w:r>
+        <w:rPr>
+          <w:rStyle w:val="VerbatimChar"/>
+        </w:rPr>
+        <w:t xml:space="preserve">#&gt;  glue          1.4.2   2020-08-27 [1] CRAN (R 4.0.2)</w:t>
+      </w:r>
+      <w:r>
+        <w:br/>
+      </w:r>
+      <w:r>
+        <w:rPr>
+          <w:rStyle w:val="VerbatimChar"/>
+        </w:rPr>
+        <w:t xml:space="preserve">#&gt;  gtable        0.3.0   2019-03-25 [1] CRAN (R 4.0.0)</w:t>
+      </w:r>
+      <w:r>
+        <w:br/>
+      </w:r>
+      <w:r>
+        <w:rPr>
+          <w:rStyle w:val="VerbatimChar"/>
+        </w:rPr>
+        <w:t xml:space="preserve">#&gt;  haven         2.3.1   2020-06-01 [1] CRAN (R 4.0.0)</w:t>
+      </w:r>
+      <w:r>
+        <w:br/>
+      </w:r>
+      <w:r>
+        <w:rPr>
+          <w:rStyle w:val="VerbatimChar"/>
+        </w:rPr>
+        <w:t xml:space="preserve">#&gt;  here          1.0.1   2020-12-13 [1] CRAN (R 4.0.2)</w:t>
+      </w:r>
+      <w:r>
+        <w:br/>
+      </w:r>
+      <w:r>
+        <w:rPr>
+          <w:rStyle w:val="VerbatimChar"/>
+        </w:rPr>
+        <w:t xml:space="preserve">#&gt;  highr         0.8     2019-03-20 [1] CRAN (R 4.0.0)</w:t>
+      </w:r>
+      <w:r>
+        <w:br/>
+      </w:r>
+      <w:r>
+        <w:rPr>
+          <w:rStyle w:val="VerbatimChar"/>
+        </w:rPr>
+        <w:t xml:space="preserve">#&gt;  hms           0.5.3   2020-01-08 [1] CRAN (R 4.0.0)</w:t>
+      </w:r>
+      <w:r>
+        <w:br/>
+      </w:r>
+      <w:r>
+        <w:rPr>
+          <w:rStyle w:val="VerbatimChar"/>
+        </w:rPr>
+        <w:t xml:space="preserve">#&gt;  htmltools     0.5.0   2020-06-16 [1] CRAN (R 4.0.0)</w:t>
+      </w:r>
+      <w:r>
+        <w:br/>
+      </w:r>
+      <w:r>
+        <w:rPr>
+          <w:rStyle w:val="VerbatimChar"/>
+        </w:rPr>
+        <w:t xml:space="preserve">#&gt;  httr          1.4.2   2020-07-20 [1] CRAN (R 4.0.2)</w:t>
+      </w:r>
+      <w:r>
+        <w:br/>
+      </w:r>
+      <w:r>
+        <w:rPr>
+          <w:rStyle w:val="VerbatimChar"/>
+        </w:rPr>
+        <w:t xml:space="preserve">#&gt;  jsonlite      1.7.1   2020-09-07 [1] CRAN (R 4.0.2)</w:t>
+      </w:r>
+      <w:r>
+        <w:br/>
+      </w:r>
+      <w:r>
+        <w:rPr>
+          <w:rStyle w:val="VerbatimChar"/>
+        </w:rPr>
+        <w:t xml:space="preserve">#&gt;  knitr         1.29    2020-06-23 [1] CRAN (R 4.0.0)</w:t>
+      </w:r>
+      <w:r>
+        <w:br/>
+      </w:r>
+      <w:r>
+        <w:rPr>
+          <w:rStyle w:val="VerbatimChar"/>
+        </w:rPr>
+        <w:t xml:space="preserve">#&gt;  lifecycle     0.2.0   2020-03-06 [1] CRAN (R 4.0.0)</w:t>
+      </w:r>
+      <w:r>
+        <w:br/>
+      </w:r>
+      <w:r>
+        <w:rPr>
+          <w:rStyle w:val="VerbatimChar"/>
+        </w:rPr>
+        <w:t xml:space="preserve">#&gt;  lubridate     1.7.9   2020-06-08 [1] CRAN (R 4.0.0)</w:t>
+      </w:r>
+      <w:r>
+        <w:br/>
+      </w:r>
+      <w:r>
+        <w:rPr>
+          <w:rStyle w:val="VerbatimChar"/>
+        </w:rPr>
+        <w:t xml:space="preserve">#&gt;  magick      * 2.4.0   2020-06-23 [1] CRAN (R 4.0.0)</w:t>
+      </w:r>
+      <w:r>
+        <w:br/>
+      </w:r>
+      <w:r>
+        <w:rPr>
+          <w:rStyle w:val="VerbatimChar"/>
+        </w:rPr>
+        <w:t xml:space="preserve">#&gt;  magrittr      1.5     2014-11-22 [1] CRAN (R 4.0.0)</w:t>
+      </w:r>
+      <w:r>
+        <w:br/>
+      </w:r>
+      <w:r>
+        <w:rPr>
+          <w:rStyle w:val="VerbatimChar"/>
+        </w:rPr>
+        <w:t xml:space="preserve">#&gt;  memoise       1.1.0   2017-04-21 [1] CRAN (R 4.0.0)</w:t>
+      </w:r>
+      <w:r>
+        <w:br/>
+      </w:r>
+      <w:r>
+        <w:rPr>
+          <w:rStyle w:val="VerbatimChar"/>
+        </w:rPr>
+        <w:t xml:space="preserve">#&gt;  modelr        0.1.8   2020-05-19 [1] CRAN (R 4.0.0)</w:t>
+      </w:r>
+      <w:r>
+        <w:br/>
+      </w:r>
+      <w:r>
+        <w:rPr>
+          <w:rStyle w:val="VerbatimChar"/>
+        </w:rPr>
+        <w:t xml:space="preserve">#&gt;  munsell       0.5.0   2018-06-12 [1] CRAN (R 4.0.0)</w:t>
+      </w:r>
+      <w:r>
+        <w:br/>
+      </w:r>
+      <w:r>
+        <w:rPr>
+          <w:rStyle w:val="VerbatimChar"/>
+        </w:rPr>
+        <w:t xml:space="preserve">#&gt;  pillar        1.4.6   2020-07-10 [1] CRAN (R 4.0.2)</w:t>
+      </w:r>
+      <w:r>
+        <w:br/>
+      </w:r>
+      <w:r>
+        <w:rPr>
+          <w:rStyle w:val="VerbatimChar"/>
+        </w:rPr>
+        <w:t xml:space="preserve">#&gt;  pkgbuild      1.1.0   2020-07-13 [1] CRAN (R 4.0.2)</w:t>
+      </w:r>
+      <w:r>
+        <w:br/>
+      </w:r>
+      <w:r>
+        <w:rPr>
+          <w:rStyle w:val="VerbatimChar"/>
+        </w:rPr>
+        <w:t xml:space="preserve">#&gt;  pkgconfig     2.0.3   2019-09-22 [1] CRAN (R 4.0.0)</w:t>
+      </w:r>
+      <w:r>
+        <w:br/>
+      </w:r>
+      <w:r>
+        <w:rPr>
+          <w:rStyle w:val="VerbatimChar"/>
+        </w:rPr>
+        <w:t xml:space="preserve">#&gt;  pkgload       1.1.0   2020-05-29 [1] CRAN (R 4.0.0)</w:t>
+      </w:r>
+      <w:r>
+        <w:br/>
+      </w:r>
+      <w:r>
+        <w:rPr>
+          <w:rStyle w:val="VerbatimChar"/>
+        </w:rPr>
+        <w:t xml:space="preserve">#&gt;  png           0.1-7   2013-12-03 [1] CRAN (R 4.0.0)</w:t>
+      </w:r>
+      <w:r>
+        <w:br/>
+      </w:r>
+      <w:r>
+        <w:rPr>
+          <w:rStyle w:val="VerbatimChar"/>
+        </w:rPr>
+        <w:t xml:space="preserve">#&gt;  prettyunits   1.1.1   2020-01-24 [1] CRAN (R 4.0.0)</w:t>
+      </w:r>
+      <w:r>
+        <w:br/>
+      </w:r>
+      <w:r>
+        <w:rPr>
+          <w:rStyle w:val="VerbatimChar"/>
+        </w:rPr>
+        <w:t xml:space="preserve">#&gt;  processx      3.4.4   2020-09-03 [1] CRAN (R 4.0.2)</w:t>
+      </w:r>
+      <w:r>
+        <w:br/>
+      </w:r>
+      <w:r>
+        <w:rPr>
+          <w:rStyle w:val="VerbatimChar"/>
+        </w:rPr>
+        <w:t xml:space="preserve">#&gt;  ps            1.4.0   2020-10-07 [1] CRAN (R 4.0.2)</w:t>
+      </w:r>
+      <w:r>
+        <w:br/>
+      </w:r>
+      <w:r>
+        <w:rPr>
+          <w:rStyle w:val="VerbatimChar"/>
+        </w:rPr>
+        <w:t xml:space="preserve">#&gt;  purrr       * 0.3.4   2020-04-17 [1] CRAN (R 4.0.0)</w:t>
+      </w:r>
+      <w:r>
+        <w:br/>
+      </w:r>
+      <w:r>
+        <w:rPr>
+          <w:rStyle w:val="VerbatimChar"/>
+        </w:rPr>
+        <w:t xml:space="preserve">#&gt;  R6            2.5.0   2020-10-28 [1] CRAN (R 4.0.2)</w:t>
+      </w:r>
+      <w:r>
+        <w:br/>
+      </w:r>
+      <w:r>
+        <w:rPr>
+          <w:rStyle w:val="VerbatimChar"/>
+        </w:rPr>
+        <w:t xml:space="preserve">#&gt;  Rcpp          1.0.5   2020-07-06 [1] CRAN (R 4.0.0)</w:t>
+      </w:r>
+      <w:r>
+        <w:br/>
+      </w:r>
+      <w:r>
+        <w:rPr>
+          <w:rStyle w:val="VerbatimChar"/>
+        </w:rPr>
+        <w:t xml:space="preserve">#&gt;  readr       * 1.4.0   2020-10-05 [1] CRAN (R 4.0.2)</w:t>
+      </w:r>
+      <w:r>
+        <w:br/>
+      </w:r>
+      <w:r>
+        <w:rPr>
+          <w:rStyle w:val="VerbatimChar"/>
+        </w:rPr>
+        <w:t xml:space="preserve">#&gt;  readxl        1.3.1   2019-03-13 [1] CRAN (R 4.0.0)</w:t>
+      </w:r>
+      <w:r>
+        <w:br/>
+      </w:r>
+      <w:r>
+        <w:rPr>
+          <w:rStyle w:val="VerbatimChar"/>
+        </w:rPr>
+        <w:t xml:space="preserve">#&gt;  remotes       2.2.0   2020-07-21 [1] CRAN (R 4.0.2)</w:t>
+      </w:r>
+      <w:r>
+        <w:br/>
+      </w:r>
+      <w:r>
+        <w:rPr>
+          <w:rStyle w:val="VerbatimChar"/>
+        </w:rPr>
+        <w:t xml:space="preserve">#&gt;  reprex        0.3.0   2019-05-16 [1] CRAN (R 4.0.0)</w:t>
+      </w:r>
+      <w:r>
+        <w:br/>
+      </w:r>
+      <w:r>
+        <w:rPr>
+          <w:rStyle w:val="VerbatimChar"/>
+        </w:rPr>
+        <w:t xml:space="preserve">#&gt;  rlang         0.4.8   2020-10-08 [1] CRAN (R 4.0.2)</w:t>
+      </w:r>
+      <w:r>
+        <w:br/>
+      </w:r>
+      <w:r>
+        <w:rPr>
+          <w:rStyle w:val="VerbatimChar"/>
+        </w:rPr>
+        <w:t xml:space="preserve">#&gt;  rmarkdown     2.3     2020-06-18 [1] CRAN (R 4.0.0)</w:t>
+      </w:r>
+      <w:r>
+        <w:br/>
+      </w:r>
+      <w:r>
+        <w:rPr>
+          <w:rStyle w:val="VerbatimChar"/>
+        </w:rPr>
+        <w:t xml:space="preserve">#&gt;  rprojroot     2.0.2   2020-11-15 [1] CRAN (R 4.0.2)</w:t>
+      </w:r>
+      <w:r>
+        <w:br/>
+      </w:r>
+      <w:r>
+        <w:rPr>
+          <w:rStyle w:val="VerbatimChar"/>
+        </w:rPr>
+        <w:t xml:space="preserve">#&gt;  rstudioapi    0.13    2020-11-12 [1] CRAN (R 4.0.2)</w:t>
+      </w:r>
+      <w:r>
+        <w:br/>
+      </w:r>
+      <w:r>
+        <w:rPr>
+          <w:rStyle w:val="VerbatimChar"/>
+        </w:rPr>
+        <w:t xml:space="preserve">#&gt;  rvest         0.3.6   2020-07-25 [1] CRAN (R 4.0.2)</w:t>
+      </w:r>
+      <w:r>
+        <w:br/>
+      </w:r>
+      <w:r>
+        <w:rPr>
+          <w:rStyle w:val="VerbatimChar"/>
+        </w:rPr>
+        <w:t xml:space="preserve">#&gt;  scales        1.1.1   2020-05-11 [1] CRAN (R 4.0.0)</w:t>
+      </w:r>
+      <w:r>
+        <w:br/>
+      </w:r>
+      <w:r>
+        <w:rPr>
+          <w:rStyle w:val="VerbatimChar"/>
+        </w:rPr>
+        <w:t xml:space="preserve">#&gt;  sessioninfo   1.1.1   2018-11-05 [1] CRAN (R 4.0.0)</w:t>
+      </w:r>
+      <w:r>
+        <w:br/>
+      </w:r>
+      <w:r>
+        <w:rPr>
+          <w:rStyle w:val="VerbatimChar"/>
+        </w:rPr>
+        <w:t xml:space="preserve">#&gt;  stringi       1.5.3   2020-09-09 [1] CRAN (R 4.0.2)</w:t>
+      </w:r>
+      <w:r>
+        <w:br/>
+      </w:r>
+      <w:r>
+        <w:rPr>
+          <w:rStyle w:val="VerbatimChar"/>
+        </w:rPr>
+        <w:t xml:space="preserve">#&gt;  stringr     * 1.4.0   2019-02-10 [1] CRAN (R 4.0.0)</w:t>
+      </w:r>
+      <w:r>
+        <w:br/>
+      </w:r>
+      <w:r>
+        <w:rPr>
+          <w:rStyle w:val="VerbatimChar"/>
+        </w:rPr>
+        <w:t xml:space="preserve">#&gt;  testthat      3.0.0   2020-10-31 [1] CRAN (R 4.0.2)</w:t>
+      </w:r>
+      <w:r>
+        <w:br/>
+      </w:r>
+      <w:r>
+        <w:rPr>
+          <w:rStyle w:val="VerbatimChar"/>
+        </w:rPr>
+        <w:t xml:space="preserve">#&gt;  tibble      * 3.0.4   2020-10-12 [1] CRAN (R 4.0.2)</w:t>
+      </w:r>
+      <w:r>
+        <w:br/>
+      </w:r>
+      <w:r>
+        <w:rPr>
+          <w:rStyle w:val="VerbatimChar"/>
+        </w:rPr>
+        <w:t xml:space="preserve">#&gt;  tidyr       * 1.1.2   2020-08-27 [1] CRAN (R 4.0.2)</w:t>
+      </w:r>
+      <w:r>
+        <w:br/>
+      </w:r>
+      <w:r>
+        <w:rPr>
+          <w:rStyle w:val="VerbatimChar"/>
+        </w:rPr>
+        <w:t xml:space="preserve">#&gt;  tidyselect    1.1.0   2020-05-11 [1] CRAN (R 4.0.0)</w:t>
+      </w:r>
+      <w:r>
+        <w:br/>
+      </w:r>
+      <w:r>
+        <w:rPr>
+          <w:rStyle w:val="VerbatimChar"/>
+        </w:rPr>
+        <w:t xml:space="preserve">#&gt;  tidyverse   * 1.3.0   2019-11-21 [1] CRAN (R 4.0.2)</w:t>
+      </w:r>
+      <w:r>
+        <w:br/>
+      </w:r>
+      <w:r>
+        <w:rPr>
+          <w:rStyle w:val="VerbatimChar"/>
+        </w:rPr>
+        <w:t xml:space="preserve">#&gt;  usethis       1.6.3   2020-09-17 [1] CRAN (R 4.0.2)</w:t>
+      </w:r>
+      <w:r>
+        <w:br/>
+      </w:r>
+      <w:r>
+        <w:rPr>
+          <w:rStyle w:val="VerbatimChar"/>
+        </w:rPr>
+        <w:t xml:space="preserve">#&gt;  vctrs         0.3.4   2020-08-29 [1] CRAN (R 4.0.2)</w:t>
+      </w:r>
+      <w:r>
+        <w:br/>
+      </w:r>
+      <w:r>
+        <w:rPr>
+          <w:rStyle w:val="VerbatimChar"/>
+        </w:rPr>
+        <w:t xml:space="preserve">#&gt;  withr         2.3.0   2020-09-22 [1] CRAN (R 4.0.2)</w:t>
+      </w:r>
+      <w:r>
+        <w:br/>
+      </w:r>
+      <w:r>
+        <w:rPr>
+          <w:rStyle w:val="VerbatimChar"/>
+        </w:rPr>
+        <w:t xml:space="preserve">#&gt;  xfun          0.16    2020-07-24 [1] CRAN (R 4.0.2)</w:t>
+      </w:r>
+      <w:r>
+        <w:br/>
+      </w:r>
+      <w:r>
+        <w:rPr>
+          <w:rStyle w:val="VerbatimChar"/>
+        </w:rPr>
+        <w:t xml:space="preserve">#&gt;  xml2          1.3.2   2020-04-23 [1] CRAN (R 4.0.0)</w:t>
+      </w:r>
+      <w:r>
+        <w:br/>
+      </w:r>
+      <w:r>
+        <w:rPr>
+          <w:rStyle w:val="VerbatimChar"/>
+        </w:rPr>
+        <w:t xml:space="preserve">#&gt;  yaml          2.2.1   2020-02-01 [1] CRAN (R 4.0.0)</w:t>
       </w:r>
       <w:r>
         <w:br/>
@@ -6923,7 +6578,7 @@
         <w:rPr>
           <w:rStyle w:val="VerbatimChar"/>
         </w:rPr>
-        <w:t xml:space="preserve">#&gt; Head:     [3648038] 2021-01-10: revise code for network diagram</w:t>
+        <w:t xml:space="preserve">#&gt; Head:     [955e060] 2021-01-10: update bergm code and cache</w:t>
       </w:r>
     </w:p>
     <w:p>
@@ -6931,7 +6586,7 @@
         <w:pStyle w:val="FirstParagraph"/>
       </w:pPr>
       <w:r>
-        <w:t xml:space="preserve">Word count: 3260</w:t>
+        <w:t xml:space="preserve">Word count: 3270</w:t>
       </w:r>
     </w:p>
     <w:sectPr>

</xml_diff>

<commit_message>
get the caching working as expected with correct file paths for the md5sum fn
</commit_message>
<xml_diff>
--- a/analysis/paper/paper.docx
+++ b/analysis/paper/paper.docx
@@ -145,7 +145,7 @@
         <w:pStyle w:val="Date"/>
       </w:pPr>
       <w:r>
-        <w:t xml:space="preserve">10</w:t>
+        <w:t xml:space="preserve">11</w:t>
       </w:r>
       <w:r>
         <w:t xml:space="preserve"> </w:t>
@@ -1428,15 +1428,23 @@
         <w:t xml:space="preserve">context.</w:t>
       </w:r>
     </w:p>
+    <w:bookmarkStart w:id="20" w:name="introduction"/>
     <w:p>
       <w:pPr>
         <w:pStyle w:val="Heading1"/>
       </w:pPr>
-      <w:bookmarkStart w:id="20" w:name="introduction"/>
+      <w:r>
+        <w:rPr>
+          <w:rStyle w:val="SectionNumber"/>
+        </w:rPr>
+        <w:t xml:space="preserve">1</w:t>
+      </w:r>
+      <w:r>
+        <w:tab/>
+      </w:r>
       <w:r>
         <w:t xml:space="preserve">Introduction</w:t>
       </w:r>
-      <w:bookmarkEnd w:id="20"/>
     </w:p>
     <w:p>
       <w:pPr>
@@ -1645,15 +1653,24 @@
         <w:t xml:space="preserve">. This paper will use a novel Bayesian approach on exponential random graph model to investigate the formation of relationship between burials in northeastern Taiwan to explore the indirect impact of foreign contacts on social organization.</w:t>
       </w:r>
     </w:p>
+    <w:bookmarkEnd w:id="20"/>
+    <w:bookmarkStart w:id="22" w:name="a-case-study-from-northereastern-taiwan"/>
     <w:p>
       <w:pPr>
         <w:pStyle w:val="Heading1"/>
       </w:pPr>
-      <w:bookmarkStart w:id="21" w:name="a-case-study-from-northereastern-taiwan"/>
+      <w:r>
+        <w:rPr>
+          <w:rStyle w:val="SectionNumber"/>
+        </w:rPr>
+        <w:t xml:space="preserve">2</w:t>
+      </w:r>
+      <w:r>
+        <w:tab/>
+      </w:r>
       <w:r>
         <w:t xml:space="preserve">A Case Study from Northereastern Taiwan</w:t>
       </w:r>
-      <w:bookmarkEnd w:id="21"/>
     </w:p>
     <w:p>
       <w:pPr>
@@ -1675,7 +1692,7 @@
         <w:t xml:space="preserve"> </w:t>
       </w:r>
       <w:r>
-        <w:t xml:space="preserve">(Borao Mateo, 2009; Li and Wu, 2006)</w:t>
+        <w:t xml:space="preserve">(Borao, 2009; Li and Wu, 2006)</w:t>
       </w:r>
       <w:r>
         <w:t xml:space="preserve">. For example, the document written by a Spanish Priest described that the Spanish soldier used carnelian beads to exchange natural resources with local Indigenous people since their high values in Indigenous culture</w:t>
@@ -1702,7 +1719,7 @@
         <w:t xml:space="preserve"> </w:t>
       </w:r>
       <w:r>
-        <w:t xml:space="preserve">(Borao Mateo, 2009; Li and Wu, 2006; Wang and Marwick, 2020)</w:t>
+        <w:t xml:space="preserve">(Borao, 2009; Li and Wu, 2006; Wang and Marwick, 2020)</w:t>
       </w:r>
       <w:r>
         <w:t xml:space="preserve">. A general model to summarize this situation in northeastern Taiwan might be that the influence of a colonial power, combined with high local values of imported goods, might lead to increased social inequality due to competition among individuals, and unequal access to trade networks</w:t>
@@ -1746,7 +1763,7 @@
         <w:t xml:space="preserve"> </w:t>
       </w:r>
       <w:r>
-        <w:t xml:space="preserve">1</w:t>
+        <w:t xml:space="preserve">2.1</w:t>
       </w:r>
       <w:r>
         <w:t xml:space="preserve">), northern Taiwan, and later were defeated and taken over by the Dutch in 1642</w:t>
@@ -1764,7 +1781,7 @@
         <w:t xml:space="preserve"> </w:t>
       </w:r>
       <w:r>
-        <w:t xml:space="preserve">(Borao Mateo, 2009; Kang, 2016)</w:t>
+        <w:t xml:space="preserve">(Borao, 2009; Kang, 2016)</w:t>
       </w:r>
       <w:r>
         <w:t xml:space="preserve">. The Dutch would give l</w:t>
@@ -1787,7 +1804,7 @@
         <w:t xml:space="preserve"> </w:t>
       </w:r>
       <w:r>
-        <w:t xml:space="preserve">1</w:t>
+        <w:t xml:space="preserve">2.1</w:t>
       </w:r>
       <w:r>
         <w:t xml:space="preserve">), an Iron Age site in northeastern Taiwan, which covers the time before the European arrival, the presence of the Europeans, including the Spanish and the Dutch, in the 17th century, and finally the Chinese in the 19th century</w:t>
@@ -1811,18 +1828,18 @@
           <wp:inline>
             <wp:extent cx="5943600" cy="2639942"/>
             <wp:effectExtent b="0" l="0" r="0" t="0"/>
-            <wp:docPr descr="Figure 1: The location of Kiwulan and other places with the European forts in northern Taiwan mentioned in the text (map modified from Wang and Marwick, 2020). Map data from naturalearthdata.com." title="" id="1" name="Picture"/>
+            <wp:docPr descr="Figure 2.1: The location of Kiwulan and other places with the European forts in northern Taiwan mentioned in the text (map modified from Wang and Marwick, 2020). Map data from naturalearthdata.com." title="" id="1" name="Picture"/>
             <a:graphic>
               <a:graphicData uri="http://schemas.openxmlformats.org/drawingml/2006/picture">
                 <pic:pic>
                   <pic:nvPicPr>
-                    <pic:cNvPr descr="/Users/EmilyWang/Desktop/School%20document/LW-Papers/kwl-burials-2020/analysis/figures/000-KWL-map.png" id="0" name="Picture"/>
+                    <pic:cNvPr descr="/Users/bmarwick/Desktop/kwl-burials/analysis/figures/000-KWL-map.png" id="0" name="Picture"/>
                     <pic:cNvPicPr>
                       <a:picLocks noChangeArrowheads="1" noChangeAspect="1"/>
                     </pic:cNvPicPr>
                   </pic:nvPicPr>
                   <pic:blipFill>
-                    <a:blip r:embed="rId22"/>
+                    <a:blip r:embed="rId21"/>
                     <a:stretch>
                       <a:fillRect/>
                     </a:stretch>
@@ -1854,18 +1871,27 @@
         <w:pStyle w:val="ImageCaption"/>
       </w:pPr>
       <w:r>
-        <w:t xml:space="preserve">Figure 1: The location of Kiwulan and other places with the European forts in northern Taiwan mentioned in the text (map modified from Wang and Marwick, 2020). Map data from naturalearthdata.com.</w:t>
-      </w:r>
-    </w:p>
+        <w:t xml:space="preserve">Figure 2.1: The location of Kiwulan and other places with the European forts in northern Taiwan mentioned in the text (map modified from Wang and Marwick, 2020). Map data from naturalearthdata.com.</w:t>
+      </w:r>
+    </w:p>
+    <w:bookmarkEnd w:id="22"/>
+    <w:bookmarkStart w:id="23" w:name="X9f442a34850d9249fdd5db7947391d321101960"/>
     <w:p>
       <w:pPr>
         <w:pStyle w:val="Heading1"/>
       </w:pPr>
-      <w:bookmarkStart w:id="23" w:name="X9f442a34850d9249fdd5db7947391d321101960"/>
+      <w:r>
+        <w:rPr>
+          <w:rStyle w:val="SectionNumber"/>
+        </w:rPr>
+        <w:t xml:space="preserve">3</w:t>
+      </w:r>
+      <w:r>
+        <w:tab/>
+      </w:r>
       <w:r>
         <w:t xml:space="preserve">Exponential random graph models in a Baysesian framework</w:t>
       </w:r>
-      <w:bookmarkEnd w:id="23"/>
     </w:p>
     <w:p>
       <w:pPr>
@@ -2077,15 +2103,24 @@
         <w:t xml:space="preserve">shows that the effect of missing data can be reduced with Bayesian modeling that can predict, on the average, 80% of the ties when a third of data missing.</w:t>
       </w:r>
     </w:p>
+    <w:bookmarkEnd w:id="23"/>
+    <w:bookmarkStart w:id="25" w:name="materials"/>
     <w:p>
       <w:pPr>
         <w:pStyle w:val="Heading1"/>
       </w:pPr>
-      <w:bookmarkStart w:id="24" w:name="materials"/>
+      <w:r>
+        <w:rPr>
+          <w:rStyle w:val="SectionNumber"/>
+        </w:rPr>
+        <w:t xml:space="preserve">4</w:t>
+      </w:r>
+      <w:r>
+        <w:tab/>
+      </w:r>
       <w:r>
         <w:t xml:space="preserve">Materials</w:t>
       </w:r>
-      <w:bookmarkEnd w:id="24"/>
     </w:p>
     <w:p>
       <w:pPr>
@@ -2131,7 +2166,7 @@
         <w:t xml:space="preserve"> </w:t>
       </w:r>
       <w:r>
-        <w:t xml:space="preserve">2</w:t>
+        <w:t xml:space="preserve">4.1</w:t>
       </w:r>
       <w:r>
         <w:t xml:space="preserve">). Burials are oriented in an east-west direction on the north side of the residential area, indicated by post-holes and</w:t>
@@ -2185,18 +2220,18 @@
           <wp:inline>
             <wp:extent cx="5943600" cy="2971800"/>
             <wp:effectExtent b="0" l="0" r="0" t="0"/>
-            <wp:docPr descr="Figure 2: Map illustrating the location of burials by periods at the central excavation area of Kiwulan (each square is 4 X 4 meters). The gray dots are post holes." title="" id="1" name="Picture"/>
+            <wp:docPr descr="Figure 4.1: Map illustrating the location of burials by periods at the central excavation area of Kiwulan (each square is 4 X 4 meters). The gray dots are post holes." title="" id="1" name="Picture"/>
             <a:graphic>
               <a:graphicData uri="http://schemas.openxmlformats.org/drawingml/2006/picture">
                 <pic:pic>
                   <pic:nvPicPr>
-                    <pic:cNvPr descr="/Users/EmilyWang/Desktop/School%20document/LW-Papers/kwl-burials-2020/analysis/figures/002-burial-map.png" id="0" name="Picture"/>
+                    <pic:cNvPr descr="/Users/bmarwick/Desktop/kwl-burials/analysis/figures/002-burial-map.png" id="0" name="Picture"/>
                     <pic:cNvPicPr>
                       <a:picLocks noChangeArrowheads="1" noChangeAspect="1"/>
                     </pic:cNvPicPr>
                   </pic:nvPicPr>
                   <pic:blipFill>
-                    <a:blip r:embed="rId25"/>
+                    <a:blip r:embed="rId24"/>
                     <a:stretch>
                       <a:fillRect/>
                     </a:stretch>
@@ -2228,7 +2263,7 @@
         <w:pStyle w:val="ImageCaption"/>
       </w:pPr>
       <w:r>
-        <w:t xml:space="preserve">Figure 2: Map illustrating the location of burials by periods at the central excavation area of Kiwulan (each square is 4 X 4 meters). The gray dots are post holes.</w:t>
+        <w:t xml:space="preserve">Figure 4.1: Map illustrating the location of burials by periods at the central excavation area of Kiwulan (each square is 4 X 4 meters). The gray dots are post holes.</w:t>
       </w:r>
     </w:p>
     <w:p>
@@ -2251,7 +2286,7 @@
         <w:t xml:space="preserve"> </w:t>
       </w:r>
       <w:r>
-        <w:t xml:space="preserve">(cf. Coward, 2013, p. 252)</w:t>
+        <w:t xml:space="preserve">(cf. Coward, 2013, p. 252)</w:t>
       </w:r>
       <w:r>
         <w:t xml:space="preserve">.Therefore, we built networks where burials represent actors (nodes in the network) that are linked when they have the same prestige goods in common. The prestige goods we identified include agate beads, gold-foil beads, imported Chinese porcelains, gold foils, and fish-shaped ornaments. Previous studies indicate that these items are considered as high-value across different archaeological contexts</w:t>
@@ -2269,31 +2304,48 @@
         <w:t xml:space="preserve"> </w:t>
       </w:r>
       <w:r>
-        <w:t xml:space="preserve">(Borao Mateo, 2009; Li and Wu, 2006)</w:t>
+        <w:t xml:space="preserve">(Borao, 2009; Li and Wu, 2006)</w:t>
       </w:r>
       <w:r>
         <w:t xml:space="preserve">.</w:t>
       </w:r>
     </w:p>
+    <w:bookmarkEnd w:id="25"/>
+    <w:bookmarkStart w:id="29" w:name="methods"/>
     <w:p>
       <w:pPr>
         <w:pStyle w:val="Heading1"/>
       </w:pPr>
-      <w:bookmarkStart w:id="26" w:name="methods"/>
+      <w:r>
+        <w:rPr>
+          <w:rStyle w:val="SectionNumber"/>
+        </w:rPr>
+        <w:t xml:space="preserve">5</w:t>
+      </w:r>
+      <w:r>
+        <w:tab/>
+      </w:r>
       <w:r>
         <w:t xml:space="preserve">Methods</w:t>
       </w:r>
-      <w:bookmarkEnd w:id="26"/>
-    </w:p>
+    </w:p>
+    <w:bookmarkStart w:id="27" w:name="hypothesis-and-construction-of-networks"/>
     <w:p>
       <w:pPr>
         <w:pStyle w:val="Heading2"/>
       </w:pPr>
-      <w:bookmarkStart w:id="27" w:name="hypothesis-and-construction-of-networks"/>
+      <w:r>
+        <w:rPr>
+          <w:rStyle w:val="SectionNumber"/>
+        </w:rPr>
+        <w:t xml:space="preserve">5.1</w:t>
+      </w:r>
+      <w:r>
+        <w:tab/>
+      </w:r>
       <w:r>
         <w:t xml:space="preserve">Hypothesis and construction of networks</w:t>
       </w:r>
-      <w:bookmarkEnd w:id="27"/>
     </w:p>
     <w:p>
       <w:pPr>
@@ -2306,7 +2358,7 @@
         <w:t xml:space="preserve"> </w:t>
       </w:r>
       <w:r>
-        <w:t xml:space="preserve">(Borao Mateo, 2009; Li and Wu, 2006)</w:t>
+        <w:t xml:space="preserve">(Borao, 2009; Li and Wu, 2006)</w:t>
       </w:r>
       <w:r>
         <w:t xml:space="preserve">. A related effect of the European presence in northeastern Taiwan may have been manipulation of the European colonial image by ambitious local Indigenous individuals for building their personal status and power. If social inequality gradually increased in Kiwulan as we hypothesize, then we expect to observe a network with higher degree (popularity), less transitivity (cohesion), and strong inequality based on age difference (achieved status). To test this prediction, we use ERGM in a Bayesian framework to examine the formation of network ties and the underlying mechanisms that shape relationships between people at Kiwulan. By comparing networks from the pre-European period and the post-European period we can examine the effects of foreign contact on community relationships at Kiwulan.</w:t>
@@ -2332,7 +2384,7 @@
         <w:t xml:space="preserve"> </w:t>
       </w:r>
       <w:r>
-        <w:t xml:space="preserve">3</w:t>
+        <w:t xml:space="preserve">5.1</w:t>
       </w:r>
       <w:r>
         <w:t xml:space="preserve">).</w:t>
@@ -2347,18 +2399,18 @@
           <wp:inline>
             <wp:extent cx="5943600" cy="2377440"/>
             <wp:effectExtent b="0" l="0" r="0" t="0"/>
-            <wp:docPr descr="Figure 3: A: Burial network before the European arrival, B: Burial network after the European arrival. The size of the nodes is proportional to the node degrees that means the number of connections to a node. The thickness of tie represents the number of goods in common between nodes." title="" id="1" name="Picture"/>
+            <wp:docPr descr="Figure 5.1: A: Burial network before the European arrival, B: Burial network after the European arrival. The size of the nodes is proportional to the node degrees that means the number of connections to a node. The thickness of tie represents the number of goods in common between nodes." title="" id="1" name="Picture"/>
             <a:graphic>
               <a:graphicData uri="http://schemas.openxmlformats.org/drawingml/2006/picture">
                 <pic:pic>
                   <pic:nvPicPr>
-                    <pic:cNvPr descr="/Users/EmilyWang/Desktop/School%20document/LW-Papers/kwl-burials-2020/analysis/figures/005-network-diagrams.png" id="0" name="Picture"/>
+                    <pic:cNvPr descr="/Users/bmarwick/Desktop/kwl-burials/analysis/figures/005-network-diagrams.png" id="0" name="Picture"/>
                     <pic:cNvPicPr>
                       <a:picLocks noChangeArrowheads="1" noChangeAspect="1"/>
                     </pic:cNvPicPr>
                   </pic:nvPicPr>
                   <pic:blipFill>
-                    <a:blip r:embed="rId28"/>
+                    <a:blip r:embed="rId26"/>
                     <a:stretch>
                       <a:fillRect/>
                     </a:stretch>
@@ -2390,18 +2442,27 @@
         <w:pStyle w:val="ImageCaption"/>
       </w:pPr>
       <w:r>
-        <w:t xml:space="preserve">Figure 3: A: Burial network before the European arrival, B: Burial network after the European arrival. The size of the nodes is proportional to the node degrees that means the number of connections to a node. The thickness of tie represents the number of goods in common between nodes.</w:t>
-      </w:r>
-    </w:p>
+        <w:t xml:space="preserve">Figure 5.1: A: Burial network before the European arrival, B: Burial network after the European arrival. The size of the nodes is proportional to the node degrees that means the number of connections to a node. The thickness of tie represents the number of goods in common between nodes.</w:t>
+      </w:r>
+    </w:p>
+    <w:bookmarkEnd w:id="27"/>
+    <w:bookmarkStart w:id="28" w:name="Xd605f7269e86ccd6b2b8b39b2c599ff50eb1757"/>
     <w:p>
       <w:pPr>
         <w:pStyle w:val="Heading2"/>
       </w:pPr>
-      <w:bookmarkStart w:id="29" w:name="Xd605f7269e86ccd6b2b8b39b2c599ff50eb1757"/>
+      <w:r>
+        <w:rPr>
+          <w:rStyle w:val="SectionNumber"/>
+        </w:rPr>
+        <w:t xml:space="preserve">5.2</w:t>
+      </w:r>
+      <w:r>
+        <w:tab/>
+      </w:r>
       <w:r>
         <w:t xml:space="preserve">Model specification in a Bayesian framework</w:t>
       </w:r>
-      <w:bookmarkEnd w:id="29"/>
     </w:p>
     <w:p>
       <w:pPr>
@@ -2444,7 +2505,7 @@
         <w:t xml:space="preserve"> </w:t>
       </w:r>
       <w:r>
-        <w:t xml:space="preserve">1</w:t>
+        <w:t xml:space="preserve">5.1</w:t>
       </w:r>
       <w:r>
         <w:t xml:space="preserve"> </w:t>
@@ -2467,15 +2528,15 @@
         <w:pStyle w:val="TableCaption"/>
       </w:pPr>
       <w:r>
-        <w:t xml:space="preserve">Table 1: The parameters of exponential random graph models for a undirected network to corresponding with archaeological evidence.</w:t>
+        <w:t xml:space="preserve">Table 5.1: The parameters of exponential random graph models for a undirected network to corresponding with archaeological evidence.</w:t>
       </w:r>
     </w:p>
     <w:tbl>
       <w:tblPr>
         <w:tblStyle w:val="Table"/>
         <w:tblW w:type="pct" w:w="5000.0"/>
-        <w:tblLook w:firstRow="1"/>
-        <w:tblCaption w:val="Table 1: The parameters of exponential random graph models for a undirected network to corresponding with archaeological evidence."/>
+        <w:tblLook w:firstRow="1" w:lastRow="0" w:firstColumn="0" w:lastColumn="0" w:noHBand="0" w:noVBand="0"/>
+        <w:tblCaption w:val="Table 5.1: The parameters of exponential random graph models for a undirected network to corresponding with archaeological evidence."/>
       </w:tblPr>
       <w:tblGrid>
         <w:gridCol w:w="1166"/>
@@ -2997,21 +3058,31 @@
         <w:t xml:space="preserve"> </w:t>
       </w:r>
       <w:r>
-        <w:t xml:space="preserve">(Caimo and Friel, 2011; Caimo et al., 2017)</w:t>
+        <w:t xml:space="preserve">(Caimo et al., 2017; Caimo and Friel, 2011)</w:t>
       </w:r>
       <w:r>
         <w:t xml:space="preserve">. We set 10^{4} network graphs simulated from the estimated posterior distribution in ERGMs. Our Bayesian GOF diagnostics summarized three distributions, including degree, minimum geodesic distance, and edgewise shared partner distributions. This provides a statistical approach to check how well the estimated posterior parameter distribution, based on our hypotheses, can reproduce networks with similar general structural features of the observed networks. We then compared the distribution of our observed networks, the networks before and after the arrival of Europeans, with the distribution of our hypothesized models. We expect to see the models fit with our hypotheses, indicative of a increased social inequality after the foreign contact. In addition, the covariates can give some more clues for the underlying mechanisms for the formations of each network, such as the relative importance of age and sex.</w:t>
       </w:r>
     </w:p>
+    <w:bookmarkEnd w:id="28"/>
+    <w:bookmarkEnd w:id="29"/>
+    <w:bookmarkStart w:id="31" w:name="X1d9039aecbbcb44c2dfa3a9268a6c9535658f66"/>
     <w:p>
       <w:pPr>
         <w:pStyle w:val="Heading1"/>
       </w:pPr>
-      <w:bookmarkStart w:id="30" w:name="X1d9039aecbbcb44c2dfa3a9268a6c9535658f66"/>
+      <w:r>
+        <w:rPr>
+          <w:rStyle w:val="SectionNumber"/>
+        </w:rPr>
+        <w:t xml:space="preserve">6</w:t>
+      </w:r>
+      <w:r>
+        <w:tab/>
+      </w:r>
       <w:r>
         <w:t xml:space="preserve">Reproducibility and open source materials</w:t>
       </w:r>
-      <w:bookmarkEnd w:id="30"/>
     </w:p>
     <w:p>
       <w:pPr>
@@ -3035,7 +3106,7 @@
       <w:r>
         <w:t xml:space="preserve"> </w:t>
       </w:r>
-      <w:hyperlink r:id="rId31">
+      <w:hyperlink r:id="rId30">
         <w:r>
           <w:rPr>
             <w:rStyle w:val="Hyperlink"/>
@@ -3071,15 +3142,24 @@
         <w:t xml:space="preserve">are the raw data for all the visualizations and tests reported here. All of the figures, tables, and statistical test results presented here can be independently reproduced with the code and data in this repository. The code is released under the MIT license, the data as CC-0, and figures as CC-BY, to enable maximum re-use.</w:t>
       </w:r>
     </w:p>
+    <w:bookmarkEnd w:id="31"/>
+    <w:bookmarkStart w:id="36" w:name="results"/>
     <w:p>
       <w:pPr>
         <w:pStyle w:val="Heading1"/>
       </w:pPr>
-      <w:bookmarkStart w:id="32" w:name="results"/>
+      <w:r>
+        <w:rPr>
+          <w:rStyle w:val="SectionNumber"/>
+        </w:rPr>
+        <w:t xml:space="preserve">7</w:t>
+      </w:r>
+      <w:r>
+        <w:tab/>
+      </w:r>
       <w:r>
         <w:t xml:space="preserve">Results</w:t>
       </w:r>
-      <w:bookmarkEnd w:id="32"/>
     </w:p>
     <w:p>
       <w:pPr>
@@ -3092,7 +3172,7 @@
         <w:t xml:space="preserve"> </w:t>
       </w:r>
       <w:r>
-        <w:t xml:space="preserve">2</w:t>
+        <w:t xml:space="preserve">7.1</w:t>
       </w:r>
       <w:r>
         <w:t xml:space="preserve">; Figure</w:t>
@@ -3101,10 +3181,10 @@
         <w:t xml:space="preserve"> </w:t>
       </w:r>
       <w:r>
-        <w:t xml:space="preserve">4</w:t>
-      </w:r>
-      <w:r>
-        <w:t xml:space="preserve">). For the pre-European network simulations, the nodal covariates, ritual-homophily, have significant effects on the formation of relations between burials. The positive effect demostrates that burials with ritual pottery tend to form relations. Despite positive values for some covariates, such as age-homophily, sex-homophily and burial value-homophily, they do not show a significant tendency to form relations duo to value of zero in the confidence intervals. Similarly, the dyadic covariate, physical distance, shows no significant effect, indicating that physical proximity between burials does not affect the formation of relations. For the endogenous network effects, transitivity (gwesp) present significant positive effect, while popularity (gwdegree) demonstrates negative effect. The high positive value for transitivity suggests a tendency of burials to be clustered in closed transitive structures, indicative of the presence of multiple corporate groups sharing burial goods in common. The negative popularity shows there is a tendency toward decentralization that reflects most burials have similar number of ties without any prominent ones. This might imply that individuals have equal access to trade goods in terms of the flow of goods.</w:t>
+        <w:t xml:space="preserve">7.1</w:t>
+      </w:r>
+      <w:r>
+        <w:t xml:space="preserve">). For the pre-European network simulations, the nodal covariates, ritual-homophily, have significant effects on the formation of relations between burials. The positive effect demonstrates that burials with ritual pottery tend to form relations. Despite positive values for some covariates, such as age-homophily, sex-homophily and burial value-homophily, they do not show a significant tendency to form relations duo to value of zero in the confidence intervals. Similarly, the dyadic covariate, physical distance, shows no significant effect, indicating that physical proximity between burials does not affect the formation of relations. For the endogenous network effects, transitivity (gwesp) present significant positive effect, while popularity (gwdegree) demonstrates negative effect. The high positive value for transitivity suggests a tendency of burials to be clustered in closed transitive structures, indicative of the presence of multiple corporate groups sharing burial goods in common. The negative popularity shows there is a tendency toward decentralization that reflects most burials have similar number of ties without any prominent ones. This might imply that individuals have equal access to trade goods in terms of the flow of goods.</w:t>
       </w:r>
     </w:p>
     <w:p>
@@ -3112,15 +3192,15 @@
         <w:pStyle w:val="TableCaption"/>
       </w:pPr>
       <w:r>
-        <w:t xml:space="preserve">Table 2: Estimated posterior means, standard deviation, medians, and 95% credible intervals for the pre-Euroepan model</w:t>
+        <w:t xml:space="preserve">Table 7.1: Estimated posterior means, standard deviation, medians, and 95% credible intervals for the pre-Euroepan model</w:t>
       </w:r>
     </w:p>
     <w:tbl>
       <w:tblPr>
         <w:tblStyle w:val="Table"/>
         <w:tblW w:type="pct" w:w="0.0"/>
-        <w:tblLook w:firstRow="1"/>
-        <w:tblCaption w:val="Table 2: Estimated posterior means, standard deviation, medians, and 95% credible intervals for the pre-Euroepan model"/>
+        <w:tblLook w:firstRow="1" w:lastRow="0" w:firstColumn="0" w:lastColumn="0" w:noHBand="0" w:noVBand="0"/>
+        <w:tblCaption w:val="Table 7.1: Estimated posterior means, standard deviation, medians, and 95% credible intervals for the pre-Euroepan model"/>
       </w:tblPr>
       <w:tblGrid/>
       <w:tr>
@@ -4328,12 +4408,113 @@
           <wp:inline>
             <wp:extent cx="5943600" cy="3714750"/>
             <wp:effectExtent b="0" l="0" r="0" t="0"/>
-            <wp:docPr descr="Figure 4: Posterior density estimates for the parameters associated with edges, gwesp, gwdegree, and distance-dyadcov by phases. The pre-European group presents remarkedly larger values for the gwesp, but lower vlaues for the edges and gwdegree parameters comapred to the post-Eruoepan group. The distance parameters overlap between two groups." title="" id="1" name="Picture"/>
+            <wp:docPr descr="Figure 7.1: Posterior density estimates for the parameters associated with edges, gwesp, gwdegree, and distance-dyadcov by phases. The pre-European group presents remarkedly larger values for the gwesp, but lower vlaues for the edges and gwdegree parameters comapred to the post-Eruoepan group. The distance parameters overlap between two groups." title="" id="1" name="Picture"/>
             <a:graphic>
               <a:graphicData uri="http://schemas.openxmlformats.org/drawingml/2006/picture">
                 <pic:pic>
                   <pic:nvPicPr>
-                    <pic:cNvPr descr="/Users/EmilyWang/Desktop/School%20document/LW-Papers/kwl-burials-2020/analysis/figures/006-posterior-distribution.png" id="0" name="Picture"/>
+                    <pic:cNvPr descr="/Users/bmarwick/Desktop/kwl-burials/analysis/figures/006-posterior-distribution.png" id="0" name="Picture"/>
+                    <pic:cNvPicPr>
+                      <a:picLocks noChangeArrowheads="1" noChangeAspect="1"/>
+                    </pic:cNvPicPr>
+                  </pic:nvPicPr>
+                  <pic:blipFill>
+                    <a:blip r:embed="rId32"/>
+                    <a:stretch>
+                      <a:fillRect/>
+                    </a:stretch>
+                  </pic:blipFill>
+                  <pic:spPr bwMode="auto">
+                    <a:xfrm>
+                      <a:off x="0" y="0"/>
+                      <a:ext cx="5943600" cy="3714750"/>
+                    </a:xfrm>
+                    <a:prstGeom prst="rect">
+                      <a:avLst/>
+                    </a:prstGeom>
+                    <a:noFill/>
+                    <a:ln w="9525">
+                      <a:noFill/>
+                      <a:headEnd/>
+                      <a:tailEnd/>
+                    </a:ln>
+                  </pic:spPr>
+                </pic:pic>
+              </a:graphicData>
+            </a:graphic>
+          </wp:inline>
+        </w:drawing>
+      </w:r>
+    </w:p>
+    <w:p>
+      <w:pPr>
+        <w:pStyle w:val="ImageCaption"/>
+      </w:pPr>
+      <w:r>
+        <w:t xml:space="preserve">Figure 7.1: Posterior density estimates for the parameters associated with edges, gwesp, gwdegree, and distance-dyadcov by phases. The pre-European group presents remarkedly larger values for the gwesp, but lower vlaues for the edges and gwdegree parameters comapred to the post-Eruoepan group. The distance parameters overlap between two groups.</w:t>
+      </w:r>
+    </w:p>
+    <w:p>
+      <w:pPr>
+        <w:pStyle w:val="BodyText"/>
+      </w:pPr>
+      <w:r>
+        <w:t xml:space="preserve">For the network after the arrival of Europeans, the nodal covariates of burial value-homophily show positive effects, while the ritual-homophily and sex-homophily have a negative effect. Despite the effect is not strong, it could indicate the burials in the same wealth level tend to form relations. On the contrary, the same sex burials and burial with ritual pottery in common tend not to form relations. There are no significant effects for age-homophily and the dyadic covariate, physical distance. Similar to the pre-European network, the endogenous network variable, transitivity (gwesp) demonstrates a significant positive effect but much lower than the effect of pre-European network. In contrast, the popularity (gwdegree) shows a significantly higher positive effect than the effect of pre-European network. This means there is a tendency toward centralization that reflects a limited number of burials have many more ties than others. This implies that a few central individuals may have better access to trade goods and developed personal networks through wealth accumulation. In general, the post-European network has a smaller transitivity effect and a positive popularity effect than the pre-European network. This may suggest a reduced tendency toward clustering but high tendency toward centralization after the European presence. Both posterior estimates present symmetric distributions, with the posterior means close to posterior medians (Table</w:t>
+      </w:r>
+      <w:r>
+        <w:t xml:space="preserve"> </w:t>
+      </w:r>
+      <w:r>
+        <w:t xml:space="preserve">7.1</w:t>
+      </w:r>
+      <w:r>
+        <w:t xml:space="preserve">).</w:t>
+      </w:r>
+    </w:p>
+    <w:p>
+      <w:pPr>
+        <w:pStyle w:val="BodyText"/>
+      </w:pPr>
+      <w:r>
+        <w:t xml:space="preserve">One key difference between the pre-European and post-European networks is their size, with 29 burials compared to 49 burials. To understand the robustness of comparison between two networks, we used vertex bootstrap to cross-validate the results based on Bayesian network analysis. Vertex bootstrap is a non-parametric method that conducts resampling for all vertices (i.e. node) that is useful for quantifying standard errors and estimating sampling variability in the network statistics of interest</w:t>
+      </w:r>
+      <w:r>
+        <w:t xml:space="preserve"> </w:t>
+      </w:r>
+      <w:r>
+        <w:t xml:space="preserve">(Chen et al., 2019; Roberts et al., 2021; Snijders and Borgatti, 1999)</w:t>
+      </w:r>
+      <w:r>
+        <w:t xml:space="preserve">. This enables the evaluation of uncertainty for networks and tests the difference between multiple networks by examining their confidence intervals for the network population. Networks with unoverlapped intervals means there is a significant difference. We computed and compared endogenous network statistics, including density, popularity, and transitivity for our two networks. Figure</w:t>
+      </w:r>
+      <w:r>
+        <w:t xml:space="preserve"> </w:t>
+      </w:r>
+      <w:r>
+        <w:t xml:space="preserve">7.2</w:t>
+      </w:r>
+      <w:r>
+        <w:t xml:space="preserve"> </w:t>
+      </w:r>
+      <w:r>
+        <w:t xml:space="preserve">shows a significant difference in observed network popularity between the two networks, which is consistent with our finding of negative popularity in the pre-European period and positive popularity in the post-European period using the Bayesian approach. For density and transitivity, the 95% confidence intervals from two networks overlapped with each other that indicates no significant difference. This is also consistent with our results of Bayesian modeling, where both networks present similar positive or negative effects with smaller degree of difference.</w:t>
+      </w:r>
+    </w:p>
+    <w:p>
+      <w:pPr>
+        <w:pStyle w:val="CaptionedFigure"/>
+      </w:pPr>
+      <w:r>
+        <w:drawing>
+          <wp:inline>
+            <wp:extent cx="5943600" cy="3714750"/>
+            <wp:effectExtent b="0" l="0" r="0" t="0"/>
+            <wp:docPr descr="Figure 7.2: The 95% bootstrap confidence intervals for the observed networks, indicated by 0 nodes removal, and networks with different number of node removal. The number of bootstrap samples is 1000." title="" id="1" name="Picture"/>
+            <a:graphic>
+              <a:graphicData uri="http://schemas.openxmlformats.org/drawingml/2006/picture">
+                <pic:pic>
+                  <pic:nvPicPr>
+                    <pic:cNvPr descr="/Users/bmarwick/Desktop/kwl-burials/analysis/figures/007-bootstrap-CI.png" id="0" name="Picture"/>
                     <pic:cNvPicPr>
                       <a:picLocks noChangeArrowheads="1" noChangeAspect="1"/>
                     </pic:cNvPicPr>
@@ -4371,7 +4552,7 @@
         <w:pStyle w:val="ImageCaption"/>
       </w:pPr>
       <w:r>
-        <w:t xml:space="preserve">Figure 4: Posterior density estimates for the parameters associated with edges, gwesp, gwdegree, and distance-dyadcov by phases. The pre-European group presents remarkedly larger values for the gwesp, but lower vlaues for the edges and gwdegree parameters comapred to the post-Eruoepan group. The distance parameters overlap between two groups.</w:t>
+        <w:t xml:space="preserve">Figure 7.2: The 95% bootstrap confidence intervals for the observed networks, indicated by 0 nodes removal, and networks with different number of node removal. The number of bootstrap samples is 1000.</w:t>
       </w:r>
     </w:p>
     <w:p>
@@ -4379,45 +4560,85 @@
         <w:pStyle w:val="BodyText"/>
       </w:pPr>
       <w:r>
-        <w:t xml:space="preserve">For the network after the arrival of Europeans, the nodal covariates of burial value-homophily show positive effects, while the ritual-homophily and sex-homophily have a negative effect. Despite the effect is not strong, it could indicate the burials in the same wealth level tend to form relations. On the contrary, the same sex burials and burial with ritual pottery in common tend not to form relations. There are no significant effects for age-homophily and the dyadic covariate, physical distance. Similar to the pre-European network, the endogenous network variable, transitivity (gwesp) demonstrates a significant positive effect but much lower than the effect of pre-European network. In contrast, the popularity (gwdegree) shows a significantly higher positive effect than the effect of pre-European network. This means there is a tendency toward centralization that reflects a limited number of burials have many more ties than others. This implies that a few central individuals may have better access to trade goods and developed personal networks through wealth accumulation. In general, the post-European network has a smaller transitivity effect and a positive popularity effect than the pre-European network. This may suggest a reduced tendency toward clustering but high tendency toward centralization after the European presence. Both posterior estimates present symmetric distributions, with the posterior means close to posterior medians (Table</w:t>
-      </w:r>
-      <w:r>
-        <w:t xml:space="preserve"> </w:t>
-      </w:r>
-      <w:r>
-        <w:t xml:space="preserve">2</w:t>
-      </w:r>
-      <w:r>
-        <w:t xml:space="preserve">).</w:t>
-      </w:r>
-    </w:p>
-    <w:p>
-      <w:pPr>
-        <w:pStyle w:val="BodyText"/>
-      </w:pPr>
-      <w:r>
-        <w:t xml:space="preserve">One key difference between the pre-European and post-European networks is their size, with 29 burials compared to 49 burials. To understand the robustness of comparison between two networks, we used vertex bootstrap to cross-validate the results based on Bayesian network analysis. Vertex bootstrap is a non-parametric method that conducts resampling for all vertices (i.e. node) that is useful for quantifying standard errors and estimating sampling variability in the network statistics of interest</w:t>
-      </w:r>
-      <w:r>
-        <w:t xml:space="preserve"> </w:t>
-      </w:r>
-      <w:r>
-        <w:t xml:space="preserve">(Chen et al., 2019; Roberts et al., 2021; Snijders and Borgatti, 1999)</w:t>
-      </w:r>
-      <w:r>
-        <w:t xml:space="preserve">. This enables the evaluation of uncertainty for networks and tests the difference between multiple networks by examining their confidence intervals for the network population. Networks with unoverlapped intervals means there is a significant difference. We computed and compared endogenous network statistics, including density, popularity, and transitivity for our two networks. Figure</w:t>
-      </w:r>
-      <w:r>
-        <w:t xml:space="preserve"> </w:t>
-      </w:r>
-      <w:r>
-        <w:t xml:space="preserve">5</w:t>
-      </w:r>
-      <w:r>
-        <w:t xml:space="preserve"> </w:t>
-      </w:r>
-      <w:r>
-        <w:t xml:space="preserve">shows a significant difference in observed network popularity between the two networks, which is consistent with our finding of negative popularity in the pre-European period and positive popularity in the post-European period using the Bayesian approach. For density and transitivity, the 95% confidence intervals from two networks overlapped with each other that indicates no significant difference. This is also consistent with our results of Bayesian modeling, where both networks present similar positive or negative effects with smaller degree of difference.</w:t>
+        <w:t xml:space="preserve">The vertex bootstrap procedure with a t-test on the difference of network populations also shows that there are significant differences in network density(p =</w:t>
+      </w:r>
+      <w:r>
+        <w:t xml:space="preserve"> </w:t>
+      </w:r>
+      <m:oMath>
+        <m:r>
+          <m:t>2.578</m:t>
+        </m:r>
+        <m:r>
+          <m:t>×</m:t>
+        </m:r>
+        <m:sSup>
+          <m:e>
+            <m:r>
+              <m:t>10</m:t>
+            </m:r>
+          </m:e>
+          <m:sup>
+            <m:r>
+              <m:t>−</m:t>
+            </m:r>
+            <m:r>
+              <m:t>173</m:t>
+            </m:r>
+          </m:sup>
+        </m:sSup>
+      </m:oMath>
+      <w:r>
+        <w:t xml:space="preserve">), transitivity (p =</w:t>
+      </w:r>
+      <w:r>
+        <w:t xml:space="preserve"> </w:t>
+      </w:r>
+      <m:oMath>
+        <m:r>
+          <m:t>1.376</m:t>
+        </m:r>
+        <m:r>
+          <m:t>×</m:t>
+        </m:r>
+        <m:sSup>
+          <m:e>
+            <m:r>
+              <m:t>10</m:t>
+            </m:r>
+          </m:e>
+          <m:sup>
+            <m:r>
+              <m:t>−</m:t>
+            </m:r>
+            <m:r>
+              <m:t>114</m:t>
+            </m:r>
+          </m:sup>
+        </m:sSup>
+      </m:oMath>
+      <w:r>
+        <w:t xml:space="preserve">), and popularity (p =</w:t>
+      </w:r>
+      <w:r>
+        <w:t xml:space="preserve"> </w:t>
+      </w:r>
+      <m:oMath>
+        <m:r>
+          <m:t>0</m:t>
+        </m:r>
+      </m:oMath>
+      <w:r>
+        <w:t xml:space="preserve">). Moreover, we explored the sample size effect by removing nodes at certain percents (5-40%) for both networks and compared their confidence intervals. The results (Figure</w:t>
+      </w:r>
+      <w:r>
+        <w:t xml:space="preserve"> </w:t>
+      </w:r>
+      <w:r>
+        <w:t xml:space="preserve">7.2</w:t>
+      </w:r>
+      <w:r>
+        <w:t xml:space="preserve">) demonstrate a consistent difference between the two networks within 30 % node removals that suggest they are robust to the different sizes. In general, those statistical methods support the presence of anthropologically meaningful differences in the pre-and post-European networks. The procedure of cross-validation ensures our results can provide robust comparison between two networks without sample size effects.</w:t>
       </w:r>
     </w:p>
     <w:p>
@@ -4427,20 +4648,119 @@
       <w:r>
         <w:drawing>
           <wp:inline>
-            <wp:extent cx="5943600" cy="3714750"/>
+            <wp:extent cx="5943600" cy="2377440"/>
             <wp:effectExtent b="0" l="0" r="0" t="0"/>
-            <wp:docPr descr="Figure 5: The 95% bootstrap confidence intervals for the observed networks, indicated by 0 nodes removal, and networks with different number of node removal. The number of bootstrap samples is 1000." title="" id="1" name="Picture"/>
+            <wp:docPr descr="Figure 7.3: Goodness-of-fit diagnostics for the pre-European model (left) and the post-European model (right). Boxplots represent distributions calculated on 100 network graphs simulated from the estimated posterior distribution. Red lines represent distributions of observed networks, and gray lines show the 95% intervals." title="" id="1" name="Picture"/>
             <a:graphic>
               <a:graphicData uri="http://schemas.openxmlformats.org/drawingml/2006/picture">
                 <pic:pic>
                   <pic:nvPicPr>
-                    <pic:cNvPr descr="/Users/EmilyWang/Desktop/School%20document/LW-Papers/kwl-burials-2020/analysis/figures/007-bootstrap-CI.png" id="0" name="Picture"/>
+                    <pic:cNvPr descr="../figures/figure-bgof-two-phases-1.png" id="0" name="Picture"/>
                     <pic:cNvPicPr>
                       <a:picLocks noChangeArrowheads="1" noChangeAspect="1"/>
                     </pic:cNvPicPr>
                   </pic:nvPicPr>
                   <pic:blipFill>
                     <a:blip r:embed="rId34"/>
+                    <a:stretch>
+                      <a:fillRect/>
+                    </a:stretch>
+                  </pic:blipFill>
+                  <pic:spPr bwMode="auto">
+                    <a:xfrm>
+                      <a:off x="0" y="0"/>
+                      <a:ext cx="5943600" cy="2377440"/>
+                    </a:xfrm>
+                    <a:prstGeom prst="rect">
+                      <a:avLst/>
+                    </a:prstGeom>
+                    <a:noFill/>
+                    <a:ln w="9525">
+                      <a:noFill/>
+                      <a:headEnd/>
+                      <a:tailEnd/>
+                    </a:ln>
+                  </pic:spPr>
+                </pic:pic>
+              </a:graphicData>
+            </a:graphic>
+          </wp:inline>
+        </w:drawing>
+      </w:r>
+    </w:p>
+    <w:p>
+      <w:pPr>
+        <w:pStyle w:val="ImageCaption"/>
+      </w:pPr>
+      <w:r>
+        <w:t xml:space="preserve">Figure 7.3: Goodness-of-fit diagnostics for the pre-European model (left) and the post-European model (right). Boxplots represent distributions calculated on 100 network graphs simulated from the estimated posterior distribution. Red lines represent distributions of observed networks, and gray lines show the 95% intervals.</w:t>
+      </w:r>
+    </w:p>
+    <w:p>
+      <w:pPr>
+        <w:pStyle w:val="BodyText"/>
+      </w:pPr>
+      <w:r>
+        <w:t xml:space="preserve">Bayesian goodness of fit (GOF) diagnostics plots (Figure</w:t>
+      </w:r>
+      <w:r>
+        <w:t xml:space="preserve"> </w:t>
+      </w:r>
+      <w:r>
+        <w:t xml:space="preserve">7.3</w:t>
+      </w:r>
+      <w:r>
+        <w:t xml:space="preserve">) show that both models fit the observed networks very well for the minimum geodesic distance distribution (i.e. the number of edges between node pairs in a shortest path</w:t>
+      </w:r>
+      <w:r>
+        <w:t xml:space="preserve"> </w:t>
+      </w:r>
+      <w:r>
+        <w:t xml:space="preserve">(Hunter et al., 2008)</w:t>
+      </w:r>
+      <w:r>
+        <w:t xml:space="preserve">) and the degree distribution. For edgewise shared partner (gwesp) distribution, despite some observations falling outside the 95% interval, the fit is generally good with most observations within it. This also suggests that our</w:t>
+      </w:r>
+      <w:r>
+        <w:t xml:space="preserve"> </w:t>
+      </w:r>
+      <w:r>
+        <w:t xml:space="preserve">models can reproduce networks that resemble the structural features of our observed networks. We compared the first three distribution moments of each observed distribution and their corresponding simulated distributions, represented by means. Figure</w:t>
+      </w:r>
+      <w:r>
+        <w:t xml:space="preserve"> </w:t>
+      </w:r>
+      <w:r>
+        <w:t xml:space="preserve">7.4</w:t>
+      </w:r>
+      <w:r>
+        <w:t xml:space="preserve"> </w:t>
+      </w:r>
+      <w:r>
+        <w:t xml:space="preserve">shows that modeled values from the pre-European network are slightly closer to the observed values for the mean and the variance of distributions, compared to the values from the post-European network. In general, this demonstrates a better fit for the pre-European network. However, it should be noted that the differences between the statistics of two models are relatively small, which still allows direct comparison of two networks.</w:t>
+      </w:r>
+    </w:p>
+    <w:p>
+      <w:pPr>
+        <w:pStyle w:val="CaptionedFigure"/>
+      </w:pPr>
+      <w:r>
+        <w:drawing>
+          <wp:inline>
+            <wp:extent cx="5943600" cy="3714750"/>
+            <wp:effectExtent b="0" l="0" r="0" t="0"/>
+            <wp:docPr descr="Figure 7.4: Distribution moments (mean, skewness, variance) calculated on the observed data and simulated distributions for pre- and post- European models." title="" id="1" name="Picture"/>
+            <a:graphic>
+              <a:graphicData uri="http://schemas.openxmlformats.org/drawingml/2006/picture">
+                <pic:pic>
+                  <pic:nvPicPr>
+                    <pic:cNvPr descr="/Users/bmarwick/Desktop/kwl-burials/analysis/figures/006-distribution-moments.png" id="0" name="Picture"/>
+                    <pic:cNvPicPr>
+                      <a:picLocks noChangeArrowheads="1" noChangeAspect="1"/>
+                    </pic:cNvPicPr>
+                  </pic:nvPicPr>
+                  <pic:blipFill>
+                    <a:blip r:embed="rId35"/>
                     <a:stretch>
                       <a:fillRect/>
                     </a:stretch>
@@ -4472,7 +4792,61 @@
         <w:pStyle w:val="ImageCaption"/>
       </w:pPr>
       <w:r>
-        <w:t xml:space="preserve">Figure 5: The 95% bootstrap confidence intervals for the observed networks, indicated by 0 nodes removal, and networks with different number of node removal. The number of bootstrap samples is 1000.</w:t>
+        <w:t xml:space="preserve">Figure 7.4: Distribution moments (mean, skewness, variance) calculated on the observed data and simulated distributions for pre- and post- European models.</w:t>
+      </w:r>
+    </w:p>
+    <w:bookmarkEnd w:id="36"/>
+    <w:bookmarkStart w:id="37" w:name="discussion"/>
+    <w:p>
+      <w:pPr>
+        <w:pStyle w:val="Heading1"/>
+      </w:pPr>
+      <w:r>
+        <w:rPr>
+          <w:rStyle w:val="SectionNumber"/>
+        </w:rPr>
+        <w:t xml:space="preserve">8</w:t>
+      </w:r>
+      <w:r>
+        <w:tab/>
+      </w:r>
+      <w:r>
+        <w:t xml:space="preserve">Discussion</w:t>
+      </w:r>
+    </w:p>
+    <w:p>
+      <w:pPr>
+        <w:pStyle w:val="FirstParagraph"/>
+      </w:pPr>
+      <w:r>
+        <w:t xml:space="preserve">A striking finding in our results is the change in network properties of Kiwulan burials from a more cohesive network with multiple subgroups (represented by higher transitivity and negative popularity) toward a more centralized network with concentration of connections among fewer burials (lower transitivity and positive popularity) after the European presence during the 17th century. This supports our models of chronological change from a more corporate society to a more networked society, as indicated in the grave goods and burial attributes. These observations are in line with theoretical assumptions of horizontal hierarchy, the corporate-network continuum that focuses on distinct strategies for achieving power as an alternative explanation to understand the emergence and level of social inequality</w:t>
+      </w:r>
+      <w:r>
+        <w:t xml:space="preserve"> </w:t>
+      </w:r>
+      <w:r>
+        <w:t xml:space="preserve">(Drennan et al., 2010; Feinman, 2000; Feinman et al., 2000)</w:t>
+      </w:r>
+      <w:r>
+        <w:t xml:space="preserve">. Compared to traditional models of vertical hierarchies that stress stratified social characteristics, the corporate-network model may be more relevant for understanding how a small scale society was organized, such as we see here in the pericolonial context of Kiwulan. A corporate-based society, such as the pre-European situation at Kiwulan, stresses shared power between individuals, communalrituals, and social inequality, if any, would be associated with groups</w:t>
+      </w:r>
+      <w:r>
+        <w:t xml:space="preserve"> </w:t>
+      </w:r>
+      <w:r>
+        <w:t xml:space="preserve">(Siegel, 1999)</w:t>
+      </w:r>
+      <w:r>
+        <w:t xml:space="preserve">. In contrast, a more network-based society, indicated by the post-European data from Kiwulan, presents wealth accumulation through individual networks, prestige good manipulation, and trade monopolization</w:t>
+      </w:r>
+      <w:r>
+        <w:t xml:space="preserve"> </w:t>
+      </w:r>
+      <w:r>
+        <w:t xml:space="preserve">(Blanton et al., 1996)</w:t>
+      </w:r>
+      <w:r>
+        <w:t xml:space="preserve">. It should be noted that the corporate/network continuum represents a dynamic process with different degrees of hierarchical complexity instead of static ideal-type stages.</w:t>
       </w:r>
     </w:p>
     <w:p>
@@ -4480,140 +4854,16 @@
         <w:pStyle w:val="BodyText"/>
       </w:pPr>
       <w:r>
-        <w:t xml:space="preserve">The vertex bootstrap procedure with a t-test on the difference of network populations also shows that there are significant differences in network density(p =</w:t>
-      </w:r>
-      <w:r>
-        <w:t xml:space="preserve"> </w:t>
-      </w:r>
-      <m:oMath>
-        <m:r>
-          <m:t>2.578</m:t>
-        </m:r>
-        <m:r>
-          <m:t>×</m:t>
-        </m:r>
-        <m:sSup>
-          <m:e>
-            <m:r>
-              <m:t>10</m:t>
-            </m:r>
-          </m:e>
-          <m:sup>
-            <m:r>
-              <m:t>−</m:t>
-            </m:r>
-            <m:r>
-              <m:t>173</m:t>
-            </m:r>
-          </m:sup>
-        </m:sSup>
-      </m:oMath>
-      <w:r>
-        <w:t xml:space="preserve">), transitivity (p =</w:t>
-      </w:r>
-      <w:r>
-        <w:t xml:space="preserve"> </w:t>
-      </w:r>
-      <m:oMath>
-        <m:r>
-          <m:t>1.376</m:t>
-        </m:r>
-        <m:r>
-          <m:t>×</m:t>
-        </m:r>
-        <m:sSup>
-          <m:e>
-            <m:r>
-              <m:t>10</m:t>
-            </m:r>
-          </m:e>
-          <m:sup>
-            <m:r>
-              <m:t>−</m:t>
-            </m:r>
-            <m:r>
-              <m:t>114</m:t>
-            </m:r>
-          </m:sup>
-        </m:sSup>
-      </m:oMath>
-      <w:r>
-        <w:t xml:space="preserve">), and popularity (p =</w:t>
-      </w:r>
-      <w:r>
-        <w:t xml:space="preserve"> </w:t>
-      </w:r>
-      <m:oMath>
-        <m:r>
-          <m:t>0</m:t>
-        </m:r>
-      </m:oMath>
-      <w:r>
-        <w:t xml:space="preserve">). Moreover, we explored the sample size effect by removing nodes at certain percents (5-40%) for both networks and compared their confidence intervals. The results (Figure</w:t>
-      </w:r>
-      <w:r>
-        <w:t xml:space="preserve"> </w:t>
-      </w:r>
-      <w:r>
-        <w:t xml:space="preserve">5</w:t>
-      </w:r>
-      <w:r>
-        <w:t xml:space="preserve">) demonstrate a consistent difference between the two networks within 30 % node removals that suggest they are robust to the different sizes. In general, those statistical methods support the presence of anthropologically meaningful differences in the pre-and post-European networks. The procedure of cross-validation ensures our results can provide robust comparison between two networks without sample size effects.</w:t>
-      </w:r>
-    </w:p>
-    <w:p>
-      <w:pPr>
-        <w:pStyle w:val="CaptionedFigure"/>
-      </w:pPr>
-      <w:r>
-        <w:drawing>
-          <wp:inline>
-            <wp:extent cx="5943600" cy="2377440"/>
-            <wp:effectExtent b="0" l="0" r="0" t="0"/>
-            <wp:docPr descr="Figure 6: Goodness-of-fit diagnostics for the pre-European model (left) and the post-European model (right). Boxplots represent distributions calculated on 100 network graphs simulated from the estimated posterior distribution. Red lines represent distributions of observed networks, and gray lines show the 95% intervals." title="" id="1" name="Picture"/>
-            <a:graphic>
-              <a:graphicData uri="http://schemas.openxmlformats.org/drawingml/2006/picture">
-                <pic:pic>
-                  <pic:nvPicPr>
-                    <pic:cNvPr descr="../figures/figure-bgof-two-phases-1.png" id="0" name="Picture"/>
-                    <pic:cNvPicPr>
-                      <a:picLocks noChangeArrowheads="1" noChangeAspect="1"/>
-                    </pic:cNvPicPr>
-                  </pic:nvPicPr>
-                  <pic:blipFill>
-                    <a:blip r:embed="rId35"/>
-                    <a:stretch>
-                      <a:fillRect/>
-                    </a:stretch>
-                  </pic:blipFill>
-                  <pic:spPr bwMode="auto">
-                    <a:xfrm>
-                      <a:off x="0" y="0"/>
-                      <a:ext cx="5943600" cy="2377440"/>
-                    </a:xfrm>
-                    <a:prstGeom prst="rect">
-                      <a:avLst/>
-                    </a:prstGeom>
-                    <a:noFill/>
-                    <a:ln w="9525">
-                      <a:noFill/>
-                      <a:headEnd/>
-                      <a:tailEnd/>
-                    </a:ln>
-                  </pic:spPr>
-                </pic:pic>
-              </a:graphicData>
-            </a:graphic>
-          </wp:inline>
-        </w:drawing>
-      </w:r>
-    </w:p>
-    <w:p>
-      <w:pPr>
-        <w:pStyle w:val="ImageCaption"/>
-      </w:pPr>
-      <w:r>
-        <w:t xml:space="preserve">Figure 6: Goodness-of-fit diagnostics for the pre-European model (left) and the post-European model (right). Boxplots represent distributions calculated on 100 network graphs simulated from the estimated posterior distribution. Red lines represent distributions of observed networks, and gray lines show the 95% intervals.</w:t>
+        <w:t xml:space="preserve">The covariants for both networks, before and after the European presence, provide further information to give insights into how specific elements of the archaeological record relate to the formation of networks (Table</w:t>
+      </w:r>
+      <w:r>
+        <w:t xml:space="preserve"> </w:t>
+      </w:r>
+      <w:r>
+        <w:t xml:space="preserve">??</w:t>
+      </w:r>
+      <w:r>
+        <w:t xml:space="preserve">). Our covariants were age, sex, ritual pottery, and a wealth index based on the value of grave goods. The pre-European network shows that burials with pottery as ritual vessels tend to be tied. On the other hand, in the post-European network ties tend to be between burials within the same level of wealth. Moreover, in the post-European network, burials with ritual vessels or same sex tend not to be tied. This illustrates that different social and economic mechanisms determined relations between burials for the two periods. Before European arrival, ritual behaviors seem to have been important status indicators, relative to the use of prestige goods. After European presence was established, status indicators shifted from ritual to wealth differences and sex is not associated with status. Physical distance between burials did not correlate to network formation for either period. This means geographical proximity, implying some kinship association, is not a factor for sharing similar goods between burials. This may suggest that the use of burial goods is more individual-oriented instead of kinship-based. In addition, demographic information, such as age and sex, do not show any correlations with network formation for the pre-European network and only sex shows small effect for the post European network. This may be due to the unavailability of age and sex values for many burials in our sample.</w:t>
       </w:r>
     </w:p>
     <w:p>
@@ -4621,143 +4871,105 @@
         <w:pStyle w:val="BodyText"/>
       </w:pPr>
       <w:r>
-        <w:t xml:space="preserve">Bayesian goodness of fit (GOF) diagnostics plots (Figure</w:t>
-      </w:r>
-      <w:r>
-        <w:t xml:space="preserve"> </w:t>
-      </w:r>
-      <w:r>
-        <w:t xml:space="preserve">6</w:t>
-      </w:r>
-      <w:r>
-        <w:t xml:space="preserve">) show that both models fit the observed networks very well for the minimum geodesic distance distribution (i.e. the number of edges between node pairs in a shortest path</w:t>
-      </w:r>
-      <w:r>
-        <w:t xml:space="preserve"> </w:t>
-      </w:r>
-      <w:r>
-        <w:t xml:space="preserve">(Hunter et al., 2008)</w:t>
-      </w:r>
-      <w:r>
-        <w:t xml:space="preserve">) and the degree distribution. For edgewise shared partner (gwesp) distribution, despite some observations falling outside the 95% interval, the fit is generally good with most observations within it. This also suggests that our</w:t>
-      </w:r>
-      <w:r>
-        <w:t xml:space="preserve"> </w:t>
-      </w:r>
-      <w:r>
-        <w:t xml:space="preserve">models can reproduce networks that resemble the structural features of our observed networks. We compared the first three distribution moments of each observed distribution and their corresponding simulated distributions, represented by means. Figure</w:t>
-      </w:r>
-      <w:r>
-        <w:t xml:space="preserve"> </w:t>
-      </w:r>
-      <w:r>
-        <w:t xml:space="preserve">7</w:t>
-      </w:r>
-      <w:r>
-        <w:t xml:space="preserve"> </w:t>
-      </w:r>
-      <w:r>
-        <w:t xml:space="preserve">shows that modeled values from the pre-European network are slightly closer to the observed values for the mean and the variance of distributions, compared to the values from the post-European network. In general, this demonstrates a better fit for the pre-European network. However, it should be noted that the differences between the statistics of two models are relatively small, which still allows direct comparison of two networks.</w:t>
-      </w:r>
-    </w:p>
-    <w:p>
-      <w:pPr>
-        <w:pStyle w:val="CaptionedFigure"/>
-      </w:pPr>
-      <w:r>
-        <w:drawing>
-          <wp:inline>
-            <wp:extent cx="5943600" cy="3714750"/>
-            <wp:effectExtent b="0" l="0" r="0" t="0"/>
-            <wp:docPr descr="Figure 7: Distribution moments (mean, skewness, variance) calculated on the observed data and simulated distributions for pre- and post- European models." title="" id="1" name="Picture"/>
-            <a:graphic>
-              <a:graphicData uri="http://schemas.openxmlformats.org/drawingml/2006/picture">
-                <pic:pic>
-                  <pic:nvPicPr>
-                    <pic:cNvPr descr="/Users/EmilyWang/Desktop/School%20document/LW-Papers/kwl-burials-2020/analysis/figures/006-distribution-moments.png" id="0" name="Picture"/>
-                    <pic:cNvPicPr>
-                      <a:picLocks noChangeArrowheads="1" noChangeAspect="1"/>
-                    </pic:cNvPicPr>
-                  </pic:nvPicPr>
-                  <pic:blipFill>
-                    <a:blip r:embed="rId36"/>
-                    <a:stretch>
-                      <a:fillRect/>
-                    </a:stretch>
-                  </pic:blipFill>
-                  <pic:spPr bwMode="auto">
-                    <a:xfrm>
-                      <a:off x="0" y="0"/>
-                      <a:ext cx="5943600" cy="3714750"/>
-                    </a:xfrm>
-                    <a:prstGeom prst="rect">
-                      <a:avLst/>
-                    </a:prstGeom>
-                    <a:noFill/>
-                    <a:ln w="9525">
-                      <a:noFill/>
-                      <a:headEnd/>
-                      <a:tailEnd/>
-                    </a:ln>
-                  </pic:spPr>
-                </pic:pic>
-              </a:graphicData>
-            </a:graphic>
-          </wp:inline>
-        </w:drawing>
-      </w:r>
-    </w:p>
-    <w:p>
-      <w:pPr>
-        <w:pStyle w:val="ImageCaption"/>
-      </w:pPr>
-      <w:r>
-        <w:t xml:space="preserve">Figure 7: Distribution moments (mean, skewness, variance) calculated on the observed data and simulated distributions for pre- and post- European models.</w:t>
-      </w:r>
-    </w:p>
+        <w:t xml:space="preserve">We used burial data as a proxy to explore the relations based on the argument that burials represent social structures</w:t>
+      </w:r>
+      <w:r>
+        <w:t xml:space="preserve"> </w:t>
+      </w:r>
+      <w:r>
+        <w:t xml:space="preserve">(Binford, 1971; Saxe, 1970)</w:t>
+      </w:r>
+      <w:r>
+        <w:t xml:space="preserve">. We note that there could be an issue of disconnection between the role of the deceased in a burial context and their life, which could be reduced by examining evidence from the residential context</w:t>
+      </w:r>
+      <w:r>
+        <w:t xml:space="preserve"> </w:t>
+      </w:r>
+      <w:r>
+        <w:t xml:space="preserve">(Chapman, 2003)</w:t>
+      </w:r>
+      <w:r>
+        <w:t xml:space="preserve">. Previous studies of trade ornaments from the residential area of Kiwulan suggests an uneven spatial distribution when the Europeans were active in northern Taiwan that hints at an increased social differentiation at Kiwulan in a pericolonial context</w:t>
+      </w:r>
+      <w:r>
+        <w:t xml:space="preserve"> </w:t>
+      </w:r>
+      <w:r>
+        <w:t xml:space="preserve">(Wang and Marwick, 2020)</w:t>
+      </w:r>
+      <w:r>
+        <w:t xml:space="preserve">. This is consistent with the result of a more centralized burial network after the presence of Europeans, which supports a connection between a burial and the social role of the living person. Since the burial goods used for making ties were treated as prestige goods or status items in the local Indigenous culture</w:t>
+      </w:r>
+      <w:r>
+        <w:t xml:space="preserve"> </w:t>
+      </w:r>
+      <w:r>
+        <w:t xml:space="preserve">(Borao, 2009; Li and Wu, 2006)</w:t>
+      </w:r>
+      <w:r>
+        <w:t xml:space="preserve">, the interrelations represented by the flow of goods observed in the burial data likely reflect social contexts of the living people at Kiwulan in a pericolonial context.</w:t>
+      </w:r>
+    </w:p>
+    <w:p>
+      <w:pPr>
+        <w:pStyle w:val="BodyText"/>
+      </w:pPr>
+      <w:r>
+        <w:t xml:space="preserve">At Kiwulan, changes in interburial networks may result from differential access to exotic trade enabled by European contact, gradually leading to increased social differentiation. The image of European power could be embedded into prestige objects pre-existing in local Indigenous culture where their values were amplified with concepts of wealth or power, since their values are contextually mutable and entangled in historical processes</w:t>
+      </w:r>
+      <w:r>
+        <w:t xml:space="preserve"> </w:t>
+      </w:r>
+      <w:r>
+        <w:t xml:space="preserve">(Aswani et al., 2003; Thomas, 2009)</w:t>
+      </w:r>
+      <w:r>
+        <w:t xml:space="preserve">. This may lead to ambitious individuals to competing with each other for traditional goods and accumulating wealth. It also demonstrates the agency of local Indigenous societies to incorporate and manipulate trade items in a pericolonial context with weak colonial control, gradually resulting in social changes from a more corporate to a more network strategy. We recognise that the meaning of the burial goods remains speculative without rich ethnographic data to support our interpretations. Furthermore, a detailed material culture context for burial goods in residential settings would also help to strengthen our interpretations, but this is not available from Kiwulan. In addition, we acknowledge the fragmentation issue in our archaeological data that limit network interpretations</w:t>
+      </w:r>
+      <w:r>
+        <w:t xml:space="preserve"> </w:t>
+      </w:r>
+      <w:r>
+        <w:t xml:space="preserve">(eg. Gjesfjeld, 2015)</w:t>
+      </w:r>
+      <w:r>
+        <w:t xml:space="preserve">, such as missing age and sex attributes for some burials at Kiwulan.</w:t>
+      </w:r>
+    </w:p>
+    <w:bookmarkEnd w:id="37"/>
+    <w:bookmarkStart w:id="38" w:name="conclusion"/>
     <w:p>
       <w:pPr>
         <w:pStyle w:val="Heading1"/>
       </w:pPr>
-      <w:bookmarkStart w:id="37" w:name="discussion"/>
-      <w:r>
-        <w:t xml:space="preserve">Discussion</w:t>
-      </w:r>
-      <w:bookmarkEnd w:id="37"/>
+      <w:r>
+        <w:rPr>
+          <w:rStyle w:val="SectionNumber"/>
+        </w:rPr>
+        <w:t xml:space="preserve">9</w:t>
+      </w:r>
+      <w:r>
+        <w:tab/>
+      </w:r>
+      <w:r>
+        <w:t xml:space="preserve">Conclusion</w:t>
+      </w:r>
     </w:p>
     <w:p>
       <w:pPr>
         <w:pStyle w:val="FirstParagraph"/>
       </w:pPr>
       <w:r>
-        <w:t xml:space="preserve">A striking finding in our results is the change in network properties of Kiwulan burials from a more cohesive network with multiple subgroups (represented by higher transitivity and negative popularity) toward a more centralized network with concentration of connections among fewer burials (lower transitivity and positive popularity) after the European presence during the 17th century. This supports our models of chronological change from a more corporate society to a more networked society, as indicated in the grave goods and burial attributes. These observations are in line with theoretical assumptions of horizontal hierarchy, the corporate-network continuum that focuses on distinct strategies for achieving power as an alternative explanation to understand the emergence and level of social inequality</w:t>
-      </w:r>
-      <w:r>
-        <w:t xml:space="preserve"> </w:t>
-      </w:r>
-      <w:r>
-        <w:t xml:space="preserve">(Drennan et al., 2010; Feinman, 2000; Feinman et al., 2000)</w:t>
-      </w:r>
-      <w:r>
-        <w:t xml:space="preserve">. Compared to traditional models of vertical hierarchies that stress stratified social characteristics, the corporate-network model may be more relevant for understanding how a small scale society was organized, such as we see here in the pericolonial context of Kiwulan. A corporate-based society, such as the pre-European situation at Kiwulan, stresses shared power between individuals, communalrituals, and social inequality, if any, would be associated with groups</w:t>
-      </w:r>
-      <w:r>
-        <w:t xml:space="preserve"> </w:t>
-      </w:r>
-      <w:r>
-        <w:t xml:space="preserve">(Siegel, 1999)</w:t>
-      </w:r>
-      <w:r>
-        <w:t xml:space="preserve">. In contrast, a more network-based society, indicated by the post-European data from Kiwulan, presents wealth accumulation through individual networks, prestige good manipulation, and trade monopolization</w:t>
-      </w:r>
-      <w:r>
-        <w:t xml:space="preserve"> </w:t>
-      </w:r>
-      <w:r>
-        <w:t xml:space="preserve">(Blanton et al., 1996)</w:t>
-      </w:r>
-      <w:r>
-        <w:t xml:space="preserve">. It should be noted that the corporate/network continuum represents a dynamic process with different degrees of hierarchical complexity instead of static ideal-type stages.</w:t>
+        <w:t xml:space="preserve">In this paper, we presented a novel approach for studying burial relations using ERGM network analysis within a Bayesian framework. We examined social changes in a European pericolonial context in northeastern Taiwan. We tested the hypotheses of chronological changes in interburial networks at Kiwulan with the evaluation of both endogenous and exogenous network effects. The results support our model that the relationship between burials changed after the European colonization period in the 17th century. Before the arrival of Europeans, the burial network has a tendency of more closed relationships with ritual elements as the key formation mechanism. After European arrival, the network has a tendency of centralization relative to the rarity of goods. The changes in formation mechanisms for networks from ritual-oriented practices to wealth possession suggest increased behavior of wealth accumulation and differentiation stimulated by the European presence and associated long-distance trade network. This aligns with changes in social complexity from a more corporate to a more network mode society with different strategies for achieving power and different degrees of social inequality. Using burial data with historical documents, we are able to detect changes in Indigenous societies indicative of increased social inequality to better understand indirect European colonial impacts that have been underestimated in this region</w:t>
+      </w:r>
+      <w:r>
+        <w:t xml:space="preserve"> </w:t>
+      </w:r>
+      <w:r>
+        <w:t xml:space="preserve">(e.g. Acabado, 2017; Trabert, 2017)</w:t>
+      </w:r>
+      <w:r>
+        <w:t xml:space="preserve">. Furthermore, our study also highlights the agency of local people to manipulate colonial power instead of being passive recipients of trade goods.</w:t>
       </w:r>
     </w:p>
     <w:p>
@@ -4765,219 +4977,241 @@
         <w:pStyle w:val="BodyText"/>
       </w:pPr>
       <w:r>
-        <w:t xml:space="preserve">The covariants for both networks, before and after the European presence, provide further information to give insights into how specific elements of the archaeological record relate to the formation of networks (Table</w:t>
-      </w:r>
-      <w:r>
-        <w:t xml:space="preserve"> </w:t>
-      </w:r>
-      <w:r>
-        <w:t xml:space="preserve">??</w:t>
-      </w:r>
-      <w:r>
-        <w:t xml:space="preserve">). Our covariants were age, sex, ritual pottery, and a wealth index based on the value of grave goods. The pre-European network shows that burials with pottery as ritual vessels tend to be tied. On the other hand, in the post-European network ties tend to be between burials within the same level of wealth. Moreover, in the post-European network, burials with ritual vessels or same sex tend not to be tied. This illustrates that different social and economic mechanisms determined relations between burials for the two periods. Before European arrival, ritual behaviors seem to have been important status indicators, relative to the use of prestige goods. After European presence was established, status indicators shifted from ritual to wealth differences and sex is not associated with status. Physical distance between burials did not correlate to network formation for either period. This means geographical proximity, implying some kinship association, is not a factor for sharing similar goods between burials. This may suggest that the use of burial goods is more individual-oriented instead of kinship-based. In addition, demographic information, such as age and sex, do not show any correlations with network formation for the pre-European network and only sex shows small effect for the post European network. This may be due to the unavailability of age and sex values for many burials in our sample.</w:t>
-      </w:r>
-    </w:p>
-    <w:p>
-      <w:pPr>
-        <w:pStyle w:val="BodyText"/>
-      </w:pPr>
-      <w:r>
-        <w:t xml:space="preserve">We used burial data as a proxy to explore the relations based on the argument that burials represent social structures</w:t>
-      </w:r>
-      <w:r>
-        <w:t xml:space="preserve"> </w:t>
-      </w:r>
-      <w:r>
-        <w:t xml:space="preserve">(Binford, 1971; Saxe, 1970)</w:t>
-      </w:r>
-      <w:r>
-        <w:t xml:space="preserve">. We note that there could be an issue of disconnection between the role of the deceased in a burial context and their life, which could be reduced by examining evidence from the residential context</w:t>
-      </w:r>
-      <w:r>
-        <w:t xml:space="preserve"> </w:t>
-      </w:r>
-      <w:r>
-        <w:t xml:space="preserve">(Chapman, 2003)</w:t>
-      </w:r>
-      <w:r>
-        <w:t xml:space="preserve">. Previous studies of trade ornaments from the residential area of Kiwulan suggests an uneven spatial distribution when the Europeans were active in northern Taiwan that hints at an increased social differentiation at Kiwulan in a pericolonial context</w:t>
-      </w:r>
-      <w:r>
-        <w:t xml:space="preserve"> </w:t>
-      </w:r>
-      <w:r>
-        <w:t xml:space="preserve">(Wang and Marwick, 2020)</w:t>
-      </w:r>
-      <w:r>
-        <w:t xml:space="preserve">. This is consistent with the result of a more centralized burial network after the presence of Europeans, which supports a connection between a burial and the social role of the living person. Since the burial goods used for making ties were treated as prestige goods or status items in the local Indigenous culture</w:t>
-      </w:r>
-      <w:r>
-        <w:t xml:space="preserve"> </w:t>
-      </w:r>
-      <w:r>
-        <w:t xml:space="preserve">(Borao Mateo, 2009; Li and Wu, 2006)</w:t>
-      </w:r>
-      <w:r>
-        <w:t xml:space="preserve">, the interrelations represented by the flow of goods observed in the burial data likely reflect social contexts of the living people at Kiwulan in a pericolonial context.</w:t>
-      </w:r>
-    </w:p>
-    <w:p>
-      <w:pPr>
-        <w:pStyle w:val="BodyText"/>
-      </w:pPr>
-      <w:r>
-        <w:t xml:space="preserve">At Kiwulan, changes in interburial networks may result from differential access to exotic trade enabled by European contact, gradually leading to increased social differentiation. The image of European power could be embedded into prestige objects pre-existing in local Indigenous culture where their values were amplified with concepts of wealth or power, since their values are contextually mutable and entangled in historical processes</w:t>
-      </w:r>
-      <w:r>
-        <w:t xml:space="preserve"> </w:t>
-      </w:r>
-      <w:r>
-        <w:t xml:space="preserve">(Aswani et al., 2003; Thomas, 2009)</w:t>
-      </w:r>
-      <w:r>
-        <w:t xml:space="preserve">. This may lead to ambitious individuals to competing with each other for traditional goods and accumulating wealth. It also demonstrates the agency of local Indigenous societies to incorporate and manipulate trade items in a pericolonial context with weak colonial control, gradually resulting in social changes from a more corporate to a more network strategy. We recognise that the meaning of the burial goods remains speculative without rich ethnographic data to support our interpretations. Furthermore, a detailed material culture context for burial goods in residential settings would also help to strengthen our interpretations, but this is not available from Kiwulan. In addition, we acknowledge the fragmentation issue in our archaeological data that limit network interpretations</w:t>
-      </w:r>
-      <w:r>
-        <w:t xml:space="preserve"> </w:t>
-      </w:r>
-      <w:r>
-        <w:t xml:space="preserve">(eg. Gjesfjeld, 2015)</w:t>
-      </w:r>
-      <w:r>
-        <w:t xml:space="preserve">, such as missing age and sex attributes for some burials at Kiwulan.</w:t>
-      </w:r>
-    </w:p>
+        <w:t xml:space="preserve">This case study demonstrates the methodological improvement that Bayesian inference on ERGM provides to inform and enhance studies of relational data in archaeology. A Bayesian framework can reduce the effects of small sample size or missing data commonly present in archaeological data by incorporating prior information and MCMC estimations. Bayesian network modeling can be applied to a wide range of archaeological data to examine the formation of relationships using robust probabilistic inference. This enables insights into the dynamic processes of relationship formation and the underlying factors of historical trajectories of socio-cultural phenomena.</w:t>
+      </w:r>
+    </w:p>
+    <w:bookmarkEnd w:id="38"/>
+    <w:bookmarkStart w:id="40" w:name="acknowledgments"/>
     <w:p>
       <w:pPr>
         <w:pStyle w:val="Heading1"/>
       </w:pPr>
-      <w:bookmarkStart w:id="38" w:name="conclusion"/>
-      <w:r>
-        <w:t xml:space="preserve">Conclusion</w:t>
-      </w:r>
-      <w:bookmarkEnd w:id="38"/>
+      <w:r>
+        <w:rPr>
+          <w:rStyle w:val="SectionNumber"/>
+        </w:rPr>
+        <w:t xml:space="preserve">10</w:t>
+      </w:r>
+      <w:r>
+        <w:tab/>
+      </w:r>
+      <w:r>
+        <w:t xml:space="preserve">Acknowledgments</w:t>
+      </w:r>
     </w:p>
     <w:p>
       <w:pPr>
         <w:pStyle w:val="FirstParagraph"/>
       </w:pPr>
       <w:r>
-        <w:t xml:space="preserve">In this paper, we presented a novel approach for studying burial relations using ERGM network analysis within a Bayesian framework. We examined social changes in a European pericolonial context in northeastern Taiwan. We tested the hypotheses of chronological changes in interburial networks at Kiwulan with the evaluation of both endogenous and exogenous network effects. The results support our model that the relationship between burials changed after the European colonization period in the 17th century. Before the arrival of Europeans, the burial network has a tendency of more closed relationships with ritual elements as the key formation mechanism. After European arrival, the network has a tendency of centralization relative to the rarity of goods. The changes in formation mechanisms for networks from ritual-oriented practices to wealth possession suggest increased behavior of wealth accumulation and differentiation stimulated by the European presence and associated long-distance trade network. This aligns with changes in social complexity from a more corporate to a more network mode society with different strategies for achieving power and different degrees of social inequality. Using burial data with historical documents, we are able to detect changes in Indigenous societies indicative of increased social inequality to better understand indirect European colonial impacts that have been underestimated in this region</w:t>
-      </w:r>
-      <w:r>
-        <w:t xml:space="preserve"> </w:t>
-      </w:r>
-      <w:r>
-        <w:t xml:space="preserve">(e.g. Acabado, 2017; Trabert, 2017)</w:t>
-      </w:r>
-      <w:r>
-        <w:t xml:space="preserve">. Furthermore, our study also highlights the agency of local people to manipulate colonial power instead of being passive recipients of trade goods.</w:t>
-      </w:r>
-    </w:p>
-    <w:p>
-      <w:pPr>
-        <w:pStyle w:val="BodyText"/>
-      </w:pPr>
-      <w:r>
-        <w:t xml:space="preserve">This case study demonstrates the methodological improvement that Bayesian inference on ERGM provides to inform and enhance studies of relational data in archaeology. A Bayesian framework can reduce the effects of small sample size or missing data commonly present in archaeological data by incorporating prior information and MCMC estimations. Bayesian network modeling can be applied to a wide range of archaeological data to examine the formation of relationships using robust probabilistic inference. This enables insights into the dynamic processes of relationship formation and the underlying factors of historical trajectories of socio-cultural phenomena.</w:t>
-      </w:r>
-    </w:p>
+        <w:t xml:space="preserve">We would like to thank the Yilan County Cultural Affairs Bureau in Taiwan for permitting access to the data used in this paper. We thank the excavation team of Kiwulan led by Yu-pei Chen for their post-excavation analysis and detailed documents about burials that enables this study. We also thank Alberto Caimo and Steven M. Goodreau for the discussion regarding the methods at the earliest stage fo analysis. This work was supported in part by the travel grant from the Department of Anthropology at University of Washington and the Doctoral Dissertation Fellowship from the Chiang Ching-kuo Foundation for International Scholarly Exchange (Project #DF009-A-18). We thank Ben Fitzhugh and Peter Lape for their insightful comments on an early draft. We also acknowledge comments from anonymous reviewers that have greatly improved this manuscript.</w:t>
+      </w:r>
+    </w:p>
+    <w:bookmarkStart w:id="39" w:name="pagebreak"/>
+    <w:p>
+      <w:pPr>
+        <w:pStyle w:val="Heading5"/>
+      </w:pPr>
+      <w:r>
+        <w:rPr>
+          <w:rStyle w:val="SectionNumber"/>
+        </w:rPr>
+        <w:t xml:space="preserve">10.0.0.0.1</w:t>
+      </w:r>
+      <w:r>
+        <w:tab/>
+      </w:r>
+      <w:r>
+        <w:t xml:space="preserve">pagebreak</w:t>
+      </w:r>
+    </w:p>
+    <w:bookmarkEnd w:id="39"/>
+    <w:bookmarkEnd w:id="40"/>
+    <w:bookmarkStart w:id="124" w:name="references"/>
     <w:p>
       <w:pPr>
         <w:pStyle w:val="Heading1"/>
       </w:pPr>
-      <w:bookmarkStart w:id="39" w:name="acknowledgments"/>
-      <w:r>
-        <w:t xml:space="preserve">Acknowledgments</w:t>
-      </w:r>
-      <w:bookmarkEnd w:id="39"/>
-    </w:p>
-    <w:p>
-      <w:pPr>
-        <w:pStyle w:val="FirstParagraph"/>
-      </w:pPr>
-      <w:r>
-        <w:t xml:space="preserve">We would like to thank the Yilan County Cultural Affairs Bureau in Taiwan for permitting access to the data used in this paper. We thank the excavation team of Kiwulan led by Yu-pei Chen for their post-excavation analysis and detailed documents about burials that enables this study. We also thank Alberto Caimo and Steven M. Goodreau for the discussion regarding the methods at the earliest stage fo analysis. This work was supported in part by the travel grant from the Department of Anthropology at University of Washington and the Doctoral Dissertation Fellowship from the Chiang Ching-kuo Foundation for International Scholarly Exchange (Project #DF009-A-18). We thank Ben Fitzhugh and Peter Lape for their insightful comments on an early draft. We also acknowledge comments from anonymous reviewers that have greatly improved this manuscript.</w:t>
-      </w:r>
-    </w:p>
-    <w:p>
-      <w:pPr>
-        <w:pStyle w:val="Heading5"/>
-      </w:pPr>
-      <w:bookmarkStart w:id="40" w:name="pagebreak"/>
-      <w:r>
-        <w:t xml:space="preserve">pagebreak</w:t>
-      </w:r>
-      <w:bookmarkEnd w:id="40"/>
-    </w:p>
-    <w:p>
-      <w:pPr>
-        <w:pStyle w:val="Heading1"/>
-      </w:pPr>
-      <w:bookmarkStart w:id="41" w:name="references"/>
+      <w:r>
+        <w:rPr>
+          <w:rStyle w:val="SectionNumber"/>
+        </w:rPr>
+        <w:t xml:space="preserve">11</w:t>
+      </w:r>
+      <w:r>
+        <w:tab/>
+      </w:r>
       <w:r>
         <w:t xml:space="preserve">References</w:t>
       </w:r>
-      <w:bookmarkEnd w:id="41"/>
-    </w:p>
-    <w:bookmarkStart w:id="120" w:name="refs"/>
-    <w:bookmarkStart w:id="42" w:name="ref-Acabado2017"/>
+    </w:p>
+    <w:bookmarkStart w:id="121" w:name="refs"/>
+    <w:bookmarkStart w:id="41" w:name="ref-Acabado2017"/>
     <w:p>
       <w:pPr>
         <w:pStyle w:val="Bibliography"/>
       </w:pPr>
       <w:r>
-        <w:t xml:space="preserve">Acabado, S., 2017. The archaeology of pericolonialism: Responses of the “unconquered” to spanish conquest and colonialism in ifugao, philippines. International Journal of Historical Archaeology 21, 1–26.</w:t>
+        <w:t xml:space="preserve">Acabado, S., 2017. The archaeology of pericolonialism: Responses of the</w:t>
+      </w:r>
+      <w:r>
+        <w:t xml:space="preserve"> </w:t>
+      </w:r>
+      <w:r>
+        <w:t xml:space="preserve">“unconquered”</w:t>
+      </w:r>
+      <w:r>
+        <w:t xml:space="preserve"> </w:t>
+      </w:r>
+      <w:r>
+        <w:t xml:space="preserve">to spanish conquest and colonialism in ifugao, philippines. International Journal of Historical Archaeology 21, 1–26.</w:t>
+      </w:r>
+    </w:p>
+    <w:bookmarkEnd w:id="41"/>
+    <w:bookmarkStart w:id="42" w:name="ref-Amati2019"/>
+    <w:p>
+      <w:pPr>
+        <w:pStyle w:val="Bibliography"/>
+      </w:pPr>
+      <w:r>
+        <w:t xml:space="preserve">Amati, V., Mol, A., Shafie, T., Hofman, C., Brandes, U., 2019. A framework for reconstructing archaeological networks using exponential random graph models. Journal of Archaeological Method and Theory 1–28.</w:t>
       </w:r>
     </w:p>
     <w:bookmarkEnd w:id="42"/>
-    <w:bookmarkStart w:id="43" w:name="ref-Amati2019"/>
+    <w:bookmarkStart w:id="43" w:name="ref-Andrade2007"/>
     <w:p>
       <w:pPr>
         <w:pStyle w:val="Bibliography"/>
       </w:pPr>
       <w:r>
-        <w:t xml:space="preserve">Amati, V., Mol, A., Shafie, T., Hofman, C., Brandes, U., 2019. A framework for reconstructing archaeological networks using exponential random graph models. Journal of Archaeological Method and Theory 1–28.</w:t>
+        <w:t xml:space="preserve">Andrade, T., 2007. How</w:t>
+      </w:r>
+      <w:r>
+        <w:t xml:space="preserve"> </w:t>
+      </w:r>
+      <w:r>
+        <w:t xml:space="preserve">Taiwan</w:t>
+      </w:r>
+      <w:r>
+        <w:t xml:space="preserve"> </w:t>
+      </w:r>
+      <w:r>
+        <w:t xml:space="preserve">became</w:t>
+      </w:r>
+      <w:r>
+        <w:t xml:space="preserve"> </w:t>
+      </w:r>
+      <w:r>
+        <w:t xml:space="preserve">Chinese</w:t>
+      </w:r>
+      <w:r>
+        <w:t xml:space="preserve">: Dutch,</w:t>
+      </w:r>
+      <w:r>
+        <w:t xml:space="preserve"> </w:t>
+      </w:r>
+      <w:r>
+        <w:t xml:space="preserve">Spanish</w:t>
+      </w:r>
+      <w:r>
+        <w:t xml:space="preserve">, and</w:t>
+      </w:r>
+      <w:r>
+        <w:t xml:space="preserve"> </w:t>
+      </w:r>
+      <w:r>
+        <w:t xml:space="preserve">Han</w:t>
+      </w:r>
+      <w:r>
+        <w:t xml:space="preserve"> </w:t>
+      </w:r>
+      <w:r>
+        <w:t xml:space="preserve">colonization in the seventeenth century. Columbia University Press, New York.</w:t>
       </w:r>
     </w:p>
     <w:bookmarkEnd w:id="43"/>
-    <w:bookmarkStart w:id="44" w:name="ref-Andrade2007"/>
+    <w:bookmarkStart w:id="44" w:name="ref-Aswani2003"/>
     <w:p>
       <w:pPr>
         <w:pStyle w:val="Bibliography"/>
       </w:pPr>
       <w:r>
-        <w:t xml:space="preserve">Andrade, T., 2007. How Taiwan became Chinese: Dutch, Spanish, and Han colonization in the seventeenth century. Columbia University Press, New York.</w:t>
+        <w:t xml:space="preserve">Aswani, S., Sheppard, P., Battaglia, D., BaylissSmith, T., Breton, S., Foster, R., Hviding, E., Schneider, G., Aswani, S., Sheppard, P., 2003. The archaeology and ethnohistory of exchange in precolonial and colonial roviana: Gifts, commodities, and inalienable possessions. Current Anthropology 44, S51–S78.</w:t>
       </w:r>
     </w:p>
     <w:bookmarkEnd w:id="44"/>
-    <w:bookmarkStart w:id="45" w:name="ref-Aswani2003"/>
+    <w:bookmarkStart w:id="45" w:name="ref-Binford1971"/>
     <w:p>
       <w:pPr>
         <w:pStyle w:val="Bibliography"/>
       </w:pPr>
       <w:r>
-        <w:t xml:space="preserve">Aswani, S., Sheppard, P., Battaglia, D., BaylissSmith, T., Breton, S., Foster, R., Hviding, E., Schneider, G., Aswani, S., Sheppard, P., 2003. The archaeology and ethnohistory of exchange in precolonial and colonial roviana: Gifts, commodities, and inalienable possessions. Current Anthropology 44, S51–S78.</w:t>
+        <w:t xml:space="preserve">Binford, L., 1971. Mortuary practices: Their study and their potential. In approaches to the social dimensions of mortuary practices, in: Brown, J. (Ed.), Approaches to the Social Dimensions of Mortuary Practices. Memoirs of the Society for American Archaeology., pp. 6–29.</w:t>
       </w:r>
     </w:p>
     <w:bookmarkEnd w:id="45"/>
-    <w:bookmarkStart w:id="46" w:name="ref-Binford1971"/>
+    <w:bookmarkStart w:id="46" w:name="ref-Blanton1996"/>
     <w:p>
       <w:pPr>
         <w:pStyle w:val="Bibliography"/>
       </w:pPr>
       <w:r>
-        <w:t xml:space="preserve">Binford, L., 1971. Mortuary practices: Their study and their potential. In approaches to the social dimensions of mortuary practices, in: Brown, J. (Ed.), Approaches to the Social Dimensions of Mortuary Practices. Memoirs of the Society for American Archaeology., pp. 6–29.</w:t>
+        <w:t xml:space="preserve">Blanton, R.E., Feinman, G.M., Kowalewski, S.A., Peregrine, P.N., 1996. A dual-processual theory for the evolution of mesoamerican civilization. Current anthropology 37, 1–14.</w:t>
       </w:r>
     </w:p>
     <w:bookmarkEnd w:id="46"/>
-    <w:bookmarkStart w:id="47" w:name="ref-Blanton1996"/>
+    <w:bookmarkStart w:id="47" w:name="ref-Borao2009"/>
     <w:p>
       <w:pPr>
         <w:pStyle w:val="Bibliography"/>
       </w:pPr>
       <w:r>
-        <w:t xml:space="preserve">Blanton, R.E., Feinman, G.M., Kowalewski, S.A., Peregrine, P.N., 1996. A dual-processual theory for the evolution of mesoamerican civilization. Current anthropology 37, 1–14.</w:t>
+        <w:t xml:space="preserve">Borao, J.E., 2009. The</w:t>
+      </w:r>
+      <w:r>
+        <w:t xml:space="preserve"> </w:t>
+      </w:r>
+      <w:r>
+        <w:t xml:space="preserve">Spanish</w:t>
+      </w:r>
+      <w:r>
+        <w:t xml:space="preserve"> </w:t>
+      </w:r>
+      <w:r>
+        <w:t xml:space="preserve">experience in</w:t>
+      </w:r>
+      <w:r>
+        <w:t xml:space="preserve"> </w:t>
+      </w:r>
+      <w:r>
+        <w:t xml:space="preserve">Taiwan</w:t>
+      </w:r>
+      <w:r>
+        <w:t xml:space="preserve">, 1626-1642: The</w:t>
+      </w:r>
+      <w:r>
+        <w:t xml:space="preserve"> </w:t>
+      </w:r>
+      <w:r>
+        <w:t xml:space="preserve">Baroque</w:t>
+      </w:r>
+      <w:r>
+        <w:t xml:space="preserve"> </w:t>
+      </w:r>
+      <w:r>
+        <w:t xml:space="preserve">ending of a</w:t>
+      </w:r>
+      <w:r>
+        <w:t xml:space="preserve"> </w:t>
+      </w:r>
+      <w:r>
+        <w:t xml:space="preserve">Renaissance</w:t>
+      </w:r>
+      <w:r>
+        <w:t xml:space="preserve"> </w:t>
+      </w:r>
+      <w:r>
+        <w:t xml:space="preserve">endeavor. Hong Kong University Press, Hong Kong.</w:t>
       </w:r>
     </w:p>
     <w:bookmarkEnd w:id="47"/>
@@ -4987,7 +5221,52 @@
         <w:pStyle w:val="Bibliography"/>
       </w:pPr>
       <w:r>
-        <w:t xml:space="preserve">Borao Mateo, J.E., 2009. The spanish experience in Taiwan, 1626-1642 the baroque ending of a renaissance endeavor. Hong Kong University Press, Hong Kong.</w:t>
+        <w:t xml:space="preserve">Borao, J.E., 2009. The</w:t>
+      </w:r>
+      <w:r>
+        <w:t xml:space="preserve"> </w:t>
+      </w:r>
+      <w:r>
+        <w:t xml:space="preserve">Spanish</w:t>
+      </w:r>
+      <w:r>
+        <w:t xml:space="preserve"> </w:t>
+      </w:r>
+      <w:r>
+        <w:t xml:space="preserve">experience in</w:t>
+      </w:r>
+      <w:r>
+        <w:t xml:space="preserve"> </w:t>
+      </w:r>
+      <w:r>
+        <w:t xml:space="preserve">Taiwan</w:t>
+      </w:r>
+      <w:r>
+        <w:t xml:space="preserve">, 1626-1642: The</w:t>
+      </w:r>
+      <w:r>
+        <w:t xml:space="preserve"> </w:t>
+      </w:r>
+      <w:r>
+        <w:t xml:space="preserve">Baroque</w:t>
+      </w:r>
+      <w:r>
+        <w:t xml:space="preserve"> </w:t>
+      </w:r>
+      <w:r>
+        <w:t xml:space="preserve">ending of a</w:t>
+      </w:r>
+      <w:r>
+        <w:t xml:space="preserve"> </w:t>
+      </w:r>
+      <w:r>
+        <w:t xml:space="preserve">Renaissance</w:t>
+      </w:r>
+      <w:r>
+        <w:t xml:space="preserve"> </w:t>
+      </w:r>
+      <w:r>
+        <w:t xml:space="preserve">endeavor. Hong Kong University Press, Hong Kong.</w:t>
       </w:r>
     </w:p>
     <w:bookmarkEnd w:id="48"/>
@@ -5047,7 +5326,25 @@
         <w:pStyle w:val="Bibliography"/>
       </w:pPr>
       <w:r>
-        <w:t xml:space="preserve">Brumfiel, E.M., 1994. Factional competition and political development in the New World: An introduction, in: Brumfiel, E.M., Fox, J. (Eds.), Factional Competition and Political Development in the New World. Cambridge: Cambridge University Press, pp. 3–13.</w:t>
+        <w:t xml:space="preserve">Brumfiel, E.M., 1994. Factional competition and political development in the</w:t>
+      </w:r>
+      <w:r>
+        <w:t xml:space="preserve"> </w:t>
+      </w:r>
+      <w:r>
+        <w:t xml:space="preserve">New World</w:t>
+      </w:r>
+      <w:r>
+        <w:t xml:space="preserve">: An introduction, in: Brumfiel, E.M., Fox, J. (Eds.), Factional Competition and Political Development in the</w:t>
+      </w:r>
+      <w:r>
+        <w:t xml:space="preserve"> </w:t>
+      </w:r>
+      <w:r>
+        <w:t xml:space="preserve">New World</w:t>
+      </w:r>
+      <w:r>
+        <w:t xml:space="preserve">. Cambridge: Cambridge University Press, pp. 3–13.</w:t>
       </w:r>
     </w:p>
     <w:bookmarkEnd w:id="54"/>
@@ -5137,27 +5434,102 @@
         <w:pStyle w:val="Bibliography"/>
       </w:pPr>
       <w:r>
-        <w:t xml:space="preserve">Chen, T.-j., 2005. Keelung shan yu Danshui yang: Dongya haiyu yu Taiwan zaoqishi yanjiu, 1400-1700 [Mount Keelung and Danshui Sea: A study of East Asian Seas and the early history of Taiwan from 1400 to 1700]. Lian jing, Taipei.</w:t>
+        <w:t xml:space="preserve">Chen, T., 2005. Keelung shan yu</w:t>
+      </w:r>
+      <w:r>
+        <w:t xml:space="preserve"> </w:t>
+      </w:r>
+      <w:r>
+        <w:t xml:space="preserve">Danshui</w:t>
+      </w:r>
+      <w:r>
+        <w:t xml:space="preserve"> </w:t>
+      </w:r>
+      <w:r>
+        <w:t xml:space="preserve">yang: Dongya haiyu yu</w:t>
+      </w:r>
+      <w:r>
+        <w:t xml:space="preserve"> </w:t>
+      </w:r>
+      <w:r>
+        <w:t xml:space="preserve">Taiwan</w:t>
+      </w:r>
+      <w:r>
+        <w:t xml:space="preserve"> </w:t>
+      </w:r>
+      <w:r>
+        <w:t xml:space="preserve">zaoqishi yanjiu, 1400-1700 [</w:t>
+      </w:r>
+      <w:r>
+        <w:t xml:space="preserve">Mount Keelung</w:t>
+      </w:r>
+      <w:r>
+        <w:t xml:space="preserve"> </w:t>
+      </w:r>
+      <w:r>
+        <w:t xml:space="preserve">and</w:t>
+      </w:r>
+      <w:r>
+        <w:t xml:space="preserve"> </w:t>
+      </w:r>
+      <w:r>
+        <w:t xml:space="preserve">Danshui Sea</w:t>
+      </w:r>
+      <w:r>
+        <w:t xml:space="preserve">: A study of</w:t>
+      </w:r>
+      <w:r>
+        <w:t xml:space="preserve"> </w:t>
+      </w:r>
+      <w:r>
+        <w:t xml:space="preserve">East Asian Seas</w:t>
+      </w:r>
+      <w:r>
+        <w:t xml:space="preserve"> </w:t>
+      </w:r>
+      <w:r>
+        <w:t xml:space="preserve">and the early history of</w:t>
+      </w:r>
+      <w:r>
+        <w:t xml:space="preserve"> </w:t>
+      </w:r>
+      <w:r>
+        <w:t xml:space="preserve">Taiwan</w:t>
+      </w:r>
+      <w:r>
+        <w:t xml:space="preserve"> </w:t>
+      </w:r>
+      <w:r>
+        <w:t xml:space="preserve">from 1400 to 1700]. Lian jing, Taipei.</w:t>
       </w:r>
     </w:p>
     <w:bookmarkEnd w:id="63"/>
-    <w:bookmarkStart w:id="64" w:name="ref-Chen2019"/>
+    <w:bookmarkStart w:id="64" w:name="ref-Chen2007"/>
     <w:p>
       <w:pPr>
         <w:pStyle w:val="Bibliography"/>
       </w:pPr>
       <w:r>
+        <w:t xml:space="preserve">Chen, Y., 2007. Qi wu lan yi zhi qiang jiu fa jue bao gao [report on the archaeological excavations at ki-wu-lan site]. Lanyang museum, Yilan,</w:t>
+      </w:r>
+      <w:r>
+        <w:t xml:space="preserve"> </w:t>
+      </w:r>
+      <w:r>
+        <w:t xml:space="preserve">Taiwan</w:t>
+      </w:r>
+      <w:r>
+        <w:t xml:space="preserve">.</w:t>
+      </w:r>
+    </w:p>
+    <w:bookmarkEnd w:id="64"/>
+    <w:bookmarkStart w:id="65" w:name="ref-Chen2019"/>
+    <w:p>
+      <w:pPr>
+        <w:pStyle w:val="Bibliography"/>
+      </w:pPr>
+      <w:r>
         <w:t xml:space="preserve">Chen, Y., Gel, Y.R., Lyubchich, V., Nezafati, K., 2019. Snowboot: Bootstrap methods for network inference. arXiv preprint arXiv:1902.09029.</w:t>
-      </w:r>
-    </w:p>
-    <w:bookmarkEnd w:id="64"/>
-    <w:bookmarkStart w:id="65" w:name="ref-Chen2007"/>
-    <w:p>
-      <w:pPr>
-        <w:pStyle w:val="Bibliography"/>
-      </w:pPr>
-      <w:r>
-        <w:t xml:space="preserve">Chen, Y.-p., 2007. Qi wu lan yi zhi qiang jiu fa jue bao gao [report on the archaeological excavations at ki-wu-lan site]. Lanyang museum, Yilan, Taiwan.</w:t>
       </w:r>
     </w:p>
     <w:bookmarkEnd w:id="65"/>
@@ -5167,7 +5539,16 @@
         <w:pStyle w:val="Bibliography"/>
       </w:pPr>
       <w:r>
-        <w:t xml:space="preserve">Cheng, C.-f., 2008. Qi wu lan yi zhi yu she nei yi zhi chu tu bo li zhu de xiang guan yan jiu [studies of glass beads excavated from kivulan and shenei site, Taiwan] (Master’s thesis).</w:t>
+        <w:t xml:space="preserve">Cheng, C., 2008. Qi wu lan yi zhi yu she nei yi zhi chu tu bo li zhu de xiang guan yan jiu [studies of glass beads excavated from kivulan and shenei site,</w:t>
+      </w:r>
+      <w:r>
+        <w:t xml:space="preserve"> </w:t>
+      </w:r>
+      <w:r>
+        <w:t xml:space="preserve">Taiwan</w:t>
+      </w:r>
+      <w:r>
+        <w:t xml:space="preserve">] (Master’s thesis).</w:t>
       </w:r>
     </w:p>
     <w:bookmarkEnd w:id="66"/>
@@ -5177,7 +5558,25 @@
         <w:pStyle w:val="Bibliography"/>
       </w:pPr>
       <w:r>
-        <w:t xml:space="preserve">Clark, J.E., Blake, M., 1994. The power of prestige: Competitive generosity and the emergence of rank societies in lowland Mesoamerica, in: Brumfiel, E.M., Fox, J. (Eds.), Factional Competition and Political Development in the New World. Cambridge: Cambridge University Press, pp. 17–33.</w:t>
+        <w:t xml:space="preserve">Clark, J.E., Blake, M., 1994. The power of prestige: Competitive generosity and the emergence of rank societies in lowland</w:t>
+      </w:r>
+      <w:r>
+        <w:t xml:space="preserve"> </w:t>
+      </w:r>
+      <w:r>
+        <w:t xml:space="preserve">Mesoamerica</w:t>
+      </w:r>
+      <w:r>
+        <w:t xml:space="preserve">, in: Brumfiel, E.M., Fox, J. (Eds.), Factional Competition and Political Development in the</w:t>
+      </w:r>
+      <w:r>
+        <w:t xml:space="preserve"> </w:t>
+      </w:r>
+      <w:r>
+        <w:t xml:space="preserve">New World</w:t>
+      </w:r>
+      <w:r>
+        <w:t xml:space="preserve">. Cambridge: Cambridge University Press, pp. 17–33.</w:t>
       </w:r>
     </w:p>
     <w:bookmarkEnd w:id="67"/>
@@ -5197,7 +5596,7 @@
         <w:pStyle w:val="Bibliography"/>
       </w:pPr>
       <w:r>
-        <w:t xml:space="preserve">Coward, F., 2013. Grounding the net: Social networks, material culture and geography in the epipalaeolithic and early neolithic of the near east (  21,000–6,000 cal bce), in: Knappett, C. (Ed.), Network Analysis in Archaeology: New Regional Approaches to Interaction. Oxford University Press, Oxford, pp. 247–280.</w:t>
+        <w:t xml:space="preserve">Coward, F., 2013. Grounding the net: Social networks, material culture and geography in the epipalaeolithic and early neolithic of the near east (  21,000–6,000 cal BCE), in: Knappett, C. (Ed.), Network Analysis in Archaeology: New Regional Approaches to Interaction. Oxford University Press, Oxford, pp. 247–280.</w:t>
       </w:r>
     </w:p>
     <w:bookmarkEnd w:id="69"/>
@@ -5227,7 +5626,16 @@
         <w:pStyle w:val="Bibliography"/>
       </w:pPr>
       <w:r>
-        <w:t xml:space="preserve">Feinman, G.M., 2000. Corporate/network: New perspectives on models of political action and the Puebloan Southwest, in: Schiffer, M.B. (Ed.), Social Theory in Archaeology. University of Utah Press, pp. 31–51.</w:t>
+        <w:t xml:space="preserve">Feinman, G.M., 2000. Corporate/network: New perspectives on models of political action and the</w:t>
+      </w:r>
+      <w:r>
+        <w:t xml:space="preserve"> </w:t>
+      </w:r>
+      <w:r>
+        <w:t xml:space="preserve">Puebloan Southwest</w:t>
+      </w:r>
+      <w:r>
+        <w:t xml:space="preserve">, in: Schiffer, M.B. (Ed.), Social Theory in Archaeology. University of Utah Press, pp. 31–51.</w:t>
       </w:r>
     </w:p>
     <w:bookmarkEnd w:id="72"/>
@@ -5357,7 +5765,49 @@
         <w:pStyle w:val="Bibliography"/>
       </w:pPr>
       <w:r>
-        <w:t xml:space="preserve">Kang, P., 2016. Zhimin xiangxiang yu difang liubian: Helan dongyindu gongsi yu Taiwan yuanzhumin [Colonial imagination and local variations: The Dutch East India Company and the Formosan Austronesians]. Lian-jing.</w:t>
+        <w:t xml:space="preserve">Kang, P., 2016. Zhimin xiangxiang yu difang liubian: Helan dongyindu gongsi yu</w:t>
+      </w:r>
+      <w:r>
+        <w:t xml:space="preserve"> </w:t>
+      </w:r>
+      <w:r>
+        <w:t xml:space="preserve">Taiwan</w:t>
+      </w:r>
+      <w:r>
+        <w:t xml:space="preserve"> </w:t>
+      </w:r>
+      <w:r>
+        <w:t xml:space="preserve">yuanzhumin [</w:t>
+      </w:r>
+      <w:r>
+        <w:t xml:space="preserve">Colonial</w:t>
+      </w:r>
+      <w:r>
+        <w:t xml:space="preserve"> </w:t>
+      </w:r>
+      <w:r>
+        <w:t xml:space="preserve">imagination and local variations: The</w:t>
+      </w:r>
+      <w:r>
+        <w:t xml:space="preserve"> </w:t>
+      </w:r>
+      <w:r>
+        <w:t xml:space="preserve">Dutch East India Company</w:t>
+      </w:r>
+      <w:r>
+        <w:t xml:space="preserve"> </w:t>
+      </w:r>
+      <w:r>
+        <w:t xml:space="preserve">and the</w:t>
+      </w:r>
+      <w:r>
+        <w:t xml:space="preserve"> </w:t>
+      </w:r>
+      <w:r>
+        <w:t xml:space="preserve">Formosan Austronesians</w:t>
+      </w:r>
+      <w:r>
+        <w:t xml:space="preserve">]. Lian-jing.</w:t>
       </w:r>
     </w:p>
     <w:bookmarkEnd w:id="85"/>
@@ -5397,21 +5847,73 @@
         <w:pStyle w:val="Bibliography"/>
       </w:pPr>
       <w:r>
-        <w:t xml:space="preserve">Li, Y.-z., Wu, M.-z., 2006. Qing zai xi ban ya ren zai tai wan, 1626-1642 [the spanish in Taiwan]. Taiwan Historica, Nantou.</w:t>
+        <w:t xml:space="preserve">Li, Y., Wu, M., 2006. Qing zai xi ban ya ren zai tai wan, 1626-1642 [the spanish in</w:t>
+      </w:r>
+      <w:r>
+        <w:t xml:space="preserve"> </w:t>
+      </w:r>
+      <w:r>
+        <w:t xml:space="preserve">Taiwan</w:t>
+      </w:r>
+      <w:r>
+        <w:t xml:space="preserve">].</w:t>
+      </w:r>
+      <w:r>
+        <w:t xml:space="preserve"> </w:t>
+      </w:r>
+      <w:r>
+        <w:t xml:space="preserve">Taiwan</w:t>
+      </w:r>
+      <w:r>
+        <w:t xml:space="preserve"> </w:t>
+      </w:r>
+      <w:r>
+        <w:t xml:space="preserve">Historica, Nantou.</w:t>
       </w:r>
     </w:p>
     <w:bookmarkEnd w:id="89"/>
-    <w:bookmarkStart w:id="90" w:name="ref-Lyne2015"/>
+    <w:bookmarkStart w:id="90" w:name="ref-LiandWu2006"/>
     <w:p>
       <w:pPr>
         <w:pStyle w:val="Bibliography"/>
       </w:pPr>
       <w:r>
+        <w:t xml:space="preserve">Li, Y., Wu, M., 2006. Qing zai xi ban ya ren zai tai wan, 1626-1642 [the spanish in</w:t>
+      </w:r>
+      <w:r>
+        <w:t xml:space="preserve"> </w:t>
+      </w:r>
+      <w:r>
+        <w:t xml:space="preserve">Taiwan</w:t>
+      </w:r>
+      <w:r>
+        <w:t xml:space="preserve">].</w:t>
+      </w:r>
+      <w:r>
+        <w:t xml:space="preserve"> </w:t>
+      </w:r>
+      <w:r>
+        <w:t xml:space="preserve">Taiwan</w:t>
+      </w:r>
+      <w:r>
+        <w:t xml:space="preserve"> </w:t>
+      </w:r>
+      <w:r>
+        <w:t xml:space="preserve">Historica, Nantou.</w:t>
+      </w:r>
+    </w:p>
+    <w:bookmarkEnd w:id="90"/>
+    <w:bookmarkStart w:id="91" w:name="ref-Lyne2015"/>
+    <w:p>
+      <w:pPr>
+        <w:pStyle w:val="Bibliography"/>
+      </w:pPr>
+      <w:r>
         <w:t xml:space="preserve">Lyne, A.-M., Girolami, M., Atchadé, Y., Strathmann, H., Simpson, D., others, 2015. On russian roulette estimates for bayesian inference with doubly-intractable likelihoods. Statistical science 30, 443–467.</w:t>
       </w:r>
     </w:p>
-    <w:bookmarkEnd w:id="90"/>
-    <w:bookmarkStart w:id="91" w:name="ref-Marin2011"/>
+    <w:bookmarkEnd w:id="91"/>
+    <w:bookmarkStart w:id="92" w:name="ref-Marin2011"/>
     <w:p>
       <w:pPr>
         <w:pStyle w:val="Bibliography"/>
@@ -5420,8 +5922,8 @@
         <w:t xml:space="preserve">Marin, A., Wellman, B., 2011. Social network analysis: An introduction. The SAGE handbook of social network analysis 11.</w:t>
       </w:r>
     </w:p>
-    <w:bookmarkEnd w:id="91"/>
-    <w:bookmarkStart w:id="93" w:name="ref-Marwick2017"/>
+    <w:bookmarkEnd w:id="92"/>
+    <w:bookmarkStart w:id="94" w:name="ref-Marwick2017"/>
     <w:p>
       <w:pPr>
         <w:pStyle w:val="Bibliography"/>
@@ -5432,7 +5934,7 @@
       <w:r>
         <w:t xml:space="preserve"> </w:t>
       </w:r>
-      <w:hyperlink r:id="rId92">
+      <w:hyperlink r:id="rId93">
         <w:r>
           <w:rPr>
             <w:rStyle w:val="Hyperlink"/>
@@ -5441,18 +5943,30 @@
         </w:r>
       </w:hyperlink>
     </w:p>
-    <w:bookmarkEnd w:id="93"/>
-    <w:bookmarkStart w:id="94" w:name="ref-Marwick2018"/>
+    <w:bookmarkEnd w:id="94"/>
+    <w:bookmarkStart w:id="95" w:name="ref-Marwick2018"/>
     <w:p>
       <w:pPr>
         <w:pStyle w:val="Bibliography"/>
       </w:pPr>
       <w:r>
-        <w:t xml:space="preserve">Marwick, B., Boettiger, C., Mullen, L., 2018. Packaging data analytical work reproducibly using R (and friends). The American Statistician 72, 80–88.</w:t>
-      </w:r>
-    </w:p>
-    <w:bookmarkEnd w:id="94"/>
-    <w:bookmarkStart w:id="95" w:name="ref-Mills2017"/>
+        <w:t xml:space="preserve">Marwick, B., Boettiger, C., Mullen, L., 2018. Packaging data analytical work reproducibly using</w:t>
+      </w:r>
+      <w:r>
+        <w:t xml:space="preserve"> </w:t>
+      </w:r>
+      <w:r>
+        <w:t xml:space="preserve">R</w:t>
+      </w:r>
+      <w:r>
+        <w:t xml:space="preserve"> </w:t>
+      </w:r>
+      <w:r>
+        <w:t xml:space="preserve">(and friends). The American Statistician 72, 80–88.</w:t>
+      </w:r>
+    </w:p>
+    <w:bookmarkEnd w:id="95"/>
+    <w:bookmarkStart w:id="96" w:name="ref-Mills2017"/>
     <w:p>
       <w:pPr>
         <w:pStyle w:val="Bibliography"/>
@@ -5461,8 +5975,8 @@
         <w:t xml:space="preserve">Mills, B.J., 2017. Social network analysis in archaeology. Annual review of anthropology 46, 379–397.</w:t>
       </w:r>
     </w:p>
-    <w:bookmarkEnd w:id="95"/>
-    <w:bookmarkStart w:id="96" w:name="ref-Mizoguchi2013"/>
+    <w:bookmarkEnd w:id="96"/>
+    <w:bookmarkStart w:id="97" w:name="ref-Mizoguchi2013"/>
     <w:p>
       <w:pPr>
         <w:pStyle w:val="Bibliography"/>
@@ -5471,8 +5985,8 @@
         <w:t xml:space="preserve">Mizoguchi, K., 2013. Evolution of prestige good systems: An application of network analysis to the transformation of communication systems and their media, in: Knappett, C. (Ed.), Network Analysis in Archaeology: New Regional Approaches to Interaction. Oxford University Press, Oxford, pp. 151–180.</w:t>
       </w:r>
     </w:p>
-    <w:bookmarkEnd w:id="96"/>
-    <w:bookmarkStart w:id="97" w:name="ref-Morris2008"/>
+    <w:bookmarkEnd w:id="97"/>
+    <w:bookmarkStart w:id="98" w:name="ref-Morris2008"/>
     <w:p>
       <w:pPr>
         <w:pStyle w:val="Bibliography"/>
@@ -5481,8 +5995,8 @@
         <w:t xml:space="preserve">Morris, M., Handcock, M.S., Hunter, D.R., 2008. Specification of exponential-family random graph models: Terms and computational aspects. Journal of statistical software 24, 1548.</w:t>
       </w:r>
     </w:p>
-    <w:bookmarkEnd w:id="97"/>
-    <w:bookmarkStart w:id="98" w:name="ref-Nemmers2019"/>
+    <w:bookmarkEnd w:id="98"/>
+    <w:bookmarkStart w:id="99" w:name="ref-Nemmers2019"/>
     <w:p>
       <w:pPr>
         <w:pStyle w:val="Bibliography"/>
@@ -5491,8 +6005,8 @@
         <w:t xml:space="preserve">Nemmers, T., Narayan, A., Banerjee, S., 2019. Bayesian modeling and uncertainty quantification for descriptive social networks. Statistics and its interface 12, 181.</w:t>
       </w:r>
     </w:p>
-    <w:bookmarkEnd w:id="98"/>
-    <w:bookmarkStart w:id="99" w:name="ref-Pearson1982"/>
+    <w:bookmarkEnd w:id="99"/>
+    <w:bookmarkStart w:id="100" w:name="ref-Pearson1982"/>
     <w:p>
       <w:pPr>
         <w:pStyle w:val="Bibliography"/>
@@ -5501,8 +6015,8 @@
         <w:t xml:space="preserve">Pearson, P., 1982. Mortuary practices, society and ideology: An ethnoarchaeological study, in: Hodder, I. (Ed.), Symbolic and Structural Archaeology. Cambridge.</w:t>
       </w:r>
     </w:p>
-    <w:bookmarkEnd w:id="99"/>
-    <w:bookmarkStart w:id="100" w:name="ref-Peeples2019"/>
+    <w:bookmarkEnd w:id="100"/>
+    <w:bookmarkStart w:id="101" w:name="ref-Peeples2019"/>
     <w:p>
       <w:pPr>
         <w:pStyle w:val="Bibliography"/>
@@ -5511,8 +6025,8 @@
         <w:t xml:space="preserve">Peeples, M.A., 2019. Finding a place for networks in archaeology. Journal of Archaeological Research 27, 451–499.</w:t>
       </w:r>
     </w:p>
-    <w:bookmarkEnd w:id="100"/>
-    <w:bookmarkStart w:id="101" w:name="ref-Rlanguage2019"/>
+    <w:bookmarkEnd w:id="101"/>
+    <w:bookmarkStart w:id="102" w:name="ref-Rlanguage2019"/>
     <w:p>
       <w:pPr>
         <w:pStyle w:val="Bibliography"/>
@@ -5521,29 +6035,26 @@
         <w:t xml:space="preserve">R Core Team, 2019. R: A language and environment for statistical computing. R Foundation for Statistical Computing, Vienna, Austria.</w:t>
       </w:r>
     </w:p>
-    <w:bookmarkEnd w:id="101"/>
-    <w:bookmarkStart w:id="103" w:name="ref-Rroberts2021"/>
+    <w:bookmarkEnd w:id="102"/>
+    <w:bookmarkStart w:id="104" w:name="ref-Rroberts2021"/>
     <w:p>
       <w:pPr>
         <w:pStyle w:val="Bibliography"/>
       </w:pPr>
       <w:r>
-        <w:t xml:space="preserve">Roberts, J.M., Yin, Y., Dorshorst, E., Peeples, M.A., Mills, B.J., 2021. Assessing the performance of the bootstrap in simulated assemblage networks. Social Networks 65, 98–109.</w:t>
-      </w:r>
-      <w:r>
-        <w:t xml:space="preserve"> </w:t>
-      </w:r>
-      <w:hyperlink r:id="rId102">
+        <w:t xml:space="preserve">Roberts, J.M., Yin, Y., Dorshorst, E., Peeples, M.A., Mills, B.J., 2021. Assessing the performance of the bootstrap in simulated assemblage networks. Social Networks 65, 98–109. https://doi.org/</w:t>
+      </w:r>
+      <w:hyperlink r:id="rId103">
         <w:r>
           <w:rPr>
             <w:rStyle w:val="Hyperlink"/>
           </w:rPr>
-          <w:t xml:space="preserve">https://doi.org/https://doi.org/10.1016/j.socnet.2020.11.005</w:t>
+          <w:t xml:space="preserve">https://doi.org/10.1016/j.socnet.2020.11.005</w:t>
         </w:r>
       </w:hyperlink>
     </w:p>
-    <w:bookmarkEnd w:id="103"/>
-    <w:bookmarkStart w:id="104" w:name="ref-Robins2007"/>
+    <w:bookmarkEnd w:id="104"/>
+    <w:bookmarkStart w:id="105" w:name="ref-Robins2007"/>
     <w:p>
       <w:pPr>
         <w:pStyle w:val="Bibliography"/>
@@ -5552,8 +6063,8 @@
         <w:t xml:space="preserve">Robins, G., Pattison, P., Kalish, Y., Lusher, D., 2007. An introduction to exponential random graph (p*) models for social networks. Social networks 29, 173–191.</w:t>
       </w:r>
     </w:p>
-    <w:bookmarkEnd w:id="104"/>
-    <w:bookmarkStart w:id="105" w:name="ref-Salvini2010"/>
+    <w:bookmarkEnd w:id="105"/>
+    <w:bookmarkStart w:id="106" w:name="ref-Salvini2010"/>
     <w:p>
       <w:pPr>
         <w:pStyle w:val="Bibliography"/>
@@ -5562,8 +6073,8 @@
         <w:t xml:space="preserve">Salvini, A., 2010. Symbolic interactionism and social network analysis: An uncertain encounter. Symbolic Interaction 33, 364–388.</w:t>
       </w:r>
     </w:p>
-    <w:bookmarkEnd w:id="105"/>
-    <w:bookmarkStart w:id="106" w:name="ref-Saxe1970"/>
+    <w:bookmarkEnd w:id="106"/>
+    <w:bookmarkStart w:id="107" w:name="ref-Saxe1970"/>
     <w:p>
       <w:pPr>
         <w:pStyle w:val="Bibliography"/>
@@ -5572,8 +6083,8 @@
         <w:t xml:space="preserve">Saxe, A., 1970. Social dimensions of mortuary practices (PhD thesis). University of Michigan.</w:t>
       </w:r>
     </w:p>
-    <w:bookmarkEnd w:id="106"/>
-    <w:bookmarkStart w:id="107" w:name="ref-Schweinberger2011"/>
+    <w:bookmarkEnd w:id="107"/>
+    <w:bookmarkStart w:id="108" w:name="ref-Schweinberger2011"/>
     <w:p>
       <w:pPr>
         <w:pStyle w:val="Bibliography"/>
@@ -5582,8 +6093,8 @@
         <w:t xml:space="preserve">Schweinberger, M., 2011. Instability, sensitivity, and degeneracy of discrete exponential families. Journal of the American Statistical Association 106, 1361–1370.</w:t>
       </w:r>
     </w:p>
-    <w:bookmarkEnd w:id="107"/>
-    <w:bookmarkStart w:id="108" w:name="ref-Seikel2011"/>
+    <w:bookmarkEnd w:id="108"/>
+    <w:bookmarkStart w:id="109" w:name="ref-Seikel2011"/>
     <w:p>
       <w:pPr>
         <w:pStyle w:val="Bibliography"/>
@@ -5592,8 +6103,8 @@
         <w:t xml:space="preserve">Seikel, K., 2011. Mortuary contexts and social structure at nan madol, pohnpei. The Journal of Island and Coastal Archaeology 6, 442–460.</w:t>
       </w:r>
     </w:p>
-    <w:bookmarkEnd w:id="108"/>
-    <w:bookmarkStart w:id="109" w:name="ref-Siegel1999"/>
+    <w:bookmarkEnd w:id="109"/>
+    <w:bookmarkStart w:id="110" w:name="ref-Siegel1999"/>
     <w:p>
       <w:pPr>
         <w:pStyle w:val="Bibliography"/>
@@ -5602,8 +6113,8 @@
         <w:t xml:space="preserve">Siegel, P.E., 1999. Contested places and places of contest: The evolution of social power and ceremonial space in prehistoric puerto rico. Latin American Antiquity 209–238.</w:t>
       </w:r>
     </w:p>
-    <w:bookmarkEnd w:id="109"/>
-    <w:bookmarkStart w:id="110" w:name="ref-Snijders2011"/>
+    <w:bookmarkEnd w:id="110"/>
+    <w:bookmarkStart w:id="111" w:name="ref-Snijders2011"/>
     <w:p>
       <w:pPr>
         <w:pStyle w:val="Bibliography"/>
@@ -5612,8 +6123,8 @@
         <w:t xml:space="preserve">Snijders, T.A., 2011. Statistical models for social networks. Annual Review of Sociology 37.</w:t>
       </w:r>
     </w:p>
-    <w:bookmarkEnd w:id="110"/>
-    <w:bookmarkStart w:id="111" w:name="ref-Snijders1999"/>
+    <w:bookmarkEnd w:id="111"/>
+    <w:bookmarkStart w:id="112" w:name="ref-Snijders1999"/>
     <w:p>
       <w:pPr>
         <w:pStyle w:val="Bibliography"/>
@@ -5622,8 +6133,8 @@
         <w:t xml:space="preserve">Snijders, T.A., Borgatti, S.P., 1999. Non-parametric standard errors and tests for network statistics. Connections 22, 161–170.</w:t>
       </w:r>
     </w:p>
-    <w:bookmarkEnd w:id="111"/>
-    <w:bookmarkStart w:id="112" w:name="ref-Snijders2006"/>
+    <w:bookmarkEnd w:id="112"/>
+    <w:bookmarkStart w:id="113" w:name="ref-Snijders2006"/>
     <w:p>
       <w:pPr>
         <w:pStyle w:val="Bibliography"/>
@@ -5632,8 +6143,8 @@
         <w:t xml:space="preserve">Snijders, T.A., Pattison, P.E., Robins, G.L., Handcock, M.S., 2006. New specifications for exponential random graph models. Sociological methodology 36, 99–153.</w:t>
       </w:r>
     </w:p>
-    <w:bookmarkEnd w:id="112"/>
-    <w:bookmarkStart w:id="113" w:name="ref-Sosna2013"/>
+    <w:bookmarkEnd w:id="113"/>
+    <w:bookmarkStart w:id="114" w:name="ref-Sosna2013"/>
     <w:p>
       <w:pPr>
         <w:pStyle w:val="Bibliography"/>
@@ -5642,8 +6153,8 @@
         <w:t xml:space="preserve">Sosna, D., Galeta, P., Šmejda, L., Sladek, V., Bruzek, J., 2013. Burials and graphs: Relational approach to mortuary analysis. Social Science Computer Review 31, 56–70.</w:t>
       </w:r>
     </w:p>
-    <w:bookmarkEnd w:id="113"/>
-    <w:bookmarkStart w:id="114" w:name="ref-Thomas2009"/>
+    <w:bookmarkEnd w:id="114"/>
+    <w:bookmarkStart w:id="115" w:name="ref-Thomas2009"/>
     <w:p>
       <w:pPr>
         <w:pStyle w:val="Bibliography"/>
@@ -5652,8 +6163,8 @@
         <w:t xml:space="preserve">Thomas, N., 2009. Entangled objects: Exchange, material culture, and colonialism in the pacific. Harvard University Press.</w:t>
       </w:r>
     </w:p>
-    <w:bookmarkEnd w:id="114"/>
-    <w:bookmarkStart w:id="115" w:name="ref-Trabert2017"/>
+    <w:bookmarkEnd w:id="115"/>
+    <w:bookmarkStart w:id="116" w:name="ref-Trabert2017"/>
     <w:p>
       <w:pPr>
         <w:pStyle w:val="Bibliography"/>
@@ -5662,18 +6173,60 @@
         <w:t xml:space="preserve">Trabert, S., 2017. Considering the indirect effects of colonialism: Example from a great plains middle ground. Journal of Anthropological Archaeology 48, 17–27.</w:t>
       </w:r>
     </w:p>
-    <w:bookmarkEnd w:id="115"/>
-    <w:bookmarkStart w:id="116" w:name="ref-Wang2011"/>
+    <w:bookmarkEnd w:id="116"/>
+    <w:bookmarkStart w:id="117" w:name="ref-Wang2011"/>
     <w:p>
       <w:pPr>
         <w:pStyle w:val="Bibliography"/>
       </w:pPr>
       <w:r>
-        <w:t xml:space="preserve">Wang, L.-Y., 2011. Yilan Kiwulan yizhi chutu zhuangshipin zhi xiangguan yanjiu [A research of ornaments excavated at Kiwulan site, I-lan] (Master’s thesis).</w:t>
-      </w:r>
-    </w:p>
-    <w:bookmarkEnd w:id="116"/>
-    <w:bookmarkStart w:id="117" w:name="ref-LWandBM2020ornament"/>
+        <w:t xml:space="preserve">Wang, L.-Y., 2011. Yilan</w:t>
+      </w:r>
+      <w:r>
+        <w:t xml:space="preserve"> </w:t>
+      </w:r>
+      <w:r>
+        <w:t xml:space="preserve">Kiwulan</w:t>
+      </w:r>
+      <w:r>
+        <w:t xml:space="preserve"> </w:t>
+      </w:r>
+      <w:r>
+        <w:t xml:space="preserve">yizhi chutu zhuangshipin zhi xiangguan yanjiu [</w:t>
+      </w:r>
+      <w:r>
+        <w:t xml:space="preserve">A</w:t>
+      </w:r>
+      <w:r>
+        <w:t xml:space="preserve"> </w:t>
+      </w:r>
+      <w:r>
+        <w:t xml:space="preserve">research of ornaments excavated at</w:t>
+      </w:r>
+      <w:r>
+        <w:t xml:space="preserve"> </w:t>
+      </w:r>
+      <w:r>
+        <w:t xml:space="preserve">Kiwulan</w:t>
+      </w:r>
+      <w:r>
+        <w:t xml:space="preserve"> </w:t>
+      </w:r>
+      <w:r>
+        <w:t xml:space="preserve">site,</w:t>
+      </w:r>
+      <w:r>
+        <w:t xml:space="preserve"> </w:t>
+      </w:r>
+      <w:r>
+        <w:t xml:space="preserve">I</w:t>
+      </w:r>
+      <w:r>
+        <w:t xml:space="preserve">-lan] (Master’s thesis).</w:t>
+      </w:r>
+    </w:p>
+    <w:bookmarkEnd w:id="117"/>
+    <w:bookmarkStart w:id="118" w:name="ref-LWandBM2020ornament"/>
     <w:p>
       <w:pPr>
         <w:pStyle w:val="Bibliography"/>
@@ -5682,18 +6235,51 @@
         <w:t xml:space="preserve">Wang, L.-Y., Marwick, B., 2020. Trade ornaments as indicators of social changes resulting from indirect effects of colonialism in northeastern taiwan. Archaeological Research in Asia.</w:t>
       </w:r>
     </w:p>
-    <w:bookmarkEnd w:id="117"/>
-    <w:bookmarkStart w:id="118" w:name="ref-Wang2007"/>
+    <w:bookmarkEnd w:id="118"/>
+    <w:bookmarkStart w:id="119" w:name="ref-Wang2007"/>
     <w:p>
       <w:pPr>
         <w:pStyle w:val="Bibliography"/>
       </w:pPr>
       <w:r>
-        <w:t xml:space="preserve">Wang, S.-C., Liu, Y.-C., 2007. Shiqi shiji qianhou Taiwan boli zhushi yu yancao, yandou de shuru wangluo -yige xin de jiaohuan jieduan [The import networks of tobacco, tobacco pipes, and glass bead ornaments into Taiwan circa the seventeenth century: A new phase of exchange]. Taida Journal of Art History 22, 51–83.</w:t>
-      </w:r>
-    </w:p>
-    <w:bookmarkEnd w:id="118"/>
-    <w:bookmarkStart w:id="119" w:name="ref-Wasserman1994"/>
+        <w:t xml:space="preserve">Wang, S.-C., Liu, Y.-C., 2007. Shiqi shiji qianhou</w:t>
+      </w:r>
+      <w:r>
+        <w:t xml:space="preserve"> </w:t>
+      </w:r>
+      <w:r>
+        <w:t xml:space="preserve">Taiwan</w:t>
+      </w:r>
+      <w:r>
+        <w:t xml:space="preserve"> </w:t>
+      </w:r>
+      <w:r>
+        <w:t xml:space="preserve">boli zhushi yu yancao, yandou de shuru wangluo -yige xin de jiaohuan jieduan [</w:t>
+      </w:r>
+      <w:r>
+        <w:t xml:space="preserve">The</w:t>
+      </w:r>
+      <w:r>
+        <w:t xml:space="preserve"> </w:t>
+      </w:r>
+      <w:r>
+        <w:t xml:space="preserve">import networks of tobacco, tobacco pipes, and glass bead ornaments into</w:t>
+      </w:r>
+      <w:r>
+        <w:t xml:space="preserve"> </w:t>
+      </w:r>
+      <w:r>
+        <w:t xml:space="preserve">Taiwan</w:t>
+      </w:r>
+      <w:r>
+        <w:t xml:space="preserve"> </w:t>
+      </w:r>
+      <w:r>
+        <w:t xml:space="preserve">circa the seventeenth century: A new phase of exchange]. Taida Journal of Art History 22, 51–83.</w:t>
+      </w:r>
+    </w:p>
+    <w:bookmarkEnd w:id="119"/>
+    <w:bookmarkStart w:id="120" w:name="ref-Wasserman1994"/>
     <w:p>
       <w:pPr>
         <w:pStyle w:val="Bibliography"/>
@@ -5702,34 +6288,51 @@
         <w:t xml:space="preserve">Wasserman, S., Faust, K., others, 1994. Social network analysis: Methods and applications. Cambridge university press.</w:t>
       </w:r>
     </w:p>
-    <w:bookmarkEnd w:id="119"/>
     <w:bookmarkEnd w:id="120"/>
+    <w:bookmarkEnd w:id="121"/>
+    <w:bookmarkStart w:id="122" w:name="pagebreak-1"/>
     <w:p>
       <w:pPr>
         <w:pStyle w:val="Heading5"/>
       </w:pPr>
-      <w:bookmarkStart w:id="121" w:name="pagebreak-1"/>
+      <w:r>
+        <w:rPr>
+          <w:rStyle w:val="SectionNumber"/>
+        </w:rPr>
+        <w:t xml:space="preserve">11.0.0.0.1</w:t>
+      </w:r>
+      <w:r>
+        <w:tab/>
+      </w:r>
       <w:r>
         <w:t xml:space="preserve">pagebreak</w:t>
       </w:r>
-      <w:bookmarkEnd w:id="121"/>
-    </w:p>
+    </w:p>
+    <w:bookmarkEnd w:id="122"/>
+    <w:bookmarkStart w:id="123" w:name="colophon"/>
     <w:p>
       <w:pPr>
         <w:pStyle w:val="Heading3"/>
       </w:pPr>
-      <w:bookmarkStart w:id="122" w:name="colophon"/>
+      <w:r>
+        <w:rPr>
+          <w:rStyle w:val="SectionNumber"/>
+        </w:rPr>
+        <w:t xml:space="preserve">11.0.1</w:t>
+      </w:r>
+      <w:r>
+        <w:tab/>
+      </w:r>
       <w:r>
         <w:t xml:space="preserve">Colophon</w:t>
       </w:r>
-      <w:bookmarkEnd w:id="122"/>
     </w:p>
     <w:p>
       <w:pPr>
         <w:pStyle w:val="FirstParagraph"/>
       </w:pPr>
       <w:r>
-        <w:t xml:space="preserve">This report was generated on 2021-01-10 18:00:57 using the following computational environment and dependencies:</w:t>
+        <w:t xml:space="preserve">This report was generated on 2021-01-11 11:57:32 using the following computational environment and dependencies:</w:t>
       </w:r>
     </w:p>
     <w:p>
@@ -5758,16 +6361,16 @@
         <w:rPr>
           <w:rStyle w:val="VerbatimChar"/>
         </w:rPr>
-        <w:t xml:space="preserve">#&gt;  version  R version 4.0.2 (2020-06-22)</w:t>
-      </w:r>
-      <w:r>
-        <w:br/>
-      </w:r>
-      <w:r>
-        <w:rPr>
-          <w:rStyle w:val="VerbatimChar"/>
-        </w:rPr>
-        <w:t xml:space="preserve">#&gt;  os       macOS Catalina 10.15.6      </w:t>
+        <w:t xml:space="preserve">#&gt;  version  R version 4.0.3 (2020-10-10)</w:t>
+      </w:r>
+      <w:r>
+        <w:br/>
+      </w:r>
+      <w:r>
+        <w:rPr>
+          <w:rStyle w:val="VerbatimChar"/>
+        </w:rPr>
+        <w:t xml:space="preserve">#&gt;  os       macOS Catalina 10.15.7      </w:t>
       </w:r>
       <w:r>
         <w:br/>
@@ -5830,7 +6433,7 @@
         <w:rPr>
           <w:rStyle w:val="VerbatimChar"/>
         </w:rPr>
-        <w:t xml:space="preserve">#&gt;  date     2021-01-10                  </w:t>
+        <w:t xml:space="preserve">#&gt;  date     2021-01-11                  </w:t>
       </w:r>
       <w:r>
         <w:br/>
@@ -5857,673 +6460,1366 @@
         <w:rPr>
           <w:rStyle w:val="VerbatimChar"/>
         </w:rPr>
-        <w:t xml:space="preserve">#&gt;  package     * version date       lib source        </w:t>
-      </w:r>
-      <w:r>
-        <w:br/>
-      </w:r>
-      <w:r>
-        <w:rPr>
-          <w:rStyle w:val="VerbatimChar"/>
-        </w:rPr>
-        <w:t xml:space="preserve">#&gt;  assertthat    0.2.1   2019-03-21 [1] CRAN (R 4.0.0)</w:t>
-      </w:r>
-      <w:r>
-        <w:br/>
-      </w:r>
-      <w:r>
-        <w:rPr>
-          <w:rStyle w:val="VerbatimChar"/>
-        </w:rPr>
-        <w:t xml:space="preserve">#&gt;  backports     1.2.0   2020-11-02 [1] CRAN (R 4.0.2)</w:t>
-      </w:r>
-      <w:r>
-        <w:br/>
-      </w:r>
-      <w:r>
-        <w:rPr>
-          <w:rStyle w:val="VerbatimChar"/>
-        </w:rPr>
-        <w:t xml:space="preserve">#&gt;  bookdown      0.20    2020-06-23 [1] CRAN (R 4.0.0)</w:t>
-      </w:r>
-      <w:r>
-        <w:br/>
-      </w:r>
-      <w:r>
-        <w:rPr>
-          <w:rStyle w:val="VerbatimChar"/>
-        </w:rPr>
-        <w:t xml:space="preserve">#&gt;  broom         0.7.0   2020-07-09 [1] CRAN (R 4.0.2)</w:t>
-      </w:r>
-      <w:r>
-        <w:br/>
-      </w:r>
-      <w:r>
-        <w:rPr>
-          <w:rStyle w:val="VerbatimChar"/>
-        </w:rPr>
-        <w:t xml:space="preserve">#&gt;  callr         3.5.1   2020-10-13 [1] CRAN (R 4.0.2)</w:t>
-      </w:r>
-      <w:r>
-        <w:br/>
-      </w:r>
-      <w:r>
-        <w:rPr>
-          <w:rStyle w:val="VerbatimChar"/>
-        </w:rPr>
-        <w:t xml:space="preserve">#&gt;  cellranger    1.1.0   2016-07-27 [1] CRAN (R 4.0.0)</w:t>
-      </w:r>
-      <w:r>
-        <w:br/>
-      </w:r>
-      <w:r>
-        <w:rPr>
-          <w:rStyle w:val="VerbatimChar"/>
-        </w:rPr>
-        <w:t xml:space="preserve">#&gt;  cli           2.1.0   2020-10-12 [1] CRAN (R 4.0.2)</w:t>
-      </w:r>
-      <w:r>
-        <w:br/>
-      </w:r>
-      <w:r>
-        <w:rPr>
-          <w:rStyle w:val="VerbatimChar"/>
-        </w:rPr>
-        <w:t xml:space="preserve">#&gt;  colorspace    1.4-1   2019-03-18 [1] CRAN (R 4.0.2)</w:t>
-      </w:r>
-      <w:r>
-        <w:br/>
-      </w:r>
-      <w:r>
-        <w:rPr>
-          <w:rStyle w:val="VerbatimChar"/>
-        </w:rPr>
-        <w:t xml:space="preserve">#&gt;  crayon        1.3.4   2017-09-16 [1] CRAN (R 4.0.0)</w:t>
-      </w:r>
-      <w:r>
-        <w:br/>
-      </w:r>
-      <w:r>
-        <w:rPr>
-          <w:rStyle w:val="VerbatimChar"/>
-        </w:rPr>
-        <w:t xml:space="preserve">#&gt;  DBI           1.1.0   2019-12-15 [1] CRAN (R 4.0.0)</w:t>
-      </w:r>
-      <w:r>
-        <w:br/>
-      </w:r>
-      <w:r>
-        <w:rPr>
-          <w:rStyle w:val="VerbatimChar"/>
-        </w:rPr>
-        <w:t xml:space="preserve">#&gt;  dbplyr        2.0.0   2020-11-03 [1] CRAN (R 4.0.2)</w:t>
-      </w:r>
-      <w:r>
-        <w:br/>
-      </w:r>
-      <w:r>
-        <w:rPr>
-          <w:rStyle w:val="VerbatimChar"/>
-        </w:rPr>
-        <w:t xml:space="preserve">#&gt;  desc          1.2.0   2018-05-01 [1] CRAN (R 4.0.0)</w:t>
-      </w:r>
-      <w:r>
-        <w:br/>
-      </w:r>
-      <w:r>
-        <w:rPr>
-          <w:rStyle w:val="VerbatimChar"/>
-        </w:rPr>
-        <w:t xml:space="preserve">#&gt;  devtools      2.3.2   2020-09-18 [1] CRAN (R 4.0.2)</w:t>
-      </w:r>
-      <w:r>
-        <w:br/>
-      </w:r>
-      <w:r>
-        <w:rPr>
-          <w:rStyle w:val="VerbatimChar"/>
-        </w:rPr>
-        <w:t xml:space="preserve">#&gt;  digest        0.6.27  2020-10-24 [1] CRAN (R 4.0.2)</w:t>
-      </w:r>
-      <w:r>
-        <w:br/>
-      </w:r>
-      <w:r>
-        <w:rPr>
-          <w:rStyle w:val="VerbatimChar"/>
-        </w:rPr>
-        <w:t xml:space="preserve">#&gt;  dplyr       * 1.0.2   2020-08-18 [1] CRAN (R 4.0.2)</w:t>
-      </w:r>
-      <w:r>
-        <w:br/>
-      </w:r>
-      <w:r>
-        <w:rPr>
-          <w:rStyle w:val="VerbatimChar"/>
-        </w:rPr>
-        <w:t xml:space="preserve">#&gt;  ellipsis      0.3.1   2020-05-15 [1] CRAN (R 4.0.0)</w:t>
-      </w:r>
-      <w:r>
-        <w:br/>
-      </w:r>
-      <w:r>
-        <w:rPr>
-          <w:rStyle w:val="VerbatimChar"/>
-        </w:rPr>
-        <w:t xml:space="preserve">#&gt;  evaluate      0.14    2019-05-28 [1] CRAN (R 4.0.0)</w:t>
-      </w:r>
-      <w:r>
-        <w:br/>
-      </w:r>
-      <w:r>
-        <w:rPr>
-          <w:rStyle w:val="VerbatimChar"/>
-        </w:rPr>
-        <w:t xml:space="preserve">#&gt;  fansi         0.4.1   2020-01-08 [1] CRAN (R 4.0.0)</w:t>
-      </w:r>
-      <w:r>
-        <w:br/>
-      </w:r>
-      <w:r>
-        <w:rPr>
-          <w:rStyle w:val="VerbatimChar"/>
-        </w:rPr>
-        <w:t xml:space="preserve">#&gt;  forcats     * 0.5.0   2020-03-01 [1] CRAN (R 4.0.0)</w:t>
-      </w:r>
-      <w:r>
-        <w:br/>
-      </w:r>
-      <w:r>
-        <w:rPr>
-          <w:rStyle w:val="VerbatimChar"/>
-        </w:rPr>
-        <w:t xml:space="preserve">#&gt;  fs            1.5.0   2020-07-31 [1] CRAN (R 4.0.2)</w:t>
-      </w:r>
-      <w:r>
-        <w:br/>
-      </w:r>
-      <w:r>
-        <w:rPr>
-          <w:rStyle w:val="VerbatimChar"/>
-        </w:rPr>
-        <w:t xml:space="preserve">#&gt;  generics      0.0.2   2018-11-29 [1] CRAN (R 4.0.0)</w:t>
-      </w:r>
-      <w:r>
-        <w:br/>
-      </w:r>
-      <w:r>
-        <w:rPr>
-          <w:rStyle w:val="VerbatimChar"/>
-        </w:rPr>
-        <w:t xml:space="preserve">#&gt;  ggplot2     * 3.3.2   2020-06-19 [1] CRAN (R 4.0.0)</w:t>
-      </w:r>
-      <w:r>
-        <w:br/>
-      </w:r>
-      <w:r>
-        <w:rPr>
-          <w:rStyle w:val="VerbatimChar"/>
-        </w:rPr>
-        <w:t xml:space="preserve">#&gt;  glue          1.4.2   2020-08-27 [1] CRAN (R 4.0.2)</w:t>
-      </w:r>
-      <w:r>
-        <w:br/>
-      </w:r>
-      <w:r>
-        <w:rPr>
-          <w:rStyle w:val="VerbatimChar"/>
-        </w:rPr>
-        <w:t xml:space="preserve">#&gt;  gtable        0.3.0   2019-03-25 [1] CRAN (R 4.0.0)</w:t>
-      </w:r>
-      <w:r>
-        <w:br/>
-      </w:r>
-      <w:r>
-        <w:rPr>
-          <w:rStyle w:val="VerbatimChar"/>
-        </w:rPr>
-        <w:t xml:space="preserve">#&gt;  haven         2.3.1   2020-06-01 [1] CRAN (R 4.0.0)</w:t>
-      </w:r>
-      <w:r>
-        <w:br/>
-      </w:r>
-      <w:r>
-        <w:rPr>
-          <w:rStyle w:val="VerbatimChar"/>
-        </w:rPr>
-        <w:t xml:space="preserve">#&gt;  here          1.0.1   2020-12-13 [1] CRAN (R 4.0.2)</w:t>
-      </w:r>
-      <w:r>
-        <w:br/>
-      </w:r>
-      <w:r>
-        <w:rPr>
-          <w:rStyle w:val="VerbatimChar"/>
-        </w:rPr>
-        <w:t xml:space="preserve">#&gt;  highr         0.8     2019-03-20 [1] CRAN (R 4.0.0)</w:t>
-      </w:r>
-      <w:r>
-        <w:br/>
-      </w:r>
-      <w:r>
-        <w:rPr>
-          <w:rStyle w:val="VerbatimChar"/>
-        </w:rPr>
-        <w:t xml:space="preserve">#&gt;  hms           0.5.3   2020-01-08 [1] CRAN (R 4.0.0)</w:t>
-      </w:r>
-      <w:r>
-        <w:br/>
-      </w:r>
-      <w:r>
-        <w:rPr>
-          <w:rStyle w:val="VerbatimChar"/>
-        </w:rPr>
-        <w:t xml:space="preserve">#&gt;  htmltools     0.5.0   2020-06-16 [1] CRAN (R 4.0.0)</w:t>
-      </w:r>
-      <w:r>
-        <w:br/>
-      </w:r>
-      <w:r>
-        <w:rPr>
-          <w:rStyle w:val="VerbatimChar"/>
-        </w:rPr>
-        <w:t xml:space="preserve">#&gt;  httr          1.4.2   2020-07-20 [1] CRAN (R 4.0.2)</w:t>
-      </w:r>
-      <w:r>
-        <w:br/>
-      </w:r>
-      <w:r>
-        <w:rPr>
-          <w:rStyle w:val="VerbatimChar"/>
-        </w:rPr>
-        <w:t xml:space="preserve">#&gt;  jsonlite      1.7.1   2020-09-07 [1] CRAN (R 4.0.2)</w:t>
-      </w:r>
-      <w:r>
-        <w:br/>
-      </w:r>
-      <w:r>
-        <w:rPr>
-          <w:rStyle w:val="VerbatimChar"/>
-        </w:rPr>
-        <w:t xml:space="preserve">#&gt;  knitr         1.29    2020-06-23 [1] CRAN (R 4.0.0)</w:t>
-      </w:r>
-      <w:r>
-        <w:br/>
-      </w:r>
-      <w:r>
-        <w:rPr>
-          <w:rStyle w:val="VerbatimChar"/>
-        </w:rPr>
-        <w:t xml:space="preserve">#&gt;  lifecycle     0.2.0   2020-03-06 [1] CRAN (R 4.0.0)</w:t>
-      </w:r>
-      <w:r>
-        <w:br/>
-      </w:r>
-      <w:r>
-        <w:rPr>
-          <w:rStyle w:val="VerbatimChar"/>
-        </w:rPr>
-        <w:t xml:space="preserve">#&gt;  lubridate     1.7.9   2020-06-08 [1] CRAN (R 4.0.0)</w:t>
-      </w:r>
-      <w:r>
-        <w:br/>
-      </w:r>
-      <w:r>
-        <w:rPr>
-          <w:rStyle w:val="VerbatimChar"/>
-        </w:rPr>
-        <w:t xml:space="preserve">#&gt;  magick      * 2.4.0   2020-06-23 [1] CRAN (R 4.0.0)</w:t>
-      </w:r>
-      <w:r>
-        <w:br/>
-      </w:r>
-      <w:r>
-        <w:rPr>
-          <w:rStyle w:val="VerbatimChar"/>
-        </w:rPr>
-        <w:t xml:space="preserve">#&gt;  magrittr      1.5     2014-11-22 [1] CRAN (R 4.0.0)</w:t>
-      </w:r>
-      <w:r>
-        <w:br/>
-      </w:r>
-      <w:r>
-        <w:rPr>
-          <w:rStyle w:val="VerbatimChar"/>
-        </w:rPr>
-        <w:t xml:space="preserve">#&gt;  memoise       1.1.0   2017-04-21 [1] CRAN (R 4.0.0)</w:t>
-      </w:r>
-      <w:r>
-        <w:br/>
-      </w:r>
-      <w:r>
-        <w:rPr>
-          <w:rStyle w:val="VerbatimChar"/>
-        </w:rPr>
-        <w:t xml:space="preserve">#&gt;  modelr        0.1.8   2020-05-19 [1] CRAN (R 4.0.0)</w:t>
-      </w:r>
-      <w:r>
-        <w:br/>
-      </w:r>
-      <w:r>
-        <w:rPr>
-          <w:rStyle w:val="VerbatimChar"/>
-        </w:rPr>
-        <w:t xml:space="preserve">#&gt;  munsell       0.5.0   2018-06-12 [1] CRAN (R 4.0.0)</w:t>
-      </w:r>
-      <w:r>
-        <w:br/>
-      </w:r>
-      <w:r>
-        <w:rPr>
-          <w:rStyle w:val="VerbatimChar"/>
-        </w:rPr>
-        <w:t xml:space="preserve">#&gt;  pillar        1.4.6   2020-07-10 [1] CRAN (R 4.0.2)</w:t>
-      </w:r>
-      <w:r>
-        <w:br/>
-      </w:r>
-      <w:r>
-        <w:rPr>
-          <w:rStyle w:val="VerbatimChar"/>
-        </w:rPr>
-        <w:t xml:space="preserve">#&gt;  pkgbuild      1.1.0   2020-07-13 [1] CRAN (R 4.0.2)</w:t>
-      </w:r>
-      <w:r>
-        <w:br/>
-      </w:r>
-      <w:r>
-        <w:rPr>
-          <w:rStyle w:val="VerbatimChar"/>
-        </w:rPr>
-        <w:t xml:space="preserve">#&gt;  pkgconfig     2.0.3   2019-09-22 [1] CRAN (R 4.0.0)</w:t>
-      </w:r>
-      <w:r>
-        <w:br/>
-      </w:r>
-      <w:r>
-        <w:rPr>
-          <w:rStyle w:val="VerbatimChar"/>
-        </w:rPr>
-        <w:t xml:space="preserve">#&gt;  pkgload       1.1.0   2020-05-29 [1] CRAN (R 4.0.0)</w:t>
-      </w:r>
-      <w:r>
-        <w:br/>
-      </w:r>
-      <w:r>
-        <w:rPr>
-          <w:rStyle w:val="VerbatimChar"/>
-        </w:rPr>
-        <w:t xml:space="preserve">#&gt;  png           0.1-7   2013-12-03 [1] CRAN (R 4.0.0)</w:t>
-      </w:r>
-      <w:r>
-        <w:br/>
-      </w:r>
-      <w:r>
-        <w:rPr>
-          <w:rStyle w:val="VerbatimChar"/>
-        </w:rPr>
-        <w:t xml:space="preserve">#&gt;  prettyunits   1.1.1   2020-01-24 [1] CRAN (R 4.0.0)</w:t>
-      </w:r>
-      <w:r>
-        <w:br/>
-      </w:r>
-      <w:r>
-        <w:rPr>
-          <w:rStyle w:val="VerbatimChar"/>
-        </w:rPr>
-        <w:t xml:space="preserve">#&gt;  processx      3.4.4   2020-09-03 [1] CRAN (R 4.0.2)</w:t>
-      </w:r>
-      <w:r>
-        <w:br/>
-      </w:r>
-      <w:r>
-        <w:rPr>
-          <w:rStyle w:val="VerbatimChar"/>
-        </w:rPr>
-        <w:t xml:space="preserve">#&gt;  ps            1.4.0   2020-10-07 [1] CRAN (R 4.0.2)</w:t>
-      </w:r>
-      <w:r>
-        <w:br/>
-      </w:r>
-      <w:r>
-        <w:rPr>
-          <w:rStyle w:val="VerbatimChar"/>
-        </w:rPr>
-        <w:t xml:space="preserve">#&gt;  purrr       * 0.3.4   2020-04-17 [1] CRAN (R 4.0.0)</w:t>
-      </w:r>
-      <w:r>
-        <w:br/>
-      </w:r>
-      <w:r>
-        <w:rPr>
-          <w:rStyle w:val="VerbatimChar"/>
-        </w:rPr>
-        <w:t xml:space="preserve">#&gt;  R6            2.5.0   2020-10-28 [1] CRAN (R 4.0.2)</w:t>
-      </w:r>
-      <w:r>
-        <w:br/>
-      </w:r>
-      <w:r>
-        <w:rPr>
-          <w:rStyle w:val="VerbatimChar"/>
-        </w:rPr>
-        <w:t xml:space="preserve">#&gt;  Rcpp          1.0.5   2020-07-06 [1] CRAN (R 4.0.0)</w:t>
-      </w:r>
-      <w:r>
-        <w:br/>
-      </w:r>
-      <w:r>
-        <w:rPr>
-          <w:rStyle w:val="VerbatimChar"/>
-        </w:rPr>
-        <w:t xml:space="preserve">#&gt;  readr       * 1.4.0   2020-10-05 [1] CRAN (R 4.0.2)</w:t>
-      </w:r>
-      <w:r>
-        <w:br/>
-      </w:r>
-      <w:r>
-        <w:rPr>
-          <w:rStyle w:val="VerbatimChar"/>
-        </w:rPr>
-        <w:t xml:space="preserve">#&gt;  readxl        1.3.1   2019-03-13 [1] CRAN (R 4.0.0)</w:t>
-      </w:r>
-      <w:r>
-        <w:br/>
-      </w:r>
-      <w:r>
-        <w:rPr>
-          <w:rStyle w:val="VerbatimChar"/>
-        </w:rPr>
-        <w:t xml:space="preserve">#&gt;  remotes       2.2.0   2020-07-21 [1] CRAN (R 4.0.2)</w:t>
-      </w:r>
-      <w:r>
-        <w:br/>
-      </w:r>
-      <w:r>
-        <w:rPr>
-          <w:rStyle w:val="VerbatimChar"/>
-        </w:rPr>
-        <w:t xml:space="preserve">#&gt;  reprex        0.3.0   2019-05-16 [1] CRAN (R 4.0.0)</w:t>
-      </w:r>
-      <w:r>
-        <w:br/>
-      </w:r>
-      <w:r>
-        <w:rPr>
-          <w:rStyle w:val="VerbatimChar"/>
-        </w:rPr>
-        <w:t xml:space="preserve">#&gt;  rlang         0.4.8   2020-10-08 [1] CRAN (R 4.0.2)</w:t>
-      </w:r>
-      <w:r>
-        <w:br/>
-      </w:r>
-      <w:r>
-        <w:rPr>
-          <w:rStyle w:val="VerbatimChar"/>
-        </w:rPr>
-        <w:t xml:space="preserve">#&gt;  rmarkdown     2.3     2020-06-18 [1] CRAN (R 4.0.0)</w:t>
-      </w:r>
-      <w:r>
-        <w:br/>
-      </w:r>
-      <w:r>
-        <w:rPr>
-          <w:rStyle w:val="VerbatimChar"/>
-        </w:rPr>
-        <w:t xml:space="preserve">#&gt;  rprojroot     2.0.2   2020-11-15 [1] CRAN (R 4.0.2)</w:t>
-      </w:r>
-      <w:r>
-        <w:br/>
-      </w:r>
-      <w:r>
-        <w:rPr>
-          <w:rStyle w:val="VerbatimChar"/>
-        </w:rPr>
-        <w:t xml:space="preserve">#&gt;  rstudioapi    0.13    2020-11-12 [1] CRAN (R 4.0.2)</w:t>
-      </w:r>
-      <w:r>
-        <w:br/>
-      </w:r>
-      <w:r>
-        <w:rPr>
-          <w:rStyle w:val="VerbatimChar"/>
-        </w:rPr>
-        <w:t xml:space="preserve">#&gt;  rvest         0.3.6   2020-07-25 [1] CRAN (R 4.0.2)</w:t>
-      </w:r>
-      <w:r>
-        <w:br/>
-      </w:r>
-      <w:r>
-        <w:rPr>
-          <w:rStyle w:val="VerbatimChar"/>
-        </w:rPr>
-        <w:t xml:space="preserve">#&gt;  scales        1.1.1   2020-05-11 [1] CRAN (R 4.0.0)</w:t>
-      </w:r>
-      <w:r>
-        <w:br/>
-      </w:r>
-      <w:r>
-        <w:rPr>
-          <w:rStyle w:val="VerbatimChar"/>
-        </w:rPr>
-        <w:t xml:space="preserve">#&gt;  sessioninfo   1.1.1   2018-11-05 [1] CRAN (R 4.0.0)</w:t>
-      </w:r>
-      <w:r>
-        <w:br/>
-      </w:r>
-      <w:r>
-        <w:rPr>
-          <w:rStyle w:val="VerbatimChar"/>
-        </w:rPr>
-        <w:t xml:space="preserve">#&gt;  stringi       1.5.3   2020-09-09 [1] CRAN (R 4.0.2)</w:t>
-      </w:r>
-      <w:r>
-        <w:br/>
-      </w:r>
-      <w:r>
-        <w:rPr>
-          <w:rStyle w:val="VerbatimChar"/>
-        </w:rPr>
-        <w:t xml:space="preserve">#&gt;  stringr     * 1.4.0   2019-02-10 [1] CRAN (R 4.0.0)</w:t>
-      </w:r>
-      <w:r>
-        <w:br/>
-      </w:r>
-      <w:r>
-        <w:rPr>
-          <w:rStyle w:val="VerbatimChar"/>
-        </w:rPr>
-        <w:t xml:space="preserve">#&gt;  testthat      3.0.0   2020-10-31 [1] CRAN (R 4.0.2)</w:t>
-      </w:r>
-      <w:r>
-        <w:br/>
-      </w:r>
-      <w:r>
-        <w:rPr>
-          <w:rStyle w:val="VerbatimChar"/>
-        </w:rPr>
-        <w:t xml:space="preserve">#&gt;  tibble      * 3.0.4   2020-10-12 [1] CRAN (R 4.0.2)</w:t>
-      </w:r>
-      <w:r>
-        <w:br/>
-      </w:r>
-      <w:r>
-        <w:rPr>
-          <w:rStyle w:val="VerbatimChar"/>
-        </w:rPr>
-        <w:t xml:space="preserve">#&gt;  tidyr       * 1.1.2   2020-08-27 [1] CRAN (R 4.0.2)</w:t>
-      </w:r>
-      <w:r>
-        <w:br/>
-      </w:r>
-      <w:r>
-        <w:rPr>
-          <w:rStyle w:val="VerbatimChar"/>
-        </w:rPr>
-        <w:t xml:space="preserve">#&gt;  tidyselect    1.1.0   2020-05-11 [1] CRAN (R 4.0.0)</w:t>
-      </w:r>
-      <w:r>
-        <w:br/>
-      </w:r>
-      <w:r>
-        <w:rPr>
-          <w:rStyle w:val="VerbatimChar"/>
-        </w:rPr>
-        <w:t xml:space="preserve">#&gt;  tidyverse   * 1.3.0   2019-11-21 [1] CRAN (R 4.0.2)</w:t>
-      </w:r>
-      <w:r>
-        <w:br/>
-      </w:r>
-      <w:r>
-        <w:rPr>
-          <w:rStyle w:val="VerbatimChar"/>
-        </w:rPr>
-        <w:t xml:space="preserve">#&gt;  usethis       1.6.3   2020-09-17 [1] CRAN (R 4.0.2)</w:t>
-      </w:r>
-      <w:r>
-        <w:br/>
-      </w:r>
-      <w:r>
-        <w:rPr>
-          <w:rStyle w:val="VerbatimChar"/>
-        </w:rPr>
-        <w:t xml:space="preserve">#&gt;  vctrs         0.3.4   2020-08-29 [1] CRAN (R 4.0.2)</w:t>
-      </w:r>
-      <w:r>
-        <w:br/>
-      </w:r>
-      <w:r>
-        <w:rPr>
-          <w:rStyle w:val="VerbatimChar"/>
-        </w:rPr>
-        <w:t xml:space="preserve">#&gt;  withr         2.3.0   2020-09-22 [1] CRAN (R 4.0.2)</w:t>
-      </w:r>
-      <w:r>
-        <w:br/>
-      </w:r>
-      <w:r>
-        <w:rPr>
-          <w:rStyle w:val="VerbatimChar"/>
-        </w:rPr>
-        <w:t xml:space="preserve">#&gt;  xfun          0.16    2020-07-24 [1] CRAN (R 4.0.2)</w:t>
-      </w:r>
-      <w:r>
-        <w:br/>
-      </w:r>
-      <w:r>
-        <w:rPr>
-          <w:rStyle w:val="VerbatimChar"/>
-        </w:rPr>
-        <w:t xml:space="preserve">#&gt;  xml2          1.3.2   2020-04-23 [1] CRAN (R 4.0.0)</w:t>
-      </w:r>
-      <w:r>
-        <w:br/>
-      </w:r>
-      <w:r>
-        <w:rPr>
-          <w:rStyle w:val="VerbatimChar"/>
-        </w:rPr>
-        <w:t xml:space="preserve">#&gt;  yaml          2.2.1   2020-02-01 [1] CRAN (R 4.0.0)</w:t>
+        <w:t xml:space="preserve">#&gt;  package        * version date       lib source                              </w:t>
+      </w:r>
+      <w:r>
+        <w:br/>
+      </w:r>
+      <w:r>
+        <w:rPr>
+          <w:rStyle w:val="VerbatimChar"/>
+        </w:rPr>
+        <w:t xml:space="preserve">#&gt;  assertthat       0.2.1   2019-03-21 [1] CRAN (R 4.0.0)                      </w:t>
+      </w:r>
+      <w:r>
+        <w:br/>
+      </w:r>
+      <w:r>
+        <w:rPr>
+          <w:rStyle w:val="VerbatimChar"/>
+        </w:rPr>
+        <w:t xml:space="preserve">#&gt;  backports        1.2.1   2020-12-09 [1] CRAN (R 4.0.2)                      </w:t>
+      </w:r>
+      <w:r>
+        <w:br/>
+      </w:r>
+      <w:r>
+        <w:rPr>
+          <w:rStyle w:val="VerbatimChar"/>
+        </w:rPr>
+        <w:t xml:space="preserve">#&gt;  Bergm          * 5.0.2   2020-11-12 [1] CRAN (R 4.0.2)                      </w:t>
+      </w:r>
+      <w:r>
+        <w:br/>
+      </w:r>
+      <w:r>
+        <w:rPr>
+          <w:rStyle w:val="VerbatimChar"/>
+        </w:rPr>
+        <w:t xml:space="preserve">#&gt;  bitops           1.0-6   2013-08-17 [1] CRAN (R 4.0.0)                      </w:t>
+      </w:r>
+      <w:r>
+        <w:br/>
+      </w:r>
+      <w:r>
+        <w:rPr>
+          <w:rStyle w:val="VerbatimChar"/>
+        </w:rPr>
+        <w:t xml:space="preserve">#&gt;  bookdown         0.21    2020-10-13 [1] CRAN (R 4.0.2)                      </w:t>
+      </w:r>
+      <w:r>
+        <w:br/>
+      </w:r>
+      <w:r>
+        <w:rPr>
+          <w:rStyle w:val="VerbatimChar"/>
+        </w:rPr>
+        <w:t xml:space="preserve">#&gt;  broom            0.7.3   2020-12-16 [1] CRAN (R 4.0.2)                      </w:t>
+      </w:r>
+      <w:r>
+        <w:br/>
+      </w:r>
+      <w:r>
+        <w:rPr>
+          <w:rStyle w:val="VerbatimChar"/>
+        </w:rPr>
+        <w:t xml:space="preserve">#&gt;  callr            3.5.1   2020-10-13 [1] CRAN (R 4.0.2)                      </w:t>
+      </w:r>
+      <w:r>
+        <w:br/>
+      </w:r>
+      <w:r>
+        <w:rPr>
+          <w:rStyle w:val="VerbatimChar"/>
+        </w:rPr>
+        <w:t xml:space="preserve">#&gt;  cellranger       1.1.0   2016-07-27 [1] CRAN (R 4.0.0)                      </w:t>
+      </w:r>
+      <w:r>
+        <w:br/>
+      </w:r>
+      <w:r>
+        <w:rPr>
+          <w:rStyle w:val="VerbatimChar"/>
+        </w:rPr>
+        <w:t xml:space="preserve">#&gt;  checkmate        2.0.0   2020-02-06 [1] CRAN (R 4.0.0)                      </w:t>
+      </w:r>
+      <w:r>
+        <w:br/>
+      </w:r>
+      <w:r>
+        <w:rPr>
+          <w:rStyle w:val="VerbatimChar"/>
+        </w:rPr>
+        <w:t xml:space="preserve">#&gt;  class            7.3-17  2020-04-26 [1] CRAN (R 4.0.3)                      </w:t>
+      </w:r>
+      <w:r>
+        <w:br/>
+      </w:r>
+      <w:r>
+        <w:rPr>
+          <w:rStyle w:val="VerbatimChar"/>
+        </w:rPr>
+        <w:t xml:space="preserve">#&gt;  classInt         0.4-3   2020-04-07 [1] CRAN (R 4.0.0)                      </w:t>
+      </w:r>
+      <w:r>
+        <w:br/>
+      </w:r>
+      <w:r>
+        <w:rPr>
+          <w:rStyle w:val="VerbatimChar"/>
+        </w:rPr>
+        <w:t xml:space="preserve">#&gt;  cli              2.2.0   2020-11-20 [1] CRAN (R 4.0.2)                      </w:t>
+      </w:r>
+      <w:r>
+        <w:br/>
+      </w:r>
+      <w:r>
+        <w:rPr>
+          <w:rStyle w:val="VerbatimChar"/>
+        </w:rPr>
+        <w:t xml:space="preserve">#&gt;  coda             0.19-4  2020-09-30 [1] CRAN (R 4.0.2)                      </w:t>
+      </w:r>
+      <w:r>
+        <w:br/>
+      </w:r>
+      <w:r>
+        <w:rPr>
+          <w:rStyle w:val="VerbatimChar"/>
+        </w:rPr>
+        <w:t xml:space="preserve">#&gt;  codetools        0.2-18  2020-11-04 [1] CRAN (R 4.0.2)                      </w:t>
+      </w:r>
+      <w:r>
+        <w:br/>
+      </w:r>
+      <w:r>
+        <w:rPr>
+          <w:rStyle w:val="VerbatimChar"/>
+        </w:rPr>
+        <w:t xml:space="preserve">#&gt;  colorspace       2.0-0   2020-11-11 [1] CRAN (R 4.0.2)                      </w:t>
+      </w:r>
+      <w:r>
+        <w:br/>
+      </w:r>
+      <w:r>
+        <w:rPr>
+          <w:rStyle w:val="VerbatimChar"/>
+        </w:rPr>
+        <w:t xml:space="preserve">#&gt;  conquer          1.0.2   2020-08-27 [1] CRAN (R 4.0.2)                      </w:t>
+      </w:r>
+      <w:r>
+        <w:br/>
+      </w:r>
+      <w:r>
+        <w:rPr>
+          <w:rStyle w:val="VerbatimChar"/>
+        </w:rPr>
+        <w:t xml:space="preserve">#&gt;  cowplot        * 1.1.0   2020-09-08 [1] CRAN (R 4.0.2)                      </w:t>
+      </w:r>
+      <w:r>
+        <w:br/>
+      </w:r>
+      <w:r>
+        <w:rPr>
+          <w:rStyle w:val="VerbatimChar"/>
+        </w:rPr>
+        <w:t xml:space="preserve">#&gt;  crayon           1.3.4   2017-09-16 [1] CRAN (R 4.0.0)                      </w:t>
+      </w:r>
+      <w:r>
+        <w:br/>
+      </w:r>
+      <w:r>
+        <w:rPr>
+          <w:rStyle w:val="VerbatimChar"/>
+        </w:rPr>
+        <w:t xml:space="preserve">#&gt;  DBI              1.1.0   2019-12-15 [1] CRAN (R 4.0.0)                      </w:t>
+      </w:r>
+      <w:r>
+        <w:br/>
+      </w:r>
+      <w:r>
+        <w:rPr>
+          <w:rStyle w:val="VerbatimChar"/>
+        </w:rPr>
+        <w:t xml:space="preserve">#&gt;  dbplyr           2.0.0   2020-11-03 [1] CRAN (R 4.0.2)                      </w:t>
+      </w:r>
+      <w:r>
+        <w:br/>
+      </w:r>
+      <w:r>
+        <w:rPr>
+          <w:rStyle w:val="VerbatimChar"/>
+        </w:rPr>
+        <w:t xml:space="preserve">#&gt;  DEoptimR         1.0-8   2016-11-19 [1] CRAN (R 4.0.0)                      </w:t>
+      </w:r>
+      <w:r>
+        <w:br/>
+      </w:r>
+      <w:r>
+        <w:rPr>
+          <w:rStyle w:val="VerbatimChar"/>
+        </w:rPr>
+        <w:t xml:space="preserve">#&gt;  desc             1.2.0   2018-05-01 [1] CRAN (R 4.0.0)                      </w:t>
+      </w:r>
+      <w:r>
+        <w:br/>
+      </w:r>
+      <w:r>
+        <w:rPr>
+          <w:rStyle w:val="VerbatimChar"/>
+        </w:rPr>
+        <w:t xml:space="preserve">#&gt;  devtools         2.3.2   2020-09-18 [1] CRAN (R 4.0.2)                      </w:t>
+      </w:r>
+      <w:r>
+        <w:br/>
+      </w:r>
+      <w:r>
+        <w:rPr>
+          <w:rStyle w:val="VerbatimChar"/>
+        </w:rPr>
+        <w:t xml:space="preserve">#&gt;  digest           0.6.27  2020-10-24 [1] CRAN (R 4.0.2)                      </w:t>
+      </w:r>
+      <w:r>
+        <w:br/>
+      </w:r>
+      <w:r>
+        <w:rPr>
+          <w:rStyle w:val="VerbatimChar"/>
+        </w:rPr>
+        <w:t xml:space="preserve">#&gt;  dotCall64        1.0-0   2018-07-30 [1] CRAN (R 4.0.2)                      </w:t>
+      </w:r>
+      <w:r>
+        <w:br/>
+      </w:r>
+      <w:r>
+        <w:rPr>
+          <w:rStyle w:val="VerbatimChar"/>
+        </w:rPr>
+        <w:t xml:space="preserve">#&gt;  dplyr          * 1.0.2   2020-08-18 [1] CRAN (R 4.0.2)                      </w:t>
+      </w:r>
+      <w:r>
+        <w:br/>
+      </w:r>
+      <w:r>
+        <w:rPr>
+          <w:rStyle w:val="VerbatimChar"/>
+        </w:rPr>
+        <w:t xml:space="preserve">#&gt;  e1071            1.7-4   2020-10-14 [1] CRAN (R 4.0.2)                      </w:t>
+      </w:r>
+      <w:r>
+        <w:br/>
+      </w:r>
+      <w:r>
+        <w:rPr>
+          <w:rStyle w:val="VerbatimChar"/>
+        </w:rPr>
+        <w:t xml:space="preserve">#&gt;  ellipsis         0.3.1   2020-05-15 [1] CRAN (R 4.0.0)                      </w:t>
+      </w:r>
+      <w:r>
+        <w:br/>
+      </w:r>
+      <w:r>
+        <w:rPr>
+          <w:rStyle w:val="VerbatimChar"/>
+        </w:rPr>
+        <w:t xml:space="preserve">#&gt;  ergm           * 3.11.0  2020-10-14 [1] CRAN (R 4.0.2)                      </w:t>
+      </w:r>
+      <w:r>
+        <w:br/>
+      </w:r>
+      <w:r>
+        <w:rPr>
+          <w:rStyle w:val="VerbatimChar"/>
+        </w:rPr>
+        <w:t xml:space="preserve">#&gt;  ergm.count     * 3.4.0   2019-05-15 [1] CRAN (R 4.0.0)                      </w:t>
+      </w:r>
+      <w:r>
+        <w:br/>
+      </w:r>
+      <w:r>
+        <w:rPr>
+          <w:rStyle w:val="VerbatimChar"/>
+        </w:rPr>
+        <w:t xml:space="preserve">#&gt;  evaluate         0.14    2019-05-28 [1] CRAN (R 4.0.0)                      </w:t>
+      </w:r>
+      <w:r>
+        <w:br/>
+      </w:r>
+      <w:r>
+        <w:rPr>
+          <w:rStyle w:val="VerbatimChar"/>
+        </w:rPr>
+        <w:t xml:space="preserve">#&gt;  fansi            0.4.1   2020-01-08 [1] CRAN (R 4.0.0)                      </w:t>
+      </w:r>
+      <w:r>
+        <w:br/>
+      </w:r>
+      <w:r>
+        <w:rPr>
+          <w:rStyle w:val="VerbatimChar"/>
+        </w:rPr>
+        <w:t xml:space="preserve">#&gt;  farver           2.0.3   2020-01-16 [1] CRAN (R 4.0.0)                      </w:t>
+      </w:r>
+      <w:r>
+        <w:br/>
+      </w:r>
+      <w:r>
+        <w:rPr>
+          <w:rStyle w:val="VerbatimChar"/>
+        </w:rPr>
+        <w:t xml:space="preserve">#&gt;  fields           11.6    2020-10-09 [1] CRAN (R 4.0.2)                      </w:t>
+      </w:r>
+      <w:r>
+        <w:br/>
+      </w:r>
+      <w:r>
+        <w:rPr>
+          <w:rStyle w:val="VerbatimChar"/>
+        </w:rPr>
+        <w:t xml:space="preserve">#&gt;  forcats        * 0.5.0   2020-03-01 [1] CRAN (R 4.0.0)                      </w:t>
+      </w:r>
+      <w:r>
+        <w:br/>
+      </w:r>
+      <w:r>
+        <w:rPr>
+          <w:rStyle w:val="VerbatimChar"/>
+        </w:rPr>
+        <w:t xml:space="preserve">#&gt;  foreign          0.8-80  2020-05-24 [1] CRAN (R 4.0.3)                      </w:t>
+      </w:r>
+      <w:r>
+        <w:br/>
+      </w:r>
+      <w:r>
+        <w:rPr>
+          <w:rStyle w:val="VerbatimChar"/>
+        </w:rPr>
+        <w:t xml:space="preserve">#&gt;  fs               1.5.0   2020-07-31 [1] CRAN (R 4.0.2)                      </w:t>
+      </w:r>
+      <w:r>
+        <w:br/>
+      </w:r>
+      <w:r>
+        <w:rPr>
+          <w:rStyle w:val="VerbatimChar"/>
+        </w:rPr>
+        <w:t xml:space="preserve">#&gt;  gbRd             0.4-11  2012-10-01 [1] CRAN (R 4.0.0)                      </w:t>
+      </w:r>
+      <w:r>
+        <w:br/>
+      </w:r>
+      <w:r>
+        <w:rPr>
+          <w:rStyle w:val="VerbatimChar"/>
+        </w:rPr>
+        <w:t xml:space="preserve">#&gt;  generics         0.1.0   2020-10-31 [1] CRAN (R 4.0.2)                      </w:t>
+      </w:r>
+      <w:r>
+        <w:br/>
+      </w:r>
+      <w:r>
+        <w:rPr>
+          <w:rStyle w:val="VerbatimChar"/>
+        </w:rPr>
+        <w:t xml:space="preserve">#&gt;  ggforce          0.3.2   2020-06-23 [1] CRAN (R 4.0.1)                      </w:t>
+      </w:r>
+      <w:r>
+        <w:br/>
+      </w:r>
+      <w:r>
+        <w:rPr>
+          <w:rStyle w:val="VerbatimChar"/>
+        </w:rPr>
+        <w:t xml:space="preserve">#&gt;  ggmap            3.0.0   2019-02-05 [1] CRAN (R 4.0.0)                      </w:t>
+      </w:r>
+      <w:r>
+        <w:br/>
+      </w:r>
+      <w:r>
+        <w:rPr>
+          <w:rStyle w:val="VerbatimChar"/>
+        </w:rPr>
+        <w:t xml:space="preserve">#&gt;  ggplot2        * 3.3.2   2020-06-19 [1] CRAN (R 4.0.0)                      </w:t>
+      </w:r>
+      <w:r>
+        <w:br/>
+      </w:r>
+      <w:r>
+        <w:rPr>
+          <w:rStyle w:val="VerbatimChar"/>
+        </w:rPr>
+        <w:t xml:space="preserve">#&gt;  ggpointgrid      1.0.0   2021-01-11 [1] Github (nevrome/ggpointgrid@1dceed9)</w:t>
+      </w:r>
+      <w:r>
+        <w:br/>
+      </w:r>
+      <w:r>
+        <w:rPr>
+          <w:rStyle w:val="VerbatimChar"/>
+        </w:rPr>
+        <w:t xml:space="preserve">#&gt;  ggraph         * 2.0.4   2020-11-16 [1] CRAN (R 4.0.2)                      </w:t>
+      </w:r>
+      <w:r>
+        <w:br/>
+      </w:r>
+      <w:r>
+        <w:rPr>
+          <w:rStyle w:val="VerbatimChar"/>
+        </w:rPr>
+        <w:t xml:space="preserve">#&gt;  ggrepel          0.9.0   2020-05-11 [1] Github (slowkow/ggrepel@3941cf1)    </w:t>
+      </w:r>
+      <w:r>
+        <w:br/>
+      </w:r>
+      <w:r>
+        <w:rPr>
+          <w:rStyle w:val="VerbatimChar"/>
+        </w:rPr>
+        <w:t xml:space="preserve">#&gt;  ggsn           * 0.5.0   2019-02-18 [1] CRAN (R 4.0.0)                      </w:t>
+      </w:r>
+      <w:r>
+        <w:br/>
+      </w:r>
+      <w:r>
+        <w:rPr>
+          <w:rStyle w:val="VerbatimChar"/>
+        </w:rPr>
+        <w:t xml:space="preserve">#&gt;  glue             1.4.2   2020-08-27 [1] CRAN (R 4.0.2)                      </w:t>
+      </w:r>
+      <w:r>
+        <w:br/>
+      </w:r>
+      <w:r>
+        <w:rPr>
+          <w:rStyle w:val="VerbatimChar"/>
+        </w:rPr>
+        <w:t xml:space="preserve">#&gt;  graphlayouts     0.7.1   2020-10-26 [1] CRAN (R 4.0.2)                      </w:t>
+      </w:r>
+      <w:r>
+        <w:br/>
+      </w:r>
+      <w:r>
+        <w:rPr>
+          <w:rStyle w:val="VerbatimChar"/>
+        </w:rPr>
+        <w:t xml:space="preserve">#&gt;  gridExtra        2.3     2017-09-09 [1] CRAN (R 4.0.0)                      </w:t>
+      </w:r>
+      <w:r>
+        <w:br/>
+      </w:r>
+      <w:r>
+        <w:rPr>
+          <w:rStyle w:val="VerbatimChar"/>
+        </w:rPr>
+        <w:t xml:space="preserve">#&gt;  gtable           0.3.0   2019-03-25 [1] CRAN (R 4.0.0)                      </w:t>
+      </w:r>
+      <w:r>
+        <w:br/>
+      </w:r>
+      <w:r>
+        <w:rPr>
+          <w:rStyle w:val="VerbatimChar"/>
+        </w:rPr>
+        <w:t xml:space="preserve">#&gt;  gtools         * 3.8.2   2020-03-31 [1] CRAN (R 4.0.2)                      </w:t>
+      </w:r>
+      <w:r>
+        <w:br/>
+      </w:r>
+      <w:r>
+        <w:rPr>
+          <w:rStyle w:val="VerbatimChar"/>
+        </w:rPr>
+        <w:t xml:space="preserve">#&gt;  haven            2.3.1   2020-06-01 [1] CRAN (R 4.0.0)                      </w:t>
+      </w:r>
+      <w:r>
+        <w:br/>
+      </w:r>
+      <w:r>
+        <w:rPr>
+          <w:rStyle w:val="VerbatimChar"/>
+        </w:rPr>
+        <w:t xml:space="preserve">#&gt;  here           * 1.0.1   2020-12-13 [1] CRAN (R 4.0.2)                      </w:t>
+      </w:r>
+      <w:r>
+        <w:br/>
+      </w:r>
+      <w:r>
+        <w:rPr>
+          <w:rStyle w:val="VerbatimChar"/>
+        </w:rPr>
+        <w:t xml:space="preserve">#&gt;  highr            0.8     2019-03-20 [1] CRAN (R 4.0.0)                      </w:t>
+      </w:r>
+      <w:r>
+        <w:br/>
+      </w:r>
+      <w:r>
+        <w:rPr>
+          <w:rStyle w:val="VerbatimChar"/>
+        </w:rPr>
+        <w:t xml:space="preserve">#&gt;  hms              0.5.3   2020-01-08 [1] CRAN (R 4.0.0)                      </w:t>
+      </w:r>
+      <w:r>
+        <w:br/>
+      </w:r>
+      <w:r>
+        <w:rPr>
+          <w:rStyle w:val="VerbatimChar"/>
+        </w:rPr>
+        <w:t xml:space="preserve">#&gt;  htmltools        0.5.0   2020-06-16 [1] CRAN (R 4.0.0)                      </w:t>
+      </w:r>
+      <w:r>
+        <w:br/>
+      </w:r>
+      <w:r>
+        <w:rPr>
+          <w:rStyle w:val="VerbatimChar"/>
+        </w:rPr>
+        <w:t xml:space="preserve">#&gt;  httr             1.4.2   2020-07-20 [1] CRAN (R 4.0.2)                      </w:t>
+      </w:r>
+      <w:r>
+        <w:br/>
+      </w:r>
+      <w:r>
+        <w:rPr>
+          <w:rStyle w:val="VerbatimChar"/>
+        </w:rPr>
+        <w:t xml:space="preserve">#&gt;  igraph         * 1.2.6   2020-10-06 [1] CRAN (R 4.0.2)                      </w:t>
+      </w:r>
+      <w:r>
+        <w:br/>
+      </w:r>
+      <w:r>
+        <w:rPr>
+          <w:rStyle w:val="VerbatimChar"/>
+        </w:rPr>
+        <w:t xml:space="preserve">#&gt;  janitor          2.0.1   2020-04-12 [1] CRAN (R 4.0.0)                      </w:t>
+      </w:r>
+      <w:r>
+        <w:br/>
+      </w:r>
+      <w:r>
+        <w:rPr>
+          <w:rStyle w:val="VerbatimChar"/>
+        </w:rPr>
+        <w:t xml:space="preserve">#&gt;  jpeg             0.1-8.1 2019-10-24 [1] CRAN (R 4.0.0)                      </w:t>
+      </w:r>
+      <w:r>
+        <w:br/>
+      </w:r>
+      <w:r>
+        <w:rPr>
+          <w:rStyle w:val="VerbatimChar"/>
+        </w:rPr>
+        <w:t xml:space="preserve">#&gt;  jsonlite         1.7.2   2020-12-09 [1] CRAN (R 4.0.2)                      </w:t>
+      </w:r>
+      <w:r>
+        <w:br/>
+      </w:r>
+      <w:r>
+        <w:rPr>
+          <w:rStyle w:val="VerbatimChar"/>
+        </w:rPr>
+        <w:t xml:space="preserve">#&gt;  KernSmooth       2.23-18 2020-10-29 [1] CRAN (R 4.0.2)                      </w:t>
+      </w:r>
+      <w:r>
+        <w:br/>
+      </w:r>
+      <w:r>
+        <w:rPr>
+          <w:rStyle w:val="VerbatimChar"/>
+        </w:rPr>
+        <w:t xml:space="preserve">#&gt;  knitr            1.30    2020-09-22 [1] CRAN (R 4.0.2)                      </w:t>
+      </w:r>
+      <w:r>
+        <w:br/>
+      </w:r>
+      <w:r>
+        <w:rPr>
+          <w:rStyle w:val="VerbatimChar"/>
+        </w:rPr>
+        <w:t xml:space="preserve">#&gt;  labeling         0.4.2   2020-10-20 [1] CRAN (R 4.0.2)                      </w:t>
+      </w:r>
+      <w:r>
+        <w:br/>
+      </w:r>
+      <w:r>
+        <w:rPr>
+          <w:rStyle w:val="VerbatimChar"/>
+        </w:rPr>
+        <w:t xml:space="preserve">#&gt;  lattice          0.20-41 2020-04-02 [1] CRAN (R 4.0.3)                      </w:t>
+      </w:r>
+      <w:r>
+        <w:br/>
+      </w:r>
+      <w:r>
+        <w:rPr>
+          <w:rStyle w:val="VerbatimChar"/>
+        </w:rPr>
+        <w:t xml:space="preserve">#&gt;  lifecycle        0.2.0   2020-03-06 [1] CRAN (R 4.0.0)                      </w:t>
+      </w:r>
+      <w:r>
+        <w:br/>
+      </w:r>
+      <w:r>
+        <w:rPr>
+          <w:rStyle w:val="VerbatimChar"/>
+        </w:rPr>
+        <w:t xml:space="preserve">#&gt;  lpSolve          5.6.15  2020-01-24 [1] CRAN (R 4.0.0)                      </w:t>
+      </w:r>
+      <w:r>
+        <w:br/>
+      </w:r>
+      <w:r>
+        <w:rPr>
+          <w:rStyle w:val="VerbatimChar"/>
+        </w:rPr>
+        <w:t xml:space="preserve">#&gt;  lubridate        1.7.9.2 2020-11-13 [1] CRAN (R 4.0.2)                      </w:t>
+      </w:r>
+      <w:r>
+        <w:br/>
+      </w:r>
+      <w:r>
+        <w:rPr>
+          <w:rStyle w:val="VerbatimChar"/>
+        </w:rPr>
+        <w:t xml:space="preserve">#&gt;  magick         * 2.5.2   2020-11-10 [1] CRAN (R 4.0.2)                      </w:t>
+      </w:r>
+      <w:r>
+        <w:br/>
+      </w:r>
+      <w:r>
+        <w:rPr>
+          <w:rStyle w:val="VerbatimChar"/>
+        </w:rPr>
+        <w:t xml:space="preserve">#&gt;  magrittr         2.0.1   2020-11-17 [1] CRAN (R 4.0.2)                      </w:t>
+      </w:r>
+      <w:r>
+        <w:br/>
+      </w:r>
+      <w:r>
+        <w:rPr>
+          <w:rStyle w:val="VerbatimChar"/>
+        </w:rPr>
+        <w:t xml:space="preserve">#&gt;  maps             3.3.0   2018-04-03 [1] CRAN (R 4.0.0)                      </w:t>
+      </w:r>
+      <w:r>
+        <w:br/>
+      </w:r>
+      <w:r>
+        <w:rPr>
+          <w:rStyle w:val="VerbatimChar"/>
+        </w:rPr>
+        <w:t xml:space="preserve">#&gt;  maptools         1.0-2   2020-08-24 [1] CRAN (R 4.0.2)                      </w:t>
+      </w:r>
+      <w:r>
+        <w:br/>
+      </w:r>
+      <w:r>
+        <w:rPr>
+          <w:rStyle w:val="VerbatimChar"/>
+        </w:rPr>
+        <w:t xml:space="preserve">#&gt;  MASS             7.3-53  2020-09-09 [1] CRAN (R 4.0.3)                      </w:t>
+      </w:r>
+      <w:r>
+        <w:br/>
+      </w:r>
+      <w:r>
+        <w:rPr>
+          <w:rStyle w:val="VerbatimChar"/>
+        </w:rPr>
+        <w:t xml:space="preserve">#&gt;  Matrix           1.2-18  2019-11-27 [1] CRAN (R 4.0.3)                      </w:t>
+      </w:r>
+      <w:r>
+        <w:br/>
+      </w:r>
+      <w:r>
+        <w:rPr>
+          <w:rStyle w:val="VerbatimChar"/>
+        </w:rPr>
+        <w:t xml:space="preserve">#&gt;  matrixcalc       1.0-3   2012-09-15 [1] CRAN (R 4.0.0)                      </w:t>
+      </w:r>
+      <w:r>
+        <w:br/>
+      </w:r>
+      <w:r>
+        <w:rPr>
+          <w:rStyle w:val="VerbatimChar"/>
+        </w:rPr>
+        <w:t xml:space="preserve">#&gt;  MatrixModels     0.4-1   2015-08-22 [1] CRAN (R 4.0.0)                      </w:t>
+      </w:r>
+      <w:r>
+        <w:br/>
+      </w:r>
+      <w:r>
+        <w:rPr>
+          <w:rStyle w:val="VerbatimChar"/>
+        </w:rPr>
+        <w:t xml:space="preserve">#&gt;  matrixStats      0.57.0  2020-09-25 [1] CRAN (R 4.0.2)                      </w:t>
+      </w:r>
+      <w:r>
+        <w:br/>
+      </w:r>
+      <w:r>
+        <w:rPr>
+          <w:rStyle w:val="VerbatimChar"/>
+        </w:rPr>
+        <w:t xml:space="preserve">#&gt;  mcmc             0.9-7   2020-03-21 [1] CRAN (R 4.0.0)                      </w:t>
+      </w:r>
+      <w:r>
+        <w:br/>
+      </w:r>
+      <w:r>
+        <w:rPr>
+          <w:rStyle w:val="VerbatimChar"/>
+        </w:rPr>
+        <w:t xml:space="preserve">#&gt;  MCMCpack         1.4-9   2020-08-02 [1] CRAN (R 4.0.2)                      </w:t>
+      </w:r>
+      <w:r>
+        <w:br/>
+      </w:r>
+      <w:r>
+        <w:rPr>
+          <w:rStyle w:val="VerbatimChar"/>
+        </w:rPr>
+        <w:t xml:space="preserve">#&gt;  memoise          1.1.0   2017-04-21 [1] CRAN (R 4.0.0)                      </w:t>
+      </w:r>
+      <w:r>
+        <w:br/>
+      </w:r>
+      <w:r>
+        <w:rPr>
+          <w:rStyle w:val="VerbatimChar"/>
+        </w:rPr>
+        <w:t xml:space="preserve">#&gt;  mnormt           2.0.2   2020-09-01 [1] CRAN (R 4.0.2)                      </w:t>
+      </w:r>
+      <w:r>
+        <w:br/>
+      </w:r>
+      <w:r>
+        <w:rPr>
+          <w:rStyle w:val="VerbatimChar"/>
+        </w:rPr>
+        <w:t xml:space="preserve">#&gt;  modelr           0.1.8   2020-05-19 [1] CRAN (R 4.0.0)                      </w:t>
+      </w:r>
+      <w:r>
+        <w:br/>
+      </w:r>
+      <w:r>
+        <w:rPr>
+          <w:rStyle w:val="VerbatimChar"/>
+        </w:rPr>
+        <w:t xml:space="preserve">#&gt;  munsell          0.5.0   2018-06-12 [1] CRAN (R 4.0.0)                      </w:t>
+      </w:r>
+      <w:r>
+        <w:br/>
+      </w:r>
+      <w:r>
+        <w:rPr>
+          <w:rStyle w:val="VerbatimChar"/>
+        </w:rPr>
+        <w:t xml:space="preserve">#&gt;  mvtnorm          1.1-1   2020-06-09 [1] CRAN (R 4.0.1)                      </w:t>
+      </w:r>
+      <w:r>
+        <w:br/>
+      </w:r>
+      <w:r>
+        <w:rPr>
+          <w:rStyle w:val="VerbatimChar"/>
+        </w:rPr>
+        <w:t xml:space="preserve">#&gt;  network        * 1.16.1  2020-10-07 [1] CRAN (R 4.0.2)                      </w:t>
+      </w:r>
+      <w:r>
+        <w:br/>
+      </w:r>
+      <w:r>
+        <w:rPr>
+          <w:rStyle w:val="VerbatimChar"/>
+        </w:rPr>
+        <w:t xml:space="preserve">#&gt;  networkDynamic * 0.10.1  2020-01-21 [1] CRAN (R 4.0.0)                      </w:t>
+      </w:r>
+      <w:r>
+        <w:br/>
+      </w:r>
+      <w:r>
+        <w:rPr>
+          <w:rStyle w:val="VerbatimChar"/>
+        </w:rPr>
+        <w:t xml:space="preserve">#&gt;  nlme             3.1-151 2020-12-10 [1] CRAN (R 4.0.2)                      </w:t>
+      </w:r>
+      <w:r>
+        <w:br/>
+      </w:r>
+      <w:r>
+        <w:rPr>
+          <w:rStyle w:val="VerbatimChar"/>
+        </w:rPr>
+        <w:t xml:space="preserve">#&gt;  pillar           1.4.7   2020-11-20 [1] CRAN (R 4.0.2)                      </w:t>
+      </w:r>
+      <w:r>
+        <w:br/>
+      </w:r>
+      <w:r>
+        <w:rPr>
+          <w:rStyle w:val="VerbatimChar"/>
+        </w:rPr>
+        <w:t xml:space="preserve">#&gt;  pkgbuild         1.2.0   2020-12-15 [1] CRAN (R 4.0.2)                      </w:t>
+      </w:r>
+      <w:r>
+        <w:br/>
+      </w:r>
+      <w:r>
+        <w:rPr>
+          <w:rStyle w:val="VerbatimChar"/>
+        </w:rPr>
+        <w:t xml:space="preserve">#&gt;  pkgconfig        2.0.3   2019-09-22 [1] CRAN (R 4.0.0)                      </w:t>
+      </w:r>
+      <w:r>
+        <w:br/>
+      </w:r>
+      <w:r>
+        <w:rPr>
+          <w:rStyle w:val="VerbatimChar"/>
+        </w:rPr>
+        <w:t xml:space="preserve">#&gt;  pkgload          1.1.0   2020-05-29 [1] CRAN (R 4.0.0)                      </w:t>
+      </w:r>
+      <w:r>
+        <w:br/>
+      </w:r>
+      <w:r>
+        <w:rPr>
+          <w:rStyle w:val="VerbatimChar"/>
+        </w:rPr>
+        <w:t xml:space="preserve">#&gt;  plyr             1.8.6   2020-03-03 [1] CRAN (R 4.0.0)                      </w:t>
+      </w:r>
+      <w:r>
+        <w:br/>
+      </w:r>
+      <w:r>
+        <w:rPr>
+          <w:rStyle w:val="VerbatimChar"/>
+        </w:rPr>
+        <w:t xml:space="preserve">#&gt;  png              0.1-7   2013-12-03 [1] CRAN (R 4.0.0)                      </w:t>
+      </w:r>
+      <w:r>
+        <w:br/>
+      </w:r>
+      <w:r>
+        <w:rPr>
+          <w:rStyle w:val="VerbatimChar"/>
+        </w:rPr>
+        <w:t xml:space="preserve">#&gt;  polyclip         1.10-0  2019-03-14 [1] CRAN (R 4.0.0)                      </w:t>
+      </w:r>
+      <w:r>
+        <w:br/>
+      </w:r>
+      <w:r>
+        <w:rPr>
+          <w:rStyle w:val="VerbatimChar"/>
+        </w:rPr>
+        <w:t xml:space="preserve">#&gt;  prettyunits      1.1.1   2020-01-24 [1] CRAN (R 4.0.0)                      </w:t>
+      </w:r>
+      <w:r>
+        <w:br/>
+      </w:r>
+      <w:r>
+        <w:rPr>
+          <w:rStyle w:val="VerbatimChar"/>
+        </w:rPr>
+        <w:t xml:space="preserve">#&gt;  processx         3.4.5   2020-11-30 [1] CRAN (R 4.0.2)                      </w:t>
+      </w:r>
+      <w:r>
+        <w:br/>
+      </w:r>
+      <w:r>
+        <w:rPr>
+          <w:rStyle w:val="VerbatimChar"/>
+        </w:rPr>
+        <w:t xml:space="preserve">#&gt;  ps               1.5.0   2020-12-05 [1] CRAN (R 4.0.2)                      </w:t>
+      </w:r>
+      <w:r>
+        <w:br/>
+      </w:r>
+      <w:r>
+        <w:rPr>
+          <w:rStyle w:val="VerbatimChar"/>
+        </w:rPr>
+        <w:t xml:space="preserve">#&gt;  psych          * 2.0.12  2020-12-16 [1] CRAN (R 4.0.2)                      </w:t>
+      </w:r>
+      <w:r>
+        <w:br/>
+      </w:r>
+      <w:r>
+        <w:rPr>
+          <w:rStyle w:val="VerbatimChar"/>
+        </w:rPr>
+        <w:t xml:space="preserve">#&gt;  purrr          * 0.3.4   2020-04-17 [1] CRAN (R 4.0.0)                      </w:t>
+      </w:r>
+      <w:r>
+        <w:br/>
+      </w:r>
+      <w:r>
+        <w:rPr>
+          <w:rStyle w:val="VerbatimChar"/>
+        </w:rPr>
+        <w:t xml:space="preserve">#&gt;  quantreg         5.75    2020-10-27 [1] CRAN (R 4.0.2)                      </w:t>
+      </w:r>
+      <w:r>
+        <w:br/>
+      </w:r>
+      <w:r>
+        <w:rPr>
+          <w:rStyle w:val="VerbatimChar"/>
+        </w:rPr>
+        <w:t xml:space="preserve">#&gt;  R6               2.5.0   2020-10-28 [1] CRAN (R 4.0.2)                      </w:t>
+      </w:r>
+      <w:r>
+        <w:br/>
+      </w:r>
+      <w:r>
+        <w:rPr>
+          <w:rStyle w:val="VerbatimChar"/>
+        </w:rPr>
+        <w:t xml:space="preserve">#&gt;  rbibutils        2.0     2020-11-18 [1] CRAN (R 4.0.2)                      </w:t>
+      </w:r>
+      <w:r>
+        <w:br/>
+      </w:r>
+      <w:r>
+        <w:rPr>
+          <w:rStyle w:val="VerbatimChar"/>
+        </w:rPr>
+        <w:t xml:space="preserve">#&gt;  Rcpp             1.0.5   2020-07-06 [1] CRAN (R 4.0.2)                      </w:t>
+      </w:r>
+      <w:r>
+        <w:br/>
+      </w:r>
+      <w:r>
+        <w:rPr>
+          <w:rStyle w:val="VerbatimChar"/>
+        </w:rPr>
+        <w:t xml:space="preserve">#&gt;  Rdpack           2.1     2020-11-09 [1] CRAN (R 4.0.2)                      </w:t>
+      </w:r>
+      <w:r>
+        <w:br/>
+      </w:r>
+      <w:r>
+        <w:rPr>
+          <w:rStyle w:val="VerbatimChar"/>
+        </w:rPr>
+        <w:t xml:space="preserve">#&gt;  readr          * 1.4.0   2020-10-05 [1] CRAN (R 4.0.2)                      </w:t>
+      </w:r>
+      <w:r>
+        <w:br/>
+      </w:r>
+      <w:r>
+        <w:rPr>
+          <w:rStyle w:val="VerbatimChar"/>
+        </w:rPr>
+        <w:t xml:space="preserve">#&gt;  readxl         * 1.3.1   2019-03-13 [1] CRAN (R 4.0.0)                      </w:t>
+      </w:r>
+      <w:r>
+        <w:br/>
+      </w:r>
+      <w:r>
+        <w:rPr>
+          <w:rStyle w:val="VerbatimChar"/>
+        </w:rPr>
+        <w:t xml:space="preserve">#&gt;  remotes          2.2.0   2020-07-21 [1] CRAN (R 4.0.2)                      </w:t>
+      </w:r>
+      <w:r>
+        <w:br/>
+      </w:r>
+      <w:r>
+        <w:rPr>
+          <w:rStyle w:val="VerbatimChar"/>
+        </w:rPr>
+        <w:t xml:space="preserve">#&gt;  reprex           0.3.0   2019-05-16 [1] CRAN (R 4.0.0)                      </w:t>
+      </w:r>
+      <w:r>
+        <w:br/>
+      </w:r>
+      <w:r>
+        <w:rPr>
+          <w:rStyle w:val="VerbatimChar"/>
+        </w:rPr>
+        <w:t xml:space="preserve">#&gt;  reshape2         1.4.4   2020-04-09 [1] CRAN (R 4.0.0)                      </w:t>
+      </w:r>
+      <w:r>
+        <w:br/>
+      </w:r>
+      <w:r>
+        <w:rPr>
+          <w:rStyle w:val="VerbatimChar"/>
+        </w:rPr>
+        <w:t xml:space="preserve">#&gt;  RgoogleMaps      1.4.5.3 2020-02-12 [1] CRAN (R 4.0.0)                      </w:t>
+      </w:r>
+      <w:r>
+        <w:br/>
+      </w:r>
+      <w:r>
+        <w:rPr>
+          <w:rStyle w:val="VerbatimChar"/>
+        </w:rPr>
+        <w:t xml:space="preserve">#&gt;  rjson            0.2.20  2018-06-08 [1] CRAN (R 4.0.0)                      </w:t>
+      </w:r>
+      <w:r>
+        <w:br/>
+      </w:r>
+      <w:r>
+        <w:rPr>
+          <w:rStyle w:val="VerbatimChar"/>
+        </w:rPr>
+        <w:t xml:space="preserve">#&gt;  rlang            0.4.10  2020-12-30 [1] CRAN (R 4.0.3)                      </w:t>
+      </w:r>
+      <w:r>
+        <w:br/>
+      </w:r>
+      <w:r>
+        <w:rPr>
+          <w:rStyle w:val="VerbatimChar"/>
+        </w:rPr>
+        <w:t xml:space="preserve">#&gt;  rle              0.9.2   2020-09-25 [1] CRAN (R 4.0.2)                      </w:t>
+      </w:r>
+      <w:r>
+        <w:br/>
+      </w:r>
+      <w:r>
+        <w:rPr>
+          <w:rStyle w:val="VerbatimChar"/>
+        </w:rPr>
+        <w:t xml:space="preserve">#&gt;  rmarkdown        2.6     2020-12-14 [1] CRAN (R 4.0.2)                      </w:t>
+      </w:r>
+      <w:r>
+        <w:br/>
+      </w:r>
+      <w:r>
+        <w:rPr>
+          <w:rStyle w:val="VerbatimChar"/>
+        </w:rPr>
+        <w:t xml:space="preserve">#&gt;  robustbase       0.93-6  2020-03-23 [1] CRAN (R 4.0.0)                      </w:t>
+      </w:r>
+      <w:r>
+        <w:br/>
+      </w:r>
+      <w:r>
+        <w:rPr>
+          <w:rStyle w:val="VerbatimChar"/>
+        </w:rPr>
+        <w:t xml:space="preserve">#&gt;  rprojroot        2.0.2   2020-11-15 [1] CRAN (R 4.0.2)                      </w:t>
+      </w:r>
+      <w:r>
+        <w:br/>
+      </w:r>
+      <w:r>
+        <w:rPr>
+          <w:rStyle w:val="VerbatimChar"/>
+        </w:rPr>
+        <w:t xml:space="preserve">#&gt;  rstudioapi       0.13    2020-11-12 [1] CRAN (R 4.0.2)                      </w:t>
+      </w:r>
+      <w:r>
+        <w:br/>
+      </w:r>
+      <w:r>
+        <w:rPr>
+          <w:rStyle w:val="VerbatimChar"/>
+        </w:rPr>
+        <w:t xml:space="preserve">#&gt;  rvest            0.3.6   2020-07-25 [1] CRAN (R 4.0.2)                      </w:t>
+      </w:r>
+      <w:r>
+        <w:br/>
+      </w:r>
+      <w:r>
+        <w:rPr>
+          <w:rStyle w:val="VerbatimChar"/>
+        </w:rPr>
+        <w:t xml:space="preserve">#&gt;  scales           1.1.1   2020-05-11 [1] CRAN (R 4.0.0)                      </w:t>
+      </w:r>
+      <w:r>
+        <w:br/>
+      </w:r>
+      <w:r>
+        <w:rPr>
+          <w:rStyle w:val="VerbatimChar"/>
+        </w:rPr>
+        <w:t xml:space="preserve">#&gt;  sessioninfo      1.1.1   2018-11-05 [1] CRAN (R 4.0.0)                      </w:t>
+      </w:r>
+      <w:r>
+        <w:br/>
+      </w:r>
+      <w:r>
+        <w:rPr>
+          <w:rStyle w:val="VerbatimChar"/>
+        </w:rPr>
+        <w:t xml:space="preserve">#&gt;  sf             * 0.9-6   2020-09-13 [1] CRAN (R 4.0.2)                      </w:t>
+      </w:r>
+      <w:r>
+        <w:br/>
+      </w:r>
+      <w:r>
+        <w:rPr>
+          <w:rStyle w:val="VerbatimChar"/>
+        </w:rPr>
+        <w:t xml:space="preserve">#&gt;  sna            * 2.6     2020-10-06 [1] CRAN (R 4.0.2)                      </w:t>
+      </w:r>
+      <w:r>
+        <w:br/>
+      </w:r>
+      <w:r>
+        <w:rPr>
+          <w:rStyle w:val="VerbatimChar"/>
+        </w:rPr>
+        <w:t xml:space="preserve">#&gt;  snakecase        0.11.0  2019-05-25 [1] CRAN (R 4.0.0)                      </w:t>
+      </w:r>
+      <w:r>
+        <w:br/>
+      </w:r>
+      <w:r>
+        <w:rPr>
+          <w:rStyle w:val="VerbatimChar"/>
+        </w:rPr>
+        <w:t xml:space="preserve">#&gt;  snowboot       * 1.0.2   2020-04-25 [1] CRAN (R 4.0.2)                      </w:t>
+      </w:r>
+      <w:r>
+        <w:br/>
+      </w:r>
+      <w:r>
+        <w:rPr>
+          <w:rStyle w:val="VerbatimChar"/>
+        </w:rPr>
+        <w:t xml:space="preserve">#&gt;  sp               1.4-4   2020-10-07 [1] CRAN (R 4.0.2)                      </w:t>
+      </w:r>
+      <w:r>
+        <w:br/>
+      </w:r>
+      <w:r>
+        <w:rPr>
+          <w:rStyle w:val="VerbatimChar"/>
+        </w:rPr>
+        <w:t xml:space="preserve">#&gt;  spam             2.6-0   2020-12-14 [1] CRAN (R 4.0.2)                      </w:t>
+      </w:r>
+      <w:r>
+        <w:br/>
+      </w:r>
+      <w:r>
+        <w:rPr>
+          <w:rStyle w:val="VerbatimChar"/>
+        </w:rPr>
+        <w:t xml:space="preserve">#&gt;  SparseM          1.78    2019-12-13 [1] CRAN (R 4.0.2)                      </w:t>
+      </w:r>
+      <w:r>
+        <w:br/>
+      </w:r>
+      <w:r>
+        <w:rPr>
+          <w:rStyle w:val="VerbatimChar"/>
+        </w:rPr>
+        <w:t xml:space="preserve">#&gt;  statnet        * 2019.6  2019-06-14 [1] CRAN (R 4.0.0)                      </w:t>
+      </w:r>
+      <w:r>
+        <w:br/>
+      </w:r>
+      <w:r>
+        <w:rPr>
+          <w:rStyle w:val="VerbatimChar"/>
+        </w:rPr>
+        <w:t xml:space="preserve">#&gt;  statnet.common * 4.4.1   2020-10-03 [1] CRAN (R 4.0.2)                      </w:t>
+      </w:r>
+      <w:r>
+        <w:br/>
+      </w:r>
+      <w:r>
+        <w:rPr>
+          <w:rStyle w:val="VerbatimChar"/>
+        </w:rPr>
+        <w:t xml:space="preserve">#&gt;  stringi          1.5.3   2020-09-09 [1] CRAN (R 4.0.2)                      </w:t>
+      </w:r>
+      <w:r>
+        <w:br/>
+      </w:r>
+      <w:r>
+        <w:rPr>
+          <w:rStyle w:val="VerbatimChar"/>
+        </w:rPr>
+        <w:t xml:space="preserve">#&gt;  stringr        * 1.4.0   2019-02-10 [1] CRAN (R 4.0.0)                      </w:t>
+      </w:r>
+      <w:r>
+        <w:br/>
+      </w:r>
+      <w:r>
+        <w:rPr>
+          <w:rStyle w:val="VerbatimChar"/>
+        </w:rPr>
+        <w:t xml:space="preserve">#&gt;  tergm          * 3.7.0   2020-10-15 [1] CRAN (R 4.0.2)                      </w:t>
+      </w:r>
+      <w:r>
+        <w:br/>
+      </w:r>
+      <w:r>
+        <w:rPr>
+          <w:rStyle w:val="VerbatimChar"/>
+        </w:rPr>
+        <w:t xml:space="preserve">#&gt;  testthat         3.0.1   2020-12-17 [1] CRAN (R 4.0.2)                      </w:t>
+      </w:r>
+      <w:r>
+        <w:br/>
+      </w:r>
+      <w:r>
+        <w:rPr>
+          <w:rStyle w:val="VerbatimChar"/>
+        </w:rPr>
+        <w:t xml:space="preserve">#&gt;  tibble         * 3.0.4   2020-10-12 [1] CRAN (R 4.0.2)                      </w:t>
+      </w:r>
+      <w:r>
+        <w:br/>
+      </w:r>
+      <w:r>
+        <w:rPr>
+          <w:rStyle w:val="VerbatimChar"/>
+        </w:rPr>
+        <w:t xml:space="preserve">#&gt;  tidygraph      * 1.2.0   2020-05-12 [1] CRAN (R 4.0.0)                      </w:t>
+      </w:r>
+      <w:r>
+        <w:br/>
+      </w:r>
+      <w:r>
+        <w:rPr>
+          <w:rStyle w:val="VerbatimChar"/>
+        </w:rPr>
+        <w:t xml:space="preserve">#&gt;  tidyr          * 1.1.2   2020-08-27 [1] CRAN (R 4.0.2)                      </w:t>
+      </w:r>
+      <w:r>
+        <w:br/>
+      </w:r>
+      <w:r>
+        <w:rPr>
+          <w:rStyle w:val="VerbatimChar"/>
+        </w:rPr>
+        <w:t xml:space="preserve">#&gt;  tidyselect       1.1.0   2020-05-11 [1] CRAN (R 4.0.0)                      </w:t>
+      </w:r>
+      <w:r>
+        <w:br/>
+      </w:r>
+      <w:r>
+        <w:rPr>
+          <w:rStyle w:val="VerbatimChar"/>
+        </w:rPr>
+        <w:t xml:space="preserve">#&gt;  tidyverse      * 1.3.0   2019-11-21 [1] CRAN (R 4.0.2)                      </w:t>
+      </w:r>
+      <w:r>
+        <w:br/>
+      </w:r>
+      <w:r>
+        <w:rPr>
+          <w:rStyle w:val="VerbatimChar"/>
+        </w:rPr>
+        <w:t xml:space="preserve">#&gt;  tmvnsim          1.0-2   2016-12-15 [1] CRAN (R 4.0.0)                      </w:t>
+      </w:r>
+      <w:r>
+        <w:br/>
+      </w:r>
+      <w:r>
+        <w:rPr>
+          <w:rStyle w:val="VerbatimChar"/>
+        </w:rPr>
+        <w:t xml:space="preserve">#&gt;  trust            0.1-8   2020-01-10 [1] CRAN (R 4.0.0)                      </w:t>
+      </w:r>
+      <w:r>
+        <w:br/>
+      </w:r>
+      <w:r>
+        <w:rPr>
+          <w:rStyle w:val="VerbatimChar"/>
+        </w:rPr>
+        <w:t xml:space="preserve">#&gt;  tsna           * 0.3.1   2020-01-20 [1] CRAN (R 4.0.0)                      </w:t>
+      </w:r>
+      <w:r>
+        <w:br/>
+      </w:r>
+      <w:r>
+        <w:rPr>
+          <w:rStyle w:val="VerbatimChar"/>
+        </w:rPr>
+        <w:t xml:space="preserve">#&gt;  tweenr           1.0.1   2018-12-14 [1] CRAN (R 4.0.0)                      </w:t>
+      </w:r>
+      <w:r>
+        <w:br/>
+      </w:r>
+      <w:r>
+        <w:rPr>
+          <w:rStyle w:val="VerbatimChar"/>
+        </w:rPr>
+        <w:t xml:space="preserve">#&gt;  units            0.6-7   2020-06-13 [1] CRAN (R 4.0.1)                      </w:t>
+      </w:r>
+      <w:r>
+        <w:br/>
+      </w:r>
+      <w:r>
+        <w:rPr>
+          <w:rStyle w:val="VerbatimChar"/>
+        </w:rPr>
+        <w:t xml:space="preserve">#&gt;  usethis          2.0.0   2020-12-10 [1] CRAN (R 4.0.2)                      </w:t>
+      </w:r>
+      <w:r>
+        <w:br/>
+      </w:r>
+      <w:r>
+        <w:rPr>
+          <w:rStyle w:val="VerbatimChar"/>
+        </w:rPr>
+        <w:t xml:space="preserve">#&gt;  vctrs            0.3.6   2020-12-17 [1] CRAN (R 4.0.2)                      </w:t>
+      </w:r>
+      <w:r>
+        <w:br/>
+      </w:r>
+      <w:r>
+        <w:rPr>
+          <w:rStyle w:val="VerbatimChar"/>
+        </w:rPr>
+        <w:t xml:space="preserve">#&gt;  viridis          0.5.1   2018-03-29 [1] CRAN (R 4.0.0)                      </w:t>
+      </w:r>
+      <w:r>
+        <w:br/>
+      </w:r>
+      <w:r>
+        <w:rPr>
+          <w:rStyle w:val="VerbatimChar"/>
+        </w:rPr>
+        <w:t xml:space="preserve">#&gt;  viridisLite      0.3.0   2018-02-01 [1] CRAN (R 4.0.0)                      </w:t>
+      </w:r>
+      <w:r>
+        <w:br/>
+      </w:r>
+      <w:r>
+        <w:rPr>
+          <w:rStyle w:val="VerbatimChar"/>
+        </w:rPr>
+        <w:t xml:space="preserve">#&gt;  withr            2.3.0   2020-09-22 [1] CRAN (R 4.0.2)                      </w:t>
+      </w:r>
+      <w:r>
+        <w:br/>
+      </w:r>
+      <w:r>
+        <w:rPr>
+          <w:rStyle w:val="VerbatimChar"/>
+        </w:rPr>
+        <w:t xml:space="preserve">#&gt;  xfun             0.19    2020-10-30 [1] CRAN (R 4.0.2)                      </w:t>
+      </w:r>
+      <w:r>
+        <w:br/>
+      </w:r>
+      <w:r>
+        <w:rPr>
+          <w:rStyle w:val="VerbatimChar"/>
+        </w:rPr>
+        <w:t xml:space="preserve">#&gt;  xml2             1.3.2   2020-04-23 [1] CRAN (R 4.0.0)                      </w:t>
+      </w:r>
+      <w:r>
+        <w:br/>
+      </w:r>
+      <w:r>
+        <w:rPr>
+          <w:rStyle w:val="VerbatimChar"/>
+        </w:rPr>
+        <w:t xml:space="preserve">#&gt;  yaml             2.2.1   2020-02-01 [1] CRAN (R 4.0.0)                      </w:t>
       </w:r>
       <w:r>
         <w:br/>
@@ -6560,25 +7856,25 @@
         <w:rPr>
           <w:rStyle w:val="VerbatimChar"/>
         </w:rPr>
-        <w:t xml:space="preserve">#&gt; Local:    master /Users/EmilyWang/Desktop/School document/LW-Papers/kwl-burials-2020</w:t>
-      </w:r>
-      <w:r>
-        <w:br/>
-      </w:r>
-      <w:r>
-        <w:rPr>
-          <w:rStyle w:val="VerbatimChar"/>
-        </w:rPr>
-        <w:t xml:space="preserve">#&gt; Remote:   master @ origin (https://github.com/LiYingWang/kwlburials.git)</w:t>
-      </w:r>
-      <w:r>
-        <w:br/>
-      </w:r>
-      <w:r>
-        <w:rPr>
-          <w:rStyle w:val="VerbatimChar"/>
-        </w:rPr>
-        <w:t xml:space="preserve">#&gt; Head:     [955e060] 2021-01-10: update bergm code and cache</w:t>
+        <w:t xml:space="preserve">#&gt; Local:    master /Users/bmarwick/Desktop/kwl-burials</w:t>
+      </w:r>
+      <w:r>
+        <w:br/>
+      </w:r>
+      <w:r>
+        <w:rPr>
+          <w:rStyle w:val="VerbatimChar"/>
+        </w:rPr>
+        <w:t xml:space="preserve">#&gt; Remote:   master @ origin (https://github.com/LiYingWang/kwl-burials)</w:t>
+      </w:r>
+      <w:r>
+        <w:br/>
+      </w:r>
+      <w:r>
+        <w:rPr>
+          <w:rStyle w:val="VerbatimChar"/>
+        </w:rPr>
+        <w:t xml:space="preserve">#&gt; Head:     [31a585a] 2021-01-11: Merge branch 'master' of https://github.com/LiYingWang/kwl-burials</w:t>
       </w:r>
     </w:p>
     <w:p>
@@ -6589,6 +7885,8 @@
         <w:t xml:space="preserve">Word count: 3270</w:t>
       </w:r>
     </w:p>
+    <w:bookmarkEnd w:id="123"/>
+    <w:bookmarkEnd w:id="124"/>
     <w:sectPr>
       <w:pgSz w:w="12240" w:h="15840"/>
       <w:pgMar w:top="1440" w:right="1440" w:bottom="1440" w:left="1440" w:header="720" w:footer="720" w:gutter="0"/>

</xml_diff>

<commit_message>
working on fixing typos
</commit_message>
<xml_diff>
--- a/analysis/paper/paper.docx
+++ b/analysis/paper/paper.docx
@@ -6332,7 +6332,7 @@
         <w:pStyle w:val="FirstParagraph"/>
       </w:pPr>
       <w:r>
-        <w:t xml:space="preserve">This report was generated on 2021-01-11 11:57:32 using the following computational environment and dependencies:</w:t>
+        <w:t xml:space="preserve">This report was generated on 2021-01-11 12:06:39 using the following computational environment and dependencies:</w:t>
       </w:r>
     </w:p>
     <w:p>
@@ -6460,1366 +6460,673 @@
         <w:rPr>
           <w:rStyle w:val="VerbatimChar"/>
         </w:rPr>
-        <w:t xml:space="preserve">#&gt;  package        * version date       lib source                              </w:t>
-      </w:r>
-      <w:r>
-        <w:br/>
-      </w:r>
-      <w:r>
-        <w:rPr>
-          <w:rStyle w:val="VerbatimChar"/>
-        </w:rPr>
-        <w:t xml:space="preserve">#&gt;  assertthat       0.2.1   2019-03-21 [1] CRAN (R 4.0.0)                      </w:t>
-      </w:r>
-      <w:r>
-        <w:br/>
-      </w:r>
-      <w:r>
-        <w:rPr>
-          <w:rStyle w:val="VerbatimChar"/>
-        </w:rPr>
-        <w:t xml:space="preserve">#&gt;  backports        1.2.1   2020-12-09 [1] CRAN (R 4.0.2)                      </w:t>
-      </w:r>
-      <w:r>
-        <w:br/>
-      </w:r>
-      <w:r>
-        <w:rPr>
-          <w:rStyle w:val="VerbatimChar"/>
-        </w:rPr>
-        <w:t xml:space="preserve">#&gt;  Bergm          * 5.0.2   2020-11-12 [1] CRAN (R 4.0.2)                      </w:t>
-      </w:r>
-      <w:r>
-        <w:br/>
-      </w:r>
-      <w:r>
-        <w:rPr>
-          <w:rStyle w:val="VerbatimChar"/>
-        </w:rPr>
-        <w:t xml:space="preserve">#&gt;  bitops           1.0-6   2013-08-17 [1] CRAN (R 4.0.0)                      </w:t>
-      </w:r>
-      <w:r>
-        <w:br/>
-      </w:r>
-      <w:r>
-        <w:rPr>
-          <w:rStyle w:val="VerbatimChar"/>
-        </w:rPr>
-        <w:t xml:space="preserve">#&gt;  bookdown         0.21    2020-10-13 [1] CRAN (R 4.0.2)                      </w:t>
-      </w:r>
-      <w:r>
-        <w:br/>
-      </w:r>
-      <w:r>
-        <w:rPr>
-          <w:rStyle w:val="VerbatimChar"/>
-        </w:rPr>
-        <w:t xml:space="preserve">#&gt;  broom            0.7.3   2020-12-16 [1] CRAN (R 4.0.2)                      </w:t>
-      </w:r>
-      <w:r>
-        <w:br/>
-      </w:r>
-      <w:r>
-        <w:rPr>
-          <w:rStyle w:val="VerbatimChar"/>
-        </w:rPr>
-        <w:t xml:space="preserve">#&gt;  callr            3.5.1   2020-10-13 [1] CRAN (R 4.0.2)                      </w:t>
-      </w:r>
-      <w:r>
-        <w:br/>
-      </w:r>
-      <w:r>
-        <w:rPr>
-          <w:rStyle w:val="VerbatimChar"/>
-        </w:rPr>
-        <w:t xml:space="preserve">#&gt;  cellranger       1.1.0   2016-07-27 [1] CRAN (R 4.0.0)                      </w:t>
-      </w:r>
-      <w:r>
-        <w:br/>
-      </w:r>
-      <w:r>
-        <w:rPr>
-          <w:rStyle w:val="VerbatimChar"/>
-        </w:rPr>
-        <w:t xml:space="preserve">#&gt;  checkmate        2.0.0   2020-02-06 [1] CRAN (R 4.0.0)                      </w:t>
-      </w:r>
-      <w:r>
-        <w:br/>
-      </w:r>
-      <w:r>
-        <w:rPr>
-          <w:rStyle w:val="VerbatimChar"/>
-        </w:rPr>
-        <w:t xml:space="preserve">#&gt;  class            7.3-17  2020-04-26 [1] CRAN (R 4.0.3)                      </w:t>
-      </w:r>
-      <w:r>
-        <w:br/>
-      </w:r>
-      <w:r>
-        <w:rPr>
-          <w:rStyle w:val="VerbatimChar"/>
-        </w:rPr>
-        <w:t xml:space="preserve">#&gt;  classInt         0.4-3   2020-04-07 [1] CRAN (R 4.0.0)                      </w:t>
-      </w:r>
-      <w:r>
-        <w:br/>
-      </w:r>
-      <w:r>
-        <w:rPr>
-          <w:rStyle w:val="VerbatimChar"/>
-        </w:rPr>
-        <w:t xml:space="preserve">#&gt;  cli              2.2.0   2020-11-20 [1] CRAN (R 4.0.2)                      </w:t>
-      </w:r>
-      <w:r>
-        <w:br/>
-      </w:r>
-      <w:r>
-        <w:rPr>
-          <w:rStyle w:val="VerbatimChar"/>
-        </w:rPr>
-        <w:t xml:space="preserve">#&gt;  coda             0.19-4  2020-09-30 [1] CRAN (R 4.0.2)                      </w:t>
-      </w:r>
-      <w:r>
-        <w:br/>
-      </w:r>
-      <w:r>
-        <w:rPr>
-          <w:rStyle w:val="VerbatimChar"/>
-        </w:rPr>
-        <w:t xml:space="preserve">#&gt;  codetools        0.2-18  2020-11-04 [1] CRAN (R 4.0.2)                      </w:t>
-      </w:r>
-      <w:r>
-        <w:br/>
-      </w:r>
-      <w:r>
-        <w:rPr>
-          <w:rStyle w:val="VerbatimChar"/>
-        </w:rPr>
-        <w:t xml:space="preserve">#&gt;  colorspace       2.0-0   2020-11-11 [1] CRAN (R 4.0.2)                      </w:t>
-      </w:r>
-      <w:r>
-        <w:br/>
-      </w:r>
-      <w:r>
-        <w:rPr>
-          <w:rStyle w:val="VerbatimChar"/>
-        </w:rPr>
-        <w:t xml:space="preserve">#&gt;  conquer          1.0.2   2020-08-27 [1] CRAN (R 4.0.2)                      </w:t>
-      </w:r>
-      <w:r>
-        <w:br/>
-      </w:r>
-      <w:r>
-        <w:rPr>
-          <w:rStyle w:val="VerbatimChar"/>
-        </w:rPr>
-        <w:t xml:space="preserve">#&gt;  cowplot        * 1.1.0   2020-09-08 [1] CRAN (R 4.0.2)                      </w:t>
-      </w:r>
-      <w:r>
-        <w:br/>
-      </w:r>
-      <w:r>
-        <w:rPr>
-          <w:rStyle w:val="VerbatimChar"/>
-        </w:rPr>
-        <w:t xml:space="preserve">#&gt;  crayon           1.3.4   2017-09-16 [1] CRAN (R 4.0.0)                      </w:t>
-      </w:r>
-      <w:r>
-        <w:br/>
-      </w:r>
-      <w:r>
-        <w:rPr>
-          <w:rStyle w:val="VerbatimChar"/>
-        </w:rPr>
-        <w:t xml:space="preserve">#&gt;  DBI              1.1.0   2019-12-15 [1] CRAN (R 4.0.0)                      </w:t>
-      </w:r>
-      <w:r>
-        <w:br/>
-      </w:r>
-      <w:r>
-        <w:rPr>
-          <w:rStyle w:val="VerbatimChar"/>
-        </w:rPr>
-        <w:t xml:space="preserve">#&gt;  dbplyr           2.0.0   2020-11-03 [1] CRAN (R 4.0.2)                      </w:t>
-      </w:r>
-      <w:r>
-        <w:br/>
-      </w:r>
-      <w:r>
-        <w:rPr>
-          <w:rStyle w:val="VerbatimChar"/>
-        </w:rPr>
-        <w:t xml:space="preserve">#&gt;  DEoptimR         1.0-8   2016-11-19 [1] CRAN (R 4.0.0)                      </w:t>
-      </w:r>
-      <w:r>
-        <w:br/>
-      </w:r>
-      <w:r>
-        <w:rPr>
-          <w:rStyle w:val="VerbatimChar"/>
-        </w:rPr>
-        <w:t xml:space="preserve">#&gt;  desc             1.2.0   2018-05-01 [1] CRAN (R 4.0.0)                      </w:t>
-      </w:r>
-      <w:r>
-        <w:br/>
-      </w:r>
-      <w:r>
-        <w:rPr>
-          <w:rStyle w:val="VerbatimChar"/>
-        </w:rPr>
-        <w:t xml:space="preserve">#&gt;  devtools         2.3.2   2020-09-18 [1] CRAN (R 4.0.2)                      </w:t>
-      </w:r>
-      <w:r>
-        <w:br/>
-      </w:r>
-      <w:r>
-        <w:rPr>
-          <w:rStyle w:val="VerbatimChar"/>
-        </w:rPr>
-        <w:t xml:space="preserve">#&gt;  digest           0.6.27  2020-10-24 [1] CRAN (R 4.0.2)                      </w:t>
-      </w:r>
-      <w:r>
-        <w:br/>
-      </w:r>
-      <w:r>
-        <w:rPr>
-          <w:rStyle w:val="VerbatimChar"/>
-        </w:rPr>
-        <w:t xml:space="preserve">#&gt;  dotCall64        1.0-0   2018-07-30 [1] CRAN (R 4.0.2)                      </w:t>
-      </w:r>
-      <w:r>
-        <w:br/>
-      </w:r>
-      <w:r>
-        <w:rPr>
-          <w:rStyle w:val="VerbatimChar"/>
-        </w:rPr>
-        <w:t xml:space="preserve">#&gt;  dplyr          * 1.0.2   2020-08-18 [1] CRAN (R 4.0.2)                      </w:t>
-      </w:r>
-      <w:r>
-        <w:br/>
-      </w:r>
-      <w:r>
-        <w:rPr>
-          <w:rStyle w:val="VerbatimChar"/>
-        </w:rPr>
-        <w:t xml:space="preserve">#&gt;  e1071            1.7-4   2020-10-14 [1] CRAN (R 4.0.2)                      </w:t>
-      </w:r>
-      <w:r>
-        <w:br/>
-      </w:r>
-      <w:r>
-        <w:rPr>
-          <w:rStyle w:val="VerbatimChar"/>
-        </w:rPr>
-        <w:t xml:space="preserve">#&gt;  ellipsis         0.3.1   2020-05-15 [1] CRAN (R 4.0.0)                      </w:t>
-      </w:r>
-      <w:r>
-        <w:br/>
-      </w:r>
-      <w:r>
-        <w:rPr>
-          <w:rStyle w:val="VerbatimChar"/>
-        </w:rPr>
-        <w:t xml:space="preserve">#&gt;  ergm           * 3.11.0  2020-10-14 [1] CRAN (R 4.0.2)                      </w:t>
-      </w:r>
-      <w:r>
-        <w:br/>
-      </w:r>
-      <w:r>
-        <w:rPr>
-          <w:rStyle w:val="VerbatimChar"/>
-        </w:rPr>
-        <w:t xml:space="preserve">#&gt;  ergm.count     * 3.4.0   2019-05-15 [1] CRAN (R 4.0.0)                      </w:t>
-      </w:r>
-      <w:r>
-        <w:br/>
-      </w:r>
-      <w:r>
-        <w:rPr>
-          <w:rStyle w:val="VerbatimChar"/>
-        </w:rPr>
-        <w:t xml:space="preserve">#&gt;  evaluate         0.14    2019-05-28 [1] CRAN (R 4.0.0)                      </w:t>
-      </w:r>
-      <w:r>
-        <w:br/>
-      </w:r>
-      <w:r>
-        <w:rPr>
-          <w:rStyle w:val="VerbatimChar"/>
-        </w:rPr>
-        <w:t xml:space="preserve">#&gt;  fansi            0.4.1   2020-01-08 [1] CRAN (R 4.0.0)                      </w:t>
-      </w:r>
-      <w:r>
-        <w:br/>
-      </w:r>
-      <w:r>
-        <w:rPr>
-          <w:rStyle w:val="VerbatimChar"/>
-        </w:rPr>
-        <w:t xml:space="preserve">#&gt;  farver           2.0.3   2020-01-16 [1] CRAN (R 4.0.0)                      </w:t>
-      </w:r>
-      <w:r>
-        <w:br/>
-      </w:r>
-      <w:r>
-        <w:rPr>
-          <w:rStyle w:val="VerbatimChar"/>
-        </w:rPr>
-        <w:t xml:space="preserve">#&gt;  fields           11.6    2020-10-09 [1] CRAN (R 4.0.2)                      </w:t>
-      </w:r>
-      <w:r>
-        <w:br/>
-      </w:r>
-      <w:r>
-        <w:rPr>
-          <w:rStyle w:val="VerbatimChar"/>
-        </w:rPr>
-        <w:t xml:space="preserve">#&gt;  forcats        * 0.5.0   2020-03-01 [1] CRAN (R 4.0.0)                      </w:t>
-      </w:r>
-      <w:r>
-        <w:br/>
-      </w:r>
-      <w:r>
-        <w:rPr>
-          <w:rStyle w:val="VerbatimChar"/>
-        </w:rPr>
-        <w:t xml:space="preserve">#&gt;  foreign          0.8-80  2020-05-24 [1] CRAN (R 4.0.3)                      </w:t>
-      </w:r>
-      <w:r>
-        <w:br/>
-      </w:r>
-      <w:r>
-        <w:rPr>
-          <w:rStyle w:val="VerbatimChar"/>
-        </w:rPr>
-        <w:t xml:space="preserve">#&gt;  fs               1.5.0   2020-07-31 [1] CRAN (R 4.0.2)                      </w:t>
-      </w:r>
-      <w:r>
-        <w:br/>
-      </w:r>
-      <w:r>
-        <w:rPr>
-          <w:rStyle w:val="VerbatimChar"/>
-        </w:rPr>
-        <w:t xml:space="preserve">#&gt;  gbRd             0.4-11  2012-10-01 [1] CRAN (R 4.0.0)                      </w:t>
-      </w:r>
-      <w:r>
-        <w:br/>
-      </w:r>
-      <w:r>
-        <w:rPr>
-          <w:rStyle w:val="VerbatimChar"/>
-        </w:rPr>
-        <w:t xml:space="preserve">#&gt;  generics         0.1.0   2020-10-31 [1] CRAN (R 4.0.2)                      </w:t>
-      </w:r>
-      <w:r>
-        <w:br/>
-      </w:r>
-      <w:r>
-        <w:rPr>
-          <w:rStyle w:val="VerbatimChar"/>
-        </w:rPr>
-        <w:t xml:space="preserve">#&gt;  ggforce          0.3.2   2020-06-23 [1] CRAN (R 4.0.1)                      </w:t>
-      </w:r>
-      <w:r>
-        <w:br/>
-      </w:r>
-      <w:r>
-        <w:rPr>
-          <w:rStyle w:val="VerbatimChar"/>
-        </w:rPr>
-        <w:t xml:space="preserve">#&gt;  ggmap            3.0.0   2019-02-05 [1] CRAN (R 4.0.0)                      </w:t>
-      </w:r>
-      <w:r>
-        <w:br/>
-      </w:r>
-      <w:r>
-        <w:rPr>
-          <w:rStyle w:val="VerbatimChar"/>
-        </w:rPr>
-        <w:t xml:space="preserve">#&gt;  ggplot2        * 3.3.2   2020-06-19 [1] CRAN (R 4.0.0)                      </w:t>
-      </w:r>
-      <w:r>
-        <w:br/>
-      </w:r>
-      <w:r>
-        <w:rPr>
-          <w:rStyle w:val="VerbatimChar"/>
-        </w:rPr>
-        <w:t xml:space="preserve">#&gt;  ggpointgrid      1.0.0   2021-01-11 [1] Github (nevrome/ggpointgrid@1dceed9)</w:t>
-      </w:r>
-      <w:r>
-        <w:br/>
-      </w:r>
-      <w:r>
-        <w:rPr>
-          <w:rStyle w:val="VerbatimChar"/>
-        </w:rPr>
-        <w:t xml:space="preserve">#&gt;  ggraph         * 2.0.4   2020-11-16 [1] CRAN (R 4.0.2)                      </w:t>
-      </w:r>
-      <w:r>
-        <w:br/>
-      </w:r>
-      <w:r>
-        <w:rPr>
-          <w:rStyle w:val="VerbatimChar"/>
-        </w:rPr>
-        <w:t xml:space="preserve">#&gt;  ggrepel          0.9.0   2020-05-11 [1] Github (slowkow/ggrepel@3941cf1)    </w:t>
-      </w:r>
-      <w:r>
-        <w:br/>
-      </w:r>
-      <w:r>
-        <w:rPr>
-          <w:rStyle w:val="VerbatimChar"/>
-        </w:rPr>
-        <w:t xml:space="preserve">#&gt;  ggsn           * 0.5.0   2019-02-18 [1] CRAN (R 4.0.0)                      </w:t>
-      </w:r>
-      <w:r>
-        <w:br/>
-      </w:r>
-      <w:r>
-        <w:rPr>
-          <w:rStyle w:val="VerbatimChar"/>
-        </w:rPr>
-        <w:t xml:space="preserve">#&gt;  glue             1.4.2   2020-08-27 [1] CRAN (R 4.0.2)                      </w:t>
-      </w:r>
-      <w:r>
-        <w:br/>
-      </w:r>
-      <w:r>
-        <w:rPr>
-          <w:rStyle w:val="VerbatimChar"/>
-        </w:rPr>
-        <w:t xml:space="preserve">#&gt;  graphlayouts     0.7.1   2020-10-26 [1] CRAN (R 4.0.2)                      </w:t>
-      </w:r>
-      <w:r>
-        <w:br/>
-      </w:r>
-      <w:r>
-        <w:rPr>
-          <w:rStyle w:val="VerbatimChar"/>
-        </w:rPr>
-        <w:t xml:space="preserve">#&gt;  gridExtra        2.3     2017-09-09 [1] CRAN (R 4.0.0)                      </w:t>
-      </w:r>
-      <w:r>
-        <w:br/>
-      </w:r>
-      <w:r>
-        <w:rPr>
-          <w:rStyle w:val="VerbatimChar"/>
-        </w:rPr>
-        <w:t xml:space="preserve">#&gt;  gtable           0.3.0   2019-03-25 [1] CRAN (R 4.0.0)                      </w:t>
-      </w:r>
-      <w:r>
-        <w:br/>
-      </w:r>
-      <w:r>
-        <w:rPr>
-          <w:rStyle w:val="VerbatimChar"/>
-        </w:rPr>
-        <w:t xml:space="preserve">#&gt;  gtools         * 3.8.2   2020-03-31 [1] CRAN (R 4.0.2)                      </w:t>
-      </w:r>
-      <w:r>
-        <w:br/>
-      </w:r>
-      <w:r>
-        <w:rPr>
-          <w:rStyle w:val="VerbatimChar"/>
-        </w:rPr>
-        <w:t xml:space="preserve">#&gt;  haven            2.3.1   2020-06-01 [1] CRAN (R 4.0.0)                      </w:t>
-      </w:r>
-      <w:r>
-        <w:br/>
-      </w:r>
-      <w:r>
-        <w:rPr>
-          <w:rStyle w:val="VerbatimChar"/>
-        </w:rPr>
-        <w:t xml:space="preserve">#&gt;  here           * 1.0.1   2020-12-13 [1] CRAN (R 4.0.2)                      </w:t>
-      </w:r>
-      <w:r>
-        <w:br/>
-      </w:r>
-      <w:r>
-        <w:rPr>
-          <w:rStyle w:val="VerbatimChar"/>
-        </w:rPr>
-        <w:t xml:space="preserve">#&gt;  highr            0.8     2019-03-20 [1] CRAN (R 4.0.0)                      </w:t>
-      </w:r>
-      <w:r>
-        <w:br/>
-      </w:r>
-      <w:r>
-        <w:rPr>
-          <w:rStyle w:val="VerbatimChar"/>
-        </w:rPr>
-        <w:t xml:space="preserve">#&gt;  hms              0.5.3   2020-01-08 [1] CRAN (R 4.0.0)                      </w:t>
-      </w:r>
-      <w:r>
-        <w:br/>
-      </w:r>
-      <w:r>
-        <w:rPr>
-          <w:rStyle w:val="VerbatimChar"/>
-        </w:rPr>
-        <w:t xml:space="preserve">#&gt;  htmltools        0.5.0   2020-06-16 [1] CRAN (R 4.0.0)                      </w:t>
-      </w:r>
-      <w:r>
-        <w:br/>
-      </w:r>
-      <w:r>
-        <w:rPr>
-          <w:rStyle w:val="VerbatimChar"/>
-        </w:rPr>
-        <w:t xml:space="preserve">#&gt;  httr             1.4.2   2020-07-20 [1] CRAN (R 4.0.2)                      </w:t>
-      </w:r>
-      <w:r>
-        <w:br/>
-      </w:r>
-      <w:r>
-        <w:rPr>
-          <w:rStyle w:val="VerbatimChar"/>
-        </w:rPr>
-        <w:t xml:space="preserve">#&gt;  igraph         * 1.2.6   2020-10-06 [1] CRAN (R 4.0.2)                      </w:t>
-      </w:r>
-      <w:r>
-        <w:br/>
-      </w:r>
-      <w:r>
-        <w:rPr>
-          <w:rStyle w:val="VerbatimChar"/>
-        </w:rPr>
-        <w:t xml:space="preserve">#&gt;  janitor          2.0.1   2020-04-12 [1] CRAN (R 4.0.0)                      </w:t>
-      </w:r>
-      <w:r>
-        <w:br/>
-      </w:r>
-      <w:r>
-        <w:rPr>
-          <w:rStyle w:val="VerbatimChar"/>
-        </w:rPr>
-        <w:t xml:space="preserve">#&gt;  jpeg             0.1-8.1 2019-10-24 [1] CRAN (R 4.0.0)                      </w:t>
-      </w:r>
-      <w:r>
-        <w:br/>
-      </w:r>
-      <w:r>
-        <w:rPr>
-          <w:rStyle w:val="VerbatimChar"/>
-        </w:rPr>
-        <w:t xml:space="preserve">#&gt;  jsonlite         1.7.2   2020-12-09 [1] CRAN (R 4.0.2)                      </w:t>
-      </w:r>
-      <w:r>
-        <w:br/>
-      </w:r>
-      <w:r>
-        <w:rPr>
-          <w:rStyle w:val="VerbatimChar"/>
-        </w:rPr>
-        <w:t xml:space="preserve">#&gt;  KernSmooth       2.23-18 2020-10-29 [1] CRAN (R 4.0.2)                      </w:t>
-      </w:r>
-      <w:r>
-        <w:br/>
-      </w:r>
-      <w:r>
-        <w:rPr>
-          <w:rStyle w:val="VerbatimChar"/>
-        </w:rPr>
-        <w:t xml:space="preserve">#&gt;  knitr            1.30    2020-09-22 [1] CRAN (R 4.0.2)                      </w:t>
-      </w:r>
-      <w:r>
-        <w:br/>
-      </w:r>
-      <w:r>
-        <w:rPr>
-          <w:rStyle w:val="VerbatimChar"/>
-        </w:rPr>
-        <w:t xml:space="preserve">#&gt;  labeling         0.4.2   2020-10-20 [1] CRAN (R 4.0.2)                      </w:t>
-      </w:r>
-      <w:r>
-        <w:br/>
-      </w:r>
-      <w:r>
-        <w:rPr>
-          <w:rStyle w:val="VerbatimChar"/>
-        </w:rPr>
-        <w:t xml:space="preserve">#&gt;  lattice          0.20-41 2020-04-02 [1] CRAN (R 4.0.3)                      </w:t>
-      </w:r>
-      <w:r>
-        <w:br/>
-      </w:r>
-      <w:r>
-        <w:rPr>
-          <w:rStyle w:val="VerbatimChar"/>
-        </w:rPr>
-        <w:t xml:space="preserve">#&gt;  lifecycle        0.2.0   2020-03-06 [1] CRAN (R 4.0.0)                      </w:t>
-      </w:r>
-      <w:r>
-        <w:br/>
-      </w:r>
-      <w:r>
-        <w:rPr>
-          <w:rStyle w:val="VerbatimChar"/>
-        </w:rPr>
-        <w:t xml:space="preserve">#&gt;  lpSolve          5.6.15  2020-01-24 [1] CRAN (R 4.0.0)                      </w:t>
-      </w:r>
-      <w:r>
-        <w:br/>
-      </w:r>
-      <w:r>
-        <w:rPr>
-          <w:rStyle w:val="VerbatimChar"/>
-        </w:rPr>
-        <w:t xml:space="preserve">#&gt;  lubridate        1.7.9.2 2020-11-13 [1] CRAN (R 4.0.2)                      </w:t>
-      </w:r>
-      <w:r>
-        <w:br/>
-      </w:r>
-      <w:r>
-        <w:rPr>
-          <w:rStyle w:val="VerbatimChar"/>
-        </w:rPr>
-        <w:t xml:space="preserve">#&gt;  magick         * 2.5.2   2020-11-10 [1] CRAN (R 4.0.2)                      </w:t>
-      </w:r>
-      <w:r>
-        <w:br/>
-      </w:r>
-      <w:r>
-        <w:rPr>
-          <w:rStyle w:val="VerbatimChar"/>
-        </w:rPr>
-        <w:t xml:space="preserve">#&gt;  magrittr         2.0.1   2020-11-17 [1] CRAN (R 4.0.2)                      </w:t>
-      </w:r>
-      <w:r>
-        <w:br/>
-      </w:r>
-      <w:r>
-        <w:rPr>
-          <w:rStyle w:val="VerbatimChar"/>
-        </w:rPr>
-        <w:t xml:space="preserve">#&gt;  maps             3.3.0   2018-04-03 [1] CRAN (R 4.0.0)                      </w:t>
-      </w:r>
-      <w:r>
-        <w:br/>
-      </w:r>
-      <w:r>
-        <w:rPr>
-          <w:rStyle w:val="VerbatimChar"/>
-        </w:rPr>
-        <w:t xml:space="preserve">#&gt;  maptools         1.0-2   2020-08-24 [1] CRAN (R 4.0.2)                      </w:t>
-      </w:r>
-      <w:r>
-        <w:br/>
-      </w:r>
-      <w:r>
-        <w:rPr>
-          <w:rStyle w:val="VerbatimChar"/>
-        </w:rPr>
-        <w:t xml:space="preserve">#&gt;  MASS             7.3-53  2020-09-09 [1] CRAN (R 4.0.3)                      </w:t>
-      </w:r>
-      <w:r>
-        <w:br/>
-      </w:r>
-      <w:r>
-        <w:rPr>
-          <w:rStyle w:val="VerbatimChar"/>
-        </w:rPr>
-        <w:t xml:space="preserve">#&gt;  Matrix           1.2-18  2019-11-27 [1] CRAN (R 4.0.3)                      </w:t>
-      </w:r>
-      <w:r>
-        <w:br/>
-      </w:r>
-      <w:r>
-        <w:rPr>
-          <w:rStyle w:val="VerbatimChar"/>
-        </w:rPr>
-        <w:t xml:space="preserve">#&gt;  matrixcalc       1.0-3   2012-09-15 [1] CRAN (R 4.0.0)                      </w:t>
-      </w:r>
-      <w:r>
-        <w:br/>
-      </w:r>
-      <w:r>
-        <w:rPr>
-          <w:rStyle w:val="VerbatimChar"/>
-        </w:rPr>
-        <w:t xml:space="preserve">#&gt;  MatrixModels     0.4-1   2015-08-22 [1] CRAN (R 4.0.0)                      </w:t>
-      </w:r>
-      <w:r>
-        <w:br/>
-      </w:r>
-      <w:r>
-        <w:rPr>
-          <w:rStyle w:val="VerbatimChar"/>
-        </w:rPr>
-        <w:t xml:space="preserve">#&gt;  matrixStats      0.57.0  2020-09-25 [1] CRAN (R 4.0.2)                      </w:t>
-      </w:r>
-      <w:r>
-        <w:br/>
-      </w:r>
-      <w:r>
-        <w:rPr>
-          <w:rStyle w:val="VerbatimChar"/>
-        </w:rPr>
-        <w:t xml:space="preserve">#&gt;  mcmc             0.9-7   2020-03-21 [1] CRAN (R 4.0.0)                      </w:t>
-      </w:r>
-      <w:r>
-        <w:br/>
-      </w:r>
-      <w:r>
-        <w:rPr>
-          <w:rStyle w:val="VerbatimChar"/>
-        </w:rPr>
-        <w:t xml:space="preserve">#&gt;  MCMCpack         1.4-9   2020-08-02 [1] CRAN (R 4.0.2)                      </w:t>
-      </w:r>
-      <w:r>
-        <w:br/>
-      </w:r>
-      <w:r>
-        <w:rPr>
-          <w:rStyle w:val="VerbatimChar"/>
-        </w:rPr>
-        <w:t xml:space="preserve">#&gt;  memoise          1.1.0   2017-04-21 [1] CRAN (R 4.0.0)                      </w:t>
-      </w:r>
-      <w:r>
-        <w:br/>
-      </w:r>
-      <w:r>
-        <w:rPr>
-          <w:rStyle w:val="VerbatimChar"/>
-        </w:rPr>
-        <w:t xml:space="preserve">#&gt;  mnormt           2.0.2   2020-09-01 [1] CRAN (R 4.0.2)                      </w:t>
-      </w:r>
-      <w:r>
-        <w:br/>
-      </w:r>
-      <w:r>
-        <w:rPr>
-          <w:rStyle w:val="VerbatimChar"/>
-        </w:rPr>
-        <w:t xml:space="preserve">#&gt;  modelr           0.1.8   2020-05-19 [1] CRAN (R 4.0.0)                      </w:t>
-      </w:r>
-      <w:r>
-        <w:br/>
-      </w:r>
-      <w:r>
-        <w:rPr>
-          <w:rStyle w:val="VerbatimChar"/>
-        </w:rPr>
-        <w:t xml:space="preserve">#&gt;  munsell          0.5.0   2018-06-12 [1] CRAN (R 4.0.0)                      </w:t>
-      </w:r>
-      <w:r>
-        <w:br/>
-      </w:r>
-      <w:r>
-        <w:rPr>
-          <w:rStyle w:val="VerbatimChar"/>
-        </w:rPr>
-        <w:t xml:space="preserve">#&gt;  mvtnorm          1.1-1   2020-06-09 [1] CRAN (R 4.0.1)                      </w:t>
-      </w:r>
-      <w:r>
-        <w:br/>
-      </w:r>
-      <w:r>
-        <w:rPr>
-          <w:rStyle w:val="VerbatimChar"/>
-        </w:rPr>
-        <w:t xml:space="preserve">#&gt;  network        * 1.16.1  2020-10-07 [1] CRAN (R 4.0.2)                      </w:t>
-      </w:r>
-      <w:r>
-        <w:br/>
-      </w:r>
-      <w:r>
-        <w:rPr>
-          <w:rStyle w:val="VerbatimChar"/>
-        </w:rPr>
-        <w:t xml:space="preserve">#&gt;  networkDynamic * 0.10.1  2020-01-21 [1] CRAN (R 4.0.0)                      </w:t>
-      </w:r>
-      <w:r>
-        <w:br/>
-      </w:r>
-      <w:r>
-        <w:rPr>
-          <w:rStyle w:val="VerbatimChar"/>
-        </w:rPr>
-        <w:t xml:space="preserve">#&gt;  nlme             3.1-151 2020-12-10 [1] CRAN (R 4.0.2)                      </w:t>
-      </w:r>
-      <w:r>
-        <w:br/>
-      </w:r>
-      <w:r>
-        <w:rPr>
-          <w:rStyle w:val="VerbatimChar"/>
-        </w:rPr>
-        <w:t xml:space="preserve">#&gt;  pillar           1.4.7   2020-11-20 [1] CRAN (R 4.0.2)                      </w:t>
-      </w:r>
-      <w:r>
-        <w:br/>
-      </w:r>
-      <w:r>
-        <w:rPr>
-          <w:rStyle w:val="VerbatimChar"/>
-        </w:rPr>
-        <w:t xml:space="preserve">#&gt;  pkgbuild         1.2.0   2020-12-15 [1] CRAN (R 4.0.2)                      </w:t>
-      </w:r>
-      <w:r>
-        <w:br/>
-      </w:r>
-      <w:r>
-        <w:rPr>
-          <w:rStyle w:val="VerbatimChar"/>
-        </w:rPr>
-        <w:t xml:space="preserve">#&gt;  pkgconfig        2.0.3   2019-09-22 [1] CRAN (R 4.0.0)                      </w:t>
-      </w:r>
-      <w:r>
-        <w:br/>
-      </w:r>
-      <w:r>
-        <w:rPr>
-          <w:rStyle w:val="VerbatimChar"/>
-        </w:rPr>
-        <w:t xml:space="preserve">#&gt;  pkgload          1.1.0   2020-05-29 [1] CRAN (R 4.0.0)                      </w:t>
-      </w:r>
-      <w:r>
-        <w:br/>
-      </w:r>
-      <w:r>
-        <w:rPr>
-          <w:rStyle w:val="VerbatimChar"/>
-        </w:rPr>
-        <w:t xml:space="preserve">#&gt;  plyr             1.8.6   2020-03-03 [1] CRAN (R 4.0.0)                      </w:t>
-      </w:r>
-      <w:r>
-        <w:br/>
-      </w:r>
-      <w:r>
-        <w:rPr>
-          <w:rStyle w:val="VerbatimChar"/>
-        </w:rPr>
-        <w:t xml:space="preserve">#&gt;  png              0.1-7   2013-12-03 [1] CRAN (R 4.0.0)                      </w:t>
-      </w:r>
-      <w:r>
-        <w:br/>
-      </w:r>
-      <w:r>
-        <w:rPr>
-          <w:rStyle w:val="VerbatimChar"/>
-        </w:rPr>
-        <w:t xml:space="preserve">#&gt;  polyclip         1.10-0  2019-03-14 [1] CRAN (R 4.0.0)                      </w:t>
-      </w:r>
-      <w:r>
-        <w:br/>
-      </w:r>
-      <w:r>
-        <w:rPr>
-          <w:rStyle w:val="VerbatimChar"/>
-        </w:rPr>
-        <w:t xml:space="preserve">#&gt;  prettyunits      1.1.1   2020-01-24 [1] CRAN (R 4.0.0)                      </w:t>
-      </w:r>
-      <w:r>
-        <w:br/>
-      </w:r>
-      <w:r>
-        <w:rPr>
-          <w:rStyle w:val="VerbatimChar"/>
-        </w:rPr>
-        <w:t xml:space="preserve">#&gt;  processx         3.4.5   2020-11-30 [1] CRAN (R 4.0.2)                      </w:t>
-      </w:r>
-      <w:r>
-        <w:br/>
-      </w:r>
-      <w:r>
-        <w:rPr>
-          <w:rStyle w:val="VerbatimChar"/>
-        </w:rPr>
-        <w:t xml:space="preserve">#&gt;  ps               1.5.0   2020-12-05 [1] CRAN (R 4.0.2)                      </w:t>
-      </w:r>
-      <w:r>
-        <w:br/>
-      </w:r>
-      <w:r>
-        <w:rPr>
-          <w:rStyle w:val="VerbatimChar"/>
-        </w:rPr>
-        <w:t xml:space="preserve">#&gt;  psych          * 2.0.12  2020-12-16 [1] CRAN (R 4.0.2)                      </w:t>
-      </w:r>
-      <w:r>
-        <w:br/>
-      </w:r>
-      <w:r>
-        <w:rPr>
-          <w:rStyle w:val="VerbatimChar"/>
-        </w:rPr>
-        <w:t xml:space="preserve">#&gt;  purrr          * 0.3.4   2020-04-17 [1] CRAN (R 4.0.0)                      </w:t>
-      </w:r>
-      <w:r>
-        <w:br/>
-      </w:r>
-      <w:r>
-        <w:rPr>
-          <w:rStyle w:val="VerbatimChar"/>
-        </w:rPr>
-        <w:t xml:space="preserve">#&gt;  quantreg         5.75    2020-10-27 [1] CRAN (R 4.0.2)                      </w:t>
-      </w:r>
-      <w:r>
-        <w:br/>
-      </w:r>
-      <w:r>
-        <w:rPr>
-          <w:rStyle w:val="VerbatimChar"/>
-        </w:rPr>
-        <w:t xml:space="preserve">#&gt;  R6               2.5.0   2020-10-28 [1] CRAN (R 4.0.2)                      </w:t>
-      </w:r>
-      <w:r>
-        <w:br/>
-      </w:r>
-      <w:r>
-        <w:rPr>
-          <w:rStyle w:val="VerbatimChar"/>
-        </w:rPr>
-        <w:t xml:space="preserve">#&gt;  rbibutils        2.0     2020-11-18 [1] CRAN (R 4.0.2)                      </w:t>
-      </w:r>
-      <w:r>
-        <w:br/>
-      </w:r>
-      <w:r>
-        <w:rPr>
-          <w:rStyle w:val="VerbatimChar"/>
-        </w:rPr>
-        <w:t xml:space="preserve">#&gt;  Rcpp             1.0.5   2020-07-06 [1] CRAN (R 4.0.2)                      </w:t>
-      </w:r>
-      <w:r>
-        <w:br/>
-      </w:r>
-      <w:r>
-        <w:rPr>
-          <w:rStyle w:val="VerbatimChar"/>
-        </w:rPr>
-        <w:t xml:space="preserve">#&gt;  Rdpack           2.1     2020-11-09 [1] CRAN (R 4.0.2)                      </w:t>
-      </w:r>
-      <w:r>
-        <w:br/>
-      </w:r>
-      <w:r>
-        <w:rPr>
-          <w:rStyle w:val="VerbatimChar"/>
-        </w:rPr>
-        <w:t xml:space="preserve">#&gt;  readr          * 1.4.0   2020-10-05 [1] CRAN (R 4.0.2)                      </w:t>
-      </w:r>
-      <w:r>
-        <w:br/>
-      </w:r>
-      <w:r>
-        <w:rPr>
-          <w:rStyle w:val="VerbatimChar"/>
-        </w:rPr>
-        <w:t xml:space="preserve">#&gt;  readxl         * 1.3.1   2019-03-13 [1] CRAN (R 4.0.0)                      </w:t>
-      </w:r>
-      <w:r>
-        <w:br/>
-      </w:r>
-      <w:r>
-        <w:rPr>
-          <w:rStyle w:val="VerbatimChar"/>
-        </w:rPr>
-        <w:t xml:space="preserve">#&gt;  remotes          2.2.0   2020-07-21 [1] CRAN (R 4.0.2)                      </w:t>
-      </w:r>
-      <w:r>
-        <w:br/>
-      </w:r>
-      <w:r>
-        <w:rPr>
-          <w:rStyle w:val="VerbatimChar"/>
-        </w:rPr>
-        <w:t xml:space="preserve">#&gt;  reprex           0.3.0   2019-05-16 [1] CRAN (R 4.0.0)                      </w:t>
-      </w:r>
-      <w:r>
-        <w:br/>
-      </w:r>
-      <w:r>
-        <w:rPr>
-          <w:rStyle w:val="VerbatimChar"/>
-        </w:rPr>
-        <w:t xml:space="preserve">#&gt;  reshape2         1.4.4   2020-04-09 [1] CRAN (R 4.0.0)                      </w:t>
-      </w:r>
-      <w:r>
-        <w:br/>
-      </w:r>
-      <w:r>
-        <w:rPr>
-          <w:rStyle w:val="VerbatimChar"/>
-        </w:rPr>
-        <w:t xml:space="preserve">#&gt;  RgoogleMaps      1.4.5.3 2020-02-12 [1] CRAN (R 4.0.0)                      </w:t>
-      </w:r>
-      <w:r>
-        <w:br/>
-      </w:r>
-      <w:r>
-        <w:rPr>
-          <w:rStyle w:val="VerbatimChar"/>
-        </w:rPr>
-        <w:t xml:space="preserve">#&gt;  rjson            0.2.20  2018-06-08 [1] CRAN (R 4.0.0)                      </w:t>
-      </w:r>
-      <w:r>
-        <w:br/>
-      </w:r>
-      <w:r>
-        <w:rPr>
-          <w:rStyle w:val="VerbatimChar"/>
-        </w:rPr>
-        <w:t xml:space="preserve">#&gt;  rlang            0.4.10  2020-12-30 [1] CRAN (R 4.0.3)                      </w:t>
-      </w:r>
-      <w:r>
-        <w:br/>
-      </w:r>
-      <w:r>
-        <w:rPr>
-          <w:rStyle w:val="VerbatimChar"/>
-        </w:rPr>
-        <w:t xml:space="preserve">#&gt;  rle              0.9.2   2020-09-25 [1] CRAN (R 4.0.2)                      </w:t>
-      </w:r>
-      <w:r>
-        <w:br/>
-      </w:r>
-      <w:r>
-        <w:rPr>
-          <w:rStyle w:val="VerbatimChar"/>
-        </w:rPr>
-        <w:t xml:space="preserve">#&gt;  rmarkdown        2.6     2020-12-14 [1] CRAN (R 4.0.2)                      </w:t>
-      </w:r>
-      <w:r>
-        <w:br/>
-      </w:r>
-      <w:r>
-        <w:rPr>
-          <w:rStyle w:val="VerbatimChar"/>
-        </w:rPr>
-        <w:t xml:space="preserve">#&gt;  robustbase       0.93-6  2020-03-23 [1] CRAN (R 4.0.0)                      </w:t>
-      </w:r>
-      <w:r>
-        <w:br/>
-      </w:r>
-      <w:r>
-        <w:rPr>
-          <w:rStyle w:val="VerbatimChar"/>
-        </w:rPr>
-        <w:t xml:space="preserve">#&gt;  rprojroot        2.0.2   2020-11-15 [1] CRAN (R 4.0.2)                      </w:t>
-      </w:r>
-      <w:r>
-        <w:br/>
-      </w:r>
-      <w:r>
-        <w:rPr>
-          <w:rStyle w:val="VerbatimChar"/>
-        </w:rPr>
-        <w:t xml:space="preserve">#&gt;  rstudioapi       0.13    2020-11-12 [1] CRAN (R 4.0.2)                      </w:t>
-      </w:r>
-      <w:r>
-        <w:br/>
-      </w:r>
-      <w:r>
-        <w:rPr>
-          <w:rStyle w:val="VerbatimChar"/>
-        </w:rPr>
-        <w:t xml:space="preserve">#&gt;  rvest            0.3.6   2020-07-25 [1] CRAN (R 4.0.2)                      </w:t>
-      </w:r>
-      <w:r>
-        <w:br/>
-      </w:r>
-      <w:r>
-        <w:rPr>
-          <w:rStyle w:val="VerbatimChar"/>
-        </w:rPr>
-        <w:t xml:space="preserve">#&gt;  scales           1.1.1   2020-05-11 [1] CRAN (R 4.0.0)                      </w:t>
-      </w:r>
-      <w:r>
-        <w:br/>
-      </w:r>
-      <w:r>
-        <w:rPr>
-          <w:rStyle w:val="VerbatimChar"/>
-        </w:rPr>
-        <w:t xml:space="preserve">#&gt;  sessioninfo      1.1.1   2018-11-05 [1] CRAN (R 4.0.0)                      </w:t>
-      </w:r>
-      <w:r>
-        <w:br/>
-      </w:r>
-      <w:r>
-        <w:rPr>
-          <w:rStyle w:val="VerbatimChar"/>
-        </w:rPr>
-        <w:t xml:space="preserve">#&gt;  sf             * 0.9-6   2020-09-13 [1] CRAN (R 4.0.2)                      </w:t>
-      </w:r>
-      <w:r>
-        <w:br/>
-      </w:r>
-      <w:r>
-        <w:rPr>
-          <w:rStyle w:val="VerbatimChar"/>
-        </w:rPr>
-        <w:t xml:space="preserve">#&gt;  sna            * 2.6     2020-10-06 [1] CRAN (R 4.0.2)                      </w:t>
-      </w:r>
-      <w:r>
-        <w:br/>
-      </w:r>
-      <w:r>
-        <w:rPr>
-          <w:rStyle w:val="VerbatimChar"/>
-        </w:rPr>
-        <w:t xml:space="preserve">#&gt;  snakecase        0.11.0  2019-05-25 [1] CRAN (R 4.0.0)                      </w:t>
-      </w:r>
-      <w:r>
-        <w:br/>
-      </w:r>
-      <w:r>
-        <w:rPr>
-          <w:rStyle w:val="VerbatimChar"/>
-        </w:rPr>
-        <w:t xml:space="preserve">#&gt;  snowboot       * 1.0.2   2020-04-25 [1] CRAN (R 4.0.2)                      </w:t>
-      </w:r>
-      <w:r>
-        <w:br/>
-      </w:r>
-      <w:r>
-        <w:rPr>
-          <w:rStyle w:val="VerbatimChar"/>
-        </w:rPr>
-        <w:t xml:space="preserve">#&gt;  sp               1.4-4   2020-10-07 [1] CRAN (R 4.0.2)                      </w:t>
-      </w:r>
-      <w:r>
-        <w:br/>
-      </w:r>
-      <w:r>
-        <w:rPr>
-          <w:rStyle w:val="VerbatimChar"/>
-        </w:rPr>
-        <w:t xml:space="preserve">#&gt;  spam             2.6-0   2020-12-14 [1] CRAN (R 4.0.2)                      </w:t>
-      </w:r>
-      <w:r>
-        <w:br/>
-      </w:r>
-      <w:r>
-        <w:rPr>
-          <w:rStyle w:val="VerbatimChar"/>
-        </w:rPr>
-        <w:t xml:space="preserve">#&gt;  SparseM          1.78    2019-12-13 [1] CRAN (R 4.0.2)                      </w:t>
-      </w:r>
-      <w:r>
-        <w:br/>
-      </w:r>
-      <w:r>
-        <w:rPr>
-          <w:rStyle w:val="VerbatimChar"/>
-        </w:rPr>
-        <w:t xml:space="preserve">#&gt;  statnet        * 2019.6  2019-06-14 [1] CRAN (R 4.0.0)                      </w:t>
-      </w:r>
-      <w:r>
-        <w:br/>
-      </w:r>
-      <w:r>
-        <w:rPr>
-          <w:rStyle w:val="VerbatimChar"/>
-        </w:rPr>
-        <w:t xml:space="preserve">#&gt;  statnet.common * 4.4.1   2020-10-03 [1] CRAN (R 4.0.2)                      </w:t>
-      </w:r>
-      <w:r>
-        <w:br/>
-      </w:r>
-      <w:r>
-        <w:rPr>
-          <w:rStyle w:val="VerbatimChar"/>
-        </w:rPr>
-        <w:t xml:space="preserve">#&gt;  stringi          1.5.3   2020-09-09 [1] CRAN (R 4.0.2)                      </w:t>
-      </w:r>
-      <w:r>
-        <w:br/>
-      </w:r>
-      <w:r>
-        <w:rPr>
-          <w:rStyle w:val="VerbatimChar"/>
-        </w:rPr>
-        <w:t xml:space="preserve">#&gt;  stringr        * 1.4.0   2019-02-10 [1] CRAN (R 4.0.0)                      </w:t>
-      </w:r>
-      <w:r>
-        <w:br/>
-      </w:r>
-      <w:r>
-        <w:rPr>
-          <w:rStyle w:val="VerbatimChar"/>
-        </w:rPr>
-        <w:t xml:space="preserve">#&gt;  tergm          * 3.7.0   2020-10-15 [1] CRAN (R 4.0.2)                      </w:t>
-      </w:r>
-      <w:r>
-        <w:br/>
-      </w:r>
-      <w:r>
-        <w:rPr>
-          <w:rStyle w:val="VerbatimChar"/>
-        </w:rPr>
-        <w:t xml:space="preserve">#&gt;  testthat         3.0.1   2020-12-17 [1] CRAN (R 4.0.2)                      </w:t>
-      </w:r>
-      <w:r>
-        <w:br/>
-      </w:r>
-      <w:r>
-        <w:rPr>
-          <w:rStyle w:val="VerbatimChar"/>
-        </w:rPr>
-        <w:t xml:space="preserve">#&gt;  tibble         * 3.0.4   2020-10-12 [1] CRAN (R 4.0.2)                      </w:t>
-      </w:r>
-      <w:r>
-        <w:br/>
-      </w:r>
-      <w:r>
-        <w:rPr>
-          <w:rStyle w:val="VerbatimChar"/>
-        </w:rPr>
-        <w:t xml:space="preserve">#&gt;  tidygraph      * 1.2.0   2020-05-12 [1] CRAN (R 4.0.0)                      </w:t>
-      </w:r>
-      <w:r>
-        <w:br/>
-      </w:r>
-      <w:r>
-        <w:rPr>
-          <w:rStyle w:val="VerbatimChar"/>
-        </w:rPr>
-        <w:t xml:space="preserve">#&gt;  tidyr          * 1.1.2   2020-08-27 [1] CRAN (R 4.0.2)                      </w:t>
-      </w:r>
-      <w:r>
-        <w:br/>
-      </w:r>
-      <w:r>
-        <w:rPr>
-          <w:rStyle w:val="VerbatimChar"/>
-        </w:rPr>
-        <w:t xml:space="preserve">#&gt;  tidyselect       1.1.0   2020-05-11 [1] CRAN (R 4.0.0)                      </w:t>
-      </w:r>
-      <w:r>
-        <w:br/>
-      </w:r>
-      <w:r>
-        <w:rPr>
-          <w:rStyle w:val="VerbatimChar"/>
-        </w:rPr>
-        <w:t xml:space="preserve">#&gt;  tidyverse      * 1.3.0   2019-11-21 [1] CRAN (R 4.0.2)                      </w:t>
-      </w:r>
-      <w:r>
-        <w:br/>
-      </w:r>
-      <w:r>
-        <w:rPr>
-          <w:rStyle w:val="VerbatimChar"/>
-        </w:rPr>
-        <w:t xml:space="preserve">#&gt;  tmvnsim          1.0-2   2016-12-15 [1] CRAN (R 4.0.0)                      </w:t>
-      </w:r>
-      <w:r>
-        <w:br/>
-      </w:r>
-      <w:r>
-        <w:rPr>
-          <w:rStyle w:val="VerbatimChar"/>
-        </w:rPr>
-        <w:t xml:space="preserve">#&gt;  trust            0.1-8   2020-01-10 [1] CRAN (R 4.0.0)                      </w:t>
-      </w:r>
-      <w:r>
-        <w:br/>
-      </w:r>
-      <w:r>
-        <w:rPr>
-          <w:rStyle w:val="VerbatimChar"/>
-        </w:rPr>
-        <w:t xml:space="preserve">#&gt;  tsna           * 0.3.1   2020-01-20 [1] CRAN (R 4.0.0)                      </w:t>
-      </w:r>
-      <w:r>
-        <w:br/>
-      </w:r>
-      <w:r>
-        <w:rPr>
-          <w:rStyle w:val="VerbatimChar"/>
-        </w:rPr>
-        <w:t xml:space="preserve">#&gt;  tweenr           1.0.1   2018-12-14 [1] CRAN (R 4.0.0)                      </w:t>
-      </w:r>
-      <w:r>
-        <w:br/>
-      </w:r>
-      <w:r>
-        <w:rPr>
-          <w:rStyle w:val="VerbatimChar"/>
-        </w:rPr>
-        <w:t xml:space="preserve">#&gt;  units            0.6-7   2020-06-13 [1] CRAN (R 4.0.1)                      </w:t>
-      </w:r>
-      <w:r>
-        <w:br/>
-      </w:r>
-      <w:r>
-        <w:rPr>
-          <w:rStyle w:val="VerbatimChar"/>
-        </w:rPr>
-        <w:t xml:space="preserve">#&gt;  usethis          2.0.0   2020-12-10 [1] CRAN (R 4.0.2)                      </w:t>
-      </w:r>
-      <w:r>
-        <w:br/>
-      </w:r>
-      <w:r>
-        <w:rPr>
-          <w:rStyle w:val="VerbatimChar"/>
-        </w:rPr>
-        <w:t xml:space="preserve">#&gt;  vctrs            0.3.6   2020-12-17 [1] CRAN (R 4.0.2)                      </w:t>
-      </w:r>
-      <w:r>
-        <w:br/>
-      </w:r>
-      <w:r>
-        <w:rPr>
-          <w:rStyle w:val="VerbatimChar"/>
-        </w:rPr>
-        <w:t xml:space="preserve">#&gt;  viridis          0.5.1   2018-03-29 [1] CRAN (R 4.0.0)                      </w:t>
-      </w:r>
-      <w:r>
-        <w:br/>
-      </w:r>
-      <w:r>
-        <w:rPr>
-          <w:rStyle w:val="VerbatimChar"/>
-        </w:rPr>
-        <w:t xml:space="preserve">#&gt;  viridisLite      0.3.0   2018-02-01 [1] CRAN (R 4.0.0)                      </w:t>
-      </w:r>
-      <w:r>
-        <w:br/>
-      </w:r>
-      <w:r>
-        <w:rPr>
-          <w:rStyle w:val="VerbatimChar"/>
-        </w:rPr>
-        <w:t xml:space="preserve">#&gt;  withr            2.3.0   2020-09-22 [1] CRAN (R 4.0.2)                      </w:t>
-      </w:r>
-      <w:r>
-        <w:br/>
-      </w:r>
-      <w:r>
-        <w:rPr>
-          <w:rStyle w:val="VerbatimChar"/>
-        </w:rPr>
-        <w:t xml:space="preserve">#&gt;  xfun             0.19    2020-10-30 [1] CRAN (R 4.0.2)                      </w:t>
-      </w:r>
-      <w:r>
-        <w:br/>
-      </w:r>
-      <w:r>
-        <w:rPr>
-          <w:rStyle w:val="VerbatimChar"/>
-        </w:rPr>
-        <w:t xml:space="preserve">#&gt;  xml2             1.3.2   2020-04-23 [1] CRAN (R 4.0.0)                      </w:t>
-      </w:r>
-      <w:r>
-        <w:br/>
-      </w:r>
-      <w:r>
-        <w:rPr>
-          <w:rStyle w:val="VerbatimChar"/>
-        </w:rPr>
-        <w:t xml:space="preserve">#&gt;  yaml             2.2.1   2020-02-01 [1] CRAN (R 4.0.0)                      </w:t>
+        <w:t xml:space="preserve">#&gt;  package     * version date       lib source        </w:t>
+      </w:r>
+      <w:r>
+        <w:br/>
+      </w:r>
+      <w:r>
+        <w:rPr>
+          <w:rStyle w:val="VerbatimChar"/>
+        </w:rPr>
+        <w:t xml:space="preserve">#&gt;  assertthat    0.2.1   2019-03-21 [1] CRAN (R 4.0.0)</w:t>
+      </w:r>
+      <w:r>
+        <w:br/>
+      </w:r>
+      <w:r>
+        <w:rPr>
+          <w:rStyle w:val="VerbatimChar"/>
+        </w:rPr>
+        <w:t xml:space="preserve">#&gt;  backports     1.2.1   2020-12-09 [1] CRAN (R 4.0.2)</w:t>
+      </w:r>
+      <w:r>
+        <w:br/>
+      </w:r>
+      <w:r>
+        <w:rPr>
+          <w:rStyle w:val="VerbatimChar"/>
+        </w:rPr>
+        <w:t xml:space="preserve">#&gt;  bookdown      0.21    2020-10-13 [1] CRAN (R 4.0.2)</w:t>
+      </w:r>
+      <w:r>
+        <w:br/>
+      </w:r>
+      <w:r>
+        <w:rPr>
+          <w:rStyle w:val="VerbatimChar"/>
+        </w:rPr>
+        <w:t xml:space="preserve">#&gt;  broom         0.7.3   2020-12-16 [1] CRAN (R 4.0.2)</w:t>
+      </w:r>
+      <w:r>
+        <w:br/>
+      </w:r>
+      <w:r>
+        <w:rPr>
+          <w:rStyle w:val="VerbatimChar"/>
+        </w:rPr>
+        <w:t xml:space="preserve">#&gt;  callr         3.5.1   2020-10-13 [1] CRAN (R 4.0.2)</w:t>
+      </w:r>
+      <w:r>
+        <w:br/>
+      </w:r>
+      <w:r>
+        <w:rPr>
+          <w:rStyle w:val="VerbatimChar"/>
+        </w:rPr>
+        <w:t xml:space="preserve">#&gt;  cellranger    1.1.0   2016-07-27 [1] CRAN (R 4.0.0)</w:t>
+      </w:r>
+      <w:r>
+        <w:br/>
+      </w:r>
+      <w:r>
+        <w:rPr>
+          <w:rStyle w:val="VerbatimChar"/>
+        </w:rPr>
+        <w:t xml:space="preserve">#&gt;  cli           2.2.0   2020-11-20 [1] CRAN (R 4.0.2)</w:t>
+      </w:r>
+      <w:r>
+        <w:br/>
+      </w:r>
+      <w:r>
+        <w:rPr>
+          <w:rStyle w:val="VerbatimChar"/>
+        </w:rPr>
+        <w:t xml:space="preserve">#&gt;  colorspace    2.0-0   2020-11-11 [1] CRAN (R 4.0.2)</w:t>
+      </w:r>
+      <w:r>
+        <w:br/>
+      </w:r>
+      <w:r>
+        <w:rPr>
+          <w:rStyle w:val="VerbatimChar"/>
+        </w:rPr>
+        <w:t xml:space="preserve">#&gt;  crayon        1.3.4   2017-09-16 [1] CRAN (R 4.0.0)</w:t>
+      </w:r>
+      <w:r>
+        <w:br/>
+      </w:r>
+      <w:r>
+        <w:rPr>
+          <w:rStyle w:val="VerbatimChar"/>
+        </w:rPr>
+        <w:t xml:space="preserve">#&gt;  DBI           1.1.0   2019-12-15 [1] CRAN (R 4.0.0)</w:t>
+      </w:r>
+      <w:r>
+        <w:br/>
+      </w:r>
+      <w:r>
+        <w:rPr>
+          <w:rStyle w:val="VerbatimChar"/>
+        </w:rPr>
+        <w:t xml:space="preserve">#&gt;  dbplyr        2.0.0   2020-11-03 [1] CRAN (R 4.0.2)</w:t>
+      </w:r>
+      <w:r>
+        <w:br/>
+      </w:r>
+      <w:r>
+        <w:rPr>
+          <w:rStyle w:val="VerbatimChar"/>
+        </w:rPr>
+        <w:t xml:space="preserve">#&gt;  desc          1.2.0   2018-05-01 [1] CRAN (R 4.0.0)</w:t>
+      </w:r>
+      <w:r>
+        <w:br/>
+      </w:r>
+      <w:r>
+        <w:rPr>
+          <w:rStyle w:val="VerbatimChar"/>
+        </w:rPr>
+        <w:t xml:space="preserve">#&gt;  devtools      2.3.2   2020-09-18 [1] CRAN (R 4.0.2)</w:t>
+      </w:r>
+      <w:r>
+        <w:br/>
+      </w:r>
+      <w:r>
+        <w:rPr>
+          <w:rStyle w:val="VerbatimChar"/>
+        </w:rPr>
+        <w:t xml:space="preserve">#&gt;  digest        0.6.27  2020-10-24 [1] CRAN (R 4.0.2)</w:t>
+      </w:r>
+      <w:r>
+        <w:br/>
+      </w:r>
+      <w:r>
+        <w:rPr>
+          <w:rStyle w:val="VerbatimChar"/>
+        </w:rPr>
+        <w:t xml:space="preserve">#&gt;  dplyr       * 1.0.2   2020-08-18 [1] CRAN (R 4.0.2)</w:t>
+      </w:r>
+      <w:r>
+        <w:br/>
+      </w:r>
+      <w:r>
+        <w:rPr>
+          <w:rStyle w:val="VerbatimChar"/>
+        </w:rPr>
+        <w:t xml:space="preserve">#&gt;  ellipsis      0.3.1   2020-05-15 [1] CRAN (R 4.0.0)</w:t>
+      </w:r>
+      <w:r>
+        <w:br/>
+      </w:r>
+      <w:r>
+        <w:rPr>
+          <w:rStyle w:val="VerbatimChar"/>
+        </w:rPr>
+        <w:t xml:space="preserve">#&gt;  evaluate      0.14    2019-05-28 [1] CRAN (R 4.0.0)</w:t>
+      </w:r>
+      <w:r>
+        <w:br/>
+      </w:r>
+      <w:r>
+        <w:rPr>
+          <w:rStyle w:val="VerbatimChar"/>
+        </w:rPr>
+        <w:t xml:space="preserve">#&gt;  fansi         0.4.1   2020-01-08 [1] CRAN (R 4.0.0)</w:t>
+      </w:r>
+      <w:r>
+        <w:br/>
+      </w:r>
+      <w:r>
+        <w:rPr>
+          <w:rStyle w:val="VerbatimChar"/>
+        </w:rPr>
+        <w:t xml:space="preserve">#&gt;  forcats     * 0.5.0   2020-03-01 [1] CRAN (R 4.0.0)</w:t>
+      </w:r>
+      <w:r>
+        <w:br/>
+      </w:r>
+      <w:r>
+        <w:rPr>
+          <w:rStyle w:val="VerbatimChar"/>
+        </w:rPr>
+        <w:t xml:space="preserve">#&gt;  fs            1.5.0   2020-07-31 [1] CRAN (R 4.0.2)</w:t>
+      </w:r>
+      <w:r>
+        <w:br/>
+      </w:r>
+      <w:r>
+        <w:rPr>
+          <w:rStyle w:val="VerbatimChar"/>
+        </w:rPr>
+        <w:t xml:space="preserve">#&gt;  generics      0.1.0   2020-10-31 [1] CRAN (R 4.0.2)</w:t>
+      </w:r>
+      <w:r>
+        <w:br/>
+      </w:r>
+      <w:r>
+        <w:rPr>
+          <w:rStyle w:val="VerbatimChar"/>
+        </w:rPr>
+        <w:t xml:space="preserve">#&gt;  ggplot2     * 3.3.2   2020-06-19 [1] CRAN (R 4.0.0)</w:t>
+      </w:r>
+      <w:r>
+        <w:br/>
+      </w:r>
+      <w:r>
+        <w:rPr>
+          <w:rStyle w:val="VerbatimChar"/>
+        </w:rPr>
+        <w:t xml:space="preserve">#&gt;  glue          1.4.2   2020-08-27 [1] CRAN (R 4.0.2)</w:t>
+      </w:r>
+      <w:r>
+        <w:br/>
+      </w:r>
+      <w:r>
+        <w:rPr>
+          <w:rStyle w:val="VerbatimChar"/>
+        </w:rPr>
+        <w:t xml:space="preserve">#&gt;  gtable        0.3.0   2019-03-25 [1] CRAN (R 4.0.0)</w:t>
+      </w:r>
+      <w:r>
+        <w:br/>
+      </w:r>
+      <w:r>
+        <w:rPr>
+          <w:rStyle w:val="VerbatimChar"/>
+        </w:rPr>
+        <w:t xml:space="preserve">#&gt;  haven         2.3.1   2020-06-01 [1] CRAN (R 4.0.0)</w:t>
+      </w:r>
+      <w:r>
+        <w:br/>
+      </w:r>
+      <w:r>
+        <w:rPr>
+          <w:rStyle w:val="VerbatimChar"/>
+        </w:rPr>
+        <w:t xml:space="preserve">#&gt;  here          1.0.1   2020-12-13 [1] CRAN (R 4.0.2)</w:t>
+      </w:r>
+      <w:r>
+        <w:br/>
+      </w:r>
+      <w:r>
+        <w:rPr>
+          <w:rStyle w:val="VerbatimChar"/>
+        </w:rPr>
+        <w:t xml:space="preserve">#&gt;  highr         0.8     2019-03-20 [1] CRAN (R 4.0.0)</w:t>
+      </w:r>
+      <w:r>
+        <w:br/>
+      </w:r>
+      <w:r>
+        <w:rPr>
+          <w:rStyle w:val="VerbatimChar"/>
+        </w:rPr>
+        <w:t xml:space="preserve">#&gt;  hms           0.5.3   2020-01-08 [1] CRAN (R 4.0.0)</w:t>
+      </w:r>
+      <w:r>
+        <w:br/>
+      </w:r>
+      <w:r>
+        <w:rPr>
+          <w:rStyle w:val="VerbatimChar"/>
+        </w:rPr>
+        <w:t xml:space="preserve">#&gt;  htmltools     0.5.0   2020-06-16 [1] CRAN (R 4.0.0)</w:t>
+      </w:r>
+      <w:r>
+        <w:br/>
+      </w:r>
+      <w:r>
+        <w:rPr>
+          <w:rStyle w:val="VerbatimChar"/>
+        </w:rPr>
+        <w:t xml:space="preserve">#&gt;  httr          1.4.2   2020-07-20 [1] CRAN (R 4.0.2)</w:t>
+      </w:r>
+      <w:r>
+        <w:br/>
+      </w:r>
+      <w:r>
+        <w:rPr>
+          <w:rStyle w:val="VerbatimChar"/>
+        </w:rPr>
+        <w:t xml:space="preserve">#&gt;  jsonlite      1.7.2   2020-12-09 [1] CRAN (R 4.0.2)</w:t>
+      </w:r>
+      <w:r>
+        <w:br/>
+      </w:r>
+      <w:r>
+        <w:rPr>
+          <w:rStyle w:val="VerbatimChar"/>
+        </w:rPr>
+        <w:t xml:space="preserve">#&gt;  knitr         1.30    2020-09-22 [1] CRAN (R 4.0.2)</w:t>
+      </w:r>
+      <w:r>
+        <w:br/>
+      </w:r>
+      <w:r>
+        <w:rPr>
+          <w:rStyle w:val="VerbatimChar"/>
+        </w:rPr>
+        <w:t xml:space="preserve">#&gt;  lifecycle     0.2.0   2020-03-06 [1] CRAN (R 4.0.0)</w:t>
+      </w:r>
+      <w:r>
+        <w:br/>
+      </w:r>
+      <w:r>
+        <w:rPr>
+          <w:rStyle w:val="VerbatimChar"/>
+        </w:rPr>
+        <w:t xml:space="preserve">#&gt;  lubridate     1.7.9.2 2020-11-13 [1] CRAN (R 4.0.2)</w:t>
+      </w:r>
+      <w:r>
+        <w:br/>
+      </w:r>
+      <w:r>
+        <w:rPr>
+          <w:rStyle w:val="VerbatimChar"/>
+        </w:rPr>
+        <w:t xml:space="preserve">#&gt;  magick      * 2.5.2   2020-11-10 [1] CRAN (R 4.0.2)</w:t>
+      </w:r>
+      <w:r>
+        <w:br/>
+      </w:r>
+      <w:r>
+        <w:rPr>
+          <w:rStyle w:val="VerbatimChar"/>
+        </w:rPr>
+        <w:t xml:space="preserve">#&gt;  magrittr      2.0.1   2020-11-17 [1] CRAN (R 4.0.2)</w:t>
+      </w:r>
+      <w:r>
+        <w:br/>
+      </w:r>
+      <w:r>
+        <w:rPr>
+          <w:rStyle w:val="VerbatimChar"/>
+        </w:rPr>
+        <w:t xml:space="preserve">#&gt;  memoise       1.1.0   2017-04-21 [1] CRAN (R 4.0.0)</w:t>
+      </w:r>
+      <w:r>
+        <w:br/>
+      </w:r>
+      <w:r>
+        <w:rPr>
+          <w:rStyle w:val="VerbatimChar"/>
+        </w:rPr>
+        <w:t xml:space="preserve">#&gt;  modelr        0.1.8   2020-05-19 [1] CRAN (R 4.0.0)</w:t>
+      </w:r>
+      <w:r>
+        <w:br/>
+      </w:r>
+      <w:r>
+        <w:rPr>
+          <w:rStyle w:val="VerbatimChar"/>
+        </w:rPr>
+        <w:t xml:space="preserve">#&gt;  munsell       0.5.0   2018-06-12 [1] CRAN (R 4.0.0)</w:t>
+      </w:r>
+      <w:r>
+        <w:br/>
+      </w:r>
+      <w:r>
+        <w:rPr>
+          <w:rStyle w:val="VerbatimChar"/>
+        </w:rPr>
+        <w:t xml:space="preserve">#&gt;  pillar        1.4.7   2020-11-20 [1] CRAN (R 4.0.2)</w:t>
+      </w:r>
+      <w:r>
+        <w:br/>
+      </w:r>
+      <w:r>
+        <w:rPr>
+          <w:rStyle w:val="VerbatimChar"/>
+        </w:rPr>
+        <w:t xml:space="preserve">#&gt;  pkgbuild      1.2.0   2020-12-15 [1] CRAN (R 4.0.2)</w:t>
+      </w:r>
+      <w:r>
+        <w:br/>
+      </w:r>
+      <w:r>
+        <w:rPr>
+          <w:rStyle w:val="VerbatimChar"/>
+        </w:rPr>
+        <w:t xml:space="preserve">#&gt;  pkgconfig     2.0.3   2019-09-22 [1] CRAN (R 4.0.0)</w:t>
+      </w:r>
+      <w:r>
+        <w:br/>
+      </w:r>
+      <w:r>
+        <w:rPr>
+          <w:rStyle w:val="VerbatimChar"/>
+        </w:rPr>
+        <w:t xml:space="preserve">#&gt;  pkgload       1.1.0   2020-05-29 [1] CRAN (R 4.0.0)</w:t>
+      </w:r>
+      <w:r>
+        <w:br/>
+      </w:r>
+      <w:r>
+        <w:rPr>
+          <w:rStyle w:val="VerbatimChar"/>
+        </w:rPr>
+        <w:t xml:space="preserve">#&gt;  png           0.1-7   2013-12-03 [1] CRAN (R 4.0.0)</w:t>
+      </w:r>
+      <w:r>
+        <w:br/>
+      </w:r>
+      <w:r>
+        <w:rPr>
+          <w:rStyle w:val="VerbatimChar"/>
+        </w:rPr>
+        <w:t xml:space="preserve">#&gt;  prettyunits   1.1.1   2020-01-24 [1] CRAN (R 4.0.0)</w:t>
+      </w:r>
+      <w:r>
+        <w:br/>
+      </w:r>
+      <w:r>
+        <w:rPr>
+          <w:rStyle w:val="VerbatimChar"/>
+        </w:rPr>
+        <w:t xml:space="preserve">#&gt;  processx      3.4.5   2020-11-30 [1] CRAN (R 4.0.2)</w:t>
+      </w:r>
+      <w:r>
+        <w:br/>
+      </w:r>
+      <w:r>
+        <w:rPr>
+          <w:rStyle w:val="VerbatimChar"/>
+        </w:rPr>
+        <w:t xml:space="preserve">#&gt;  ps            1.5.0   2020-12-05 [1] CRAN (R 4.0.2)</w:t>
+      </w:r>
+      <w:r>
+        <w:br/>
+      </w:r>
+      <w:r>
+        <w:rPr>
+          <w:rStyle w:val="VerbatimChar"/>
+        </w:rPr>
+        <w:t xml:space="preserve">#&gt;  purrr       * 0.3.4   2020-04-17 [1] CRAN (R 4.0.0)</w:t>
+      </w:r>
+      <w:r>
+        <w:br/>
+      </w:r>
+      <w:r>
+        <w:rPr>
+          <w:rStyle w:val="VerbatimChar"/>
+        </w:rPr>
+        <w:t xml:space="preserve">#&gt;  R6            2.5.0   2020-10-28 [1] CRAN (R 4.0.2)</w:t>
+      </w:r>
+      <w:r>
+        <w:br/>
+      </w:r>
+      <w:r>
+        <w:rPr>
+          <w:rStyle w:val="VerbatimChar"/>
+        </w:rPr>
+        <w:t xml:space="preserve">#&gt;  Rcpp          1.0.5   2020-07-06 [1] CRAN (R 4.0.2)</w:t>
+      </w:r>
+      <w:r>
+        <w:br/>
+      </w:r>
+      <w:r>
+        <w:rPr>
+          <w:rStyle w:val="VerbatimChar"/>
+        </w:rPr>
+        <w:t xml:space="preserve">#&gt;  readr       * 1.4.0   2020-10-05 [1] CRAN (R 4.0.2)</w:t>
+      </w:r>
+      <w:r>
+        <w:br/>
+      </w:r>
+      <w:r>
+        <w:rPr>
+          <w:rStyle w:val="VerbatimChar"/>
+        </w:rPr>
+        <w:t xml:space="preserve">#&gt;  readxl        1.3.1   2019-03-13 [1] CRAN (R 4.0.0)</w:t>
+      </w:r>
+      <w:r>
+        <w:br/>
+      </w:r>
+      <w:r>
+        <w:rPr>
+          <w:rStyle w:val="VerbatimChar"/>
+        </w:rPr>
+        <w:t xml:space="preserve">#&gt;  remotes       2.2.0   2020-07-21 [1] CRAN (R 4.0.2)</w:t>
+      </w:r>
+      <w:r>
+        <w:br/>
+      </w:r>
+      <w:r>
+        <w:rPr>
+          <w:rStyle w:val="VerbatimChar"/>
+        </w:rPr>
+        <w:t xml:space="preserve">#&gt;  reprex        0.3.0   2019-05-16 [1] CRAN (R 4.0.0)</w:t>
+      </w:r>
+      <w:r>
+        <w:br/>
+      </w:r>
+      <w:r>
+        <w:rPr>
+          <w:rStyle w:val="VerbatimChar"/>
+        </w:rPr>
+        <w:t xml:space="preserve">#&gt;  rlang         0.4.10  2020-12-30 [1] CRAN (R 4.0.3)</w:t>
+      </w:r>
+      <w:r>
+        <w:br/>
+      </w:r>
+      <w:r>
+        <w:rPr>
+          <w:rStyle w:val="VerbatimChar"/>
+        </w:rPr>
+        <w:t xml:space="preserve">#&gt;  rmarkdown     2.6     2020-12-14 [1] CRAN (R 4.0.2)</w:t>
+      </w:r>
+      <w:r>
+        <w:br/>
+      </w:r>
+      <w:r>
+        <w:rPr>
+          <w:rStyle w:val="VerbatimChar"/>
+        </w:rPr>
+        <w:t xml:space="preserve">#&gt;  rprojroot     2.0.2   2020-11-15 [1] CRAN (R 4.0.2)</w:t>
+      </w:r>
+      <w:r>
+        <w:br/>
+      </w:r>
+      <w:r>
+        <w:rPr>
+          <w:rStyle w:val="VerbatimChar"/>
+        </w:rPr>
+        <w:t xml:space="preserve">#&gt;  rstudioapi    0.13    2020-11-12 [1] CRAN (R 4.0.2)</w:t>
+      </w:r>
+      <w:r>
+        <w:br/>
+      </w:r>
+      <w:r>
+        <w:rPr>
+          <w:rStyle w:val="VerbatimChar"/>
+        </w:rPr>
+        <w:t xml:space="preserve">#&gt;  rvest         0.3.6   2020-07-25 [1] CRAN (R 4.0.2)</w:t>
+      </w:r>
+      <w:r>
+        <w:br/>
+      </w:r>
+      <w:r>
+        <w:rPr>
+          <w:rStyle w:val="VerbatimChar"/>
+        </w:rPr>
+        <w:t xml:space="preserve">#&gt;  scales        1.1.1   2020-05-11 [1] CRAN (R 4.0.0)</w:t>
+      </w:r>
+      <w:r>
+        <w:br/>
+      </w:r>
+      <w:r>
+        <w:rPr>
+          <w:rStyle w:val="VerbatimChar"/>
+        </w:rPr>
+        <w:t xml:space="preserve">#&gt;  sessioninfo   1.1.1   2018-11-05 [1] CRAN (R 4.0.0)</w:t>
+      </w:r>
+      <w:r>
+        <w:br/>
+      </w:r>
+      <w:r>
+        <w:rPr>
+          <w:rStyle w:val="VerbatimChar"/>
+        </w:rPr>
+        <w:t xml:space="preserve">#&gt;  stringi       1.5.3   2020-09-09 [1] CRAN (R 4.0.2)</w:t>
+      </w:r>
+      <w:r>
+        <w:br/>
+      </w:r>
+      <w:r>
+        <w:rPr>
+          <w:rStyle w:val="VerbatimChar"/>
+        </w:rPr>
+        <w:t xml:space="preserve">#&gt;  stringr     * 1.4.0   2019-02-10 [1] CRAN (R 4.0.0)</w:t>
+      </w:r>
+      <w:r>
+        <w:br/>
+      </w:r>
+      <w:r>
+        <w:rPr>
+          <w:rStyle w:val="VerbatimChar"/>
+        </w:rPr>
+        <w:t xml:space="preserve">#&gt;  testthat      3.0.1   2020-12-17 [1] CRAN (R 4.0.2)</w:t>
+      </w:r>
+      <w:r>
+        <w:br/>
+      </w:r>
+      <w:r>
+        <w:rPr>
+          <w:rStyle w:val="VerbatimChar"/>
+        </w:rPr>
+        <w:t xml:space="preserve">#&gt;  tibble      * 3.0.4   2020-10-12 [1] CRAN (R 4.0.2)</w:t>
+      </w:r>
+      <w:r>
+        <w:br/>
+      </w:r>
+      <w:r>
+        <w:rPr>
+          <w:rStyle w:val="VerbatimChar"/>
+        </w:rPr>
+        <w:t xml:space="preserve">#&gt;  tidyr       * 1.1.2   2020-08-27 [1] CRAN (R 4.0.2)</w:t>
+      </w:r>
+      <w:r>
+        <w:br/>
+      </w:r>
+      <w:r>
+        <w:rPr>
+          <w:rStyle w:val="VerbatimChar"/>
+        </w:rPr>
+        <w:t xml:space="preserve">#&gt;  tidyselect    1.1.0   2020-05-11 [1] CRAN (R 4.0.0)</w:t>
+      </w:r>
+      <w:r>
+        <w:br/>
+      </w:r>
+      <w:r>
+        <w:rPr>
+          <w:rStyle w:val="VerbatimChar"/>
+        </w:rPr>
+        <w:t xml:space="preserve">#&gt;  tidyverse   * 1.3.0   2019-11-21 [1] CRAN (R 4.0.2)</w:t>
+      </w:r>
+      <w:r>
+        <w:br/>
+      </w:r>
+      <w:r>
+        <w:rPr>
+          <w:rStyle w:val="VerbatimChar"/>
+        </w:rPr>
+        <w:t xml:space="preserve">#&gt;  usethis       2.0.0   2020-12-10 [1] CRAN (R 4.0.2)</w:t>
+      </w:r>
+      <w:r>
+        <w:br/>
+      </w:r>
+      <w:r>
+        <w:rPr>
+          <w:rStyle w:val="VerbatimChar"/>
+        </w:rPr>
+        <w:t xml:space="preserve">#&gt;  vctrs         0.3.6   2020-12-17 [1] CRAN (R 4.0.2)</w:t>
+      </w:r>
+      <w:r>
+        <w:br/>
+      </w:r>
+      <w:r>
+        <w:rPr>
+          <w:rStyle w:val="VerbatimChar"/>
+        </w:rPr>
+        <w:t xml:space="preserve">#&gt;  withr         2.3.0   2020-09-22 [1] CRAN (R 4.0.2)</w:t>
+      </w:r>
+      <w:r>
+        <w:br/>
+      </w:r>
+      <w:r>
+        <w:rPr>
+          <w:rStyle w:val="VerbatimChar"/>
+        </w:rPr>
+        <w:t xml:space="preserve">#&gt;  xfun          0.19    2020-10-30 [1] CRAN (R 4.0.2)</w:t>
+      </w:r>
+      <w:r>
+        <w:br/>
+      </w:r>
+      <w:r>
+        <w:rPr>
+          <w:rStyle w:val="VerbatimChar"/>
+        </w:rPr>
+        <w:t xml:space="preserve">#&gt;  xml2          1.3.2   2020-04-23 [1] CRAN (R 4.0.0)</w:t>
+      </w:r>
+      <w:r>
+        <w:br/>
+      </w:r>
+      <w:r>
+        <w:rPr>
+          <w:rStyle w:val="VerbatimChar"/>
+        </w:rPr>
+        <w:t xml:space="preserve">#&gt;  yaml          2.2.1   2020-02-01 [1] CRAN (R 4.0.0)</w:t>
       </w:r>
       <w:r>
         <w:br/>
@@ -7874,7 +7181,7 @@
         <w:rPr>
           <w:rStyle w:val="VerbatimChar"/>
         </w:rPr>
-        <w:t xml:space="preserve">#&gt; Head:     [31a585a] 2021-01-11: Merge branch 'master' of https://github.com/LiYingWang/kwl-burials</w:t>
+        <w:t xml:space="preserve">#&gt; Head:     [de2487d] 2021-01-11: get the caching working as expected with correct file paths for the md5sum fn</w:t>
       </w:r>
     </w:p>
     <w:p>

</xml_diff>

<commit_message>
update cross referencing and adjust table cell size
</commit_message>
<xml_diff>
--- a/analysis/paper/paper.docx
+++ b/analysis/paper/paper.docx
@@ -145,7 +145,7 @@
         <w:pStyle w:val="Date"/>
       </w:pPr>
       <w:r>
-        <w:t xml:space="preserve">12</w:t>
+        <w:t xml:space="preserve">15</w:t>
       </w:r>
       <w:r>
         <w:t xml:space="preserve"> </w:t>
@@ -2467,7 +2467,7 @@
         <w:pStyle w:val="TableCaption"/>
       </w:pPr>
       <w:r>
-        <w:t xml:space="preserve">Table 1: The parameters of exponential random graph models for a undirected network to corresponding with archaeological evidence.</w:t>
+        <w:t xml:space="preserve">Table 1: Network variables used for model specifications with assocaited interpeation for burial relations.</w:t>
       </w:r>
     </w:p>
     <w:tbl>
@@ -2475,7 +2475,7 @@
         <w:tblStyle w:val="Table"/>
         <w:tblW w:type="pct" w:w="5000.0"/>
         <w:tblLook w:firstRow="1"/>
-        <w:tblCaption w:val="Table 1: The parameters of exponential random graph models for a undirected network to corresponding with archaeological evidence."/>
+        <w:tblCaption w:val="Table 1: Network variables used for model specifications with assocaited interpeation for burial relations."/>
       </w:tblPr>
       <w:tblGrid>
         <w:gridCol w:w="1166"/>
@@ -2500,7 +2500,7 @@
               <w:jc w:val="left"/>
             </w:pPr>
             <w:r>
-              <w:t xml:space="preserve">Network Property</w:t>
+              <w:t xml:space="preserve">Network Properties</w:t>
             </w:r>
           </w:p>
         </w:tc>
@@ -2517,7 +2517,7 @@
               <w:jc w:val="left"/>
             </w:pPr>
             <w:r>
-              <w:t xml:space="preserve">Configurations (effect/parameter)</w:t>
+              <w:t xml:space="preserve">Configurations (effects/parameters)</w:t>
             </w:r>
           </w:p>
         </w:tc>
@@ -2551,7 +2551,7 @@
               <w:jc w:val="left"/>
             </w:pPr>
             <w:r>
-              <w:t xml:space="preserve">Interpretation</w:t>
+              <w:t xml:space="preserve">Archaeological Interpretation</w:t>
             </w:r>
           </w:p>
         </w:tc>
@@ -3112,7 +3112,7 @@
         <w:pStyle w:val="Compact"/>
       </w:pPr>
       <w:r>
-        <w:t xml:space="preserve">Table 2: Estimated posterior means, standard deviation, medians, and 95% credible intervals for the pre-Euroepan model.</w:t>
+        <w:t xml:space="preserve">Table 2: Estimated posterior means, medians, and 95% credible intervals for each network parameter of two models.</w:t>
       </w:r>
     </w:p>
     <w:tbl xmlns:w="http://schemas.openxmlformats.org/wordprocessingml/2006/main" xmlns:r="http://schemas.openxmlformats.org/officeDocument/2006/relationships" xmlns:w14="http://schemas.microsoft.com/office/word/2010/wordml" xmlns:wp="http://schemas.openxmlformats.org/drawingml/2006/wordprocessingDrawing" xmlns:a="http://schemas.openxmlformats.org/drawingml/2006/main" xmlns:pic="http://schemas.openxmlformats.org/drawingml/2006/picture">
@@ -3123,15 +3123,15 @@
         <w:tblLook w:firstRow="1" w:lastRow="0" w:firstColumn="0" w:lastColumn="0" w:noHBand="0" w:noVBand="1"/>
       </w:tblPr>
       <w:tblGrid>
-        <w:gridCol w:w="1080"/>
-        <w:gridCol w:w="1080"/>
-        <w:gridCol w:w="1080"/>
-        <w:gridCol w:w="1080"/>
-        <w:gridCol w:w="1080"/>
-        <w:gridCol w:w="1080"/>
-        <w:gridCol w:w="1080"/>
-        <w:gridCol w:w="1080"/>
-        <w:gridCol w:w="1080"/>
+        <w:gridCol w:w="1800"/>
+        <w:gridCol w:w="936"/>
+        <w:gridCol w:w="936"/>
+        <w:gridCol w:w="936"/>
+        <w:gridCol w:w="936"/>
+        <w:gridCol w:w="936"/>
+        <w:gridCol w:w="936"/>
+        <w:gridCol w:w="936"/>
+        <w:gridCol w:w="936"/>
       </w:tblGrid>
       <w:tr>
         <w:trPr>
@@ -3156,7 +3156,7 @@
           </w:tcPr>
           <w:p>
             <w:pPr>
-              <w:jc w:val="left"/>
+              <w:jc w:val="center"/>
               <w:spacing w:after="60" w:before="60" w:line="240"/>
               <w:ind w:firstLine="0" w:left="60" w:right="60"/>
             </w:pPr>
@@ -3189,7 +3189,7 @@
           </w:tcPr>
           <w:p>
             <w:pPr>
-              <w:jc w:val="right"/>
+              <w:jc w:val="center"/>
               <w:spacing w:after="60" w:before="60" w:line="240"/>
               <w:ind w:firstLine="0" w:left="60" w:right="60"/>
             </w:pPr>
@@ -3222,7 +3222,7 @@
           </w:tcPr>
           <w:p>
             <w:pPr>
-              <w:jc w:val="right"/>
+              <w:jc w:val="center"/>
               <w:spacing w:after="60" w:before="60" w:line="240"/>
               <w:ind w:firstLine="0" w:left="60" w:right="60"/>
             </w:pPr>
@@ -3287,7 +3287,7 @@
           </w:tcPr>
           <w:p>
             <w:pPr>
-              <w:jc w:val="left"/>
+              <w:jc w:val="right"/>
               <w:spacing w:after="60" w:before="60" w:line="240"/>
               <w:ind w:firstLine="0" w:left="60" w:right="60"/>
             </w:pPr>
@@ -3316,7 +3316,7 @@
           </w:tcPr>
           <w:p>
             <w:pPr>
-              <w:jc w:val="left"/>
+              <w:jc w:val="right"/>
               <w:spacing w:after="60" w:before="60" w:line="240"/>
               <w:ind w:firstLine="0" w:left="60" w:right="60"/>
             </w:pPr>
@@ -3345,7 +3345,7 @@
           </w:tcPr>
           <w:p>
             <w:pPr>
-              <w:jc w:val="left"/>
+              <w:jc w:val="right"/>
               <w:spacing w:after="60" w:before="60" w:line="240"/>
               <w:ind w:firstLine="0" w:left="60" w:right="60"/>
             </w:pPr>
@@ -3374,7 +3374,7 @@
           </w:tcPr>
           <w:p>
             <w:pPr>
-              <w:jc w:val="left"/>
+              <w:jc w:val="right"/>
               <w:spacing w:after="60" w:before="60" w:line="240"/>
               <w:ind w:firstLine="0" w:left="60" w:right="60"/>
             </w:pPr>
@@ -3403,7 +3403,7 @@
           </w:tcPr>
           <w:p>
             <w:pPr>
-              <w:jc w:val="left"/>
+              <w:jc w:val="right"/>
               <w:spacing w:after="60" w:before="60" w:line="240"/>
               <w:ind w:firstLine="0" w:left="60" w:right="60"/>
             </w:pPr>
@@ -3432,7 +3432,7 @@
           </w:tcPr>
           <w:p>
             <w:pPr>
-              <w:jc w:val="left"/>
+              <w:jc w:val="right"/>
               <w:spacing w:after="60" w:before="60" w:line="240"/>
               <w:ind w:firstLine="0" w:left="60" w:right="60"/>
             </w:pPr>
@@ -3461,7 +3461,7 @@
           </w:tcPr>
           <w:p>
             <w:pPr>
-              <w:jc w:val="left"/>
+              <w:jc w:val="right"/>
               <w:spacing w:after="60" w:before="60" w:line="240"/>
               <w:ind w:firstLine="0" w:left="60" w:right="60"/>
             </w:pPr>
@@ -3490,7 +3490,7 @@
           </w:tcPr>
           <w:p>
             <w:pPr>
-              <w:jc w:val="left"/>
+              <w:jc w:val="right"/>
               <w:spacing w:after="60" w:before="60" w:line="240"/>
               <w:ind w:firstLine="0" w:left="60" w:right="60"/>
             </w:pPr>
@@ -5771,7 +5771,7 @@
           <wp:inline>
             <wp:extent cx="5943600" cy="3714750"/>
             <wp:effectExtent b="0" l="0" r="0" t="0"/>
-            <wp:docPr descr="Figure 5: The 95% bootstrap confidence intervals for the observed networks, indicated by 0 nodes removal, and networks with different number of node removal. The number of bootstrap samples is 1000." title="" id="1" name="Picture"/>
+            <wp:docPr descr="Figure 5: The 95% bootstrap confidence intervals for the observed networks, the top one with 0 nodes removal, and networks with different number of node removal. The number of bootstrap samples is 1000." title="" id="1" name="Picture"/>
             <a:graphic>
               <a:graphicData uri="http://schemas.openxmlformats.org/drawingml/2006/picture">
                 <pic:pic>
@@ -5814,7 +5814,7 @@
         <w:pStyle w:val="ImageCaption"/>
       </w:pPr>
       <w:r>
-        <w:t xml:space="preserve">Figure 5: The 95% bootstrap confidence intervals for the observed networks, indicated by 0 nodes removal, and networks with different number of node removal. The number of bootstrap samples is 1000.</w:t>
+        <w:t xml:space="preserve">Figure 5: The 95% bootstrap confidence intervals for the observed networks, the top one with 0 nodes removal, and networks with different number of node removal. The number of bootstrap samples is 1000.</w:t>
       </w:r>
     </w:p>
     <w:p>
@@ -6011,7 +6011,7 @@
           <wp:inline>
             <wp:extent cx="5943600" cy="3714750"/>
             <wp:effectExtent b="0" l="0" r="0" t="0"/>
-            <wp:docPr descr="Figure 7: Distribution moments (mean, skewness, variance) calculated on the observed data and simulated distributions for the pre- and post- European models." title="" id="1" name="Picture"/>
+            <wp:docPr descr="Figure 7: Distribution moments (mean, skewness, and variance) calculated on the observed data and simulated distributions for the pre- and post- European models." title="" id="1" name="Picture"/>
             <a:graphic>
               <a:graphicData uri="http://schemas.openxmlformats.org/drawingml/2006/picture">
                 <pic:pic>
@@ -6054,7 +6054,7 @@
         <w:pStyle w:val="ImageCaption"/>
       </w:pPr>
       <w:r>
-        <w:t xml:space="preserve">Figure 7: Distribution moments (mean, skewness, variance) calculated on the observed data and simulated distributions for the pre- and post- European models.</w:t>
+        <w:t xml:space="preserve">Figure 7: Distribution moments (mean, skewness, and variance) calculated on the observed data and simulated distributions for the pre- and post- European models.</w:t>
       </w:r>
     </w:p>
     <w:p>
@@ -6113,7 +6113,7 @@
         <w:t xml:space="preserve"> </w:t>
       </w:r>
       <w:r>
-        <w:t xml:space="preserve">??</w:t>
+        <w:t xml:space="preserve">2</w:t>
       </w:r>
       <w:r>
         <w:t xml:space="preserve">). Our covariants were age, sex, ritual pottery, and a wealth index based on the value of grave goods. The pre-European network shows that burials with pottery as ritual vessels tend to be tied. On the other hand, in the post-European network ties tend to be between burials within the same level of wealth. Moreover, in the post-European network, burials with ritual vessels or same sex tend not to be tied. This illustrates that different social and economic mechanisms determined relations between burials for the two periods. Before European arrival, ritual behaviors seem to have been important status indicators, relative to the use of prestige goods. After European presence was established, status indicators shifted from ritual to wealth differences and sex is not associated with status. Physical distance between burials did not correlate to network formation for either period. This means geographical proximity, implying some kinship association, is not a factor for sharing similar goods between burials. This may suggest that the use of burial goods is more individual-oriented instead of kinship-based. In addition, demographic information, such as age and sex, do not show any correlations with network formation for the pre-European network and only sex shows small effect for the post European network. This may be due to the unavailability of age and sex values for many burials in our sample.</w:t>
@@ -7071,7 +7071,7 @@
         <w:pStyle w:val="FirstParagraph"/>
       </w:pPr>
       <w:r>
-        <w:t xml:space="preserve">This report was generated on 2021-01-12 22:00:26 using the following computational environment and dependencies:</w:t>
+        <w:t xml:space="preserve">This report was generated on 2021-01-15 18:47:54 using the following computational environment and dependencies:</w:t>
       </w:r>
     </w:p>
     <w:p>
@@ -7172,7 +7172,7 @@
         <w:rPr>
           <w:rStyle w:val="VerbatimChar"/>
         </w:rPr>
-        <w:t xml:space="preserve">#&gt;  date     2021-01-12                  </w:t>
+        <w:t xml:space="preserve">#&gt;  date     2021-01-15                  </w:t>
       </w:r>
       <w:r>
         <w:br/>
@@ -7992,7 +7992,7 @@
         <w:rPr>
           <w:rStyle w:val="VerbatimChar"/>
         </w:rPr>
-        <w:t xml:space="preserve">#&gt; Head:     [24f1bdb] 2021-01-12: Merge branch 'master' of https://github.com/LiYingWang/kwl-burials</w:t>
+        <w:t xml:space="preserve">#&gt; Head:     [4a13c31] 2021-01-15: deleted note and testing files</w:t>
       </w:r>
     </w:p>
     <w:p>

</xml_diff>

<commit_message>
identify some paras to move to SI to keep in word count
</commit_message>
<xml_diff>
--- a/analysis/paper/paper.docx
+++ b/analysis/paper/paper.docx
@@ -145,7 +145,7 @@
         <w:pStyle w:val="Date"/>
       </w:pPr>
       <w:r>
-        <w:t xml:space="preserve">15</w:t>
+        <w:t xml:space="preserve">18</w:t>
       </w:r>
       <w:r>
         <w:t xml:space="preserve"> </w:t>
@@ -1428,15 +1428,23 @@
         <w:t xml:space="preserve">context.</w:t>
       </w:r>
     </w:p>
+    <w:bookmarkStart w:id="20" w:name="introduction"/>
     <w:p>
       <w:pPr>
         <w:pStyle w:val="Heading1"/>
       </w:pPr>
-      <w:bookmarkStart w:id="20" w:name="introduction"/>
+      <w:r>
+        <w:rPr>
+          <w:rStyle w:val="SectionNumber"/>
+        </w:rPr>
+        <w:t xml:space="preserve">1</w:t>
+      </w:r>
+      <w:r>
+        <w:tab/>
+      </w:r>
       <w:r>
         <w:t xml:space="preserve">Introduction</w:t>
       </w:r>
-      <w:bookmarkEnd w:id="20"/>
     </w:p>
     <w:p>
       <w:pPr>
@@ -1642,18 +1650,36 @@
         <w:t xml:space="preserve">(Gjesfjeld, 2015)</w:t>
       </w:r>
       <w:r>
-        <w:t xml:space="preserve">. This paper will use a novel Bayesian approach on exponential random graph model to investigate the formation of relationship between burials in northeastern Taiwan to explore the indirect impact of foreign contacts on social organization.</w:t>
-      </w:r>
-    </w:p>
+        <w:t xml:space="preserve">.</w:t>
+      </w:r>
+      <w:r>
+        <w:t xml:space="preserve"> </w:t>
+      </w:r>
+      <w:r>
+        <w:t xml:space="preserve"> </w:t>
+      </w:r>
+      <w:r>
+        <w:t xml:space="preserve">This paper will use a novel Bayesian approach on exponential random graph model to investigate the formation of relationship between burials in northeastern Taiwan to explore the indirect impact of foreign contacts on social organization.</w:t>
+      </w:r>
+    </w:p>
+    <w:bookmarkEnd w:id="20"/>
+    <w:bookmarkStart w:id="22" w:name="a-case-study-from-northereastern-taiwan"/>
     <w:p>
       <w:pPr>
         <w:pStyle w:val="Heading1"/>
       </w:pPr>
-      <w:bookmarkStart w:id="21" w:name="a-case-study-from-northereastern-taiwan"/>
+      <w:r>
+        <w:rPr>
+          <w:rStyle w:val="SectionNumber"/>
+        </w:rPr>
+        <w:t xml:space="preserve">2</w:t>
+      </w:r>
+      <w:r>
+        <w:tab/>
+      </w:r>
       <w:r>
         <w:t xml:space="preserve">A Case Study from Northereastern Taiwan</w:t>
       </w:r>
-      <w:bookmarkEnd w:id="21"/>
     </w:p>
     <w:p>
       <w:pPr>
@@ -1675,7 +1701,7 @@
         <w:t xml:space="preserve"> </w:t>
       </w:r>
       <w:r>
-        <w:t xml:space="preserve">(Borao Mateo, 2009; Li and Wu, 2006)</w:t>
+        <w:t xml:space="preserve">(Borao, 2009; Li and Wu, 2006)</w:t>
       </w:r>
       <w:r>
         <w:t xml:space="preserve">. For example, the document written by a Spanish Priest described that the Spanish soldier used carnelian beads to exchange natural resources with local Indigenous people since their high values in Indigenous culture</w:t>
@@ -1702,7 +1728,7 @@
         <w:t xml:space="preserve"> </w:t>
       </w:r>
       <w:r>
-        <w:t xml:space="preserve">(Borao Mateo, 2009; Li and Wu, 2006; Wang and Marwick, 2020)</w:t>
+        <w:t xml:space="preserve">(Borao, 2009; Li and Wu, 2006; Wang and Marwick, 2020)</w:t>
       </w:r>
       <w:r>
         <w:t xml:space="preserve">. A general model to summarize this situation in northeastern Taiwan might be that the influence of a colonial power, combined with high local values of imported goods, might lead to increased social inequality due to competition among individuals, and unequal access to trade networks</w:t>
@@ -1746,7 +1772,7 @@
         <w:t xml:space="preserve"> </w:t>
       </w:r>
       <w:r>
-        <w:t xml:space="preserve">1</w:t>
+        <w:t xml:space="preserve">2.1</w:t>
       </w:r>
       <w:r>
         <w:t xml:space="preserve">), northern Taiwan, and later were defeated and taken over by the Dutch in 1642</w:t>
@@ -1764,16 +1790,10 @@
         <w:t xml:space="preserve"> </w:t>
       </w:r>
       <w:r>
-        <w:t xml:space="preserve">(Borao Mateo, 2009; Kang, 2016)</w:t>
-      </w:r>
-      <w:r>
-        <w:t xml:space="preserve">. The Dutch would give l</w:t>
-      </w:r>
-      <w:r>
-        <w:t xml:space="preserve"> </w:t>
-      </w:r>
-      <w:r>
-        <w:t xml:space="preserve">ocal Indigenous leaders symbolic items or trade goods to assert their political authority and consolidate their relationship with Indigenous societies.</w:t>
+        <w:t xml:space="preserve">(Borao, 2009; Kang, 2016)</w:t>
+      </w:r>
+      <w:r>
+        <w:t xml:space="preserve">. The Dutch would give local Indigenous leaders symbolic items or trade goods to assert their political authority and consolidate their relationship with Indigenous societies.</w:t>
       </w:r>
     </w:p>
     <w:p>
@@ -1787,7 +1807,7 @@
         <w:t xml:space="preserve"> </w:t>
       </w:r>
       <w:r>
-        <w:t xml:space="preserve">1</w:t>
+        <w:t xml:space="preserve">2.1</w:t>
       </w:r>
       <w:r>
         <w:t xml:space="preserve">), an Iron Age site in northeastern Taiwan, which covers the time before the European arrival, the presence of the Europeans, including the Spanish and the Dutch, in the 17th century, and finally the Chinese in the 19th century</w:t>
@@ -1811,18 +1831,18 @@
           <wp:inline>
             <wp:extent cx="5943600" cy="2639942"/>
             <wp:effectExtent b="0" l="0" r="0" t="0"/>
-            <wp:docPr descr="Figure 1: The location of Kiwulan and other places with the European forts in northern Taiwan mentioned in the text (map modified from Wang and Marwick, 2020). Map data from naturalearthdata.com." title="" id="1" name="Picture"/>
+            <wp:docPr descr="Figure 2.1: The location of Kiwulan and other places with the European forts in northern Taiwan mentioned in the text (map modified from Wang and Marwick, 2020). Map data from naturalearthdata.com." title="" id="1" name="Picture"/>
             <a:graphic>
               <a:graphicData uri="http://schemas.openxmlformats.org/drawingml/2006/picture">
                 <pic:pic>
                   <pic:nvPicPr>
-                    <pic:cNvPr descr="/Users/EmilyWang/Desktop/School%20document/LW-Papers/kwl-burials-2020/analysis/figures/000-KWL-map.png" id="0" name="Picture"/>
+                    <pic:cNvPr descr="/Users/bmarwick/Desktop/kwl-burials/analysis/figures/000-KWL-map.png" id="0" name="Picture"/>
                     <pic:cNvPicPr>
                       <a:picLocks noChangeArrowheads="1" noChangeAspect="1"/>
                     </pic:cNvPicPr>
                   </pic:nvPicPr>
                   <pic:blipFill>
-                    <a:blip r:embed="rId22"/>
+                    <a:blip r:embed="rId21"/>
                     <a:stretch>
                       <a:fillRect/>
                     </a:stretch>
@@ -1854,18 +1874,27 @@
         <w:pStyle w:val="ImageCaption"/>
       </w:pPr>
       <w:r>
-        <w:t xml:space="preserve">Figure 1: The location of Kiwulan and other places with the European forts in northern Taiwan mentioned in the text (map modified from Wang and Marwick, 2020). Map data from naturalearthdata.com.</w:t>
-      </w:r>
-    </w:p>
+        <w:t xml:space="preserve">Figure 2.1: The location of Kiwulan and other places with the European forts in northern Taiwan mentioned in the text (map modified from Wang and Marwick, 2020). Map data from naturalearthdata.com.</w:t>
+      </w:r>
+    </w:p>
+    <w:bookmarkEnd w:id="22"/>
+    <w:bookmarkStart w:id="23" w:name="X9f442a34850d9249fdd5db7947391d321101960"/>
     <w:p>
       <w:pPr>
         <w:pStyle w:val="Heading1"/>
       </w:pPr>
-      <w:bookmarkStart w:id="23" w:name="X9f442a34850d9249fdd5db7947391d321101960"/>
+      <w:r>
+        <w:rPr>
+          <w:rStyle w:val="SectionNumber"/>
+        </w:rPr>
+        <w:t xml:space="preserve">3</w:t>
+      </w:r>
+      <w:r>
+        <w:tab/>
+      </w:r>
       <w:r>
         <w:t xml:space="preserve">Exponential random graph models in a Baysesian framework</w:t>
       </w:r>
-      <w:bookmarkEnd w:id="23"/>
     </w:p>
     <w:p>
       <w:pPr>
@@ -2077,15 +2106,24 @@
         <w:t xml:space="preserve">shows that the effect of missing data can be reduced with Bayesian modeling that can predict, on the average, 80% of the ties when a third of data missing.</w:t>
       </w:r>
     </w:p>
+    <w:bookmarkEnd w:id="23"/>
+    <w:bookmarkStart w:id="25" w:name="materials"/>
     <w:p>
       <w:pPr>
         <w:pStyle w:val="Heading1"/>
       </w:pPr>
-      <w:bookmarkStart w:id="24" w:name="materials"/>
+      <w:r>
+        <w:rPr>
+          <w:rStyle w:val="SectionNumber"/>
+        </w:rPr>
+        <w:t xml:space="preserve">4</w:t>
+      </w:r>
+      <w:r>
+        <w:tab/>
+      </w:r>
       <w:r>
         <w:t xml:space="preserve">Materials</w:t>
       </w:r>
-      <w:bookmarkEnd w:id="24"/>
     </w:p>
     <w:p>
       <w:pPr>
@@ -2131,7 +2169,7 @@
         <w:t xml:space="preserve"> </w:t>
       </w:r>
       <w:r>
-        <w:t xml:space="preserve">2</w:t>
+        <w:t xml:space="preserve">4.1</w:t>
       </w:r>
       <w:r>
         <w:t xml:space="preserve">). Burials are oriented in an east-west direction on the north side of the residential area, indicated by post-holes and</w:t>
@@ -2185,18 +2223,18 @@
           <wp:inline>
             <wp:extent cx="5943600" cy="2971800"/>
             <wp:effectExtent b="0" l="0" r="0" t="0"/>
-            <wp:docPr descr="Figure 2: Map illustrating the location of burials by periods at the central excavation area of Kiwulan (each square is 4 X 4 meters). The gray dots are post holes." title="" id="1" name="Picture"/>
+            <wp:docPr descr="Figure 4.1: Map illustrating the location of burials by periods at the central excavation area of Kiwulan (each square is 4 X 4 meters). The gray dots are post holes." title="" id="1" name="Picture"/>
             <a:graphic>
               <a:graphicData uri="http://schemas.openxmlformats.org/drawingml/2006/picture">
                 <pic:pic>
                   <pic:nvPicPr>
-                    <pic:cNvPr descr="/Users/EmilyWang/Desktop/School%20document/LW-Papers/kwl-burials-2020/analysis/figures/002-burial-map.png" id="0" name="Picture"/>
+                    <pic:cNvPr descr="/Users/bmarwick/Desktop/kwl-burials/analysis/figures/002-burial-map.png" id="0" name="Picture"/>
                     <pic:cNvPicPr>
                       <a:picLocks noChangeArrowheads="1" noChangeAspect="1"/>
                     </pic:cNvPicPr>
                   </pic:nvPicPr>
                   <pic:blipFill>
-                    <a:blip r:embed="rId25"/>
+                    <a:blip r:embed="rId24"/>
                     <a:stretch>
                       <a:fillRect/>
                     </a:stretch>
@@ -2228,7 +2266,7 @@
         <w:pStyle w:val="ImageCaption"/>
       </w:pPr>
       <w:r>
-        <w:t xml:space="preserve">Figure 2: Map illustrating the location of burials by periods at the central excavation area of Kiwulan (each square is 4 X 4 meters). The gray dots are post holes.</w:t>
+        <w:t xml:space="preserve">Figure 4.1: Map illustrating the location of burials by periods at the central excavation area of Kiwulan (each square is 4 X 4 meters). The gray dots are post holes.</w:t>
       </w:r>
     </w:p>
     <w:p>
@@ -2251,7 +2289,7 @@
         <w:t xml:space="preserve"> </w:t>
       </w:r>
       <w:r>
-        <w:t xml:space="preserve">(cf. Coward, 2013, p. 252)</w:t>
+        <w:t xml:space="preserve">(cf. Coward, 2013, p. 252)</w:t>
       </w:r>
       <w:r>
         <w:t xml:space="preserve">.Therefore, we built networks where burials represent actors (nodes in the network) that are linked when they have the same prestige goods in common. The prestige goods we identified include agate beads, gold-foil beads, imported Chinese porcelains, gold foils, and fish-shaped ornaments. Previous studies indicate that these items are considered as high-value across different archaeological contexts</w:t>
@@ -2269,31 +2307,48 @@
         <w:t xml:space="preserve"> </w:t>
       </w:r>
       <w:r>
-        <w:t xml:space="preserve">(Borao Mateo, 2009; Li and Wu, 2006)</w:t>
+        <w:t xml:space="preserve">(Borao, 2009; Li and Wu, 2006)</w:t>
       </w:r>
       <w:r>
         <w:t xml:space="preserve">.</w:t>
       </w:r>
     </w:p>
+    <w:bookmarkEnd w:id="25"/>
+    <w:bookmarkStart w:id="29" w:name="methods"/>
     <w:p>
       <w:pPr>
         <w:pStyle w:val="Heading1"/>
       </w:pPr>
-      <w:bookmarkStart w:id="26" w:name="methods"/>
+      <w:r>
+        <w:rPr>
+          <w:rStyle w:val="SectionNumber"/>
+        </w:rPr>
+        <w:t xml:space="preserve">5</w:t>
+      </w:r>
+      <w:r>
+        <w:tab/>
+      </w:r>
       <w:r>
         <w:t xml:space="preserve">Methods</w:t>
       </w:r>
-      <w:bookmarkEnd w:id="26"/>
-    </w:p>
+    </w:p>
+    <w:bookmarkStart w:id="27" w:name="hypothesis-and-construction-of-networks"/>
     <w:p>
       <w:pPr>
         <w:pStyle w:val="Heading2"/>
       </w:pPr>
-      <w:bookmarkStart w:id="27" w:name="hypothesis-and-construction-of-networks"/>
+      <w:r>
+        <w:rPr>
+          <w:rStyle w:val="SectionNumber"/>
+        </w:rPr>
+        <w:t xml:space="preserve">5.1</w:t>
+      </w:r>
+      <w:r>
+        <w:tab/>
+      </w:r>
       <w:r>
         <w:t xml:space="preserve">Hypothesis and construction of networks</w:t>
       </w:r>
-      <w:bookmarkEnd w:id="27"/>
     </w:p>
     <w:p>
       <w:pPr>
@@ -2306,7 +2361,7 @@
         <w:t xml:space="preserve"> </w:t>
       </w:r>
       <w:r>
-        <w:t xml:space="preserve">(Borao Mateo, 2009; Li and Wu, 2006)</w:t>
+        <w:t xml:space="preserve">(Borao, 2009; Li and Wu, 2006)</w:t>
       </w:r>
       <w:r>
         <w:t xml:space="preserve">. A related effect of the European presence in northeastern Taiwan may have been manipulation of the European colonial image by ambitious local Indigenous individuals for building their personal status and power. If social inequality gradually increased in Kiwulan as we hypothesize, then we expect to observe a network with higher degree (popularity), less transitivity (cohesion), and strong inequality based on age difference (achieved status). To test this prediction, we use ERGM in a Bayesian framework to examine the formation of network ties and the underlying mechanisms that shape relationships between people at Kiwulan. By comparing networks from the pre-European period and the post-European period we can examine the effects of foreign contact on community relationships at Kiwulan.</w:t>
@@ -2332,7 +2387,7 @@
         <w:t xml:space="preserve"> </w:t>
       </w:r>
       <w:r>
-        <w:t xml:space="preserve">3</w:t>
+        <w:t xml:space="preserve">5.1</w:t>
       </w:r>
       <w:r>
         <w:t xml:space="preserve">).</w:t>
@@ -2347,18 +2402,18 @@
           <wp:inline>
             <wp:extent cx="5943600" cy="2377440"/>
             <wp:effectExtent b="0" l="0" r="0" t="0"/>
-            <wp:docPr descr="Figure 3: A: Burial network before the European arrival, B: Burial network after the European arrival. The size of the nodes is proportional to the node degrees that means the number of connections to a node. The thickness of tie represents the number of goods in common between nodes." title="" id="1" name="Picture"/>
+            <wp:docPr descr="Figure 5.1: A: Burial network before the European arrival, B: Burial network after the European arrival. The size of the nodes is proportional to the node degrees that means the number of connections to a node. The thickness of tie represents the number of goods in common between nodes." title="" id="1" name="Picture"/>
             <a:graphic>
               <a:graphicData uri="http://schemas.openxmlformats.org/drawingml/2006/picture">
                 <pic:pic>
                   <pic:nvPicPr>
-                    <pic:cNvPr descr="/Users/EmilyWang/Desktop/School%20document/LW-Papers/kwl-burials-2020/analysis/figures/005-network-diagrams.png" id="0" name="Picture"/>
+                    <pic:cNvPr descr="/Users/bmarwick/Desktop/kwl-burials/analysis/figures/005-network-diagrams.png" id="0" name="Picture"/>
                     <pic:cNvPicPr>
                       <a:picLocks noChangeArrowheads="1" noChangeAspect="1"/>
                     </pic:cNvPicPr>
                   </pic:nvPicPr>
                   <pic:blipFill>
-                    <a:blip r:embed="rId28"/>
+                    <a:blip r:embed="rId26"/>
                     <a:stretch>
                       <a:fillRect/>
                     </a:stretch>
@@ -2390,18 +2445,27 @@
         <w:pStyle w:val="ImageCaption"/>
       </w:pPr>
       <w:r>
-        <w:t xml:space="preserve">Figure 3: A: Burial network before the European arrival, B: Burial network after the European arrival. The size of the nodes is proportional to the node degrees that means the number of connections to a node. The thickness of tie represents the number of goods in common between nodes.</w:t>
-      </w:r>
-    </w:p>
+        <w:t xml:space="preserve">Figure 5.1: A: Burial network before the European arrival, B: Burial network after the European arrival. The size of the nodes is proportional to the node degrees that means the number of connections to a node. The thickness of tie represents the number of goods in common between nodes.</w:t>
+      </w:r>
+    </w:p>
+    <w:bookmarkEnd w:id="27"/>
+    <w:bookmarkStart w:id="28" w:name="Xd605f7269e86ccd6b2b8b39b2c599ff50eb1757"/>
     <w:p>
       <w:pPr>
         <w:pStyle w:val="Heading2"/>
       </w:pPr>
-      <w:bookmarkStart w:id="29" w:name="Xd605f7269e86ccd6b2b8b39b2c599ff50eb1757"/>
+      <w:r>
+        <w:rPr>
+          <w:rStyle w:val="SectionNumber"/>
+        </w:rPr>
+        <w:t xml:space="preserve">5.2</w:t>
+      </w:r>
+      <w:r>
+        <w:tab/>
+      </w:r>
       <w:r>
         <w:t xml:space="preserve">Model specification in a Bayesian framework</w:t>
       </w:r>
-      <w:bookmarkEnd w:id="29"/>
     </w:p>
     <w:p>
       <w:pPr>
@@ -2444,7 +2508,7 @@
         <w:t xml:space="preserve"> </w:t>
       </w:r>
       <w:r>
-        <w:t xml:space="preserve">1</w:t>
+        <w:t xml:space="preserve">5.1</w:t>
       </w:r>
       <w:r>
         <w:t xml:space="preserve"> </w:t>
@@ -2467,15 +2531,15 @@
         <w:pStyle w:val="TableCaption"/>
       </w:pPr>
       <w:r>
-        <w:t xml:space="preserve">Table 1: Network variables used for model specifications with assocaited interpeation for burial relations.</w:t>
+        <w:t xml:space="preserve">Table 5.1: Network variables used for model specifications with assocaited interpeation for burial relations.</w:t>
       </w:r>
     </w:p>
     <w:tbl>
       <w:tblPr>
         <w:tblStyle w:val="Table"/>
         <w:tblW w:type="pct" w:w="5000.0"/>
-        <w:tblLook w:firstRow="1"/>
-        <w:tblCaption w:val="Table 1: Network variables used for model specifications with assocaited interpeation for burial relations."/>
+        <w:tblLook w:firstRow="1" w:lastRow="0" w:firstColumn="0" w:lastColumn="0" w:noHBand="0" w:noVBand="0"/>
+        <w:tblCaption w:val="Table 5.1: Network variables used for model specifications with assocaited interpeation for burial relations."/>
       </w:tblPr>
       <w:tblGrid>
         <w:gridCol w:w="1166"/>
@@ -2997,21 +3061,31 @@
         <w:t xml:space="preserve"> </w:t>
       </w:r>
       <w:r>
-        <w:t xml:space="preserve">(Caimo and Friel, 2011; Caimo et al., 2017)</w:t>
+        <w:t xml:space="preserve">(Caimo et al., 2017; Caimo and Friel, 2011)</w:t>
       </w:r>
       <w:r>
         <w:t xml:space="preserve">. We set 10^{4} network graphs simulated from the estimated posterior distribution in ERGMs. Our Bayesian GOF diagnostics summarized three distributions, including degree, minimum geodesic distance, and edgewise shared partner distributions. This provides a statistical approach to check how well the estimated posterior parameter distribution, based on our hypotheses, can reproduce networks with similar general structural features of the observed networks. We then compared the distribution of our observed networks, the networks before and after the arrival of Europeans, with the distribution of our hypothesized models. We expect to see the models fit with our hypotheses, indicative of a increased social inequality after the foreign contact. In addition, the covariates can give some more clues for the underlying mechanisms for the formations of each network, such as the relative importance of age and sex.</w:t>
       </w:r>
     </w:p>
+    <w:bookmarkEnd w:id="28"/>
+    <w:bookmarkEnd w:id="29"/>
+    <w:bookmarkStart w:id="31" w:name="X1d9039aecbbcb44c2dfa3a9268a6c9535658f66"/>
     <w:p>
       <w:pPr>
         <w:pStyle w:val="Heading1"/>
       </w:pPr>
-      <w:bookmarkStart w:id="30" w:name="X1d9039aecbbcb44c2dfa3a9268a6c9535658f66"/>
+      <w:r>
+        <w:rPr>
+          <w:rStyle w:val="SectionNumber"/>
+        </w:rPr>
+        <w:t xml:space="preserve">6</w:t>
+      </w:r>
+      <w:r>
+        <w:tab/>
+      </w:r>
       <w:r>
         <w:t xml:space="preserve">Reproducibility and open source materials</w:t>
       </w:r>
-      <w:bookmarkEnd w:id="30"/>
     </w:p>
     <w:p>
       <w:pPr>
@@ -3035,7 +3109,7 @@
       <w:r>
         <w:t xml:space="preserve"> </w:t>
       </w:r>
-      <w:hyperlink r:id="rId31">
+      <w:hyperlink r:id="rId30">
         <w:r>
           <w:rPr>
             <w:rStyle w:val="Hyperlink"/>
@@ -3071,15 +3145,24 @@
         <w:t xml:space="preserve">are the raw data for all the visualizations and tests reported here. All of the figures, tables, and statistical test results presented here can be independently reproduced with the code and data in this repository. The code is released under the MIT license, the data as CC-0, and figures as CC-BY, to enable maximum re-use.</w:t>
       </w:r>
     </w:p>
+    <w:bookmarkEnd w:id="31"/>
+    <w:bookmarkStart w:id="36" w:name="results"/>
     <w:p>
       <w:pPr>
         <w:pStyle w:val="Heading1"/>
       </w:pPr>
-      <w:bookmarkStart w:id="32" w:name="results"/>
+      <w:r>
+        <w:rPr>
+          <w:rStyle w:val="SectionNumber"/>
+        </w:rPr>
+        <w:t xml:space="preserve">7</w:t>
+      </w:r>
+      <w:r>
+        <w:tab/>
+      </w:r>
       <w:r>
         <w:t xml:space="preserve">Results</w:t>
       </w:r>
-      <w:bookmarkEnd w:id="32"/>
     </w:p>
     <w:p>
       <w:pPr>
@@ -3092,7 +3175,7 @@
         <w:t xml:space="preserve"> </w:t>
       </w:r>
       <w:r>
-        <w:t xml:space="preserve">2</w:t>
+        <w:t xml:space="preserve">7.1</w:t>
       </w:r>
       <w:r>
         <w:t xml:space="preserve">; Figure</w:t>
@@ -3101,7 +3184,7 @@
         <w:t xml:space="preserve"> </w:t>
       </w:r>
       <w:r>
-        <w:t xml:space="preserve">4</w:t>
+        <w:t xml:space="preserve">7.1</w:t>
       </w:r>
       <w:r>
         <w:t xml:space="preserve">). For the pre-European network simulations, the nodal covariates, ritual-homophily, have significant effects on the formation of relations between burials. The positive effect demonstrates that burials with ritual pottery tend to form relations. Despite positive values for some covariates, such as age-homophily, sex-homophily and burial value-homophily, they do not show a significant tendency to form relations duo to value of zero in the confidence intervals. Similarly, the dyadic covariate, physical distance, shows no significant effect, indicating that physical proximity between burials does not affect the formation of relations. For the endogenous network effects, transitivity (gwesp) present significant positive effect, while popularity (gwdegree) demonstrates negative effect. The high positive value for transitivity suggests a tendency of burials to be clustered in closed transitive structures, indicative of the presence of multiple corporate groups sharing burial goods in common. The negative popularity shows there is a tendency toward decentralization that reflects most burials have similar number of ties without any prominent ones. This might imply that individuals have equal access to trade goods in terms of the flow of goods.</w:t>
@@ -3109,10 +3192,10 @@
     </w:p>
     <w:p>
       <w:pPr>
-        <w:pStyle w:val="Compact"/>
-      </w:pPr>
-      <w:r>
-        <w:t xml:space="preserve">Table 2: Estimated posterior means, medians, and 95% credible intervals for each network parameter of two models.</w:t>
+        <w:pStyle w:val="BodyText"/>
+      </w:pPr>
+      <w:r>
+        <w:t xml:space="preserve">Table 7.1: Estimated posterior means, medians, and 95% credible intervals for each network parameter of two models.</w:t>
       </w:r>
     </w:p>
     <w:tbl xmlns:w="http://schemas.openxmlformats.org/wordprocessingml/2006/main" xmlns:r="http://schemas.openxmlformats.org/officeDocument/2006/relationships" xmlns:w14="http://schemas.microsoft.com/office/word/2010/wordml" xmlns:wp="http://schemas.openxmlformats.org/drawingml/2006/wordprocessingDrawing" xmlns:a="http://schemas.openxmlformats.org/drawingml/2006/main" xmlns:pic="http://schemas.openxmlformats.org/drawingml/2006/picture">
@@ -3123,7 +3206,7 @@
         <w:tblLook w:firstRow="1" w:lastRow="0" w:firstColumn="0" w:lastColumn="0" w:noHBand="0" w:noVBand="1"/>
       </w:tblPr>
       <w:tblGrid>
-        <w:gridCol w:w="1800"/>
+        <w:gridCol w:w="1872"/>
         <w:gridCol w:w="936"/>
         <w:gridCol w:w="936"/>
         <w:gridCol w:w="936"/>
@@ -5670,12 +5753,113 @@
           <wp:inline>
             <wp:extent cx="5943600" cy="3714750"/>
             <wp:effectExtent b="0" l="0" r="0" t="0"/>
-            <wp:docPr descr="Figure 4: Posterior density estimates for the parameters associated with edges, gwesp, gwdegree, and distance-dyadcov by phases. The pre-European group presents remarkedly larger values for the gwesp, but lower vlaues for the edges and gwdegree parameters comapred to the post-Eruoepan group. The distance parameters overlap between two groups." title="" id="1" name="Picture"/>
+            <wp:docPr descr="Figure 7.1: Posterior density estimates for the parameters associated with edges, gwesp, gwdegree, and distance-dyadcov by phases. The pre-European group presents remarkedly larger values for the gwesp, but lower vlaues for the edges and gwdegree parameters comapred to the post-Eruoepan group. The distance parameters overlap between two groups." title="" id="1" name="Picture"/>
             <a:graphic>
               <a:graphicData uri="http://schemas.openxmlformats.org/drawingml/2006/picture">
                 <pic:pic>
                   <pic:nvPicPr>
-                    <pic:cNvPr descr="/Users/EmilyWang/Desktop/School%20document/LW-Papers/kwl-burials-2020/analysis/figures/006-posterior-distribution.png" id="0" name="Picture"/>
+                    <pic:cNvPr descr="/Users/bmarwick/Desktop/kwl-burials/analysis/figures/006-posterior-distribution.png" id="0" name="Picture"/>
+                    <pic:cNvPicPr>
+                      <a:picLocks noChangeArrowheads="1" noChangeAspect="1"/>
+                    </pic:cNvPicPr>
+                  </pic:nvPicPr>
+                  <pic:blipFill>
+                    <a:blip r:embed="rId32"/>
+                    <a:stretch>
+                      <a:fillRect/>
+                    </a:stretch>
+                  </pic:blipFill>
+                  <pic:spPr bwMode="auto">
+                    <a:xfrm>
+                      <a:off x="0" y="0"/>
+                      <a:ext cx="5943600" cy="3714750"/>
+                    </a:xfrm>
+                    <a:prstGeom prst="rect">
+                      <a:avLst/>
+                    </a:prstGeom>
+                    <a:noFill/>
+                    <a:ln w="9525">
+                      <a:noFill/>
+                      <a:headEnd/>
+                      <a:tailEnd/>
+                    </a:ln>
+                  </pic:spPr>
+                </pic:pic>
+              </a:graphicData>
+            </a:graphic>
+          </wp:inline>
+        </w:drawing>
+      </w:r>
+    </w:p>
+    <w:p>
+      <w:pPr>
+        <w:pStyle w:val="ImageCaption"/>
+      </w:pPr>
+      <w:r>
+        <w:t xml:space="preserve">Figure 7.1: Posterior density estimates for the parameters associated with edges, gwesp, gwdegree, and distance-dyadcov by phases. The pre-European group presents remarkedly larger values for the gwesp, but lower vlaues for the edges and gwdegree parameters comapred to the post-Eruoepan group. The distance parameters overlap between two groups.</w:t>
+      </w:r>
+    </w:p>
+    <w:p>
+      <w:pPr>
+        <w:pStyle w:val="BodyText"/>
+      </w:pPr>
+      <w:r>
+        <w:t xml:space="preserve">For the network after the arrival of Europeans, the nodal covariates of burial value-homophily show positive effects, while the ritual-homophily and sex-homophily have a negative effect. Despite the effect is not strong, it could indicate the burials in the same wealth level tend to form relations. On the contrary, the same sex burials and burial with ritual pottery in common tend not to form relations. There are no significant effects for age-homophily and the dyadic covariate, physical distance. Similar to the pre-European network, the endogenous network variable, transitivity (gwesp) demonstrates a significant positive effect but much lower than the effect of pre-European network. In contrast, the popularity (gwdegree) shows a significantly higher positive effect than the effect of pre-European network. This means there is a tendency toward centralization that reflects a limited number of burials have many more ties than others. This implies that a few central individuals may have better access to trade goods and developed personal networks through wealth accumulation. In general, the post-European network has a smaller transitivity effect and a positive popularity effect than the pre-European network. This may suggest a reduced tendency toward clustering but high tendency toward centralization after the European presence. Both posterior estimates present symmetric distributions, with the posterior means close to posterior medians (Table</w:t>
+      </w:r>
+      <w:r>
+        <w:t xml:space="preserve"> </w:t>
+      </w:r>
+      <w:r>
+        <w:t xml:space="preserve">7.1</w:t>
+      </w:r>
+      <w:r>
+        <w:t xml:space="preserve">).</w:t>
+      </w:r>
+    </w:p>
+    <w:p>
+      <w:pPr>
+        <w:pStyle w:val="BodyText"/>
+      </w:pPr>
+      <w:r>
+        <w:t xml:space="preserve">One key difference between the pre-European and post-European networks is their size, with 29 burials compared to 49 burials. To understand the robustness of comparison between two networks, we used vertex bootstrap to cross-validate the results based on Bayesian network analysis. Vertex bootstrap is a non-parametric method that conducts resampling for all vertices (i.e. node) that is useful for quantifying standard errors and estimating sampling variability in the network statistics of interest</w:t>
+      </w:r>
+      <w:r>
+        <w:t xml:space="preserve"> </w:t>
+      </w:r>
+      <w:r>
+        <w:t xml:space="preserve">(Chen et al., 2019; Roberts et al., 2021; Snijders and Borgatti, 1999)</w:t>
+      </w:r>
+      <w:r>
+        <w:t xml:space="preserve">. This enables the evaluation of uncertainty for networks and tests the difference between multiple networks by examining their confidence intervals for the network population. Networks with unoverlapped intervals means there is a significant difference. We computed and compared endogenous network statistics, including density, popularity, and transitivity for our two networks. Figure</w:t>
+      </w:r>
+      <w:r>
+        <w:t xml:space="preserve"> </w:t>
+      </w:r>
+      <w:r>
+        <w:t xml:space="preserve">7.2</w:t>
+      </w:r>
+      <w:r>
+        <w:t xml:space="preserve"> </w:t>
+      </w:r>
+      <w:r>
+        <w:t xml:space="preserve">shows a significant difference in observed network popularity between the two networks, which is consistent with our finding of negative popularity in the pre-European period and positive popularity in the post-European period using the Bayesian approach. For density and transitivity, the 95% confidence intervals from two networks overlapped with each other that indicates no significant difference. This is also consistent with our results of Bayesian modeling, where both networks present similar positive or negative effects with smaller degree of difference.</w:t>
+      </w:r>
+    </w:p>
+    <w:p>
+      <w:pPr>
+        <w:pStyle w:val="CaptionedFigure"/>
+      </w:pPr>
+      <w:r>
+        <w:drawing>
+          <wp:inline>
+            <wp:extent cx="5943600" cy="3714750"/>
+            <wp:effectExtent b="0" l="0" r="0" t="0"/>
+            <wp:docPr descr="Figure 7.2: The 95% bootstrap confidence intervals for the observed networks, the top one with 0 nodes removal, and networks with different number of node removal. The number of bootstrap samples is 1000." title="" id="1" name="Picture"/>
+            <a:graphic>
+              <a:graphicData uri="http://schemas.openxmlformats.org/drawingml/2006/picture">
+                <pic:pic>
+                  <pic:nvPicPr>
+                    <pic:cNvPr descr="/Users/bmarwick/Desktop/kwl-burials/analysis/figures/007-bootstrap-CI.png" id="0" name="Picture"/>
                     <pic:cNvPicPr>
                       <a:picLocks noChangeArrowheads="1" noChangeAspect="1"/>
                     </pic:cNvPicPr>
@@ -5713,7 +5897,7 @@
         <w:pStyle w:val="ImageCaption"/>
       </w:pPr>
       <w:r>
-        <w:t xml:space="preserve">Figure 4: Posterior density estimates for the parameters associated with edges, gwesp, gwdegree, and distance-dyadcov by phases. The pre-European group presents remarkedly larger values for the gwesp, but lower vlaues for the edges and gwdegree parameters comapred to the post-Eruoepan group. The distance parameters overlap between two groups.</w:t>
+        <w:t xml:space="preserve">Figure 7.2: The 95% bootstrap confidence intervals for the observed networks, the top one with 0 nodes removal, and networks with different number of node removal. The number of bootstrap samples is 1000.</w:t>
       </w:r>
     </w:p>
     <w:p>
@@ -5721,45 +5905,85 @@
         <w:pStyle w:val="BodyText"/>
       </w:pPr>
       <w:r>
-        <w:t xml:space="preserve">For the network after the arrival of Europeans, the nodal covariates of burial value-homophily show positive effects, while the ritual-homophily and sex-homophily have a negative effect. Despite the effect is not strong, it could indicate the burials in the same wealth level tend to form relations. On the contrary, the same sex burials and burial with ritual pottery in common tend not to form relations. There are no significant effects for age-homophily and the dyadic covariate, physical distance. Similar to the pre-European network, the endogenous network variable, transitivity (gwesp) demonstrates a significant positive effect but much lower than the effect of pre-European network. In contrast, the popularity (gwdegree) shows a significantly higher positive effect than the effect of pre-European network. This means there is a tendency toward centralization that reflects a limited number of burials have many more ties than others. This implies that a few central individuals may have better access to trade goods and developed personal networks through wealth accumulation. In general, the post-European network has a smaller transitivity effect and a positive popularity effect than the pre-European network. This may suggest a reduced tendency toward clustering but high tendency toward centralization after the European presence. Both posterior estimates present symmetric distributions, with the posterior means close to posterior medians (Table</w:t>
-      </w:r>
-      <w:r>
-        <w:t xml:space="preserve"> </w:t>
-      </w:r>
-      <w:r>
-        <w:t xml:space="preserve">2</w:t>
-      </w:r>
-      <w:r>
-        <w:t xml:space="preserve">).</w:t>
-      </w:r>
-    </w:p>
-    <w:p>
-      <w:pPr>
-        <w:pStyle w:val="BodyText"/>
-      </w:pPr>
-      <w:r>
-        <w:t xml:space="preserve">One key difference between the pre-European and post-European networks is their size, with 29 burials compared to 49 burials. To understand the robustness of comparison between two networks, we used vertex bootstrap to cross-validate the results based on Bayesian network analysis. Vertex bootstrap is a non-parametric method that conducts resampling for all vertices (i.e. node) that is useful for quantifying standard errors and estimating sampling variability in the network statistics of interest</w:t>
-      </w:r>
-      <w:r>
-        <w:t xml:space="preserve"> </w:t>
-      </w:r>
-      <w:r>
-        <w:t xml:space="preserve">(Chen et al., 2019; Roberts et al., 2021; Snijders and Borgatti, 1999)</w:t>
-      </w:r>
-      <w:r>
-        <w:t xml:space="preserve">. This enables the evaluation of uncertainty for networks and tests the difference between multiple networks by examining their confidence intervals for the network population. Networks with unoverlapped intervals means there is a significant difference. We computed and compared endogenous network statistics, including density, popularity, and transitivity for our two networks. Figure</w:t>
-      </w:r>
-      <w:r>
-        <w:t xml:space="preserve"> </w:t>
-      </w:r>
-      <w:r>
-        <w:t xml:space="preserve">5</w:t>
-      </w:r>
-      <w:r>
-        <w:t xml:space="preserve"> </w:t>
-      </w:r>
-      <w:r>
-        <w:t xml:space="preserve">shows a significant difference in observed network popularity between the two networks, which is consistent with our finding of negative popularity in the pre-European period and positive popularity in the post-European period using the Bayesian approach. For density and transitivity, the 95% confidence intervals from two networks overlapped with each other that indicates no significant difference. This is also consistent with our results of Bayesian modeling, where both networks present similar positive or negative effects with smaller degree of difference.</w:t>
+        <w:t xml:space="preserve">The vertex bootstrap procedure with a t-test on the difference of network populations also shows that there are significant differences in network density(p =</w:t>
+      </w:r>
+      <w:r>
+        <w:t xml:space="preserve"> </w:t>
+      </w:r>
+      <m:oMath>
+        <m:r>
+          <m:t>2.578</m:t>
+        </m:r>
+        <m:r>
+          <m:t>×</m:t>
+        </m:r>
+        <m:sSup>
+          <m:e>
+            <m:r>
+              <m:t>10</m:t>
+            </m:r>
+          </m:e>
+          <m:sup>
+            <m:r>
+              <m:t>−</m:t>
+            </m:r>
+            <m:r>
+              <m:t>173</m:t>
+            </m:r>
+          </m:sup>
+        </m:sSup>
+      </m:oMath>
+      <w:r>
+        <w:t xml:space="preserve">), transitivity (p =</w:t>
+      </w:r>
+      <w:r>
+        <w:t xml:space="preserve"> </w:t>
+      </w:r>
+      <m:oMath>
+        <m:r>
+          <m:t>1.376</m:t>
+        </m:r>
+        <m:r>
+          <m:t>×</m:t>
+        </m:r>
+        <m:sSup>
+          <m:e>
+            <m:r>
+              <m:t>10</m:t>
+            </m:r>
+          </m:e>
+          <m:sup>
+            <m:r>
+              <m:t>−</m:t>
+            </m:r>
+            <m:r>
+              <m:t>114</m:t>
+            </m:r>
+          </m:sup>
+        </m:sSup>
+      </m:oMath>
+      <w:r>
+        <w:t xml:space="preserve">), and popularity (p =</w:t>
+      </w:r>
+      <w:r>
+        <w:t xml:space="preserve"> </w:t>
+      </w:r>
+      <m:oMath>
+        <m:r>
+          <m:t>0</m:t>
+        </m:r>
+      </m:oMath>
+      <w:r>
+        <w:t xml:space="preserve">). Moreover, we explored the sample size effect by removing nodes at certain percents (5-40%) for both networks and compared their confidence intervals. The results (Figure</w:t>
+      </w:r>
+      <w:r>
+        <w:t xml:space="preserve"> </w:t>
+      </w:r>
+      <w:r>
+        <w:t xml:space="preserve">7.2</w:t>
+      </w:r>
+      <w:r>
+        <w:t xml:space="preserve">) demonstrate a consistent difference between the two networks within 30 % node removals that suggest they are robust to the different sizes. In general, those statistical methods support the presence of anthropologically meaningful differences in the pre-and post-European networks. The procedure of cross-validation ensures our results can provide robust comparison between two networks without sample size effects.</w:t>
       </w:r>
     </w:p>
     <w:p>
@@ -5769,20 +5993,119 @@
       <w:r>
         <w:drawing>
           <wp:inline>
-            <wp:extent cx="5943600" cy="3714750"/>
+            <wp:extent cx="5943600" cy="2377440"/>
             <wp:effectExtent b="0" l="0" r="0" t="0"/>
-            <wp:docPr descr="Figure 5: The 95% bootstrap confidence intervals for the observed networks, the top one with 0 nodes removal, and networks with different number of node removal. The number of bootstrap samples is 1000." title="" id="1" name="Picture"/>
+            <wp:docPr descr="Figure 7.3: Goodness-of-fit diagnostics for the pre-European model (left) and the post-European model (right). Boxplots represent distributions calculated on 100 network graphs simulated from the estimated posterior distribution. Red lines represent distributions of observed networks, and gray lines show the 95% intervals." title="" id="1" name="Picture"/>
             <a:graphic>
               <a:graphicData uri="http://schemas.openxmlformats.org/drawingml/2006/picture">
                 <pic:pic>
                   <pic:nvPicPr>
-                    <pic:cNvPr descr="/Users/EmilyWang/Desktop/School%20document/LW-Papers/kwl-burials-2020/analysis/figures/007-bootstrap-CI.png" id="0" name="Picture"/>
+                    <pic:cNvPr descr="../figures/figure-bgof-two-phases-1.png" id="0" name="Picture"/>
                     <pic:cNvPicPr>
                       <a:picLocks noChangeArrowheads="1" noChangeAspect="1"/>
                     </pic:cNvPicPr>
                   </pic:nvPicPr>
                   <pic:blipFill>
                     <a:blip r:embed="rId34"/>
+                    <a:stretch>
+                      <a:fillRect/>
+                    </a:stretch>
+                  </pic:blipFill>
+                  <pic:spPr bwMode="auto">
+                    <a:xfrm>
+                      <a:off x="0" y="0"/>
+                      <a:ext cx="5943600" cy="2377440"/>
+                    </a:xfrm>
+                    <a:prstGeom prst="rect">
+                      <a:avLst/>
+                    </a:prstGeom>
+                    <a:noFill/>
+                    <a:ln w="9525">
+                      <a:noFill/>
+                      <a:headEnd/>
+                      <a:tailEnd/>
+                    </a:ln>
+                  </pic:spPr>
+                </pic:pic>
+              </a:graphicData>
+            </a:graphic>
+          </wp:inline>
+        </w:drawing>
+      </w:r>
+    </w:p>
+    <w:p>
+      <w:pPr>
+        <w:pStyle w:val="ImageCaption"/>
+      </w:pPr>
+      <w:r>
+        <w:t xml:space="preserve">Figure 7.3: Goodness-of-fit diagnostics for the pre-European model (left) and the post-European model (right). Boxplots represent distributions calculated on 100 network graphs simulated from the estimated posterior distribution. Red lines represent distributions of observed networks, and gray lines show the 95% intervals.</w:t>
+      </w:r>
+    </w:p>
+    <w:p>
+      <w:pPr>
+        <w:pStyle w:val="BodyText"/>
+      </w:pPr>
+      <w:r>
+        <w:t xml:space="preserve">Bayesian goodness of fit (GOF) diagnostics plots (Figure</w:t>
+      </w:r>
+      <w:r>
+        <w:t xml:space="preserve"> </w:t>
+      </w:r>
+      <w:r>
+        <w:t xml:space="preserve">7.3</w:t>
+      </w:r>
+      <w:r>
+        <w:t xml:space="preserve">) show that both models fit the observed networks very well for the minimum geodesic distance distribution (i.e. the number of edges between node pairs in a shortest path</w:t>
+      </w:r>
+      <w:r>
+        <w:t xml:space="preserve"> </w:t>
+      </w:r>
+      <w:r>
+        <w:t xml:space="preserve">(Hunter et al., 2008)</w:t>
+      </w:r>
+      <w:r>
+        <w:t xml:space="preserve">) and the degree distribution. For edgewise shared partner (gwesp) distribution, despite some observations falling outside the 95% interval, the fit is generally good with most observations within it. This also suggests that our</w:t>
+      </w:r>
+      <w:r>
+        <w:t xml:space="preserve"> </w:t>
+      </w:r>
+      <w:r>
+        <w:t xml:space="preserve">models can reproduce networks that resemble the structural features of our observed networks. We compared the first three distribution moments of each observed distribution and their corresponding simulated distributions, represented by means. Figure</w:t>
+      </w:r>
+      <w:r>
+        <w:t xml:space="preserve"> </w:t>
+      </w:r>
+      <w:r>
+        <w:t xml:space="preserve">7.4</w:t>
+      </w:r>
+      <w:r>
+        <w:t xml:space="preserve"> </w:t>
+      </w:r>
+      <w:r>
+        <w:t xml:space="preserve">shows that modeled values from the pre-European network are slightly closer to the observed values for the mean and the variance of distributions, compared to the values from the post-European network. In general, this demonstrates a better fit for the pre-European network. However, it should be noted that the differences between the statistics of two models are relatively small, which still allows direct comparison of two networks.</w:t>
+      </w:r>
+    </w:p>
+    <w:p>
+      <w:pPr>
+        <w:pStyle w:val="CaptionedFigure"/>
+      </w:pPr>
+      <w:r>
+        <w:drawing>
+          <wp:inline>
+            <wp:extent cx="5943600" cy="3714750"/>
+            <wp:effectExtent b="0" l="0" r="0" t="0"/>
+            <wp:docPr descr="Figure 7.4: Distribution moments (mean, skewness, and variance) calculated on the observed data and simulated distributions for the pre- and post- European models." title="" id="1" name="Picture"/>
+            <a:graphic>
+              <a:graphicData uri="http://schemas.openxmlformats.org/drawingml/2006/picture">
+                <pic:pic>
+                  <pic:nvPicPr>
+                    <pic:cNvPr descr="/Users/bmarwick/Desktop/kwl-burials/analysis/figures/006-distribution-moments.png" id="0" name="Picture"/>
+                    <pic:cNvPicPr>
+                      <a:picLocks noChangeArrowheads="1" noChangeAspect="1"/>
+                    </pic:cNvPicPr>
+                  </pic:nvPicPr>
+                  <pic:blipFill>
+                    <a:blip r:embed="rId35"/>
                     <a:stretch>
                       <a:fillRect/>
                     </a:stretch>
@@ -5814,7 +6137,61 @@
         <w:pStyle w:val="ImageCaption"/>
       </w:pPr>
       <w:r>
-        <w:t xml:space="preserve">Figure 5: The 95% bootstrap confidence intervals for the observed networks, the top one with 0 nodes removal, and networks with different number of node removal. The number of bootstrap samples is 1000.</w:t>
+        <w:t xml:space="preserve">Figure 7.4: Distribution moments (mean, skewness, and variance) calculated on the observed data and simulated distributions for the pre- and post- European models.</w:t>
+      </w:r>
+    </w:p>
+    <w:bookmarkEnd w:id="36"/>
+    <w:bookmarkStart w:id="37" w:name="discussion"/>
+    <w:p>
+      <w:pPr>
+        <w:pStyle w:val="Heading1"/>
+      </w:pPr>
+      <w:r>
+        <w:rPr>
+          <w:rStyle w:val="SectionNumber"/>
+        </w:rPr>
+        <w:t xml:space="preserve">8</w:t>
+      </w:r>
+      <w:r>
+        <w:tab/>
+      </w:r>
+      <w:r>
+        <w:t xml:space="preserve">Discussion</w:t>
+      </w:r>
+    </w:p>
+    <w:p>
+      <w:pPr>
+        <w:pStyle w:val="FirstParagraph"/>
+      </w:pPr>
+      <w:r>
+        <w:t xml:space="preserve">A striking finding in our results is the change in network properties of Kiwulan burials from a more cohesive network with multiple subgroups (represented by higher transitivity and negative popularity) toward a more centralized network with concentration of connections among fewer burials (lower transitivity and positive popularity) after the European presence during the 17th century. This supports our models of chronological change from a more corporate society to a more networked society, as indicated in the grave goods and burial attributes. These observations are in line with theoretical assumptions of horizontal hierarchy, the corporate-network continuum that focuses on distinct strategies for achieving power as an alternative explanation to understand the emergence and level of social inequality</w:t>
+      </w:r>
+      <w:r>
+        <w:t xml:space="preserve"> </w:t>
+      </w:r>
+      <w:r>
+        <w:t xml:space="preserve">(Drennan et al., 2010; Feinman, 2000; Feinman et al., 2000)</w:t>
+      </w:r>
+      <w:r>
+        <w:t xml:space="preserve">. Compared to traditional models of vertical hierarchies that stress stratified social characteristics, the corporate-network model may be more relevant for understanding how a small scale society was organized, such as we see here in the pericolonial context of Kiwulan. A corporate-based society, such as the pre-European situation at Kiwulan, stresses shared power between individuals, communalrituals, and social inequality, if any, would be associated with groups</w:t>
+      </w:r>
+      <w:r>
+        <w:t xml:space="preserve"> </w:t>
+      </w:r>
+      <w:r>
+        <w:t xml:space="preserve">(Siegel, 1999)</w:t>
+      </w:r>
+      <w:r>
+        <w:t xml:space="preserve">. In contrast, a more network-based society, indicated by the post-European data from Kiwulan, presents wealth accumulation through individual networks, prestige good manipulation, and trade monopolization</w:t>
+      </w:r>
+      <w:r>
+        <w:t xml:space="preserve"> </w:t>
+      </w:r>
+      <w:r>
+        <w:t xml:space="preserve">(Blanton et al., 1996)</w:t>
+      </w:r>
+      <w:r>
+        <w:t xml:space="preserve">. It should be noted that the corporate/network continuum represents a dynamic process with different degrees of hierarchical complexity instead of static ideal-type stages.</w:t>
       </w:r>
     </w:p>
     <w:p>
@@ -5822,140 +6199,16 @@
         <w:pStyle w:val="BodyText"/>
       </w:pPr>
       <w:r>
-        <w:t xml:space="preserve">The vertex bootstrap procedure with a t-test on the difference of network populations also shows that there are significant differences in network density(p =</w:t>
-      </w:r>
-      <w:r>
-        <w:t xml:space="preserve"> </w:t>
-      </w:r>
-      <m:oMath>
-        <m:r>
-          <m:t>2.578</m:t>
-        </m:r>
-        <m:r>
-          <m:t>×</m:t>
-        </m:r>
-        <m:sSup>
-          <m:e>
-            <m:r>
-              <m:t>10</m:t>
-            </m:r>
-          </m:e>
-          <m:sup>
-            <m:r>
-              <m:t>−</m:t>
-            </m:r>
-            <m:r>
-              <m:t>173</m:t>
-            </m:r>
-          </m:sup>
-        </m:sSup>
-      </m:oMath>
-      <w:r>
-        <w:t xml:space="preserve">), transitivity (p =</w:t>
-      </w:r>
-      <w:r>
-        <w:t xml:space="preserve"> </w:t>
-      </w:r>
-      <m:oMath>
-        <m:r>
-          <m:t>1.376</m:t>
-        </m:r>
-        <m:r>
-          <m:t>×</m:t>
-        </m:r>
-        <m:sSup>
-          <m:e>
-            <m:r>
-              <m:t>10</m:t>
-            </m:r>
-          </m:e>
-          <m:sup>
-            <m:r>
-              <m:t>−</m:t>
-            </m:r>
-            <m:r>
-              <m:t>114</m:t>
-            </m:r>
-          </m:sup>
-        </m:sSup>
-      </m:oMath>
-      <w:r>
-        <w:t xml:space="preserve">), and popularity (p =</w:t>
-      </w:r>
-      <w:r>
-        <w:t xml:space="preserve"> </w:t>
-      </w:r>
-      <m:oMath>
-        <m:r>
-          <m:t>0</m:t>
-        </m:r>
-      </m:oMath>
-      <w:r>
-        <w:t xml:space="preserve">). Moreover, we explored the sample size effect by removing nodes at certain percents (5-40%) for both networks and compared their confidence intervals. The results (Figure</w:t>
-      </w:r>
-      <w:r>
-        <w:t xml:space="preserve"> </w:t>
-      </w:r>
-      <w:r>
-        <w:t xml:space="preserve">5</w:t>
-      </w:r>
-      <w:r>
-        <w:t xml:space="preserve">) demonstrate a consistent difference between the two networks within 30 % node removals that suggest they are robust to the different sizes. In general, those statistical methods support the presence of anthropologically meaningful differences in the pre-and post-European networks. The procedure of cross-validation ensures our results can provide robust comparison between two networks without sample size effects.</w:t>
-      </w:r>
-    </w:p>
-    <w:p>
-      <w:pPr>
-        <w:pStyle w:val="CaptionedFigure"/>
-      </w:pPr>
-      <w:r>
-        <w:drawing>
-          <wp:inline>
-            <wp:extent cx="5943600" cy="2377440"/>
-            <wp:effectExtent b="0" l="0" r="0" t="0"/>
-            <wp:docPr descr="Figure 6: Goodness-of-fit diagnostics for the pre-European model (left) and the post-European model (right). Boxplots represent distributions calculated on 100 network graphs simulated from the estimated posterior distribution. Red lines represent distributions of observed networks, and gray lines show the 95% intervals." title="" id="1" name="Picture"/>
-            <a:graphic>
-              <a:graphicData uri="http://schemas.openxmlformats.org/drawingml/2006/picture">
-                <pic:pic>
-                  <pic:nvPicPr>
-                    <pic:cNvPr descr="../figures/figure-bgof-two-phases-1.png" id="0" name="Picture"/>
-                    <pic:cNvPicPr>
-                      <a:picLocks noChangeArrowheads="1" noChangeAspect="1"/>
-                    </pic:cNvPicPr>
-                  </pic:nvPicPr>
-                  <pic:blipFill>
-                    <a:blip r:embed="rId35"/>
-                    <a:stretch>
-                      <a:fillRect/>
-                    </a:stretch>
-                  </pic:blipFill>
-                  <pic:spPr bwMode="auto">
-                    <a:xfrm>
-                      <a:off x="0" y="0"/>
-                      <a:ext cx="5943600" cy="2377440"/>
-                    </a:xfrm>
-                    <a:prstGeom prst="rect">
-                      <a:avLst/>
-                    </a:prstGeom>
-                    <a:noFill/>
-                    <a:ln w="9525">
-                      <a:noFill/>
-                      <a:headEnd/>
-                      <a:tailEnd/>
-                    </a:ln>
-                  </pic:spPr>
-                </pic:pic>
-              </a:graphicData>
-            </a:graphic>
-          </wp:inline>
-        </w:drawing>
-      </w:r>
-    </w:p>
-    <w:p>
-      <w:pPr>
-        <w:pStyle w:val="ImageCaption"/>
-      </w:pPr>
-      <w:r>
-        <w:t xml:space="preserve">Figure 6: Goodness-of-fit diagnostics for the pre-European model (left) and the post-European model (right). Boxplots represent distributions calculated on 100 network graphs simulated from the estimated posterior distribution. Red lines represent distributions of observed networks, and gray lines show the 95% intervals.</w:t>
+        <w:t xml:space="preserve">The covariants for both networks, before and after the European presence, provide further information to give insights into how specific elements of the archaeological record relate to the formation of networks (Table</w:t>
+      </w:r>
+      <w:r>
+        <w:t xml:space="preserve"> </w:t>
+      </w:r>
+      <w:r>
+        <w:t xml:space="preserve">7.1</w:t>
+      </w:r>
+      <w:r>
+        <w:t xml:space="preserve">). Our covariants were age, sex, ritual pottery, and a wealth index based on the value of grave goods. The pre-European network shows that burials with pottery as ritual vessels tend to be tied. On the other hand, in the post-European network ties tend to be between burials within the same level of wealth. Moreover, in the post-European network, burials with ritual vessels or same sex tend not to be tied. This illustrates that different social and economic mechanisms determined relations between burials for the two periods. Before European arrival, ritual behaviors seem to have been important status indicators, relative to the use of prestige goods. After European presence was established, status indicators shifted from ritual to wealth differences and sex is not associated with status. Physical distance between burials did not correlate to network formation for either period. This means geographical proximity, implying some kinship association, is not a factor for sharing similar goods between burials. This may suggest that the use of burial goods is more individual-oriented instead of kinship-based. In addition, demographic information, such as age and sex, do not show any correlations with network formation for the pre-European network and only sex shows small effect for the post European network. This may be due to the unavailability of age and sex values for many burials in our sample.</w:t>
       </w:r>
     </w:p>
     <w:p>
@@ -5963,143 +6216,105 @@
         <w:pStyle w:val="BodyText"/>
       </w:pPr>
       <w:r>
-        <w:t xml:space="preserve">Bayesian goodness of fit (GOF) diagnostics plots (Figure</w:t>
-      </w:r>
-      <w:r>
-        <w:t xml:space="preserve"> </w:t>
-      </w:r>
-      <w:r>
-        <w:t xml:space="preserve">6</w:t>
-      </w:r>
-      <w:r>
-        <w:t xml:space="preserve">) show that both models fit the observed networks very well for the minimum geodesic distance distribution (i.e. the number of edges between node pairs in a shortest path</w:t>
-      </w:r>
-      <w:r>
-        <w:t xml:space="preserve"> </w:t>
-      </w:r>
-      <w:r>
-        <w:t xml:space="preserve">(Hunter et al., 2008)</w:t>
-      </w:r>
-      <w:r>
-        <w:t xml:space="preserve">) and the degree distribution. For edgewise shared partner (gwesp) distribution, despite some observations falling outside the 95% interval, the fit is generally good with most observations within it. This also suggests that our</w:t>
-      </w:r>
-      <w:r>
-        <w:t xml:space="preserve"> </w:t>
-      </w:r>
-      <w:r>
-        <w:t xml:space="preserve">models can reproduce networks that resemble the structural features of our observed networks. We compared the first three distribution moments of each observed distribution and their corresponding simulated distributions, represented by means. Figure</w:t>
-      </w:r>
-      <w:r>
-        <w:t xml:space="preserve"> </w:t>
-      </w:r>
-      <w:r>
-        <w:t xml:space="preserve">7</w:t>
-      </w:r>
-      <w:r>
-        <w:t xml:space="preserve"> </w:t>
-      </w:r>
-      <w:r>
-        <w:t xml:space="preserve">shows that modeled values from the pre-European network are slightly closer to the observed values for the mean and the variance of distributions, compared to the values from the post-European network. In general, this demonstrates a better fit for the pre-European network. However, it should be noted that the differences between the statistics of two models are relatively small, which still allows direct comparison of two networks.</w:t>
-      </w:r>
-    </w:p>
-    <w:p>
-      <w:pPr>
-        <w:pStyle w:val="CaptionedFigure"/>
-      </w:pPr>
-      <w:r>
-        <w:drawing>
-          <wp:inline>
-            <wp:extent cx="5943600" cy="3714750"/>
-            <wp:effectExtent b="0" l="0" r="0" t="0"/>
-            <wp:docPr descr="Figure 7: Distribution moments (mean, skewness, and variance) calculated on the observed data and simulated distributions for the pre- and post- European models." title="" id="1" name="Picture"/>
-            <a:graphic>
-              <a:graphicData uri="http://schemas.openxmlformats.org/drawingml/2006/picture">
-                <pic:pic>
-                  <pic:nvPicPr>
-                    <pic:cNvPr descr="/Users/EmilyWang/Desktop/School%20document/LW-Papers/kwl-burials-2020/analysis/figures/006-distribution-moments.png" id="0" name="Picture"/>
-                    <pic:cNvPicPr>
-                      <a:picLocks noChangeArrowheads="1" noChangeAspect="1"/>
-                    </pic:cNvPicPr>
-                  </pic:nvPicPr>
-                  <pic:blipFill>
-                    <a:blip r:embed="rId36"/>
-                    <a:stretch>
-                      <a:fillRect/>
-                    </a:stretch>
-                  </pic:blipFill>
-                  <pic:spPr bwMode="auto">
-                    <a:xfrm>
-                      <a:off x="0" y="0"/>
-                      <a:ext cx="5943600" cy="3714750"/>
-                    </a:xfrm>
-                    <a:prstGeom prst="rect">
-                      <a:avLst/>
-                    </a:prstGeom>
-                    <a:noFill/>
-                    <a:ln w="9525">
-                      <a:noFill/>
-                      <a:headEnd/>
-                      <a:tailEnd/>
-                    </a:ln>
-                  </pic:spPr>
-                </pic:pic>
-              </a:graphicData>
-            </a:graphic>
-          </wp:inline>
-        </w:drawing>
-      </w:r>
-    </w:p>
-    <w:p>
-      <w:pPr>
-        <w:pStyle w:val="ImageCaption"/>
-      </w:pPr>
-      <w:r>
-        <w:t xml:space="preserve">Figure 7: Distribution moments (mean, skewness, and variance) calculated on the observed data and simulated distributions for the pre- and post- European models.</w:t>
-      </w:r>
-    </w:p>
+        <w:t xml:space="preserve">We used burial data as a proxy to explore the relations based on the argument that burials represent social structures</w:t>
+      </w:r>
+      <w:r>
+        <w:t xml:space="preserve"> </w:t>
+      </w:r>
+      <w:r>
+        <w:t xml:space="preserve">(Binford, 1971; Saxe, 1970)</w:t>
+      </w:r>
+      <w:r>
+        <w:t xml:space="preserve">. We note that there could be an issue of disconnection between the role of the deceased in a burial context and their life, which could be reduced by examining evidence from the residential context</w:t>
+      </w:r>
+      <w:r>
+        <w:t xml:space="preserve"> </w:t>
+      </w:r>
+      <w:r>
+        <w:t xml:space="preserve">(Chapman, 2003)</w:t>
+      </w:r>
+      <w:r>
+        <w:t xml:space="preserve">. Previous studies of trade ornaments from the residential area of Kiwulan suggests an uneven spatial distribution when the Europeans were active in northern Taiwan that hints at an increased social differentiation at Kiwulan in a pericolonial context</w:t>
+      </w:r>
+      <w:r>
+        <w:t xml:space="preserve"> </w:t>
+      </w:r>
+      <w:r>
+        <w:t xml:space="preserve">(Wang and Marwick, 2020)</w:t>
+      </w:r>
+      <w:r>
+        <w:t xml:space="preserve">. This is consistent with the result of a more centralized burial network after the presence of Europeans, which supports a connection between a burial and the social role of the living person. Since the burial goods used for making ties were treated as prestige goods or status items in the local Indigenous culture</w:t>
+      </w:r>
+      <w:r>
+        <w:t xml:space="preserve"> </w:t>
+      </w:r>
+      <w:r>
+        <w:t xml:space="preserve">(Borao, 2009; Li and Wu, 2006)</w:t>
+      </w:r>
+      <w:r>
+        <w:t xml:space="preserve">, the interrelations represented by the flow of goods observed in the burial data likely reflect social contexts of the living people at Kiwulan in a pericolonial context.</w:t>
+      </w:r>
+    </w:p>
+    <w:p>
+      <w:pPr>
+        <w:pStyle w:val="BodyText"/>
+      </w:pPr>
+      <w:r>
+        <w:t xml:space="preserve">At Kiwulan, changes in interburial networks may result from differential access to exotic trade enabled by European contact, gradually leading to increased social differentiation. The image of European power could be embedded into prestige objects pre-existing in local Indigenous culture where their values were amplified with concepts of wealth or power, since their values are contextually mutable and entangled in historical processes</w:t>
+      </w:r>
+      <w:r>
+        <w:t xml:space="preserve"> </w:t>
+      </w:r>
+      <w:r>
+        <w:t xml:space="preserve">(Aswani et al., 2003; Thomas, 2009)</w:t>
+      </w:r>
+      <w:r>
+        <w:t xml:space="preserve">. This may lead to ambitious individuals to competing with each other for traditional goods and accumulating wealth. It also demonstrates the agency of local Indigenous societies to incorporate and manipulate trade items in a pericolonial context with weak colonial control, gradually resulting in social changes from a more corporate to a more network strategy. We recognise that the meaning of the burial goods remains speculative without rich ethnographic data to support our interpretations. Furthermore, a detailed material culture context for burial goods in residential settings would also help to strengthen our interpretations, but this is not available from Kiwulan. In addition, we acknowledge the fragmentation issue in our archaeological data that limit network interpretations</w:t>
+      </w:r>
+      <w:r>
+        <w:t xml:space="preserve"> </w:t>
+      </w:r>
+      <w:r>
+        <w:t xml:space="preserve">(eg. Gjesfjeld, 2015)</w:t>
+      </w:r>
+      <w:r>
+        <w:t xml:space="preserve">, such as missing age and sex attributes for some burials at Kiwulan.</w:t>
+      </w:r>
+    </w:p>
+    <w:bookmarkEnd w:id="37"/>
+    <w:bookmarkStart w:id="38" w:name="conclusion"/>
     <w:p>
       <w:pPr>
         <w:pStyle w:val="Heading1"/>
       </w:pPr>
-      <w:bookmarkStart w:id="37" w:name="discussion"/>
-      <w:r>
-        <w:t xml:space="preserve">Discussion</w:t>
-      </w:r>
-      <w:bookmarkEnd w:id="37"/>
+      <w:r>
+        <w:rPr>
+          <w:rStyle w:val="SectionNumber"/>
+        </w:rPr>
+        <w:t xml:space="preserve">9</w:t>
+      </w:r>
+      <w:r>
+        <w:tab/>
+      </w:r>
+      <w:r>
+        <w:t xml:space="preserve">Conclusion</w:t>
+      </w:r>
     </w:p>
     <w:p>
       <w:pPr>
         <w:pStyle w:val="FirstParagraph"/>
       </w:pPr>
       <w:r>
-        <w:t xml:space="preserve">A striking finding in our results is the change in network properties of Kiwulan burials from a more cohesive network with multiple subgroups (represented by higher transitivity and negative popularity) toward a more centralized network with concentration of connections among fewer burials (lower transitivity and positive popularity) after the European presence during the 17th century. This supports our models of chronological change from a more corporate society to a more networked society, as indicated in the grave goods and burial attributes. These observations are in line with theoretical assumptions of horizontal hierarchy, the corporate-network continuum that focuses on distinct strategies for achieving power as an alternative explanation to understand the emergence and level of social inequality</w:t>
-      </w:r>
-      <w:r>
-        <w:t xml:space="preserve"> </w:t>
-      </w:r>
-      <w:r>
-        <w:t xml:space="preserve">(Drennan et al., 2010; Feinman, 2000; Feinman et al., 2000)</w:t>
-      </w:r>
-      <w:r>
-        <w:t xml:space="preserve">. Compared to traditional models of vertical hierarchies that stress stratified social characteristics, the corporate-network model may be more relevant for understanding how a small scale society was organized, such as we see here in the pericolonial context of Kiwulan. A corporate-based society, such as the pre-European situation at Kiwulan, stresses shared power between individuals, communalrituals, and social inequality, if any, would be associated with groups</w:t>
-      </w:r>
-      <w:r>
-        <w:t xml:space="preserve"> </w:t>
-      </w:r>
-      <w:r>
-        <w:t xml:space="preserve">(Siegel, 1999)</w:t>
-      </w:r>
-      <w:r>
-        <w:t xml:space="preserve">. In contrast, a more network-based society, indicated by the post-European data from Kiwulan, presents wealth accumulation through individual networks, prestige good manipulation, and trade monopolization</w:t>
-      </w:r>
-      <w:r>
-        <w:t xml:space="preserve"> </w:t>
-      </w:r>
-      <w:r>
-        <w:t xml:space="preserve">(Blanton et al., 1996)</w:t>
-      </w:r>
-      <w:r>
-        <w:t xml:space="preserve">. It should be noted that the corporate/network continuum represents a dynamic process with different degrees of hierarchical complexity instead of static ideal-type stages.</w:t>
+        <w:t xml:space="preserve">In this paper, we presented a novel approach for studying burial relations using ERGM network analysis within a Bayesian framework. We examined social changes in a European pericolonial context in northeastern Taiwan. We tested the hypotheses of chronological changes in interburial networks at Kiwulan with the evaluation of both endogenous and exogenous network effects. The results support our model that the relationship between burials changed after the European colonization period in the 17th century. Before the arrival of Europeans, the burial network has a tendency of more closed relationships with ritual elements as the key formation mechanism. After European arrival, the network has a tendency of centralization relative to the rarity of goods. The changes in formation mechanisms for networks from ritual-oriented practices to wealth possession suggest increased behavior of wealth accumulation and differentiation stimulated by the European presence and associated long-distance trade network. This aligns with changes in social complexity from a more corporate to a more network mode society with different strategies for achieving power and different degrees of social inequality. Using burial data with historical documents, we are able to detect changes in Indigenous societies indicative of increased social inequality to better understand indirect European colonial impacts that have been underestimated in this region</w:t>
+      </w:r>
+      <w:r>
+        <w:t xml:space="preserve"> </w:t>
+      </w:r>
+      <w:r>
+        <w:t xml:space="preserve">(e.g. Acabado, 2017; Trabert, 2017)</w:t>
+      </w:r>
+      <w:r>
+        <w:t xml:space="preserve">. Furthermore, our study also highlights the agency of local people to manipulate colonial power instead of being passive recipients of trade goods.</w:t>
       </w:r>
     </w:p>
     <w:p>
@@ -6107,219 +6322,241 @@
         <w:pStyle w:val="BodyText"/>
       </w:pPr>
       <w:r>
-        <w:t xml:space="preserve">The covariants for both networks, before and after the European presence, provide further information to give insights into how specific elements of the archaeological record relate to the formation of networks (Table</w:t>
-      </w:r>
-      <w:r>
-        <w:t xml:space="preserve"> </w:t>
-      </w:r>
-      <w:r>
-        <w:t xml:space="preserve">2</w:t>
-      </w:r>
-      <w:r>
-        <w:t xml:space="preserve">). Our covariants were age, sex, ritual pottery, and a wealth index based on the value of grave goods. The pre-European network shows that burials with pottery as ritual vessels tend to be tied. On the other hand, in the post-European network ties tend to be between burials within the same level of wealth. Moreover, in the post-European network, burials with ritual vessels or same sex tend not to be tied. This illustrates that different social and economic mechanisms determined relations between burials for the two periods. Before European arrival, ritual behaviors seem to have been important status indicators, relative to the use of prestige goods. After European presence was established, status indicators shifted from ritual to wealth differences and sex is not associated with status. Physical distance between burials did not correlate to network formation for either period. This means geographical proximity, implying some kinship association, is not a factor for sharing similar goods between burials. This may suggest that the use of burial goods is more individual-oriented instead of kinship-based. In addition, demographic information, such as age and sex, do not show any correlations with network formation for the pre-European network and only sex shows small effect for the post European network. This may be due to the unavailability of age and sex values for many burials in our sample.</w:t>
-      </w:r>
-    </w:p>
-    <w:p>
-      <w:pPr>
-        <w:pStyle w:val="BodyText"/>
-      </w:pPr>
-      <w:r>
-        <w:t xml:space="preserve">We used burial data as a proxy to explore the relations based on the argument that burials represent social structures</w:t>
-      </w:r>
-      <w:r>
-        <w:t xml:space="preserve"> </w:t>
-      </w:r>
-      <w:r>
-        <w:t xml:space="preserve">(Binford, 1971; Saxe, 1970)</w:t>
-      </w:r>
-      <w:r>
-        <w:t xml:space="preserve">. We note that there could be an issue of disconnection between the role of the deceased in a burial context and their life, which could be reduced by examining evidence from the residential context</w:t>
-      </w:r>
-      <w:r>
-        <w:t xml:space="preserve"> </w:t>
-      </w:r>
-      <w:r>
-        <w:t xml:space="preserve">(Chapman, 2003)</w:t>
-      </w:r>
-      <w:r>
-        <w:t xml:space="preserve">. Previous studies of trade ornaments from the residential area of Kiwulan suggests an uneven spatial distribution when the Europeans were active in northern Taiwan that hints at an increased social differentiation at Kiwulan in a pericolonial context</w:t>
-      </w:r>
-      <w:r>
-        <w:t xml:space="preserve"> </w:t>
-      </w:r>
-      <w:r>
-        <w:t xml:space="preserve">(Wang and Marwick, 2020)</w:t>
-      </w:r>
-      <w:r>
-        <w:t xml:space="preserve">. This is consistent with the result of a more centralized burial network after the presence of Europeans, which supports a connection between a burial and the social role of the living person. Since the burial goods used for making ties were treated as prestige goods or status items in the local Indigenous culture</w:t>
-      </w:r>
-      <w:r>
-        <w:t xml:space="preserve"> </w:t>
-      </w:r>
-      <w:r>
-        <w:t xml:space="preserve">(Borao Mateo, 2009; Li and Wu, 2006)</w:t>
-      </w:r>
-      <w:r>
-        <w:t xml:space="preserve">, the interrelations represented by the flow of goods observed in the burial data likely reflect social contexts of the living people at Kiwulan in a pericolonial context.</w:t>
-      </w:r>
-    </w:p>
-    <w:p>
-      <w:pPr>
-        <w:pStyle w:val="BodyText"/>
-      </w:pPr>
-      <w:r>
-        <w:t xml:space="preserve">At Kiwulan, changes in interburial networks may result from differential access to exotic trade enabled by European contact, gradually leading to increased social differentiation. The image of European power could be embedded into prestige objects pre-existing in local Indigenous culture where their values were amplified with concepts of wealth or power, since their values are contextually mutable and entangled in historical processes</w:t>
-      </w:r>
-      <w:r>
-        <w:t xml:space="preserve"> </w:t>
-      </w:r>
-      <w:r>
-        <w:t xml:space="preserve">(Aswani et al., 2003; Thomas, 2009)</w:t>
-      </w:r>
-      <w:r>
-        <w:t xml:space="preserve">. This may lead to ambitious individuals to competing with each other for traditional goods and accumulating wealth. It also demonstrates the agency of local Indigenous societies to incorporate and manipulate trade items in a pericolonial context with weak colonial control, gradually resulting in social changes from a more corporate to a more network strategy. We recognise that the meaning of the burial goods remains speculative without rich ethnographic data to support our interpretations. Furthermore, a detailed material culture context for burial goods in residential settings would also help to strengthen our interpretations, but this is not available from Kiwulan. In addition, we acknowledge the fragmentation issue in our archaeological data that limit network interpretations</w:t>
-      </w:r>
-      <w:r>
-        <w:t xml:space="preserve"> </w:t>
-      </w:r>
-      <w:r>
-        <w:t xml:space="preserve">(eg. Gjesfjeld, 2015)</w:t>
-      </w:r>
-      <w:r>
-        <w:t xml:space="preserve">, such as missing age and sex attributes for some burials at Kiwulan.</w:t>
-      </w:r>
-    </w:p>
+        <w:t xml:space="preserve">This case study demonstrates the methodological improvement that Bayesian inference on ERGM provides to inform and enhance studies of relational data in archaeology. A Bayesian framework can reduce the effects of small sample size or missing data commonly present in archaeological data by incorporating prior information and MCMC estimations. Bayesian network modeling can be applied to a wide range of archaeological data to examine the formation of relationships using robust probabilistic inference. This enables insights into the dynamic processes of relationship formation and the underlying factors of historical trajectories of socio-cultural phenomena.</w:t>
+      </w:r>
+    </w:p>
+    <w:bookmarkEnd w:id="38"/>
+    <w:bookmarkStart w:id="40" w:name="acknowledgments"/>
     <w:p>
       <w:pPr>
         <w:pStyle w:val="Heading1"/>
       </w:pPr>
-      <w:bookmarkStart w:id="38" w:name="conclusion"/>
-      <w:r>
-        <w:t xml:space="preserve">Conclusion</w:t>
-      </w:r>
-      <w:bookmarkEnd w:id="38"/>
+      <w:r>
+        <w:rPr>
+          <w:rStyle w:val="SectionNumber"/>
+        </w:rPr>
+        <w:t xml:space="preserve">10</w:t>
+      </w:r>
+      <w:r>
+        <w:tab/>
+      </w:r>
+      <w:r>
+        <w:t xml:space="preserve">Acknowledgments</w:t>
+      </w:r>
     </w:p>
     <w:p>
       <w:pPr>
         <w:pStyle w:val="FirstParagraph"/>
       </w:pPr>
       <w:r>
-        <w:t xml:space="preserve">In this paper, we presented a novel approach for studying burial relations using ERGM network analysis within a Bayesian framework. We examined social changes in a European pericolonial context in northeastern Taiwan. We tested the hypotheses of chronological changes in interburial networks at Kiwulan with the evaluation of both endogenous and exogenous network effects. The results support our model that the relationship between burials changed after the European colonization period in the 17th century. Before the arrival of Europeans, the burial network has a tendency of more closed relationships with ritual elements as the key formation mechanism. After European arrival, the network has a tendency of centralization relative to the rarity of goods. The changes in formation mechanisms for networks from ritual-oriented practices to wealth possession suggest increased behavior of wealth accumulation and differentiation stimulated by the European presence and associated long-distance trade network. This aligns with changes in social complexity from a more corporate to a more network mode society with different strategies for achieving power and different degrees of social inequality. Using burial data with historical documents, we are able to detect changes in Indigenous societies indicative of increased social inequality to better understand indirect European colonial impacts that have been underestimated in this region</w:t>
-      </w:r>
-      <w:r>
-        <w:t xml:space="preserve"> </w:t>
-      </w:r>
-      <w:r>
-        <w:t xml:space="preserve">(e.g. Acabado, 2017; Trabert, 2017)</w:t>
-      </w:r>
-      <w:r>
-        <w:t xml:space="preserve">. Furthermore, our study also highlights the agency of local people to manipulate colonial power instead of being passive recipients of trade goods.</w:t>
-      </w:r>
-    </w:p>
-    <w:p>
-      <w:pPr>
-        <w:pStyle w:val="BodyText"/>
-      </w:pPr>
-      <w:r>
-        <w:t xml:space="preserve">This case study demonstrates the methodological improvement that Bayesian inference on ERGM provides to inform and enhance studies of relational data in archaeology. A Bayesian framework can reduce the effects of small sample size or missing data commonly present in archaeological data by incorporating prior information and MCMC estimations. Bayesian network modeling can be applied to a wide range of archaeological data to examine the formation of relationships using robust probabilistic inference. This enables insights into the dynamic processes of relationship formation and the underlying factors of historical trajectories of socio-cultural phenomena.</w:t>
-      </w:r>
-    </w:p>
+        <w:t xml:space="preserve">We would like to thank the Yilan County Cultural Affairs Bureau in Taiwan for permitting access to the data used in this paper. We thank the excavation team of Kiwulan led by Yu-pei Chen for their post-excavation analysis and detailed documents about burials that enables this study. We also thank Alberto Caimo and Steven M. Goodreau for the discussion regarding the methods at the earliest stage fo analysis. This work was supported in part by the travel grant from the Department of Anthropology at University of Washington and the Doctoral Dissertation Fellowship from the Chiang Ching-kuo Foundation for International Scholarly Exchange (Project #DF009-A-18). We thank Ben Fitzhugh and Peter Lape for their insightful comments on an early draft. We also acknowledge comments from anonymous reviewers that have greatly improved this manuscript.</w:t>
+      </w:r>
+    </w:p>
+    <w:bookmarkStart w:id="39" w:name="pagebreak"/>
+    <w:p>
+      <w:pPr>
+        <w:pStyle w:val="Heading5"/>
+      </w:pPr>
+      <w:r>
+        <w:rPr>
+          <w:rStyle w:val="SectionNumber"/>
+        </w:rPr>
+        <w:t xml:space="preserve">10.0.0.0.1</w:t>
+      </w:r>
+      <w:r>
+        <w:tab/>
+      </w:r>
+      <w:r>
+        <w:t xml:space="preserve">pagebreak</w:t>
+      </w:r>
+    </w:p>
+    <w:bookmarkEnd w:id="39"/>
+    <w:bookmarkEnd w:id="40"/>
+    <w:bookmarkStart w:id="124" w:name="references"/>
     <w:p>
       <w:pPr>
         <w:pStyle w:val="Heading1"/>
       </w:pPr>
-      <w:bookmarkStart w:id="39" w:name="acknowledgments"/>
-      <w:r>
-        <w:t xml:space="preserve">Acknowledgments</w:t>
-      </w:r>
-      <w:bookmarkEnd w:id="39"/>
-    </w:p>
-    <w:p>
-      <w:pPr>
-        <w:pStyle w:val="FirstParagraph"/>
-      </w:pPr>
-      <w:r>
-        <w:t xml:space="preserve">We would like to thank the Yilan County Cultural Affairs Bureau in Taiwan for permitting access to the data used in this paper. We thank the excavation team of Kiwulan led by Yu-pei Chen for their post-excavation analysis and detailed documents about burials that enables this study. We also thank Alberto Caimo and Steven M. Goodreau for the discussion regarding the methods at the earliest stage fo analysis. This work was supported in part by the travel grant from the Department of Anthropology at University of Washington and the Doctoral Dissertation Fellowship from the Chiang Ching-kuo Foundation for International Scholarly Exchange (Project #DF009-A-18). We thank Ben Fitzhugh and Peter Lape for their insightful comments on an early draft. We also acknowledge comments from anonymous reviewers that have greatly improved this manuscript.</w:t>
-      </w:r>
-    </w:p>
-    <w:p>
-      <w:pPr>
-        <w:pStyle w:val="Heading5"/>
-      </w:pPr>
-      <w:bookmarkStart w:id="40" w:name="pagebreak"/>
-      <w:r>
-        <w:t xml:space="preserve">pagebreak</w:t>
-      </w:r>
-      <w:bookmarkEnd w:id="40"/>
-    </w:p>
-    <w:p>
-      <w:pPr>
-        <w:pStyle w:val="Heading1"/>
-      </w:pPr>
-      <w:bookmarkStart w:id="41" w:name="references"/>
+      <w:r>
+        <w:rPr>
+          <w:rStyle w:val="SectionNumber"/>
+        </w:rPr>
+        <w:t xml:space="preserve">11</w:t>
+      </w:r>
+      <w:r>
+        <w:tab/>
+      </w:r>
       <w:r>
         <w:t xml:space="preserve">References</w:t>
       </w:r>
-      <w:bookmarkEnd w:id="41"/>
-    </w:p>
-    <w:bookmarkStart w:id="120" w:name="refs"/>
-    <w:bookmarkStart w:id="42" w:name="ref-Acabado2017"/>
+    </w:p>
+    <w:bookmarkStart w:id="121" w:name="refs"/>
+    <w:bookmarkStart w:id="41" w:name="ref-Acabado2017"/>
     <w:p>
       <w:pPr>
         <w:pStyle w:val="Bibliography"/>
       </w:pPr>
       <w:r>
-        <w:t xml:space="preserve">Acabado, S., 2017. The archaeology of pericolonialism: Responses of the “unconquered” to spanish conquest and colonialism in ifugao, philippines. International Journal of Historical Archaeology 21, 1–26.</w:t>
+        <w:t xml:space="preserve">Acabado, S., 2017. The archaeology of pericolonialism: Responses of the</w:t>
+      </w:r>
+      <w:r>
+        <w:t xml:space="preserve"> </w:t>
+      </w:r>
+      <w:r>
+        <w:t xml:space="preserve">“unconquered”</w:t>
+      </w:r>
+      <w:r>
+        <w:t xml:space="preserve"> </w:t>
+      </w:r>
+      <w:r>
+        <w:t xml:space="preserve">to spanish conquest and colonialism in ifugao, philippines. International Journal of Historical Archaeology 21, 1–26.</w:t>
+      </w:r>
+    </w:p>
+    <w:bookmarkEnd w:id="41"/>
+    <w:bookmarkStart w:id="42" w:name="ref-Amati2019"/>
+    <w:p>
+      <w:pPr>
+        <w:pStyle w:val="Bibliography"/>
+      </w:pPr>
+      <w:r>
+        <w:t xml:space="preserve">Amati, V., Mol, A., Shafie, T., Hofman, C., Brandes, U., 2019. A framework for reconstructing archaeological networks using exponential random graph models. Journal of Archaeological Method and Theory 1–28.</w:t>
       </w:r>
     </w:p>
     <w:bookmarkEnd w:id="42"/>
-    <w:bookmarkStart w:id="43" w:name="ref-Amati2019"/>
+    <w:bookmarkStart w:id="43" w:name="ref-Andrade2007"/>
     <w:p>
       <w:pPr>
         <w:pStyle w:val="Bibliography"/>
       </w:pPr>
       <w:r>
-        <w:t xml:space="preserve">Amati, V., Mol, A., Shafie, T., Hofman, C., Brandes, U., 2019. A framework for reconstructing archaeological networks using exponential random graph models. Journal of Archaeological Method and Theory 1–28.</w:t>
+        <w:t xml:space="preserve">Andrade, T., 2007. How</w:t>
+      </w:r>
+      <w:r>
+        <w:t xml:space="preserve"> </w:t>
+      </w:r>
+      <w:r>
+        <w:t xml:space="preserve">Taiwan</w:t>
+      </w:r>
+      <w:r>
+        <w:t xml:space="preserve"> </w:t>
+      </w:r>
+      <w:r>
+        <w:t xml:space="preserve">became</w:t>
+      </w:r>
+      <w:r>
+        <w:t xml:space="preserve"> </w:t>
+      </w:r>
+      <w:r>
+        <w:t xml:space="preserve">Chinese</w:t>
+      </w:r>
+      <w:r>
+        <w:t xml:space="preserve">: Dutch,</w:t>
+      </w:r>
+      <w:r>
+        <w:t xml:space="preserve"> </w:t>
+      </w:r>
+      <w:r>
+        <w:t xml:space="preserve">Spanish</w:t>
+      </w:r>
+      <w:r>
+        <w:t xml:space="preserve">, and</w:t>
+      </w:r>
+      <w:r>
+        <w:t xml:space="preserve"> </w:t>
+      </w:r>
+      <w:r>
+        <w:t xml:space="preserve">Han</w:t>
+      </w:r>
+      <w:r>
+        <w:t xml:space="preserve"> </w:t>
+      </w:r>
+      <w:r>
+        <w:t xml:space="preserve">colonization in the seventeenth century. Columbia University Press, New York.</w:t>
       </w:r>
     </w:p>
     <w:bookmarkEnd w:id="43"/>
-    <w:bookmarkStart w:id="44" w:name="ref-Andrade2007"/>
+    <w:bookmarkStart w:id="44" w:name="ref-Aswani2003"/>
     <w:p>
       <w:pPr>
         <w:pStyle w:val="Bibliography"/>
       </w:pPr>
       <w:r>
-        <w:t xml:space="preserve">Andrade, T., 2007. How Taiwan became Chinese: Dutch, Spanish, and Han colonization in the seventeenth century. Columbia University Press, New York.</w:t>
+        <w:t xml:space="preserve">Aswani, S., Sheppard, P., Battaglia, D., BaylissSmith, T., Breton, S., Foster, R., Hviding, E., Schneider, G., Aswani, S., Sheppard, P., 2003. The archaeology and ethnohistory of exchange in precolonial and colonial roviana: Gifts, commodities, and inalienable possessions. Current Anthropology 44, S51–S78.</w:t>
       </w:r>
     </w:p>
     <w:bookmarkEnd w:id="44"/>
-    <w:bookmarkStart w:id="45" w:name="ref-Aswani2003"/>
+    <w:bookmarkStart w:id="45" w:name="ref-Binford1971"/>
     <w:p>
       <w:pPr>
         <w:pStyle w:val="Bibliography"/>
       </w:pPr>
       <w:r>
-        <w:t xml:space="preserve">Aswani, S., Sheppard, P., Battaglia, D., BaylissSmith, T., Breton, S., Foster, R., Hviding, E., Schneider, G., Aswani, S., Sheppard, P., 2003. The archaeology and ethnohistory of exchange in precolonial and colonial roviana: Gifts, commodities, and inalienable possessions. Current Anthropology 44, S51–S78.</w:t>
+        <w:t xml:space="preserve">Binford, L., 1971. Mortuary practices: Their study and their potential. In approaches to the social dimensions of mortuary practices, in: Brown, J. (Ed.), Approaches to the Social Dimensions of Mortuary Practices. Memoirs of the Society for American Archaeology., pp. 6–29.</w:t>
       </w:r>
     </w:p>
     <w:bookmarkEnd w:id="45"/>
-    <w:bookmarkStart w:id="46" w:name="ref-Binford1971"/>
+    <w:bookmarkStart w:id="46" w:name="ref-Blanton1996"/>
     <w:p>
       <w:pPr>
         <w:pStyle w:val="Bibliography"/>
       </w:pPr>
       <w:r>
-        <w:t xml:space="preserve">Binford, L., 1971. Mortuary practices: Their study and their potential. In approaches to the social dimensions of mortuary practices, in: Brown, J. (Ed.), Approaches to the Social Dimensions of Mortuary Practices. Memoirs of the Society for American Archaeology., pp. 6–29.</w:t>
+        <w:t xml:space="preserve">Blanton, R.E., Feinman, G.M., Kowalewski, S.A., Peregrine, P.N., 1996. A dual-processual theory for the evolution of mesoamerican civilization. Current anthropology 37, 1–14.</w:t>
       </w:r>
     </w:p>
     <w:bookmarkEnd w:id="46"/>
-    <w:bookmarkStart w:id="47" w:name="ref-Blanton1996"/>
+    <w:bookmarkStart w:id="47" w:name="ref-Borao2009"/>
     <w:p>
       <w:pPr>
         <w:pStyle w:val="Bibliography"/>
       </w:pPr>
       <w:r>
-        <w:t xml:space="preserve">Blanton, R.E., Feinman, G.M., Kowalewski, S.A., Peregrine, P.N., 1996. A dual-processual theory for the evolution of mesoamerican civilization. Current anthropology 37, 1–14.</w:t>
+        <w:t xml:space="preserve">Borao, J.E., 2009. The</w:t>
+      </w:r>
+      <w:r>
+        <w:t xml:space="preserve"> </w:t>
+      </w:r>
+      <w:r>
+        <w:t xml:space="preserve">Spanish</w:t>
+      </w:r>
+      <w:r>
+        <w:t xml:space="preserve"> </w:t>
+      </w:r>
+      <w:r>
+        <w:t xml:space="preserve">experience in</w:t>
+      </w:r>
+      <w:r>
+        <w:t xml:space="preserve"> </w:t>
+      </w:r>
+      <w:r>
+        <w:t xml:space="preserve">Taiwan</w:t>
+      </w:r>
+      <w:r>
+        <w:t xml:space="preserve">, 1626-1642: The</w:t>
+      </w:r>
+      <w:r>
+        <w:t xml:space="preserve"> </w:t>
+      </w:r>
+      <w:r>
+        <w:t xml:space="preserve">Baroque</w:t>
+      </w:r>
+      <w:r>
+        <w:t xml:space="preserve"> </w:t>
+      </w:r>
+      <w:r>
+        <w:t xml:space="preserve">ending of a</w:t>
+      </w:r>
+      <w:r>
+        <w:t xml:space="preserve"> </w:t>
+      </w:r>
+      <w:r>
+        <w:t xml:space="preserve">Renaissance</w:t>
+      </w:r>
+      <w:r>
+        <w:t xml:space="preserve"> </w:t>
+      </w:r>
+      <w:r>
+        <w:t xml:space="preserve">endeavor. Hong Kong University Press, Hong Kong.</w:t>
       </w:r>
     </w:p>
     <w:bookmarkEnd w:id="47"/>
@@ -6329,7 +6566,52 @@
         <w:pStyle w:val="Bibliography"/>
       </w:pPr>
       <w:r>
-        <w:t xml:space="preserve">Borao Mateo, J.E., 2009. The spanish experience in Taiwan, 1626-1642 the baroque ending of a renaissance endeavor. Hong Kong University Press, Hong Kong.</w:t>
+        <w:t xml:space="preserve">Borao, J.E., 2009. The</w:t>
+      </w:r>
+      <w:r>
+        <w:t xml:space="preserve"> </w:t>
+      </w:r>
+      <w:r>
+        <w:t xml:space="preserve">Spanish</w:t>
+      </w:r>
+      <w:r>
+        <w:t xml:space="preserve"> </w:t>
+      </w:r>
+      <w:r>
+        <w:t xml:space="preserve">experience in</w:t>
+      </w:r>
+      <w:r>
+        <w:t xml:space="preserve"> </w:t>
+      </w:r>
+      <w:r>
+        <w:t xml:space="preserve">Taiwan</w:t>
+      </w:r>
+      <w:r>
+        <w:t xml:space="preserve">, 1626-1642: The</w:t>
+      </w:r>
+      <w:r>
+        <w:t xml:space="preserve"> </w:t>
+      </w:r>
+      <w:r>
+        <w:t xml:space="preserve">Baroque</w:t>
+      </w:r>
+      <w:r>
+        <w:t xml:space="preserve"> </w:t>
+      </w:r>
+      <w:r>
+        <w:t xml:space="preserve">ending of a</w:t>
+      </w:r>
+      <w:r>
+        <w:t xml:space="preserve"> </w:t>
+      </w:r>
+      <w:r>
+        <w:t xml:space="preserve">Renaissance</w:t>
+      </w:r>
+      <w:r>
+        <w:t xml:space="preserve"> </w:t>
+      </w:r>
+      <w:r>
+        <w:t xml:space="preserve">endeavor. Hong Kong University Press, Hong Kong.</w:t>
       </w:r>
     </w:p>
     <w:bookmarkEnd w:id="48"/>
@@ -6389,7 +6671,25 @@
         <w:pStyle w:val="Bibliography"/>
       </w:pPr>
       <w:r>
-        <w:t xml:space="preserve">Brumfiel, E.M., 1994. Factional competition and political development in the New World: An introduction, in: Brumfiel, E.M., Fox, J. (Eds.), Factional Competition and Political Development in the New World. Cambridge: Cambridge University Press, pp. 3–13.</w:t>
+        <w:t xml:space="preserve">Brumfiel, E.M., 1994. Factional competition and political development in the</w:t>
+      </w:r>
+      <w:r>
+        <w:t xml:space="preserve"> </w:t>
+      </w:r>
+      <w:r>
+        <w:t xml:space="preserve">New World</w:t>
+      </w:r>
+      <w:r>
+        <w:t xml:space="preserve">: An introduction, in: Brumfiel, E.M., Fox, J. (Eds.), Factional Competition and Political Development in the</w:t>
+      </w:r>
+      <w:r>
+        <w:t xml:space="preserve"> </w:t>
+      </w:r>
+      <w:r>
+        <w:t xml:space="preserve">New World</w:t>
+      </w:r>
+      <w:r>
+        <w:t xml:space="preserve">. Cambridge: Cambridge University Press, pp. 3–13.</w:t>
       </w:r>
     </w:p>
     <w:bookmarkEnd w:id="54"/>
@@ -6479,27 +6779,102 @@
         <w:pStyle w:val="Bibliography"/>
       </w:pPr>
       <w:r>
-        <w:t xml:space="preserve">Chen, T.-j., 2005. Keelung shan yu Danshui yang: Dongya haiyu yu Taiwan zaoqishi yanjiu, 1400-1700 [Mount Keelung and Danshui Sea: A study of East Asian Seas and the early history of Taiwan from 1400 to 1700]. Lian jing, Taipei.</w:t>
+        <w:t xml:space="preserve">Chen, T., 2005. Keelung shan yu</w:t>
+      </w:r>
+      <w:r>
+        <w:t xml:space="preserve"> </w:t>
+      </w:r>
+      <w:r>
+        <w:t xml:space="preserve">Danshui</w:t>
+      </w:r>
+      <w:r>
+        <w:t xml:space="preserve"> </w:t>
+      </w:r>
+      <w:r>
+        <w:t xml:space="preserve">yang: Dongya haiyu yu</w:t>
+      </w:r>
+      <w:r>
+        <w:t xml:space="preserve"> </w:t>
+      </w:r>
+      <w:r>
+        <w:t xml:space="preserve">Taiwan</w:t>
+      </w:r>
+      <w:r>
+        <w:t xml:space="preserve"> </w:t>
+      </w:r>
+      <w:r>
+        <w:t xml:space="preserve">zaoqishi yanjiu, 1400-1700 [</w:t>
+      </w:r>
+      <w:r>
+        <w:t xml:space="preserve">Mount Keelung</w:t>
+      </w:r>
+      <w:r>
+        <w:t xml:space="preserve"> </w:t>
+      </w:r>
+      <w:r>
+        <w:t xml:space="preserve">and</w:t>
+      </w:r>
+      <w:r>
+        <w:t xml:space="preserve"> </w:t>
+      </w:r>
+      <w:r>
+        <w:t xml:space="preserve">Danshui Sea</w:t>
+      </w:r>
+      <w:r>
+        <w:t xml:space="preserve">: A study of</w:t>
+      </w:r>
+      <w:r>
+        <w:t xml:space="preserve"> </w:t>
+      </w:r>
+      <w:r>
+        <w:t xml:space="preserve">East Asian Seas</w:t>
+      </w:r>
+      <w:r>
+        <w:t xml:space="preserve"> </w:t>
+      </w:r>
+      <w:r>
+        <w:t xml:space="preserve">and the early history of</w:t>
+      </w:r>
+      <w:r>
+        <w:t xml:space="preserve"> </w:t>
+      </w:r>
+      <w:r>
+        <w:t xml:space="preserve">Taiwan</w:t>
+      </w:r>
+      <w:r>
+        <w:t xml:space="preserve"> </w:t>
+      </w:r>
+      <w:r>
+        <w:t xml:space="preserve">from 1400 to 1700]. Lian jing, Taipei.</w:t>
       </w:r>
     </w:p>
     <w:bookmarkEnd w:id="63"/>
-    <w:bookmarkStart w:id="64" w:name="ref-Chen2019"/>
+    <w:bookmarkStart w:id="64" w:name="ref-Chen2007"/>
     <w:p>
       <w:pPr>
         <w:pStyle w:val="Bibliography"/>
       </w:pPr>
       <w:r>
+        <w:t xml:space="preserve">Chen, Y., 2007. Qi wu lan yi zhi qiang jiu fa jue bao gao [report on the archaeological excavations at ki-wu-lan site]. Lanyang museum, Yilan,</w:t>
+      </w:r>
+      <w:r>
+        <w:t xml:space="preserve"> </w:t>
+      </w:r>
+      <w:r>
+        <w:t xml:space="preserve">Taiwan</w:t>
+      </w:r>
+      <w:r>
+        <w:t xml:space="preserve">.</w:t>
+      </w:r>
+    </w:p>
+    <w:bookmarkEnd w:id="64"/>
+    <w:bookmarkStart w:id="65" w:name="ref-Chen2019"/>
+    <w:p>
+      <w:pPr>
+        <w:pStyle w:val="Bibliography"/>
+      </w:pPr>
+      <w:r>
         <w:t xml:space="preserve">Chen, Y., Gel, Y.R., Lyubchich, V., Nezafati, K., 2019. Snowboot: Bootstrap methods for network inference. arXiv preprint arXiv:1902.09029.</w:t>
-      </w:r>
-    </w:p>
-    <w:bookmarkEnd w:id="64"/>
-    <w:bookmarkStart w:id="65" w:name="ref-Chen2007"/>
-    <w:p>
-      <w:pPr>
-        <w:pStyle w:val="Bibliography"/>
-      </w:pPr>
-      <w:r>
-        <w:t xml:space="preserve">Chen, Y.-p., 2007. Qi wu lan yi zhi qiang jiu fa jue bao gao [report on the archaeological excavations at ki-wu-lan site]. Lanyang museum, Yilan, Taiwan.</w:t>
       </w:r>
     </w:p>
     <w:bookmarkEnd w:id="65"/>
@@ -6509,7 +6884,16 @@
         <w:pStyle w:val="Bibliography"/>
       </w:pPr>
       <w:r>
-        <w:t xml:space="preserve">Cheng, C.-f., 2008. Qi wu lan yi zhi yu she nei yi zhi chu tu bo li zhu de xiang guan yan jiu [studies of glass beads excavated from kivulan and shenei site, Taiwan] (Master’s thesis).</w:t>
+        <w:t xml:space="preserve">Cheng, C., 2008. Qi wu lan yi zhi yu she nei yi zhi chu tu bo li zhu de xiang guan yan jiu [studies of glass beads excavated from kivulan and shenei site,</w:t>
+      </w:r>
+      <w:r>
+        <w:t xml:space="preserve"> </w:t>
+      </w:r>
+      <w:r>
+        <w:t xml:space="preserve">Taiwan</w:t>
+      </w:r>
+      <w:r>
+        <w:t xml:space="preserve">] (Master’s thesis).</w:t>
       </w:r>
     </w:p>
     <w:bookmarkEnd w:id="66"/>
@@ -6519,7 +6903,25 @@
         <w:pStyle w:val="Bibliography"/>
       </w:pPr>
       <w:r>
-        <w:t xml:space="preserve">Clark, J.E., Blake, M., 1994. The power of prestige: Competitive generosity and the emergence of rank societies in lowland Mesoamerica, in: Brumfiel, E.M., Fox, J. (Eds.), Factional Competition and Political Development in the New World. Cambridge: Cambridge University Press, pp. 17–33.</w:t>
+        <w:t xml:space="preserve">Clark, J.E., Blake, M., 1994. The power of prestige: Competitive generosity and the emergence of rank societies in lowland</w:t>
+      </w:r>
+      <w:r>
+        <w:t xml:space="preserve"> </w:t>
+      </w:r>
+      <w:r>
+        <w:t xml:space="preserve">Mesoamerica</w:t>
+      </w:r>
+      <w:r>
+        <w:t xml:space="preserve">, in: Brumfiel, E.M., Fox, J. (Eds.), Factional Competition and Political Development in the</w:t>
+      </w:r>
+      <w:r>
+        <w:t xml:space="preserve"> </w:t>
+      </w:r>
+      <w:r>
+        <w:t xml:space="preserve">New World</w:t>
+      </w:r>
+      <w:r>
+        <w:t xml:space="preserve">. Cambridge: Cambridge University Press, pp. 17–33.</w:t>
       </w:r>
     </w:p>
     <w:bookmarkEnd w:id="67"/>
@@ -6539,7 +6941,7 @@
         <w:pStyle w:val="Bibliography"/>
       </w:pPr>
       <w:r>
-        <w:t xml:space="preserve">Coward, F., 2013. Grounding the net: Social networks, material culture and geography in the epipalaeolithic and early neolithic of the near east (  21,000–6,000 cal bce), in: Knappett, C. (Ed.), Network Analysis in Archaeology: New Regional Approaches to Interaction. Oxford University Press, Oxford, pp. 247–280.</w:t>
+        <w:t xml:space="preserve">Coward, F., 2013. Grounding the net: Social networks, material culture and geography in the epipalaeolithic and early neolithic of the near east (  21,000–6,000 cal BCE), in: Knappett, C. (Ed.), Network Analysis in Archaeology: New Regional Approaches to Interaction. Oxford University Press, Oxford, pp. 247–280.</w:t>
       </w:r>
     </w:p>
     <w:bookmarkEnd w:id="69"/>
@@ -6569,7 +6971,16 @@
         <w:pStyle w:val="Bibliography"/>
       </w:pPr>
       <w:r>
-        <w:t xml:space="preserve">Feinman, G.M., 2000. Corporate/network: New perspectives on models of political action and the Puebloan Southwest, in: Schiffer, M.B. (Ed.), Social Theory in Archaeology. University of Utah Press, pp. 31–51.</w:t>
+        <w:t xml:space="preserve">Feinman, G.M., 2000. Corporate/network: New perspectives on models of political action and the</w:t>
+      </w:r>
+      <w:r>
+        <w:t xml:space="preserve"> </w:t>
+      </w:r>
+      <w:r>
+        <w:t xml:space="preserve">Puebloan Southwest</w:t>
+      </w:r>
+      <w:r>
+        <w:t xml:space="preserve">, in: Schiffer, M.B. (Ed.), Social Theory in Archaeology. University of Utah Press, pp. 31–51.</w:t>
       </w:r>
     </w:p>
     <w:bookmarkEnd w:id="72"/>
@@ -6699,7 +7110,49 @@
         <w:pStyle w:val="Bibliography"/>
       </w:pPr>
       <w:r>
-        <w:t xml:space="preserve">Kang, P., 2016. Zhimin xiangxiang yu difang liubian: Helan dongyindu gongsi yu Taiwan yuanzhumin [Colonial imagination and local variations: The Dutch East India Company and the Formosan Austronesians]. Lian-jing.</w:t>
+        <w:t xml:space="preserve">Kang, P., 2016. Zhimin xiangxiang yu difang liubian: Helan dongyindu gongsi yu</w:t>
+      </w:r>
+      <w:r>
+        <w:t xml:space="preserve"> </w:t>
+      </w:r>
+      <w:r>
+        <w:t xml:space="preserve">Taiwan</w:t>
+      </w:r>
+      <w:r>
+        <w:t xml:space="preserve"> </w:t>
+      </w:r>
+      <w:r>
+        <w:t xml:space="preserve">yuanzhumin [</w:t>
+      </w:r>
+      <w:r>
+        <w:t xml:space="preserve">Colonial</w:t>
+      </w:r>
+      <w:r>
+        <w:t xml:space="preserve"> </w:t>
+      </w:r>
+      <w:r>
+        <w:t xml:space="preserve">imagination and local variations: The</w:t>
+      </w:r>
+      <w:r>
+        <w:t xml:space="preserve"> </w:t>
+      </w:r>
+      <w:r>
+        <w:t xml:space="preserve">Dutch East India Company</w:t>
+      </w:r>
+      <w:r>
+        <w:t xml:space="preserve"> </w:t>
+      </w:r>
+      <w:r>
+        <w:t xml:space="preserve">and the</w:t>
+      </w:r>
+      <w:r>
+        <w:t xml:space="preserve"> </w:t>
+      </w:r>
+      <w:r>
+        <w:t xml:space="preserve">Formosan Austronesians</w:t>
+      </w:r>
+      <w:r>
+        <w:t xml:space="preserve">]. Lian-jing.</w:t>
       </w:r>
     </w:p>
     <w:bookmarkEnd w:id="85"/>
@@ -6739,21 +7192,73 @@
         <w:pStyle w:val="Bibliography"/>
       </w:pPr>
       <w:r>
-        <w:t xml:space="preserve">Li, Y.-z., Wu, M.-z., 2006. Qing zai xi ban ya ren zai tai wan, 1626-1642 [the spanish in Taiwan]. Taiwan Historica, Nantou.</w:t>
+        <w:t xml:space="preserve">Li, Y., Wu, M., 2006. Qing zai xi ban ya ren zai tai wan, 1626-1642 [the spanish in</w:t>
+      </w:r>
+      <w:r>
+        <w:t xml:space="preserve"> </w:t>
+      </w:r>
+      <w:r>
+        <w:t xml:space="preserve">Taiwan</w:t>
+      </w:r>
+      <w:r>
+        <w:t xml:space="preserve">].</w:t>
+      </w:r>
+      <w:r>
+        <w:t xml:space="preserve"> </w:t>
+      </w:r>
+      <w:r>
+        <w:t xml:space="preserve">Taiwan</w:t>
+      </w:r>
+      <w:r>
+        <w:t xml:space="preserve"> </w:t>
+      </w:r>
+      <w:r>
+        <w:t xml:space="preserve">Historica, Nantou.</w:t>
       </w:r>
     </w:p>
     <w:bookmarkEnd w:id="89"/>
-    <w:bookmarkStart w:id="90" w:name="ref-Lyne2015"/>
+    <w:bookmarkStart w:id="90" w:name="ref-LiandWu2006"/>
     <w:p>
       <w:pPr>
         <w:pStyle w:val="Bibliography"/>
       </w:pPr>
       <w:r>
+        <w:t xml:space="preserve">Li, Y., Wu, M., 2006. Qing zai xi ban ya ren zai tai wan, 1626-1642 [the spanish in</w:t>
+      </w:r>
+      <w:r>
+        <w:t xml:space="preserve"> </w:t>
+      </w:r>
+      <w:r>
+        <w:t xml:space="preserve">Taiwan</w:t>
+      </w:r>
+      <w:r>
+        <w:t xml:space="preserve">].</w:t>
+      </w:r>
+      <w:r>
+        <w:t xml:space="preserve"> </w:t>
+      </w:r>
+      <w:r>
+        <w:t xml:space="preserve">Taiwan</w:t>
+      </w:r>
+      <w:r>
+        <w:t xml:space="preserve"> </w:t>
+      </w:r>
+      <w:r>
+        <w:t xml:space="preserve">Historica, Nantou.</w:t>
+      </w:r>
+    </w:p>
+    <w:bookmarkEnd w:id="90"/>
+    <w:bookmarkStart w:id="91" w:name="ref-Lyne2015"/>
+    <w:p>
+      <w:pPr>
+        <w:pStyle w:val="Bibliography"/>
+      </w:pPr>
+      <w:r>
         <w:t xml:space="preserve">Lyne, A.-M., Girolami, M., Atchadé, Y., Strathmann, H., Simpson, D., others, 2015. On russian roulette estimates for bayesian inference with doubly-intractable likelihoods. Statistical science 30, 443–467.</w:t>
       </w:r>
     </w:p>
-    <w:bookmarkEnd w:id="90"/>
-    <w:bookmarkStart w:id="91" w:name="ref-Marin2011"/>
+    <w:bookmarkEnd w:id="91"/>
+    <w:bookmarkStart w:id="92" w:name="ref-Marin2011"/>
     <w:p>
       <w:pPr>
         <w:pStyle w:val="Bibliography"/>
@@ -6762,8 +7267,8 @@
         <w:t xml:space="preserve">Marin, A., Wellman, B., 2011. Social network analysis: An introduction. The SAGE handbook of social network analysis 11.</w:t>
       </w:r>
     </w:p>
-    <w:bookmarkEnd w:id="91"/>
-    <w:bookmarkStart w:id="93" w:name="ref-Marwick2017"/>
+    <w:bookmarkEnd w:id="92"/>
+    <w:bookmarkStart w:id="94" w:name="ref-Marwick2017"/>
     <w:p>
       <w:pPr>
         <w:pStyle w:val="Bibliography"/>
@@ -6774,7 +7279,7 @@
       <w:r>
         <w:t xml:space="preserve"> </w:t>
       </w:r>
-      <w:hyperlink r:id="rId92">
+      <w:hyperlink r:id="rId93">
         <w:r>
           <w:rPr>
             <w:rStyle w:val="Hyperlink"/>
@@ -6783,18 +7288,30 @@
         </w:r>
       </w:hyperlink>
     </w:p>
-    <w:bookmarkEnd w:id="93"/>
-    <w:bookmarkStart w:id="94" w:name="ref-Marwick2018"/>
+    <w:bookmarkEnd w:id="94"/>
+    <w:bookmarkStart w:id="95" w:name="ref-Marwick2018"/>
     <w:p>
       <w:pPr>
         <w:pStyle w:val="Bibliography"/>
       </w:pPr>
       <w:r>
-        <w:t xml:space="preserve">Marwick, B., Boettiger, C., Mullen, L., 2018. Packaging data analytical work reproducibly using R (and friends). The American Statistician 72, 80–88.</w:t>
-      </w:r>
-    </w:p>
-    <w:bookmarkEnd w:id="94"/>
-    <w:bookmarkStart w:id="95" w:name="ref-Mills2017"/>
+        <w:t xml:space="preserve">Marwick, B., Boettiger, C., Mullen, L., 2018. Packaging data analytical work reproducibly using</w:t>
+      </w:r>
+      <w:r>
+        <w:t xml:space="preserve"> </w:t>
+      </w:r>
+      <w:r>
+        <w:t xml:space="preserve">R</w:t>
+      </w:r>
+      <w:r>
+        <w:t xml:space="preserve"> </w:t>
+      </w:r>
+      <w:r>
+        <w:t xml:space="preserve">(and friends). The American Statistician 72, 80–88.</w:t>
+      </w:r>
+    </w:p>
+    <w:bookmarkEnd w:id="95"/>
+    <w:bookmarkStart w:id="96" w:name="ref-Mills2017"/>
     <w:p>
       <w:pPr>
         <w:pStyle w:val="Bibliography"/>
@@ -6803,8 +7320,8 @@
         <w:t xml:space="preserve">Mills, B.J., 2017. Social network analysis in archaeology. Annual review of anthropology 46, 379–397.</w:t>
       </w:r>
     </w:p>
-    <w:bookmarkEnd w:id="95"/>
-    <w:bookmarkStart w:id="96" w:name="ref-Mizoguchi2013"/>
+    <w:bookmarkEnd w:id="96"/>
+    <w:bookmarkStart w:id="97" w:name="ref-Mizoguchi2013"/>
     <w:p>
       <w:pPr>
         <w:pStyle w:val="Bibliography"/>
@@ -6813,8 +7330,8 @@
         <w:t xml:space="preserve">Mizoguchi, K., 2013. Evolution of prestige good systems: An application of network analysis to the transformation of communication systems and their media, in: Knappett, C. (Ed.), Network Analysis in Archaeology: New Regional Approaches to Interaction. Oxford University Press, Oxford, pp. 151–180.</w:t>
       </w:r>
     </w:p>
-    <w:bookmarkEnd w:id="96"/>
-    <w:bookmarkStart w:id="97" w:name="ref-Morris2008"/>
+    <w:bookmarkEnd w:id="97"/>
+    <w:bookmarkStart w:id="98" w:name="ref-Morris2008"/>
     <w:p>
       <w:pPr>
         <w:pStyle w:val="Bibliography"/>
@@ -6823,8 +7340,8 @@
         <w:t xml:space="preserve">Morris, M., Handcock, M.S., Hunter, D.R., 2008. Specification of exponential-family random graph models: Terms and computational aspects. Journal of statistical software 24, 1548.</w:t>
       </w:r>
     </w:p>
-    <w:bookmarkEnd w:id="97"/>
-    <w:bookmarkStart w:id="98" w:name="ref-Nemmers2019"/>
+    <w:bookmarkEnd w:id="98"/>
+    <w:bookmarkStart w:id="99" w:name="ref-Nemmers2019"/>
     <w:p>
       <w:pPr>
         <w:pStyle w:val="Bibliography"/>
@@ -6833,8 +7350,8 @@
         <w:t xml:space="preserve">Nemmers, T., Narayan, A., Banerjee, S., 2019. Bayesian modeling and uncertainty quantification for descriptive social networks. Statistics and its interface 12, 181.</w:t>
       </w:r>
     </w:p>
-    <w:bookmarkEnd w:id="98"/>
-    <w:bookmarkStart w:id="99" w:name="ref-Pearson1982"/>
+    <w:bookmarkEnd w:id="99"/>
+    <w:bookmarkStart w:id="100" w:name="ref-Pearson1982"/>
     <w:p>
       <w:pPr>
         <w:pStyle w:val="Bibliography"/>
@@ -6843,8 +7360,8 @@
         <w:t xml:space="preserve">Pearson, P., 1982. Mortuary practices, society and ideology: An ethnoarchaeological study, in: Hodder, I. (Ed.), Symbolic and Structural Archaeology. Cambridge.</w:t>
       </w:r>
     </w:p>
-    <w:bookmarkEnd w:id="99"/>
-    <w:bookmarkStart w:id="100" w:name="ref-Peeples2019"/>
+    <w:bookmarkEnd w:id="100"/>
+    <w:bookmarkStart w:id="101" w:name="ref-Peeples2019"/>
     <w:p>
       <w:pPr>
         <w:pStyle w:val="Bibliography"/>
@@ -6853,8 +7370,8 @@
         <w:t xml:space="preserve">Peeples, M.A., 2019. Finding a place for networks in archaeology. Journal of Archaeological Research 27, 451–499.</w:t>
       </w:r>
     </w:p>
-    <w:bookmarkEnd w:id="100"/>
-    <w:bookmarkStart w:id="101" w:name="ref-Rlanguage2019"/>
+    <w:bookmarkEnd w:id="101"/>
+    <w:bookmarkStart w:id="102" w:name="ref-Rlanguage2019"/>
     <w:p>
       <w:pPr>
         <w:pStyle w:val="Bibliography"/>
@@ -6863,29 +7380,26 @@
         <w:t xml:space="preserve">R Core Team, 2019. R: A language and environment for statistical computing. R Foundation for Statistical Computing, Vienna, Austria.</w:t>
       </w:r>
     </w:p>
-    <w:bookmarkEnd w:id="101"/>
-    <w:bookmarkStart w:id="103" w:name="ref-Rroberts2021"/>
+    <w:bookmarkEnd w:id="102"/>
+    <w:bookmarkStart w:id="104" w:name="ref-Rroberts2021"/>
     <w:p>
       <w:pPr>
         <w:pStyle w:val="Bibliography"/>
       </w:pPr>
       <w:r>
-        <w:t xml:space="preserve">Roberts, J.M., Yin, Y., Dorshorst, E., Peeples, M.A., Mills, B.J., 2021. Assessing the performance of the bootstrap in simulated assemblage networks. Social Networks 65, 98–109.</w:t>
-      </w:r>
-      <w:r>
-        <w:t xml:space="preserve"> </w:t>
-      </w:r>
-      <w:hyperlink r:id="rId102">
+        <w:t xml:space="preserve">Roberts, J.M., Yin, Y., Dorshorst, E., Peeples, M.A., Mills, B.J., 2021. Assessing the performance of the bootstrap in simulated assemblage networks. Social Networks 65, 98–109. https://doi.org/</w:t>
+      </w:r>
+      <w:hyperlink r:id="rId103">
         <w:r>
           <w:rPr>
             <w:rStyle w:val="Hyperlink"/>
           </w:rPr>
-          <w:t xml:space="preserve">https://doi.org/https://doi.org/10.1016/j.socnet.2020.11.005</w:t>
+          <w:t xml:space="preserve">https://doi.org/10.1016/j.socnet.2020.11.005</w:t>
         </w:r>
       </w:hyperlink>
     </w:p>
-    <w:bookmarkEnd w:id="103"/>
-    <w:bookmarkStart w:id="104" w:name="ref-Robins2007"/>
+    <w:bookmarkEnd w:id="104"/>
+    <w:bookmarkStart w:id="105" w:name="ref-Robins2007"/>
     <w:p>
       <w:pPr>
         <w:pStyle w:val="Bibliography"/>
@@ -6894,8 +7408,8 @@
         <w:t xml:space="preserve">Robins, G., Pattison, P., Kalish, Y., Lusher, D., 2007. An introduction to exponential random graph (p*) models for social networks. Social networks 29, 173–191.</w:t>
       </w:r>
     </w:p>
-    <w:bookmarkEnd w:id="104"/>
-    <w:bookmarkStart w:id="105" w:name="ref-Salvini2010"/>
+    <w:bookmarkEnd w:id="105"/>
+    <w:bookmarkStart w:id="106" w:name="ref-Salvini2010"/>
     <w:p>
       <w:pPr>
         <w:pStyle w:val="Bibliography"/>
@@ -6904,8 +7418,8 @@
         <w:t xml:space="preserve">Salvini, A., 2010. Symbolic interactionism and social network analysis: An uncertain encounter. Symbolic Interaction 33, 364–388.</w:t>
       </w:r>
     </w:p>
-    <w:bookmarkEnd w:id="105"/>
-    <w:bookmarkStart w:id="106" w:name="ref-Saxe1970"/>
+    <w:bookmarkEnd w:id="106"/>
+    <w:bookmarkStart w:id="107" w:name="ref-Saxe1970"/>
     <w:p>
       <w:pPr>
         <w:pStyle w:val="Bibliography"/>
@@ -6914,8 +7428,8 @@
         <w:t xml:space="preserve">Saxe, A., 1970. Social dimensions of mortuary practices (PhD thesis). University of Michigan.</w:t>
       </w:r>
     </w:p>
-    <w:bookmarkEnd w:id="106"/>
-    <w:bookmarkStart w:id="107" w:name="ref-Schweinberger2011"/>
+    <w:bookmarkEnd w:id="107"/>
+    <w:bookmarkStart w:id="108" w:name="ref-Schweinberger2011"/>
     <w:p>
       <w:pPr>
         <w:pStyle w:val="Bibliography"/>
@@ -6924,8 +7438,8 @@
         <w:t xml:space="preserve">Schweinberger, M., 2011. Instability, sensitivity, and degeneracy of discrete exponential families. Journal of the American Statistical Association 106, 1361–1370.</w:t>
       </w:r>
     </w:p>
-    <w:bookmarkEnd w:id="107"/>
-    <w:bookmarkStart w:id="108" w:name="ref-Seikel2011"/>
+    <w:bookmarkEnd w:id="108"/>
+    <w:bookmarkStart w:id="109" w:name="ref-Seikel2011"/>
     <w:p>
       <w:pPr>
         <w:pStyle w:val="Bibliography"/>
@@ -6934,8 +7448,8 @@
         <w:t xml:space="preserve">Seikel, K., 2011. Mortuary contexts and social structure at nan madol, pohnpei. The Journal of Island and Coastal Archaeology 6, 442–460.</w:t>
       </w:r>
     </w:p>
-    <w:bookmarkEnd w:id="108"/>
-    <w:bookmarkStart w:id="109" w:name="ref-Siegel1999"/>
+    <w:bookmarkEnd w:id="109"/>
+    <w:bookmarkStart w:id="110" w:name="ref-Siegel1999"/>
     <w:p>
       <w:pPr>
         <w:pStyle w:val="Bibliography"/>
@@ -6944,8 +7458,8 @@
         <w:t xml:space="preserve">Siegel, P.E., 1999. Contested places and places of contest: The evolution of social power and ceremonial space in prehistoric puerto rico. Latin American Antiquity 209–238.</w:t>
       </w:r>
     </w:p>
-    <w:bookmarkEnd w:id="109"/>
-    <w:bookmarkStart w:id="110" w:name="ref-Snijders2011"/>
+    <w:bookmarkEnd w:id="110"/>
+    <w:bookmarkStart w:id="111" w:name="ref-Snijders2011"/>
     <w:p>
       <w:pPr>
         <w:pStyle w:val="Bibliography"/>
@@ -6954,8 +7468,8 @@
         <w:t xml:space="preserve">Snijders, T.A., 2011. Statistical models for social networks. Annual Review of Sociology 37.</w:t>
       </w:r>
     </w:p>
-    <w:bookmarkEnd w:id="110"/>
-    <w:bookmarkStart w:id="111" w:name="ref-Snijders1999"/>
+    <w:bookmarkEnd w:id="111"/>
+    <w:bookmarkStart w:id="112" w:name="ref-Snijders1999"/>
     <w:p>
       <w:pPr>
         <w:pStyle w:val="Bibliography"/>
@@ -6964,8 +7478,8 @@
         <w:t xml:space="preserve">Snijders, T.A., Borgatti, S.P., 1999. Non-parametric standard errors and tests for network statistics. Connections 22, 161–170.</w:t>
       </w:r>
     </w:p>
-    <w:bookmarkEnd w:id="111"/>
-    <w:bookmarkStart w:id="112" w:name="ref-Snijders2006"/>
+    <w:bookmarkEnd w:id="112"/>
+    <w:bookmarkStart w:id="113" w:name="ref-Snijders2006"/>
     <w:p>
       <w:pPr>
         <w:pStyle w:val="Bibliography"/>
@@ -6974,8 +7488,8 @@
         <w:t xml:space="preserve">Snijders, T.A., Pattison, P.E., Robins, G.L., Handcock, M.S., 2006. New specifications for exponential random graph models. Sociological methodology 36, 99–153.</w:t>
       </w:r>
     </w:p>
-    <w:bookmarkEnd w:id="112"/>
-    <w:bookmarkStart w:id="113" w:name="ref-Sosna2013"/>
+    <w:bookmarkEnd w:id="113"/>
+    <w:bookmarkStart w:id="114" w:name="ref-Sosna2013"/>
     <w:p>
       <w:pPr>
         <w:pStyle w:val="Bibliography"/>
@@ -6984,8 +7498,8 @@
         <w:t xml:space="preserve">Sosna, D., Galeta, P., Šmejda, L., Sladek, V., Bruzek, J., 2013. Burials and graphs: Relational approach to mortuary analysis. Social Science Computer Review 31, 56–70.</w:t>
       </w:r>
     </w:p>
-    <w:bookmarkEnd w:id="113"/>
-    <w:bookmarkStart w:id="114" w:name="ref-Thomas2009"/>
+    <w:bookmarkEnd w:id="114"/>
+    <w:bookmarkStart w:id="115" w:name="ref-Thomas2009"/>
     <w:p>
       <w:pPr>
         <w:pStyle w:val="Bibliography"/>
@@ -6994,8 +7508,8 @@
         <w:t xml:space="preserve">Thomas, N., 2009. Entangled objects: Exchange, material culture, and colonialism in the pacific. Harvard University Press.</w:t>
       </w:r>
     </w:p>
-    <w:bookmarkEnd w:id="114"/>
-    <w:bookmarkStart w:id="115" w:name="ref-Trabert2017"/>
+    <w:bookmarkEnd w:id="115"/>
+    <w:bookmarkStart w:id="116" w:name="ref-Trabert2017"/>
     <w:p>
       <w:pPr>
         <w:pStyle w:val="Bibliography"/>
@@ -7004,18 +7518,60 @@
         <w:t xml:space="preserve">Trabert, S., 2017. Considering the indirect effects of colonialism: Example from a great plains middle ground. Journal of Anthropological Archaeology 48, 17–27.</w:t>
       </w:r>
     </w:p>
-    <w:bookmarkEnd w:id="115"/>
-    <w:bookmarkStart w:id="116" w:name="ref-Wang2011"/>
+    <w:bookmarkEnd w:id="116"/>
+    <w:bookmarkStart w:id="117" w:name="ref-Wang2011"/>
     <w:p>
       <w:pPr>
         <w:pStyle w:val="Bibliography"/>
       </w:pPr>
       <w:r>
-        <w:t xml:space="preserve">Wang, L.-Y., 2011. Yilan Kiwulan yizhi chutu zhuangshipin zhi xiangguan yanjiu [A research of ornaments excavated at Kiwulan site, I-lan] (Master’s thesis).</w:t>
-      </w:r>
-    </w:p>
-    <w:bookmarkEnd w:id="116"/>
-    <w:bookmarkStart w:id="117" w:name="ref-LWandBM2020ornament"/>
+        <w:t xml:space="preserve">Wang, L.-Y., 2011. Yilan</w:t>
+      </w:r>
+      <w:r>
+        <w:t xml:space="preserve"> </w:t>
+      </w:r>
+      <w:r>
+        <w:t xml:space="preserve">Kiwulan</w:t>
+      </w:r>
+      <w:r>
+        <w:t xml:space="preserve"> </w:t>
+      </w:r>
+      <w:r>
+        <w:t xml:space="preserve">yizhi chutu zhuangshipin zhi xiangguan yanjiu [</w:t>
+      </w:r>
+      <w:r>
+        <w:t xml:space="preserve">A</w:t>
+      </w:r>
+      <w:r>
+        <w:t xml:space="preserve"> </w:t>
+      </w:r>
+      <w:r>
+        <w:t xml:space="preserve">research of ornaments excavated at</w:t>
+      </w:r>
+      <w:r>
+        <w:t xml:space="preserve"> </w:t>
+      </w:r>
+      <w:r>
+        <w:t xml:space="preserve">Kiwulan</w:t>
+      </w:r>
+      <w:r>
+        <w:t xml:space="preserve"> </w:t>
+      </w:r>
+      <w:r>
+        <w:t xml:space="preserve">site,</w:t>
+      </w:r>
+      <w:r>
+        <w:t xml:space="preserve"> </w:t>
+      </w:r>
+      <w:r>
+        <w:t xml:space="preserve">I</w:t>
+      </w:r>
+      <w:r>
+        <w:t xml:space="preserve">-lan] (Master’s thesis).</w:t>
+      </w:r>
+    </w:p>
+    <w:bookmarkEnd w:id="117"/>
+    <w:bookmarkStart w:id="118" w:name="ref-LWandBM2020ornament"/>
     <w:p>
       <w:pPr>
         <w:pStyle w:val="Bibliography"/>
@@ -7024,18 +7580,51 @@
         <w:t xml:space="preserve">Wang, L.-Y., Marwick, B., 2020. Trade ornaments as indicators of social changes resulting from indirect effects of colonialism in northeastern taiwan. Archaeological Research in Asia.</w:t>
       </w:r>
     </w:p>
-    <w:bookmarkEnd w:id="117"/>
-    <w:bookmarkStart w:id="118" w:name="ref-Wang2007"/>
+    <w:bookmarkEnd w:id="118"/>
+    <w:bookmarkStart w:id="119" w:name="ref-Wang2007"/>
     <w:p>
       <w:pPr>
         <w:pStyle w:val="Bibliography"/>
       </w:pPr>
       <w:r>
-        <w:t xml:space="preserve">Wang, S.-C., Liu, Y.-C., 2007. Shiqi shiji qianhou Taiwan boli zhushi yu yancao, yandou de shuru wangluo -yige xin de jiaohuan jieduan [The import networks of tobacco, tobacco pipes, and glass bead ornaments into Taiwan circa the seventeenth century: A new phase of exchange]. Taida Journal of Art History 22, 51–83.</w:t>
-      </w:r>
-    </w:p>
-    <w:bookmarkEnd w:id="118"/>
-    <w:bookmarkStart w:id="119" w:name="ref-Wasserman1994"/>
+        <w:t xml:space="preserve">Wang, S.-C., Liu, Y.-C., 2007. Shiqi shiji qianhou</w:t>
+      </w:r>
+      <w:r>
+        <w:t xml:space="preserve"> </w:t>
+      </w:r>
+      <w:r>
+        <w:t xml:space="preserve">Taiwan</w:t>
+      </w:r>
+      <w:r>
+        <w:t xml:space="preserve"> </w:t>
+      </w:r>
+      <w:r>
+        <w:t xml:space="preserve">boli zhushi yu yancao, yandou de shuru wangluo -yige xin de jiaohuan jieduan [</w:t>
+      </w:r>
+      <w:r>
+        <w:t xml:space="preserve">The</w:t>
+      </w:r>
+      <w:r>
+        <w:t xml:space="preserve"> </w:t>
+      </w:r>
+      <w:r>
+        <w:t xml:space="preserve">import networks of tobacco, tobacco pipes, and glass bead ornaments into</w:t>
+      </w:r>
+      <w:r>
+        <w:t xml:space="preserve"> </w:t>
+      </w:r>
+      <w:r>
+        <w:t xml:space="preserve">Taiwan</w:t>
+      </w:r>
+      <w:r>
+        <w:t xml:space="preserve"> </w:t>
+      </w:r>
+      <w:r>
+        <w:t xml:space="preserve">circa the seventeenth century: A new phase of exchange]. Taida Journal of Art History 22, 51–83.</w:t>
+      </w:r>
+    </w:p>
+    <w:bookmarkEnd w:id="119"/>
+    <w:bookmarkStart w:id="120" w:name="ref-Wasserman1994"/>
     <w:p>
       <w:pPr>
         <w:pStyle w:val="Bibliography"/>
@@ -7044,34 +7633,51 @@
         <w:t xml:space="preserve">Wasserman, S., Faust, K., others, 1994. Social network analysis: Methods and applications. Cambridge university press.</w:t>
       </w:r>
     </w:p>
-    <w:bookmarkEnd w:id="119"/>
     <w:bookmarkEnd w:id="120"/>
+    <w:bookmarkEnd w:id="121"/>
+    <w:bookmarkStart w:id="122" w:name="pagebreak-1"/>
     <w:p>
       <w:pPr>
         <w:pStyle w:val="Heading5"/>
       </w:pPr>
-      <w:bookmarkStart w:id="121" w:name="pagebreak-1"/>
+      <w:r>
+        <w:rPr>
+          <w:rStyle w:val="SectionNumber"/>
+        </w:rPr>
+        <w:t xml:space="preserve">11.0.0.0.1</w:t>
+      </w:r>
+      <w:r>
+        <w:tab/>
+      </w:r>
       <w:r>
         <w:t xml:space="preserve">pagebreak</w:t>
       </w:r>
-      <w:bookmarkEnd w:id="121"/>
-    </w:p>
+    </w:p>
+    <w:bookmarkEnd w:id="122"/>
+    <w:bookmarkStart w:id="123" w:name="colophon"/>
     <w:p>
       <w:pPr>
         <w:pStyle w:val="Heading3"/>
       </w:pPr>
-      <w:bookmarkStart w:id="122" w:name="colophon"/>
+      <w:r>
+        <w:rPr>
+          <w:rStyle w:val="SectionNumber"/>
+        </w:rPr>
+        <w:t xml:space="preserve">11.0.1</w:t>
+      </w:r>
+      <w:r>
+        <w:tab/>
+      </w:r>
       <w:r>
         <w:t xml:space="preserve">Colophon</w:t>
       </w:r>
-      <w:bookmarkEnd w:id="122"/>
     </w:p>
     <w:p>
       <w:pPr>
         <w:pStyle w:val="FirstParagraph"/>
       </w:pPr>
       <w:r>
-        <w:t xml:space="preserve">This report was generated on 2021-01-15 18:47:54 using the following computational environment and dependencies:</w:t>
+        <w:t xml:space="preserve">This report was generated on 2021-01-18 08:39:16 using the following computational environment and dependencies:</w:t>
       </w:r>
     </w:p>
     <w:p>
@@ -7100,7 +7706,7 @@
         <w:rPr>
           <w:rStyle w:val="VerbatimChar"/>
         </w:rPr>
-        <w:t xml:space="preserve">#&gt;  version  R version 4.0.2 (2020-06-22)</w:t>
+        <w:t xml:space="preserve">#&gt;  version  R version 4.0.3 (2020-10-10)</w:t>
       </w:r>
       <w:r>
         <w:br/>
@@ -7109,7 +7715,7 @@
         <w:rPr>
           <w:rStyle w:val="VerbatimChar"/>
         </w:rPr>
-        <w:t xml:space="preserve">#&gt;  os       macOS Catalina 10.15.6      </w:t>
+        <w:t xml:space="preserve">#&gt;  os       macOS Catalina 10.15.7      </w:t>
       </w:r>
       <w:r>
         <w:br/>
@@ -7172,7 +7778,7 @@
         <w:rPr>
           <w:rStyle w:val="VerbatimChar"/>
         </w:rPr>
-        <w:t xml:space="preserve">#&gt;  date     2021-01-15                  </w:t>
+        <w:t xml:space="preserve">#&gt;  date     2021-01-18                  </w:t>
       </w:r>
       <w:r>
         <w:br/>
@@ -7217,7 +7823,7 @@
         <w:rPr>
           <w:rStyle w:val="VerbatimChar"/>
         </w:rPr>
-        <w:t xml:space="preserve">#&gt;  backports     1.2.0   2020-11-02 [1] CRAN (R 4.0.2)</w:t>
+        <w:t xml:space="preserve">#&gt;  backports     1.2.1   2020-12-09 [1] CRAN (R 4.0.2)</w:t>
       </w:r>
       <w:r>
         <w:br/>
@@ -7235,7 +7841,7 @@
         <w:rPr>
           <w:rStyle w:val="VerbatimChar"/>
         </w:rPr>
-        <w:t xml:space="preserve">#&gt;  bookdown      0.20    2020-06-23 [1] CRAN (R 4.0.0)</w:t>
+        <w:t xml:space="preserve">#&gt;  bookdown      0.21    2020-10-13 [1] CRAN (R 4.0.2)</w:t>
       </w:r>
       <w:r>
         <w:br/>
@@ -7244,7 +7850,7 @@
         <w:rPr>
           <w:rStyle w:val="VerbatimChar"/>
         </w:rPr>
-        <w:t xml:space="preserve">#&gt;  broom         0.7.0   2020-07-09 [1] CRAN (R 4.0.2)</w:t>
+        <w:t xml:space="preserve">#&gt;  broom         0.7.3   2020-12-16 [1] CRAN (R 4.0.2)</w:t>
       </w:r>
       <w:r>
         <w:br/>
@@ -7271,7 +7877,7 @@
         <w:rPr>
           <w:rStyle w:val="VerbatimChar"/>
         </w:rPr>
-        <w:t xml:space="preserve">#&gt;  cli           2.1.0   2020-10-12 [1] CRAN (R 4.0.2)</w:t>
+        <w:t xml:space="preserve">#&gt;  cli           2.2.0   2020-11-20 [1] CRAN (R 4.0.2)</w:t>
       </w:r>
       <w:r>
         <w:br/>
@@ -7280,7 +7886,7 @@
         <w:rPr>
           <w:rStyle w:val="VerbatimChar"/>
         </w:rPr>
-        <w:t xml:space="preserve">#&gt;  colorspace    1.4-1   2019-03-18 [1] CRAN (R 4.0.2)</w:t>
+        <w:t xml:space="preserve">#&gt;  colorspace    2.0-0   2020-11-11 [1] CRAN (R 4.0.2)</w:t>
       </w:r>
       <w:r>
         <w:br/>
@@ -7298,7 +7904,7 @@
         <w:rPr>
           <w:rStyle w:val="VerbatimChar"/>
         </w:rPr>
-        <w:t xml:space="preserve">#&gt;  data.table    1.13.0  2020-07-24 [1] CRAN (R 4.0.2)</w:t>
+        <w:t xml:space="preserve">#&gt;  data.table    1.13.6  2020-12-30 [1] CRAN (R 4.0.3)</w:t>
       </w:r>
       <w:r>
         <w:br/>
@@ -7415,7 +8021,7 @@
         <w:rPr>
           <w:rStyle w:val="VerbatimChar"/>
         </w:rPr>
-        <w:t xml:space="preserve">#&gt;  gdtools       0.2.3   2021-01-06 [1] CRAN (R 4.0.2)</w:t>
+        <w:t xml:space="preserve">#&gt;  gdtools       0.2.2   2020-04-03 [1] CRAN (R 4.0.0)</w:t>
       </w:r>
       <w:r>
         <w:br/>
@@ -7424,7 +8030,7 @@
         <w:rPr>
           <w:rStyle w:val="VerbatimChar"/>
         </w:rPr>
-        <w:t xml:space="preserve">#&gt;  generics      0.0.2   2018-11-29 [1] CRAN (R 4.0.0)</w:t>
+        <w:t xml:space="preserve">#&gt;  generics      0.1.0   2020-10-31 [1] CRAN (R 4.0.2)</w:t>
       </w:r>
       <w:r>
         <w:br/>
@@ -7496,7 +8102,7 @@
         <w:rPr>
           <w:rStyle w:val="VerbatimChar"/>
         </w:rPr>
-        <w:t xml:space="preserve">#&gt;  htmltools     0.5.0   2020-06-16 [1] CRAN (R 4.0.0)</w:t>
+        <w:t xml:space="preserve">#&gt;  htmltools     0.5.0   2020-06-16 [1] CRAN (R 4.0.2)</w:t>
       </w:r>
       <w:r>
         <w:br/>
@@ -7514,7 +8120,7 @@
         <w:rPr>
           <w:rStyle w:val="VerbatimChar"/>
         </w:rPr>
-        <w:t xml:space="preserve">#&gt;  jsonlite      1.7.1   2020-09-07 [1] CRAN (R 4.0.2)</w:t>
+        <w:t xml:space="preserve">#&gt;  jsonlite      1.7.2   2020-12-09 [1] CRAN (R 4.0.2)</w:t>
       </w:r>
       <w:r>
         <w:br/>
@@ -7523,7 +8129,7 @@
         <w:rPr>
           <w:rStyle w:val="VerbatimChar"/>
         </w:rPr>
-        <w:t xml:space="preserve">#&gt;  knitr         1.29    2020-06-23 [1] CRAN (R 4.0.0)</w:t>
+        <w:t xml:space="preserve">#&gt;  knitr         1.30    2020-09-22 [1] CRAN (R 4.0.2)</w:t>
       </w:r>
       <w:r>
         <w:br/>
@@ -7541,7 +8147,7 @@
         <w:rPr>
           <w:rStyle w:val="VerbatimChar"/>
         </w:rPr>
-        <w:t xml:space="preserve">#&gt;  lubridate     1.7.9   2020-06-08 [1] CRAN (R 4.0.0)</w:t>
+        <w:t xml:space="preserve">#&gt;  lubridate     1.7.9.2 2020-11-13 [1] CRAN (R 4.0.2)</w:t>
       </w:r>
       <w:r>
         <w:br/>
@@ -7550,7 +8156,7 @@
         <w:rPr>
           <w:rStyle w:val="VerbatimChar"/>
         </w:rPr>
-        <w:t xml:space="preserve">#&gt;  magick      * 2.4.0   2020-06-23 [1] CRAN (R 4.0.0)</w:t>
+        <w:t xml:space="preserve">#&gt;  magick      * 2.5.2   2020-11-10 [1] CRAN (R 4.0.2)</w:t>
       </w:r>
       <w:r>
         <w:br/>
@@ -7559,7 +8165,7 @@
         <w:rPr>
           <w:rStyle w:val="VerbatimChar"/>
         </w:rPr>
-        <w:t xml:space="preserve">#&gt;  magrittr      1.5     2014-11-22 [1] CRAN (R 4.0.0)</w:t>
+        <w:t xml:space="preserve">#&gt;  magrittr      2.0.1   2020-11-17 [1] CRAN (R 4.0.2)</w:t>
       </w:r>
       <w:r>
         <w:br/>
@@ -7604,7 +8210,7 @@
         <w:rPr>
           <w:rStyle w:val="VerbatimChar"/>
         </w:rPr>
-        <w:t xml:space="preserve">#&gt;  pillar        1.4.6   2020-07-10 [1] CRAN (R 4.0.2)</w:t>
+        <w:t xml:space="preserve">#&gt;  pillar        1.4.7   2020-11-20 [1] CRAN (R 4.0.2)</w:t>
       </w:r>
       <w:r>
         <w:br/>
@@ -7613,7 +8219,7 @@
         <w:rPr>
           <w:rStyle w:val="VerbatimChar"/>
         </w:rPr>
-        <w:t xml:space="preserve">#&gt;  pkgbuild      1.1.0   2020-07-13 [1] CRAN (R 4.0.2)</w:t>
+        <w:t xml:space="preserve">#&gt;  pkgbuild      1.2.0   2020-12-15 [1] CRAN (R 4.0.2)</w:t>
       </w:r>
       <w:r>
         <w:br/>
@@ -7658,7 +8264,7 @@
         <w:rPr>
           <w:rStyle w:val="VerbatimChar"/>
         </w:rPr>
-        <w:t xml:space="preserve">#&gt;  processx      3.4.4   2020-09-03 [1] CRAN (R 4.0.2)</w:t>
+        <w:t xml:space="preserve">#&gt;  processx      3.4.5   2020-11-30 [1] CRAN (R 4.0.2)</w:t>
       </w:r>
       <w:r>
         <w:br/>
@@ -7667,7 +8273,7 @@
         <w:rPr>
           <w:rStyle w:val="VerbatimChar"/>
         </w:rPr>
-        <w:t xml:space="preserve">#&gt;  ps            1.4.0   2020-10-07 [1] CRAN (R 4.0.2)</w:t>
+        <w:t xml:space="preserve">#&gt;  ps            1.5.0   2020-12-05 [1] CRAN (R 4.0.2)</w:t>
       </w:r>
       <w:r>
         <w:br/>
@@ -7694,7 +8300,7 @@
         <w:rPr>
           <w:rStyle w:val="VerbatimChar"/>
         </w:rPr>
-        <w:t xml:space="preserve">#&gt;  Rcpp          1.0.5   2020-07-06 [1] CRAN (R 4.0.0)</w:t>
+        <w:t xml:space="preserve">#&gt;  Rcpp          1.0.5   2020-07-06 [1] CRAN (R 4.0.2)</w:t>
       </w:r>
       <w:r>
         <w:br/>
@@ -7739,7 +8345,7 @@
         <w:rPr>
           <w:rStyle w:val="VerbatimChar"/>
         </w:rPr>
-        <w:t xml:space="preserve">#&gt;  rlang         0.4.8   2020-10-08 [1] CRAN (R 4.0.2)</w:t>
+        <w:t xml:space="preserve">#&gt;  rlang         0.4.10  2020-12-30 [1] CRAN (R 4.0.3)</w:t>
       </w:r>
       <w:r>
         <w:br/>
@@ -7748,7 +8354,7 @@
         <w:rPr>
           <w:rStyle w:val="VerbatimChar"/>
         </w:rPr>
-        <w:t xml:space="preserve">#&gt;  rmarkdown     2.3     2020-06-18 [1] CRAN (R 4.0.0)</w:t>
+        <w:t xml:space="preserve">#&gt;  rmarkdown     2.6     2020-12-14 [1] CRAN (R 4.0.2)</w:t>
       </w:r>
       <w:r>
         <w:br/>
@@ -7829,7 +8435,7 @@
         <w:rPr>
           <w:rStyle w:val="VerbatimChar"/>
         </w:rPr>
-        <w:t xml:space="preserve">#&gt;  testthat      3.0.0   2020-10-31 [1] CRAN (R 4.0.2)</w:t>
+        <w:t xml:space="preserve">#&gt;  testthat      3.0.1   2020-12-17 [1] CRAN (R 4.0.2)</w:t>
       </w:r>
       <w:r>
         <w:br/>
@@ -7874,7 +8480,7 @@
         <w:rPr>
           <w:rStyle w:val="VerbatimChar"/>
         </w:rPr>
-        <w:t xml:space="preserve">#&gt;  usethis       1.6.3   2020-09-17 [1] CRAN (R 4.0.2)</w:t>
+        <w:t xml:space="preserve">#&gt;  usethis       2.0.0   2020-12-10 [1] CRAN (R 4.0.2)</w:t>
       </w:r>
       <w:r>
         <w:br/>
@@ -7892,7 +8498,7 @@
         <w:rPr>
           <w:rStyle w:val="VerbatimChar"/>
         </w:rPr>
-        <w:t xml:space="preserve">#&gt;  vctrs         0.3.4   2020-08-29 [1] CRAN (R 4.0.2)</w:t>
+        <w:t xml:space="preserve">#&gt;  vctrs         0.3.6   2020-12-17 [1] CRAN (R 4.0.2)</w:t>
       </w:r>
       <w:r>
         <w:br/>
@@ -7910,7 +8516,7 @@
         <w:rPr>
           <w:rStyle w:val="VerbatimChar"/>
         </w:rPr>
-        <w:t xml:space="preserve">#&gt;  xfun          0.16    2020-07-24 [1] CRAN (R 4.0.2)</w:t>
+        <w:t xml:space="preserve">#&gt;  xfun          0.20    2021-01-06 [1] CRAN (R 4.0.2)</w:t>
       </w:r>
       <w:r>
         <w:br/>
@@ -7974,7 +8580,7 @@
         <w:rPr>
           <w:rStyle w:val="VerbatimChar"/>
         </w:rPr>
-        <w:t xml:space="preserve">#&gt; Local:    master /Users/EmilyWang/Desktop/School document/LW-Papers/kwl-burials-2020</w:t>
+        <w:t xml:space="preserve">#&gt; Local:    master /Users/bmarwick/Desktop/kwl-burials</w:t>
       </w:r>
       <w:r>
         <w:br/>
@@ -7983,7 +8589,7 @@
         <w:rPr>
           <w:rStyle w:val="VerbatimChar"/>
         </w:rPr>
-        <w:t xml:space="preserve">#&gt; Remote:   master @ origin (https://github.com/LiYingWang/kwlburials.git)</w:t>
+        <w:t xml:space="preserve">#&gt; Remote:   master @ origin (https://github.com/LiYingWang/kwl-burials)</w:t>
       </w:r>
       <w:r>
         <w:br/>
@@ -7992,7 +8598,7 @@
         <w:rPr>
           <w:rStyle w:val="VerbatimChar"/>
         </w:rPr>
-        <w:t xml:space="preserve">#&gt; Head:     [4a13c31] 2021-01-15: deleted note and testing files</w:t>
+        <w:t xml:space="preserve">#&gt; Head:     [5312f28] 2021-01-16: update cross referencing and adjust table cell size</w:t>
       </w:r>
     </w:p>
     <w:p>
@@ -8000,9 +8606,11 @@
         <w:pStyle w:val="FirstParagraph"/>
       </w:pPr>
       <w:r>
-        <w:t xml:space="preserve">Word count: 3226</w:t>
-      </w:r>
-    </w:p>
+        <w:t xml:space="preserve">Word count: 3225</w:t>
+      </w:r>
+    </w:p>
+    <w:bookmarkEnd w:id="123"/>
+    <w:bookmarkEnd w:id="124"/>
     <w:sectPr>
       <w:pgSz w:w="12240" w:h="15840"/>
       <w:pgMar w:top="1440" w:right="1440" w:bottom="1440" w:left="1440" w:header="720" w:footer="720" w:gutter="0"/>

</xml_diff>

<commit_message>
it does knit for me after deleting the cache
</commit_message>
<xml_diff>
--- a/analysis/paper/paper.docx
+++ b/analysis/paper/paper.docx
@@ -1663,7 +1663,7 @@
       </w:r>
     </w:p>
     <w:bookmarkEnd w:id="20"/>
-    <w:bookmarkStart w:id="22" w:name="a-case-study-from-northereastern-taiwan"/>
+    <w:bookmarkStart w:id="22" w:name="a-case-study-from-northeastern-taiwan"/>
     <w:p>
       <w:pPr>
         <w:pStyle w:val="Heading1"/>
@@ -1678,7 +1678,7 @@
         <w:tab/>
       </w:r>
       <w:r>
-        <w:t xml:space="preserve">A Case Study from Northereastern Taiwan</w:t>
+        <w:t xml:space="preserve">A Case Study from Northeastern Taiwan</w:t>
       </w:r>
     </w:p>
     <w:p>
@@ -6064,13 +6064,7 @@
         <w:t xml:space="preserve">(Hunter et al., 2008)</w:t>
       </w:r>
       <w:r>
-        <w:t xml:space="preserve">) and the degree distribution. For edgewise shared partner (gwesp) distribution, despite some observations falling outside the 95% interval, the fit is generally good with most observations within it. This also suggests that our</w:t>
-      </w:r>
-      <w:r>
-        <w:t xml:space="preserve"> </w:t>
-      </w:r>
-      <w:r>
-        <w:t xml:space="preserve">models can reproduce networks that resemble the structural features of our observed networks. We compared the first three distribution moments of each observed distribution and their corresponding simulated distributions, represented by means. Figure</w:t>
+        <w:t xml:space="preserve">) and the degree distribution. For edgewise shared partner (gwesp) distribution, despite some observations falling outside the 95% interval, the fit is generally good with most observations within it. This also suggests that our models can reproduce networks that resemble the structural features of our observed networks. We compared the first three distribution moments of each observed distribution and their corresponding simulated distributions, represented by means. Figure</w:t>
       </w:r>
       <w:r>
         <w:t xml:space="preserve"> </w:t>
@@ -7677,7 +7671,7 @@
         <w:pStyle w:val="FirstParagraph"/>
       </w:pPr>
       <w:r>
-        <w:t xml:space="preserve">This report was generated on 2021-01-18 08:39:16 using the following computational environment and dependencies:</w:t>
+        <w:t xml:space="preserve">This report was generated on 2021-01-18 18:04:18 using the following computational environment and dependencies:</w:t>
       </w:r>
     </w:p>
     <w:p>
@@ -7805,745 +7799,2878 @@
         <w:rPr>
           <w:rStyle w:val="VerbatimChar"/>
         </w:rPr>
-        <w:t xml:space="preserve">#&gt;  package     * version date       lib source        </w:t>
-      </w:r>
-      <w:r>
-        <w:br/>
-      </w:r>
-      <w:r>
-        <w:rPr>
-          <w:rStyle w:val="VerbatimChar"/>
-        </w:rPr>
-        <w:t xml:space="preserve">#&gt;  assertthat    0.2.1   2019-03-21 [1] CRAN (R 4.0.0)</w:t>
-      </w:r>
-      <w:r>
-        <w:br/>
-      </w:r>
-      <w:r>
-        <w:rPr>
-          <w:rStyle w:val="VerbatimChar"/>
-        </w:rPr>
-        <w:t xml:space="preserve">#&gt;  backports     1.2.1   2020-12-09 [1] CRAN (R 4.0.2)</w:t>
-      </w:r>
-      <w:r>
-        <w:br/>
-      </w:r>
-      <w:r>
-        <w:rPr>
-          <w:rStyle w:val="VerbatimChar"/>
-        </w:rPr>
-        <w:t xml:space="preserve">#&gt;  base64enc     0.1-3   2015-07-28 [1] CRAN (R 4.0.0)</w:t>
-      </w:r>
-      <w:r>
-        <w:br/>
-      </w:r>
-      <w:r>
-        <w:rPr>
-          <w:rStyle w:val="VerbatimChar"/>
-        </w:rPr>
-        <w:t xml:space="preserve">#&gt;  bookdown      0.21    2020-10-13 [1] CRAN (R 4.0.2)</w:t>
-      </w:r>
-      <w:r>
-        <w:br/>
-      </w:r>
-      <w:r>
-        <w:rPr>
-          <w:rStyle w:val="VerbatimChar"/>
-        </w:rPr>
-        <w:t xml:space="preserve">#&gt;  broom         0.7.3   2020-12-16 [1] CRAN (R 4.0.2)</w:t>
-      </w:r>
-      <w:r>
-        <w:br/>
-      </w:r>
-      <w:r>
-        <w:rPr>
-          <w:rStyle w:val="VerbatimChar"/>
-        </w:rPr>
-        <w:t xml:space="preserve">#&gt;  callr         3.5.1   2020-10-13 [1] CRAN (R 4.0.2)</w:t>
-      </w:r>
-      <w:r>
-        <w:br/>
-      </w:r>
-      <w:r>
-        <w:rPr>
-          <w:rStyle w:val="VerbatimChar"/>
-        </w:rPr>
-        <w:t xml:space="preserve">#&gt;  cellranger    1.1.0   2016-07-27 [1] CRAN (R 4.0.0)</w:t>
-      </w:r>
-      <w:r>
-        <w:br/>
-      </w:r>
-      <w:r>
-        <w:rPr>
-          <w:rStyle w:val="VerbatimChar"/>
-        </w:rPr>
-        <w:t xml:space="preserve">#&gt;  cli           2.2.0   2020-11-20 [1] CRAN (R 4.0.2)</w:t>
-      </w:r>
-      <w:r>
-        <w:br/>
-      </w:r>
-      <w:r>
-        <w:rPr>
-          <w:rStyle w:val="VerbatimChar"/>
-        </w:rPr>
-        <w:t xml:space="preserve">#&gt;  colorspace    2.0-0   2020-11-11 [1] CRAN (R 4.0.2)</w:t>
-      </w:r>
-      <w:r>
-        <w:br/>
-      </w:r>
-      <w:r>
-        <w:rPr>
-          <w:rStyle w:val="VerbatimChar"/>
-        </w:rPr>
-        <w:t xml:space="preserve">#&gt;  crayon        1.3.4   2017-09-16 [1] CRAN (R 4.0.0)</w:t>
-      </w:r>
-      <w:r>
-        <w:br/>
-      </w:r>
-      <w:r>
-        <w:rPr>
-          <w:rStyle w:val="VerbatimChar"/>
-        </w:rPr>
-        <w:t xml:space="preserve">#&gt;  data.table    1.13.6  2020-12-30 [1] CRAN (R 4.0.3)</w:t>
-      </w:r>
-      <w:r>
-        <w:br/>
-      </w:r>
-      <w:r>
-        <w:rPr>
-          <w:rStyle w:val="VerbatimChar"/>
-        </w:rPr>
-        <w:t xml:space="preserve">#&gt;  DBI           1.1.0   2019-12-15 [1] CRAN (R 4.0.0)</w:t>
-      </w:r>
-      <w:r>
-        <w:br/>
-      </w:r>
-      <w:r>
-        <w:rPr>
-          <w:rStyle w:val="VerbatimChar"/>
-        </w:rPr>
-        <w:t xml:space="preserve">#&gt;  dbplyr        2.0.0   2020-11-03 [1] CRAN (R 4.0.2)</w:t>
-      </w:r>
-      <w:r>
-        <w:br/>
-      </w:r>
-      <w:r>
-        <w:rPr>
-          <w:rStyle w:val="VerbatimChar"/>
-        </w:rPr>
-        <w:t xml:space="preserve">#&gt;  desc          1.2.0   2018-05-01 [1] CRAN (R 4.0.0)</w:t>
-      </w:r>
-      <w:r>
-        <w:br/>
-      </w:r>
-      <w:r>
-        <w:rPr>
-          <w:rStyle w:val="VerbatimChar"/>
-        </w:rPr>
-        <w:t xml:space="preserve">#&gt;  devtools      2.3.2   2020-09-18 [1] CRAN (R 4.0.2)</w:t>
-      </w:r>
-      <w:r>
-        <w:br/>
-      </w:r>
-      <w:r>
-        <w:rPr>
-          <w:rStyle w:val="VerbatimChar"/>
-        </w:rPr>
-        <w:t xml:space="preserve">#&gt;  digest        0.6.27  2020-10-24 [1] CRAN (R 4.0.2)</w:t>
-      </w:r>
-      <w:r>
-        <w:br/>
-      </w:r>
-      <w:r>
-        <w:rPr>
-          <w:rStyle w:val="VerbatimChar"/>
-        </w:rPr>
-        <w:t xml:space="preserve">#&gt;  dplyr       * 1.0.2   2020-08-18 [1] CRAN (R 4.0.2)</w:t>
-      </w:r>
-      <w:r>
-        <w:br/>
-      </w:r>
-      <w:r>
-        <w:rPr>
-          <w:rStyle w:val="VerbatimChar"/>
-        </w:rPr>
-        <w:t xml:space="preserve">#&gt;  ellipsis      0.3.1   2020-05-15 [1] CRAN (R 4.0.0)</w:t>
-      </w:r>
-      <w:r>
-        <w:br/>
-      </w:r>
-      <w:r>
-        <w:rPr>
-          <w:rStyle w:val="VerbatimChar"/>
-        </w:rPr>
-        <w:t xml:space="preserve">#&gt;  evaluate      0.14    2019-05-28 [1] CRAN (R 4.0.0)</w:t>
-      </w:r>
-      <w:r>
-        <w:br/>
-      </w:r>
-      <w:r>
-        <w:rPr>
-          <w:rStyle w:val="VerbatimChar"/>
-        </w:rPr>
-        <w:t xml:space="preserve">#&gt;  fansi         0.4.1   2020-01-08 [1] CRAN (R 4.0.0)</w:t>
-      </w:r>
-      <w:r>
-        <w:br/>
-      </w:r>
-      <w:r>
-        <w:rPr>
-          <w:rStyle w:val="VerbatimChar"/>
-        </w:rPr>
-        <w:t xml:space="preserve">#&gt;  flextable   * 0.6.1   2020-12-08 [1] CRAN (R 4.0.2)</w:t>
-      </w:r>
-      <w:r>
-        <w:br/>
-      </w:r>
-      <w:r>
-        <w:rPr>
-          <w:rStyle w:val="VerbatimChar"/>
-        </w:rPr>
-        <w:t xml:space="preserve">#&gt;  forcats     * 0.5.0   2020-03-01 [1] CRAN (R 4.0.0)</w:t>
-      </w:r>
-      <w:r>
-        <w:br/>
-      </w:r>
-      <w:r>
-        <w:rPr>
-          <w:rStyle w:val="VerbatimChar"/>
-        </w:rPr>
-        <w:t xml:space="preserve">#&gt;  fs            1.5.0   2020-07-31 [1] CRAN (R 4.0.2)</w:t>
-      </w:r>
-      <w:r>
-        <w:br/>
-      </w:r>
-      <w:r>
-        <w:rPr>
-          <w:rStyle w:val="VerbatimChar"/>
-        </w:rPr>
-        <w:t xml:space="preserve">#&gt;  gdtools       0.2.2   2020-04-03 [1] CRAN (R 4.0.0)</w:t>
-      </w:r>
-      <w:r>
-        <w:br/>
-      </w:r>
-      <w:r>
-        <w:rPr>
-          <w:rStyle w:val="VerbatimChar"/>
-        </w:rPr>
-        <w:t xml:space="preserve">#&gt;  generics      0.1.0   2020-10-31 [1] CRAN (R 4.0.2)</w:t>
-      </w:r>
-      <w:r>
-        <w:br/>
-      </w:r>
-      <w:r>
-        <w:rPr>
-          <w:rStyle w:val="VerbatimChar"/>
-        </w:rPr>
-        <w:t xml:space="preserve">#&gt;  ggplot2     * 3.3.2   2020-06-19 [1] CRAN (R 4.0.0)</w:t>
-      </w:r>
-      <w:r>
-        <w:br/>
-      </w:r>
-      <w:r>
-        <w:rPr>
-          <w:rStyle w:val="VerbatimChar"/>
-        </w:rPr>
-        <w:t xml:space="preserve">#&gt;  glue          1.4.2   2020-08-27 [1] CRAN (R 4.0.2)</w:t>
-      </w:r>
-      <w:r>
-        <w:br/>
-      </w:r>
-      <w:r>
-        <w:rPr>
-          <w:rStyle w:val="VerbatimChar"/>
-        </w:rPr>
-        <w:t xml:space="preserve">#&gt;  gtable        0.3.0   2019-03-25 [1] CRAN (R 4.0.0)</w:t>
-      </w:r>
-      <w:r>
-        <w:br/>
-      </w:r>
-      <w:r>
-        <w:rPr>
-          <w:rStyle w:val="VerbatimChar"/>
-        </w:rPr>
-        <w:t xml:space="preserve">#&gt;  haven         2.3.1   2020-06-01 [1] CRAN (R 4.0.0)</w:t>
-      </w:r>
-      <w:r>
-        <w:br/>
-      </w:r>
-      <w:r>
-        <w:rPr>
-          <w:rStyle w:val="VerbatimChar"/>
-        </w:rPr>
-        <w:t xml:space="preserve">#&gt;  here          1.0.1   2020-12-13 [1] CRAN (R 4.0.2)</w:t>
-      </w:r>
-      <w:r>
-        <w:br/>
-      </w:r>
-      <w:r>
-        <w:rPr>
-          <w:rStyle w:val="VerbatimChar"/>
-        </w:rPr>
-        <w:t xml:space="preserve">#&gt;  highr         0.8     2019-03-20 [1] CRAN (R 4.0.0)</w:t>
-      </w:r>
-      <w:r>
-        <w:br/>
-      </w:r>
-      <w:r>
-        <w:rPr>
-          <w:rStyle w:val="VerbatimChar"/>
-        </w:rPr>
-        <w:t xml:space="preserve">#&gt;  hms           0.5.3   2020-01-08 [1] CRAN (R 4.0.0)</w:t>
-      </w:r>
-      <w:r>
-        <w:br/>
-      </w:r>
-      <w:r>
-        <w:rPr>
-          <w:rStyle w:val="VerbatimChar"/>
-        </w:rPr>
-        <w:t xml:space="preserve">#&gt;  htmltools     0.5.0   2020-06-16 [1] CRAN (R 4.0.2)</w:t>
-      </w:r>
-      <w:r>
-        <w:br/>
-      </w:r>
-      <w:r>
-        <w:rPr>
-          <w:rStyle w:val="VerbatimChar"/>
-        </w:rPr>
-        <w:t xml:space="preserve">#&gt;  httr          1.4.2   2020-07-20 [1] CRAN (R 4.0.2)</w:t>
-      </w:r>
-      <w:r>
-        <w:br/>
-      </w:r>
-      <w:r>
-        <w:rPr>
-          <w:rStyle w:val="VerbatimChar"/>
-        </w:rPr>
-        <w:t xml:space="preserve">#&gt;  jsonlite      1.7.2   2020-12-09 [1] CRAN (R 4.0.2)</w:t>
-      </w:r>
-      <w:r>
-        <w:br/>
-      </w:r>
-      <w:r>
-        <w:rPr>
-          <w:rStyle w:val="VerbatimChar"/>
-        </w:rPr>
-        <w:t xml:space="preserve">#&gt;  knitr         1.30    2020-09-22 [1] CRAN (R 4.0.2)</w:t>
-      </w:r>
-      <w:r>
-        <w:br/>
-      </w:r>
-      <w:r>
-        <w:rPr>
-          <w:rStyle w:val="VerbatimChar"/>
-        </w:rPr>
-        <w:t xml:space="preserve">#&gt;  lifecycle     0.2.0   2020-03-06 [1] CRAN (R 4.0.0)</w:t>
-      </w:r>
-      <w:r>
-        <w:br/>
-      </w:r>
-      <w:r>
-        <w:rPr>
-          <w:rStyle w:val="VerbatimChar"/>
-        </w:rPr>
-        <w:t xml:space="preserve">#&gt;  lubridate     1.7.9.2 2020-11-13 [1] CRAN (R 4.0.2)</w:t>
-      </w:r>
-      <w:r>
-        <w:br/>
-      </w:r>
-      <w:r>
-        <w:rPr>
-          <w:rStyle w:val="VerbatimChar"/>
-        </w:rPr>
-        <w:t xml:space="preserve">#&gt;  magick      * 2.5.2   2020-11-10 [1] CRAN (R 4.0.2)</w:t>
-      </w:r>
-      <w:r>
-        <w:br/>
-      </w:r>
-      <w:r>
-        <w:rPr>
-          <w:rStyle w:val="VerbatimChar"/>
-        </w:rPr>
-        <w:t xml:space="preserve">#&gt;  magrittr      2.0.1   2020-11-17 [1] CRAN (R 4.0.2)</w:t>
-      </w:r>
-      <w:r>
-        <w:br/>
-      </w:r>
-      <w:r>
-        <w:rPr>
-          <w:rStyle w:val="VerbatimChar"/>
-        </w:rPr>
-        <w:t xml:space="preserve">#&gt;  memoise       1.1.0   2017-04-21 [1] CRAN (R 4.0.0)</w:t>
-      </w:r>
-      <w:r>
-        <w:br/>
-      </w:r>
-      <w:r>
-        <w:rPr>
-          <w:rStyle w:val="VerbatimChar"/>
-        </w:rPr>
-        <w:t xml:space="preserve">#&gt;  modelr        0.1.8   2020-05-19 [1] CRAN (R 4.0.0)</w:t>
-      </w:r>
-      <w:r>
-        <w:br/>
-      </w:r>
-      <w:r>
-        <w:rPr>
-          <w:rStyle w:val="VerbatimChar"/>
-        </w:rPr>
-        <w:t xml:space="preserve">#&gt;  munsell       0.5.0   2018-06-12 [1] CRAN (R 4.0.0)</w:t>
-      </w:r>
-      <w:r>
-        <w:br/>
-      </w:r>
-      <w:r>
-        <w:rPr>
-          <w:rStyle w:val="VerbatimChar"/>
-        </w:rPr>
-        <w:t xml:space="preserve">#&gt;  officer       0.3.16  2021-01-04 [1] CRAN (R 4.0.2)</w:t>
-      </w:r>
-      <w:r>
-        <w:br/>
-      </w:r>
-      <w:r>
-        <w:rPr>
-          <w:rStyle w:val="VerbatimChar"/>
-        </w:rPr>
-        <w:t xml:space="preserve">#&gt;  pillar        1.4.7   2020-11-20 [1] CRAN (R 4.0.2)</w:t>
-      </w:r>
-      <w:r>
-        <w:br/>
-      </w:r>
-      <w:r>
-        <w:rPr>
-          <w:rStyle w:val="VerbatimChar"/>
-        </w:rPr>
-        <w:t xml:space="preserve">#&gt;  pkgbuild      1.2.0   2020-12-15 [1] CRAN (R 4.0.2)</w:t>
-      </w:r>
-      <w:r>
-        <w:br/>
-      </w:r>
-      <w:r>
-        <w:rPr>
-          <w:rStyle w:val="VerbatimChar"/>
-        </w:rPr>
-        <w:t xml:space="preserve">#&gt;  pkgconfig     2.0.3   2019-09-22 [1] CRAN (R 4.0.0)</w:t>
-      </w:r>
-      <w:r>
-        <w:br/>
-      </w:r>
-      <w:r>
-        <w:rPr>
-          <w:rStyle w:val="VerbatimChar"/>
-        </w:rPr>
-        <w:t xml:space="preserve">#&gt;  pkgload       1.1.0   2020-05-29 [1] CRAN (R 4.0.0)</w:t>
-      </w:r>
-      <w:r>
-        <w:br/>
-      </w:r>
-      <w:r>
-        <w:rPr>
-          <w:rStyle w:val="VerbatimChar"/>
-        </w:rPr>
-        <w:t xml:space="preserve">#&gt;  png           0.1-7   2013-12-03 [1] CRAN (R 4.0.0)</w:t>
-      </w:r>
-      <w:r>
-        <w:br/>
-      </w:r>
-      <w:r>
-        <w:rPr>
-          <w:rStyle w:val="VerbatimChar"/>
-        </w:rPr>
-        <w:t xml:space="preserve">#&gt;  prettyunits   1.1.1   2020-01-24 [1] CRAN (R 4.0.0)</w:t>
-      </w:r>
-      <w:r>
-        <w:br/>
-      </w:r>
-      <w:r>
-        <w:rPr>
-          <w:rStyle w:val="VerbatimChar"/>
-        </w:rPr>
-        <w:t xml:space="preserve">#&gt;  processx      3.4.5   2020-11-30 [1] CRAN (R 4.0.2)</w:t>
-      </w:r>
-      <w:r>
-        <w:br/>
-      </w:r>
-      <w:r>
-        <w:rPr>
-          <w:rStyle w:val="VerbatimChar"/>
-        </w:rPr>
-        <w:t xml:space="preserve">#&gt;  ps            1.5.0   2020-12-05 [1] CRAN (R 4.0.2)</w:t>
-      </w:r>
-      <w:r>
-        <w:br/>
-      </w:r>
-      <w:r>
-        <w:rPr>
-          <w:rStyle w:val="VerbatimChar"/>
-        </w:rPr>
-        <w:t xml:space="preserve">#&gt;  purrr       * 0.3.4   2020-04-17 [1] CRAN (R 4.0.0)</w:t>
-      </w:r>
-      <w:r>
-        <w:br/>
-      </w:r>
-      <w:r>
-        <w:rPr>
-          <w:rStyle w:val="VerbatimChar"/>
-        </w:rPr>
-        <w:t xml:space="preserve">#&gt;  R6            2.5.0   2020-10-28 [1] CRAN (R 4.0.2)</w:t>
-      </w:r>
-      <w:r>
-        <w:br/>
-      </w:r>
-      <w:r>
-        <w:rPr>
-          <w:rStyle w:val="VerbatimChar"/>
-        </w:rPr>
-        <w:t xml:space="preserve">#&gt;  Rcpp          1.0.5   2020-07-06 [1] CRAN (R 4.0.2)</w:t>
-      </w:r>
-      <w:r>
-        <w:br/>
-      </w:r>
-      <w:r>
-        <w:rPr>
-          <w:rStyle w:val="VerbatimChar"/>
-        </w:rPr>
-        <w:t xml:space="preserve">#&gt;  readr       * 1.4.0   2020-10-05 [1] CRAN (R 4.0.2)</w:t>
-      </w:r>
-      <w:r>
-        <w:br/>
-      </w:r>
-      <w:r>
-        <w:rPr>
-          <w:rStyle w:val="VerbatimChar"/>
-        </w:rPr>
-        <w:t xml:space="preserve">#&gt;  readxl        1.3.1   2019-03-13 [1] CRAN (R 4.0.0)</w:t>
-      </w:r>
-      <w:r>
-        <w:br/>
-      </w:r>
-      <w:r>
-        <w:rPr>
-          <w:rStyle w:val="VerbatimChar"/>
-        </w:rPr>
-        <w:t xml:space="preserve">#&gt;  remotes       2.2.0   2020-07-21 [1] CRAN (R 4.0.2)</w:t>
-      </w:r>
-      <w:r>
-        <w:br/>
-      </w:r>
-      <w:r>
-        <w:rPr>
-          <w:rStyle w:val="VerbatimChar"/>
-        </w:rPr>
-        <w:t xml:space="preserve">#&gt;  reprex        0.3.0   2019-05-16 [1] CRAN (R 4.0.0)</w:t>
-      </w:r>
-      <w:r>
-        <w:br/>
-      </w:r>
-      <w:r>
-        <w:rPr>
-          <w:rStyle w:val="VerbatimChar"/>
-        </w:rPr>
-        <w:t xml:space="preserve">#&gt;  rlang         0.4.10  2020-12-30 [1] CRAN (R 4.0.3)</w:t>
-      </w:r>
-      <w:r>
-        <w:br/>
-      </w:r>
-      <w:r>
-        <w:rPr>
-          <w:rStyle w:val="VerbatimChar"/>
-        </w:rPr>
-        <w:t xml:space="preserve">#&gt;  rmarkdown     2.6     2020-12-14 [1] CRAN (R 4.0.2)</w:t>
-      </w:r>
-      <w:r>
-        <w:br/>
-      </w:r>
-      <w:r>
-        <w:rPr>
-          <w:rStyle w:val="VerbatimChar"/>
-        </w:rPr>
-        <w:t xml:space="preserve">#&gt;  rprojroot     2.0.2   2020-11-15 [1] CRAN (R 4.0.2)</w:t>
-      </w:r>
-      <w:r>
-        <w:br/>
-      </w:r>
-      <w:r>
-        <w:rPr>
-          <w:rStyle w:val="VerbatimChar"/>
-        </w:rPr>
-        <w:t xml:space="preserve">#&gt;  rstudioapi    0.13    2020-11-12 [1] CRAN (R 4.0.2)</w:t>
-      </w:r>
-      <w:r>
-        <w:br/>
-      </w:r>
-      <w:r>
-        <w:rPr>
-          <w:rStyle w:val="VerbatimChar"/>
-        </w:rPr>
-        <w:t xml:space="preserve">#&gt;  rvest         0.3.6   2020-07-25 [1] CRAN (R 4.0.2)</w:t>
-      </w:r>
-      <w:r>
-        <w:br/>
-      </w:r>
-      <w:r>
-        <w:rPr>
-          <w:rStyle w:val="VerbatimChar"/>
-        </w:rPr>
-        <w:t xml:space="preserve">#&gt;  scales        1.1.1   2020-05-11 [1] CRAN (R 4.0.0)</w:t>
-      </w:r>
-      <w:r>
-        <w:br/>
-      </w:r>
-      <w:r>
-        <w:rPr>
-          <w:rStyle w:val="VerbatimChar"/>
-        </w:rPr>
-        <w:t xml:space="preserve">#&gt;  sessioninfo   1.1.1   2018-11-05 [1] CRAN (R 4.0.0)</w:t>
-      </w:r>
-      <w:r>
-        <w:br/>
-      </w:r>
-      <w:r>
-        <w:rPr>
-          <w:rStyle w:val="VerbatimChar"/>
-        </w:rPr>
-        <w:t xml:space="preserve">#&gt;  stringi       1.5.3   2020-09-09 [1] CRAN (R 4.0.2)</w:t>
-      </w:r>
-      <w:r>
-        <w:br/>
-      </w:r>
-      <w:r>
-        <w:rPr>
-          <w:rStyle w:val="VerbatimChar"/>
-        </w:rPr>
-        <w:t xml:space="preserve">#&gt;  stringr     * 1.4.0   2019-02-10 [1] CRAN (R 4.0.0)</w:t>
-      </w:r>
-      <w:r>
-        <w:br/>
-      </w:r>
-      <w:r>
-        <w:rPr>
-          <w:rStyle w:val="VerbatimChar"/>
-        </w:rPr>
-        <w:t xml:space="preserve">#&gt;  systemfonts   0.3.2   2020-09-29 [1] CRAN (R 4.0.2)</w:t>
-      </w:r>
-      <w:r>
-        <w:br/>
-      </w:r>
-      <w:r>
-        <w:rPr>
-          <w:rStyle w:val="VerbatimChar"/>
-        </w:rPr>
-        <w:t xml:space="preserve">#&gt;  testthat      3.0.1   2020-12-17 [1] CRAN (R 4.0.2)</w:t>
-      </w:r>
-      <w:r>
-        <w:br/>
-      </w:r>
-      <w:r>
-        <w:rPr>
-          <w:rStyle w:val="VerbatimChar"/>
-        </w:rPr>
-        <w:t xml:space="preserve">#&gt;  tibble      * 3.0.4   2020-10-12 [1] CRAN (R 4.0.2)</w:t>
-      </w:r>
-      <w:r>
-        <w:br/>
-      </w:r>
-      <w:r>
-        <w:rPr>
-          <w:rStyle w:val="VerbatimChar"/>
-        </w:rPr>
-        <w:t xml:space="preserve">#&gt;  tidyr       * 1.1.2   2020-08-27 [1] CRAN (R 4.0.2)</w:t>
-      </w:r>
-      <w:r>
-        <w:br/>
-      </w:r>
-      <w:r>
-        <w:rPr>
-          <w:rStyle w:val="VerbatimChar"/>
-        </w:rPr>
-        <w:t xml:space="preserve">#&gt;  tidyselect    1.1.0   2020-05-11 [1] CRAN (R 4.0.0)</w:t>
-      </w:r>
-      <w:r>
-        <w:br/>
-      </w:r>
-      <w:r>
-        <w:rPr>
-          <w:rStyle w:val="VerbatimChar"/>
-        </w:rPr>
-        <w:t xml:space="preserve">#&gt;  tidyverse   * 1.3.0   2019-11-21 [1] CRAN (R 4.0.2)</w:t>
-      </w:r>
-      <w:r>
-        <w:br/>
-      </w:r>
-      <w:r>
-        <w:rPr>
-          <w:rStyle w:val="VerbatimChar"/>
-        </w:rPr>
-        <w:t xml:space="preserve">#&gt;  usethis       2.0.0   2020-12-10 [1] CRAN (R 4.0.2)</w:t>
-      </w:r>
-      <w:r>
-        <w:br/>
-      </w:r>
-      <w:r>
-        <w:rPr>
-          <w:rStyle w:val="VerbatimChar"/>
-        </w:rPr>
-        <w:t xml:space="preserve">#&gt;  uuid          0.1-4   2020-02-26 [1] CRAN (R 4.0.0)</w:t>
-      </w:r>
-      <w:r>
-        <w:br/>
-      </w:r>
-      <w:r>
-        <w:rPr>
-          <w:rStyle w:val="VerbatimChar"/>
-        </w:rPr>
-        <w:t xml:space="preserve">#&gt;  vctrs         0.3.6   2020-12-17 [1] CRAN (R 4.0.2)</w:t>
-      </w:r>
-      <w:r>
-        <w:br/>
-      </w:r>
-      <w:r>
-        <w:rPr>
-          <w:rStyle w:val="VerbatimChar"/>
-        </w:rPr>
-        <w:t xml:space="preserve">#&gt;  withr         2.3.0   2020-09-22 [1] CRAN (R 4.0.2)</w:t>
-      </w:r>
-      <w:r>
-        <w:br/>
-      </w:r>
-      <w:r>
-        <w:rPr>
-          <w:rStyle w:val="VerbatimChar"/>
-        </w:rPr>
-        <w:t xml:space="preserve">#&gt;  xfun          0.20    2021-01-06 [1] CRAN (R 4.0.2)</w:t>
-      </w:r>
-      <w:r>
-        <w:br/>
-      </w:r>
-      <w:r>
-        <w:rPr>
-          <w:rStyle w:val="VerbatimChar"/>
-        </w:rPr>
-        <w:t xml:space="preserve">#&gt;  xml2          1.3.2   2020-04-23 [1] CRAN (R 4.0.0)</w:t>
-      </w:r>
-      <w:r>
-        <w:br/>
-      </w:r>
-      <w:r>
-        <w:rPr>
-          <w:rStyle w:val="VerbatimChar"/>
-        </w:rPr>
-        <w:t xml:space="preserve">#&gt;  yaml          2.2.1   2020-02-01 [1] CRAN (R 4.0.0)</w:t>
-      </w:r>
-      <w:r>
-        <w:br/>
-      </w:r>
-      <w:r>
-        <w:rPr>
-          <w:rStyle w:val="VerbatimChar"/>
-        </w:rPr>
-        <w:t xml:space="preserve">#&gt;  zip           2.1.1   2020-08-27 [1] CRAN (R 4.0.2)</w:t>
+        <w:t xml:space="preserve">#&gt;  package        * version    date       lib</w:t>
+      </w:r>
+      <w:r>
+        <w:br/>
+      </w:r>
+      <w:r>
+        <w:rPr>
+          <w:rStyle w:val="VerbatimChar"/>
+        </w:rPr>
+        <w:t xml:space="preserve">#&gt;  assertthat       0.2.1      2019-03-21 [1]</w:t>
+      </w:r>
+      <w:r>
+        <w:br/>
+      </w:r>
+      <w:r>
+        <w:rPr>
+          <w:rStyle w:val="VerbatimChar"/>
+        </w:rPr>
+        <w:t xml:space="preserve">#&gt;  backports        1.2.1      2020-12-09 [1]</w:t>
+      </w:r>
+      <w:r>
+        <w:br/>
+      </w:r>
+      <w:r>
+        <w:rPr>
+          <w:rStyle w:val="VerbatimChar"/>
+        </w:rPr>
+        <w:t xml:space="preserve">#&gt;  base64enc        0.1-3      2015-07-28 [1]</w:t>
+      </w:r>
+      <w:r>
+        <w:br/>
+      </w:r>
+      <w:r>
+        <w:rPr>
+          <w:rStyle w:val="VerbatimChar"/>
+        </w:rPr>
+        <w:t xml:space="preserve">#&gt;  Bergm          * 5.0.2      2020-11-12 [1]</w:t>
+      </w:r>
+      <w:r>
+        <w:br/>
+      </w:r>
+      <w:r>
+        <w:rPr>
+          <w:rStyle w:val="VerbatimChar"/>
+        </w:rPr>
+        <w:t xml:space="preserve">#&gt;  bitops           1.0-6      2013-08-17 [1]</w:t>
+      </w:r>
+      <w:r>
+        <w:br/>
+      </w:r>
+      <w:r>
+        <w:rPr>
+          <w:rStyle w:val="VerbatimChar"/>
+        </w:rPr>
+        <w:t xml:space="preserve">#&gt;  bookdown         0.21       2020-10-13 [1]</w:t>
+      </w:r>
+      <w:r>
+        <w:br/>
+      </w:r>
+      <w:r>
+        <w:rPr>
+          <w:rStyle w:val="VerbatimChar"/>
+        </w:rPr>
+        <w:t xml:space="preserve">#&gt;  broom            0.7.3      2020-12-16 [1]</w:t>
+      </w:r>
+      <w:r>
+        <w:br/>
+      </w:r>
+      <w:r>
+        <w:rPr>
+          <w:rStyle w:val="VerbatimChar"/>
+        </w:rPr>
+        <w:t xml:space="preserve">#&gt;  callr            3.5.1      2020-10-13 [1]</w:t>
+      </w:r>
+      <w:r>
+        <w:br/>
+      </w:r>
+      <w:r>
+        <w:rPr>
+          <w:rStyle w:val="VerbatimChar"/>
+        </w:rPr>
+        <w:t xml:space="preserve">#&gt;  cellranger       1.1.0      2016-07-27 [1]</w:t>
+      </w:r>
+      <w:r>
+        <w:br/>
+      </w:r>
+      <w:r>
+        <w:rPr>
+          <w:rStyle w:val="VerbatimChar"/>
+        </w:rPr>
+        <w:t xml:space="preserve">#&gt;  checkmate        2.0.0      2020-02-06 [1]</w:t>
+      </w:r>
+      <w:r>
+        <w:br/>
+      </w:r>
+      <w:r>
+        <w:rPr>
+          <w:rStyle w:val="VerbatimChar"/>
+        </w:rPr>
+        <w:t xml:space="preserve">#&gt;  class            7.3-17     2020-04-26 [1]</w:t>
+      </w:r>
+      <w:r>
+        <w:br/>
+      </w:r>
+      <w:r>
+        <w:rPr>
+          <w:rStyle w:val="VerbatimChar"/>
+        </w:rPr>
+        <w:t xml:space="preserve">#&gt;  classInt         0.4-3      2020-04-07 [1]</w:t>
+      </w:r>
+      <w:r>
+        <w:br/>
+      </w:r>
+      <w:r>
+        <w:rPr>
+          <w:rStyle w:val="VerbatimChar"/>
+        </w:rPr>
+        <w:t xml:space="preserve">#&gt;  cli              2.2.0      2020-11-20 [1]</w:t>
+      </w:r>
+      <w:r>
+        <w:br/>
+      </w:r>
+      <w:r>
+        <w:rPr>
+          <w:rStyle w:val="VerbatimChar"/>
+        </w:rPr>
+        <w:t xml:space="preserve">#&gt;  coda             0.19-4     2020-09-30 [1]</w:t>
+      </w:r>
+      <w:r>
+        <w:br/>
+      </w:r>
+      <w:r>
+        <w:rPr>
+          <w:rStyle w:val="VerbatimChar"/>
+        </w:rPr>
+        <w:t xml:space="preserve">#&gt;  codetools        0.2-18     2020-11-04 [1]</w:t>
+      </w:r>
+      <w:r>
+        <w:br/>
+      </w:r>
+      <w:r>
+        <w:rPr>
+          <w:rStyle w:val="VerbatimChar"/>
+        </w:rPr>
+        <w:t xml:space="preserve">#&gt;  colorspace       2.0-0      2020-11-11 [1]</w:t>
+      </w:r>
+      <w:r>
+        <w:br/>
+      </w:r>
+      <w:r>
+        <w:rPr>
+          <w:rStyle w:val="VerbatimChar"/>
+        </w:rPr>
+        <w:t xml:space="preserve">#&gt;  conquer          1.0.2      2020-08-27 [1]</w:t>
+      </w:r>
+      <w:r>
+        <w:br/>
+      </w:r>
+      <w:r>
+        <w:rPr>
+          <w:rStyle w:val="VerbatimChar"/>
+        </w:rPr>
+        <w:t xml:space="preserve">#&gt;  cowplot        * 1.1.0      2020-09-08 [1]</w:t>
+      </w:r>
+      <w:r>
+        <w:br/>
+      </w:r>
+      <w:r>
+        <w:rPr>
+          <w:rStyle w:val="VerbatimChar"/>
+        </w:rPr>
+        <w:t xml:space="preserve">#&gt;  crayon           1.3.4      2017-09-16 [1]</w:t>
+      </w:r>
+      <w:r>
+        <w:br/>
+      </w:r>
+      <w:r>
+        <w:rPr>
+          <w:rStyle w:val="VerbatimChar"/>
+        </w:rPr>
+        <w:t xml:space="preserve">#&gt;  data.table       1.13.6     2020-12-30 [1]</w:t>
+      </w:r>
+      <w:r>
+        <w:br/>
+      </w:r>
+      <w:r>
+        <w:rPr>
+          <w:rStyle w:val="VerbatimChar"/>
+        </w:rPr>
+        <w:t xml:space="preserve">#&gt;  DBI              1.1.0      2019-12-15 [1]</w:t>
+      </w:r>
+      <w:r>
+        <w:br/>
+      </w:r>
+      <w:r>
+        <w:rPr>
+          <w:rStyle w:val="VerbatimChar"/>
+        </w:rPr>
+        <w:t xml:space="preserve">#&gt;  dbplyr           2.0.0      2020-11-03 [1]</w:t>
+      </w:r>
+      <w:r>
+        <w:br/>
+      </w:r>
+      <w:r>
+        <w:rPr>
+          <w:rStyle w:val="VerbatimChar"/>
+        </w:rPr>
+        <w:t xml:space="preserve">#&gt;  DEoptimR         1.0-8      2016-11-19 [1]</w:t>
+      </w:r>
+      <w:r>
+        <w:br/>
+      </w:r>
+      <w:r>
+        <w:rPr>
+          <w:rStyle w:val="VerbatimChar"/>
+        </w:rPr>
+        <w:t xml:space="preserve">#&gt;  desc             1.2.0      2018-05-01 [1]</w:t>
+      </w:r>
+      <w:r>
+        <w:br/>
+      </w:r>
+      <w:r>
+        <w:rPr>
+          <w:rStyle w:val="VerbatimChar"/>
+        </w:rPr>
+        <w:t xml:space="preserve">#&gt;  devtools         2.3.2      2020-09-18 [1]</w:t>
+      </w:r>
+      <w:r>
+        <w:br/>
+      </w:r>
+      <w:r>
+        <w:rPr>
+          <w:rStyle w:val="VerbatimChar"/>
+        </w:rPr>
+        <w:t xml:space="preserve">#&gt;  digest           0.6.27     2020-10-24 [1]</w:t>
+      </w:r>
+      <w:r>
+        <w:br/>
+      </w:r>
+      <w:r>
+        <w:rPr>
+          <w:rStyle w:val="VerbatimChar"/>
+        </w:rPr>
+        <w:t xml:space="preserve">#&gt;  dotCall64        1.0-0      2018-07-30 [1]</w:t>
+      </w:r>
+      <w:r>
+        <w:br/>
+      </w:r>
+      <w:r>
+        <w:rPr>
+          <w:rStyle w:val="VerbatimChar"/>
+        </w:rPr>
+        <w:t xml:space="preserve">#&gt;  dplyr          * 1.0.3      2021-01-15 [1]</w:t>
+      </w:r>
+      <w:r>
+        <w:br/>
+      </w:r>
+      <w:r>
+        <w:rPr>
+          <w:rStyle w:val="VerbatimChar"/>
+        </w:rPr>
+        <w:t xml:space="preserve">#&gt;  e1071            1.7-4      2020-10-14 [1]</w:t>
+      </w:r>
+      <w:r>
+        <w:br/>
+      </w:r>
+      <w:r>
+        <w:rPr>
+          <w:rStyle w:val="VerbatimChar"/>
+        </w:rPr>
+        <w:t xml:space="preserve">#&gt;  ellipsis         0.3.1      2020-05-15 [1]</w:t>
+      </w:r>
+      <w:r>
+        <w:br/>
+      </w:r>
+      <w:r>
+        <w:rPr>
+          <w:rStyle w:val="VerbatimChar"/>
+        </w:rPr>
+        <w:t xml:space="preserve">#&gt;  ergm           * 3.11.0     2020-10-14 [1]</w:t>
+      </w:r>
+      <w:r>
+        <w:br/>
+      </w:r>
+      <w:r>
+        <w:rPr>
+          <w:rStyle w:val="VerbatimChar"/>
+        </w:rPr>
+        <w:t xml:space="preserve">#&gt;  ergm.count     * 3.4.0      2019-05-15 [1]</w:t>
+      </w:r>
+      <w:r>
+        <w:br/>
+      </w:r>
+      <w:r>
+        <w:rPr>
+          <w:rStyle w:val="VerbatimChar"/>
+        </w:rPr>
+        <w:t xml:space="preserve">#&gt;  evaluate         0.14       2019-05-28 [1]</w:t>
+      </w:r>
+      <w:r>
+        <w:br/>
+      </w:r>
+      <w:r>
+        <w:rPr>
+          <w:rStyle w:val="VerbatimChar"/>
+        </w:rPr>
+        <w:t xml:space="preserve">#&gt;  fansi            0.4.2      2021-01-15 [1]</w:t>
+      </w:r>
+      <w:r>
+        <w:br/>
+      </w:r>
+      <w:r>
+        <w:rPr>
+          <w:rStyle w:val="VerbatimChar"/>
+        </w:rPr>
+        <w:t xml:space="preserve">#&gt;  farver           2.0.3      2020-01-16 [1]</w:t>
+      </w:r>
+      <w:r>
+        <w:br/>
+      </w:r>
+      <w:r>
+        <w:rPr>
+          <w:rStyle w:val="VerbatimChar"/>
+        </w:rPr>
+        <w:t xml:space="preserve">#&gt;  fields           11.6       2020-10-09 [1]</w:t>
+      </w:r>
+      <w:r>
+        <w:br/>
+      </w:r>
+      <w:r>
+        <w:rPr>
+          <w:rStyle w:val="VerbatimChar"/>
+        </w:rPr>
+        <w:t xml:space="preserve">#&gt;  flextable      * 0.6.1      2020-12-08 [1]</w:t>
+      </w:r>
+      <w:r>
+        <w:br/>
+      </w:r>
+      <w:r>
+        <w:rPr>
+          <w:rStyle w:val="VerbatimChar"/>
+        </w:rPr>
+        <w:t xml:space="preserve">#&gt;  forcats        * 0.5.0      2020-03-01 [1]</w:t>
+      </w:r>
+      <w:r>
+        <w:br/>
+      </w:r>
+      <w:r>
+        <w:rPr>
+          <w:rStyle w:val="VerbatimChar"/>
+        </w:rPr>
+        <w:t xml:space="preserve">#&gt;  foreign          0.8-80     2020-05-24 [1]</w:t>
+      </w:r>
+      <w:r>
+        <w:br/>
+      </w:r>
+      <w:r>
+        <w:rPr>
+          <w:rStyle w:val="VerbatimChar"/>
+        </w:rPr>
+        <w:t xml:space="preserve">#&gt;  fs               1.5.0      2020-07-31 [1]</w:t>
+      </w:r>
+      <w:r>
+        <w:br/>
+      </w:r>
+      <w:r>
+        <w:rPr>
+          <w:rStyle w:val="VerbatimChar"/>
+        </w:rPr>
+        <w:t xml:space="preserve">#&gt;  gbRd             0.4-11     2012-10-01 [1]</w:t>
+      </w:r>
+      <w:r>
+        <w:br/>
+      </w:r>
+      <w:r>
+        <w:rPr>
+          <w:rStyle w:val="VerbatimChar"/>
+        </w:rPr>
+        <w:t xml:space="preserve">#&gt;  gdtools          0.2.2      2020-04-03 [1]</w:t>
+      </w:r>
+      <w:r>
+        <w:br/>
+      </w:r>
+      <w:r>
+        <w:rPr>
+          <w:rStyle w:val="VerbatimChar"/>
+        </w:rPr>
+        <w:t xml:space="preserve">#&gt;  generics         0.1.0      2020-10-31 [1]</w:t>
+      </w:r>
+      <w:r>
+        <w:br/>
+      </w:r>
+      <w:r>
+        <w:rPr>
+          <w:rStyle w:val="VerbatimChar"/>
+        </w:rPr>
+        <w:t xml:space="preserve">#&gt;  ggforce          0.3.2      2020-06-23 [1]</w:t>
+      </w:r>
+      <w:r>
+        <w:br/>
+      </w:r>
+      <w:r>
+        <w:rPr>
+          <w:rStyle w:val="VerbatimChar"/>
+        </w:rPr>
+        <w:t xml:space="preserve">#&gt;  ggmap            3.0.0      2019-02-05 [1]</w:t>
+      </w:r>
+      <w:r>
+        <w:br/>
+      </w:r>
+      <w:r>
+        <w:rPr>
+          <w:rStyle w:val="VerbatimChar"/>
+        </w:rPr>
+        <w:t xml:space="preserve">#&gt;  ggplot2        * 3.3.3      2020-12-30 [1]</w:t>
+      </w:r>
+      <w:r>
+        <w:br/>
+      </w:r>
+      <w:r>
+        <w:rPr>
+          <w:rStyle w:val="VerbatimChar"/>
+        </w:rPr>
+        <w:t xml:space="preserve">#&gt;  ggpointgrid      1.0.0      2021-01-11 [1]</w:t>
+      </w:r>
+      <w:r>
+        <w:br/>
+      </w:r>
+      <w:r>
+        <w:rPr>
+          <w:rStyle w:val="VerbatimChar"/>
+        </w:rPr>
+        <w:t xml:space="preserve">#&gt;  ggraph         * 2.0.4      2020-11-16 [1]</w:t>
+      </w:r>
+      <w:r>
+        <w:br/>
+      </w:r>
+      <w:r>
+        <w:rPr>
+          <w:rStyle w:val="VerbatimChar"/>
+        </w:rPr>
+        <w:t xml:space="preserve">#&gt;  ggrepel          0.9.1.9999 2021-01-19 [1]</w:t>
+      </w:r>
+      <w:r>
+        <w:br/>
+      </w:r>
+      <w:r>
+        <w:rPr>
+          <w:rStyle w:val="VerbatimChar"/>
+        </w:rPr>
+        <w:t xml:space="preserve">#&gt;  ggsn           * 0.5.0      2019-02-18 [1]</w:t>
+      </w:r>
+      <w:r>
+        <w:br/>
+      </w:r>
+      <w:r>
+        <w:rPr>
+          <w:rStyle w:val="VerbatimChar"/>
+        </w:rPr>
+        <w:t xml:space="preserve">#&gt;  glue             1.4.2      2020-08-27 [1]</w:t>
+      </w:r>
+      <w:r>
+        <w:br/>
+      </w:r>
+      <w:r>
+        <w:rPr>
+          <w:rStyle w:val="VerbatimChar"/>
+        </w:rPr>
+        <w:t xml:space="preserve">#&gt;  graphlayouts     0.7.1      2020-10-26 [1]</w:t>
+      </w:r>
+      <w:r>
+        <w:br/>
+      </w:r>
+      <w:r>
+        <w:rPr>
+          <w:rStyle w:val="VerbatimChar"/>
+        </w:rPr>
+        <w:t xml:space="preserve">#&gt;  gridExtra        2.3        2017-09-09 [1]</w:t>
+      </w:r>
+      <w:r>
+        <w:br/>
+      </w:r>
+      <w:r>
+        <w:rPr>
+          <w:rStyle w:val="VerbatimChar"/>
+        </w:rPr>
+        <w:t xml:space="preserve">#&gt;  gtable           0.3.0      2019-03-25 [1]</w:t>
+      </w:r>
+      <w:r>
+        <w:br/>
+      </w:r>
+      <w:r>
+        <w:rPr>
+          <w:rStyle w:val="VerbatimChar"/>
+        </w:rPr>
+        <w:t xml:space="preserve">#&gt;  gtools         * 3.8.2      2020-03-31 [1]</w:t>
+      </w:r>
+      <w:r>
+        <w:br/>
+      </w:r>
+      <w:r>
+        <w:rPr>
+          <w:rStyle w:val="VerbatimChar"/>
+        </w:rPr>
+        <w:t xml:space="preserve">#&gt;  haven            2.3.1      2020-06-01 [1]</w:t>
+      </w:r>
+      <w:r>
+        <w:br/>
+      </w:r>
+      <w:r>
+        <w:rPr>
+          <w:rStyle w:val="VerbatimChar"/>
+        </w:rPr>
+        <w:t xml:space="preserve">#&gt;  here           * 1.0.1      2020-12-13 [1]</w:t>
+      </w:r>
+      <w:r>
+        <w:br/>
+      </w:r>
+      <w:r>
+        <w:rPr>
+          <w:rStyle w:val="VerbatimChar"/>
+        </w:rPr>
+        <w:t xml:space="preserve">#&gt;  highr            0.8        2019-03-20 [1]</w:t>
+      </w:r>
+      <w:r>
+        <w:br/>
+      </w:r>
+      <w:r>
+        <w:rPr>
+          <w:rStyle w:val="VerbatimChar"/>
+        </w:rPr>
+        <w:t xml:space="preserve">#&gt;  hms              1.0.0      2021-01-13 [1]</w:t>
+      </w:r>
+      <w:r>
+        <w:br/>
+      </w:r>
+      <w:r>
+        <w:rPr>
+          <w:rStyle w:val="VerbatimChar"/>
+        </w:rPr>
+        <w:t xml:space="preserve">#&gt;  htmltools        0.5.1      2021-01-12 [1]</w:t>
+      </w:r>
+      <w:r>
+        <w:br/>
+      </w:r>
+      <w:r>
+        <w:rPr>
+          <w:rStyle w:val="VerbatimChar"/>
+        </w:rPr>
+        <w:t xml:space="preserve">#&gt;  httr             1.4.2      2020-07-20 [1]</w:t>
+      </w:r>
+      <w:r>
+        <w:br/>
+      </w:r>
+      <w:r>
+        <w:rPr>
+          <w:rStyle w:val="VerbatimChar"/>
+        </w:rPr>
+        <w:t xml:space="preserve">#&gt;  igraph         * 1.2.6      2020-10-06 [1]</w:t>
+      </w:r>
+      <w:r>
+        <w:br/>
+      </w:r>
+      <w:r>
+        <w:rPr>
+          <w:rStyle w:val="VerbatimChar"/>
+        </w:rPr>
+        <w:t xml:space="preserve">#&gt;  janitor          2.0.1      2020-04-12 [1]</w:t>
+      </w:r>
+      <w:r>
+        <w:br/>
+      </w:r>
+      <w:r>
+        <w:rPr>
+          <w:rStyle w:val="VerbatimChar"/>
+        </w:rPr>
+        <w:t xml:space="preserve">#&gt;  jpeg             0.1-8.1    2019-10-24 [1]</w:t>
+      </w:r>
+      <w:r>
+        <w:br/>
+      </w:r>
+      <w:r>
+        <w:rPr>
+          <w:rStyle w:val="VerbatimChar"/>
+        </w:rPr>
+        <w:t xml:space="preserve">#&gt;  jsonlite         1.7.2      2020-12-09 [1]</w:t>
+      </w:r>
+      <w:r>
+        <w:br/>
+      </w:r>
+      <w:r>
+        <w:rPr>
+          <w:rStyle w:val="VerbatimChar"/>
+        </w:rPr>
+        <w:t xml:space="preserve">#&gt;  KernSmooth       2.23-18    2020-10-29 [1]</w:t>
+      </w:r>
+      <w:r>
+        <w:br/>
+      </w:r>
+      <w:r>
+        <w:rPr>
+          <w:rStyle w:val="VerbatimChar"/>
+        </w:rPr>
+        <w:t xml:space="preserve">#&gt;  knitr            1.30       2020-09-22 [1]</w:t>
+      </w:r>
+      <w:r>
+        <w:br/>
+      </w:r>
+      <w:r>
+        <w:rPr>
+          <w:rStyle w:val="VerbatimChar"/>
+        </w:rPr>
+        <w:t xml:space="preserve">#&gt;  labeling         0.4.2      2020-10-20 [1]</w:t>
+      </w:r>
+      <w:r>
+        <w:br/>
+      </w:r>
+      <w:r>
+        <w:rPr>
+          <w:rStyle w:val="VerbatimChar"/>
+        </w:rPr>
+        <w:t xml:space="preserve">#&gt;  lattice          0.20-41    2020-04-02 [1]</w:t>
+      </w:r>
+      <w:r>
+        <w:br/>
+      </w:r>
+      <w:r>
+        <w:rPr>
+          <w:rStyle w:val="VerbatimChar"/>
+        </w:rPr>
+        <w:t xml:space="preserve">#&gt;  lifecycle        0.2.0      2020-03-06 [1]</w:t>
+      </w:r>
+      <w:r>
+        <w:br/>
+      </w:r>
+      <w:r>
+        <w:rPr>
+          <w:rStyle w:val="VerbatimChar"/>
+        </w:rPr>
+        <w:t xml:space="preserve">#&gt;  lpSolve          5.6.15     2020-01-24 [1]</w:t>
+      </w:r>
+      <w:r>
+        <w:br/>
+      </w:r>
+      <w:r>
+        <w:rPr>
+          <w:rStyle w:val="VerbatimChar"/>
+        </w:rPr>
+        <w:t xml:space="preserve">#&gt;  lubridate        1.7.9.2    2020-11-13 [1]</w:t>
+      </w:r>
+      <w:r>
+        <w:br/>
+      </w:r>
+      <w:r>
+        <w:rPr>
+          <w:rStyle w:val="VerbatimChar"/>
+        </w:rPr>
+        <w:t xml:space="preserve">#&gt;  magick         * 2.5.2      2020-11-10 [1]</w:t>
+      </w:r>
+      <w:r>
+        <w:br/>
+      </w:r>
+      <w:r>
+        <w:rPr>
+          <w:rStyle w:val="VerbatimChar"/>
+        </w:rPr>
+        <w:t xml:space="preserve">#&gt;  magrittr         2.0.1      2020-11-17 [1]</w:t>
+      </w:r>
+      <w:r>
+        <w:br/>
+      </w:r>
+      <w:r>
+        <w:rPr>
+          <w:rStyle w:val="VerbatimChar"/>
+        </w:rPr>
+        <w:t xml:space="preserve">#&gt;  maps             3.3.0      2018-04-03 [1]</w:t>
+      </w:r>
+      <w:r>
+        <w:br/>
+      </w:r>
+      <w:r>
+        <w:rPr>
+          <w:rStyle w:val="VerbatimChar"/>
+        </w:rPr>
+        <w:t xml:space="preserve">#&gt;  maptools         1.0-2      2020-08-24 [1]</w:t>
+      </w:r>
+      <w:r>
+        <w:br/>
+      </w:r>
+      <w:r>
+        <w:rPr>
+          <w:rStyle w:val="VerbatimChar"/>
+        </w:rPr>
+        <w:t xml:space="preserve">#&gt;  MASS             7.3-53     2020-09-09 [1]</w:t>
+      </w:r>
+      <w:r>
+        <w:br/>
+      </w:r>
+      <w:r>
+        <w:rPr>
+          <w:rStyle w:val="VerbatimChar"/>
+        </w:rPr>
+        <w:t xml:space="preserve">#&gt;  Matrix           1.2-18     2019-11-27 [1]</w:t>
+      </w:r>
+      <w:r>
+        <w:br/>
+      </w:r>
+      <w:r>
+        <w:rPr>
+          <w:rStyle w:val="VerbatimChar"/>
+        </w:rPr>
+        <w:t xml:space="preserve">#&gt;  matrixcalc       1.0-3      2012-09-15 [1]</w:t>
+      </w:r>
+      <w:r>
+        <w:br/>
+      </w:r>
+      <w:r>
+        <w:rPr>
+          <w:rStyle w:val="VerbatimChar"/>
+        </w:rPr>
+        <w:t xml:space="preserve">#&gt;  MatrixModels     0.4-1      2015-08-22 [1]</w:t>
+      </w:r>
+      <w:r>
+        <w:br/>
+      </w:r>
+      <w:r>
+        <w:rPr>
+          <w:rStyle w:val="VerbatimChar"/>
+        </w:rPr>
+        <w:t xml:space="preserve">#&gt;  matrixStats      0.57.0     2020-09-25 [1]</w:t>
+      </w:r>
+      <w:r>
+        <w:br/>
+      </w:r>
+      <w:r>
+        <w:rPr>
+          <w:rStyle w:val="VerbatimChar"/>
+        </w:rPr>
+        <w:t xml:space="preserve">#&gt;  mcmc             0.9-7      2020-03-21 [1]</w:t>
+      </w:r>
+      <w:r>
+        <w:br/>
+      </w:r>
+      <w:r>
+        <w:rPr>
+          <w:rStyle w:val="VerbatimChar"/>
+        </w:rPr>
+        <w:t xml:space="preserve">#&gt;  MCMCpack         1.4-9      2020-08-02 [1]</w:t>
+      </w:r>
+      <w:r>
+        <w:br/>
+      </w:r>
+      <w:r>
+        <w:rPr>
+          <w:rStyle w:val="VerbatimChar"/>
+        </w:rPr>
+        <w:t xml:space="preserve">#&gt;  memoise          1.1.0      2017-04-21 [1]</w:t>
+      </w:r>
+      <w:r>
+        <w:br/>
+      </w:r>
+      <w:r>
+        <w:rPr>
+          <w:rStyle w:val="VerbatimChar"/>
+        </w:rPr>
+        <w:t xml:space="preserve">#&gt;  mnormt           2.0.2      2020-09-01 [1]</w:t>
+      </w:r>
+      <w:r>
+        <w:br/>
+      </w:r>
+      <w:r>
+        <w:rPr>
+          <w:rStyle w:val="VerbatimChar"/>
+        </w:rPr>
+        <w:t xml:space="preserve">#&gt;  modelr           0.1.8      2020-05-19 [1]</w:t>
+      </w:r>
+      <w:r>
+        <w:br/>
+      </w:r>
+      <w:r>
+        <w:rPr>
+          <w:rStyle w:val="VerbatimChar"/>
+        </w:rPr>
+        <w:t xml:space="preserve">#&gt;  munsell          0.5.0      2018-06-12 [1]</w:t>
+      </w:r>
+      <w:r>
+        <w:br/>
+      </w:r>
+      <w:r>
+        <w:rPr>
+          <w:rStyle w:val="VerbatimChar"/>
+        </w:rPr>
+        <w:t xml:space="preserve">#&gt;  mvtnorm          1.1-1      2020-06-09 [1]</w:t>
+      </w:r>
+      <w:r>
+        <w:br/>
+      </w:r>
+      <w:r>
+        <w:rPr>
+          <w:rStyle w:val="VerbatimChar"/>
+        </w:rPr>
+        <w:t xml:space="preserve">#&gt;  network        * 1.16.1     2020-10-07 [1]</w:t>
+      </w:r>
+      <w:r>
+        <w:br/>
+      </w:r>
+      <w:r>
+        <w:rPr>
+          <w:rStyle w:val="VerbatimChar"/>
+        </w:rPr>
+        <w:t xml:space="preserve">#&gt;  networkDynamic * 0.10.1     2020-01-21 [1]</w:t>
+      </w:r>
+      <w:r>
+        <w:br/>
+      </w:r>
+      <w:r>
+        <w:rPr>
+          <w:rStyle w:val="VerbatimChar"/>
+        </w:rPr>
+        <w:t xml:space="preserve">#&gt;  nlme             3.1-151    2020-12-10 [1]</w:t>
+      </w:r>
+      <w:r>
+        <w:br/>
+      </w:r>
+      <w:r>
+        <w:rPr>
+          <w:rStyle w:val="VerbatimChar"/>
+        </w:rPr>
+        <w:t xml:space="preserve">#&gt;  officer          0.3.16     2021-01-04 [1]</w:t>
+      </w:r>
+      <w:r>
+        <w:br/>
+      </w:r>
+      <w:r>
+        <w:rPr>
+          <w:rStyle w:val="VerbatimChar"/>
+        </w:rPr>
+        <w:t xml:space="preserve">#&gt;  pillar           1.4.7      2020-11-20 [1]</w:t>
+      </w:r>
+      <w:r>
+        <w:br/>
+      </w:r>
+      <w:r>
+        <w:rPr>
+          <w:rStyle w:val="VerbatimChar"/>
+        </w:rPr>
+        <w:t xml:space="preserve">#&gt;  pkgbuild         1.2.0      2020-12-15 [1]</w:t>
+      </w:r>
+      <w:r>
+        <w:br/>
+      </w:r>
+      <w:r>
+        <w:rPr>
+          <w:rStyle w:val="VerbatimChar"/>
+        </w:rPr>
+        <w:t xml:space="preserve">#&gt;  pkgconfig        2.0.3      2019-09-22 [1]</w:t>
+      </w:r>
+      <w:r>
+        <w:br/>
+      </w:r>
+      <w:r>
+        <w:rPr>
+          <w:rStyle w:val="VerbatimChar"/>
+        </w:rPr>
+        <w:t xml:space="preserve">#&gt;  pkgload          1.1.0      2020-05-29 [1]</w:t>
+      </w:r>
+      <w:r>
+        <w:br/>
+      </w:r>
+      <w:r>
+        <w:rPr>
+          <w:rStyle w:val="VerbatimChar"/>
+        </w:rPr>
+        <w:t xml:space="preserve">#&gt;  plyr             1.8.6      2020-03-03 [1]</w:t>
+      </w:r>
+      <w:r>
+        <w:br/>
+      </w:r>
+      <w:r>
+        <w:rPr>
+          <w:rStyle w:val="VerbatimChar"/>
+        </w:rPr>
+        <w:t xml:space="preserve">#&gt;  png              0.1-7      2013-12-03 [1]</w:t>
+      </w:r>
+      <w:r>
+        <w:br/>
+      </w:r>
+      <w:r>
+        <w:rPr>
+          <w:rStyle w:val="VerbatimChar"/>
+        </w:rPr>
+        <w:t xml:space="preserve">#&gt;  polyclip         1.10-0     2019-03-14 [1]</w:t>
+      </w:r>
+      <w:r>
+        <w:br/>
+      </w:r>
+      <w:r>
+        <w:rPr>
+          <w:rStyle w:val="VerbatimChar"/>
+        </w:rPr>
+        <w:t xml:space="preserve">#&gt;  prettyunits      1.1.1      2020-01-24 [1]</w:t>
+      </w:r>
+      <w:r>
+        <w:br/>
+      </w:r>
+      <w:r>
+        <w:rPr>
+          <w:rStyle w:val="VerbatimChar"/>
+        </w:rPr>
+        <w:t xml:space="preserve">#&gt;  processx         3.4.5      2020-11-30 [1]</w:t>
+      </w:r>
+      <w:r>
+        <w:br/>
+      </w:r>
+      <w:r>
+        <w:rPr>
+          <w:rStyle w:val="VerbatimChar"/>
+        </w:rPr>
+        <w:t xml:space="preserve">#&gt;  ps               1.5.0      2020-12-05 [1]</w:t>
+      </w:r>
+      <w:r>
+        <w:br/>
+      </w:r>
+      <w:r>
+        <w:rPr>
+          <w:rStyle w:val="VerbatimChar"/>
+        </w:rPr>
+        <w:t xml:space="preserve">#&gt;  psych          * 2.0.12     2020-12-16 [1]</w:t>
+      </w:r>
+      <w:r>
+        <w:br/>
+      </w:r>
+      <w:r>
+        <w:rPr>
+          <w:rStyle w:val="VerbatimChar"/>
+        </w:rPr>
+        <w:t xml:space="preserve">#&gt;  purrr          * 0.3.4      2020-04-17 [1]</w:t>
+      </w:r>
+      <w:r>
+        <w:br/>
+      </w:r>
+      <w:r>
+        <w:rPr>
+          <w:rStyle w:val="VerbatimChar"/>
+        </w:rPr>
+        <w:t xml:space="preserve">#&gt;  quantreg         5.82       2021-01-10 [1]</w:t>
+      </w:r>
+      <w:r>
+        <w:br/>
+      </w:r>
+      <w:r>
+        <w:rPr>
+          <w:rStyle w:val="VerbatimChar"/>
+        </w:rPr>
+        <w:t xml:space="preserve">#&gt;  R6               2.5.0      2020-10-28 [1]</w:t>
+      </w:r>
+      <w:r>
+        <w:br/>
+      </w:r>
+      <w:r>
+        <w:rPr>
+          <w:rStyle w:val="VerbatimChar"/>
+        </w:rPr>
+        <w:t xml:space="preserve">#&gt;  rbibutils        2.0        2020-11-18 [1]</w:t>
+      </w:r>
+      <w:r>
+        <w:br/>
+      </w:r>
+      <w:r>
+        <w:rPr>
+          <w:rStyle w:val="VerbatimChar"/>
+        </w:rPr>
+        <w:t xml:space="preserve">#&gt;  Rcpp             1.0.6      2021-01-15 [1]</w:t>
+      </w:r>
+      <w:r>
+        <w:br/>
+      </w:r>
+      <w:r>
+        <w:rPr>
+          <w:rStyle w:val="VerbatimChar"/>
+        </w:rPr>
+        <w:t xml:space="preserve">#&gt;  Rdpack           2.1        2020-11-09 [1]</w:t>
+      </w:r>
+      <w:r>
+        <w:br/>
+      </w:r>
+      <w:r>
+        <w:rPr>
+          <w:rStyle w:val="VerbatimChar"/>
+        </w:rPr>
+        <w:t xml:space="preserve">#&gt;  readr          * 1.4.0      2020-10-05 [1]</w:t>
+      </w:r>
+      <w:r>
+        <w:br/>
+      </w:r>
+      <w:r>
+        <w:rPr>
+          <w:rStyle w:val="VerbatimChar"/>
+        </w:rPr>
+        <w:t xml:space="preserve">#&gt;  readxl         * 1.3.1      2019-03-13 [1]</w:t>
+      </w:r>
+      <w:r>
+        <w:br/>
+      </w:r>
+      <w:r>
+        <w:rPr>
+          <w:rStyle w:val="VerbatimChar"/>
+        </w:rPr>
+        <w:t xml:space="preserve">#&gt;  remotes          2.2.0      2020-07-21 [1]</w:t>
+      </w:r>
+      <w:r>
+        <w:br/>
+      </w:r>
+      <w:r>
+        <w:rPr>
+          <w:rStyle w:val="VerbatimChar"/>
+        </w:rPr>
+        <w:t xml:space="preserve">#&gt;  reprex           0.3.0      2019-05-16 [1]</w:t>
+      </w:r>
+      <w:r>
+        <w:br/>
+      </w:r>
+      <w:r>
+        <w:rPr>
+          <w:rStyle w:val="VerbatimChar"/>
+        </w:rPr>
+        <w:t xml:space="preserve">#&gt;  reshape2         1.4.4      2020-04-09 [1]</w:t>
+      </w:r>
+      <w:r>
+        <w:br/>
+      </w:r>
+      <w:r>
+        <w:rPr>
+          <w:rStyle w:val="VerbatimChar"/>
+        </w:rPr>
+        <w:t xml:space="preserve">#&gt;  RgoogleMaps      1.4.5.3    2020-02-12 [1]</w:t>
+      </w:r>
+      <w:r>
+        <w:br/>
+      </w:r>
+      <w:r>
+        <w:rPr>
+          <w:rStyle w:val="VerbatimChar"/>
+        </w:rPr>
+        <w:t xml:space="preserve">#&gt;  rjson            0.2.20     2018-06-08 [1]</w:t>
+      </w:r>
+      <w:r>
+        <w:br/>
+      </w:r>
+      <w:r>
+        <w:rPr>
+          <w:rStyle w:val="VerbatimChar"/>
+        </w:rPr>
+        <w:t xml:space="preserve">#&gt;  rlang            0.4.10     2020-12-30 [1]</w:t>
+      </w:r>
+      <w:r>
+        <w:br/>
+      </w:r>
+      <w:r>
+        <w:rPr>
+          <w:rStyle w:val="VerbatimChar"/>
+        </w:rPr>
+        <w:t xml:space="preserve">#&gt;  rle              0.9.2      2020-09-25 [1]</w:t>
+      </w:r>
+      <w:r>
+        <w:br/>
+      </w:r>
+      <w:r>
+        <w:rPr>
+          <w:rStyle w:val="VerbatimChar"/>
+        </w:rPr>
+        <w:t xml:space="preserve">#&gt;  rmarkdown        2.6        2020-12-14 [1]</w:t>
+      </w:r>
+      <w:r>
+        <w:br/>
+      </w:r>
+      <w:r>
+        <w:rPr>
+          <w:rStyle w:val="VerbatimChar"/>
+        </w:rPr>
+        <w:t xml:space="preserve">#&gt;  robustbase       0.93-7     2021-01-04 [1]</w:t>
+      </w:r>
+      <w:r>
+        <w:br/>
+      </w:r>
+      <w:r>
+        <w:rPr>
+          <w:rStyle w:val="VerbatimChar"/>
+        </w:rPr>
+        <w:t xml:space="preserve">#&gt;  rprojroot        2.0.2      2020-11-15 [1]</w:t>
+      </w:r>
+      <w:r>
+        <w:br/>
+      </w:r>
+      <w:r>
+        <w:rPr>
+          <w:rStyle w:val="VerbatimChar"/>
+        </w:rPr>
+        <w:t xml:space="preserve">#&gt;  rstudioapi       0.13       2020-11-12 [1]</w:t>
+      </w:r>
+      <w:r>
+        <w:br/>
+      </w:r>
+      <w:r>
+        <w:rPr>
+          <w:rStyle w:val="VerbatimChar"/>
+        </w:rPr>
+        <w:t xml:space="preserve">#&gt;  rvest            0.3.6      2020-07-25 [1]</w:t>
+      </w:r>
+      <w:r>
+        <w:br/>
+      </w:r>
+      <w:r>
+        <w:rPr>
+          <w:rStyle w:val="VerbatimChar"/>
+        </w:rPr>
+        <w:t xml:space="preserve">#&gt;  scales           1.1.1      2020-05-11 [1]</w:t>
+      </w:r>
+      <w:r>
+        <w:br/>
+      </w:r>
+      <w:r>
+        <w:rPr>
+          <w:rStyle w:val="VerbatimChar"/>
+        </w:rPr>
+        <w:t xml:space="preserve">#&gt;  sessioninfo      1.1.1      2018-11-05 [1]</w:t>
+      </w:r>
+      <w:r>
+        <w:br/>
+      </w:r>
+      <w:r>
+        <w:rPr>
+          <w:rStyle w:val="VerbatimChar"/>
+        </w:rPr>
+        <w:t xml:space="preserve">#&gt;  sf             * 0.9-6      2020-09-13 [1]</w:t>
+      </w:r>
+      <w:r>
+        <w:br/>
+      </w:r>
+      <w:r>
+        <w:rPr>
+          <w:rStyle w:val="VerbatimChar"/>
+        </w:rPr>
+        <w:t xml:space="preserve">#&gt;  sna            * 2.6        2020-10-06 [1]</w:t>
+      </w:r>
+      <w:r>
+        <w:br/>
+      </w:r>
+      <w:r>
+        <w:rPr>
+          <w:rStyle w:val="VerbatimChar"/>
+        </w:rPr>
+        <w:t xml:space="preserve">#&gt;  snakecase        0.11.0     2019-05-25 [1]</w:t>
+      </w:r>
+      <w:r>
+        <w:br/>
+      </w:r>
+      <w:r>
+        <w:rPr>
+          <w:rStyle w:val="VerbatimChar"/>
+        </w:rPr>
+        <w:t xml:space="preserve">#&gt;  snowboot       * 1.0.2      2020-04-25 [1]</w:t>
+      </w:r>
+      <w:r>
+        <w:br/>
+      </w:r>
+      <w:r>
+        <w:rPr>
+          <w:rStyle w:val="VerbatimChar"/>
+        </w:rPr>
+        <w:t xml:space="preserve">#&gt;  sp               1.4-5      2021-01-10 [1]</w:t>
+      </w:r>
+      <w:r>
+        <w:br/>
+      </w:r>
+      <w:r>
+        <w:rPr>
+          <w:rStyle w:val="VerbatimChar"/>
+        </w:rPr>
+        <w:t xml:space="preserve">#&gt;  spam             2.6-0      2020-12-14 [1]</w:t>
+      </w:r>
+      <w:r>
+        <w:br/>
+      </w:r>
+      <w:r>
+        <w:rPr>
+          <w:rStyle w:val="VerbatimChar"/>
+        </w:rPr>
+        <w:t xml:space="preserve">#&gt;  SparseM          1.78       2019-12-13 [1]</w:t>
+      </w:r>
+      <w:r>
+        <w:br/>
+      </w:r>
+      <w:r>
+        <w:rPr>
+          <w:rStyle w:val="VerbatimChar"/>
+        </w:rPr>
+        <w:t xml:space="preserve">#&gt;  statnet        * 2019.6     2019-06-14 [1]</w:t>
+      </w:r>
+      <w:r>
+        <w:br/>
+      </w:r>
+      <w:r>
+        <w:rPr>
+          <w:rStyle w:val="VerbatimChar"/>
+        </w:rPr>
+        <w:t xml:space="preserve">#&gt;  statnet.common * 4.4.1      2020-10-03 [1]</w:t>
+      </w:r>
+      <w:r>
+        <w:br/>
+      </w:r>
+      <w:r>
+        <w:rPr>
+          <w:rStyle w:val="VerbatimChar"/>
+        </w:rPr>
+        <w:t xml:space="preserve">#&gt;  stringi          1.5.3      2020-09-09 [1]</w:t>
+      </w:r>
+      <w:r>
+        <w:br/>
+      </w:r>
+      <w:r>
+        <w:rPr>
+          <w:rStyle w:val="VerbatimChar"/>
+        </w:rPr>
+        <w:t xml:space="preserve">#&gt;  stringr        * 1.4.0      2019-02-10 [1]</w:t>
+      </w:r>
+      <w:r>
+        <w:br/>
+      </w:r>
+      <w:r>
+        <w:rPr>
+          <w:rStyle w:val="VerbatimChar"/>
+        </w:rPr>
+        <w:t xml:space="preserve">#&gt;  systemfonts      0.3.2      2020-09-29 [1]</w:t>
+      </w:r>
+      <w:r>
+        <w:br/>
+      </w:r>
+      <w:r>
+        <w:rPr>
+          <w:rStyle w:val="VerbatimChar"/>
+        </w:rPr>
+        <w:t xml:space="preserve">#&gt;  tergm          * 3.7.0      2020-10-15 [1]</w:t>
+      </w:r>
+      <w:r>
+        <w:br/>
+      </w:r>
+      <w:r>
+        <w:rPr>
+          <w:rStyle w:val="VerbatimChar"/>
+        </w:rPr>
+        <w:t xml:space="preserve">#&gt;  testthat         3.0.1      2020-12-17 [1]</w:t>
+      </w:r>
+      <w:r>
+        <w:br/>
+      </w:r>
+      <w:r>
+        <w:rPr>
+          <w:rStyle w:val="VerbatimChar"/>
+        </w:rPr>
+        <w:t xml:space="preserve">#&gt;  tibble         * 3.0.5      2021-01-15 [1]</w:t>
+      </w:r>
+      <w:r>
+        <w:br/>
+      </w:r>
+      <w:r>
+        <w:rPr>
+          <w:rStyle w:val="VerbatimChar"/>
+        </w:rPr>
+        <w:t xml:space="preserve">#&gt;  tidygraph      * 1.2.0      2020-05-12 [1]</w:t>
+      </w:r>
+      <w:r>
+        <w:br/>
+      </w:r>
+      <w:r>
+        <w:rPr>
+          <w:rStyle w:val="VerbatimChar"/>
+        </w:rPr>
+        <w:t xml:space="preserve">#&gt;  tidyr          * 1.1.2      2020-08-27 [1]</w:t>
+      </w:r>
+      <w:r>
+        <w:br/>
+      </w:r>
+      <w:r>
+        <w:rPr>
+          <w:rStyle w:val="VerbatimChar"/>
+        </w:rPr>
+        <w:t xml:space="preserve">#&gt;  tidyselect       1.1.0      2020-05-11 [1]</w:t>
+      </w:r>
+      <w:r>
+        <w:br/>
+      </w:r>
+      <w:r>
+        <w:rPr>
+          <w:rStyle w:val="VerbatimChar"/>
+        </w:rPr>
+        <w:t xml:space="preserve">#&gt;  tidyverse      * 1.3.0      2019-11-21 [1]</w:t>
+      </w:r>
+      <w:r>
+        <w:br/>
+      </w:r>
+      <w:r>
+        <w:rPr>
+          <w:rStyle w:val="VerbatimChar"/>
+        </w:rPr>
+        <w:t xml:space="preserve">#&gt;  tmvnsim          1.0-2      2016-12-15 [1]</w:t>
+      </w:r>
+      <w:r>
+        <w:br/>
+      </w:r>
+      <w:r>
+        <w:rPr>
+          <w:rStyle w:val="VerbatimChar"/>
+        </w:rPr>
+        <w:t xml:space="preserve">#&gt;  trust            0.1-8      2020-01-10 [1]</w:t>
+      </w:r>
+      <w:r>
+        <w:br/>
+      </w:r>
+      <w:r>
+        <w:rPr>
+          <w:rStyle w:val="VerbatimChar"/>
+        </w:rPr>
+        <w:t xml:space="preserve">#&gt;  tsna           * 0.3.1      2020-01-20 [1]</w:t>
+      </w:r>
+      <w:r>
+        <w:br/>
+      </w:r>
+      <w:r>
+        <w:rPr>
+          <w:rStyle w:val="VerbatimChar"/>
+        </w:rPr>
+        <w:t xml:space="preserve">#&gt;  tweenr           1.0.1      2018-12-14 [1]</w:t>
+      </w:r>
+      <w:r>
+        <w:br/>
+      </w:r>
+      <w:r>
+        <w:rPr>
+          <w:rStyle w:val="VerbatimChar"/>
+        </w:rPr>
+        <w:t xml:space="preserve">#&gt;  units            0.6-7      2020-06-13 [1]</w:t>
+      </w:r>
+      <w:r>
+        <w:br/>
+      </w:r>
+      <w:r>
+        <w:rPr>
+          <w:rStyle w:val="VerbatimChar"/>
+        </w:rPr>
+        <w:t xml:space="preserve">#&gt;  usethis          2.0.0      2020-12-10 [1]</w:t>
+      </w:r>
+      <w:r>
+        <w:br/>
+      </w:r>
+      <w:r>
+        <w:rPr>
+          <w:rStyle w:val="VerbatimChar"/>
+        </w:rPr>
+        <w:t xml:space="preserve">#&gt;  uuid             0.1-4      2020-02-26 [1]</w:t>
+      </w:r>
+      <w:r>
+        <w:br/>
+      </w:r>
+      <w:r>
+        <w:rPr>
+          <w:rStyle w:val="VerbatimChar"/>
+        </w:rPr>
+        <w:t xml:space="preserve">#&gt;  vctrs            0.3.6      2020-12-17 [1]</w:t>
+      </w:r>
+      <w:r>
+        <w:br/>
+      </w:r>
+      <w:r>
+        <w:rPr>
+          <w:rStyle w:val="VerbatimChar"/>
+        </w:rPr>
+        <w:t xml:space="preserve">#&gt;  viridis          0.5.1      2018-03-29 [1]</w:t>
+      </w:r>
+      <w:r>
+        <w:br/>
+      </w:r>
+      <w:r>
+        <w:rPr>
+          <w:rStyle w:val="VerbatimChar"/>
+        </w:rPr>
+        <w:t xml:space="preserve">#&gt;  viridisLite      0.3.0      2018-02-01 [1]</w:t>
+      </w:r>
+      <w:r>
+        <w:br/>
+      </w:r>
+      <w:r>
+        <w:rPr>
+          <w:rStyle w:val="VerbatimChar"/>
+        </w:rPr>
+        <w:t xml:space="preserve">#&gt;  withr            2.4.0      2021-01-16 [1]</w:t>
+      </w:r>
+      <w:r>
+        <w:br/>
+      </w:r>
+      <w:r>
+        <w:rPr>
+          <w:rStyle w:val="VerbatimChar"/>
+        </w:rPr>
+        <w:t xml:space="preserve">#&gt;  xfun             0.20       2021-01-06 [1]</w:t>
+      </w:r>
+      <w:r>
+        <w:br/>
+      </w:r>
+      <w:r>
+        <w:rPr>
+          <w:rStyle w:val="VerbatimChar"/>
+        </w:rPr>
+        <w:t xml:space="preserve">#&gt;  xml2             1.3.2      2020-04-23 [1]</w:t>
+      </w:r>
+      <w:r>
+        <w:br/>
+      </w:r>
+      <w:r>
+        <w:rPr>
+          <w:rStyle w:val="VerbatimChar"/>
+        </w:rPr>
+        <w:t xml:space="preserve">#&gt;  yaml             2.2.1      2020-02-01 [1]</w:t>
+      </w:r>
+      <w:r>
+        <w:br/>
+      </w:r>
+      <w:r>
+        <w:rPr>
+          <w:rStyle w:val="VerbatimChar"/>
+        </w:rPr>
+        <w:t xml:space="preserve">#&gt;  zip              2.1.1      2020-08-27 [1]</w:t>
+      </w:r>
+      <w:r>
+        <w:br/>
+      </w:r>
+      <w:r>
+        <w:rPr>
+          <w:rStyle w:val="VerbatimChar"/>
+        </w:rPr>
+        <w:t xml:space="preserve">#&gt;  source                              </w:t>
+      </w:r>
+      <w:r>
+        <w:br/>
+      </w:r>
+      <w:r>
+        <w:rPr>
+          <w:rStyle w:val="VerbatimChar"/>
+        </w:rPr>
+        <w:t xml:space="preserve">#&gt;  CRAN (R 4.0.0)                      </w:t>
+      </w:r>
+      <w:r>
+        <w:br/>
+      </w:r>
+      <w:r>
+        <w:rPr>
+          <w:rStyle w:val="VerbatimChar"/>
+        </w:rPr>
+        <w:t xml:space="preserve">#&gt;  CRAN (R 4.0.2)                      </w:t>
+      </w:r>
+      <w:r>
+        <w:br/>
+      </w:r>
+      <w:r>
+        <w:rPr>
+          <w:rStyle w:val="VerbatimChar"/>
+        </w:rPr>
+        <w:t xml:space="preserve">#&gt;  CRAN (R 4.0.0)                      </w:t>
+      </w:r>
+      <w:r>
+        <w:br/>
+      </w:r>
+      <w:r>
+        <w:rPr>
+          <w:rStyle w:val="VerbatimChar"/>
+        </w:rPr>
+        <w:t xml:space="preserve">#&gt;  CRAN (R 4.0.2)                      </w:t>
+      </w:r>
+      <w:r>
+        <w:br/>
+      </w:r>
+      <w:r>
+        <w:rPr>
+          <w:rStyle w:val="VerbatimChar"/>
+        </w:rPr>
+        <w:t xml:space="preserve">#&gt;  CRAN (R 4.0.0)                      </w:t>
+      </w:r>
+      <w:r>
+        <w:br/>
+      </w:r>
+      <w:r>
+        <w:rPr>
+          <w:rStyle w:val="VerbatimChar"/>
+        </w:rPr>
+        <w:t xml:space="preserve">#&gt;  CRAN (R 4.0.2)                      </w:t>
+      </w:r>
+      <w:r>
+        <w:br/>
+      </w:r>
+      <w:r>
+        <w:rPr>
+          <w:rStyle w:val="VerbatimChar"/>
+        </w:rPr>
+        <w:t xml:space="preserve">#&gt;  CRAN (R 4.0.2)                      </w:t>
+      </w:r>
+      <w:r>
+        <w:br/>
+      </w:r>
+      <w:r>
+        <w:rPr>
+          <w:rStyle w:val="VerbatimChar"/>
+        </w:rPr>
+        <w:t xml:space="preserve">#&gt;  CRAN (R 4.0.2)                      </w:t>
+      </w:r>
+      <w:r>
+        <w:br/>
+      </w:r>
+      <w:r>
+        <w:rPr>
+          <w:rStyle w:val="VerbatimChar"/>
+        </w:rPr>
+        <w:t xml:space="preserve">#&gt;  CRAN (R 4.0.0)                      </w:t>
+      </w:r>
+      <w:r>
+        <w:br/>
+      </w:r>
+      <w:r>
+        <w:rPr>
+          <w:rStyle w:val="VerbatimChar"/>
+        </w:rPr>
+        <w:t xml:space="preserve">#&gt;  CRAN (R 4.0.0)                      </w:t>
+      </w:r>
+      <w:r>
+        <w:br/>
+      </w:r>
+      <w:r>
+        <w:rPr>
+          <w:rStyle w:val="VerbatimChar"/>
+        </w:rPr>
+        <w:t xml:space="preserve">#&gt;  CRAN (R 4.0.3)                      </w:t>
+      </w:r>
+      <w:r>
+        <w:br/>
+      </w:r>
+      <w:r>
+        <w:rPr>
+          <w:rStyle w:val="VerbatimChar"/>
+        </w:rPr>
+        <w:t xml:space="preserve">#&gt;  CRAN (R 4.0.0)                      </w:t>
+      </w:r>
+      <w:r>
+        <w:br/>
+      </w:r>
+      <w:r>
+        <w:rPr>
+          <w:rStyle w:val="VerbatimChar"/>
+        </w:rPr>
+        <w:t xml:space="preserve">#&gt;  CRAN (R 4.0.2)                      </w:t>
+      </w:r>
+      <w:r>
+        <w:br/>
+      </w:r>
+      <w:r>
+        <w:rPr>
+          <w:rStyle w:val="VerbatimChar"/>
+        </w:rPr>
+        <w:t xml:space="preserve">#&gt;  CRAN (R 4.0.2)                      </w:t>
+      </w:r>
+      <w:r>
+        <w:br/>
+      </w:r>
+      <w:r>
+        <w:rPr>
+          <w:rStyle w:val="VerbatimChar"/>
+        </w:rPr>
+        <w:t xml:space="preserve">#&gt;  CRAN (R 4.0.2)                      </w:t>
+      </w:r>
+      <w:r>
+        <w:br/>
+      </w:r>
+      <w:r>
+        <w:rPr>
+          <w:rStyle w:val="VerbatimChar"/>
+        </w:rPr>
+        <w:t xml:space="preserve">#&gt;  CRAN (R 4.0.2)                      </w:t>
+      </w:r>
+      <w:r>
+        <w:br/>
+      </w:r>
+      <w:r>
+        <w:rPr>
+          <w:rStyle w:val="VerbatimChar"/>
+        </w:rPr>
+        <w:t xml:space="preserve">#&gt;  CRAN (R 4.0.2)                      </w:t>
+      </w:r>
+      <w:r>
+        <w:br/>
+      </w:r>
+      <w:r>
+        <w:rPr>
+          <w:rStyle w:val="VerbatimChar"/>
+        </w:rPr>
+        <w:t xml:space="preserve">#&gt;  CRAN (R 4.0.2)                      </w:t>
+      </w:r>
+      <w:r>
+        <w:br/>
+      </w:r>
+      <w:r>
+        <w:rPr>
+          <w:rStyle w:val="VerbatimChar"/>
+        </w:rPr>
+        <w:t xml:space="preserve">#&gt;  CRAN (R 4.0.0)                      </w:t>
+      </w:r>
+      <w:r>
+        <w:br/>
+      </w:r>
+      <w:r>
+        <w:rPr>
+          <w:rStyle w:val="VerbatimChar"/>
+        </w:rPr>
+        <w:t xml:space="preserve">#&gt;  CRAN (R 4.0.3)                      </w:t>
+      </w:r>
+      <w:r>
+        <w:br/>
+      </w:r>
+      <w:r>
+        <w:rPr>
+          <w:rStyle w:val="VerbatimChar"/>
+        </w:rPr>
+        <w:t xml:space="preserve">#&gt;  CRAN (R 4.0.0)                      </w:t>
+      </w:r>
+      <w:r>
+        <w:br/>
+      </w:r>
+      <w:r>
+        <w:rPr>
+          <w:rStyle w:val="VerbatimChar"/>
+        </w:rPr>
+        <w:t xml:space="preserve">#&gt;  CRAN (R 4.0.2)                      </w:t>
+      </w:r>
+      <w:r>
+        <w:br/>
+      </w:r>
+      <w:r>
+        <w:rPr>
+          <w:rStyle w:val="VerbatimChar"/>
+        </w:rPr>
+        <w:t xml:space="preserve">#&gt;  CRAN (R 4.0.0)                      </w:t>
+      </w:r>
+      <w:r>
+        <w:br/>
+      </w:r>
+      <w:r>
+        <w:rPr>
+          <w:rStyle w:val="VerbatimChar"/>
+        </w:rPr>
+        <w:t xml:space="preserve">#&gt;  CRAN (R 4.0.0)                      </w:t>
+      </w:r>
+      <w:r>
+        <w:br/>
+      </w:r>
+      <w:r>
+        <w:rPr>
+          <w:rStyle w:val="VerbatimChar"/>
+        </w:rPr>
+        <w:t xml:space="preserve">#&gt;  CRAN (R 4.0.2)                      </w:t>
+      </w:r>
+      <w:r>
+        <w:br/>
+      </w:r>
+      <w:r>
+        <w:rPr>
+          <w:rStyle w:val="VerbatimChar"/>
+        </w:rPr>
+        <w:t xml:space="preserve">#&gt;  CRAN (R 4.0.2)                      </w:t>
+      </w:r>
+      <w:r>
+        <w:br/>
+      </w:r>
+      <w:r>
+        <w:rPr>
+          <w:rStyle w:val="VerbatimChar"/>
+        </w:rPr>
+        <w:t xml:space="preserve">#&gt;  CRAN (R 4.0.2)                      </w:t>
+      </w:r>
+      <w:r>
+        <w:br/>
+      </w:r>
+      <w:r>
+        <w:rPr>
+          <w:rStyle w:val="VerbatimChar"/>
+        </w:rPr>
+        <w:t xml:space="preserve">#&gt;  CRAN (R 4.0.2)                      </w:t>
+      </w:r>
+      <w:r>
+        <w:br/>
+      </w:r>
+      <w:r>
+        <w:rPr>
+          <w:rStyle w:val="VerbatimChar"/>
+        </w:rPr>
+        <w:t xml:space="preserve">#&gt;  CRAN (R 4.0.2)                      </w:t>
+      </w:r>
+      <w:r>
+        <w:br/>
+      </w:r>
+      <w:r>
+        <w:rPr>
+          <w:rStyle w:val="VerbatimChar"/>
+        </w:rPr>
+        <w:t xml:space="preserve">#&gt;  CRAN (R 4.0.0)                      </w:t>
+      </w:r>
+      <w:r>
+        <w:br/>
+      </w:r>
+      <w:r>
+        <w:rPr>
+          <w:rStyle w:val="VerbatimChar"/>
+        </w:rPr>
+        <w:t xml:space="preserve">#&gt;  CRAN (R 4.0.2)                      </w:t>
+      </w:r>
+      <w:r>
+        <w:br/>
+      </w:r>
+      <w:r>
+        <w:rPr>
+          <w:rStyle w:val="VerbatimChar"/>
+        </w:rPr>
+        <w:t xml:space="preserve">#&gt;  CRAN (R 4.0.0)                      </w:t>
+      </w:r>
+      <w:r>
+        <w:br/>
+      </w:r>
+      <w:r>
+        <w:rPr>
+          <w:rStyle w:val="VerbatimChar"/>
+        </w:rPr>
+        <w:t xml:space="preserve">#&gt;  CRAN (R 4.0.0)                      </w:t>
+      </w:r>
+      <w:r>
+        <w:br/>
+      </w:r>
+      <w:r>
+        <w:rPr>
+          <w:rStyle w:val="VerbatimChar"/>
+        </w:rPr>
+        <w:t xml:space="preserve">#&gt;  CRAN (R 4.0.2)                      </w:t>
+      </w:r>
+      <w:r>
+        <w:br/>
+      </w:r>
+      <w:r>
+        <w:rPr>
+          <w:rStyle w:val="VerbatimChar"/>
+        </w:rPr>
+        <w:t xml:space="preserve">#&gt;  CRAN (R 4.0.0)                      </w:t>
+      </w:r>
+      <w:r>
+        <w:br/>
+      </w:r>
+      <w:r>
+        <w:rPr>
+          <w:rStyle w:val="VerbatimChar"/>
+        </w:rPr>
+        <w:t xml:space="preserve">#&gt;  CRAN (R 4.0.2)                      </w:t>
+      </w:r>
+      <w:r>
+        <w:br/>
+      </w:r>
+      <w:r>
+        <w:rPr>
+          <w:rStyle w:val="VerbatimChar"/>
+        </w:rPr>
+        <w:t xml:space="preserve">#&gt;  CRAN (R 4.0.2)                      </w:t>
+      </w:r>
+      <w:r>
+        <w:br/>
+      </w:r>
+      <w:r>
+        <w:rPr>
+          <w:rStyle w:val="VerbatimChar"/>
+        </w:rPr>
+        <w:t xml:space="preserve">#&gt;  CRAN (R 4.0.0)                      </w:t>
+      </w:r>
+      <w:r>
+        <w:br/>
+      </w:r>
+      <w:r>
+        <w:rPr>
+          <w:rStyle w:val="VerbatimChar"/>
+        </w:rPr>
+        <w:t xml:space="preserve">#&gt;  CRAN (R 4.0.3)                      </w:t>
+      </w:r>
+      <w:r>
+        <w:br/>
+      </w:r>
+      <w:r>
+        <w:rPr>
+          <w:rStyle w:val="VerbatimChar"/>
+        </w:rPr>
+        <w:t xml:space="preserve">#&gt;  CRAN (R 4.0.2)                      </w:t>
+      </w:r>
+      <w:r>
+        <w:br/>
+      </w:r>
+      <w:r>
+        <w:rPr>
+          <w:rStyle w:val="VerbatimChar"/>
+        </w:rPr>
+        <w:t xml:space="preserve">#&gt;  CRAN (R 4.0.0)                      </w:t>
+      </w:r>
+      <w:r>
+        <w:br/>
+      </w:r>
+      <w:r>
+        <w:rPr>
+          <w:rStyle w:val="VerbatimChar"/>
+        </w:rPr>
+        <w:t xml:space="preserve">#&gt;  CRAN (R 4.0.0)                      </w:t>
+      </w:r>
+      <w:r>
+        <w:br/>
+      </w:r>
+      <w:r>
+        <w:rPr>
+          <w:rStyle w:val="VerbatimChar"/>
+        </w:rPr>
+        <w:t xml:space="preserve">#&gt;  CRAN (R 4.0.2)                      </w:t>
+      </w:r>
+      <w:r>
+        <w:br/>
+      </w:r>
+      <w:r>
+        <w:rPr>
+          <w:rStyle w:val="VerbatimChar"/>
+        </w:rPr>
+        <w:t xml:space="preserve">#&gt;  CRAN (R 4.0.1)                      </w:t>
+      </w:r>
+      <w:r>
+        <w:br/>
+      </w:r>
+      <w:r>
+        <w:rPr>
+          <w:rStyle w:val="VerbatimChar"/>
+        </w:rPr>
+        <w:t xml:space="preserve">#&gt;  CRAN (R 4.0.0)                      </w:t>
+      </w:r>
+      <w:r>
+        <w:br/>
+      </w:r>
+      <w:r>
+        <w:rPr>
+          <w:rStyle w:val="VerbatimChar"/>
+        </w:rPr>
+        <w:t xml:space="preserve">#&gt;  CRAN (R 4.0.2)                      </w:t>
+      </w:r>
+      <w:r>
+        <w:br/>
+      </w:r>
+      <w:r>
+        <w:rPr>
+          <w:rStyle w:val="VerbatimChar"/>
+        </w:rPr>
+        <w:t xml:space="preserve">#&gt;  Github (nevrome/ggpointgrid@1dceed9)</w:t>
+      </w:r>
+      <w:r>
+        <w:br/>
+      </w:r>
+      <w:r>
+        <w:rPr>
+          <w:rStyle w:val="VerbatimChar"/>
+        </w:rPr>
+        <w:t xml:space="preserve">#&gt;  CRAN (R 4.0.2)                      </w:t>
+      </w:r>
+      <w:r>
+        <w:br/>
+      </w:r>
+      <w:r>
+        <w:rPr>
+          <w:rStyle w:val="VerbatimChar"/>
+        </w:rPr>
+        <w:t xml:space="preserve">#&gt;  Github (slowkow/ggrepel@54838c6)    </w:t>
+      </w:r>
+      <w:r>
+        <w:br/>
+      </w:r>
+      <w:r>
+        <w:rPr>
+          <w:rStyle w:val="VerbatimChar"/>
+        </w:rPr>
+        <w:t xml:space="preserve">#&gt;  CRAN (R 4.0.0)                      </w:t>
+      </w:r>
+      <w:r>
+        <w:br/>
+      </w:r>
+      <w:r>
+        <w:rPr>
+          <w:rStyle w:val="VerbatimChar"/>
+        </w:rPr>
+        <w:t xml:space="preserve">#&gt;  CRAN (R 4.0.2)                      </w:t>
+      </w:r>
+      <w:r>
+        <w:br/>
+      </w:r>
+      <w:r>
+        <w:rPr>
+          <w:rStyle w:val="VerbatimChar"/>
+        </w:rPr>
+        <w:t xml:space="preserve">#&gt;  CRAN (R 4.0.2)                      </w:t>
+      </w:r>
+      <w:r>
+        <w:br/>
+      </w:r>
+      <w:r>
+        <w:rPr>
+          <w:rStyle w:val="VerbatimChar"/>
+        </w:rPr>
+        <w:t xml:space="preserve">#&gt;  CRAN (R 4.0.0)                      </w:t>
+      </w:r>
+      <w:r>
+        <w:br/>
+      </w:r>
+      <w:r>
+        <w:rPr>
+          <w:rStyle w:val="VerbatimChar"/>
+        </w:rPr>
+        <w:t xml:space="preserve">#&gt;  CRAN (R 4.0.0)                      </w:t>
+      </w:r>
+      <w:r>
+        <w:br/>
+      </w:r>
+      <w:r>
+        <w:rPr>
+          <w:rStyle w:val="VerbatimChar"/>
+        </w:rPr>
+        <w:t xml:space="preserve">#&gt;  CRAN (R 4.0.2)                      </w:t>
+      </w:r>
+      <w:r>
+        <w:br/>
+      </w:r>
+      <w:r>
+        <w:rPr>
+          <w:rStyle w:val="VerbatimChar"/>
+        </w:rPr>
+        <w:t xml:space="preserve">#&gt;  CRAN (R 4.0.0)                      </w:t>
+      </w:r>
+      <w:r>
+        <w:br/>
+      </w:r>
+      <w:r>
+        <w:rPr>
+          <w:rStyle w:val="VerbatimChar"/>
+        </w:rPr>
+        <w:t xml:space="preserve">#&gt;  CRAN (R 4.0.2)                      </w:t>
+      </w:r>
+      <w:r>
+        <w:br/>
+      </w:r>
+      <w:r>
+        <w:rPr>
+          <w:rStyle w:val="VerbatimChar"/>
+        </w:rPr>
+        <w:t xml:space="preserve">#&gt;  CRAN (R 4.0.0)                      </w:t>
+      </w:r>
+      <w:r>
+        <w:br/>
+      </w:r>
+      <w:r>
+        <w:rPr>
+          <w:rStyle w:val="VerbatimChar"/>
+        </w:rPr>
+        <w:t xml:space="preserve">#&gt;  CRAN (R 4.0.2)                      </w:t>
+      </w:r>
+      <w:r>
+        <w:br/>
+      </w:r>
+      <w:r>
+        <w:rPr>
+          <w:rStyle w:val="VerbatimChar"/>
+        </w:rPr>
+        <w:t xml:space="preserve">#&gt;  CRAN (R 4.0.2)                      </w:t>
+      </w:r>
+      <w:r>
+        <w:br/>
+      </w:r>
+      <w:r>
+        <w:rPr>
+          <w:rStyle w:val="VerbatimChar"/>
+        </w:rPr>
+        <w:t xml:space="preserve">#&gt;  CRAN (R 4.0.2)                      </w:t>
+      </w:r>
+      <w:r>
+        <w:br/>
+      </w:r>
+      <w:r>
+        <w:rPr>
+          <w:rStyle w:val="VerbatimChar"/>
+        </w:rPr>
+        <w:t xml:space="preserve">#&gt;  CRAN (R 4.0.2)                      </w:t>
+      </w:r>
+      <w:r>
+        <w:br/>
+      </w:r>
+      <w:r>
+        <w:rPr>
+          <w:rStyle w:val="VerbatimChar"/>
+        </w:rPr>
+        <w:t xml:space="preserve">#&gt;  CRAN (R 4.0.0)                      </w:t>
+      </w:r>
+      <w:r>
+        <w:br/>
+      </w:r>
+      <w:r>
+        <w:rPr>
+          <w:rStyle w:val="VerbatimChar"/>
+        </w:rPr>
+        <w:t xml:space="preserve">#&gt;  CRAN (R 4.0.0)                      </w:t>
+      </w:r>
+      <w:r>
+        <w:br/>
+      </w:r>
+      <w:r>
+        <w:rPr>
+          <w:rStyle w:val="VerbatimChar"/>
+        </w:rPr>
+        <w:t xml:space="preserve">#&gt;  CRAN (R 4.0.2)                      </w:t>
+      </w:r>
+      <w:r>
+        <w:br/>
+      </w:r>
+      <w:r>
+        <w:rPr>
+          <w:rStyle w:val="VerbatimChar"/>
+        </w:rPr>
+        <w:t xml:space="preserve">#&gt;  CRAN (R 4.0.2)                      </w:t>
+      </w:r>
+      <w:r>
+        <w:br/>
+      </w:r>
+      <w:r>
+        <w:rPr>
+          <w:rStyle w:val="VerbatimChar"/>
+        </w:rPr>
+        <w:t xml:space="preserve">#&gt;  CRAN (R 4.0.2)                      </w:t>
+      </w:r>
+      <w:r>
+        <w:br/>
+      </w:r>
+      <w:r>
+        <w:rPr>
+          <w:rStyle w:val="VerbatimChar"/>
+        </w:rPr>
+        <w:t xml:space="preserve">#&gt;  CRAN (R 4.0.2)                      </w:t>
+      </w:r>
+      <w:r>
+        <w:br/>
+      </w:r>
+      <w:r>
+        <w:rPr>
+          <w:rStyle w:val="VerbatimChar"/>
+        </w:rPr>
+        <w:t xml:space="preserve">#&gt;  CRAN (R 4.0.3)                      </w:t>
+      </w:r>
+      <w:r>
+        <w:br/>
+      </w:r>
+      <w:r>
+        <w:rPr>
+          <w:rStyle w:val="VerbatimChar"/>
+        </w:rPr>
+        <w:t xml:space="preserve">#&gt;  CRAN (R 4.0.0)                      </w:t>
+      </w:r>
+      <w:r>
+        <w:br/>
+      </w:r>
+      <w:r>
+        <w:rPr>
+          <w:rStyle w:val="VerbatimChar"/>
+        </w:rPr>
+        <w:t xml:space="preserve">#&gt;  CRAN (R 4.0.0)                      </w:t>
+      </w:r>
+      <w:r>
+        <w:br/>
+      </w:r>
+      <w:r>
+        <w:rPr>
+          <w:rStyle w:val="VerbatimChar"/>
+        </w:rPr>
+        <w:t xml:space="preserve">#&gt;  CRAN (R 4.0.2)                      </w:t>
+      </w:r>
+      <w:r>
+        <w:br/>
+      </w:r>
+      <w:r>
+        <w:rPr>
+          <w:rStyle w:val="VerbatimChar"/>
+        </w:rPr>
+        <w:t xml:space="preserve">#&gt;  CRAN (R 4.0.2)                      </w:t>
+      </w:r>
+      <w:r>
+        <w:br/>
+      </w:r>
+      <w:r>
+        <w:rPr>
+          <w:rStyle w:val="VerbatimChar"/>
+        </w:rPr>
+        <w:t xml:space="preserve">#&gt;  CRAN (R 4.0.2)                      </w:t>
+      </w:r>
+      <w:r>
+        <w:br/>
+      </w:r>
+      <w:r>
+        <w:rPr>
+          <w:rStyle w:val="VerbatimChar"/>
+        </w:rPr>
+        <w:t xml:space="preserve">#&gt;  CRAN (R 4.0.0)                      </w:t>
+      </w:r>
+      <w:r>
+        <w:br/>
+      </w:r>
+      <w:r>
+        <w:rPr>
+          <w:rStyle w:val="VerbatimChar"/>
+        </w:rPr>
+        <w:t xml:space="preserve">#&gt;  CRAN (R 4.0.2)                      </w:t>
+      </w:r>
+      <w:r>
+        <w:br/>
+      </w:r>
+      <w:r>
+        <w:rPr>
+          <w:rStyle w:val="VerbatimChar"/>
+        </w:rPr>
+        <w:t xml:space="preserve">#&gt;  CRAN (R 4.0.3)                      </w:t>
+      </w:r>
+      <w:r>
+        <w:br/>
+      </w:r>
+      <w:r>
+        <w:rPr>
+          <w:rStyle w:val="VerbatimChar"/>
+        </w:rPr>
+        <w:t xml:space="preserve">#&gt;  CRAN (R 4.0.3)                      </w:t>
+      </w:r>
+      <w:r>
+        <w:br/>
+      </w:r>
+      <w:r>
+        <w:rPr>
+          <w:rStyle w:val="VerbatimChar"/>
+        </w:rPr>
+        <w:t xml:space="preserve">#&gt;  CRAN (R 4.0.0)                      </w:t>
+      </w:r>
+      <w:r>
+        <w:br/>
+      </w:r>
+      <w:r>
+        <w:rPr>
+          <w:rStyle w:val="VerbatimChar"/>
+        </w:rPr>
+        <w:t xml:space="preserve">#&gt;  CRAN (R 4.0.0)                      </w:t>
+      </w:r>
+      <w:r>
+        <w:br/>
+      </w:r>
+      <w:r>
+        <w:rPr>
+          <w:rStyle w:val="VerbatimChar"/>
+        </w:rPr>
+        <w:t xml:space="preserve">#&gt;  CRAN (R 4.0.2)                      </w:t>
+      </w:r>
+      <w:r>
+        <w:br/>
+      </w:r>
+      <w:r>
+        <w:rPr>
+          <w:rStyle w:val="VerbatimChar"/>
+        </w:rPr>
+        <w:t xml:space="preserve">#&gt;  CRAN (R 4.0.0)                      </w:t>
+      </w:r>
+      <w:r>
+        <w:br/>
+      </w:r>
+      <w:r>
+        <w:rPr>
+          <w:rStyle w:val="VerbatimChar"/>
+        </w:rPr>
+        <w:t xml:space="preserve">#&gt;  CRAN (R 4.0.2)                      </w:t>
+      </w:r>
+      <w:r>
+        <w:br/>
+      </w:r>
+      <w:r>
+        <w:rPr>
+          <w:rStyle w:val="VerbatimChar"/>
+        </w:rPr>
+        <w:t xml:space="preserve">#&gt;  CRAN (R 4.0.0)                      </w:t>
+      </w:r>
+      <w:r>
+        <w:br/>
+      </w:r>
+      <w:r>
+        <w:rPr>
+          <w:rStyle w:val="VerbatimChar"/>
+        </w:rPr>
+        <w:t xml:space="preserve">#&gt;  CRAN (R 4.0.2)                      </w:t>
+      </w:r>
+      <w:r>
+        <w:br/>
+      </w:r>
+      <w:r>
+        <w:rPr>
+          <w:rStyle w:val="VerbatimChar"/>
+        </w:rPr>
+        <w:t xml:space="preserve">#&gt;  CRAN (R 4.0.0)                      </w:t>
+      </w:r>
+      <w:r>
+        <w:br/>
+      </w:r>
+      <w:r>
+        <w:rPr>
+          <w:rStyle w:val="VerbatimChar"/>
+        </w:rPr>
+        <w:t xml:space="preserve">#&gt;  CRAN (R 4.0.0)                      </w:t>
+      </w:r>
+      <w:r>
+        <w:br/>
+      </w:r>
+      <w:r>
+        <w:rPr>
+          <w:rStyle w:val="VerbatimChar"/>
+        </w:rPr>
+        <w:t xml:space="preserve">#&gt;  CRAN (R 4.0.1)                      </w:t>
+      </w:r>
+      <w:r>
+        <w:br/>
+      </w:r>
+      <w:r>
+        <w:rPr>
+          <w:rStyle w:val="VerbatimChar"/>
+        </w:rPr>
+        <w:t xml:space="preserve">#&gt;  CRAN (R 4.0.2)                      </w:t>
+      </w:r>
+      <w:r>
+        <w:br/>
+      </w:r>
+      <w:r>
+        <w:rPr>
+          <w:rStyle w:val="VerbatimChar"/>
+        </w:rPr>
+        <w:t xml:space="preserve">#&gt;  CRAN (R 4.0.0)                      </w:t>
+      </w:r>
+      <w:r>
+        <w:br/>
+      </w:r>
+      <w:r>
+        <w:rPr>
+          <w:rStyle w:val="VerbatimChar"/>
+        </w:rPr>
+        <w:t xml:space="preserve">#&gt;  CRAN (R 4.0.2)                      </w:t>
+      </w:r>
+      <w:r>
+        <w:br/>
+      </w:r>
+      <w:r>
+        <w:rPr>
+          <w:rStyle w:val="VerbatimChar"/>
+        </w:rPr>
+        <w:t xml:space="preserve">#&gt;  CRAN (R 4.0.2)                      </w:t>
+      </w:r>
+      <w:r>
+        <w:br/>
+      </w:r>
+      <w:r>
+        <w:rPr>
+          <w:rStyle w:val="VerbatimChar"/>
+        </w:rPr>
+        <w:t xml:space="preserve">#&gt;  CRAN (R 4.0.2)                      </w:t>
+      </w:r>
+      <w:r>
+        <w:br/>
+      </w:r>
+      <w:r>
+        <w:rPr>
+          <w:rStyle w:val="VerbatimChar"/>
+        </w:rPr>
+        <w:t xml:space="preserve">#&gt;  CRAN (R 4.0.2)                      </w:t>
+      </w:r>
+      <w:r>
+        <w:br/>
+      </w:r>
+      <w:r>
+        <w:rPr>
+          <w:rStyle w:val="VerbatimChar"/>
+        </w:rPr>
+        <w:t xml:space="preserve">#&gt;  CRAN (R 4.0.0)                      </w:t>
+      </w:r>
+      <w:r>
+        <w:br/>
+      </w:r>
+      <w:r>
+        <w:rPr>
+          <w:rStyle w:val="VerbatimChar"/>
+        </w:rPr>
+        <w:t xml:space="preserve">#&gt;  CRAN (R 4.0.0)                      </w:t>
+      </w:r>
+      <w:r>
+        <w:br/>
+      </w:r>
+      <w:r>
+        <w:rPr>
+          <w:rStyle w:val="VerbatimChar"/>
+        </w:rPr>
+        <w:t xml:space="preserve">#&gt;  CRAN (R 4.0.0)                      </w:t>
+      </w:r>
+      <w:r>
+        <w:br/>
+      </w:r>
+      <w:r>
+        <w:rPr>
+          <w:rStyle w:val="VerbatimChar"/>
+        </w:rPr>
+        <w:t xml:space="preserve">#&gt;  CRAN (R 4.0.0)                      </w:t>
+      </w:r>
+      <w:r>
+        <w:br/>
+      </w:r>
+      <w:r>
+        <w:rPr>
+          <w:rStyle w:val="VerbatimChar"/>
+        </w:rPr>
+        <w:t xml:space="preserve">#&gt;  CRAN (R 4.0.0)                      </w:t>
+      </w:r>
+      <w:r>
+        <w:br/>
+      </w:r>
+      <w:r>
+        <w:rPr>
+          <w:rStyle w:val="VerbatimChar"/>
+        </w:rPr>
+        <w:t xml:space="preserve">#&gt;  CRAN (R 4.0.0)                      </w:t>
+      </w:r>
+      <w:r>
+        <w:br/>
+      </w:r>
+      <w:r>
+        <w:rPr>
+          <w:rStyle w:val="VerbatimChar"/>
+        </w:rPr>
+        <w:t xml:space="preserve">#&gt;  CRAN (R 4.0.2)                      </w:t>
+      </w:r>
+      <w:r>
+        <w:br/>
+      </w:r>
+      <w:r>
+        <w:rPr>
+          <w:rStyle w:val="VerbatimChar"/>
+        </w:rPr>
+        <w:t xml:space="preserve">#&gt;  CRAN (R 4.0.2)                      </w:t>
+      </w:r>
+      <w:r>
+        <w:br/>
+      </w:r>
+      <w:r>
+        <w:rPr>
+          <w:rStyle w:val="VerbatimChar"/>
+        </w:rPr>
+        <w:t xml:space="preserve">#&gt;  CRAN (R 4.0.2)                      </w:t>
+      </w:r>
+      <w:r>
+        <w:br/>
+      </w:r>
+      <w:r>
+        <w:rPr>
+          <w:rStyle w:val="VerbatimChar"/>
+        </w:rPr>
+        <w:t xml:space="preserve">#&gt;  CRAN (R 4.0.0)                      </w:t>
+      </w:r>
+      <w:r>
+        <w:br/>
+      </w:r>
+      <w:r>
+        <w:rPr>
+          <w:rStyle w:val="VerbatimChar"/>
+        </w:rPr>
+        <w:t xml:space="preserve">#&gt;  CRAN (R 4.0.2)                      </w:t>
+      </w:r>
+      <w:r>
+        <w:br/>
+      </w:r>
+      <w:r>
+        <w:rPr>
+          <w:rStyle w:val="VerbatimChar"/>
+        </w:rPr>
+        <w:t xml:space="preserve">#&gt;  CRAN (R 4.0.2)                      </w:t>
+      </w:r>
+      <w:r>
+        <w:br/>
+      </w:r>
+      <w:r>
+        <w:rPr>
+          <w:rStyle w:val="VerbatimChar"/>
+        </w:rPr>
+        <w:t xml:space="preserve">#&gt;  CRAN (R 4.0.2)                      </w:t>
+      </w:r>
+      <w:r>
+        <w:br/>
+      </w:r>
+      <w:r>
+        <w:rPr>
+          <w:rStyle w:val="VerbatimChar"/>
+        </w:rPr>
+        <w:t xml:space="preserve">#&gt;  CRAN (R 4.0.2)                      </w:t>
+      </w:r>
+      <w:r>
+        <w:br/>
+      </w:r>
+      <w:r>
+        <w:rPr>
+          <w:rStyle w:val="VerbatimChar"/>
+        </w:rPr>
+        <w:t xml:space="preserve">#&gt;  CRAN (R 4.0.2)                      </w:t>
+      </w:r>
+      <w:r>
+        <w:br/>
+      </w:r>
+      <w:r>
+        <w:rPr>
+          <w:rStyle w:val="VerbatimChar"/>
+        </w:rPr>
+        <w:t xml:space="preserve">#&gt;  CRAN (R 4.0.2)                      </w:t>
+      </w:r>
+      <w:r>
+        <w:br/>
+      </w:r>
+      <w:r>
+        <w:rPr>
+          <w:rStyle w:val="VerbatimChar"/>
+        </w:rPr>
+        <w:t xml:space="preserve">#&gt;  CRAN (R 4.0.0)                      </w:t>
+      </w:r>
+      <w:r>
+        <w:br/>
+      </w:r>
+      <w:r>
+        <w:rPr>
+          <w:rStyle w:val="VerbatimChar"/>
+        </w:rPr>
+        <w:t xml:space="preserve">#&gt;  CRAN (R 4.0.2)                      </w:t>
+      </w:r>
+      <w:r>
+        <w:br/>
+      </w:r>
+      <w:r>
+        <w:rPr>
+          <w:rStyle w:val="VerbatimChar"/>
+        </w:rPr>
+        <w:t xml:space="preserve">#&gt;  CRAN (R 4.0.0)                      </w:t>
+      </w:r>
+      <w:r>
+        <w:br/>
+      </w:r>
+      <w:r>
+        <w:rPr>
+          <w:rStyle w:val="VerbatimChar"/>
+        </w:rPr>
+        <w:t xml:space="preserve">#&gt;  CRAN (R 4.0.0)                      </w:t>
+      </w:r>
+      <w:r>
+        <w:br/>
+      </w:r>
+      <w:r>
+        <w:rPr>
+          <w:rStyle w:val="VerbatimChar"/>
+        </w:rPr>
+        <w:t xml:space="preserve">#&gt;  CRAN (R 4.0.0)                      </w:t>
+      </w:r>
+      <w:r>
+        <w:br/>
+      </w:r>
+      <w:r>
+        <w:rPr>
+          <w:rStyle w:val="VerbatimChar"/>
+        </w:rPr>
+        <w:t xml:space="preserve">#&gt;  CRAN (R 4.0.0)                      </w:t>
+      </w:r>
+      <w:r>
+        <w:br/>
+      </w:r>
+      <w:r>
+        <w:rPr>
+          <w:rStyle w:val="VerbatimChar"/>
+        </w:rPr>
+        <w:t xml:space="preserve">#&gt;  CRAN (R 4.0.3)                      </w:t>
+      </w:r>
+      <w:r>
+        <w:br/>
+      </w:r>
+      <w:r>
+        <w:rPr>
+          <w:rStyle w:val="VerbatimChar"/>
+        </w:rPr>
+        <w:t xml:space="preserve">#&gt;  CRAN (R 4.0.2)                      </w:t>
+      </w:r>
+      <w:r>
+        <w:br/>
+      </w:r>
+      <w:r>
+        <w:rPr>
+          <w:rStyle w:val="VerbatimChar"/>
+        </w:rPr>
+        <w:t xml:space="preserve">#&gt;  CRAN (R 4.0.2)                      </w:t>
+      </w:r>
+      <w:r>
+        <w:br/>
+      </w:r>
+      <w:r>
+        <w:rPr>
+          <w:rStyle w:val="VerbatimChar"/>
+        </w:rPr>
+        <w:t xml:space="preserve">#&gt;  CRAN (R 4.0.2)                      </w:t>
+      </w:r>
+      <w:r>
+        <w:br/>
+      </w:r>
+      <w:r>
+        <w:rPr>
+          <w:rStyle w:val="VerbatimChar"/>
+        </w:rPr>
+        <w:t xml:space="preserve">#&gt;  CRAN (R 4.0.2)                      </w:t>
+      </w:r>
+      <w:r>
+        <w:br/>
+      </w:r>
+      <w:r>
+        <w:rPr>
+          <w:rStyle w:val="VerbatimChar"/>
+        </w:rPr>
+        <w:t xml:space="preserve">#&gt;  CRAN (R 4.0.2)                      </w:t>
+      </w:r>
+      <w:r>
+        <w:br/>
+      </w:r>
+      <w:r>
+        <w:rPr>
+          <w:rStyle w:val="VerbatimChar"/>
+        </w:rPr>
+        <w:t xml:space="preserve">#&gt;  CRAN (R 4.0.2)                      </w:t>
+      </w:r>
+      <w:r>
+        <w:br/>
+      </w:r>
+      <w:r>
+        <w:rPr>
+          <w:rStyle w:val="VerbatimChar"/>
+        </w:rPr>
+        <w:t xml:space="preserve">#&gt;  CRAN (R 4.0.0)                      </w:t>
+      </w:r>
+      <w:r>
+        <w:br/>
+      </w:r>
+      <w:r>
+        <w:rPr>
+          <w:rStyle w:val="VerbatimChar"/>
+        </w:rPr>
+        <w:t xml:space="preserve">#&gt;  CRAN (R 4.0.0)                      </w:t>
+      </w:r>
+      <w:r>
+        <w:br/>
+      </w:r>
+      <w:r>
+        <w:rPr>
+          <w:rStyle w:val="VerbatimChar"/>
+        </w:rPr>
+        <w:t xml:space="preserve">#&gt;  CRAN (R 4.0.2)                      </w:t>
+      </w:r>
+      <w:r>
+        <w:br/>
+      </w:r>
+      <w:r>
+        <w:rPr>
+          <w:rStyle w:val="VerbatimChar"/>
+        </w:rPr>
+        <w:t xml:space="preserve">#&gt;  CRAN (R 4.0.2)                      </w:t>
+      </w:r>
+      <w:r>
+        <w:br/>
+      </w:r>
+      <w:r>
+        <w:rPr>
+          <w:rStyle w:val="VerbatimChar"/>
+        </w:rPr>
+        <w:t xml:space="preserve">#&gt;  CRAN (R 4.0.0)                      </w:t>
+      </w:r>
+      <w:r>
+        <w:br/>
+      </w:r>
+      <w:r>
+        <w:rPr>
+          <w:rStyle w:val="VerbatimChar"/>
+        </w:rPr>
+        <w:t xml:space="preserve">#&gt;  CRAN (R 4.0.2)                      </w:t>
+      </w:r>
+      <w:r>
+        <w:br/>
+      </w:r>
+      <w:r>
+        <w:rPr>
+          <w:rStyle w:val="VerbatimChar"/>
+        </w:rPr>
+        <w:t xml:space="preserve">#&gt;  CRAN (R 4.0.2)                      </w:t>
+      </w:r>
+      <w:r>
+        <w:br/>
+      </w:r>
+      <w:r>
+        <w:rPr>
+          <w:rStyle w:val="VerbatimChar"/>
+        </w:rPr>
+        <w:t xml:space="preserve">#&gt;  CRAN (R 4.0.2)                      </w:t>
+      </w:r>
+      <w:r>
+        <w:br/>
+      </w:r>
+      <w:r>
+        <w:rPr>
+          <w:rStyle w:val="VerbatimChar"/>
+        </w:rPr>
+        <w:t xml:space="preserve">#&gt;  CRAN (R 4.0.2)                      </w:t>
+      </w:r>
+      <w:r>
+        <w:br/>
+      </w:r>
+      <w:r>
+        <w:rPr>
+          <w:rStyle w:val="VerbatimChar"/>
+        </w:rPr>
+        <w:t xml:space="preserve">#&gt;  CRAN (R 4.0.0)                      </w:t>
+      </w:r>
+      <w:r>
+        <w:br/>
+      </w:r>
+      <w:r>
+        <w:rPr>
+          <w:rStyle w:val="VerbatimChar"/>
+        </w:rPr>
+        <w:t xml:space="preserve">#&gt;  CRAN (R 4.0.2)                      </w:t>
+      </w:r>
+      <w:r>
+        <w:br/>
+      </w:r>
+      <w:r>
+        <w:rPr>
+          <w:rStyle w:val="VerbatimChar"/>
+        </w:rPr>
+        <w:t xml:space="preserve">#&gt;  CRAN (R 4.0.2)                      </w:t>
+      </w:r>
+      <w:r>
+        <w:br/>
+      </w:r>
+      <w:r>
+        <w:rPr>
+          <w:rStyle w:val="VerbatimChar"/>
+        </w:rPr>
+        <w:t xml:space="preserve">#&gt;  CRAN (R 4.0.0)                      </w:t>
+      </w:r>
+      <w:r>
+        <w:br/>
+      </w:r>
+      <w:r>
+        <w:rPr>
+          <w:rStyle w:val="VerbatimChar"/>
+        </w:rPr>
+        <w:t xml:space="preserve">#&gt;  CRAN (R 4.0.2)                      </w:t>
+      </w:r>
+      <w:r>
+        <w:br/>
+      </w:r>
+      <w:r>
+        <w:rPr>
+          <w:rStyle w:val="VerbatimChar"/>
+        </w:rPr>
+        <w:t xml:space="preserve">#&gt;  CRAN (R 4.0.2)                      </w:t>
+      </w:r>
+      <w:r>
+        <w:br/>
+      </w:r>
+      <w:r>
+        <w:rPr>
+          <w:rStyle w:val="VerbatimChar"/>
+        </w:rPr>
+        <w:t xml:space="preserve">#&gt;  CRAN (R 4.0.2)                      </w:t>
+      </w:r>
+      <w:r>
+        <w:br/>
+      </w:r>
+      <w:r>
+        <w:rPr>
+          <w:rStyle w:val="VerbatimChar"/>
+        </w:rPr>
+        <w:t xml:space="preserve">#&gt;  CRAN (R 4.0.2)                      </w:t>
+      </w:r>
+      <w:r>
+        <w:br/>
+      </w:r>
+      <w:r>
+        <w:rPr>
+          <w:rStyle w:val="VerbatimChar"/>
+        </w:rPr>
+        <w:t xml:space="preserve">#&gt;  CRAN (R 4.0.0)                      </w:t>
+      </w:r>
+      <w:r>
+        <w:br/>
+      </w:r>
+      <w:r>
+        <w:rPr>
+          <w:rStyle w:val="VerbatimChar"/>
+        </w:rPr>
+        <w:t xml:space="preserve">#&gt;  CRAN (R 4.0.2)                      </w:t>
+      </w:r>
+      <w:r>
+        <w:br/>
+      </w:r>
+      <w:r>
+        <w:rPr>
+          <w:rStyle w:val="VerbatimChar"/>
+        </w:rPr>
+        <w:t xml:space="preserve">#&gt;  CRAN (R 4.0.0)                      </w:t>
+      </w:r>
+      <w:r>
+        <w:br/>
+      </w:r>
+      <w:r>
+        <w:rPr>
+          <w:rStyle w:val="VerbatimChar"/>
+        </w:rPr>
+        <w:t xml:space="preserve">#&gt;  CRAN (R 4.0.2)                      </w:t>
+      </w:r>
+      <w:r>
+        <w:br/>
+      </w:r>
+      <w:r>
+        <w:rPr>
+          <w:rStyle w:val="VerbatimChar"/>
+        </w:rPr>
+        <w:t xml:space="preserve">#&gt;  CRAN (R 4.0.0)                      </w:t>
+      </w:r>
+      <w:r>
+        <w:br/>
+      </w:r>
+      <w:r>
+        <w:rPr>
+          <w:rStyle w:val="VerbatimChar"/>
+        </w:rPr>
+        <w:t xml:space="preserve">#&gt;  CRAN (R 4.0.0)                      </w:t>
+      </w:r>
+      <w:r>
+        <w:br/>
+      </w:r>
+      <w:r>
+        <w:rPr>
+          <w:rStyle w:val="VerbatimChar"/>
+        </w:rPr>
+        <w:t xml:space="preserve">#&gt;  CRAN (R 4.0.0)                      </w:t>
+      </w:r>
+      <w:r>
+        <w:br/>
+      </w:r>
+      <w:r>
+        <w:rPr>
+          <w:rStyle w:val="VerbatimChar"/>
+        </w:rPr>
+        <w:t xml:space="preserve">#&gt;  CRAN (R 4.0.0)                      </w:t>
+      </w:r>
+      <w:r>
+        <w:br/>
+      </w:r>
+      <w:r>
+        <w:rPr>
+          <w:rStyle w:val="VerbatimChar"/>
+        </w:rPr>
+        <w:t xml:space="preserve">#&gt;  CRAN (R 4.0.1)                      </w:t>
+      </w:r>
+      <w:r>
+        <w:br/>
+      </w:r>
+      <w:r>
+        <w:rPr>
+          <w:rStyle w:val="VerbatimChar"/>
+        </w:rPr>
+        <w:t xml:space="preserve">#&gt;  CRAN (R 4.0.2)                      </w:t>
+      </w:r>
+      <w:r>
+        <w:br/>
+      </w:r>
+      <w:r>
+        <w:rPr>
+          <w:rStyle w:val="VerbatimChar"/>
+        </w:rPr>
+        <w:t xml:space="preserve">#&gt;  CRAN (R 4.0.0)                      </w:t>
+      </w:r>
+      <w:r>
+        <w:br/>
+      </w:r>
+      <w:r>
+        <w:rPr>
+          <w:rStyle w:val="VerbatimChar"/>
+        </w:rPr>
+        <w:t xml:space="preserve">#&gt;  CRAN (R 4.0.2)                      </w:t>
+      </w:r>
+      <w:r>
+        <w:br/>
+      </w:r>
+      <w:r>
+        <w:rPr>
+          <w:rStyle w:val="VerbatimChar"/>
+        </w:rPr>
+        <w:t xml:space="preserve">#&gt;  CRAN (R 4.0.0)                      </w:t>
+      </w:r>
+      <w:r>
+        <w:br/>
+      </w:r>
+      <w:r>
+        <w:rPr>
+          <w:rStyle w:val="VerbatimChar"/>
+        </w:rPr>
+        <w:t xml:space="preserve">#&gt;  CRAN (R 4.0.0)                      </w:t>
+      </w:r>
+      <w:r>
+        <w:br/>
+      </w:r>
+      <w:r>
+        <w:rPr>
+          <w:rStyle w:val="VerbatimChar"/>
+        </w:rPr>
+        <w:t xml:space="preserve">#&gt;  CRAN (R 4.0.2)                      </w:t>
+      </w:r>
+      <w:r>
+        <w:br/>
+      </w:r>
+      <w:r>
+        <w:rPr>
+          <w:rStyle w:val="VerbatimChar"/>
+        </w:rPr>
+        <w:t xml:space="preserve">#&gt;  CRAN (R 4.0.2)                      </w:t>
+      </w:r>
+      <w:r>
+        <w:br/>
+      </w:r>
+      <w:r>
+        <w:rPr>
+          <w:rStyle w:val="VerbatimChar"/>
+        </w:rPr>
+        <w:t xml:space="preserve">#&gt;  CRAN (R 4.0.0)                      </w:t>
+      </w:r>
+      <w:r>
+        <w:br/>
+      </w:r>
+      <w:r>
+        <w:rPr>
+          <w:rStyle w:val="VerbatimChar"/>
+        </w:rPr>
+        <w:t xml:space="preserve">#&gt;  CRAN (R 4.0.0)                      </w:t>
+      </w:r>
+      <w:r>
+        <w:br/>
+      </w:r>
+      <w:r>
+        <w:rPr>
+          <w:rStyle w:val="VerbatimChar"/>
+        </w:rPr>
+        <w:t xml:space="preserve">#&gt;  CRAN (R 4.0.2)                      </w:t>
       </w:r>
       <w:r>
         <w:br/>
@@ -8598,7 +10725,7 @@
         <w:rPr>
           <w:rStyle w:val="VerbatimChar"/>
         </w:rPr>
-        <w:t xml:space="preserve">#&gt; Head:     [5312f28] 2021-01-16: update cross referencing and adjust table cell size</w:t>
+        <w:t xml:space="preserve">#&gt; Head:     [5ef6609] 2021-01-19: create supplementary rmd and delete test files</w:t>
       </w:r>
     </w:p>
     <w:p>

</xml_diff>

<commit_message>
add renv to control pkg versions
</commit_message>
<xml_diff>
--- a/analysis/paper/paper.docx
+++ b/analysis/paper/paper.docx
@@ -7671,7 +7671,7 @@
         <w:pStyle w:val="FirstParagraph"/>
       </w:pPr>
       <w:r>
-        <w:t xml:space="preserve">This report was generated on 2021-01-18 18:04:18 using the following computational environment and dependencies:</w:t>
+        <w:t xml:space="preserve">This report was generated on 2021-01-18 18:06:39 using the following computational environment and dependencies:</w:t>
       </w:r>
     </w:p>
     <w:p>
@@ -7799,7 +7799,7 @@
         <w:rPr>
           <w:rStyle w:val="VerbatimChar"/>
         </w:rPr>
-        <w:t xml:space="preserve">#&gt;  package        * version    date       lib</w:t>
+        <w:t xml:space="preserve">#&gt;  package     * version date       lib source        </w:t>
       </w:r>
       <w:r>
         <w:br/>
@@ -7808,7 +7808,7 @@
         <w:rPr>
           <w:rStyle w:val="VerbatimChar"/>
         </w:rPr>
-        <w:t xml:space="preserve">#&gt;  assertthat       0.2.1      2019-03-21 [1]</w:t>
+        <w:t xml:space="preserve">#&gt;  assertthat    0.2.1   2019-03-21 [1] CRAN (R 4.0.0)</w:t>
       </w:r>
       <w:r>
         <w:br/>
@@ -7817,7 +7817,7 @@
         <w:rPr>
           <w:rStyle w:val="VerbatimChar"/>
         </w:rPr>
-        <w:t xml:space="preserve">#&gt;  backports        1.2.1      2020-12-09 [1]</w:t>
+        <w:t xml:space="preserve">#&gt;  backports     1.2.1   2020-12-09 [1] CRAN (R 4.0.2)</w:t>
       </w:r>
       <w:r>
         <w:br/>
@@ -7826,7 +7826,7 @@
         <w:rPr>
           <w:rStyle w:val="VerbatimChar"/>
         </w:rPr>
-        <w:t xml:space="preserve">#&gt;  base64enc        0.1-3      2015-07-28 [1]</w:t>
+        <w:t xml:space="preserve">#&gt;  base64enc     0.1-3   2015-07-28 [1] CRAN (R 4.0.0)</w:t>
       </w:r>
       <w:r>
         <w:br/>
@@ -7835,7 +7835,7 @@
         <w:rPr>
           <w:rStyle w:val="VerbatimChar"/>
         </w:rPr>
-        <w:t xml:space="preserve">#&gt;  Bergm          * 5.0.2      2020-11-12 [1]</w:t>
+        <w:t xml:space="preserve">#&gt;  bookdown      0.21    2020-10-13 [1] CRAN (R 4.0.2)</w:t>
       </w:r>
       <w:r>
         <w:br/>
@@ -7844,7 +7844,7 @@
         <w:rPr>
           <w:rStyle w:val="VerbatimChar"/>
         </w:rPr>
-        <w:t xml:space="preserve">#&gt;  bitops           1.0-6      2013-08-17 [1]</w:t>
+        <w:t xml:space="preserve">#&gt;  broom         0.7.3   2020-12-16 [1] CRAN (R 4.0.2)</w:t>
       </w:r>
       <w:r>
         <w:br/>
@@ -7853,7 +7853,7 @@
         <w:rPr>
           <w:rStyle w:val="VerbatimChar"/>
         </w:rPr>
-        <w:t xml:space="preserve">#&gt;  bookdown         0.21       2020-10-13 [1]</w:t>
+        <w:t xml:space="preserve">#&gt;  callr         3.5.1   2020-10-13 [1] CRAN (R 4.0.2)</w:t>
       </w:r>
       <w:r>
         <w:br/>
@@ -7862,7 +7862,7 @@
         <w:rPr>
           <w:rStyle w:val="VerbatimChar"/>
         </w:rPr>
-        <w:t xml:space="preserve">#&gt;  broom            0.7.3      2020-12-16 [1]</w:t>
+        <w:t xml:space="preserve">#&gt;  cellranger    1.1.0   2016-07-27 [1] CRAN (R 4.0.0)</w:t>
       </w:r>
       <w:r>
         <w:br/>
@@ -7871,7 +7871,7 @@
         <w:rPr>
           <w:rStyle w:val="VerbatimChar"/>
         </w:rPr>
-        <w:t xml:space="preserve">#&gt;  callr            3.5.1      2020-10-13 [1]</w:t>
+        <w:t xml:space="preserve">#&gt;  cli           2.2.0   2020-11-20 [1] CRAN (R 4.0.2)</w:t>
       </w:r>
       <w:r>
         <w:br/>
@@ -7880,7 +7880,7 @@
         <w:rPr>
           <w:rStyle w:val="VerbatimChar"/>
         </w:rPr>
-        <w:t xml:space="preserve">#&gt;  cellranger       1.1.0      2016-07-27 [1]</w:t>
+        <w:t xml:space="preserve">#&gt;  colorspace    2.0-0   2020-11-11 [1] CRAN (R 4.0.2)</w:t>
       </w:r>
       <w:r>
         <w:br/>
@@ -7889,7 +7889,7 @@
         <w:rPr>
           <w:rStyle w:val="VerbatimChar"/>
         </w:rPr>
-        <w:t xml:space="preserve">#&gt;  checkmate        2.0.0      2020-02-06 [1]</w:t>
+        <w:t xml:space="preserve">#&gt;  crayon        1.3.4   2017-09-16 [1] CRAN (R 4.0.0)</w:t>
       </w:r>
       <w:r>
         <w:br/>
@@ -7898,7 +7898,7 @@
         <w:rPr>
           <w:rStyle w:val="VerbatimChar"/>
         </w:rPr>
-        <w:t xml:space="preserve">#&gt;  class            7.3-17     2020-04-26 [1]</w:t>
+        <w:t xml:space="preserve">#&gt;  data.table    1.13.6  2020-12-30 [1] CRAN (R 4.0.3)</w:t>
       </w:r>
       <w:r>
         <w:br/>
@@ -7907,7 +7907,7 @@
         <w:rPr>
           <w:rStyle w:val="VerbatimChar"/>
         </w:rPr>
-        <w:t xml:space="preserve">#&gt;  classInt         0.4-3      2020-04-07 [1]</w:t>
+        <w:t xml:space="preserve">#&gt;  DBI           1.1.0   2019-12-15 [1] CRAN (R 4.0.0)</w:t>
       </w:r>
       <w:r>
         <w:br/>
@@ -7916,7 +7916,7 @@
         <w:rPr>
           <w:rStyle w:val="VerbatimChar"/>
         </w:rPr>
-        <w:t xml:space="preserve">#&gt;  cli              2.2.0      2020-11-20 [1]</w:t>
+        <w:t xml:space="preserve">#&gt;  dbplyr        2.0.0   2020-11-03 [1] CRAN (R 4.0.2)</w:t>
       </w:r>
       <w:r>
         <w:br/>
@@ -7925,7 +7925,7 @@
         <w:rPr>
           <w:rStyle w:val="VerbatimChar"/>
         </w:rPr>
-        <w:t xml:space="preserve">#&gt;  coda             0.19-4     2020-09-30 [1]</w:t>
+        <w:t xml:space="preserve">#&gt;  desc          1.2.0   2018-05-01 [1] CRAN (R 4.0.0)</w:t>
       </w:r>
       <w:r>
         <w:br/>
@@ -7934,7 +7934,7 @@
         <w:rPr>
           <w:rStyle w:val="VerbatimChar"/>
         </w:rPr>
-        <w:t xml:space="preserve">#&gt;  codetools        0.2-18     2020-11-04 [1]</w:t>
+        <w:t xml:space="preserve">#&gt;  devtools      2.3.2   2020-09-18 [1] CRAN (R 4.0.2)</w:t>
       </w:r>
       <w:r>
         <w:br/>
@@ -7943,7 +7943,7 @@
         <w:rPr>
           <w:rStyle w:val="VerbatimChar"/>
         </w:rPr>
-        <w:t xml:space="preserve">#&gt;  colorspace       2.0-0      2020-11-11 [1]</w:t>
+        <w:t xml:space="preserve">#&gt;  digest        0.6.27  2020-10-24 [1] CRAN (R 4.0.2)</w:t>
       </w:r>
       <w:r>
         <w:br/>
@@ -7952,7 +7952,7 @@
         <w:rPr>
           <w:rStyle w:val="VerbatimChar"/>
         </w:rPr>
-        <w:t xml:space="preserve">#&gt;  conquer          1.0.2      2020-08-27 [1]</w:t>
+        <w:t xml:space="preserve">#&gt;  dplyr       * 1.0.3   2021-01-15 [1] CRAN (R 4.0.2)</w:t>
       </w:r>
       <w:r>
         <w:br/>
@@ -7961,7 +7961,7 @@
         <w:rPr>
           <w:rStyle w:val="VerbatimChar"/>
         </w:rPr>
-        <w:t xml:space="preserve">#&gt;  cowplot        * 1.1.0      2020-09-08 [1]</w:t>
+        <w:t xml:space="preserve">#&gt;  ellipsis      0.3.1   2020-05-15 [1] CRAN (R 4.0.0)</w:t>
       </w:r>
       <w:r>
         <w:br/>
@@ -7970,7 +7970,7 @@
         <w:rPr>
           <w:rStyle w:val="VerbatimChar"/>
         </w:rPr>
-        <w:t xml:space="preserve">#&gt;  crayon           1.3.4      2017-09-16 [1]</w:t>
+        <w:t xml:space="preserve">#&gt;  evaluate      0.14    2019-05-28 [1] CRAN (R 4.0.0)</w:t>
       </w:r>
       <w:r>
         <w:br/>
@@ -7979,7 +7979,7 @@
         <w:rPr>
           <w:rStyle w:val="VerbatimChar"/>
         </w:rPr>
-        <w:t xml:space="preserve">#&gt;  data.table       1.13.6     2020-12-30 [1]</w:t>
+        <w:t xml:space="preserve">#&gt;  fansi         0.4.2   2021-01-15 [1] CRAN (R 4.0.2)</w:t>
       </w:r>
       <w:r>
         <w:br/>
@@ -7988,7 +7988,7 @@
         <w:rPr>
           <w:rStyle w:val="VerbatimChar"/>
         </w:rPr>
-        <w:t xml:space="preserve">#&gt;  DBI              1.1.0      2019-12-15 [1]</w:t>
+        <w:t xml:space="preserve">#&gt;  flextable   * 0.6.1   2020-12-08 [1] CRAN (R 4.0.2)</w:t>
       </w:r>
       <w:r>
         <w:br/>
@@ -7997,7 +7997,7 @@
         <w:rPr>
           <w:rStyle w:val="VerbatimChar"/>
         </w:rPr>
-        <w:t xml:space="preserve">#&gt;  dbplyr           2.0.0      2020-11-03 [1]</w:t>
+        <w:t xml:space="preserve">#&gt;  forcats     * 0.5.0   2020-03-01 [1] CRAN (R 4.0.0)</w:t>
       </w:r>
       <w:r>
         <w:br/>
@@ -8006,7 +8006,7 @@
         <w:rPr>
           <w:rStyle w:val="VerbatimChar"/>
         </w:rPr>
-        <w:t xml:space="preserve">#&gt;  DEoptimR         1.0-8      2016-11-19 [1]</w:t>
+        <w:t xml:space="preserve">#&gt;  fs            1.5.0   2020-07-31 [1] CRAN (R 4.0.2)</w:t>
       </w:r>
       <w:r>
         <w:br/>
@@ -8015,7 +8015,7 @@
         <w:rPr>
           <w:rStyle w:val="VerbatimChar"/>
         </w:rPr>
-        <w:t xml:space="preserve">#&gt;  desc             1.2.0      2018-05-01 [1]</w:t>
+        <w:t xml:space="preserve">#&gt;  gdtools       0.2.2   2020-04-03 [1] CRAN (R 4.0.0)</w:t>
       </w:r>
       <w:r>
         <w:br/>
@@ -8024,7 +8024,7 @@
         <w:rPr>
           <w:rStyle w:val="VerbatimChar"/>
         </w:rPr>
-        <w:t xml:space="preserve">#&gt;  devtools         2.3.2      2020-09-18 [1]</w:t>
+        <w:t xml:space="preserve">#&gt;  generics      0.1.0   2020-10-31 [1] CRAN (R 4.0.2)</w:t>
       </w:r>
       <w:r>
         <w:br/>
@@ -8033,7 +8033,7 @@
         <w:rPr>
           <w:rStyle w:val="VerbatimChar"/>
         </w:rPr>
-        <w:t xml:space="preserve">#&gt;  digest           0.6.27     2020-10-24 [1]</w:t>
+        <w:t xml:space="preserve">#&gt;  ggplot2     * 3.3.3   2020-12-30 [1] CRAN (R 4.0.2)</w:t>
       </w:r>
       <w:r>
         <w:br/>
@@ -8042,7 +8042,7 @@
         <w:rPr>
           <w:rStyle w:val="VerbatimChar"/>
         </w:rPr>
-        <w:t xml:space="preserve">#&gt;  dotCall64        1.0-0      2018-07-30 [1]</w:t>
+        <w:t xml:space="preserve">#&gt;  glue          1.4.2   2020-08-27 [1] CRAN (R 4.0.2)</w:t>
       </w:r>
       <w:r>
         <w:br/>
@@ -8051,7 +8051,7 @@
         <w:rPr>
           <w:rStyle w:val="VerbatimChar"/>
         </w:rPr>
-        <w:t xml:space="preserve">#&gt;  dplyr          * 1.0.3      2021-01-15 [1]</w:t>
+        <w:t xml:space="preserve">#&gt;  gtable        0.3.0   2019-03-25 [1] CRAN (R 4.0.0)</w:t>
       </w:r>
       <w:r>
         <w:br/>
@@ -8060,7 +8060,7 @@
         <w:rPr>
           <w:rStyle w:val="VerbatimChar"/>
         </w:rPr>
-        <w:t xml:space="preserve">#&gt;  e1071            1.7-4      2020-10-14 [1]</w:t>
+        <w:t xml:space="preserve">#&gt;  haven         2.3.1   2020-06-01 [1] CRAN (R 4.0.0)</w:t>
       </w:r>
       <w:r>
         <w:br/>
@@ -8069,7 +8069,7 @@
         <w:rPr>
           <w:rStyle w:val="VerbatimChar"/>
         </w:rPr>
-        <w:t xml:space="preserve">#&gt;  ellipsis         0.3.1      2020-05-15 [1]</w:t>
+        <w:t xml:space="preserve">#&gt;  here          1.0.1   2020-12-13 [1] CRAN (R 4.0.2)</w:t>
       </w:r>
       <w:r>
         <w:br/>
@@ -8078,7 +8078,7 @@
         <w:rPr>
           <w:rStyle w:val="VerbatimChar"/>
         </w:rPr>
-        <w:t xml:space="preserve">#&gt;  ergm           * 3.11.0     2020-10-14 [1]</w:t>
+        <w:t xml:space="preserve">#&gt;  highr         0.8     2019-03-20 [1] CRAN (R 4.0.0)</w:t>
       </w:r>
       <w:r>
         <w:br/>
@@ -8087,7 +8087,7 @@
         <w:rPr>
           <w:rStyle w:val="VerbatimChar"/>
         </w:rPr>
-        <w:t xml:space="preserve">#&gt;  ergm.count     * 3.4.0      2019-05-15 [1]</w:t>
+        <w:t xml:space="preserve">#&gt;  hms           1.0.0   2021-01-13 [1] CRAN (R 4.0.2)</w:t>
       </w:r>
       <w:r>
         <w:br/>
@@ -8096,7 +8096,7 @@
         <w:rPr>
           <w:rStyle w:val="VerbatimChar"/>
         </w:rPr>
-        <w:t xml:space="preserve">#&gt;  evaluate         0.14       2019-05-28 [1]</w:t>
+        <w:t xml:space="preserve">#&gt;  htmltools     0.5.1   2021-01-12 [1] CRAN (R 4.0.2)</w:t>
       </w:r>
       <w:r>
         <w:br/>
@@ -8105,7 +8105,7 @@
         <w:rPr>
           <w:rStyle w:val="VerbatimChar"/>
         </w:rPr>
-        <w:t xml:space="preserve">#&gt;  fansi            0.4.2      2021-01-15 [1]</w:t>
+        <w:t xml:space="preserve">#&gt;  httr          1.4.2   2020-07-20 [1] CRAN (R 4.0.2)</w:t>
       </w:r>
       <w:r>
         <w:br/>
@@ -8114,7 +8114,7 @@
         <w:rPr>
           <w:rStyle w:val="VerbatimChar"/>
         </w:rPr>
-        <w:t xml:space="preserve">#&gt;  farver           2.0.3      2020-01-16 [1]</w:t>
+        <w:t xml:space="preserve">#&gt;  jsonlite      1.7.2   2020-12-09 [1] CRAN (R 4.0.2)</w:t>
       </w:r>
       <w:r>
         <w:br/>
@@ -8123,7 +8123,7 @@
         <w:rPr>
           <w:rStyle w:val="VerbatimChar"/>
         </w:rPr>
-        <w:t xml:space="preserve">#&gt;  fields           11.6       2020-10-09 [1]</w:t>
+        <w:t xml:space="preserve">#&gt;  knitr         1.30    2020-09-22 [1] CRAN (R 4.0.2)</w:t>
       </w:r>
       <w:r>
         <w:br/>
@@ -8132,7 +8132,7 @@
         <w:rPr>
           <w:rStyle w:val="VerbatimChar"/>
         </w:rPr>
-        <w:t xml:space="preserve">#&gt;  flextable      * 0.6.1      2020-12-08 [1]</w:t>
+        <w:t xml:space="preserve">#&gt;  lifecycle     0.2.0   2020-03-06 [1] CRAN (R 4.0.0)</w:t>
       </w:r>
       <w:r>
         <w:br/>
@@ -8141,7 +8141,7 @@
         <w:rPr>
           <w:rStyle w:val="VerbatimChar"/>
         </w:rPr>
-        <w:t xml:space="preserve">#&gt;  forcats        * 0.5.0      2020-03-01 [1]</w:t>
+        <w:t xml:space="preserve">#&gt;  lubridate     1.7.9.2 2020-11-13 [1] CRAN (R 4.0.2)</w:t>
       </w:r>
       <w:r>
         <w:br/>
@@ -8150,7 +8150,7 @@
         <w:rPr>
           <w:rStyle w:val="VerbatimChar"/>
         </w:rPr>
-        <w:t xml:space="preserve">#&gt;  foreign          0.8-80     2020-05-24 [1]</w:t>
+        <w:t xml:space="preserve">#&gt;  magick      * 2.5.2   2020-11-10 [1] CRAN (R 4.0.2)</w:t>
       </w:r>
       <w:r>
         <w:br/>
@@ -8159,7 +8159,7 @@
         <w:rPr>
           <w:rStyle w:val="VerbatimChar"/>
         </w:rPr>
-        <w:t xml:space="preserve">#&gt;  fs               1.5.0      2020-07-31 [1]</w:t>
+        <w:t xml:space="preserve">#&gt;  magrittr      2.0.1   2020-11-17 [1] CRAN (R 4.0.2)</w:t>
       </w:r>
       <w:r>
         <w:br/>
@@ -8168,7 +8168,7 @@
         <w:rPr>
           <w:rStyle w:val="VerbatimChar"/>
         </w:rPr>
-        <w:t xml:space="preserve">#&gt;  gbRd             0.4-11     2012-10-01 [1]</w:t>
+        <w:t xml:space="preserve">#&gt;  memoise       1.1.0   2017-04-21 [1] CRAN (R 4.0.0)</w:t>
       </w:r>
       <w:r>
         <w:br/>
@@ -8177,7 +8177,7 @@
         <w:rPr>
           <w:rStyle w:val="VerbatimChar"/>
         </w:rPr>
-        <w:t xml:space="preserve">#&gt;  gdtools          0.2.2      2020-04-03 [1]</w:t>
+        <w:t xml:space="preserve">#&gt;  modelr        0.1.8   2020-05-19 [1] CRAN (R 4.0.0)</w:t>
       </w:r>
       <w:r>
         <w:br/>
@@ -8186,7 +8186,7 @@
         <w:rPr>
           <w:rStyle w:val="VerbatimChar"/>
         </w:rPr>
-        <w:t xml:space="preserve">#&gt;  generics         0.1.0      2020-10-31 [1]</w:t>
+        <w:t xml:space="preserve">#&gt;  munsell       0.5.0   2018-06-12 [1] CRAN (R 4.0.0)</w:t>
       </w:r>
       <w:r>
         <w:br/>
@@ -8195,7 +8195,7 @@
         <w:rPr>
           <w:rStyle w:val="VerbatimChar"/>
         </w:rPr>
-        <w:t xml:space="preserve">#&gt;  ggforce          0.3.2      2020-06-23 [1]</w:t>
+        <w:t xml:space="preserve">#&gt;  officer       0.3.16  2021-01-04 [1] CRAN (R 4.0.2)</w:t>
       </w:r>
       <w:r>
         <w:br/>
@@ -8204,7 +8204,7 @@
         <w:rPr>
           <w:rStyle w:val="VerbatimChar"/>
         </w:rPr>
-        <w:t xml:space="preserve">#&gt;  ggmap            3.0.0      2019-02-05 [1]</w:t>
+        <w:t xml:space="preserve">#&gt;  pillar        1.4.7   2020-11-20 [1] CRAN (R 4.0.2)</w:t>
       </w:r>
       <w:r>
         <w:br/>
@@ -8213,7 +8213,7 @@
         <w:rPr>
           <w:rStyle w:val="VerbatimChar"/>
         </w:rPr>
-        <w:t xml:space="preserve">#&gt;  ggplot2        * 3.3.3      2020-12-30 [1]</w:t>
+        <w:t xml:space="preserve">#&gt;  pkgbuild      1.2.0   2020-12-15 [1] CRAN (R 4.0.2)</w:t>
       </w:r>
       <w:r>
         <w:br/>
@@ -8222,7 +8222,7 @@
         <w:rPr>
           <w:rStyle w:val="VerbatimChar"/>
         </w:rPr>
-        <w:t xml:space="preserve">#&gt;  ggpointgrid      1.0.0      2021-01-11 [1]</w:t>
+        <w:t xml:space="preserve">#&gt;  pkgconfig     2.0.3   2019-09-22 [1] CRAN (R 4.0.0)</w:t>
       </w:r>
       <w:r>
         <w:br/>
@@ -8231,7 +8231,7 @@
         <w:rPr>
           <w:rStyle w:val="VerbatimChar"/>
         </w:rPr>
-        <w:t xml:space="preserve">#&gt;  ggraph         * 2.0.4      2020-11-16 [1]</w:t>
+        <w:t xml:space="preserve">#&gt;  pkgload       1.1.0   2020-05-29 [1] CRAN (R 4.0.0)</w:t>
       </w:r>
       <w:r>
         <w:br/>
@@ -8240,7 +8240,7 @@
         <w:rPr>
           <w:rStyle w:val="VerbatimChar"/>
         </w:rPr>
-        <w:t xml:space="preserve">#&gt;  ggrepel          0.9.1.9999 2021-01-19 [1]</w:t>
+        <w:t xml:space="preserve">#&gt;  png           0.1-7   2013-12-03 [1] CRAN (R 4.0.0)</w:t>
       </w:r>
       <w:r>
         <w:br/>
@@ -8249,7 +8249,7 @@
         <w:rPr>
           <w:rStyle w:val="VerbatimChar"/>
         </w:rPr>
-        <w:t xml:space="preserve">#&gt;  ggsn           * 0.5.0      2019-02-18 [1]</w:t>
+        <w:t xml:space="preserve">#&gt;  prettyunits   1.1.1   2020-01-24 [1] CRAN (R 4.0.0)</w:t>
       </w:r>
       <w:r>
         <w:br/>
@@ -8258,7 +8258,7 @@
         <w:rPr>
           <w:rStyle w:val="VerbatimChar"/>
         </w:rPr>
-        <w:t xml:space="preserve">#&gt;  glue             1.4.2      2020-08-27 [1]</w:t>
+        <w:t xml:space="preserve">#&gt;  processx      3.4.5   2020-11-30 [1] CRAN (R 4.0.2)</w:t>
       </w:r>
       <w:r>
         <w:br/>
@@ -8267,7 +8267,7 @@
         <w:rPr>
           <w:rStyle w:val="VerbatimChar"/>
         </w:rPr>
-        <w:t xml:space="preserve">#&gt;  graphlayouts     0.7.1      2020-10-26 [1]</w:t>
+        <w:t xml:space="preserve">#&gt;  ps            1.5.0   2020-12-05 [1] CRAN (R 4.0.2)</w:t>
       </w:r>
       <w:r>
         <w:br/>
@@ -8276,7 +8276,7 @@
         <w:rPr>
           <w:rStyle w:val="VerbatimChar"/>
         </w:rPr>
-        <w:t xml:space="preserve">#&gt;  gridExtra        2.3        2017-09-09 [1]</w:t>
+        <w:t xml:space="preserve">#&gt;  purrr       * 0.3.4   2020-04-17 [1] CRAN (R 4.0.0)</w:t>
       </w:r>
       <w:r>
         <w:br/>
@@ -8285,7 +8285,7 @@
         <w:rPr>
           <w:rStyle w:val="VerbatimChar"/>
         </w:rPr>
-        <w:t xml:space="preserve">#&gt;  gtable           0.3.0      2019-03-25 [1]</w:t>
+        <w:t xml:space="preserve">#&gt;  R6            2.5.0   2020-10-28 [1] CRAN (R 4.0.2)</w:t>
       </w:r>
       <w:r>
         <w:br/>
@@ -8294,7 +8294,7 @@
         <w:rPr>
           <w:rStyle w:val="VerbatimChar"/>
         </w:rPr>
-        <w:t xml:space="preserve">#&gt;  gtools         * 3.8.2      2020-03-31 [1]</w:t>
+        <w:t xml:space="preserve">#&gt;  Rcpp          1.0.6   2021-01-15 [1] CRAN (R 4.0.2)</w:t>
       </w:r>
       <w:r>
         <w:br/>
@@ -8303,7 +8303,7 @@
         <w:rPr>
           <w:rStyle w:val="VerbatimChar"/>
         </w:rPr>
-        <w:t xml:space="preserve">#&gt;  haven            2.3.1      2020-06-01 [1]</w:t>
+        <w:t xml:space="preserve">#&gt;  readr       * 1.4.0   2020-10-05 [1] CRAN (R 4.0.2)</w:t>
       </w:r>
       <w:r>
         <w:br/>
@@ -8312,7 +8312,7 @@
         <w:rPr>
           <w:rStyle w:val="VerbatimChar"/>
         </w:rPr>
-        <w:t xml:space="preserve">#&gt;  here           * 1.0.1      2020-12-13 [1]</w:t>
+        <w:t xml:space="preserve">#&gt;  readxl        1.3.1   2019-03-13 [1] CRAN (R 4.0.0)</w:t>
       </w:r>
       <w:r>
         <w:br/>
@@ -8321,7 +8321,7 @@
         <w:rPr>
           <w:rStyle w:val="VerbatimChar"/>
         </w:rPr>
-        <w:t xml:space="preserve">#&gt;  highr            0.8        2019-03-20 [1]</w:t>
+        <w:t xml:space="preserve">#&gt;  remotes       2.2.0   2020-07-21 [1] CRAN (R 4.0.2)</w:t>
       </w:r>
       <w:r>
         <w:br/>
@@ -8330,7 +8330,7 @@
         <w:rPr>
           <w:rStyle w:val="VerbatimChar"/>
         </w:rPr>
-        <w:t xml:space="preserve">#&gt;  hms              1.0.0      2021-01-13 [1]</w:t>
+        <w:t xml:space="preserve">#&gt;  reprex        0.3.0   2019-05-16 [1] CRAN (R 4.0.0)</w:t>
       </w:r>
       <w:r>
         <w:br/>
@@ -8339,7 +8339,7 @@
         <w:rPr>
           <w:rStyle w:val="VerbatimChar"/>
         </w:rPr>
-        <w:t xml:space="preserve">#&gt;  htmltools        0.5.1      2021-01-12 [1]</w:t>
+        <w:t xml:space="preserve">#&gt;  rlang         0.4.10  2020-12-30 [1] CRAN (R 4.0.3)</w:t>
       </w:r>
       <w:r>
         <w:br/>
@@ -8348,7 +8348,7 @@
         <w:rPr>
           <w:rStyle w:val="VerbatimChar"/>
         </w:rPr>
-        <w:t xml:space="preserve">#&gt;  httr             1.4.2      2020-07-20 [1]</w:t>
+        <w:t xml:space="preserve">#&gt;  rmarkdown     2.6     2020-12-14 [1] CRAN (R 4.0.2)</w:t>
       </w:r>
       <w:r>
         <w:br/>
@@ -8357,7 +8357,7 @@
         <w:rPr>
           <w:rStyle w:val="VerbatimChar"/>
         </w:rPr>
-        <w:t xml:space="preserve">#&gt;  igraph         * 1.2.6      2020-10-06 [1]</w:t>
+        <w:t xml:space="preserve">#&gt;  rprojroot     2.0.2   2020-11-15 [1] CRAN (R 4.0.2)</w:t>
       </w:r>
       <w:r>
         <w:br/>
@@ -8366,7 +8366,7 @@
         <w:rPr>
           <w:rStyle w:val="VerbatimChar"/>
         </w:rPr>
-        <w:t xml:space="preserve">#&gt;  janitor          2.0.1      2020-04-12 [1]</w:t>
+        <w:t xml:space="preserve">#&gt;  rstudioapi    0.13    2020-11-12 [1] CRAN (R 4.0.2)</w:t>
       </w:r>
       <w:r>
         <w:br/>
@@ -8375,7 +8375,7 @@
         <w:rPr>
           <w:rStyle w:val="VerbatimChar"/>
         </w:rPr>
-        <w:t xml:space="preserve">#&gt;  jpeg             0.1-8.1    2019-10-24 [1]</w:t>
+        <w:t xml:space="preserve">#&gt;  rvest         0.3.6   2020-07-25 [1] CRAN (R 4.0.2)</w:t>
       </w:r>
       <w:r>
         <w:br/>
@@ -8384,7 +8384,7 @@
         <w:rPr>
           <w:rStyle w:val="VerbatimChar"/>
         </w:rPr>
-        <w:t xml:space="preserve">#&gt;  jsonlite         1.7.2      2020-12-09 [1]</w:t>
+        <w:t xml:space="preserve">#&gt;  scales        1.1.1   2020-05-11 [1] CRAN (R 4.0.0)</w:t>
       </w:r>
       <w:r>
         <w:br/>
@@ -8393,7 +8393,7 @@
         <w:rPr>
           <w:rStyle w:val="VerbatimChar"/>
         </w:rPr>
-        <w:t xml:space="preserve">#&gt;  KernSmooth       2.23-18    2020-10-29 [1]</w:t>
+        <w:t xml:space="preserve">#&gt;  sessioninfo   1.1.1   2018-11-05 [1] CRAN (R 4.0.0)</w:t>
       </w:r>
       <w:r>
         <w:br/>
@@ -8402,7 +8402,7 @@
         <w:rPr>
           <w:rStyle w:val="VerbatimChar"/>
         </w:rPr>
-        <w:t xml:space="preserve">#&gt;  knitr            1.30       2020-09-22 [1]</w:t>
+        <w:t xml:space="preserve">#&gt;  stringi       1.5.3   2020-09-09 [1] CRAN (R 4.0.2)</w:t>
       </w:r>
       <w:r>
         <w:br/>
@@ -8411,7 +8411,7 @@
         <w:rPr>
           <w:rStyle w:val="VerbatimChar"/>
         </w:rPr>
-        <w:t xml:space="preserve">#&gt;  labeling         0.4.2      2020-10-20 [1]</w:t>
+        <w:t xml:space="preserve">#&gt;  stringr     * 1.4.0   2019-02-10 [1] CRAN (R 4.0.0)</w:t>
       </w:r>
       <w:r>
         <w:br/>
@@ -8420,7 +8420,7 @@
         <w:rPr>
           <w:rStyle w:val="VerbatimChar"/>
         </w:rPr>
-        <w:t xml:space="preserve">#&gt;  lattice          0.20-41    2020-04-02 [1]</w:t>
+        <w:t xml:space="preserve">#&gt;  systemfonts   0.3.2   2020-09-29 [1] CRAN (R 4.0.2)</w:t>
       </w:r>
       <w:r>
         <w:br/>
@@ -8429,7 +8429,7 @@
         <w:rPr>
           <w:rStyle w:val="VerbatimChar"/>
         </w:rPr>
-        <w:t xml:space="preserve">#&gt;  lifecycle        0.2.0      2020-03-06 [1]</w:t>
+        <w:t xml:space="preserve">#&gt;  testthat      3.0.1   2020-12-17 [1] CRAN (R 4.0.2)</w:t>
       </w:r>
       <w:r>
         <w:br/>
@@ -8438,7 +8438,7 @@
         <w:rPr>
           <w:rStyle w:val="VerbatimChar"/>
         </w:rPr>
-        <w:t xml:space="preserve">#&gt;  lpSolve          5.6.15     2020-01-24 [1]</w:t>
+        <w:t xml:space="preserve">#&gt;  tibble      * 3.0.5   2021-01-15 [1] CRAN (R 4.0.2)</w:t>
       </w:r>
       <w:r>
         <w:br/>
@@ -8447,7 +8447,7 @@
         <w:rPr>
           <w:rStyle w:val="VerbatimChar"/>
         </w:rPr>
-        <w:t xml:space="preserve">#&gt;  lubridate        1.7.9.2    2020-11-13 [1]</w:t>
+        <w:t xml:space="preserve">#&gt;  tidyr       * 1.1.2   2020-08-27 [1] CRAN (R 4.0.2)</w:t>
       </w:r>
       <w:r>
         <w:br/>
@@ -8456,7 +8456,7 @@
         <w:rPr>
           <w:rStyle w:val="VerbatimChar"/>
         </w:rPr>
-        <w:t xml:space="preserve">#&gt;  magick         * 2.5.2      2020-11-10 [1]</w:t>
+        <w:t xml:space="preserve">#&gt;  tidyselect    1.1.0   2020-05-11 [1] CRAN (R 4.0.0)</w:t>
       </w:r>
       <w:r>
         <w:br/>
@@ -8465,7 +8465,7 @@
         <w:rPr>
           <w:rStyle w:val="VerbatimChar"/>
         </w:rPr>
-        <w:t xml:space="preserve">#&gt;  magrittr         2.0.1      2020-11-17 [1]</w:t>
+        <w:t xml:space="preserve">#&gt;  tidyverse   * 1.3.0   2019-11-21 [1] CRAN (R 4.0.2)</w:t>
       </w:r>
       <w:r>
         <w:br/>
@@ -8474,7 +8474,7 @@
         <w:rPr>
           <w:rStyle w:val="VerbatimChar"/>
         </w:rPr>
-        <w:t xml:space="preserve">#&gt;  maps             3.3.0      2018-04-03 [1]</w:t>
+        <w:t xml:space="preserve">#&gt;  usethis       2.0.0   2020-12-10 [1] CRAN (R 4.0.2)</w:t>
       </w:r>
       <w:r>
         <w:br/>
@@ -8483,7 +8483,7 @@
         <w:rPr>
           <w:rStyle w:val="VerbatimChar"/>
         </w:rPr>
-        <w:t xml:space="preserve">#&gt;  maptools         1.0-2      2020-08-24 [1]</w:t>
+        <w:t xml:space="preserve">#&gt;  uuid          0.1-4   2020-02-26 [1] CRAN (R 4.0.0)</w:t>
       </w:r>
       <w:r>
         <w:br/>
@@ -8492,7 +8492,7 @@
         <w:rPr>
           <w:rStyle w:val="VerbatimChar"/>
         </w:rPr>
-        <w:t xml:space="preserve">#&gt;  MASS             7.3-53     2020-09-09 [1]</w:t>
+        <w:t xml:space="preserve">#&gt;  vctrs         0.3.6   2020-12-17 [1] CRAN (R 4.0.2)</w:t>
       </w:r>
       <w:r>
         <w:br/>
@@ -8501,7 +8501,7 @@
         <w:rPr>
           <w:rStyle w:val="VerbatimChar"/>
         </w:rPr>
-        <w:t xml:space="preserve">#&gt;  Matrix           1.2-18     2019-11-27 [1]</w:t>
+        <w:t xml:space="preserve">#&gt;  withr         2.4.0   2021-01-16 [1] CRAN (R 4.0.2)</w:t>
       </w:r>
       <w:r>
         <w:br/>
@@ -8510,7 +8510,7 @@
         <w:rPr>
           <w:rStyle w:val="VerbatimChar"/>
         </w:rPr>
-        <w:t xml:space="preserve">#&gt;  matrixcalc       1.0-3      2012-09-15 [1]</w:t>
+        <w:t xml:space="preserve">#&gt;  xfun          0.20    2021-01-06 [1] CRAN (R 4.0.2)</w:t>
       </w:r>
       <w:r>
         <w:br/>
@@ -8519,7 +8519,7 @@
         <w:rPr>
           <w:rStyle w:val="VerbatimChar"/>
         </w:rPr>
-        <w:t xml:space="preserve">#&gt;  MatrixModels     0.4-1      2015-08-22 [1]</w:t>
+        <w:t xml:space="preserve">#&gt;  xml2          1.3.2   2020-04-23 [1] CRAN (R 4.0.0)</w:t>
       </w:r>
       <w:r>
         <w:br/>
@@ -8528,7 +8528,7 @@
         <w:rPr>
           <w:rStyle w:val="VerbatimChar"/>
         </w:rPr>
-        <w:t xml:space="preserve">#&gt;  matrixStats      0.57.0     2020-09-25 [1]</w:t>
+        <w:t xml:space="preserve">#&gt;  yaml          2.2.1   2020-02-01 [1] CRAN (R 4.0.0)</w:t>
       </w:r>
       <w:r>
         <w:br/>
@@ -8537,7 +8537,7 @@
         <w:rPr>
           <w:rStyle w:val="VerbatimChar"/>
         </w:rPr>
-        <w:t xml:space="preserve">#&gt;  mcmc             0.9-7      2020-03-21 [1]</w:t>
+        <w:t xml:space="preserve">#&gt;  zip           2.1.1   2020-08-27 [1] CRAN (R 4.0.2)</w:t>
       </w:r>
       <w:r>
         <w:br/>
@@ -8546,7 +8546,7 @@
         <w:rPr>
           <w:rStyle w:val="VerbatimChar"/>
         </w:rPr>
-        <w:t xml:space="preserve">#&gt;  MCMCpack         1.4-9      2020-08-02 [1]</w:t>
+        <w:t xml:space="preserve">#&gt; </w:t>
       </w:r>
       <w:r>
         <w:br/>
@@ -8555,7 +8555,26 @@
         <w:rPr>
           <w:rStyle w:val="VerbatimChar"/>
         </w:rPr>
-        <w:t xml:space="preserve">#&gt;  memoise          1.1.0      2017-04-21 [1]</w:t>
+        <w:t xml:space="preserve">#&gt; [1] /Library/Frameworks/R.framework/Versions/4.0/Resources/library</w:t>
+      </w:r>
+    </w:p>
+    <w:p>
+      <w:pPr>
+        <w:pStyle w:val="FirstParagraph"/>
+      </w:pPr>
+      <w:r>
+        <w:t xml:space="preserve">The current Git commit details are:</w:t>
+      </w:r>
+    </w:p>
+    <w:p>
+      <w:pPr>
+        <w:pStyle w:val="SourceCode"/>
+      </w:pPr>
+      <w:r>
+        <w:rPr>
+          <w:rStyle w:val="VerbatimChar"/>
+        </w:rPr>
+        <w:t xml:space="preserve">#&gt; Local:    master /Users/bmarwick/Desktop/kwl-burials</w:t>
       </w:r>
       <w:r>
         <w:br/>
@@ -8564,7 +8583,7 @@
         <w:rPr>
           <w:rStyle w:val="VerbatimChar"/>
         </w:rPr>
-        <w:t xml:space="preserve">#&gt;  mnormt           2.0.2      2020-09-01 [1]</w:t>
+        <w:t xml:space="preserve">#&gt; Remote:   master @ origin (https://github.com/LiYingWang/kwl-burials)</w:t>
       </w:r>
       <w:r>
         <w:br/>
@@ -8573,2159 +8592,7 @@
         <w:rPr>
           <w:rStyle w:val="VerbatimChar"/>
         </w:rPr>
-        <w:t xml:space="preserve">#&gt;  modelr           0.1.8      2020-05-19 [1]</w:t>
-      </w:r>
-      <w:r>
-        <w:br/>
-      </w:r>
-      <w:r>
-        <w:rPr>
-          <w:rStyle w:val="VerbatimChar"/>
-        </w:rPr>
-        <w:t xml:space="preserve">#&gt;  munsell          0.5.0      2018-06-12 [1]</w:t>
-      </w:r>
-      <w:r>
-        <w:br/>
-      </w:r>
-      <w:r>
-        <w:rPr>
-          <w:rStyle w:val="VerbatimChar"/>
-        </w:rPr>
-        <w:t xml:space="preserve">#&gt;  mvtnorm          1.1-1      2020-06-09 [1]</w:t>
-      </w:r>
-      <w:r>
-        <w:br/>
-      </w:r>
-      <w:r>
-        <w:rPr>
-          <w:rStyle w:val="VerbatimChar"/>
-        </w:rPr>
-        <w:t xml:space="preserve">#&gt;  network        * 1.16.1     2020-10-07 [1]</w:t>
-      </w:r>
-      <w:r>
-        <w:br/>
-      </w:r>
-      <w:r>
-        <w:rPr>
-          <w:rStyle w:val="VerbatimChar"/>
-        </w:rPr>
-        <w:t xml:space="preserve">#&gt;  networkDynamic * 0.10.1     2020-01-21 [1]</w:t>
-      </w:r>
-      <w:r>
-        <w:br/>
-      </w:r>
-      <w:r>
-        <w:rPr>
-          <w:rStyle w:val="VerbatimChar"/>
-        </w:rPr>
-        <w:t xml:space="preserve">#&gt;  nlme             3.1-151    2020-12-10 [1]</w:t>
-      </w:r>
-      <w:r>
-        <w:br/>
-      </w:r>
-      <w:r>
-        <w:rPr>
-          <w:rStyle w:val="VerbatimChar"/>
-        </w:rPr>
-        <w:t xml:space="preserve">#&gt;  officer          0.3.16     2021-01-04 [1]</w:t>
-      </w:r>
-      <w:r>
-        <w:br/>
-      </w:r>
-      <w:r>
-        <w:rPr>
-          <w:rStyle w:val="VerbatimChar"/>
-        </w:rPr>
-        <w:t xml:space="preserve">#&gt;  pillar           1.4.7      2020-11-20 [1]</w:t>
-      </w:r>
-      <w:r>
-        <w:br/>
-      </w:r>
-      <w:r>
-        <w:rPr>
-          <w:rStyle w:val="VerbatimChar"/>
-        </w:rPr>
-        <w:t xml:space="preserve">#&gt;  pkgbuild         1.2.0      2020-12-15 [1]</w:t>
-      </w:r>
-      <w:r>
-        <w:br/>
-      </w:r>
-      <w:r>
-        <w:rPr>
-          <w:rStyle w:val="VerbatimChar"/>
-        </w:rPr>
-        <w:t xml:space="preserve">#&gt;  pkgconfig        2.0.3      2019-09-22 [1]</w:t>
-      </w:r>
-      <w:r>
-        <w:br/>
-      </w:r>
-      <w:r>
-        <w:rPr>
-          <w:rStyle w:val="VerbatimChar"/>
-        </w:rPr>
-        <w:t xml:space="preserve">#&gt;  pkgload          1.1.0      2020-05-29 [1]</w:t>
-      </w:r>
-      <w:r>
-        <w:br/>
-      </w:r>
-      <w:r>
-        <w:rPr>
-          <w:rStyle w:val="VerbatimChar"/>
-        </w:rPr>
-        <w:t xml:space="preserve">#&gt;  plyr             1.8.6      2020-03-03 [1]</w:t>
-      </w:r>
-      <w:r>
-        <w:br/>
-      </w:r>
-      <w:r>
-        <w:rPr>
-          <w:rStyle w:val="VerbatimChar"/>
-        </w:rPr>
-        <w:t xml:space="preserve">#&gt;  png              0.1-7      2013-12-03 [1]</w:t>
-      </w:r>
-      <w:r>
-        <w:br/>
-      </w:r>
-      <w:r>
-        <w:rPr>
-          <w:rStyle w:val="VerbatimChar"/>
-        </w:rPr>
-        <w:t xml:space="preserve">#&gt;  polyclip         1.10-0     2019-03-14 [1]</w:t>
-      </w:r>
-      <w:r>
-        <w:br/>
-      </w:r>
-      <w:r>
-        <w:rPr>
-          <w:rStyle w:val="VerbatimChar"/>
-        </w:rPr>
-        <w:t xml:space="preserve">#&gt;  prettyunits      1.1.1      2020-01-24 [1]</w:t>
-      </w:r>
-      <w:r>
-        <w:br/>
-      </w:r>
-      <w:r>
-        <w:rPr>
-          <w:rStyle w:val="VerbatimChar"/>
-        </w:rPr>
-        <w:t xml:space="preserve">#&gt;  processx         3.4.5      2020-11-30 [1]</w:t>
-      </w:r>
-      <w:r>
-        <w:br/>
-      </w:r>
-      <w:r>
-        <w:rPr>
-          <w:rStyle w:val="VerbatimChar"/>
-        </w:rPr>
-        <w:t xml:space="preserve">#&gt;  ps               1.5.0      2020-12-05 [1]</w:t>
-      </w:r>
-      <w:r>
-        <w:br/>
-      </w:r>
-      <w:r>
-        <w:rPr>
-          <w:rStyle w:val="VerbatimChar"/>
-        </w:rPr>
-        <w:t xml:space="preserve">#&gt;  psych          * 2.0.12     2020-12-16 [1]</w:t>
-      </w:r>
-      <w:r>
-        <w:br/>
-      </w:r>
-      <w:r>
-        <w:rPr>
-          <w:rStyle w:val="VerbatimChar"/>
-        </w:rPr>
-        <w:t xml:space="preserve">#&gt;  purrr          * 0.3.4      2020-04-17 [1]</w:t>
-      </w:r>
-      <w:r>
-        <w:br/>
-      </w:r>
-      <w:r>
-        <w:rPr>
-          <w:rStyle w:val="VerbatimChar"/>
-        </w:rPr>
-        <w:t xml:space="preserve">#&gt;  quantreg         5.82       2021-01-10 [1]</w:t>
-      </w:r>
-      <w:r>
-        <w:br/>
-      </w:r>
-      <w:r>
-        <w:rPr>
-          <w:rStyle w:val="VerbatimChar"/>
-        </w:rPr>
-        <w:t xml:space="preserve">#&gt;  R6               2.5.0      2020-10-28 [1]</w:t>
-      </w:r>
-      <w:r>
-        <w:br/>
-      </w:r>
-      <w:r>
-        <w:rPr>
-          <w:rStyle w:val="VerbatimChar"/>
-        </w:rPr>
-        <w:t xml:space="preserve">#&gt;  rbibutils        2.0        2020-11-18 [1]</w:t>
-      </w:r>
-      <w:r>
-        <w:br/>
-      </w:r>
-      <w:r>
-        <w:rPr>
-          <w:rStyle w:val="VerbatimChar"/>
-        </w:rPr>
-        <w:t xml:space="preserve">#&gt;  Rcpp             1.0.6      2021-01-15 [1]</w:t>
-      </w:r>
-      <w:r>
-        <w:br/>
-      </w:r>
-      <w:r>
-        <w:rPr>
-          <w:rStyle w:val="VerbatimChar"/>
-        </w:rPr>
-        <w:t xml:space="preserve">#&gt;  Rdpack           2.1        2020-11-09 [1]</w:t>
-      </w:r>
-      <w:r>
-        <w:br/>
-      </w:r>
-      <w:r>
-        <w:rPr>
-          <w:rStyle w:val="VerbatimChar"/>
-        </w:rPr>
-        <w:t xml:space="preserve">#&gt;  readr          * 1.4.0      2020-10-05 [1]</w:t>
-      </w:r>
-      <w:r>
-        <w:br/>
-      </w:r>
-      <w:r>
-        <w:rPr>
-          <w:rStyle w:val="VerbatimChar"/>
-        </w:rPr>
-        <w:t xml:space="preserve">#&gt;  readxl         * 1.3.1      2019-03-13 [1]</w:t>
-      </w:r>
-      <w:r>
-        <w:br/>
-      </w:r>
-      <w:r>
-        <w:rPr>
-          <w:rStyle w:val="VerbatimChar"/>
-        </w:rPr>
-        <w:t xml:space="preserve">#&gt;  remotes          2.2.0      2020-07-21 [1]</w:t>
-      </w:r>
-      <w:r>
-        <w:br/>
-      </w:r>
-      <w:r>
-        <w:rPr>
-          <w:rStyle w:val="VerbatimChar"/>
-        </w:rPr>
-        <w:t xml:space="preserve">#&gt;  reprex           0.3.0      2019-05-16 [1]</w:t>
-      </w:r>
-      <w:r>
-        <w:br/>
-      </w:r>
-      <w:r>
-        <w:rPr>
-          <w:rStyle w:val="VerbatimChar"/>
-        </w:rPr>
-        <w:t xml:space="preserve">#&gt;  reshape2         1.4.4      2020-04-09 [1]</w:t>
-      </w:r>
-      <w:r>
-        <w:br/>
-      </w:r>
-      <w:r>
-        <w:rPr>
-          <w:rStyle w:val="VerbatimChar"/>
-        </w:rPr>
-        <w:t xml:space="preserve">#&gt;  RgoogleMaps      1.4.5.3    2020-02-12 [1]</w:t>
-      </w:r>
-      <w:r>
-        <w:br/>
-      </w:r>
-      <w:r>
-        <w:rPr>
-          <w:rStyle w:val="VerbatimChar"/>
-        </w:rPr>
-        <w:t xml:space="preserve">#&gt;  rjson            0.2.20     2018-06-08 [1]</w:t>
-      </w:r>
-      <w:r>
-        <w:br/>
-      </w:r>
-      <w:r>
-        <w:rPr>
-          <w:rStyle w:val="VerbatimChar"/>
-        </w:rPr>
-        <w:t xml:space="preserve">#&gt;  rlang            0.4.10     2020-12-30 [1]</w:t>
-      </w:r>
-      <w:r>
-        <w:br/>
-      </w:r>
-      <w:r>
-        <w:rPr>
-          <w:rStyle w:val="VerbatimChar"/>
-        </w:rPr>
-        <w:t xml:space="preserve">#&gt;  rle              0.9.2      2020-09-25 [1]</w:t>
-      </w:r>
-      <w:r>
-        <w:br/>
-      </w:r>
-      <w:r>
-        <w:rPr>
-          <w:rStyle w:val="VerbatimChar"/>
-        </w:rPr>
-        <w:t xml:space="preserve">#&gt;  rmarkdown        2.6        2020-12-14 [1]</w:t>
-      </w:r>
-      <w:r>
-        <w:br/>
-      </w:r>
-      <w:r>
-        <w:rPr>
-          <w:rStyle w:val="VerbatimChar"/>
-        </w:rPr>
-        <w:t xml:space="preserve">#&gt;  robustbase       0.93-7     2021-01-04 [1]</w:t>
-      </w:r>
-      <w:r>
-        <w:br/>
-      </w:r>
-      <w:r>
-        <w:rPr>
-          <w:rStyle w:val="VerbatimChar"/>
-        </w:rPr>
-        <w:t xml:space="preserve">#&gt;  rprojroot        2.0.2      2020-11-15 [1]</w:t>
-      </w:r>
-      <w:r>
-        <w:br/>
-      </w:r>
-      <w:r>
-        <w:rPr>
-          <w:rStyle w:val="VerbatimChar"/>
-        </w:rPr>
-        <w:t xml:space="preserve">#&gt;  rstudioapi       0.13       2020-11-12 [1]</w:t>
-      </w:r>
-      <w:r>
-        <w:br/>
-      </w:r>
-      <w:r>
-        <w:rPr>
-          <w:rStyle w:val="VerbatimChar"/>
-        </w:rPr>
-        <w:t xml:space="preserve">#&gt;  rvest            0.3.6      2020-07-25 [1]</w:t>
-      </w:r>
-      <w:r>
-        <w:br/>
-      </w:r>
-      <w:r>
-        <w:rPr>
-          <w:rStyle w:val="VerbatimChar"/>
-        </w:rPr>
-        <w:t xml:space="preserve">#&gt;  scales           1.1.1      2020-05-11 [1]</w:t>
-      </w:r>
-      <w:r>
-        <w:br/>
-      </w:r>
-      <w:r>
-        <w:rPr>
-          <w:rStyle w:val="VerbatimChar"/>
-        </w:rPr>
-        <w:t xml:space="preserve">#&gt;  sessioninfo      1.1.1      2018-11-05 [1]</w:t>
-      </w:r>
-      <w:r>
-        <w:br/>
-      </w:r>
-      <w:r>
-        <w:rPr>
-          <w:rStyle w:val="VerbatimChar"/>
-        </w:rPr>
-        <w:t xml:space="preserve">#&gt;  sf             * 0.9-6      2020-09-13 [1]</w:t>
-      </w:r>
-      <w:r>
-        <w:br/>
-      </w:r>
-      <w:r>
-        <w:rPr>
-          <w:rStyle w:val="VerbatimChar"/>
-        </w:rPr>
-        <w:t xml:space="preserve">#&gt;  sna            * 2.6        2020-10-06 [1]</w:t>
-      </w:r>
-      <w:r>
-        <w:br/>
-      </w:r>
-      <w:r>
-        <w:rPr>
-          <w:rStyle w:val="VerbatimChar"/>
-        </w:rPr>
-        <w:t xml:space="preserve">#&gt;  snakecase        0.11.0     2019-05-25 [1]</w:t>
-      </w:r>
-      <w:r>
-        <w:br/>
-      </w:r>
-      <w:r>
-        <w:rPr>
-          <w:rStyle w:val="VerbatimChar"/>
-        </w:rPr>
-        <w:t xml:space="preserve">#&gt;  snowboot       * 1.0.2      2020-04-25 [1]</w:t>
-      </w:r>
-      <w:r>
-        <w:br/>
-      </w:r>
-      <w:r>
-        <w:rPr>
-          <w:rStyle w:val="VerbatimChar"/>
-        </w:rPr>
-        <w:t xml:space="preserve">#&gt;  sp               1.4-5      2021-01-10 [1]</w:t>
-      </w:r>
-      <w:r>
-        <w:br/>
-      </w:r>
-      <w:r>
-        <w:rPr>
-          <w:rStyle w:val="VerbatimChar"/>
-        </w:rPr>
-        <w:t xml:space="preserve">#&gt;  spam             2.6-0      2020-12-14 [1]</w:t>
-      </w:r>
-      <w:r>
-        <w:br/>
-      </w:r>
-      <w:r>
-        <w:rPr>
-          <w:rStyle w:val="VerbatimChar"/>
-        </w:rPr>
-        <w:t xml:space="preserve">#&gt;  SparseM          1.78       2019-12-13 [1]</w:t>
-      </w:r>
-      <w:r>
-        <w:br/>
-      </w:r>
-      <w:r>
-        <w:rPr>
-          <w:rStyle w:val="VerbatimChar"/>
-        </w:rPr>
-        <w:t xml:space="preserve">#&gt;  statnet        * 2019.6     2019-06-14 [1]</w:t>
-      </w:r>
-      <w:r>
-        <w:br/>
-      </w:r>
-      <w:r>
-        <w:rPr>
-          <w:rStyle w:val="VerbatimChar"/>
-        </w:rPr>
-        <w:t xml:space="preserve">#&gt;  statnet.common * 4.4.1      2020-10-03 [1]</w:t>
-      </w:r>
-      <w:r>
-        <w:br/>
-      </w:r>
-      <w:r>
-        <w:rPr>
-          <w:rStyle w:val="VerbatimChar"/>
-        </w:rPr>
-        <w:t xml:space="preserve">#&gt;  stringi          1.5.3      2020-09-09 [1]</w:t>
-      </w:r>
-      <w:r>
-        <w:br/>
-      </w:r>
-      <w:r>
-        <w:rPr>
-          <w:rStyle w:val="VerbatimChar"/>
-        </w:rPr>
-        <w:t xml:space="preserve">#&gt;  stringr        * 1.4.0      2019-02-10 [1]</w:t>
-      </w:r>
-      <w:r>
-        <w:br/>
-      </w:r>
-      <w:r>
-        <w:rPr>
-          <w:rStyle w:val="VerbatimChar"/>
-        </w:rPr>
-        <w:t xml:space="preserve">#&gt;  systemfonts      0.3.2      2020-09-29 [1]</w:t>
-      </w:r>
-      <w:r>
-        <w:br/>
-      </w:r>
-      <w:r>
-        <w:rPr>
-          <w:rStyle w:val="VerbatimChar"/>
-        </w:rPr>
-        <w:t xml:space="preserve">#&gt;  tergm          * 3.7.0      2020-10-15 [1]</w:t>
-      </w:r>
-      <w:r>
-        <w:br/>
-      </w:r>
-      <w:r>
-        <w:rPr>
-          <w:rStyle w:val="VerbatimChar"/>
-        </w:rPr>
-        <w:t xml:space="preserve">#&gt;  testthat         3.0.1      2020-12-17 [1]</w:t>
-      </w:r>
-      <w:r>
-        <w:br/>
-      </w:r>
-      <w:r>
-        <w:rPr>
-          <w:rStyle w:val="VerbatimChar"/>
-        </w:rPr>
-        <w:t xml:space="preserve">#&gt;  tibble         * 3.0.5      2021-01-15 [1]</w:t>
-      </w:r>
-      <w:r>
-        <w:br/>
-      </w:r>
-      <w:r>
-        <w:rPr>
-          <w:rStyle w:val="VerbatimChar"/>
-        </w:rPr>
-        <w:t xml:space="preserve">#&gt;  tidygraph      * 1.2.0      2020-05-12 [1]</w:t>
-      </w:r>
-      <w:r>
-        <w:br/>
-      </w:r>
-      <w:r>
-        <w:rPr>
-          <w:rStyle w:val="VerbatimChar"/>
-        </w:rPr>
-        <w:t xml:space="preserve">#&gt;  tidyr          * 1.1.2      2020-08-27 [1]</w:t>
-      </w:r>
-      <w:r>
-        <w:br/>
-      </w:r>
-      <w:r>
-        <w:rPr>
-          <w:rStyle w:val="VerbatimChar"/>
-        </w:rPr>
-        <w:t xml:space="preserve">#&gt;  tidyselect       1.1.0      2020-05-11 [1]</w:t>
-      </w:r>
-      <w:r>
-        <w:br/>
-      </w:r>
-      <w:r>
-        <w:rPr>
-          <w:rStyle w:val="VerbatimChar"/>
-        </w:rPr>
-        <w:t xml:space="preserve">#&gt;  tidyverse      * 1.3.0      2019-11-21 [1]</w:t>
-      </w:r>
-      <w:r>
-        <w:br/>
-      </w:r>
-      <w:r>
-        <w:rPr>
-          <w:rStyle w:val="VerbatimChar"/>
-        </w:rPr>
-        <w:t xml:space="preserve">#&gt;  tmvnsim          1.0-2      2016-12-15 [1]</w:t>
-      </w:r>
-      <w:r>
-        <w:br/>
-      </w:r>
-      <w:r>
-        <w:rPr>
-          <w:rStyle w:val="VerbatimChar"/>
-        </w:rPr>
-        <w:t xml:space="preserve">#&gt;  trust            0.1-8      2020-01-10 [1]</w:t>
-      </w:r>
-      <w:r>
-        <w:br/>
-      </w:r>
-      <w:r>
-        <w:rPr>
-          <w:rStyle w:val="VerbatimChar"/>
-        </w:rPr>
-        <w:t xml:space="preserve">#&gt;  tsna           * 0.3.1      2020-01-20 [1]</w:t>
-      </w:r>
-      <w:r>
-        <w:br/>
-      </w:r>
-      <w:r>
-        <w:rPr>
-          <w:rStyle w:val="VerbatimChar"/>
-        </w:rPr>
-        <w:t xml:space="preserve">#&gt;  tweenr           1.0.1      2018-12-14 [1]</w:t>
-      </w:r>
-      <w:r>
-        <w:br/>
-      </w:r>
-      <w:r>
-        <w:rPr>
-          <w:rStyle w:val="VerbatimChar"/>
-        </w:rPr>
-        <w:t xml:space="preserve">#&gt;  units            0.6-7      2020-06-13 [1]</w:t>
-      </w:r>
-      <w:r>
-        <w:br/>
-      </w:r>
-      <w:r>
-        <w:rPr>
-          <w:rStyle w:val="VerbatimChar"/>
-        </w:rPr>
-        <w:t xml:space="preserve">#&gt;  usethis          2.0.0      2020-12-10 [1]</w:t>
-      </w:r>
-      <w:r>
-        <w:br/>
-      </w:r>
-      <w:r>
-        <w:rPr>
-          <w:rStyle w:val="VerbatimChar"/>
-        </w:rPr>
-        <w:t xml:space="preserve">#&gt;  uuid             0.1-4      2020-02-26 [1]</w:t>
-      </w:r>
-      <w:r>
-        <w:br/>
-      </w:r>
-      <w:r>
-        <w:rPr>
-          <w:rStyle w:val="VerbatimChar"/>
-        </w:rPr>
-        <w:t xml:space="preserve">#&gt;  vctrs            0.3.6      2020-12-17 [1]</w:t>
-      </w:r>
-      <w:r>
-        <w:br/>
-      </w:r>
-      <w:r>
-        <w:rPr>
-          <w:rStyle w:val="VerbatimChar"/>
-        </w:rPr>
-        <w:t xml:space="preserve">#&gt;  viridis          0.5.1      2018-03-29 [1]</w:t>
-      </w:r>
-      <w:r>
-        <w:br/>
-      </w:r>
-      <w:r>
-        <w:rPr>
-          <w:rStyle w:val="VerbatimChar"/>
-        </w:rPr>
-        <w:t xml:space="preserve">#&gt;  viridisLite      0.3.0      2018-02-01 [1]</w:t>
-      </w:r>
-      <w:r>
-        <w:br/>
-      </w:r>
-      <w:r>
-        <w:rPr>
-          <w:rStyle w:val="VerbatimChar"/>
-        </w:rPr>
-        <w:t xml:space="preserve">#&gt;  withr            2.4.0      2021-01-16 [1]</w:t>
-      </w:r>
-      <w:r>
-        <w:br/>
-      </w:r>
-      <w:r>
-        <w:rPr>
-          <w:rStyle w:val="VerbatimChar"/>
-        </w:rPr>
-        <w:t xml:space="preserve">#&gt;  xfun             0.20       2021-01-06 [1]</w:t>
-      </w:r>
-      <w:r>
-        <w:br/>
-      </w:r>
-      <w:r>
-        <w:rPr>
-          <w:rStyle w:val="VerbatimChar"/>
-        </w:rPr>
-        <w:t xml:space="preserve">#&gt;  xml2             1.3.2      2020-04-23 [1]</w:t>
-      </w:r>
-      <w:r>
-        <w:br/>
-      </w:r>
-      <w:r>
-        <w:rPr>
-          <w:rStyle w:val="VerbatimChar"/>
-        </w:rPr>
-        <w:t xml:space="preserve">#&gt;  yaml             2.2.1      2020-02-01 [1]</w:t>
-      </w:r>
-      <w:r>
-        <w:br/>
-      </w:r>
-      <w:r>
-        <w:rPr>
-          <w:rStyle w:val="VerbatimChar"/>
-        </w:rPr>
-        <w:t xml:space="preserve">#&gt;  zip              2.1.1      2020-08-27 [1]</w:t>
-      </w:r>
-      <w:r>
-        <w:br/>
-      </w:r>
-      <w:r>
-        <w:rPr>
-          <w:rStyle w:val="VerbatimChar"/>
-        </w:rPr>
-        <w:t xml:space="preserve">#&gt;  source                              </w:t>
-      </w:r>
-      <w:r>
-        <w:br/>
-      </w:r>
-      <w:r>
-        <w:rPr>
-          <w:rStyle w:val="VerbatimChar"/>
-        </w:rPr>
-        <w:t xml:space="preserve">#&gt;  CRAN (R 4.0.0)                      </w:t>
-      </w:r>
-      <w:r>
-        <w:br/>
-      </w:r>
-      <w:r>
-        <w:rPr>
-          <w:rStyle w:val="VerbatimChar"/>
-        </w:rPr>
-        <w:t xml:space="preserve">#&gt;  CRAN (R 4.0.2)                      </w:t>
-      </w:r>
-      <w:r>
-        <w:br/>
-      </w:r>
-      <w:r>
-        <w:rPr>
-          <w:rStyle w:val="VerbatimChar"/>
-        </w:rPr>
-        <w:t xml:space="preserve">#&gt;  CRAN (R 4.0.0)                      </w:t>
-      </w:r>
-      <w:r>
-        <w:br/>
-      </w:r>
-      <w:r>
-        <w:rPr>
-          <w:rStyle w:val="VerbatimChar"/>
-        </w:rPr>
-        <w:t xml:space="preserve">#&gt;  CRAN (R 4.0.2)                      </w:t>
-      </w:r>
-      <w:r>
-        <w:br/>
-      </w:r>
-      <w:r>
-        <w:rPr>
-          <w:rStyle w:val="VerbatimChar"/>
-        </w:rPr>
-        <w:t xml:space="preserve">#&gt;  CRAN (R 4.0.0)                      </w:t>
-      </w:r>
-      <w:r>
-        <w:br/>
-      </w:r>
-      <w:r>
-        <w:rPr>
-          <w:rStyle w:val="VerbatimChar"/>
-        </w:rPr>
-        <w:t xml:space="preserve">#&gt;  CRAN (R 4.0.2)                      </w:t>
-      </w:r>
-      <w:r>
-        <w:br/>
-      </w:r>
-      <w:r>
-        <w:rPr>
-          <w:rStyle w:val="VerbatimChar"/>
-        </w:rPr>
-        <w:t xml:space="preserve">#&gt;  CRAN (R 4.0.2)                      </w:t>
-      </w:r>
-      <w:r>
-        <w:br/>
-      </w:r>
-      <w:r>
-        <w:rPr>
-          <w:rStyle w:val="VerbatimChar"/>
-        </w:rPr>
-        <w:t xml:space="preserve">#&gt;  CRAN (R 4.0.2)                      </w:t>
-      </w:r>
-      <w:r>
-        <w:br/>
-      </w:r>
-      <w:r>
-        <w:rPr>
-          <w:rStyle w:val="VerbatimChar"/>
-        </w:rPr>
-        <w:t xml:space="preserve">#&gt;  CRAN (R 4.0.0)                      </w:t>
-      </w:r>
-      <w:r>
-        <w:br/>
-      </w:r>
-      <w:r>
-        <w:rPr>
-          <w:rStyle w:val="VerbatimChar"/>
-        </w:rPr>
-        <w:t xml:space="preserve">#&gt;  CRAN (R 4.0.0)                      </w:t>
-      </w:r>
-      <w:r>
-        <w:br/>
-      </w:r>
-      <w:r>
-        <w:rPr>
-          <w:rStyle w:val="VerbatimChar"/>
-        </w:rPr>
-        <w:t xml:space="preserve">#&gt;  CRAN (R 4.0.3)                      </w:t>
-      </w:r>
-      <w:r>
-        <w:br/>
-      </w:r>
-      <w:r>
-        <w:rPr>
-          <w:rStyle w:val="VerbatimChar"/>
-        </w:rPr>
-        <w:t xml:space="preserve">#&gt;  CRAN (R 4.0.0)                      </w:t>
-      </w:r>
-      <w:r>
-        <w:br/>
-      </w:r>
-      <w:r>
-        <w:rPr>
-          <w:rStyle w:val="VerbatimChar"/>
-        </w:rPr>
-        <w:t xml:space="preserve">#&gt;  CRAN (R 4.0.2)                      </w:t>
-      </w:r>
-      <w:r>
-        <w:br/>
-      </w:r>
-      <w:r>
-        <w:rPr>
-          <w:rStyle w:val="VerbatimChar"/>
-        </w:rPr>
-        <w:t xml:space="preserve">#&gt;  CRAN (R 4.0.2)                      </w:t>
-      </w:r>
-      <w:r>
-        <w:br/>
-      </w:r>
-      <w:r>
-        <w:rPr>
-          <w:rStyle w:val="VerbatimChar"/>
-        </w:rPr>
-        <w:t xml:space="preserve">#&gt;  CRAN (R 4.0.2)                      </w:t>
-      </w:r>
-      <w:r>
-        <w:br/>
-      </w:r>
-      <w:r>
-        <w:rPr>
-          <w:rStyle w:val="VerbatimChar"/>
-        </w:rPr>
-        <w:t xml:space="preserve">#&gt;  CRAN (R 4.0.2)                      </w:t>
-      </w:r>
-      <w:r>
-        <w:br/>
-      </w:r>
-      <w:r>
-        <w:rPr>
-          <w:rStyle w:val="VerbatimChar"/>
-        </w:rPr>
-        <w:t xml:space="preserve">#&gt;  CRAN (R 4.0.2)                      </w:t>
-      </w:r>
-      <w:r>
-        <w:br/>
-      </w:r>
-      <w:r>
-        <w:rPr>
-          <w:rStyle w:val="VerbatimChar"/>
-        </w:rPr>
-        <w:t xml:space="preserve">#&gt;  CRAN (R 4.0.2)                      </w:t>
-      </w:r>
-      <w:r>
-        <w:br/>
-      </w:r>
-      <w:r>
-        <w:rPr>
-          <w:rStyle w:val="VerbatimChar"/>
-        </w:rPr>
-        <w:t xml:space="preserve">#&gt;  CRAN (R 4.0.0)                      </w:t>
-      </w:r>
-      <w:r>
-        <w:br/>
-      </w:r>
-      <w:r>
-        <w:rPr>
-          <w:rStyle w:val="VerbatimChar"/>
-        </w:rPr>
-        <w:t xml:space="preserve">#&gt;  CRAN (R 4.0.3)                      </w:t>
-      </w:r>
-      <w:r>
-        <w:br/>
-      </w:r>
-      <w:r>
-        <w:rPr>
-          <w:rStyle w:val="VerbatimChar"/>
-        </w:rPr>
-        <w:t xml:space="preserve">#&gt;  CRAN (R 4.0.0)                      </w:t>
-      </w:r>
-      <w:r>
-        <w:br/>
-      </w:r>
-      <w:r>
-        <w:rPr>
-          <w:rStyle w:val="VerbatimChar"/>
-        </w:rPr>
-        <w:t xml:space="preserve">#&gt;  CRAN (R 4.0.2)                      </w:t>
-      </w:r>
-      <w:r>
-        <w:br/>
-      </w:r>
-      <w:r>
-        <w:rPr>
-          <w:rStyle w:val="VerbatimChar"/>
-        </w:rPr>
-        <w:t xml:space="preserve">#&gt;  CRAN (R 4.0.0)                      </w:t>
-      </w:r>
-      <w:r>
-        <w:br/>
-      </w:r>
-      <w:r>
-        <w:rPr>
-          <w:rStyle w:val="VerbatimChar"/>
-        </w:rPr>
-        <w:t xml:space="preserve">#&gt;  CRAN (R 4.0.0)                      </w:t>
-      </w:r>
-      <w:r>
-        <w:br/>
-      </w:r>
-      <w:r>
-        <w:rPr>
-          <w:rStyle w:val="VerbatimChar"/>
-        </w:rPr>
-        <w:t xml:space="preserve">#&gt;  CRAN (R 4.0.2)                      </w:t>
-      </w:r>
-      <w:r>
-        <w:br/>
-      </w:r>
-      <w:r>
-        <w:rPr>
-          <w:rStyle w:val="VerbatimChar"/>
-        </w:rPr>
-        <w:t xml:space="preserve">#&gt;  CRAN (R 4.0.2)                      </w:t>
-      </w:r>
-      <w:r>
-        <w:br/>
-      </w:r>
-      <w:r>
-        <w:rPr>
-          <w:rStyle w:val="VerbatimChar"/>
-        </w:rPr>
-        <w:t xml:space="preserve">#&gt;  CRAN (R 4.0.2)                      </w:t>
-      </w:r>
-      <w:r>
-        <w:br/>
-      </w:r>
-      <w:r>
-        <w:rPr>
-          <w:rStyle w:val="VerbatimChar"/>
-        </w:rPr>
-        <w:t xml:space="preserve">#&gt;  CRAN (R 4.0.2)                      </w:t>
-      </w:r>
-      <w:r>
-        <w:br/>
-      </w:r>
-      <w:r>
-        <w:rPr>
-          <w:rStyle w:val="VerbatimChar"/>
-        </w:rPr>
-        <w:t xml:space="preserve">#&gt;  CRAN (R 4.0.2)                      </w:t>
-      </w:r>
-      <w:r>
-        <w:br/>
-      </w:r>
-      <w:r>
-        <w:rPr>
-          <w:rStyle w:val="VerbatimChar"/>
-        </w:rPr>
-        <w:t xml:space="preserve">#&gt;  CRAN (R 4.0.0)                      </w:t>
-      </w:r>
-      <w:r>
-        <w:br/>
-      </w:r>
-      <w:r>
-        <w:rPr>
-          <w:rStyle w:val="VerbatimChar"/>
-        </w:rPr>
-        <w:t xml:space="preserve">#&gt;  CRAN (R 4.0.2)                      </w:t>
-      </w:r>
-      <w:r>
-        <w:br/>
-      </w:r>
-      <w:r>
-        <w:rPr>
-          <w:rStyle w:val="VerbatimChar"/>
-        </w:rPr>
-        <w:t xml:space="preserve">#&gt;  CRAN (R 4.0.0)                      </w:t>
-      </w:r>
-      <w:r>
-        <w:br/>
-      </w:r>
-      <w:r>
-        <w:rPr>
-          <w:rStyle w:val="VerbatimChar"/>
-        </w:rPr>
-        <w:t xml:space="preserve">#&gt;  CRAN (R 4.0.0)                      </w:t>
-      </w:r>
-      <w:r>
-        <w:br/>
-      </w:r>
-      <w:r>
-        <w:rPr>
-          <w:rStyle w:val="VerbatimChar"/>
-        </w:rPr>
-        <w:t xml:space="preserve">#&gt;  CRAN (R 4.0.2)                      </w:t>
-      </w:r>
-      <w:r>
-        <w:br/>
-      </w:r>
-      <w:r>
-        <w:rPr>
-          <w:rStyle w:val="VerbatimChar"/>
-        </w:rPr>
-        <w:t xml:space="preserve">#&gt;  CRAN (R 4.0.0)                      </w:t>
-      </w:r>
-      <w:r>
-        <w:br/>
-      </w:r>
-      <w:r>
-        <w:rPr>
-          <w:rStyle w:val="VerbatimChar"/>
-        </w:rPr>
-        <w:t xml:space="preserve">#&gt;  CRAN (R 4.0.2)                      </w:t>
-      </w:r>
-      <w:r>
-        <w:br/>
-      </w:r>
-      <w:r>
-        <w:rPr>
-          <w:rStyle w:val="VerbatimChar"/>
-        </w:rPr>
-        <w:t xml:space="preserve">#&gt;  CRAN (R 4.0.2)                      </w:t>
-      </w:r>
-      <w:r>
-        <w:br/>
-      </w:r>
-      <w:r>
-        <w:rPr>
-          <w:rStyle w:val="VerbatimChar"/>
-        </w:rPr>
-        <w:t xml:space="preserve">#&gt;  CRAN (R 4.0.0)                      </w:t>
-      </w:r>
-      <w:r>
-        <w:br/>
-      </w:r>
-      <w:r>
-        <w:rPr>
-          <w:rStyle w:val="VerbatimChar"/>
-        </w:rPr>
-        <w:t xml:space="preserve">#&gt;  CRAN (R 4.0.3)                      </w:t>
-      </w:r>
-      <w:r>
-        <w:br/>
-      </w:r>
-      <w:r>
-        <w:rPr>
-          <w:rStyle w:val="VerbatimChar"/>
-        </w:rPr>
-        <w:t xml:space="preserve">#&gt;  CRAN (R 4.0.2)                      </w:t>
-      </w:r>
-      <w:r>
-        <w:br/>
-      </w:r>
-      <w:r>
-        <w:rPr>
-          <w:rStyle w:val="VerbatimChar"/>
-        </w:rPr>
-        <w:t xml:space="preserve">#&gt;  CRAN (R 4.0.0)                      </w:t>
-      </w:r>
-      <w:r>
-        <w:br/>
-      </w:r>
-      <w:r>
-        <w:rPr>
-          <w:rStyle w:val="VerbatimChar"/>
-        </w:rPr>
-        <w:t xml:space="preserve">#&gt;  CRAN (R 4.0.0)                      </w:t>
-      </w:r>
-      <w:r>
-        <w:br/>
-      </w:r>
-      <w:r>
-        <w:rPr>
-          <w:rStyle w:val="VerbatimChar"/>
-        </w:rPr>
-        <w:t xml:space="preserve">#&gt;  CRAN (R 4.0.2)                      </w:t>
-      </w:r>
-      <w:r>
-        <w:br/>
-      </w:r>
-      <w:r>
-        <w:rPr>
-          <w:rStyle w:val="VerbatimChar"/>
-        </w:rPr>
-        <w:t xml:space="preserve">#&gt;  CRAN (R 4.0.1)                      </w:t>
-      </w:r>
-      <w:r>
-        <w:br/>
-      </w:r>
-      <w:r>
-        <w:rPr>
-          <w:rStyle w:val="VerbatimChar"/>
-        </w:rPr>
-        <w:t xml:space="preserve">#&gt;  CRAN (R 4.0.0)                      </w:t>
-      </w:r>
-      <w:r>
-        <w:br/>
-      </w:r>
-      <w:r>
-        <w:rPr>
-          <w:rStyle w:val="VerbatimChar"/>
-        </w:rPr>
-        <w:t xml:space="preserve">#&gt;  CRAN (R 4.0.2)                      </w:t>
-      </w:r>
-      <w:r>
-        <w:br/>
-      </w:r>
-      <w:r>
-        <w:rPr>
-          <w:rStyle w:val="VerbatimChar"/>
-        </w:rPr>
-        <w:t xml:space="preserve">#&gt;  Github (nevrome/ggpointgrid@1dceed9)</w:t>
-      </w:r>
-      <w:r>
-        <w:br/>
-      </w:r>
-      <w:r>
-        <w:rPr>
-          <w:rStyle w:val="VerbatimChar"/>
-        </w:rPr>
-        <w:t xml:space="preserve">#&gt;  CRAN (R 4.0.2)                      </w:t>
-      </w:r>
-      <w:r>
-        <w:br/>
-      </w:r>
-      <w:r>
-        <w:rPr>
-          <w:rStyle w:val="VerbatimChar"/>
-        </w:rPr>
-        <w:t xml:space="preserve">#&gt;  Github (slowkow/ggrepel@54838c6)    </w:t>
-      </w:r>
-      <w:r>
-        <w:br/>
-      </w:r>
-      <w:r>
-        <w:rPr>
-          <w:rStyle w:val="VerbatimChar"/>
-        </w:rPr>
-        <w:t xml:space="preserve">#&gt;  CRAN (R 4.0.0)                      </w:t>
-      </w:r>
-      <w:r>
-        <w:br/>
-      </w:r>
-      <w:r>
-        <w:rPr>
-          <w:rStyle w:val="VerbatimChar"/>
-        </w:rPr>
-        <w:t xml:space="preserve">#&gt;  CRAN (R 4.0.2)                      </w:t>
-      </w:r>
-      <w:r>
-        <w:br/>
-      </w:r>
-      <w:r>
-        <w:rPr>
-          <w:rStyle w:val="VerbatimChar"/>
-        </w:rPr>
-        <w:t xml:space="preserve">#&gt;  CRAN (R 4.0.2)                      </w:t>
-      </w:r>
-      <w:r>
-        <w:br/>
-      </w:r>
-      <w:r>
-        <w:rPr>
-          <w:rStyle w:val="VerbatimChar"/>
-        </w:rPr>
-        <w:t xml:space="preserve">#&gt;  CRAN (R 4.0.0)                      </w:t>
-      </w:r>
-      <w:r>
-        <w:br/>
-      </w:r>
-      <w:r>
-        <w:rPr>
-          <w:rStyle w:val="VerbatimChar"/>
-        </w:rPr>
-        <w:t xml:space="preserve">#&gt;  CRAN (R 4.0.0)                      </w:t>
-      </w:r>
-      <w:r>
-        <w:br/>
-      </w:r>
-      <w:r>
-        <w:rPr>
-          <w:rStyle w:val="VerbatimChar"/>
-        </w:rPr>
-        <w:t xml:space="preserve">#&gt;  CRAN (R 4.0.2)                      </w:t>
-      </w:r>
-      <w:r>
-        <w:br/>
-      </w:r>
-      <w:r>
-        <w:rPr>
-          <w:rStyle w:val="VerbatimChar"/>
-        </w:rPr>
-        <w:t xml:space="preserve">#&gt;  CRAN (R 4.0.0)                      </w:t>
-      </w:r>
-      <w:r>
-        <w:br/>
-      </w:r>
-      <w:r>
-        <w:rPr>
-          <w:rStyle w:val="VerbatimChar"/>
-        </w:rPr>
-        <w:t xml:space="preserve">#&gt;  CRAN (R 4.0.2)                      </w:t>
-      </w:r>
-      <w:r>
-        <w:br/>
-      </w:r>
-      <w:r>
-        <w:rPr>
-          <w:rStyle w:val="VerbatimChar"/>
-        </w:rPr>
-        <w:t xml:space="preserve">#&gt;  CRAN (R 4.0.0)                      </w:t>
-      </w:r>
-      <w:r>
-        <w:br/>
-      </w:r>
-      <w:r>
-        <w:rPr>
-          <w:rStyle w:val="VerbatimChar"/>
-        </w:rPr>
-        <w:t xml:space="preserve">#&gt;  CRAN (R 4.0.2)                      </w:t>
-      </w:r>
-      <w:r>
-        <w:br/>
-      </w:r>
-      <w:r>
-        <w:rPr>
-          <w:rStyle w:val="VerbatimChar"/>
-        </w:rPr>
-        <w:t xml:space="preserve">#&gt;  CRAN (R 4.0.2)                      </w:t>
-      </w:r>
-      <w:r>
-        <w:br/>
-      </w:r>
-      <w:r>
-        <w:rPr>
-          <w:rStyle w:val="VerbatimChar"/>
-        </w:rPr>
-        <w:t xml:space="preserve">#&gt;  CRAN (R 4.0.2)                      </w:t>
-      </w:r>
-      <w:r>
-        <w:br/>
-      </w:r>
-      <w:r>
-        <w:rPr>
-          <w:rStyle w:val="VerbatimChar"/>
-        </w:rPr>
-        <w:t xml:space="preserve">#&gt;  CRAN (R 4.0.2)                      </w:t>
-      </w:r>
-      <w:r>
-        <w:br/>
-      </w:r>
-      <w:r>
-        <w:rPr>
-          <w:rStyle w:val="VerbatimChar"/>
-        </w:rPr>
-        <w:t xml:space="preserve">#&gt;  CRAN (R 4.0.0)                      </w:t>
-      </w:r>
-      <w:r>
-        <w:br/>
-      </w:r>
-      <w:r>
-        <w:rPr>
-          <w:rStyle w:val="VerbatimChar"/>
-        </w:rPr>
-        <w:t xml:space="preserve">#&gt;  CRAN (R 4.0.0)                      </w:t>
-      </w:r>
-      <w:r>
-        <w:br/>
-      </w:r>
-      <w:r>
-        <w:rPr>
-          <w:rStyle w:val="VerbatimChar"/>
-        </w:rPr>
-        <w:t xml:space="preserve">#&gt;  CRAN (R 4.0.2)                      </w:t>
-      </w:r>
-      <w:r>
-        <w:br/>
-      </w:r>
-      <w:r>
-        <w:rPr>
-          <w:rStyle w:val="VerbatimChar"/>
-        </w:rPr>
-        <w:t xml:space="preserve">#&gt;  CRAN (R 4.0.2)                      </w:t>
-      </w:r>
-      <w:r>
-        <w:br/>
-      </w:r>
-      <w:r>
-        <w:rPr>
-          <w:rStyle w:val="VerbatimChar"/>
-        </w:rPr>
-        <w:t xml:space="preserve">#&gt;  CRAN (R 4.0.2)                      </w:t>
-      </w:r>
-      <w:r>
-        <w:br/>
-      </w:r>
-      <w:r>
-        <w:rPr>
-          <w:rStyle w:val="VerbatimChar"/>
-        </w:rPr>
-        <w:t xml:space="preserve">#&gt;  CRAN (R 4.0.2)                      </w:t>
-      </w:r>
-      <w:r>
-        <w:br/>
-      </w:r>
-      <w:r>
-        <w:rPr>
-          <w:rStyle w:val="VerbatimChar"/>
-        </w:rPr>
-        <w:t xml:space="preserve">#&gt;  CRAN (R 4.0.3)                      </w:t>
-      </w:r>
-      <w:r>
-        <w:br/>
-      </w:r>
-      <w:r>
-        <w:rPr>
-          <w:rStyle w:val="VerbatimChar"/>
-        </w:rPr>
-        <w:t xml:space="preserve">#&gt;  CRAN (R 4.0.0)                      </w:t>
-      </w:r>
-      <w:r>
-        <w:br/>
-      </w:r>
-      <w:r>
-        <w:rPr>
-          <w:rStyle w:val="VerbatimChar"/>
-        </w:rPr>
-        <w:t xml:space="preserve">#&gt;  CRAN (R 4.0.0)                      </w:t>
-      </w:r>
-      <w:r>
-        <w:br/>
-      </w:r>
-      <w:r>
-        <w:rPr>
-          <w:rStyle w:val="VerbatimChar"/>
-        </w:rPr>
-        <w:t xml:space="preserve">#&gt;  CRAN (R 4.0.2)                      </w:t>
-      </w:r>
-      <w:r>
-        <w:br/>
-      </w:r>
-      <w:r>
-        <w:rPr>
-          <w:rStyle w:val="VerbatimChar"/>
-        </w:rPr>
-        <w:t xml:space="preserve">#&gt;  CRAN (R 4.0.2)                      </w:t>
-      </w:r>
-      <w:r>
-        <w:br/>
-      </w:r>
-      <w:r>
-        <w:rPr>
-          <w:rStyle w:val="VerbatimChar"/>
-        </w:rPr>
-        <w:t xml:space="preserve">#&gt;  CRAN (R 4.0.2)                      </w:t>
-      </w:r>
-      <w:r>
-        <w:br/>
-      </w:r>
-      <w:r>
-        <w:rPr>
-          <w:rStyle w:val="VerbatimChar"/>
-        </w:rPr>
-        <w:t xml:space="preserve">#&gt;  CRAN (R 4.0.0)                      </w:t>
-      </w:r>
-      <w:r>
-        <w:br/>
-      </w:r>
-      <w:r>
-        <w:rPr>
-          <w:rStyle w:val="VerbatimChar"/>
-        </w:rPr>
-        <w:t xml:space="preserve">#&gt;  CRAN (R 4.0.2)                      </w:t>
-      </w:r>
-      <w:r>
-        <w:br/>
-      </w:r>
-      <w:r>
-        <w:rPr>
-          <w:rStyle w:val="VerbatimChar"/>
-        </w:rPr>
-        <w:t xml:space="preserve">#&gt;  CRAN (R 4.0.3)                      </w:t>
-      </w:r>
-      <w:r>
-        <w:br/>
-      </w:r>
-      <w:r>
-        <w:rPr>
-          <w:rStyle w:val="VerbatimChar"/>
-        </w:rPr>
-        <w:t xml:space="preserve">#&gt;  CRAN (R 4.0.3)                      </w:t>
-      </w:r>
-      <w:r>
-        <w:br/>
-      </w:r>
-      <w:r>
-        <w:rPr>
-          <w:rStyle w:val="VerbatimChar"/>
-        </w:rPr>
-        <w:t xml:space="preserve">#&gt;  CRAN (R 4.0.0)                      </w:t>
-      </w:r>
-      <w:r>
-        <w:br/>
-      </w:r>
-      <w:r>
-        <w:rPr>
-          <w:rStyle w:val="VerbatimChar"/>
-        </w:rPr>
-        <w:t xml:space="preserve">#&gt;  CRAN (R 4.0.0)                      </w:t>
-      </w:r>
-      <w:r>
-        <w:br/>
-      </w:r>
-      <w:r>
-        <w:rPr>
-          <w:rStyle w:val="VerbatimChar"/>
-        </w:rPr>
-        <w:t xml:space="preserve">#&gt;  CRAN (R 4.0.2)                      </w:t>
-      </w:r>
-      <w:r>
-        <w:br/>
-      </w:r>
-      <w:r>
-        <w:rPr>
-          <w:rStyle w:val="VerbatimChar"/>
-        </w:rPr>
-        <w:t xml:space="preserve">#&gt;  CRAN (R 4.0.0)                      </w:t>
-      </w:r>
-      <w:r>
-        <w:br/>
-      </w:r>
-      <w:r>
-        <w:rPr>
-          <w:rStyle w:val="VerbatimChar"/>
-        </w:rPr>
-        <w:t xml:space="preserve">#&gt;  CRAN (R 4.0.2)                      </w:t>
-      </w:r>
-      <w:r>
-        <w:br/>
-      </w:r>
-      <w:r>
-        <w:rPr>
-          <w:rStyle w:val="VerbatimChar"/>
-        </w:rPr>
-        <w:t xml:space="preserve">#&gt;  CRAN (R 4.0.0)                      </w:t>
-      </w:r>
-      <w:r>
-        <w:br/>
-      </w:r>
-      <w:r>
-        <w:rPr>
-          <w:rStyle w:val="VerbatimChar"/>
-        </w:rPr>
-        <w:t xml:space="preserve">#&gt;  CRAN (R 4.0.2)                      </w:t>
-      </w:r>
-      <w:r>
-        <w:br/>
-      </w:r>
-      <w:r>
-        <w:rPr>
-          <w:rStyle w:val="VerbatimChar"/>
-        </w:rPr>
-        <w:t xml:space="preserve">#&gt;  CRAN (R 4.0.0)                      </w:t>
-      </w:r>
-      <w:r>
-        <w:br/>
-      </w:r>
-      <w:r>
-        <w:rPr>
-          <w:rStyle w:val="VerbatimChar"/>
-        </w:rPr>
-        <w:t xml:space="preserve">#&gt;  CRAN (R 4.0.0)                      </w:t>
-      </w:r>
-      <w:r>
-        <w:br/>
-      </w:r>
-      <w:r>
-        <w:rPr>
-          <w:rStyle w:val="VerbatimChar"/>
-        </w:rPr>
-        <w:t xml:space="preserve">#&gt;  CRAN (R 4.0.1)                      </w:t>
-      </w:r>
-      <w:r>
-        <w:br/>
-      </w:r>
-      <w:r>
-        <w:rPr>
-          <w:rStyle w:val="VerbatimChar"/>
-        </w:rPr>
-        <w:t xml:space="preserve">#&gt;  CRAN (R 4.0.2)                      </w:t>
-      </w:r>
-      <w:r>
-        <w:br/>
-      </w:r>
-      <w:r>
-        <w:rPr>
-          <w:rStyle w:val="VerbatimChar"/>
-        </w:rPr>
-        <w:t xml:space="preserve">#&gt;  CRAN (R 4.0.0)                      </w:t>
-      </w:r>
-      <w:r>
-        <w:br/>
-      </w:r>
-      <w:r>
-        <w:rPr>
-          <w:rStyle w:val="VerbatimChar"/>
-        </w:rPr>
-        <w:t xml:space="preserve">#&gt;  CRAN (R 4.0.2)                      </w:t>
-      </w:r>
-      <w:r>
-        <w:br/>
-      </w:r>
-      <w:r>
-        <w:rPr>
-          <w:rStyle w:val="VerbatimChar"/>
-        </w:rPr>
-        <w:t xml:space="preserve">#&gt;  CRAN (R 4.0.2)                      </w:t>
-      </w:r>
-      <w:r>
-        <w:br/>
-      </w:r>
-      <w:r>
-        <w:rPr>
-          <w:rStyle w:val="VerbatimChar"/>
-        </w:rPr>
-        <w:t xml:space="preserve">#&gt;  CRAN (R 4.0.2)                      </w:t>
-      </w:r>
-      <w:r>
-        <w:br/>
-      </w:r>
-      <w:r>
-        <w:rPr>
-          <w:rStyle w:val="VerbatimChar"/>
-        </w:rPr>
-        <w:t xml:space="preserve">#&gt;  CRAN (R 4.0.2)                      </w:t>
-      </w:r>
-      <w:r>
-        <w:br/>
-      </w:r>
-      <w:r>
-        <w:rPr>
-          <w:rStyle w:val="VerbatimChar"/>
-        </w:rPr>
-        <w:t xml:space="preserve">#&gt;  CRAN (R 4.0.0)                      </w:t>
-      </w:r>
-      <w:r>
-        <w:br/>
-      </w:r>
-      <w:r>
-        <w:rPr>
-          <w:rStyle w:val="VerbatimChar"/>
-        </w:rPr>
-        <w:t xml:space="preserve">#&gt;  CRAN (R 4.0.0)                      </w:t>
-      </w:r>
-      <w:r>
-        <w:br/>
-      </w:r>
-      <w:r>
-        <w:rPr>
-          <w:rStyle w:val="VerbatimChar"/>
-        </w:rPr>
-        <w:t xml:space="preserve">#&gt;  CRAN (R 4.0.0)                      </w:t>
-      </w:r>
-      <w:r>
-        <w:br/>
-      </w:r>
-      <w:r>
-        <w:rPr>
-          <w:rStyle w:val="VerbatimChar"/>
-        </w:rPr>
-        <w:t xml:space="preserve">#&gt;  CRAN (R 4.0.0)                      </w:t>
-      </w:r>
-      <w:r>
-        <w:br/>
-      </w:r>
-      <w:r>
-        <w:rPr>
-          <w:rStyle w:val="VerbatimChar"/>
-        </w:rPr>
-        <w:t xml:space="preserve">#&gt;  CRAN (R 4.0.0)                      </w:t>
-      </w:r>
-      <w:r>
-        <w:br/>
-      </w:r>
-      <w:r>
-        <w:rPr>
-          <w:rStyle w:val="VerbatimChar"/>
-        </w:rPr>
-        <w:t xml:space="preserve">#&gt;  CRAN (R 4.0.0)                      </w:t>
-      </w:r>
-      <w:r>
-        <w:br/>
-      </w:r>
-      <w:r>
-        <w:rPr>
-          <w:rStyle w:val="VerbatimChar"/>
-        </w:rPr>
-        <w:t xml:space="preserve">#&gt;  CRAN (R 4.0.2)                      </w:t>
-      </w:r>
-      <w:r>
-        <w:br/>
-      </w:r>
-      <w:r>
-        <w:rPr>
-          <w:rStyle w:val="VerbatimChar"/>
-        </w:rPr>
-        <w:t xml:space="preserve">#&gt;  CRAN (R 4.0.2)                      </w:t>
-      </w:r>
-      <w:r>
-        <w:br/>
-      </w:r>
-      <w:r>
-        <w:rPr>
-          <w:rStyle w:val="VerbatimChar"/>
-        </w:rPr>
-        <w:t xml:space="preserve">#&gt;  CRAN (R 4.0.2)                      </w:t>
-      </w:r>
-      <w:r>
-        <w:br/>
-      </w:r>
-      <w:r>
-        <w:rPr>
-          <w:rStyle w:val="VerbatimChar"/>
-        </w:rPr>
-        <w:t xml:space="preserve">#&gt;  CRAN (R 4.0.0)                      </w:t>
-      </w:r>
-      <w:r>
-        <w:br/>
-      </w:r>
-      <w:r>
-        <w:rPr>
-          <w:rStyle w:val="VerbatimChar"/>
-        </w:rPr>
-        <w:t xml:space="preserve">#&gt;  CRAN (R 4.0.2)                      </w:t>
-      </w:r>
-      <w:r>
-        <w:br/>
-      </w:r>
-      <w:r>
-        <w:rPr>
-          <w:rStyle w:val="VerbatimChar"/>
-        </w:rPr>
-        <w:t xml:space="preserve">#&gt;  CRAN (R 4.0.2)                      </w:t>
-      </w:r>
-      <w:r>
-        <w:br/>
-      </w:r>
-      <w:r>
-        <w:rPr>
-          <w:rStyle w:val="VerbatimChar"/>
-        </w:rPr>
-        <w:t xml:space="preserve">#&gt;  CRAN (R 4.0.2)                      </w:t>
-      </w:r>
-      <w:r>
-        <w:br/>
-      </w:r>
-      <w:r>
-        <w:rPr>
-          <w:rStyle w:val="VerbatimChar"/>
-        </w:rPr>
-        <w:t xml:space="preserve">#&gt;  CRAN (R 4.0.2)                      </w:t>
-      </w:r>
-      <w:r>
-        <w:br/>
-      </w:r>
-      <w:r>
-        <w:rPr>
-          <w:rStyle w:val="VerbatimChar"/>
-        </w:rPr>
-        <w:t xml:space="preserve">#&gt;  CRAN (R 4.0.2)                      </w:t>
-      </w:r>
-      <w:r>
-        <w:br/>
-      </w:r>
-      <w:r>
-        <w:rPr>
-          <w:rStyle w:val="VerbatimChar"/>
-        </w:rPr>
-        <w:t xml:space="preserve">#&gt;  CRAN (R 4.0.2)                      </w:t>
-      </w:r>
-      <w:r>
-        <w:br/>
-      </w:r>
-      <w:r>
-        <w:rPr>
-          <w:rStyle w:val="VerbatimChar"/>
-        </w:rPr>
-        <w:t xml:space="preserve">#&gt;  CRAN (R 4.0.0)                      </w:t>
-      </w:r>
-      <w:r>
-        <w:br/>
-      </w:r>
-      <w:r>
-        <w:rPr>
-          <w:rStyle w:val="VerbatimChar"/>
-        </w:rPr>
-        <w:t xml:space="preserve">#&gt;  CRAN (R 4.0.2)                      </w:t>
-      </w:r>
-      <w:r>
-        <w:br/>
-      </w:r>
-      <w:r>
-        <w:rPr>
-          <w:rStyle w:val="VerbatimChar"/>
-        </w:rPr>
-        <w:t xml:space="preserve">#&gt;  CRAN (R 4.0.0)                      </w:t>
-      </w:r>
-      <w:r>
-        <w:br/>
-      </w:r>
-      <w:r>
-        <w:rPr>
-          <w:rStyle w:val="VerbatimChar"/>
-        </w:rPr>
-        <w:t xml:space="preserve">#&gt;  CRAN (R 4.0.0)                      </w:t>
-      </w:r>
-      <w:r>
-        <w:br/>
-      </w:r>
-      <w:r>
-        <w:rPr>
-          <w:rStyle w:val="VerbatimChar"/>
-        </w:rPr>
-        <w:t xml:space="preserve">#&gt;  CRAN (R 4.0.0)                      </w:t>
-      </w:r>
-      <w:r>
-        <w:br/>
-      </w:r>
-      <w:r>
-        <w:rPr>
-          <w:rStyle w:val="VerbatimChar"/>
-        </w:rPr>
-        <w:t xml:space="preserve">#&gt;  CRAN (R 4.0.0)                      </w:t>
-      </w:r>
-      <w:r>
-        <w:br/>
-      </w:r>
-      <w:r>
-        <w:rPr>
-          <w:rStyle w:val="VerbatimChar"/>
-        </w:rPr>
-        <w:t xml:space="preserve">#&gt;  CRAN (R 4.0.3)                      </w:t>
-      </w:r>
-      <w:r>
-        <w:br/>
-      </w:r>
-      <w:r>
-        <w:rPr>
-          <w:rStyle w:val="VerbatimChar"/>
-        </w:rPr>
-        <w:t xml:space="preserve">#&gt;  CRAN (R 4.0.2)                      </w:t>
-      </w:r>
-      <w:r>
-        <w:br/>
-      </w:r>
-      <w:r>
-        <w:rPr>
-          <w:rStyle w:val="VerbatimChar"/>
-        </w:rPr>
-        <w:t xml:space="preserve">#&gt;  CRAN (R 4.0.2)                      </w:t>
-      </w:r>
-      <w:r>
-        <w:br/>
-      </w:r>
-      <w:r>
-        <w:rPr>
-          <w:rStyle w:val="VerbatimChar"/>
-        </w:rPr>
-        <w:t xml:space="preserve">#&gt;  CRAN (R 4.0.2)                      </w:t>
-      </w:r>
-      <w:r>
-        <w:br/>
-      </w:r>
-      <w:r>
-        <w:rPr>
-          <w:rStyle w:val="VerbatimChar"/>
-        </w:rPr>
-        <w:t xml:space="preserve">#&gt;  CRAN (R 4.0.2)                      </w:t>
-      </w:r>
-      <w:r>
-        <w:br/>
-      </w:r>
-      <w:r>
-        <w:rPr>
-          <w:rStyle w:val="VerbatimChar"/>
-        </w:rPr>
-        <w:t xml:space="preserve">#&gt;  CRAN (R 4.0.2)                      </w:t>
-      </w:r>
-      <w:r>
-        <w:br/>
-      </w:r>
-      <w:r>
-        <w:rPr>
-          <w:rStyle w:val="VerbatimChar"/>
-        </w:rPr>
-        <w:t xml:space="preserve">#&gt;  CRAN (R 4.0.2)                      </w:t>
-      </w:r>
-      <w:r>
-        <w:br/>
-      </w:r>
-      <w:r>
-        <w:rPr>
-          <w:rStyle w:val="VerbatimChar"/>
-        </w:rPr>
-        <w:t xml:space="preserve">#&gt;  CRAN (R 4.0.0)                      </w:t>
-      </w:r>
-      <w:r>
-        <w:br/>
-      </w:r>
-      <w:r>
-        <w:rPr>
-          <w:rStyle w:val="VerbatimChar"/>
-        </w:rPr>
-        <w:t xml:space="preserve">#&gt;  CRAN (R 4.0.0)                      </w:t>
-      </w:r>
-      <w:r>
-        <w:br/>
-      </w:r>
-      <w:r>
-        <w:rPr>
-          <w:rStyle w:val="VerbatimChar"/>
-        </w:rPr>
-        <w:t xml:space="preserve">#&gt;  CRAN (R 4.0.2)                      </w:t>
-      </w:r>
-      <w:r>
-        <w:br/>
-      </w:r>
-      <w:r>
-        <w:rPr>
-          <w:rStyle w:val="VerbatimChar"/>
-        </w:rPr>
-        <w:t xml:space="preserve">#&gt;  CRAN (R 4.0.2)                      </w:t>
-      </w:r>
-      <w:r>
-        <w:br/>
-      </w:r>
-      <w:r>
-        <w:rPr>
-          <w:rStyle w:val="VerbatimChar"/>
-        </w:rPr>
-        <w:t xml:space="preserve">#&gt;  CRAN (R 4.0.0)                      </w:t>
-      </w:r>
-      <w:r>
-        <w:br/>
-      </w:r>
-      <w:r>
-        <w:rPr>
-          <w:rStyle w:val="VerbatimChar"/>
-        </w:rPr>
-        <w:t xml:space="preserve">#&gt;  CRAN (R 4.0.2)                      </w:t>
-      </w:r>
-      <w:r>
-        <w:br/>
-      </w:r>
-      <w:r>
-        <w:rPr>
-          <w:rStyle w:val="VerbatimChar"/>
-        </w:rPr>
-        <w:t xml:space="preserve">#&gt;  CRAN (R 4.0.2)                      </w:t>
-      </w:r>
-      <w:r>
-        <w:br/>
-      </w:r>
-      <w:r>
-        <w:rPr>
-          <w:rStyle w:val="VerbatimChar"/>
-        </w:rPr>
-        <w:t xml:space="preserve">#&gt;  CRAN (R 4.0.2)                      </w:t>
-      </w:r>
-      <w:r>
-        <w:br/>
-      </w:r>
-      <w:r>
-        <w:rPr>
-          <w:rStyle w:val="VerbatimChar"/>
-        </w:rPr>
-        <w:t xml:space="preserve">#&gt;  CRAN (R 4.0.2)                      </w:t>
-      </w:r>
-      <w:r>
-        <w:br/>
-      </w:r>
-      <w:r>
-        <w:rPr>
-          <w:rStyle w:val="VerbatimChar"/>
-        </w:rPr>
-        <w:t xml:space="preserve">#&gt;  CRAN (R 4.0.0)                      </w:t>
-      </w:r>
-      <w:r>
-        <w:br/>
-      </w:r>
-      <w:r>
-        <w:rPr>
-          <w:rStyle w:val="VerbatimChar"/>
-        </w:rPr>
-        <w:t xml:space="preserve">#&gt;  CRAN (R 4.0.2)                      </w:t>
-      </w:r>
-      <w:r>
-        <w:br/>
-      </w:r>
-      <w:r>
-        <w:rPr>
-          <w:rStyle w:val="VerbatimChar"/>
-        </w:rPr>
-        <w:t xml:space="preserve">#&gt;  CRAN (R 4.0.2)                      </w:t>
-      </w:r>
-      <w:r>
-        <w:br/>
-      </w:r>
-      <w:r>
-        <w:rPr>
-          <w:rStyle w:val="VerbatimChar"/>
-        </w:rPr>
-        <w:t xml:space="preserve">#&gt;  CRAN (R 4.0.0)                      </w:t>
-      </w:r>
-      <w:r>
-        <w:br/>
-      </w:r>
-      <w:r>
-        <w:rPr>
-          <w:rStyle w:val="VerbatimChar"/>
-        </w:rPr>
-        <w:t xml:space="preserve">#&gt;  CRAN (R 4.0.2)                      </w:t>
-      </w:r>
-      <w:r>
-        <w:br/>
-      </w:r>
-      <w:r>
-        <w:rPr>
-          <w:rStyle w:val="VerbatimChar"/>
-        </w:rPr>
-        <w:t xml:space="preserve">#&gt;  CRAN (R 4.0.2)                      </w:t>
-      </w:r>
-      <w:r>
-        <w:br/>
-      </w:r>
-      <w:r>
-        <w:rPr>
-          <w:rStyle w:val="VerbatimChar"/>
-        </w:rPr>
-        <w:t xml:space="preserve">#&gt;  CRAN (R 4.0.2)                      </w:t>
-      </w:r>
-      <w:r>
-        <w:br/>
-      </w:r>
-      <w:r>
-        <w:rPr>
-          <w:rStyle w:val="VerbatimChar"/>
-        </w:rPr>
-        <w:t xml:space="preserve">#&gt;  CRAN (R 4.0.2)                      </w:t>
-      </w:r>
-      <w:r>
-        <w:br/>
-      </w:r>
-      <w:r>
-        <w:rPr>
-          <w:rStyle w:val="VerbatimChar"/>
-        </w:rPr>
-        <w:t xml:space="preserve">#&gt;  CRAN (R 4.0.0)                      </w:t>
-      </w:r>
-      <w:r>
-        <w:br/>
-      </w:r>
-      <w:r>
-        <w:rPr>
-          <w:rStyle w:val="VerbatimChar"/>
-        </w:rPr>
-        <w:t xml:space="preserve">#&gt;  CRAN (R 4.0.2)                      </w:t>
-      </w:r>
-      <w:r>
-        <w:br/>
-      </w:r>
-      <w:r>
-        <w:rPr>
-          <w:rStyle w:val="VerbatimChar"/>
-        </w:rPr>
-        <w:t xml:space="preserve">#&gt;  CRAN (R 4.0.0)                      </w:t>
-      </w:r>
-      <w:r>
-        <w:br/>
-      </w:r>
-      <w:r>
-        <w:rPr>
-          <w:rStyle w:val="VerbatimChar"/>
-        </w:rPr>
-        <w:t xml:space="preserve">#&gt;  CRAN (R 4.0.2)                      </w:t>
-      </w:r>
-      <w:r>
-        <w:br/>
-      </w:r>
-      <w:r>
-        <w:rPr>
-          <w:rStyle w:val="VerbatimChar"/>
-        </w:rPr>
-        <w:t xml:space="preserve">#&gt;  CRAN (R 4.0.0)                      </w:t>
-      </w:r>
-      <w:r>
-        <w:br/>
-      </w:r>
-      <w:r>
-        <w:rPr>
-          <w:rStyle w:val="VerbatimChar"/>
-        </w:rPr>
-        <w:t xml:space="preserve">#&gt;  CRAN (R 4.0.0)                      </w:t>
-      </w:r>
-      <w:r>
-        <w:br/>
-      </w:r>
-      <w:r>
-        <w:rPr>
-          <w:rStyle w:val="VerbatimChar"/>
-        </w:rPr>
-        <w:t xml:space="preserve">#&gt;  CRAN (R 4.0.0)                      </w:t>
-      </w:r>
-      <w:r>
-        <w:br/>
-      </w:r>
-      <w:r>
-        <w:rPr>
-          <w:rStyle w:val="VerbatimChar"/>
-        </w:rPr>
-        <w:t xml:space="preserve">#&gt;  CRAN (R 4.0.0)                      </w:t>
-      </w:r>
-      <w:r>
-        <w:br/>
-      </w:r>
-      <w:r>
-        <w:rPr>
-          <w:rStyle w:val="VerbatimChar"/>
-        </w:rPr>
-        <w:t xml:space="preserve">#&gt;  CRAN (R 4.0.1)                      </w:t>
-      </w:r>
-      <w:r>
-        <w:br/>
-      </w:r>
-      <w:r>
-        <w:rPr>
-          <w:rStyle w:val="VerbatimChar"/>
-        </w:rPr>
-        <w:t xml:space="preserve">#&gt;  CRAN (R 4.0.2)                      </w:t>
-      </w:r>
-      <w:r>
-        <w:br/>
-      </w:r>
-      <w:r>
-        <w:rPr>
-          <w:rStyle w:val="VerbatimChar"/>
-        </w:rPr>
-        <w:t xml:space="preserve">#&gt;  CRAN (R 4.0.0)                      </w:t>
-      </w:r>
-      <w:r>
-        <w:br/>
-      </w:r>
-      <w:r>
-        <w:rPr>
-          <w:rStyle w:val="VerbatimChar"/>
-        </w:rPr>
-        <w:t xml:space="preserve">#&gt;  CRAN (R 4.0.2)                      </w:t>
-      </w:r>
-      <w:r>
-        <w:br/>
-      </w:r>
-      <w:r>
-        <w:rPr>
-          <w:rStyle w:val="VerbatimChar"/>
-        </w:rPr>
-        <w:t xml:space="preserve">#&gt;  CRAN (R 4.0.0)                      </w:t>
-      </w:r>
-      <w:r>
-        <w:br/>
-      </w:r>
-      <w:r>
-        <w:rPr>
-          <w:rStyle w:val="VerbatimChar"/>
-        </w:rPr>
-        <w:t xml:space="preserve">#&gt;  CRAN (R 4.0.0)                      </w:t>
-      </w:r>
-      <w:r>
-        <w:br/>
-      </w:r>
-      <w:r>
-        <w:rPr>
-          <w:rStyle w:val="VerbatimChar"/>
-        </w:rPr>
-        <w:t xml:space="preserve">#&gt;  CRAN (R 4.0.2)                      </w:t>
-      </w:r>
-      <w:r>
-        <w:br/>
-      </w:r>
-      <w:r>
-        <w:rPr>
-          <w:rStyle w:val="VerbatimChar"/>
-        </w:rPr>
-        <w:t xml:space="preserve">#&gt;  CRAN (R 4.0.2)                      </w:t>
-      </w:r>
-      <w:r>
-        <w:br/>
-      </w:r>
-      <w:r>
-        <w:rPr>
-          <w:rStyle w:val="VerbatimChar"/>
-        </w:rPr>
-        <w:t xml:space="preserve">#&gt;  CRAN (R 4.0.0)                      </w:t>
-      </w:r>
-      <w:r>
-        <w:br/>
-      </w:r>
-      <w:r>
-        <w:rPr>
-          <w:rStyle w:val="VerbatimChar"/>
-        </w:rPr>
-        <w:t xml:space="preserve">#&gt;  CRAN (R 4.0.0)                      </w:t>
-      </w:r>
-      <w:r>
-        <w:br/>
-      </w:r>
-      <w:r>
-        <w:rPr>
-          <w:rStyle w:val="VerbatimChar"/>
-        </w:rPr>
-        <w:t xml:space="preserve">#&gt;  CRAN (R 4.0.2)                      </w:t>
-      </w:r>
-      <w:r>
-        <w:br/>
-      </w:r>
-      <w:r>
-        <w:rPr>
-          <w:rStyle w:val="VerbatimChar"/>
-        </w:rPr>
-        <w:t xml:space="preserve">#&gt; </w:t>
-      </w:r>
-      <w:r>
-        <w:br/>
-      </w:r>
-      <w:r>
-        <w:rPr>
-          <w:rStyle w:val="VerbatimChar"/>
-        </w:rPr>
-        <w:t xml:space="preserve">#&gt; [1] /Library/Frameworks/R.framework/Versions/4.0/Resources/library</w:t>
-      </w:r>
-    </w:p>
-    <w:p>
-      <w:pPr>
-        <w:pStyle w:val="FirstParagraph"/>
-      </w:pPr>
-      <w:r>
-        <w:t xml:space="preserve">The current Git commit details are:</w:t>
-      </w:r>
-    </w:p>
-    <w:p>
-      <w:pPr>
-        <w:pStyle w:val="SourceCode"/>
-      </w:pPr>
-      <w:r>
-        <w:rPr>
-          <w:rStyle w:val="VerbatimChar"/>
-        </w:rPr>
-        <w:t xml:space="preserve">#&gt; Local:    master /Users/bmarwick/Desktop/kwl-burials</w:t>
-      </w:r>
-      <w:r>
-        <w:br/>
-      </w:r>
-      <w:r>
-        <w:rPr>
-          <w:rStyle w:val="VerbatimChar"/>
-        </w:rPr>
-        <w:t xml:space="preserve">#&gt; Remote:   master @ origin (https://github.com/LiYingWang/kwl-burials)</w:t>
-      </w:r>
-      <w:r>
-        <w:br/>
-      </w:r>
-      <w:r>
-        <w:rPr>
-          <w:rStyle w:val="VerbatimChar"/>
-        </w:rPr>
-        <w:t xml:space="preserve">#&gt; Head:     [5ef6609] 2021-01-19: create supplementary rmd and delete test files</w:t>
+        <w:t xml:space="preserve">#&gt; Head:     [037c227] 2021-01-19: it does knit for me after deleting the cache</w:t>
       </w:r>
     </w:p>
     <w:p>

</xml_diff>

<commit_message>
knit perfectly after deleting the cache
</commit_message>
<xml_diff>
--- a/analysis/paper/paper.docx
+++ b/analysis/paper/paper.docx
@@ -7068,7 +7068,7 @@
         <w:pStyle w:val="FirstParagraph"/>
       </w:pPr>
       <w:r>
-        <w:t xml:space="preserve">This report was generated on 2021-01-18 16:59:27 using the following computational environment and dependencies:</w:t>
+        <w:t xml:space="preserve">This report was generated on 2021-01-18 18:49:35 using the following computational environment and dependencies:</w:t>
       </w:r>
     </w:p>
     <w:p>
@@ -7196,745 +7196,1438 @@
         <w:rPr>
           <w:rStyle w:val="VerbatimChar"/>
         </w:rPr>
-        <w:t xml:space="preserve">#&gt;  package     * version date       lib source        </w:t>
-      </w:r>
-      <w:r>
-        <w:br/>
-      </w:r>
-      <w:r>
-        <w:rPr>
-          <w:rStyle w:val="VerbatimChar"/>
-        </w:rPr>
-        <w:t xml:space="preserve">#&gt;  assertthat    0.2.1   2019-03-21 [1] CRAN (R 4.0.0)</w:t>
-      </w:r>
-      <w:r>
-        <w:br/>
-      </w:r>
-      <w:r>
-        <w:rPr>
-          <w:rStyle w:val="VerbatimChar"/>
-        </w:rPr>
-        <w:t xml:space="preserve">#&gt;  backports     1.2.0   2020-11-02 [1] CRAN (R 4.0.2)</w:t>
-      </w:r>
-      <w:r>
-        <w:br/>
-      </w:r>
-      <w:r>
-        <w:rPr>
-          <w:rStyle w:val="VerbatimChar"/>
-        </w:rPr>
-        <w:t xml:space="preserve">#&gt;  base64enc     0.1-3   2015-07-28 [1] CRAN (R 4.0.0)</w:t>
-      </w:r>
-      <w:r>
-        <w:br/>
-      </w:r>
-      <w:r>
-        <w:rPr>
-          <w:rStyle w:val="VerbatimChar"/>
-        </w:rPr>
-        <w:t xml:space="preserve">#&gt;  bookdown      0.20    2020-06-23 [1] CRAN (R 4.0.0)</w:t>
-      </w:r>
-      <w:r>
-        <w:br/>
-      </w:r>
-      <w:r>
-        <w:rPr>
-          <w:rStyle w:val="VerbatimChar"/>
-        </w:rPr>
-        <w:t xml:space="preserve">#&gt;  broom         0.7.0   2020-07-09 [1] CRAN (R 4.0.2)</w:t>
-      </w:r>
-      <w:r>
-        <w:br/>
-      </w:r>
-      <w:r>
-        <w:rPr>
-          <w:rStyle w:val="VerbatimChar"/>
-        </w:rPr>
-        <w:t xml:space="preserve">#&gt;  callr         3.5.1   2020-10-13 [1] CRAN (R 4.0.2)</w:t>
-      </w:r>
-      <w:r>
-        <w:br/>
-      </w:r>
-      <w:r>
-        <w:rPr>
-          <w:rStyle w:val="VerbatimChar"/>
-        </w:rPr>
-        <w:t xml:space="preserve">#&gt;  cellranger    1.1.0   2016-07-27 [1] CRAN (R 4.0.0)</w:t>
-      </w:r>
-      <w:r>
-        <w:br/>
-      </w:r>
-      <w:r>
-        <w:rPr>
-          <w:rStyle w:val="VerbatimChar"/>
-        </w:rPr>
-        <w:t xml:space="preserve">#&gt;  cli           2.1.0   2020-10-12 [1] CRAN (R 4.0.2)</w:t>
-      </w:r>
-      <w:r>
-        <w:br/>
-      </w:r>
-      <w:r>
-        <w:rPr>
-          <w:rStyle w:val="VerbatimChar"/>
-        </w:rPr>
-        <w:t xml:space="preserve">#&gt;  colorspace    1.4-1   2019-03-18 [1] CRAN (R 4.0.2)</w:t>
-      </w:r>
-      <w:r>
-        <w:br/>
-      </w:r>
-      <w:r>
-        <w:rPr>
-          <w:rStyle w:val="VerbatimChar"/>
-        </w:rPr>
-        <w:t xml:space="preserve">#&gt;  crayon        1.3.4   2017-09-16 [1] CRAN (R 4.0.0)</w:t>
-      </w:r>
-      <w:r>
-        <w:br/>
-      </w:r>
-      <w:r>
-        <w:rPr>
-          <w:rStyle w:val="VerbatimChar"/>
-        </w:rPr>
-        <w:t xml:space="preserve">#&gt;  data.table    1.13.0  2020-07-24 [1] CRAN (R 4.0.2)</w:t>
-      </w:r>
-      <w:r>
-        <w:br/>
-      </w:r>
-      <w:r>
-        <w:rPr>
-          <w:rStyle w:val="VerbatimChar"/>
-        </w:rPr>
-        <w:t xml:space="preserve">#&gt;  DBI           1.1.0   2019-12-15 [1] CRAN (R 4.0.0)</w:t>
-      </w:r>
-      <w:r>
-        <w:br/>
-      </w:r>
-      <w:r>
-        <w:rPr>
-          <w:rStyle w:val="VerbatimChar"/>
-        </w:rPr>
-        <w:t xml:space="preserve">#&gt;  dbplyr        2.0.0   2020-11-03 [1] CRAN (R 4.0.2)</w:t>
-      </w:r>
-      <w:r>
-        <w:br/>
-      </w:r>
-      <w:r>
-        <w:rPr>
-          <w:rStyle w:val="VerbatimChar"/>
-        </w:rPr>
-        <w:t xml:space="preserve">#&gt;  desc          1.2.0   2018-05-01 [1] CRAN (R 4.0.0)</w:t>
-      </w:r>
-      <w:r>
-        <w:br/>
-      </w:r>
-      <w:r>
-        <w:rPr>
-          <w:rStyle w:val="VerbatimChar"/>
-        </w:rPr>
-        <w:t xml:space="preserve">#&gt;  devtools      2.3.2   2020-09-18 [1] CRAN (R 4.0.2)</w:t>
-      </w:r>
-      <w:r>
-        <w:br/>
-      </w:r>
-      <w:r>
-        <w:rPr>
-          <w:rStyle w:val="VerbatimChar"/>
-        </w:rPr>
-        <w:t xml:space="preserve">#&gt;  digest        0.6.27  2020-10-24 [1] CRAN (R 4.0.2)</w:t>
-      </w:r>
-      <w:r>
-        <w:br/>
-      </w:r>
-      <w:r>
-        <w:rPr>
-          <w:rStyle w:val="VerbatimChar"/>
-        </w:rPr>
-        <w:t xml:space="preserve">#&gt;  dplyr       * 1.0.2   2020-08-18 [1] CRAN (R 4.0.2)</w:t>
-      </w:r>
-      <w:r>
-        <w:br/>
-      </w:r>
-      <w:r>
-        <w:rPr>
-          <w:rStyle w:val="VerbatimChar"/>
-        </w:rPr>
-        <w:t xml:space="preserve">#&gt;  ellipsis      0.3.1   2020-05-15 [1] CRAN (R 4.0.0)</w:t>
-      </w:r>
-      <w:r>
-        <w:br/>
-      </w:r>
-      <w:r>
-        <w:rPr>
-          <w:rStyle w:val="VerbatimChar"/>
-        </w:rPr>
-        <w:t xml:space="preserve">#&gt;  evaluate      0.14    2019-05-28 [1] CRAN (R 4.0.0)</w:t>
-      </w:r>
-      <w:r>
-        <w:br/>
-      </w:r>
-      <w:r>
-        <w:rPr>
-          <w:rStyle w:val="VerbatimChar"/>
-        </w:rPr>
-        <w:t xml:space="preserve">#&gt;  fansi         0.4.1   2020-01-08 [1] CRAN (R 4.0.0)</w:t>
-      </w:r>
-      <w:r>
-        <w:br/>
-      </w:r>
-      <w:r>
-        <w:rPr>
-          <w:rStyle w:val="VerbatimChar"/>
-        </w:rPr>
-        <w:t xml:space="preserve">#&gt;  flextable   * 0.6.1   2020-12-08 [1] CRAN (R 4.0.2)</w:t>
-      </w:r>
-      <w:r>
-        <w:br/>
-      </w:r>
-      <w:r>
-        <w:rPr>
-          <w:rStyle w:val="VerbatimChar"/>
-        </w:rPr>
-        <w:t xml:space="preserve">#&gt;  forcats     * 0.5.0   2020-03-01 [1] CRAN (R 4.0.0)</w:t>
-      </w:r>
-      <w:r>
-        <w:br/>
-      </w:r>
-      <w:r>
-        <w:rPr>
-          <w:rStyle w:val="VerbatimChar"/>
-        </w:rPr>
-        <w:t xml:space="preserve">#&gt;  fs            1.5.0   2020-07-31 [1] CRAN (R 4.0.2)</w:t>
-      </w:r>
-      <w:r>
-        <w:br/>
-      </w:r>
-      <w:r>
-        <w:rPr>
-          <w:rStyle w:val="VerbatimChar"/>
-        </w:rPr>
-        <w:t xml:space="preserve">#&gt;  gdtools       0.2.3   2021-01-06 [1] CRAN (R 4.0.2)</w:t>
-      </w:r>
-      <w:r>
-        <w:br/>
-      </w:r>
-      <w:r>
-        <w:rPr>
-          <w:rStyle w:val="VerbatimChar"/>
-        </w:rPr>
-        <w:t xml:space="preserve">#&gt;  generics      0.0.2   2018-11-29 [1] CRAN (R 4.0.0)</w:t>
-      </w:r>
-      <w:r>
-        <w:br/>
-      </w:r>
-      <w:r>
-        <w:rPr>
-          <w:rStyle w:val="VerbatimChar"/>
-        </w:rPr>
-        <w:t xml:space="preserve">#&gt;  ggplot2     * 3.3.2   2020-06-19 [1] CRAN (R 4.0.0)</w:t>
-      </w:r>
-      <w:r>
-        <w:br/>
-      </w:r>
-      <w:r>
-        <w:rPr>
-          <w:rStyle w:val="VerbatimChar"/>
-        </w:rPr>
-        <w:t xml:space="preserve">#&gt;  glue          1.4.2   2020-08-27 [1] CRAN (R 4.0.2)</w:t>
-      </w:r>
-      <w:r>
-        <w:br/>
-      </w:r>
-      <w:r>
-        <w:rPr>
-          <w:rStyle w:val="VerbatimChar"/>
-        </w:rPr>
-        <w:t xml:space="preserve">#&gt;  gtable        0.3.0   2019-03-25 [1] CRAN (R 4.0.0)</w:t>
-      </w:r>
-      <w:r>
-        <w:br/>
-      </w:r>
-      <w:r>
-        <w:rPr>
-          <w:rStyle w:val="VerbatimChar"/>
-        </w:rPr>
-        <w:t xml:space="preserve">#&gt;  haven         2.3.1   2020-06-01 [1] CRAN (R 4.0.0)</w:t>
-      </w:r>
-      <w:r>
-        <w:br/>
-      </w:r>
-      <w:r>
-        <w:rPr>
-          <w:rStyle w:val="VerbatimChar"/>
-        </w:rPr>
-        <w:t xml:space="preserve">#&gt;  here          1.0.1   2020-12-13 [1] CRAN (R 4.0.2)</w:t>
-      </w:r>
-      <w:r>
-        <w:br/>
-      </w:r>
-      <w:r>
-        <w:rPr>
-          <w:rStyle w:val="VerbatimChar"/>
-        </w:rPr>
-        <w:t xml:space="preserve">#&gt;  highr         0.8     2019-03-20 [1] CRAN (R 4.0.0)</w:t>
-      </w:r>
-      <w:r>
-        <w:br/>
-      </w:r>
-      <w:r>
-        <w:rPr>
-          <w:rStyle w:val="VerbatimChar"/>
-        </w:rPr>
-        <w:t xml:space="preserve">#&gt;  hms           0.5.3   2020-01-08 [1] CRAN (R 4.0.0)</w:t>
-      </w:r>
-      <w:r>
-        <w:br/>
-      </w:r>
-      <w:r>
-        <w:rPr>
-          <w:rStyle w:val="VerbatimChar"/>
-        </w:rPr>
-        <w:t xml:space="preserve">#&gt;  htmltools     0.5.0   2020-06-16 [1] CRAN (R 4.0.0)</w:t>
-      </w:r>
-      <w:r>
-        <w:br/>
-      </w:r>
-      <w:r>
-        <w:rPr>
-          <w:rStyle w:val="VerbatimChar"/>
-        </w:rPr>
-        <w:t xml:space="preserve">#&gt;  httr          1.4.2   2020-07-20 [1] CRAN (R 4.0.2)</w:t>
-      </w:r>
-      <w:r>
-        <w:br/>
-      </w:r>
-      <w:r>
-        <w:rPr>
-          <w:rStyle w:val="VerbatimChar"/>
-        </w:rPr>
-        <w:t xml:space="preserve">#&gt;  jsonlite      1.7.1   2020-09-07 [1] CRAN (R 4.0.2)</w:t>
-      </w:r>
-      <w:r>
-        <w:br/>
-      </w:r>
-      <w:r>
-        <w:rPr>
-          <w:rStyle w:val="VerbatimChar"/>
-        </w:rPr>
-        <w:t xml:space="preserve">#&gt;  knitr         1.29    2020-06-23 [1] CRAN (R 4.0.0)</w:t>
-      </w:r>
-      <w:r>
-        <w:br/>
-      </w:r>
-      <w:r>
-        <w:rPr>
-          <w:rStyle w:val="VerbatimChar"/>
-        </w:rPr>
-        <w:t xml:space="preserve">#&gt;  lifecycle     0.2.0   2020-03-06 [1] CRAN (R 4.0.0)</w:t>
-      </w:r>
-      <w:r>
-        <w:br/>
-      </w:r>
-      <w:r>
-        <w:rPr>
-          <w:rStyle w:val="VerbatimChar"/>
-        </w:rPr>
-        <w:t xml:space="preserve">#&gt;  lubridate     1.7.9   2020-06-08 [1] CRAN (R 4.0.0)</w:t>
-      </w:r>
-      <w:r>
-        <w:br/>
-      </w:r>
-      <w:r>
-        <w:rPr>
-          <w:rStyle w:val="VerbatimChar"/>
-        </w:rPr>
-        <w:t xml:space="preserve">#&gt;  magick      * 2.4.0   2020-06-23 [1] CRAN (R 4.0.0)</w:t>
-      </w:r>
-      <w:r>
-        <w:br/>
-      </w:r>
-      <w:r>
-        <w:rPr>
-          <w:rStyle w:val="VerbatimChar"/>
-        </w:rPr>
-        <w:t xml:space="preserve">#&gt;  magrittr      1.5     2014-11-22 [1] CRAN (R 4.0.0)</w:t>
-      </w:r>
-      <w:r>
-        <w:br/>
-      </w:r>
-      <w:r>
-        <w:rPr>
-          <w:rStyle w:val="VerbatimChar"/>
-        </w:rPr>
-        <w:t xml:space="preserve">#&gt;  memoise       1.1.0   2017-04-21 [1] CRAN (R 4.0.0)</w:t>
-      </w:r>
-      <w:r>
-        <w:br/>
-      </w:r>
-      <w:r>
-        <w:rPr>
-          <w:rStyle w:val="VerbatimChar"/>
-        </w:rPr>
-        <w:t xml:space="preserve">#&gt;  modelr        0.1.8   2020-05-19 [1] CRAN (R 4.0.0)</w:t>
-      </w:r>
-      <w:r>
-        <w:br/>
-      </w:r>
-      <w:r>
-        <w:rPr>
-          <w:rStyle w:val="VerbatimChar"/>
-        </w:rPr>
-        <w:t xml:space="preserve">#&gt;  munsell       0.5.0   2018-06-12 [1] CRAN (R 4.0.0)</w:t>
-      </w:r>
-      <w:r>
-        <w:br/>
-      </w:r>
-      <w:r>
-        <w:rPr>
-          <w:rStyle w:val="VerbatimChar"/>
-        </w:rPr>
-        <w:t xml:space="preserve">#&gt;  officer       0.3.16  2021-01-04 [1] CRAN (R 4.0.2)</w:t>
-      </w:r>
-      <w:r>
-        <w:br/>
-      </w:r>
-      <w:r>
-        <w:rPr>
-          <w:rStyle w:val="VerbatimChar"/>
-        </w:rPr>
-        <w:t xml:space="preserve">#&gt;  pillar        1.4.6   2020-07-10 [1] CRAN (R 4.0.2)</w:t>
-      </w:r>
-      <w:r>
-        <w:br/>
-      </w:r>
-      <w:r>
-        <w:rPr>
-          <w:rStyle w:val="VerbatimChar"/>
-        </w:rPr>
-        <w:t xml:space="preserve">#&gt;  pkgbuild      1.1.0   2020-07-13 [1] CRAN (R 4.0.2)</w:t>
-      </w:r>
-      <w:r>
-        <w:br/>
-      </w:r>
-      <w:r>
-        <w:rPr>
-          <w:rStyle w:val="VerbatimChar"/>
-        </w:rPr>
-        <w:t xml:space="preserve">#&gt;  pkgconfig     2.0.3   2019-09-22 [1] CRAN (R 4.0.0)</w:t>
-      </w:r>
-      <w:r>
-        <w:br/>
-      </w:r>
-      <w:r>
-        <w:rPr>
-          <w:rStyle w:val="VerbatimChar"/>
-        </w:rPr>
-        <w:t xml:space="preserve">#&gt;  pkgload       1.1.0   2020-05-29 [1] CRAN (R 4.0.0)</w:t>
-      </w:r>
-      <w:r>
-        <w:br/>
-      </w:r>
-      <w:r>
-        <w:rPr>
-          <w:rStyle w:val="VerbatimChar"/>
-        </w:rPr>
-        <w:t xml:space="preserve">#&gt;  png           0.1-7   2013-12-03 [1] CRAN (R 4.0.0)</w:t>
-      </w:r>
-      <w:r>
-        <w:br/>
-      </w:r>
-      <w:r>
-        <w:rPr>
-          <w:rStyle w:val="VerbatimChar"/>
-        </w:rPr>
-        <w:t xml:space="preserve">#&gt;  prettyunits   1.1.1   2020-01-24 [1] CRAN (R 4.0.0)</w:t>
-      </w:r>
-      <w:r>
-        <w:br/>
-      </w:r>
-      <w:r>
-        <w:rPr>
-          <w:rStyle w:val="VerbatimChar"/>
-        </w:rPr>
-        <w:t xml:space="preserve">#&gt;  processx      3.4.4   2020-09-03 [1] CRAN (R 4.0.2)</w:t>
-      </w:r>
-      <w:r>
-        <w:br/>
-      </w:r>
-      <w:r>
-        <w:rPr>
-          <w:rStyle w:val="VerbatimChar"/>
-        </w:rPr>
-        <w:t xml:space="preserve">#&gt;  ps            1.4.0   2020-10-07 [1] CRAN (R 4.0.2)</w:t>
-      </w:r>
-      <w:r>
-        <w:br/>
-      </w:r>
-      <w:r>
-        <w:rPr>
-          <w:rStyle w:val="VerbatimChar"/>
-        </w:rPr>
-        <w:t xml:space="preserve">#&gt;  purrr       * 0.3.4   2020-04-17 [1] CRAN (R 4.0.0)</w:t>
-      </w:r>
-      <w:r>
-        <w:br/>
-      </w:r>
-      <w:r>
-        <w:rPr>
-          <w:rStyle w:val="VerbatimChar"/>
-        </w:rPr>
-        <w:t xml:space="preserve">#&gt;  R6            2.5.0   2020-10-28 [1] CRAN (R 4.0.2)</w:t>
-      </w:r>
-      <w:r>
-        <w:br/>
-      </w:r>
-      <w:r>
-        <w:rPr>
-          <w:rStyle w:val="VerbatimChar"/>
-        </w:rPr>
-        <w:t xml:space="preserve">#&gt;  Rcpp          1.0.5   2020-07-06 [1] CRAN (R 4.0.0)</w:t>
-      </w:r>
-      <w:r>
-        <w:br/>
-      </w:r>
-      <w:r>
-        <w:rPr>
-          <w:rStyle w:val="VerbatimChar"/>
-        </w:rPr>
-        <w:t xml:space="preserve">#&gt;  readr       * 1.4.0   2020-10-05 [1] CRAN (R 4.0.2)</w:t>
-      </w:r>
-      <w:r>
-        <w:br/>
-      </w:r>
-      <w:r>
-        <w:rPr>
-          <w:rStyle w:val="VerbatimChar"/>
-        </w:rPr>
-        <w:t xml:space="preserve">#&gt;  readxl        1.3.1   2019-03-13 [1] CRAN (R 4.0.0)</w:t>
-      </w:r>
-      <w:r>
-        <w:br/>
-      </w:r>
-      <w:r>
-        <w:rPr>
-          <w:rStyle w:val="VerbatimChar"/>
-        </w:rPr>
-        <w:t xml:space="preserve">#&gt;  remotes       2.2.0   2020-07-21 [1] CRAN (R 4.0.2)</w:t>
-      </w:r>
-      <w:r>
-        <w:br/>
-      </w:r>
-      <w:r>
-        <w:rPr>
-          <w:rStyle w:val="VerbatimChar"/>
-        </w:rPr>
-        <w:t xml:space="preserve">#&gt;  reprex        0.3.0   2019-05-16 [1] CRAN (R 4.0.0)</w:t>
-      </w:r>
-      <w:r>
-        <w:br/>
-      </w:r>
-      <w:r>
-        <w:rPr>
-          <w:rStyle w:val="VerbatimChar"/>
-        </w:rPr>
-        <w:t xml:space="preserve">#&gt;  rlang         0.4.8   2020-10-08 [1] CRAN (R 4.0.2)</w:t>
-      </w:r>
-      <w:r>
-        <w:br/>
-      </w:r>
-      <w:r>
-        <w:rPr>
-          <w:rStyle w:val="VerbatimChar"/>
-        </w:rPr>
-        <w:t xml:space="preserve">#&gt;  rmarkdown     2.3     2020-06-18 [1] CRAN (R 4.0.0)</w:t>
-      </w:r>
-      <w:r>
-        <w:br/>
-      </w:r>
-      <w:r>
-        <w:rPr>
-          <w:rStyle w:val="VerbatimChar"/>
-        </w:rPr>
-        <w:t xml:space="preserve">#&gt;  rprojroot     2.0.2   2020-11-15 [1] CRAN (R 4.0.2)</w:t>
-      </w:r>
-      <w:r>
-        <w:br/>
-      </w:r>
-      <w:r>
-        <w:rPr>
-          <w:rStyle w:val="VerbatimChar"/>
-        </w:rPr>
-        <w:t xml:space="preserve">#&gt;  rstudioapi    0.13    2020-11-12 [1] CRAN (R 4.0.2)</w:t>
-      </w:r>
-      <w:r>
-        <w:br/>
-      </w:r>
-      <w:r>
-        <w:rPr>
-          <w:rStyle w:val="VerbatimChar"/>
-        </w:rPr>
-        <w:t xml:space="preserve">#&gt;  rvest         0.3.6   2020-07-25 [1] CRAN (R 4.0.2)</w:t>
-      </w:r>
-      <w:r>
-        <w:br/>
-      </w:r>
-      <w:r>
-        <w:rPr>
-          <w:rStyle w:val="VerbatimChar"/>
-        </w:rPr>
-        <w:t xml:space="preserve">#&gt;  scales        1.1.1   2020-05-11 [1] CRAN (R 4.0.0)</w:t>
-      </w:r>
-      <w:r>
-        <w:br/>
-      </w:r>
-      <w:r>
-        <w:rPr>
-          <w:rStyle w:val="VerbatimChar"/>
-        </w:rPr>
-        <w:t xml:space="preserve">#&gt;  sessioninfo   1.1.1   2018-11-05 [1] CRAN (R 4.0.0)</w:t>
-      </w:r>
-      <w:r>
-        <w:br/>
-      </w:r>
-      <w:r>
-        <w:rPr>
-          <w:rStyle w:val="VerbatimChar"/>
-        </w:rPr>
-        <w:t xml:space="preserve">#&gt;  stringi       1.5.3   2020-09-09 [1] CRAN (R 4.0.2)</w:t>
-      </w:r>
-      <w:r>
-        <w:br/>
-      </w:r>
-      <w:r>
-        <w:rPr>
-          <w:rStyle w:val="VerbatimChar"/>
-        </w:rPr>
-        <w:t xml:space="preserve">#&gt;  stringr     * 1.4.0   2019-02-10 [1] CRAN (R 4.0.0)</w:t>
-      </w:r>
-      <w:r>
-        <w:br/>
-      </w:r>
-      <w:r>
-        <w:rPr>
-          <w:rStyle w:val="VerbatimChar"/>
-        </w:rPr>
-        <w:t xml:space="preserve">#&gt;  systemfonts   0.3.2   2020-09-29 [1] CRAN (R 4.0.2)</w:t>
-      </w:r>
-      <w:r>
-        <w:br/>
-      </w:r>
-      <w:r>
-        <w:rPr>
-          <w:rStyle w:val="VerbatimChar"/>
-        </w:rPr>
-        <w:t xml:space="preserve">#&gt;  testthat      3.0.0   2020-10-31 [1] CRAN (R 4.0.2)</w:t>
-      </w:r>
-      <w:r>
-        <w:br/>
-      </w:r>
-      <w:r>
-        <w:rPr>
-          <w:rStyle w:val="VerbatimChar"/>
-        </w:rPr>
-        <w:t xml:space="preserve">#&gt;  tibble      * 3.0.4   2020-10-12 [1] CRAN (R 4.0.2)</w:t>
-      </w:r>
-      <w:r>
-        <w:br/>
-      </w:r>
-      <w:r>
-        <w:rPr>
-          <w:rStyle w:val="VerbatimChar"/>
-        </w:rPr>
-        <w:t xml:space="preserve">#&gt;  tidyr       * 1.1.2   2020-08-27 [1] CRAN (R 4.0.2)</w:t>
-      </w:r>
-      <w:r>
-        <w:br/>
-      </w:r>
-      <w:r>
-        <w:rPr>
-          <w:rStyle w:val="VerbatimChar"/>
-        </w:rPr>
-        <w:t xml:space="preserve">#&gt;  tidyselect    1.1.0   2020-05-11 [1] CRAN (R 4.0.0)</w:t>
-      </w:r>
-      <w:r>
-        <w:br/>
-      </w:r>
-      <w:r>
-        <w:rPr>
-          <w:rStyle w:val="VerbatimChar"/>
-        </w:rPr>
-        <w:t xml:space="preserve">#&gt;  tidyverse   * 1.3.0   2019-11-21 [1] CRAN (R 4.0.2)</w:t>
-      </w:r>
-      <w:r>
-        <w:br/>
-      </w:r>
-      <w:r>
-        <w:rPr>
-          <w:rStyle w:val="VerbatimChar"/>
-        </w:rPr>
-        <w:t xml:space="preserve">#&gt;  usethis       1.6.3   2020-09-17 [1] CRAN (R 4.0.2)</w:t>
-      </w:r>
-      <w:r>
-        <w:br/>
-      </w:r>
-      <w:r>
-        <w:rPr>
-          <w:rStyle w:val="VerbatimChar"/>
-        </w:rPr>
-        <w:t xml:space="preserve">#&gt;  uuid          0.1-4   2020-02-26 [1] CRAN (R 4.0.0)</w:t>
-      </w:r>
-      <w:r>
-        <w:br/>
-      </w:r>
-      <w:r>
-        <w:rPr>
-          <w:rStyle w:val="VerbatimChar"/>
-        </w:rPr>
-        <w:t xml:space="preserve">#&gt;  vctrs         0.3.4   2020-08-29 [1] CRAN (R 4.0.2)</w:t>
-      </w:r>
-      <w:r>
-        <w:br/>
-      </w:r>
-      <w:r>
-        <w:rPr>
-          <w:rStyle w:val="VerbatimChar"/>
-        </w:rPr>
-        <w:t xml:space="preserve">#&gt;  withr         2.3.0   2020-09-22 [1] CRAN (R 4.0.2)</w:t>
-      </w:r>
-      <w:r>
-        <w:br/>
-      </w:r>
-      <w:r>
-        <w:rPr>
-          <w:rStyle w:val="VerbatimChar"/>
-        </w:rPr>
-        <w:t xml:space="preserve">#&gt;  xfun          0.16    2020-07-24 [1] CRAN (R 4.0.2)</w:t>
-      </w:r>
-      <w:r>
-        <w:br/>
-      </w:r>
-      <w:r>
-        <w:rPr>
-          <w:rStyle w:val="VerbatimChar"/>
-        </w:rPr>
-        <w:t xml:space="preserve">#&gt;  xml2          1.3.2   2020-04-23 [1] CRAN (R 4.0.0)</w:t>
-      </w:r>
-      <w:r>
-        <w:br/>
-      </w:r>
-      <w:r>
-        <w:rPr>
-          <w:rStyle w:val="VerbatimChar"/>
-        </w:rPr>
-        <w:t xml:space="preserve">#&gt;  yaml          2.2.1   2020-02-01 [1] CRAN (R 4.0.0)</w:t>
-      </w:r>
-      <w:r>
-        <w:br/>
-      </w:r>
-      <w:r>
-        <w:rPr>
-          <w:rStyle w:val="VerbatimChar"/>
-        </w:rPr>
-        <w:t xml:space="preserve">#&gt;  zip           2.1.1   2020-08-27 [1] CRAN (R 4.0.2)</w:t>
+        <w:t xml:space="preserve">#&gt;  package        * version date       lib source                              </w:t>
+      </w:r>
+      <w:r>
+        <w:br/>
+      </w:r>
+      <w:r>
+        <w:rPr>
+          <w:rStyle w:val="VerbatimChar"/>
+        </w:rPr>
+        <w:t xml:space="preserve">#&gt;  assertthat       0.2.1   2019-03-21 [1] CRAN (R 4.0.0)                      </w:t>
+      </w:r>
+      <w:r>
+        <w:br/>
+      </w:r>
+      <w:r>
+        <w:rPr>
+          <w:rStyle w:val="VerbatimChar"/>
+        </w:rPr>
+        <w:t xml:space="preserve">#&gt;  backports        1.2.0   2020-11-02 [1] CRAN (R 4.0.2)                      </w:t>
+      </w:r>
+      <w:r>
+        <w:br/>
+      </w:r>
+      <w:r>
+        <w:rPr>
+          <w:rStyle w:val="VerbatimChar"/>
+        </w:rPr>
+        <w:t xml:space="preserve">#&gt;  base64enc        0.1-3   2015-07-28 [1] CRAN (R 4.0.0)                      </w:t>
+      </w:r>
+      <w:r>
+        <w:br/>
+      </w:r>
+      <w:r>
+        <w:rPr>
+          <w:rStyle w:val="VerbatimChar"/>
+        </w:rPr>
+        <w:t xml:space="preserve">#&gt;  Bergm          * 5.0.2   2020-11-12 [1] CRAN (R 4.0.2)                      </w:t>
+      </w:r>
+      <w:r>
+        <w:br/>
+      </w:r>
+      <w:r>
+        <w:rPr>
+          <w:rStyle w:val="VerbatimChar"/>
+        </w:rPr>
+        <w:t xml:space="preserve">#&gt;  bitops           1.0-6   2013-08-17 [1] CRAN (R 4.0.0)                      </w:t>
+      </w:r>
+      <w:r>
+        <w:br/>
+      </w:r>
+      <w:r>
+        <w:rPr>
+          <w:rStyle w:val="VerbatimChar"/>
+        </w:rPr>
+        <w:t xml:space="preserve">#&gt;  bookdown         0.20    2020-06-23 [1] CRAN (R 4.0.0)                      </w:t>
+      </w:r>
+      <w:r>
+        <w:br/>
+      </w:r>
+      <w:r>
+        <w:rPr>
+          <w:rStyle w:val="VerbatimChar"/>
+        </w:rPr>
+        <w:t xml:space="preserve">#&gt;  broom            0.7.0   2020-07-09 [1] CRAN (R 4.0.2)                      </w:t>
+      </w:r>
+      <w:r>
+        <w:br/>
+      </w:r>
+      <w:r>
+        <w:rPr>
+          <w:rStyle w:val="VerbatimChar"/>
+        </w:rPr>
+        <w:t xml:space="preserve">#&gt;  callr            3.5.1   2020-10-13 [1] CRAN (R 4.0.2)                      </w:t>
+      </w:r>
+      <w:r>
+        <w:br/>
+      </w:r>
+      <w:r>
+        <w:rPr>
+          <w:rStyle w:val="VerbatimChar"/>
+        </w:rPr>
+        <w:t xml:space="preserve">#&gt;  cellranger       1.1.0   2016-07-27 [1] CRAN (R 4.0.0)                      </w:t>
+      </w:r>
+      <w:r>
+        <w:br/>
+      </w:r>
+      <w:r>
+        <w:rPr>
+          <w:rStyle w:val="VerbatimChar"/>
+        </w:rPr>
+        <w:t xml:space="preserve">#&gt;  checkmate        2.0.0   2020-02-06 [1] CRAN (R 4.0.2)                      </w:t>
+      </w:r>
+      <w:r>
+        <w:br/>
+      </w:r>
+      <w:r>
+        <w:rPr>
+          <w:rStyle w:val="VerbatimChar"/>
+        </w:rPr>
+        <w:t xml:space="preserve">#&gt;  class            7.3-17  2020-04-26 [1] CRAN (R 4.0.2)                      </w:t>
+      </w:r>
+      <w:r>
+        <w:br/>
+      </w:r>
+      <w:r>
+        <w:rPr>
+          <w:rStyle w:val="VerbatimChar"/>
+        </w:rPr>
+        <w:t xml:space="preserve">#&gt;  classInt         0.4-3   2020-04-07 [1] CRAN (R 4.0.0)                      </w:t>
+      </w:r>
+      <w:r>
+        <w:br/>
+      </w:r>
+      <w:r>
+        <w:rPr>
+          <w:rStyle w:val="VerbatimChar"/>
+        </w:rPr>
+        <w:t xml:space="preserve">#&gt;  cli              2.1.0   2020-10-12 [1] CRAN (R 4.0.2)                      </w:t>
+      </w:r>
+      <w:r>
+        <w:br/>
+      </w:r>
+      <w:r>
+        <w:rPr>
+          <w:rStyle w:val="VerbatimChar"/>
+        </w:rPr>
+        <w:t xml:space="preserve">#&gt;  coda             0.19-3  2019-07-05 [1] CRAN (R 4.0.0)                      </w:t>
+      </w:r>
+      <w:r>
+        <w:br/>
+      </w:r>
+      <w:r>
+        <w:rPr>
+          <w:rStyle w:val="VerbatimChar"/>
+        </w:rPr>
+        <w:t xml:space="preserve">#&gt;  codetools        0.2-16  2018-12-24 [1] CRAN (R 4.0.2)                      </w:t>
+      </w:r>
+      <w:r>
+        <w:br/>
+      </w:r>
+      <w:r>
+        <w:rPr>
+          <w:rStyle w:val="VerbatimChar"/>
+        </w:rPr>
+        <w:t xml:space="preserve">#&gt;  colorspace       1.4-1   2019-03-18 [1] CRAN (R 4.0.2)                      </w:t>
+      </w:r>
+      <w:r>
+        <w:br/>
+      </w:r>
+      <w:r>
+        <w:rPr>
+          <w:rStyle w:val="VerbatimChar"/>
+        </w:rPr>
+        <w:t xml:space="preserve">#&gt;  conquer          1.0.1   2020-05-06 [1] CRAN (R 4.0.0)                      </w:t>
+      </w:r>
+      <w:r>
+        <w:br/>
+      </w:r>
+      <w:r>
+        <w:rPr>
+          <w:rStyle w:val="VerbatimChar"/>
+        </w:rPr>
+        <w:t xml:space="preserve">#&gt;  cowplot        * 1.1.0   2020-09-08 [1] CRAN (R 4.0.2)                      </w:t>
+      </w:r>
+      <w:r>
+        <w:br/>
+      </w:r>
+      <w:r>
+        <w:rPr>
+          <w:rStyle w:val="VerbatimChar"/>
+        </w:rPr>
+        <w:t xml:space="preserve">#&gt;  crayon           1.3.4   2017-09-16 [1] CRAN (R 4.0.0)                      </w:t>
+      </w:r>
+      <w:r>
+        <w:br/>
+      </w:r>
+      <w:r>
+        <w:rPr>
+          <w:rStyle w:val="VerbatimChar"/>
+        </w:rPr>
+        <w:t xml:space="preserve">#&gt;  data.table       1.13.0  2020-07-24 [1] CRAN (R 4.0.2)                      </w:t>
+      </w:r>
+      <w:r>
+        <w:br/>
+      </w:r>
+      <w:r>
+        <w:rPr>
+          <w:rStyle w:val="VerbatimChar"/>
+        </w:rPr>
+        <w:t xml:space="preserve">#&gt;  DBI              1.1.0   2019-12-15 [1] CRAN (R 4.0.0)                      </w:t>
+      </w:r>
+      <w:r>
+        <w:br/>
+      </w:r>
+      <w:r>
+        <w:rPr>
+          <w:rStyle w:val="VerbatimChar"/>
+        </w:rPr>
+        <w:t xml:space="preserve">#&gt;  dbplyr           2.0.0   2020-11-03 [1] CRAN (R 4.0.2)                      </w:t>
+      </w:r>
+      <w:r>
+        <w:br/>
+      </w:r>
+      <w:r>
+        <w:rPr>
+          <w:rStyle w:val="VerbatimChar"/>
+        </w:rPr>
+        <w:t xml:space="preserve">#&gt;  DEoptimR         1.0-8   2016-11-19 [1] CRAN (R 4.0.0)                      </w:t>
+      </w:r>
+      <w:r>
+        <w:br/>
+      </w:r>
+      <w:r>
+        <w:rPr>
+          <w:rStyle w:val="VerbatimChar"/>
+        </w:rPr>
+        <w:t xml:space="preserve">#&gt;  desc             1.2.0   2018-05-01 [1] CRAN (R 4.0.0)                      </w:t>
+      </w:r>
+      <w:r>
+        <w:br/>
+      </w:r>
+      <w:r>
+        <w:rPr>
+          <w:rStyle w:val="VerbatimChar"/>
+        </w:rPr>
+        <w:t xml:space="preserve">#&gt;  devtools         2.3.2   2020-09-18 [1] CRAN (R 4.0.2)                      </w:t>
+      </w:r>
+      <w:r>
+        <w:br/>
+      </w:r>
+      <w:r>
+        <w:rPr>
+          <w:rStyle w:val="VerbatimChar"/>
+        </w:rPr>
+        <w:t xml:space="preserve">#&gt;  digest           0.6.27  2020-10-24 [1] CRAN (R 4.0.2)                      </w:t>
+      </w:r>
+      <w:r>
+        <w:br/>
+      </w:r>
+      <w:r>
+        <w:rPr>
+          <w:rStyle w:val="VerbatimChar"/>
+        </w:rPr>
+        <w:t xml:space="preserve">#&gt;  dotCall64        1.0-0   2018-07-30 [1] CRAN (R 4.0.2)                      </w:t>
+      </w:r>
+      <w:r>
+        <w:br/>
+      </w:r>
+      <w:r>
+        <w:rPr>
+          <w:rStyle w:val="VerbatimChar"/>
+        </w:rPr>
+        <w:t xml:space="preserve">#&gt;  dplyr          * 1.0.2   2020-08-18 [1] CRAN (R 4.0.2)                      </w:t>
+      </w:r>
+      <w:r>
+        <w:br/>
+      </w:r>
+      <w:r>
+        <w:rPr>
+          <w:rStyle w:val="VerbatimChar"/>
+        </w:rPr>
+        <w:t xml:space="preserve">#&gt;  e1071            1.7-3   2019-11-26 [1] CRAN (R 4.0.0)                      </w:t>
+      </w:r>
+      <w:r>
+        <w:br/>
+      </w:r>
+      <w:r>
+        <w:rPr>
+          <w:rStyle w:val="VerbatimChar"/>
+        </w:rPr>
+        <w:t xml:space="preserve">#&gt;  ellipsis         0.3.1   2020-05-15 [1] CRAN (R 4.0.0)                      </w:t>
+      </w:r>
+      <w:r>
+        <w:br/>
+      </w:r>
+      <w:r>
+        <w:rPr>
+          <w:rStyle w:val="VerbatimChar"/>
+        </w:rPr>
+        <w:t xml:space="preserve">#&gt;  ergm           * 3.11.0  2020-10-14 [1] CRAN (R 4.0.2)                      </w:t>
+      </w:r>
+      <w:r>
+        <w:br/>
+      </w:r>
+      <w:r>
+        <w:rPr>
+          <w:rStyle w:val="VerbatimChar"/>
+        </w:rPr>
+        <w:t xml:space="preserve">#&gt;  ergm.count     * 3.4.0   2019-05-15 [1] CRAN (R 4.0.0)                      </w:t>
+      </w:r>
+      <w:r>
+        <w:br/>
+      </w:r>
+      <w:r>
+        <w:rPr>
+          <w:rStyle w:val="VerbatimChar"/>
+        </w:rPr>
+        <w:t xml:space="preserve">#&gt;  evaluate         0.14    2019-05-28 [1] CRAN (R 4.0.0)                      </w:t>
+      </w:r>
+      <w:r>
+        <w:br/>
+      </w:r>
+      <w:r>
+        <w:rPr>
+          <w:rStyle w:val="VerbatimChar"/>
+        </w:rPr>
+        <w:t xml:space="preserve">#&gt;  fansi            0.4.1   2020-01-08 [1] CRAN (R 4.0.0)                      </w:t>
+      </w:r>
+      <w:r>
+        <w:br/>
+      </w:r>
+      <w:r>
+        <w:rPr>
+          <w:rStyle w:val="VerbatimChar"/>
+        </w:rPr>
+        <w:t xml:space="preserve">#&gt;  farver           2.0.3   2020-01-16 [1] CRAN (R 4.0.0)                      </w:t>
+      </w:r>
+      <w:r>
+        <w:br/>
+      </w:r>
+      <w:r>
+        <w:rPr>
+          <w:rStyle w:val="VerbatimChar"/>
+        </w:rPr>
+        <w:t xml:space="preserve">#&gt;  fields           11.6    2020-10-09 [1] CRAN (R 4.0.2)                      </w:t>
+      </w:r>
+      <w:r>
+        <w:br/>
+      </w:r>
+      <w:r>
+        <w:rPr>
+          <w:rStyle w:val="VerbatimChar"/>
+        </w:rPr>
+        <w:t xml:space="preserve">#&gt;  flextable      * 0.6.1   2020-12-08 [1] CRAN (R 4.0.2)                      </w:t>
+      </w:r>
+      <w:r>
+        <w:br/>
+      </w:r>
+      <w:r>
+        <w:rPr>
+          <w:rStyle w:val="VerbatimChar"/>
+        </w:rPr>
+        <w:t xml:space="preserve">#&gt;  forcats        * 0.5.0   2020-03-01 [1] CRAN (R 4.0.0)                      </w:t>
+      </w:r>
+      <w:r>
+        <w:br/>
+      </w:r>
+      <w:r>
+        <w:rPr>
+          <w:rStyle w:val="VerbatimChar"/>
+        </w:rPr>
+        <w:t xml:space="preserve">#&gt;  foreign          0.8-80  2020-05-24 [1] CRAN (R 4.0.2)                      </w:t>
+      </w:r>
+      <w:r>
+        <w:br/>
+      </w:r>
+      <w:r>
+        <w:rPr>
+          <w:rStyle w:val="VerbatimChar"/>
+        </w:rPr>
+        <w:t xml:space="preserve">#&gt;  fs               1.5.0   2020-07-31 [1] CRAN (R 4.0.2)                      </w:t>
+      </w:r>
+      <w:r>
+        <w:br/>
+      </w:r>
+      <w:r>
+        <w:rPr>
+          <w:rStyle w:val="VerbatimChar"/>
+        </w:rPr>
+        <w:t xml:space="preserve">#&gt;  gbRd             0.4-11  2012-10-01 [1] CRAN (R 4.0.2)                      </w:t>
+      </w:r>
+      <w:r>
+        <w:br/>
+      </w:r>
+      <w:r>
+        <w:rPr>
+          <w:rStyle w:val="VerbatimChar"/>
+        </w:rPr>
+        <w:t xml:space="preserve">#&gt;  gdtools          0.2.3   2021-01-06 [1] CRAN (R 4.0.2)                      </w:t>
+      </w:r>
+      <w:r>
+        <w:br/>
+      </w:r>
+      <w:r>
+        <w:rPr>
+          <w:rStyle w:val="VerbatimChar"/>
+        </w:rPr>
+        <w:t xml:space="preserve">#&gt;  generics         0.0.2   2018-11-29 [1] CRAN (R 4.0.0)                      </w:t>
+      </w:r>
+      <w:r>
+        <w:br/>
+      </w:r>
+      <w:r>
+        <w:rPr>
+          <w:rStyle w:val="VerbatimChar"/>
+        </w:rPr>
+        <w:t xml:space="preserve">#&gt;  ggforce          0.3.2   2020-06-23 [1] CRAN (R 4.0.0)                      </w:t>
+      </w:r>
+      <w:r>
+        <w:br/>
+      </w:r>
+      <w:r>
+        <w:rPr>
+          <w:rStyle w:val="VerbatimChar"/>
+        </w:rPr>
+        <w:t xml:space="preserve">#&gt;  ggmap            3.0.0   2019-02-05 [1] CRAN (R 4.0.0)                      </w:t>
+      </w:r>
+      <w:r>
+        <w:br/>
+      </w:r>
+      <w:r>
+        <w:rPr>
+          <w:rStyle w:val="VerbatimChar"/>
+        </w:rPr>
+        <w:t xml:space="preserve">#&gt;  ggplot2        * 3.3.2   2020-06-19 [1] CRAN (R 4.0.0)                      </w:t>
+      </w:r>
+      <w:r>
+        <w:br/>
+      </w:r>
+      <w:r>
+        <w:rPr>
+          <w:rStyle w:val="VerbatimChar"/>
+        </w:rPr>
+        <w:t xml:space="preserve">#&gt;  ggpointgrid      1.0.0   2020-11-13 [1] Github (nevrome/ggpointgrid@1dceed9)</w:t>
+      </w:r>
+      <w:r>
+        <w:br/>
+      </w:r>
+      <w:r>
+        <w:rPr>
+          <w:rStyle w:val="VerbatimChar"/>
+        </w:rPr>
+        <w:t xml:space="preserve">#&gt;  ggraph         * 2.0.4   2020-11-16 [1] CRAN (R 4.0.2)                      </w:t>
+      </w:r>
+      <w:r>
+        <w:br/>
+      </w:r>
+      <w:r>
+        <w:rPr>
+          <w:rStyle w:val="VerbatimChar"/>
+        </w:rPr>
+        <w:t xml:space="preserve">#&gt;  ggrepel          0.8.2   2020-03-08 [1] CRAN (R 4.0.0)                      </w:t>
+      </w:r>
+      <w:r>
+        <w:br/>
+      </w:r>
+      <w:r>
+        <w:rPr>
+          <w:rStyle w:val="VerbatimChar"/>
+        </w:rPr>
+        <w:t xml:space="preserve">#&gt;  ggsn           * 0.5.0   2019-02-18 [1] CRAN (R 4.0.2)                      </w:t>
+      </w:r>
+      <w:r>
+        <w:br/>
+      </w:r>
+      <w:r>
+        <w:rPr>
+          <w:rStyle w:val="VerbatimChar"/>
+        </w:rPr>
+        <w:t xml:space="preserve">#&gt;  glue             1.4.2   2020-08-27 [1] CRAN (R 4.0.2)                      </w:t>
+      </w:r>
+      <w:r>
+        <w:br/>
+      </w:r>
+      <w:r>
+        <w:rPr>
+          <w:rStyle w:val="VerbatimChar"/>
+        </w:rPr>
+        <w:t xml:space="preserve">#&gt;  graphlayouts     0.7.0   2020-04-25 [1] CRAN (R 4.0.0)                      </w:t>
+      </w:r>
+      <w:r>
+        <w:br/>
+      </w:r>
+      <w:r>
+        <w:rPr>
+          <w:rStyle w:val="VerbatimChar"/>
+        </w:rPr>
+        <w:t xml:space="preserve">#&gt;  gridExtra        2.3     2017-09-09 [1] CRAN (R 4.0.0)                      </w:t>
+      </w:r>
+      <w:r>
+        <w:br/>
+      </w:r>
+      <w:r>
+        <w:rPr>
+          <w:rStyle w:val="VerbatimChar"/>
+        </w:rPr>
+        <w:t xml:space="preserve">#&gt;  gtable           0.3.0   2019-03-25 [1] CRAN (R 4.0.0)                      </w:t>
+      </w:r>
+      <w:r>
+        <w:br/>
+      </w:r>
+      <w:r>
+        <w:rPr>
+          <w:rStyle w:val="VerbatimChar"/>
+        </w:rPr>
+        <w:t xml:space="preserve">#&gt;  gtools         * 3.8.2   2020-03-31 [1] CRAN (R 4.0.0)                      </w:t>
+      </w:r>
+      <w:r>
+        <w:br/>
+      </w:r>
+      <w:r>
+        <w:rPr>
+          <w:rStyle w:val="VerbatimChar"/>
+        </w:rPr>
+        <w:t xml:space="preserve">#&gt;  haven            2.3.1   2020-06-01 [1] CRAN (R 4.0.0)                      </w:t>
+      </w:r>
+      <w:r>
+        <w:br/>
+      </w:r>
+      <w:r>
+        <w:rPr>
+          <w:rStyle w:val="VerbatimChar"/>
+        </w:rPr>
+        <w:t xml:space="preserve">#&gt;  here           * 1.0.1   2020-12-13 [1] CRAN (R 4.0.2)                      </w:t>
+      </w:r>
+      <w:r>
+        <w:br/>
+      </w:r>
+      <w:r>
+        <w:rPr>
+          <w:rStyle w:val="VerbatimChar"/>
+        </w:rPr>
+        <w:t xml:space="preserve">#&gt;  highr            0.8     2019-03-20 [1] CRAN (R 4.0.0)                      </w:t>
+      </w:r>
+      <w:r>
+        <w:br/>
+      </w:r>
+      <w:r>
+        <w:rPr>
+          <w:rStyle w:val="VerbatimChar"/>
+        </w:rPr>
+        <w:t xml:space="preserve">#&gt;  hms              0.5.3   2020-01-08 [1] CRAN (R 4.0.0)                      </w:t>
+      </w:r>
+      <w:r>
+        <w:br/>
+      </w:r>
+      <w:r>
+        <w:rPr>
+          <w:rStyle w:val="VerbatimChar"/>
+        </w:rPr>
+        <w:t xml:space="preserve">#&gt;  htmltools        0.5.0   2020-06-16 [1] CRAN (R 4.0.0)                      </w:t>
+      </w:r>
+      <w:r>
+        <w:br/>
+      </w:r>
+      <w:r>
+        <w:rPr>
+          <w:rStyle w:val="VerbatimChar"/>
+        </w:rPr>
+        <w:t xml:space="preserve">#&gt;  httr             1.4.2   2020-07-20 [1] CRAN (R 4.0.2)                      </w:t>
+      </w:r>
+      <w:r>
+        <w:br/>
+      </w:r>
+      <w:r>
+        <w:rPr>
+          <w:rStyle w:val="VerbatimChar"/>
+        </w:rPr>
+        <w:t xml:space="preserve">#&gt;  igraph         * 1.2.6   2020-10-06 [1] CRAN (R 4.0.2)                      </w:t>
+      </w:r>
+      <w:r>
+        <w:br/>
+      </w:r>
+      <w:r>
+        <w:rPr>
+          <w:rStyle w:val="VerbatimChar"/>
+        </w:rPr>
+        <w:t xml:space="preserve">#&gt;  janitor          2.0.1   2020-04-12 [1] CRAN (R 4.0.0)                      </w:t>
+      </w:r>
+      <w:r>
+        <w:br/>
+      </w:r>
+      <w:r>
+        <w:rPr>
+          <w:rStyle w:val="VerbatimChar"/>
+        </w:rPr>
+        <w:t xml:space="preserve">#&gt;  jpeg             0.1-8.1 2019-10-24 [1] CRAN (R 4.0.0)                      </w:t>
+      </w:r>
+      <w:r>
+        <w:br/>
+      </w:r>
+      <w:r>
+        <w:rPr>
+          <w:rStyle w:val="VerbatimChar"/>
+        </w:rPr>
+        <w:t xml:space="preserve">#&gt;  jsonlite         1.7.1   2020-09-07 [1] CRAN (R 4.0.2)                      </w:t>
+      </w:r>
+      <w:r>
+        <w:br/>
+      </w:r>
+      <w:r>
+        <w:rPr>
+          <w:rStyle w:val="VerbatimChar"/>
+        </w:rPr>
+        <w:t xml:space="preserve">#&gt;  KernSmooth       2.23-17 2020-04-26 [1] CRAN (R 4.0.2)                      </w:t>
+      </w:r>
+      <w:r>
+        <w:br/>
+      </w:r>
+      <w:r>
+        <w:rPr>
+          <w:rStyle w:val="VerbatimChar"/>
+        </w:rPr>
+        <w:t xml:space="preserve">#&gt;  knitr            1.29    2020-06-23 [1] CRAN (R 4.0.0)                      </w:t>
+      </w:r>
+      <w:r>
+        <w:br/>
+      </w:r>
+      <w:r>
+        <w:rPr>
+          <w:rStyle w:val="VerbatimChar"/>
+        </w:rPr>
+        <w:t xml:space="preserve">#&gt;  labeling         0.4.2   2020-10-20 [1] CRAN (R 4.0.2)                      </w:t>
+      </w:r>
+      <w:r>
+        <w:br/>
+      </w:r>
+      <w:r>
+        <w:rPr>
+          <w:rStyle w:val="VerbatimChar"/>
+        </w:rPr>
+        <w:t xml:space="preserve">#&gt;  lattice          0.20-41 2020-04-02 [1] CRAN (R 4.0.2)                      </w:t>
+      </w:r>
+      <w:r>
+        <w:br/>
+      </w:r>
+      <w:r>
+        <w:rPr>
+          <w:rStyle w:val="VerbatimChar"/>
+        </w:rPr>
+        <w:t xml:space="preserve">#&gt;  lifecycle        0.2.0   2020-03-06 [1] CRAN (R 4.0.0)                      </w:t>
+      </w:r>
+      <w:r>
+        <w:br/>
+      </w:r>
+      <w:r>
+        <w:rPr>
+          <w:rStyle w:val="VerbatimChar"/>
+        </w:rPr>
+        <w:t xml:space="preserve">#&gt;  lpSolve          5.6.15  2020-01-24 [1] CRAN (R 4.0.0)                      </w:t>
+      </w:r>
+      <w:r>
+        <w:br/>
+      </w:r>
+      <w:r>
+        <w:rPr>
+          <w:rStyle w:val="VerbatimChar"/>
+        </w:rPr>
+        <w:t xml:space="preserve">#&gt;  lubridate        1.7.9   2020-06-08 [1] CRAN (R 4.0.0)                      </w:t>
+      </w:r>
+      <w:r>
+        <w:br/>
+      </w:r>
+      <w:r>
+        <w:rPr>
+          <w:rStyle w:val="VerbatimChar"/>
+        </w:rPr>
+        <w:t xml:space="preserve">#&gt;  magick         * 2.4.0   2020-06-23 [1] CRAN (R 4.0.0)                      </w:t>
+      </w:r>
+      <w:r>
+        <w:br/>
+      </w:r>
+      <w:r>
+        <w:rPr>
+          <w:rStyle w:val="VerbatimChar"/>
+        </w:rPr>
+        <w:t xml:space="preserve">#&gt;  magrittr         1.5     2014-11-22 [1] CRAN (R 4.0.0)                      </w:t>
+      </w:r>
+      <w:r>
+        <w:br/>
+      </w:r>
+      <w:r>
+        <w:rPr>
+          <w:rStyle w:val="VerbatimChar"/>
+        </w:rPr>
+        <w:t xml:space="preserve">#&gt;  maps             3.3.0   2018-04-03 [1] CRAN (R 4.0.0)                      </w:t>
+      </w:r>
+      <w:r>
+        <w:br/>
+      </w:r>
+      <w:r>
+        <w:rPr>
+          <w:rStyle w:val="VerbatimChar"/>
+        </w:rPr>
+        <w:t xml:space="preserve">#&gt;  maptools         1.0-1   2020-05-14 [1] CRAN (R 4.0.0)                      </w:t>
+      </w:r>
+      <w:r>
+        <w:br/>
+      </w:r>
+      <w:r>
+        <w:rPr>
+          <w:rStyle w:val="VerbatimChar"/>
+        </w:rPr>
+        <w:t xml:space="preserve">#&gt;  MASS             7.3-52  2020-08-18 [1] CRAN (R 4.0.2)                      </w:t>
+      </w:r>
+      <w:r>
+        <w:br/>
+      </w:r>
+      <w:r>
+        <w:rPr>
+          <w:rStyle w:val="VerbatimChar"/>
+        </w:rPr>
+        <w:t xml:space="preserve">#&gt;  Matrix           1.2-18  2019-11-27 [1] CRAN (R 4.0.2)                      </w:t>
+      </w:r>
+      <w:r>
+        <w:br/>
+      </w:r>
+      <w:r>
+        <w:rPr>
+          <w:rStyle w:val="VerbatimChar"/>
+        </w:rPr>
+        <w:t xml:space="preserve">#&gt;  matrixcalc       1.0-3   2012-09-15 [1] CRAN (R 4.0.0)                      </w:t>
+      </w:r>
+      <w:r>
+        <w:br/>
+      </w:r>
+      <w:r>
+        <w:rPr>
+          <w:rStyle w:val="VerbatimChar"/>
+        </w:rPr>
+        <w:t xml:space="preserve">#&gt;  MatrixModels     0.4-1   2015-08-22 [1] CRAN (R 4.0.0)                      </w:t>
+      </w:r>
+      <w:r>
+        <w:br/>
+      </w:r>
+      <w:r>
+        <w:rPr>
+          <w:rStyle w:val="VerbatimChar"/>
+        </w:rPr>
+        <w:t xml:space="preserve">#&gt;  matrixStats      0.56.0  2020-03-13 [1] CRAN (R 4.0.0)                      </w:t>
+      </w:r>
+      <w:r>
+        <w:br/>
+      </w:r>
+      <w:r>
+        <w:rPr>
+          <w:rStyle w:val="VerbatimChar"/>
+        </w:rPr>
+        <w:t xml:space="preserve">#&gt;  mcmc             0.9-7   2020-03-21 [1] CRAN (R 4.0.0)                      </w:t>
+      </w:r>
+      <w:r>
+        <w:br/>
+      </w:r>
+      <w:r>
+        <w:rPr>
+          <w:rStyle w:val="VerbatimChar"/>
+        </w:rPr>
+        <w:t xml:space="preserve">#&gt;  MCMCpack         1.4-9   2020-08-02 [1] CRAN (R 4.0.2)                      </w:t>
+      </w:r>
+      <w:r>
+        <w:br/>
+      </w:r>
+      <w:r>
+        <w:rPr>
+          <w:rStyle w:val="VerbatimChar"/>
+        </w:rPr>
+        <w:t xml:space="preserve">#&gt;  memoise          1.1.0   2017-04-21 [1] CRAN (R 4.0.0)                      </w:t>
+      </w:r>
+      <w:r>
+        <w:br/>
+      </w:r>
+      <w:r>
+        <w:rPr>
+          <w:rStyle w:val="VerbatimChar"/>
+        </w:rPr>
+        <w:t xml:space="preserve">#&gt;  mnormt           2.0.1   2020-06-29 [1] CRAN (R 4.0.2)                      </w:t>
+      </w:r>
+      <w:r>
+        <w:br/>
+      </w:r>
+      <w:r>
+        <w:rPr>
+          <w:rStyle w:val="VerbatimChar"/>
+        </w:rPr>
+        <w:t xml:space="preserve">#&gt;  modelr           0.1.8   2020-05-19 [1] CRAN (R 4.0.0)                      </w:t>
+      </w:r>
+      <w:r>
+        <w:br/>
+      </w:r>
+      <w:r>
+        <w:rPr>
+          <w:rStyle w:val="VerbatimChar"/>
+        </w:rPr>
+        <w:t xml:space="preserve">#&gt;  munsell          0.5.0   2018-06-12 [1] CRAN (R 4.0.0)                      </w:t>
+      </w:r>
+      <w:r>
+        <w:br/>
+      </w:r>
+      <w:r>
+        <w:rPr>
+          <w:rStyle w:val="VerbatimChar"/>
+        </w:rPr>
+        <w:t xml:space="preserve">#&gt;  mvtnorm          1.1-1   2020-06-09 [1] CRAN (R 4.0.0)                      </w:t>
+      </w:r>
+      <w:r>
+        <w:br/>
+      </w:r>
+      <w:r>
+        <w:rPr>
+          <w:rStyle w:val="VerbatimChar"/>
+        </w:rPr>
+        <w:t xml:space="preserve">#&gt;  network        * 1.16.1  2020-10-07 [1] CRAN (R 4.0.2)                      </w:t>
+      </w:r>
+      <w:r>
+        <w:br/>
+      </w:r>
+      <w:r>
+        <w:rPr>
+          <w:rStyle w:val="VerbatimChar"/>
+        </w:rPr>
+        <w:t xml:space="preserve">#&gt;  networkDynamic * 0.10.1  2020-01-21 [1] CRAN (R 4.0.0)                      </w:t>
+      </w:r>
+      <w:r>
+        <w:br/>
+      </w:r>
+      <w:r>
+        <w:rPr>
+          <w:rStyle w:val="VerbatimChar"/>
+        </w:rPr>
+        <w:t xml:space="preserve">#&gt;  nlme             3.1-148 2020-05-24 [1] CRAN (R 4.0.2)                      </w:t>
+      </w:r>
+      <w:r>
+        <w:br/>
+      </w:r>
+      <w:r>
+        <w:rPr>
+          <w:rStyle w:val="VerbatimChar"/>
+        </w:rPr>
+        <w:t xml:space="preserve">#&gt;  officer          0.3.16  2021-01-04 [1] CRAN (R 4.0.2)                      </w:t>
+      </w:r>
+      <w:r>
+        <w:br/>
+      </w:r>
+      <w:r>
+        <w:rPr>
+          <w:rStyle w:val="VerbatimChar"/>
+        </w:rPr>
+        <w:t xml:space="preserve">#&gt;  pillar           1.4.6   2020-07-10 [1] CRAN (R 4.0.2)                      </w:t>
+      </w:r>
+      <w:r>
+        <w:br/>
+      </w:r>
+      <w:r>
+        <w:rPr>
+          <w:rStyle w:val="VerbatimChar"/>
+        </w:rPr>
+        <w:t xml:space="preserve">#&gt;  pkgbuild         1.1.0   2020-07-13 [1] CRAN (R 4.0.2)                      </w:t>
+      </w:r>
+      <w:r>
+        <w:br/>
+      </w:r>
+      <w:r>
+        <w:rPr>
+          <w:rStyle w:val="VerbatimChar"/>
+        </w:rPr>
+        <w:t xml:space="preserve">#&gt;  pkgconfig        2.0.3   2019-09-22 [1] CRAN (R 4.0.0)                      </w:t>
+      </w:r>
+      <w:r>
+        <w:br/>
+      </w:r>
+      <w:r>
+        <w:rPr>
+          <w:rStyle w:val="VerbatimChar"/>
+        </w:rPr>
+        <w:t xml:space="preserve">#&gt;  pkgload          1.1.0   2020-05-29 [1] CRAN (R 4.0.0)                      </w:t>
+      </w:r>
+      <w:r>
+        <w:br/>
+      </w:r>
+      <w:r>
+        <w:rPr>
+          <w:rStyle w:val="VerbatimChar"/>
+        </w:rPr>
+        <w:t xml:space="preserve">#&gt;  plyr             1.8.6   2020-03-03 [1] CRAN (R 4.0.0)                      </w:t>
+      </w:r>
+      <w:r>
+        <w:br/>
+      </w:r>
+      <w:r>
+        <w:rPr>
+          <w:rStyle w:val="VerbatimChar"/>
+        </w:rPr>
+        <w:t xml:space="preserve">#&gt;  png              0.1-7   2013-12-03 [1] CRAN (R 4.0.0)                      </w:t>
+      </w:r>
+      <w:r>
+        <w:br/>
+      </w:r>
+      <w:r>
+        <w:rPr>
+          <w:rStyle w:val="VerbatimChar"/>
+        </w:rPr>
+        <w:t xml:space="preserve">#&gt;  polyclip         1.10-0  2019-03-14 [1] CRAN (R 4.0.0)                      </w:t>
+      </w:r>
+      <w:r>
+        <w:br/>
+      </w:r>
+      <w:r>
+        <w:rPr>
+          <w:rStyle w:val="VerbatimChar"/>
+        </w:rPr>
+        <w:t xml:space="preserve">#&gt;  prettyunits      1.1.1   2020-01-24 [1] CRAN (R 4.0.0)                      </w:t>
+      </w:r>
+      <w:r>
+        <w:br/>
+      </w:r>
+      <w:r>
+        <w:rPr>
+          <w:rStyle w:val="VerbatimChar"/>
+        </w:rPr>
+        <w:t xml:space="preserve">#&gt;  processx         3.4.4   2020-09-03 [1] CRAN (R 4.0.2)                      </w:t>
+      </w:r>
+      <w:r>
+        <w:br/>
+      </w:r>
+      <w:r>
+        <w:rPr>
+          <w:rStyle w:val="VerbatimChar"/>
+        </w:rPr>
+        <w:t xml:space="preserve">#&gt;  ps               1.4.0   2020-10-07 [1] CRAN (R 4.0.2)                      </w:t>
+      </w:r>
+      <w:r>
+        <w:br/>
+      </w:r>
+      <w:r>
+        <w:rPr>
+          <w:rStyle w:val="VerbatimChar"/>
+        </w:rPr>
+        <w:t xml:space="preserve">#&gt;  psych          * 2.0.8   2020-09-04 [1] CRAN (R 4.0.2)                      </w:t>
+      </w:r>
+      <w:r>
+        <w:br/>
+      </w:r>
+      <w:r>
+        <w:rPr>
+          <w:rStyle w:val="VerbatimChar"/>
+        </w:rPr>
+        <w:t xml:space="preserve">#&gt;  purrr          * 0.3.4   2020-04-17 [1] CRAN (R 4.0.0)                      </w:t>
+      </w:r>
+      <w:r>
+        <w:br/>
+      </w:r>
+      <w:r>
+        <w:rPr>
+          <w:rStyle w:val="VerbatimChar"/>
+        </w:rPr>
+        <w:t xml:space="preserve">#&gt;  quantreg         5.61    2020-07-09 [1] CRAN (R 4.0.2)                      </w:t>
+      </w:r>
+      <w:r>
+        <w:br/>
+      </w:r>
+      <w:r>
+        <w:rPr>
+          <w:rStyle w:val="VerbatimChar"/>
+        </w:rPr>
+        <w:t xml:space="preserve">#&gt;  R6               2.5.0   2020-10-28 [1] CRAN (R 4.0.2)                      </w:t>
+      </w:r>
+      <w:r>
+        <w:br/>
+      </w:r>
+      <w:r>
+        <w:rPr>
+          <w:rStyle w:val="VerbatimChar"/>
+        </w:rPr>
+        <w:t xml:space="preserve">#&gt;  rbibutils        1.3     2020-10-05 [1] CRAN (R 4.0.2)                      </w:t>
+      </w:r>
+      <w:r>
+        <w:br/>
+      </w:r>
+      <w:r>
+        <w:rPr>
+          <w:rStyle w:val="VerbatimChar"/>
+        </w:rPr>
+        <w:t xml:space="preserve">#&gt;  Rcpp             1.0.5   2020-07-06 [1] CRAN (R 4.0.0)                      </w:t>
+      </w:r>
+      <w:r>
+        <w:br/>
+      </w:r>
+      <w:r>
+        <w:rPr>
+          <w:rStyle w:val="VerbatimChar"/>
+        </w:rPr>
+        <w:t xml:space="preserve">#&gt;  Rdpack           2.0     2020-10-06 [1] CRAN (R 4.0.2)                      </w:t>
+      </w:r>
+      <w:r>
+        <w:br/>
+      </w:r>
+      <w:r>
+        <w:rPr>
+          <w:rStyle w:val="VerbatimChar"/>
+        </w:rPr>
+        <w:t xml:space="preserve">#&gt;  readr          * 1.4.0   2020-10-05 [1] CRAN (R 4.0.2)                      </w:t>
+      </w:r>
+      <w:r>
+        <w:br/>
+      </w:r>
+      <w:r>
+        <w:rPr>
+          <w:rStyle w:val="VerbatimChar"/>
+        </w:rPr>
+        <w:t xml:space="preserve">#&gt;  readxl         * 1.3.1   2019-03-13 [1] CRAN (R 4.0.0)                      </w:t>
+      </w:r>
+      <w:r>
+        <w:br/>
+      </w:r>
+      <w:r>
+        <w:rPr>
+          <w:rStyle w:val="VerbatimChar"/>
+        </w:rPr>
+        <w:t xml:space="preserve">#&gt;  remotes          2.2.0   2020-07-21 [1] CRAN (R 4.0.2)                      </w:t>
+      </w:r>
+      <w:r>
+        <w:br/>
+      </w:r>
+      <w:r>
+        <w:rPr>
+          <w:rStyle w:val="VerbatimChar"/>
+        </w:rPr>
+        <w:t xml:space="preserve">#&gt;  reprex           0.3.0   2019-05-16 [1] CRAN (R 4.0.0)                      </w:t>
+      </w:r>
+      <w:r>
+        <w:br/>
+      </w:r>
+      <w:r>
+        <w:rPr>
+          <w:rStyle w:val="VerbatimChar"/>
+        </w:rPr>
+        <w:t xml:space="preserve">#&gt;  reshape2         1.4.4   2020-04-09 [1] CRAN (R 4.0.0)                      </w:t>
+      </w:r>
+      <w:r>
+        <w:br/>
+      </w:r>
+      <w:r>
+        <w:rPr>
+          <w:rStyle w:val="VerbatimChar"/>
+        </w:rPr>
+        <w:t xml:space="preserve">#&gt;  RgoogleMaps      1.4.5.3 2020-02-12 [1] CRAN (R 4.0.0)                      </w:t>
+      </w:r>
+      <w:r>
+        <w:br/>
+      </w:r>
+      <w:r>
+        <w:rPr>
+          <w:rStyle w:val="VerbatimChar"/>
+        </w:rPr>
+        <w:t xml:space="preserve">#&gt;  rjson            0.2.20  2018-06-08 [1] CRAN (R 4.0.0)                      </w:t>
+      </w:r>
+      <w:r>
+        <w:br/>
+      </w:r>
+      <w:r>
+        <w:rPr>
+          <w:rStyle w:val="VerbatimChar"/>
+        </w:rPr>
+        <w:t xml:space="preserve">#&gt;  rlang            0.4.8   2020-10-08 [1] CRAN (R 4.0.2)                      </w:t>
+      </w:r>
+      <w:r>
+        <w:br/>
+      </w:r>
+      <w:r>
+        <w:rPr>
+          <w:rStyle w:val="VerbatimChar"/>
+        </w:rPr>
+        <w:t xml:space="preserve">#&gt;  rle              0.9.2   2020-09-25 [1] CRAN (R 4.0.2)                      </w:t>
+      </w:r>
+      <w:r>
+        <w:br/>
+      </w:r>
+      <w:r>
+        <w:rPr>
+          <w:rStyle w:val="VerbatimChar"/>
+        </w:rPr>
+        <w:t xml:space="preserve">#&gt;  rmarkdown        2.3     2020-06-18 [1] CRAN (R 4.0.0)                      </w:t>
+      </w:r>
+      <w:r>
+        <w:br/>
+      </w:r>
+      <w:r>
+        <w:rPr>
+          <w:rStyle w:val="VerbatimChar"/>
+        </w:rPr>
+        <w:t xml:space="preserve">#&gt;  robustbase       0.93-6  2020-03-23 [1] CRAN (R 4.0.0)                      </w:t>
+      </w:r>
+      <w:r>
+        <w:br/>
+      </w:r>
+      <w:r>
+        <w:rPr>
+          <w:rStyle w:val="VerbatimChar"/>
+        </w:rPr>
+        <w:t xml:space="preserve">#&gt;  rprojroot        2.0.2   2020-11-15 [1] CRAN (R 4.0.2)                      </w:t>
+      </w:r>
+      <w:r>
+        <w:br/>
+      </w:r>
+      <w:r>
+        <w:rPr>
+          <w:rStyle w:val="VerbatimChar"/>
+        </w:rPr>
+        <w:t xml:space="preserve">#&gt;  rstudioapi       0.13    2020-11-12 [1] CRAN (R 4.0.2)                      </w:t>
+      </w:r>
+      <w:r>
+        <w:br/>
+      </w:r>
+      <w:r>
+        <w:rPr>
+          <w:rStyle w:val="VerbatimChar"/>
+        </w:rPr>
+        <w:t xml:space="preserve">#&gt;  rvest            0.3.6   2020-07-25 [1] CRAN (R 4.0.2)                      </w:t>
+      </w:r>
+      <w:r>
+        <w:br/>
+      </w:r>
+      <w:r>
+        <w:rPr>
+          <w:rStyle w:val="VerbatimChar"/>
+        </w:rPr>
+        <w:t xml:space="preserve">#&gt;  scales           1.1.1   2020-05-11 [1] CRAN (R 4.0.0)                      </w:t>
+      </w:r>
+      <w:r>
+        <w:br/>
+      </w:r>
+      <w:r>
+        <w:rPr>
+          <w:rStyle w:val="VerbatimChar"/>
+        </w:rPr>
+        <w:t xml:space="preserve">#&gt;  sessioninfo      1.1.1   2018-11-05 [1] CRAN (R 4.0.0)                      </w:t>
+      </w:r>
+      <w:r>
+        <w:br/>
+      </w:r>
+      <w:r>
+        <w:rPr>
+          <w:rStyle w:val="VerbatimChar"/>
+        </w:rPr>
+        <w:t xml:space="preserve">#&gt;  sf             * 0.9-6   2020-09-13 [1] CRAN (R 4.0.2)                      </w:t>
+      </w:r>
+      <w:r>
+        <w:br/>
+      </w:r>
+      <w:r>
+        <w:rPr>
+          <w:rStyle w:val="VerbatimChar"/>
+        </w:rPr>
+        <w:t xml:space="preserve">#&gt;  sna            * 2.5     2019-12-10 [1] CRAN (R 4.0.0)                      </w:t>
+      </w:r>
+      <w:r>
+        <w:br/>
+      </w:r>
+      <w:r>
+        <w:rPr>
+          <w:rStyle w:val="VerbatimChar"/>
+        </w:rPr>
+        <w:t xml:space="preserve">#&gt;  snakecase        0.11.0  2019-05-25 [1] CRAN (R 4.0.0)                      </w:t>
+      </w:r>
+      <w:r>
+        <w:br/>
+      </w:r>
+      <w:r>
+        <w:rPr>
+          <w:rStyle w:val="VerbatimChar"/>
+        </w:rPr>
+        <w:t xml:space="preserve">#&gt;  snowboot       * 1.0.2   2020-04-25 [1] CRAN (R 4.0.2)                      </w:t>
+      </w:r>
+      <w:r>
+        <w:br/>
+      </w:r>
+      <w:r>
+        <w:rPr>
+          <w:rStyle w:val="VerbatimChar"/>
+        </w:rPr>
+        <w:t xml:space="preserve">#&gt;  sp               1.4-2   2020-05-20 [1] CRAN (R 4.0.0)                      </w:t>
+      </w:r>
+      <w:r>
+        <w:br/>
+      </w:r>
+      <w:r>
+        <w:rPr>
+          <w:rStyle w:val="VerbatimChar"/>
+        </w:rPr>
+        <w:t xml:space="preserve">#&gt;  spam             2.5-1   2019-12-12 [1] CRAN (R 4.0.2)                      </w:t>
+      </w:r>
+      <w:r>
+        <w:br/>
+      </w:r>
+      <w:r>
+        <w:rPr>
+          <w:rStyle w:val="VerbatimChar"/>
+        </w:rPr>
+        <w:t xml:space="preserve">#&gt;  SparseM          1.78    2019-12-13 [1] CRAN (R 4.0.0)                      </w:t>
+      </w:r>
+      <w:r>
+        <w:br/>
+      </w:r>
+      <w:r>
+        <w:rPr>
+          <w:rStyle w:val="VerbatimChar"/>
+        </w:rPr>
+        <w:t xml:space="preserve">#&gt;  statnet        * 2019.6  2019-06-14 [1] CRAN (R 4.0.0)                      </w:t>
+      </w:r>
+      <w:r>
+        <w:br/>
+      </w:r>
+      <w:r>
+        <w:rPr>
+          <w:rStyle w:val="VerbatimChar"/>
+        </w:rPr>
+        <w:t xml:space="preserve">#&gt;  statnet.common * 4.4.1   2020-10-03 [1] CRAN (R 4.0.2)                      </w:t>
+      </w:r>
+      <w:r>
+        <w:br/>
+      </w:r>
+      <w:r>
+        <w:rPr>
+          <w:rStyle w:val="VerbatimChar"/>
+        </w:rPr>
+        <w:t xml:space="preserve">#&gt;  stringi          1.5.3   2020-09-09 [1] CRAN (R 4.0.2)                      </w:t>
+      </w:r>
+      <w:r>
+        <w:br/>
+      </w:r>
+      <w:r>
+        <w:rPr>
+          <w:rStyle w:val="VerbatimChar"/>
+        </w:rPr>
+        <w:t xml:space="preserve">#&gt;  stringr        * 1.4.0   2019-02-10 [1] CRAN (R 4.0.0)                      </w:t>
+      </w:r>
+      <w:r>
+        <w:br/>
+      </w:r>
+      <w:r>
+        <w:rPr>
+          <w:rStyle w:val="VerbatimChar"/>
+        </w:rPr>
+        <w:t xml:space="preserve">#&gt;  systemfonts      0.3.2   2020-09-29 [1] CRAN (R 4.0.2)                      </w:t>
+      </w:r>
+      <w:r>
+        <w:br/>
+      </w:r>
+      <w:r>
+        <w:rPr>
+          <w:rStyle w:val="VerbatimChar"/>
+        </w:rPr>
+        <w:t xml:space="preserve">#&gt;  tergm          * 3.6.1   2019-06-12 [1] CRAN (R 4.0.0)                      </w:t>
+      </w:r>
+      <w:r>
+        <w:br/>
+      </w:r>
+      <w:r>
+        <w:rPr>
+          <w:rStyle w:val="VerbatimChar"/>
+        </w:rPr>
+        <w:t xml:space="preserve">#&gt;  testthat         3.0.0   2020-10-31 [1] CRAN (R 4.0.2)                      </w:t>
+      </w:r>
+      <w:r>
+        <w:br/>
+      </w:r>
+      <w:r>
+        <w:rPr>
+          <w:rStyle w:val="VerbatimChar"/>
+        </w:rPr>
+        <w:t xml:space="preserve">#&gt;  tibble         * 3.0.4   2020-10-12 [1] CRAN (R 4.0.2)                      </w:t>
+      </w:r>
+      <w:r>
+        <w:br/>
+      </w:r>
+      <w:r>
+        <w:rPr>
+          <w:rStyle w:val="VerbatimChar"/>
+        </w:rPr>
+        <w:t xml:space="preserve">#&gt;  tidygraph      * 1.2.0   2020-05-12 [1] CRAN (R 4.0.0)                      </w:t>
+      </w:r>
+      <w:r>
+        <w:br/>
+      </w:r>
+      <w:r>
+        <w:rPr>
+          <w:rStyle w:val="VerbatimChar"/>
+        </w:rPr>
+        <w:t xml:space="preserve">#&gt;  tidyr          * 1.1.2   2020-08-27 [1] CRAN (R 4.0.2)                      </w:t>
+      </w:r>
+      <w:r>
+        <w:br/>
+      </w:r>
+      <w:r>
+        <w:rPr>
+          <w:rStyle w:val="VerbatimChar"/>
+        </w:rPr>
+        <w:t xml:space="preserve">#&gt;  tidyselect       1.1.0   2020-05-11 [1] CRAN (R 4.0.0)                      </w:t>
+      </w:r>
+      <w:r>
+        <w:br/>
+      </w:r>
+      <w:r>
+        <w:rPr>
+          <w:rStyle w:val="VerbatimChar"/>
+        </w:rPr>
+        <w:t xml:space="preserve">#&gt;  tidyverse      * 1.3.0   2019-11-21 [1] CRAN (R 4.0.2)                      </w:t>
+      </w:r>
+      <w:r>
+        <w:br/>
+      </w:r>
+      <w:r>
+        <w:rPr>
+          <w:rStyle w:val="VerbatimChar"/>
+        </w:rPr>
+        <w:t xml:space="preserve">#&gt;  tmvnsim          1.0-2   2016-12-15 [1] CRAN (R 4.0.2)                      </w:t>
+      </w:r>
+      <w:r>
+        <w:br/>
+      </w:r>
+      <w:r>
+        <w:rPr>
+          <w:rStyle w:val="VerbatimChar"/>
+        </w:rPr>
+        <w:t xml:space="preserve">#&gt;  trust            0.1-8   2020-01-10 [1] CRAN (R 4.0.0)                      </w:t>
+      </w:r>
+      <w:r>
+        <w:br/>
+      </w:r>
+      <w:r>
+        <w:rPr>
+          <w:rStyle w:val="VerbatimChar"/>
+        </w:rPr>
+        <w:t xml:space="preserve">#&gt;  tsna           * 0.3.1   2020-01-20 [1] CRAN (R 4.0.0)                      </w:t>
+      </w:r>
+      <w:r>
+        <w:br/>
+      </w:r>
+      <w:r>
+        <w:rPr>
+          <w:rStyle w:val="VerbatimChar"/>
+        </w:rPr>
+        <w:t xml:space="preserve">#&gt;  tweenr           1.0.1   2018-12-14 [1] CRAN (R 4.0.0)                      </w:t>
+      </w:r>
+      <w:r>
+        <w:br/>
+      </w:r>
+      <w:r>
+        <w:rPr>
+          <w:rStyle w:val="VerbatimChar"/>
+        </w:rPr>
+        <w:t xml:space="preserve">#&gt;  units            0.6-7   2020-06-13 [1] CRAN (R 4.0.0)                      </w:t>
+      </w:r>
+      <w:r>
+        <w:br/>
+      </w:r>
+      <w:r>
+        <w:rPr>
+          <w:rStyle w:val="VerbatimChar"/>
+        </w:rPr>
+        <w:t xml:space="preserve">#&gt;  usethis          1.6.3   2020-09-17 [1] CRAN (R 4.0.2)                      </w:t>
+      </w:r>
+      <w:r>
+        <w:br/>
+      </w:r>
+      <w:r>
+        <w:rPr>
+          <w:rStyle w:val="VerbatimChar"/>
+        </w:rPr>
+        <w:t xml:space="preserve">#&gt;  uuid             0.1-4   2020-02-26 [1] CRAN (R 4.0.0)                      </w:t>
+      </w:r>
+      <w:r>
+        <w:br/>
+      </w:r>
+      <w:r>
+        <w:rPr>
+          <w:rStyle w:val="VerbatimChar"/>
+        </w:rPr>
+        <w:t xml:space="preserve">#&gt;  vctrs            0.3.4   2020-08-29 [1] CRAN (R 4.0.2)                      </w:t>
+      </w:r>
+      <w:r>
+        <w:br/>
+      </w:r>
+      <w:r>
+        <w:rPr>
+          <w:rStyle w:val="VerbatimChar"/>
+        </w:rPr>
+        <w:t xml:space="preserve">#&gt;  viridis          0.5.1   2018-03-29 [1] CRAN (R 4.0.0)                      </w:t>
+      </w:r>
+      <w:r>
+        <w:br/>
+      </w:r>
+      <w:r>
+        <w:rPr>
+          <w:rStyle w:val="VerbatimChar"/>
+        </w:rPr>
+        <w:t xml:space="preserve">#&gt;  viridisLite      0.3.0   2018-02-01 [1] CRAN (R 4.0.0)                      </w:t>
+      </w:r>
+      <w:r>
+        <w:br/>
+      </w:r>
+      <w:r>
+        <w:rPr>
+          <w:rStyle w:val="VerbatimChar"/>
+        </w:rPr>
+        <w:t xml:space="preserve">#&gt;  withr            2.3.0   2020-09-22 [1] CRAN (R 4.0.2)                      </w:t>
+      </w:r>
+      <w:r>
+        <w:br/>
+      </w:r>
+      <w:r>
+        <w:rPr>
+          <w:rStyle w:val="VerbatimChar"/>
+        </w:rPr>
+        <w:t xml:space="preserve">#&gt;  xfun             0.16    2020-07-24 [1] CRAN (R 4.0.2)                      </w:t>
+      </w:r>
+      <w:r>
+        <w:br/>
+      </w:r>
+      <w:r>
+        <w:rPr>
+          <w:rStyle w:val="VerbatimChar"/>
+        </w:rPr>
+        <w:t xml:space="preserve">#&gt;  xml2             1.3.2   2020-04-23 [1] CRAN (R 4.0.0)                      </w:t>
+      </w:r>
+      <w:r>
+        <w:br/>
+      </w:r>
+      <w:r>
+        <w:rPr>
+          <w:rStyle w:val="VerbatimChar"/>
+        </w:rPr>
+        <w:t xml:space="preserve">#&gt;  yaml             2.2.1   2020-02-01 [1] CRAN (R 4.0.0)                      </w:t>
+      </w:r>
+      <w:r>
+        <w:br/>
+      </w:r>
+      <w:r>
+        <w:rPr>
+          <w:rStyle w:val="VerbatimChar"/>
+        </w:rPr>
+        <w:t xml:space="preserve">#&gt;  zip              2.1.1   2020-08-27 [1] CRAN (R 4.0.2)                      </w:t>
       </w:r>
       <w:r>
         <w:br/>
@@ -7989,7 +8682,7 @@
         <w:rPr>
           <w:rStyle w:val="VerbatimChar"/>
         </w:rPr>
-        <w:t xml:space="preserve">#&gt; Head:     [5ef6609] 2021-01-19: create supplementary rmd and delete test files</w:t>
+        <w:t xml:space="preserve">#&gt; Head:     [f34c580] 2021-01-19: merging</w:t>
       </w:r>
     </w:p>
     <w:p>

</xml_diff>

<commit_message>
knit the rmd to update URL link
</commit_message>
<xml_diff>
--- a/analysis/paper/paper.docx
+++ b/analysis/paper/paper.docx
@@ -145,7 +145,7 @@
         <w:pStyle w:val="Date"/>
       </w:pPr>
       <w:r>
-        <w:t xml:space="preserve">01</w:t>
+        <w:t xml:space="preserve">02</w:t>
       </w:r>
       <w:r>
         <w:t xml:space="preserve"> </w:t>
@@ -2721,7 +2721,7 @@
           <w:rPr>
             <w:rStyle w:val="Hyperlink"/>
           </w:rPr>
-          <w:t xml:space="preserve">https://doi.org/xxx/xxx</w:t>
+          <w:t xml:space="preserve">http://doi.org/10.17605/OSF.IO/XGA6N</w:t>
         </w:r>
       </w:hyperlink>
       <w:r>
@@ -7336,7 +7336,7 @@
         <w:pStyle w:val="FirstParagraph"/>
       </w:pPr>
       <w:r>
-        <w:t xml:space="preserve">This report was generated on 2021-03-01 20:56:37 using the following computational environment and dependencies:</w:t>
+        <w:t xml:space="preserve">This report was generated on 2021-03-02 16:04:34 using the following computational environment and dependencies:</w:t>
       </w:r>
     </w:p>
     <w:p>
@@ -7437,7 +7437,7 @@
         <w:rPr>
           <w:rStyle w:val="VerbatimChar"/>
         </w:rPr>
-        <w:t xml:space="preserve">#&gt;  date     2021-03-01                  </w:t>
+        <w:t xml:space="preserve">#&gt;  date     2021-03-02                  </w:t>
       </w:r>
       <w:r>
         <w:br/>
@@ -7464,1357 +7464,736 @@
         <w:rPr>
           <w:rStyle w:val="VerbatimChar"/>
         </w:rPr>
-        <w:t xml:space="preserve">#&gt;  ! package        * version date       lib source        </w:t>
-      </w:r>
-      <w:r>
-        <w:br/>
-      </w:r>
-      <w:r>
-        <w:rPr>
-          <w:rStyle w:val="VerbatimChar"/>
-        </w:rPr>
-        <w:t xml:space="preserve">#&gt;  P assertthat       0.2.1   2019-03-21 [?] CRAN (R 4.0.2)</w:t>
-      </w:r>
-      <w:r>
-        <w:br/>
-      </w:r>
-      <w:r>
-        <w:rPr>
-          <w:rStyle w:val="VerbatimChar"/>
-        </w:rPr>
-        <w:t xml:space="preserve">#&gt;  P backports        1.2.1   2020-12-09 [?] CRAN (R 4.0.2)</w:t>
-      </w:r>
-      <w:r>
-        <w:br/>
-      </w:r>
-      <w:r>
-        <w:rPr>
-          <w:rStyle w:val="VerbatimChar"/>
-        </w:rPr>
-        <w:t xml:space="preserve">#&gt;  P base64enc        0.1-3   2015-07-28 [?] CRAN (R 4.0.2)</w:t>
-      </w:r>
-      <w:r>
-        <w:br/>
-      </w:r>
-      <w:r>
-        <w:rPr>
-          <w:rStyle w:val="VerbatimChar"/>
-        </w:rPr>
-        <w:t xml:space="preserve">#&gt;  P Bergm          * 5.0.2   2020-11-12 [?] CRAN (R 4.0.2)</w:t>
-      </w:r>
-      <w:r>
-        <w:br/>
-      </w:r>
-      <w:r>
-        <w:rPr>
-          <w:rStyle w:val="VerbatimChar"/>
-        </w:rPr>
-        <w:t xml:space="preserve">#&gt;  P bitops           1.0-6   2013-08-17 [?] CRAN (R 4.0.2)</w:t>
-      </w:r>
-      <w:r>
-        <w:br/>
-      </w:r>
-      <w:r>
-        <w:rPr>
-          <w:rStyle w:val="VerbatimChar"/>
-        </w:rPr>
-        <w:t xml:space="preserve">#&gt;  P bookdown         0.21    2020-10-13 [?] CRAN (R 4.0.2)</w:t>
-      </w:r>
-      <w:r>
-        <w:br/>
-      </w:r>
-      <w:r>
-        <w:rPr>
-          <w:rStyle w:val="VerbatimChar"/>
-        </w:rPr>
-        <w:t xml:space="preserve">#&gt;  P broom            0.7.3   2020-12-16 [?] CRAN (R 4.0.2)</w:t>
-      </w:r>
-      <w:r>
-        <w:br/>
-      </w:r>
-      <w:r>
-        <w:rPr>
-          <w:rStyle w:val="VerbatimChar"/>
-        </w:rPr>
-        <w:t xml:space="preserve">#&gt;  P callr            3.5.1   2020-10-13 [?] CRAN (R 4.0.2)</w:t>
-      </w:r>
-      <w:r>
-        <w:br/>
-      </w:r>
-      <w:r>
-        <w:rPr>
-          <w:rStyle w:val="VerbatimChar"/>
-        </w:rPr>
-        <w:t xml:space="preserve">#&gt;  P cellranger       1.1.0   2016-07-27 [?] CRAN (R 4.0.2)</w:t>
-      </w:r>
-      <w:r>
-        <w:br/>
-      </w:r>
-      <w:r>
-        <w:rPr>
-          <w:rStyle w:val="VerbatimChar"/>
-        </w:rPr>
-        <w:t xml:space="preserve">#&gt;  P class            7.3-18  2021-01-24 [3] CRAN (R 4.0.2)</w:t>
-      </w:r>
-      <w:r>
-        <w:br/>
-      </w:r>
-      <w:r>
-        <w:rPr>
-          <w:rStyle w:val="VerbatimChar"/>
-        </w:rPr>
-        <w:t xml:space="preserve">#&gt;  P classInt         0.4-3   2020-04-07 [?] CRAN (R 4.0.2)</w:t>
-      </w:r>
-      <w:r>
-        <w:br/>
-      </w:r>
-      <w:r>
-        <w:rPr>
-          <w:rStyle w:val="VerbatimChar"/>
-        </w:rPr>
-        <w:t xml:space="preserve">#&gt;    cli              2.3.0   2021-01-31 [1] CRAN (R 4.0.2)</w:t>
-      </w:r>
-      <w:r>
-        <w:br/>
-      </w:r>
-      <w:r>
-        <w:rPr>
-          <w:rStyle w:val="VerbatimChar"/>
-        </w:rPr>
-        <w:t xml:space="preserve">#&gt;  P coda             0.19-4  2020-09-30 [?] CRAN (R 4.0.2)</w:t>
-      </w:r>
-      <w:r>
-        <w:br/>
-      </w:r>
-      <w:r>
-        <w:rPr>
-          <w:rStyle w:val="VerbatimChar"/>
-        </w:rPr>
-        <w:t xml:space="preserve">#&gt;  P codetools        0.2-16  2018-12-24 [3] CRAN (R 4.0.3)</w:t>
-      </w:r>
-      <w:r>
-        <w:br/>
-      </w:r>
-      <w:r>
-        <w:rPr>
-          <w:rStyle w:val="VerbatimChar"/>
-        </w:rPr>
-        <w:t xml:space="preserve">#&gt;  P colorspace       2.0-0   2020-11-11 [?] CRAN (R 4.0.2)</w:t>
-      </w:r>
-      <w:r>
-        <w:br/>
-      </w:r>
-      <w:r>
-        <w:rPr>
-          <w:rStyle w:val="VerbatimChar"/>
-        </w:rPr>
-        <w:t xml:space="preserve">#&gt;  P conquer          1.0.2   2020-08-27 [?] CRAN (R 4.0.2)</w:t>
-      </w:r>
-      <w:r>
-        <w:br/>
-      </w:r>
-      <w:r>
-        <w:rPr>
-          <w:rStyle w:val="VerbatimChar"/>
-        </w:rPr>
-        <w:t xml:space="preserve">#&gt;  P cowplot        * 1.1.1   2020-12-30 [?] CRAN (R 4.0.2)</w:t>
-      </w:r>
-      <w:r>
-        <w:br/>
-      </w:r>
-      <w:r>
-        <w:rPr>
-          <w:rStyle w:val="VerbatimChar"/>
-        </w:rPr>
-        <w:t xml:space="preserve">#&gt;    crayon           1.4.1   2021-02-08 [1] CRAN (R 4.0.2)</w:t>
-      </w:r>
-      <w:r>
-        <w:br/>
-      </w:r>
-      <w:r>
-        <w:rPr>
-          <w:rStyle w:val="VerbatimChar"/>
-        </w:rPr>
-        <w:t xml:space="preserve">#&gt;  P data.table       1.13.6  2020-12-30 [?] CRAN (R 4.0.2)</w:t>
-      </w:r>
-      <w:r>
-        <w:br/>
-      </w:r>
-      <w:r>
-        <w:rPr>
-          <w:rStyle w:val="VerbatimChar"/>
-        </w:rPr>
-        <w:t xml:space="preserve">#&gt;  P DBI              1.1.1   2021-01-15 [?] CRAN (R 4.0.2)</w:t>
-      </w:r>
-      <w:r>
-        <w:br/>
-      </w:r>
-      <w:r>
-        <w:rPr>
-          <w:rStyle w:val="VerbatimChar"/>
-        </w:rPr>
-        <w:t xml:space="preserve">#&gt;  P dbplyr           2.0.0   2020-11-03 [?] CRAN (R 4.0.2)</w:t>
-      </w:r>
-      <w:r>
-        <w:br/>
-      </w:r>
-      <w:r>
-        <w:rPr>
-          <w:rStyle w:val="VerbatimChar"/>
-        </w:rPr>
-        <w:t xml:space="preserve">#&gt;  P DEoptimR         1.0-8   2016-11-19 [?] CRAN (R 4.0.2)</w:t>
-      </w:r>
-      <w:r>
-        <w:br/>
-      </w:r>
-      <w:r>
-        <w:rPr>
-          <w:rStyle w:val="VerbatimChar"/>
-        </w:rPr>
-        <w:t xml:space="preserve">#&gt;  P desc             1.2.0   2018-05-01 [?] CRAN (R 4.0.2)</w:t>
-      </w:r>
-      <w:r>
-        <w:br/>
-      </w:r>
-      <w:r>
-        <w:rPr>
-          <w:rStyle w:val="VerbatimChar"/>
-        </w:rPr>
-        <w:t xml:space="preserve">#&gt;  P devtools         2.3.2   2020-09-18 [?] CRAN (R 4.0.2)</w:t>
-      </w:r>
-      <w:r>
-        <w:br/>
-      </w:r>
-      <w:r>
-        <w:rPr>
-          <w:rStyle w:val="VerbatimChar"/>
-        </w:rPr>
-        <w:t xml:space="preserve">#&gt;  P digest           0.6.27  2020-10-24 [?] CRAN (R 4.0.2)</w:t>
-      </w:r>
-      <w:r>
-        <w:br/>
-      </w:r>
-      <w:r>
-        <w:rPr>
-          <w:rStyle w:val="VerbatimChar"/>
-        </w:rPr>
-        <w:t xml:space="preserve">#&gt;  P dplyr          * 1.0.3   2021-01-15 [?] CRAN (R 4.0.2)</w:t>
-      </w:r>
-      <w:r>
-        <w:br/>
-      </w:r>
-      <w:r>
-        <w:rPr>
-          <w:rStyle w:val="VerbatimChar"/>
-        </w:rPr>
-        <w:t xml:space="preserve">#&gt;  P e1071            1.7-4   2020-10-14 [?] CRAN (R 4.0.2)</w:t>
-      </w:r>
-      <w:r>
-        <w:br/>
-      </w:r>
-      <w:r>
-        <w:rPr>
-          <w:rStyle w:val="VerbatimChar"/>
-        </w:rPr>
-        <w:t xml:space="preserve">#&gt;  P ellipsis         0.3.1   2020-05-15 [?] CRAN (R 4.0.2)</w:t>
-      </w:r>
-      <w:r>
-        <w:br/>
-      </w:r>
-      <w:r>
-        <w:rPr>
-          <w:rStyle w:val="VerbatimChar"/>
-        </w:rPr>
-        <w:t xml:space="preserve">#&gt;  P ergm           * 3.11.0  2020-10-14 [?] CRAN (R 4.0.2)</w:t>
-      </w:r>
-      <w:r>
-        <w:br/>
-      </w:r>
-      <w:r>
-        <w:rPr>
-          <w:rStyle w:val="VerbatimChar"/>
-        </w:rPr>
-        <w:t xml:space="preserve">#&gt;  P ergm.count     * 3.4.0   2019-05-15 [?] CRAN (R 4.0.2)</w:t>
-      </w:r>
-      <w:r>
-        <w:br/>
-      </w:r>
-      <w:r>
-        <w:rPr>
-          <w:rStyle w:val="VerbatimChar"/>
-        </w:rPr>
-        <w:t xml:space="preserve">#&gt;  P evaluate         0.14    2019-05-28 [?] CRAN (R 4.0.1)</w:t>
-      </w:r>
-      <w:r>
-        <w:br/>
-      </w:r>
-      <w:r>
-        <w:rPr>
-          <w:rStyle w:val="VerbatimChar"/>
-        </w:rPr>
-        <w:t xml:space="preserve">#&gt;  P farver           2.0.3   2020-01-16 [?] CRAN (R 4.0.2)</w:t>
-      </w:r>
-      <w:r>
-        <w:br/>
-      </w:r>
-      <w:r>
-        <w:rPr>
-          <w:rStyle w:val="VerbatimChar"/>
-        </w:rPr>
-        <w:t xml:space="preserve">#&gt;  P flextable      * 0.6.2   2021-01-25 [?] CRAN (R 4.0.2)</w:t>
-      </w:r>
-      <w:r>
-        <w:br/>
-      </w:r>
-      <w:r>
-        <w:rPr>
-          <w:rStyle w:val="VerbatimChar"/>
-        </w:rPr>
-        <w:t xml:space="preserve">#&gt;    forcats        * 0.5.1   2021-01-27 [1] CRAN (R 4.0.3)</w:t>
-      </w:r>
-      <w:r>
-        <w:br/>
-      </w:r>
-      <w:r>
-        <w:rPr>
-          <w:rStyle w:val="VerbatimChar"/>
-        </w:rPr>
-        <w:t xml:space="preserve">#&gt;  P foreign          0.8-80  2020-05-24 [3] CRAN (R 4.0.3)</w:t>
-      </w:r>
-      <w:r>
-        <w:br/>
-      </w:r>
-      <w:r>
-        <w:rPr>
-          <w:rStyle w:val="VerbatimChar"/>
-        </w:rPr>
-        <w:t xml:space="preserve">#&gt;  P fs               1.5.0   2020-07-31 [?] CRAN (R 4.0.2)</w:t>
-      </w:r>
-      <w:r>
-        <w:br/>
-      </w:r>
-      <w:r>
-        <w:rPr>
-          <w:rStyle w:val="VerbatimChar"/>
-        </w:rPr>
-        <w:t xml:space="preserve">#&gt;  P gbRd             0.4-11  2012-10-01 [?] CRAN (R 4.0.2)</w:t>
-      </w:r>
-      <w:r>
-        <w:br/>
-      </w:r>
-      <w:r>
-        <w:rPr>
-          <w:rStyle w:val="VerbatimChar"/>
-        </w:rPr>
-        <w:t xml:space="preserve">#&gt;  P gdtools          0.2.3   2021-01-06 [?] CRAN (R 4.0.2)</w:t>
-      </w:r>
-      <w:r>
-        <w:br/>
-      </w:r>
-      <w:r>
-        <w:rPr>
-          <w:rStyle w:val="VerbatimChar"/>
-        </w:rPr>
-        <w:t xml:space="preserve">#&gt;  P generics         0.1.0   2020-10-31 [?] CRAN (R 4.0.2)</w:t>
-      </w:r>
-      <w:r>
-        <w:br/>
-      </w:r>
-      <w:r>
-        <w:rPr>
-          <w:rStyle w:val="VerbatimChar"/>
-        </w:rPr>
-        <w:t xml:space="preserve">#&gt;  P ggforce          0.3.2   2020-06-23 [?] CRAN (R 4.0.2)</w:t>
-      </w:r>
-      <w:r>
-        <w:br/>
-      </w:r>
-      <w:r>
-        <w:rPr>
-          <w:rStyle w:val="VerbatimChar"/>
-        </w:rPr>
-        <w:t xml:space="preserve">#&gt;  P ggmap            3.0.0   2019-02-05 [?] CRAN (R 4.0.2)</w:t>
-      </w:r>
-      <w:r>
-        <w:br/>
-      </w:r>
-      <w:r>
-        <w:rPr>
-          <w:rStyle w:val="VerbatimChar"/>
-        </w:rPr>
-        <w:t xml:space="preserve">#&gt;  P ggplot2        * 3.3.3   2020-12-30 [?] CRAN (R 4.0.2)</w:t>
-      </w:r>
-      <w:r>
-        <w:br/>
-      </w:r>
-      <w:r>
-        <w:rPr>
-          <w:rStyle w:val="VerbatimChar"/>
-        </w:rPr>
-        <w:t xml:space="preserve">#&gt;  P ggraph         * 2.0.4   2020-11-16 [?] CRAN (R 4.0.2)</w:t>
-      </w:r>
-      <w:r>
-        <w:br/>
-      </w:r>
-      <w:r>
-        <w:rPr>
-          <w:rStyle w:val="VerbatimChar"/>
-        </w:rPr>
-        <w:t xml:space="preserve">#&gt;  P ggrepel          0.9.1   2021-01-15 [?] CRAN (R 4.0.2)</w:t>
-      </w:r>
-      <w:r>
-        <w:br/>
-      </w:r>
-      <w:r>
-        <w:rPr>
-          <w:rStyle w:val="VerbatimChar"/>
-        </w:rPr>
-        <w:t xml:space="preserve">#&gt;  P ggridges       * 0.5.3   2021-01-08 [?] CRAN (R 4.0.2)</w:t>
-      </w:r>
-      <w:r>
-        <w:br/>
-      </w:r>
-      <w:r>
-        <w:rPr>
-          <w:rStyle w:val="VerbatimChar"/>
-        </w:rPr>
-        <w:t xml:space="preserve">#&gt;  P ggsn           * 0.5.0   2019-02-18 [?] CRAN (R 4.0.2)</w:t>
-      </w:r>
-      <w:r>
-        <w:br/>
-      </w:r>
-      <w:r>
-        <w:rPr>
-          <w:rStyle w:val="VerbatimChar"/>
-        </w:rPr>
-        <w:t xml:space="preserve">#&gt;  P glue             1.4.2   2020-08-27 [?] CRAN (R 4.0.2)</w:t>
-      </w:r>
-      <w:r>
-        <w:br/>
-      </w:r>
-      <w:r>
-        <w:rPr>
-          <w:rStyle w:val="VerbatimChar"/>
-        </w:rPr>
-        <w:t xml:space="preserve">#&gt;  P graphlayouts     0.7.1   2020-10-26 [?] CRAN (R 4.0.2)</w:t>
-      </w:r>
-      <w:r>
-        <w:br/>
-      </w:r>
-      <w:r>
-        <w:rPr>
-          <w:rStyle w:val="VerbatimChar"/>
-        </w:rPr>
-        <w:t xml:space="preserve">#&gt;  P gridExtra        2.3     2017-09-09 [?] CRAN (R 4.0.2)</w:t>
-      </w:r>
-      <w:r>
-        <w:br/>
-      </w:r>
-      <w:r>
-        <w:rPr>
-          <w:rStyle w:val="VerbatimChar"/>
-        </w:rPr>
-        <w:t xml:space="preserve">#&gt;  P gtable           0.3.0   2019-03-25 [?] CRAN (R 4.0.2)</w:t>
-      </w:r>
-      <w:r>
-        <w:br/>
-      </w:r>
-      <w:r>
-        <w:rPr>
-          <w:rStyle w:val="VerbatimChar"/>
-        </w:rPr>
-        <w:t xml:space="preserve">#&gt;  P gtools         * 3.8.2   2020-03-31 [?] CRAN (R 4.0.2)</w:t>
-      </w:r>
-      <w:r>
-        <w:br/>
-      </w:r>
-      <w:r>
-        <w:rPr>
-          <w:rStyle w:val="VerbatimChar"/>
-        </w:rPr>
-        <w:t xml:space="preserve">#&gt;  P haven            2.3.1   2020-06-01 [?] CRAN (R 4.0.2)</w:t>
-      </w:r>
-      <w:r>
-        <w:br/>
-      </w:r>
-      <w:r>
-        <w:rPr>
-          <w:rStyle w:val="VerbatimChar"/>
-        </w:rPr>
-        <w:t xml:space="preserve">#&gt;  P here           * 1.0.1   2020-12-13 [?] CRAN (R 4.0.2)</w:t>
-      </w:r>
-      <w:r>
-        <w:br/>
-      </w:r>
-      <w:r>
-        <w:rPr>
-          <w:rStyle w:val="VerbatimChar"/>
-        </w:rPr>
-        <w:t xml:space="preserve">#&gt;  P highr            0.8     2019-03-20 [?] CRAN (R 4.0.2)</w:t>
-      </w:r>
-      <w:r>
-        <w:br/>
-      </w:r>
-      <w:r>
-        <w:rPr>
-          <w:rStyle w:val="VerbatimChar"/>
-        </w:rPr>
-        <w:t xml:space="preserve">#&gt;  P hms              1.0.0   2021-01-13 [?] CRAN (R 4.0.2)</w:t>
-      </w:r>
-      <w:r>
-        <w:br/>
-      </w:r>
-      <w:r>
-        <w:rPr>
-          <w:rStyle w:val="VerbatimChar"/>
-        </w:rPr>
-        <w:t xml:space="preserve">#&gt;    htmltools        0.5.1.1 2021-01-22 [1] CRAN (R 4.0.2)</w:t>
-      </w:r>
-      <w:r>
-        <w:br/>
-      </w:r>
-      <w:r>
-        <w:rPr>
-          <w:rStyle w:val="VerbatimChar"/>
-        </w:rPr>
-        <w:t xml:space="preserve">#&gt;  P httr             1.4.2   2020-07-20 [?] CRAN (R 4.0.2)</w:t>
-      </w:r>
-      <w:r>
-        <w:br/>
-      </w:r>
-      <w:r>
-        <w:rPr>
-          <w:rStyle w:val="VerbatimChar"/>
-        </w:rPr>
-        <w:t xml:space="preserve">#&gt;  P igraph         * 1.2.6   2020-10-06 [?] CRAN (R 4.0.2)</w:t>
-      </w:r>
-      <w:r>
-        <w:br/>
-      </w:r>
-      <w:r>
-        <w:rPr>
-          <w:rStyle w:val="VerbatimChar"/>
-        </w:rPr>
-        <w:t xml:space="preserve">#&gt;  P jpeg             0.1-8.1 2019-10-24 [?] CRAN (R 4.0.2)</w:t>
-      </w:r>
-      <w:r>
-        <w:br/>
-      </w:r>
-      <w:r>
-        <w:rPr>
-          <w:rStyle w:val="VerbatimChar"/>
-        </w:rPr>
-        <w:t xml:space="preserve">#&gt;  P jsonlite         1.7.2   2020-12-09 [?] CRAN (R 4.0.2)</w:t>
-      </w:r>
-      <w:r>
-        <w:br/>
-      </w:r>
-      <w:r>
-        <w:rPr>
-          <w:rStyle w:val="VerbatimChar"/>
-        </w:rPr>
-        <w:t xml:space="preserve">#&gt;  P KernSmooth       2.23-17 2020-04-26 [3] CRAN (R 4.0.3)</w:t>
-      </w:r>
-      <w:r>
-        <w:br/>
-      </w:r>
-      <w:r>
-        <w:rPr>
-          <w:rStyle w:val="VerbatimChar"/>
-        </w:rPr>
-        <w:t xml:space="preserve">#&gt;    knitr            1.31    2021-01-27 [1] CRAN (R 4.0.3)</w:t>
-      </w:r>
-      <w:r>
-        <w:br/>
-      </w:r>
-      <w:r>
-        <w:rPr>
-          <w:rStyle w:val="VerbatimChar"/>
-        </w:rPr>
-        <w:t xml:space="preserve">#&gt;  P labeling         0.4.2   2020-10-20 [?] CRAN (R 4.0.2)</w:t>
-      </w:r>
-      <w:r>
-        <w:br/>
-      </w:r>
-      <w:r>
-        <w:rPr>
-          <w:rStyle w:val="VerbatimChar"/>
-        </w:rPr>
-        <w:t xml:space="preserve">#&gt;  P lattice          0.20-41 2020-04-02 [3] CRAN (R 4.0.3)</w:t>
-      </w:r>
-      <w:r>
-        <w:br/>
-      </w:r>
-      <w:r>
-        <w:rPr>
-          <w:rStyle w:val="VerbatimChar"/>
-        </w:rPr>
-        <w:t xml:space="preserve">#&gt;    lifecycle        1.0.0   2021-02-15 [1] CRAN (R 4.0.2)</w:t>
-      </w:r>
-      <w:r>
-        <w:br/>
-      </w:r>
-      <w:r>
-        <w:rPr>
-          <w:rStyle w:val="VerbatimChar"/>
-        </w:rPr>
-        <w:t xml:space="preserve">#&gt;  P lpSolve          5.6.15  2020-01-24 [?] CRAN (R 4.0.2)</w:t>
-      </w:r>
-      <w:r>
-        <w:br/>
-      </w:r>
-      <w:r>
-        <w:rPr>
-          <w:rStyle w:val="VerbatimChar"/>
-        </w:rPr>
-        <w:t xml:space="preserve">#&gt;  P lubridate        1.7.9.2 2020-11-13 [?] CRAN (R 4.0.2)</w:t>
-      </w:r>
-      <w:r>
-        <w:br/>
-      </w:r>
-      <w:r>
-        <w:rPr>
-          <w:rStyle w:val="VerbatimChar"/>
-        </w:rPr>
-        <w:t xml:space="preserve">#&gt;  P magick         * 2.6.0   2021-01-13 [?] CRAN (R 4.0.2)</w:t>
-      </w:r>
-      <w:r>
-        <w:br/>
-      </w:r>
-      <w:r>
-        <w:rPr>
-          <w:rStyle w:val="VerbatimChar"/>
-        </w:rPr>
-        <w:t xml:space="preserve">#&gt;  P magrittr         2.0.1   2020-11-17 [?] CRAN (R 4.0.2)</w:t>
-      </w:r>
-      <w:r>
-        <w:br/>
-      </w:r>
-      <w:r>
-        <w:rPr>
-          <w:rStyle w:val="VerbatimChar"/>
-        </w:rPr>
-        <w:t xml:space="preserve">#&gt;  P maptools         1.0-2   2020-08-24 [?] CRAN (R 4.0.2)</w:t>
-      </w:r>
-      <w:r>
-        <w:br/>
-      </w:r>
-      <w:r>
-        <w:rPr>
-          <w:rStyle w:val="VerbatimChar"/>
-        </w:rPr>
-        <w:t xml:space="preserve">#&gt;  P MASS             7.3-53  2020-09-09 [3] CRAN (R 4.0.3)</w:t>
-      </w:r>
-      <w:r>
-        <w:br/>
-      </w:r>
-      <w:r>
-        <w:rPr>
-          <w:rStyle w:val="VerbatimChar"/>
-        </w:rPr>
-        <w:t xml:space="preserve">#&gt;  P Matrix           1.2-18  2019-11-27 [3] CRAN (R 4.0.3)</w:t>
-      </w:r>
-      <w:r>
-        <w:br/>
-      </w:r>
-      <w:r>
-        <w:rPr>
-          <w:rStyle w:val="VerbatimChar"/>
-        </w:rPr>
-        <w:t xml:space="preserve">#&gt;  P matrixcalc       1.0-3   2012-09-15 [?] CRAN (R 4.0.2)</w:t>
-      </w:r>
-      <w:r>
-        <w:br/>
-      </w:r>
-      <w:r>
-        <w:rPr>
-          <w:rStyle w:val="VerbatimChar"/>
-        </w:rPr>
-        <w:t xml:space="preserve">#&gt;  P MatrixModels     0.4-1   2015-08-22 [?] CRAN (R 4.0.2)</w:t>
-      </w:r>
-      <w:r>
-        <w:br/>
-      </w:r>
-      <w:r>
-        <w:rPr>
-          <w:rStyle w:val="VerbatimChar"/>
-        </w:rPr>
-        <w:t xml:space="preserve">#&gt;  P matrixStats      0.57.0  2020-09-25 [?] CRAN (R 4.0.2)</w:t>
-      </w:r>
-      <w:r>
-        <w:br/>
-      </w:r>
-      <w:r>
-        <w:rPr>
-          <w:rStyle w:val="VerbatimChar"/>
-        </w:rPr>
-        <w:t xml:space="preserve">#&gt;  P mcmc             0.9-7   2020-03-21 [?] CRAN (R 4.0.2)</w:t>
-      </w:r>
-      <w:r>
-        <w:br/>
-      </w:r>
-      <w:r>
-        <w:rPr>
-          <w:rStyle w:val="VerbatimChar"/>
-        </w:rPr>
-        <w:t xml:space="preserve">#&gt;  P MCMCpack         1.5-0   2021-01-20 [?] CRAN (R 4.0.2)</w:t>
-      </w:r>
-      <w:r>
-        <w:br/>
-      </w:r>
-      <w:r>
-        <w:rPr>
-          <w:rStyle w:val="VerbatimChar"/>
-        </w:rPr>
-        <w:t xml:space="preserve">#&gt;  P memoise          1.1.0   2017-04-21 [?] CRAN (R 4.0.2)</w:t>
-      </w:r>
-      <w:r>
-        <w:br/>
-      </w:r>
-      <w:r>
-        <w:rPr>
-          <w:rStyle w:val="VerbatimChar"/>
-        </w:rPr>
-        <w:t xml:space="preserve">#&gt;  P mnormt           2.0.2   2020-09-01 [?] CRAN (R 4.0.2)</w:t>
-      </w:r>
-      <w:r>
-        <w:br/>
-      </w:r>
-      <w:r>
-        <w:rPr>
-          <w:rStyle w:val="VerbatimChar"/>
-        </w:rPr>
-        <w:t xml:space="preserve">#&gt;  P modelr           0.1.8   2020-05-19 [?] CRAN (R 4.0.2)</w:t>
-      </w:r>
-      <w:r>
-        <w:br/>
-      </w:r>
-      <w:r>
-        <w:rPr>
-          <w:rStyle w:val="VerbatimChar"/>
-        </w:rPr>
-        <w:t xml:space="preserve">#&gt;  P munsell          0.5.0   2018-06-12 [?] CRAN (R 4.0.2)</w:t>
-      </w:r>
-      <w:r>
-        <w:br/>
-      </w:r>
-      <w:r>
-        <w:rPr>
-          <w:rStyle w:val="VerbatimChar"/>
-        </w:rPr>
-        <w:t xml:space="preserve">#&gt;  P mvtnorm          1.1-1   2020-06-09 [?] CRAN (R 4.0.2)</w:t>
-      </w:r>
-      <w:r>
-        <w:br/>
-      </w:r>
-      <w:r>
-        <w:rPr>
-          <w:rStyle w:val="VerbatimChar"/>
-        </w:rPr>
-        <w:t xml:space="preserve">#&gt;  P network        * 1.16.1  2020-10-07 [?] CRAN (R 4.0.2)</w:t>
-      </w:r>
-      <w:r>
-        <w:br/>
-      </w:r>
-      <w:r>
-        <w:rPr>
-          <w:rStyle w:val="VerbatimChar"/>
-        </w:rPr>
-        <w:t xml:space="preserve">#&gt;  P networkDynamic * 0.10.1  2020-01-21 [?] CRAN (R 4.0.2)</w:t>
-      </w:r>
-      <w:r>
-        <w:br/>
-      </w:r>
-      <w:r>
-        <w:rPr>
-          <w:rStyle w:val="VerbatimChar"/>
-        </w:rPr>
-        <w:t xml:space="preserve">#&gt;  P nlme             3.1-149 2020-08-23 [3] CRAN (R 4.0.3)</w:t>
-      </w:r>
-      <w:r>
-        <w:br/>
-      </w:r>
-      <w:r>
-        <w:rPr>
-          <w:rStyle w:val="VerbatimChar"/>
-        </w:rPr>
-        <w:t xml:space="preserve">#&gt;  P officer          0.3.16  2021-01-04 [?] CRAN (R 4.0.2)</w:t>
-      </w:r>
-      <w:r>
-        <w:br/>
-      </w:r>
-      <w:r>
-        <w:rPr>
-          <w:rStyle w:val="VerbatimChar"/>
-        </w:rPr>
-        <w:t xml:space="preserve">#&gt;  P pillar           1.4.7   2020-11-20 [?] CRAN (R 4.0.2)</w:t>
-      </w:r>
-      <w:r>
-        <w:br/>
-      </w:r>
-      <w:r>
-        <w:rPr>
-          <w:rStyle w:val="VerbatimChar"/>
-        </w:rPr>
-        <w:t xml:space="preserve">#&gt;  P pkgbuild         1.2.0   2020-12-15 [?] CRAN (R 4.0.2)</w:t>
-      </w:r>
-      <w:r>
-        <w:br/>
-      </w:r>
-      <w:r>
-        <w:rPr>
-          <w:rStyle w:val="VerbatimChar"/>
-        </w:rPr>
-        <w:t xml:space="preserve">#&gt;  P pkgconfig        2.0.3   2019-09-22 [?] CRAN (R 4.0.2)</w:t>
-      </w:r>
-      <w:r>
-        <w:br/>
-      </w:r>
-      <w:r>
-        <w:rPr>
-          <w:rStyle w:val="VerbatimChar"/>
-        </w:rPr>
-        <w:t xml:space="preserve">#&gt;  P pkgload          1.1.0   2020-05-29 [?] CRAN (R 4.0.2)</w:t>
-      </w:r>
-      <w:r>
-        <w:br/>
-      </w:r>
-      <w:r>
-        <w:rPr>
-          <w:rStyle w:val="VerbatimChar"/>
-        </w:rPr>
-        <w:t xml:space="preserve">#&gt;  P plyr             1.8.6   2020-03-03 [?] CRAN (R 4.0.2)</w:t>
-      </w:r>
-      <w:r>
-        <w:br/>
-      </w:r>
-      <w:r>
-        <w:rPr>
-          <w:rStyle w:val="VerbatimChar"/>
-        </w:rPr>
-        <w:t xml:space="preserve">#&gt;  P png              0.1-7   2013-12-03 [?] CRAN (R 4.0.2)</w:t>
-      </w:r>
-      <w:r>
-        <w:br/>
-      </w:r>
-      <w:r>
-        <w:rPr>
-          <w:rStyle w:val="VerbatimChar"/>
-        </w:rPr>
-        <w:t xml:space="preserve">#&gt;  P polyclip         1.10-0  2019-03-14 [?] CRAN (R 4.0.2)</w:t>
-      </w:r>
-      <w:r>
-        <w:br/>
-      </w:r>
-      <w:r>
-        <w:rPr>
-          <w:rStyle w:val="VerbatimChar"/>
-        </w:rPr>
-        <w:t xml:space="preserve">#&gt;  P prettyunits      1.1.1   2020-01-24 [?] CRAN (R 4.0.2)</w:t>
-      </w:r>
-      <w:r>
-        <w:br/>
-      </w:r>
-      <w:r>
-        <w:rPr>
-          <w:rStyle w:val="VerbatimChar"/>
-        </w:rPr>
-        <w:t xml:space="preserve">#&gt;  P processx         3.4.5   2020-11-30 [?] CRAN (R 4.0.2)</w:t>
-      </w:r>
-      <w:r>
-        <w:br/>
-      </w:r>
-      <w:r>
-        <w:rPr>
-          <w:rStyle w:val="VerbatimChar"/>
-        </w:rPr>
-        <w:t xml:space="preserve">#&gt;  P ps               1.5.0   2020-12-05 [?] CRAN (R 4.0.2)</w:t>
-      </w:r>
-      <w:r>
-        <w:br/>
-      </w:r>
-      <w:r>
-        <w:rPr>
-          <w:rStyle w:val="VerbatimChar"/>
-        </w:rPr>
-        <w:t xml:space="preserve">#&gt;  P psych          * 2.0.12  2020-12-16 [?] CRAN (R 4.0.2)</w:t>
-      </w:r>
-      <w:r>
-        <w:br/>
-      </w:r>
-      <w:r>
-        <w:rPr>
-          <w:rStyle w:val="VerbatimChar"/>
-        </w:rPr>
-        <w:t xml:space="preserve">#&gt;  P purrr          * 0.3.4   2020-04-17 [?] CRAN (R 4.0.2)</w:t>
-      </w:r>
-      <w:r>
-        <w:br/>
-      </w:r>
-      <w:r>
-        <w:rPr>
-          <w:rStyle w:val="VerbatimChar"/>
-        </w:rPr>
-        <w:t xml:space="preserve">#&gt;  P quantreg         5.83    2021-01-22 [?] CRAN (R 4.0.2)</w:t>
-      </w:r>
-      <w:r>
-        <w:br/>
-      </w:r>
-      <w:r>
-        <w:rPr>
-          <w:rStyle w:val="VerbatimChar"/>
-        </w:rPr>
-        <w:t xml:space="preserve">#&gt;  P R6               2.5.0   2020-10-28 [?] CRAN (R 4.0.2)</w:t>
-      </w:r>
-      <w:r>
-        <w:br/>
-      </w:r>
-      <w:r>
-        <w:rPr>
-          <w:rStyle w:val="VerbatimChar"/>
-        </w:rPr>
-        <w:t xml:space="preserve">#&gt;  P rbibutils        2.0     2020-11-18 [?] CRAN (R 4.0.2)</w:t>
-      </w:r>
-      <w:r>
-        <w:br/>
-      </w:r>
-      <w:r>
-        <w:rPr>
-          <w:rStyle w:val="VerbatimChar"/>
-        </w:rPr>
-        <w:t xml:space="preserve">#&gt;  P Rcpp             1.0.6   2021-01-15 [?] CRAN (R 4.0.2)</w:t>
-      </w:r>
-      <w:r>
-        <w:br/>
-      </w:r>
-      <w:r>
-        <w:rPr>
-          <w:rStyle w:val="VerbatimChar"/>
-        </w:rPr>
-        <w:t xml:space="preserve">#&gt;  P Rdpack           2.1     2020-11-09 [?] CRAN (R 4.0.2)</w:t>
-      </w:r>
-      <w:r>
-        <w:br/>
-      </w:r>
-      <w:r>
-        <w:rPr>
-          <w:rStyle w:val="VerbatimChar"/>
-        </w:rPr>
-        <w:t xml:space="preserve">#&gt;  P readr          * 1.4.0   2020-10-05 [?] CRAN (R 4.0.2)</w:t>
-      </w:r>
-      <w:r>
-        <w:br/>
-      </w:r>
-      <w:r>
-        <w:rPr>
-          <w:rStyle w:val="VerbatimChar"/>
-        </w:rPr>
-        <w:t xml:space="preserve">#&gt;  P readxl         * 1.3.1   2019-03-13 [?] CRAN (R 4.0.2)</w:t>
-      </w:r>
-      <w:r>
-        <w:br/>
-      </w:r>
-      <w:r>
-        <w:rPr>
-          <w:rStyle w:val="VerbatimChar"/>
-        </w:rPr>
-        <w:t xml:space="preserve">#&gt;  P remotes          2.2.0   2020-07-21 [?] CRAN (R 4.0.2)</w:t>
-      </w:r>
-      <w:r>
-        <w:br/>
-      </w:r>
-      <w:r>
-        <w:rPr>
-          <w:rStyle w:val="VerbatimChar"/>
-        </w:rPr>
-        <w:t xml:space="preserve">#&gt;  P reprex           0.3.0   2019-05-16 [?] CRAN (R 4.0.2)</w:t>
-      </w:r>
-      <w:r>
-        <w:br/>
-      </w:r>
-      <w:r>
-        <w:rPr>
-          <w:rStyle w:val="VerbatimChar"/>
-        </w:rPr>
-        <w:t xml:space="preserve">#&gt;  P RgoogleMaps      1.4.5.3 2020-02-12 [?] CRAN (R 4.0.2)</w:t>
-      </w:r>
-      <w:r>
-        <w:br/>
-      </w:r>
-      <w:r>
-        <w:rPr>
-          <w:rStyle w:val="VerbatimChar"/>
-        </w:rPr>
-        <w:t xml:space="preserve">#&gt;  P rjson            0.2.20  2018-06-08 [?] CRAN (R 4.0.2)</w:t>
-      </w:r>
-      <w:r>
-        <w:br/>
-      </w:r>
-      <w:r>
-        <w:rPr>
-          <w:rStyle w:val="VerbatimChar"/>
-        </w:rPr>
-        <w:t xml:space="preserve">#&gt;  P rlang            0.4.10  2020-12-30 [?] CRAN (R 4.0.2)</w:t>
-      </w:r>
-      <w:r>
-        <w:br/>
-      </w:r>
-      <w:r>
-        <w:rPr>
-          <w:rStyle w:val="VerbatimChar"/>
-        </w:rPr>
-        <w:t xml:space="preserve">#&gt;  P rle              0.9.2   2020-09-25 [?] CRAN (R 4.0.2)</w:t>
-      </w:r>
-      <w:r>
-        <w:br/>
-      </w:r>
-      <w:r>
-        <w:rPr>
-          <w:rStyle w:val="VerbatimChar"/>
-        </w:rPr>
-        <w:t xml:space="preserve">#&gt;  P rmarkdown        2.6     2020-12-14 [?] CRAN (R 4.0.2)</w:t>
-      </w:r>
-      <w:r>
-        <w:br/>
-      </w:r>
-      <w:r>
-        <w:rPr>
-          <w:rStyle w:val="VerbatimChar"/>
-        </w:rPr>
-        <w:t xml:space="preserve">#&gt;  P robustbase       0.93-7  2021-01-04 [?] CRAN (R 4.0.2)</w:t>
-      </w:r>
-      <w:r>
-        <w:br/>
-      </w:r>
-      <w:r>
-        <w:rPr>
-          <w:rStyle w:val="VerbatimChar"/>
-        </w:rPr>
-        <w:t xml:space="preserve">#&gt;  P rprojroot        2.0.2   2020-11-15 [?] CRAN (R 4.0.2)</w:t>
-      </w:r>
-      <w:r>
-        <w:br/>
-      </w:r>
-      <w:r>
-        <w:rPr>
-          <w:rStyle w:val="VerbatimChar"/>
-        </w:rPr>
-        <w:t xml:space="preserve">#&gt;  P rstudioapi       0.13    2020-11-12 [?] CRAN (R 4.0.2)</w:t>
-      </w:r>
-      <w:r>
-        <w:br/>
-      </w:r>
-      <w:r>
-        <w:rPr>
-          <w:rStyle w:val="VerbatimChar"/>
-        </w:rPr>
-        <w:t xml:space="preserve">#&gt;  P rvest            0.3.6   2020-07-25 [?] CRAN (R 4.0.2)</w:t>
-      </w:r>
-      <w:r>
-        <w:br/>
-      </w:r>
-      <w:r>
-        <w:rPr>
-          <w:rStyle w:val="VerbatimChar"/>
-        </w:rPr>
-        <w:t xml:space="preserve">#&gt;  P scales           1.1.1   2020-05-11 [?] CRAN (R 4.0.2)</w:t>
-      </w:r>
-      <w:r>
-        <w:br/>
-      </w:r>
-      <w:r>
-        <w:rPr>
-          <w:rStyle w:val="VerbatimChar"/>
-        </w:rPr>
-        <w:t xml:space="preserve">#&gt;  P sessioninfo      1.1.1   2018-11-05 [?] CRAN (R 4.0.2)</w:t>
-      </w:r>
-      <w:r>
-        <w:br/>
-      </w:r>
-      <w:r>
-        <w:rPr>
-          <w:rStyle w:val="VerbatimChar"/>
-        </w:rPr>
-        <w:t xml:space="preserve">#&gt;  P sf             * 0.9-7   2021-01-06 [?] CRAN (R 4.0.2)</w:t>
-      </w:r>
-      <w:r>
-        <w:br/>
-      </w:r>
-      <w:r>
-        <w:rPr>
-          <w:rStyle w:val="VerbatimChar"/>
-        </w:rPr>
-        <w:t xml:space="preserve">#&gt;  P sna            * 2.6     2020-10-06 [?] CRAN (R 4.0.2)</w:t>
-      </w:r>
-      <w:r>
-        <w:br/>
-      </w:r>
-      <w:r>
-        <w:rPr>
-          <w:rStyle w:val="VerbatimChar"/>
-        </w:rPr>
-        <w:t xml:space="preserve">#&gt;  P snowboot       * 1.0.2   2020-04-25 [?] CRAN (R 4.0.2)</w:t>
-      </w:r>
-      <w:r>
-        <w:br/>
-      </w:r>
-      <w:r>
-        <w:rPr>
-          <w:rStyle w:val="VerbatimChar"/>
-        </w:rPr>
-        <w:t xml:space="preserve">#&gt;  P sp               1.4-5   2021-01-10 [?] CRAN (R 4.0.2)</w:t>
-      </w:r>
-      <w:r>
-        <w:br/>
-      </w:r>
-      <w:r>
-        <w:rPr>
-          <w:rStyle w:val="VerbatimChar"/>
-        </w:rPr>
-        <w:t xml:space="preserve">#&gt;  P SparseM          1.78    2019-12-13 [?] CRAN (R 4.0.2)</w:t>
-      </w:r>
-      <w:r>
-        <w:br/>
-      </w:r>
-      <w:r>
-        <w:rPr>
-          <w:rStyle w:val="VerbatimChar"/>
-        </w:rPr>
-        <w:t xml:space="preserve">#&gt;  P statnet        * 2019.6  2019-06-14 [?] CRAN (R 4.0.2)</w:t>
-      </w:r>
-      <w:r>
-        <w:br/>
-      </w:r>
-      <w:r>
-        <w:rPr>
-          <w:rStyle w:val="VerbatimChar"/>
-        </w:rPr>
-        <w:t xml:space="preserve">#&gt;  P statnet.common * 4.4.1   2020-10-03 [?] CRAN (R 4.0.2)</w:t>
-      </w:r>
-      <w:r>
-        <w:br/>
-      </w:r>
-      <w:r>
-        <w:rPr>
-          <w:rStyle w:val="VerbatimChar"/>
-        </w:rPr>
-        <w:t xml:space="preserve">#&gt;  P stringi          1.5.3   2020-09-09 [?] CRAN (R 4.0.2)</w:t>
-      </w:r>
-      <w:r>
-        <w:br/>
-      </w:r>
-      <w:r>
-        <w:rPr>
-          <w:rStyle w:val="VerbatimChar"/>
-        </w:rPr>
-        <w:t xml:space="preserve">#&gt;  P stringr        * 1.4.0   2019-02-10 [?] CRAN (R 4.0.2)</w:t>
-      </w:r>
-      <w:r>
-        <w:br/>
-      </w:r>
-      <w:r>
-        <w:rPr>
-          <w:rStyle w:val="VerbatimChar"/>
-        </w:rPr>
-        <w:t xml:space="preserve">#&gt;  P systemfonts      0.3.2   2020-09-29 [?] CRAN (R 4.0.2)</w:t>
-      </w:r>
-      <w:r>
-        <w:br/>
-      </w:r>
-      <w:r>
-        <w:rPr>
-          <w:rStyle w:val="VerbatimChar"/>
-        </w:rPr>
-        <w:t xml:space="preserve">#&gt;  P tergm          * 3.7.0   2020-10-15 [?] CRAN (R 4.0.2)</w:t>
-      </w:r>
-      <w:r>
-        <w:br/>
-      </w:r>
-      <w:r>
-        <w:rPr>
-          <w:rStyle w:val="VerbatimChar"/>
-        </w:rPr>
-        <w:t xml:space="preserve">#&gt;    testthat         3.0.2   2021-02-14 [1] CRAN (R 4.0.2)</w:t>
-      </w:r>
-      <w:r>
-        <w:br/>
-      </w:r>
-      <w:r>
-        <w:rPr>
-          <w:rStyle w:val="VerbatimChar"/>
-        </w:rPr>
-        <w:t xml:space="preserve">#&gt;    tibble         * 3.0.6   2021-01-29 [1] CRAN (R 4.0.2)</w:t>
-      </w:r>
-      <w:r>
-        <w:br/>
-      </w:r>
-      <w:r>
-        <w:rPr>
-          <w:rStyle w:val="VerbatimChar"/>
-        </w:rPr>
-        <w:t xml:space="preserve">#&gt;  P tidygraph      * 1.2.0   2020-05-12 [?] CRAN (R 4.0.2)</w:t>
-      </w:r>
-      <w:r>
-        <w:br/>
-      </w:r>
-      <w:r>
-        <w:rPr>
-          <w:rStyle w:val="VerbatimChar"/>
-        </w:rPr>
-        <w:t xml:space="preserve">#&gt;  P tidyr          * 1.1.2   2020-08-27 [?] CRAN (R 4.0.2)</w:t>
-      </w:r>
-      <w:r>
-        <w:br/>
-      </w:r>
-      <w:r>
-        <w:rPr>
-          <w:rStyle w:val="VerbatimChar"/>
-        </w:rPr>
-        <w:t xml:space="preserve">#&gt;  P tidyselect       1.1.0   2020-05-11 [?] CRAN (R 4.0.2)</w:t>
-      </w:r>
-      <w:r>
-        <w:br/>
-      </w:r>
-      <w:r>
-        <w:rPr>
-          <w:rStyle w:val="VerbatimChar"/>
-        </w:rPr>
-        <w:t xml:space="preserve">#&gt;  P tidyverse      * 1.3.0   2019-11-21 [?] CRAN (R 4.0.2)</w:t>
-      </w:r>
-      <w:r>
-        <w:br/>
-      </w:r>
-      <w:r>
-        <w:rPr>
-          <w:rStyle w:val="VerbatimChar"/>
-        </w:rPr>
-        <w:t xml:space="preserve">#&gt;  P tmvnsim          1.0-2   2016-12-15 [?] CRAN (R 4.0.2)</w:t>
-      </w:r>
-      <w:r>
-        <w:br/>
-      </w:r>
-      <w:r>
-        <w:rPr>
-          <w:rStyle w:val="VerbatimChar"/>
-        </w:rPr>
-        <w:t xml:space="preserve">#&gt;  P trust            0.1-8   2020-01-10 [?] CRAN (R 4.0.2)</w:t>
-      </w:r>
-      <w:r>
-        <w:br/>
-      </w:r>
-      <w:r>
-        <w:rPr>
-          <w:rStyle w:val="VerbatimChar"/>
-        </w:rPr>
-        <w:t xml:space="preserve">#&gt;  P tsna           * 0.3.1   2020-01-20 [?] CRAN (R 4.0.2)</w:t>
-      </w:r>
-      <w:r>
-        <w:br/>
-      </w:r>
-      <w:r>
-        <w:rPr>
-          <w:rStyle w:val="VerbatimChar"/>
-        </w:rPr>
-        <w:t xml:space="preserve">#&gt;  P tweenr           1.0.1   2018-12-14 [?] CRAN (R 4.0.2)</w:t>
-      </w:r>
-      <w:r>
-        <w:br/>
-      </w:r>
-      <w:r>
-        <w:rPr>
-          <w:rStyle w:val="VerbatimChar"/>
-        </w:rPr>
-        <w:t xml:space="preserve">#&gt;  P units            0.6-7   2020-06-13 [?] CRAN (R 4.0.2)</w:t>
-      </w:r>
-      <w:r>
-        <w:br/>
-      </w:r>
-      <w:r>
-        <w:rPr>
-          <w:rStyle w:val="VerbatimChar"/>
-        </w:rPr>
-        <w:t xml:space="preserve">#&gt;  P usethis          2.0.0   2020-12-10 [?] CRAN (R 4.0.2)</w:t>
-      </w:r>
-      <w:r>
-        <w:br/>
-      </w:r>
-      <w:r>
-        <w:rPr>
-          <w:rStyle w:val="VerbatimChar"/>
-        </w:rPr>
-        <w:t xml:space="preserve">#&gt;  P uuid             0.1-4   2020-02-26 [?] CRAN (R 4.0.2)</w:t>
-      </w:r>
-      <w:r>
-        <w:br/>
-      </w:r>
-      <w:r>
-        <w:rPr>
-          <w:rStyle w:val="VerbatimChar"/>
-        </w:rPr>
-        <w:t xml:space="preserve">#&gt;  P vctrs            0.3.6   2020-12-17 [?] CRAN (R 4.0.2)</w:t>
-      </w:r>
-      <w:r>
-        <w:br/>
-      </w:r>
-      <w:r>
-        <w:rPr>
-          <w:rStyle w:val="VerbatimChar"/>
-        </w:rPr>
-        <w:t xml:space="preserve">#&gt;  P viridis          0.5.1   2018-03-29 [?] CRAN (R 4.0.2)</w:t>
-      </w:r>
-      <w:r>
-        <w:br/>
-      </w:r>
-      <w:r>
-        <w:rPr>
-          <w:rStyle w:val="VerbatimChar"/>
-        </w:rPr>
-        <w:t xml:space="preserve">#&gt;  P viridisLite      0.3.0   2018-02-01 [?] CRAN (R 4.0.1)</w:t>
-      </w:r>
-      <w:r>
-        <w:br/>
-      </w:r>
-      <w:r>
-        <w:rPr>
-          <w:rStyle w:val="VerbatimChar"/>
-        </w:rPr>
-        <w:t xml:space="preserve">#&gt;    withr            2.4.1   2021-01-26 [1] CRAN (R 4.0.2)</w:t>
-      </w:r>
-      <w:r>
-        <w:br/>
-      </w:r>
-      <w:r>
-        <w:rPr>
-          <w:rStyle w:val="VerbatimChar"/>
-        </w:rPr>
-        <w:t xml:space="preserve">#&gt;  P xfun             0.20    2021-01-06 [?] CRAN (R 4.0.2)</w:t>
-      </w:r>
-      <w:r>
-        <w:br/>
-      </w:r>
-      <w:r>
-        <w:rPr>
-          <w:rStyle w:val="VerbatimChar"/>
-        </w:rPr>
-        <w:t xml:space="preserve">#&gt;  P xml2             1.3.2   2020-04-23 [?] CRAN (R 4.0.2)</w:t>
-      </w:r>
-      <w:r>
-        <w:br/>
-      </w:r>
-      <w:r>
-        <w:rPr>
-          <w:rStyle w:val="VerbatimChar"/>
-        </w:rPr>
-        <w:t xml:space="preserve">#&gt;  P yaml             2.2.1   2020-02-01 [?] CRAN (R 4.0.2)</w:t>
-      </w:r>
-      <w:r>
-        <w:br/>
-      </w:r>
-      <w:r>
-        <w:rPr>
-          <w:rStyle w:val="VerbatimChar"/>
-        </w:rPr>
-        <w:t xml:space="preserve">#&gt;  P zip              2.1.1   2020-08-27 [?] CRAN (R 4.0.2)</w:t>
+        <w:t xml:space="preserve">#&gt;  ! package     * version date       lib source        </w:t>
+      </w:r>
+      <w:r>
+        <w:br/>
+      </w:r>
+      <w:r>
+        <w:rPr>
+          <w:rStyle w:val="VerbatimChar"/>
+        </w:rPr>
+        <w:t xml:space="preserve">#&gt;  P assertthat    0.2.1   2019-03-21 [?] CRAN (R 4.0.2)</w:t>
+      </w:r>
+      <w:r>
+        <w:br/>
+      </w:r>
+      <w:r>
+        <w:rPr>
+          <w:rStyle w:val="VerbatimChar"/>
+        </w:rPr>
+        <w:t xml:space="preserve">#&gt;  P backports     1.2.1   2020-12-09 [?] CRAN (R 4.0.2)</w:t>
+      </w:r>
+      <w:r>
+        <w:br/>
+      </w:r>
+      <w:r>
+        <w:rPr>
+          <w:rStyle w:val="VerbatimChar"/>
+        </w:rPr>
+        <w:t xml:space="preserve">#&gt;  P base64enc     0.1-3   2015-07-28 [?] CRAN (R 4.0.2)</w:t>
+      </w:r>
+      <w:r>
+        <w:br/>
+      </w:r>
+      <w:r>
+        <w:rPr>
+          <w:rStyle w:val="VerbatimChar"/>
+        </w:rPr>
+        <w:t xml:space="preserve">#&gt;  P bookdown      0.21    2020-10-13 [?] CRAN (R 4.0.2)</w:t>
+      </w:r>
+      <w:r>
+        <w:br/>
+      </w:r>
+      <w:r>
+        <w:rPr>
+          <w:rStyle w:val="VerbatimChar"/>
+        </w:rPr>
+        <w:t xml:space="preserve">#&gt;  P broom         0.7.3   2020-12-16 [?] CRAN (R 4.0.2)</w:t>
+      </w:r>
+      <w:r>
+        <w:br/>
+      </w:r>
+      <w:r>
+        <w:rPr>
+          <w:rStyle w:val="VerbatimChar"/>
+        </w:rPr>
+        <w:t xml:space="preserve">#&gt;  P callr         3.5.1   2020-10-13 [?] CRAN (R 4.0.2)</w:t>
+      </w:r>
+      <w:r>
+        <w:br/>
+      </w:r>
+      <w:r>
+        <w:rPr>
+          <w:rStyle w:val="VerbatimChar"/>
+        </w:rPr>
+        <w:t xml:space="preserve">#&gt;  P cellranger    1.1.0   2016-07-27 [?] CRAN (R 4.0.2)</w:t>
+      </w:r>
+      <w:r>
+        <w:br/>
+      </w:r>
+      <w:r>
+        <w:rPr>
+          <w:rStyle w:val="VerbatimChar"/>
+        </w:rPr>
+        <w:t xml:space="preserve">#&gt;    cli           2.3.0   2021-01-31 [1] CRAN (R 4.0.2)</w:t>
+      </w:r>
+      <w:r>
+        <w:br/>
+      </w:r>
+      <w:r>
+        <w:rPr>
+          <w:rStyle w:val="VerbatimChar"/>
+        </w:rPr>
+        <w:t xml:space="preserve">#&gt;  P colorspace    2.0-0   2020-11-11 [?] CRAN (R 4.0.2)</w:t>
+      </w:r>
+      <w:r>
+        <w:br/>
+      </w:r>
+      <w:r>
+        <w:rPr>
+          <w:rStyle w:val="VerbatimChar"/>
+        </w:rPr>
+        <w:t xml:space="preserve">#&gt;    crayon        1.4.1   2021-02-08 [1] CRAN (R 4.0.2)</w:t>
+      </w:r>
+      <w:r>
+        <w:br/>
+      </w:r>
+      <w:r>
+        <w:rPr>
+          <w:rStyle w:val="VerbatimChar"/>
+        </w:rPr>
+        <w:t xml:space="preserve">#&gt;  P data.table    1.13.6  2020-12-30 [?] CRAN (R 4.0.2)</w:t>
+      </w:r>
+      <w:r>
+        <w:br/>
+      </w:r>
+      <w:r>
+        <w:rPr>
+          <w:rStyle w:val="VerbatimChar"/>
+        </w:rPr>
+        <w:t xml:space="preserve">#&gt;  P DBI           1.1.1   2021-01-15 [?] CRAN (R 4.0.2)</w:t>
+      </w:r>
+      <w:r>
+        <w:br/>
+      </w:r>
+      <w:r>
+        <w:rPr>
+          <w:rStyle w:val="VerbatimChar"/>
+        </w:rPr>
+        <w:t xml:space="preserve">#&gt;  P dbplyr        2.0.0   2020-11-03 [?] CRAN (R 4.0.2)</w:t>
+      </w:r>
+      <w:r>
+        <w:br/>
+      </w:r>
+      <w:r>
+        <w:rPr>
+          <w:rStyle w:val="VerbatimChar"/>
+        </w:rPr>
+        <w:t xml:space="preserve">#&gt;  P desc          1.2.0   2018-05-01 [?] CRAN (R 4.0.2)</w:t>
+      </w:r>
+      <w:r>
+        <w:br/>
+      </w:r>
+      <w:r>
+        <w:rPr>
+          <w:rStyle w:val="VerbatimChar"/>
+        </w:rPr>
+        <w:t xml:space="preserve">#&gt;  P devtools      2.3.2   2020-09-18 [?] CRAN (R 4.0.2)</w:t>
+      </w:r>
+      <w:r>
+        <w:br/>
+      </w:r>
+      <w:r>
+        <w:rPr>
+          <w:rStyle w:val="VerbatimChar"/>
+        </w:rPr>
+        <w:t xml:space="preserve">#&gt;  P digest        0.6.27  2020-10-24 [?] CRAN (R 4.0.2)</w:t>
+      </w:r>
+      <w:r>
+        <w:br/>
+      </w:r>
+      <w:r>
+        <w:rPr>
+          <w:rStyle w:val="VerbatimChar"/>
+        </w:rPr>
+        <w:t xml:space="preserve">#&gt;  P dplyr       * 1.0.3   2021-01-15 [?] CRAN (R 4.0.2)</w:t>
+      </w:r>
+      <w:r>
+        <w:br/>
+      </w:r>
+      <w:r>
+        <w:rPr>
+          <w:rStyle w:val="VerbatimChar"/>
+        </w:rPr>
+        <w:t xml:space="preserve">#&gt;  P ellipsis      0.3.1   2020-05-15 [?] CRAN (R 4.0.2)</w:t>
+      </w:r>
+      <w:r>
+        <w:br/>
+      </w:r>
+      <w:r>
+        <w:rPr>
+          <w:rStyle w:val="VerbatimChar"/>
+        </w:rPr>
+        <w:t xml:space="preserve">#&gt;  P evaluate      0.14    2019-05-28 [?] CRAN (R 4.0.1)</w:t>
+      </w:r>
+      <w:r>
+        <w:br/>
+      </w:r>
+      <w:r>
+        <w:rPr>
+          <w:rStyle w:val="VerbatimChar"/>
+        </w:rPr>
+        <w:t xml:space="preserve">#&gt;  P flextable   * 0.6.2   2021-01-25 [?] CRAN (R 4.0.2)</w:t>
+      </w:r>
+      <w:r>
+        <w:br/>
+      </w:r>
+      <w:r>
+        <w:rPr>
+          <w:rStyle w:val="VerbatimChar"/>
+        </w:rPr>
+        <w:t xml:space="preserve">#&gt;    forcats     * 0.5.1   2021-01-27 [1] CRAN (R 4.0.3)</w:t>
+      </w:r>
+      <w:r>
+        <w:br/>
+      </w:r>
+      <w:r>
+        <w:rPr>
+          <w:rStyle w:val="VerbatimChar"/>
+        </w:rPr>
+        <w:t xml:space="preserve">#&gt;  P fs            1.5.0   2020-07-31 [?] CRAN (R 4.0.2)</w:t>
+      </w:r>
+      <w:r>
+        <w:br/>
+      </w:r>
+      <w:r>
+        <w:rPr>
+          <w:rStyle w:val="VerbatimChar"/>
+        </w:rPr>
+        <w:t xml:space="preserve">#&gt;  P gdtools       0.2.3   2021-01-06 [?] CRAN (R 4.0.2)</w:t>
+      </w:r>
+      <w:r>
+        <w:br/>
+      </w:r>
+      <w:r>
+        <w:rPr>
+          <w:rStyle w:val="VerbatimChar"/>
+        </w:rPr>
+        <w:t xml:space="preserve">#&gt;  P generics      0.1.0   2020-10-31 [?] CRAN (R 4.0.2)</w:t>
+      </w:r>
+      <w:r>
+        <w:br/>
+      </w:r>
+      <w:r>
+        <w:rPr>
+          <w:rStyle w:val="VerbatimChar"/>
+        </w:rPr>
+        <w:t xml:space="preserve">#&gt;  P ggplot2     * 3.3.3   2020-12-30 [?] CRAN (R 4.0.2)</w:t>
+      </w:r>
+      <w:r>
+        <w:br/>
+      </w:r>
+      <w:r>
+        <w:rPr>
+          <w:rStyle w:val="VerbatimChar"/>
+        </w:rPr>
+        <w:t xml:space="preserve">#&gt;  P glue          1.4.2   2020-08-27 [?] CRAN (R 4.0.2)</w:t>
+      </w:r>
+      <w:r>
+        <w:br/>
+      </w:r>
+      <w:r>
+        <w:rPr>
+          <w:rStyle w:val="VerbatimChar"/>
+        </w:rPr>
+        <w:t xml:space="preserve">#&gt;  P gtable        0.3.0   2019-03-25 [?] CRAN (R 4.0.2)</w:t>
+      </w:r>
+      <w:r>
+        <w:br/>
+      </w:r>
+      <w:r>
+        <w:rPr>
+          <w:rStyle w:val="VerbatimChar"/>
+        </w:rPr>
+        <w:t xml:space="preserve">#&gt;  P haven         2.3.1   2020-06-01 [?] CRAN (R 4.0.2)</w:t>
+      </w:r>
+      <w:r>
+        <w:br/>
+      </w:r>
+      <w:r>
+        <w:rPr>
+          <w:rStyle w:val="VerbatimChar"/>
+        </w:rPr>
+        <w:t xml:space="preserve">#&gt;  P here          1.0.1   2020-12-13 [?] CRAN (R 4.0.2)</w:t>
+      </w:r>
+      <w:r>
+        <w:br/>
+      </w:r>
+      <w:r>
+        <w:rPr>
+          <w:rStyle w:val="VerbatimChar"/>
+        </w:rPr>
+        <w:t xml:space="preserve">#&gt;  P highr         0.8     2019-03-20 [?] CRAN (R 4.0.2)</w:t>
+      </w:r>
+      <w:r>
+        <w:br/>
+      </w:r>
+      <w:r>
+        <w:rPr>
+          <w:rStyle w:val="VerbatimChar"/>
+        </w:rPr>
+        <w:t xml:space="preserve">#&gt;  P hms           1.0.0   2021-01-13 [?] CRAN (R 4.0.2)</w:t>
+      </w:r>
+      <w:r>
+        <w:br/>
+      </w:r>
+      <w:r>
+        <w:rPr>
+          <w:rStyle w:val="VerbatimChar"/>
+        </w:rPr>
+        <w:t xml:space="preserve">#&gt;    htmltools     0.5.1.1 2021-01-22 [1] CRAN (R 4.0.2)</w:t>
+      </w:r>
+      <w:r>
+        <w:br/>
+      </w:r>
+      <w:r>
+        <w:rPr>
+          <w:rStyle w:val="VerbatimChar"/>
+        </w:rPr>
+        <w:t xml:space="preserve">#&gt;  P httr          1.4.2   2020-07-20 [?] CRAN (R 4.0.2)</w:t>
+      </w:r>
+      <w:r>
+        <w:br/>
+      </w:r>
+      <w:r>
+        <w:rPr>
+          <w:rStyle w:val="VerbatimChar"/>
+        </w:rPr>
+        <w:t xml:space="preserve">#&gt;  P jsonlite      1.7.2   2020-12-09 [?] CRAN (R 4.0.2)</w:t>
+      </w:r>
+      <w:r>
+        <w:br/>
+      </w:r>
+      <w:r>
+        <w:rPr>
+          <w:rStyle w:val="VerbatimChar"/>
+        </w:rPr>
+        <w:t xml:space="preserve">#&gt;    knitr         1.31    2021-01-27 [1] CRAN (R 4.0.3)</w:t>
+      </w:r>
+      <w:r>
+        <w:br/>
+      </w:r>
+      <w:r>
+        <w:rPr>
+          <w:rStyle w:val="VerbatimChar"/>
+        </w:rPr>
+        <w:t xml:space="preserve">#&gt;    lifecycle     1.0.0   2021-02-15 [1] CRAN (R 4.0.2)</w:t>
+      </w:r>
+      <w:r>
+        <w:br/>
+      </w:r>
+      <w:r>
+        <w:rPr>
+          <w:rStyle w:val="VerbatimChar"/>
+        </w:rPr>
+        <w:t xml:space="preserve">#&gt;  P lubridate     1.7.9.2 2020-11-13 [?] CRAN (R 4.0.2)</w:t>
+      </w:r>
+      <w:r>
+        <w:br/>
+      </w:r>
+      <w:r>
+        <w:rPr>
+          <w:rStyle w:val="VerbatimChar"/>
+        </w:rPr>
+        <w:t xml:space="preserve">#&gt;  P magick      * 2.6.0   2021-01-13 [?] CRAN (R 4.0.2)</w:t>
+      </w:r>
+      <w:r>
+        <w:br/>
+      </w:r>
+      <w:r>
+        <w:rPr>
+          <w:rStyle w:val="VerbatimChar"/>
+        </w:rPr>
+        <w:t xml:space="preserve">#&gt;  P magrittr      2.0.1   2020-11-17 [?] CRAN (R 4.0.2)</w:t>
+      </w:r>
+      <w:r>
+        <w:br/>
+      </w:r>
+      <w:r>
+        <w:rPr>
+          <w:rStyle w:val="VerbatimChar"/>
+        </w:rPr>
+        <w:t xml:space="preserve">#&gt;  P memoise       1.1.0   2017-04-21 [?] CRAN (R 4.0.2)</w:t>
+      </w:r>
+      <w:r>
+        <w:br/>
+      </w:r>
+      <w:r>
+        <w:rPr>
+          <w:rStyle w:val="VerbatimChar"/>
+        </w:rPr>
+        <w:t xml:space="preserve">#&gt;  P modelr        0.1.8   2020-05-19 [?] CRAN (R 4.0.2)</w:t>
+      </w:r>
+      <w:r>
+        <w:br/>
+      </w:r>
+      <w:r>
+        <w:rPr>
+          <w:rStyle w:val="VerbatimChar"/>
+        </w:rPr>
+        <w:t xml:space="preserve">#&gt;  P munsell       0.5.0   2018-06-12 [?] CRAN (R 4.0.2)</w:t>
+      </w:r>
+      <w:r>
+        <w:br/>
+      </w:r>
+      <w:r>
+        <w:rPr>
+          <w:rStyle w:val="VerbatimChar"/>
+        </w:rPr>
+        <w:t xml:space="preserve">#&gt;  P officer       0.3.16  2021-01-04 [?] CRAN (R 4.0.2)</w:t>
+      </w:r>
+      <w:r>
+        <w:br/>
+      </w:r>
+      <w:r>
+        <w:rPr>
+          <w:rStyle w:val="VerbatimChar"/>
+        </w:rPr>
+        <w:t xml:space="preserve">#&gt;  P pillar        1.4.7   2020-11-20 [?] CRAN (R 4.0.2)</w:t>
+      </w:r>
+      <w:r>
+        <w:br/>
+      </w:r>
+      <w:r>
+        <w:rPr>
+          <w:rStyle w:val="VerbatimChar"/>
+        </w:rPr>
+        <w:t xml:space="preserve">#&gt;  P pkgbuild      1.2.0   2020-12-15 [?] CRAN (R 4.0.2)</w:t>
+      </w:r>
+      <w:r>
+        <w:br/>
+      </w:r>
+      <w:r>
+        <w:rPr>
+          <w:rStyle w:val="VerbatimChar"/>
+        </w:rPr>
+        <w:t xml:space="preserve">#&gt;  P pkgconfig     2.0.3   2019-09-22 [?] CRAN (R 4.0.2)</w:t>
+      </w:r>
+      <w:r>
+        <w:br/>
+      </w:r>
+      <w:r>
+        <w:rPr>
+          <w:rStyle w:val="VerbatimChar"/>
+        </w:rPr>
+        <w:t xml:space="preserve">#&gt;  P pkgload       1.1.0   2020-05-29 [?] CRAN (R 4.0.2)</w:t>
+      </w:r>
+      <w:r>
+        <w:br/>
+      </w:r>
+      <w:r>
+        <w:rPr>
+          <w:rStyle w:val="VerbatimChar"/>
+        </w:rPr>
+        <w:t xml:space="preserve">#&gt;  P png           0.1-7   2013-12-03 [?] CRAN (R 4.0.2)</w:t>
+      </w:r>
+      <w:r>
+        <w:br/>
+      </w:r>
+      <w:r>
+        <w:rPr>
+          <w:rStyle w:val="VerbatimChar"/>
+        </w:rPr>
+        <w:t xml:space="preserve">#&gt;  P prettyunits   1.1.1   2020-01-24 [?] CRAN (R 4.0.2)</w:t>
+      </w:r>
+      <w:r>
+        <w:br/>
+      </w:r>
+      <w:r>
+        <w:rPr>
+          <w:rStyle w:val="VerbatimChar"/>
+        </w:rPr>
+        <w:t xml:space="preserve">#&gt;  P processx      3.4.5   2020-11-30 [?] CRAN (R 4.0.2)</w:t>
+      </w:r>
+      <w:r>
+        <w:br/>
+      </w:r>
+      <w:r>
+        <w:rPr>
+          <w:rStyle w:val="VerbatimChar"/>
+        </w:rPr>
+        <w:t xml:space="preserve">#&gt;  P ps            1.5.0   2020-12-05 [?] CRAN (R 4.0.2)</w:t>
+      </w:r>
+      <w:r>
+        <w:br/>
+      </w:r>
+      <w:r>
+        <w:rPr>
+          <w:rStyle w:val="VerbatimChar"/>
+        </w:rPr>
+        <w:t xml:space="preserve">#&gt;  P purrr       * 0.3.4   2020-04-17 [?] CRAN (R 4.0.2)</w:t>
+      </w:r>
+      <w:r>
+        <w:br/>
+      </w:r>
+      <w:r>
+        <w:rPr>
+          <w:rStyle w:val="VerbatimChar"/>
+        </w:rPr>
+        <w:t xml:space="preserve">#&gt;  P R6            2.5.0   2020-10-28 [?] CRAN (R 4.0.2)</w:t>
+      </w:r>
+      <w:r>
+        <w:br/>
+      </w:r>
+      <w:r>
+        <w:rPr>
+          <w:rStyle w:val="VerbatimChar"/>
+        </w:rPr>
+        <w:t xml:space="preserve">#&gt;  P Rcpp          1.0.6   2021-01-15 [?] CRAN (R 4.0.2)</w:t>
+      </w:r>
+      <w:r>
+        <w:br/>
+      </w:r>
+      <w:r>
+        <w:rPr>
+          <w:rStyle w:val="VerbatimChar"/>
+        </w:rPr>
+        <w:t xml:space="preserve">#&gt;  P readr       * 1.4.0   2020-10-05 [?] CRAN (R 4.0.2)</w:t>
+      </w:r>
+      <w:r>
+        <w:br/>
+      </w:r>
+      <w:r>
+        <w:rPr>
+          <w:rStyle w:val="VerbatimChar"/>
+        </w:rPr>
+        <w:t xml:space="preserve">#&gt;  P readxl        1.3.1   2019-03-13 [?] CRAN (R 4.0.2)</w:t>
+      </w:r>
+      <w:r>
+        <w:br/>
+      </w:r>
+      <w:r>
+        <w:rPr>
+          <w:rStyle w:val="VerbatimChar"/>
+        </w:rPr>
+        <w:t xml:space="preserve">#&gt;  P remotes       2.2.0   2020-07-21 [?] CRAN (R 4.0.2)</w:t>
+      </w:r>
+      <w:r>
+        <w:br/>
+      </w:r>
+      <w:r>
+        <w:rPr>
+          <w:rStyle w:val="VerbatimChar"/>
+        </w:rPr>
+        <w:t xml:space="preserve">#&gt;  P reprex        0.3.0   2019-05-16 [?] CRAN (R 4.0.2)</w:t>
+      </w:r>
+      <w:r>
+        <w:br/>
+      </w:r>
+      <w:r>
+        <w:rPr>
+          <w:rStyle w:val="VerbatimChar"/>
+        </w:rPr>
+        <w:t xml:space="preserve">#&gt;  P rlang         0.4.10  2020-12-30 [?] CRAN (R 4.0.2)</w:t>
+      </w:r>
+      <w:r>
+        <w:br/>
+      </w:r>
+      <w:r>
+        <w:rPr>
+          <w:rStyle w:val="VerbatimChar"/>
+        </w:rPr>
+        <w:t xml:space="preserve">#&gt;  P rmarkdown     2.6     2020-12-14 [?] CRAN (R 4.0.2)</w:t>
+      </w:r>
+      <w:r>
+        <w:br/>
+      </w:r>
+      <w:r>
+        <w:rPr>
+          <w:rStyle w:val="VerbatimChar"/>
+        </w:rPr>
+        <w:t xml:space="preserve">#&gt;  P rprojroot     2.0.2   2020-11-15 [?] CRAN (R 4.0.2)</w:t>
+      </w:r>
+      <w:r>
+        <w:br/>
+      </w:r>
+      <w:r>
+        <w:rPr>
+          <w:rStyle w:val="VerbatimChar"/>
+        </w:rPr>
+        <w:t xml:space="preserve">#&gt;  P rstudioapi    0.13    2020-11-12 [?] CRAN (R 4.0.2)</w:t>
+      </w:r>
+      <w:r>
+        <w:br/>
+      </w:r>
+      <w:r>
+        <w:rPr>
+          <w:rStyle w:val="VerbatimChar"/>
+        </w:rPr>
+        <w:t xml:space="preserve">#&gt;  P rvest         0.3.6   2020-07-25 [?] CRAN (R 4.0.2)</w:t>
+      </w:r>
+      <w:r>
+        <w:br/>
+      </w:r>
+      <w:r>
+        <w:rPr>
+          <w:rStyle w:val="VerbatimChar"/>
+        </w:rPr>
+        <w:t xml:space="preserve">#&gt;  P scales        1.1.1   2020-05-11 [?] CRAN (R 4.0.2)</w:t>
+      </w:r>
+      <w:r>
+        <w:br/>
+      </w:r>
+      <w:r>
+        <w:rPr>
+          <w:rStyle w:val="VerbatimChar"/>
+        </w:rPr>
+        <w:t xml:space="preserve">#&gt;  P sessioninfo   1.1.1   2018-11-05 [?] CRAN (R 4.0.2)</w:t>
+      </w:r>
+      <w:r>
+        <w:br/>
+      </w:r>
+      <w:r>
+        <w:rPr>
+          <w:rStyle w:val="VerbatimChar"/>
+        </w:rPr>
+        <w:t xml:space="preserve">#&gt;  P stringi       1.5.3   2020-09-09 [?] CRAN (R 4.0.2)</w:t>
+      </w:r>
+      <w:r>
+        <w:br/>
+      </w:r>
+      <w:r>
+        <w:rPr>
+          <w:rStyle w:val="VerbatimChar"/>
+        </w:rPr>
+        <w:t xml:space="preserve">#&gt;  P stringr     * 1.4.0   2019-02-10 [?] CRAN (R 4.0.2)</w:t>
+      </w:r>
+      <w:r>
+        <w:br/>
+      </w:r>
+      <w:r>
+        <w:rPr>
+          <w:rStyle w:val="VerbatimChar"/>
+        </w:rPr>
+        <w:t xml:space="preserve">#&gt;  P systemfonts   0.3.2   2020-09-29 [?] CRAN (R 4.0.2)</w:t>
+      </w:r>
+      <w:r>
+        <w:br/>
+      </w:r>
+      <w:r>
+        <w:rPr>
+          <w:rStyle w:val="VerbatimChar"/>
+        </w:rPr>
+        <w:t xml:space="preserve">#&gt;    testthat      3.0.2   2021-02-14 [1] CRAN (R 4.0.2)</w:t>
+      </w:r>
+      <w:r>
+        <w:br/>
+      </w:r>
+      <w:r>
+        <w:rPr>
+          <w:rStyle w:val="VerbatimChar"/>
+        </w:rPr>
+        <w:t xml:space="preserve">#&gt;    tibble      * 3.0.6   2021-01-29 [1] CRAN (R 4.0.2)</w:t>
+      </w:r>
+      <w:r>
+        <w:br/>
+      </w:r>
+      <w:r>
+        <w:rPr>
+          <w:rStyle w:val="VerbatimChar"/>
+        </w:rPr>
+        <w:t xml:space="preserve">#&gt;  P tidyr       * 1.1.2   2020-08-27 [?] CRAN (R 4.0.2)</w:t>
+      </w:r>
+      <w:r>
+        <w:br/>
+      </w:r>
+      <w:r>
+        <w:rPr>
+          <w:rStyle w:val="VerbatimChar"/>
+        </w:rPr>
+        <w:t xml:space="preserve">#&gt;  P tidyselect    1.1.0   2020-05-11 [?] CRAN (R 4.0.2)</w:t>
+      </w:r>
+      <w:r>
+        <w:br/>
+      </w:r>
+      <w:r>
+        <w:rPr>
+          <w:rStyle w:val="VerbatimChar"/>
+        </w:rPr>
+        <w:t xml:space="preserve">#&gt;  P tidyverse   * 1.3.0   2019-11-21 [?] CRAN (R 4.0.2)</w:t>
+      </w:r>
+      <w:r>
+        <w:br/>
+      </w:r>
+      <w:r>
+        <w:rPr>
+          <w:rStyle w:val="VerbatimChar"/>
+        </w:rPr>
+        <w:t xml:space="preserve">#&gt;  P usethis       2.0.0   2020-12-10 [?] CRAN (R 4.0.2)</w:t>
+      </w:r>
+      <w:r>
+        <w:br/>
+      </w:r>
+      <w:r>
+        <w:rPr>
+          <w:rStyle w:val="VerbatimChar"/>
+        </w:rPr>
+        <w:t xml:space="preserve">#&gt;  P uuid          0.1-4   2020-02-26 [?] CRAN (R 4.0.2)</w:t>
+      </w:r>
+      <w:r>
+        <w:br/>
+      </w:r>
+      <w:r>
+        <w:rPr>
+          <w:rStyle w:val="VerbatimChar"/>
+        </w:rPr>
+        <w:t xml:space="preserve">#&gt;  P vctrs         0.3.6   2020-12-17 [?] CRAN (R 4.0.2)</w:t>
+      </w:r>
+      <w:r>
+        <w:br/>
+      </w:r>
+      <w:r>
+        <w:rPr>
+          <w:rStyle w:val="VerbatimChar"/>
+        </w:rPr>
+        <w:t xml:space="preserve">#&gt;    withr         2.4.1   2021-01-26 [1] CRAN (R 4.0.2)</w:t>
+      </w:r>
+      <w:r>
+        <w:br/>
+      </w:r>
+      <w:r>
+        <w:rPr>
+          <w:rStyle w:val="VerbatimChar"/>
+        </w:rPr>
+        <w:t xml:space="preserve">#&gt;  P xfun          0.20    2021-01-06 [?] CRAN (R 4.0.2)</w:t>
+      </w:r>
+      <w:r>
+        <w:br/>
+      </w:r>
+      <w:r>
+        <w:rPr>
+          <w:rStyle w:val="VerbatimChar"/>
+        </w:rPr>
+        <w:t xml:space="preserve">#&gt;  P xml2          1.3.2   2020-04-23 [?] CRAN (R 4.0.2)</w:t>
+      </w:r>
+      <w:r>
+        <w:br/>
+      </w:r>
+      <w:r>
+        <w:rPr>
+          <w:rStyle w:val="VerbatimChar"/>
+        </w:rPr>
+        <w:t xml:space="preserve">#&gt;  P yaml          2.2.1   2020-02-01 [?] CRAN (R 4.0.2)</w:t>
+      </w:r>
+      <w:r>
+        <w:br/>
+      </w:r>
+      <w:r>
+        <w:rPr>
+          <w:rStyle w:val="VerbatimChar"/>
+        </w:rPr>
+        <w:t xml:space="preserve">#&gt;  P zip           2.1.1   2020-08-27 [?] CRAN (R 4.0.2)</w:t>
       </w:r>
       <w:r>
         <w:br/>
@@ -8841,7 +8220,7 @@
         <w:rPr>
           <w:rStyle w:val="VerbatimChar"/>
         </w:rPr>
-        <w:t xml:space="preserve">#&gt; [2] /private/var/folders/gd/flx6648926xgtkrpp55bl7200000gn/T/RtmpDjHXAq/renv-system-library</w:t>
+        <w:t xml:space="preserve">#&gt; [2] /private/var/folders/gd/flx6648926xgtkrpp55bl7200000gn/T/RtmplEj3FL/renv-system-library</w:t>
       </w:r>
       <w:r>
         <w:br/>
@@ -8905,7 +8284,7 @@
         <w:rPr>
           <w:rStyle w:val="VerbatimChar"/>
         </w:rPr>
-        <w:t xml:space="preserve">#&gt; Head:     [f6d112a] 2021-03-02: revised the SI and the table in it</w:t>
+        <w:t xml:space="preserve">#&gt; Head:     [96e8e87] 2021-03-02: add an OSF link</w:t>
       </w:r>
     </w:p>
     <w:p>

</xml_diff>

<commit_message>
fix a citation in the rmd and knit
</commit_message>
<xml_diff>
--- a/analysis/paper/paper.docx
+++ b/analysis/paper/paper.docx
@@ -55,37 +55,963 @@
         <w:t xml:space="preserve"> </w:t>
       </w:r>
       <w:r>
+        <w:t xml:space="preserve">from</w:t>
+      </w:r>
+      <w:r>
+        <w:t xml:space="preserve"> </w:t>
+      </w:r>
+      <w:r>
+        <w:t xml:space="preserve">burials</w:t>
+      </w:r>
+      <w:r>
+        <w:t xml:space="preserve"> </w:t>
+      </w:r>
+      <w:r>
         <w:t xml:space="preserve">in</w:t>
       </w:r>
       <w:r>
         <w:t xml:space="preserve"> </w:t>
       </w:r>
       <w:r>
+        <w:t xml:space="preserve">northeastern</w:t>
+      </w:r>
+      <w:r>
+        <w:t xml:space="preserve"> </w:t>
+      </w:r>
+      <w:r>
+        <w:t xml:space="preserve">Taiwan</w:t>
+      </w:r>
+      <w:r>
+        <w:t xml:space="preserve"> </w:t>
+      </w:r>
+      <w:r>
+        <w:t xml:space="preserve">during</w:t>
+      </w:r>
+      <w:r>
+        <w:t xml:space="preserve"> </w:t>
+      </w:r>
+      <w:r>
+        <w:t xml:space="preserve">the</w:t>
+      </w:r>
+      <w:r>
+        <w:t xml:space="preserve"> </w:t>
+      </w:r>
+      <w:r>
+        <w:t xml:space="preserve">European</w:t>
+      </w:r>
+      <w:r>
+        <w:t xml:space="preserve"> </w:t>
+      </w:r>
+      <w:r>
+        <w:t xml:space="preserve">colonization</w:t>
+      </w:r>
+      <w:r>
+        <w:t xml:space="preserve"> </w:t>
+      </w:r>
+      <w:r>
+        <w:t xml:space="preserve">period</w:t>
+      </w:r>
+    </w:p>
+    <w:p>
+      <w:pPr>
+        <w:pStyle w:val="Author"/>
+      </w:pPr>
+      <w:r>
+        <w:t xml:space="preserve">Li-Ying</w:t>
+      </w:r>
+      <w:r>
+        <w:t xml:space="preserve"> </w:t>
+      </w:r>
+      <w:r>
+        <w:t xml:space="preserve">Wang</w:t>
+      </w:r>
+    </w:p>
+    <w:p>
+      <w:pPr>
+        <w:pStyle w:val="Author"/>
+      </w:pPr>
+      <w:r>
+        <w:t xml:space="preserve">Ben</w:t>
+      </w:r>
+      <w:r>
+        <w:t xml:space="preserve"> </w:t>
+      </w:r>
+      <w:r>
+        <w:t xml:space="preserve">Marwick</w:t>
+      </w:r>
+    </w:p>
+    <w:p>
+      <w:pPr>
+        <w:pStyle w:val="Date"/>
+      </w:pPr>
+      <w:r>
+        <w:t xml:space="preserve">23</w:t>
+      </w:r>
+      <w:r>
+        <w:t xml:space="preserve"> </w:t>
+      </w:r>
+      <w:r>
+        <w:t xml:space="preserve">August,</w:t>
+      </w:r>
+      <w:r>
+        <w:t xml:space="preserve"> </w:t>
+      </w:r>
+      <w:r>
+        <w:t xml:space="preserve">2021</w:t>
+      </w:r>
+    </w:p>
+    <w:p>
+      <w:pPr>
+        <w:pStyle w:val="Abstract"/>
+      </w:pPr>
+      <w:r>
+        <w:t xml:space="preserve">Burials</w:t>
+      </w:r>
+      <w:r>
+        <w:t xml:space="preserve"> </w:t>
+      </w:r>
+      <w:r>
+        <w:t xml:space="preserve">provide</w:t>
+      </w:r>
+      <w:r>
+        <w:t xml:space="preserve"> </w:t>
+      </w:r>
+      <w:r>
+        <w:t xml:space="preserve">valuable</w:t>
+      </w:r>
+      <w:r>
+        <w:t xml:space="preserve"> </w:t>
+      </w:r>
+      <w:r>
+        <w:t xml:space="preserve">information</w:t>
+      </w:r>
+      <w:r>
+        <w:t xml:space="preserve"> </w:t>
+      </w:r>
+      <w:r>
+        <w:t xml:space="preserve">to</w:t>
+      </w:r>
+      <w:r>
+        <w:t xml:space="preserve"> </w:t>
+      </w:r>
+      <w:r>
+        <w:t xml:space="preserve">study</w:t>
+      </w:r>
+      <w:r>
+        <w:t xml:space="preserve"> </w:t>
+      </w:r>
+      <w:r>
+        <w:t xml:space="preserve">social</w:t>
+      </w:r>
+      <w:r>
+        <w:t xml:space="preserve"> </w:t>
+      </w:r>
+      <w:r>
+        <w:t xml:space="preserve">structures</w:t>
+      </w:r>
+      <w:r>
+        <w:t xml:space="preserve"> </w:t>
+      </w:r>
+      <w:r>
+        <w:t xml:space="preserve">based</w:t>
+      </w:r>
+      <w:r>
+        <w:t xml:space="preserve"> </w:t>
+      </w:r>
+      <w:r>
+        <w:t xml:space="preserve">on</w:t>
+      </w:r>
+      <w:r>
+        <w:t xml:space="preserve"> </w:t>
+      </w:r>
+      <w:r>
+        <w:t xml:space="preserve">the</w:t>
+      </w:r>
+      <w:r>
+        <w:t xml:space="preserve"> </w:t>
+      </w:r>
+      <w:r>
+        <w:t xml:space="preserve">assumption</w:t>
+      </w:r>
+      <w:r>
+        <w:t xml:space="preserve"> </w:t>
+      </w:r>
+      <w:r>
+        <w:t xml:space="preserve">that</w:t>
+      </w:r>
+      <w:r>
+        <w:t xml:space="preserve"> </w:t>
+      </w:r>
+      <w:r>
         <w:t xml:space="preserve">burials</w:t>
       </w:r>
       <w:r>
         <w:t xml:space="preserve"> </w:t>
       </w:r>
       <w:r>
+        <w:t xml:space="preserve">and</w:t>
+      </w:r>
+      <w:r>
+        <w:t xml:space="preserve"> </w:t>
+      </w:r>
+      <w:r>
+        <w:t xml:space="preserve">associated</w:t>
+      </w:r>
+      <w:r>
+        <w:t xml:space="preserve"> </w:t>
+      </w:r>
+      <w:r>
+        <w:t xml:space="preserve">grave</w:t>
+      </w:r>
+      <w:r>
+        <w:t xml:space="preserve"> </w:t>
+      </w:r>
+      <w:r>
+        <w:t xml:space="preserve">goods</w:t>
+      </w:r>
+      <w:r>
+        <w:t xml:space="preserve"> </w:t>
+      </w:r>
+      <w:r>
+        <w:t xml:space="preserve">can</w:t>
+      </w:r>
+      <w:r>
+        <w:t xml:space="preserve"> </w:t>
+      </w:r>
+      <w:r>
+        <w:t xml:space="preserve">represent</w:t>
+      </w:r>
+      <w:r>
+        <w:t xml:space="preserve"> </w:t>
+      </w:r>
+      <w:r>
+        <w:t xml:space="preserve">social</w:t>
+      </w:r>
+      <w:r>
+        <w:t xml:space="preserve"> </w:t>
+      </w:r>
+      <w:r>
+        <w:t xml:space="preserve">roles</w:t>
+      </w:r>
+      <w:r>
+        <w:t xml:space="preserve"> </w:t>
+      </w:r>
+      <w:r>
+        <w:t xml:space="preserve">and</w:t>
+      </w:r>
+      <w:r>
+        <w:t xml:space="preserve"> </w:t>
+      </w:r>
+      <w:r>
+        <w:t xml:space="preserve">relations</w:t>
+      </w:r>
+      <w:r>
+        <w:t xml:space="preserve"> </w:t>
+      </w:r>
+      <w:r>
         <w:t xml:space="preserve">in</w:t>
       </w:r>
       <w:r>
         <w:t xml:space="preserve"> </w:t>
       </w:r>
       <w:r>
+        <w:t xml:space="preserve">a</w:t>
+      </w:r>
+      <w:r>
+        <w:t xml:space="preserve"> </w:t>
+      </w:r>
+      <w:r>
+        <w:t xml:space="preserve">society.</w:t>
+      </w:r>
+      <w:r>
+        <w:t xml:space="preserve"> </w:t>
+      </w:r>
+      <w:r>
+        <w:t xml:space="preserve">To</w:t>
+      </w:r>
+      <w:r>
+        <w:t xml:space="preserve"> </w:t>
+      </w:r>
+      <w:r>
+        <w:t xml:space="preserve">study</w:t>
+      </w:r>
+      <w:r>
+        <w:t xml:space="preserve"> </w:t>
+      </w:r>
+      <w:r>
+        <w:t xml:space="preserve">social</w:t>
+      </w:r>
+      <w:r>
+        <w:t xml:space="preserve"> </w:t>
+      </w:r>
+      <w:r>
+        <w:t xml:space="preserve">relationships,</w:t>
+      </w:r>
+      <w:r>
+        <w:t xml:space="preserve"> </w:t>
+      </w:r>
+      <w:r>
+        <w:t xml:space="preserve">network</w:t>
+      </w:r>
+      <w:r>
+        <w:t xml:space="preserve"> </w:t>
+      </w:r>
+      <w:r>
+        <w:t xml:space="preserve">analysis</w:t>
+      </w:r>
+      <w:r>
+        <w:t xml:space="preserve"> </w:t>
+      </w:r>
+      <w:r>
+        <w:t xml:space="preserve">has</w:t>
+      </w:r>
+      <w:r>
+        <w:t xml:space="preserve"> </w:t>
+      </w:r>
+      <w:r>
+        <w:t xml:space="preserve">been</w:t>
+      </w:r>
+      <w:r>
+        <w:t xml:space="preserve"> </w:t>
+      </w:r>
+      <w:r>
+        <w:t xml:space="preserve">increasingly</w:t>
+      </w:r>
+      <w:r>
+        <w:t xml:space="preserve"> </w:t>
+      </w:r>
+      <w:r>
+        <w:t xml:space="preserve">applied</w:t>
+      </w:r>
+      <w:r>
+        <w:t xml:space="preserve"> </w:t>
+      </w:r>
+      <w:r>
+        <w:t xml:space="preserve">to</w:t>
+      </w:r>
+      <w:r>
+        <w:t xml:space="preserve"> </w:t>
+      </w:r>
+      <w:r>
+        <w:t xml:space="preserve">archaeological</w:t>
+      </w:r>
+      <w:r>
+        <w:t xml:space="preserve"> </w:t>
+      </w:r>
+      <w:r>
+        <w:t xml:space="preserve">data</w:t>
+      </w:r>
+      <w:r>
+        <w:t xml:space="preserve"> </w:t>
+      </w:r>
+      <w:r>
+        <w:t xml:space="preserve">to</w:t>
+      </w:r>
+      <w:r>
+        <w:t xml:space="preserve"> </w:t>
+      </w:r>
+      <w:r>
+        <w:t xml:space="preserve">infer</w:t>
+      </w:r>
+      <w:r>
+        <w:t xml:space="preserve"> </w:t>
+      </w:r>
+      <w:r>
+        <w:t xml:space="preserve">interactions</w:t>
+      </w:r>
+      <w:r>
+        <w:t xml:space="preserve"> </w:t>
+      </w:r>
+      <w:r>
+        <w:t xml:space="preserve">and</w:t>
+      </w:r>
+      <w:r>
+        <w:t xml:space="preserve"> </w:t>
+      </w:r>
+      <w:r>
+        <w:t xml:space="preserve">relationships</w:t>
+      </w:r>
+      <w:r>
+        <w:t xml:space="preserve"> </w:t>
+      </w:r>
+      <w:r>
+        <w:t xml:space="preserve">between</w:t>
+      </w:r>
+      <w:r>
+        <w:t xml:space="preserve"> </w:t>
+      </w:r>
+      <w:r>
+        <w:t xml:space="preserve">entities.</w:t>
+      </w:r>
+      <w:r>
+        <w:t xml:space="preserve"> </w:t>
+      </w:r>
+      <w:r>
+        <w:t xml:space="preserve">Statistical</w:t>
+      </w:r>
+      <w:r>
+        <w:t xml:space="preserve"> </w:t>
+      </w:r>
+      <w:r>
+        <w:t xml:space="preserve">approaches</w:t>
+      </w:r>
+      <w:r>
+        <w:t xml:space="preserve"> </w:t>
+      </w:r>
+      <w:r>
+        <w:t xml:space="preserve">to</w:t>
+      </w:r>
+      <w:r>
+        <w:t xml:space="preserve"> </w:t>
+      </w:r>
+      <w:r>
+        <w:t xml:space="preserve">network</w:t>
+      </w:r>
+      <w:r>
+        <w:t xml:space="preserve"> </w:t>
+      </w:r>
+      <w:r>
+        <w:t xml:space="preserve">analysis,</w:t>
+      </w:r>
+      <w:r>
+        <w:t xml:space="preserve"> </w:t>
+      </w:r>
+      <w:r>
+        <w:t xml:space="preserve">such</w:t>
+      </w:r>
+      <w:r>
+        <w:t xml:space="preserve"> </w:t>
+      </w:r>
+      <w:r>
+        <w:t xml:space="preserve">as</w:t>
+      </w:r>
+      <w:r>
+        <w:t xml:space="preserve"> </w:t>
+      </w:r>
+      <w:r>
+        <w:t xml:space="preserve">exponential</w:t>
+      </w:r>
+      <w:r>
+        <w:t xml:space="preserve"> </w:t>
+      </w:r>
+      <w:r>
+        <w:t xml:space="preserve">random</w:t>
+      </w:r>
+      <w:r>
+        <w:t xml:space="preserve"> </w:t>
+      </w:r>
+      <w:r>
+        <w:t xml:space="preserve">graph</w:t>
+      </w:r>
+      <w:r>
+        <w:t xml:space="preserve"> </w:t>
+      </w:r>
+      <w:r>
+        <w:t xml:space="preserve">models</w:t>
+      </w:r>
+      <w:r>
+        <w:t xml:space="preserve"> </w:t>
+      </w:r>
+      <w:r>
+        <w:t xml:space="preserve">(ERGMs),</w:t>
+      </w:r>
+      <w:r>
+        <w:t xml:space="preserve"> </w:t>
+      </w:r>
+      <w:r>
+        <w:t xml:space="preserve">provide</w:t>
+      </w:r>
+      <w:r>
+        <w:t xml:space="preserve"> </w:t>
+      </w:r>
+      <w:r>
+        <w:t xml:space="preserve">a</w:t>
+      </w:r>
+      <w:r>
+        <w:t xml:space="preserve"> </w:t>
+      </w:r>
+      <w:r>
+        <w:t xml:space="preserve">way</w:t>
+      </w:r>
+      <w:r>
+        <w:t xml:space="preserve"> </w:t>
+      </w:r>
+      <w:r>
+        <w:t xml:space="preserve">to</w:t>
+      </w:r>
+      <w:r>
+        <w:t xml:space="preserve"> </w:t>
+      </w:r>
+      <w:r>
+        <w:t xml:space="preserve">test</w:t>
+      </w:r>
+      <w:r>
+        <w:t xml:space="preserve"> </w:t>
+      </w:r>
+      <w:r>
+        <w:t xml:space="preserve">hypotheses</w:t>
+      </w:r>
+      <w:r>
+        <w:t xml:space="preserve"> </w:t>
+      </w:r>
+      <w:r>
+        <w:t xml:space="preserve">about</w:t>
+      </w:r>
+      <w:r>
+        <w:t xml:space="preserve"> </w:t>
+      </w:r>
+      <w:r>
+        <w:t xml:space="preserve">dynamic</w:t>
+      </w:r>
+      <w:r>
+        <w:t xml:space="preserve"> </w:t>
+      </w:r>
+      <w:r>
+        <w:t xml:space="preserve">processes</w:t>
+      </w:r>
+      <w:r>
+        <w:t xml:space="preserve"> </w:t>
+      </w:r>
+      <w:r>
+        <w:t xml:space="preserve">of</w:t>
+      </w:r>
+      <w:r>
+        <w:t xml:space="preserve"> </w:t>
+      </w:r>
+      <w:r>
+        <w:t xml:space="preserve">network</w:t>
+      </w:r>
+      <w:r>
+        <w:t xml:space="preserve"> </w:t>
+      </w:r>
+      <w:r>
+        <w:t xml:space="preserve">formation.</w:t>
+      </w:r>
+      <w:r>
+        <w:t xml:space="preserve"> </w:t>
+      </w:r>
+      <w:r>
+        <w:t xml:space="preserve">However,</w:t>
+      </w:r>
+      <w:r>
+        <w:t xml:space="preserve"> </w:t>
+      </w:r>
+      <w:r>
+        <w:t xml:space="preserve">computational</w:t>
+      </w:r>
+      <w:r>
+        <w:t xml:space="preserve"> </w:t>
+      </w:r>
+      <w:r>
+        <w:t xml:space="preserve">difficulties</w:t>
+      </w:r>
+      <w:r>
+        <w:t xml:space="preserve"> </w:t>
+      </w:r>
+      <w:r>
+        <w:t xml:space="preserve">and</w:t>
+      </w:r>
+      <w:r>
+        <w:t xml:space="preserve"> </w:t>
+      </w:r>
+      <w:r>
+        <w:t xml:space="preserve">sensitivity</w:t>
+      </w:r>
+      <w:r>
+        <w:t xml:space="preserve"> </w:t>
+      </w:r>
+      <w:r>
+        <w:t xml:space="preserve">to</w:t>
+      </w:r>
+      <w:r>
+        <w:t xml:space="preserve"> </w:t>
+      </w:r>
+      <w:r>
+        <w:t xml:space="preserve">uncertainties</w:t>
+      </w:r>
+      <w:r>
+        <w:t xml:space="preserve"> </w:t>
+      </w:r>
+      <w:r>
+        <w:t xml:space="preserve">limit</w:t>
+      </w:r>
+      <w:r>
+        <w:t xml:space="preserve"> </w:t>
+      </w:r>
+      <w:r>
+        <w:t xml:space="preserve">the</w:t>
+      </w:r>
+      <w:r>
+        <w:t xml:space="preserve"> </w:t>
+      </w:r>
+      <w:r>
+        <w:t xml:space="preserve">application</w:t>
+      </w:r>
+      <w:r>
+        <w:t xml:space="preserve"> </w:t>
+      </w:r>
+      <w:r>
+        <w:t xml:space="preserve">of</w:t>
+      </w:r>
+      <w:r>
+        <w:t xml:space="preserve"> </w:t>
+      </w:r>
+      <w:r>
+        <w:t xml:space="preserve">ERGMs.</w:t>
+      </w:r>
+      <w:r>
+        <w:t xml:space="preserve"> </w:t>
+      </w:r>
+      <w:r>
+        <w:t xml:space="preserve">In</w:t>
+      </w:r>
+      <w:r>
+        <w:t xml:space="preserve"> </w:t>
+      </w:r>
+      <w:r>
+        <w:t xml:space="preserve">this</w:t>
+      </w:r>
+      <w:r>
+        <w:t xml:space="preserve"> </w:t>
+      </w:r>
+      <w:r>
+        <w:t xml:space="preserve">paper,</w:t>
+      </w:r>
+      <w:r>
+        <w:t xml:space="preserve"> </w:t>
+      </w:r>
+      <w:r>
+        <w:t xml:space="preserve">we</w:t>
+      </w:r>
+      <w:r>
+        <w:t xml:space="preserve"> </w:t>
+      </w:r>
+      <w:r>
+        <w:t xml:space="preserve">introduce</w:t>
+      </w:r>
+      <w:r>
+        <w:t xml:space="preserve"> </w:t>
+      </w:r>
+      <w:r>
+        <w:t xml:space="preserve">a</w:t>
+      </w:r>
+      <w:r>
+        <w:t xml:space="preserve"> </w:t>
+      </w:r>
+      <w:r>
+        <w:t xml:space="preserve">Bayesian</w:t>
+      </w:r>
+      <w:r>
+        <w:t xml:space="preserve"> </w:t>
+      </w:r>
+      <w:r>
+        <w:t xml:space="preserve">framework</w:t>
+      </w:r>
+      <w:r>
+        <w:t xml:space="preserve"> </w:t>
+      </w:r>
+      <w:r>
+        <w:t xml:space="preserve">on</w:t>
+      </w:r>
+      <w:r>
+        <w:t xml:space="preserve"> </w:t>
+      </w:r>
+      <w:r>
+        <w:t xml:space="preserve">ERGMs</w:t>
+      </w:r>
+      <w:r>
+        <w:t xml:space="preserve"> </w:t>
+      </w:r>
+      <w:r>
+        <w:t xml:space="preserve">that</w:t>
+      </w:r>
+      <w:r>
+        <w:t xml:space="preserve"> </w:t>
+      </w:r>
+      <w:r>
+        <w:t xml:space="preserve">enables</w:t>
+      </w:r>
+      <w:r>
+        <w:t xml:space="preserve"> </w:t>
+      </w:r>
+      <w:r>
+        <w:t xml:space="preserve">an</w:t>
+      </w:r>
+      <w:r>
+        <w:t xml:space="preserve"> </w:t>
+      </w:r>
+      <w:r>
+        <w:t xml:space="preserve">efficient</w:t>
+      </w:r>
+      <w:r>
+        <w:t xml:space="preserve"> </w:t>
+      </w:r>
+      <w:r>
+        <w:t xml:space="preserve">computational</w:t>
+      </w:r>
+      <w:r>
+        <w:t xml:space="preserve"> </w:t>
+      </w:r>
+      <w:r>
+        <w:t xml:space="preserve">process,</w:t>
+      </w:r>
+      <w:r>
+        <w:t xml:space="preserve"> </w:t>
+      </w:r>
+      <w:r>
+        <w:t xml:space="preserve">effective</w:t>
+      </w:r>
+      <w:r>
+        <w:t xml:space="preserve"> </w:t>
+      </w:r>
+      <w:r>
+        <w:t xml:space="preserve">quantification</w:t>
+      </w:r>
+      <w:r>
+        <w:t xml:space="preserve"> </w:t>
+      </w:r>
+      <w:r>
+        <w:t xml:space="preserve">of</w:t>
+      </w:r>
+      <w:r>
+        <w:t xml:space="preserve"> </w:t>
+      </w:r>
+      <w:r>
+        <w:t xml:space="preserve">uncertainty,</w:t>
+      </w:r>
+      <w:r>
+        <w:t xml:space="preserve"> </w:t>
+      </w:r>
+      <w:r>
+        <w:t xml:space="preserve">and</w:t>
+      </w:r>
+      <w:r>
+        <w:t xml:space="preserve"> </w:t>
+      </w:r>
+      <w:r>
+        <w:t xml:space="preserve">robust</w:t>
+      </w:r>
+      <w:r>
+        <w:t xml:space="preserve"> </w:t>
+      </w:r>
+      <w:r>
+        <w:t xml:space="preserve">model</w:t>
+      </w:r>
+      <w:r>
+        <w:t xml:space="preserve"> </w:t>
+      </w:r>
+      <w:r>
+        <w:t xml:space="preserve">evaluation</w:t>
+      </w:r>
+      <w:r>
+        <w:t xml:space="preserve"> </w:t>
+      </w:r>
+      <w:r>
+        <w:t xml:space="preserve">of</w:t>
+      </w:r>
+      <w:r>
+        <w:t xml:space="preserve"> </w:t>
+      </w:r>
+      <w:r>
+        <w:t xml:space="preserve">network</w:t>
+      </w:r>
+      <w:r>
+        <w:t xml:space="preserve"> </w:t>
+      </w:r>
+      <w:r>
+        <w:t xml:space="preserve">properties.</w:t>
+      </w:r>
+      <w:r>
+        <w:t xml:space="preserve"> </w:t>
+      </w:r>
+      <w:r>
+        <w:t xml:space="preserve">We</w:t>
+      </w:r>
+      <w:r>
+        <w:t xml:space="preserve"> </w:t>
+      </w:r>
+      <w:r>
+        <w:t xml:space="preserve">tested</w:t>
+      </w:r>
+      <w:r>
+        <w:t xml:space="preserve"> </w:t>
+      </w:r>
+      <w:r>
+        <w:t xml:space="preserve">a</w:t>
+      </w:r>
+      <w:r>
+        <w:t xml:space="preserve"> </w:t>
+      </w:r>
+      <w:r>
+        <w:t xml:space="preserve">hypothesis</w:t>
+      </w:r>
+      <w:r>
+        <w:t xml:space="preserve"> </w:t>
+      </w:r>
+      <w:r>
+        <w:t xml:space="preserve">of</w:t>
+      </w:r>
+      <w:r>
+        <w:t xml:space="preserve"> </w:t>
+      </w:r>
+      <w:r>
+        <w:t xml:space="preserve">social</w:t>
+      </w:r>
+      <w:r>
+        <w:t xml:space="preserve"> </w:t>
+      </w:r>
+      <w:r>
+        <w:t xml:space="preserve">change</w:t>
+      </w:r>
+      <w:r>
+        <w:t xml:space="preserve"> </w:t>
+      </w:r>
+      <w:r>
+        <w:t xml:space="preserve">relative</w:t>
+      </w:r>
+      <w:r>
+        <w:t xml:space="preserve"> </w:t>
+      </w:r>
+      <w:r>
+        <w:t xml:space="preserve">to</w:t>
+      </w:r>
+      <w:r>
+        <w:t xml:space="preserve"> </w:t>
+      </w:r>
+      <w:r>
+        <w:t xml:space="preserve">the</w:t>
+      </w:r>
+      <w:r>
+        <w:t xml:space="preserve"> </w:t>
+      </w:r>
+      <w:r>
+        <w:t xml:space="preserve">arrival</w:t>
+      </w:r>
+      <w:r>
+        <w:t xml:space="preserve"> </w:t>
+      </w:r>
+      <w:r>
+        <w:t xml:space="preserve">of</w:t>
+      </w:r>
+      <w:r>
+        <w:t xml:space="preserve"> </w:t>
+      </w:r>
+      <w:r>
+        <w:t xml:space="preserve">Europeans</w:t>
+      </w:r>
+      <w:r>
+        <w:t xml:space="preserve"> </w:t>
+      </w:r>
+      <w:r>
+        <w:t xml:space="preserve">by</w:t>
+      </w:r>
+      <w:r>
+        <w:t xml:space="preserve"> </w:t>
+      </w:r>
+      <w:r>
+        <w:t xml:space="preserve">studying</w:t>
+      </w:r>
+      <w:r>
+        <w:t xml:space="preserve"> </w:t>
+      </w:r>
+      <w:r>
+        <w:t xml:space="preserve">burial</w:t>
+      </w:r>
+      <w:r>
+        <w:t xml:space="preserve"> </w:t>
+      </w:r>
+      <w:r>
+        <w:t xml:space="preserve">data</w:t>
+      </w:r>
+      <w:r>
+        <w:t xml:space="preserve"> </w:t>
+      </w:r>
+      <w:r>
+        <w:t xml:space="preserve">from</w:t>
+      </w:r>
+      <w:r>
+        <w:t xml:space="preserve"> </w:t>
+      </w:r>
+      <w:r>
+        <w:t xml:space="preserve">Kiwulan,</w:t>
+      </w:r>
+      <w:r>
+        <w:t xml:space="preserve"> </w:t>
+      </w:r>
+      <w:r>
+        <w:t xml:space="preserve">an</w:t>
+      </w:r>
+      <w:r>
+        <w:t xml:space="preserve"> </w:t>
+      </w:r>
+      <w:r>
+        <w:t xml:space="preserve">Iron</w:t>
+      </w:r>
+      <w:r>
+        <w:t xml:space="preserve"> </w:t>
+      </w:r>
+      <w:r>
+        <w:t xml:space="preserve">Age</w:t>
+      </w:r>
+      <w:r>
+        <w:t xml:space="preserve"> </w:t>
+      </w:r>
+      <w:r>
+        <w:t xml:space="preserve">site</w:t>
+      </w:r>
+      <w:r>
+        <w:t xml:space="preserve"> </w:t>
+      </w:r>
+      <w:r>
+        <w:t xml:space="preserve">in</w:t>
+      </w:r>
+      <w:r>
+        <w:t xml:space="preserve"> </w:t>
+      </w:r>
+      <w:r>
         <w:t xml:space="preserve">northeastern</w:t>
       </w:r>
       <w:r>
         <w:t xml:space="preserve"> </w:t>
       </w:r>
       <w:r>
-        <w:t xml:space="preserve">Taiwan</w:t>
-      </w:r>
-      <w:r>
-        <w:t xml:space="preserve"> </w:t>
-      </w:r>
-      <w:r>
-        <w:t xml:space="preserve">during</w:t>
+        <w:t xml:space="preserve">Taiwan.</w:t>
+      </w:r>
+      <w:r>
+        <w:t xml:space="preserve"> </w:t>
+      </w:r>
+      <w:r>
+        <w:t xml:space="preserve">The</w:t>
+      </w:r>
+      <w:r>
+        <w:t xml:space="preserve"> </w:t>
+      </w:r>
+      <w:r>
+        <w:t xml:space="preserve">results</w:t>
+      </w:r>
+      <w:r>
+        <w:t xml:space="preserve"> </w:t>
+      </w:r>
+      <w:r>
+        <w:t xml:space="preserve">indicate</w:t>
+      </w:r>
+      <w:r>
+        <w:t xml:space="preserve"> </w:t>
+      </w:r>
+      <w:r>
+        <w:t xml:space="preserve">a</w:t>
+      </w:r>
+      <w:r>
+        <w:t xml:space="preserve"> </w:t>
+      </w:r>
+      <w:r>
+        <w:t xml:space="preserve">transition</w:t>
+      </w:r>
+      <w:r>
+        <w:t xml:space="preserve"> </w:t>
+      </w:r>
+      <w:r>
+        <w:t xml:space="preserve">among</w:t>
       </w:r>
       <w:r>
         <w:t xml:space="preserve"> </w:t>
@@ -97,99 +1023,193 @@
         <w:t xml:space="preserve"> </w:t>
       </w:r>
       <w:r>
+        <w:t xml:space="preserve">burials</w:t>
+      </w:r>
+      <w:r>
+        <w:t xml:space="preserve"> </w:t>
+      </w:r>
+      <w:r>
+        <w:t xml:space="preserve">from</w:t>
+      </w:r>
+      <w:r>
+        <w:t xml:space="preserve"> </w:t>
+      </w:r>
+      <w:r>
+        <w:t xml:space="preserve">network</w:t>
+      </w:r>
+      <w:r>
+        <w:t xml:space="preserve"> </w:t>
+      </w:r>
+      <w:r>
+        <w:t xml:space="preserve">ties</w:t>
+      </w:r>
+      <w:r>
+        <w:t xml:space="preserve"> </w:t>
+      </w:r>
+      <w:r>
+        <w:t xml:space="preserve">based</w:t>
+      </w:r>
+      <w:r>
+        <w:t xml:space="preserve"> </w:t>
+      </w:r>
+      <w:r>
+        <w:t xml:space="preserve">on</w:t>
+      </w:r>
+      <w:r>
+        <w:t xml:space="preserve"> </w:t>
+      </w:r>
+      <w:r>
+        <w:t xml:space="preserve">ritual</w:t>
+      </w:r>
+      <w:r>
+        <w:t xml:space="preserve"> </w:t>
+      </w:r>
+      <w:r>
+        <w:t xml:space="preserve">objects</w:t>
+      </w:r>
+      <w:r>
+        <w:t xml:space="preserve"> </w:t>
+      </w:r>
+      <w:r>
+        <w:t xml:space="preserve">to</w:t>
+      </w:r>
+      <w:r>
+        <w:t xml:space="preserve"> </w:t>
+      </w:r>
+      <w:r>
+        <w:t xml:space="preserve">wealth</w:t>
+      </w:r>
+      <w:r>
+        <w:t xml:space="preserve"> </w:t>
+      </w:r>
+      <w:r>
+        <w:t xml:space="preserve">objects,</w:t>
+      </w:r>
+      <w:r>
+        <w:t xml:space="preserve"> </w:t>
+      </w:r>
+      <w:r>
+        <w:t xml:space="preserve">and</w:t>
+      </w:r>
+      <w:r>
+        <w:t xml:space="preserve"> </w:t>
+      </w:r>
+      <w:r>
+        <w:t xml:space="preserve">a</w:t>
+      </w:r>
+      <w:r>
+        <w:t xml:space="preserve"> </w:t>
+      </w:r>
+      <w:r>
+        <w:t xml:space="preserve">more</w:t>
+      </w:r>
+      <w:r>
+        <w:t xml:space="preserve"> </w:t>
+      </w:r>
+      <w:r>
+        <w:t xml:space="preserve">centralized</w:t>
+      </w:r>
+      <w:r>
+        <w:t xml:space="preserve"> </w:t>
+      </w:r>
+      <w:r>
+        <w:t xml:space="preserve">structure</w:t>
+      </w:r>
+      <w:r>
+        <w:t xml:space="preserve"> </w:t>
+      </w:r>
+      <w:r>
+        <w:t xml:space="preserve">with</w:t>
+      </w:r>
+      <w:r>
+        <w:t xml:space="preserve"> </w:t>
+      </w:r>
+      <w:r>
+        <w:t xml:space="preserve">increased</w:t>
+      </w:r>
+      <w:r>
+        <w:t xml:space="preserve"> </w:t>
+      </w:r>
+      <w:r>
+        <w:t xml:space="preserve">social</w:t>
+      </w:r>
+      <w:r>
+        <w:t xml:space="preserve"> </w:t>
+      </w:r>
+      <w:r>
+        <w:t xml:space="preserve">differentiation</w:t>
+      </w:r>
+      <w:r>
+        <w:t xml:space="preserve"> </w:t>
+      </w:r>
+      <w:r>
+        <w:t xml:space="preserve">after</w:t>
+      </w:r>
+      <w:r>
+        <w:t xml:space="preserve"> </w:t>
+      </w:r>
+      <w:r>
+        <w:t xml:space="preserve">the</w:t>
+      </w:r>
+      <w:r>
+        <w:t xml:space="preserve"> </w:t>
+      </w:r>
+      <w:r>
         <w:t xml:space="preserve">European</w:t>
       </w:r>
       <w:r>
         <w:t xml:space="preserve"> </w:t>
       </w:r>
       <w:r>
-        <w:t xml:space="preserve">colonization</w:t>
-      </w:r>
-      <w:r>
-        <w:t xml:space="preserve"> </w:t>
-      </w:r>
-      <w:r>
-        <w:t xml:space="preserve">period</w:t>
-      </w:r>
-    </w:p>
-    <w:p>
-      <w:pPr>
-        <w:pStyle w:val="Author"/>
-      </w:pPr>
-      <w:r>
-        <w:t xml:space="preserve">Li-Ying</w:t>
-      </w:r>
-      <w:r>
-        <w:t xml:space="preserve"> </w:t>
-      </w:r>
-      <w:r>
-        <w:t xml:space="preserve">Wang</w:t>
-      </w:r>
-    </w:p>
-    <w:p>
-      <w:pPr>
-        <w:pStyle w:val="Author"/>
-      </w:pPr>
-      <w:r>
-        <w:t xml:space="preserve">Ben</w:t>
-      </w:r>
-      <w:r>
-        <w:t xml:space="preserve"> </w:t>
-      </w:r>
-      <w:r>
-        <w:t xml:space="preserve">Marwick</w:t>
-      </w:r>
-    </w:p>
-    <w:p>
-      <w:pPr>
-        <w:pStyle w:val="Date"/>
-      </w:pPr>
-      <w:r>
-        <w:t xml:space="preserve">21</w:t>
-      </w:r>
-      <w:r>
-        <w:t xml:space="preserve"> </w:t>
-      </w:r>
-      <w:r>
-        <w:t xml:space="preserve">June,</w:t>
-      </w:r>
-      <w:r>
-        <w:t xml:space="preserve"> </w:t>
-      </w:r>
-      <w:r>
-        <w:t xml:space="preserve">2021</w:t>
-      </w:r>
-    </w:p>
-    <w:p>
-      <w:pPr>
-        <w:pStyle w:val="Abstract"/>
-      </w:pPr>
-      <w:r>
-        <w:t xml:space="preserve">Burials</w:t>
-      </w:r>
-      <w:r>
-        <w:t xml:space="preserve"> </w:t>
-      </w:r>
-      <w:r>
-        <w:t xml:space="preserve">provide</w:t>
-      </w:r>
-      <w:r>
-        <w:t xml:space="preserve"> </w:t>
-      </w:r>
-      <w:r>
-        <w:t xml:space="preserve">valuable</w:t>
-      </w:r>
-      <w:r>
-        <w:t xml:space="preserve"> </w:t>
-      </w:r>
-      <w:r>
-        <w:t xml:space="preserve">information</w:t>
-      </w:r>
-      <w:r>
-        <w:t xml:space="preserve"> </w:t>
-      </w:r>
-      <w:r>
-        <w:t xml:space="preserve">to</w:t>
+        <w:t xml:space="preserve">presence</w:t>
+      </w:r>
+      <w:r>
+        <w:t xml:space="preserve"> </w:t>
+      </w:r>
+      <w:r>
+        <w:t xml:space="preserve">was</w:t>
+      </w:r>
+      <w:r>
+        <w:t xml:space="preserve"> </w:t>
+      </w:r>
+      <w:r>
+        <w:t xml:space="preserve">established</w:t>
+      </w:r>
+      <w:r>
+        <w:t xml:space="preserve"> </w:t>
+      </w:r>
+      <w:r>
+        <w:t xml:space="preserve">in</w:t>
+      </w:r>
+      <w:r>
+        <w:t xml:space="preserve"> </w:t>
+      </w:r>
+      <w:r>
+        <w:t xml:space="preserve">the</w:t>
+      </w:r>
+      <w:r>
+        <w:t xml:space="preserve"> </w:t>
+      </w:r>
+      <w:r>
+        <w:t xml:space="preserve">17th</w:t>
+      </w:r>
+      <w:r>
+        <w:t xml:space="preserve"> </w:t>
+      </w:r>
+      <w:r>
+        <w:t xml:space="preserve">century.</w:t>
+      </w:r>
+      <w:r>
+        <w:t xml:space="preserve"> </w:t>
+      </w:r>
+      <w:r>
+        <w:t xml:space="preserve">Our</w:t>
+      </w:r>
+      <w:r>
+        <w:t xml:space="preserve"> </w:t>
+      </w:r>
+      <w:r>
+        <w:t xml:space="preserve">case</w:t>
       </w:r>
       <w:r>
         <w:t xml:space="preserve"> </w:t>
@@ -201,19 +1221,139 @@
         <w:t xml:space="preserve"> </w:t>
       </w:r>
       <w:r>
-        <w:t xml:space="preserve">social</w:t>
-      </w:r>
-      <w:r>
-        <w:t xml:space="preserve"> </w:t>
-      </w:r>
-      <w:r>
-        <w:t xml:space="preserve">structures</w:t>
-      </w:r>
-      <w:r>
-        <w:t xml:space="preserve"> </w:t>
-      </w:r>
-      <w:r>
-        <w:t xml:space="preserve">based</w:t>
+        <w:t xml:space="preserve">demonstrates</w:t>
+      </w:r>
+      <w:r>
+        <w:t xml:space="preserve"> </w:t>
+      </w:r>
+      <w:r>
+        <w:t xml:space="preserve">the</w:t>
+      </w:r>
+      <w:r>
+        <w:t xml:space="preserve"> </w:t>
+      </w:r>
+      <w:r>
+        <w:t xml:space="preserve">effectiveness</w:t>
+      </w:r>
+      <w:r>
+        <w:t xml:space="preserve"> </w:t>
+      </w:r>
+      <w:r>
+        <w:t xml:space="preserve">of</w:t>
+      </w:r>
+      <w:r>
+        <w:t xml:space="preserve"> </w:t>
+      </w:r>
+      <w:r>
+        <w:t xml:space="preserve">Bayesian</w:t>
+      </w:r>
+      <w:r>
+        <w:t xml:space="preserve"> </w:t>
+      </w:r>
+      <w:r>
+        <w:t xml:space="preserve">network</w:t>
+      </w:r>
+      <w:r>
+        <w:t xml:space="preserve"> </w:t>
+      </w:r>
+      <w:r>
+        <w:t xml:space="preserve">analysis</w:t>
+      </w:r>
+      <w:r>
+        <w:t xml:space="preserve"> </w:t>
+      </w:r>
+      <w:r>
+        <w:t xml:space="preserve">for</w:t>
+      </w:r>
+      <w:r>
+        <w:t xml:space="preserve"> </w:t>
+      </w:r>
+      <w:r>
+        <w:t xml:space="preserve">archaeological</w:t>
+      </w:r>
+      <w:r>
+        <w:t xml:space="preserve"> </w:t>
+      </w:r>
+      <w:r>
+        <w:t xml:space="preserve">data,</w:t>
+      </w:r>
+      <w:r>
+        <w:t xml:space="preserve"> </w:t>
+      </w:r>
+      <w:r>
+        <w:t xml:space="preserve">and</w:t>
+      </w:r>
+      <w:r>
+        <w:t xml:space="preserve"> </w:t>
+      </w:r>
+      <w:r>
+        <w:t xml:space="preserve">expands</w:t>
+      </w:r>
+      <w:r>
+        <w:t xml:space="preserve"> </w:t>
+      </w:r>
+      <w:r>
+        <w:t xml:space="preserve">the</w:t>
+      </w:r>
+      <w:r>
+        <w:t xml:space="preserve"> </w:t>
+      </w:r>
+      <w:r>
+        <w:t xml:space="preserve">use</w:t>
+      </w:r>
+      <w:r>
+        <w:t xml:space="preserve"> </w:t>
+      </w:r>
+      <w:r>
+        <w:t xml:space="preserve">of</w:t>
+      </w:r>
+      <w:r>
+        <w:t xml:space="preserve"> </w:t>
+      </w:r>
+      <w:r>
+        <w:t xml:space="preserve">burials</w:t>
+      </w:r>
+      <w:r>
+        <w:t xml:space="preserve"> </w:t>
+      </w:r>
+      <w:r>
+        <w:t xml:space="preserve">in</w:t>
+      </w:r>
+      <w:r>
+        <w:t xml:space="preserve"> </w:t>
+      </w:r>
+      <w:r>
+        <w:t xml:space="preserve">understanding</w:t>
+      </w:r>
+      <w:r>
+        <w:t xml:space="preserve"> </w:t>
+      </w:r>
+      <w:r>
+        <w:t xml:space="preserve">the</w:t>
+      </w:r>
+      <w:r>
+        <w:t xml:space="preserve"> </w:t>
+      </w:r>
+      <w:r>
+        <w:t xml:space="preserve">impacts</w:t>
+      </w:r>
+      <w:r>
+        <w:t xml:space="preserve"> </w:t>
+      </w:r>
+      <w:r>
+        <w:t xml:space="preserve">of</w:t>
+      </w:r>
+      <w:r>
+        <w:t xml:space="preserve"> </w:t>
+      </w:r>
+      <w:r>
+        <w:t xml:space="preserve">colonial</w:t>
+      </w:r>
+      <w:r>
+        <w:t xml:space="preserve"> </w:t>
+      </w:r>
+      <w:r>
+        <w:t xml:space="preserve">presence</w:t>
       </w:r>
       <w:r>
         <w:t xml:space="preserve"> </w:t>
@@ -225,85 +1365,13 @@
         <w:t xml:space="preserve"> </w:t>
       </w:r>
       <w:r>
-        <w:t xml:space="preserve">the</w:t>
-      </w:r>
-      <w:r>
-        <w:t xml:space="preserve"> </w:t>
-      </w:r>
-      <w:r>
-        <w:t xml:space="preserve">assumption</w:t>
-      </w:r>
-      <w:r>
-        <w:t xml:space="preserve"> </w:t>
-      </w:r>
-      <w:r>
-        <w:t xml:space="preserve">that</w:t>
-      </w:r>
-      <w:r>
-        <w:t xml:space="preserve"> </w:t>
-      </w:r>
-      <w:r>
-        <w:t xml:space="preserve">burials</w:t>
-      </w:r>
-      <w:r>
-        <w:t xml:space="preserve"> </w:t>
-      </w:r>
-      <w:r>
-        <w:t xml:space="preserve">and</w:t>
-      </w:r>
-      <w:r>
-        <w:t xml:space="preserve"> </w:t>
-      </w:r>
-      <w:r>
-        <w:t xml:space="preserve">associated</w:t>
-      </w:r>
-      <w:r>
-        <w:t xml:space="preserve"> </w:t>
-      </w:r>
-      <w:r>
-        <w:t xml:space="preserve">grave</w:t>
-      </w:r>
-      <w:r>
-        <w:t xml:space="preserve"> </w:t>
-      </w:r>
-      <w:r>
-        <w:t xml:space="preserve">goods</w:t>
-      </w:r>
-      <w:r>
-        <w:t xml:space="preserve"> </w:t>
-      </w:r>
-      <w:r>
-        <w:t xml:space="preserve">can</w:t>
-      </w:r>
-      <w:r>
-        <w:t xml:space="preserve"> </w:t>
-      </w:r>
-      <w:r>
-        <w:t xml:space="preserve">represent</w:t>
-      </w:r>
-      <w:r>
-        <w:t xml:space="preserve"> </w:t>
-      </w:r>
-      <w:r>
-        <w:t xml:space="preserve">social</w:t>
-      </w:r>
-      <w:r>
-        <w:t xml:space="preserve"> </w:t>
-      </w:r>
-      <w:r>
-        <w:t xml:space="preserve">roles</w:t>
-      </w:r>
-      <w:r>
-        <w:t xml:space="preserve"> </w:t>
-      </w:r>
-      <w:r>
-        <w:t xml:space="preserve">and</w:t>
-      </w:r>
-      <w:r>
-        <w:t xml:space="preserve"> </w:t>
-      </w:r>
-      <w:r>
-        <w:t xml:space="preserve">relations</w:t>
+        <w:t xml:space="preserve">Indigenous</w:t>
+      </w:r>
+      <w:r>
+        <w:t xml:space="preserve"> </w:t>
+      </w:r>
+      <w:r>
+        <w:t xml:space="preserve">groups</w:t>
       </w:r>
       <w:r>
         <w:t xml:space="preserve"> </w:t>
@@ -321,1074 +1389,6 @@
         <w:t xml:space="preserve"> </w:t>
       </w:r>
       <w:r>
-        <w:t xml:space="preserve">society.</w:t>
-      </w:r>
-      <w:r>
-        <w:t xml:space="preserve"> </w:t>
-      </w:r>
-      <w:r>
-        <w:t xml:space="preserve">To</w:t>
-      </w:r>
-      <w:r>
-        <w:t xml:space="preserve"> </w:t>
-      </w:r>
-      <w:r>
-        <w:t xml:space="preserve">study</w:t>
-      </w:r>
-      <w:r>
-        <w:t xml:space="preserve"> </w:t>
-      </w:r>
-      <w:r>
-        <w:t xml:space="preserve">social</w:t>
-      </w:r>
-      <w:r>
-        <w:t xml:space="preserve"> </w:t>
-      </w:r>
-      <w:r>
-        <w:t xml:space="preserve">relationships,</w:t>
-      </w:r>
-      <w:r>
-        <w:t xml:space="preserve"> </w:t>
-      </w:r>
-      <w:r>
-        <w:t xml:space="preserve">network</w:t>
-      </w:r>
-      <w:r>
-        <w:t xml:space="preserve"> </w:t>
-      </w:r>
-      <w:r>
-        <w:t xml:space="preserve">analysis</w:t>
-      </w:r>
-      <w:r>
-        <w:t xml:space="preserve"> </w:t>
-      </w:r>
-      <w:r>
-        <w:t xml:space="preserve">has</w:t>
-      </w:r>
-      <w:r>
-        <w:t xml:space="preserve"> </w:t>
-      </w:r>
-      <w:r>
-        <w:t xml:space="preserve">been</w:t>
-      </w:r>
-      <w:r>
-        <w:t xml:space="preserve"> </w:t>
-      </w:r>
-      <w:r>
-        <w:t xml:space="preserve">increasingly</w:t>
-      </w:r>
-      <w:r>
-        <w:t xml:space="preserve"> </w:t>
-      </w:r>
-      <w:r>
-        <w:t xml:space="preserve">applied</w:t>
-      </w:r>
-      <w:r>
-        <w:t xml:space="preserve"> </w:t>
-      </w:r>
-      <w:r>
-        <w:t xml:space="preserve">to</w:t>
-      </w:r>
-      <w:r>
-        <w:t xml:space="preserve"> </w:t>
-      </w:r>
-      <w:r>
-        <w:t xml:space="preserve">archaeological</w:t>
-      </w:r>
-      <w:r>
-        <w:t xml:space="preserve"> </w:t>
-      </w:r>
-      <w:r>
-        <w:t xml:space="preserve">data</w:t>
-      </w:r>
-      <w:r>
-        <w:t xml:space="preserve"> </w:t>
-      </w:r>
-      <w:r>
-        <w:t xml:space="preserve">to</w:t>
-      </w:r>
-      <w:r>
-        <w:t xml:space="preserve"> </w:t>
-      </w:r>
-      <w:r>
-        <w:t xml:space="preserve">infer</w:t>
-      </w:r>
-      <w:r>
-        <w:t xml:space="preserve"> </w:t>
-      </w:r>
-      <w:r>
-        <w:t xml:space="preserve">interactions</w:t>
-      </w:r>
-      <w:r>
-        <w:t xml:space="preserve"> </w:t>
-      </w:r>
-      <w:r>
-        <w:t xml:space="preserve">and</w:t>
-      </w:r>
-      <w:r>
-        <w:t xml:space="preserve"> </w:t>
-      </w:r>
-      <w:r>
-        <w:t xml:space="preserve">relationships</w:t>
-      </w:r>
-      <w:r>
-        <w:t xml:space="preserve"> </w:t>
-      </w:r>
-      <w:r>
-        <w:t xml:space="preserve">between</w:t>
-      </w:r>
-      <w:r>
-        <w:t xml:space="preserve"> </w:t>
-      </w:r>
-      <w:r>
-        <w:t xml:space="preserve">entities.</w:t>
-      </w:r>
-      <w:r>
-        <w:t xml:space="preserve"> </w:t>
-      </w:r>
-      <w:r>
-        <w:t xml:space="preserve">Statistical</w:t>
-      </w:r>
-      <w:r>
-        <w:t xml:space="preserve"> </w:t>
-      </w:r>
-      <w:r>
-        <w:t xml:space="preserve">approaches</w:t>
-      </w:r>
-      <w:r>
-        <w:t xml:space="preserve"> </w:t>
-      </w:r>
-      <w:r>
-        <w:t xml:space="preserve">to</w:t>
-      </w:r>
-      <w:r>
-        <w:t xml:space="preserve"> </w:t>
-      </w:r>
-      <w:r>
-        <w:t xml:space="preserve">network</w:t>
-      </w:r>
-      <w:r>
-        <w:t xml:space="preserve"> </w:t>
-      </w:r>
-      <w:r>
-        <w:t xml:space="preserve">analysis,</w:t>
-      </w:r>
-      <w:r>
-        <w:t xml:space="preserve"> </w:t>
-      </w:r>
-      <w:r>
-        <w:t xml:space="preserve">such</w:t>
-      </w:r>
-      <w:r>
-        <w:t xml:space="preserve"> </w:t>
-      </w:r>
-      <w:r>
-        <w:t xml:space="preserve">as</w:t>
-      </w:r>
-      <w:r>
-        <w:t xml:space="preserve"> </w:t>
-      </w:r>
-      <w:r>
-        <w:t xml:space="preserve">exponential</w:t>
-      </w:r>
-      <w:r>
-        <w:t xml:space="preserve"> </w:t>
-      </w:r>
-      <w:r>
-        <w:t xml:space="preserve">random</w:t>
-      </w:r>
-      <w:r>
-        <w:t xml:space="preserve"> </w:t>
-      </w:r>
-      <w:r>
-        <w:t xml:space="preserve">graph</w:t>
-      </w:r>
-      <w:r>
-        <w:t xml:space="preserve"> </w:t>
-      </w:r>
-      <w:r>
-        <w:t xml:space="preserve">models</w:t>
-      </w:r>
-      <w:r>
-        <w:t xml:space="preserve"> </w:t>
-      </w:r>
-      <w:r>
-        <w:t xml:space="preserve">(ERGMs),</w:t>
-      </w:r>
-      <w:r>
-        <w:t xml:space="preserve"> </w:t>
-      </w:r>
-      <w:r>
-        <w:t xml:space="preserve">provide</w:t>
-      </w:r>
-      <w:r>
-        <w:t xml:space="preserve"> </w:t>
-      </w:r>
-      <w:r>
-        <w:t xml:space="preserve">a</w:t>
-      </w:r>
-      <w:r>
-        <w:t xml:space="preserve"> </w:t>
-      </w:r>
-      <w:r>
-        <w:t xml:space="preserve">way</w:t>
-      </w:r>
-      <w:r>
-        <w:t xml:space="preserve"> </w:t>
-      </w:r>
-      <w:r>
-        <w:t xml:space="preserve">to</w:t>
-      </w:r>
-      <w:r>
-        <w:t xml:space="preserve"> </w:t>
-      </w:r>
-      <w:r>
-        <w:t xml:space="preserve">test</w:t>
-      </w:r>
-      <w:r>
-        <w:t xml:space="preserve"> </w:t>
-      </w:r>
-      <w:r>
-        <w:t xml:space="preserve">hypotheses</w:t>
-      </w:r>
-      <w:r>
-        <w:t xml:space="preserve"> </w:t>
-      </w:r>
-      <w:r>
-        <w:t xml:space="preserve">about</w:t>
-      </w:r>
-      <w:r>
-        <w:t xml:space="preserve"> </w:t>
-      </w:r>
-      <w:r>
-        <w:t xml:space="preserve">dynamic</w:t>
-      </w:r>
-      <w:r>
-        <w:t xml:space="preserve"> </w:t>
-      </w:r>
-      <w:r>
-        <w:t xml:space="preserve">processes</w:t>
-      </w:r>
-      <w:r>
-        <w:t xml:space="preserve"> </w:t>
-      </w:r>
-      <w:r>
-        <w:t xml:space="preserve">of</w:t>
-      </w:r>
-      <w:r>
-        <w:t xml:space="preserve"> </w:t>
-      </w:r>
-      <w:r>
-        <w:t xml:space="preserve">network</w:t>
-      </w:r>
-      <w:r>
-        <w:t xml:space="preserve"> </w:t>
-      </w:r>
-      <w:r>
-        <w:t xml:space="preserve">formation.</w:t>
-      </w:r>
-      <w:r>
-        <w:t xml:space="preserve"> </w:t>
-      </w:r>
-      <w:r>
-        <w:t xml:space="preserve">However,</w:t>
-      </w:r>
-      <w:r>
-        <w:t xml:space="preserve"> </w:t>
-      </w:r>
-      <w:r>
-        <w:t xml:space="preserve">computational</w:t>
-      </w:r>
-      <w:r>
-        <w:t xml:space="preserve"> </w:t>
-      </w:r>
-      <w:r>
-        <w:t xml:space="preserve">difficulties</w:t>
-      </w:r>
-      <w:r>
-        <w:t xml:space="preserve"> </w:t>
-      </w:r>
-      <w:r>
-        <w:t xml:space="preserve">and</w:t>
-      </w:r>
-      <w:r>
-        <w:t xml:space="preserve"> </w:t>
-      </w:r>
-      <w:r>
-        <w:t xml:space="preserve">sensitivity</w:t>
-      </w:r>
-      <w:r>
-        <w:t xml:space="preserve"> </w:t>
-      </w:r>
-      <w:r>
-        <w:t xml:space="preserve">to</w:t>
-      </w:r>
-      <w:r>
-        <w:t xml:space="preserve"> </w:t>
-      </w:r>
-      <w:r>
-        <w:t xml:space="preserve">uncertainties</w:t>
-      </w:r>
-      <w:r>
-        <w:t xml:space="preserve"> </w:t>
-      </w:r>
-      <w:r>
-        <w:t xml:space="preserve">limit</w:t>
-      </w:r>
-      <w:r>
-        <w:t xml:space="preserve"> </w:t>
-      </w:r>
-      <w:r>
-        <w:t xml:space="preserve">the</w:t>
-      </w:r>
-      <w:r>
-        <w:t xml:space="preserve"> </w:t>
-      </w:r>
-      <w:r>
-        <w:t xml:space="preserve">application</w:t>
-      </w:r>
-      <w:r>
-        <w:t xml:space="preserve"> </w:t>
-      </w:r>
-      <w:r>
-        <w:t xml:space="preserve">of</w:t>
-      </w:r>
-      <w:r>
-        <w:t xml:space="preserve"> </w:t>
-      </w:r>
-      <w:r>
-        <w:t xml:space="preserve">ERGMs.</w:t>
-      </w:r>
-      <w:r>
-        <w:t xml:space="preserve"> </w:t>
-      </w:r>
-      <w:r>
-        <w:t xml:space="preserve">In</w:t>
-      </w:r>
-      <w:r>
-        <w:t xml:space="preserve"> </w:t>
-      </w:r>
-      <w:r>
-        <w:t xml:space="preserve">this</w:t>
-      </w:r>
-      <w:r>
-        <w:t xml:space="preserve"> </w:t>
-      </w:r>
-      <w:r>
-        <w:t xml:space="preserve">paper,</w:t>
-      </w:r>
-      <w:r>
-        <w:t xml:space="preserve"> </w:t>
-      </w:r>
-      <w:r>
-        <w:t xml:space="preserve">we</w:t>
-      </w:r>
-      <w:r>
-        <w:t xml:space="preserve"> </w:t>
-      </w:r>
-      <w:r>
-        <w:t xml:space="preserve">introduce</w:t>
-      </w:r>
-      <w:r>
-        <w:t xml:space="preserve"> </w:t>
-      </w:r>
-      <w:r>
-        <w:t xml:space="preserve">a</w:t>
-      </w:r>
-      <w:r>
-        <w:t xml:space="preserve"> </w:t>
-      </w:r>
-      <w:r>
-        <w:t xml:space="preserve">Bayesian</w:t>
-      </w:r>
-      <w:r>
-        <w:t xml:space="preserve"> </w:t>
-      </w:r>
-      <w:r>
-        <w:t xml:space="preserve">framework</w:t>
-      </w:r>
-      <w:r>
-        <w:t xml:space="preserve"> </w:t>
-      </w:r>
-      <w:r>
-        <w:t xml:space="preserve">on</w:t>
-      </w:r>
-      <w:r>
-        <w:t xml:space="preserve"> </w:t>
-      </w:r>
-      <w:r>
-        <w:t xml:space="preserve">ERGMs</w:t>
-      </w:r>
-      <w:r>
-        <w:t xml:space="preserve"> </w:t>
-      </w:r>
-      <w:r>
-        <w:t xml:space="preserve">that</w:t>
-      </w:r>
-      <w:r>
-        <w:t xml:space="preserve"> </w:t>
-      </w:r>
-      <w:r>
-        <w:t xml:space="preserve">enables</w:t>
-      </w:r>
-      <w:r>
-        <w:t xml:space="preserve"> </w:t>
-      </w:r>
-      <w:r>
-        <w:t xml:space="preserve">an</w:t>
-      </w:r>
-      <w:r>
-        <w:t xml:space="preserve"> </w:t>
-      </w:r>
-      <w:r>
-        <w:t xml:space="preserve">efficient</w:t>
-      </w:r>
-      <w:r>
-        <w:t xml:space="preserve"> </w:t>
-      </w:r>
-      <w:r>
-        <w:t xml:space="preserve">computational</w:t>
-      </w:r>
-      <w:r>
-        <w:t xml:space="preserve"> </w:t>
-      </w:r>
-      <w:r>
-        <w:t xml:space="preserve">process,</w:t>
-      </w:r>
-      <w:r>
-        <w:t xml:space="preserve"> </w:t>
-      </w:r>
-      <w:r>
-        <w:t xml:space="preserve">effective</w:t>
-      </w:r>
-      <w:r>
-        <w:t xml:space="preserve"> </w:t>
-      </w:r>
-      <w:r>
-        <w:t xml:space="preserve">quantification</w:t>
-      </w:r>
-      <w:r>
-        <w:t xml:space="preserve"> </w:t>
-      </w:r>
-      <w:r>
-        <w:t xml:space="preserve">of</w:t>
-      </w:r>
-      <w:r>
-        <w:t xml:space="preserve"> </w:t>
-      </w:r>
-      <w:r>
-        <w:t xml:space="preserve">uncertainty,</w:t>
-      </w:r>
-      <w:r>
-        <w:t xml:space="preserve"> </w:t>
-      </w:r>
-      <w:r>
-        <w:t xml:space="preserve">and</w:t>
-      </w:r>
-      <w:r>
-        <w:t xml:space="preserve"> </w:t>
-      </w:r>
-      <w:r>
-        <w:t xml:space="preserve">robust</w:t>
-      </w:r>
-      <w:r>
-        <w:t xml:space="preserve"> </w:t>
-      </w:r>
-      <w:r>
-        <w:t xml:space="preserve">model</w:t>
-      </w:r>
-      <w:r>
-        <w:t xml:space="preserve"> </w:t>
-      </w:r>
-      <w:r>
-        <w:t xml:space="preserve">evaluation</w:t>
-      </w:r>
-      <w:r>
-        <w:t xml:space="preserve"> </w:t>
-      </w:r>
-      <w:r>
-        <w:t xml:space="preserve">of</w:t>
-      </w:r>
-      <w:r>
-        <w:t xml:space="preserve"> </w:t>
-      </w:r>
-      <w:r>
-        <w:t xml:space="preserve">network</w:t>
-      </w:r>
-      <w:r>
-        <w:t xml:space="preserve"> </w:t>
-      </w:r>
-      <w:r>
-        <w:t xml:space="preserve">properties.</w:t>
-      </w:r>
-      <w:r>
-        <w:t xml:space="preserve"> </w:t>
-      </w:r>
-      <w:r>
-        <w:t xml:space="preserve">We</w:t>
-      </w:r>
-      <w:r>
-        <w:t xml:space="preserve"> </w:t>
-      </w:r>
-      <w:r>
-        <w:t xml:space="preserve">tested</w:t>
-      </w:r>
-      <w:r>
-        <w:t xml:space="preserve"> </w:t>
-      </w:r>
-      <w:r>
-        <w:t xml:space="preserve">a</w:t>
-      </w:r>
-      <w:r>
-        <w:t xml:space="preserve"> </w:t>
-      </w:r>
-      <w:r>
-        <w:t xml:space="preserve">hypothesis</w:t>
-      </w:r>
-      <w:r>
-        <w:t xml:space="preserve"> </w:t>
-      </w:r>
-      <w:r>
-        <w:t xml:space="preserve">of</w:t>
-      </w:r>
-      <w:r>
-        <w:t xml:space="preserve"> </w:t>
-      </w:r>
-      <w:r>
-        <w:t xml:space="preserve">social</w:t>
-      </w:r>
-      <w:r>
-        <w:t xml:space="preserve"> </w:t>
-      </w:r>
-      <w:r>
-        <w:t xml:space="preserve">change</w:t>
-      </w:r>
-      <w:r>
-        <w:t xml:space="preserve"> </w:t>
-      </w:r>
-      <w:r>
-        <w:t xml:space="preserve">relative</w:t>
-      </w:r>
-      <w:r>
-        <w:t xml:space="preserve"> </w:t>
-      </w:r>
-      <w:r>
-        <w:t xml:space="preserve">to</w:t>
-      </w:r>
-      <w:r>
-        <w:t xml:space="preserve"> </w:t>
-      </w:r>
-      <w:r>
-        <w:t xml:space="preserve">the</w:t>
-      </w:r>
-      <w:r>
-        <w:t xml:space="preserve"> </w:t>
-      </w:r>
-      <w:r>
-        <w:t xml:space="preserve">arrival</w:t>
-      </w:r>
-      <w:r>
-        <w:t xml:space="preserve"> </w:t>
-      </w:r>
-      <w:r>
-        <w:t xml:space="preserve">of</w:t>
-      </w:r>
-      <w:r>
-        <w:t xml:space="preserve"> </w:t>
-      </w:r>
-      <w:r>
-        <w:t xml:space="preserve">Europeans</w:t>
-      </w:r>
-      <w:r>
-        <w:t xml:space="preserve"> </w:t>
-      </w:r>
-      <w:r>
-        <w:t xml:space="preserve">by</w:t>
-      </w:r>
-      <w:r>
-        <w:t xml:space="preserve"> </w:t>
-      </w:r>
-      <w:r>
-        <w:t xml:space="preserve">studying</w:t>
-      </w:r>
-      <w:r>
-        <w:t xml:space="preserve"> </w:t>
-      </w:r>
-      <w:r>
-        <w:t xml:space="preserve">burial</w:t>
-      </w:r>
-      <w:r>
-        <w:t xml:space="preserve"> </w:t>
-      </w:r>
-      <w:r>
-        <w:t xml:space="preserve">data</w:t>
-      </w:r>
-      <w:r>
-        <w:t xml:space="preserve"> </w:t>
-      </w:r>
-      <w:r>
-        <w:t xml:space="preserve">from</w:t>
-      </w:r>
-      <w:r>
-        <w:t xml:space="preserve"> </w:t>
-      </w:r>
-      <w:r>
-        <w:t xml:space="preserve">Kiwulan,</w:t>
-      </w:r>
-      <w:r>
-        <w:t xml:space="preserve"> </w:t>
-      </w:r>
-      <w:r>
-        <w:t xml:space="preserve">an</w:t>
-      </w:r>
-      <w:r>
-        <w:t xml:space="preserve"> </w:t>
-      </w:r>
-      <w:r>
-        <w:t xml:space="preserve">Iron</w:t>
-      </w:r>
-      <w:r>
-        <w:t xml:space="preserve"> </w:t>
-      </w:r>
-      <w:r>
-        <w:t xml:space="preserve">Age</w:t>
-      </w:r>
-      <w:r>
-        <w:t xml:space="preserve"> </w:t>
-      </w:r>
-      <w:r>
-        <w:t xml:space="preserve">site</w:t>
-      </w:r>
-      <w:r>
-        <w:t xml:space="preserve"> </w:t>
-      </w:r>
-      <w:r>
-        <w:t xml:space="preserve">in</w:t>
-      </w:r>
-      <w:r>
-        <w:t xml:space="preserve"> </w:t>
-      </w:r>
-      <w:r>
-        <w:t xml:space="preserve">northeastern</w:t>
-      </w:r>
-      <w:r>
-        <w:t xml:space="preserve"> </w:t>
-      </w:r>
-      <w:r>
-        <w:t xml:space="preserve">Taiwan.</w:t>
-      </w:r>
-      <w:r>
-        <w:t xml:space="preserve"> </w:t>
-      </w:r>
-      <w:r>
-        <w:t xml:space="preserve">The</w:t>
-      </w:r>
-      <w:r>
-        <w:t xml:space="preserve"> </w:t>
-      </w:r>
-      <w:r>
-        <w:t xml:space="preserve">results</w:t>
-      </w:r>
-      <w:r>
-        <w:t xml:space="preserve"> </w:t>
-      </w:r>
-      <w:r>
-        <w:t xml:space="preserve">indicate</w:t>
-      </w:r>
-      <w:r>
-        <w:t xml:space="preserve"> </w:t>
-      </w:r>
-      <w:r>
-        <w:t xml:space="preserve">a</w:t>
-      </w:r>
-      <w:r>
-        <w:t xml:space="preserve"> </w:t>
-      </w:r>
-      <w:r>
-        <w:t xml:space="preserve">transition</w:t>
-      </w:r>
-      <w:r>
-        <w:t xml:space="preserve"> </w:t>
-      </w:r>
-      <w:r>
-        <w:t xml:space="preserve">among</w:t>
-      </w:r>
-      <w:r>
-        <w:t xml:space="preserve"> </w:t>
-      </w:r>
-      <w:r>
-        <w:t xml:space="preserve">the</w:t>
-      </w:r>
-      <w:r>
-        <w:t xml:space="preserve"> </w:t>
-      </w:r>
-      <w:r>
-        <w:t xml:space="preserve">burials</w:t>
-      </w:r>
-      <w:r>
-        <w:t xml:space="preserve"> </w:t>
-      </w:r>
-      <w:r>
-        <w:t xml:space="preserve">from</w:t>
-      </w:r>
-      <w:r>
-        <w:t xml:space="preserve"> </w:t>
-      </w:r>
-      <w:r>
-        <w:t xml:space="preserve">network</w:t>
-      </w:r>
-      <w:r>
-        <w:t xml:space="preserve"> </w:t>
-      </w:r>
-      <w:r>
-        <w:t xml:space="preserve">ties</w:t>
-      </w:r>
-      <w:r>
-        <w:t xml:space="preserve"> </w:t>
-      </w:r>
-      <w:r>
-        <w:t xml:space="preserve">based</w:t>
-      </w:r>
-      <w:r>
-        <w:t xml:space="preserve"> </w:t>
-      </w:r>
-      <w:r>
-        <w:t xml:space="preserve">on</w:t>
-      </w:r>
-      <w:r>
-        <w:t xml:space="preserve"> </w:t>
-      </w:r>
-      <w:r>
-        <w:t xml:space="preserve">ritual</w:t>
-      </w:r>
-      <w:r>
-        <w:t xml:space="preserve"> </w:t>
-      </w:r>
-      <w:r>
-        <w:t xml:space="preserve">objects</w:t>
-      </w:r>
-      <w:r>
-        <w:t xml:space="preserve"> </w:t>
-      </w:r>
-      <w:r>
-        <w:t xml:space="preserve">to</w:t>
-      </w:r>
-      <w:r>
-        <w:t xml:space="preserve"> </w:t>
-      </w:r>
-      <w:r>
-        <w:t xml:space="preserve">wealth</w:t>
-      </w:r>
-      <w:r>
-        <w:t xml:space="preserve"> </w:t>
-      </w:r>
-      <w:r>
-        <w:t xml:space="preserve">objects,</w:t>
-      </w:r>
-      <w:r>
-        <w:t xml:space="preserve"> </w:t>
-      </w:r>
-      <w:r>
-        <w:t xml:space="preserve">and</w:t>
-      </w:r>
-      <w:r>
-        <w:t xml:space="preserve"> </w:t>
-      </w:r>
-      <w:r>
-        <w:t xml:space="preserve">a</w:t>
-      </w:r>
-      <w:r>
-        <w:t xml:space="preserve"> </w:t>
-      </w:r>
-      <w:r>
-        <w:t xml:space="preserve">more</w:t>
-      </w:r>
-      <w:r>
-        <w:t xml:space="preserve"> </w:t>
-      </w:r>
-      <w:r>
-        <w:t xml:space="preserve">centralized</w:t>
-      </w:r>
-      <w:r>
-        <w:t xml:space="preserve"> </w:t>
-      </w:r>
-      <w:r>
-        <w:t xml:space="preserve">structure</w:t>
-      </w:r>
-      <w:r>
-        <w:t xml:space="preserve"> </w:t>
-      </w:r>
-      <w:r>
-        <w:t xml:space="preserve">with</w:t>
-      </w:r>
-      <w:r>
-        <w:t xml:space="preserve"> </w:t>
-      </w:r>
-      <w:r>
-        <w:t xml:space="preserve">increased</w:t>
-      </w:r>
-      <w:r>
-        <w:t xml:space="preserve"> </w:t>
-      </w:r>
-      <w:r>
-        <w:t xml:space="preserve">social</w:t>
-      </w:r>
-      <w:r>
-        <w:t xml:space="preserve"> </w:t>
-      </w:r>
-      <w:r>
-        <w:t xml:space="preserve">differentiation</w:t>
-      </w:r>
-      <w:r>
-        <w:t xml:space="preserve"> </w:t>
-      </w:r>
-      <w:r>
-        <w:t xml:space="preserve">after</w:t>
-      </w:r>
-      <w:r>
-        <w:t xml:space="preserve"> </w:t>
-      </w:r>
-      <w:r>
-        <w:t xml:space="preserve">the</w:t>
-      </w:r>
-      <w:r>
-        <w:t xml:space="preserve"> </w:t>
-      </w:r>
-      <w:r>
-        <w:t xml:space="preserve">European</w:t>
-      </w:r>
-      <w:r>
-        <w:t xml:space="preserve"> </w:t>
-      </w:r>
-      <w:r>
-        <w:t xml:space="preserve">presence</w:t>
-      </w:r>
-      <w:r>
-        <w:t xml:space="preserve"> </w:t>
-      </w:r>
-      <w:r>
-        <w:t xml:space="preserve">was</w:t>
-      </w:r>
-      <w:r>
-        <w:t xml:space="preserve"> </w:t>
-      </w:r>
-      <w:r>
-        <w:t xml:space="preserve">established</w:t>
-      </w:r>
-      <w:r>
-        <w:t xml:space="preserve"> </w:t>
-      </w:r>
-      <w:r>
-        <w:t xml:space="preserve">in</w:t>
-      </w:r>
-      <w:r>
-        <w:t xml:space="preserve"> </w:t>
-      </w:r>
-      <w:r>
-        <w:t xml:space="preserve">the</w:t>
-      </w:r>
-      <w:r>
-        <w:t xml:space="preserve"> </w:t>
-      </w:r>
-      <w:r>
-        <w:t xml:space="preserve">17th</w:t>
-      </w:r>
-      <w:r>
-        <w:t xml:space="preserve"> </w:t>
-      </w:r>
-      <w:r>
-        <w:t xml:space="preserve">century.</w:t>
-      </w:r>
-      <w:r>
-        <w:t xml:space="preserve"> </w:t>
-      </w:r>
-      <w:r>
-        <w:t xml:space="preserve">Our</w:t>
-      </w:r>
-      <w:r>
-        <w:t xml:space="preserve"> </w:t>
-      </w:r>
-      <w:r>
-        <w:t xml:space="preserve">case</w:t>
-      </w:r>
-      <w:r>
-        <w:t xml:space="preserve"> </w:t>
-      </w:r>
-      <w:r>
-        <w:t xml:space="preserve">study</w:t>
-      </w:r>
-      <w:r>
-        <w:t xml:space="preserve"> </w:t>
-      </w:r>
-      <w:r>
-        <w:t xml:space="preserve">demonstrates</w:t>
-      </w:r>
-      <w:r>
-        <w:t xml:space="preserve"> </w:t>
-      </w:r>
-      <w:r>
-        <w:t xml:space="preserve">the</w:t>
-      </w:r>
-      <w:r>
-        <w:t xml:space="preserve"> </w:t>
-      </w:r>
-      <w:r>
-        <w:t xml:space="preserve">effectiveness</w:t>
-      </w:r>
-      <w:r>
-        <w:t xml:space="preserve"> </w:t>
-      </w:r>
-      <w:r>
-        <w:t xml:space="preserve">of</w:t>
-      </w:r>
-      <w:r>
-        <w:t xml:space="preserve"> </w:t>
-      </w:r>
-      <w:r>
-        <w:t xml:space="preserve">Bayesian</w:t>
-      </w:r>
-      <w:r>
-        <w:t xml:space="preserve"> </w:t>
-      </w:r>
-      <w:r>
-        <w:t xml:space="preserve">network</w:t>
-      </w:r>
-      <w:r>
-        <w:t xml:space="preserve"> </w:t>
-      </w:r>
-      <w:r>
-        <w:t xml:space="preserve">analysis</w:t>
-      </w:r>
-      <w:r>
-        <w:t xml:space="preserve"> </w:t>
-      </w:r>
-      <w:r>
-        <w:t xml:space="preserve">for</w:t>
-      </w:r>
-      <w:r>
-        <w:t xml:space="preserve"> </w:t>
-      </w:r>
-      <w:r>
-        <w:t xml:space="preserve">archaeological</w:t>
-      </w:r>
-      <w:r>
-        <w:t xml:space="preserve"> </w:t>
-      </w:r>
-      <w:r>
-        <w:t xml:space="preserve">data,</w:t>
-      </w:r>
-      <w:r>
-        <w:t xml:space="preserve"> </w:t>
-      </w:r>
-      <w:r>
-        <w:t xml:space="preserve">and</w:t>
-      </w:r>
-      <w:r>
-        <w:t xml:space="preserve"> </w:t>
-      </w:r>
-      <w:r>
-        <w:t xml:space="preserve">expands</w:t>
-      </w:r>
-      <w:r>
-        <w:t xml:space="preserve"> </w:t>
-      </w:r>
-      <w:r>
-        <w:t xml:space="preserve">the</w:t>
-      </w:r>
-      <w:r>
-        <w:t xml:space="preserve"> </w:t>
-      </w:r>
-      <w:r>
-        <w:t xml:space="preserve">use</w:t>
-      </w:r>
-      <w:r>
-        <w:t xml:space="preserve"> </w:t>
-      </w:r>
-      <w:r>
-        <w:t xml:space="preserve">of</w:t>
-      </w:r>
-      <w:r>
-        <w:t xml:space="preserve"> </w:t>
-      </w:r>
-      <w:r>
-        <w:t xml:space="preserve">burials</w:t>
-      </w:r>
-      <w:r>
-        <w:t xml:space="preserve"> </w:t>
-      </w:r>
-      <w:r>
-        <w:t xml:space="preserve">in</w:t>
-      </w:r>
-      <w:r>
-        <w:t xml:space="preserve"> </w:t>
-      </w:r>
-      <w:r>
-        <w:t xml:space="preserve">understanding</w:t>
-      </w:r>
-      <w:r>
-        <w:t xml:space="preserve"> </w:t>
-      </w:r>
-      <w:r>
-        <w:t xml:space="preserve">the</w:t>
-      </w:r>
-      <w:r>
-        <w:t xml:space="preserve"> </w:t>
-      </w:r>
-      <w:r>
-        <w:t xml:space="preserve">impacts</w:t>
-      </w:r>
-      <w:r>
-        <w:t xml:space="preserve"> </w:t>
-      </w:r>
-      <w:r>
-        <w:t xml:space="preserve">of</w:t>
-      </w:r>
-      <w:r>
-        <w:t xml:space="preserve"> </w:t>
-      </w:r>
-      <w:r>
-        <w:t xml:space="preserve">colonial</w:t>
-      </w:r>
-      <w:r>
-        <w:t xml:space="preserve"> </w:t>
-      </w:r>
-      <w:r>
-        <w:t xml:space="preserve">presence</w:t>
-      </w:r>
-      <w:r>
-        <w:t xml:space="preserve"> </w:t>
-      </w:r>
-      <w:r>
-        <w:t xml:space="preserve">on</w:t>
-      </w:r>
-      <w:r>
-        <w:t xml:space="preserve"> </w:t>
-      </w:r>
-      <w:r>
-        <w:t xml:space="preserve">Indigenous</w:t>
-      </w:r>
-      <w:r>
-        <w:t xml:space="preserve"> </w:t>
-      </w:r>
-      <w:r>
-        <w:t xml:space="preserve">groups</w:t>
-      </w:r>
-      <w:r>
-        <w:t xml:space="preserve"> </w:t>
-      </w:r>
-      <w:r>
-        <w:t xml:space="preserve">in</w:t>
-      </w:r>
-      <w:r>
-        <w:t xml:space="preserve"> </w:t>
-      </w:r>
-      <w:r>
-        <w:t xml:space="preserve">a</w:t>
-      </w:r>
-      <w:r>
-        <w:t xml:space="preserve"> </w:t>
-      </w:r>
-      <w:r>
         <w:t xml:space="preserve">pericolonial</w:t>
       </w:r>
       <w:r>
@@ -1601,7 +1601,7 @@
         <w:pStyle w:val="FirstParagraph"/>
       </w:pPr>
       <w:r>
-        <w:t xml:space="preserve">Exponential random graph models (ERGMs) are statistical models for social networks that allows direct modeling for the formation of edges, or ties, between nodes</w:t>
+        <w:t xml:space="preserve">Exponential random graph models (ERGMs) are statistical models for social networks that allow direct modeling for the formation of edges, or ties, between nodes</w:t>
       </w:r>
       <w:r>
         <w:t xml:space="preserve"> </w:t>
@@ -1848,7 +1848,7 @@
         <w:t xml:space="preserve">(Chen, 2005; Cheng, 2017)</w:t>
       </w:r>
       <w:r>
-        <w:t xml:space="preserve">. We assume that the use of imported goods and their values were amplified after the European arrival. Different from Heping dao and Tamsui in northern Taiwan where European forts are located, the remote geographical setting of northeastern Taiwan made it less interfered by European colonial power but experienced frequent trade activities due to local natural resources, such as rice and deerskins</w:t>
+        <w:t xml:space="preserve">. We assume that the use of imported goods and their values were amplified after the European arrival. Different from Heping dao and Tamsui in northern Taiwan where European forts are located, the remote geographical setting of northeastern Taiwan resulted in less interference from European colonial powers, but more frequent trade activities due to local natural resources, such as rice and deerskins</w:t>
       </w:r>
       <w:r>
         <w:t xml:space="preserve"> </w:t>
@@ -1857,7 +1857,7 @@
         <w:t xml:space="preserve">(Chen, 2005; Cheng, 2017)</w:t>
       </w:r>
       <w:r>
-        <w:t xml:space="preserve">. This makes northeastern Taiwan a special area to explore the effect of European colonization in a pericolonial context that is still not well understood compared to European colonial bases</w:t>
+        <w:t xml:space="preserve">. This makes northeastern Taiwan a special area to explore the effect of European colonization in a pericolonial context that remains not well understood compared to European colonial bases</w:t>
       </w:r>
       <w:r>
         <w:t xml:space="preserve"> </w:t>
@@ -1874,7 +1874,7 @@
         <w:pStyle w:val="BodyText"/>
       </w:pPr>
       <w:r>
-        <w:t xml:space="preserve">The involvement in long-distance exchange is often associated with an increased social inequality where ambitious individuals could gain power by building personal influence through the acquisition and distribution of foreign goods, leading to social change from corporate to network societies</w:t>
+        <w:t xml:space="preserve">Involvement in long-distance exchange is often associated with an increased social inequality where ambitious individuals could gain power by building personal influence through the acquisition and distribution of foreign goods, leading to social change from corporate to network societies</w:t>
       </w:r>
       <w:r>
         <w:t xml:space="preserve"> </w:t>
@@ -1962,7 +1962,7 @@
         <w:t xml:space="preserve">(Blanton et al., 1996; Drennan et al., 2010; Feinman, 2000)</w:t>
       </w:r>
       <w:r>
-        <w:t xml:space="preserve">. We explore whether this change can be identified through the pattern of intercorrelations of foreign prestige goods among burials. We ask: (1) Do the burial network after European arrival present a more centralized structure with fewer subgroups compared to the burial network before European contact? and if so, (2) what are the major variables affecting or forming these two networks? Can we identify the shift in variables from ritual to wealth associated with two different strategies? By answering these questions, this case study helps to expand our understanding of European colonial effects on Indigenous groups in a pericolonial context.</w:t>
+        <w:t xml:space="preserve">. We explore whether this change can be identified through the pattern of intercorrelations of foreign prestige goods among burials. We ask: (1) Does the burial network after European arrival present a more centralized structure with fewer subgroups compared to the burial network before European contact? and if so, (2) what are the major variables affecting or forming these two networks? Can we identify the shift in variables from ritual to wealth associated with two different strategies? By answering these questions, this case study helps to expand our understanding of European colonial effects on Indigenous groups in a pericolonial context.</w:t>
       </w:r>
     </w:p>
     <w:p>
@@ -2053,7 +2053,7 @@
         <w:t xml:space="preserve">2</w:t>
       </w:r>
       <w:r>
-        <w:t xml:space="preserve">). The preservation of human remains at Kiwulan was generally poor, so we have incomplete data of age and sex (details in Supplementary Online Materials) and lack health status data. Burials are oriented in an east-west direction on the north side of the residential area, which is indicated by post-holes and</w:t>
+        <w:t xml:space="preserve">). The preservation of human remains at Kiwulan was generally poor, so we have incomplete data for age and sex (details in Supplementary Online Materials) and lack health status data. Burials are oriented in an east-west direction on the north side of the residential area, which is indicated by post-holes and</w:t>
       </w:r>
       <w:r>
         <w:t xml:space="preserve"> </w:t>
@@ -2165,7 +2165,16 @@
         <w:t xml:space="preserve">(for more details see Wang and Marwick, 2020a, 2020b)</w:t>
       </w:r>
       <w:r>
-        <w:t xml:space="preserve">. We excluded burials from the Chinese phase (n = 4) due to the smaller sample size. For the two periods studied here, we evaluate differences in network size were using a vertex bootstrap method. We also excluded 8 burials that were heavily disturbed by modern construction which prevented accurate determination of their chronology. Most burials have clear stratigraphic contexts so modern or ancient disturbance is readily visible (i.e. if a burial has been cut into by later burials, very few cases of this have been documented at Kiwulan). By comparing networks from the pre-European period and the post-European period we can examine the effects of foreign contact on community relationships at Kiwulan.</w:t>
+        <w:t xml:space="preserve">. We excluded burials from the Chinese phase (n = 4) due to the smaller sample size that corresponds to the population decline at Kiwulan in the Chinese period</w:t>
+      </w:r>
+      <w:r>
+        <w:t xml:space="preserve"> </w:t>
+      </w:r>
+      <w:r>
+        <w:t xml:space="preserve">(Chen, 2007)</w:t>
+      </w:r>
+      <w:r>
+        <w:t xml:space="preserve">. For the two periods studied here, we evaluated differences in network size using a vertex bootstrap method. We also excluded 8 burials that were heavily disturbed by modern construction which prevented accurate determination of their chronology. Most burials have clear stratigraphic contexts so modern or ancient disturbance is readily visible (i.e. if a burial has been cut into by later burials, very few cases of this have been documented at Kiwulan). By comparing networks from the pre-European period and the post-European period we can examine the effects of foreign contact on community relationships at Kiwulan.</w:t>
       </w:r>
     </w:p>
     <w:bookmarkStart w:id="25" w:name="contextualizing-burial-networks"/>
@@ -2321,7 +2330,7 @@
           <wp:inline>
             <wp:extent cx="5943600" cy="3962400"/>
             <wp:effectExtent b="0" l="0" r="0" t="0"/>
-            <wp:docPr descr="Figure 3: The distributions of different types of trade beads across all burials analyzed in this paper." title="" id="1" name="Picture"/>
+            <wp:docPr descr="Figure 3: The distributions of different types of trade beads across all burials analyzed in this paper. Seven burials with 60 and more (the maximum is 2936) glass beads are not shown in this plot." title="" id="1" name="Picture"/>
             <a:graphic>
               <a:graphicData uri="http://schemas.openxmlformats.org/drawingml/2006/picture">
                 <pic:pic>
@@ -2364,7 +2373,7 @@
         <w:pStyle w:val="ImageCaption"/>
       </w:pPr>
       <w:r>
-        <w:t xml:space="preserve">Figure 3: The distributions of different types of trade beads across all burials analyzed in this paper.</w:t>
+        <w:t xml:space="preserve">Figure 3: The distributions of different types of trade beads across all burials analyzed in this paper. Seven burials with 60 and more (the maximum is 2936) glass beads are not shown in this plot.</w:t>
       </w:r>
     </w:p>
     <w:p>
@@ -2522,7 +2531,7 @@
         <w:pStyle w:val="TableCaption"/>
       </w:pPr>
       <w:r>
-        <w:t xml:space="preserve">Table 1: Network parameters in ERGMs used for model specifications with associated archaeological interpretation for burial relations. ERGM terminology is from the R package statnet (Handcock, 2008; Morris, 2008)</w:t>
+        <w:t xml:space="preserve">Table 1: Network parameters in ERGMs used for model specifications with associated archaeological interpretation for burial relations. ERGM terminology is from the R package statnet (Handcock et al., 2008; Morris et al., 2008)</w:t>
       </w:r>
     </w:p>
     <w:tbl>
@@ -2530,7 +2539,7 @@
         <w:tblStyle w:val="Table"/>
         <w:tblW w:type="pct" w:w="5000.0"/>
         <w:tblLook w:firstRow="1" w:lastRow="0" w:firstColumn="0" w:lastColumn="0" w:noHBand="0" w:noVBand="0" w:val="0020"/>
-        <w:tblCaption w:val="Table 1: Network parameters in ERGMs used for model specifications with associated archaeological interpretation for burial relations. ERGM terminology is from the R package statnet (Handcock, 2008; Morris, 2008)"/>
+        <w:tblCaption w:val="Table 1: Network parameters in ERGMs used for model specifications with associated archaeological interpretation for burial relations. ERGM terminology is from the R package statnet (Handcock et al., 2008; Morris et al., 2008)"/>
       </w:tblPr>
       <w:tblGrid>
         <w:gridCol w:w="1400"/>
@@ -2868,7 +2877,7 @@
         <w:pStyle w:val="FirstParagraph"/>
       </w:pPr>
       <w:r>
-        <w:t xml:space="preserve">Priors are a distinctive aspect of Bayesian methods that enable us combining our beliefs based on prior research with the newly observed data</w:t>
+        <w:t xml:space="preserve">Priors are a distinctive aspect of Bayesian methods that enable us to combine our beliefs based on prior research with newly observed data</w:t>
       </w:r>
       <w:r>
         <w:t xml:space="preserve"> </w:t>
@@ -2977,7 +2986,7 @@
         <w:t xml:space="preserve">(Drennan et al., 2010; Feinman, 2000)</w:t>
       </w:r>
       <w:r>
-        <w:t xml:space="preserve">, we specified priors that are meaningful for social inequality, especially for the variables of transitivity and centralization. For the network before European contact, we set the priors to model less social differentiation and emphasize the ritual element shared in corporate groups: higher transitivity (N(3, 1)), lower centralization (N(-3, 1)), and a higher covariate effect of ritual activity (N(3, 1)). Conversely, to model an increased social differentiation after European contact, we set the priors for the network after European arrival to lower transitivity (N(1, 1)), higher centralization (N(3, 1)), and a higher covariate effect for burial values (N(3, 1)). For covariates about biological features, such as age, sex, we specified a vague prior (N(0, 5)) for both models to explore their effects. Similarly, we used the same vague prior (N(0, 5)) for physical distance between burials, to explore whether there is kinship-based proximity, e.g. stronger correlations for shorter distances. We then examine the fit of the observed data to the two models we specified to evaluate our hypotheses.</w:t>
+        <w:t xml:space="preserve">, we specified priors that are meaningful for social inequality, especially for the variables of transitivity and centralization (see our supplementary information for more details on prior selection). For the network before European contact, we set the priors to model less social differentiation and emphasize the ritual element shared in corporate groups: higher transitivity (N(3, 1)), lower centralization (N(-3, 1)), and a higher covariate effect of ritual activity (N(3, 1)). Conversely, to model an increased social differentiation after European contact, we set the priors for the network after European arrival to lower transitivity (N(1, 1)), higher centralization (N(3, 1)), and a higher covariate effect for burial values (N(3, 1)). For covariates about biological features, such as age, sex, we specified a vague prior (N(0, 5)) for both models to explore their effects. Similarly, we used the same vague prior (N(0, 5)) for physical distance between burials, to explore whether there is kinship-based proximity, e.g. stronger correlations for shorter distances. We then examine the fit of the observed data to the two models we specified to evaluate our hypotheses.</w:t>
       </w:r>
     </w:p>
     <w:bookmarkEnd w:id="32"/>
@@ -3514,7 +3523,7 @@
                 <w:szCs w:val="22"/>
                 <w:color w:val="000000"/>
               </w:rPr>
-              <w:t xml:space="preserve">density</w:t>
+              <w:t xml:space="preserve">Density</w:t>
             </w:r>
           </w:p>
         </w:tc>
@@ -3781,7 +3790,7 @@
                 <w:szCs w:val="22"/>
                 <w:color w:val="000000"/>
               </w:rPr>
-              <w:t xml:space="preserve">age-homophily</w:t>
+              <w:t xml:space="preserve">Age-homophily</w:t>
             </w:r>
           </w:p>
         </w:tc>
@@ -4048,7 +4057,7 @@
                 <w:szCs w:val="22"/>
                 <w:color w:val="000000"/>
               </w:rPr>
-              <w:t xml:space="preserve">sex-homophily</w:t>
+              <w:t xml:space="preserve">Sex-homophily</w:t>
             </w:r>
           </w:p>
         </w:tc>
@@ -4315,7 +4324,7 @@
                 <w:szCs w:val="22"/>
                 <w:color w:val="000000"/>
               </w:rPr>
-              <w:t xml:space="preserve">ritual-homophily</w:t>
+              <w:t xml:space="preserve">Ritual-homophily</w:t>
             </w:r>
           </w:p>
         </w:tc>
@@ -4582,7 +4591,7 @@
                 <w:szCs w:val="22"/>
                 <w:color w:val="000000"/>
               </w:rPr>
-              <w:t xml:space="preserve">wealth-homophily</w:t>
+              <w:t xml:space="preserve">Wealth-homophily</w:t>
             </w:r>
           </w:p>
         </w:tc>
@@ -4849,7 +4858,7 @@
                 <w:szCs w:val="22"/>
                 <w:color w:val="000000"/>
               </w:rPr>
-              <w:t xml:space="preserve">transitivity</w:t>
+              <w:t xml:space="preserve">Transitivity</w:t>
             </w:r>
           </w:p>
         </w:tc>
@@ -5116,7 +5125,7 @@
                 <w:szCs w:val="22"/>
                 <w:color w:val="000000"/>
               </w:rPr>
-              <w:t xml:space="preserve">centralization</w:t>
+              <w:t xml:space="preserve">Centralization</w:t>
             </w:r>
           </w:p>
         </w:tc>
@@ -5385,7 +5394,7 @@
                 <w:szCs w:val="22"/>
                 <w:color w:val="000000"/>
               </w:rPr>
-              <w:t xml:space="preserve">physical distance</w:t>
+              <w:t xml:space="preserve">Physical distance</w:t>
             </w:r>
           </w:p>
         </w:tc>
@@ -5648,7 +5657,7 @@
           <wp:inline>
             <wp:extent cx="5943600" cy="3714750"/>
             <wp:effectExtent b="0" l="0" r="0" t="0"/>
-            <wp:docPr descr="Figure 5: Posterior density estimates for the parameters associated with edges, transitivity, centralization, and physical distance by phases. The pre-European group presents a long tailed distribution with larger values for the transitivity, but negative values for the centralization parameter compared to the post-European group. The edges and distance parameters for the pre-European group have larger values generally compared to pos-European one." title="" id="1" name="Picture"/>
+            <wp:docPr descr="Figure 5: Posterior density estimates for the parameters associated with edges, transitivity, centralization, and physical distance by phases. The pre-European group presents a long tailed distribution with larger values for the transitivity, but negative values for the centralization parameter compared to the post-European group. The edges and distance parameters for the pre-European group have larger values generally compared to the post-European one." title="" id="1" name="Picture"/>
             <a:graphic>
               <a:graphicData uri="http://schemas.openxmlformats.org/drawingml/2006/picture">
                 <pic:pic>
@@ -5691,7 +5700,7 @@
         <w:pStyle w:val="ImageCaption"/>
       </w:pPr>
       <w:r>
-        <w:t xml:space="preserve">Figure 5: Posterior density estimates for the parameters associated with edges, transitivity, centralization, and physical distance by phases. The pre-European group presents a long tailed distribution with larger values for the transitivity, but negative values for the centralization parameter compared to the post-European group. The edges and distance parameters for the pre-European group have larger values generally compared to pos-European one.</w:t>
+        <w:t xml:space="preserve">Figure 5: Posterior density estimates for the parameters associated with edges, transitivity, centralization, and physical distance by phases. The pre-European group presents a long tailed distribution with larger values for the transitivity, but negative values for the centralization parameter compared to the post-European group. The edges and distance parameters for the pre-European group have larger values generally compared to the post-European one.</w:t>
       </w:r>
     </w:p>
     <w:p>
@@ -5716,7 +5725,7 @@
         <w:t xml:space="preserve">(Chen et al., 2019; Roberts et al., 2021; Snijders and Borgatti, 1999)</w:t>
       </w:r>
       <w:r>
-        <w:t xml:space="preserve">. This enables the evaluation of uncertainty for networks and tests the difference between multiple networks of different sizes by examining their confidence intervals for the network population. We used the vertex bootstrap to compute endogenous network statistics, including density, centralization, and transitivity for our two networks. We explored the sample size effect by removing nodes at certain percentages (5-40%) for both networks and comparing their confidence intervals. The results demonstrate a consistent difference between the two networks up to 35% node removals for the centralization variable as shown in Figure</w:t>
+        <w:t xml:space="preserve">. This enables the evaluation of uncertainty for networks and tests the difference between multiple networks of different sizes by examining their confidence intervals for the network population. We used the vertex bootstrap to compute endogenous network statistics, including density, centralization, and transitivity for our two networks. We explored the sample size effect by removing nodes at certain percentages (5-40%) for both networks and comparing their confidence intervals. The results demonstrate a consistent difference between the two networks at up to 35% node removals for the centralization variable as shown in Figure</w:t>
       </w:r>
       <w:r>
         <w:t xml:space="preserve"> </w:t>
@@ -5917,7 +5926,7 @@
         <w:pStyle w:val="BodyText"/>
       </w:pPr>
       <w:r>
-        <w:t xml:space="preserve">Network covariates give insights into the socio-cultural factors that were associated with the acquisition and distribution of foreign prestige goods. The general pattern of posterior distributions indicates that the main factor contributing to burial networks for the pre-European network was ritual, and for the post-European network was wealth. We interpret these results as illustrating different social and economic mechanisms influencing relations between burials for the two periods. Before European arrival, ritual behaviors could have been important factors that structured the interconnections of prestige goods in the burial contexts. This might imply that ritual was status indicator at the time before many foreign goods were introduced to Indigenous societies. After the European presence was established, status indicators shifted from ritual to wealth differences, corresponding with the characteristics of corporate/network strategies. In addition, geographical proximity of burials, implying kinship association, has some effect on sharing similar prestige items between burials in the pre-European period, but not in the post-European period. This may suggest that the use of prestige items is more individual-oriented instead of kinship-based after European arrival. Burials in the same age group tend to have similar goods after European arrival. However the sex of the buried individual did not have any effects on network formation for both networks. We should also note that their effects may be impacted by the unavailability of age (30 out of 78 burials) and sex (52 out of 78 burials) values in our sample.</w:t>
+        <w:t xml:space="preserve">Network covariates give insights into the socio-cultural factors that were associated with the acquisition and distribution of foreign prestige goods. The general pattern of posterior distributions indicates that the main factor contributing to burial networks for the pre-European network was ritual, and for the post-European network was wealth. We interpret these results as illustrating different social and economic mechanisms influencing relations between burials for the two periods. Before European arrival, ritual behaviors could have been important factors that structured the interconnections of prestige goods in the burial contexts. This might imply that ritual was a status indicator at the time before many foreign goods were introduced to Indigenous societies. After the European presence was established, status indicators shifted from ritual to wealth differences, corresponding with the characteristics of corporate/network strategies. In addition, geographical proximity of burials, implying kinship association, has some effect on sharing similar prestige items between burials in the pre-European period, but not in the post-European period. This may suggest that the use of prestige items is more individual-oriented instead of kinship-based after European arrival. Burials in the same age group tend to have similar goods after European arrival. However the sex of the buried individual did not have any effects on network formation for both networks. We should also note that their effects may be impacted by the unavailability of age (30 out of 78 burials) and sex (52 out of 78 burials) values in our sample.</w:t>
       </w:r>
     </w:p>
     <w:p>
@@ -5969,7 +5978,33 @@
         <w:pStyle w:val="BodyText"/>
       </w:pPr>
       <w:r>
-        <w:t xml:space="preserve">We recognize that complex local and international trade dynamics between different Indigenous groups and other foreign presence, Han Chinese and Japanese, might have contributed to social changes at Kiwulan as well. However, the current changes observed from burial networks and spatial distribution of trade items in the residential area at Kiwulan demonstrate consistent changes before and after the European arrival. The frequent trade activities stimulated by the presence of Europeans led to many trade items, including Anping jars, stonewares, Chinese porcelains, and beads found at archaeological sites with Dutch occupation at different parts of Taiwan, such as Fort Zeelandia. As a large village with continuous occupation since the 14th century in northeastern Taiwan, Kiwulan provides a special example to explore the reaction of Indigenous people living on the periphery to European colonial presence at a settlement scale. Was its experience with the European presence unique or typical of the region? We need more evidence from other sites in northeastern Taiwan to dive deeper into pericolonial effects, and compare evidence between sites on the periphery and colonial centers, such as Heping Dao and Tamsui. Future work should focus on collecting data from Indigenous sites related to European contact for comparison with Kiwulan.</w:t>
+        <w:t xml:space="preserve">We recognize that complex local and international trade dynamics between different Indigenous groups and other foreign groups, such as the Han Chinese and Japanese, might have contributed to social changes at Kiwulan as well. However, the current changes observed from burial networks and spatial distribution of trade items in the residential area at Kiwulan demonstrate consistent changes before and after the European arrival. The frequent trade activities stimulated by the presence of Europeans led to many trade items, including Anping jars, stonewares, Chinese porcelains, and beads found at archaeological sites with Dutch occupation at different parts of Taiwan, such as Fort Zeelandia. Although shortages mentioned in Spanish documents might indicate insufficient goods were brought into Taiwan</w:t>
+      </w:r>
+      <w:r>
+        <w:t xml:space="preserve"> </w:t>
+      </w:r>
+      <w:r>
+        <w:t xml:space="preserve">(Borao, 2009)</w:t>
+      </w:r>
+      <w:r>
+        <w:t xml:space="preserve">, we observed a large amount of trade goods at Kiwulan. Trade goods may not have been originally owned by Europeans if we consider the pre-existent regional trade with Chinese merchants. However, the large amount of foreign goods suggests frequent and active trade activities with local places involved in a global trade network.</w:t>
+      </w:r>
+    </w:p>
+    <w:p>
+      <w:pPr>
+        <w:pStyle w:val="BodyText"/>
+      </w:pPr>
+      <w:r>
+        <w:t xml:space="preserve">As a large village with continuous occupation since the 14th century in northeastern Taiwan, the archaeological evidence at Kiwulan provides a special example to explore the reaction of Indigenous people living on the periphery to European colonial presence at a settlement scale that historical records rarely offer. Was its experience with the European presence unique or typical of the region? We need more evidence from other sites in northeastern Taiwan to dive deeper into pericolonial effects, and compare evidence between sites on the periphery and colonial centers, such as Heping Dao and Tamsui. The contemporary community of descendants of Kiwulan, the Kavalan people, shows features of a corporate society, such as a matrilineal system with age group administration and ritual practices</w:t>
+      </w:r>
+      <w:r>
+        <w:t xml:space="preserve"> </w:t>
+      </w:r>
+      <w:r>
+        <w:t xml:space="preserve">(Liu, 2021)</w:t>
+      </w:r>
+      <w:r>
+        <w:t xml:space="preserve">. This indicates that social change has been continuous in this area, from the more centralized network mode of social organization we observed in the burials after European arrival, to the current corporate model of social organization. Future work should focus on collecting data from Indigenous sites related to European contact and Chinese contact for comparison with Kiwulan.</w:t>
       </w:r>
     </w:p>
     <w:bookmarkEnd w:id="40"/>
@@ -5995,7 +6030,16 @@
         <w:pStyle w:val="BodyText"/>
       </w:pPr>
       <w:r>
-        <w:t xml:space="preserve">Our case study examined social changes in a European pericolonial context in northeastern Taiwan. We tested a hypothesis of changes in burial networks at Kiwulan with the evaluation of both endogenous and exogenous network effects. The results support our model that the intercorrelation between burials changed after the European colonization period in the 17th century. Before the arrival of Europeans, the burial network has a tendency of more clustered subgroups with pottery as ritual practice as the key formation mechanism. After European arrival, the network has a tendency of centralization relative to the rarity of goods. We interpret the changes in formation mechanisms of networks, observed as a change from tie formation dominated by ritual to wealth, as an increase in wealth accumulation behaviors, stimulated by the European presence and its associated long-distance trade network. This aligns with changes in horizontal hierarchy represented by corporate-network societies, that demonstrates different degrees of social inequality in relation to different strategies for achieving power (Feinman, 2000). Using burial data with historical documents, we can better understand indirect European impacts in understudied pericolonial contexts of East Asia</w:t>
+        <w:t xml:space="preserve">Our case study examined social changes in a European pericolonial context in northeastern Taiwan. We tested a hypothesis of changes in burial networks at Kiwulan with the evaluation of both endogenous and exogenous network effects. The results support our model that the intercorrelation between burials changed after the European colonization period in the 17th century. Before the arrival of Europeans, the burial network has a tendency of more clustered subgroups with pottery as ritual practice as the key formation mechanism. After European arrival, the network has a tendency of centralization relative to the rarity of goods. We interpret the changes in formation mechanisms of networks, observed as a change from tie formation dominated by ritual to wealth, as an increase in wealth accumulation behaviors, stimulated by the European presence and its associated long-distance trade network. This aligns with changes in horizontal hierarchy represented by corporate-network societies, that demonstrates different degrees of social inequality in relation to different strategies for achieving power</w:t>
+      </w:r>
+      <w:r>
+        <w:t xml:space="preserve"> </w:t>
+      </w:r>
+      <w:r>
+        <w:t xml:space="preserve">(Feinman, 2000)</w:t>
+      </w:r>
+      <w:r>
+        <w:t xml:space="preserve">. While ethnographic records may be ambiguous on the degree of social hierarchy at Kiwulan, the archaeological record allows us to see clear signals of changes in social organization. The archaeological record is valuable here because it gives us a better understanding of the indirect European impacts in understudied pericolonial contexts of East Asia</w:t>
       </w:r>
       <w:r>
         <w:t xml:space="preserve"> </w:t>
@@ -6045,7 +6089,7 @@
     </w:p>
     <w:bookmarkEnd w:id="42"/>
     <w:bookmarkEnd w:id="43"/>
-    <w:bookmarkStart w:id="134" w:name="references"/>
+    <w:bookmarkStart w:id="135" w:name="references"/>
     <w:p>
       <w:pPr>
         <w:pStyle w:val="Heading1"/>
@@ -6054,7 +6098,7 @@
         <w:t xml:space="preserve">References</w:t>
       </w:r>
     </w:p>
-    <w:bookmarkStart w:id="131" w:name="refs"/>
+    <w:bookmarkStart w:id="132" w:name="refs"/>
     <w:bookmarkStart w:id="44" w:name="ref-Acabado2017"/>
     <w:p>
       <w:pPr>
@@ -6272,7 +6316,7 @@
         <w:pStyle w:val="Bibliography"/>
       </w:pPr>
       <w:r>
-        <w:t xml:space="preserve">Brughmans, T., Peeples, M.A., 2018. Network science. The Encyclopedia of Archaeological Sciences 1–4.</w:t>
+        <w:t xml:space="preserve">Brughmans, T., Peeples, M.A., 2018. Network science, in: Varela, S.L., Thomas, J. (Eds.), The Encyclopedia of Archaeological Sciences. John Wiley &amp; Sons, pp. 1–4.</w:t>
       </w:r>
     </w:p>
     <w:bookmarkEnd w:id="54"/>
@@ -7238,7 +7282,7 @@
         <w:t xml:space="preserve"> </w:t>
       </w:r>
       <w:r>
-        <w:t xml:space="preserve">(6th - 8th cent. AD). Acta Archaeologica 62.</w:t>
+        <w:t xml:space="preserve">(6th - 8th cent. AD). Acta Archaeologica 62, 1–58.</w:t>
       </w:r>
     </w:p>
     <w:bookmarkEnd w:id="93"/>
@@ -7388,12 +7432,64 @@
       </w:r>
     </w:p>
     <w:bookmarkEnd w:id="98"/>
-    <w:bookmarkStart w:id="99" w:name="ref-Lyne2015"/>
+    <w:bookmarkStart w:id="99" w:name="ref-LiuPC2021"/>
     <w:p>
       <w:pPr>
         <w:pStyle w:val="Bibliography"/>
       </w:pPr>
       <w:r>
+        <w:t xml:space="preserve">Liu, P., 2021. Shamanism and gender construction among the</w:t>
+      </w:r>
+      <w:r>
+        <w:t xml:space="preserve"> </w:t>
+      </w:r>
+      <w:r>
+        <w:t xml:space="preserve">Kavalan</w:t>
+      </w:r>
+      <w:r>
+        <w:t xml:space="preserve"> </w:t>
+      </w:r>
+      <w:r>
+        <w:t xml:space="preserve">of</w:t>
+      </w:r>
+      <w:r>
+        <w:t xml:space="preserve"> </w:t>
+      </w:r>
+      <w:r>
+        <w:t xml:space="preserve">Taiwan</w:t>
+      </w:r>
+      <w:r>
+        <w:t xml:space="preserve">: Men and women’s illness caused by different spirits, in: Davide, T., Roche, S. (Eds.), The</w:t>
+      </w:r>
+      <w:r>
+        <w:t xml:space="preserve"> </w:t>
+      </w:r>
+      <w:r>
+        <w:t xml:space="preserve">Shamaness</w:t>
+      </w:r>
+      <w:r>
+        <w:t xml:space="preserve"> </w:t>
+      </w:r>
+      <w:r>
+        <w:t xml:space="preserve">in</w:t>
+      </w:r>
+      <w:r>
+        <w:t xml:space="preserve"> </w:t>
+      </w:r>
+      <w:r>
+        <w:t xml:space="preserve">Asia</w:t>
+      </w:r>
+      <w:r>
+        <w:t xml:space="preserve">. Routledge, pp. 208–224.</w:t>
+      </w:r>
+    </w:p>
+    <w:bookmarkEnd w:id="99"/>
+    <w:bookmarkStart w:id="100" w:name="ref-Lyne2015"/>
+    <w:p>
+      <w:pPr>
+        <w:pStyle w:val="Bibliography"/>
+      </w:pPr>
+      <w:r>
         <w:t xml:space="preserve">Lyne, A.-M., Girolami, M., Atchadé, Y., Strathmann, H., Simpson, D., others, 2015. On</w:t>
       </w:r>
       <w:r>
@@ -7421,8 +7517,8 @@
         <w:t xml:space="preserve">inference with doubly-intractable likelihoods. Statistical science 30, 443–467.</w:t>
       </w:r>
     </w:p>
-    <w:bookmarkEnd w:id="99"/>
-    <w:bookmarkStart w:id="101" w:name="ref-Marwick2017"/>
+    <w:bookmarkEnd w:id="100"/>
+    <w:bookmarkStart w:id="102" w:name="ref-Marwick2017"/>
     <w:p>
       <w:pPr>
         <w:pStyle w:val="Bibliography"/>
@@ -7433,7 +7529,7 @@
       <w:r>
         <w:t xml:space="preserve"> </w:t>
       </w:r>
-      <w:hyperlink r:id="rId100">
+      <w:hyperlink r:id="rId101">
         <w:r>
           <w:rPr>
             <w:rStyle w:val="Hyperlink"/>
@@ -7442,8 +7538,8 @@
         </w:r>
       </w:hyperlink>
     </w:p>
-    <w:bookmarkEnd w:id="101"/>
-    <w:bookmarkStart w:id="102" w:name="ref-Marwick2018"/>
+    <w:bookmarkEnd w:id="102"/>
+    <w:bookmarkStart w:id="103" w:name="ref-Marwick2018"/>
     <w:p>
       <w:pPr>
         <w:pStyle w:val="Bibliography"/>
@@ -7464,8 +7560,8 @@
         <w:t xml:space="preserve">(and friends). The American Statistician 72, 80–88.</w:t>
       </w:r>
     </w:p>
-    <w:bookmarkEnd w:id="102"/>
-    <w:bookmarkStart w:id="103" w:name="ref-Mills2017"/>
+    <w:bookmarkEnd w:id="103"/>
+    <w:bookmarkStart w:id="104" w:name="ref-Mills2017"/>
     <w:p>
       <w:pPr>
         <w:pStyle w:val="Bibliography"/>
@@ -7474,18 +7570,39 @@
         <w:t xml:space="preserve">Mills, B.J., 2017. Social network analysis in archaeology. Annual review of anthropology 46, 379–397.</w:t>
       </w:r>
     </w:p>
-    <w:bookmarkEnd w:id="103"/>
-    <w:bookmarkStart w:id="104" w:name="ref-Mills2013"/>
+    <w:bookmarkEnd w:id="104"/>
+    <w:bookmarkStart w:id="105" w:name="ref-Mills2013"/>
     <w:p>
       <w:pPr>
         <w:pStyle w:val="Bibliography"/>
       </w:pPr>
       <w:r>
-        <w:t xml:space="preserve">Mills, B.J., Clark, J.J., Peeples, M.A., Haas, W.R., Roberts, J.M., Hill, J.B., Huntley, D.L., Borck, L., Breiger, R.L., Clauset, A., others, 2013. Transformation of social networks in the late pre-hispanic US southwest. Proceedings of the National Academy of Sciences 110, 5785–5790.</w:t>
-      </w:r>
-    </w:p>
-    <w:bookmarkEnd w:id="104"/>
-    <w:bookmarkStart w:id="105" w:name="ref-Morris2008"/>
+        <w:t xml:space="preserve">Mills, B.J., Clark, J.J., Peeples, M.A., Haas, W.R., Roberts, J.M., Hill, J.B., Huntley, D.L., Borck, L., Breiger, R.L., Clauset, A., others, 2013. Transformation of social networks in the late pre-</w:t>
+      </w:r>
+      <w:r>
+        <w:t xml:space="preserve">Hispanic</w:t>
+      </w:r>
+      <w:r>
+        <w:t xml:space="preserve"> </w:t>
+      </w:r>
+      <w:r>
+        <w:t xml:space="preserve">U</w:t>
+      </w:r>
+      <w:r>
+        <w:t xml:space="preserve">S</w:t>
+      </w:r>
+      <w:r>
+        <w:t xml:space="preserve"> </w:t>
+      </w:r>
+      <w:r>
+        <w:t xml:space="preserve">Southwest</w:t>
+      </w:r>
+      <w:r>
+        <w:t xml:space="preserve">. Proceedings of the National Academy of Sciences 110, 5785–5790.</w:t>
+      </w:r>
+    </w:p>
+    <w:bookmarkEnd w:id="105"/>
+    <w:bookmarkStart w:id="106" w:name="ref-Morris2008"/>
     <w:p>
       <w:pPr>
         <w:pStyle w:val="Bibliography"/>
@@ -7494,8 +7611,8 @@
         <w:t xml:space="preserve">Morris, M., Handcock, M.S., Hunter, D.R., 2008. Specification of exponential-family random graph models: Terms and computational aspects. Journal of statistical software 24, 1548.</w:t>
       </w:r>
     </w:p>
-    <w:bookmarkEnd w:id="105"/>
-    <w:bookmarkStart w:id="106" w:name="ref-Nemmers2019"/>
+    <w:bookmarkEnd w:id="106"/>
+    <w:bookmarkStart w:id="107" w:name="ref-Nemmers2019"/>
     <w:p>
       <w:pPr>
         <w:pStyle w:val="Bibliography"/>
@@ -7504,18 +7621,30 @@
         <w:t xml:space="preserve">Nemmers, T., Narayan, A., Banerjee, S., 2019. Bayesian modeling and uncertainty quantification for descriptive social networks. Statistics and its interface 12, 181.</w:t>
       </w:r>
     </w:p>
-    <w:bookmarkEnd w:id="106"/>
-    <w:bookmarkStart w:id="107" w:name="ref-Normand1992"/>
+    <w:bookmarkEnd w:id="107"/>
+    <w:bookmarkStart w:id="108" w:name="ref-Normand1992"/>
     <w:p>
       <w:pPr>
         <w:pStyle w:val="Bibliography"/>
       </w:pPr>
       <w:r>
-        <w:t xml:space="preserve">Normand, S.-U., Tritchler, D., 1992. Parameter updating in a bayes network. Journal of the American Statistical Association 87, 1109–1115.</w:t>
-      </w:r>
-    </w:p>
-    <w:bookmarkEnd w:id="107"/>
-    <w:bookmarkStart w:id="108" w:name="ref-Ostborn2015"/>
+        <w:t xml:space="preserve">Normand, S.-U., Tritchler, D., 1992. Parameter updating in a</w:t>
+      </w:r>
+      <w:r>
+        <w:t xml:space="preserve"> </w:t>
+      </w:r>
+      <w:r>
+        <w:t xml:space="preserve">Bayes</w:t>
+      </w:r>
+      <w:r>
+        <w:t xml:space="preserve"> </w:t>
+      </w:r>
+      <w:r>
+        <w:t xml:space="preserve">network. Journal of the American Statistical Association 87, 1109–1115.</w:t>
+      </w:r>
+    </w:p>
+    <w:bookmarkEnd w:id="108"/>
+    <w:bookmarkStart w:id="109" w:name="ref-Ostborn2015"/>
     <w:p>
       <w:pPr>
         <w:pStyle w:val="Bibliography"/>
@@ -7533,8 +7662,8 @@
         <w:t xml:space="preserve">: A similarity network analysis. Journal of Archaeological Method and Theory 22, 306–344.</w:t>
       </w:r>
     </w:p>
-    <w:bookmarkEnd w:id="108"/>
-    <w:bookmarkStart w:id="109" w:name="ref-Pearson1982"/>
+    <w:bookmarkEnd w:id="109"/>
+    <w:bookmarkStart w:id="110" w:name="ref-Pearson1982"/>
     <w:p>
       <w:pPr>
         <w:pStyle w:val="Bibliography"/>
@@ -7543,8 +7672,8 @@
         <w:t xml:space="preserve">Pearson, P., 1982. Mortuary practices, society and ideology: An ethnoarchaeological study, in: Hodder, I. (Ed.), Symbolic and Structural Archaeology. Cambridge University Press, pp. 99–114.</w:t>
       </w:r>
     </w:p>
-    <w:bookmarkEnd w:id="109"/>
-    <w:bookmarkStart w:id="110" w:name="ref-Peeples2019"/>
+    <w:bookmarkEnd w:id="110"/>
+    <w:bookmarkStart w:id="111" w:name="ref-Peeples2019"/>
     <w:p>
       <w:pPr>
         <w:pStyle w:val="Bibliography"/>
@@ -7553,8 +7682,8 @@
         <w:t xml:space="preserve">Peeples, M.A., 2019. Finding a place for networks in archaeology. Journal of Archaeological Research 27, 451–499.</w:t>
       </w:r>
     </w:p>
-    <w:bookmarkEnd w:id="110"/>
-    <w:bookmarkStart w:id="111" w:name="ref-Rlanguage2019"/>
+    <w:bookmarkEnd w:id="111"/>
+    <w:bookmarkStart w:id="112" w:name="ref-Rlanguage2019"/>
     <w:p>
       <w:pPr>
         <w:pStyle w:val="Bibliography"/>
@@ -7563,8 +7692,8 @@
         <w:t xml:space="preserve">R Core Team, 2019. R: A language and environment for statistical computing. R Foundation for Statistical Computing, Vienna, Austria.</w:t>
       </w:r>
     </w:p>
-    <w:bookmarkEnd w:id="111"/>
-    <w:bookmarkStart w:id="113" w:name="ref-Rroberts2021"/>
+    <w:bookmarkEnd w:id="112"/>
+    <w:bookmarkStart w:id="114" w:name="ref-Rroberts2021"/>
     <w:p>
       <w:pPr>
         <w:pStyle w:val="Bibliography"/>
@@ -7572,7 +7701,7 @@
       <w:r>
         <w:t xml:space="preserve">Roberts, J.M., Yin, Y., Dorshorst, E., Peeples, M.A., Mills, B.J., 2021. Assessing the performance of the bootstrap in simulated assemblage networks. Social Networks 65, 98–109. https://doi.org/</w:t>
       </w:r>
-      <w:hyperlink r:id="rId112">
+      <w:hyperlink r:id="rId113">
         <w:r>
           <w:rPr>
             <w:rStyle w:val="Hyperlink"/>
@@ -7581,8 +7710,8 @@
         </w:r>
       </w:hyperlink>
     </w:p>
-    <w:bookmarkEnd w:id="113"/>
-    <w:bookmarkStart w:id="114" w:name="ref-Robins2007"/>
+    <w:bookmarkEnd w:id="114"/>
+    <w:bookmarkStart w:id="115" w:name="ref-Robins2007"/>
     <w:p>
       <w:pPr>
         <w:pStyle w:val="Bibliography"/>
@@ -7591,8 +7720,8 @@
         <w:t xml:space="preserve">Robins, G., Pattison, P., Kalish, Y., Lusher, D., 2007. An introduction to exponential random graph (p*) models for social networks. Social networks 29, 173–191.</w:t>
       </w:r>
     </w:p>
-    <w:bookmarkEnd w:id="114"/>
-    <w:bookmarkStart w:id="115" w:name="ref-Salvini2010"/>
+    <w:bookmarkEnd w:id="115"/>
+    <w:bookmarkStart w:id="116" w:name="ref-Salvini2010"/>
     <w:p>
       <w:pPr>
         <w:pStyle w:val="Bibliography"/>
@@ -7601,8 +7730,8 @@
         <w:t xml:space="preserve">Salvini, A., 2010. Symbolic interactionism and social network analysis: An uncertain encounter. Symbolic Interaction 33, 364–388.</w:t>
       </w:r>
     </w:p>
-    <w:bookmarkEnd w:id="115"/>
-    <w:bookmarkStart w:id="116" w:name="ref-Saxe1970"/>
+    <w:bookmarkEnd w:id="116"/>
+    <w:bookmarkStart w:id="117" w:name="ref-Saxe1970"/>
     <w:p>
       <w:pPr>
         <w:pStyle w:val="Bibliography"/>
@@ -7611,8 +7740,8 @@
         <w:t xml:space="preserve">Saxe, A., 1970. Social dimensions of mortuary practices (PhD thesis). University of Michigan.</w:t>
       </w:r>
     </w:p>
-    <w:bookmarkEnd w:id="116"/>
-    <w:bookmarkStart w:id="117" w:name="ref-Schweinberger2011"/>
+    <w:bookmarkEnd w:id="117"/>
+    <w:bookmarkStart w:id="118" w:name="ref-Schweinberger2011"/>
     <w:p>
       <w:pPr>
         <w:pStyle w:val="Bibliography"/>
@@ -7621,8 +7750,8 @@
         <w:t xml:space="preserve">Schweinberger, M., 2011. Instability, sensitivity, and degeneracy of discrete exponential families. Journal of the American Statistical Association 106, 1361–1370.</w:t>
       </w:r>
     </w:p>
-    <w:bookmarkEnd w:id="117"/>
-    <w:bookmarkStart w:id="118" w:name="ref-Seikel2011"/>
+    <w:bookmarkEnd w:id="118"/>
+    <w:bookmarkStart w:id="119" w:name="ref-Seikel2011"/>
     <w:p>
       <w:pPr>
         <w:pStyle w:val="Bibliography"/>
@@ -7649,8 +7778,8 @@
         <w:t xml:space="preserve">. The Journal of Island and Coastal Archaeology 6, 442–460.</w:t>
       </w:r>
     </w:p>
-    <w:bookmarkEnd w:id="118"/>
-    <w:bookmarkStart w:id="119" w:name="ref-Siegel1999"/>
+    <w:bookmarkEnd w:id="119"/>
+    <w:bookmarkStart w:id="120" w:name="ref-Siegel1999"/>
     <w:p>
       <w:pPr>
         <w:pStyle w:val="Bibliography"/>
@@ -7668,8 +7797,8 @@
         <w:t xml:space="preserve">. Latin American Antiquity 10, 209–238.</w:t>
       </w:r>
     </w:p>
-    <w:bookmarkEnd w:id="119"/>
-    <w:bookmarkStart w:id="120" w:name="ref-Silliman2005"/>
+    <w:bookmarkEnd w:id="120"/>
+    <w:bookmarkStart w:id="121" w:name="ref-Silliman2005"/>
     <w:p>
       <w:pPr>
         <w:pStyle w:val="Bibliography"/>
@@ -7699,8 +7828,8 @@
         <w:t xml:space="preserve">. American Antiquity 70, 55–74.</w:t>
       </w:r>
     </w:p>
-    <w:bookmarkEnd w:id="120"/>
-    <w:bookmarkStart w:id="121" w:name="ref-Snijders2011"/>
+    <w:bookmarkEnd w:id="121"/>
+    <w:bookmarkStart w:id="122" w:name="ref-Snijders2011"/>
     <w:p>
       <w:pPr>
         <w:pStyle w:val="Bibliography"/>
@@ -7709,8 +7838,8 @@
         <w:t xml:space="preserve">Snijders, T.A., 2011. Statistical models for social networks. Annual Review of Sociology 37, 131–153.</w:t>
       </w:r>
     </w:p>
-    <w:bookmarkEnd w:id="121"/>
-    <w:bookmarkStart w:id="122" w:name="ref-Snijders1999"/>
+    <w:bookmarkEnd w:id="122"/>
+    <w:bookmarkStart w:id="123" w:name="ref-Snijders1999"/>
     <w:p>
       <w:pPr>
         <w:pStyle w:val="Bibliography"/>
@@ -7719,8 +7848,8 @@
         <w:t xml:space="preserve">Snijders, T.A., Borgatti, S.P., 1999. Non-parametric standard errors and tests for network statistics. Connections 22, 161–170.</w:t>
       </w:r>
     </w:p>
-    <w:bookmarkEnd w:id="122"/>
-    <w:bookmarkStart w:id="123" w:name="ref-Snijders2006"/>
+    <w:bookmarkEnd w:id="123"/>
+    <w:bookmarkStart w:id="124" w:name="ref-Snijders2006"/>
     <w:p>
       <w:pPr>
         <w:pStyle w:val="Bibliography"/>
@@ -7729,8 +7858,8 @@
         <w:t xml:space="preserve">Snijders, T.A., Pattison, P.E., Robins, G.L., Handcock, M.S., 2006. New specifications for exponential random graph models. Sociological methodology 36, 99–153.</w:t>
       </w:r>
     </w:p>
-    <w:bookmarkEnd w:id="123"/>
-    <w:bookmarkStart w:id="124" w:name="ref-Sosna2013"/>
+    <w:bookmarkEnd w:id="124"/>
+    <w:bookmarkStart w:id="125" w:name="ref-Sosna2013"/>
     <w:p>
       <w:pPr>
         <w:pStyle w:val="Bibliography"/>
@@ -7739,8 +7868,8 @@
         <w:t xml:space="preserve">Sosna, D., Galeta, P., Šmejda, L., Sladek, V., Bruzek, J., 2013. Burials and graphs: Relational approach to mortuary analysis. Social Science Computer Review 31, 56–70.</w:t>
       </w:r>
     </w:p>
-    <w:bookmarkEnd w:id="124"/>
-    <w:bookmarkStart w:id="125" w:name="ref-Trabert2017"/>
+    <w:bookmarkEnd w:id="125"/>
+    <w:bookmarkStart w:id="126" w:name="ref-Trabert2017"/>
     <w:p>
       <w:pPr>
         <w:pStyle w:val="Bibliography"/>
@@ -7761,8 +7890,8 @@
         <w:t xml:space="preserve">middle ground. Journal of Anthropological Archaeology 48, 17–27.</w:t>
       </w:r>
     </w:p>
-    <w:bookmarkEnd w:id="125"/>
-    <w:bookmarkStart w:id="126" w:name="ref-Ueda2016"/>
+    <w:bookmarkEnd w:id="126"/>
+    <w:bookmarkStart w:id="127" w:name="ref-Ueda2016"/>
     <w:p>
       <w:pPr>
         <w:pStyle w:val="Bibliography"/>
@@ -7780,8 +7909,8 @@
         <w:t xml:space="preserve">, the seventeenth to early nineteenth century. Asian Perspectives 55, 89–119.</w:t>
       </w:r>
     </w:p>
-    <w:bookmarkEnd w:id="126"/>
-    <w:bookmarkStart w:id="127" w:name="ref-Voss2005"/>
+    <w:bookmarkEnd w:id="127"/>
+    <w:bookmarkStart w:id="128" w:name="ref-Voss2005"/>
     <w:p>
       <w:pPr>
         <w:pStyle w:val="Bibliography"/>
@@ -7811,8 +7940,8 @@
         <w:t xml:space="preserve">: Social identity and the archaeology of culture contact. American Anthropologist 107, 461–474.</w:t>
       </w:r>
     </w:p>
-    <w:bookmarkEnd w:id="127"/>
-    <w:bookmarkStart w:id="128" w:name="ref-Wang2011"/>
+    <w:bookmarkEnd w:id="128"/>
+    <w:bookmarkStart w:id="129" w:name="ref-Wang2011"/>
     <w:p>
       <w:pPr>
         <w:pStyle w:val="Bibliography"/>
@@ -7875,8 +8004,8 @@
         <w:t xml:space="preserve">University.</w:t>
       </w:r>
     </w:p>
-    <w:bookmarkEnd w:id="128"/>
-    <w:bookmarkStart w:id="129" w:name="ref-LWandBM2020ornament"/>
+    <w:bookmarkEnd w:id="129"/>
+    <w:bookmarkStart w:id="130" w:name="ref-LWandBM2020ornament"/>
     <w:p>
       <w:pPr>
         <w:pStyle w:val="Bibliography"/>
@@ -7894,19 +8023,40 @@
         <w:t xml:space="preserve">. Archaeological Research in Asia 24.</w:t>
       </w:r>
     </w:p>
-    <w:bookmarkEnd w:id="129"/>
-    <w:bookmarkStart w:id="130" w:name="ref-LWandBM2020pot"/>
+    <w:bookmarkEnd w:id="130"/>
+    <w:bookmarkStart w:id="131" w:name="ref-LWandBM2020pot"/>
     <w:p>
       <w:pPr>
         <w:pStyle w:val="Bibliography"/>
       </w:pPr>
       <w:r>
-        <w:t xml:space="preserve">Wang, L.-Y., Marwick, B., 2020b. Standardization of ceramic shape: A case study of iron age pottery from northeastern taiwan. Journal of Archaeological Science: Reports 33.</w:t>
-      </w:r>
-    </w:p>
-    <w:bookmarkEnd w:id="130"/>
+        <w:t xml:space="preserve">Wang, L.-Y., Marwick, B., 2020b. Standardization of ceramic shape: A case study of</w:t>
+      </w:r>
+      <w:r>
+        <w:t xml:space="preserve"> </w:t>
+      </w:r>
+      <w:r>
+        <w:t xml:space="preserve">Iron Age</w:t>
+      </w:r>
+      <w:r>
+        <w:t xml:space="preserve"> </w:t>
+      </w:r>
+      <w:r>
+        <w:t xml:space="preserve">pottery from northeastern</w:t>
+      </w:r>
+      <w:r>
+        <w:t xml:space="preserve"> </w:t>
+      </w:r>
+      <w:r>
+        <w:t xml:space="preserve">Taiwan</w:t>
+      </w:r>
+      <w:r>
+        <w:t xml:space="preserve">. Journal of Archaeological Science: Reports 33.</w:t>
+      </w:r>
+    </w:p>
     <w:bookmarkEnd w:id="131"/>
-    <w:bookmarkStart w:id="132" w:name="pagebreak-1"/>
+    <w:bookmarkEnd w:id="132"/>
+    <w:bookmarkStart w:id="133" w:name="pagebreak-1"/>
     <w:p>
       <w:pPr>
         <w:pStyle w:val="Heading5"/>
@@ -7924,8 +8074,8 @@
         <w:t xml:space="preserve">pagebreak</w:t>
       </w:r>
     </w:p>
-    <w:bookmarkEnd w:id="132"/>
-    <w:bookmarkStart w:id="133" w:name="colophon"/>
+    <w:bookmarkEnd w:id="133"/>
+    <w:bookmarkStart w:id="134" w:name="colophon"/>
     <w:p>
       <w:pPr>
         <w:pStyle w:val="Heading3"/>
@@ -7948,7 +8098,7 @@
         <w:pStyle w:val="FirstParagraph"/>
       </w:pPr>
       <w:r>
-        <w:t xml:space="preserve">This report was generated on 2021-06-21 17:50:09 using the following computational environment and dependencies:</w:t>
+        <w:t xml:space="preserve">This report was generated on 2021-08-23 19:51:52 using the following computational environment and dependencies:</w:t>
       </w:r>
     </w:p>
     <w:p>
@@ -7986,7 +8136,7 @@
         <w:rPr>
           <w:rStyle w:val="VerbatimChar"/>
         </w:rPr>
-        <w:t xml:space="preserve">#&gt;  os       macOS Catalina 10.15.7      </w:t>
+        <w:t xml:space="preserve">#&gt;  os       macOS Big Sur 10.16         </w:t>
       </w:r>
       <w:r>
         <w:br/>
@@ -8049,7 +8199,7 @@
         <w:rPr>
           <w:rStyle w:val="VerbatimChar"/>
         </w:rPr>
-        <w:t xml:space="preserve">#&gt;  date     2021-06-21                  </w:t>
+        <w:t xml:space="preserve">#&gt;  date     2021-08-23                  </w:t>
       </w:r>
       <w:r>
         <w:br/>
@@ -8877,7 +9027,7 @@
         <w:rPr>
           <w:rStyle w:val="VerbatimChar"/>
         </w:rPr>
-        <w:t xml:space="preserve">#&gt; [2] /private/var/folders/gd/flx6648926xgtkrpp55bl7200000gn/T/RtmpRMWp9b/renv-system-library</w:t>
+        <w:t xml:space="preserve">#&gt; [2] /private/var/folders/gd/flx6648926xgtkrpp55bl7200000gn/T/RtmpXwi7gU/renv-system-library</w:t>
       </w:r>
       <w:r>
         <w:br/>
@@ -8932,16 +9082,16 @@
         <w:rPr>
           <w:rStyle w:val="VerbatimChar"/>
         </w:rPr>
-        <w:t xml:space="preserve">#&gt; Remote:   master @ origin (https://github.com/LiYingWang/kwlburials.git)</w:t>
-      </w:r>
-      <w:r>
-        <w:br/>
-      </w:r>
-      <w:r>
-        <w:rPr>
-          <w:rStyle w:val="VerbatimChar"/>
-        </w:rPr>
-        <w:t xml:space="preserve">#&gt; Head:     [49e39fd] 2021-06-21: Merge branch 'master' of https://github.com/LiYingWang/kwl-burials</w:t>
+        <w:t xml:space="preserve">#&gt; Remote:   master @ origin (git@github.com:LiYingWang/kwlburials.git)</w:t>
+      </w:r>
+      <w:r>
+        <w:br/>
+      </w:r>
+      <w:r>
+        <w:rPr>
+          <w:rStyle w:val="VerbatimChar"/>
+        </w:rPr>
+        <w:t xml:space="preserve">#&gt; Head:     [116a353] 2021-08-24: knit successfully after reordering the bgof2() and using lockfile pkgs by removing the updated ones</w:t>
       </w:r>
     </w:p>
     <w:p>
@@ -8949,11 +9099,11 @@
         <w:pStyle w:val="FirstParagraph"/>
       </w:pPr>
       <w:r>
-        <w:t xml:space="preserve">Word count: 2899</w:t>
-      </w:r>
-    </w:p>
-    <w:bookmarkEnd w:id="133"/>
+        <w:t xml:space="preserve">Word count: 2909</w:t>
+      </w:r>
+    </w:p>
     <w:bookmarkEnd w:id="134"/>
+    <w:bookmarkEnd w:id="135"/>
     <w:sectPr>
       <w:pgSz w:w="12240" w:h="15840"/>
       <w:pgMar w:top="1440" w:right="1440" w:bottom="1440" w:left="1440" w:header="720" w:footer="720" w:gutter="0"/>

</xml_diff>